<commit_message>
updated download location in user guide
</commit_message>
<xml_diff>
--- a/BabelfishCompass_UserGuide.docx
+++ b/BabelfishCompass_UserGuide.docx
@@ -12,8 +12,6 @@
           <w:szCs w:val="48"/>
         </w:rPr>
       </w:pPr>
-      <w:bookmarkStart w:id="0" w:name="_GoBack"/>
-      <w:bookmarkEnd w:id="0"/>
       <w:r>
         <w:rPr>
           <w:rFonts w:asciiTheme="minorHAnsi" w:hAnsiTheme="minorHAnsi" w:cstheme="minorHAnsi"/>
@@ -477,6 +475,24 @@
         <w:rPr>
           <w:rFonts w:asciiTheme="minorHAnsi" w:hAnsiTheme="minorHAnsi" w:cstheme="minorHAnsi"/>
         </w:rPr>
+        <w:t>Before installing Babelfish Compass, the following are required:</w:t>
+      </w:r>
+    </w:p>
+    <w:p>
+      <w:pPr>
+        <w:pStyle w:val="BodyText"/>
+        <w:numPr>
+          <w:ilvl w:val="0"/>
+          <w:numId w:val="17"/>
+        </w:numPr>
+        <w:rPr>
+          <w:rFonts w:asciiTheme="minorHAnsi" w:hAnsiTheme="minorHAnsi" w:cstheme="minorHAnsi"/>
+        </w:rPr>
+      </w:pPr>
+      <w:r>
+        <w:rPr>
+          <w:rFonts w:asciiTheme="minorHAnsi" w:hAnsiTheme="minorHAnsi" w:cstheme="minorHAnsi"/>
+        </w:rPr>
         <w:t>The Java Runtime Environment (JRE) is required to run Babelfish Compass.  The Java JRE version must be 8 or higher (</w:t>
       </w:r>
       <w:r>
@@ -490,6 +506,123 @@
           <w:rFonts w:asciiTheme="minorHAnsi" w:hAnsiTheme="minorHAnsi" w:cstheme="minorHAnsi"/>
         </w:rPr>
         <w:t xml:space="preserve"> version).</w:t>
+      </w:r>
+    </w:p>
+    <w:p>
+      <w:pPr>
+        <w:pStyle w:val="BodyText"/>
+        <w:numPr>
+          <w:ilvl w:val="0"/>
+          <w:numId w:val="17"/>
+        </w:numPr>
+        <w:rPr>
+          <w:rFonts w:asciiTheme="minorHAnsi" w:hAnsiTheme="minorHAnsi" w:cstheme="minorHAnsi"/>
+        </w:rPr>
+      </w:pPr>
+      <w:r>
+        <w:rPr>
+          <w:rFonts w:asciiTheme="minorHAnsi" w:hAnsiTheme="minorHAnsi" w:cstheme="minorHAnsi"/>
+        </w:rPr>
+        <w:lastRenderedPageBreak/>
+        <w:t xml:space="preserve">Babelfish Compass </w:t>
+      </w:r>
+      <w:r>
+        <w:rPr>
+          <w:rFonts w:asciiTheme="minorHAnsi" w:hAnsiTheme="minorHAnsi" w:cstheme="minorHAnsi"/>
+        </w:rPr>
+        <w:t xml:space="preserve">produces compatibility assessment reports </w:t>
+      </w:r>
+      <w:r>
+        <w:rPr>
+          <w:rFonts w:asciiTheme="minorHAnsi" w:hAnsiTheme="minorHAnsi" w:cstheme="minorHAnsi"/>
+        </w:rPr>
+        <w:t xml:space="preserve">in HTML format.  For viewing the HTML </w:t>
+      </w:r>
+      <w:r>
+        <w:rPr>
+          <w:rFonts w:asciiTheme="minorHAnsi" w:hAnsiTheme="minorHAnsi" w:cstheme="minorHAnsi"/>
+        </w:rPr>
+        <w:t>output,</w:t>
+      </w:r>
+      <w:r>
+        <w:rPr>
+          <w:rFonts w:asciiTheme="minorHAnsi" w:hAnsiTheme="minorHAnsi" w:cstheme="minorHAnsi"/>
+        </w:rPr>
+        <w:t xml:space="preserve"> it is </w:t>
+      </w:r>
+      <w:r>
+        <w:rPr>
+          <w:rFonts w:asciiTheme="minorHAnsi" w:hAnsiTheme="minorHAnsi" w:cstheme="minorHAnsi"/>
+        </w:rPr>
+        <w:t xml:space="preserve">recommended </w:t>
+      </w:r>
+      <w:r>
+        <w:rPr>
+          <w:rFonts w:asciiTheme="minorHAnsi" w:hAnsiTheme="minorHAnsi" w:cstheme="minorHAnsi"/>
+        </w:rPr>
+        <w:t xml:space="preserve">to use a recent release of the </w:t>
+      </w:r>
+      <w:r>
+        <w:rPr>
+          <w:rFonts w:asciiTheme="minorHAnsi" w:hAnsiTheme="minorHAnsi" w:cstheme="minorHAnsi"/>
+        </w:rPr>
+        <w:t xml:space="preserve">Google Chrome or </w:t>
+      </w:r>
+      <w:r>
+        <w:rPr>
+          <w:rFonts w:asciiTheme="minorHAnsi" w:hAnsiTheme="minorHAnsi" w:cstheme="minorHAnsi"/>
+        </w:rPr>
+        <w:t>Mozilla Firefox browser</w:t>
+      </w:r>
+      <w:r>
+        <w:rPr>
+          <w:rFonts w:asciiTheme="minorHAnsi" w:hAnsiTheme="minorHAnsi" w:cstheme="minorHAnsi"/>
+        </w:rPr>
+        <w:t>s.</w:t>
+      </w:r>
+    </w:p>
+    <w:p>
+      <w:pPr>
+        <w:pStyle w:val="BodyText"/>
+        <w:numPr>
+          <w:ilvl w:val="0"/>
+          <w:numId w:val="17"/>
+        </w:numPr>
+        <w:rPr>
+          <w:rFonts w:asciiTheme="minorHAnsi" w:hAnsiTheme="minorHAnsi" w:cstheme="minorHAnsi"/>
+        </w:rPr>
+      </w:pPr>
+      <w:r>
+        <w:rPr>
+          <w:rFonts w:asciiTheme="minorHAnsi" w:hAnsiTheme="minorHAnsi" w:cstheme="minorHAnsi"/>
+        </w:rPr>
+        <w:t xml:space="preserve">On Mac/Linux (currently in beta), you need to be able to run a </w:t>
+      </w:r>
+      <w:r>
+        <w:rPr>
+          <w:rFonts w:asciiTheme="minorHAnsi" w:hAnsiTheme="minorHAnsi" w:cstheme="minorHAnsi"/>
+          <w:b/>
+        </w:rPr>
+        <w:t>bash</w:t>
+      </w:r>
+      <w:r>
+        <w:rPr>
+          <w:rFonts w:asciiTheme="minorHAnsi" w:hAnsiTheme="minorHAnsi" w:cstheme="minorHAnsi"/>
+        </w:rPr>
+        <w:t xml:space="preserve"> script (e.g. with </w:t>
+      </w:r>
+      <w:r>
+        <w:rPr>
+          <w:rFonts w:asciiTheme="minorHAnsi" w:hAnsiTheme="minorHAnsi" w:cstheme="minorHAnsi"/>
+          <w:b/>
+        </w:rPr>
+        <w:t>#!/bin/bash</w:t>
+      </w:r>
+      <w:r>
+        <w:rPr>
+          <w:rFonts w:asciiTheme="minorHAnsi" w:hAnsiTheme="minorHAnsi" w:cstheme="minorHAnsi"/>
+        </w:rPr>
+        <w:t>).</w:t>
       </w:r>
     </w:p>
     <w:p>
@@ -502,72 +635,6 @@
           <w:szCs w:val="36"/>
         </w:rPr>
       </w:pPr>
-      <w:r>
-        <w:rPr>
-          <w:rFonts w:asciiTheme="minorHAnsi" w:hAnsiTheme="minorHAnsi" w:cstheme="minorHAnsi"/>
-        </w:rPr>
-        <w:t xml:space="preserve">Babelfish Compass </w:t>
-      </w:r>
-      <w:r>
-        <w:rPr>
-          <w:rFonts w:asciiTheme="minorHAnsi" w:hAnsiTheme="minorHAnsi" w:cstheme="minorHAnsi"/>
-        </w:rPr>
-        <w:t xml:space="preserve">produces compatibility assessment reports </w:t>
-      </w:r>
-      <w:r>
-        <w:rPr>
-          <w:rFonts w:asciiTheme="minorHAnsi" w:hAnsiTheme="minorHAnsi" w:cstheme="minorHAnsi"/>
-        </w:rPr>
-        <w:t xml:space="preserve">in HTML format.  For viewing the HTML </w:t>
-      </w:r>
-      <w:r>
-        <w:rPr>
-          <w:rFonts w:asciiTheme="minorHAnsi" w:hAnsiTheme="minorHAnsi" w:cstheme="minorHAnsi"/>
-        </w:rPr>
-        <w:t>output,</w:t>
-      </w:r>
-      <w:r>
-        <w:rPr>
-          <w:rFonts w:asciiTheme="minorHAnsi" w:hAnsiTheme="minorHAnsi" w:cstheme="minorHAnsi"/>
-        </w:rPr>
-        <w:t xml:space="preserve"> it is </w:t>
-      </w:r>
-      <w:r>
-        <w:rPr>
-          <w:rFonts w:asciiTheme="minorHAnsi" w:hAnsiTheme="minorHAnsi" w:cstheme="minorHAnsi"/>
-        </w:rPr>
-        <w:t xml:space="preserve">recommended </w:t>
-      </w:r>
-      <w:r>
-        <w:rPr>
-          <w:rFonts w:asciiTheme="minorHAnsi" w:hAnsiTheme="minorHAnsi" w:cstheme="minorHAnsi"/>
-        </w:rPr>
-        <w:t xml:space="preserve">to use a recent release of the </w:t>
-      </w:r>
-      <w:r>
-        <w:rPr>
-          <w:rFonts w:asciiTheme="minorHAnsi" w:hAnsiTheme="minorHAnsi" w:cstheme="minorHAnsi"/>
-        </w:rPr>
-        <w:t xml:space="preserve">Google Chrome or </w:t>
-      </w:r>
-      <w:r>
-        <w:rPr>
-          <w:rFonts w:asciiTheme="minorHAnsi" w:hAnsiTheme="minorHAnsi" w:cstheme="minorHAnsi"/>
-        </w:rPr>
-        <w:t>Mozilla Firefox browser</w:t>
-      </w:r>
-      <w:r>
-        <w:rPr>
-          <w:rFonts w:asciiTheme="minorHAnsi" w:hAnsiTheme="minorHAnsi" w:cstheme="minorHAnsi"/>
-        </w:rPr>
-        <w:t>s.</w:t>
-      </w:r>
-      <w:r>
-        <w:rPr>
-          <w:rFonts w:asciiTheme="minorHAnsi" w:hAnsiTheme="minorHAnsi" w:cstheme="minorHAnsi"/>
-        </w:rPr>
-        <w:br/>
-      </w:r>
     </w:p>
     <w:p>
       <w:pPr>
@@ -584,7 +651,6 @@
           <w:sz w:val="36"/>
           <w:szCs w:val="36"/>
         </w:rPr>
-        <w:lastRenderedPageBreak/>
         <w:t>Downloading Babelfish Compass</w:t>
       </w:r>
     </w:p>
@@ -632,29 +698,47 @@
     </w:p>
     <w:p>
       <w:pPr>
-        <w:pStyle w:val="BodyText"/>
-        <w:rPr>
-          <w:rFonts w:asciiTheme="minorHAnsi" w:hAnsiTheme="minorHAnsi" w:cstheme="minorHAnsi"/>
-        </w:rPr>
-      </w:pPr>
-      <w:r>
-        <w:rPr>
-          <w:rFonts w:asciiTheme="minorHAnsi" w:hAnsiTheme="minorHAnsi" w:cstheme="minorHAnsi"/>
-        </w:rPr>
-        <w:t xml:space="preserve">A binary version can be downloaded from </w:t>
+        <w:suppressAutoHyphens w:val="0"/>
+        <w:rPr>
+          <w:rFonts w:ascii="Calibri" w:eastAsia="Times New Roman" w:hAnsi="Calibri" w:cs="Calibri"/>
+          <w:kern w:val="0"/>
+          <w:sz w:val="22"/>
+          <w:szCs w:val="22"/>
+          <w:lang w:val="en-CA" w:eastAsia="en-US" w:bidi="ar-SA"/>
+        </w:rPr>
+      </w:pPr>
+      <w:r>
+        <w:rPr>
+          <w:rFonts w:asciiTheme="minorHAnsi" w:hAnsiTheme="minorHAnsi" w:cstheme="minorHAnsi"/>
+        </w:rPr>
+        <w:t>A binary version can be downloaded from</w:t>
+      </w:r>
+      <w:r>
+        <w:rPr>
+          <w:rFonts w:asciiTheme="minorHAnsi" w:hAnsiTheme="minorHAnsi" w:cstheme="minorHAnsi"/>
+        </w:rPr>
+        <w:t xml:space="preserve"> here:</w:t>
+      </w:r>
+      <w:r>
+        <w:rPr>
+          <w:rFonts w:asciiTheme="minorHAnsi" w:hAnsiTheme="minorHAnsi" w:cstheme="minorHAnsi"/>
+        </w:rPr>
+        <w:br/>
       </w:r>
       <w:hyperlink r:id="rId6" w:history="1">
         <w:r>
           <w:rPr>
             <w:rStyle w:val="Hyperlink"/>
-            <w:rFonts w:asciiTheme="minorHAnsi" w:hAnsiTheme="minorHAnsi" w:cstheme="minorHAnsi"/>
+            <w:rFonts w:asciiTheme="minorHAnsi" w:eastAsia="Times New Roman" w:hAnsiTheme="minorHAnsi" w:cstheme="minorHAnsi"/>
+            <w:lang w:val="en-CA"/>
           </w:rPr>
-          <w:t>https://github.com/babelfish-for-postgresql/babelfish_compass</w:t>
+          <w:t>https://github.com/babelfish-for-postgresql/babelfish_compass/releases/latest</w:t>
         </w:r>
       </w:hyperlink>
       <w:r>
         <w:rPr>
-          <w:rFonts w:asciiTheme="minorHAnsi" w:hAnsiTheme="minorHAnsi" w:cstheme="minorHAnsi"/>
+          <w:rFonts w:asciiTheme="minorHAnsi" w:eastAsia="Times New Roman" w:hAnsiTheme="minorHAnsi" w:cstheme="minorHAnsi"/>
+          <w:lang w:val="en-CA"/>
         </w:rPr>
         <w:t xml:space="preserve"> </w:t>
       </w:r>
@@ -662,7 +746,19 @@
         <w:rPr>
           <w:rFonts w:asciiTheme="minorHAnsi" w:hAnsiTheme="minorHAnsi" w:cstheme="minorHAnsi"/>
         </w:rPr>
-        <w:t>; pick the</w:t>
+        <w:t xml:space="preserve"> </w:t>
+      </w:r>
+      <w:r>
+        <w:rPr>
+          <w:rFonts w:asciiTheme="minorHAnsi" w:hAnsiTheme="minorHAnsi" w:cstheme="minorHAnsi"/>
+        </w:rPr>
+        <w:t>;</w:t>
+      </w:r>
+      <w:r>
+        <w:rPr>
+          <w:rFonts w:asciiTheme="minorHAnsi" w:hAnsiTheme="minorHAnsi" w:cstheme="minorHAnsi"/>
+        </w:rPr>
+        <w:t xml:space="preserve"> pick the</w:t>
       </w:r>
       <w:r>
         <w:rPr>
@@ -715,6 +811,8 @@
         </w:rPr>
         <w:t xml:space="preserve"> </w:t>
       </w:r>
+      <w:bookmarkStart w:id="0" w:name="_GoBack"/>
+      <w:bookmarkEnd w:id="0"/>
       <w:r>
         <w:rPr>
           <w:rFonts w:asciiTheme="minorHAnsi" w:hAnsiTheme="minorHAnsi" w:cstheme="minorHAnsi"/>
@@ -726,45 +824,6 @@
           <w:rFonts w:asciiTheme="minorHAnsi" w:hAnsiTheme="minorHAnsi" w:cstheme="minorHAnsi"/>
         </w:rPr>
         <w:t>The installation instructions below are based on this download.</w:t>
-      </w:r>
-    </w:p>
-    <w:p>
-      <w:pPr>
-        <w:pStyle w:val="BodyText"/>
-        <w:rPr>
-          <w:rFonts w:asciiTheme="minorHAnsi" w:hAnsiTheme="minorHAnsi" w:cstheme="minorHAnsi"/>
-        </w:rPr>
-      </w:pPr>
-      <w:r>
-        <w:rPr>
-          <w:rFonts w:asciiTheme="minorHAnsi" w:hAnsiTheme="minorHAnsi" w:cstheme="minorHAnsi"/>
-        </w:rPr>
-        <w:t>On Mac</w:t>
-      </w:r>
-      <w:r>
-        <w:rPr>
-          <w:rFonts w:asciiTheme="minorHAnsi" w:hAnsiTheme="minorHAnsi" w:cstheme="minorHAnsi"/>
-        </w:rPr>
-        <w:t>/</w:t>
-      </w:r>
-      <w:r>
-        <w:rPr>
-          <w:rFonts w:asciiTheme="minorHAnsi" w:hAnsiTheme="minorHAnsi" w:cstheme="minorHAnsi"/>
-        </w:rPr>
-        <w:t xml:space="preserve">Linux (currently in beta), you need to be able to run a bash script (e.g. with </w:t>
-      </w:r>
-      <w:r>
-        <w:rPr>
-          <w:rFonts w:asciiTheme="minorHAnsi" w:hAnsiTheme="minorHAnsi" w:cstheme="minorHAnsi"/>
-          <w:b/>
-        </w:rPr>
-        <w:t>#!/bin/bash</w:t>
-      </w:r>
-      <w:r>
-        <w:rPr>
-          <w:rFonts w:asciiTheme="minorHAnsi" w:hAnsiTheme="minorHAnsi" w:cstheme="minorHAnsi"/>
-        </w:rPr>
-        <w:t>).</w:t>
       </w:r>
     </w:p>
     <w:p>
@@ -908,13 +967,7 @@
         <w:rPr>
           <w:rFonts w:asciiTheme="minorHAnsi" w:hAnsiTheme="minorHAnsi" w:cstheme="minorHAnsi"/>
         </w:rPr>
-        <w:t>; the rest of this document will assume</w:t>
-      </w:r>
-      <w:r>
-        <w:rPr>
-          <w:rFonts w:asciiTheme="minorHAnsi" w:hAnsiTheme="minorHAnsi" w:cstheme="minorHAnsi"/>
-        </w:rPr>
-        <w:t xml:space="preserve"> </w:t>
+        <w:t xml:space="preserve">; the rest of this document will assume </w:t>
       </w:r>
       <w:r>
         <w:rPr>
@@ -939,13 +992,7 @@
         <w:rPr>
           <w:rFonts w:asciiTheme="minorHAnsi" w:hAnsiTheme="minorHAnsi" w:cstheme="minorHAnsi"/>
         </w:rPr>
-        <w:t>In case a previous installation is already present in</w:t>
-      </w:r>
-      <w:r>
-        <w:rPr>
-          <w:rFonts w:asciiTheme="minorHAnsi" w:hAnsiTheme="minorHAnsi" w:cstheme="minorHAnsi"/>
-        </w:rPr>
-        <w:t xml:space="preserve"> your installation directory</w:t>
+        <w:t>In case a previous installation is already present in your installation directory</w:t>
       </w:r>
       <w:r>
         <w:rPr>
@@ -992,13 +1039,7 @@
         <w:rPr>
           <w:rFonts w:asciiTheme="minorHAnsi" w:hAnsiTheme="minorHAnsi" w:cstheme="minorHAnsi"/>
         </w:rPr>
-        <w:t xml:space="preserve">Installation steps on </w:t>
-      </w:r>
-      <w:r>
-        <w:rPr>
-          <w:rFonts w:asciiTheme="minorHAnsi" w:hAnsiTheme="minorHAnsi" w:cstheme="minorHAnsi"/>
-        </w:rPr>
-        <w:t>Mac</w:t>
+        <w:t>Installation steps on Mac</w:t>
       </w:r>
       <w:r>
         <w:rPr>
@@ -1010,13 +1051,7 @@
         <w:rPr>
           <w:rFonts w:asciiTheme="minorHAnsi" w:hAnsiTheme="minorHAnsi" w:cstheme="minorHAnsi"/>
         </w:rPr>
-        <w:t xml:space="preserve">Linux </w:t>
-      </w:r>
-      <w:r>
-        <w:rPr>
-          <w:rFonts w:asciiTheme="minorHAnsi" w:hAnsiTheme="minorHAnsi" w:cstheme="minorHAnsi"/>
-        </w:rPr>
-        <w:t>(currently in beta):</w:t>
+        <w:t>Linux (currently in beta):</w:t>
       </w:r>
     </w:p>
     <w:p>
@@ -1147,6 +1182,7 @@
         <w:rPr>
           <w:rFonts w:asciiTheme="minorHAnsi" w:hAnsiTheme="minorHAnsi" w:cstheme="minorHAnsi"/>
         </w:rPr>
+        <w:lastRenderedPageBreak/>
         <w:t xml:space="preserve">Verify the shell script </w:t>
       </w:r>
       <w:r>
@@ -1190,14 +1226,7 @@
           <w:rFonts w:asciiTheme="minorHAnsi" w:hAnsiTheme="minorHAnsi" w:cstheme="minorHAnsi"/>
           <w:b/>
         </w:rPr>
-        <w:t xml:space="preserve"> + x </w:t>
-      </w:r>
-      <w:r>
-        <w:rPr>
-          <w:rFonts w:asciiTheme="minorHAnsi" w:hAnsiTheme="minorHAnsi" w:cstheme="minorHAnsi"/>
-          <w:b/>
-        </w:rPr>
-        <w:t>BabelfishCompass.sh</w:t>
+        <w:t xml:space="preserve"> + x BabelfishCompass.sh</w:t>
       </w:r>
     </w:p>
     <w:p>
@@ -1242,7 +1271,6 @@
           <w:sz w:val="48"/>
           <w:szCs w:val="48"/>
         </w:rPr>
-        <w:lastRenderedPageBreak/>
         <w:t>Running Babelfish Compass</w:t>
       </w:r>
       <w:r>
@@ -1779,6 +1807,7 @@
         <w:rPr>
           <w:rFonts w:asciiTheme="minorHAnsi" w:hAnsiTheme="minorHAnsi" w:cstheme="minorHAnsi"/>
         </w:rPr>
+        <w:lastRenderedPageBreak/>
         <w:t xml:space="preserve">Many additional </w:t>
       </w:r>
       <w:r>
@@ -1842,292 +1871,250 @@
           <w:sz w:val="48"/>
           <w:szCs w:val="48"/>
         </w:rPr>
-        <w:t xml:space="preserve"> (</w:t>
-      </w:r>
-      <w:r>
+        <w:t xml:space="preserve"> (Mac/Linux)</w:t>
+      </w:r>
+    </w:p>
+    <w:p>
+      <w:pPr>
+        <w:pStyle w:val="BodyText"/>
+        <w:rPr>
+          <w:rFonts w:asciiTheme="minorHAnsi" w:hAnsiTheme="minorHAnsi" w:cstheme="minorHAnsi"/>
+          <w:b/>
+        </w:rPr>
+      </w:pPr>
+      <w:r>
+        <w:rPr>
+          <w:rFonts w:asciiTheme="minorHAnsi" w:hAnsiTheme="minorHAnsi" w:cstheme="minorHAnsi"/>
+        </w:rPr>
+        <w:t xml:space="preserve">On </w:t>
+      </w:r>
+      <w:r>
+        <w:rPr>
+          <w:rFonts w:asciiTheme="minorHAnsi" w:hAnsiTheme="minorHAnsi" w:cstheme="minorHAnsi"/>
+        </w:rPr>
+        <w:t>Mac/Linux (currently in beta)</w:t>
+      </w:r>
+      <w:r>
+        <w:rPr>
+          <w:rFonts w:asciiTheme="minorHAnsi" w:hAnsiTheme="minorHAnsi" w:cstheme="minorHAnsi"/>
+        </w:rPr>
+        <w:t xml:space="preserve">, Babelfish Compass is invoked by opening a </w:t>
+      </w:r>
+      <w:r>
+        <w:rPr>
+          <w:rFonts w:asciiTheme="minorHAnsi" w:hAnsiTheme="minorHAnsi" w:cstheme="minorHAnsi"/>
+          <w:b/>
+        </w:rPr>
+        <w:t>bash</w:t>
+      </w:r>
+      <w:r>
+        <w:rPr>
+          <w:rFonts w:asciiTheme="minorHAnsi" w:hAnsiTheme="minorHAnsi" w:cstheme="minorHAnsi"/>
+        </w:rPr>
+        <w:t xml:space="preserve"> command prompt</w:t>
+      </w:r>
+      <w:r>
+        <w:rPr>
+          <w:rFonts w:asciiTheme="minorHAnsi" w:hAnsiTheme="minorHAnsi" w:cstheme="minorHAnsi"/>
+        </w:rPr>
+        <w:t xml:space="preserve"> session</w:t>
+      </w:r>
+      <w:r>
+        <w:rPr>
+          <w:rFonts w:asciiTheme="minorHAnsi" w:hAnsiTheme="minorHAnsi" w:cstheme="minorHAnsi"/>
+        </w:rPr>
+        <w:t xml:space="preserve"> </w:t>
+      </w:r>
+      <w:r>
+        <w:rPr>
+          <w:rFonts w:asciiTheme="minorHAnsi" w:hAnsiTheme="minorHAnsi" w:cstheme="minorHAnsi"/>
+        </w:rPr>
+        <w:t xml:space="preserve">in </w:t>
+      </w:r>
+      <w:r>
+        <w:rPr>
+          <w:rFonts w:asciiTheme="minorHAnsi" w:hAnsiTheme="minorHAnsi" w:cstheme="minorHAnsi"/>
+        </w:rPr>
+        <w:t xml:space="preserve">the directory where Babelfish Compass is installed. </w:t>
+      </w:r>
+      <w:r>
+        <w:rPr>
+          <w:rFonts w:asciiTheme="minorHAnsi" w:hAnsiTheme="minorHAnsi" w:cstheme="minorHAnsi"/>
+        </w:rPr>
+        <w:br/>
+      </w:r>
+      <w:r>
+        <w:rPr>
+          <w:rFonts w:asciiTheme="minorHAnsi" w:hAnsiTheme="minorHAnsi" w:cstheme="minorHAnsi"/>
+        </w:rPr>
+        <w:t xml:space="preserve">At the </w:t>
+      </w:r>
+      <w:r>
+        <w:rPr>
+          <w:rFonts w:asciiTheme="minorHAnsi" w:hAnsiTheme="minorHAnsi" w:cstheme="minorHAnsi"/>
+        </w:rPr>
+        <w:t xml:space="preserve">bash </w:t>
+      </w:r>
+      <w:r>
+        <w:rPr>
+          <w:rFonts w:asciiTheme="minorHAnsi" w:hAnsiTheme="minorHAnsi" w:cstheme="minorHAnsi"/>
+        </w:rPr>
+        <w:t>command prompt, run</w:t>
+      </w:r>
+      <w:r>
+        <w:rPr>
+          <w:rFonts w:asciiTheme="minorHAnsi" w:hAnsiTheme="minorHAnsi" w:cstheme="minorHAnsi"/>
+        </w:rPr>
+        <w:t xml:space="preserve"> </w:t>
+      </w:r>
+      <w:r>
+        <w:rPr>
+          <w:rFonts w:asciiTheme="minorHAnsi" w:hAnsiTheme="minorHAnsi" w:cstheme="minorHAnsi"/>
+          <w:b/>
+        </w:rPr>
+        <w:t>BabelfishCompass</w:t>
+      </w:r>
+      <w:r>
+        <w:rPr>
+          <w:rFonts w:asciiTheme="minorHAnsi" w:hAnsiTheme="minorHAnsi" w:cstheme="minorHAnsi"/>
+          <w:b/>
+        </w:rPr>
+        <w:t>.sh:</w:t>
+      </w:r>
+      <w:r>
+        <w:rPr>
+          <w:rFonts w:asciiTheme="minorHAnsi" w:hAnsiTheme="minorHAnsi" w:cstheme="minorHAnsi"/>
+        </w:rPr>
+        <w:br/>
+      </w:r>
+      <w:r>
+        <w:rPr>
+          <w:rFonts w:asciiTheme="minorHAnsi" w:hAnsiTheme="minorHAnsi" w:cstheme="minorHAnsi"/>
+          <w:b/>
+        </w:rPr>
+        <w:t>$</w:t>
+      </w:r>
+      <w:r>
+        <w:rPr>
+          <w:rFonts w:asciiTheme="minorHAnsi" w:hAnsiTheme="minorHAnsi" w:cstheme="minorHAnsi"/>
+          <w:b/>
+        </w:rPr>
+        <w:t xml:space="preserve">  </w:t>
+      </w:r>
+      <w:r>
+        <w:rPr>
+          <w:rFonts w:asciiTheme="minorHAnsi" w:hAnsiTheme="minorHAnsi" w:cstheme="minorHAnsi"/>
+          <w:b/>
+        </w:rPr>
+        <w:t>./</w:t>
+      </w:r>
+      <w:r>
+        <w:rPr>
+          <w:rFonts w:asciiTheme="minorHAnsi" w:hAnsiTheme="minorHAnsi" w:cstheme="minorHAnsi"/>
+          <w:b/>
+        </w:rPr>
+        <w:t>BabelfishCompass</w:t>
+      </w:r>
+      <w:r>
+        <w:rPr>
+          <w:rFonts w:asciiTheme="minorHAnsi" w:hAnsiTheme="minorHAnsi" w:cstheme="minorHAnsi"/>
+          <w:b/>
+        </w:rPr>
+        <w:t>.sh</w:t>
+      </w:r>
+      <w:r>
+        <w:rPr>
+          <w:rFonts w:asciiTheme="minorHAnsi" w:hAnsiTheme="minorHAnsi" w:cstheme="minorHAnsi"/>
+          <w:b/>
+        </w:rPr>
+        <w:t xml:space="preserve"> </w:t>
+      </w:r>
+      <w:r>
+        <w:rPr>
+          <w:rFonts w:asciiTheme="minorHAnsi" w:hAnsiTheme="minorHAnsi" w:cstheme="minorHAnsi"/>
+          <w:b/>
+        </w:rPr>
+        <w:noBreakHyphen/>
+        <w:t>help</w:t>
+      </w:r>
+    </w:p>
+    <w:p>
+      <w:pPr>
+        <w:pStyle w:val="BodyText"/>
+      </w:pPr>
+    </w:p>
+    <w:p>
+      <w:pPr>
+        <w:pStyle w:val="BodyText"/>
+        <w:rPr>
+          <w:rFonts w:asciiTheme="minorHAnsi" w:hAnsiTheme="minorHAnsi" w:cstheme="minorHAnsi"/>
+        </w:rPr>
+      </w:pPr>
+      <w:r>
+        <w:rPr>
+          <w:rFonts w:asciiTheme="minorHAnsi" w:hAnsiTheme="minorHAnsi" w:cstheme="minorHAnsi"/>
+        </w:rPr>
+        <w:t xml:space="preserve">The automatic opening of the generated report in the browser, as on Windows, </w:t>
+      </w:r>
+      <w:r>
+        <w:rPr>
+          <w:rFonts w:asciiTheme="minorHAnsi" w:hAnsiTheme="minorHAnsi" w:cstheme="minorHAnsi"/>
+        </w:rPr>
+        <w:t>may not currently work on Mac/Linux. In this case, the user should explicitly open the generated report in a browser themselves.</w:t>
+      </w:r>
+    </w:p>
+    <w:p>
+      <w:pPr>
+        <w:pStyle w:val="BodyText"/>
+        <w:rPr>
+          <w:rFonts w:asciiTheme="minorHAnsi" w:hAnsiTheme="minorHAnsi" w:cstheme="minorHAnsi"/>
+          <w:u w:val="single"/>
+        </w:rPr>
+      </w:pPr>
+      <w:r>
+        <w:rPr>
+          <w:rFonts w:asciiTheme="minorHAnsi" w:hAnsiTheme="minorHAnsi" w:cstheme="minorHAnsi"/>
+        </w:rPr>
+        <w:t xml:space="preserve">Otherwise, Babelfish Compass is operated as on Windows. For further details, please see the rest of </w:t>
+      </w:r>
+      <w:r>
+        <w:rPr>
+          <w:rFonts w:asciiTheme="minorHAnsi" w:hAnsiTheme="minorHAnsi" w:cstheme="minorHAnsi"/>
+        </w:rPr>
+        <w:t>this User Guide</w:t>
+      </w:r>
+      <w:r>
+        <w:rPr>
+          <w:rFonts w:asciiTheme="minorHAnsi" w:hAnsiTheme="minorHAnsi" w:cstheme="minorHAnsi"/>
+        </w:rPr>
+        <w:t xml:space="preserve">, which assumes a Windows environment. </w:t>
+      </w:r>
+    </w:p>
+    <w:p>
+      <w:pPr>
+        <w:pStyle w:val="BodyText"/>
+        <w:rPr>
+          <w:rFonts w:asciiTheme="minorHAnsi" w:hAnsiTheme="minorHAnsi" w:cstheme="minorHAnsi"/>
+          <w:u w:val="single"/>
+        </w:rPr>
+      </w:pPr>
+    </w:p>
+    <w:p>
+      <w:pPr>
+        <w:pStyle w:val="Title"/>
+        <w:jc w:val="left"/>
         <w:rPr>
           <w:rFonts w:asciiTheme="minorHAnsi" w:hAnsiTheme="minorHAnsi" w:cstheme="minorHAnsi"/>
           <w:sz w:val="48"/>
           <w:szCs w:val="48"/>
         </w:rPr>
-        <w:t>Mac/Linux</w:t>
-      </w:r>
+      </w:pPr>
       <w:r>
         <w:rPr>
           <w:rFonts w:asciiTheme="minorHAnsi" w:hAnsiTheme="minorHAnsi" w:cstheme="minorHAnsi"/>
           <w:sz w:val="48"/>
           <w:szCs w:val="48"/>
         </w:rPr>
-        <w:t>)</w:t>
-      </w:r>
-    </w:p>
-    <w:p>
-      <w:pPr>
-        <w:pStyle w:val="BodyText"/>
-        <w:rPr>
-          <w:rFonts w:asciiTheme="minorHAnsi" w:hAnsiTheme="minorHAnsi" w:cstheme="minorHAnsi"/>
-          <w:b/>
-        </w:rPr>
-      </w:pPr>
-      <w:r>
-        <w:rPr>
-          <w:rFonts w:asciiTheme="minorHAnsi" w:hAnsiTheme="minorHAnsi" w:cstheme="minorHAnsi"/>
-        </w:rPr>
-        <w:t xml:space="preserve">On </w:t>
-      </w:r>
-      <w:r>
-        <w:rPr>
-          <w:rFonts w:asciiTheme="minorHAnsi" w:hAnsiTheme="minorHAnsi" w:cstheme="minorHAnsi"/>
-        </w:rPr>
-        <w:t>Mac/Linux (currently in beta)</w:t>
-      </w:r>
-      <w:r>
-        <w:rPr>
-          <w:rFonts w:asciiTheme="minorHAnsi" w:hAnsiTheme="minorHAnsi" w:cstheme="minorHAnsi"/>
-        </w:rPr>
-        <w:t xml:space="preserve">, Babelfish Compass is invoked by opening a </w:t>
-      </w:r>
-      <w:r>
-        <w:rPr>
-          <w:rFonts w:asciiTheme="minorHAnsi" w:hAnsiTheme="minorHAnsi" w:cstheme="minorHAnsi"/>
-          <w:b/>
-        </w:rPr>
-        <w:t>bash</w:t>
-      </w:r>
-      <w:r>
-        <w:rPr>
-          <w:rFonts w:asciiTheme="minorHAnsi" w:hAnsiTheme="minorHAnsi" w:cstheme="minorHAnsi"/>
-        </w:rPr>
-        <w:t xml:space="preserve"> command prompt</w:t>
-      </w:r>
-      <w:r>
-        <w:rPr>
-          <w:rFonts w:asciiTheme="minorHAnsi" w:hAnsiTheme="minorHAnsi" w:cstheme="minorHAnsi"/>
-        </w:rPr>
-        <w:t xml:space="preserve"> session</w:t>
-      </w:r>
-      <w:r>
-        <w:rPr>
-          <w:rFonts w:asciiTheme="minorHAnsi" w:hAnsiTheme="minorHAnsi" w:cstheme="minorHAnsi"/>
-        </w:rPr>
-        <w:t xml:space="preserve"> </w:t>
-      </w:r>
-      <w:r>
-        <w:rPr>
-          <w:rFonts w:asciiTheme="minorHAnsi" w:hAnsiTheme="minorHAnsi" w:cstheme="minorHAnsi"/>
-        </w:rPr>
-        <w:t xml:space="preserve">in </w:t>
-      </w:r>
-      <w:r>
-        <w:rPr>
-          <w:rFonts w:asciiTheme="minorHAnsi" w:hAnsiTheme="minorHAnsi" w:cstheme="minorHAnsi"/>
-        </w:rPr>
-        <w:t xml:space="preserve">the directory where Babelfish Compass is installed. </w:t>
-      </w:r>
-      <w:r>
-        <w:rPr>
-          <w:rFonts w:asciiTheme="minorHAnsi" w:hAnsiTheme="minorHAnsi" w:cstheme="minorHAnsi"/>
-        </w:rPr>
-        <w:br/>
-      </w:r>
-      <w:r>
-        <w:rPr>
-          <w:rFonts w:asciiTheme="minorHAnsi" w:hAnsiTheme="minorHAnsi" w:cstheme="minorHAnsi"/>
-        </w:rPr>
-        <w:lastRenderedPageBreak/>
-        <w:t xml:space="preserve">At the </w:t>
-      </w:r>
-      <w:r>
-        <w:rPr>
-          <w:rFonts w:asciiTheme="minorHAnsi" w:hAnsiTheme="minorHAnsi" w:cstheme="minorHAnsi"/>
-        </w:rPr>
-        <w:t xml:space="preserve">bash </w:t>
-      </w:r>
-      <w:r>
-        <w:rPr>
-          <w:rFonts w:asciiTheme="minorHAnsi" w:hAnsiTheme="minorHAnsi" w:cstheme="minorHAnsi"/>
-        </w:rPr>
-        <w:t>command prompt, run</w:t>
-      </w:r>
-      <w:r>
-        <w:rPr>
-          <w:rFonts w:asciiTheme="minorHAnsi" w:hAnsiTheme="minorHAnsi" w:cstheme="minorHAnsi"/>
-        </w:rPr>
-        <w:t xml:space="preserve"> </w:t>
-      </w:r>
-      <w:r>
-        <w:rPr>
-          <w:rFonts w:asciiTheme="minorHAnsi" w:hAnsiTheme="minorHAnsi" w:cstheme="minorHAnsi"/>
-          <w:b/>
-        </w:rPr>
-        <w:t>BabelfishCompass</w:t>
-      </w:r>
-      <w:r>
-        <w:rPr>
-          <w:rFonts w:asciiTheme="minorHAnsi" w:hAnsiTheme="minorHAnsi" w:cstheme="minorHAnsi"/>
-          <w:b/>
-        </w:rPr>
-        <w:t>.sh</w:t>
-      </w:r>
-      <w:r>
-        <w:rPr>
-          <w:rFonts w:asciiTheme="minorHAnsi" w:hAnsiTheme="minorHAnsi" w:cstheme="minorHAnsi"/>
-          <w:b/>
-        </w:rPr>
-        <w:t>:</w:t>
-      </w:r>
-      <w:r>
-        <w:rPr>
-          <w:rFonts w:asciiTheme="minorHAnsi" w:hAnsiTheme="minorHAnsi" w:cstheme="minorHAnsi"/>
-        </w:rPr>
-        <w:br/>
-      </w:r>
-      <w:r>
-        <w:rPr>
-          <w:rFonts w:asciiTheme="minorHAnsi" w:hAnsiTheme="minorHAnsi" w:cstheme="minorHAnsi"/>
-          <w:b/>
-        </w:rPr>
-        <w:t>$</w:t>
-      </w:r>
-      <w:r>
-        <w:rPr>
-          <w:rFonts w:asciiTheme="minorHAnsi" w:hAnsiTheme="minorHAnsi" w:cstheme="minorHAnsi"/>
-          <w:b/>
-        </w:rPr>
-        <w:t xml:space="preserve">  </w:t>
-      </w:r>
-      <w:r>
-        <w:rPr>
-          <w:rFonts w:asciiTheme="minorHAnsi" w:hAnsiTheme="minorHAnsi" w:cstheme="minorHAnsi"/>
-          <w:b/>
-        </w:rPr>
-        <w:t>./</w:t>
-      </w:r>
-      <w:r>
-        <w:rPr>
-          <w:rFonts w:asciiTheme="minorHAnsi" w:hAnsiTheme="minorHAnsi" w:cstheme="minorHAnsi"/>
-          <w:b/>
-        </w:rPr>
-        <w:t>BabelfishCompass</w:t>
-      </w:r>
-      <w:r>
-        <w:rPr>
-          <w:rFonts w:asciiTheme="minorHAnsi" w:hAnsiTheme="minorHAnsi" w:cstheme="minorHAnsi"/>
-          <w:b/>
-        </w:rPr>
-        <w:t>.sh</w:t>
-      </w:r>
-      <w:r>
-        <w:rPr>
-          <w:rFonts w:asciiTheme="minorHAnsi" w:hAnsiTheme="minorHAnsi" w:cstheme="minorHAnsi"/>
-          <w:b/>
-        </w:rPr>
-        <w:t xml:space="preserve"> </w:t>
-      </w:r>
-      <w:r>
-        <w:rPr>
-          <w:rFonts w:asciiTheme="minorHAnsi" w:hAnsiTheme="minorHAnsi" w:cstheme="minorHAnsi"/>
-          <w:b/>
-        </w:rPr>
-        <w:noBreakHyphen/>
-        <w:t>help</w:t>
-      </w:r>
-    </w:p>
-    <w:p>
-      <w:pPr>
-        <w:pStyle w:val="BodyText"/>
-      </w:pPr>
-    </w:p>
-    <w:p>
-      <w:pPr>
-        <w:pStyle w:val="BodyText"/>
-        <w:rPr>
-          <w:rFonts w:asciiTheme="minorHAnsi" w:hAnsiTheme="minorHAnsi" w:cstheme="minorHAnsi"/>
-        </w:rPr>
-      </w:pPr>
-      <w:r>
-        <w:rPr>
-          <w:rFonts w:asciiTheme="minorHAnsi" w:hAnsiTheme="minorHAnsi" w:cstheme="minorHAnsi"/>
-        </w:rPr>
-        <w:t xml:space="preserve">The automatic opening of the generated report in the browser, as on Windows, </w:t>
-      </w:r>
-      <w:r>
-        <w:rPr>
-          <w:rFonts w:asciiTheme="minorHAnsi" w:hAnsiTheme="minorHAnsi" w:cstheme="minorHAnsi"/>
-        </w:rPr>
-        <w:t xml:space="preserve">may not </w:t>
-      </w:r>
-      <w:r>
-        <w:rPr>
-          <w:rFonts w:asciiTheme="minorHAnsi" w:hAnsiTheme="minorHAnsi" w:cstheme="minorHAnsi"/>
-        </w:rPr>
-        <w:t>currently</w:t>
-      </w:r>
-      <w:r>
-        <w:rPr>
-          <w:rFonts w:asciiTheme="minorHAnsi" w:hAnsiTheme="minorHAnsi" w:cstheme="minorHAnsi"/>
-        </w:rPr>
-        <w:t xml:space="preserve"> work on</w:t>
-      </w:r>
-      <w:r>
-        <w:rPr>
-          <w:rFonts w:asciiTheme="minorHAnsi" w:hAnsiTheme="minorHAnsi" w:cstheme="minorHAnsi"/>
-        </w:rPr>
-        <w:t xml:space="preserve"> Mac/Linux. In this case, the user should explicitly open the generated report in a browser themselves.</w:t>
-      </w:r>
-    </w:p>
-    <w:p>
-      <w:pPr>
-        <w:pStyle w:val="BodyText"/>
-        <w:rPr>
-          <w:rFonts w:asciiTheme="minorHAnsi" w:hAnsiTheme="minorHAnsi" w:cstheme="minorHAnsi"/>
-          <w:u w:val="single"/>
-        </w:rPr>
-      </w:pPr>
-      <w:r>
-        <w:rPr>
-          <w:rFonts w:asciiTheme="minorHAnsi" w:hAnsiTheme="minorHAnsi" w:cstheme="minorHAnsi"/>
-        </w:rPr>
-        <w:t xml:space="preserve">Otherwise, Babelfish Compass is operated as on Windows. For further details, please see the rest of </w:t>
-      </w:r>
-      <w:r>
-        <w:rPr>
-          <w:rFonts w:asciiTheme="minorHAnsi" w:hAnsiTheme="minorHAnsi" w:cstheme="minorHAnsi"/>
-        </w:rPr>
-        <w:t>this User Guide</w:t>
-      </w:r>
-      <w:r>
-        <w:rPr>
-          <w:rFonts w:asciiTheme="minorHAnsi" w:hAnsiTheme="minorHAnsi" w:cstheme="minorHAnsi"/>
-        </w:rPr>
-        <w:t xml:space="preserve">, which assumes a Windows environment. </w:t>
-      </w:r>
-    </w:p>
-    <w:p>
-      <w:pPr>
-        <w:pStyle w:val="BodyText"/>
-        <w:rPr>
-          <w:rFonts w:asciiTheme="minorHAnsi" w:hAnsiTheme="minorHAnsi" w:cstheme="minorHAnsi"/>
-          <w:u w:val="single"/>
-        </w:rPr>
-      </w:pPr>
-    </w:p>
-    <w:p>
-      <w:pPr>
-        <w:pStyle w:val="Title"/>
-        <w:jc w:val="left"/>
-        <w:rPr>
-          <w:rFonts w:asciiTheme="minorHAnsi" w:hAnsiTheme="minorHAnsi" w:cstheme="minorHAnsi"/>
-          <w:sz w:val="48"/>
-          <w:szCs w:val="48"/>
-        </w:rPr>
-      </w:pPr>
-      <w:r>
-        <w:rPr>
-          <w:rFonts w:asciiTheme="minorHAnsi" w:hAnsiTheme="minorHAnsi" w:cstheme="minorHAnsi"/>
-          <w:sz w:val="48"/>
-          <w:szCs w:val="48"/>
-        </w:rPr>
         <w:t>Reports, applications &amp; input files</w:t>
       </w:r>
     </w:p>
@@ -2316,6 +2303,7 @@
         <w:rPr>
           <w:rFonts w:asciiTheme="minorHAnsi" w:hAnsiTheme="minorHAnsi" w:cstheme="minorHAnsi"/>
         </w:rPr>
+        <w:lastRenderedPageBreak/>
         <w:br/>
         <w:t>-- multiple input files for application Sales</w:t>
       </w:r>
@@ -2440,14 +2428,7 @@
         <w:rPr>
           <w:rFonts w:asciiTheme="minorHAnsi" w:hAnsiTheme="minorHAnsi" w:cstheme="minorHAnsi"/>
         </w:rPr>
-        <w:t xml:space="preserve">. The </w:t>
-      </w:r>
-      <w:r>
-        <w:rPr>
-          <w:rFonts w:asciiTheme="minorHAnsi" w:hAnsiTheme="minorHAnsi" w:cstheme="minorHAnsi"/>
-        </w:rPr>
-        <w:lastRenderedPageBreak/>
-        <w:t xml:space="preserve">report will contain lines like the following. This means 45 cases of the </w:t>
+        <w:t xml:space="preserve">. The report will contain lines like the following. This means 45 cases of the </w:t>
       </w:r>
       <w:r>
         <w:rPr>
@@ -2798,7 +2779,14 @@
           <w:rFonts w:asciiTheme="minorHAnsi" w:hAnsiTheme="minorHAnsi" w:cstheme="minorHAnsi"/>
         </w:rPr>
         <w:br/>
-        <w:t xml:space="preserve">Unicode-formatted files with BOM bits are automatically detected and processed accordingly, so -encoding does not need to be specified. </w:t>
+        <w:t xml:space="preserve">Unicode-formatted files with BOM bits are automatically detected and processed accordingly, </w:t>
+      </w:r>
+      <w:r>
+        <w:rPr>
+          <w:rFonts w:asciiTheme="minorHAnsi" w:hAnsiTheme="minorHAnsi" w:cstheme="minorHAnsi"/>
+        </w:rPr>
+        <w:lastRenderedPageBreak/>
+        <w:t xml:space="preserve">so -encoding does not need to be specified. </w:t>
       </w:r>
       <w:r>
         <w:rPr>
@@ -2917,7 +2905,6 @@
           <w:rFonts w:asciiTheme="minorHAnsi" w:hAnsiTheme="minorHAnsi" w:cstheme="minorHAnsi"/>
           <w:b/>
         </w:rPr>
-        <w:lastRenderedPageBreak/>
         <w:t>-replace</w:t>
       </w:r>
       <w:r>
@@ -3302,6 +3289,7 @@
           <w:rFonts w:asciiTheme="minorHAnsi" w:hAnsiTheme="minorHAnsi" w:cstheme="minorHAnsi"/>
           <w:b/>
         </w:rPr>
+        <w:lastRenderedPageBreak/>
         <w:t xml:space="preserve">-reportoption </w:t>
       </w:r>
       <w:r>
@@ -3425,7 +3413,6 @@
           <w:rFonts w:asciiTheme="minorHAnsi" w:hAnsiTheme="minorHAnsi" w:cstheme="minorHAnsi"/>
           <w:b/>
         </w:rPr>
-        <w:lastRenderedPageBreak/>
         <w:t>xref=feature</w:t>
       </w:r>
       <w:r>
@@ -3851,6 +3838,7 @@
           <w:rFonts w:asciiTheme="minorHAnsi" w:hAnsiTheme="minorHAnsi" w:cstheme="minorHAnsi"/>
           <w:b/>
         </w:rPr>
+        <w:lastRenderedPageBreak/>
         <w:t xml:space="preserve">SOUNDEX() : 45      #apps=3: Accounts(16), Support(20), HR(9) </w:t>
       </w:r>
     </w:p>
@@ -4036,14 +4024,7 @@
         <w:rPr>
           <w:rFonts w:asciiTheme="minorHAnsi" w:hAnsiTheme="minorHAnsi" w:cstheme="minorHAnsi"/>
         </w:rPr>
-        <w:t xml:space="preserve"> in a PostgreSQL database, and loads all captured items into the table. This table can then be accessed with SQL </w:t>
-      </w:r>
-      <w:r>
-        <w:rPr>
-          <w:rFonts w:asciiTheme="minorHAnsi" w:hAnsiTheme="minorHAnsi" w:cstheme="minorHAnsi"/>
-        </w:rPr>
-        <w:lastRenderedPageBreak/>
-        <w:t>queries to determine additional details (example: find all SQL functions with</w:t>
+        <w:t xml:space="preserve"> in a PostgreSQL database, and loads all captured items into the table. This table can then be accessed with SQL queries to determine additional details (example: find all SQL functions with</w:t>
       </w:r>
       <w:r>
         <w:rPr>
@@ -4955,7 +4936,14 @@
         <w:rPr>
           <w:rFonts w:asciiTheme="minorHAnsi" w:hAnsiTheme="minorHAnsi" w:cstheme="minorHAnsi"/>
         </w:rPr>
-        <w:t xml:space="preserve">: contains a copy of the original SQL/DDL input scripts. These are stored to allow re-running the analysis at a later time, for example for a newer version of Babelfish. In case the original input files were using a specific encoding, the files in the imported directory are in UTF8 format. </w:t>
+        <w:t xml:space="preserve">: contains a copy of the original SQL/DDL input scripts. These are stored to allow re-running the analysis at a later time, for example for a newer version of Babelfish. In case the </w:t>
+      </w:r>
+      <w:r>
+        <w:rPr>
+          <w:rFonts w:asciiTheme="minorHAnsi" w:hAnsiTheme="minorHAnsi" w:cstheme="minorHAnsi"/>
+        </w:rPr>
+        <w:lastRenderedPageBreak/>
+        <w:t xml:space="preserve">original input files were using a specific encoding, the files in the imported directory are in UTF8 format. </w:t>
       </w:r>
       <w:r>
         <w:rPr>
@@ -5050,7 +5038,6 @@
           <w:rFonts w:asciiTheme="minorHAnsi" w:hAnsiTheme="minorHAnsi" w:cstheme="minorHAnsi"/>
           <w:b/>
         </w:rPr>
-        <w:lastRenderedPageBreak/>
         <w:t>log</w:t>
       </w:r>
       <w:r>
@@ -5326,6 +5313,12 @@
           <w:rFonts w:asciiTheme="minorHAnsi" w:hAnsiTheme="minorHAnsi" w:cstheme="minorHAnsi"/>
         </w:rPr>
         <w:br/>
+      </w:r>
+      <w:r>
+        <w:rPr>
+          <w:rFonts w:asciiTheme="minorHAnsi" w:hAnsiTheme="minorHAnsi" w:cstheme="minorHAnsi"/>
+        </w:rPr>
+        <w:lastRenderedPageBreak/>
         <w:t>The Babelfish Compass tool does not "phone home"</w:t>
       </w:r>
       <w:r>
@@ -5561,7 +5554,6 @@
         <w:rPr>
           <w:rFonts w:asciiTheme="minorHAnsi" w:hAnsiTheme="minorHAnsi" w:cstheme="minorHAnsi"/>
         </w:rPr>
-        <w:lastRenderedPageBreak/>
         <w:t xml:space="preserve">Babelfish Compass </w:t>
       </w:r>
       <w:r>
@@ -6000,6 +5992,7 @@
           <w:rFonts w:asciiTheme="minorHAnsi" w:hAnsiTheme="minorHAnsi" w:cstheme="minorHAnsi"/>
           <w:b/>
         </w:rPr>
+        <w:lastRenderedPageBreak/>
         <w:sym w:font="Wingdings" w:char="F0E8"/>
       </w:r>
       <w:r>
@@ -6152,7 +6145,6 @@
         <w:rPr>
           <w:rFonts w:asciiTheme="minorHAnsi" w:hAnsiTheme="minorHAnsi" w:cstheme="minorHAnsi"/>
         </w:rPr>
-        <w:lastRenderedPageBreak/>
         <w:t xml:space="preserve">Discuss the results of </w:t>
       </w:r>
       <w:r>
@@ -6425,6 +6417,7 @@
           <w:sz w:val="48"/>
           <w:szCs w:val="48"/>
         </w:rPr>
+        <w:lastRenderedPageBreak/>
         <w:t>Troubleshooting</w:t>
       </w:r>
     </w:p>
@@ -6499,12 +6492,6 @@
           <w:rFonts w:asciiTheme="minorHAnsi" w:hAnsiTheme="minorHAnsi" w:cstheme="minorHAnsi"/>
         </w:rPr>
         <w:br/>
-      </w:r>
-      <w:r>
-        <w:rPr>
-          <w:rFonts w:asciiTheme="minorHAnsi" w:hAnsiTheme="minorHAnsi" w:cstheme="minorHAnsi"/>
-        </w:rPr>
-        <w:lastRenderedPageBreak/>
         <w:t xml:space="preserve">In case of a syntax error, this will be printed to </w:t>
       </w:r>
       <w:proofErr w:type="spellStart"/>
@@ -6850,6 +6837,7 @@
           <w:b/>
           <w:sz w:val="48"/>
         </w:rPr>
+        <w:lastRenderedPageBreak/>
         <w:t>Licensing</w:t>
       </w:r>
     </w:p>
@@ -7462,6 +7450,119 @@
     </w:lvl>
   </w:abstractNum>
   <w:abstractNum w:abstractNumId="4" w15:restartNumberingAfterBreak="0">
+    <w:nsid w:val="0FDA4C33"/>
+    <w:multiLevelType w:val="hybridMultilevel"/>
+    <w:tmpl w:val="FF94972C"/>
+    <w:lvl w:ilvl="0" w:tplc="04090001">
+      <w:start w:val="1"/>
+      <w:numFmt w:val="bullet"/>
+      <w:lvlText w:val=""/>
+      <w:lvlJc w:val="left"/>
+      <w:pPr>
+        <w:ind w:left="720" w:hanging="360"/>
+      </w:pPr>
+      <w:rPr>
+        <w:rFonts w:ascii="Symbol" w:hAnsi="Symbol" w:hint="default"/>
+      </w:rPr>
+    </w:lvl>
+    <w:lvl w:ilvl="1" w:tplc="04090003" w:tentative="1">
+      <w:start w:val="1"/>
+      <w:numFmt w:val="bullet"/>
+      <w:lvlText w:val="o"/>
+      <w:lvlJc w:val="left"/>
+      <w:pPr>
+        <w:ind w:left="1440" w:hanging="360"/>
+      </w:pPr>
+      <w:rPr>
+        <w:rFonts w:ascii="Courier New" w:hAnsi="Courier New" w:cs="Courier New" w:hint="default"/>
+      </w:rPr>
+    </w:lvl>
+    <w:lvl w:ilvl="2" w:tplc="04090005" w:tentative="1">
+      <w:start w:val="1"/>
+      <w:numFmt w:val="bullet"/>
+      <w:lvlText w:val=""/>
+      <w:lvlJc w:val="left"/>
+      <w:pPr>
+        <w:ind w:left="2160" w:hanging="360"/>
+      </w:pPr>
+      <w:rPr>
+        <w:rFonts w:ascii="Wingdings" w:hAnsi="Wingdings" w:hint="default"/>
+      </w:rPr>
+    </w:lvl>
+    <w:lvl w:ilvl="3" w:tplc="04090001" w:tentative="1">
+      <w:start w:val="1"/>
+      <w:numFmt w:val="bullet"/>
+      <w:lvlText w:val=""/>
+      <w:lvlJc w:val="left"/>
+      <w:pPr>
+        <w:ind w:left="2880" w:hanging="360"/>
+      </w:pPr>
+      <w:rPr>
+        <w:rFonts w:ascii="Symbol" w:hAnsi="Symbol" w:hint="default"/>
+      </w:rPr>
+    </w:lvl>
+    <w:lvl w:ilvl="4" w:tplc="04090003" w:tentative="1">
+      <w:start w:val="1"/>
+      <w:numFmt w:val="bullet"/>
+      <w:lvlText w:val="o"/>
+      <w:lvlJc w:val="left"/>
+      <w:pPr>
+        <w:ind w:left="3600" w:hanging="360"/>
+      </w:pPr>
+      <w:rPr>
+        <w:rFonts w:ascii="Courier New" w:hAnsi="Courier New" w:cs="Courier New" w:hint="default"/>
+      </w:rPr>
+    </w:lvl>
+    <w:lvl w:ilvl="5" w:tplc="04090005" w:tentative="1">
+      <w:start w:val="1"/>
+      <w:numFmt w:val="bullet"/>
+      <w:lvlText w:val=""/>
+      <w:lvlJc w:val="left"/>
+      <w:pPr>
+        <w:ind w:left="4320" w:hanging="360"/>
+      </w:pPr>
+      <w:rPr>
+        <w:rFonts w:ascii="Wingdings" w:hAnsi="Wingdings" w:hint="default"/>
+      </w:rPr>
+    </w:lvl>
+    <w:lvl w:ilvl="6" w:tplc="04090001" w:tentative="1">
+      <w:start w:val="1"/>
+      <w:numFmt w:val="bullet"/>
+      <w:lvlText w:val=""/>
+      <w:lvlJc w:val="left"/>
+      <w:pPr>
+        <w:ind w:left="5040" w:hanging="360"/>
+      </w:pPr>
+      <w:rPr>
+        <w:rFonts w:ascii="Symbol" w:hAnsi="Symbol" w:hint="default"/>
+      </w:rPr>
+    </w:lvl>
+    <w:lvl w:ilvl="7" w:tplc="04090003" w:tentative="1">
+      <w:start w:val="1"/>
+      <w:numFmt w:val="bullet"/>
+      <w:lvlText w:val="o"/>
+      <w:lvlJc w:val="left"/>
+      <w:pPr>
+        <w:ind w:left="5760" w:hanging="360"/>
+      </w:pPr>
+      <w:rPr>
+        <w:rFonts w:ascii="Courier New" w:hAnsi="Courier New" w:cs="Courier New" w:hint="default"/>
+      </w:rPr>
+    </w:lvl>
+    <w:lvl w:ilvl="8" w:tplc="04090005" w:tentative="1">
+      <w:start w:val="1"/>
+      <w:numFmt w:val="bullet"/>
+      <w:lvlText w:val=""/>
+      <w:lvlJc w:val="left"/>
+      <w:pPr>
+        <w:ind w:left="6480" w:hanging="360"/>
+      </w:pPr>
+      <w:rPr>
+        <w:rFonts w:ascii="Wingdings" w:hAnsi="Wingdings" w:hint="default"/>
+      </w:rPr>
+    </w:lvl>
+  </w:abstractNum>
+  <w:abstractNum w:abstractNumId="5" w15:restartNumberingAfterBreak="0">
     <w:nsid w:val="114540A2"/>
     <w:multiLevelType w:val="hybridMultilevel"/>
     <w:tmpl w:val="7B0E5AA2"/>
@@ -7574,7 +7675,7 @@
       </w:rPr>
     </w:lvl>
   </w:abstractNum>
-  <w:abstractNum w:abstractNumId="5" w15:restartNumberingAfterBreak="0">
+  <w:abstractNum w:abstractNumId="6" w15:restartNumberingAfterBreak="0">
     <w:nsid w:val="219C0FC9"/>
     <w:multiLevelType w:val="hybridMultilevel"/>
     <w:tmpl w:val="836418B8"/>
@@ -7687,7 +7788,7 @@
       </w:rPr>
     </w:lvl>
   </w:abstractNum>
-  <w:abstractNum w:abstractNumId="6" w15:restartNumberingAfterBreak="0">
+  <w:abstractNum w:abstractNumId="7" w15:restartNumberingAfterBreak="0">
     <w:nsid w:val="41EE10D2"/>
     <w:multiLevelType w:val="hybridMultilevel"/>
     <w:tmpl w:val="3D34569C"/>
@@ -7776,7 +7877,7 @@
       </w:pPr>
     </w:lvl>
   </w:abstractNum>
-  <w:abstractNum w:abstractNumId="7" w15:restartNumberingAfterBreak="0">
+  <w:abstractNum w:abstractNumId="8" w15:restartNumberingAfterBreak="0">
     <w:nsid w:val="4A57203E"/>
     <w:multiLevelType w:val="hybridMultilevel"/>
     <w:tmpl w:val="D42ADAB0"/>
@@ -7862,7 +7963,7 @@
       </w:pPr>
     </w:lvl>
   </w:abstractNum>
-  <w:abstractNum w:abstractNumId="8" w15:restartNumberingAfterBreak="0">
+  <w:abstractNum w:abstractNumId="9" w15:restartNumberingAfterBreak="0">
     <w:nsid w:val="55F01F2A"/>
     <w:multiLevelType w:val="hybridMultilevel"/>
     <w:tmpl w:val="5AEA26A0"/>
@@ -7948,7 +8049,7 @@
       </w:pPr>
     </w:lvl>
   </w:abstractNum>
-  <w:abstractNum w:abstractNumId="9" w15:restartNumberingAfterBreak="0">
+  <w:abstractNum w:abstractNumId="10" w15:restartNumberingAfterBreak="0">
     <w:nsid w:val="5AC864C2"/>
     <w:multiLevelType w:val="hybridMultilevel"/>
     <w:tmpl w:val="D42ADAB0"/>
@@ -8034,7 +8135,7 @@
       </w:pPr>
     </w:lvl>
   </w:abstractNum>
-  <w:abstractNum w:abstractNumId="10" w15:restartNumberingAfterBreak="0">
+  <w:abstractNum w:abstractNumId="11" w15:restartNumberingAfterBreak="0">
     <w:nsid w:val="5DB47E06"/>
     <w:multiLevelType w:val="hybridMultilevel"/>
     <w:tmpl w:val="3D34569C"/>
@@ -8123,10 +8224,10 @@
       </w:pPr>
     </w:lvl>
   </w:abstractNum>
-  <w:abstractNum w:abstractNumId="11" w15:restartNumberingAfterBreak="0">
-    <w:nsid w:val="61B52007"/>
+  <w:abstractNum w:abstractNumId="12" w15:restartNumberingAfterBreak="0">
+    <w:nsid w:val="608B0828"/>
     <w:multiLevelType w:val="hybridMultilevel"/>
-    <w:tmpl w:val="D42ADAB0"/>
+    <w:tmpl w:val="2F702406"/>
     <w:lvl w:ilvl="0" w:tplc="0409000F">
       <w:start w:val="1"/>
       <w:numFmt w:val="decimal"/>
@@ -8136,7 +8237,7 @@
         <w:ind w:left="720" w:hanging="360"/>
       </w:pPr>
     </w:lvl>
-    <w:lvl w:ilvl="1" w:tplc="04090019" w:tentative="1">
+    <w:lvl w:ilvl="1" w:tplc="04090019">
       <w:start w:val="1"/>
       <w:numFmt w:val="lowerLetter"/>
       <w:lvlText w:val="%2."/>
@@ -8145,7 +8246,7 @@
         <w:ind w:left="1440" w:hanging="360"/>
       </w:pPr>
     </w:lvl>
-    <w:lvl w:ilvl="2" w:tplc="0409001B" w:tentative="1">
+    <w:lvl w:ilvl="2" w:tplc="0409001B">
       <w:start w:val="1"/>
       <w:numFmt w:val="lowerRoman"/>
       <w:lvlText w:val="%3."/>
@@ -8154,7 +8255,7 @@
         <w:ind w:left="2160" w:hanging="180"/>
       </w:pPr>
     </w:lvl>
-    <w:lvl w:ilvl="3" w:tplc="0409000F" w:tentative="1">
+    <w:lvl w:ilvl="3" w:tplc="0409000F">
       <w:start w:val="1"/>
       <w:numFmt w:val="decimal"/>
       <w:lvlText w:val="%4."/>
@@ -8163,7 +8264,7 @@
         <w:ind w:left="2880" w:hanging="360"/>
       </w:pPr>
     </w:lvl>
-    <w:lvl w:ilvl="4" w:tplc="04090019" w:tentative="1">
+    <w:lvl w:ilvl="4" w:tplc="04090019">
       <w:start w:val="1"/>
       <w:numFmt w:val="lowerLetter"/>
       <w:lvlText w:val="%5."/>
@@ -8172,7 +8273,7 @@
         <w:ind w:left="3600" w:hanging="360"/>
       </w:pPr>
     </w:lvl>
-    <w:lvl w:ilvl="5" w:tplc="0409001B" w:tentative="1">
+    <w:lvl w:ilvl="5" w:tplc="0409001B">
       <w:start w:val="1"/>
       <w:numFmt w:val="lowerRoman"/>
       <w:lvlText w:val="%6."/>
@@ -8181,7 +8282,7 @@
         <w:ind w:left="4320" w:hanging="180"/>
       </w:pPr>
     </w:lvl>
-    <w:lvl w:ilvl="6" w:tplc="0409000F" w:tentative="1">
+    <w:lvl w:ilvl="6" w:tplc="0409000F">
       <w:start w:val="1"/>
       <w:numFmt w:val="decimal"/>
       <w:lvlText w:val="%7."/>
@@ -8190,7 +8291,7 @@
         <w:ind w:left="5040" w:hanging="360"/>
       </w:pPr>
     </w:lvl>
-    <w:lvl w:ilvl="7" w:tplc="04090019" w:tentative="1">
+    <w:lvl w:ilvl="7" w:tplc="04090019">
       <w:start w:val="1"/>
       <w:numFmt w:val="lowerLetter"/>
       <w:lvlText w:val="%8."/>
@@ -8199,7 +8300,7 @@
         <w:ind w:left="5760" w:hanging="360"/>
       </w:pPr>
     </w:lvl>
-    <w:lvl w:ilvl="8" w:tplc="0409001B" w:tentative="1">
+    <w:lvl w:ilvl="8" w:tplc="0409001B">
       <w:start w:val="1"/>
       <w:numFmt w:val="lowerRoman"/>
       <w:lvlText w:val="%9."/>
@@ -8209,7 +8310,96 @@
       </w:pPr>
     </w:lvl>
   </w:abstractNum>
-  <w:abstractNum w:abstractNumId="12" w15:restartNumberingAfterBreak="0">
+  <w:abstractNum w:abstractNumId="13" w15:restartNumberingAfterBreak="0">
+    <w:nsid w:val="61B52007"/>
+    <w:multiLevelType w:val="hybridMultilevel"/>
+    <w:tmpl w:val="0CAA1C20"/>
+    <w:lvl w:ilvl="0" w:tplc="0409000F">
+      <w:start w:val="1"/>
+      <w:numFmt w:val="decimal"/>
+      <w:lvlText w:val="%1."/>
+      <w:lvlJc w:val="left"/>
+      <w:pPr>
+        <w:ind w:left="720" w:hanging="360"/>
+      </w:pPr>
+    </w:lvl>
+    <w:lvl w:ilvl="1" w:tplc="0409000B">
+      <w:start w:val="1"/>
+      <w:numFmt w:val="bullet"/>
+      <w:lvlText w:val=""/>
+      <w:lvlJc w:val="left"/>
+      <w:pPr>
+        <w:ind w:left="1440" w:hanging="360"/>
+      </w:pPr>
+      <w:rPr>
+        <w:rFonts w:ascii="Wingdings" w:hAnsi="Wingdings" w:hint="default"/>
+      </w:rPr>
+    </w:lvl>
+    <w:lvl w:ilvl="2" w:tplc="0409001B" w:tentative="1">
+      <w:start w:val="1"/>
+      <w:numFmt w:val="lowerRoman"/>
+      <w:lvlText w:val="%3."/>
+      <w:lvlJc w:val="right"/>
+      <w:pPr>
+        <w:ind w:left="2160" w:hanging="180"/>
+      </w:pPr>
+    </w:lvl>
+    <w:lvl w:ilvl="3" w:tplc="0409000F" w:tentative="1">
+      <w:start w:val="1"/>
+      <w:numFmt w:val="decimal"/>
+      <w:lvlText w:val="%4."/>
+      <w:lvlJc w:val="left"/>
+      <w:pPr>
+        <w:ind w:left="2880" w:hanging="360"/>
+      </w:pPr>
+    </w:lvl>
+    <w:lvl w:ilvl="4" w:tplc="04090019" w:tentative="1">
+      <w:start w:val="1"/>
+      <w:numFmt w:val="lowerLetter"/>
+      <w:lvlText w:val="%5."/>
+      <w:lvlJc w:val="left"/>
+      <w:pPr>
+        <w:ind w:left="3600" w:hanging="360"/>
+      </w:pPr>
+    </w:lvl>
+    <w:lvl w:ilvl="5" w:tplc="0409001B" w:tentative="1">
+      <w:start w:val="1"/>
+      <w:numFmt w:val="lowerRoman"/>
+      <w:lvlText w:val="%6."/>
+      <w:lvlJc w:val="right"/>
+      <w:pPr>
+        <w:ind w:left="4320" w:hanging="180"/>
+      </w:pPr>
+    </w:lvl>
+    <w:lvl w:ilvl="6" w:tplc="0409000F" w:tentative="1">
+      <w:start w:val="1"/>
+      <w:numFmt w:val="decimal"/>
+      <w:lvlText w:val="%7."/>
+      <w:lvlJc w:val="left"/>
+      <w:pPr>
+        <w:ind w:left="5040" w:hanging="360"/>
+      </w:pPr>
+    </w:lvl>
+    <w:lvl w:ilvl="7" w:tplc="04090019" w:tentative="1">
+      <w:start w:val="1"/>
+      <w:numFmt w:val="lowerLetter"/>
+      <w:lvlText w:val="%8."/>
+      <w:lvlJc w:val="left"/>
+      <w:pPr>
+        <w:ind w:left="5760" w:hanging="360"/>
+      </w:pPr>
+    </w:lvl>
+    <w:lvl w:ilvl="8" w:tplc="0409001B" w:tentative="1">
+      <w:start w:val="1"/>
+      <w:numFmt w:val="lowerRoman"/>
+      <w:lvlText w:val="%9."/>
+      <w:lvlJc w:val="right"/>
+      <w:pPr>
+        <w:ind w:left="6480" w:hanging="180"/>
+      </w:pPr>
+    </w:lvl>
+  </w:abstractNum>
+  <w:abstractNum w:abstractNumId="14" w15:restartNumberingAfterBreak="0">
     <w:nsid w:val="667F69C5"/>
     <w:multiLevelType w:val="hybridMultilevel"/>
     <w:tmpl w:val="FFA86252"/>
@@ -8322,7 +8512,7 @@
       </w:rPr>
     </w:lvl>
   </w:abstractNum>
-  <w:abstractNum w:abstractNumId="13" w15:restartNumberingAfterBreak="0">
+  <w:abstractNum w:abstractNumId="15" w15:restartNumberingAfterBreak="0">
     <w:nsid w:val="6A906DFC"/>
     <w:multiLevelType w:val="hybridMultilevel"/>
     <w:tmpl w:val="5AEA26A0"/>
@@ -8408,7 +8598,7 @@
       </w:pPr>
     </w:lvl>
   </w:abstractNum>
-  <w:abstractNum w:abstractNumId="14" w15:restartNumberingAfterBreak="0">
+  <w:abstractNum w:abstractNumId="16" w15:restartNumberingAfterBreak="0">
     <w:nsid w:val="7B4D0B61"/>
     <w:multiLevelType w:val="hybridMultilevel"/>
     <w:tmpl w:val="70AE2D7E"/>
@@ -8527,10 +8717,10 @@
     <w:abstractNumId w:val="1"/>
   </w:num>
   <w:num w:numId="3">
-    <w:abstractNumId w:val="13"/>
+    <w:abstractNumId w:val="15"/>
   </w:num>
   <w:num w:numId="4">
-    <w:abstractNumId w:val="4"/>
+    <w:abstractNumId w:val="5"/>
   </w:num>
   <w:num w:numId="5">
     <w:abstractNumId w:val="2"/>
@@ -8539,31 +8729,64 @@
     <w:abstractNumId w:val="3"/>
   </w:num>
   <w:num w:numId="7">
+    <w:abstractNumId w:val="16"/>
+  </w:num>
+  <w:num w:numId="8">
+    <w:abstractNumId w:val="11"/>
+  </w:num>
+  <w:num w:numId="9">
+    <w:abstractNumId w:val="7"/>
+  </w:num>
+  <w:num w:numId="10">
+    <w:abstractNumId w:val="6"/>
+  </w:num>
+  <w:num w:numId="11">
+    <w:abstractNumId w:val="13"/>
+  </w:num>
+  <w:num w:numId="12">
+    <w:abstractNumId w:val="10"/>
+  </w:num>
+  <w:num w:numId="13">
+    <w:abstractNumId w:val="8"/>
+  </w:num>
+  <w:num w:numId="14">
     <w:abstractNumId w:val="14"/>
   </w:num>
-  <w:num w:numId="8">
-    <w:abstractNumId w:val="10"/>
-  </w:num>
-  <w:num w:numId="9">
-    <w:abstractNumId w:val="6"/>
-  </w:num>
-  <w:num w:numId="10">
-    <w:abstractNumId w:val="5"/>
-  </w:num>
-  <w:num w:numId="11">
-    <w:abstractNumId w:val="11"/>
-  </w:num>
-  <w:num w:numId="12">
+  <w:num w:numId="15">
     <w:abstractNumId w:val="9"/>
   </w:num>
-  <w:num w:numId="13">
-    <w:abstractNumId w:val="7"/>
+  <w:num w:numId="16">
+    <w:abstractNumId w:val="12"/>
+    <w:lvlOverride w:ilvl="0">
+      <w:startOverride w:val="1"/>
+    </w:lvlOverride>
+    <w:lvlOverride w:ilvl="1">
+      <w:startOverride w:val="1"/>
+    </w:lvlOverride>
+    <w:lvlOverride w:ilvl="2">
+      <w:startOverride w:val="1"/>
+    </w:lvlOverride>
+    <w:lvlOverride w:ilvl="3">
+      <w:startOverride w:val="1"/>
+    </w:lvlOverride>
+    <w:lvlOverride w:ilvl="4">
+      <w:startOverride w:val="1"/>
+    </w:lvlOverride>
+    <w:lvlOverride w:ilvl="5">
+      <w:startOverride w:val="1"/>
+    </w:lvlOverride>
+    <w:lvlOverride w:ilvl="6">
+      <w:startOverride w:val="1"/>
+    </w:lvlOverride>
+    <w:lvlOverride w:ilvl="7">
+      <w:startOverride w:val="1"/>
+    </w:lvlOverride>
+    <w:lvlOverride w:ilvl="8">
+      <w:startOverride w:val="1"/>
+    </w:lvlOverride>
   </w:num>
-  <w:num w:numId="14">
-    <w:abstractNumId w:val="12"/>
-  </w:num>
-  <w:num w:numId="15">
-    <w:abstractNumId w:val="8"/>
+  <w:num w:numId="17">
+    <w:abstractNumId w:val="4"/>
   </w:num>
 </w:numbering>
 </file>
@@ -8989,6 +9212,7 @@
   <w:style w:type="character" w:default="1" w:styleId="DefaultParagraphFont">
     <w:name w:val="Default Paragraph Font"/>
     <w:uiPriority w:val="1"/>
+    <w:semiHidden/>
     <w:unhideWhenUsed/>
   </w:style>
   <w:style w:type="table" w:default="1" w:styleId="TableNormal">

</xml_diff>

<commit_message>
further updates to user guide
</commit_message>
<xml_diff>
--- a/BabelfishCompass_UserGuide.docx
+++ b/BabelfishCompass_UserGuide.docx
@@ -1,6 +1,6 @@
 
 <file path=word/document.xml><?xml version="1.0" encoding="utf-8"?>
-<w:document xmlns:wpc="http://schemas.microsoft.com/office/word/2010/wordprocessingCanvas" xmlns:cx="http://schemas.microsoft.com/office/drawing/2014/chartex" xmlns:cx1="http://schemas.microsoft.com/office/drawing/2015/9/8/chartex" xmlns:cx2="http://schemas.microsoft.com/office/drawing/2015/10/21/chartex" xmlns:cx3="http://schemas.microsoft.com/office/drawing/2016/5/9/chartex" xmlns:cx4="http://schemas.microsoft.com/office/drawing/2016/5/10/chartex" xmlns:cx5="http://schemas.microsoft.com/office/drawing/2016/5/11/chartex" xmlns:cx6="http://schemas.microsoft.com/office/drawing/2016/5/12/chartex" xmlns:cx7="http://schemas.microsoft.com/office/drawing/2016/5/13/chartex" xmlns:cx8="http://schemas.microsoft.com/office/drawing/2016/5/14/chartex" xmlns:mc="http://schemas.openxmlformats.org/markup-compatibility/2006" xmlns:aink="http://schemas.microsoft.com/office/drawing/2016/ink" xmlns:am3d="http://schemas.microsoft.com/office/drawing/2017/model3d" xmlns:o="urn:schemas-microsoft-com:office:office" xmlns:r="http://schemas.openxmlformats.org/officeDocument/2006/relationships" xmlns:m="http://schemas.openxmlformats.org/officeDocument/2006/math" xmlns:v="urn:schemas-microsoft-com:vml" xmlns:wp14="http://schemas.microsoft.com/office/word/2010/wordprocessingDrawing" xmlns:wp="http://schemas.openxmlformats.org/drawingml/2006/wordprocessingDrawing" xmlns:w10="urn:schemas-microsoft-com:office:word" xmlns:w="http://schemas.openxmlformats.org/wordprocessingml/2006/main" xmlns:w14="http://schemas.microsoft.com/office/word/2010/wordml" xmlns:w15="http://schemas.microsoft.com/office/word/2012/wordml" xmlns:w16cex="http://schemas.microsoft.com/office/word/2018/wordml/cex" xmlns:w16cid="http://schemas.microsoft.com/office/word/2016/wordml/cid" xmlns:w16="http://schemas.microsoft.com/office/word/2018/wordml" xmlns:w16sdtdh="http://schemas.microsoft.com/office/word/2020/wordml/sdtdatahash" xmlns:w16se="http://schemas.microsoft.com/office/word/2015/wordml/symex" xmlns:wpg="http://schemas.microsoft.com/office/word/2010/wordprocessingGroup" xmlns:wpi="http://schemas.microsoft.com/office/word/2010/wordprocessingInk" xmlns:wne="http://schemas.microsoft.com/office/word/2006/wordml" xmlns:wps="http://schemas.microsoft.com/office/word/2010/wordprocessingShape" mc:Ignorable="w14 w15 w16se w16cid w16 w16cex w16sdtdh wp14">
+<w:document xmlns:wpc="http://schemas.microsoft.com/office/word/2010/wordprocessingCanvas" xmlns:cx="http://schemas.microsoft.com/office/drawing/2014/chartex" xmlns:cx1="http://schemas.microsoft.com/office/drawing/2015/9/8/chartex" xmlns:cx2="http://schemas.microsoft.com/office/drawing/2015/10/21/chartex" xmlns:cx3="http://schemas.microsoft.com/office/drawing/2016/5/9/chartex" xmlns:cx4="http://schemas.microsoft.com/office/drawing/2016/5/10/chartex" xmlns:cx5="http://schemas.microsoft.com/office/drawing/2016/5/11/chartex" xmlns:cx6="http://schemas.microsoft.com/office/drawing/2016/5/12/chartex" xmlns:cx7="http://schemas.microsoft.com/office/drawing/2016/5/13/chartex" xmlns:cx8="http://schemas.microsoft.com/office/drawing/2016/5/14/chartex" xmlns:mc="http://schemas.openxmlformats.org/markup-compatibility/2006" xmlns:aink="http://schemas.microsoft.com/office/drawing/2016/ink" xmlns:am3d="http://schemas.microsoft.com/office/drawing/2017/model3d" xmlns:o="urn:schemas-microsoft-com:office:office" xmlns:r="http://schemas.openxmlformats.org/officeDocument/2006/relationships" xmlns:m="http://schemas.openxmlformats.org/officeDocument/2006/math" xmlns:v="urn:schemas-microsoft-com:vml" xmlns:wp14="http://schemas.microsoft.com/office/word/2010/wordprocessingDrawing" xmlns:wp="http://schemas.openxmlformats.org/drawingml/2006/wordprocessingDrawing" xmlns:w10="urn:schemas-microsoft-com:office:word" xmlns:w="http://schemas.openxmlformats.org/wordprocessingml/2006/main" xmlns:w14="http://schemas.microsoft.com/office/word/2010/wordml" xmlns:w15="http://schemas.microsoft.com/office/word/2012/wordml" xmlns:w16cid="http://schemas.microsoft.com/office/word/2016/wordml/cid" xmlns:w16se="http://schemas.microsoft.com/office/word/2015/wordml/symex" xmlns:wpg="http://schemas.microsoft.com/office/word/2010/wordprocessingGroup" xmlns:wpi="http://schemas.microsoft.com/office/word/2010/wordprocessingInk" xmlns:wne="http://schemas.microsoft.com/office/word/2006/wordml" xmlns:wps="http://schemas.microsoft.com/office/word/2010/wordprocessingShape" mc:Ignorable="w14 w15 w16se w16cid wp14">
   <w:body>
     <w:p>
       <w:pPr>
@@ -42,14 +42,6 @@
         <w:pStyle w:val="BodyText"/>
       </w:pPr>
       <w:r>
-        <w:t>1.3, Nov-2021: edit for grammar.</w:t>
-      </w:r>
-    </w:p>
-    <w:p>
-      <w:pPr>
-        <w:pStyle w:val="BodyText"/>
-      </w:pPr>
-      <w:r>
         <w:t>1.</w:t>
       </w:r>
       <w:r>
@@ -67,14 +59,26 @@
       <w:r>
         <w:t xml:space="preserve">: correct typo in section about </w:t>
       </w:r>
-      <w:proofErr w:type="spellStart"/>
       <w:r>
         <w:rPr>
           <w:b/>
         </w:rPr>
         <w:t>BabelfishCompassUser.cfg</w:t>
       </w:r>
-      <w:proofErr w:type="spellEnd"/>
+      <w:r>
+        <w:t>;</w:t>
+      </w:r>
+      <w:r>
+        <w:rPr>
+          <w:b/>
+        </w:rPr>
+        <w:t xml:space="preserve"> </w:t>
+      </w:r>
+      <w:r>
+        <w:t>edit for grammar</w:t>
+      </w:r>
+      <w:bookmarkStart w:id="0" w:name="_GoBack"/>
+      <w:bookmarkEnd w:id="0"/>
     </w:p>
     <w:p>
       <w:pPr>
@@ -174,7 +178,8 @@
           <w:bCs w:val="0"/>
           <w:noProof/>
           <w:kern w:val="0"/>
-          <w:szCs w:val="24"/>
+          <w:sz w:val="22"/>
+          <w:szCs w:val="22"/>
           <w:lang w:eastAsia="en-US" w:bidi="ar-SA"/>
         </w:rPr>
       </w:pPr>
@@ -202,7 +207,7 @@
         </w:rPr>
         <w:fldChar w:fldCharType="separate"/>
       </w:r>
-      <w:hyperlink w:anchor="_Toc88924987" w:history="1">
+      <w:hyperlink w:anchor="_Toc89093211" w:history="1">
         <w:r>
           <w:rPr>
             <w:rStyle w:val="Hyperlink"/>
@@ -229,7 +234,7 @@
             <w:noProof/>
             <w:webHidden/>
           </w:rPr>
-          <w:instrText xml:space="preserve"> PAGEREF _Toc88924987 \h </w:instrText>
+          <w:instrText xml:space="preserve"> PAGEREF _Toc89093211 \h </w:instrText>
         </w:r>
         <w:r>
           <w:rPr>
@@ -268,11 +273,12 @@
           <w:bCs w:val="0"/>
           <w:noProof/>
           <w:kern w:val="0"/>
-          <w:szCs w:val="24"/>
+          <w:sz w:val="22"/>
+          <w:szCs w:val="22"/>
           <w:lang w:eastAsia="en-US" w:bidi="ar-SA"/>
         </w:rPr>
       </w:pPr>
-      <w:hyperlink w:anchor="_Toc88924988" w:history="1">
+      <w:hyperlink w:anchor="_Toc89093212" w:history="1">
         <w:r>
           <w:rPr>
             <w:rStyle w:val="Hyperlink"/>
@@ -299,7 +305,7 @@
             <w:noProof/>
             <w:webHidden/>
           </w:rPr>
-          <w:instrText xml:space="preserve"> PAGEREF _Toc88924988 \h </w:instrText>
+          <w:instrText xml:space="preserve"> PAGEREF _Toc89093212 \h </w:instrText>
         </w:r>
         <w:r>
           <w:rPr>
@@ -340,12 +346,11 @@
           <w:rFonts w:eastAsiaTheme="minorEastAsia" w:cstheme="minorBidi"/>
           <w:noProof/>
           <w:kern w:val="0"/>
-          <w:sz w:val="24"/>
-          <w:szCs w:val="24"/>
+          <w:szCs w:val="22"/>
           <w:lang w:eastAsia="en-US" w:bidi="ar-SA"/>
         </w:rPr>
       </w:pPr>
-      <w:hyperlink w:anchor="_Toc88924989" w:history="1">
+      <w:hyperlink w:anchor="_Toc89093213" w:history="1">
         <w:r>
           <w:rPr>
             <w:rStyle w:val="Hyperlink"/>
@@ -372,7 +377,7 @@
             <w:noProof/>
             <w:webHidden/>
           </w:rPr>
-          <w:instrText xml:space="preserve"> PAGEREF _Toc88924989 \h </w:instrText>
+          <w:instrText xml:space="preserve"> PAGEREF _Toc89093213 \h </w:instrText>
         </w:r>
         <w:r>
           <w:rPr>
@@ -413,12 +418,11 @@
           <w:rFonts w:eastAsiaTheme="minorEastAsia" w:cstheme="minorBidi"/>
           <w:noProof/>
           <w:kern w:val="0"/>
-          <w:sz w:val="24"/>
-          <w:szCs w:val="24"/>
+          <w:szCs w:val="22"/>
           <w:lang w:eastAsia="en-US" w:bidi="ar-SA"/>
         </w:rPr>
       </w:pPr>
-      <w:hyperlink w:anchor="_Toc88924990" w:history="1">
+      <w:hyperlink w:anchor="_Toc89093214" w:history="1">
         <w:r>
           <w:rPr>
             <w:rStyle w:val="Hyperlink"/>
@@ -445,7 +449,7 @@
             <w:noProof/>
             <w:webHidden/>
           </w:rPr>
-          <w:instrText xml:space="preserve"> PAGEREF _Toc88924990 \h </w:instrText>
+          <w:instrText xml:space="preserve"> PAGEREF _Toc89093214 \h </w:instrText>
         </w:r>
         <w:r>
           <w:rPr>
@@ -486,12 +490,11 @@
           <w:rFonts w:eastAsiaTheme="minorEastAsia" w:cstheme="minorBidi"/>
           <w:noProof/>
           <w:kern w:val="0"/>
-          <w:sz w:val="24"/>
-          <w:szCs w:val="24"/>
+          <w:szCs w:val="22"/>
           <w:lang w:eastAsia="en-US" w:bidi="ar-SA"/>
         </w:rPr>
       </w:pPr>
-      <w:hyperlink w:anchor="_Toc88924991" w:history="1">
+      <w:hyperlink w:anchor="_Toc89093215" w:history="1">
         <w:r>
           <w:rPr>
             <w:rStyle w:val="Hyperlink"/>
@@ -518,7 +521,7 @@
             <w:noProof/>
             <w:webHidden/>
           </w:rPr>
-          <w:instrText xml:space="preserve"> PAGEREF _Toc88924991 \h </w:instrText>
+          <w:instrText xml:space="preserve"> PAGEREF _Toc89093215 \h </w:instrText>
         </w:r>
         <w:r>
           <w:rPr>
@@ -557,11 +560,12 @@
           <w:bCs w:val="0"/>
           <w:noProof/>
           <w:kern w:val="0"/>
-          <w:szCs w:val="24"/>
+          <w:sz w:val="22"/>
+          <w:szCs w:val="22"/>
           <w:lang w:eastAsia="en-US" w:bidi="ar-SA"/>
         </w:rPr>
       </w:pPr>
-      <w:hyperlink w:anchor="_Toc88924992" w:history="1">
+      <w:hyperlink w:anchor="_Toc89093216" w:history="1">
         <w:r>
           <w:rPr>
             <w:rStyle w:val="Hyperlink"/>
@@ -588,7 +592,7 @@
             <w:noProof/>
             <w:webHidden/>
           </w:rPr>
-          <w:instrText xml:space="preserve"> PAGEREF _Toc88924992 \h </w:instrText>
+          <w:instrText xml:space="preserve"> PAGEREF _Toc89093216 \h </w:instrText>
         </w:r>
         <w:r>
           <w:rPr>
@@ -627,11 +631,12 @@
           <w:bCs w:val="0"/>
           <w:noProof/>
           <w:kern w:val="0"/>
-          <w:szCs w:val="24"/>
+          <w:sz w:val="22"/>
+          <w:szCs w:val="22"/>
           <w:lang w:eastAsia="en-US" w:bidi="ar-SA"/>
         </w:rPr>
       </w:pPr>
-      <w:hyperlink w:anchor="_Toc88924993" w:history="1">
+      <w:hyperlink w:anchor="_Toc89093217" w:history="1">
         <w:r>
           <w:rPr>
             <w:rStyle w:val="Hyperlink"/>
@@ -658,7 +663,7 @@
             <w:noProof/>
             <w:webHidden/>
           </w:rPr>
-          <w:instrText xml:space="preserve"> PAGEREF _Toc88924993 \h </w:instrText>
+          <w:instrText xml:space="preserve"> PAGEREF _Toc89093217 \h </w:instrText>
         </w:r>
         <w:r>
           <w:rPr>
@@ -697,11 +702,12 @@
           <w:bCs w:val="0"/>
           <w:noProof/>
           <w:kern w:val="0"/>
-          <w:szCs w:val="24"/>
+          <w:sz w:val="22"/>
+          <w:szCs w:val="22"/>
           <w:lang w:eastAsia="en-US" w:bidi="ar-SA"/>
         </w:rPr>
       </w:pPr>
-      <w:hyperlink w:anchor="_Toc88924994" w:history="1">
+      <w:hyperlink w:anchor="_Toc89093218" w:history="1">
         <w:r>
           <w:rPr>
             <w:rStyle w:val="Hyperlink"/>
@@ -728,7 +734,7 @@
             <w:noProof/>
             <w:webHidden/>
           </w:rPr>
-          <w:instrText xml:space="preserve"> PAGEREF _Toc88924994 \h </w:instrText>
+          <w:instrText xml:space="preserve"> PAGEREF _Toc89093218 \h </w:instrText>
         </w:r>
         <w:r>
           <w:rPr>
@@ -769,12 +775,11 @@
           <w:rFonts w:eastAsiaTheme="minorEastAsia" w:cstheme="minorBidi"/>
           <w:noProof/>
           <w:kern w:val="0"/>
-          <w:sz w:val="24"/>
-          <w:szCs w:val="24"/>
+          <w:szCs w:val="22"/>
           <w:lang w:eastAsia="en-US" w:bidi="ar-SA"/>
         </w:rPr>
       </w:pPr>
-      <w:hyperlink w:anchor="_Toc88924995" w:history="1">
+      <w:hyperlink w:anchor="_Toc89093219" w:history="1">
         <w:r>
           <w:rPr>
             <w:rStyle w:val="Hyperlink"/>
@@ -801,7 +806,7 @@
             <w:noProof/>
             <w:webHidden/>
           </w:rPr>
-          <w:instrText xml:space="preserve"> PAGEREF _Toc88924995 \h </w:instrText>
+          <w:instrText xml:space="preserve"> PAGEREF _Toc89093219 \h </w:instrText>
         </w:r>
         <w:r>
           <w:rPr>
@@ -840,11 +845,12 @@
           <w:bCs w:val="0"/>
           <w:noProof/>
           <w:kern w:val="0"/>
-          <w:szCs w:val="24"/>
+          <w:sz w:val="22"/>
+          <w:szCs w:val="22"/>
           <w:lang w:eastAsia="en-US" w:bidi="ar-SA"/>
         </w:rPr>
       </w:pPr>
-      <w:hyperlink w:anchor="_Toc88924996" w:history="1">
+      <w:hyperlink w:anchor="_Toc89093220" w:history="1">
         <w:r>
           <w:rPr>
             <w:rStyle w:val="Hyperlink"/>
@@ -871,7 +877,7 @@
             <w:noProof/>
             <w:webHidden/>
           </w:rPr>
-          <w:instrText xml:space="preserve"> PAGEREF _Toc88924996 \h </w:instrText>
+          <w:instrText xml:space="preserve"> PAGEREF _Toc89093220 \h </w:instrText>
         </w:r>
         <w:r>
           <w:rPr>
@@ -910,11 +916,12 @@
           <w:bCs w:val="0"/>
           <w:noProof/>
           <w:kern w:val="0"/>
-          <w:szCs w:val="24"/>
+          <w:sz w:val="22"/>
+          <w:szCs w:val="22"/>
           <w:lang w:eastAsia="en-US" w:bidi="ar-SA"/>
         </w:rPr>
       </w:pPr>
-      <w:hyperlink w:anchor="_Toc88924997" w:history="1">
+      <w:hyperlink w:anchor="_Toc89093221" w:history="1">
         <w:r>
           <w:rPr>
             <w:rStyle w:val="Hyperlink"/>
@@ -941,7 +948,7 @@
             <w:noProof/>
             <w:webHidden/>
           </w:rPr>
-          <w:instrText xml:space="preserve"> PAGEREF _Toc88924997 \h </w:instrText>
+          <w:instrText xml:space="preserve"> PAGEREF _Toc89093221 \h </w:instrText>
         </w:r>
         <w:r>
           <w:rPr>
@@ -982,12 +989,11 @@
           <w:rFonts w:eastAsiaTheme="minorEastAsia" w:cstheme="minorBidi"/>
           <w:noProof/>
           <w:kern w:val="0"/>
-          <w:sz w:val="24"/>
-          <w:szCs w:val="24"/>
+          <w:szCs w:val="22"/>
           <w:lang w:eastAsia="en-US" w:bidi="ar-SA"/>
         </w:rPr>
       </w:pPr>
-      <w:hyperlink w:anchor="_Toc88924998" w:history="1">
+      <w:hyperlink w:anchor="_Toc89093222" w:history="1">
         <w:r>
           <w:rPr>
             <w:rStyle w:val="Hyperlink"/>
@@ -1014,7 +1020,7 @@
             <w:noProof/>
             <w:webHidden/>
           </w:rPr>
-          <w:instrText xml:space="preserve"> PAGEREF _Toc88924998 \h </w:instrText>
+          <w:instrText xml:space="preserve"> PAGEREF _Toc89093222 \h </w:instrText>
         </w:r>
         <w:r>
           <w:rPr>
@@ -1053,11 +1059,12 @@
           <w:bCs w:val="0"/>
           <w:noProof/>
           <w:kern w:val="0"/>
-          <w:szCs w:val="24"/>
+          <w:sz w:val="22"/>
+          <w:szCs w:val="22"/>
           <w:lang w:eastAsia="en-US" w:bidi="ar-SA"/>
         </w:rPr>
       </w:pPr>
-      <w:hyperlink w:anchor="_Toc88924999" w:history="1">
+      <w:hyperlink w:anchor="_Toc89093223" w:history="1">
         <w:r>
           <w:rPr>
             <w:rStyle w:val="Hyperlink"/>
@@ -1084,7 +1091,7 @@
             <w:noProof/>
             <w:webHidden/>
           </w:rPr>
-          <w:instrText xml:space="preserve"> PAGEREF _Toc88924999 \h </w:instrText>
+          <w:instrText xml:space="preserve"> PAGEREF _Toc89093223 \h </w:instrText>
         </w:r>
         <w:r>
           <w:rPr>
@@ -1123,11 +1130,12 @@
           <w:bCs w:val="0"/>
           <w:noProof/>
           <w:kern w:val="0"/>
-          <w:szCs w:val="24"/>
+          <w:sz w:val="22"/>
+          <w:szCs w:val="22"/>
           <w:lang w:eastAsia="en-US" w:bidi="ar-SA"/>
         </w:rPr>
       </w:pPr>
-      <w:hyperlink w:anchor="_Toc88925000" w:history="1">
+      <w:hyperlink w:anchor="_Toc89093224" w:history="1">
         <w:r>
           <w:rPr>
             <w:rStyle w:val="Hyperlink"/>
@@ -1154,7 +1162,7 @@
             <w:noProof/>
             <w:webHidden/>
           </w:rPr>
-          <w:instrText xml:space="preserve"> PAGEREF _Toc88925000 \h </w:instrText>
+          <w:instrText xml:space="preserve"> PAGEREF _Toc89093224 \h </w:instrText>
         </w:r>
         <w:r>
           <w:rPr>
@@ -1195,12 +1203,11 @@
           <w:rFonts w:eastAsiaTheme="minorEastAsia" w:cstheme="minorBidi"/>
           <w:noProof/>
           <w:kern w:val="0"/>
-          <w:sz w:val="24"/>
-          <w:szCs w:val="24"/>
+          <w:szCs w:val="22"/>
           <w:lang w:eastAsia="en-US" w:bidi="ar-SA"/>
         </w:rPr>
       </w:pPr>
-      <w:hyperlink w:anchor="_Toc88925001" w:history="1">
+      <w:hyperlink w:anchor="_Toc89093225" w:history="1">
         <w:r>
           <w:rPr>
             <w:rStyle w:val="Hyperlink"/>
@@ -1227,7 +1234,7 @@
             <w:noProof/>
             <w:webHidden/>
           </w:rPr>
-          <w:instrText xml:space="preserve"> PAGEREF _Toc88925001 \h </w:instrText>
+          <w:instrText xml:space="preserve"> PAGEREF _Toc89093225 \h </w:instrText>
         </w:r>
         <w:r>
           <w:rPr>
@@ -1268,12 +1275,11 @@
           <w:rFonts w:eastAsiaTheme="minorEastAsia" w:cstheme="minorBidi"/>
           <w:noProof/>
           <w:kern w:val="0"/>
-          <w:sz w:val="24"/>
-          <w:szCs w:val="24"/>
+          <w:szCs w:val="22"/>
           <w:lang w:eastAsia="en-US" w:bidi="ar-SA"/>
         </w:rPr>
       </w:pPr>
-      <w:hyperlink w:anchor="_Toc88925002" w:history="1">
+      <w:hyperlink w:anchor="_Toc89093226" w:history="1">
         <w:r>
           <w:rPr>
             <w:rStyle w:val="Hyperlink"/>
@@ -1300,7 +1306,7 @@
             <w:noProof/>
             <w:webHidden/>
           </w:rPr>
-          <w:instrText xml:space="preserve"> PAGEREF _Toc88925002 \h </w:instrText>
+          <w:instrText xml:space="preserve"> PAGEREF _Toc89093226 \h </w:instrText>
         </w:r>
         <w:r>
           <w:rPr>
@@ -1339,11 +1345,12 @@
           <w:bCs w:val="0"/>
           <w:noProof/>
           <w:kern w:val="0"/>
-          <w:szCs w:val="24"/>
+          <w:sz w:val="22"/>
+          <w:szCs w:val="22"/>
           <w:lang w:eastAsia="en-US" w:bidi="ar-SA"/>
         </w:rPr>
       </w:pPr>
-      <w:hyperlink w:anchor="_Toc88925003" w:history="1">
+      <w:hyperlink w:anchor="_Toc89093227" w:history="1">
         <w:r>
           <w:rPr>
             <w:rStyle w:val="Hyperlink"/>
@@ -1370,7 +1377,7 @@
             <w:noProof/>
             <w:webHidden/>
           </w:rPr>
-          <w:instrText xml:space="preserve"> PAGEREF _Toc88925003 \h </w:instrText>
+          <w:instrText xml:space="preserve"> PAGEREF _Toc89093227 \h </w:instrText>
         </w:r>
         <w:r>
           <w:rPr>
@@ -1411,12 +1418,11 @@
           <w:rFonts w:eastAsiaTheme="minorEastAsia" w:cstheme="minorBidi"/>
           <w:noProof/>
           <w:kern w:val="0"/>
-          <w:sz w:val="24"/>
-          <w:szCs w:val="24"/>
+          <w:szCs w:val="22"/>
           <w:lang w:eastAsia="en-US" w:bidi="ar-SA"/>
         </w:rPr>
       </w:pPr>
-      <w:hyperlink w:anchor="_Toc88925004" w:history="1">
+      <w:hyperlink w:anchor="_Toc89093228" w:history="1">
         <w:r>
           <w:rPr>
             <w:rStyle w:val="Hyperlink"/>
@@ -1443,7 +1449,7 @@
             <w:noProof/>
             <w:webHidden/>
           </w:rPr>
-          <w:instrText xml:space="preserve"> PAGEREF _Toc88925004 \h </w:instrText>
+          <w:instrText xml:space="preserve"> PAGEREF _Toc89093228 \h </w:instrText>
         </w:r>
         <w:r>
           <w:rPr>
@@ -1482,11 +1488,12 @@
           <w:bCs w:val="0"/>
           <w:noProof/>
           <w:kern w:val="0"/>
-          <w:szCs w:val="24"/>
+          <w:sz w:val="22"/>
+          <w:szCs w:val="22"/>
           <w:lang w:eastAsia="en-US" w:bidi="ar-SA"/>
         </w:rPr>
       </w:pPr>
-      <w:hyperlink w:anchor="_Toc88925005" w:history="1">
+      <w:hyperlink w:anchor="_Toc89093229" w:history="1">
         <w:r>
           <w:rPr>
             <w:rStyle w:val="Hyperlink"/>
@@ -1513,7 +1520,7 @@
             <w:noProof/>
             <w:webHidden/>
           </w:rPr>
-          <w:instrText xml:space="preserve"> PAGEREF _Toc88925005 \h </w:instrText>
+          <w:instrText xml:space="preserve"> PAGEREF _Toc89093229 \h </w:instrText>
         </w:r>
         <w:r>
           <w:rPr>
@@ -1554,12 +1561,11 @@
           <w:rFonts w:eastAsiaTheme="minorEastAsia" w:cstheme="minorBidi"/>
           <w:noProof/>
           <w:kern w:val="0"/>
-          <w:sz w:val="24"/>
-          <w:szCs w:val="24"/>
+          <w:szCs w:val="22"/>
           <w:lang w:eastAsia="en-US" w:bidi="ar-SA"/>
         </w:rPr>
       </w:pPr>
-      <w:hyperlink w:anchor="_Toc88925006" w:history="1">
+      <w:hyperlink w:anchor="_Toc89093230" w:history="1">
         <w:r>
           <w:rPr>
             <w:rStyle w:val="Hyperlink"/>
@@ -1586,7 +1592,7 @@
             <w:noProof/>
             <w:webHidden/>
           </w:rPr>
-          <w:instrText xml:space="preserve"> PAGEREF _Toc88925006 \h </w:instrText>
+          <w:instrText xml:space="preserve"> PAGEREF _Toc89093230 \h </w:instrText>
         </w:r>
         <w:r>
           <w:rPr>
@@ -1627,12 +1633,11 @@
           <w:rFonts w:eastAsiaTheme="minorEastAsia" w:cstheme="minorBidi"/>
           <w:noProof/>
           <w:kern w:val="0"/>
-          <w:sz w:val="24"/>
-          <w:szCs w:val="24"/>
+          <w:szCs w:val="22"/>
           <w:lang w:eastAsia="en-US" w:bidi="ar-SA"/>
         </w:rPr>
       </w:pPr>
-      <w:hyperlink w:anchor="_Toc88925007" w:history="1">
+      <w:hyperlink w:anchor="_Toc89093231" w:history="1">
         <w:r>
           <w:rPr>
             <w:rStyle w:val="Hyperlink"/>
@@ -1659,7 +1664,7 @@
             <w:noProof/>
             <w:webHidden/>
           </w:rPr>
-          <w:instrText xml:space="preserve"> PAGEREF _Toc88925007 \h </w:instrText>
+          <w:instrText xml:space="preserve"> PAGEREF _Toc89093231 \h </w:instrText>
         </w:r>
         <w:r>
           <w:rPr>
@@ -1698,11 +1703,12 @@
           <w:bCs w:val="0"/>
           <w:noProof/>
           <w:kern w:val="0"/>
-          <w:szCs w:val="24"/>
+          <w:sz w:val="22"/>
+          <w:szCs w:val="22"/>
           <w:lang w:eastAsia="en-US" w:bidi="ar-SA"/>
         </w:rPr>
       </w:pPr>
-      <w:hyperlink w:anchor="_Toc88925008" w:history="1">
+      <w:hyperlink w:anchor="_Toc89093232" w:history="1">
         <w:r>
           <w:rPr>
             <w:rStyle w:val="Hyperlink"/>
@@ -1729,7 +1735,7 @@
             <w:noProof/>
             <w:webHidden/>
           </w:rPr>
-          <w:instrText xml:space="preserve"> PAGEREF _Toc88925008 \h </w:instrText>
+          <w:instrText xml:space="preserve"> PAGEREF _Toc89093232 \h </w:instrText>
         </w:r>
         <w:r>
           <w:rPr>
@@ -1749,7 +1755,7 @@
             <w:noProof/>
             <w:webHidden/>
           </w:rPr>
-          <w:t>19</w:t>
+          <w:t>18</w:t>
         </w:r>
         <w:r>
           <w:rPr>
@@ -1770,12 +1776,11 @@
           <w:rFonts w:eastAsiaTheme="minorEastAsia" w:cstheme="minorBidi"/>
           <w:noProof/>
           <w:kern w:val="0"/>
-          <w:sz w:val="24"/>
-          <w:szCs w:val="24"/>
+          <w:szCs w:val="22"/>
           <w:lang w:eastAsia="en-US" w:bidi="ar-SA"/>
         </w:rPr>
       </w:pPr>
-      <w:hyperlink w:anchor="_Toc88925009" w:history="1">
+      <w:hyperlink w:anchor="_Toc89093233" w:history="1">
         <w:r>
           <w:rPr>
             <w:rStyle w:val="Hyperlink"/>
@@ -1802,7 +1807,7 @@
             <w:noProof/>
             <w:webHidden/>
           </w:rPr>
-          <w:instrText xml:space="preserve"> PAGEREF _Toc88925009 \h </w:instrText>
+          <w:instrText xml:space="preserve"> PAGEREF _Toc89093233 \h </w:instrText>
         </w:r>
         <w:r>
           <w:rPr>
@@ -1822,7 +1827,7 @@
             <w:noProof/>
             <w:webHidden/>
           </w:rPr>
-          <w:t>19</w:t>
+          <w:t>18</w:t>
         </w:r>
         <w:r>
           <w:rPr>
@@ -1841,11 +1846,12 @@
           <w:bCs w:val="0"/>
           <w:noProof/>
           <w:kern w:val="0"/>
-          <w:szCs w:val="24"/>
+          <w:sz w:val="22"/>
+          <w:szCs w:val="22"/>
           <w:lang w:eastAsia="en-US" w:bidi="ar-SA"/>
         </w:rPr>
       </w:pPr>
-      <w:hyperlink w:anchor="_Toc88925010" w:history="1">
+      <w:hyperlink w:anchor="_Toc89093234" w:history="1">
         <w:r>
           <w:rPr>
             <w:rStyle w:val="Hyperlink"/>
@@ -1872,7 +1878,7 @@
             <w:noProof/>
             <w:webHidden/>
           </w:rPr>
-          <w:instrText xml:space="preserve"> PAGEREF _Toc88925010 \h </w:instrText>
+          <w:instrText xml:space="preserve"> PAGEREF _Toc89093234 \h </w:instrText>
         </w:r>
         <w:r>
           <w:rPr>
@@ -1892,7 +1898,7 @@
             <w:noProof/>
             <w:webHidden/>
           </w:rPr>
-          <w:t>20</w:t>
+          <w:t>19</w:t>
         </w:r>
         <w:r>
           <w:rPr>
@@ -1911,11 +1917,12 @@
           <w:bCs w:val="0"/>
           <w:noProof/>
           <w:kern w:val="0"/>
-          <w:szCs w:val="24"/>
+          <w:sz w:val="22"/>
+          <w:szCs w:val="22"/>
           <w:lang w:eastAsia="en-US" w:bidi="ar-SA"/>
         </w:rPr>
       </w:pPr>
-      <w:hyperlink w:anchor="_Toc88925011" w:history="1">
+      <w:hyperlink w:anchor="_Toc89093235" w:history="1">
         <w:r>
           <w:rPr>
             <w:rStyle w:val="Hyperlink"/>
@@ -1942,7 +1949,7 @@
             <w:noProof/>
             <w:webHidden/>
           </w:rPr>
-          <w:instrText xml:space="preserve"> PAGEREF _Toc88925011 \h </w:instrText>
+          <w:instrText xml:space="preserve"> PAGEREF _Toc89093235 \h </w:instrText>
         </w:r>
         <w:r>
           <w:rPr>
@@ -1962,7 +1969,7 @@
             <w:noProof/>
             <w:webHidden/>
           </w:rPr>
-          <w:t>22</w:t>
+          <w:t>21</w:t>
         </w:r>
         <w:r>
           <w:rPr>
@@ -1981,11 +1988,12 @@
           <w:bCs w:val="0"/>
           <w:noProof/>
           <w:kern w:val="0"/>
-          <w:szCs w:val="24"/>
+          <w:sz w:val="22"/>
+          <w:szCs w:val="22"/>
           <w:lang w:eastAsia="en-US" w:bidi="ar-SA"/>
         </w:rPr>
       </w:pPr>
-      <w:hyperlink w:anchor="_Toc88925012" w:history="1">
+      <w:hyperlink w:anchor="_Toc89093236" w:history="1">
         <w:r>
           <w:rPr>
             <w:rStyle w:val="Hyperlink"/>
@@ -2012,7 +2020,7 @@
             <w:noProof/>
             <w:webHidden/>
           </w:rPr>
-          <w:instrText xml:space="preserve"> PAGEREF _Toc88925012 \h </w:instrText>
+          <w:instrText xml:space="preserve"> PAGEREF _Toc89093236 \h </w:instrText>
         </w:r>
         <w:r>
           <w:rPr>
@@ -2032,7 +2040,7 @@
             <w:noProof/>
             <w:webHidden/>
           </w:rPr>
-          <w:t>22</w:t>
+          <w:t>21</w:t>
         </w:r>
         <w:r>
           <w:rPr>
@@ -2063,7 +2071,7 @@
       <w:pPr>
         <w:pStyle w:val="Heading1"/>
       </w:pPr>
-      <w:bookmarkStart w:id="0" w:name="_Toc88924987"/>
+      <w:bookmarkStart w:id="1" w:name="_Toc89093211"/>
       <w:r>
         <w:lastRenderedPageBreak/>
         <w:t>What</w:t>
@@ -2071,7 +2079,7 @@
       <w:r>
         <w:t xml:space="preserve"> Is Babelfish Compass?</w:t>
       </w:r>
-      <w:bookmarkEnd w:id="0"/>
+      <w:bookmarkEnd w:id="1"/>
     </w:p>
     <w:p>
       <w:pPr>
@@ -2290,7 +2298,7 @@
       <w:pPr>
         <w:pStyle w:val="Heading1"/>
       </w:pPr>
-      <w:bookmarkStart w:id="1" w:name="_Toc88924988"/>
+      <w:bookmarkStart w:id="2" w:name="_Toc89093212"/>
       <w:r>
         <w:t>Installing Babelfish</w:t>
       </w:r>
@@ -2300,7 +2308,7 @@
       <w:r>
         <w:t>Compass</w:t>
       </w:r>
-      <w:bookmarkEnd w:id="1"/>
+      <w:bookmarkEnd w:id="2"/>
       <w:r>
         <w:t xml:space="preserve"> </w:t>
       </w:r>
@@ -2309,11 +2317,11 @@
       <w:pPr>
         <w:pStyle w:val="Heading2"/>
       </w:pPr>
-      <w:bookmarkStart w:id="2" w:name="_Toc88924989"/>
+      <w:bookmarkStart w:id="3" w:name="_Toc89093213"/>
       <w:r>
         <w:t>Prerequisites</w:t>
       </w:r>
-      <w:bookmarkEnd w:id="2"/>
+      <w:bookmarkEnd w:id="3"/>
     </w:p>
     <w:p>
       <w:pPr>
@@ -2326,15 +2334,10 @@
         <w:t>you must</w:t>
       </w:r>
       <w:r>
-        <w:t>:</w:t>
-      </w:r>
-    </w:p>
-    <w:p>
-      <w:pPr>
-        <w:pStyle w:val="BodyText"/>
-      </w:pPr>
-      <w:r>
-        <w:t xml:space="preserve">Install a </w:t>
+        <w:t xml:space="preserve"> i</w:t>
+      </w:r>
+      <w:r>
+        <w:t xml:space="preserve">nstall a </w:t>
       </w:r>
       <w:r>
         <w:t>Java Runtime Environment (JRE) version 8 or higher (</w:t>
@@ -2436,11 +2439,11 @@
       <w:pPr>
         <w:pStyle w:val="Heading2"/>
       </w:pPr>
-      <w:bookmarkStart w:id="3" w:name="_Toc88924990"/>
+      <w:bookmarkStart w:id="4" w:name="_Toc89093214"/>
       <w:r>
         <w:t>Downloading Babelfish Compass</w:t>
       </w:r>
-      <w:bookmarkEnd w:id="3"/>
+      <w:bookmarkEnd w:id="4"/>
     </w:p>
     <w:p>
       <w:pPr>
@@ -2580,7 +2583,7 @@
       <w:pPr>
         <w:pStyle w:val="Heading2"/>
       </w:pPr>
-      <w:bookmarkStart w:id="4" w:name="_Toc88924991"/>
+      <w:bookmarkStart w:id="5" w:name="_Toc89093215"/>
       <w:r>
         <w:lastRenderedPageBreak/>
         <w:t>Install</w:t>
@@ -2588,7 +2591,7 @@
       <w:r>
         <w:t>ation</w:t>
       </w:r>
-      <w:bookmarkEnd w:id="4"/>
+      <w:bookmarkEnd w:id="5"/>
     </w:p>
     <w:p>
       <w:pPr>
@@ -2629,14 +2632,14 @@
       <w:r>
         <w:t xml:space="preserve">Download the </w:t>
       </w:r>
-      <w:bookmarkStart w:id="5" w:name="_Hlk85581432"/>
+      <w:bookmarkStart w:id="6" w:name="_Hlk85581432"/>
       <w:r>
         <w:rPr>
           <w:b/>
         </w:rPr>
         <w:t>BabelfishCompass.zip</w:t>
       </w:r>
-      <w:bookmarkEnd w:id="5"/>
+      <w:bookmarkEnd w:id="6"/>
       <w:r>
         <w:t xml:space="preserve"> file </w:t>
       </w:r>
@@ -3013,6 +3016,9 @@
         <w:rPr>
           <w:b/>
         </w:rPr>
+        <w:t xml:space="preserve"> </w:t>
+      </w:r>
+      <w:r>
         <w:t>.</w:t>
       </w:r>
       <w:r>
@@ -3058,6 +3064,9 @@
         <w:rPr>
           <w:b/>
         </w:rPr>
+        <w:t xml:space="preserve"> </w:t>
+      </w:r>
+      <w:r>
         <w:t>.</w:t>
       </w:r>
     </w:p>
@@ -3082,7 +3091,7 @@
       <w:pPr>
         <w:pStyle w:val="Heading1"/>
       </w:pPr>
-      <w:bookmarkStart w:id="6" w:name="_Toc88924992"/>
+      <w:bookmarkStart w:id="7" w:name="_Toc89093216"/>
       <w:r>
         <w:t>Running Babelfish Compass</w:t>
       </w:r>
@@ -3095,7 +3104,7 @@
       <w:r>
         <w:t>Windows</w:t>
       </w:r>
-      <w:bookmarkEnd w:id="6"/>
+      <w:bookmarkEnd w:id="7"/>
     </w:p>
     <w:p>
       <w:pPr>
@@ -3192,15 +3201,7 @@
           <w:bCs/>
         </w:rPr>
         <w:lastRenderedPageBreak/>
-        <w:t>C:\BabelfishCompass</w:t>
-      </w:r>
-      <w:proofErr w:type="gramStart"/>
-      <w:r>
-        <w:rPr>
-          <w:b/>
-          <w:bCs/>
-        </w:rPr>
-        <w:t xml:space="preserve">&gt;  </w:t>
+        <w:t xml:space="preserve">C:\BabelfishCompass&gt;  </w:t>
       </w:r>
       <w:r>
         <w:rPr>
@@ -3209,7 +3210,18 @@
         </w:rPr>
         <w:t>BabelfishCompass</w:t>
       </w:r>
-      <w:proofErr w:type="gramEnd"/>
+      <w:r>
+        <w:t>[</w:t>
+      </w:r>
+      <w:r>
+        <w:rPr>
+          <w:b/>
+        </w:rPr>
+        <w:t>.bat</w:t>
+      </w:r>
+      <w:r>
+        <w:t>]</w:t>
+      </w:r>
       <w:r>
         <w:rPr>
           <w:b/>
@@ -3246,7 +3258,19 @@
         <w:rPr>
           <w:b/>
         </w:rPr>
-        <w:t>BabelfishCompass.bat</w:t>
+        <w:t>BabelfishCompass</w:t>
+      </w:r>
+      <w:r>
+        <w:t>[</w:t>
+      </w:r>
+      <w:r>
+        <w:rPr>
+          <w:b/>
+        </w:rPr>
+        <w:t>.bat</w:t>
+      </w:r>
+      <w:r>
+        <w:t>]</w:t>
       </w:r>
       <w:r>
         <w:t xml:space="preserve"> </w:t>
@@ -3364,17 +3388,20 @@
           <w:b/>
           <w:bCs/>
         </w:rPr>
-        <w:t>C:\BabelfishCompass</w:t>
-      </w:r>
-      <w:proofErr w:type="gramStart"/>
-      <w:r>
-        <w:rPr>
-          <w:b/>
-          <w:bCs/>
-        </w:rPr>
-        <w:t>&gt;  BabelfishCompass</w:t>
-      </w:r>
-      <w:proofErr w:type="gramEnd"/>
+        <w:t>C:\BabelfishCompass&gt;  BabelfishCompass</w:t>
+      </w:r>
+      <w:r>
+        <w:t>[</w:t>
+      </w:r>
+      <w:r>
+        <w:rPr>
+          <w:b/>
+        </w:rPr>
+        <w:t>.bat</w:t>
+      </w:r>
+      <w:r>
+        <w:t>]</w:t>
+      </w:r>
       <w:r>
         <w:rPr>
           <w:b/>
@@ -3632,14 +3659,14 @@
       <w:pPr>
         <w:pStyle w:val="Heading1"/>
       </w:pPr>
-      <w:bookmarkStart w:id="7" w:name="_Toc88924993"/>
+      <w:bookmarkStart w:id="8" w:name="_Toc89093217"/>
       <w:r>
         <w:t>Running Babelfish Compass</w:t>
       </w:r>
       <w:r>
         <w:t xml:space="preserve"> (Mac/Linux)</w:t>
       </w:r>
-      <w:bookmarkEnd w:id="7"/>
+      <w:bookmarkEnd w:id="8"/>
     </w:p>
     <w:p>
       <w:pPr>
@@ -3656,15 +3683,7 @@
         <w:t>bash</w:t>
       </w:r>
       <w:r>
-        <w:t xml:space="preserve"> command </w:t>
-      </w:r>
-      <w:proofErr w:type="gramStart"/>
-      <w:r>
-        <w:t>prompt  and</w:t>
-      </w:r>
-      <w:proofErr w:type="gramEnd"/>
-      <w:r>
-        <w:t xml:space="preserve"> navigate to the Babelfish Compass installation directory.</w:t>
+        <w:t xml:space="preserve"> command prompt  and navigate to the Babelfish Compass installation directory.</w:t>
       </w:r>
       <w:r>
         <w:t xml:space="preserve"> </w:t>
@@ -3732,7 +3751,6 @@
           <w:b/>
         </w:rPr>
       </w:pPr>
-      <w:proofErr w:type="gramStart"/>
       <w:r>
         <w:rPr>
           <w:b/>
@@ -3763,7 +3781,6 @@
         </w:rPr>
         <w:t>.sh</w:t>
       </w:r>
-      <w:proofErr w:type="gramEnd"/>
       <w:r>
         <w:rPr>
           <w:b/>
@@ -3798,7 +3815,13 @@
         <w:rPr>
           <w:b/>
         </w:rPr>
-        <w:t>BabelfishCompass.bat</w:t>
+        <w:t>BabelfishCompass.</w:t>
+      </w:r>
+      <w:r>
+        <w:rPr>
+          <w:b/>
+        </w:rPr>
+        <w:t>sh</w:t>
       </w:r>
       <w:r>
         <w:t xml:space="preserve"> </w:t>
@@ -3868,7 +3891,6 @@
         <w:pStyle w:val="BodyText"/>
         <w:ind w:left="709"/>
       </w:pPr>
-      <w:proofErr w:type="gramStart"/>
       <w:r>
         <w:rPr>
           <w:b/>
@@ -3886,21 +3908,28 @@
         <w:rPr>
           <w:b/>
         </w:rPr>
-        <w:t>.</w:t>
-      </w:r>
-      <w:proofErr w:type="gramEnd"/>
-      <w:r>
-        <w:rPr>
-          <w:b/>
-        </w:rPr>
-        <w:t>/</w:t>
-      </w:r>
-      <w:r>
-        <w:rPr>
-          <w:b/>
-          <w:bCs/>
-        </w:rPr>
-        <w:t xml:space="preserve">BabelfishCompass  </w:t>
+        <w:t>./</w:t>
+      </w:r>
+      <w:r>
+        <w:rPr>
+          <w:b/>
+          <w:bCs/>
+        </w:rPr>
+        <w:t>BabelfishCompass</w:t>
+      </w:r>
+      <w:r>
+        <w:rPr>
+          <w:b/>
+          <w:bCs/>
+        </w:rPr>
+        <w:t>.sh</w:t>
+      </w:r>
+      <w:r>
+        <w:rPr>
+          <w:b/>
+          <w:bCs/>
+        </w:rPr>
+        <w:t xml:space="preserve">  </w:t>
       </w:r>
       <w:proofErr w:type="spellStart"/>
       <w:r>
@@ -4046,7 +4075,19 @@
         <w:t xml:space="preserve"> </w:t>
       </w:r>
       <w:r>
-        <w:t>Please note that on Mac/Linux, the browser may not open automatically; if it fails to open, simply open the file manually.</w:t>
+        <w:t xml:space="preserve">Please note that on Linux, the browser </w:t>
+      </w:r>
+      <w:r>
+        <w:t>will</w:t>
+      </w:r>
+      <w:r>
+        <w:t xml:space="preserve"> not open automatically; i</w:t>
+      </w:r>
+      <w:r>
+        <w:t xml:space="preserve">nstead, </w:t>
+      </w:r>
+      <w:r>
+        <w:t>simply open the file manually.</w:t>
       </w:r>
     </w:p>
     <w:p>
@@ -4158,7 +4199,7 @@
       <w:pPr>
         <w:pStyle w:val="Heading1"/>
       </w:pPr>
-      <w:bookmarkStart w:id="8" w:name="_Toc88924994"/>
+      <w:bookmarkStart w:id="9" w:name="_Toc89093218"/>
       <w:r>
         <w:t>Reports, applications</w:t>
       </w:r>
@@ -4168,7 +4209,7 @@
       <w:r>
         <w:t xml:space="preserve"> input files</w:t>
       </w:r>
-      <w:bookmarkEnd w:id="8"/>
+      <w:bookmarkEnd w:id="9"/>
     </w:p>
     <w:p>
       <w:pPr>
@@ -4374,7 +4415,6 @@
         <w:ind w:left="709"/>
         <w:jc w:val="both"/>
       </w:pPr>
-      <w:proofErr w:type="gramStart"/>
       <w:r>
         <w:rPr>
           <w:b/>
@@ -4391,7 +4431,6 @@
         <w:t>MyReport</w:t>
       </w:r>
       <w:proofErr w:type="spellEnd"/>
-      <w:proofErr w:type="gramEnd"/>
       <w:r>
         <w:rPr>
           <w:b/>
@@ -4468,7 +4507,6 @@
           <w:bCs/>
         </w:rPr>
       </w:pPr>
-      <w:proofErr w:type="gramStart"/>
       <w:r>
         <w:rPr>
           <w:b/>
@@ -4485,7 +4523,6 @@
         <w:t>MyReport</w:t>
       </w:r>
       <w:proofErr w:type="spellEnd"/>
-      <w:proofErr w:type="gramEnd"/>
       <w:r>
         <w:rPr>
           <w:b/>
@@ -4572,7 +4609,6 @@
           <w:bCs/>
         </w:rPr>
       </w:pPr>
-      <w:proofErr w:type="gramStart"/>
       <w:r>
         <w:rPr>
           <w:b/>
@@ -4589,7 +4625,6 @@
         <w:t>MyReport</w:t>
       </w:r>
       <w:proofErr w:type="spellEnd"/>
-      <w:proofErr w:type="gramEnd"/>
       <w:r>
         <w:rPr>
           <w:b/>
@@ -4679,20 +4714,169 @@
         <w:t>Sales</w:t>
       </w:r>
       <w:r>
+        <w:t xml:space="preserve"> and </w:t>
+      </w:r>
+      <w:r>
+        <w:rPr>
+          <w:b/>
+        </w:rPr>
+        <w:t>HR</w:t>
+      </w:r>
+      <w:r>
+        <w:rPr>
+          <w:b/>
+          <w:bCs/>
+        </w:rPr>
+        <w:t>:</w:t>
+      </w:r>
+    </w:p>
+    <w:p>
+      <w:pPr>
+        <w:pStyle w:val="BodyText"/>
+        <w:ind w:left="709"/>
+        <w:rPr>
+          <w:b/>
+          <w:bCs/>
+        </w:rPr>
+      </w:pPr>
+      <w:r>
+        <w:rPr>
+          <w:b/>
+          <w:bCs/>
+        </w:rPr>
+        <w:t xml:space="preserve">BabelfishCompass  </w:t>
+      </w:r>
+      <w:proofErr w:type="spellStart"/>
+      <w:r>
+        <w:rPr>
+          <w:b/>
+          <w:bCs/>
+        </w:rPr>
+        <w:t>MyReport</w:t>
+      </w:r>
+      <w:proofErr w:type="spellEnd"/>
+      <w:r>
+        <w:rPr>
+          <w:b/>
+          <w:bCs/>
+        </w:rPr>
+        <w:t xml:space="preserve">  </w:t>
+      </w:r>
+      <w:r>
+        <w:rPr>
+          <w:b/>
+          <w:bCs/>
+        </w:rPr>
+        <w:t>C:\temp\</w:t>
+      </w:r>
+      <w:r>
+        <w:rPr>
+          <w:b/>
+          <w:bCs/>
+        </w:rPr>
+        <w:t xml:space="preserve">Accounts.sql </w:t>
+      </w:r>
+      <w:r>
+        <w:rPr>
+          <w:b/>
+          <w:bCs/>
+        </w:rPr>
+        <w:t>C:\temp\</w:t>
+      </w:r>
+      <w:r>
+        <w:rPr>
+          <w:b/>
+          <w:bCs/>
+        </w:rPr>
+        <w:t xml:space="preserve">Sales.sql </w:t>
+      </w:r>
+      <w:r>
+        <w:rPr>
+          <w:b/>
+          <w:bCs/>
+        </w:rPr>
+        <w:t>C:\temp\</w:t>
+      </w:r>
+      <w:r>
+        <w:rPr>
+          <w:b/>
+          <w:bCs/>
+        </w:rPr>
+        <w:t>HR.sql</w:t>
+      </w:r>
+    </w:p>
+    <w:p>
+      <w:pPr>
+        <w:pStyle w:val="BodyText"/>
+      </w:pPr>
+      <w:r>
+        <w:t xml:space="preserve">When </w:t>
+      </w:r>
+      <w:r>
+        <w:t>you create a</w:t>
+      </w:r>
+      <w:r>
+        <w:t xml:space="preserve"> report for multiple applications, the assessment can optionally indicate which applications contribute to a particular line item. To in</w:t>
+      </w:r>
+      <w:r>
+        <w:t>clude</w:t>
+      </w:r>
+      <w:r>
+        <w:t xml:space="preserve"> this</w:t>
+      </w:r>
+      <w:r>
+        <w:t xml:space="preserve"> content</w:t>
+      </w:r>
+      <w:r>
+        <w:t xml:space="preserve">, </w:t>
+      </w:r>
+      <w:r>
+        <w:t xml:space="preserve">specify the </w:t>
+      </w:r>
+      <w:r>
         <w:t xml:space="preserve"> </w:t>
       </w:r>
-      <w:proofErr w:type="gramStart"/>
-      <w:r>
-        <w:t xml:space="preserve">and </w:t>
-      </w:r>
-      <w:r>
-        <w:rPr>
-          <w:b/>
-          <w:bCs/>
-        </w:rPr>
-        <w:t>:</w:t>
-      </w:r>
-      <w:proofErr w:type="gramEnd"/>
+      <w:r>
+        <w:rPr>
+          <w:b/>
+        </w:rPr>
+        <w:t>-</w:t>
+      </w:r>
+      <w:proofErr w:type="spellStart"/>
+      <w:r>
+        <w:rPr>
+          <w:b/>
+        </w:rPr>
+        <w:t>reportoption</w:t>
+      </w:r>
+      <w:proofErr w:type="spellEnd"/>
+      <w:r>
+        <w:rPr>
+          <w:b/>
+        </w:rPr>
+        <w:t xml:space="preserve"> apps</w:t>
+      </w:r>
+      <w:r>
+        <w:rPr>
+          <w:bCs/>
+        </w:rPr>
+        <w:t xml:space="preserve"> option</w:t>
+      </w:r>
+      <w:r>
+        <w:rPr>
+          <w:bCs/>
+        </w:rPr>
+        <w:t>.</w:t>
+      </w:r>
+      <w:r>
+        <w:t xml:space="preserve"> The report will contain lines </w:t>
+      </w:r>
+      <w:r>
+        <w:t>in the following format:</w:t>
+      </w:r>
+      <w:r>
+        <w:t xml:space="preserve"> </w:t>
+      </w:r>
     </w:p>
     <w:p>
       <w:pPr>
@@ -4703,176 +4887,12 @@
           <w:bCs/>
         </w:rPr>
       </w:pPr>
-      <w:proofErr w:type="gramStart"/>
-      <w:r>
-        <w:rPr>
-          <w:b/>
-          <w:bCs/>
-        </w:rPr>
-        <w:t xml:space="preserve">BabelfishCompass  </w:t>
-      </w:r>
-      <w:proofErr w:type="spellStart"/>
-      <w:r>
-        <w:rPr>
-          <w:b/>
-          <w:bCs/>
-        </w:rPr>
-        <w:t>MyReport</w:t>
-      </w:r>
-      <w:proofErr w:type="spellEnd"/>
-      <w:proofErr w:type="gramEnd"/>
-      <w:r>
-        <w:rPr>
-          <w:b/>
-          <w:bCs/>
-        </w:rPr>
-        <w:t xml:space="preserve">  </w:t>
-      </w:r>
-      <w:r>
-        <w:rPr>
-          <w:b/>
-          <w:bCs/>
-        </w:rPr>
-        <w:t>C:\temp\</w:t>
-      </w:r>
-      <w:r>
-        <w:rPr>
-          <w:b/>
-          <w:bCs/>
-        </w:rPr>
-        <w:t xml:space="preserve">Accounts.sql </w:t>
-      </w:r>
-      <w:r>
-        <w:rPr>
-          <w:b/>
-          <w:bCs/>
-        </w:rPr>
-        <w:t>C:\temp\</w:t>
-      </w:r>
-      <w:r>
-        <w:rPr>
-          <w:b/>
-          <w:bCs/>
-        </w:rPr>
-        <w:t xml:space="preserve">Sales.sql </w:t>
-      </w:r>
-      <w:r>
-        <w:rPr>
-          <w:b/>
-          <w:bCs/>
-        </w:rPr>
-        <w:t>C:\temp\</w:t>
-      </w:r>
-      <w:r>
-        <w:rPr>
-          <w:b/>
-          <w:bCs/>
-        </w:rPr>
-        <w:t>HR.sql</w:t>
-      </w:r>
-    </w:p>
-    <w:p>
-      <w:pPr>
-        <w:pStyle w:val="BodyText"/>
-      </w:pPr>
-      <w:r>
-        <w:t xml:space="preserve">When </w:t>
-      </w:r>
-      <w:r>
-        <w:t>you create a</w:t>
-      </w:r>
-      <w:r>
-        <w:t xml:space="preserve"> report for multiple applications, the assessment can optionally indicate which applications contribute to a particular line item. To in</w:t>
-      </w:r>
-      <w:r>
-        <w:t>clude</w:t>
-      </w:r>
-      <w:r>
-        <w:t xml:space="preserve"> this</w:t>
-      </w:r>
-      <w:r>
-        <w:t xml:space="preserve"> content</w:t>
-      </w:r>
-      <w:r>
-        <w:t xml:space="preserve">, </w:t>
-      </w:r>
-      <w:r>
-        <w:t xml:space="preserve">specify </w:t>
-      </w:r>
-      <w:proofErr w:type="gramStart"/>
-      <w:r>
-        <w:t xml:space="preserve">the </w:t>
-      </w:r>
-      <w:r>
-        <w:t xml:space="preserve"> </w:t>
-      </w:r>
-      <w:r>
-        <w:rPr>
-          <w:b/>
-        </w:rPr>
-        <w:t>-</w:t>
-      </w:r>
-      <w:proofErr w:type="spellStart"/>
-      <w:proofErr w:type="gramEnd"/>
-      <w:r>
-        <w:rPr>
-          <w:b/>
-        </w:rPr>
-        <w:t>reportoption</w:t>
-      </w:r>
-      <w:proofErr w:type="spellEnd"/>
-      <w:r>
-        <w:rPr>
-          <w:b/>
-        </w:rPr>
-        <w:t xml:space="preserve"> apps</w:t>
-      </w:r>
-      <w:r>
-        <w:rPr>
-          <w:bCs/>
-        </w:rPr>
-        <w:t xml:space="preserve"> option</w:t>
-      </w:r>
-      <w:r>
-        <w:rPr>
-          <w:bCs/>
-        </w:rPr>
-        <w:t>.</w:t>
-      </w:r>
-      <w:r>
-        <w:t xml:space="preserve"> The report will contain lines </w:t>
-      </w:r>
-      <w:r>
-        <w:t>in the following format:</w:t>
-      </w:r>
-      <w:r>
-        <w:t xml:space="preserve"> </w:t>
-      </w:r>
-    </w:p>
-    <w:p>
-      <w:pPr>
-        <w:pStyle w:val="BodyText"/>
-        <w:ind w:left="709"/>
-        <w:rPr>
-          <w:b/>
-          <w:bCs/>
-        </w:rPr>
-      </w:pPr>
-      <w:proofErr w:type="gramStart"/>
-      <w:r>
-        <w:rPr>
-          <w:b/>
-          <w:bCs/>
-        </w:rPr>
-        <w:t>SOUNDEX(</w:t>
-      </w:r>
-      <w:proofErr w:type="gramEnd"/>
-      <w:r>
-        <w:rPr>
-          <w:b/>
-          <w:bCs/>
-        </w:rPr>
-        <w:t xml:space="preserve">) : 45      #apps=3: Accounts(16), Support(20), HR(9) </w:t>
+      <w:r>
+        <w:rPr>
+          <w:b/>
+          <w:bCs/>
+        </w:rPr>
+        <w:t xml:space="preserve">SOUNDEX() : 45      #apps=3: Accounts(16), Support(20), HR(9) </w:t>
       </w:r>
     </w:p>
     <w:p>
@@ -4882,19 +4902,11 @@
       <w:r>
         <w:t xml:space="preserve">This means 45 cases of the </w:t>
       </w:r>
-      <w:proofErr w:type="gramStart"/>
-      <w:r>
-        <w:rPr>
-          <w:b/>
-        </w:rPr>
-        <w:t>SOUNDEX(</w:t>
-      </w:r>
-      <w:proofErr w:type="gramEnd"/>
-      <w:r>
-        <w:rPr>
-          <w:b/>
-        </w:rPr>
-        <w:t>)</w:t>
+      <w:r>
+        <w:rPr>
+          <w:b/>
+        </w:rPr>
+        <w:t>SOUNDEX()</w:t>
       </w:r>
       <w:r>
         <w:t xml:space="preserve"> built-in function were found, in three applications as indicated:</w:t>
@@ -4904,16 +4916,16 @@
       <w:pPr>
         <w:pStyle w:val="Heading2"/>
       </w:pPr>
-      <w:bookmarkStart w:id="9" w:name="_Ref88921258"/>
-      <w:bookmarkStart w:id="10" w:name="_Toc88924995"/>
+      <w:bookmarkStart w:id="10" w:name="_Ref88921258"/>
+      <w:bookmarkStart w:id="11" w:name="_Toc89093219"/>
       <w:r>
         <w:t xml:space="preserve">Report </w:t>
       </w:r>
       <w:r>
         <w:t>directory location</w:t>
       </w:r>
-      <w:bookmarkEnd w:id="9"/>
       <w:bookmarkEnd w:id="10"/>
+      <w:bookmarkEnd w:id="11"/>
     </w:p>
     <w:p>
       <w:pPr>
@@ -4944,6 +4956,9 @@
         </w:numPr>
       </w:pPr>
       <w:r>
+        <w:rPr>
+          <w:b/>
+        </w:rPr>
         <w:t>C:\Users\</w:t>
       </w:r>
       <w:r>
@@ -4953,6 +4968,9 @@
         <w:t>username</w:t>
       </w:r>
       <w:r>
+        <w:rPr>
+          <w:b/>
+        </w:rPr>
         <w:t>\Documents\BabelfishCompass</w:t>
       </w:r>
       <w:r>
@@ -4974,6 +4992,9 @@
         </w:numPr>
       </w:pPr>
       <w:r>
+        <w:rPr>
+          <w:b/>
+        </w:rPr>
         <w:t>/Users/</w:t>
       </w:r>
       <w:r>
@@ -4983,9 +5004,15 @@
         <w:t>username</w:t>
       </w:r>
       <w:r>
+        <w:rPr>
+          <w:b/>
+        </w:rPr>
         <w:t>/BabelfishCompass</w:t>
       </w:r>
       <w:r>
+        <w:rPr>
+          <w:b/>
+        </w:rPr>
         <w:t>Reports</w:t>
       </w:r>
       <w:r>
@@ -5001,6 +5028,9 @@
         </w:numPr>
       </w:pPr>
       <w:r>
+        <w:rPr>
+          <w:b/>
+        </w:rPr>
         <w:t>/home/</w:t>
       </w:r>
       <w:r>
@@ -5010,9 +5040,15 @@
         <w:t>username</w:t>
       </w:r>
       <w:r>
+        <w:rPr>
+          <w:b/>
+        </w:rPr>
         <w:t>/BabelfishCompass</w:t>
       </w:r>
       <w:r>
+        <w:rPr>
+          <w:b/>
+        </w:rPr>
         <w:t>Reports</w:t>
       </w:r>
       <w:r>
@@ -5030,7 +5066,16 @@
         <w:t xml:space="preserve">A report is created as </w:t>
       </w:r>
       <w:r>
-        <w:t xml:space="preserve">a .html file in </w:t>
+        <w:t xml:space="preserve">a </w:t>
+      </w:r>
+      <w:r>
+        <w:rPr>
+          <w:b/>
+        </w:rPr>
+        <w:t>.html</w:t>
+      </w:r>
+      <w:r>
+        <w:t xml:space="preserve"> file in </w:t>
       </w:r>
       <w:r>
         <w:t xml:space="preserve">a directory </w:t>
@@ -5130,21 +5175,7 @@
         <w:rPr>
           <w:b/>
         </w:rPr>
-        <w:t>System.getProperty("</w:t>
-      </w:r>
-      <w:proofErr w:type="gramStart"/>
-      <w:r>
-        <w:rPr>
-          <w:b/>
-        </w:rPr>
-        <w:t>user.home</w:t>
-      </w:r>
-      <w:proofErr w:type="gramEnd"/>
-      <w:r>
-        <w:rPr>
-          <w:b/>
-        </w:rPr>
-        <w:t>")</w:t>
+        <w:t>System.getProperty("user.home")</w:t>
       </w:r>
       <w:r>
         <w:t xml:space="preserve"> in Java. The locations shown above are typical defaults.</w:t>
@@ -5156,7 +5187,10 @@
         <w:t xml:space="preserve">different, </w:t>
       </w:r>
       <w:r>
-        <w:t>user-defined location.</w:t>
+        <w:t>user-defined location</w:t>
+      </w:r>
+      <w:r>
+        <w:t xml:space="preserve"> instead.</w:t>
       </w:r>
     </w:p>
     <w:p>
@@ -5168,9 +5202,9 @@
       <w:pPr>
         <w:pStyle w:val="Heading1"/>
       </w:pPr>
-      <w:bookmarkStart w:id="11" w:name="_Ref88886795"/>
-      <w:bookmarkStart w:id="12" w:name="_Hlk85191248"/>
-      <w:bookmarkStart w:id="13" w:name="_Toc88924996"/>
+      <w:bookmarkStart w:id="12" w:name="_Ref88886795"/>
+      <w:bookmarkStart w:id="13" w:name="_Hlk85191248"/>
+      <w:bookmarkStart w:id="14" w:name="_Toc89093220"/>
       <w:r>
         <w:t>Specifying the</w:t>
       </w:r>
@@ -5180,10 +5214,10 @@
       <w:r>
         <w:t>version</w:t>
       </w:r>
-      <w:bookmarkEnd w:id="11"/>
-      <w:bookmarkEnd w:id="13"/>
-    </w:p>
-    <w:bookmarkEnd w:id="12"/>
+      <w:bookmarkEnd w:id="12"/>
+      <w:bookmarkEnd w:id="14"/>
+    </w:p>
+    <w:bookmarkEnd w:id="13"/>
     <w:p>
       <w:pPr>
         <w:pStyle w:val="BodyText"/>
@@ -5304,16 +5338,16 @@
       <w:pPr>
         <w:pStyle w:val="Heading1"/>
       </w:pPr>
-      <w:bookmarkStart w:id="14" w:name="_Ref88837155"/>
-      <w:bookmarkStart w:id="15" w:name="_Ref88883626"/>
-      <w:bookmarkStart w:id="16" w:name="_Toc88924997"/>
+      <w:bookmarkStart w:id="15" w:name="_Ref88837155"/>
+      <w:bookmarkStart w:id="16" w:name="_Ref88883626"/>
+      <w:bookmarkStart w:id="17" w:name="_Toc89093221"/>
       <w:r>
         <w:lastRenderedPageBreak/>
         <w:t>Command-line options</w:t>
       </w:r>
-      <w:bookmarkEnd w:id="14"/>
       <w:bookmarkEnd w:id="15"/>
       <w:bookmarkEnd w:id="16"/>
+      <w:bookmarkEnd w:id="17"/>
     </w:p>
     <w:p>
       <w:pPr>
@@ -6228,14 +6262,12 @@
       <w:r>
         <w:t xml:space="preserve">do not use classification/report group overrides from </w:t>
       </w:r>
-      <w:proofErr w:type="spellStart"/>
       <w:r>
         <w:rPr>
           <w:b/>
         </w:rPr>
         <w:t>BabelfishCompassUser.cfg</w:t>
       </w:r>
-      <w:proofErr w:type="spellEnd"/>
       <w:r>
         <w:rPr>
           <w:b/>
@@ -6474,6 +6506,66 @@
       <w:r>
         <w:t>: generates two cross-references for all items that are marked as "not supported" or "review". One cross-reference is ordered by SQL feature, the other by objects for which such items were detected.</w:t>
       </w:r>
+      <w:r>
+        <w:br/>
+      </w:r>
+      <w:r>
+        <w:rPr>
+          <w:u w:val="single"/>
+        </w:rPr>
+        <w:t>Warning:</w:t>
+      </w:r>
+      <w:r>
+        <w:t xml:space="preserve"> for large schemas, the report generated with </w:t>
+      </w:r>
+      <w:proofErr w:type="spellStart"/>
+      <w:r>
+        <w:rPr>
+          <w:b/>
+        </w:rPr>
+        <w:t>xref</w:t>
+      </w:r>
+      <w:proofErr w:type="spellEnd"/>
+      <w:r>
+        <w:t xml:space="preserve"> (and even more so when combined with </w:t>
+      </w:r>
+      <w:r>
+        <w:rPr>
+          <w:b/>
+        </w:rPr>
+        <w:t>status=all</w:t>
+      </w:r>
+      <w:r>
+        <w:t xml:space="preserve">), may become very large and may take longer to load in your browser. For this reason, the </w:t>
+      </w:r>
+      <w:proofErr w:type="spellStart"/>
+      <w:r>
+        <w:rPr>
+          <w:b/>
+        </w:rPr>
+        <w:t>xref</w:t>
+      </w:r>
+      <w:proofErr w:type="spellEnd"/>
+      <w:r>
+        <w:t xml:space="preserve"> option is off by default, and you have to specify it explicitly with </w:t>
+      </w:r>
+      <w:r>
+        <w:rPr>
+          <w:b/>
+        </w:rPr>
+        <w:t>-</w:t>
+      </w:r>
+      <w:proofErr w:type="spellStart"/>
+      <w:r>
+        <w:rPr>
+          <w:b/>
+        </w:rPr>
+        <w:t>reportoption</w:t>
+      </w:r>
+      <w:proofErr w:type="spellEnd"/>
+      <w:r>
+        <w:t>.</w:t>
+      </w:r>
     </w:p>
     <w:p>
       <w:pPr>
@@ -6575,6 +6667,7 @@
         <w:rPr>
           <w:b/>
         </w:rPr>
+        <w:lastRenderedPageBreak/>
         <w:t>detail</w:t>
       </w:r>
       <w:r>
@@ -6623,7 +6716,6 @@
         <w:rPr>
           <w:b/>
         </w:rPr>
-        <w:lastRenderedPageBreak/>
         <w:t>filter=</w:t>
       </w:r>
       <w:r>
@@ -6810,19 +6902,11 @@
       <w:r>
         <w:t xml:space="preserve">when a report covers multiple applications. For example, the following means that 45 cases of the </w:t>
       </w:r>
-      <w:proofErr w:type="gramStart"/>
-      <w:r>
-        <w:rPr>
-          <w:b/>
-        </w:rPr>
-        <w:t>SOUNDEX(</w:t>
-      </w:r>
-      <w:proofErr w:type="gramEnd"/>
-      <w:r>
-        <w:rPr>
-          <w:b/>
-        </w:rPr>
-        <w:t>)</w:t>
+      <w:r>
+        <w:rPr>
+          <w:b/>
+        </w:rPr>
+        <w:t>SOUNDEX()</w:t>
       </w:r>
       <w:r>
         <w:t xml:space="preserve"> built-in function were found, in three applications as indicated:</w:t>
@@ -6837,21 +6921,12 @@
           <w:bCs/>
         </w:rPr>
       </w:pPr>
-      <w:proofErr w:type="gramStart"/>
-      <w:r>
-        <w:rPr>
-          <w:b/>
-          <w:bCs/>
-        </w:rPr>
-        <w:t>SOUNDEX(</w:t>
-      </w:r>
-      <w:proofErr w:type="gramEnd"/>
-      <w:r>
-        <w:rPr>
-          <w:b/>
-          <w:bCs/>
-        </w:rPr>
-        <w:t xml:space="preserve">) : 45      #apps=3: Accounts(16), Support(20), HR(9) </w:t>
+      <w:r>
+        <w:rPr>
+          <w:b/>
+          <w:bCs/>
+        </w:rPr>
+        <w:t xml:space="preserve">SOUNDEX() : 45      #apps=3: Accounts(16), Support(20), HR(9) </w:t>
       </w:r>
     </w:p>
     <w:p>
@@ -6993,14 +7068,12 @@
       <w:r>
         <w:t xml:space="preserve"> </w:t>
       </w:r>
-      <w:proofErr w:type="spellStart"/>
       <w:r>
         <w:rPr>
           <w:b/>
         </w:rPr>
         <w:t>BBFCompass</w:t>
       </w:r>
-      <w:proofErr w:type="spellEnd"/>
       <w:r>
         <w:t xml:space="preserve"> in a PostgreSQL database, and loads all captured items into the table. This table can then be accessed with SQL queries </w:t>
       </w:r>
@@ -7070,19 +7143,11 @@
       <w:r>
         <w:t xml:space="preserve"> a comma-separated list as follows: </w:t>
       </w:r>
-      <w:proofErr w:type="gramStart"/>
-      <w:r>
-        <w:rPr>
-          <w:b/>
-        </w:rPr>
-        <w:t>host,port</w:t>
-      </w:r>
-      <w:proofErr w:type="gramEnd"/>
-      <w:r>
-        <w:rPr>
-          <w:b/>
-        </w:rPr>
-        <w:t xml:space="preserve">,username,password,dbname </w:t>
+      <w:r>
+        <w:rPr>
+          <w:b/>
+        </w:rPr>
+        <w:t xml:space="preserve">host,port,username,password,dbname </w:t>
       </w:r>
       <w:r>
         <w:t xml:space="preserve">. </w:t>
@@ -7153,6 +7218,7 @@
         <w:rPr>
           <w:b/>
         </w:rPr>
+        <w:lastRenderedPageBreak/>
         <w:t>-</w:t>
       </w:r>
       <w:proofErr w:type="spellStart"/>
@@ -7217,14 +7283,13 @@
       <w:pPr>
         <w:pStyle w:val="Heading2"/>
       </w:pPr>
-      <w:bookmarkStart w:id="17" w:name="_Ref88887309"/>
-      <w:bookmarkStart w:id="18" w:name="_Toc88924998"/>
-      <w:r>
-        <w:lastRenderedPageBreak/>
+      <w:bookmarkStart w:id="18" w:name="_Ref88887309"/>
+      <w:bookmarkStart w:id="19" w:name="_Toc89093222"/>
+      <w:r>
         <w:t>Examples</w:t>
       </w:r>
-      <w:bookmarkEnd w:id="17"/>
       <w:bookmarkEnd w:id="18"/>
+      <w:bookmarkEnd w:id="19"/>
     </w:p>
     <w:p>
       <w:pPr>
@@ -7307,7 +7372,13 @@
       </w:r>
       <w:r>
         <w:br/>
-        <w:t>deleting the report first if it already exist</w:t>
+        <w:t xml:space="preserve">deleting the report </w:t>
+      </w:r>
+      <w:r>
+        <w:t xml:space="preserve">directory </w:t>
+      </w:r>
+      <w:r>
+        <w:t>first if it already exist</w:t>
       </w:r>
       <w:r>
         <w:t>s</w:t>
@@ -7448,7 +7519,6 @@
         <w:t xml:space="preserve"> </w:t>
       </w:r>
       <w:proofErr w:type="spellStart"/>
-      <w:proofErr w:type="gramStart"/>
       <w:r>
         <w:rPr>
           <w:b/>
@@ -7457,7 +7527,6 @@
         <w:t>xref,status</w:t>
       </w:r>
       <w:proofErr w:type="spellEnd"/>
-      <w:proofErr w:type="gramEnd"/>
       <w:r>
         <w:rPr>
           <w:b/>
@@ -7591,23 +7660,7 @@
           <w:b/>
           <w:bCs/>
         </w:rPr>
-        <w:t>anycompany.com,</w:t>
-      </w:r>
-      <w:proofErr w:type="gramStart"/>
-      <w:r>
-        <w:rPr>
-          <w:b/>
-          <w:bCs/>
-        </w:rPr>
-        <w:t>5432,bob</w:t>
-      </w:r>
-      <w:proofErr w:type="gramEnd"/>
-      <w:r>
-        <w:rPr>
-          <w:b/>
-          <w:bCs/>
-        </w:rPr>
-        <w:t>,B!gbob72,mydb</w:t>
+        <w:t>anycompany.com,5432,bob,B!gbob72,mydb</w:t>
       </w:r>
       <w:r>
         <w:rPr>
@@ -7639,17 +7692,73 @@
         <w:t xml:space="preserve"> report</w:t>
       </w:r>
       <w:r>
+        <w:t xml:space="preserve"> named </w:t>
+      </w:r>
+      <w:r>
+        <w:t xml:space="preserve">: </w:t>
+      </w:r>
+      <w:r>
+        <w:rPr>
+          <w:b/>
+          <w:bCs/>
+        </w:rPr>
+        <w:t>C:\...\BabelfishCompass\MyReport4\MyApp.xref.html</w:t>
+      </w:r>
+      <w:r>
+        <w:t xml:space="preserve">. </w:t>
+      </w:r>
+      <w:r>
+        <w:t>(w</w:t>
+      </w:r>
+      <w:r>
+        <w:t>ithout</w:t>
+      </w:r>
+      <w:r>
+        <w:t xml:space="preserve"> the</w:t>
+      </w:r>
+      <w:r>
         <w:t xml:space="preserve"> </w:t>
       </w:r>
-      <w:proofErr w:type="gramStart"/>
-      <w:r>
-        <w:t xml:space="preserve">named </w:t>
-      </w:r>
-      <w:r>
-        <w:t>:</w:t>
-      </w:r>
-      <w:proofErr w:type="gramEnd"/>
-      <w:r>
+      <w:r>
+        <w:rPr>
+          <w:b/>
+          <w:bCs/>
+        </w:rPr>
+        <w:t>-</w:t>
+      </w:r>
+      <w:proofErr w:type="spellStart"/>
+      <w:r>
+        <w:rPr>
+          <w:b/>
+          <w:bCs/>
+        </w:rPr>
+        <w:t>reportfile</w:t>
+      </w:r>
+      <w:proofErr w:type="spellEnd"/>
+      <w:r>
+        <w:t xml:space="preserve"> option</w:t>
+      </w:r>
+      <w:r>
+        <w:t xml:space="preserve">, the report file name would </w:t>
+      </w:r>
+      <w:r>
+        <w:t xml:space="preserve">be </w:t>
+      </w:r>
+      <w:r>
+        <w:t xml:space="preserve">something like </w:t>
+      </w:r>
+      <w:r>
+        <w:rPr>
+          <w:b/>
+          <w:bCs/>
+        </w:rPr>
+        <w:t>C:\...\BabelfishCompass\</w:t>
+      </w:r>
+      <w:r>
+        <w:rPr>
+          <w:b/>
+          <w:bCs/>
+        </w:rPr>
         <w:t xml:space="preserve"> </w:t>
       </w:r>
       <w:r>
@@ -7657,75 +7766,6 @@
           <w:b/>
           <w:bCs/>
         </w:rPr>
-        <w:t>C:\...\BabelfishCompass\MyReport4\MyApp.xref.html</w:t>
-      </w:r>
-      <w:r>
-        <w:t xml:space="preserve">. </w:t>
-      </w:r>
-      <w:r>
-        <w:t>(</w:t>
-      </w:r>
-      <w:proofErr w:type="gramStart"/>
-      <w:r>
-        <w:t>w</w:t>
-      </w:r>
-      <w:r>
-        <w:t>ithout</w:t>
-      </w:r>
-      <w:proofErr w:type="gramEnd"/>
-      <w:r>
-        <w:t xml:space="preserve"> the</w:t>
-      </w:r>
-      <w:r>
-        <w:t xml:space="preserve"> </w:t>
-      </w:r>
-      <w:r>
-        <w:rPr>
-          <w:b/>
-          <w:bCs/>
-        </w:rPr>
-        <w:t>-</w:t>
-      </w:r>
-      <w:proofErr w:type="spellStart"/>
-      <w:r>
-        <w:rPr>
-          <w:b/>
-          <w:bCs/>
-        </w:rPr>
-        <w:t>reportfile</w:t>
-      </w:r>
-      <w:proofErr w:type="spellEnd"/>
-      <w:r>
-        <w:t xml:space="preserve"> option</w:t>
-      </w:r>
-      <w:r>
-        <w:t xml:space="preserve">, the report file name would </w:t>
-      </w:r>
-      <w:r>
-        <w:t xml:space="preserve">be </w:t>
-      </w:r>
-      <w:r>
-        <w:t xml:space="preserve">something like </w:t>
-      </w:r>
-      <w:r>
-        <w:rPr>
-          <w:b/>
-          <w:bCs/>
-        </w:rPr>
-        <w:t>C:\...\BabelfishCompass\</w:t>
-      </w:r>
-      <w:r>
-        <w:rPr>
-          <w:b/>
-          <w:bCs/>
-        </w:rPr>
-        <w:t xml:space="preserve"> </w:t>
-      </w:r>
-      <w:r>
-        <w:rPr>
-          <w:b/>
-          <w:bCs/>
-        </w:rPr>
         <w:t>MyReport4\report-MyReport4-2021-Sep-13-21.22.23.html</w:t>
       </w:r>
       <w:r>
@@ -7768,12 +7808,11 @@
       <w:pPr>
         <w:pStyle w:val="Heading1"/>
       </w:pPr>
-      <w:bookmarkStart w:id="19" w:name="_Toc88924999"/>
-      <w:r>
-        <w:lastRenderedPageBreak/>
+      <w:bookmarkStart w:id="20" w:name="_Toc89093223"/>
+      <w:r>
         <w:t>File handling</w:t>
       </w:r>
-      <w:bookmarkEnd w:id="19"/>
+      <w:bookmarkEnd w:id="20"/>
     </w:p>
     <w:p>
       <w:pPr>
@@ -7803,7 +7842,7 @@
       <w:r>
         <w:t>Windows</w:t>
       </w:r>
-      <w:bookmarkStart w:id="20" w:name="_Hlk85391487"/>
+      <w:bookmarkStart w:id="21" w:name="_Hlk85391487"/>
       <w:r>
         <w:t xml:space="preserve">: </w:t>
       </w:r>
@@ -7814,7 +7853,7 @@
         </w:rPr>
         <w:t>%USERPROFILE%\BabelfishCompass\</w:t>
       </w:r>
-      <w:bookmarkEnd w:id="20"/>
+      <w:bookmarkEnd w:id="21"/>
       <w:r>
         <w:rPr>
           <w:b/>
@@ -7873,9 +7912,6 @@
       </w:r>
       <w:r>
         <w:t xml:space="preserve">. </w:t>
-      </w:r>
-      <w:r>
-        <w:t>If desired, the report file itself may be renamed.</w:t>
       </w:r>
     </w:p>
     <w:p>
@@ -8096,12 +8132,12 @@
       <w:pPr>
         <w:pStyle w:val="Heading1"/>
       </w:pPr>
-      <w:bookmarkStart w:id="21" w:name="_Toc88925000"/>
+      <w:bookmarkStart w:id="22" w:name="_Toc89093224"/>
       <w:r>
         <w:lastRenderedPageBreak/>
         <w:t>The BabelfishFeatures.cfg file</w:t>
       </w:r>
-      <w:bookmarkEnd w:id="21"/>
+      <w:bookmarkEnd w:id="22"/>
     </w:p>
     <w:p>
       <w:pPr>
@@ -8232,14 +8268,14 @@
       <w:pPr>
         <w:pStyle w:val="BodyText"/>
       </w:pPr>
-      <w:bookmarkStart w:id="22" w:name="_Toc88925001"/>
+      <w:bookmarkStart w:id="23" w:name="_Toc89093225"/>
       <w:r>
         <w:rPr>
           <w:rStyle w:val="Heading2Char"/>
         </w:rPr>
         <w:t>SQL feature classifications</w:t>
       </w:r>
-      <w:bookmarkEnd w:id="22"/>
+      <w:bookmarkEnd w:id="23"/>
       <w:r>
         <w:br/>
       </w:r>
@@ -8289,21 +8325,10 @@
         <w:rPr>
           <w:b/>
         </w:rPr>
-        <w:t xml:space="preserve">Not </w:t>
-      </w:r>
-      <w:proofErr w:type="gramStart"/>
-      <w:r>
-        <w:rPr>
-          <w:b/>
-        </w:rPr>
-        <w:t>Supported</w:t>
-      </w:r>
-      <w:r>
-        <w:t xml:space="preserve"> :</w:t>
-      </w:r>
-      <w:proofErr w:type="gramEnd"/>
-      <w:r>
-        <w:t xml:space="preserve"> the feature is currently not supported by Babelfish</w:t>
+        <w:t>Not Supported</w:t>
+      </w:r>
+      <w:r>
+        <w:t xml:space="preserve"> : the feature is currently not supported by Babelfish</w:t>
       </w:r>
       <w:r>
         <w:t>.</w:t>
@@ -8321,21 +8346,10 @@
         <w:rPr>
           <w:b/>
         </w:rPr>
-        <w:t xml:space="preserve">Review </w:t>
-      </w:r>
-      <w:proofErr w:type="gramStart"/>
-      <w:r>
-        <w:rPr>
-          <w:b/>
-        </w:rPr>
-        <w:t>Semantics</w:t>
-      </w:r>
-      <w:r>
-        <w:t xml:space="preserve"> :</w:t>
-      </w:r>
-      <w:proofErr w:type="gramEnd"/>
-      <w:r>
-        <w:t xml:space="preserve"> the feature involves aspects which cannot be addressed by Babelfish, but requires </w:t>
+        <w:t>Review Semantics</w:t>
+      </w:r>
+      <w:r>
+        <w:t xml:space="preserve"> : the feature involves aspects which cannot be addressed by Babelfish, but requires </w:t>
       </w:r>
       <w:r>
         <w:t>review</w:t>
@@ -8356,21 +8370,10 @@
         <w:rPr>
           <w:b/>
         </w:rPr>
-        <w:t xml:space="preserve">Review </w:t>
-      </w:r>
-      <w:proofErr w:type="gramStart"/>
-      <w:r>
-        <w:rPr>
-          <w:b/>
-        </w:rPr>
-        <w:t>Performance</w:t>
-      </w:r>
-      <w:r>
-        <w:t xml:space="preserve"> :</w:t>
-      </w:r>
-      <w:proofErr w:type="gramEnd"/>
-      <w:r>
-        <w:t xml:space="preserve"> the feature </w:t>
+        <w:t>Review Performance</w:t>
+      </w:r>
+      <w:r>
+        <w:t xml:space="preserve"> : the feature </w:t>
       </w:r>
       <w:r>
         <w:t xml:space="preserve">involves a performance-related aspect in SQL Server, and therefore </w:t>
@@ -8412,21 +8415,10 @@
         <w:rPr>
           <w:b/>
         </w:rPr>
-        <w:t xml:space="preserve">Review </w:t>
-      </w:r>
-      <w:proofErr w:type="gramStart"/>
-      <w:r>
-        <w:rPr>
-          <w:b/>
-        </w:rPr>
-        <w:t>Manually</w:t>
-      </w:r>
-      <w:r>
-        <w:t xml:space="preserve"> :</w:t>
-      </w:r>
-      <w:proofErr w:type="gramEnd"/>
-      <w:r>
-        <w:t xml:space="preserve"> the feature cannot </w:t>
+        <w:t>Review Manually</w:t>
+      </w:r>
+      <w:r>
+        <w:t xml:space="preserve"> : the feature cannot </w:t>
       </w:r>
       <w:r>
         <w:t>b</w:t>
@@ -8450,21 +8442,10 @@
         <w:rPr>
           <w:b/>
         </w:rPr>
-        <w:t>SET LANGUAGE @</w:t>
-      </w:r>
-      <w:proofErr w:type="gramStart"/>
-      <w:r>
-        <w:rPr>
-          <w:b/>
-        </w:rPr>
-        <w:t>v</w:t>
-      </w:r>
-      <w:r>
-        <w:t xml:space="preserve"> :</w:t>
-      </w:r>
-      <w:proofErr w:type="gramEnd"/>
-      <w:r>
-        <w:t xml:space="preserve"> </w:t>
+        <w:t>SET LANGUAGE @v</w:t>
+      </w:r>
+      <w:r>
+        <w:t xml:space="preserve"> : </w:t>
       </w:r>
       <w:r>
         <w:t>Babelfish Compass cannot determine if</w:t>
@@ -8490,7 +8471,6 @@
           <w:numId w:val="19"/>
         </w:numPr>
       </w:pPr>
-      <w:proofErr w:type="gramStart"/>
       <w:r>
         <w:rPr>
           <w:b/>
@@ -8498,11 +8478,7 @@
         <w:t>Ignored</w:t>
       </w:r>
       <w:r>
-        <w:t xml:space="preserve"> :</w:t>
-      </w:r>
-      <w:proofErr w:type="gramEnd"/>
-      <w:r>
-        <w:t xml:space="preserve"> the feature is currently ignored by Babelfish</w:t>
+        <w:t xml:space="preserve"> : the feature is currently ignored by Babelfish</w:t>
       </w:r>
       <w:r>
         <w:t>.</w:t>
@@ -8517,7 +8493,7 @@
       <w:pPr>
         <w:pStyle w:val="Heading2"/>
       </w:pPr>
-      <w:bookmarkStart w:id="23" w:name="_Toc88925002"/>
+      <w:bookmarkStart w:id="24" w:name="_Toc89093226"/>
       <w:r>
         <w:t>Example</w:t>
       </w:r>
@@ -8527,7 +8503,7 @@
       <w:r>
         <w:t>BabelfishFeatures.cfg</w:t>
       </w:r>
-      <w:bookmarkEnd w:id="23"/>
+      <w:bookmarkEnd w:id="24"/>
       <w:r>
         <w:t xml:space="preserve"> </w:t>
       </w:r>
@@ -8696,23 +8672,7 @@
           <w:bCs/>
         </w:rPr>
         <w:br/>
-        <w:t>list=</w:t>
-      </w:r>
-      <w:proofErr w:type="gramStart"/>
-      <w:r>
-        <w:rPr>
-          <w:b/>
-          <w:bCs/>
-        </w:rPr>
-        <w:t>NEXT,PRIOR</w:t>
-      </w:r>
-      <w:proofErr w:type="gramEnd"/>
-      <w:r>
-        <w:rPr>
-          <w:b/>
-          <w:bCs/>
-        </w:rPr>
-        <w:t>,FIRST,LAST,ABSOLUTE,RELATIVE</w:t>
+        <w:t>list=NEXT,PRIOR,FIRST,LAST,ABSOLUTE,RELATIVE</w:t>
       </w:r>
       <w:r>
         <w:rPr>
@@ -8765,7 +8725,7 @@
       <w:pPr>
         <w:pStyle w:val="Heading1"/>
       </w:pPr>
-      <w:bookmarkStart w:id="24" w:name="_Toc88925003"/>
+      <w:bookmarkStart w:id="25" w:name="_Toc89093227"/>
       <w:r>
         <w:t>The Babelfish</w:t>
       </w:r>
@@ -8784,7 +8744,7 @@
       <w:r>
         <w:t>overrides)</w:t>
       </w:r>
-      <w:bookmarkEnd w:id="24"/>
+      <w:bookmarkEnd w:id="25"/>
     </w:p>
     <w:p>
       <w:pPr>
@@ -8963,7 +8923,13 @@
         <w:t xml:space="preserve"> </w:t>
       </w:r>
       <w:r>
-        <w:t xml:space="preserve">The default location of the configuration file is </w:t>
+        <w:t>The default location of th</w:t>
+      </w:r>
+      <w:r>
+        <w:t xml:space="preserve">is </w:t>
+      </w:r>
+      <w:r>
+        <w:t xml:space="preserve">file is </w:t>
       </w:r>
       <w:r>
         <w:rPr>
@@ -9063,7 +9029,6 @@
       <w:r>
         <w:t xml:space="preserve"> </w:t>
       </w:r>
-      <w:proofErr w:type="spellStart"/>
       <w:r>
         <w:rPr>
           <w:b/>
@@ -9094,7 +9059,6 @@
         </w:rPr>
         <w:t>.cfg</w:t>
       </w:r>
-      <w:proofErr w:type="spellEnd"/>
       <w:r>
         <w:t xml:space="preserve"> is not overwritten when installing a new version of Babelfish Compass, as opposed to </w:t>
       </w:r>
@@ -9136,7 +9100,6 @@
       <w:r>
         <w:t xml:space="preserve"> </w:t>
       </w:r>
-      <w:proofErr w:type="spellStart"/>
       <w:r>
         <w:rPr>
           <w:b/>
@@ -9167,7 +9130,6 @@
         </w:rPr>
         <w:t>.cfg</w:t>
       </w:r>
-      <w:proofErr w:type="spellEnd"/>
       <w:r>
         <w:t xml:space="preserve"> </w:t>
       </w:r>
@@ -9198,7 +9160,6 @@
       <w:r>
         <w:t xml:space="preserve">use </w:t>
       </w:r>
-      <w:proofErr w:type="spellStart"/>
       <w:r>
         <w:rPr>
           <w:b/>
@@ -9229,7 +9190,6 @@
         </w:rPr>
         <w:t>.cfg</w:t>
       </w:r>
-      <w:proofErr w:type="spellEnd"/>
       <w:r>
         <w:t xml:space="preserve"> to </w:t>
       </w:r>
@@ -9250,7 +9210,6 @@
       <w:pPr>
         <w:pStyle w:val="BodyText"/>
       </w:pPr>
-      <w:proofErr w:type="spellStart"/>
       <w:r>
         <w:rPr>
           <w:b/>
@@ -9281,7 +9240,6 @@
         </w:rPr>
         <w:t>.cfg</w:t>
       </w:r>
-      <w:proofErr w:type="spellEnd"/>
       <w:r>
         <w:rPr>
           <w:b/>
@@ -9376,7 +9334,6 @@
       <w:r>
         <w:t xml:space="preserve"> </w:t>
       </w:r>
-      <w:proofErr w:type="spellStart"/>
       <w:r>
         <w:rPr>
           <w:b/>
@@ -9407,7 +9364,6 @@
         </w:rPr>
         <w:t>.cfg</w:t>
       </w:r>
-      <w:proofErr w:type="spellEnd"/>
       <w:r>
         <w:rPr>
           <w:b/>
@@ -9429,7 +9385,6 @@
         </w:rPr>
         <w:t xml:space="preserve"> </w:t>
       </w:r>
-      <w:proofErr w:type="spellStart"/>
       <w:r>
         <w:rPr>
           <w:b/>
@@ -9460,7 +9415,6 @@
         </w:rPr>
         <w:t>.cfg</w:t>
       </w:r>
-      <w:proofErr w:type="spellEnd"/>
       <w:r>
         <w:rPr>
           <w:b/>
@@ -9487,7 +9441,6 @@
       <w:r>
         <w:t xml:space="preserve"> </w:t>
       </w:r>
-      <w:proofErr w:type="spellStart"/>
       <w:r>
         <w:rPr>
           <w:b/>
@@ -9518,7 +9471,6 @@
         </w:rPr>
         <w:t>.cfg</w:t>
       </w:r>
-      <w:proofErr w:type="spellEnd"/>
       <w:r>
         <w:t xml:space="preserve"> file</w:t>
       </w:r>
@@ -9564,7 +9516,6 @@
         </w:rPr>
         <w:t xml:space="preserve"> </w:t>
       </w:r>
-      <w:proofErr w:type="spellStart"/>
       <w:r>
         <w:rPr>
           <w:b/>
@@ -9595,7 +9546,6 @@
         </w:rPr>
         <w:t>.cfg</w:t>
       </w:r>
-      <w:proofErr w:type="spellEnd"/>
       <w:r>
         <w:t>, the</w:t>
       </w:r>
@@ -9699,15 +9649,7 @@
         <w:t>User-defined overrides are applied during analysis</w:t>
       </w:r>
       <w:r>
-        <w:t>, and any overridden values are recorded in the captured items; the assessment report is generated from these captured items. When only generating a report (</w:t>
-      </w:r>
-      <w:proofErr w:type="gramStart"/>
-      <w:r>
-        <w:t>e.g.</w:t>
-      </w:r>
-      <w:proofErr w:type="gramEnd"/>
-      <w:r>
-        <w:t xml:space="preserve"> with </w:t>
+        <w:t xml:space="preserve">, and any overridden values are recorded in the captured items; the assessment report is generated from these captured items. When only generating a report (e.g. with </w:t>
       </w:r>
       <w:r>
         <w:rPr>
@@ -9807,14 +9749,14 @@
       <w:pPr>
         <w:pStyle w:val="Heading2"/>
       </w:pPr>
-      <w:bookmarkStart w:id="25" w:name="_Toc88925004"/>
+      <w:bookmarkStart w:id="26" w:name="_Toc89093228"/>
       <w:r>
         <w:t>Example: o</w:t>
       </w:r>
       <w:r>
         <w:t>verriding default classification and reporting group</w:t>
       </w:r>
-      <w:bookmarkEnd w:id="25"/>
+      <w:bookmarkEnd w:id="26"/>
     </w:p>
     <w:p>
       <w:pPr>
@@ -9903,7 +9845,6 @@
         </w:rPr>
         <w:t>default_classification=</w:t>
       </w:r>
-      <w:proofErr w:type="gramStart"/>
       <w:r>
         <w:rPr>
           <w:b/>
@@ -9913,7 +9854,6 @@
       <w:r>
         <w:t>:</w:t>
       </w:r>
-      <w:proofErr w:type="gramEnd"/>
     </w:p>
     <w:p>
       <w:pPr>
@@ -9947,21 +9887,12 @@
       <w:r>
         <w:t xml:space="preserve">Likewise, the </w:t>
       </w:r>
-      <w:proofErr w:type="gramStart"/>
-      <w:r>
-        <w:rPr>
-          <w:b/>
-          <w:bCs/>
-        </w:rPr>
-        <w:t>FORMAT(</w:t>
-      </w:r>
-      <w:proofErr w:type="gramEnd"/>
-      <w:r>
-        <w:rPr>
-          <w:b/>
-          <w:bCs/>
-        </w:rPr>
-        <w:t>)</w:t>
+      <w:r>
+        <w:rPr>
+          <w:b/>
+          <w:bCs/>
+        </w:rPr>
+        <w:t>FORMAT()</w:t>
       </w:r>
       <w:r>
         <w:t xml:space="preserve"> </w:t>
@@ -10061,7 +9992,6 @@
       <w:r>
         <w:t xml:space="preserve"> in </w:t>
       </w:r>
-      <w:proofErr w:type="gramStart"/>
       <w:r>
         <w:rPr>
           <w:b/>
@@ -10101,7 +10031,6 @@
       <w:r>
         <w:t>:</w:t>
       </w:r>
-      <w:proofErr w:type="gramEnd"/>
     </w:p>
     <w:p>
       <w:pPr>
@@ -10125,15 +10054,7 @@
           <w:bCs/>
         </w:rPr>
         <w:br/>
-        <w:t>default_classification-ReviewManually=</w:t>
-      </w:r>
-      <w:proofErr w:type="gramStart"/>
-      <w:r>
-        <w:rPr>
-          <w:b/>
-          <w:bCs/>
-        </w:rPr>
-        <w:t>FORMAT</w:t>
+        <w:t>default_classification-ReviewManually=FORMAT</w:t>
       </w:r>
       <w:r>
         <w:rPr>
@@ -10142,7 +10063,6 @@
         </w:rPr>
         <w:t>,STR</w:t>
       </w:r>
-      <w:proofErr w:type="gramEnd"/>
       <w:r>
         <w:rPr>
           <w:b/>
@@ -10248,8 +10168,8 @@
       <w:pPr>
         <w:pStyle w:val="Heading1"/>
       </w:pPr>
-      <w:bookmarkStart w:id="26" w:name="_Ref88887986"/>
-      <w:bookmarkStart w:id="27" w:name="_Toc88925005"/>
+      <w:bookmarkStart w:id="27" w:name="_Ref88887986"/>
+      <w:bookmarkStart w:id="28" w:name="_Toc89093229"/>
       <w:r>
         <w:lastRenderedPageBreak/>
         <w:t>Using -</w:t>
@@ -10258,8 +10178,8 @@
       <w:r>
         <w:t>pgimport</w:t>
       </w:r>
-      <w:bookmarkEnd w:id="26"/>
       <w:bookmarkEnd w:id="27"/>
+      <w:bookmarkEnd w:id="28"/>
       <w:proofErr w:type="spellEnd"/>
     </w:p>
     <w:p>
@@ -10603,12 +10523,12 @@
       <w:pPr>
         <w:pStyle w:val="Heading2"/>
       </w:pPr>
-      <w:bookmarkStart w:id="28" w:name="_Toc88925006"/>
+      <w:bookmarkStart w:id="29" w:name="_Toc89093230"/>
       <w:r>
         <w:lastRenderedPageBreak/>
         <w:t>Schema for imported items</w:t>
       </w:r>
-      <w:bookmarkEnd w:id="28"/>
+      <w:bookmarkEnd w:id="29"/>
     </w:p>
     <w:p>
       <w:pPr>
@@ -10679,17 +10599,8 @@
           <w:b/>
           <w:bCs/>
         </w:rPr>
-        <w:t xml:space="preserve">CREATE TABLE </w:t>
-      </w:r>
-      <w:proofErr w:type="gramStart"/>
-      <w:r>
-        <w:rPr>
-          <w:b/>
-          <w:bCs/>
-        </w:rPr>
-        <w:t>BBFCompass(</w:t>
-      </w:r>
-      <w:proofErr w:type="gramEnd"/>
+        <w:t>CREATE TABLE BBFCompass(</w:t>
+      </w:r>
     </w:p>
     <w:p>
       <w:pPr>
@@ -10706,23 +10617,7 @@
           <w:bCs/>
         </w:rPr>
         <w:tab/>
-        <w:t xml:space="preserve">babelfish_version </w:t>
-      </w:r>
-      <w:proofErr w:type="gramStart"/>
-      <w:r>
-        <w:rPr>
-          <w:b/>
-          <w:bCs/>
-        </w:rPr>
-        <w:t>VARCHAR(</w:t>
-      </w:r>
-      <w:proofErr w:type="gramEnd"/>
-      <w:r>
-        <w:rPr>
-          <w:b/>
-          <w:bCs/>
-        </w:rPr>
-        <w:t xml:space="preserve">20) NOT NULL,  </w:t>
+        <w:t xml:space="preserve">babelfish_version VARCHAR(20) NOT NULL,  </w:t>
       </w:r>
     </w:p>
     <w:p>
@@ -10758,23 +10653,7 @@
           <w:bCs/>
         </w:rPr>
         <w:tab/>
-        <w:t xml:space="preserve">item </w:t>
-      </w:r>
-      <w:proofErr w:type="gramStart"/>
-      <w:r>
-        <w:rPr>
-          <w:b/>
-          <w:bCs/>
-        </w:rPr>
-        <w:t>VARCHAR(</w:t>
-      </w:r>
-      <w:proofErr w:type="gramEnd"/>
-      <w:r>
-        <w:rPr>
-          <w:b/>
-          <w:bCs/>
-        </w:rPr>
-        <w:t>200) NOT NULL,</w:t>
+        <w:t>item VARCHAR(200) NOT NULL,</w:t>
       </w:r>
     </w:p>
     <w:p>
@@ -10792,23 +10671,7 @@
           <w:bCs/>
         </w:rPr>
         <w:tab/>
-        <w:t xml:space="preserve">itemDetail </w:t>
-      </w:r>
-      <w:proofErr w:type="gramStart"/>
-      <w:r>
-        <w:rPr>
-          <w:b/>
-          <w:bCs/>
-        </w:rPr>
-        <w:t>VARCHAR(</w:t>
-      </w:r>
-      <w:proofErr w:type="gramEnd"/>
-      <w:r>
-        <w:rPr>
-          <w:b/>
-          <w:bCs/>
-        </w:rPr>
-        <w:t>200) NOT NULL,</w:t>
+        <w:t>itemDetail VARCHAR(200) NOT NULL,</w:t>
       </w:r>
     </w:p>
     <w:p>
@@ -10826,23 +10689,7 @@
           <w:bCs/>
         </w:rPr>
         <w:tab/>
-        <w:t xml:space="preserve">reportGroup </w:t>
-      </w:r>
-      <w:proofErr w:type="gramStart"/>
-      <w:r>
-        <w:rPr>
-          <w:b/>
-          <w:bCs/>
-        </w:rPr>
-        <w:t>VARCHAR(</w:t>
-      </w:r>
-      <w:proofErr w:type="gramEnd"/>
-      <w:r>
-        <w:rPr>
-          <w:b/>
-          <w:bCs/>
-        </w:rPr>
-        <w:t>50) NOT NULL,</w:t>
+        <w:t>reportGroup VARCHAR(50) NOT NULL,</w:t>
       </w:r>
     </w:p>
     <w:p>
@@ -10860,23 +10707,7 @@
           <w:bCs/>
         </w:rPr>
         <w:tab/>
-        <w:t xml:space="preserve">status </w:t>
-      </w:r>
-      <w:proofErr w:type="gramStart"/>
-      <w:r>
-        <w:rPr>
-          <w:b/>
-          <w:bCs/>
-        </w:rPr>
-        <w:t>VARCHAR(</w:t>
-      </w:r>
-      <w:proofErr w:type="gramEnd"/>
-      <w:r>
-        <w:rPr>
-          <w:b/>
-          <w:bCs/>
-        </w:rPr>
-        <w:t>20) NOT NULL,</w:t>
+        <w:t>status VARCHAR(20) NOT NULL,</w:t>
       </w:r>
     </w:p>
     <w:p>
@@ -10912,23 +10743,7 @@
           <w:bCs/>
         </w:rPr>
         <w:tab/>
-        <w:t xml:space="preserve">appName </w:t>
-      </w:r>
-      <w:proofErr w:type="gramStart"/>
-      <w:r>
-        <w:rPr>
-          <w:b/>
-          <w:bCs/>
-        </w:rPr>
-        <w:t>VARCHAR(</w:t>
-      </w:r>
-      <w:proofErr w:type="gramEnd"/>
-      <w:r>
-        <w:rPr>
-          <w:b/>
-          <w:bCs/>
-        </w:rPr>
-        <w:t>100) NOT NULL,</w:t>
+        <w:t>appName VARCHAR(100) NOT NULL,</w:t>
       </w:r>
     </w:p>
     <w:p>
@@ -10946,23 +10761,7 @@
           <w:bCs/>
         </w:rPr>
         <w:tab/>
-        <w:t xml:space="preserve">srcFile </w:t>
-      </w:r>
-      <w:proofErr w:type="gramStart"/>
-      <w:r>
-        <w:rPr>
-          <w:b/>
-          <w:bCs/>
-        </w:rPr>
-        <w:t>VARCHAR(</w:t>
-      </w:r>
-      <w:proofErr w:type="gramEnd"/>
-      <w:r>
-        <w:rPr>
-          <w:b/>
-          <w:bCs/>
-        </w:rPr>
-        <w:t>200) NOT NULL,</w:t>
+        <w:t>srcFile VARCHAR(200) NOT NULL,</w:t>
       </w:r>
     </w:p>
     <w:p>
@@ -11016,23 +10815,7 @@
           <w:bCs/>
         </w:rPr>
         <w:tab/>
-        <w:t xml:space="preserve">context </w:t>
-      </w:r>
-      <w:proofErr w:type="gramStart"/>
-      <w:r>
-        <w:rPr>
-          <w:b/>
-          <w:bCs/>
-        </w:rPr>
-        <w:t>VARCHAR(</w:t>
-      </w:r>
-      <w:proofErr w:type="gramEnd"/>
-      <w:r>
-        <w:rPr>
-          <w:b/>
-          <w:bCs/>
-        </w:rPr>
-        <w:t>200) NOT NULL,</w:t>
+        <w:t>context VARCHAR(200) NOT NULL,</w:t>
       </w:r>
     </w:p>
     <w:p>
@@ -11050,23 +10833,7 @@
           <w:bCs/>
         </w:rPr>
         <w:tab/>
-        <w:t xml:space="preserve">subcontext </w:t>
-      </w:r>
-      <w:proofErr w:type="gramStart"/>
-      <w:r>
-        <w:rPr>
-          <w:b/>
-          <w:bCs/>
-        </w:rPr>
-        <w:t>VARCHAR(</w:t>
-      </w:r>
-      <w:proofErr w:type="gramEnd"/>
-      <w:r>
-        <w:rPr>
-          <w:b/>
-          <w:bCs/>
-        </w:rPr>
-        <w:t>200) NOT NULL,</w:t>
+        <w:t>subcontext VARCHAR(200) NOT NULL,</w:t>
       </w:r>
     </w:p>
     <w:p>
@@ -11084,23 +10851,7 @@
           <w:bCs/>
         </w:rPr>
         <w:tab/>
-        <w:t xml:space="preserve">misc </w:t>
-      </w:r>
-      <w:proofErr w:type="gramStart"/>
-      <w:r>
-        <w:rPr>
-          <w:b/>
-          <w:bCs/>
-        </w:rPr>
-        <w:t>VARCHAR(</w:t>
-      </w:r>
-      <w:proofErr w:type="gramEnd"/>
-      <w:r>
-        <w:rPr>
-          <w:b/>
-          <w:bCs/>
-        </w:rPr>
-        <w:t>20) NOT NULL</w:t>
+        <w:t>misc VARCHAR(20) NOT NULL</w:t>
       </w:r>
     </w:p>
     <w:p>
@@ -11131,22 +10882,16 @@
           <w:ilvl w:val="0"/>
           <w:numId w:val="22"/>
         </w:numPr>
+        <w:spacing w:after="0"/>
+        <w:ind w:left="714" w:hanging="357"/>
       </w:pPr>
       <w:proofErr w:type="spellStart"/>
       <w:r>
-        <w:t>babelfish_</w:t>
-      </w:r>
-      <w:proofErr w:type="gramStart"/>
-      <w:r>
-        <w:t>version</w:t>
+        <w:t>babelfish_version</w:t>
       </w:r>
       <w:proofErr w:type="spellEnd"/>
       <w:r>
-        <w:t xml:space="preserve"> :</w:t>
-      </w:r>
-      <w:proofErr w:type="gramEnd"/>
-      <w:r>
-        <w:t xml:space="preserve"> </w:t>
+        <w:t xml:space="preserve"> : </w:t>
       </w:r>
       <w:r>
         <w:t xml:space="preserve">is the </w:t>
@@ -11165,22 +10910,16 @@
           <w:ilvl w:val="0"/>
           <w:numId w:val="22"/>
         </w:numPr>
+        <w:spacing w:after="0"/>
+        <w:ind w:left="714" w:hanging="357"/>
       </w:pPr>
       <w:proofErr w:type="spellStart"/>
       <w:r>
-        <w:t>date_</w:t>
-      </w:r>
-      <w:proofErr w:type="gramStart"/>
-      <w:r>
-        <w:t>imported</w:t>
+        <w:t>date_imported</w:t>
       </w:r>
       <w:proofErr w:type="spellEnd"/>
       <w:r>
-        <w:t xml:space="preserve"> :</w:t>
-      </w:r>
-      <w:proofErr w:type="gramEnd"/>
-      <w:r>
-        <w:t xml:space="preserve"> </w:t>
+        <w:t xml:space="preserve"> : </w:t>
       </w:r>
       <w:r>
         <w:t xml:space="preserve">is the </w:t>
@@ -11210,14 +10949,11 @@
           <w:ilvl w:val="0"/>
           <w:numId w:val="22"/>
         </w:numPr>
-      </w:pPr>
-      <w:proofErr w:type="gramStart"/>
-      <w:r>
-        <w:t>item :</w:t>
-      </w:r>
-      <w:proofErr w:type="gramEnd"/>
-      <w:r>
-        <w:t xml:space="preserve"> </w:t>
+        <w:spacing w:after="0"/>
+        <w:ind w:left="714" w:hanging="357"/>
+      </w:pPr>
+      <w:r>
+        <w:t xml:space="preserve">item : </w:t>
       </w:r>
       <w:r>
         <w:t xml:space="preserve">is a </w:t>
@@ -11236,19 +10972,16 @@
           <w:ilvl w:val="0"/>
           <w:numId w:val="22"/>
         </w:numPr>
+        <w:spacing w:after="0"/>
+        <w:ind w:left="714" w:hanging="357"/>
       </w:pPr>
       <w:proofErr w:type="spellStart"/>
-      <w:proofErr w:type="gramStart"/>
       <w:r>
         <w:t>itemDetail</w:t>
       </w:r>
       <w:proofErr w:type="spellEnd"/>
       <w:r>
-        <w:t xml:space="preserve"> :</w:t>
-      </w:r>
-      <w:proofErr w:type="gramEnd"/>
-      <w:r>
-        <w:t xml:space="preserve"> </w:t>
+        <w:t xml:space="preserve"> : </w:t>
       </w:r>
       <w:r>
         <w:t xml:space="preserve">is </w:t>
@@ -11273,19 +11006,16 @@
           <w:ilvl w:val="0"/>
           <w:numId w:val="22"/>
         </w:numPr>
+        <w:spacing w:after="0"/>
+        <w:ind w:left="714" w:hanging="357"/>
       </w:pPr>
       <w:proofErr w:type="spellStart"/>
-      <w:proofErr w:type="gramStart"/>
       <w:r>
         <w:t>reportGroup</w:t>
       </w:r>
       <w:proofErr w:type="spellEnd"/>
       <w:r>
-        <w:t xml:space="preserve"> :</w:t>
-      </w:r>
-      <w:proofErr w:type="gramEnd"/>
-      <w:r>
-        <w:t xml:space="preserve"> </w:t>
+        <w:t xml:space="preserve"> : </w:t>
       </w:r>
       <w:r>
         <w:t xml:space="preserve">is the </w:t>
@@ -11304,14 +11034,11 @@
           <w:ilvl w:val="0"/>
           <w:numId w:val="22"/>
         </w:numPr>
-      </w:pPr>
-      <w:proofErr w:type="gramStart"/>
-      <w:r>
-        <w:t>status :</w:t>
-      </w:r>
-      <w:proofErr w:type="gramEnd"/>
-      <w:r>
-        <w:t xml:space="preserve"> </w:t>
+        <w:spacing w:after="0"/>
+        <w:ind w:left="714" w:hanging="357"/>
+      </w:pPr>
+      <w:r>
+        <w:t xml:space="preserve">status : </w:t>
       </w:r>
       <w:r>
         <w:t xml:space="preserve">is the </w:t>
@@ -11353,19 +11080,16 @@
           <w:ilvl w:val="0"/>
           <w:numId w:val="22"/>
         </w:numPr>
+        <w:spacing w:after="0"/>
+        <w:ind w:left="714" w:hanging="357"/>
       </w:pPr>
       <w:proofErr w:type="spellStart"/>
-      <w:proofErr w:type="gramStart"/>
       <w:r>
         <w:t>lineNr</w:t>
       </w:r>
       <w:proofErr w:type="spellEnd"/>
       <w:r>
-        <w:t xml:space="preserve"> :</w:t>
-      </w:r>
-      <w:proofErr w:type="gramEnd"/>
-      <w:r>
-        <w:t xml:space="preserve"> </w:t>
+        <w:t xml:space="preserve"> : </w:t>
       </w:r>
       <w:r>
         <w:t xml:space="preserve">is the </w:t>
@@ -11390,20 +11114,16 @@
           <w:ilvl w:val="0"/>
           <w:numId w:val="22"/>
         </w:numPr>
+        <w:spacing w:after="0"/>
+        <w:ind w:left="714" w:hanging="357"/>
       </w:pPr>
       <w:proofErr w:type="spellStart"/>
-      <w:proofErr w:type="gramStart"/>
-      <w:r>
-        <w:lastRenderedPageBreak/>
+      <w:r>
         <w:t>appName</w:t>
       </w:r>
       <w:proofErr w:type="spellEnd"/>
       <w:r>
-        <w:t xml:space="preserve"> :</w:t>
-      </w:r>
-      <w:proofErr w:type="gramEnd"/>
-      <w:r>
-        <w:t xml:space="preserve"> </w:t>
+        <w:t xml:space="preserve"> : </w:t>
       </w:r>
       <w:r>
         <w:t xml:space="preserve">is the </w:t>
@@ -11425,19 +11145,16 @@
           <w:ilvl w:val="0"/>
           <w:numId w:val="22"/>
         </w:numPr>
+        <w:spacing w:after="0"/>
+        <w:ind w:left="714" w:hanging="357"/>
       </w:pPr>
       <w:proofErr w:type="spellStart"/>
-      <w:proofErr w:type="gramStart"/>
       <w:r>
         <w:t>srcFile</w:t>
       </w:r>
       <w:proofErr w:type="spellEnd"/>
       <w:r>
-        <w:t xml:space="preserve"> :</w:t>
-      </w:r>
-      <w:proofErr w:type="gramEnd"/>
-      <w:r>
-        <w:t xml:space="preserve"> </w:t>
+        <w:t xml:space="preserve"> : </w:t>
       </w:r>
       <w:r>
         <w:t xml:space="preserve">is the </w:t>
@@ -11456,19 +11173,16 @@
           <w:ilvl w:val="0"/>
           <w:numId w:val="22"/>
         </w:numPr>
+        <w:spacing w:after="0"/>
+        <w:ind w:left="714" w:hanging="357"/>
       </w:pPr>
       <w:proofErr w:type="spellStart"/>
-      <w:proofErr w:type="gramStart"/>
       <w:r>
         <w:t>batchNrinFile</w:t>
       </w:r>
       <w:proofErr w:type="spellEnd"/>
       <w:r>
-        <w:t xml:space="preserve"> :</w:t>
-      </w:r>
-      <w:proofErr w:type="gramEnd"/>
-      <w:r>
-        <w:t xml:space="preserve"> </w:t>
+        <w:t xml:space="preserve"> : </w:t>
       </w:r>
       <w:r>
         <w:t xml:space="preserve">is the </w:t>
@@ -11499,19 +11213,17 @@
           <w:ilvl w:val="0"/>
           <w:numId w:val="22"/>
         </w:numPr>
+        <w:spacing w:after="0"/>
+        <w:ind w:left="714" w:hanging="357"/>
       </w:pPr>
       <w:proofErr w:type="spellStart"/>
-      <w:proofErr w:type="gramStart"/>
-      <w:r>
+      <w:r>
+        <w:lastRenderedPageBreak/>
         <w:t>batchLineInFile</w:t>
       </w:r>
       <w:proofErr w:type="spellEnd"/>
       <w:r>
-        <w:t xml:space="preserve"> :</w:t>
-      </w:r>
-      <w:proofErr w:type="gramEnd"/>
-      <w:r>
-        <w:t xml:space="preserve"> </w:t>
+        <w:t xml:space="preserve"> : </w:t>
       </w:r>
       <w:r>
         <w:t xml:space="preserve">is the </w:t>
@@ -11548,14 +11260,11 @@
           <w:ilvl w:val="0"/>
           <w:numId w:val="22"/>
         </w:numPr>
-      </w:pPr>
-      <w:proofErr w:type="gramStart"/>
-      <w:r>
-        <w:t>context :</w:t>
-      </w:r>
-      <w:proofErr w:type="gramEnd"/>
-      <w:r>
-        <w:t xml:space="preserve"> </w:t>
+        <w:spacing w:after="0"/>
+        <w:ind w:left="714" w:hanging="357"/>
+      </w:pPr>
+      <w:r>
+        <w:t xml:space="preserve">context : </w:t>
       </w:r>
       <w:r>
         <w:t xml:space="preserve">is the </w:t>
@@ -11580,19 +11289,16 @@
           <w:ilvl w:val="0"/>
           <w:numId w:val="22"/>
         </w:numPr>
+        <w:spacing w:after="0"/>
+        <w:ind w:left="714" w:hanging="357"/>
       </w:pPr>
       <w:proofErr w:type="spellStart"/>
-      <w:proofErr w:type="gramStart"/>
       <w:r>
         <w:t>subcontext</w:t>
       </w:r>
       <w:proofErr w:type="spellEnd"/>
       <w:r>
-        <w:t xml:space="preserve"> :</w:t>
-      </w:r>
-      <w:proofErr w:type="gramEnd"/>
-      <w:r>
-        <w:t xml:space="preserve"> </w:t>
+        <w:t xml:space="preserve"> : </w:t>
       </w:r>
       <w:r>
         <w:t xml:space="preserve">is the </w:t>
@@ -11623,19 +11329,16 @@
           <w:ilvl w:val="0"/>
           <w:numId w:val="22"/>
         </w:numPr>
+        <w:spacing w:after="0"/>
+        <w:ind w:left="714" w:hanging="357"/>
       </w:pPr>
       <w:proofErr w:type="spellStart"/>
-      <w:proofErr w:type="gramStart"/>
       <w:r>
         <w:t>misc</w:t>
       </w:r>
       <w:proofErr w:type="spellEnd"/>
       <w:r>
-        <w:t xml:space="preserve"> :</w:t>
-      </w:r>
-      <w:proofErr w:type="gramEnd"/>
-      <w:r>
-        <w:t xml:space="preserve"> </w:t>
+        <w:t xml:space="preserve"> : </w:t>
       </w:r>
       <w:r>
         <w:t xml:space="preserve">is </w:t>
@@ -11656,606 +11359,470 @@
       <w:pPr>
         <w:pStyle w:val="Heading2"/>
       </w:pPr>
-      <w:bookmarkStart w:id="29" w:name="_Toc88925007"/>
+      <w:bookmarkStart w:id="30" w:name="_Toc89093231"/>
       <w:r>
         <w:t>Example query</w:t>
       </w:r>
-      <w:bookmarkEnd w:id="29"/>
-    </w:p>
-    <w:p>
-      <w:pPr>
-        <w:pStyle w:val="BodyText"/>
-      </w:pPr>
-      <w:r>
-        <w:t xml:space="preserve">You can query the imported items to locate specific information; for example, you might want to </w:t>
-      </w:r>
-      <w:r>
-        <w:t xml:space="preserve">find all SQL functions with at least two parameters, including a </w:t>
-      </w:r>
-      <w:r>
-        <w:rPr>
-          <w:b/>
-          <w:bCs/>
-        </w:rPr>
-        <w:t>MONEY</w:t>
-      </w:r>
-      <w:r>
-        <w:t xml:space="preserve">-type parameter, a </w:t>
-      </w:r>
-      <w:r>
-        <w:rPr>
-          <w:b/>
-          <w:bCs/>
-        </w:rPr>
-        <w:t>SMALLDATETIME</w:t>
-      </w:r>
-      <w:r>
-        <w:t xml:space="preserve"> result type, and a table variable operation in the function body</w:t>
-      </w:r>
-      <w:r>
-        <w:t>.</w:t>
-      </w:r>
-    </w:p>
-    <w:p>
-      <w:pPr>
-        <w:pStyle w:val="BodyText"/>
+      <w:bookmarkEnd w:id="30"/>
+    </w:p>
+    <w:p>
+      <w:pPr>
+        <w:pStyle w:val="BodyText"/>
+      </w:pPr>
+      <w:r>
+        <w:t xml:space="preserve">You can </w:t>
+      </w:r>
+      <w:r>
+        <w:t xml:space="preserve">run SQL queries against </w:t>
+      </w:r>
+      <w:r>
+        <w:t>the imported items to locate specific information</w:t>
+      </w:r>
+      <w:r>
+        <w:t>. For example, to find this information:</w:t>
+      </w:r>
+    </w:p>
+    <w:p>
+      <w:pPr>
+        <w:pStyle w:val="BodyText"/>
+        <w:spacing w:after="0"/>
         <w:ind w:left="709"/>
         <w:rPr>
-          <w:b/>
-          <w:bCs/>
-        </w:rPr>
-      </w:pPr>
-      <w:r>
-        <w:rPr>
-          <w:b/>
-          <w:bCs/>
-        </w:rPr>
-        <w:t>SELECT DISTINCT CONTEXT FROM</w:t>
-      </w:r>
-      <w:r>
-        <w:rPr>
-          <w:b/>
-          <w:bCs/>
-        </w:rPr>
-        <w:t xml:space="preserve"> </w:t>
+          <w:i/>
+        </w:rPr>
+      </w:pPr>
+      <w:r>
+        <w:rPr>
+          <w:i/>
+        </w:rPr>
+        <w:t>"find all SQL functions with at least two parameters, including a MONEY-type parameter, a SMALLDATETIME result type, and a table variable operation in the function body"</w:t>
+      </w:r>
+    </w:p>
+    <w:p>
+      <w:pPr>
+        <w:pStyle w:val="BodyText"/>
+      </w:pPr>
+    </w:p>
+    <w:p>
+      <w:pPr>
+        <w:pStyle w:val="BodyText"/>
+      </w:pPr>
+      <w:r>
+        <w:t>…use this SQL query:</w:t>
+      </w:r>
+    </w:p>
+    <w:p>
+      <w:pPr>
+        <w:pStyle w:val="BodyText"/>
+      </w:pPr>
+    </w:p>
+    <w:p>
+      <w:pPr>
+        <w:pStyle w:val="BodyText"/>
+        <w:spacing w:after="0"/>
+        <w:rPr>
+          <w:rFonts w:ascii="Courier New" w:hAnsi="Courier New" w:cs="Courier New"/>
+          <w:sz w:val="22"/>
+          <w:szCs w:val="22"/>
+        </w:rPr>
+      </w:pPr>
+      <w:r>
+        <w:rPr>
+          <w:rFonts w:ascii="Courier New" w:hAnsi="Courier New" w:cs="Courier New"/>
+          <w:sz w:val="22"/>
+          <w:szCs w:val="22"/>
+        </w:rPr>
+        <w:t xml:space="preserve">select distinct context from BBFCompass </w:t>
+      </w:r>
+    </w:p>
+    <w:p>
+      <w:pPr>
+        <w:pStyle w:val="BodyText"/>
+        <w:spacing w:after="0"/>
+        <w:rPr>
+          <w:rFonts w:ascii="Courier New" w:hAnsi="Courier New" w:cs="Courier New"/>
+          <w:sz w:val="22"/>
+          <w:szCs w:val="22"/>
+        </w:rPr>
+      </w:pPr>
+      <w:r>
+        <w:rPr>
+          <w:rFonts w:ascii="Courier New" w:hAnsi="Courier New" w:cs="Courier New"/>
+          <w:sz w:val="22"/>
+          <w:szCs w:val="22"/>
+        </w:rPr>
+        <w:t>-- filter on table variable operation:</w:t>
+      </w:r>
+    </w:p>
+    <w:p>
+      <w:pPr>
+        <w:pStyle w:val="BodyText"/>
+        <w:spacing w:after="0"/>
+        <w:rPr>
+          <w:rFonts w:ascii="Courier New" w:hAnsi="Courier New" w:cs="Courier New"/>
+          <w:sz w:val="22"/>
+          <w:szCs w:val="22"/>
+        </w:rPr>
+      </w:pPr>
+      <w:r>
+        <w:rPr>
+          <w:rFonts w:ascii="Courier New" w:hAnsi="Courier New" w:cs="Courier New"/>
+          <w:sz w:val="22"/>
+          <w:szCs w:val="22"/>
+        </w:rPr>
+        <w:t>where item like '% @</w:t>
       </w:r>
       <w:proofErr w:type="spellStart"/>
       <w:r>
         <w:rPr>
-          <w:b/>
-          <w:bCs/>
-        </w:rPr>
-        <w:t>BBFCompass</w:t>
+          <w:rFonts w:ascii="Courier New" w:hAnsi="Courier New" w:cs="Courier New"/>
+          <w:sz w:val="22"/>
+          <w:szCs w:val="22"/>
+        </w:rPr>
+        <w:t>tableVariable</w:t>
       </w:r>
       <w:proofErr w:type="spellEnd"/>
       <w:r>
         <w:rPr>
-          <w:b/>
-          <w:bCs/>
-        </w:rPr>
-        <w:t xml:space="preserve"> </w:t>
-      </w:r>
-    </w:p>
-    <w:p>
-      <w:pPr>
-        <w:pStyle w:val="BodyText"/>
-      </w:pPr>
-      <w:r>
-        <w:t xml:space="preserve">To </w:t>
-      </w:r>
-      <w:r>
-        <w:t xml:space="preserve">filter </w:t>
-      </w:r>
-      <w:r>
-        <w:t xml:space="preserve">the results </w:t>
-      </w:r>
-      <w:r>
-        <w:t>on table variable operation</w:t>
-      </w:r>
-      <w:r>
-        <w:t xml:space="preserve">, include a </w:t>
-      </w:r>
-      <w:r>
-        <w:rPr>
-          <w:b/>
-          <w:bCs/>
-        </w:rPr>
-        <w:t>WHERE</w:t>
-      </w:r>
-      <w:r>
-        <w:t xml:space="preserve"> clause</w:t>
-      </w:r>
-      <w:r>
-        <w:t>:</w:t>
-      </w:r>
-    </w:p>
-    <w:p>
-      <w:pPr>
-        <w:pStyle w:val="BodyText"/>
-        <w:ind w:left="709"/>
-        <w:rPr>
-          <w:b/>
-          <w:bCs/>
-        </w:rPr>
-      </w:pPr>
-      <w:r>
-        <w:rPr>
-          <w:b/>
-          <w:bCs/>
-        </w:rPr>
-        <w:t>WHERE</w:t>
-      </w:r>
-      <w:r>
-        <w:rPr>
-          <w:b/>
-          <w:bCs/>
-        </w:rPr>
-        <w:t xml:space="preserve"> item </w:t>
-      </w:r>
-      <w:r>
-        <w:rPr>
-          <w:b/>
-          <w:bCs/>
-        </w:rPr>
-        <w:t>LIKE</w:t>
-      </w:r>
-      <w:r>
-        <w:rPr>
-          <w:b/>
-          <w:bCs/>
-        </w:rPr>
-        <w:t xml:space="preserve"> '% @tableVariable'</w:t>
-      </w:r>
-    </w:p>
-    <w:p>
-      <w:pPr>
-        <w:pStyle w:val="BodyText"/>
-      </w:pPr>
-      <w:r>
-        <w:t>To</w:t>
-      </w:r>
-      <w:r>
-        <w:t xml:space="preserve"> filter on function with &gt;= 2 parameters:</w:t>
-      </w:r>
-    </w:p>
-    <w:p>
-      <w:pPr>
-        <w:pStyle w:val="BodyText"/>
-        <w:ind w:left="709"/>
-        <w:rPr>
-          <w:b/>
-          <w:bCs/>
-        </w:rPr>
-      </w:pPr>
-      <w:r>
-        <w:rPr>
-          <w:b/>
-          <w:bCs/>
-        </w:rPr>
-        <w:t>AND</w:t>
-      </w:r>
-      <w:r>
-        <w:rPr>
-          <w:b/>
-          <w:bCs/>
-        </w:rPr>
-        <w:t xml:space="preserve"> </w:t>
-      </w:r>
-      <w:r>
-        <w:rPr>
-          <w:b/>
-          <w:bCs/>
-        </w:rPr>
-        <w:t>CONTEXT IN</w:t>
-      </w:r>
-      <w:r>
-        <w:rPr>
-          <w:b/>
-          <w:bCs/>
-        </w:rPr>
-        <w:t xml:space="preserve"> (</w:t>
-      </w:r>
-    </w:p>
-    <w:p>
-      <w:pPr>
-        <w:pStyle w:val="BodyText"/>
-        <w:ind w:left="709"/>
-        <w:rPr>
-          <w:b/>
-          <w:bCs/>
-        </w:rPr>
-      </w:pPr>
-      <w:r>
+          <w:rFonts w:ascii="Courier New" w:hAnsi="Courier New" w:cs="Courier New"/>
+          <w:sz w:val="22"/>
+          <w:szCs w:val="22"/>
+        </w:rPr>
+        <w:t>'</w:t>
+      </w:r>
+    </w:p>
+    <w:p>
+      <w:pPr>
+        <w:pStyle w:val="BodyText"/>
+        <w:spacing w:after="0"/>
+        <w:rPr>
+          <w:rFonts w:ascii="Courier New" w:hAnsi="Courier New" w:cs="Courier New"/>
+          <w:sz w:val="22"/>
+          <w:szCs w:val="22"/>
+        </w:rPr>
+      </w:pPr>
+      <w:r>
+        <w:rPr>
+          <w:rFonts w:ascii="Courier New" w:hAnsi="Courier New" w:cs="Courier New"/>
+          <w:sz w:val="22"/>
+          <w:szCs w:val="22"/>
+        </w:rPr>
+        <w:t>-- filter on function with &gt;= 2 parameters:</w:t>
+      </w:r>
+    </w:p>
+    <w:p>
+      <w:pPr>
+        <w:pStyle w:val="BodyText"/>
+        <w:spacing w:after="0"/>
+        <w:rPr>
+          <w:rFonts w:ascii="Courier New" w:hAnsi="Courier New" w:cs="Courier New"/>
+          <w:sz w:val="22"/>
+          <w:szCs w:val="22"/>
+        </w:rPr>
+      </w:pPr>
+      <w:r>
+        <w:rPr>
+          <w:rFonts w:ascii="Courier New" w:hAnsi="Courier New" w:cs="Courier New"/>
+          <w:sz w:val="22"/>
+          <w:szCs w:val="22"/>
+        </w:rPr>
+        <w:t>and context in (</w:t>
+      </w:r>
+    </w:p>
+    <w:p>
+      <w:pPr>
+        <w:pStyle w:val="BodyText"/>
+        <w:spacing w:after="0"/>
+        <w:rPr>
+          <w:rFonts w:ascii="Courier New" w:hAnsi="Courier New" w:cs="Courier New"/>
+          <w:sz w:val="22"/>
+          <w:szCs w:val="22"/>
+        </w:rPr>
+      </w:pPr>
+      <w:r>
+        <w:rPr>
+          <w:rFonts w:ascii="Courier New" w:hAnsi="Courier New" w:cs="Courier New"/>
+          <w:sz w:val="22"/>
+          <w:szCs w:val="22"/>
+        </w:rPr>
         <w:tab/>
-      </w:r>
-      <w:r>
-        <w:rPr>
-          <w:b/>
-          <w:bCs/>
-        </w:rPr>
-        <w:t>SELECT CONTEXT FROM</w:t>
-      </w:r>
-      <w:r>
-        <w:rPr>
-          <w:b/>
-          <w:bCs/>
-        </w:rPr>
-        <w:t xml:space="preserve"> </w:t>
-      </w:r>
-      <w:proofErr w:type="spellStart"/>
-      <w:r>
-        <w:rPr>
-          <w:b/>
-          <w:bCs/>
-        </w:rPr>
-        <w:t>BBFCompass</w:t>
-      </w:r>
-      <w:proofErr w:type="spellEnd"/>
-    </w:p>
-    <w:p>
-      <w:pPr>
-        <w:pStyle w:val="BodyText"/>
-        <w:ind w:left="709"/>
-        <w:rPr>
-          <w:b/>
-          <w:bCs/>
-        </w:rPr>
-      </w:pPr>
-      <w:r>
-        <w:rPr>
-          <w:b/>
-          <w:bCs/>
+        <w:t>select context from BBFCompass</w:t>
+      </w:r>
+    </w:p>
+    <w:p>
+      <w:pPr>
+        <w:pStyle w:val="BodyText"/>
+        <w:spacing w:after="0"/>
+        <w:rPr>
+          <w:rFonts w:ascii="Courier New" w:hAnsi="Courier New" w:cs="Courier New"/>
+          <w:sz w:val="22"/>
+          <w:szCs w:val="22"/>
+        </w:rPr>
+      </w:pPr>
+      <w:r>
+        <w:rPr>
+          <w:rFonts w:ascii="Courier New" w:hAnsi="Courier New" w:cs="Courier New"/>
+          <w:sz w:val="22"/>
+          <w:szCs w:val="22"/>
         </w:rPr>
         <w:tab/>
-      </w:r>
-      <w:r>
-        <w:rPr>
-          <w:b/>
-          <w:bCs/>
-        </w:rPr>
-        <w:t>WHERE CONTEXT LIKE</w:t>
-      </w:r>
-      <w:r>
-        <w:rPr>
-          <w:b/>
-          <w:bCs/>
-        </w:rPr>
-        <w:t xml:space="preserve"> 'FUNCTION %'  </w:t>
-      </w:r>
-    </w:p>
-    <w:p>
-      <w:pPr>
-        <w:pStyle w:val="BodyText"/>
-        <w:ind w:left="709"/>
-        <w:rPr>
-          <w:b/>
-          <w:bCs/>
-        </w:rPr>
-      </w:pPr>
-      <w:r>
-        <w:rPr>
-          <w:b/>
-          <w:bCs/>
+        <w:t xml:space="preserve">where context like 'FUNCTION %'  </w:t>
+      </w:r>
+    </w:p>
+    <w:p>
+      <w:pPr>
+        <w:pStyle w:val="BodyText"/>
+        <w:spacing w:after="0"/>
+        <w:rPr>
+          <w:rFonts w:ascii="Courier New" w:hAnsi="Courier New" w:cs="Courier New"/>
+          <w:sz w:val="22"/>
+          <w:szCs w:val="22"/>
+        </w:rPr>
+      </w:pPr>
+      <w:r>
+        <w:rPr>
+          <w:rFonts w:ascii="Courier New" w:hAnsi="Courier New" w:cs="Courier New"/>
+          <w:sz w:val="22"/>
+          <w:szCs w:val="22"/>
         </w:rPr>
         <w:tab/>
-        <w:t xml:space="preserve"> </w:t>
-      </w:r>
-      <w:r>
-        <w:rPr>
-          <w:b/>
-          <w:bCs/>
-        </w:rPr>
-        <w:t>AND ITEM LIKE</w:t>
-      </w:r>
-      <w:r>
-        <w:rPr>
-          <w:b/>
-          <w:bCs/>
-        </w:rPr>
-        <w:t xml:space="preserve"> '% parameter' </w:t>
-      </w:r>
-    </w:p>
-    <w:p>
-      <w:pPr>
-        <w:pStyle w:val="BodyText"/>
-        <w:ind w:left="709"/>
-        <w:rPr>
-          <w:b/>
-          <w:bCs/>
-        </w:rPr>
-      </w:pPr>
-      <w:r>
-        <w:rPr>
-          <w:b/>
-          <w:bCs/>
+        <w:t xml:space="preserve">  and item like '% parameter' </w:t>
+      </w:r>
+    </w:p>
+    <w:p>
+      <w:pPr>
+        <w:pStyle w:val="BodyText"/>
+        <w:spacing w:after="0"/>
+        <w:rPr>
+          <w:rFonts w:ascii="Courier New" w:hAnsi="Courier New" w:cs="Courier New"/>
+          <w:sz w:val="22"/>
+          <w:szCs w:val="22"/>
+        </w:rPr>
+      </w:pPr>
+      <w:r>
+        <w:rPr>
+          <w:rFonts w:ascii="Courier New" w:hAnsi="Courier New" w:cs="Courier New"/>
+          <w:sz w:val="22"/>
+          <w:szCs w:val="22"/>
         </w:rPr>
         <w:tab/>
-      </w:r>
-      <w:r>
-        <w:rPr>
-          <w:b/>
-          <w:bCs/>
-        </w:rPr>
-        <w:t>GROUP BY CONTEXT</w:t>
-      </w:r>
-    </w:p>
-    <w:p>
-      <w:pPr>
-        <w:pStyle w:val="BodyText"/>
-        <w:ind w:left="709"/>
-      </w:pPr>
-      <w:r>
-        <w:rPr>
-          <w:b/>
-          <w:bCs/>
+        <w:t>group by context</w:t>
+      </w:r>
+    </w:p>
+    <w:p>
+      <w:pPr>
+        <w:pStyle w:val="BodyText"/>
+        <w:spacing w:after="0"/>
+        <w:rPr>
+          <w:rFonts w:ascii="Courier New" w:hAnsi="Courier New" w:cs="Courier New"/>
+          <w:sz w:val="22"/>
+          <w:szCs w:val="22"/>
+        </w:rPr>
+      </w:pPr>
+      <w:r>
+        <w:rPr>
+          <w:rFonts w:ascii="Courier New" w:hAnsi="Courier New" w:cs="Courier New"/>
+          <w:sz w:val="22"/>
+          <w:szCs w:val="22"/>
         </w:rPr>
         <w:tab/>
-      </w:r>
-      <w:r>
-        <w:rPr>
-          <w:b/>
-          <w:bCs/>
-        </w:rPr>
-        <w:t>HAVING</w:t>
-      </w:r>
-      <w:r>
-        <w:rPr>
-          <w:b/>
-          <w:bCs/>
-        </w:rPr>
-        <w:t xml:space="preserve"> </w:t>
-      </w:r>
-      <w:proofErr w:type="gramStart"/>
-      <w:r>
-        <w:rPr>
-          <w:b/>
-          <w:bCs/>
-        </w:rPr>
-        <w:t>count(</w:t>
-      </w:r>
-      <w:proofErr w:type="gramEnd"/>
-      <w:r>
-        <w:rPr>
-          <w:b/>
-          <w:bCs/>
-        </w:rPr>
-        <w:t>*) &gt;= 2)</w:t>
-      </w:r>
-    </w:p>
-    <w:p>
-      <w:pPr>
-        <w:pStyle w:val="BodyText"/>
-      </w:pPr>
-      <w:r>
-        <w:t>To</w:t>
-      </w:r>
-      <w:r>
-        <w:t xml:space="preserve"> filter on</w:t>
-      </w:r>
-      <w:r>
-        <w:t xml:space="preserve"> a</w:t>
-      </w:r>
-      <w:r>
-        <w:t xml:space="preserve"> </w:t>
-      </w:r>
-      <w:r>
-        <w:rPr>
-          <w:b/>
-          <w:bCs/>
-        </w:rPr>
-        <w:t>MONEY</w:t>
-      </w:r>
-      <w:r>
-        <w:t>-type parameter:</w:t>
-      </w:r>
-    </w:p>
-    <w:p>
-      <w:pPr>
-        <w:pStyle w:val="BodyText"/>
-        <w:ind w:left="709"/>
-        <w:rPr>
-          <w:b/>
-          <w:bCs/>
-        </w:rPr>
-      </w:pPr>
-      <w:r>
-        <w:rPr>
-          <w:b/>
-          <w:bCs/>
-        </w:rPr>
-        <w:t>AND CONTEXT IN</w:t>
-      </w:r>
-      <w:r>
-        <w:rPr>
-          <w:b/>
-          <w:bCs/>
-        </w:rPr>
-        <w:t xml:space="preserve"> (</w:t>
-      </w:r>
-    </w:p>
-    <w:p>
-      <w:pPr>
-        <w:pStyle w:val="BodyText"/>
-        <w:ind w:left="709"/>
-        <w:rPr>
-          <w:b/>
-          <w:bCs/>
-        </w:rPr>
-      </w:pPr>
-      <w:r>
-        <w:rPr>
-          <w:b/>
-          <w:bCs/>
+        <w:t>having count(*) &gt;= 2)</w:t>
+      </w:r>
+    </w:p>
+    <w:p>
+      <w:pPr>
+        <w:pStyle w:val="BodyText"/>
+        <w:spacing w:after="0"/>
+        <w:rPr>
+          <w:rFonts w:ascii="Courier New" w:hAnsi="Courier New" w:cs="Courier New"/>
+          <w:sz w:val="22"/>
+          <w:szCs w:val="22"/>
+        </w:rPr>
+      </w:pPr>
+      <w:r>
+        <w:rPr>
+          <w:rFonts w:ascii="Courier New" w:hAnsi="Courier New" w:cs="Courier New"/>
+          <w:sz w:val="22"/>
+          <w:szCs w:val="22"/>
+        </w:rPr>
+        <w:t>-- filter on MONEY-type parameter:</w:t>
+      </w:r>
+    </w:p>
+    <w:p>
+      <w:pPr>
+        <w:pStyle w:val="BodyText"/>
+        <w:spacing w:after="0"/>
+        <w:rPr>
+          <w:rFonts w:ascii="Courier New" w:hAnsi="Courier New" w:cs="Courier New"/>
+          <w:sz w:val="22"/>
+          <w:szCs w:val="22"/>
+        </w:rPr>
+      </w:pPr>
+      <w:r>
+        <w:rPr>
+          <w:rFonts w:ascii="Courier New" w:hAnsi="Courier New" w:cs="Courier New"/>
+          <w:sz w:val="22"/>
+          <w:szCs w:val="22"/>
+        </w:rPr>
+        <w:t>and context in (</w:t>
+      </w:r>
+    </w:p>
+    <w:p>
+      <w:pPr>
+        <w:pStyle w:val="BodyText"/>
+        <w:spacing w:after="0"/>
+        <w:rPr>
+          <w:rFonts w:ascii="Courier New" w:hAnsi="Courier New" w:cs="Courier New"/>
+          <w:sz w:val="22"/>
+          <w:szCs w:val="22"/>
+        </w:rPr>
+      </w:pPr>
+      <w:r>
+        <w:rPr>
+          <w:rFonts w:ascii="Courier New" w:hAnsi="Courier New" w:cs="Courier New"/>
+          <w:sz w:val="22"/>
+          <w:szCs w:val="22"/>
         </w:rPr>
         <w:tab/>
-      </w:r>
-      <w:r>
-        <w:rPr>
-          <w:b/>
-          <w:bCs/>
-        </w:rPr>
-        <w:t xml:space="preserve">SELECT CONTEXT FROM </w:t>
-      </w:r>
-      <w:proofErr w:type="spellStart"/>
-      <w:r>
-        <w:rPr>
-          <w:b/>
-          <w:bCs/>
-        </w:rPr>
-        <w:t>BBFCompass</w:t>
-      </w:r>
-      <w:proofErr w:type="spellEnd"/>
-    </w:p>
-    <w:p>
-      <w:pPr>
-        <w:pStyle w:val="BodyText"/>
-        <w:ind w:left="709"/>
-        <w:rPr>
-          <w:b/>
-          <w:bCs/>
-        </w:rPr>
-      </w:pPr>
-      <w:r>
-        <w:rPr>
-          <w:b/>
-          <w:bCs/>
+        <w:t>select context from BBFCompass</w:t>
+      </w:r>
+    </w:p>
+    <w:p>
+      <w:pPr>
+        <w:pStyle w:val="BodyText"/>
+        <w:spacing w:after="0"/>
+        <w:rPr>
+          <w:rFonts w:ascii="Courier New" w:hAnsi="Courier New" w:cs="Courier New"/>
+          <w:sz w:val="22"/>
+          <w:szCs w:val="22"/>
+        </w:rPr>
+      </w:pPr>
+      <w:r>
+        <w:rPr>
+          <w:rFonts w:ascii="Courier New" w:hAnsi="Courier New" w:cs="Courier New"/>
+          <w:sz w:val="22"/>
+          <w:szCs w:val="22"/>
         </w:rPr>
         <w:tab/>
-        <w:t xml:space="preserve">WHERE CONTEXT LIKE 'FUNCTION %'  </w:t>
-      </w:r>
-    </w:p>
-    <w:p>
-      <w:pPr>
-        <w:pStyle w:val="BodyText"/>
-        <w:ind w:left="709"/>
-        <w:rPr>
-          <w:b/>
-          <w:bCs/>
-        </w:rPr>
-      </w:pPr>
-      <w:r>
-        <w:rPr>
-          <w:b/>
-          <w:bCs/>
+        <w:t xml:space="preserve">where context like 'FUNCTION %'  </w:t>
+      </w:r>
+    </w:p>
+    <w:p>
+      <w:pPr>
+        <w:pStyle w:val="BodyText"/>
+        <w:spacing w:after="0"/>
+        <w:rPr>
+          <w:rFonts w:ascii="Courier New" w:hAnsi="Courier New" w:cs="Courier New"/>
+          <w:sz w:val="22"/>
+          <w:szCs w:val="22"/>
+        </w:rPr>
+      </w:pPr>
+      <w:r>
+        <w:rPr>
+          <w:rFonts w:ascii="Courier New" w:hAnsi="Courier New" w:cs="Courier New"/>
+          <w:sz w:val="22"/>
+          <w:szCs w:val="22"/>
         </w:rPr>
         <w:tab/>
-      </w:r>
-      <w:r>
-        <w:rPr>
-          <w:b/>
-          <w:bCs/>
-        </w:rPr>
-        <w:t>AND ITEM LIKE</w:t>
-      </w:r>
-      <w:r>
-        <w:rPr>
-          <w:b/>
-          <w:bCs/>
-        </w:rPr>
-        <w:t xml:space="preserve"> 'MONEY %function parameter%')</w:t>
-      </w:r>
-    </w:p>
-    <w:p>
-      <w:pPr>
-        <w:pStyle w:val="BodyText"/>
-      </w:pPr>
-    </w:p>
-    <w:p>
-      <w:pPr>
-        <w:pStyle w:val="BodyText"/>
-      </w:pPr>
-      <w:r>
-        <w:lastRenderedPageBreak/>
-        <w:t>To</w:t>
-      </w:r>
-      <w:r>
-        <w:t xml:space="preserve"> filter on function result type:</w:t>
-      </w:r>
-    </w:p>
-    <w:p>
-      <w:pPr>
-        <w:pStyle w:val="BodyText"/>
-        <w:ind w:left="709"/>
-        <w:rPr>
-          <w:b/>
-          <w:bCs/>
-        </w:rPr>
-      </w:pPr>
-      <w:r>
-        <w:rPr>
-          <w:b/>
-          <w:bCs/>
-        </w:rPr>
-        <w:t>AND CONTEXT IN (</w:t>
-      </w:r>
-    </w:p>
-    <w:p>
-      <w:pPr>
-        <w:pStyle w:val="BodyText"/>
-        <w:ind w:left="709"/>
-        <w:rPr>
-          <w:b/>
-          <w:bCs/>
-        </w:rPr>
-      </w:pPr>
-      <w:r>
-        <w:rPr>
-          <w:b/>
-          <w:bCs/>
+        <w:t>and item like 'MONEY %function parameter%')</w:t>
+      </w:r>
+    </w:p>
+    <w:p>
+      <w:pPr>
+        <w:pStyle w:val="BodyText"/>
+        <w:spacing w:after="0"/>
+        <w:rPr>
+          <w:rFonts w:ascii="Courier New" w:hAnsi="Courier New" w:cs="Courier New"/>
+          <w:sz w:val="22"/>
+          <w:szCs w:val="22"/>
+        </w:rPr>
+      </w:pPr>
+      <w:r>
+        <w:rPr>
+          <w:rFonts w:ascii="Courier New" w:hAnsi="Courier New" w:cs="Courier New"/>
+          <w:sz w:val="22"/>
+          <w:szCs w:val="22"/>
+        </w:rPr>
+        <w:t>-- filter on function result type:</w:t>
+      </w:r>
+    </w:p>
+    <w:p>
+      <w:pPr>
+        <w:pStyle w:val="BodyText"/>
+        <w:spacing w:after="0"/>
+        <w:rPr>
+          <w:rFonts w:ascii="Courier New" w:hAnsi="Courier New" w:cs="Courier New"/>
+          <w:sz w:val="22"/>
+          <w:szCs w:val="22"/>
+        </w:rPr>
+      </w:pPr>
+      <w:r>
+        <w:rPr>
+          <w:rFonts w:ascii="Courier New" w:hAnsi="Courier New" w:cs="Courier New"/>
+          <w:sz w:val="22"/>
+          <w:szCs w:val="22"/>
+        </w:rPr>
+        <w:t>and context in (</w:t>
+      </w:r>
+    </w:p>
+    <w:p>
+      <w:pPr>
+        <w:pStyle w:val="BodyText"/>
+        <w:spacing w:after="0"/>
+        <w:rPr>
+          <w:rFonts w:ascii="Courier New" w:hAnsi="Courier New" w:cs="Courier New"/>
+          <w:sz w:val="22"/>
+          <w:szCs w:val="22"/>
+        </w:rPr>
+      </w:pPr>
+      <w:r>
+        <w:rPr>
+          <w:rFonts w:ascii="Courier New" w:hAnsi="Courier New" w:cs="Courier New"/>
+          <w:sz w:val="22"/>
+          <w:szCs w:val="22"/>
         </w:rPr>
         <w:tab/>
-        <w:t xml:space="preserve">SELECT CONTEXT FROM </w:t>
-      </w:r>
-      <w:proofErr w:type="spellStart"/>
-      <w:r>
-        <w:rPr>
-          <w:b/>
-          <w:bCs/>
-        </w:rPr>
-        <w:t>BBFCompass</w:t>
-      </w:r>
-      <w:proofErr w:type="spellEnd"/>
-    </w:p>
-    <w:p>
-      <w:pPr>
-        <w:pStyle w:val="BodyText"/>
-        <w:ind w:left="709"/>
-        <w:rPr>
-          <w:b/>
-          <w:bCs/>
-        </w:rPr>
-      </w:pPr>
-      <w:r>
-        <w:rPr>
-          <w:b/>
-          <w:bCs/>
+        <w:t>select context from BBFCompass</w:t>
+      </w:r>
+    </w:p>
+    <w:p>
+      <w:pPr>
+        <w:pStyle w:val="BodyText"/>
+        <w:spacing w:after="0"/>
+        <w:rPr>
+          <w:rFonts w:ascii="Courier New" w:hAnsi="Courier New" w:cs="Courier New"/>
+          <w:sz w:val="22"/>
+          <w:szCs w:val="22"/>
+        </w:rPr>
+      </w:pPr>
+      <w:r>
+        <w:rPr>
+          <w:rFonts w:ascii="Courier New" w:hAnsi="Courier New" w:cs="Courier New"/>
+          <w:sz w:val="22"/>
+          <w:szCs w:val="22"/>
         </w:rPr>
         <w:tab/>
-        <w:t xml:space="preserve">WHERE CONTEXT LIKE 'FUNCTION %'  </w:t>
-      </w:r>
-    </w:p>
-    <w:p>
-      <w:pPr>
-        <w:pStyle w:val="BodyText"/>
-        <w:ind w:left="1418"/>
-        <w:rPr>
-          <w:b/>
-          <w:bCs/>
-        </w:rPr>
-      </w:pPr>
-      <w:r>
-        <w:rPr>
-          <w:b/>
-          <w:bCs/>
-        </w:rPr>
-        <w:t>AND ITEM LIKE</w:t>
-      </w:r>
-      <w:r>
-        <w:rPr>
-          <w:b/>
-          <w:bCs/>
-        </w:rPr>
-        <w:t xml:space="preserve"> 'SMALLDATETIME %scalar function result%')</w:t>
+        <w:t xml:space="preserve">where context like 'FUNCTION %'  </w:t>
+      </w:r>
+    </w:p>
+    <w:p>
+      <w:pPr>
+        <w:pStyle w:val="BodyText"/>
+        <w:spacing w:after="0"/>
+        <w:rPr>
+          <w:rFonts w:ascii="Courier New" w:hAnsi="Courier New" w:cs="Courier New"/>
+          <w:sz w:val="22"/>
+          <w:szCs w:val="22"/>
+        </w:rPr>
+      </w:pPr>
+      <w:r>
+        <w:rPr>
+          <w:rFonts w:ascii="Courier New" w:hAnsi="Courier New" w:cs="Courier New"/>
+          <w:sz w:val="22"/>
+          <w:szCs w:val="22"/>
+        </w:rPr>
+        <w:tab/>
+        <w:t xml:space="preserve">  and item like 'SMALLDATETIME %scalar function result%')</w:t>
       </w:r>
     </w:p>
     <w:p>
@@ -12274,7 +11841,13 @@
         <w:t>ote</w:t>
       </w:r>
       <w:r>
-        <w:t xml:space="preserve">: On large tables, performance may benefit from adding indexes to one or more columns of this table. This is left to the user to explore. </w:t>
+        <w:t xml:space="preserve">: On large tables, performance may benefit from adding indexes to one or more columns of this table. This is left </w:t>
+      </w:r>
+      <w:r>
+        <w:t>for</w:t>
+      </w:r>
+      <w:r>
+        <w:t xml:space="preserve"> the user to explore. </w:t>
       </w:r>
     </w:p>
     <w:p>
@@ -12301,12 +11874,12 @@
       <w:pPr>
         <w:pStyle w:val="Heading1"/>
       </w:pPr>
-      <w:bookmarkStart w:id="30" w:name="_Toc88925008"/>
+      <w:bookmarkStart w:id="31" w:name="_Toc89093232"/>
       <w:r>
         <w:lastRenderedPageBreak/>
         <w:t>Security</w:t>
       </w:r>
-      <w:bookmarkEnd w:id="30"/>
+      <w:bookmarkEnd w:id="31"/>
     </w:p>
     <w:p>
       <w:pPr>
@@ -12379,7 +11952,13 @@
         <w:t>.</w:t>
       </w:r>
       <w:r>
-        <w:t xml:space="preserve"> Update installation </w:t>
+        <w:t xml:space="preserve"> Updat</w:t>
+      </w:r>
+      <w:r>
+        <w:t>ing the</w:t>
+      </w:r>
+      <w:r>
+        <w:t xml:space="preserve"> installation </w:t>
       </w:r>
       <w:r>
         <w:t>must be performed manually by the user.</w:t>
@@ -12392,7 +11971,7 @@
       <w:pPr>
         <w:pStyle w:val="Heading2"/>
       </w:pPr>
-      <w:bookmarkStart w:id="31" w:name="_Toc88925009"/>
+      <w:bookmarkStart w:id="32" w:name="_Toc89093233"/>
       <w:r>
         <w:t>The</w:t>
       </w:r>
@@ -12402,7 +11981,7 @@
       <w:r>
         <w:t xml:space="preserve"> -pgimport option</w:t>
       </w:r>
-      <w:bookmarkEnd w:id="31"/>
+      <w:bookmarkEnd w:id="32"/>
     </w:p>
     <w:p>
       <w:pPr>
@@ -12527,14 +12106,7 @@
         <w:rPr>
           <w:b/>
         </w:rPr>
-        <w:t>pg_</w:t>
-      </w:r>
-      <w:proofErr w:type="gramStart"/>
-      <w:r>
-        <w:rPr>
-          <w:b/>
-        </w:rPr>
-        <w:t>import.</w:t>
+        <w:t>pg_import.</w:t>
       </w:r>
       <w:r>
         <w:rPr>
@@ -12542,7 +12114,6 @@
         </w:rPr>
         <w:t>psql</w:t>
       </w:r>
-      <w:proofErr w:type="gramEnd"/>
       <w:r>
         <w:t xml:space="preserve">, </w:t>
       </w:r>
@@ -12719,7 +12290,7 @@
       <w:pPr>
         <w:pStyle w:val="Heading1"/>
       </w:pPr>
-      <w:bookmarkStart w:id="32" w:name="_Toc88925010"/>
+      <w:bookmarkStart w:id="33" w:name="_Toc89093234"/>
       <w:r>
         <w:lastRenderedPageBreak/>
         <w:t xml:space="preserve">Using Babelfish Compass </w:t>
@@ -12733,7 +12304,7 @@
       <w:r>
         <w:t>PostgreSQL</w:t>
       </w:r>
-      <w:bookmarkEnd w:id="32"/>
+      <w:bookmarkEnd w:id="33"/>
     </w:p>
     <w:p>
       <w:pPr>
@@ -12998,15 +12569,7 @@
         <w:t>go</w:t>
       </w:r>
       <w:r>
-        <w:t xml:space="preserve"> as a batch delimiter (</w:t>
-      </w:r>
-      <w:proofErr w:type="gramStart"/>
-      <w:r>
-        <w:t>i.e.</w:t>
-      </w:r>
-      <w:proofErr w:type="gramEnd"/>
-      <w:r>
-        <w:t xml:space="preserve"> </w:t>
+        <w:t xml:space="preserve"> as a batch delimiter (i.e. </w:t>
       </w:r>
       <w:r>
         <w:rPr>
@@ -13377,12 +12940,12 @@
       <w:pPr>
         <w:pStyle w:val="Heading1"/>
       </w:pPr>
-      <w:bookmarkStart w:id="33" w:name="_Toc88925011"/>
+      <w:bookmarkStart w:id="34" w:name="_Toc89093235"/>
       <w:r>
         <w:lastRenderedPageBreak/>
         <w:t>Troubleshooting</w:t>
       </w:r>
-      <w:bookmarkEnd w:id="33"/>
+      <w:bookmarkEnd w:id="34"/>
     </w:p>
     <w:p>
       <w:pPr>
@@ -13603,11 +13166,11 @@
       <w:pPr>
         <w:pStyle w:val="Heading1"/>
       </w:pPr>
-      <w:bookmarkStart w:id="34" w:name="_Toc88925012"/>
+      <w:bookmarkStart w:id="35" w:name="_Toc89093236"/>
       <w:r>
         <w:t>Licensing</w:t>
       </w:r>
-      <w:bookmarkEnd w:id="34"/>
+      <w:bookmarkEnd w:id="35"/>
     </w:p>
     <w:p>
       <w:pPr>
@@ -13710,7 +13273,7 @@
 </file>
 
 <file path=word/endnotes.xml><?xml version="1.0" encoding="utf-8"?>
-<w:endnotes xmlns:wpc="http://schemas.microsoft.com/office/word/2010/wordprocessingCanvas" xmlns:cx="http://schemas.microsoft.com/office/drawing/2014/chartex" xmlns:cx1="http://schemas.microsoft.com/office/drawing/2015/9/8/chartex" xmlns:cx2="http://schemas.microsoft.com/office/drawing/2015/10/21/chartex" xmlns:cx3="http://schemas.microsoft.com/office/drawing/2016/5/9/chartex" xmlns:cx4="http://schemas.microsoft.com/office/drawing/2016/5/10/chartex" xmlns:cx5="http://schemas.microsoft.com/office/drawing/2016/5/11/chartex" xmlns:cx6="http://schemas.microsoft.com/office/drawing/2016/5/12/chartex" xmlns:cx7="http://schemas.microsoft.com/office/drawing/2016/5/13/chartex" xmlns:cx8="http://schemas.microsoft.com/office/drawing/2016/5/14/chartex" xmlns:mc="http://schemas.openxmlformats.org/markup-compatibility/2006" xmlns:aink="http://schemas.microsoft.com/office/drawing/2016/ink" xmlns:am3d="http://schemas.microsoft.com/office/drawing/2017/model3d" xmlns:o="urn:schemas-microsoft-com:office:office" xmlns:r="http://schemas.openxmlformats.org/officeDocument/2006/relationships" xmlns:m="http://schemas.openxmlformats.org/officeDocument/2006/math" xmlns:v="urn:schemas-microsoft-com:vml" xmlns:wp14="http://schemas.microsoft.com/office/word/2010/wordprocessingDrawing" xmlns:wp="http://schemas.openxmlformats.org/drawingml/2006/wordprocessingDrawing" xmlns:w10="urn:schemas-microsoft-com:office:word" xmlns:w="http://schemas.openxmlformats.org/wordprocessingml/2006/main" xmlns:w14="http://schemas.microsoft.com/office/word/2010/wordml" xmlns:w15="http://schemas.microsoft.com/office/word/2012/wordml" xmlns:w16cex="http://schemas.microsoft.com/office/word/2018/wordml/cex" xmlns:w16cid="http://schemas.microsoft.com/office/word/2016/wordml/cid" xmlns:w16="http://schemas.microsoft.com/office/word/2018/wordml" xmlns:w16sdtdh="http://schemas.microsoft.com/office/word/2020/wordml/sdtdatahash" xmlns:w16se="http://schemas.microsoft.com/office/word/2015/wordml/symex" xmlns:wpg="http://schemas.microsoft.com/office/word/2010/wordprocessingGroup" xmlns:wpi="http://schemas.microsoft.com/office/word/2010/wordprocessingInk" xmlns:wne="http://schemas.microsoft.com/office/word/2006/wordml" xmlns:wps="http://schemas.microsoft.com/office/word/2010/wordprocessingShape" mc:Ignorable="w14 w15 w16se w16cid w16 w16cex w16sdtdh wp14">
+<w:endnotes xmlns:wpc="http://schemas.microsoft.com/office/word/2010/wordprocessingCanvas" xmlns:cx="http://schemas.microsoft.com/office/drawing/2014/chartex" xmlns:cx1="http://schemas.microsoft.com/office/drawing/2015/9/8/chartex" xmlns:cx2="http://schemas.microsoft.com/office/drawing/2015/10/21/chartex" xmlns:cx3="http://schemas.microsoft.com/office/drawing/2016/5/9/chartex" xmlns:cx4="http://schemas.microsoft.com/office/drawing/2016/5/10/chartex" xmlns:cx5="http://schemas.microsoft.com/office/drawing/2016/5/11/chartex" xmlns:cx6="http://schemas.microsoft.com/office/drawing/2016/5/12/chartex" xmlns:cx7="http://schemas.microsoft.com/office/drawing/2016/5/13/chartex" xmlns:cx8="http://schemas.microsoft.com/office/drawing/2016/5/14/chartex" xmlns:mc="http://schemas.openxmlformats.org/markup-compatibility/2006" xmlns:aink="http://schemas.microsoft.com/office/drawing/2016/ink" xmlns:am3d="http://schemas.microsoft.com/office/drawing/2017/model3d" xmlns:o="urn:schemas-microsoft-com:office:office" xmlns:r="http://schemas.openxmlformats.org/officeDocument/2006/relationships" xmlns:m="http://schemas.openxmlformats.org/officeDocument/2006/math" xmlns:v="urn:schemas-microsoft-com:vml" xmlns:wp14="http://schemas.microsoft.com/office/word/2010/wordprocessingDrawing" xmlns:wp="http://schemas.openxmlformats.org/drawingml/2006/wordprocessingDrawing" xmlns:w10="urn:schemas-microsoft-com:office:word" xmlns:w="http://schemas.openxmlformats.org/wordprocessingml/2006/main" xmlns:w14="http://schemas.microsoft.com/office/word/2010/wordml" xmlns:w15="http://schemas.microsoft.com/office/word/2012/wordml" xmlns:w16cid="http://schemas.microsoft.com/office/word/2016/wordml/cid" xmlns:w16se="http://schemas.microsoft.com/office/word/2015/wordml/symex" xmlns:wpg="http://schemas.microsoft.com/office/word/2010/wordprocessingGroup" xmlns:wpi="http://schemas.microsoft.com/office/word/2010/wordprocessingInk" xmlns:wne="http://schemas.microsoft.com/office/word/2006/wordml" xmlns:wps="http://schemas.microsoft.com/office/word/2010/wordprocessingShape" mc:Ignorable="w14 w15 w16se w16cid wp14">
   <w:endnote w:type="separator" w:id="-1">
     <w:p>
       <w:r>
@@ -13729,7 +13292,7 @@
 </file>
 
 <file path=word/footer1.xml><?xml version="1.0" encoding="utf-8"?>
-<w:ftr xmlns:wpc="http://schemas.microsoft.com/office/word/2010/wordprocessingCanvas" xmlns:cx="http://schemas.microsoft.com/office/drawing/2014/chartex" xmlns:cx1="http://schemas.microsoft.com/office/drawing/2015/9/8/chartex" xmlns:cx2="http://schemas.microsoft.com/office/drawing/2015/10/21/chartex" xmlns:cx3="http://schemas.microsoft.com/office/drawing/2016/5/9/chartex" xmlns:cx4="http://schemas.microsoft.com/office/drawing/2016/5/10/chartex" xmlns:cx5="http://schemas.microsoft.com/office/drawing/2016/5/11/chartex" xmlns:cx6="http://schemas.microsoft.com/office/drawing/2016/5/12/chartex" xmlns:cx7="http://schemas.microsoft.com/office/drawing/2016/5/13/chartex" xmlns:cx8="http://schemas.microsoft.com/office/drawing/2016/5/14/chartex" xmlns:mc="http://schemas.openxmlformats.org/markup-compatibility/2006" xmlns:aink="http://schemas.microsoft.com/office/drawing/2016/ink" xmlns:am3d="http://schemas.microsoft.com/office/drawing/2017/model3d" xmlns:o="urn:schemas-microsoft-com:office:office" xmlns:r="http://schemas.openxmlformats.org/officeDocument/2006/relationships" xmlns:m="http://schemas.openxmlformats.org/officeDocument/2006/math" xmlns:v="urn:schemas-microsoft-com:vml" xmlns:wp14="http://schemas.microsoft.com/office/word/2010/wordprocessingDrawing" xmlns:wp="http://schemas.openxmlformats.org/drawingml/2006/wordprocessingDrawing" xmlns:w10="urn:schemas-microsoft-com:office:word" xmlns:w="http://schemas.openxmlformats.org/wordprocessingml/2006/main" xmlns:w14="http://schemas.microsoft.com/office/word/2010/wordml" xmlns:w15="http://schemas.microsoft.com/office/word/2012/wordml" xmlns:w16cex="http://schemas.microsoft.com/office/word/2018/wordml/cex" xmlns:w16cid="http://schemas.microsoft.com/office/word/2016/wordml/cid" xmlns:w16="http://schemas.microsoft.com/office/word/2018/wordml" xmlns:w16sdtdh="http://schemas.microsoft.com/office/word/2020/wordml/sdtdatahash" xmlns:w16se="http://schemas.microsoft.com/office/word/2015/wordml/symex" xmlns:wpg="http://schemas.microsoft.com/office/word/2010/wordprocessingGroup" xmlns:wpi="http://schemas.microsoft.com/office/word/2010/wordprocessingInk" xmlns:wne="http://schemas.microsoft.com/office/word/2006/wordml" xmlns:wps="http://schemas.microsoft.com/office/word/2010/wordprocessingShape" mc:Ignorable="w14 w15 w16se w16cid w16 w16cex w16sdtdh wp14">
+<w:ftr xmlns:wpc="http://schemas.microsoft.com/office/word/2010/wordprocessingCanvas" xmlns:cx="http://schemas.microsoft.com/office/drawing/2014/chartex" xmlns:cx1="http://schemas.microsoft.com/office/drawing/2015/9/8/chartex" xmlns:cx2="http://schemas.microsoft.com/office/drawing/2015/10/21/chartex" xmlns:cx3="http://schemas.microsoft.com/office/drawing/2016/5/9/chartex" xmlns:cx4="http://schemas.microsoft.com/office/drawing/2016/5/10/chartex" xmlns:cx5="http://schemas.microsoft.com/office/drawing/2016/5/11/chartex" xmlns:cx6="http://schemas.microsoft.com/office/drawing/2016/5/12/chartex" xmlns:cx7="http://schemas.microsoft.com/office/drawing/2016/5/13/chartex" xmlns:cx8="http://schemas.microsoft.com/office/drawing/2016/5/14/chartex" xmlns:mc="http://schemas.openxmlformats.org/markup-compatibility/2006" xmlns:aink="http://schemas.microsoft.com/office/drawing/2016/ink" xmlns:am3d="http://schemas.microsoft.com/office/drawing/2017/model3d" xmlns:o="urn:schemas-microsoft-com:office:office" xmlns:r="http://schemas.openxmlformats.org/officeDocument/2006/relationships" xmlns:m="http://schemas.openxmlformats.org/officeDocument/2006/math" xmlns:v="urn:schemas-microsoft-com:vml" xmlns:wp14="http://schemas.microsoft.com/office/word/2010/wordprocessingDrawing" xmlns:wp="http://schemas.openxmlformats.org/drawingml/2006/wordprocessingDrawing" xmlns:w10="urn:schemas-microsoft-com:office:word" xmlns:w="http://schemas.openxmlformats.org/wordprocessingml/2006/main" xmlns:w14="http://schemas.microsoft.com/office/word/2010/wordml" xmlns:w15="http://schemas.microsoft.com/office/word/2012/wordml" xmlns:w16cid="http://schemas.microsoft.com/office/word/2016/wordml/cid" xmlns:w16se="http://schemas.microsoft.com/office/word/2015/wordml/symex" xmlns:wpg="http://schemas.microsoft.com/office/word/2010/wordprocessingGroup" xmlns:wpi="http://schemas.microsoft.com/office/word/2010/wordprocessingInk" xmlns:wne="http://schemas.microsoft.com/office/word/2006/wordml" xmlns:wps="http://schemas.microsoft.com/office/word/2010/wordprocessingShape" mc:Ignorable="w14 w15 w16se w16cid wp14">
   <w:p>
     <w:pPr>
       <w:pStyle w:val="Footer"/>
@@ -13793,7 +13356,7 @@
 </file>
 
 <file path=word/footnotes.xml><?xml version="1.0" encoding="utf-8"?>
-<w:footnotes xmlns:wpc="http://schemas.microsoft.com/office/word/2010/wordprocessingCanvas" xmlns:cx="http://schemas.microsoft.com/office/drawing/2014/chartex" xmlns:cx1="http://schemas.microsoft.com/office/drawing/2015/9/8/chartex" xmlns:cx2="http://schemas.microsoft.com/office/drawing/2015/10/21/chartex" xmlns:cx3="http://schemas.microsoft.com/office/drawing/2016/5/9/chartex" xmlns:cx4="http://schemas.microsoft.com/office/drawing/2016/5/10/chartex" xmlns:cx5="http://schemas.microsoft.com/office/drawing/2016/5/11/chartex" xmlns:cx6="http://schemas.microsoft.com/office/drawing/2016/5/12/chartex" xmlns:cx7="http://schemas.microsoft.com/office/drawing/2016/5/13/chartex" xmlns:cx8="http://schemas.microsoft.com/office/drawing/2016/5/14/chartex" xmlns:mc="http://schemas.openxmlformats.org/markup-compatibility/2006" xmlns:aink="http://schemas.microsoft.com/office/drawing/2016/ink" xmlns:am3d="http://schemas.microsoft.com/office/drawing/2017/model3d" xmlns:o="urn:schemas-microsoft-com:office:office" xmlns:r="http://schemas.openxmlformats.org/officeDocument/2006/relationships" xmlns:m="http://schemas.openxmlformats.org/officeDocument/2006/math" xmlns:v="urn:schemas-microsoft-com:vml" xmlns:wp14="http://schemas.microsoft.com/office/word/2010/wordprocessingDrawing" xmlns:wp="http://schemas.openxmlformats.org/drawingml/2006/wordprocessingDrawing" xmlns:w10="urn:schemas-microsoft-com:office:word" xmlns:w="http://schemas.openxmlformats.org/wordprocessingml/2006/main" xmlns:w14="http://schemas.microsoft.com/office/word/2010/wordml" xmlns:w15="http://schemas.microsoft.com/office/word/2012/wordml" xmlns:w16cex="http://schemas.microsoft.com/office/word/2018/wordml/cex" xmlns:w16cid="http://schemas.microsoft.com/office/word/2016/wordml/cid" xmlns:w16="http://schemas.microsoft.com/office/word/2018/wordml" xmlns:w16sdtdh="http://schemas.microsoft.com/office/word/2020/wordml/sdtdatahash" xmlns:w16se="http://schemas.microsoft.com/office/word/2015/wordml/symex" xmlns:wpg="http://schemas.microsoft.com/office/word/2010/wordprocessingGroup" xmlns:wpi="http://schemas.microsoft.com/office/word/2010/wordprocessingInk" xmlns:wne="http://schemas.microsoft.com/office/word/2006/wordml" xmlns:wps="http://schemas.microsoft.com/office/word/2010/wordprocessingShape" mc:Ignorable="w14 w15 w16se w16cid w16 w16cex w16sdtdh wp14">
+<w:footnotes xmlns:wpc="http://schemas.microsoft.com/office/word/2010/wordprocessingCanvas" xmlns:cx="http://schemas.microsoft.com/office/drawing/2014/chartex" xmlns:cx1="http://schemas.microsoft.com/office/drawing/2015/9/8/chartex" xmlns:cx2="http://schemas.microsoft.com/office/drawing/2015/10/21/chartex" xmlns:cx3="http://schemas.microsoft.com/office/drawing/2016/5/9/chartex" xmlns:cx4="http://schemas.microsoft.com/office/drawing/2016/5/10/chartex" xmlns:cx5="http://schemas.microsoft.com/office/drawing/2016/5/11/chartex" xmlns:cx6="http://schemas.microsoft.com/office/drawing/2016/5/12/chartex" xmlns:cx7="http://schemas.microsoft.com/office/drawing/2016/5/13/chartex" xmlns:cx8="http://schemas.microsoft.com/office/drawing/2016/5/14/chartex" xmlns:mc="http://schemas.openxmlformats.org/markup-compatibility/2006" xmlns:aink="http://schemas.microsoft.com/office/drawing/2016/ink" xmlns:am3d="http://schemas.microsoft.com/office/drawing/2017/model3d" xmlns:o="urn:schemas-microsoft-com:office:office" xmlns:r="http://schemas.openxmlformats.org/officeDocument/2006/relationships" xmlns:m="http://schemas.openxmlformats.org/officeDocument/2006/math" xmlns:v="urn:schemas-microsoft-com:vml" xmlns:wp14="http://schemas.microsoft.com/office/word/2010/wordprocessingDrawing" xmlns:wp="http://schemas.openxmlformats.org/drawingml/2006/wordprocessingDrawing" xmlns:w10="urn:schemas-microsoft-com:office:word" xmlns:w="http://schemas.openxmlformats.org/wordprocessingml/2006/main" xmlns:w14="http://schemas.microsoft.com/office/word/2010/wordml" xmlns:w15="http://schemas.microsoft.com/office/word/2012/wordml" xmlns:w16cid="http://schemas.microsoft.com/office/word/2016/wordml/cid" xmlns:w16se="http://schemas.microsoft.com/office/word/2015/wordml/symex" xmlns:wpg="http://schemas.microsoft.com/office/word/2010/wordprocessingGroup" xmlns:wpi="http://schemas.microsoft.com/office/word/2010/wordprocessingInk" xmlns:wne="http://schemas.microsoft.com/office/word/2006/wordml" xmlns:wps="http://schemas.microsoft.com/office/word/2010/wordprocessingShape" mc:Ignorable="w14 w15 w16se w16cid wp14">
   <w:footnote w:type="separator" w:id="-1">
     <w:p>
       <w:r>
@@ -13812,7 +13375,7 @@
 </file>
 
 <file path=word/numbering.xml><?xml version="1.0" encoding="utf-8"?>
-<w:numbering xmlns:wpc="http://schemas.microsoft.com/office/word/2010/wordprocessingCanvas" xmlns:cx="http://schemas.microsoft.com/office/drawing/2014/chartex" xmlns:cx1="http://schemas.microsoft.com/office/drawing/2015/9/8/chartex" xmlns:cx2="http://schemas.microsoft.com/office/drawing/2015/10/21/chartex" xmlns:cx3="http://schemas.microsoft.com/office/drawing/2016/5/9/chartex" xmlns:cx4="http://schemas.microsoft.com/office/drawing/2016/5/10/chartex" xmlns:cx5="http://schemas.microsoft.com/office/drawing/2016/5/11/chartex" xmlns:cx6="http://schemas.microsoft.com/office/drawing/2016/5/12/chartex" xmlns:cx7="http://schemas.microsoft.com/office/drawing/2016/5/13/chartex" xmlns:cx8="http://schemas.microsoft.com/office/drawing/2016/5/14/chartex" xmlns:mc="http://schemas.openxmlformats.org/markup-compatibility/2006" xmlns:aink="http://schemas.microsoft.com/office/drawing/2016/ink" xmlns:am3d="http://schemas.microsoft.com/office/drawing/2017/model3d" xmlns:o="urn:schemas-microsoft-com:office:office" xmlns:r="http://schemas.openxmlformats.org/officeDocument/2006/relationships" xmlns:m="http://schemas.openxmlformats.org/officeDocument/2006/math" xmlns:v="urn:schemas-microsoft-com:vml" xmlns:wp14="http://schemas.microsoft.com/office/word/2010/wordprocessingDrawing" xmlns:wp="http://schemas.openxmlformats.org/drawingml/2006/wordprocessingDrawing" xmlns:w10="urn:schemas-microsoft-com:office:word" xmlns:w="http://schemas.openxmlformats.org/wordprocessingml/2006/main" xmlns:w14="http://schemas.microsoft.com/office/word/2010/wordml" xmlns:w15="http://schemas.microsoft.com/office/word/2012/wordml" xmlns:w16cex="http://schemas.microsoft.com/office/word/2018/wordml/cex" xmlns:w16cid="http://schemas.microsoft.com/office/word/2016/wordml/cid" xmlns:w16="http://schemas.microsoft.com/office/word/2018/wordml" xmlns:w16sdtdh="http://schemas.microsoft.com/office/word/2020/wordml/sdtdatahash" xmlns:w16se="http://schemas.microsoft.com/office/word/2015/wordml/symex" xmlns:wpg="http://schemas.microsoft.com/office/word/2010/wordprocessingGroup" xmlns:wpi="http://schemas.microsoft.com/office/word/2010/wordprocessingInk" xmlns:wne="http://schemas.microsoft.com/office/word/2006/wordml" xmlns:wps="http://schemas.microsoft.com/office/word/2010/wordprocessingShape" mc:Ignorable="w14 w15 w16se w16cid w16 w16cex w16sdtdh wp14">
+<w:numbering xmlns:wpc="http://schemas.microsoft.com/office/word/2010/wordprocessingCanvas" xmlns:cx="http://schemas.microsoft.com/office/drawing/2014/chartex" xmlns:cx1="http://schemas.microsoft.com/office/drawing/2015/9/8/chartex" xmlns:cx2="http://schemas.microsoft.com/office/drawing/2015/10/21/chartex" xmlns:cx3="http://schemas.microsoft.com/office/drawing/2016/5/9/chartex" xmlns:cx4="http://schemas.microsoft.com/office/drawing/2016/5/10/chartex" xmlns:cx5="http://schemas.microsoft.com/office/drawing/2016/5/11/chartex" xmlns:cx6="http://schemas.microsoft.com/office/drawing/2016/5/12/chartex" xmlns:cx7="http://schemas.microsoft.com/office/drawing/2016/5/13/chartex" xmlns:cx8="http://schemas.microsoft.com/office/drawing/2016/5/14/chartex" xmlns:mc="http://schemas.openxmlformats.org/markup-compatibility/2006" xmlns:aink="http://schemas.microsoft.com/office/drawing/2016/ink" xmlns:am3d="http://schemas.microsoft.com/office/drawing/2017/model3d" xmlns:o="urn:schemas-microsoft-com:office:office" xmlns:r="http://schemas.openxmlformats.org/officeDocument/2006/relationships" xmlns:m="http://schemas.openxmlformats.org/officeDocument/2006/math" xmlns:v="urn:schemas-microsoft-com:vml" xmlns:wp14="http://schemas.microsoft.com/office/word/2010/wordprocessingDrawing" xmlns:wp="http://schemas.openxmlformats.org/drawingml/2006/wordprocessingDrawing" xmlns:w10="urn:schemas-microsoft-com:office:word" xmlns:w="http://schemas.openxmlformats.org/wordprocessingml/2006/main" xmlns:w14="http://schemas.microsoft.com/office/word/2010/wordml" xmlns:w15="http://schemas.microsoft.com/office/word/2012/wordml" xmlns:w16cid="http://schemas.microsoft.com/office/word/2016/wordml/cid" xmlns:w16se="http://schemas.microsoft.com/office/word/2015/wordml/symex" xmlns:wpg="http://schemas.microsoft.com/office/word/2010/wordprocessingGroup" xmlns:wpi="http://schemas.microsoft.com/office/word/2010/wordprocessingInk" xmlns:wne="http://schemas.microsoft.com/office/word/2006/wordml" xmlns:wps="http://schemas.microsoft.com/office/word/2010/wordprocessingShape" mc:Ignorable="w14 w15 w16se w16cid wp14">
   <w:abstractNum w:abstractNumId="0" w15:restartNumberingAfterBreak="0">
     <w:nsid w:val="00000001"/>
     <w:multiLevelType w:val="multilevel"/>
@@ -17073,7 +16636,7 @@
 </file>
 
 <file path=word/styles.xml><?xml version="1.0" encoding="utf-8"?>
-<w:styles xmlns:mc="http://schemas.openxmlformats.org/markup-compatibility/2006" xmlns:r="http://schemas.openxmlformats.org/officeDocument/2006/relationships" xmlns:w="http://schemas.openxmlformats.org/wordprocessingml/2006/main" xmlns:w14="http://schemas.microsoft.com/office/word/2010/wordml" xmlns:w15="http://schemas.microsoft.com/office/word/2012/wordml" xmlns:w16cex="http://schemas.microsoft.com/office/word/2018/wordml/cex" xmlns:w16cid="http://schemas.microsoft.com/office/word/2016/wordml/cid" xmlns:w16="http://schemas.microsoft.com/office/word/2018/wordml" xmlns:w16sdtdh="http://schemas.microsoft.com/office/word/2020/wordml/sdtdatahash" xmlns:w16se="http://schemas.microsoft.com/office/word/2015/wordml/symex" mc:Ignorable="w14 w15 w16se w16cid w16 w16cex w16sdtdh">
+<w:styles xmlns:mc="http://schemas.openxmlformats.org/markup-compatibility/2006" xmlns:r="http://schemas.openxmlformats.org/officeDocument/2006/relationships" xmlns:w="http://schemas.openxmlformats.org/wordprocessingml/2006/main" xmlns:w14="http://schemas.microsoft.com/office/word/2010/wordml" xmlns:w15="http://schemas.microsoft.com/office/word/2012/wordml" xmlns:w16cid="http://schemas.microsoft.com/office/word/2016/wordml/cid" xmlns:w16se="http://schemas.microsoft.com/office/word/2015/wordml/symex" mc:Ignorable="w14 w15 w16se w16cid">
   <w:docDefaults>
     <w:rPrDefault>
       <w:rPr>
@@ -17083,7 +16646,7 @@
     </w:rPrDefault>
     <w:pPrDefault/>
   </w:docDefaults>
-  <w:latentStyles w:defLockedState="0" w:defUIPriority="99" w:defSemiHidden="0" w:defUnhideWhenUsed="0" w:defQFormat="0" w:count="376">
+  <w:latentStyles w:defLockedState="0" w:defUIPriority="99" w:defSemiHidden="0" w:defUnhideWhenUsed="0" w:defQFormat="0" w:count="375">
     <w:lsdException w:name="Normal" w:uiPriority="0" w:qFormat="1"/>
     <w:lsdException w:name="heading 1" w:uiPriority="9" w:qFormat="1"/>
     <w:lsdException w:name="heading 2" w:semiHidden="1" w:uiPriority="9" w:unhideWhenUsed="1" w:qFormat="1"/>
@@ -17459,7 +17022,6 @@
     <w:lsdException w:name="Smart Hyperlink" w:semiHidden="1" w:unhideWhenUsed="1"/>
     <w:lsdException w:name="Hashtag" w:semiHidden="1" w:unhideWhenUsed="1"/>
     <w:lsdException w:name="Unresolved Mention" w:semiHidden="1" w:unhideWhenUsed="1"/>
-    <w:lsdException w:name="Smart Link" w:semiHidden="1" w:unhideWhenUsed="1"/>
   </w:latentStyles>
   <w:style w:type="paragraph" w:default="1" w:styleId="Normal">
     <w:name w:val="Normal"/>
@@ -17517,6 +17079,7 @@
   <w:style w:type="character" w:default="1" w:styleId="DefaultParagraphFont">
     <w:name w:val="Default Paragraph Font"/>
     <w:uiPriority w:val="1"/>
+    <w:semiHidden/>
     <w:unhideWhenUsed/>
   </w:style>
   <w:style w:type="table" w:default="1" w:styleId="TableNormal">
@@ -18214,7 +17777,7 @@
 </file>
 
 <file path=customXml/itemProps1.xml><?xml version="1.0" encoding="utf-8"?>
-<ds:datastoreItem xmlns:ds="http://schemas.openxmlformats.org/officeDocument/2006/customXml" ds:itemID="{6B2C54EB-2EAB-475F-99FB-7FB8EBFC0343}">
+<ds:datastoreItem xmlns:ds="http://schemas.openxmlformats.org/officeDocument/2006/customXml" ds:itemID="{BE4432A1-0F79-4441-955B-97B31A7F143F}">
   <ds:schemaRefs>
     <ds:schemaRef ds:uri="http://schemas.openxmlformats.org/officeDocument/2006/bibliography"/>
   </ds:schemaRefs>

</xml_diff>

<commit_message>
further updates to user guide (#35)
</commit_message>
<xml_diff>
--- a/BabelfishCompass_UserGuide.docx
+++ b/BabelfishCompass_UserGuide.docx
@@ -1,6 +1,6 @@
 
 <file path=word/document.xml><?xml version="1.0" encoding="utf-8"?>
-<w:document xmlns:wpc="http://schemas.microsoft.com/office/word/2010/wordprocessingCanvas" xmlns:cx="http://schemas.microsoft.com/office/drawing/2014/chartex" xmlns:cx1="http://schemas.microsoft.com/office/drawing/2015/9/8/chartex" xmlns:cx2="http://schemas.microsoft.com/office/drawing/2015/10/21/chartex" xmlns:cx3="http://schemas.microsoft.com/office/drawing/2016/5/9/chartex" xmlns:cx4="http://schemas.microsoft.com/office/drawing/2016/5/10/chartex" xmlns:cx5="http://schemas.microsoft.com/office/drawing/2016/5/11/chartex" xmlns:cx6="http://schemas.microsoft.com/office/drawing/2016/5/12/chartex" xmlns:cx7="http://schemas.microsoft.com/office/drawing/2016/5/13/chartex" xmlns:cx8="http://schemas.microsoft.com/office/drawing/2016/5/14/chartex" xmlns:mc="http://schemas.openxmlformats.org/markup-compatibility/2006" xmlns:aink="http://schemas.microsoft.com/office/drawing/2016/ink" xmlns:am3d="http://schemas.microsoft.com/office/drawing/2017/model3d" xmlns:o="urn:schemas-microsoft-com:office:office" xmlns:r="http://schemas.openxmlformats.org/officeDocument/2006/relationships" xmlns:m="http://schemas.openxmlformats.org/officeDocument/2006/math" xmlns:v="urn:schemas-microsoft-com:vml" xmlns:wp14="http://schemas.microsoft.com/office/word/2010/wordprocessingDrawing" xmlns:wp="http://schemas.openxmlformats.org/drawingml/2006/wordprocessingDrawing" xmlns:w10="urn:schemas-microsoft-com:office:word" xmlns:w="http://schemas.openxmlformats.org/wordprocessingml/2006/main" xmlns:w14="http://schemas.microsoft.com/office/word/2010/wordml" xmlns:w15="http://schemas.microsoft.com/office/word/2012/wordml" xmlns:w16cex="http://schemas.microsoft.com/office/word/2018/wordml/cex" xmlns:w16cid="http://schemas.microsoft.com/office/word/2016/wordml/cid" xmlns:w16="http://schemas.microsoft.com/office/word/2018/wordml" xmlns:w16sdtdh="http://schemas.microsoft.com/office/word/2020/wordml/sdtdatahash" xmlns:w16se="http://schemas.microsoft.com/office/word/2015/wordml/symex" xmlns:wpg="http://schemas.microsoft.com/office/word/2010/wordprocessingGroup" xmlns:wpi="http://schemas.microsoft.com/office/word/2010/wordprocessingInk" xmlns:wne="http://schemas.microsoft.com/office/word/2006/wordml" xmlns:wps="http://schemas.microsoft.com/office/word/2010/wordprocessingShape" mc:Ignorable="w14 w15 w16se w16cid w16 w16cex w16sdtdh wp14">
+<w:document xmlns:wpc="http://schemas.microsoft.com/office/word/2010/wordprocessingCanvas" xmlns:cx="http://schemas.microsoft.com/office/drawing/2014/chartex" xmlns:cx1="http://schemas.microsoft.com/office/drawing/2015/9/8/chartex" xmlns:cx2="http://schemas.microsoft.com/office/drawing/2015/10/21/chartex" xmlns:cx3="http://schemas.microsoft.com/office/drawing/2016/5/9/chartex" xmlns:cx4="http://schemas.microsoft.com/office/drawing/2016/5/10/chartex" xmlns:cx5="http://schemas.microsoft.com/office/drawing/2016/5/11/chartex" xmlns:cx6="http://schemas.microsoft.com/office/drawing/2016/5/12/chartex" xmlns:cx7="http://schemas.microsoft.com/office/drawing/2016/5/13/chartex" xmlns:cx8="http://schemas.microsoft.com/office/drawing/2016/5/14/chartex" xmlns:mc="http://schemas.openxmlformats.org/markup-compatibility/2006" xmlns:aink="http://schemas.microsoft.com/office/drawing/2016/ink" xmlns:am3d="http://schemas.microsoft.com/office/drawing/2017/model3d" xmlns:o="urn:schemas-microsoft-com:office:office" xmlns:r="http://schemas.openxmlformats.org/officeDocument/2006/relationships" xmlns:m="http://schemas.openxmlformats.org/officeDocument/2006/math" xmlns:v="urn:schemas-microsoft-com:vml" xmlns:wp14="http://schemas.microsoft.com/office/word/2010/wordprocessingDrawing" xmlns:wp="http://schemas.openxmlformats.org/drawingml/2006/wordprocessingDrawing" xmlns:w10="urn:schemas-microsoft-com:office:word" xmlns:w="http://schemas.openxmlformats.org/wordprocessingml/2006/main" xmlns:w14="http://schemas.microsoft.com/office/word/2010/wordml" xmlns:w15="http://schemas.microsoft.com/office/word/2012/wordml" xmlns:w16cid="http://schemas.microsoft.com/office/word/2016/wordml/cid" xmlns:w16se="http://schemas.microsoft.com/office/word/2015/wordml/symex" xmlns:wpg="http://schemas.microsoft.com/office/word/2010/wordprocessingGroup" xmlns:wpi="http://schemas.microsoft.com/office/word/2010/wordprocessingInk" xmlns:wne="http://schemas.microsoft.com/office/word/2006/wordml" xmlns:wps="http://schemas.microsoft.com/office/word/2010/wordprocessingShape" mc:Ignorable="w14 w15 w16se w16cid wp14">
   <w:body>
     <w:p>
       <w:pPr>
@@ -42,14 +42,6 @@
         <w:pStyle w:val="BodyText"/>
       </w:pPr>
       <w:r>
-        <w:t>1.3, Nov-2021: edit for grammar.</w:t>
-      </w:r>
-    </w:p>
-    <w:p>
-      <w:pPr>
-        <w:pStyle w:val="BodyText"/>
-      </w:pPr>
-      <w:r>
         <w:t>1.</w:t>
       </w:r>
       <w:r>
@@ -67,14 +59,26 @@
       <w:r>
         <w:t xml:space="preserve">: correct typo in section about </w:t>
       </w:r>
-      <w:proofErr w:type="spellStart"/>
       <w:r>
         <w:rPr>
           <w:b/>
         </w:rPr>
         <w:t>BabelfishCompassUser.cfg</w:t>
       </w:r>
-      <w:proofErr w:type="spellEnd"/>
+      <w:r>
+        <w:t>;</w:t>
+      </w:r>
+      <w:r>
+        <w:rPr>
+          <w:b/>
+        </w:rPr>
+        <w:t xml:space="preserve"> </w:t>
+      </w:r>
+      <w:r>
+        <w:t>edit for grammar</w:t>
+      </w:r>
+      <w:bookmarkStart w:id="0" w:name="_GoBack"/>
+      <w:bookmarkEnd w:id="0"/>
     </w:p>
     <w:p>
       <w:pPr>
@@ -174,7 +178,8 @@
           <w:bCs w:val="0"/>
           <w:noProof/>
           <w:kern w:val="0"/>
-          <w:szCs w:val="24"/>
+          <w:sz w:val="22"/>
+          <w:szCs w:val="22"/>
           <w:lang w:eastAsia="en-US" w:bidi="ar-SA"/>
         </w:rPr>
       </w:pPr>
@@ -202,7 +207,7 @@
         </w:rPr>
         <w:fldChar w:fldCharType="separate"/>
       </w:r>
-      <w:hyperlink w:anchor="_Toc88924987" w:history="1">
+      <w:hyperlink w:anchor="_Toc89093211" w:history="1">
         <w:r>
           <w:rPr>
             <w:rStyle w:val="Hyperlink"/>
@@ -229,7 +234,7 @@
             <w:noProof/>
             <w:webHidden/>
           </w:rPr>
-          <w:instrText xml:space="preserve"> PAGEREF _Toc88924987 \h </w:instrText>
+          <w:instrText xml:space="preserve"> PAGEREF _Toc89093211 \h </w:instrText>
         </w:r>
         <w:r>
           <w:rPr>
@@ -268,11 +273,12 @@
           <w:bCs w:val="0"/>
           <w:noProof/>
           <w:kern w:val="0"/>
-          <w:szCs w:val="24"/>
+          <w:sz w:val="22"/>
+          <w:szCs w:val="22"/>
           <w:lang w:eastAsia="en-US" w:bidi="ar-SA"/>
         </w:rPr>
       </w:pPr>
-      <w:hyperlink w:anchor="_Toc88924988" w:history="1">
+      <w:hyperlink w:anchor="_Toc89093212" w:history="1">
         <w:r>
           <w:rPr>
             <w:rStyle w:val="Hyperlink"/>
@@ -299,7 +305,7 @@
             <w:noProof/>
             <w:webHidden/>
           </w:rPr>
-          <w:instrText xml:space="preserve"> PAGEREF _Toc88924988 \h </w:instrText>
+          <w:instrText xml:space="preserve"> PAGEREF _Toc89093212 \h </w:instrText>
         </w:r>
         <w:r>
           <w:rPr>
@@ -340,12 +346,11 @@
           <w:rFonts w:eastAsiaTheme="minorEastAsia" w:cstheme="minorBidi"/>
           <w:noProof/>
           <w:kern w:val="0"/>
-          <w:sz w:val="24"/>
-          <w:szCs w:val="24"/>
+          <w:szCs w:val="22"/>
           <w:lang w:eastAsia="en-US" w:bidi="ar-SA"/>
         </w:rPr>
       </w:pPr>
-      <w:hyperlink w:anchor="_Toc88924989" w:history="1">
+      <w:hyperlink w:anchor="_Toc89093213" w:history="1">
         <w:r>
           <w:rPr>
             <w:rStyle w:val="Hyperlink"/>
@@ -372,7 +377,7 @@
             <w:noProof/>
             <w:webHidden/>
           </w:rPr>
-          <w:instrText xml:space="preserve"> PAGEREF _Toc88924989 \h </w:instrText>
+          <w:instrText xml:space="preserve"> PAGEREF _Toc89093213 \h </w:instrText>
         </w:r>
         <w:r>
           <w:rPr>
@@ -413,12 +418,11 @@
           <w:rFonts w:eastAsiaTheme="minorEastAsia" w:cstheme="minorBidi"/>
           <w:noProof/>
           <w:kern w:val="0"/>
-          <w:sz w:val="24"/>
-          <w:szCs w:val="24"/>
+          <w:szCs w:val="22"/>
           <w:lang w:eastAsia="en-US" w:bidi="ar-SA"/>
         </w:rPr>
       </w:pPr>
-      <w:hyperlink w:anchor="_Toc88924990" w:history="1">
+      <w:hyperlink w:anchor="_Toc89093214" w:history="1">
         <w:r>
           <w:rPr>
             <w:rStyle w:val="Hyperlink"/>
@@ -445,7 +449,7 @@
             <w:noProof/>
             <w:webHidden/>
           </w:rPr>
-          <w:instrText xml:space="preserve"> PAGEREF _Toc88924990 \h </w:instrText>
+          <w:instrText xml:space="preserve"> PAGEREF _Toc89093214 \h </w:instrText>
         </w:r>
         <w:r>
           <w:rPr>
@@ -486,12 +490,11 @@
           <w:rFonts w:eastAsiaTheme="minorEastAsia" w:cstheme="minorBidi"/>
           <w:noProof/>
           <w:kern w:val="0"/>
-          <w:sz w:val="24"/>
-          <w:szCs w:val="24"/>
+          <w:szCs w:val="22"/>
           <w:lang w:eastAsia="en-US" w:bidi="ar-SA"/>
         </w:rPr>
       </w:pPr>
-      <w:hyperlink w:anchor="_Toc88924991" w:history="1">
+      <w:hyperlink w:anchor="_Toc89093215" w:history="1">
         <w:r>
           <w:rPr>
             <w:rStyle w:val="Hyperlink"/>
@@ -518,7 +521,7 @@
             <w:noProof/>
             <w:webHidden/>
           </w:rPr>
-          <w:instrText xml:space="preserve"> PAGEREF _Toc88924991 \h </w:instrText>
+          <w:instrText xml:space="preserve"> PAGEREF _Toc89093215 \h </w:instrText>
         </w:r>
         <w:r>
           <w:rPr>
@@ -557,11 +560,12 @@
           <w:bCs w:val="0"/>
           <w:noProof/>
           <w:kern w:val="0"/>
-          <w:szCs w:val="24"/>
+          <w:sz w:val="22"/>
+          <w:szCs w:val="22"/>
           <w:lang w:eastAsia="en-US" w:bidi="ar-SA"/>
         </w:rPr>
       </w:pPr>
-      <w:hyperlink w:anchor="_Toc88924992" w:history="1">
+      <w:hyperlink w:anchor="_Toc89093216" w:history="1">
         <w:r>
           <w:rPr>
             <w:rStyle w:val="Hyperlink"/>
@@ -588,7 +592,7 @@
             <w:noProof/>
             <w:webHidden/>
           </w:rPr>
-          <w:instrText xml:space="preserve"> PAGEREF _Toc88924992 \h </w:instrText>
+          <w:instrText xml:space="preserve"> PAGEREF _Toc89093216 \h </w:instrText>
         </w:r>
         <w:r>
           <w:rPr>
@@ -627,11 +631,12 @@
           <w:bCs w:val="0"/>
           <w:noProof/>
           <w:kern w:val="0"/>
-          <w:szCs w:val="24"/>
+          <w:sz w:val="22"/>
+          <w:szCs w:val="22"/>
           <w:lang w:eastAsia="en-US" w:bidi="ar-SA"/>
         </w:rPr>
       </w:pPr>
-      <w:hyperlink w:anchor="_Toc88924993" w:history="1">
+      <w:hyperlink w:anchor="_Toc89093217" w:history="1">
         <w:r>
           <w:rPr>
             <w:rStyle w:val="Hyperlink"/>
@@ -658,7 +663,7 @@
             <w:noProof/>
             <w:webHidden/>
           </w:rPr>
-          <w:instrText xml:space="preserve"> PAGEREF _Toc88924993 \h </w:instrText>
+          <w:instrText xml:space="preserve"> PAGEREF _Toc89093217 \h </w:instrText>
         </w:r>
         <w:r>
           <w:rPr>
@@ -697,11 +702,12 @@
           <w:bCs w:val="0"/>
           <w:noProof/>
           <w:kern w:val="0"/>
-          <w:szCs w:val="24"/>
+          <w:sz w:val="22"/>
+          <w:szCs w:val="22"/>
           <w:lang w:eastAsia="en-US" w:bidi="ar-SA"/>
         </w:rPr>
       </w:pPr>
-      <w:hyperlink w:anchor="_Toc88924994" w:history="1">
+      <w:hyperlink w:anchor="_Toc89093218" w:history="1">
         <w:r>
           <w:rPr>
             <w:rStyle w:val="Hyperlink"/>
@@ -728,7 +734,7 @@
             <w:noProof/>
             <w:webHidden/>
           </w:rPr>
-          <w:instrText xml:space="preserve"> PAGEREF _Toc88924994 \h </w:instrText>
+          <w:instrText xml:space="preserve"> PAGEREF _Toc89093218 \h </w:instrText>
         </w:r>
         <w:r>
           <w:rPr>
@@ -769,12 +775,11 @@
           <w:rFonts w:eastAsiaTheme="minorEastAsia" w:cstheme="minorBidi"/>
           <w:noProof/>
           <w:kern w:val="0"/>
-          <w:sz w:val="24"/>
-          <w:szCs w:val="24"/>
+          <w:szCs w:val="22"/>
           <w:lang w:eastAsia="en-US" w:bidi="ar-SA"/>
         </w:rPr>
       </w:pPr>
-      <w:hyperlink w:anchor="_Toc88924995" w:history="1">
+      <w:hyperlink w:anchor="_Toc89093219" w:history="1">
         <w:r>
           <w:rPr>
             <w:rStyle w:val="Hyperlink"/>
@@ -801,7 +806,7 @@
             <w:noProof/>
             <w:webHidden/>
           </w:rPr>
-          <w:instrText xml:space="preserve"> PAGEREF _Toc88924995 \h </w:instrText>
+          <w:instrText xml:space="preserve"> PAGEREF _Toc89093219 \h </w:instrText>
         </w:r>
         <w:r>
           <w:rPr>
@@ -840,11 +845,12 @@
           <w:bCs w:val="0"/>
           <w:noProof/>
           <w:kern w:val="0"/>
-          <w:szCs w:val="24"/>
+          <w:sz w:val="22"/>
+          <w:szCs w:val="22"/>
           <w:lang w:eastAsia="en-US" w:bidi="ar-SA"/>
         </w:rPr>
       </w:pPr>
-      <w:hyperlink w:anchor="_Toc88924996" w:history="1">
+      <w:hyperlink w:anchor="_Toc89093220" w:history="1">
         <w:r>
           <w:rPr>
             <w:rStyle w:val="Hyperlink"/>
@@ -871,7 +877,7 @@
             <w:noProof/>
             <w:webHidden/>
           </w:rPr>
-          <w:instrText xml:space="preserve"> PAGEREF _Toc88924996 \h </w:instrText>
+          <w:instrText xml:space="preserve"> PAGEREF _Toc89093220 \h </w:instrText>
         </w:r>
         <w:r>
           <w:rPr>
@@ -910,11 +916,12 @@
           <w:bCs w:val="0"/>
           <w:noProof/>
           <w:kern w:val="0"/>
-          <w:szCs w:val="24"/>
+          <w:sz w:val="22"/>
+          <w:szCs w:val="22"/>
           <w:lang w:eastAsia="en-US" w:bidi="ar-SA"/>
         </w:rPr>
       </w:pPr>
-      <w:hyperlink w:anchor="_Toc88924997" w:history="1">
+      <w:hyperlink w:anchor="_Toc89093221" w:history="1">
         <w:r>
           <w:rPr>
             <w:rStyle w:val="Hyperlink"/>
@@ -941,7 +948,7 @@
             <w:noProof/>
             <w:webHidden/>
           </w:rPr>
-          <w:instrText xml:space="preserve"> PAGEREF _Toc88924997 \h </w:instrText>
+          <w:instrText xml:space="preserve"> PAGEREF _Toc89093221 \h </w:instrText>
         </w:r>
         <w:r>
           <w:rPr>
@@ -982,12 +989,11 @@
           <w:rFonts w:eastAsiaTheme="minorEastAsia" w:cstheme="minorBidi"/>
           <w:noProof/>
           <w:kern w:val="0"/>
-          <w:sz w:val="24"/>
-          <w:szCs w:val="24"/>
+          <w:szCs w:val="22"/>
           <w:lang w:eastAsia="en-US" w:bidi="ar-SA"/>
         </w:rPr>
       </w:pPr>
-      <w:hyperlink w:anchor="_Toc88924998" w:history="1">
+      <w:hyperlink w:anchor="_Toc89093222" w:history="1">
         <w:r>
           <w:rPr>
             <w:rStyle w:val="Hyperlink"/>
@@ -1014,7 +1020,7 @@
             <w:noProof/>
             <w:webHidden/>
           </w:rPr>
-          <w:instrText xml:space="preserve"> PAGEREF _Toc88924998 \h </w:instrText>
+          <w:instrText xml:space="preserve"> PAGEREF _Toc89093222 \h </w:instrText>
         </w:r>
         <w:r>
           <w:rPr>
@@ -1053,11 +1059,12 @@
           <w:bCs w:val="0"/>
           <w:noProof/>
           <w:kern w:val="0"/>
-          <w:szCs w:val="24"/>
+          <w:sz w:val="22"/>
+          <w:szCs w:val="22"/>
           <w:lang w:eastAsia="en-US" w:bidi="ar-SA"/>
         </w:rPr>
       </w:pPr>
-      <w:hyperlink w:anchor="_Toc88924999" w:history="1">
+      <w:hyperlink w:anchor="_Toc89093223" w:history="1">
         <w:r>
           <w:rPr>
             <w:rStyle w:val="Hyperlink"/>
@@ -1084,7 +1091,7 @@
             <w:noProof/>
             <w:webHidden/>
           </w:rPr>
-          <w:instrText xml:space="preserve"> PAGEREF _Toc88924999 \h </w:instrText>
+          <w:instrText xml:space="preserve"> PAGEREF _Toc89093223 \h </w:instrText>
         </w:r>
         <w:r>
           <w:rPr>
@@ -1123,11 +1130,12 @@
           <w:bCs w:val="0"/>
           <w:noProof/>
           <w:kern w:val="0"/>
-          <w:szCs w:val="24"/>
+          <w:sz w:val="22"/>
+          <w:szCs w:val="22"/>
           <w:lang w:eastAsia="en-US" w:bidi="ar-SA"/>
         </w:rPr>
       </w:pPr>
-      <w:hyperlink w:anchor="_Toc88925000" w:history="1">
+      <w:hyperlink w:anchor="_Toc89093224" w:history="1">
         <w:r>
           <w:rPr>
             <w:rStyle w:val="Hyperlink"/>
@@ -1154,7 +1162,7 @@
             <w:noProof/>
             <w:webHidden/>
           </w:rPr>
-          <w:instrText xml:space="preserve"> PAGEREF _Toc88925000 \h </w:instrText>
+          <w:instrText xml:space="preserve"> PAGEREF _Toc89093224 \h </w:instrText>
         </w:r>
         <w:r>
           <w:rPr>
@@ -1195,12 +1203,11 @@
           <w:rFonts w:eastAsiaTheme="minorEastAsia" w:cstheme="minorBidi"/>
           <w:noProof/>
           <w:kern w:val="0"/>
-          <w:sz w:val="24"/>
-          <w:szCs w:val="24"/>
+          <w:szCs w:val="22"/>
           <w:lang w:eastAsia="en-US" w:bidi="ar-SA"/>
         </w:rPr>
       </w:pPr>
-      <w:hyperlink w:anchor="_Toc88925001" w:history="1">
+      <w:hyperlink w:anchor="_Toc89093225" w:history="1">
         <w:r>
           <w:rPr>
             <w:rStyle w:val="Hyperlink"/>
@@ -1227,7 +1234,7 @@
             <w:noProof/>
             <w:webHidden/>
           </w:rPr>
-          <w:instrText xml:space="preserve"> PAGEREF _Toc88925001 \h </w:instrText>
+          <w:instrText xml:space="preserve"> PAGEREF _Toc89093225 \h </w:instrText>
         </w:r>
         <w:r>
           <w:rPr>
@@ -1268,12 +1275,11 @@
           <w:rFonts w:eastAsiaTheme="minorEastAsia" w:cstheme="minorBidi"/>
           <w:noProof/>
           <w:kern w:val="0"/>
-          <w:sz w:val="24"/>
-          <w:szCs w:val="24"/>
+          <w:szCs w:val="22"/>
           <w:lang w:eastAsia="en-US" w:bidi="ar-SA"/>
         </w:rPr>
       </w:pPr>
-      <w:hyperlink w:anchor="_Toc88925002" w:history="1">
+      <w:hyperlink w:anchor="_Toc89093226" w:history="1">
         <w:r>
           <w:rPr>
             <w:rStyle w:val="Hyperlink"/>
@@ -1300,7 +1306,7 @@
             <w:noProof/>
             <w:webHidden/>
           </w:rPr>
-          <w:instrText xml:space="preserve"> PAGEREF _Toc88925002 \h </w:instrText>
+          <w:instrText xml:space="preserve"> PAGEREF _Toc89093226 \h </w:instrText>
         </w:r>
         <w:r>
           <w:rPr>
@@ -1339,11 +1345,12 @@
           <w:bCs w:val="0"/>
           <w:noProof/>
           <w:kern w:val="0"/>
-          <w:szCs w:val="24"/>
+          <w:sz w:val="22"/>
+          <w:szCs w:val="22"/>
           <w:lang w:eastAsia="en-US" w:bidi="ar-SA"/>
         </w:rPr>
       </w:pPr>
-      <w:hyperlink w:anchor="_Toc88925003" w:history="1">
+      <w:hyperlink w:anchor="_Toc89093227" w:history="1">
         <w:r>
           <w:rPr>
             <w:rStyle w:val="Hyperlink"/>
@@ -1370,7 +1377,7 @@
             <w:noProof/>
             <w:webHidden/>
           </w:rPr>
-          <w:instrText xml:space="preserve"> PAGEREF _Toc88925003 \h </w:instrText>
+          <w:instrText xml:space="preserve"> PAGEREF _Toc89093227 \h </w:instrText>
         </w:r>
         <w:r>
           <w:rPr>
@@ -1411,12 +1418,11 @@
           <w:rFonts w:eastAsiaTheme="minorEastAsia" w:cstheme="minorBidi"/>
           <w:noProof/>
           <w:kern w:val="0"/>
-          <w:sz w:val="24"/>
-          <w:szCs w:val="24"/>
+          <w:szCs w:val="22"/>
           <w:lang w:eastAsia="en-US" w:bidi="ar-SA"/>
         </w:rPr>
       </w:pPr>
-      <w:hyperlink w:anchor="_Toc88925004" w:history="1">
+      <w:hyperlink w:anchor="_Toc89093228" w:history="1">
         <w:r>
           <w:rPr>
             <w:rStyle w:val="Hyperlink"/>
@@ -1443,7 +1449,7 @@
             <w:noProof/>
             <w:webHidden/>
           </w:rPr>
-          <w:instrText xml:space="preserve"> PAGEREF _Toc88925004 \h </w:instrText>
+          <w:instrText xml:space="preserve"> PAGEREF _Toc89093228 \h </w:instrText>
         </w:r>
         <w:r>
           <w:rPr>
@@ -1482,11 +1488,12 @@
           <w:bCs w:val="0"/>
           <w:noProof/>
           <w:kern w:val="0"/>
-          <w:szCs w:val="24"/>
+          <w:sz w:val="22"/>
+          <w:szCs w:val="22"/>
           <w:lang w:eastAsia="en-US" w:bidi="ar-SA"/>
         </w:rPr>
       </w:pPr>
-      <w:hyperlink w:anchor="_Toc88925005" w:history="1">
+      <w:hyperlink w:anchor="_Toc89093229" w:history="1">
         <w:r>
           <w:rPr>
             <w:rStyle w:val="Hyperlink"/>
@@ -1513,7 +1520,7 @@
             <w:noProof/>
             <w:webHidden/>
           </w:rPr>
-          <w:instrText xml:space="preserve"> PAGEREF _Toc88925005 \h </w:instrText>
+          <w:instrText xml:space="preserve"> PAGEREF _Toc89093229 \h </w:instrText>
         </w:r>
         <w:r>
           <w:rPr>
@@ -1554,12 +1561,11 @@
           <w:rFonts w:eastAsiaTheme="minorEastAsia" w:cstheme="minorBidi"/>
           <w:noProof/>
           <w:kern w:val="0"/>
-          <w:sz w:val="24"/>
-          <w:szCs w:val="24"/>
+          <w:szCs w:val="22"/>
           <w:lang w:eastAsia="en-US" w:bidi="ar-SA"/>
         </w:rPr>
       </w:pPr>
-      <w:hyperlink w:anchor="_Toc88925006" w:history="1">
+      <w:hyperlink w:anchor="_Toc89093230" w:history="1">
         <w:r>
           <w:rPr>
             <w:rStyle w:val="Hyperlink"/>
@@ -1586,7 +1592,7 @@
             <w:noProof/>
             <w:webHidden/>
           </w:rPr>
-          <w:instrText xml:space="preserve"> PAGEREF _Toc88925006 \h </w:instrText>
+          <w:instrText xml:space="preserve"> PAGEREF _Toc89093230 \h </w:instrText>
         </w:r>
         <w:r>
           <w:rPr>
@@ -1627,12 +1633,11 @@
           <w:rFonts w:eastAsiaTheme="minorEastAsia" w:cstheme="minorBidi"/>
           <w:noProof/>
           <w:kern w:val="0"/>
-          <w:sz w:val="24"/>
-          <w:szCs w:val="24"/>
+          <w:szCs w:val="22"/>
           <w:lang w:eastAsia="en-US" w:bidi="ar-SA"/>
         </w:rPr>
       </w:pPr>
-      <w:hyperlink w:anchor="_Toc88925007" w:history="1">
+      <w:hyperlink w:anchor="_Toc89093231" w:history="1">
         <w:r>
           <w:rPr>
             <w:rStyle w:val="Hyperlink"/>
@@ -1659,7 +1664,7 @@
             <w:noProof/>
             <w:webHidden/>
           </w:rPr>
-          <w:instrText xml:space="preserve"> PAGEREF _Toc88925007 \h </w:instrText>
+          <w:instrText xml:space="preserve"> PAGEREF _Toc89093231 \h </w:instrText>
         </w:r>
         <w:r>
           <w:rPr>
@@ -1698,11 +1703,12 @@
           <w:bCs w:val="0"/>
           <w:noProof/>
           <w:kern w:val="0"/>
-          <w:szCs w:val="24"/>
+          <w:sz w:val="22"/>
+          <w:szCs w:val="22"/>
           <w:lang w:eastAsia="en-US" w:bidi="ar-SA"/>
         </w:rPr>
       </w:pPr>
-      <w:hyperlink w:anchor="_Toc88925008" w:history="1">
+      <w:hyperlink w:anchor="_Toc89093232" w:history="1">
         <w:r>
           <w:rPr>
             <w:rStyle w:val="Hyperlink"/>
@@ -1729,7 +1735,7 @@
             <w:noProof/>
             <w:webHidden/>
           </w:rPr>
-          <w:instrText xml:space="preserve"> PAGEREF _Toc88925008 \h </w:instrText>
+          <w:instrText xml:space="preserve"> PAGEREF _Toc89093232 \h </w:instrText>
         </w:r>
         <w:r>
           <w:rPr>
@@ -1749,7 +1755,7 @@
             <w:noProof/>
             <w:webHidden/>
           </w:rPr>
-          <w:t>19</w:t>
+          <w:t>18</w:t>
         </w:r>
         <w:r>
           <w:rPr>
@@ -1770,12 +1776,11 @@
           <w:rFonts w:eastAsiaTheme="minorEastAsia" w:cstheme="minorBidi"/>
           <w:noProof/>
           <w:kern w:val="0"/>
-          <w:sz w:val="24"/>
-          <w:szCs w:val="24"/>
+          <w:szCs w:val="22"/>
           <w:lang w:eastAsia="en-US" w:bidi="ar-SA"/>
         </w:rPr>
       </w:pPr>
-      <w:hyperlink w:anchor="_Toc88925009" w:history="1">
+      <w:hyperlink w:anchor="_Toc89093233" w:history="1">
         <w:r>
           <w:rPr>
             <w:rStyle w:val="Hyperlink"/>
@@ -1802,7 +1807,7 @@
             <w:noProof/>
             <w:webHidden/>
           </w:rPr>
-          <w:instrText xml:space="preserve"> PAGEREF _Toc88925009 \h </w:instrText>
+          <w:instrText xml:space="preserve"> PAGEREF _Toc89093233 \h </w:instrText>
         </w:r>
         <w:r>
           <w:rPr>
@@ -1822,7 +1827,7 @@
             <w:noProof/>
             <w:webHidden/>
           </w:rPr>
-          <w:t>19</w:t>
+          <w:t>18</w:t>
         </w:r>
         <w:r>
           <w:rPr>
@@ -1841,11 +1846,12 @@
           <w:bCs w:val="0"/>
           <w:noProof/>
           <w:kern w:val="0"/>
-          <w:szCs w:val="24"/>
+          <w:sz w:val="22"/>
+          <w:szCs w:val="22"/>
           <w:lang w:eastAsia="en-US" w:bidi="ar-SA"/>
         </w:rPr>
       </w:pPr>
-      <w:hyperlink w:anchor="_Toc88925010" w:history="1">
+      <w:hyperlink w:anchor="_Toc89093234" w:history="1">
         <w:r>
           <w:rPr>
             <w:rStyle w:val="Hyperlink"/>
@@ -1872,7 +1878,7 @@
             <w:noProof/>
             <w:webHidden/>
           </w:rPr>
-          <w:instrText xml:space="preserve"> PAGEREF _Toc88925010 \h </w:instrText>
+          <w:instrText xml:space="preserve"> PAGEREF _Toc89093234 \h </w:instrText>
         </w:r>
         <w:r>
           <w:rPr>
@@ -1892,7 +1898,7 @@
             <w:noProof/>
             <w:webHidden/>
           </w:rPr>
-          <w:t>20</w:t>
+          <w:t>19</w:t>
         </w:r>
         <w:r>
           <w:rPr>
@@ -1911,11 +1917,12 @@
           <w:bCs w:val="0"/>
           <w:noProof/>
           <w:kern w:val="0"/>
-          <w:szCs w:val="24"/>
+          <w:sz w:val="22"/>
+          <w:szCs w:val="22"/>
           <w:lang w:eastAsia="en-US" w:bidi="ar-SA"/>
         </w:rPr>
       </w:pPr>
-      <w:hyperlink w:anchor="_Toc88925011" w:history="1">
+      <w:hyperlink w:anchor="_Toc89093235" w:history="1">
         <w:r>
           <w:rPr>
             <w:rStyle w:val="Hyperlink"/>
@@ -1942,7 +1949,7 @@
             <w:noProof/>
             <w:webHidden/>
           </w:rPr>
-          <w:instrText xml:space="preserve"> PAGEREF _Toc88925011 \h </w:instrText>
+          <w:instrText xml:space="preserve"> PAGEREF _Toc89093235 \h </w:instrText>
         </w:r>
         <w:r>
           <w:rPr>
@@ -1962,7 +1969,7 @@
             <w:noProof/>
             <w:webHidden/>
           </w:rPr>
-          <w:t>22</w:t>
+          <w:t>21</w:t>
         </w:r>
         <w:r>
           <w:rPr>
@@ -1981,11 +1988,12 @@
           <w:bCs w:val="0"/>
           <w:noProof/>
           <w:kern w:val="0"/>
-          <w:szCs w:val="24"/>
+          <w:sz w:val="22"/>
+          <w:szCs w:val="22"/>
           <w:lang w:eastAsia="en-US" w:bidi="ar-SA"/>
         </w:rPr>
       </w:pPr>
-      <w:hyperlink w:anchor="_Toc88925012" w:history="1">
+      <w:hyperlink w:anchor="_Toc89093236" w:history="1">
         <w:r>
           <w:rPr>
             <w:rStyle w:val="Hyperlink"/>
@@ -2012,7 +2020,7 @@
             <w:noProof/>
             <w:webHidden/>
           </w:rPr>
-          <w:instrText xml:space="preserve"> PAGEREF _Toc88925012 \h </w:instrText>
+          <w:instrText xml:space="preserve"> PAGEREF _Toc89093236 \h </w:instrText>
         </w:r>
         <w:r>
           <w:rPr>
@@ -2032,7 +2040,7 @@
             <w:noProof/>
             <w:webHidden/>
           </w:rPr>
-          <w:t>22</w:t>
+          <w:t>21</w:t>
         </w:r>
         <w:r>
           <w:rPr>
@@ -2063,7 +2071,7 @@
       <w:pPr>
         <w:pStyle w:val="Heading1"/>
       </w:pPr>
-      <w:bookmarkStart w:id="0" w:name="_Toc88924987"/>
+      <w:bookmarkStart w:id="1" w:name="_Toc89093211"/>
       <w:r>
         <w:lastRenderedPageBreak/>
         <w:t>What</w:t>
@@ -2071,7 +2079,7 @@
       <w:r>
         <w:t xml:space="preserve"> Is Babelfish Compass?</w:t>
       </w:r>
-      <w:bookmarkEnd w:id="0"/>
+      <w:bookmarkEnd w:id="1"/>
     </w:p>
     <w:p>
       <w:pPr>
@@ -2290,7 +2298,7 @@
       <w:pPr>
         <w:pStyle w:val="Heading1"/>
       </w:pPr>
-      <w:bookmarkStart w:id="1" w:name="_Toc88924988"/>
+      <w:bookmarkStart w:id="2" w:name="_Toc89093212"/>
       <w:r>
         <w:t>Installing Babelfish</w:t>
       </w:r>
@@ -2300,7 +2308,7 @@
       <w:r>
         <w:t>Compass</w:t>
       </w:r>
-      <w:bookmarkEnd w:id="1"/>
+      <w:bookmarkEnd w:id="2"/>
       <w:r>
         <w:t xml:space="preserve"> </w:t>
       </w:r>
@@ -2309,11 +2317,11 @@
       <w:pPr>
         <w:pStyle w:val="Heading2"/>
       </w:pPr>
-      <w:bookmarkStart w:id="2" w:name="_Toc88924989"/>
+      <w:bookmarkStart w:id="3" w:name="_Toc89093213"/>
       <w:r>
         <w:t>Prerequisites</w:t>
       </w:r>
-      <w:bookmarkEnd w:id="2"/>
+      <w:bookmarkEnd w:id="3"/>
     </w:p>
     <w:p>
       <w:pPr>
@@ -2326,15 +2334,10 @@
         <w:t>you must</w:t>
       </w:r>
       <w:r>
-        <w:t>:</w:t>
-      </w:r>
-    </w:p>
-    <w:p>
-      <w:pPr>
-        <w:pStyle w:val="BodyText"/>
-      </w:pPr>
-      <w:r>
-        <w:t xml:space="preserve">Install a </w:t>
+        <w:t xml:space="preserve"> i</w:t>
+      </w:r>
+      <w:r>
+        <w:t xml:space="preserve">nstall a </w:t>
       </w:r>
       <w:r>
         <w:t>Java Runtime Environment (JRE) version 8 or higher (</w:t>
@@ -2436,11 +2439,11 @@
       <w:pPr>
         <w:pStyle w:val="Heading2"/>
       </w:pPr>
-      <w:bookmarkStart w:id="3" w:name="_Toc88924990"/>
+      <w:bookmarkStart w:id="4" w:name="_Toc89093214"/>
       <w:r>
         <w:t>Downloading Babelfish Compass</w:t>
       </w:r>
-      <w:bookmarkEnd w:id="3"/>
+      <w:bookmarkEnd w:id="4"/>
     </w:p>
     <w:p>
       <w:pPr>
@@ -2580,7 +2583,7 @@
       <w:pPr>
         <w:pStyle w:val="Heading2"/>
       </w:pPr>
-      <w:bookmarkStart w:id="4" w:name="_Toc88924991"/>
+      <w:bookmarkStart w:id="5" w:name="_Toc89093215"/>
       <w:r>
         <w:lastRenderedPageBreak/>
         <w:t>Install</w:t>
@@ -2588,7 +2591,7 @@
       <w:r>
         <w:t>ation</w:t>
       </w:r>
-      <w:bookmarkEnd w:id="4"/>
+      <w:bookmarkEnd w:id="5"/>
     </w:p>
     <w:p>
       <w:pPr>
@@ -2629,14 +2632,14 @@
       <w:r>
         <w:t xml:space="preserve">Download the </w:t>
       </w:r>
-      <w:bookmarkStart w:id="5" w:name="_Hlk85581432"/>
+      <w:bookmarkStart w:id="6" w:name="_Hlk85581432"/>
       <w:r>
         <w:rPr>
           <w:b/>
         </w:rPr>
         <w:t>BabelfishCompass.zip</w:t>
       </w:r>
-      <w:bookmarkEnd w:id="5"/>
+      <w:bookmarkEnd w:id="6"/>
       <w:r>
         <w:t xml:space="preserve"> file </w:t>
       </w:r>
@@ -3013,6 +3016,9 @@
         <w:rPr>
           <w:b/>
         </w:rPr>
+        <w:t xml:space="preserve"> </w:t>
+      </w:r>
+      <w:r>
         <w:t>.</w:t>
       </w:r>
       <w:r>
@@ -3058,6 +3064,9 @@
         <w:rPr>
           <w:b/>
         </w:rPr>
+        <w:t xml:space="preserve"> </w:t>
+      </w:r>
+      <w:r>
         <w:t>.</w:t>
       </w:r>
     </w:p>
@@ -3082,7 +3091,7 @@
       <w:pPr>
         <w:pStyle w:val="Heading1"/>
       </w:pPr>
-      <w:bookmarkStart w:id="6" w:name="_Toc88924992"/>
+      <w:bookmarkStart w:id="7" w:name="_Toc89093216"/>
       <w:r>
         <w:t>Running Babelfish Compass</w:t>
       </w:r>
@@ -3095,7 +3104,7 @@
       <w:r>
         <w:t>Windows</w:t>
       </w:r>
-      <w:bookmarkEnd w:id="6"/>
+      <w:bookmarkEnd w:id="7"/>
     </w:p>
     <w:p>
       <w:pPr>
@@ -3192,15 +3201,7 @@
           <w:bCs/>
         </w:rPr>
         <w:lastRenderedPageBreak/>
-        <w:t>C:\BabelfishCompass</w:t>
-      </w:r>
-      <w:proofErr w:type="gramStart"/>
-      <w:r>
-        <w:rPr>
-          <w:b/>
-          <w:bCs/>
-        </w:rPr>
-        <w:t xml:space="preserve">&gt;  </w:t>
+        <w:t xml:space="preserve">C:\BabelfishCompass&gt;  </w:t>
       </w:r>
       <w:r>
         <w:rPr>
@@ -3209,7 +3210,18 @@
         </w:rPr>
         <w:t>BabelfishCompass</w:t>
       </w:r>
-      <w:proofErr w:type="gramEnd"/>
+      <w:r>
+        <w:t>[</w:t>
+      </w:r>
+      <w:r>
+        <w:rPr>
+          <w:b/>
+        </w:rPr>
+        <w:t>.bat</w:t>
+      </w:r>
+      <w:r>
+        <w:t>]</w:t>
+      </w:r>
       <w:r>
         <w:rPr>
           <w:b/>
@@ -3246,7 +3258,19 @@
         <w:rPr>
           <w:b/>
         </w:rPr>
-        <w:t>BabelfishCompass.bat</w:t>
+        <w:t>BabelfishCompass</w:t>
+      </w:r>
+      <w:r>
+        <w:t>[</w:t>
+      </w:r>
+      <w:r>
+        <w:rPr>
+          <w:b/>
+        </w:rPr>
+        <w:t>.bat</w:t>
+      </w:r>
+      <w:r>
+        <w:t>]</w:t>
       </w:r>
       <w:r>
         <w:t xml:space="preserve"> </w:t>
@@ -3364,17 +3388,20 @@
           <w:b/>
           <w:bCs/>
         </w:rPr>
-        <w:t>C:\BabelfishCompass</w:t>
-      </w:r>
-      <w:proofErr w:type="gramStart"/>
-      <w:r>
-        <w:rPr>
-          <w:b/>
-          <w:bCs/>
-        </w:rPr>
-        <w:t>&gt;  BabelfishCompass</w:t>
-      </w:r>
-      <w:proofErr w:type="gramEnd"/>
+        <w:t>C:\BabelfishCompass&gt;  BabelfishCompass</w:t>
+      </w:r>
+      <w:r>
+        <w:t>[</w:t>
+      </w:r>
+      <w:r>
+        <w:rPr>
+          <w:b/>
+        </w:rPr>
+        <w:t>.bat</w:t>
+      </w:r>
+      <w:r>
+        <w:t>]</w:t>
+      </w:r>
       <w:r>
         <w:rPr>
           <w:b/>
@@ -3632,14 +3659,14 @@
       <w:pPr>
         <w:pStyle w:val="Heading1"/>
       </w:pPr>
-      <w:bookmarkStart w:id="7" w:name="_Toc88924993"/>
+      <w:bookmarkStart w:id="8" w:name="_Toc89093217"/>
       <w:r>
         <w:t>Running Babelfish Compass</w:t>
       </w:r>
       <w:r>
         <w:t xml:space="preserve"> (Mac/Linux)</w:t>
       </w:r>
-      <w:bookmarkEnd w:id="7"/>
+      <w:bookmarkEnd w:id="8"/>
     </w:p>
     <w:p>
       <w:pPr>
@@ -3656,15 +3683,7 @@
         <w:t>bash</w:t>
       </w:r>
       <w:r>
-        <w:t xml:space="preserve"> command </w:t>
-      </w:r>
-      <w:proofErr w:type="gramStart"/>
-      <w:r>
-        <w:t>prompt  and</w:t>
-      </w:r>
-      <w:proofErr w:type="gramEnd"/>
-      <w:r>
-        <w:t xml:space="preserve"> navigate to the Babelfish Compass installation directory.</w:t>
+        <w:t xml:space="preserve"> command prompt  and navigate to the Babelfish Compass installation directory.</w:t>
       </w:r>
       <w:r>
         <w:t xml:space="preserve"> </w:t>
@@ -3732,7 +3751,6 @@
           <w:b/>
         </w:rPr>
       </w:pPr>
-      <w:proofErr w:type="gramStart"/>
       <w:r>
         <w:rPr>
           <w:b/>
@@ -3763,7 +3781,6 @@
         </w:rPr>
         <w:t>.sh</w:t>
       </w:r>
-      <w:proofErr w:type="gramEnd"/>
       <w:r>
         <w:rPr>
           <w:b/>
@@ -3798,7 +3815,13 @@
         <w:rPr>
           <w:b/>
         </w:rPr>
-        <w:t>BabelfishCompass.bat</w:t>
+        <w:t>BabelfishCompass.</w:t>
+      </w:r>
+      <w:r>
+        <w:rPr>
+          <w:b/>
+        </w:rPr>
+        <w:t>sh</w:t>
       </w:r>
       <w:r>
         <w:t xml:space="preserve"> </w:t>
@@ -3868,7 +3891,6 @@
         <w:pStyle w:val="BodyText"/>
         <w:ind w:left="709"/>
       </w:pPr>
-      <w:proofErr w:type="gramStart"/>
       <w:r>
         <w:rPr>
           <w:b/>
@@ -3886,21 +3908,28 @@
         <w:rPr>
           <w:b/>
         </w:rPr>
-        <w:t>.</w:t>
-      </w:r>
-      <w:proofErr w:type="gramEnd"/>
-      <w:r>
-        <w:rPr>
-          <w:b/>
-        </w:rPr>
-        <w:t>/</w:t>
-      </w:r>
-      <w:r>
-        <w:rPr>
-          <w:b/>
-          <w:bCs/>
-        </w:rPr>
-        <w:t xml:space="preserve">BabelfishCompass  </w:t>
+        <w:t>./</w:t>
+      </w:r>
+      <w:r>
+        <w:rPr>
+          <w:b/>
+          <w:bCs/>
+        </w:rPr>
+        <w:t>BabelfishCompass</w:t>
+      </w:r>
+      <w:r>
+        <w:rPr>
+          <w:b/>
+          <w:bCs/>
+        </w:rPr>
+        <w:t>.sh</w:t>
+      </w:r>
+      <w:r>
+        <w:rPr>
+          <w:b/>
+          <w:bCs/>
+        </w:rPr>
+        <w:t xml:space="preserve">  </w:t>
       </w:r>
       <w:proofErr w:type="spellStart"/>
       <w:r>
@@ -4046,7 +4075,19 @@
         <w:t xml:space="preserve"> </w:t>
       </w:r>
       <w:r>
-        <w:t>Please note that on Mac/Linux, the browser may not open automatically; if it fails to open, simply open the file manually.</w:t>
+        <w:t xml:space="preserve">Please note that on Linux, the browser </w:t>
+      </w:r>
+      <w:r>
+        <w:t>will</w:t>
+      </w:r>
+      <w:r>
+        <w:t xml:space="preserve"> not open automatically; i</w:t>
+      </w:r>
+      <w:r>
+        <w:t xml:space="preserve">nstead, </w:t>
+      </w:r>
+      <w:r>
+        <w:t>simply open the file manually.</w:t>
       </w:r>
     </w:p>
     <w:p>
@@ -4158,7 +4199,7 @@
       <w:pPr>
         <w:pStyle w:val="Heading1"/>
       </w:pPr>
-      <w:bookmarkStart w:id="8" w:name="_Toc88924994"/>
+      <w:bookmarkStart w:id="9" w:name="_Toc89093218"/>
       <w:r>
         <w:t>Reports, applications</w:t>
       </w:r>
@@ -4168,7 +4209,7 @@
       <w:r>
         <w:t xml:space="preserve"> input files</w:t>
       </w:r>
-      <w:bookmarkEnd w:id="8"/>
+      <w:bookmarkEnd w:id="9"/>
     </w:p>
     <w:p>
       <w:pPr>
@@ -4374,7 +4415,6 @@
         <w:ind w:left="709"/>
         <w:jc w:val="both"/>
       </w:pPr>
-      <w:proofErr w:type="gramStart"/>
       <w:r>
         <w:rPr>
           <w:b/>
@@ -4391,7 +4431,6 @@
         <w:t>MyReport</w:t>
       </w:r>
       <w:proofErr w:type="spellEnd"/>
-      <w:proofErr w:type="gramEnd"/>
       <w:r>
         <w:rPr>
           <w:b/>
@@ -4468,7 +4507,6 @@
           <w:bCs/>
         </w:rPr>
       </w:pPr>
-      <w:proofErr w:type="gramStart"/>
       <w:r>
         <w:rPr>
           <w:b/>
@@ -4485,7 +4523,6 @@
         <w:t>MyReport</w:t>
       </w:r>
       <w:proofErr w:type="spellEnd"/>
-      <w:proofErr w:type="gramEnd"/>
       <w:r>
         <w:rPr>
           <w:b/>
@@ -4572,7 +4609,6 @@
           <w:bCs/>
         </w:rPr>
       </w:pPr>
-      <w:proofErr w:type="gramStart"/>
       <w:r>
         <w:rPr>
           <w:b/>
@@ -4589,7 +4625,6 @@
         <w:t>MyReport</w:t>
       </w:r>
       <w:proofErr w:type="spellEnd"/>
-      <w:proofErr w:type="gramEnd"/>
       <w:r>
         <w:rPr>
           <w:b/>
@@ -4679,20 +4714,169 @@
         <w:t>Sales</w:t>
       </w:r>
       <w:r>
+        <w:t xml:space="preserve"> and </w:t>
+      </w:r>
+      <w:r>
+        <w:rPr>
+          <w:b/>
+        </w:rPr>
+        <w:t>HR</w:t>
+      </w:r>
+      <w:r>
+        <w:rPr>
+          <w:b/>
+          <w:bCs/>
+        </w:rPr>
+        <w:t>:</w:t>
+      </w:r>
+    </w:p>
+    <w:p>
+      <w:pPr>
+        <w:pStyle w:val="BodyText"/>
+        <w:ind w:left="709"/>
+        <w:rPr>
+          <w:b/>
+          <w:bCs/>
+        </w:rPr>
+      </w:pPr>
+      <w:r>
+        <w:rPr>
+          <w:b/>
+          <w:bCs/>
+        </w:rPr>
+        <w:t xml:space="preserve">BabelfishCompass  </w:t>
+      </w:r>
+      <w:proofErr w:type="spellStart"/>
+      <w:r>
+        <w:rPr>
+          <w:b/>
+          <w:bCs/>
+        </w:rPr>
+        <w:t>MyReport</w:t>
+      </w:r>
+      <w:proofErr w:type="spellEnd"/>
+      <w:r>
+        <w:rPr>
+          <w:b/>
+          <w:bCs/>
+        </w:rPr>
+        <w:t xml:space="preserve">  </w:t>
+      </w:r>
+      <w:r>
+        <w:rPr>
+          <w:b/>
+          <w:bCs/>
+        </w:rPr>
+        <w:t>C:\temp\</w:t>
+      </w:r>
+      <w:r>
+        <w:rPr>
+          <w:b/>
+          <w:bCs/>
+        </w:rPr>
+        <w:t xml:space="preserve">Accounts.sql </w:t>
+      </w:r>
+      <w:r>
+        <w:rPr>
+          <w:b/>
+          <w:bCs/>
+        </w:rPr>
+        <w:t>C:\temp\</w:t>
+      </w:r>
+      <w:r>
+        <w:rPr>
+          <w:b/>
+          <w:bCs/>
+        </w:rPr>
+        <w:t xml:space="preserve">Sales.sql </w:t>
+      </w:r>
+      <w:r>
+        <w:rPr>
+          <w:b/>
+          <w:bCs/>
+        </w:rPr>
+        <w:t>C:\temp\</w:t>
+      </w:r>
+      <w:r>
+        <w:rPr>
+          <w:b/>
+          <w:bCs/>
+        </w:rPr>
+        <w:t>HR.sql</w:t>
+      </w:r>
+    </w:p>
+    <w:p>
+      <w:pPr>
+        <w:pStyle w:val="BodyText"/>
+      </w:pPr>
+      <w:r>
+        <w:t xml:space="preserve">When </w:t>
+      </w:r>
+      <w:r>
+        <w:t>you create a</w:t>
+      </w:r>
+      <w:r>
+        <w:t xml:space="preserve"> report for multiple applications, the assessment can optionally indicate which applications contribute to a particular line item. To in</w:t>
+      </w:r>
+      <w:r>
+        <w:t>clude</w:t>
+      </w:r>
+      <w:r>
+        <w:t xml:space="preserve"> this</w:t>
+      </w:r>
+      <w:r>
+        <w:t xml:space="preserve"> content</w:t>
+      </w:r>
+      <w:r>
+        <w:t xml:space="preserve">, </w:t>
+      </w:r>
+      <w:r>
+        <w:t xml:space="preserve">specify the </w:t>
+      </w:r>
+      <w:r>
         <w:t xml:space="preserve"> </w:t>
       </w:r>
-      <w:proofErr w:type="gramStart"/>
-      <w:r>
-        <w:t xml:space="preserve">and </w:t>
-      </w:r>
-      <w:r>
-        <w:rPr>
-          <w:b/>
-          <w:bCs/>
-        </w:rPr>
-        <w:t>:</w:t>
-      </w:r>
-      <w:proofErr w:type="gramEnd"/>
+      <w:r>
+        <w:rPr>
+          <w:b/>
+        </w:rPr>
+        <w:t>-</w:t>
+      </w:r>
+      <w:proofErr w:type="spellStart"/>
+      <w:r>
+        <w:rPr>
+          <w:b/>
+        </w:rPr>
+        <w:t>reportoption</w:t>
+      </w:r>
+      <w:proofErr w:type="spellEnd"/>
+      <w:r>
+        <w:rPr>
+          <w:b/>
+        </w:rPr>
+        <w:t xml:space="preserve"> apps</w:t>
+      </w:r>
+      <w:r>
+        <w:rPr>
+          <w:bCs/>
+        </w:rPr>
+        <w:t xml:space="preserve"> option</w:t>
+      </w:r>
+      <w:r>
+        <w:rPr>
+          <w:bCs/>
+        </w:rPr>
+        <w:t>.</w:t>
+      </w:r>
+      <w:r>
+        <w:t xml:space="preserve"> The report will contain lines </w:t>
+      </w:r>
+      <w:r>
+        <w:t>in the following format:</w:t>
+      </w:r>
+      <w:r>
+        <w:t xml:space="preserve"> </w:t>
+      </w:r>
     </w:p>
     <w:p>
       <w:pPr>
@@ -4703,176 +4887,12 @@
           <w:bCs/>
         </w:rPr>
       </w:pPr>
-      <w:proofErr w:type="gramStart"/>
-      <w:r>
-        <w:rPr>
-          <w:b/>
-          <w:bCs/>
-        </w:rPr>
-        <w:t xml:space="preserve">BabelfishCompass  </w:t>
-      </w:r>
-      <w:proofErr w:type="spellStart"/>
-      <w:r>
-        <w:rPr>
-          <w:b/>
-          <w:bCs/>
-        </w:rPr>
-        <w:t>MyReport</w:t>
-      </w:r>
-      <w:proofErr w:type="spellEnd"/>
-      <w:proofErr w:type="gramEnd"/>
-      <w:r>
-        <w:rPr>
-          <w:b/>
-          <w:bCs/>
-        </w:rPr>
-        <w:t xml:space="preserve">  </w:t>
-      </w:r>
-      <w:r>
-        <w:rPr>
-          <w:b/>
-          <w:bCs/>
-        </w:rPr>
-        <w:t>C:\temp\</w:t>
-      </w:r>
-      <w:r>
-        <w:rPr>
-          <w:b/>
-          <w:bCs/>
-        </w:rPr>
-        <w:t xml:space="preserve">Accounts.sql </w:t>
-      </w:r>
-      <w:r>
-        <w:rPr>
-          <w:b/>
-          <w:bCs/>
-        </w:rPr>
-        <w:t>C:\temp\</w:t>
-      </w:r>
-      <w:r>
-        <w:rPr>
-          <w:b/>
-          <w:bCs/>
-        </w:rPr>
-        <w:t xml:space="preserve">Sales.sql </w:t>
-      </w:r>
-      <w:r>
-        <w:rPr>
-          <w:b/>
-          <w:bCs/>
-        </w:rPr>
-        <w:t>C:\temp\</w:t>
-      </w:r>
-      <w:r>
-        <w:rPr>
-          <w:b/>
-          <w:bCs/>
-        </w:rPr>
-        <w:t>HR.sql</w:t>
-      </w:r>
-    </w:p>
-    <w:p>
-      <w:pPr>
-        <w:pStyle w:val="BodyText"/>
-      </w:pPr>
-      <w:r>
-        <w:t xml:space="preserve">When </w:t>
-      </w:r>
-      <w:r>
-        <w:t>you create a</w:t>
-      </w:r>
-      <w:r>
-        <w:t xml:space="preserve"> report for multiple applications, the assessment can optionally indicate which applications contribute to a particular line item. To in</w:t>
-      </w:r>
-      <w:r>
-        <w:t>clude</w:t>
-      </w:r>
-      <w:r>
-        <w:t xml:space="preserve"> this</w:t>
-      </w:r>
-      <w:r>
-        <w:t xml:space="preserve"> content</w:t>
-      </w:r>
-      <w:r>
-        <w:t xml:space="preserve">, </w:t>
-      </w:r>
-      <w:r>
-        <w:t xml:space="preserve">specify </w:t>
-      </w:r>
-      <w:proofErr w:type="gramStart"/>
-      <w:r>
-        <w:t xml:space="preserve">the </w:t>
-      </w:r>
-      <w:r>
-        <w:t xml:space="preserve"> </w:t>
-      </w:r>
-      <w:r>
-        <w:rPr>
-          <w:b/>
-        </w:rPr>
-        <w:t>-</w:t>
-      </w:r>
-      <w:proofErr w:type="spellStart"/>
-      <w:proofErr w:type="gramEnd"/>
-      <w:r>
-        <w:rPr>
-          <w:b/>
-        </w:rPr>
-        <w:t>reportoption</w:t>
-      </w:r>
-      <w:proofErr w:type="spellEnd"/>
-      <w:r>
-        <w:rPr>
-          <w:b/>
-        </w:rPr>
-        <w:t xml:space="preserve"> apps</w:t>
-      </w:r>
-      <w:r>
-        <w:rPr>
-          <w:bCs/>
-        </w:rPr>
-        <w:t xml:space="preserve"> option</w:t>
-      </w:r>
-      <w:r>
-        <w:rPr>
-          <w:bCs/>
-        </w:rPr>
-        <w:t>.</w:t>
-      </w:r>
-      <w:r>
-        <w:t xml:space="preserve"> The report will contain lines </w:t>
-      </w:r>
-      <w:r>
-        <w:t>in the following format:</w:t>
-      </w:r>
-      <w:r>
-        <w:t xml:space="preserve"> </w:t>
-      </w:r>
-    </w:p>
-    <w:p>
-      <w:pPr>
-        <w:pStyle w:val="BodyText"/>
-        <w:ind w:left="709"/>
-        <w:rPr>
-          <w:b/>
-          <w:bCs/>
-        </w:rPr>
-      </w:pPr>
-      <w:proofErr w:type="gramStart"/>
-      <w:r>
-        <w:rPr>
-          <w:b/>
-          <w:bCs/>
-        </w:rPr>
-        <w:t>SOUNDEX(</w:t>
-      </w:r>
-      <w:proofErr w:type="gramEnd"/>
-      <w:r>
-        <w:rPr>
-          <w:b/>
-          <w:bCs/>
-        </w:rPr>
-        <w:t xml:space="preserve">) : 45      #apps=3: Accounts(16), Support(20), HR(9) </w:t>
+      <w:r>
+        <w:rPr>
+          <w:b/>
+          <w:bCs/>
+        </w:rPr>
+        <w:t xml:space="preserve">SOUNDEX() : 45      #apps=3: Accounts(16), Support(20), HR(9) </w:t>
       </w:r>
     </w:p>
     <w:p>
@@ -4882,19 +4902,11 @@
       <w:r>
         <w:t xml:space="preserve">This means 45 cases of the </w:t>
       </w:r>
-      <w:proofErr w:type="gramStart"/>
-      <w:r>
-        <w:rPr>
-          <w:b/>
-        </w:rPr>
-        <w:t>SOUNDEX(</w:t>
-      </w:r>
-      <w:proofErr w:type="gramEnd"/>
-      <w:r>
-        <w:rPr>
-          <w:b/>
-        </w:rPr>
-        <w:t>)</w:t>
+      <w:r>
+        <w:rPr>
+          <w:b/>
+        </w:rPr>
+        <w:t>SOUNDEX()</w:t>
       </w:r>
       <w:r>
         <w:t xml:space="preserve"> built-in function were found, in three applications as indicated:</w:t>
@@ -4904,16 +4916,16 @@
       <w:pPr>
         <w:pStyle w:val="Heading2"/>
       </w:pPr>
-      <w:bookmarkStart w:id="9" w:name="_Ref88921258"/>
-      <w:bookmarkStart w:id="10" w:name="_Toc88924995"/>
+      <w:bookmarkStart w:id="10" w:name="_Ref88921258"/>
+      <w:bookmarkStart w:id="11" w:name="_Toc89093219"/>
       <w:r>
         <w:t xml:space="preserve">Report </w:t>
       </w:r>
       <w:r>
         <w:t>directory location</w:t>
       </w:r>
-      <w:bookmarkEnd w:id="9"/>
       <w:bookmarkEnd w:id="10"/>
+      <w:bookmarkEnd w:id="11"/>
     </w:p>
     <w:p>
       <w:pPr>
@@ -4944,6 +4956,9 @@
         </w:numPr>
       </w:pPr>
       <w:r>
+        <w:rPr>
+          <w:b/>
+        </w:rPr>
         <w:t>C:\Users\</w:t>
       </w:r>
       <w:r>
@@ -4953,6 +4968,9 @@
         <w:t>username</w:t>
       </w:r>
       <w:r>
+        <w:rPr>
+          <w:b/>
+        </w:rPr>
         <w:t>\Documents\BabelfishCompass</w:t>
       </w:r>
       <w:r>
@@ -4974,6 +4992,9 @@
         </w:numPr>
       </w:pPr>
       <w:r>
+        <w:rPr>
+          <w:b/>
+        </w:rPr>
         <w:t>/Users/</w:t>
       </w:r>
       <w:r>
@@ -4983,9 +5004,15 @@
         <w:t>username</w:t>
       </w:r>
       <w:r>
+        <w:rPr>
+          <w:b/>
+        </w:rPr>
         <w:t>/BabelfishCompass</w:t>
       </w:r>
       <w:r>
+        <w:rPr>
+          <w:b/>
+        </w:rPr>
         <w:t>Reports</w:t>
       </w:r>
       <w:r>
@@ -5001,6 +5028,9 @@
         </w:numPr>
       </w:pPr>
       <w:r>
+        <w:rPr>
+          <w:b/>
+        </w:rPr>
         <w:t>/home/</w:t>
       </w:r>
       <w:r>
@@ -5010,9 +5040,15 @@
         <w:t>username</w:t>
       </w:r>
       <w:r>
+        <w:rPr>
+          <w:b/>
+        </w:rPr>
         <w:t>/BabelfishCompass</w:t>
       </w:r>
       <w:r>
+        <w:rPr>
+          <w:b/>
+        </w:rPr>
         <w:t>Reports</w:t>
       </w:r>
       <w:r>
@@ -5030,7 +5066,16 @@
         <w:t xml:space="preserve">A report is created as </w:t>
       </w:r>
       <w:r>
-        <w:t xml:space="preserve">a .html file in </w:t>
+        <w:t xml:space="preserve">a </w:t>
+      </w:r>
+      <w:r>
+        <w:rPr>
+          <w:b/>
+        </w:rPr>
+        <w:t>.html</w:t>
+      </w:r>
+      <w:r>
+        <w:t xml:space="preserve"> file in </w:t>
       </w:r>
       <w:r>
         <w:t xml:space="preserve">a directory </w:t>
@@ -5130,21 +5175,7 @@
         <w:rPr>
           <w:b/>
         </w:rPr>
-        <w:t>System.getProperty("</w:t>
-      </w:r>
-      <w:proofErr w:type="gramStart"/>
-      <w:r>
-        <w:rPr>
-          <w:b/>
-        </w:rPr>
-        <w:t>user.home</w:t>
-      </w:r>
-      <w:proofErr w:type="gramEnd"/>
-      <w:r>
-        <w:rPr>
-          <w:b/>
-        </w:rPr>
-        <w:t>")</w:t>
+        <w:t>System.getProperty("user.home")</w:t>
       </w:r>
       <w:r>
         <w:t xml:space="preserve"> in Java. The locations shown above are typical defaults.</w:t>
@@ -5156,7 +5187,10 @@
         <w:t xml:space="preserve">different, </w:t>
       </w:r>
       <w:r>
-        <w:t>user-defined location.</w:t>
+        <w:t>user-defined location</w:t>
+      </w:r>
+      <w:r>
+        <w:t xml:space="preserve"> instead.</w:t>
       </w:r>
     </w:p>
     <w:p>
@@ -5168,9 +5202,9 @@
       <w:pPr>
         <w:pStyle w:val="Heading1"/>
       </w:pPr>
-      <w:bookmarkStart w:id="11" w:name="_Ref88886795"/>
-      <w:bookmarkStart w:id="12" w:name="_Hlk85191248"/>
-      <w:bookmarkStart w:id="13" w:name="_Toc88924996"/>
+      <w:bookmarkStart w:id="12" w:name="_Ref88886795"/>
+      <w:bookmarkStart w:id="13" w:name="_Hlk85191248"/>
+      <w:bookmarkStart w:id="14" w:name="_Toc89093220"/>
       <w:r>
         <w:t>Specifying the</w:t>
       </w:r>
@@ -5180,10 +5214,10 @@
       <w:r>
         <w:t>version</w:t>
       </w:r>
-      <w:bookmarkEnd w:id="11"/>
-      <w:bookmarkEnd w:id="13"/>
-    </w:p>
-    <w:bookmarkEnd w:id="12"/>
+      <w:bookmarkEnd w:id="12"/>
+      <w:bookmarkEnd w:id="14"/>
+    </w:p>
+    <w:bookmarkEnd w:id="13"/>
     <w:p>
       <w:pPr>
         <w:pStyle w:val="BodyText"/>
@@ -5304,16 +5338,16 @@
       <w:pPr>
         <w:pStyle w:val="Heading1"/>
       </w:pPr>
-      <w:bookmarkStart w:id="14" w:name="_Ref88837155"/>
-      <w:bookmarkStart w:id="15" w:name="_Ref88883626"/>
-      <w:bookmarkStart w:id="16" w:name="_Toc88924997"/>
+      <w:bookmarkStart w:id="15" w:name="_Ref88837155"/>
+      <w:bookmarkStart w:id="16" w:name="_Ref88883626"/>
+      <w:bookmarkStart w:id="17" w:name="_Toc89093221"/>
       <w:r>
         <w:lastRenderedPageBreak/>
         <w:t>Command-line options</w:t>
       </w:r>
-      <w:bookmarkEnd w:id="14"/>
       <w:bookmarkEnd w:id="15"/>
       <w:bookmarkEnd w:id="16"/>
+      <w:bookmarkEnd w:id="17"/>
     </w:p>
     <w:p>
       <w:pPr>
@@ -6228,14 +6262,12 @@
       <w:r>
         <w:t xml:space="preserve">do not use classification/report group overrides from </w:t>
       </w:r>
-      <w:proofErr w:type="spellStart"/>
       <w:r>
         <w:rPr>
           <w:b/>
         </w:rPr>
         <w:t>BabelfishCompassUser.cfg</w:t>
       </w:r>
-      <w:proofErr w:type="spellEnd"/>
       <w:r>
         <w:rPr>
           <w:b/>
@@ -6474,6 +6506,66 @@
       <w:r>
         <w:t>: generates two cross-references for all items that are marked as "not supported" or "review". One cross-reference is ordered by SQL feature, the other by objects for which such items were detected.</w:t>
       </w:r>
+      <w:r>
+        <w:br/>
+      </w:r>
+      <w:r>
+        <w:rPr>
+          <w:u w:val="single"/>
+        </w:rPr>
+        <w:t>Warning:</w:t>
+      </w:r>
+      <w:r>
+        <w:t xml:space="preserve"> for large schemas, the report generated with </w:t>
+      </w:r>
+      <w:proofErr w:type="spellStart"/>
+      <w:r>
+        <w:rPr>
+          <w:b/>
+        </w:rPr>
+        <w:t>xref</w:t>
+      </w:r>
+      <w:proofErr w:type="spellEnd"/>
+      <w:r>
+        <w:t xml:space="preserve"> (and even more so when combined with </w:t>
+      </w:r>
+      <w:r>
+        <w:rPr>
+          <w:b/>
+        </w:rPr>
+        <w:t>status=all</w:t>
+      </w:r>
+      <w:r>
+        <w:t xml:space="preserve">), may become very large and may take longer to load in your browser. For this reason, the </w:t>
+      </w:r>
+      <w:proofErr w:type="spellStart"/>
+      <w:r>
+        <w:rPr>
+          <w:b/>
+        </w:rPr>
+        <w:t>xref</w:t>
+      </w:r>
+      <w:proofErr w:type="spellEnd"/>
+      <w:r>
+        <w:t xml:space="preserve"> option is off by default, and you have to specify it explicitly with </w:t>
+      </w:r>
+      <w:r>
+        <w:rPr>
+          <w:b/>
+        </w:rPr>
+        <w:t>-</w:t>
+      </w:r>
+      <w:proofErr w:type="spellStart"/>
+      <w:r>
+        <w:rPr>
+          <w:b/>
+        </w:rPr>
+        <w:t>reportoption</w:t>
+      </w:r>
+      <w:proofErr w:type="spellEnd"/>
+      <w:r>
+        <w:t>.</w:t>
+      </w:r>
     </w:p>
     <w:p>
       <w:pPr>
@@ -6575,6 +6667,7 @@
         <w:rPr>
           <w:b/>
         </w:rPr>
+        <w:lastRenderedPageBreak/>
         <w:t>detail</w:t>
       </w:r>
       <w:r>
@@ -6623,7 +6716,6 @@
         <w:rPr>
           <w:b/>
         </w:rPr>
-        <w:lastRenderedPageBreak/>
         <w:t>filter=</w:t>
       </w:r>
       <w:r>
@@ -6810,19 +6902,11 @@
       <w:r>
         <w:t xml:space="preserve">when a report covers multiple applications. For example, the following means that 45 cases of the </w:t>
       </w:r>
-      <w:proofErr w:type="gramStart"/>
-      <w:r>
-        <w:rPr>
-          <w:b/>
-        </w:rPr>
-        <w:t>SOUNDEX(</w:t>
-      </w:r>
-      <w:proofErr w:type="gramEnd"/>
-      <w:r>
-        <w:rPr>
-          <w:b/>
-        </w:rPr>
-        <w:t>)</w:t>
+      <w:r>
+        <w:rPr>
+          <w:b/>
+        </w:rPr>
+        <w:t>SOUNDEX()</w:t>
       </w:r>
       <w:r>
         <w:t xml:space="preserve"> built-in function were found, in three applications as indicated:</w:t>
@@ -6837,21 +6921,12 @@
           <w:bCs/>
         </w:rPr>
       </w:pPr>
-      <w:proofErr w:type="gramStart"/>
-      <w:r>
-        <w:rPr>
-          <w:b/>
-          <w:bCs/>
-        </w:rPr>
-        <w:t>SOUNDEX(</w:t>
-      </w:r>
-      <w:proofErr w:type="gramEnd"/>
-      <w:r>
-        <w:rPr>
-          <w:b/>
-          <w:bCs/>
-        </w:rPr>
-        <w:t xml:space="preserve">) : 45      #apps=3: Accounts(16), Support(20), HR(9) </w:t>
+      <w:r>
+        <w:rPr>
+          <w:b/>
+          <w:bCs/>
+        </w:rPr>
+        <w:t xml:space="preserve">SOUNDEX() : 45      #apps=3: Accounts(16), Support(20), HR(9) </w:t>
       </w:r>
     </w:p>
     <w:p>
@@ -6993,14 +7068,12 @@
       <w:r>
         <w:t xml:space="preserve"> </w:t>
       </w:r>
-      <w:proofErr w:type="spellStart"/>
       <w:r>
         <w:rPr>
           <w:b/>
         </w:rPr>
         <w:t>BBFCompass</w:t>
       </w:r>
-      <w:proofErr w:type="spellEnd"/>
       <w:r>
         <w:t xml:space="preserve"> in a PostgreSQL database, and loads all captured items into the table. This table can then be accessed with SQL queries </w:t>
       </w:r>
@@ -7070,19 +7143,11 @@
       <w:r>
         <w:t xml:space="preserve"> a comma-separated list as follows: </w:t>
       </w:r>
-      <w:proofErr w:type="gramStart"/>
-      <w:r>
-        <w:rPr>
-          <w:b/>
-        </w:rPr>
-        <w:t>host,port</w:t>
-      </w:r>
-      <w:proofErr w:type="gramEnd"/>
-      <w:r>
-        <w:rPr>
-          <w:b/>
-        </w:rPr>
-        <w:t xml:space="preserve">,username,password,dbname </w:t>
+      <w:r>
+        <w:rPr>
+          <w:b/>
+        </w:rPr>
+        <w:t xml:space="preserve">host,port,username,password,dbname </w:t>
       </w:r>
       <w:r>
         <w:t xml:space="preserve">. </w:t>
@@ -7153,6 +7218,7 @@
         <w:rPr>
           <w:b/>
         </w:rPr>
+        <w:lastRenderedPageBreak/>
         <w:t>-</w:t>
       </w:r>
       <w:proofErr w:type="spellStart"/>
@@ -7217,14 +7283,13 @@
       <w:pPr>
         <w:pStyle w:val="Heading2"/>
       </w:pPr>
-      <w:bookmarkStart w:id="17" w:name="_Ref88887309"/>
-      <w:bookmarkStart w:id="18" w:name="_Toc88924998"/>
-      <w:r>
-        <w:lastRenderedPageBreak/>
+      <w:bookmarkStart w:id="18" w:name="_Ref88887309"/>
+      <w:bookmarkStart w:id="19" w:name="_Toc89093222"/>
+      <w:r>
         <w:t>Examples</w:t>
       </w:r>
-      <w:bookmarkEnd w:id="17"/>
       <w:bookmarkEnd w:id="18"/>
+      <w:bookmarkEnd w:id="19"/>
     </w:p>
     <w:p>
       <w:pPr>
@@ -7307,7 +7372,13 @@
       </w:r>
       <w:r>
         <w:br/>
-        <w:t>deleting the report first if it already exist</w:t>
+        <w:t xml:space="preserve">deleting the report </w:t>
+      </w:r>
+      <w:r>
+        <w:t xml:space="preserve">directory </w:t>
+      </w:r>
+      <w:r>
+        <w:t>first if it already exist</w:t>
       </w:r>
       <w:r>
         <w:t>s</w:t>
@@ -7448,7 +7519,6 @@
         <w:t xml:space="preserve"> </w:t>
       </w:r>
       <w:proofErr w:type="spellStart"/>
-      <w:proofErr w:type="gramStart"/>
       <w:r>
         <w:rPr>
           <w:b/>
@@ -7457,7 +7527,6 @@
         <w:t>xref,status</w:t>
       </w:r>
       <w:proofErr w:type="spellEnd"/>
-      <w:proofErr w:type="gramEnd"/>
       <w:r>
         <w:rPr>
           <w:b/>
@@ -7591,23 +7660,7 @@
           <w:b/>
           <w:bCs/>
         </w:rPr>
-        <w:t>anycompany.com,</w:t>
-      </w:r>
-      <w:proofErr w:type="gramStart"/>
-      <w:r>
-        <w:rPr>
-          <w:b/>
-          <w:bCs/>
-        </w:rPr>
-        <w:t>5432,bob</w:t>
-      </w:r>
-      <w:proofErr w:type="gramEnd"/>
-      <w:r>
-        <w:rPr>
-          <w:b/>
-          <w:bCs/>
-        </w:rPr>
-        <w:t>,B!gbob72,mydb</w:t>
+        <w:t>anycompany.com,5432,bob,B!gbob72,mydb</w:t>
       </w:r>
       <w:r>
         <w:rPr>
@@ -7639,17 +7692,73 @@
         <w:t xml:space="preserve"> report</w:t>
       </w:r>
       <w:r>
+        <w:t xml:space="preserve"> named </w:t>
+      </w:r>
+      <w:r>
+        <w:t xml:space="preserve">: </w:t>
+      </w:r>
+      <w:r>
+        <w:rPr>
+          <w:b/>
+          <w:bCs/>
+        </w:rPr>
+        <w:t>C:\...\BabelfishCompass\MyReport4\MyApp.xref.html</w:t>
+      </w:r>
+      <w:r>
+        <w:t xml:space="preserve">. </w:t>
+      </w:r>
+      <w:r>
+        <w:t>(w</w:t>
+      </w:r>
+      <w:r>
+        <w:t>ithout</w:t>
+      </w:r>
+      <w:r>
+        <w:t xml:space="preserve"> the</w:t>
+      </w:r>
+      <w:r>
         <w:t xml:space="preserve"> </w:t>
       </w:r>
-      <w:proofErr w:type="gramStart"/>
-      <w:r>
-        <w:t xml:space="preserve">named </w:t>
-      </w:r>
-      <w:r>
-        <w:t>:</w:t>
-      </w:r>
-      <w:proofErr w:type="gramEnd"/>
-      <w:r>
+      <w:r>
+        <w:rPr>
+          <w:b/>
+          <w:bCs/>
+        </w:rPr>
+        <w:t>-</w:t>
+      </w:r>
+      <w:proofErr w:type="spellStart"/>
+      <w:r>
+        <w:rPr>
+          <w:b/>
+          <w:bCs/>
+        </w:rPr>
+        <w:t>reportfile</w:t>
+      </w:r>
+      <w:proofErr w:type="spellEnd"/>
+      <w:r>
+        <w:t xml:space="preserve"> option</w:t>
+      </w:r>
+      <w:r>
+        <w:t xml:space="preserve">, the report file name would </w:t>
+      </w:r>
+      <w:r>
+        <w:t xml:space="preserve">be </w:t>
+      </w:r>
+      <w:r>
+        <w:t xml:space="preserve">something like </w:t>
+      </w:r>
+      <w:r>
+        <w:rPr>
+          <w:b/>
+          <w:bCs/>
+        </w:rPr>
+        <w:t>C:\...\BabelfishCompass\</w:t>
+      </w:r>
+      <w:r>
+        <w:rPr>
+          <w:b/>
+          <w:bCs/>
+        </w:rPr>
         <w:t xml:space="preserve"> </w:t>
       </w:r>
       <w:r>
@@ -7657,75 +7766,6 @@
           <w:b/>
           <w:bCs/>
         </w:rPr>
-        <w:t>C:\...\BabelfishCompass\MyReport4\MyApp.xref.html</w:t>
-      </w:r>
-      <w:r>
-        <w:t xml:space="preserve">. </w:t>
-      </w:r>
-      <w:r>
-        <w:t>(</w:t>
-      </w:r>
-      <w:proofErr w:type="gramStart"/>
-      <w:r>
-        <w:t>w</w:t>
-      </w:r>
-      <w:r>
-        <w:t>ithout</w:t>
-      </w:r>
-      <w:proofErr w:type="gramEnd"/>
-      <w:r>
-        <w:t xml:space="preserve"> the</w:t>
-      </w:r>
-      <w:r>
-        <w:t xml:space="preserve"> </w:t>
-      </w:r>
-      <w:r>
-        <w:rPr>
-          <w:b/>
-          <w:bCs/>
-        </w:rPr>
-        <w:t>-</w:t>
-      </w:r>
-      <w:proofErr w:type="spellStart"/>
-      <w:r>
-        <w:rPr>
-          <w:b/>
-          <w:bCs/>
-        </w:rPr>
-        <w:t>reportfile</w:t>
-      </w:r>
-      <w:proofErr w:type="spellEnd"/>
-      <w:r>
-        <w:t xml:space="preserve"> option</w:t>
-      </w:r>
-      <w:r>
-        <w:t xml:space="preserve">, the report file name would </w:t>
-      </w:r>
-      <w:r>
-        <w:t xml:space="preserve">be </w:t>
-      </w:r>
-      <w:r>
-        <w:t xml:space="preserve">something like </w:t>
-      </w:r>
-      <w:r>
-        <w:rPr>
-          <w:b/>
-          <w:bCs/>
-        </w:rPr>
-        <w:t>C:\...\BabelfishCompass\</w:t>
-      </w:r>
-      <w:r>
-        <w:rPr>
-          <w:b/>
-          <w:bCs/>
-        </w:rPr>
-        <w:t xml:space="preserve"> </w:t>
-      </w:r>
-      <w:r>
-        <w:rPr>
-          <w:b/>
-          <w:bCs/>
-        </w:rPr>
         <w:t>MyReport4\report-MyReport4-2021-Sep-13-21.22.23.html</w:t>
       </w:r>
       <w:r>
@@ -7768,12 +7808,11 @@
       <w:pPr>
         <w:pStyle w:val="Heading1"/>
       </w:pPr>
-      <w:bookmarkStart w:id="19" w:name="_Toc88924999"/>
-      <w:r>
-        <w:lastRenderedPageBreak/>
+      <w:bookmarkStart w:id="20" w:name="_Toc89093223"/>
+      <w:r>
         <w:t>File handling</w:t>
       </w:r>
-      <w:bookmarkEnd w:id="19"/>
+      <w:bookmarkEnd w:id="20"/>
     </w:p>
     <w:p>
       <w:pPr>
@@ -7803,7 +7842,7 @@
       <w:r>
         <w:t>Windows</w:t>
       </w:r>
-      <w:bookmarkStart w:id="20" w:name="_Hlk85391487"/>
+      <w:bookmarkStart w:id="21" w:name="_Hlk85391487"/>
       <w:r>
         <w:t xml:space="preserve">: </w:t>
       </w:r>
@@ -7814,7 +7853,7 @@
         </w:rPr>
         <w:t>%USERPROFILE%\BabelfishCompass\</w:t>
       </w:r>
-      <w:bookmarkEnd w:id="20"/>
+      <w:bookmarkEnd w:id="21"/>
       <w:r>
         <w:rPr>
           <w:b/>
@@ -7873,9 +7912,6 @@
       </w:r>
       <w:r>
         <w:t xml:space="preserve">. </w:t>
-      </w:r>
-      <w:r>
-        <w:t>If desired, the report file itself may be renamed.</w:t>
       </w:r>
     </w:p>
     <w:p>
@@ -8096,12 +8132,12 @@
       <w:pPr>
         <w:pStyle w:val="Heading1"/>
       </w:pPr>
-      <w:bookmarkStart w:id="21" w:name="_Toc88925000"/>
+      <w:bookmarkStart w:id="22" w:name="_Toc89093224"/>
       <w:r>
         <w:lastRenderedPageBreak/>
         <w:t>The BabelfishFeatures.cfg file</w:t>
       </w:r>
-      <w:bookmarkEnd w:id="21"/>
+      <w:bookmarkEnd w:id="22"/>
     </w:p>
     <w:p>
       <w:pPr>
@@ -8232,14 +8268,14 @@
       <w:pPr>
         <w:pStyle w:val="BodyText"/>
       </w:pPr>
-      <w:bookmarkStart w:id="22" w:name="_Toc88925001"/>
+      <w:bookmarkStart w:id="23" w:name="_Toc89093225"/>
       <w:r>
         <w:rPr>
           <w:rStyle w:val="Heading2Char"/>
         </w:rPr>
         <w:t>SQL feature classifications</w:t>
       </w:r>
-      <w:bookmarkEnd w:id="22"/>
+      <w:bookmarkEnd w:id="23"/>
       <w:r>
         <w:br/>
       </w:r>
@@ -8289,21 +8325,10 @@
         <w:rPr>
           <w:b/>
         </w:rPr>
-        <w:t xml:space="preserve">Not </w:t>
-      </w:r>
-      <w:proofErr w:type="gramStart"/>
-      <w:r>
-        <w:rPr>
-          <w:b/>
-        </w:rPr>
-        <w:t>Supported</w:t>
-      </w:r>
-      <w:r>
-        <w:t xml:space="preserve"> :</w:t>
-      </w:r>
-      <w:proofErr w:type="gramEnd"/>
-      <w:r>
-        <w:t xml:space="preserve"> the feature is currently not supported by Babelfish</w:t>
+        <w:t>Not Supported</w:t>
+      </w:r>
+      <w:r>
+        <w:t xml:space="preserve"> : the feature is currently not supported by Babelfish</w:t>
       </w:r>
       <w:r>
         <w:t>.</w:t>
@@ -8321,21 +8346,10 @@
         <w:rPr>
           <w:b/>
         </w:rPr>
-        <w:t xml:space="preserve">Review </w:t>
-      </w:r>
-      <w:proofErr w:type="gramStart"/>
-      <w:r>
-        <w:rPr>
-          <w:b/>
-        </w:rPr>
-        <w:t>Semantics</w:t>
-      </w:r>
-      <w:r>
-        <w:t xml:space="preserve"> :</w:t>
-      </w:r>
-      <w:proofErr w:type="gramEnd"/>
-      <w:r>
-        <w:t xml:space="preserve"> the feature involves aspects which cannot be addressed by Babelfish, but requires </w:t>
+        <w:t>Review Semantics</w:t>
+      </w:r>
+      <w:r>
+        <w:t xml:space="preserve"> : the feature involves aspects which cannot be addressed by Babelfish, but requires </w:t>
       </w:r>
       <w:r>
         <w:t>review</w:t>
@@ -8356,21 +8370,10 @@
         <w:rPr>
           <w:b/>
         </w:rPr>
-        <w:t xml:space="preserve">Review </w:t>
-      </w:r>
-      <w:proofErr w:type="gramStart"/>
-      <w:r>
-        <w:rPr>
-          <w:b/>
-        </w:rPr>
-        <w:t>Performance</w:t>
-      </w:r>
-      <w:r>
-        <w:t xml:space="preserve"> :</w:t>
-      </w:r>
-      <w:proofErr w:type="gramEnd"/>
-      <w:r>
-        <w:t xml:space="preserve"> the feature </w:t>
+        <w:t>Review Performance</w:t>
+      </w:r>
+      <w:r>
+        <w:t xml:space="preserve"> : the feature </w:t>
       </w:r>
       <w:r>
         <w:t xml:space="preserve">involves a performance-related aspect in SQL Server, and therefore </w:t>
@@ -8412,21 +8415,10 @@
         <w:rPr>
           <w:b/>
         </w:rPr>
-        <w:t xml:space="preserve">Review </w:t>
-      </w:r>
-      <w:proofErr w:type="gramStart"/>
-      <w:r>
-        <w:rPr>
-          <w:b/>
-        </w:rPr>
-        <w:t>Manually</w:t>
-      </w:r>
-      <w:r>
-        <w:t xml:space="preserve"> :</w:t>
-      </w:r>
-      <w:proofErr w:type="gramEnd"/>
-      <w:r>
-        <w:t xml:space="preserve"> the feature cannot </w:t>
+        <w:t>Review Manually</w:t>
+      </w:r>
+      <w:r>
+        <w:t xml:space="preserve"> : the feature cannot </w:t>
       </w:r>
       <w:r>
         <w:t>b</w:t>
@@ -8450,21 +8442,10 @@
         <w:rPr>
           <w:b/>
         </w:rPr>
-        <w:t>SET LANGUAGE @</w:t>
-      </w:r>
-      <w:proofErr w:type="gramStart"/>
-      <w:r>
-        <w:rPr>
-          <w:b/>
-        </w:rPr>
-        <w:t>v</w:t>
-      </w:r>
-      <w:r>
-        <w:t xml:space="preserve"> :</w:t>
-      </w:r>
-      <w:proofErr w:type="gramEnd"/>
-      <w:r>
-        <w:t xml:space="preserve"> </w:t>
+        <w:t>SET LANGUAGE @v</w:t>
+      </w:r>
+      <w:r>
+        <w:t xml:space="preserve"> : </w:t>
       </w:r>
       <w:r>
         <w:t>Babelfish Compass cannot determine if</w:t>
@@ -8490,7 +8471,6 @@
           <w:numId w:val="19"/>
         </w:numPr>
       </w:pPr>
-      <w:proofErr w:type="gramStart"/>
       <w:r>
         <w:rPr>
           <w:b/>
@@ -8498,11 +8478,7 @@
         <w:t>Ignored</w:t>
       </w:r>
       <w:r>
-        <w:t xml:space="preserve"> :</w:t>
-      </w:r>
-      <w:proofErr w:type="gramEnd"/>
-      <w:r>
-        <w:t xml:space="preserve"> the feature is currently ignored by Babelfish</w:t>
+        <w:t xml:space="preserve"> : the feature is currently ignored by Babelfish</w:t>
       </w:r>
       <w:r>
         <w:t>.</w:t>
@@ -8517,7 +8493,7 @@
       <w:pPr>
         <w:pStyle w:val="Heading2"/>
       </w:pPr>
-      <w:bookmarkStart w:id="23" w:name="_Toc88925002"/>
+      <w:bookmarkStart w:id="24" w:name="_Toc89093226"/>
       <w:r>
         <w:t>Example</w:t>
       </w:r>
@@ -8527,7 +8503,7 @@
       <w:r>
         <w:t>BabelfishFeatures.cfg</w:t>
       </w:r>
-      <w:bookmarkEnd w:id="23"/>
+      <w:bookmarkEnd w:id="24"/>
       <w:r>
         <w:t xml:space="preserve"> </w:t>
       </w:r>
@@ -8696,23 +8672,7 @@
           <w:bCs/>
         </w:rPr>
         <w:br/>
-        <w:t>list=</w:t>
-      </w:r>
-      <w:proofErr w:type="gramStart"/>
-      <w:r>
-        <w:rPr>
-          <w:b/>
-          <w:bCs/>
-        </w:rPr>
-        <w:t>NEXT,PRIOR</w:t>
-      </w:r>
-      <w:proofErr w:type="gramEnd"/>
-      <w:r>
-        <w:rPr>
-          <w:b/>
-          <w:bCs/>
-        </w:rPr>
-        <w:t>,FIRST,LAST,ABSOLUTE,RELATIVE</w:t>
+        <w:t>list=NEXT,PRIOR,FIRST,LAST,ABSOLUTE,RELATIVE</w:t>
       </w:r>
       <w:r>
         <w:rPr>
@@ -8765,7 +8725,7 @@
       <w:pPr>
         <w:pStyle w:val="Heading1"/>
       </w:pPr>
-      <w:bookmarkStart w:id="24" w:name="_Toc88925003"/>
+      <w:bookmarkStart w:id="25" w:name="_Toc89093227"/>
       <w:r>
         <w:t>The Babelfish</w:t>
       </w:r>
@@ -8784,7 +8744,7 @@
       <w:r>
         <w:t>overrides)</w:t>
       </w:r>
-      <w:bookmarkEnd w:id="24"/>
+      <w:bookmarkEnd w:id="25"/>
     </w:p>
     <w:p>
       <w:pPr>
@@ -8963,7 +8923,13 @@
         <w:t xml:space="preserve"> </w:t>
       </w:r>
       <w:r>
-        <w:t xml:space="preserve">The default location of the configuration file is </w:t>
+        <w:t>The default location of th</w:t>
+      </w:r>
+      <w:r>
+        <w:t xml:space="preserve">is </w:t>
+      </w:r>
+      <w:r>
+        <w:t xml:space="preserve">file is </w:t>
       </w:r>
       <w:r>
         <w:rPr>
@@ -9063,7 +9029,6 @@
       <w:r>
         <w:t xml:space="preserve"> </w:t>
       </w:r>
-      <w:proofErr w:type="spellStart"/>
       <w:r>
         <w:rPr>
           <w:b/>
@@ -9094,7 +9059,6 @@
         </w:rPr>
         <w:t>.cfg</w:t>
       </w:r>
-      <w:proofErr w:type="spellEnd"/>
       <w:r>
         <w:t xml:space="preserve"> is not overwritten when installing a new version of Babelfish Compass, as opposed to </w:t>
       </w:r>
@@ -9136,7 +9100,6 @@
       <w:r>
         <w:t xml:space="preserve"> </w:t>
       </w:r>
-      <w:proofErr w:type="spellStart"/>
       <w:r>
         <w:rPr>
           <w:b/>
@@ -9167,7 +9130,6 @@
         </w:rPr>
         <w:t>.cfg</w:t>
       </w:r>
-      <w:proofErr w:type="spellEnd"/>
       <w:r>
         <w:t xml:space="preserve"> </w:t>
       </w:r>
@@ -9198,7 +9160,6 @@
       <w:r>
         <w:t xml:space="preserve">use </w:t>
       </w:r>
-      <w:proofErr w:type="spellStart"/>
       <w:r>
         <w:rPr>
           <w:b/>
@@ -9229,7 +9190,6 @@
         </w:rPr>
         <w:t>.cfg</w:t>
       </w:r>
-      <w:proofErr w:type="spellEnd"/>
       <w:r>
         <w:t xml:space="preserve"> to </w:t>
       </w:r>
@@ -9250,7 +9210,6 @@
       <w:pPr>
         <w:pStyle w:val="BodyText"/>
       </w:pPr>
-      <w:proofErr w:type="spellStart"/>
       <w:r>
         <w:rPr>
           <w:b/>
@@ -9281,7 +9240,6 @@
         </w:rPr>
         <w:t>.cfg</w:t>
       </w:r>
-      <w:proofErr w:type="spellEnd"/>
       <w:r>
         <w:rPr>
           <w:b/>
@@ -9376,7 +9334,6 @@
       <w:r>
         <w:t xml:space="preserve"> </w:t>
       </w:r>
-      <w:proofErr w:type="spellStart"/>
       <w:r>
         <w:rPr>
           <w:b/>
@@ -9407,7 +9364,6 @@
         </w:rPr>
         <w:t>.cfg</w:t>
       </w:r>
-      <w:proofErr w:type="spellEnd"/>
       <w:r>
         <w:rPr>
           <w:b/>
@@ -9429,7 +9385,6 @@
         </w:rPr>
         <w:t xml:space="preserve"> </w:t>
       </w:r>
-      <w:proofErr w:type="spellStart"/>
       <w:r>
         <w:rPr>
           <w:b/>
@@ -9460,7 +9415,6 @@
         </w:rPr>
         <w:t>.cfg</w:t>
       </w:r>
-      <w:proofErr w:type="spellEnd"/>
       <w:r>
         <w:rPr>
           <w:b/>
@@ -9487,7 +9441,6 @@
       <w:r>
         <w:t xml:space="preserve"> </w:t>
       </w:r>
-      <w:proofErr w:type="spellStart"/>
       <w:r>
         <w:rPr>
           <w:b/>
@@ -9518,7 +9471,6 @@
         </w:rPr>
         <w:t>.cfg</w:t>
       </w:r>
-      <w:proofErr w:type="spellEnd"/>
       <w:r>
         <w:t xml:space="preserve"> file</w:t>
       </w:r>
@@ -9564,7 +9516,6 @@
         </w:rPr>
         <w:t xml:space="preserve"> </w:t>
       </w:r>
-      <w:proofErr w:type="spellStart"/>
       <w:r>
         <w:rPr>
           <w:b/>
@@ -9595,7 +9546,6 @@
         </w:rPr>
         <w:t>.cfg</w:t>
       </w:r>
-      <w:proofErr w:type="spellEnd"/>
       <w:r>
         <w:t>, the</w:t>
       </w:r>
@@ -9699,15 +9649,7 @@
         <w:t>User-defined overrides are applied during analysis</w:t>
       </w:r>
       <w:r>
-        <w:t>, and any overridden values are recorded in the captured items; the assessment report is generated from these captured items. When only generating a report (</w:t>
-      </w:r>
-      <w:proofErr w:type="gramStart"/>
-      <w:r>
-        <w:t>e.g.</w:t>
-      </w:r>
-      <w:proofErr w:type="gramEnd"/>
-      <w:r>
-        <w:t xml:space="preserve"> with </w:t>
+        <w:t xml:space="preserve">, and any overridden values are recorded in the captured items; the assessment report is generated from these captured items. When only generating a report (e.g. with </w:t>
       </w:r>
       <w:r>
         <w:rPr>
@@ -9807,14 +9749,14 @@
       <w:pPr>
         <w:pStyle w:val="Heading2"/>
       </w:pPr>
-      <w:bookmarkStart w:id="25" w:name="_Toc88925004"/>
+      <w:bookmarkStart w:id="26" w:name="_Toc89093228"/>
       <w:r>
         <w:t>Example: o</w:t>
       </w:r>
       <w:r>
         <w:t>verriding default classification and reporting group</w:t>
       </w:r>
-      <w:bookmarkEnd w:id="25"/>
+      <w:bookmarkEnd w:id="26"/>
     </w:p>
     <w:p>
       <w:pPr>
@@ -9903,7 +9845,6 @@
         </w:rPr>
         <w:t>default_classification=</w:t>
       </w:r>
-      <w:proofErr w:type="gramStart"/>
       <w:r>
         <w:rPr>
           <w:b/>
@@ -9913,7 +9854,6 @@
       <w:r>
         <w:t>:</w:t>
       </w:r>
-      <w:proofErr w:type="gramEnd"/>
     </w:p>
     <w:p>
       <w:pPr>
@@ -9947,21 +9887,12 @@
       <w:r>
         <w:t xml:space="preserve">Likewise, the </w:t>
       </w:r>
-      <w:proofErr w:type="gramStart"/>
-      <w:r>
-        <w:rPr>
-          <w:b/>
-          <w:bCs/>
-        </w:rPr>
-        <w:t>FORMAT(</w:t>
-      </w:r>
-      <w:proofErr w:type="gramEnd"/>
-      <w:r>
-        <w:rPr>
-          <w:b/>
-          <w:bCs/>
-        </w:rPr>
-        <w:t>)</w:t>
+      <w:r>
+        <w:rPr>
+          <w:b/>
+          <w:bCs/>
+        </w:rPr>
+        <w:t>FORMAT()</w:t>
       </w:r>
       <w:r>
         <w:t xml:space="preserve"> </w:t>
@@ -10061,7 +9992,6 @@
       <w:r>
         <w:t xml:space="preserve"> in </w:t>
       </w:r>
-      <w:proofErr w:type="gramStart"/>
       <w:r>
         <w:rPr>
           <w:b/>
@@ -10101,7 +10031,6 @@
       <w:r>
         <w:t>:</w:t>
       </w:r>
-      <w:proofErr w:type="gramEnd"/>
     </w:p>
     <w:p>
       <w:pPr>
@@ -10125,15 +10054,7 @@
           <w:bCs/>
         </w:rPr>
         <w:br/>
-        <w:t>default_classification-ReviewManually=</w:t>
-      </w:r>
-      <w:proofErr w:type="gramStart"/>
-      <w:r>
-        <w:rPr>
-          <w:b/>
-          <w:bCs/>
-        </w:rPr>
-        <w:t>FORMAT</w:t>
+        <w:t>default_classification-ReviewManually=FORMAT</w:t>
       </w:r>
       <w:r>
         <w:rPr>
@@ -10142,7 +10063,6 @@
         </w:rPr>
         <w:t>,STR</w:t>
       </w:r>
-      <w:proofErr w:type="gramEnd"/>
       <w:r>
         <w:rPr>
           <w:b/>
@@ -10248,8 +10168,8 @@
       <w:pPr>
         <w:pStyle w:val="Heading1"/>
       </w:pPr>
-      <w:bookmarkStart w:id="26" w:name="_Ref88887986"/>
-      <w:bookmarkStart w:id="27" w:name="_Toc88925005"/>
+      <w:bookmarkStart w:id="27" w:name="_Ref88887986"/>
+      <w:bookmarkStart w:id="28" w:name="_Toc89093229"/>
       <w:r>
         <w:lastRenderedPageBreak/>
         <w:t>Using -</w:t>
@@ -10258,8 +10178,8 @@
       <w:r>
         <w:t>pgimport</w:t>
       </w:r>
-      <w:bookmarkEnd w:id="26"/>
       <w:bookmarkEnd w:id="27"/>
+      <w:bookmarkEnd w:id="28"/>
       <w:proofErr w:type="spellEnd"/>
     </w:p>
     <w:p>
@@ -10603,12 +10523,12 @@
       <w:pPr>
         <w:pStyle w:val="Heading2"/>
       </w:pPr>
-      <w:bookmarkStart w:id="28" w:name="_Toc88925006"/>
+      <w:bookmarkStart w:id="29" w:name="_Toc89093230"/>
       <w:r>
         <w:lastRenderedPageBreak/>
         <w:t>Schema for imported items</w:t>
       </w:r>
-      <w:bookmarkEnd w:id="28"/>
+      <w:bookmarkEnd w:id="29"/>
     </w:p>
     <w:p>
       <w:pPr>
@@ -10679,17 +10599,8 @@
           <w:b/>
           <w:bCs/>
         </w:rPr>
-        <w:t xml:space="preserve">CREATE TABLE </w:t>
-      </w:r>
-      <w:proofErr w:type="gramStart"/>
-      <w:r>
-        <w:rPr>
-          <w:b/>
-          <w:bCs/>
-        </w:rPr>
-        <w:t>BBFCompass(</w:t>
-      </w:r>
-      <w:proofErr w:type="gramEnd"/>
+        <w:t>CREATE TABLE BBFCompass(</w:t>
+      </w:r>
     </w:p>
     <w:p>
       <w:pPr>
@@ -10706,23 +10617,7 @@
           <w:bCs/>
         </w:rPr>
         <w:tab/>
-        <w:t xml:space="preserve">babelfish_version </w:t>
-      </w:r>
-      <w:proofErr w:type="gramStart"/>
-      <w:r>
-        <w:rPr>
-          <w:b/>
-          <w:bCs/>
-        </w:rPr>
-        <w:t>VARCHAR(</w:t>
-      </w:r>
-      <w:proofErr w:type="gramEnd"/>
-      <w:r>
-        <w:rPr>
-          <w:b/>
-          <w:bCs/>
-        </w:rPr>
-        <w:t xml:space="preserve">20) NOT NULL,  </w:t>
+        <w:t xml:space="preserve">babelfish_version VARCHAR(20) NOT NULL,  </w:t>
       </w:r>
     </w:p>
     <w:p>
@@ -10758,23 +10653,7 @@
           <w:bCs/>
         </w:rPr>
         <w:tab/>
-        <w:t xml:space="preserve">item </w:t>
-      </w:r>
-      <w:proofErr w:type="gramStart"/>
-      <w:r>
-        <w:rPr>
-          <w:b/>
-          <w:bCs/>
-        </w:rPr>
-        <w:t>VARCHAR(</w:t>
-      </w:r>
-      <w:proofErr w:type="gramEnd"/>
-      <w:r>
-        <w:rPr>
-          <w:b/>
-          <w:bCs/>
-        </w:rPr>
-        <w:t>200) NOT NULL,</w:t>
+        <w:t>item VARCHAR(200) NOT NULL,</w:t>
       </w:r>
     </w:p>
     <w:p>
@@ -10792,23 +10671,7 @@
           <w:bCs/>
         </w:rPr>
         <w:tab/>
-        <w:t xml:space="preserve">itemDetail </w:t>
-      </w:r>
-      <w:proofErr w:type="gramStart"/>
-      <w:r>
-        <w:rPr>
-          <w:b/>
-          <w:bCs/>
-        </w:rPr>
-        <w:t>VARCHAR(</w:t>
-      </w:r>
-      <w:proofErr w:type="gramEnd"/>
-      <w:r>
-        <w:rPr>
-          <w:b/>
-          <w:bCs/>
-        </w:rPr>
-        <w:t>200) NOT NULL,</w:t>
+        <w:t>itemDetail VARCHAR(200) NOT NULL,</w:t>
       </w:r>
     </w:p>
     <w:p>
@@ -10826,23 +10689,7 @@
           <w:bCs/>
         </w:rPr>
         <w:tab/>
-        <w:t xml:space="preserve">reportGroup </w:t>
-      </w:r>
-      <w:proofErr w:type="gramStart"/>
-      <w:r>
-        <w:rPr>
-          <w:b/>
-          <w:bCs/>
-        </w:rPr>
-        <w:t>VARCHAR(</w:t>
-      </w:r>
-      <w:proofErr w:type="gramEnd"/>
-      <w:r>
-        <w:rPr>
-          <w:b/>
-          <w:bCs/>
-        </w:rPr>
-        <w:t>50) NOT NULL,</w:t>
+        <w:t>reportGroup VARCHAR(50) NOT NULL,</w:t>
       </w:r>
     </w:p>
     <w:p>
@@ -10860,23 +10707,7 @@
           <w:bCs/>
         </w:rPr>
         <w:tab/>
-        <w:t xml:space="preserve">status </w:t>
-      </w:r>
-      <w:proofErr w:type="gramStart"/>
-      <w:r>
-        <w:rPr>
-          <w:b/>
-          <w:bCs/>
-        </w:rPr>
-        <w:t>VARCHAR(</w:t>
-      </w:r>
-      <w:proofErr w:type="gramEnd"/>
-      <w:r>
-        <w:rPr>
-          <w:b/>
-          <w:bCs/>
-        </w:rPr>
-        <w:t>20) NOT NULL,</w:t>
+        <w:t>status VARCHAR(20) NOT NULL,</w:t>
       </w:r>
     </w:p>
     <w:p>
@@ -10912,23 +10743,7 @@
           <w:bCs/>
         </w:rPr>
         <w:tab/>
-        <w:t xml:space="preserve">appName </w:t>
-      </w:r>
-      <w:proofErr w:type="gramStart"/>
-      <w:r>
-        <w:rPr>
-          <w:b/>
-          <w:bCs/>
-        </w:rPr>
-        <w:t>VARCHAR(</w:t>
-      </w:r>
-      <w:proofErr w:type="gramEnd"/>
-      <w:r>
-        <w:rPr>
-          <w:b/>
-          <w:bCs/>
-        </w:rPr>
-        <w:t>100) NOT NULL,</w:t>
+        <w:t>appName VARCHAR(100) NOT NULL,</w:t>
       </w:r>
     </w:p>
     <w:p>
@@ -10946,23 +10761,7 @@
           <w:bCs/>
         </w:rPr>
         <w:tab/>
-        <w:t xml:space="preserve">srcFile </w:t>
-      </w:r>
-      <w:proofErr w:type="gramStart"/>
-      <w:r>
-        <w:rPr>
-          <w:b/>
-          <w:bCs/>
-        </w:rPr>
-        <w:t>VARCHAR(</w:t>
-      </w:r>
-      <w:proofErr w:type="gramEnd"/>
-      <w:r>
-        <w:rPr>
-          <w:b/>
-          <w:bCs/>
-        </w:rPr>
-        <w:t>200) NOT NULL,</w:t>
+        <w:t>srcFile VARCHAR(200) NOT NULL,</w:t>
       </w:r>
     </w:p>
     <w:p>
@@ -11016,23 +10815,7 @@
           <w:bCs/>
         </w:rPr>
         <w:tab/>
-        <w:t xml:space="preserve">context </w:t>
-      </w:r>
-      <w:proofErr w:type="gramStart"/>
-      <w:r>
-        <w:rPr>
-          <w:b/>
-          <w:bCs/>
-        </w:rPr>
-        <w:t>VARCHAR(</w:t>
-      </w:r>
-      <w:proofErr w:type="gramEnd"/>
-      <w:r>
-        <w:rPr>
-          <w:b/>
-          <w:bCs/>
-        </w:rPr>
-        <w:t>200) NOT NULL,</w:t>
+        <w:t>context VARCHAR(200) NOT NULL,</w:t>
       </w:r>
     </w:p>
     <w:p>
@@ -11050,23 +10833,7 @@
           <w:bCs/>
         </w:rPr>
         <w:tab/>
-        <w:t xml:space="preserve">subcontext </w:t>
-      </w:r>
-      <w:proofErr w:type="gramStart"/>
-      <w:r>
-        <w:rPr>
-          <w:b/>
-          <w:bCs/>
-        </w:rPr>
-        <w:t>VARCHAR(</w:t>
-      </w:r>
-      <w:proofErr w:type="gramEnd"/>
-      <w:r>
-        <w:rPr>
-          <w:b/>
-          <w:bCs/>
-        </w:rPr>
-        <w:t>200) NOT NULL,</w:t>
+        <w:t>subcontext VARCHAR(200) NOT NULL,</w:t>
       </w:r>
     </w:p>
     <w:p>
@@ -11084,23 +10851,7 @@
           <w:bCs/>
         </w:rPr>
         <w:tab/>
-        <w:t xml:space="preserve">misc </w:t>
-      </w:r>
-      <w:proofErr w:type="gramStart"/>
-      <w:r>
-        <w:rPr>
-          <w:b/>
-          <w:bCs/>
-        </w:rPr>
-        <w:t>VARCHAR(</w:t>
-      </w:r>
-      <w:proofErr w:type="gramEnd"/>
-      <w:r>
-        <w:rPr>
-          <w:b/>
-          <w:bCs/>
-        </w:rPr>
-        <w:t>20) NOT NULL</w:t>
+        <w:t>misc VARCHAR(20) NOT NULL</w:t>
       </w:r>
     </w:p>
     <w:p>
@@ -11131,22 +10882,16 @@
           <w:ilvl w:val="0"/>
           <w:numId w:val="22"/>
         </w:numPr>
+        <w:spacing w:after="0"/>
+        <w:ind w:left="714" w:hanging="357"/>
       </w:pPr>
       <w:proofErr w:type="spellStart"/>
       <w:r>
-        <w:t>babelfish_</w:t>
-      </w:r>
-      <w:proofErr w:type="gramStart"/>
-      <w:r>
-        <w:t>version</w:t>
+        <w:t>babelfish_version</w:t>
       </w:r>
       <w:proofErr w:type="spellEnd"/>
       <w:r>
-        <w:t xml:space="preserve"> :</w:t>
-      </w:r>
-      <w:proofErr w:type="gramEnd"/>
-      <w:r>
-        <w:t xml:space="preserve"> </w:t>
+        <w:t xml:space="preserve"> : </w:t>
       </w:r>
       <w:r>
         <w:t xml:space="preserve">is the </w:t>
@@ -11165,22 +10910,16 @@
           <w:ilvl w:val="0"/>
           <w:numId w:val="22"/>
         </w:numPr>
+        <w:spacing w:after="0"/>
+        <w:ind w:left="714" w:hanging="357"/>
       </w:pPr>
       <w:proofErr w:type="spellStart"/>
       <w:r>
-        <w:t>date_</w:t>
-      </w:r>
-      <w:proofErr w:type="gramStart"/>
-      <w:r>
-        <w:t>imported</w:t>
+        <w:t>date_imported</w:t>
       </w:r>
       <w:proofErr w:type="spellEnd"/>
       <w:r>
-        <w:t xml:space="preserve"> :</w:t>
-      </w:r>
-      <w:proofErr w:type="gramEnd"/>
-      <w:r>
-        <w:t xml:space="preserve"> </w:t>
+        <w:t xml:space="preserve"> : </w:t>
       </w:r>
       <w:r>
         <w:t xml:space="preserve">is the </w:t>
@@ -11210,14 +10949,11 @@
           <w:ilvl w:val="0"/>
           <w:numId w:val="22"/>
         </w:numPr>
-      </w:pPr>
-      <w:proofErr w:type="gramStart"/>
-      <w:r>
-        <w:t>item :</w:t>
-      </w:r>
-      <w:proofErr w:type="gramEnd"/>
-      <w:r>
-        <w:t xml:space="preserve"> </w:t>
+        <w:spacing w:after="0"/>
+        <w:ind w:left="714" w:hanging="357"/>
+      </w:pPr>
+      <w:r>
+        <w:t xml:space="preserve">item : </w:t>
       </w:r>
       <w:r>
         <w:t xml:space="preserve">is a </w:t>
@@ -11236,19 +10972,16 @@
           <w:ilvl w:val="0"/>
           <w:numId w:val="22"/>
         </w:numPr>
+        <w:spacing w:after="0"/>
+        <w:ind w:left="714" w:hanging="357"/>
       </w:pPr>
       <w:proofErr w:type="spellStart"/>
-      <w:proofErr w:type="gramStart"/>
       <w:r>
         <w:t>itemDetail</w:t>
       </w:r>
       <w:proofErr w:type="spellEnd"/>
       <w:r>
-        <w:t xml:space="preserve"> :</w:t>
-      </w:r>
-      <w:proofErr w:type="gramEnd"/>
-      <w:r>
-        <w:t xml:space="preserve"> </w:t>
+        <w:t xml:space="preserve"> : </w:t>
       </w:r>
       <w:r>
         <w:t xml:space="preserve">is </w:t>
@@ -11273,19 +11006,16 @@
           <w:ilvl w:val="0"/>
           <w:numId w:val="22"/>
         </w:numPr>
+        <w:spacing w:after="0"/>
+        <w:ind w:left="714" w:hanging="357"/>
       </w:pPr>
       <w:proofErr w:type="spellStart"/>
-      <w:proofErr w:type="gramStart"/>
       <w:r>
         <w:t>reportGroup</w:t>
       </w:r>
       <w:proofErr w:type="spellEnd"/>
       <w:r>
-        <w:t xml:space="preserve"> :</w:t>
-      </w:r>
-      <w:proofErr w:type="gramEnd"/>
-      <w:r>
-        <w:t xml:space="preserve"> </w:t>
+        <w:t xml:space="preserve"> : </w:t>
       </w:r>
       <w:r>
         <w:t xml:space="preserve">is the </w:t>
@@ -11304,14 +11034,11 @@
           <w:ilvl w:val="0"/>
           <w:numId w:val="22"/>
         </w:numPr>
-      </w:pPr>
-      <w:proofErr w:type="gramStart"/>
-      <w:r>
-        <w:t>status :</w:t>
-      </w:r>
-      <w:proofErr w:type="gramEnd"/>
-      <w:r>
-        <w:t xml:space="preserve"> </w:t>
+        <w:spacing w:after="0"/>
+        <w:ind w:left="714" w:hanging="357"/>
+      </w:pPr>
+      <w:r>
+        <w:t xml:space="preserve">status : </w:t>
       </w:r>
       <w:r>
         <w:t xml:space="preserve">is the </w:t>
@@ -11353,19 +11080,16 @@
           <w:ilvl w:val="0"/>
           <w:numId w:val="22"/>
         </w:numPr>
+        <w:spacing w:after="0"/>
+        <w:ind w:left="714" w:hanging="357"/>
       </w:pPr>
       <w:proofErr w:type="spellStart"/>
-      <w:proofErr w:type="gramStart"/>
       <w:r>
         <w:t>lineNr</w:t>
       </w:r>
       <w:proofErr w:type="spellEnd"/>
       <w:r>
-        <w:t xml:space="preserve"> :</w:t>
-      </w:r>
-      <w:proofErr w:type="gramEnd"/>
-      <w:r>
-        <w:t xml:space="preserve"> </w:t>
+        <w:t xml:space="preserve"> : </w:t>
       </w:r>
       <w:r>
         <w:t xml:space="preserve">is the </w:t>
@@ -11390,20 +11114,16 @@
           <w:ilvl w:val="0"/>
           <w:numId w:val="22"/>
         </w:numPr>
+        <w:spacing w:after="0"/>
+        <w:ind w:left="714" w:hanging="357"/>
       </w:pPr>
       <w:proofErr w:type="spellStart"/>
-      <w:proofErr w:type="gramStart"/>
-      <w:r>
-        <w:lastRenderedPageBreak/>
+      <w:r>
         <w:t>appName</w:t>
       </w:r>
       <w:proofErr w:type="spellEnd"/>
       <w:r>
-        <w:t xml:space="preserve"> :</w:t>
-      </w:r>
-      <w:proofErr w:type="gramEnd"/>
-      <w:r>
-        <w:t xml:space="preserve"> </w:t>
+        <w:t xml:space="preserve"> : </w:t>
       </w:r>
       <w:r>
         <w:t xml:space="preserve">is the </w:t>
@@ -11425,19 +11145,16 @@
           <w:ilvl w:val="0"/>
           <w:numId w:val="22"/>
         </w:numPr>
+        <w:spacing w:after="0"/>
+        <w:ind w:left="714" w:hanging="357"/>
       </w:pPr>
       <w:proofErr w:type="spellStart"/>
-      <w:proofErr w:type="gramStart"/>
       <w:r>
         <w:t>srcFile</w:t>
       </w:r>
       <w:proofErr w:type="spellEnd"/>
       <w:r>
-        <w:t xml:space="preserve"> :</w:t>
-      </w:r>
-      <w:proofErr w:type="gramEnd"/>
-      <w:r>
-        <w:t xml:space="preserve"> </w:t>
+        <w:t xml:space="preserve"> : </w:t>
       </w:r>
       <w:r>
         <w:t xml:space="preserve">is the </w:t>
@@ -11456,19 +11173,16 @@
           <w:ilvl w:val="0"/>
           <w:numId w:val="22"/>
         </w:numPr>
+        <w:spacing w:after="0"/>
+        <w:ind w:left="714" w:hanging="357"/>
       </w:pPr>
       <w:proofErr w:type="spellStart"/>
-      <w:proofErr w:type="gramStart"/>
       <w:r>
         <w:t>batchNrinFile</w:t>
       </w:r>
       <w:proofErr w:type="spellEnd"/>
       <w:r>
-        <w:t xml:space="preserve"> :</w:t>
-      </w:r>
-      <w:proofErr w:type="gramEnd"/>
-      <w:r>
-        <w:t xml:space="preserve"> </w:t>
+        <w:t xml:space="preserve"> : </w:t>
       </w:r>
       <w:r>
         <w:t xml:space="preserve">is the </w:t>
@@ -11499,19 +11213,17 @@
           <w:ilvl w:val="0"/>
           <w:numId w:val="22"/>
         </w:numPr>
+        <w:spacing w:after="0"/>
+        <w:ind w:left="714" w:hanging="357"/>
       </w:pPr>
       <w:proofErr w:type="spellStart"/>
-      <w:proofErr w:type="gramStart"/>
-      <w:r>
+      <w:r>
+        <w:lastRenderedPageBreak/>
         <w:t>batchLineInFile</w:t>
       </w:r>
       <w:proofErr w:type="spellEnd"/>
       <w:r>
-        <w:t xml:space="preserve"> :</w:t>
-      </w:r>
-      <w:proofErr w:type="gramEnd"/>
-      <w:r>
-        <w:t xml:space="preserve"> </w:t>
+        <w:t xml:space="preserve"> : </w:t>
       </w:r>
       <w:r>
         <w:t xml:space="preserve">is the </w:t>
@@ -11548,14 +11260,11 @@
           <w:ilvl w:val="0"/>
           <w:numId w:val="22"/>
         </w:numPr>
-      </w:pPr>
-      <w:proofErr w:type="gramStart"/>
-      <w:r>
-        <w:t>context :</w:t>
-      </w:r>
-      <w:proofErr w:type="gramEnd"/>
-      <w:r>
-        <w:t xml:space="preserve"> </w:t>
+        <w:spacing w:after="0"/>
+        <w:ind w:left="714" w:hanging="357"/>
+      </w:pPr>
+      <w:r>
+        <w:t xml:space="preserve">context : </w:t>
       </w:r>
       <w:r>
         <w:t xml:space="preserve">is the </w:t>
@@ -11580,19 +11289,16 @@
           <w:ilvl w:val="0"/>
           <w:numId w:val="22"/>
         </w:numPr>
+        <w:spacing w:after="0"/>
+        <w:ind w:left="714" w:hanging="357"/>
       </w:pPr>
       <w:proofErr w:type="spellStart"/>
-      <w:proofErr w:type="gramStart"/>
       <w:r>
         <w:t>subcontext</w:t>
       </w:r>
       <w:proofErr w:type="spellEnd"/>
       <w:r>
-        <w:t xml:space="preserve"> :</w:t>
-      </w:r>
-      <w:proofErr w:type="gramEnd"/>
-      <w:r>
-        <w:t xml:space="preserve"> </w:t>
+        <w:t xml:space="preserve"> : </w:t>
       </w:r>
       <w:r>
         <w:t xml:space="preserve">is the </w:t>
@@ -11623,19 +11329,16 @@
           <w:ilvl w:val="0"/>
           <w:numId w:val="22"/>
         </w:numPr>
+        <w:spacing w:after="0"/>
+        <w:ind w:left="714" w:hanging="357"/>
       </w:pPr>
       <w:proofErr w:type="spellStart"/>
-      <w:proofErr w:type="gramStart"/>
       <w:r>
         <w:t>misc</w:t>
       </w:r>
       <w:proofErr w:type="spellEnd"/>
       <w:r>
-        <w:t xml:space="preserve"> :</w:t>
-      </w:r>
-      <w:proofErr w:type="gramEnd"/>
-      <w:r>
-        <w:t xml:space="preserve"> </w:t>
+        <w:t xml:space="preserve"> : </w:t>
       </w:r>
       <w:r>
         <w:t xml:space="preserve">is </w:t>
@@ -11656,606 +11359,470 @@
       <w:pPr>
         <w:pStyle w:val="Heading2"/>
       </w:pPr>
-      <w:bookmarkStart w:id="29" w:name="_Toc88925007"/>
+      <w:bookmarkStart w:id="30" w:name="_Toc89093231"/>
       <w:r>
         <w:t>Example query</w:t>
       </w:r>
-      <w:bookmarkEnd w:id="29"/>
-    </w:p>
-    <w:p>
-      <w:pPr>
-        <w:pStyle w:val="BodyText"/>
-      </w:pPr>
-      <w:r>
-        <w:t xml:space="preserve">You can query the imported items to locate specific information; for example, you might want to </w:t>
-      </w:r>
-      <w:r>
-        <w:t xml:space="preserve">find all SQL functions with at least two parameters, including a </w:t>
-      </w:r>
-      <w:r>
-        <w:rPr>
-          <w:b/>
-          <w:bCs/>
-        </w:rPr>
-        <w:t>MONEY</w:t>
-      </w:r>
-      <w:r>
-        <w:t xml:space="preserve">-type parameter, a </w:t>
-      </w:r>
-      <w:r>
-        <w:rPr>
-          <w:b/>
-          <w:bCs/>
-        </w:rPr>
-        <w:t>SMALLDATETIME</w:t>
-      </w:r>
-      <w:r>
-        <w:t xml:space="preserve"> result type, and a table variable operation in the function body</w:t>
-      </w:r>
-      <w:r>
-        <w:t>.</w:t>
-      </w:r>
-    </w:p>
-    <w:p>
-      <w:pPr>
-        <w:pStyle w:val="BodyText"/>
+      <w:bookmarkEnd w:id="30"/>
+    </w:p>
+    <w:p>
+      <w:pPr>
+        <w:pStyle w:val="BodyText"/>
+      </w:pPr>
+      <w:r>
+        <w:t xml:space="preserve">You can </w:t>
+      </w:r>
+      <w:r>
+        <w:t xml:space="preserve">run SQL queries against </w:t>
+      </w:r>
+      <w:r>
+        <w:t>the imported items to locate specific information</w:t>
+      </w:r>
+      <w:r>
+        <w:t>. For example, to find this information:</w:t>
+      </w:r>
+    </w:p>
+    <w:p>
+      <w:pPr>
+        <w:pStyle w:val="BodyText"/>
+        <w:spacing w:after="0"/>
         <w:ind w:left="709"/>
         <w:rPr>
-          <w:b/>
-          <w:bCs/>
-        </w:rPr>
-      </w:pPr>
-      <w:r>
-        <w:rPr>
-          <w:b/>
-          <w:bCs/>
-        </w:rPr>
-        <w:t>SELECT DISTINCT CONTEXT FROM</w:t>
-      </w:r>
-      <w:r>
-        <w:rPr>
-          <w:b/>
-          <w:bCs/>
-        </w:rPr>
-        <w:t xml:space="preserve"> </w:t>
+          <w:i/>
+        </w:rPr>
+      </w:pPr>
+      <w:r>
+        <w:rPr>
+          <w:i/>
+        </w:rPr>
+        <w:t>"find all SQL functions with at least two parameters, including a MONEY-type parameter, a SMALLDATETIME result type, and a table variable operation in the function body"</w:t>
+      </w:r>
+    </w:p>
+    <w:p>
+      <w:pPr>
+        <w:pStyle w:val="BodyText"/>
+      </w:pPr>
+    </w:p>
+    <w:p>
+      <w:pPr>
+        <w:pStyle w:val="BodyText"/>
+      </w:pPr>
+      <w:r>
+        <w:t>…use this SQL query:</w:t>
+      </w:r>
+    </w:p>
+    <w:p>
+      <w:pPr>
+        <w:pStyle w:val="BodyText"/>
+      </w:pPr>
+    </w:p>
+    <w:p>
+      <w:pPr>
+        <w:pStyle w:val="BodyText"/>
+        <w:spacing w:after="0"/>
+        <w:rPr>
+          <w:rFonts w:ascii="Courier New" w:hAnsi="Courier New" w:cs="Courier New"/>
+          <w:sz w:val="22"/>
+          <w:szCs w:val="22"/>
+        </w:rPr>
+      </w:pPr>
+      <w:r>
+        <w:rPr>
+          <w:rFonts w:ascii="Courier New" w:hAnsi="Courier New" w:cs="Courier New"/>
+          <w:sz w:val="22"/>
+          <w:szCs w:val="22"/>
+        </w:rPr>
+        <w:t xml:space="preserve">select distinct context from BBFCompass </w:t>
+      </w:r>
+    </w:p>
+    <w:p>
+      <w:pPr>
+        <w:pStyle w:val="BodyText"/>
+        <w:spacing w:after="0"/>
+        <w:rPr>
+          <w:rFonts w:ascii="Courier New" w:hAnsi="Courier New" w:cs="Courier New"/>
+          <w:sz w:val="22"/>
+          <w:szCs w:val="22"/>
+        </w:rPr>
+      </w:pPr>
+      <w:r>
+        <w:rPr>
+          <w:rFonts w:ascii="Courier New" w:hAnsi="Courier New" w:cs="Courier New"/>
+          <w:sz w:val="22"/>
+          <w:szCs w:val="22"/>
+        </w:rPr>
+        <w:t>-- filter on table variable operation:</w:t>
+      </w:r>
+    </w:p>
+    <w:p>
+      <w:pPr>
+        <w:pStyle w:val="BodyText"/>
+        <w:spacing w:after="0"/>
+        <w:rPr>
+          <w:rFonts w:ascii="Courier New" w:hAnsi="Courier New" w:cs="Courier New"/>
+          <w:sz w:val="22"/>
+          <w:szCs w:val="22"/>
+        </w:rPr>
+      </w:pPr>
+      <w:r>
+        <w:rPr>
+          <w:rFonts w:ascii="Courier New" w:hAnsi="Courier New" w:cs="Courier New"/>
+          <w:sz w:val="22"/>
+          <w:szCs w:val="22"/>
+        </w:rPr>
+        <w:t>where item like '% @</w:t>
       </w:r>
       <w:proofErr w:type="spellStart"/>
       <w:r>
         <w:rPr>
-          <w:b/>
-          <w:bCs/>
-        </w:rPr>
-        <w:t>BBFCompass</w:t>
+          <w:rFonts w:ascii="Courier New" w:hAnsi="Courier New" w:cs="Courier New"/>
+          <w:sz w:val="22"/>
+          <w:szCs w:val="22"/>
+        </w:rPr>
+        <w:t>tableVariable</w:t>
       </w:r>
       <w:proofErr w:type="spellEnd"/>
       <w:r>
         <w:rPr>
-          <w:b/>
-          <w:bCs/>
-        </w:rPr>
-        <w:t xml:space="preserve"> </w:t>
-      </w:r>
-    </w:p>
-    <w:p>
-      <w:pPr>
-        <w:pStyle w:val="BodyText"/>
-      </w:pPr>
-      <w:r>
-        <w:t xml:space="preserve">To </w:t>
-      </w:r>
-      <w:r>
-        <w:t xml:space="preserve">filter </w:t>
-      </w:r>
-      <w:r>
-        <w:t xml:space="preserve">the results </w:t>
-      </w:r>
-      <w:r>
-        <w:t>on table variable operation</w:t>
-      </w:r>
-      <w:r>
-        <w:t xml:space="preserve">, include a </w:t>
-      </w:r>
-      <w:r>
-        <w:rPr>
-          <w:b/>
-          <w:bCs/>
-        </w:rPr>
-        <w:t>WHERE</w:t>
-      </w:r>
-      <w:r>
-        <w:t xml:space="preserve"> clause</w:t>
-      </w:r>
-      <w:r>
-        <w:t>:</w:t>
-      </w:r>
-    </w:p>
-    <w:p>
-      <w:pPr>
-        <w:pStyle w:val="BodyText"/>
-        <w:ind w:left="709"/>
-        <w:rPr>
-          <w:b/>
-          <w:bCs/>
-        </w:rPr>
-      </w:pPr>
-      <w:r>
-        <w:rPr>
-          <w:b/>
-          <w:bCs/>
-        </w:rPr>
-        <w:t>WHERE</w:t>
-      </w:r>
-      <w:r>
-        <w:rPr>
-          <w:b/>
-          <w:bCs/>
-        </w:rPr>
-        <w:t xml:space="preserve"> item </w:t>
-      </w:r>
-      <w:r>
-        <w:rPr>
-          <w:b/>
-          <w:bCs/>
-        </w:rPr>
-        <w:t>LIKE</w:t>
-      </w:r>
-      <w:r>
-        <w:rPr>
-          <w:b/>
-          <w:bCs/>
-        </w:rPr>
-        <w:t xml:space="preserve"> '% @tableVariable'</w:t>
-      </w:r>
-    </w:p>
-    <w:p>
-      <w:pPr>
-        <w:pStyle w:val="BodyText"/>
-      </w:pPr>
-      <w:r>
-        <w:t>To</w:t>
-      </w:r>
-      <w:r>
-        <w:t xml:space="preserve"> filter on function with &gt;= 2 parameters:</w:t>
-      </w:r>
-    </w:p>
-    <w:p>
-      <w:pPr>
-        <w:pStyle w:val="BodyText"/>
-        <w:ind w:left="709"/>
-        <w:rPr>
-          <w:b/>
-          <w:bCs/>
-        </w:rPr>
-      </w:pPr>
-      <w:r>
-        <w:rPr>
-          <w:b/>
-          <w:bCs/>
-        </w:rPr>
-        <w:t>AND</w:t>
-      </w:r>
-      <w:r>
-        <w:rPr>
-          <w:b/>
-          <w:bCs/>
-        </w:rPr>
-        <w:t xml:space="preserve"> </w:t>
-      </w:r>
-      <w:r>
-        <w:rPr>
-          <w:b/>
-          <w:bCs/>
-        </w:rPr>
-        <w:t>CONTEXT IN</w:t>
-      </w:r>
-      <w:r>
-        <w:rPr>
-          <w:b/>
-          <w:bCs/>
-        </w:rPr>
-        <w:t xml:space="preserve"> (</w:t>
-      </w:r>
-    </w:p>
-    <w:p>
-      <w:pPr>
-        <w:pStyle w:val="BodyText"/>
-        <w:ind w:left="709"/>
-        <w:rPr>
-          <w:b/>
-          <w:bCs/>
-        </w:rPr>
-      </w:pPr>
-      <w:r>
+          <w:rFonts w:ascii="Courier New" w:hAnsi="Courier New" w:cs="Courier New"/>
+          <w:sz w:val="22"/>
+          <w:szCs w:val="22"/>
+        </w:rPr>
+        <w:t>'</w:t>
+      </w:r>
+    </w:p>
+    <w:p>
+      <w:pPr>
+        <w:pStyle w:val="BodyText"/>
+        <w:spacing w:after="0"/>
+        <w:rPr>
+          <w:rFonts w:ascii="Courier New" w:hAnsi="Courier New" w:cs="Courier New"/>
+          <w:sz w:val="22"/>
+          <w:szCs w:val="22"/>
+        </w:rPr>
+      </w:pPr>
+      <w:r>
+        <w:rPr>
+          <w:rFonts w:ascii="Courier New" w:hAnsi="Courier New" w:cs="Courier New"/>
+          <w:sz w:val="22"/>
+          <w:szCs w:val="22"/>
+        </w:rPr>
+        <w:t>-- filter on function with &gt;= 2 parameters:</w:t>
+      </w:r>
+    </w:p>
+    <w:p>
+      <w:pPr>
+        <w:pStyle w:val="BodyText"/>
+        <w:spacing w:after="0"/>
+        <w:rPr>
+          <w:rFonts w:ascii="Courier New" w:hAnsi="Courier New" w:cs="Courier New"/>
+          <w:sz w:val="22"/>
+          <w:szCs w:val="22"/>
+        </w:rPr>
+      </w:pPr>
+      <w:r>
+        <w:rPr>
+          <w:rFonts w:ascii="Courier New" w:hAnsi="Courier New" w:cs="Courier New"/>
+          <w:sz w:val="22"/>
+          <w:szCs w:val="22"/>
+        </w:rPr>
+        <w:t>and context in (</w:t>
+      </w:r>
+    </w:p>
+    <w:p>
+      <w:pPr>
+        <w:pStyle w:val="BodyText"/>
+        <w:spacing w:after="0"/>
+        <w:rPr>
+          <w:rFonts w:ascii="Courier New" w:hAnsi="Courier New" w:cs="Courier New"/>
+          <w:sz w:val="22"/>
+          <w:szCs w:val="22"/>
+        </w:rPr>
+      </w:pPr>
+      <w:r>
+        <w:rPr>
+          <w:rFonts w:ascii="Courier New" w:hAnsi="Courier New" w:cs="Courier New"/>
+          <w:sz w:val="22"/>
+          <w:szCs w:val="22"/>
+        </w:rPr>
         <w:tab/>
-      </w:r>
-      <w:r>
-        <w:rPr>
-          <w:b/>
-          <w:bCs/>
-        </w:rPr>
-        <w:t>SELECT CONTEXT FROM</w:t>
-      </w:r>
-      <w:r>
-        <w:rPr>
-          <w:b/>
-          <w:bCs/>
-        </w:rPr>
-        <w:t xml:space="preserve"> </w:t>
-      </w:r>
-      <w:proofErr w:type="spellStart"/>
-      <w:r>
-        <w:rPr>
-          <w:b/>
-          <w:bCs/>
-        </w:rPr>
-        <w:t>BBFCompass</w:t>
-      </w:r>
-      <w:proofErr w:type="spellEnd"/>
-    </w:p>
-    <w:p>
-      <w:pPr>
-        <w:pStyle w:val="BodyText"/>
-        <w:ind w:left="709"/>
-        <w:rPr>
-          <w:b/>
-          <w:bCs/>
-        </w:rPr>
-      </w:pPr>
-      <w:r>
-        <w:rPr>
-          <w:b/>
-          <w:bCs/>
+        <w:t>select context from BBFCompass</w:t>
+      </w:r>
+    </w:p>
+    <w:p>
+      <w:pPr>
+        <w:pStyle w:val="BodyText"/>
+        <w:spacing w:after="0"/>
+        <w:rPr>
+          <w:rFonts w:ascii="Courier New" w:hAnsi="Courier New" w:cs="Courier New"/>
+          <w:sz w:val="22"/>
+          <w:szCs w:val="22"/>
+        </w:rPr>
+      </w:pPr>
+      <w:r>
+        <w:rPr>
+          <w:rFonts w:ascii="Courier New" w:hAnsi="Courier New" w:cs="Courier New"/>
+          <w:sz w:val="22"/>
+          <w:szCs w:val="22"/>
         </w:rPr>
         <w:tab/>
-      </w:r>
-      <w:r>
-        <w:rPr>
-          <w:b/>
-          <w:bCs/>
-        </w:rPr>
-        <w:t>WHERE CONTEXT LIKE</w:t>
-      </w:r>
-      <w:r>
-        <w:rPr>
-          <w:b/>
-          <w:bCs/>
-        </w:rPr>
-        <w:t xml:space="preserve"> 'FUNCTION %'  </w:t>
-      </w:r>
-    </w:p>
-    <w:p>
-      <w:pPr>
-        <w:pStyle w:val="BodyText"/>
-        <w:ind w:left="709"/>
-        <w:rPr>
-          <w:b/>
-          <w:bCs/>
-        </w:rPr>
-      </w:pPr>
-      <w:r>
-        <w:rPr>
-          <w:b/>
-          <w:bCs/>
+        <w:t xml:space="preserve">where context like 'FUNCTION %'  </w:t>
+      </w:r>
+    </w:p>
+    <w:p>
+      <w:pPr>
+        <w:pStyle w:val="BodyText"/>
+        <w:spacing w:after="0"/>
+        <w:rPr>
+          <w:rFonts w:ascii="Courier New" w:hAnsi="Courier New" w:cs="Courier New"/>
+          <w:sz w:val="22"/>
+          <w:szCs w:val="22"/>
+        </w:rPr>
+      </w:pPr>
+      <w:r>
+        <w:rPr>
+          <w:rFonts w:ascii="Courier New" w:hAnsi="Courier New" w:cs="Courier New"/>
+          <w:sz w:val="22"/>
+          <w:szCs w:val="22"/>
         </w:rPr>
         <w:tab/>
-        <w:t xml:space="preserve"> </w:t>
-      </w:r>
-      <w:r>
-        <w:rPr>
-          <w:b/>
-          <w:bCs/>
-        </w:rPr>
-        <w:t>AND ITEM LIKE</w:t>
-      </w:r>
-      <w:r>
-        <w:rPr>
-          <w:b/>
-          <w:bCs/>
-        </w:rPr>
-        <w:t xml:space="preserve"> '% parameter' </w:t>
-      </w:r>
-    </w:p>
-    <w:p>
-      <w:pPr>
-        <w:pStyle w:val="BodyText"/>
-        <w:ind w:left="709"/>
-        <w:rPr>
-          <w:b/>
-          <w:bCs/>
-        </w:rPr>
-      </w:pPr>
-      <w:r>
-        <w:rPr>
-          <w:b/>
-          <w:bCs/>
+        <w:t xml:space="preserve">  and item like '% parameter' </w:t>
+      </w:r>
+    </w:p>
+    <w:p>
+      <w:pPr>
+        <w:pStyle w:val="BodyText"/>
+        <w:spacing w:after="0"/>
+        <w:rPr>
+          <w:rFonts w:ascii="Courier New" w:hAnsi="Courier New" w:cs="Courier New"/>
+          <w:sz w:val="22"/>
+          <w:szCs w:val="22"/>
+        </w:rPr>
+      </w:pPr>
+      <w:r>
+        <w:rPr>
+          <w:rFonts w:ascii="Courier New" w:hAnsi="Courier New" w:cs="Courier New"/>
+          <w:sz w:val="22"/>
+          <w:szCs w:val="22"/>
         </w:rPr>
         <w:tab/>
-      </w:r>
-      <w:r>
-        <w:rPr>
-          <w:b/>
-          <w:bCs/>
-        </w:rPr>
-        <w:t>GROUP BY CONTEXT</w:t>
-      </w:r>
-    </w:p>
-    <w:p>
-      <w:pPr>
-        <w:pStyle w:val="BodyText"/>
-        <w:ind w:left="709"/>
-      </w:pPr>
-      <w:r>
-        <w:rPr>
-          <w:b/>
-          <w:bCs/>
+        <w:t>group by context</w:t>
+      </w:r>
+    </w:p>
+    <w:p>
+      <w:pPr>
+        <w:pStyle w:val="BodyText"/>
+        <w:spacing w:after="0"/>
+        <w:rPr>
+          <w:rFonts w:ascii="Courier New" w:hAnsi="Courier New" w:cs="Courier New"/>
+          <w:sz w:val="22"/>
+          <w:szCs w:val="22"/>
+        </w:rPr>
+      </w:pPr>
+      <w:r>
+        <w:rPr>
+          <w:rFonts w:ascii="Courier New" w:hAnsi="Courier New" w:cs="Courier New"/>
+          <w:sz w:val="22"/>
+          <w:szCs w:val="22"/>
         </w:rPr>
         <w:tab/>
-      </w:r>
-      <w:r>
-        <w:rPr>
-          <w:b/>
-          <w:bCs/>
-        </w:rPr>
-        <w:t>HAVING</w:t>
-      </w:r>
-      <w:r>
-        <w:rPr>
-          <w:b/>
-          <w:bCs/>
-        </w:rPr>
-        <w:t xml:space="preserve"> </w:t>
-      </w:r>
-      <w:proofErr w:type="gramStart"/>
-      <w:r>
-        <w:rPr>
-          <w:b/>
-          <w:bCs/>
-        </w:rPr>
-        <w:t>count(</w:t>
-      </w:r>
-      <w:proofErr w:type="gramEnd"/>
-      <w:r>
-        <w:rPr>
-          <w:b/>
-          <w:bCs/>
-        </w:rPr>
-        <w:t>*) &gt;= 2)</w:t>
-      </w:r>
-    </w:p>
-    <w:p>
-      <w:pPr>
-        <w:pStyle w:val="BodyText"/>
-      </w:pPr>
-      <w:r>
-        <w:t>To</w:t>
-      </w:r>
-      <w:r>
-        <w:t xml:space="preserve"> filter on</w:t>
-      </w:r>
-      <w:r>
-        <w:t xml:space="preserve"> a</w:t>
-      </w:r>
-      <w:r>
-        <w:t xml:space="preserve"> </w:t>
-      </w:r>
-      <w:r>
-        <w:rPr>
-          <w:b/>
-          <w:bCs/>
-        </w:rPr>
-        <w:t>MONEY</w:t>
-      </w:r>
-      <w:r>
-        <w:t>-type parameter:</w:t>
-      </w:r>
-    </w:p>
-    <w:p>
-      <w:pPr>
-        <w:pStyle w:val="BodyText"/>
-        <w:ind w:left="709"/>
-        <w:rPr>
-          <w:b/>
-          <w:bCs/>
-        </w:rPr>
-      </w:pPr>
-      <w:r>
-        <w:rPr>
-          <w:b/>
-          <w:bCs/>
-        </w:rPr>
-        <w:t>AND CONTEXT IN</w:t>
-      </w:r>
-      <w:r>
-        <w:rPr>
-          <w:b/>
-          <w:bCs/>
-        </w:rPr>
-        <w:t xml:space="preserve"> (</w:t>
-      </w:r>
-    </w:p>
-    <w:p>
-      <w:pPr>
-        <w:pStyle w:val="BodyText"/>
-        <w:ind w:left="709"/>
-        <w:rPr>
-          <w:b/>
-          <w:bCs/>
-        </w:rPr>
-      </w:pPr>
-      <w:r>
-        <w:rPr>
-          <w:b/>
-          <w:bCs/>
+        <w:t>having count(*) &gt;= 2)</w:t>
+      </w:r>
+    </w:p>
+    <w:p>
+      <w:pPr>
+        <w:pStyle w:val="BodyText"/>
+        <w:spacing w:after="0"/>
+        <w:rPr>
+          <w:rFonts w:ascii="Courier New" w:hAnsi="Courier New" w:cs="Courier New"/>
+          <w:sz w:val="22"/>
+          <w:szCs w:val="22"/>
+        </w:rPr>
+      </w:pPr>
+      <w:r>
+        <w:rPr>
+          <w:rFonts w:ascii="Courier New" w:hAnsi="Courier New" w:cs="Courier New"/>
+          <w:sz w:val="22"/>
+          <w:szCs w:val="22"/>
+        </w:rPr>
+        <w:t>-- filter on MONEY-type parameter:</w:t>
+      </w:r>
+    </w:p>
+    <w:p>
+      <w:pPr>
+        <w:pStyle w:val="BodyText"/>
+        <w:spacing w:after="0"/>
+        <w:rPr>
+          <w:rFonts w:ascii="Courier New" w:hAnsi="Courier New" w:cs="Courier New"/>
+          <w:sz w:val="22"/>
+          <w:szCs w:val="22"/>
+        </w:rPr>
+      </w:pPr>
+      <w:r>
+        <w:rPr>
+          <w:rFonts w:ascii="Courier New" w:hAnsi="Courier New" w:cs="Courier New"/>
+          <w:sz w:val="22"/>
+          <w:szCs w:val="22"/>
+        </w:rPr>
+        <w:t>and context in (</w:t>
+      </w:r>
+    </w:p>
+    <w:p>
+      <w:pPr>
+        <w:pStyle w:val="BodyText"/>
+        <w:spacing w:after="0"/>
+        <w:rPr>
+          <w:rFonts w:ascii="Courier New" w:hAnsi="Courier New" w:cs="Courier New"/>
+          <w:sz w:val="22"/>
+          <w:szCs w:val="22"/>
+        </w:rPr>
+      </w:pPr>
+      <w:r>
+        <w:rPr>
+          <w:rFonts w:ascii="Courier New" w:hAnsi="Courier New" w:cs="Courier New"/>
+          <w:sz w:val="22"/>
+          <w:szCs w:val="22"/>
         </w:rPr>
         <w:tab/>
-      </w:r>
-      <w:r>
-        <w:rPr>
-          <w:b/>
-          <w:bCs/>
-        </w:rPr>
-        <w:t xml:space="preserve">SELECT CONTEXT FROM </w:t>
-      </w:r>
-      <w:proofErr w:type="spellStart"/>
-      <w:r>
-        <w:rPr>
-          <w:b/>
-          <w:bCs/>
-        </w:rPr>
-        <w:t>BBFCompass</w:t>
-      </w:r>
-      <w:proofErr w:type="spellEnd"/>
-    </w:p>
-    <w:p>
-      <w:pPr>
-        <w:pStyle w:val="BodyText"/>
-        <w:ind w:left="709"/>
-        <w:rPr>
-          <w:b/>
-          <w:bCs/>
-        </w:rPr>
-      </w:pPr>
-      <w:r>
-        <w:rPr>
-          <w:b/>
-          <w:bCs/>
+        <w:t>select context from BBFCompass</w:t>
+      </w:r>
+    </w:p>
+    <w:p>
+      <w:pPr>
+        <w:pStyle w:val="BodyText"/>
+        <w:spacing w:after="0"/>
+        <w:rPr>
+          <w:rFonts w:ascii="Courier New" w:hAnsi="Courier New" w:cs="Courier New"/>
+          <w:sz w:val="22"/>
+          <w:szCs w:val="22"/>
+        </w:rPr>
+      </w:pPr>
+      <w:r>
+        <w:rPr>
+          <w:rFonts w:ascii="Courier New" w:hAnsi="Courier New" w:cs="Courier New"/>
+          <w:sz w:val="22"/>
+          <w:szCs w:val="22"/>
         </w:rPr>
         <w:tab/>
-        <w:t xml:space="preserve">WHERE CONTEXT LIKE 'FUNCTION %'  </w:t>
-      </w:r>
-    </w:p>
-    <w:p>
-      <w:pPr>
-        <w:pStyle w:val="BodyText"/>
-        <w:ind w:left="709"/>
-        <w:rPr>
-          <w:b/>
-          <w:bCs/>
-        </w:rPr>
-      </w:pPr>
-      <w:r>
-        <w:rPr>
-          <w:b/>
-          <w:bCs/>
+        <w:t xml:space="preserve">where context like 'FUNCTION %'  </w:t>
+      </w:r>
+    </w:p>
+    <w:p>
+      <w:pPr>
+        <w:pStyle w:val="BodyText"/>
+        <w:spacing w:after="0"/>
+        <w:rPr>
+          <w:rFonts w:ascii="Courier New" w:hAnsi="Courier New" w:cs="Courier New"/>
+          <w:sz w:val="22"/>
+          <w:szCs w:val="22"/>
+        </w:rPr>
+      </w:pPr>
+      <w:r>
+        <w:rPr>
+          <w:rFonts w:ascii="Courier New" w:hAnsi="Courier New" w:cs="Courier New"/>
+          <w:sz w:val="22"/>
+          <w:szCs w:val="22"/>
         </w:rPr>
         <w:tab/>
-      </w:r>
-      <w:r>
-        <w:rPr>
-          <w:b/>
-          <w:bCs/>
-        </w:rPr>
-        <w:t>AND ITEM LIKE</w:t>
-      </w:r>
-      <w:r>
-        <w:rPr>
-          <w:b/>
-          <w:bCs/>
-        </w:rPr>
-        <w:t xml:space="preserve"> 'MONEY %function parameter%')</w:t>
-      </w:r>
-    </w:p>
-    <w:p>
-      <w:pPr>
-        <w:pStyle w:val="BodyText"/>
-      </w:pPr>
-    </w:p>
-    <w:p>
-      <w:pPr>
-        <w:pStyle w:val="BodyText"/>
-      </w:pPr>
-      <w:r>
-        <w:lastRenderedPageBreak/>
-        <w:t>To</w:t>
-      </w:r>
-      <w:r>
-        <w:t xml:space="preserve"> filter on function result type:</w:t>
-      </w:r>
-    </w:p>
-    <w:p>
-      <w:pPr>
-        <w:pStyle w:val="BodyText"/>
-        <w:ind w:left="709"/>
-        <w:rPr>
-          <w:b/>
-          <w:bCs/>
-        </w:rPr>
-      </w:pPr>
-      <w:r>
-        <w:rPr>
-          <w:b/>
-          <w:bCs/>
-        </w:rPr>
-        <w:t>AND CONTEXT IN (</w:t>
-      </w:r>
-    </w:p>
-    <w:p>
-      <w:pPr>
-        <w:pStyle w:val="BodyText"/>
-        <w:ind w:left="709"/>
-        <w:rPr>
-          <w:b/>
-          <w:bCs/>
-        </w:rPr>
-      </w:pPr>
-      <w:r>
-        <w:rPr>
-          <w:b/>
-          <w:bCs/>
+        <w:t>and item like 'MONEY %function parameter%')</w:t>
+      </w:r>
+    </w:p>
+    <w:p>
+      <w:pPr>
+        <w:pStyle w:val="BodyText"/>
+        <w:spacing w:after="0"/>
+        <w:rPr>
+          <w:rFonts w:ascii="Courier New" w:hAnsi="Courier New" w:cs="Courier New"/>
+          <w:sz w:val="22"/>
+          <w:szCs w:val="22"/>
+        </w:rPr>
+      </w:pPr>
+      <w:r>
+        <w:rPr>
+          <w:rFonts w:ascii="Courier New" w:hAnsi="Courier New" w:cs="Courier New"/>
+          <w:sz w:val="22"/>
+          <w:szCs w:val="22"/>
+        </w:rPr>
+        <w:t>-- filter on function result type:</w:t>
+      </w:r>
+    </w:p>
+    <w:p>
+      <w:pPr>
+        <w:pStyle w:val="BodyText"/>
+        <w:spacing w:after="0"/>
+        <w:rPr>
+          <w:rFonts w:ascii="Courier New" w:hAnsi="Courier New" w:cs="Courier New"/>
+          <w:sz w:val="22"/>
+          <w:szCs w:val="22"/>
+        </w:rPr>
+      </w:pPr>
+      <w:r>
+        <w:rPr>
+          <w:rFonts w:ascii="Courier New" w:hAnsi="Courier New" w:cs="Courier New"/>
+          <w:sz w:val="22"/>
+          <w:szCs w:val="22"/>
+        </w:rPr>
+        <w:t>and context in (</w:t>
+      </w:r>
+    </w:p>
+    <w:p>
+      <w:pPr>
+        <w:pStyle w:val="BodyText"/>
+        <w:spacing w:after="0"/>
+        <w:rPr>
+          <w:rFonts w:ascii="Courier New" w:hAnsi="Courier New" w:cs="Courier New"/>
+          <w:sz w:val="22"/>
+          <w:szCs w:val="22"/>
+        </w:rPr>
+      </w:pPr>
+      <w:r>
+        <w:rPr>
+          <w:rFonts w:ascii="Courier New" w:hAnsi="Courier New" w:cs="Courier New"/>
+          <w:sz w:val="22"/>
+          <w:szCs w:val="22"/>
         </w:rPr>
         <w:tab/>
-        <w:t xml:space="preserve">SELECT CONTEXT FROM </w:t>
-      </w:r>
-      <w:proofErr w:type="spellStart"/>
-      <w:r>
-        <w:rPr>
-          <w:b/>
-          <w:bCs/>
-        </w:rPr>
-        <w:t>BBFCompass</w:t>
-      </w:r>
-      <w:proofErr w:type="spellEnd"/>
-    </w:p>
-    <w:p>
-      <w:pPr>
-        <w:pStyle w:val="BodyText"/>
-        <w:ind w:left="709"/>
-        <w:rPr>
-          <w:b/>
-          <w:bCs/>
-        </w:rPr>
-      </w:pPr>
-      <w:r>
-        <w:rPr>
-          <w:b/>
-          <w:bCs/>
+        <w:t>select context from BBFCompass</w:t>
+      </w:r>
+    </w:p>
+    <w:p>
+      <w:pPr>
+        <w:pStyle w:val="BodyText"/>
+        <w:spacing w:after="0"/>
+        <w:rPr>
+          <w:rFonts w:ascii="Courier New" w:hAnsi="Courier New" w:cs="Courier New"/>
+          <w:sz w:val="22"/>
+          <w:szCs w:val="22"/>
+        </w:rPr>
+      </w:pPr>
+      <w:r>
+        <w:rPr>
+          <w:rFonts w:ascii="Courier New" w:hAnsi="Courier New" w:cs="Courier New"/>
+          <w:sz w:val="22"/>
+          <w:szCs w:val="22"/>
         </w:rPr>
         <w:tab/>
-        <w:t xml:space="preserve">WHERE CONTEXT LIKE 'FUNCTION %'  </w:t>
-      </w:r>
-    </w:p>
-    <w:p>
-      <w:pPr>
-        <w:pStyle w:val="BodyText"/>
-        <w:ind w:left="1418"/>
-        <w:rPr>
-          <w:b/>
-          <w:bCs/>
-        </w:rPr>
-      </w:pPr>
-      <w:r>
-        <w:rPr>
-          <w:b/>
-          <w:bCs/>
-        </w:rPr>
-        <w:t>AND ITEM LIKE</w:t>
-      </w:r>
-      <w:r>
-        <w:rPr>
-          <w:b/>
-          <w:bCs/>
-        </w:rPr>
-        <w:t xml:space="preserve"> 'SMALLDATETIME %scalar function result%')</w:t>
+        <w:t xml:space="preserve">where context like 'FUNCTION %'  </w:t>
+      </w:r>
+    </w:p>
+    <w:p>
+      <w:pPr>
+        <w:pStyle w:val="BodyText"/>
+        <w:spacing w:after="0"/>
+        <w:rPr>
+          <w:rFonts w:ascii="Courier New" w:hAnsi="Courier New" w:cs="Courier New"/>
+          <w:sz w:val="22"/>
+          <w:szCs w:val="22"/>
+        </w:rPr>
+      </w:pPr>
+      <w:r>
+        <w:rPr>
+          <w:rFonts w:ascii="Courier New" w:hAnsi="Courier New" w:cs="Courier New"/>
+          <w:sz w:val="22"/>
+          <w:szCs w:val="22"/>
+        </w:rPr>
+        <w:tab/>
+        <w:t xml:space="preserve">  and item like 'SMALLDATETIME %scalar function result%')</w:t>
       </w:r>
     </w:p>
     <w:p>
@@ -12274,7 +11841,13 @@
         <w:t>ote</w:t>
       </w:r>
       <w:r>
-        <w:t xml:space="preserve">: On large tables, performance may benefit from adding indexes to one or more columns of this table. This is left to the user to explore. </w:t>
+        <w:t xml:space="preserve">: On large tables, performance may benefit from adding indexes to one or more columns of this table. This is left </w:t>
+      </w:r>
+      <w:r>
+        <w:t>for</w:t>
+      </w:r>
+      <w:r>
+        <w:t xml:space="preserve"> the user to explore. </w:t>
       </w:r>
     </w:p>
     <w:p>
@@ -12301,12 +11874,12 @@
       <w:pPr>
         <w:pStyle w:val="Heading1"/>
       </w:pPr>
-      <w:bookmarkStart w:id="30" w:name="_Toc88925008"/>
+      <w:bookmarkStart w:id="31" w:name="_Toc89093232"/>
       <w:r>
         <w:lastRenderedPageBreak/>
         <w:t>Security</w:t>
       </w:r>
-      <w:bookmarkEnd w:id="30"/>
+      <w:bookmarkEnd w:id="31"/>
     </w:p>
     <w:p>
       <w:pPr>
@@ -12379,7 +11952,13 @@
         <w:t>.</w:t>
       </w:r>
       <w:r>
-        <w:t xml:space="preserve"> Update installation </w:t>
+        <w:t xml:space="preserve"> Updat</w:t>
+      </w:r>
+      <w:r>
+        <w:t>ing the</w:t>
+      </w:r>
+      <w:r>
+        <w:t xml:space="preserve"> installation </w:t>
       </w:r>
       <w:r>
         <w:t>must be performed manually by the user.</w:t>
@@ -12392,7 +11971,7 @@
       <w:pPr>
         <w:pStyle w:val="Heading2"/>
       </w:pPr>
-      <w:bookmarkStart w:id="31" w:name="_Toc88925009"/>
+      <w:bookmarkStart w:id="32" w:name="_Toc89093233"/>
       <w:r>
         <w:t>The</w:t>
       </w:r>
@@ -12402,7 +11981,7 @@
       <w:r>
         <w:t xml:space="preserve"> -pgimport option</w:t>
       </w:r>
-      <w:bookmarkEnd w:id="31"/>
+      <w:bookmarkEnd w:id="32"/>
     </w:p>
     <w:p>
       <w:pPr>
@@ -12527,14 +12106,7 @@
         <w:rPr>
           <w:b/>
         </w:rPr>
-        <w:t>pg_</w:t>
-      </w:r>
-      <w:proofErr w:type="gramStart"/>
-      <w:r>
-        <w:rPr>
-          <w:b/>
-        </w:rPr>
-        <w:t>import.</w:t>
+        <w:t>pg_import.</w:t>
       </w:r>
       <w:r>
         <w:rPr>
@@ -12542,7 +12114,6 @@
         </w:rPr>
         <w:t>psql</w:t>
       </w:r>
-      <w:proofErr w:type="gramEnd"/>
       <w:r>
         <w:t xml:space="preserve">, </w:t>
       </w:r>
@@ -12719,7 +12290,7 @@
       <w:pPr>
         <w:pStyle w:val="Heading1"/>
       </w:pPr>
-      <w:bookmarkStart w:id="32" w:name="_Toc88925010"/>
+      <w:bookmarkStart w:id="33" w:name="_Toc89093234"/>
       <w:r>
         <w:lastRenderedPageBreak/>
         <w:t xml:space="preserve">Using Babelfish Compass </w:t>
@@ -12733,7 +12304,7 @@
       <w:r>
         <w:t>PostgreSQL</w:t>
       </w:r>
-      <w:bookmarkEnd w:id="32"/>
+      <w:bookmarkEnd w:id="33"/>
     </w:p>
     <w:p>
       <w:pPr>
@@ -12998,15 +12569,7 @@
         <w:t>go</w:t>
       </w:r>
       <w:r>
-        <w:t xml:space="preserve"> as a batch delimiter (</w:t>
-      </w:r>
-      <w:proofErr w:type="gramStart"/>
-      <w:r>
-        <w:t>i.e.</w:t>
-      </w:r>
-      <w:proofErr w:type="gramEnd"/>
-      <w:r>
-        <w:t xml:space="preserve"> </w:t>
+        <w:t xml:space="preserve"> as a batch delimiter (i.e. </w:t>
       </w:r>
       <w:r>
         <w:rPr>
@@ -13377,12 +12940,12 @@
       <w:pPr>
         <w:pStyle w:val="Heading1"/>
       </w:pPr>
-      <w:bookmarkStart w:id="33" w:name="_Toc88925011"/>
+      <w:bookmarkStart w:id="34" w:name="_Toc89093235"/>
       <w:r>
         <w:lastRenderedPageBreak/>
         <w:t>Troubleshooting</w:t>
       </w:r>
-      <w:bookmarkEnd w:id="33"/>
+      <w:bookmarkEnd w:id="34"/>
     </w:p>
     <w:p>
       <w:pPr>
@@ -13603,11 +13166,11 @@
       <w:pPr>
         <w:pStyle w:val="Heading1"/>
       </w:pPr>
-      <w:bookmarkStart w:id="34" w:name="_Toc88925012"/>
+      <w:bookmarkStart w:id="35" w:name="_Toc89093236"/>
       <w:r>
         <w:t>Licensing</w:t>
       </w:r>
-      <w:bookmarkEnd w:id="34"/>
+      <w:bookmarkEnd w:id="35"/>
     </w:p>
     <w:p>
       <w:pPr>
@@ -13710,7 +13273,7 @@
 </file>
 
 <file path=word/endnotes.xml><?xml version="1.0" encoding="utf-8"?>
-<w:endnotes xmlns:wpc="http://schemas.microsoft.com/office/word/2010/wordprocessingCanvas" xmlns:cx="http://schemas.microsoft.com/office/drawing/2014/chartex" xmlns:cx1="http://schemas.microsoft.com/office/drawing/2015/9/8/chartex" xmlns:cx2="http://schemas.microsoft.com/office/drawing/2015/10/21/chartex" xmlns:cx3="http://schemas.microsoft.com/office/drawing/2016/5/9/chartex" xmlns:cx4="http://schemas.microsoft.com/office/drawing/2016/5/10/chartex" xmlns:cx5="http://schemas.microsoft.com/office/drawing/2016/5/11/chartex" xmlns:cx6="http://schemas.microsoft.com/office/drawing/2016/5/12/chartex" xmlns:cx7="http://schemas.microsoft.com/office/drawing/2016/5/13/chartex" xmlns:cx8="http://schemas.microsoft.com/office/drawing/2016/5/14/chartex" xmlns:mc="http://schemas.openxmlformats.org/markup-compatibility/2006" xmlns:aink="http://schemas.microsoft.com/office/drawing/2016/ink" xmlns:am3d="http://schemas.microsoft.com/office/drawing/2017/model3d" xmlns:o="urn:schemas-microsoft-com:office:office" xmlns:r="http://schemas.openxmlformats.org/officeDocument/2006/relationships" xmlns:m="http://schemas.openxmlformats.org/officeDocument/2006/math" xmlns:v="urn:schemas-microsoft-com:vml" xmlns:wp14="http://schemas.microsoft.com/office/word/2010/wordprocessingDrawing" xmlns:wp="http://schemas.openxmlformats.org/drawingml/2006/wordprocessingDrawing" xmlns:w10="urn:schemas-microsoft-com:office:word" xmlns:w="http://schemas.openxmlformats.org/wordprocessingml/2006/main" xmlns:w14="http://schemas.microsoft.com/office/word/2010/wordml" xmlns:w15="http://schemas.microsoft.com/office/word/2012/wordml" xmlns:w16cex="http://schemas.microsoft.com/office/word/2018/wordml/cex" xmlns:w16cid="http://schemas.microsoft.com/office/word/2016/wordml/cid" xmlns:w16="http://schemas.microsoft.com/office/word/2018/wordml" xmlns:w16sdtdh="http://schemas.microsoft.com/office/word/2020/wordml/sdtdatahash" xmlns:w16se="http://schemas.microsoft.com/office/word/2015/wordml/symex" xmlns:wpg="http://schemas.microsoft.com/office/word/2010/wordprocessingGroup" xmlns:wpi="http://schemas.microsoft.com/office/word/2010/wordprocessingInk" xmlns:wne="http://schemas.microsoft.com/office/word/2006/wordml" xmlns:wps="http://schemas.microsoft.com/office/word/2010/wordprocessingShape" mc:Ignorable="w14 w15 w16se w16cid w16 w16cex w16sdtdh wp14">
+<w:endnotes xmlns:wpc="http://schemas.microsoft.com/office/word/2010/wordprocessingCanvas" xmlns:cx="http://schemas.microsoft.com/office/drawing/2014/chartex" xmlns:cx1="http://schemas.microsoft.com/office/drawing/2015/9/8/chartex" xmlns:cx2="http://schemas.microsoft.com/office/drawing/2015/10/21/chartex" xmlns:cx3="http://schemas.microsoft.com/office/drawing/2016/5/9/chartex" xmlns:cx4="http://schemas.microsoft.com/office/drawing/2016/5/10/chartex" xmlns:cx5="http://schemas.microsoft.com/office/drawing/2016/5/11/chartex" xmlns:cx6="http://schemas.microsoft.com/office/drawing/2016/5/12/chartex" xmlns:cx7="http://schemas.microsoft.com/office/drawing/2016/5/13/chartex" xmlns:cx8="http://schemas.microsoft.com/office/drawing/2016/5/14/chartex" xmlns:mc="http://schemas.openxmlformats.org/markup-compatibility/2006" xmlns:aink="http://schemas.microsoft.com/office/drawing/2016/ink" xmlns:am3d="http://schemas.microsoft.com/office/drawing/2017/model3d" xmlns:o="urn:schemas-microsoft-com:office:office" xmlns:r="http://schemas.openxmlformats.org/officeDocument/2006/relationships" xmlns:m="http://schemas.openxmlformats.org/officeDocument/2006/math" xmlns:v="urn:schemas-microsoft-com:vml" xmlns:wp14="http://schemas.microsoft.com/office/word/2010/wordprocessingDrawing" xmlns:wp="http://schemas.openxmlformats.org/drawingml/2006/wordprocessingDrawing" xmlns:w10="urn:schemas-microsoft-com:office:word" xmlns:w="http://schemas.openxmlformats.org/wordprocessingml/2006/main" xmlns:w14="http://schemas.microsoft.com/office/word/2010/wordml" xmlns:w15="http://schemas.microsoft.com/office/word/2012/wordml" xmlns:w16cid="http://schemas.microsoft.com/office/word/2016/wordml/cid" xmlns:w16se="http://schemas.microsoft.com/office/word/2015/wordml/symex" xmlns:wpg="http://schemas.microsoft.com/office/word/2010/wordprocessingGroup" xmlns:wpi="http://schemas.microsoft.com/office/word/2010/wordprocessingInk" xmlns:wne="http://schemas.microsoft.com/office/word/2006/wordml" xmlns:wps="http://schemas.microsoft.com/office/word/2010/wordprocessingShape" mc:Ignorable="w14 w15 w16se w16cid wp14">
   <w:endnote w:type="separator" w:id="-1">
     <w:p>
       <w:r>
@@ -13729,7 +13292,7 @@
 </file>
 
 <file path=word/footer1.xml><?xml version="1.0" encoding="utf-8"?>
-<w:ftr xmlns:wpc="http://schemas.microsoft.com/office/word/2010/wordprocessingCanvas" xmlns:cx="http://schemas.microsoft.com/office/drawing/2014/chartex" xmlns:cx1="http://schemas.microsoft.com/office/drawing/2015/9/8/chartex" xmlns:cx2="http://schemas.microsoft.com/office/drawing/2015/10/21/chartex" xmlns:cx3="http://schemas.microsoft.com/office/drawing/2016/5/9/chartex" xmlns:cx4="http://schemas.microsoft.com/office/drawing/2016/5/10/chartex" xmlns:cx5="http://schemas.microsoft.com/office/drawing/2016/5/11/chartex" xmlns:cx6="http://schemas.microsoft.com/office/drawing/2016/5/12/chartex" xmlns:cx7="http://schemas.microsoft.com/office/drawing/2016/5/13/chartex" xmlns:cx8="http://schemas.microsoft.com/office/drawing/2016/5/14/chartex" xmlns:mc="http://schemas.openxmlformats.org/markup-compatibility/2006" xmlns:aink="http://schemas.microsoft.com/office/drawing/2016/ink" xmlns:am3d="http://schemas.microsoft.com/office/drawing/2017/model3d" xmlns:o="urn:schemas-microsoft-com:office:office" xmlns:r="http://schemas.openxmlformats.org/officeDocument/2006/relationships" xmlns:m="http://schemas.openxmlformats.org/officeDocument/2006/math" xmlns:v="urn:schemas-microsoft-com:vml" xmlns:wp14="http://schemas.microsoft.com/office/word/2010/wordprocessingDrawing" xmlns:wp="http://schemas.openxmlformats.org/drawingml/2006/wordprocessingDrawing" xmlns:w10="urn:schemas-microsoft-com:office:word" xmlns:w="http://schemas.openxmlformats.org/wordprocessingml/2006/main" xmlns:w14="http://schemas.microsoft.com/office/word/2010/wordml" xmlns:w15="http://schemas.microsoft.com/office/word/2012/wordml" xmlns:w16cex="http://schemas.microsoft.com/office/word/2018/wordml/cex" xmlns:w16cid="http://schemas.microsoft.com/office/word/2016/wordml/cid" xmlns:w16="http://schemas.microsoft.com/office/word/2018/wordml" xmlns:w16sdtdh="http://schemas.microsoft.com/office/word/2020/wordml/sdtdatahash" xmlns:w16se="http://schemas.microsoft.com/office/word/2015/wordml/symex" xmlns:wpg="http://schemas.microsoft.com/office/word/2010/wordprocessingGroup" xmlns:wpi="http://schemas.microsoft.com/office/word/2010/wordprocessingInk" xmlns:wne="http://schemas.microsoft.com/office/word/2006/wordml" xmlns:wps="http://schemas.microsoft.com/office/word/2010/wordprocessingShape" mc:Ignorable="w14 w15 w16se w16cid w16 w16cex w16sdtdh wp14">
+<w:ftr xmlns:wpc="http://schemas.microsoft.com/office/word/2010/wordprocessingCanvas" xmlns:cx="http://schemas.microsoft.com/office/drawing/2014/chartex" xmlns:cx1="http://schemas.microsoft.com/office/drawing/2015/9/8/chartex" xmlns:cx2="http://schemas.microsoft.com/office/drawing/2015/10/21/chartex" xmlns:cx3="http://schemas.microsoft.com/office/drawing/2016/5/9/chartex" xmlns:cx4="http://schemas.microsoft.com/office/drawing/2016/5/10/chartex" xmlns:cx5="http://schemas.microsoft.com/office/drawing/2016/5/11/chartex" xmlns:cx6="http://schemas.microsoft.com/office/drawing/2016/5/12/chartex" xmlns:cx7="http://schemas.microsoft.com/office/drawing/2016/5/13/chartex" xmlns:cx8="http://schemas.microsoft.com/office/drawing/2016/5/14/chartex" xmlns:mc="http://schemas.openxmlformats.org/markup-compatibility/2006" xmlns:aink="http://schemas.microsoft.com/office/drawing/2016/ink" xmlns:am3d="http://schemas.microsoft.com/office/drawing/2017/model3d" xmlns:o="urn:schemas-microsoft-com:office:office" xmlns:r="http://schemas.openxmlformats.org/officeDocument/2006/relationships" xmlns:m="http://schemas.openxmlformats.org/officeDocument/2006/math" xmlns:v="urn:schemas-microsoft-com:vml" xmlns:wp14="http://schemas.microsoft.com/office/word/2010/wordprocessingDrawing" xmlns:wp="http://schemas.openxmlformats.org/drawingml/2006/wordprocessingDrawing" xmlns:w10="urn:schemas-microsoft-com:office:word" xmlns:w="http://schemas.openxmlformats.org/wordprocessingml/2006/main" xmlns:w14="http://schemas.microsoft.com/office/word/2010/wordml" xmlns:w15="http://schemas.microsoft.com/office/word/2012/wordml" xmlns:w16cid="http://schemas.microsoft.com/office/word/2016/wordml/cid" xmlns:w16se="http://schemas.microsoft.com/office/word/2015/wordml/symex" xmlns:wpg="http://schemas.microsoft.com/office/word/2010/wordprocessingGroup" xmlns:wpi="http://schemas.microsoft.com/office/word/2010/wordprocessingInk" xmlns:wne="http://schemas.microsoft.com/office/word/2006/wordml" xmlns:wps="http://schemas.microsoft.com/office/word/2010/wordprocessingShape" mc:Ignorable="w14 w15 w16se w16cid wp14">
   <w:p>
     <w:pPr>
       <w:pStyle w:val="Footer"/>
@@ -13793,7 +13356,7 @@
 </file>
 
 <file path=word/footnotes.xml><?xml version="1.0" encoding="utf-8"?>
-<w:footnotes xmlns:wpc="http://schemas.microsoft.com/office/word/2010/wordprocessingCanvas" xmlns:cx="http://schemas.microsoft.com/office/drawing/2014/chartex" xmlns:cx1="http://schemas.microsoft.com/office/drawing/2015/9/8/chartex" xmlns:cx2="http://schemas.microsoft.com/office/drawing/2015/10/21/chartex" xmlns:cx3="http://schemas.microsoft.com/office/drawing/2016/5/9/chartex" xmlns:cx4="http://schemas.microsoft.com/office/drawing/2016/5/10/chartex" xmlns:cx5="http://schemas.microsoft.com/office/drawing/2016/5/11/chartex" xmlns:cx6="http://schemas.microsoft.com/office/drawing/2016/5/12/chartex" xmlns:cx7="http://schemas.microsoft.com/office/drawing/2016/5/13/chartex" xmlns:cx8="http://schemas.microsoft.com/office/drawing/2016/5/14/chartex" xmlns:mc="http://schemas.openxmlformats.org/markup-compatibility/2006" xmlns:aink="http://schemas.microsoft.com/office/drawing/2016/ink" xmlns:am3d="http://schemas.microsoft.com/office/drawing/2017/model3d" xmlns:o="urn:schemas-microsoft-com:office:office" xmlns:r="http://schemas.openxmlformats.org/officeDocument/2006/relationships" xmlns:m="http://schemas.openxmlformats.org/officeDocument/2006/math" xmlns:v="urn:schemas-microsoft-com:vml" xmlns:wp14="http://schemas.microsoft.com/office/word/2010/wordprocessingDrawing" xmlns:wp="http://schemas.openxmlformats.org/drawingml/2006/wordprocessingDrawing" xmlns:w10="urn:schemas-microsoft-com:office:word" xmlns:w="http://schemas.openxmlformats.org/wordprocessingml/2006/main" xmlns:w14="http://schemas.microsoft.com/office/word/2010/wordml" xmlns:w15="http://schemas.microsoft.com/office/word/2012/wordml" xmlns:w16cex="http://schemas.microsoft.com/office/word/2018/wordml/cex" xmlns:w16cid="http://schemas.microsoft.com/office/word/2016/wordml/cid" xmlns:w16="http://schemas.microsoft.com/office/word/2018/wordml" xmlns:w16sdtdh="http://schemas.microsoft.com/office/word/2020/wordml/sdtdatahash" xmlns:w16se="http://schemas.microsoft.com/office/word/2015/wordml/symex" xmlns:wpg="http://schemas.microsoft.com/office/word/2010/wordprocessingGroup" xmlns:wpi="http://schemas.microsoft.com/office/word/2010/wordprocessingInk" xmlns:wne="http://schemas.microsoft.com/office/word/2006/wordml" xmlns:wps="http://schemas.microsoft.com/office/word/2010/wordprocessingShape" mc:Ignorable="w14 w15 w16se w16cid w16 w16cex w16sdtdh wp14">
+<w:footnotes xmlns:wpc="http://schemas.microsoft.com/office/word/2010/wordprocessingCanvas" xmlns:cx="http://schemas.microsoft.com/office/drawing/2014/chartex" xmlns:cx1="http://schemas.microsoft.com/office/drawing/2015/9/8/chartex" xmlns:cx2="http://schemas.microsoft.com/office/drawing/2015/10/21/chartex" xmlns:cx3="http://schemas.microsoft.com/office/drawing/2016/5/9/chartex" xmlns:cx4="http://schemas.microsoft.com/office/drawing/2016/5/10/chartex" xmlns:cx5="http://schemas.microsoft.com/office/drawing/2016/5/11/chartex" xmlns:cx6="http://schemas.microsoft.com/office/drawing/2016/5/12/chartex" xmlns:cx7="http://schemas.microsoft.com/office/drawing/2016/5/13/chartex" xmlns:cx8="http://schemas.microsoft.com/office/drawing/2016/5/14/chartex" xmlns:mc="http://schemas.openxmlformats.org/markup-compatibility/2006" xmlns:aink="http://schemas.microsoft.com/office/drawing/2016/ink" xmlns:am3d="http://schemas.microsoft.com/office/drawing/2017/model3d" xmlns:o="urn:schemas-microsoft-com:office:office" xmlns:r="http://schemas.openxmlformats.org/officeDocument/2006/relationships" xmlns:m="http://schemas.openxmlformats.org/officeDocument/2006/math" xmlns:v="urn:schemas-microsoft-com:vml" xmlns:wp14="http://schemas.microsoft.com/office/word/2010/wordprocessingDrawing" xmlns:wp="http://schemas.openxmlformats.org/drawingml/2006/wordprocessingDrawing" xmlns:w10="urn:schemas-microsoft-com:office:word" xmlns:w="http://schemas.openxmlformats.org/wordprocessingml/2006/main" xmlns:w14="http://schemas.microsoft.com/office/word/2010/wordml" xmlns:w15="http://schemas.microsoft.com/office/word/2012/wordml" xmlns:w16cid="http://schemas.microsoft.com/office/word/2016/wordml/cid" xmlns:w16se="http://schemas.microsoft.com/office/word/2015/wordml/symex" xmlns:wpg="http://schemas.microsoft.com/office/word/2010/wordprocessingGroup" xmlns:wpi="http://schemas.microsoft.com/office/word/2010/wordprocessingInk" xmlns:wne="http://schemas.microsoft.com/office/word/2006/wordml" xmlns:wps="http://schemas.microsoft.com/office/word/2010/wordprocessingShape" mc:Ignorable="w14 w15 w16se w16cid wp14">
   <w:footnote w:type="separator" w:id="-1">
     <w:p>
       <w:r>
@@ -13812,7 +13375,7 @@
 </file>
 
 <file path=word/numbering.xml><?xml version="1.0" encoding="utf-8"?>
-<w:numbering xmlns:wpc="http://schemas.microsoft.com/office/word/2010/wordprocessingCanvas" xmlns:cx="http://schemas.microsoft.com/office/drawing/2014/chartex" xmlns:cx1="http://schemas.microsoft.com/office/drawing/2015/9/8/chartex" xmlns:cx2="http://schemas.microsoft.com/office/drawing/2015/10/21/chartex" xmlns:cx3="http://schemas.microsoft.com/office/drawing/2016/5/9/chartex" xmlns:cx4="http://schemas.microsoft.com/office/drawing/2016/5/10/chartex" xmlns:cx5="http://schemas.microsoft.com/office/drawing/2016/5/11/chartex" xmlns:cx6="http://schemas.microsoft.com/office/drawing/2016/5/12/chartex" xmlns:cx7="http://schemas.microsoft.com/office/drawing/2016/5/13/chartex" xmlns:cx8="http://schemas.microsoft.com/office/drawing/2016/5/14/chartex" xmlns:mc="http://schemas.openxmlformats.org/markup-compatibility/2006" xmlns:aink="http://schemas.microsoft.com/office/drawing/2016/ink" xmlns:am3d="http://schemas.microsoft.com/office/drawing/2017/model3d" xmlns:o="urn:schemas-microsoft-com:office:office" xmlns:r="http://schemas.openxmlformats.org/officeDocument/2006/relationships" xmlns:m="http://schemas.openxmlformats.org/officeDocument/2006/math" xmlns:v="urn:schemas-microsoft-com:vml" xmlns:wp14="http://schemas.microsoft.com/office/word/2010/wordprocessingDrawing" xmlns:wp="http://schemas.openxmlformats.org/drawingml/2006/wordprocessingDrawing" xmlns:w10="urn:schemas-microsoft-com:office:word" xmlns:w="http://schemas.openxmlformats.org/wordprocessingml/2006/main" xmlns:w14="http://schemas.microsoft.com/office/word/2010/wordml" xmlns:w15="http://schemas.microsoft.com/office/word/2012/wordml" xmlns:w16cex="http://schemas.microsoft.com/office/word/2018/wordml/cex" xmlns:w16cid="http://schemas.microsoft.com/office/word/2016/wordml/cid" xmlns:w16="http://schemas.microsoft.com/office/word/2018/wordml" xmlns:w16sdtdh="http://schemas.microsoft.com/office/word/2020/wordml/sdtdatahash" xmlns:w16se="http://schemas.microsoft.com/office/word/2015/wordml/symex" xmlns:wpg="http://schemas.microsoft.com/office/word/2010/wordprocessingGroup" xmlns:wpi="http://schemas.microsoft.com/office/word/2010/wordprocessingInk" xmlns:wne="http://schemas.microsoft.com/office/word/2006/wordml" xmlns:wps="http://schemas.microsoft.com/office/word/2010/wordprocessingShape" mc:Ignorable="w14 w15 w16se w16cid w16 w16cex w16sdtdh wp14">
+<w:numbering xmlns:wpc="http://schemas.microsoft.com/office/word/2010/wordprocessingCanvas" xmlns:cx="http://schemas.microsoft.com/office/drawing/2014/chartex" xmlns:cx1="http://schemas.microsoft.com/office/drawing/2015/9/8/chartex" xmlns:cx2="http://schemas.microsoft.com/office/drawing/2015/10/21/chartex" xmlns:cx3="http://schemas.microsoft.com/office/drawing/2016/5/9/chartex" xmlns:cx4="http://schemas.microsoft.com/office/drawing/2016/5/10/chartex" xmlns:cx5="http://schemas.microsoft.com/office/drawing/2016/5/11/chartex" xmlns:cx6="http://schemas.microsoft.com/office/drawing/2016/5/12/chartex" xmlns:cx7="http://schemas.microsoft.com/office/drawing/2016/5/13/chartex" xmlns:cx8="http://schemas.microsoft.com/office/drawing/2016/5/14/chartex" xmlns:mc="http://schemas.openxmlformats.org/markup-compatibility/2006" xmlns:aink="http://schemas.microsoft.com/office/drawing/2016/ink" xmlns:am3d="http://schemas.microsoft.com/office/drawing/2017/model3d" xmlns:o="urn:schemas-microsoft-com:office:office" xmlns:r="http://schemas.openxmlformats.org/officeDocument/2006/relationships" xmlns:m="http://schemas.openxmlformats.org/officeDocument/2006/math" xmlns:v="urn:schemas-microsoft-com:vml" xmlns:wp14="http://schemas.microsoft.com/office/word/2010/wordprocessingDrawing" xmlns:wp="http://schemas.openxmlformats.org/drawingml/2006/wordprocessingDrawing" xmlns:w10="urn:schemas-microsoft-com:office:word" xmlns:w="http://schemas.openxmlformats.org/wordprocessingml/2006/main" xmlns:w14="http://schemas.microsoft.com/office/word/2010/wordml" xmlns:w15="http://schemas.microsoft.com/office/word/2012/wordml" xmlns:w16cid="http://schemas.microsoft.com/office/word/2016/wordml/cid" xmlns:w16se="http://schemas.microsoft.com/office/word/2015/wordml/symex" xmlns:wpg="http://schemas.microsoft.com/office/word/2010/wordprocessingGroup" xmlns:wpi="http://schemas.microsoft.com/office/word/2010/wordprocessingInk" xmlns:wne="http://schemas.microsoft.com/office/word/2006/wordml" xmlns:wps="http://schemas.microsoft.com/office/word/2010/wordprocessingShape" mc:Ignorable="w14 w15 w16se w16cid wp14">
   <w:abstractNum w:abstractNumId="0" w15:restartNumberingAfterBreak="0">
     <w:nsid w:val="00000001"/>
     <w:multiLevelType w:val="multilevel"/>
@@ -17073,7 +16636,7 @@
 </file>
 
 <file path=word/styles.xml><?xml version="1.0" encoding="utf-8"?>
-<w:styles xmlns:mc="http://schemas.openxmlformats.org/markup-compatibility/2006" xmlns:r="http://schemas.openxmlformats.org/officeDocument/2006/relationships" xmlns:w="http://schemas.openxmlformats.org/wordprocessingml/2006/main" xmlns:w14="http://schemas.microsoft.com/office/word/2010/wordml" xmlns:w15="http://schemas.microsoft.com/office/word/2012/wordml" xmlns:w16cex="http://schemas.microsoft.com/office/word/2018/wordml/cex" xmlns:w16cid="http://schemas.microsoft.com/office/word/2016/wordml/cid" xmlns:w16="http://schemas.microsoft.com/office/word/2018/wordml" xmlns:w16sdtdh="http://schemas.microsoft.com/office/word/2020/wordml/sdtdatahash" xmlns:w16se="http://schemas.microsoft.com/office/word/2015/wordml/symex" mc:Ignorable="w14 w15 w16se w16cid w16 w16cex w16sdtdh">
+<w:styles xmlns:mc="http://schemas.openxmlformats.org/markup-compatibility/2006" xmlns:r="http://schemas.openxmlformats.org/officeDocument/2006/relationships" xmlns:w="http://schemas.openxmlformats.org/wordprocessingml/2006/main" xmlns:w14="http://schemas.microsoft.com/office/word/2010/wordml" xmlns:w15="http://schemas.microsoft.com/office/word/2012/wordml" xmlns:w16cid="http://schemas.microsoft.com/office/word/2016/wordml/cid" xmlns:w16se="http://schemas.microsoft.com/office/word/2015/wordml/symex" mc:Ignorable="w14 w15 w16se w16cid">
   <w:docDefaults>
     <w:rPrDefault>
       <w:rPr>
@@ -17083,7 +16646,7 @@
     </w:rPrDefault>
     <w:pPrDefault/>
   </w:docDefaults>
-  <w:latentStyles w:defLockedState="0" w:defUIPriority="99" w:defSemiHidden="0" w:defUnhideWhenUsed="0" w:defQFormat="0" w:count="376">
+  <w:latentStyles w:defLockedState="0" w:defUIPriority="99" w:defSemiHidden="0" w:defUnhideWhenUsed="0" w:defQFormat="0" w:count="375">
     <w:lsdException w:name="Normal" w:uiPriority="0" w:qFormat="1"/>
     <w:lsdException w:name="heading 1" w:uiPriority="9" w:qFormat="1"/>
     <w:lsdException w:name="heading 2" w:semiHidden="1" w:uiPriority="9" w:unhideWhenUsed="1" w:qFormat="1"/>
@@ -17459,7 +17022,6 @@
     <w:lsdException w:name="Smart Hyperlink" w:semiHidden="1" w:unhideWhenUsed="1"/>
     <w:lsdException w:name="Hashtag" w:semiHidden="1" w:unhideWhenUsed="1"/>
     <w:lsdException w:name="Unresolved Mention" w:semiHidden="1" w:unhideWhenUsed="1"/>
-    <w:lsdException w:name="Smart Link" w:semiHidden="1" w:unhideWhenUsed="1"/>
   </w:latentStyles>
   <w:style w:type="paragraph" w:default="1" w:styleId="Normal">
     <w:name w:val="Normal"/>
@@ -17517,6 +17079,7 @@
   <w:style w:type="character" w:default="1" w:styleId="DefaultParagraphFont">
     <w:name w:val="Default Paragraph Font"/>
     <w:uiPriority w:val="1"/>
+    <w:semiHidden/>
     <w:unhideWhenUsed/>
   </w:style>
   <w:style w:type="table" w:default="1" w:styleId="TableNormal">
@@ -18214,7 +17777,7 @@
 </file>
 
 <file path=customXml/itemProps1.xml><?xml version="1.0" encoding="utf-8"?>
-<ds:datastoreItem xmlns:ds="http://schemas.openxmlformats.org/officeDocument/2006/customXml" ds:itemID="{6B2C54EB-2EAB-475F-99FB-7FB8EBFC0343}">
+<ds:datastoreItem xmlns:ds="http://schemas.openxmlformats.org/officeDocument/2006/customXml" ds:itemID="{BE4432A1-0F79-4441-955B-97B31A7F143F}">
   <ds:schemaRefs>
     <ds:schemaRef ds:uri="http://schemas.openxmlformats.org/officeDocument/2006/bibliography"/>
   </ds:schemaRefs>

</xml_diff>

<commit_message>
fixes for v.1.2; tentative .cfg for Babelfish 1.1.0
</commit_message>
<xml_diff>
--- a/BabelfishCompass_UserGuide.docx
+++ b/BabelfishCompass_UserGuide.docx
@@ -42,31 +42,91 @@
         <w:pStyle w:val="BodyText"/>
       </w:pPr>
       <w:r>
-        <w:t>1.</w:t>
-      </w:r>
-      <w:r>
-        <w:t>2,</w:t>
-      </w:r>
-      <w:r>
+        <w:t>Dec</w:t>
+      </w:r>
+      <w:r>
+        <w:t>-2021</w:t>
+      </w:r>
+      <w:r>
+        <w:t xml:space="preserve">: v.1.2: added </w:t>
+      </w:r>
+      <w:r>
+        <w:rPr>
+          <w:b/>
+        </w:rPr>
+        <w:t>-rewrite</w:t>
+      </w:r>
+      <w:r>
+        <w:t xml:space="preserve"> option</w:t>
+      </w:r>
+    </w:p>
+    <w:p>
+      <w:pPr>
+        <w:pStyle w:val="BodyText"/>
+      </w:pPr>
+      <w:r>
+        <w:t>Nov</w:t>
+      </w:r>
+      <w:r>
+        <w:t>-2021</w:t>
+      </w:r>
+      <w:r>
+        <w:t xml:space="preserve">: correct typo in section about </w:t>
+      </w:r>
+      <w:r>
+        <w:rPr>
+          <w:b/>
+        </w:rPr>
+        <w:t>BabelfishCompassUser.cfg</w:t>
+      </w:r>
+      <w:r>
+        <w:t>;</w:t>
+      </w:r>
+      <w:r>
+        <w:rPr>
+          <w:b/>
+        </w:rPr>
         <w:t xml:space="preserve"> </w:t>
       </w:r>
       <w:r>
+        <w:t>edit for grammar</w:t>
+      </w:r>
+    </w:p>
+    <w:p>
+      <w:pPr>
+        <w:pStyle w:val="BodyText"/>
+      </w:pPr>
+      <w:r>
         <w:t>Nov</w:t>
       </w:r>
       <w:r>
         <w:t>-2021</w:t>
       </w:r>
       <w:r>
-        <w:t xml:space="preserve">: correct typo in section about </w:t>
-      </w:r>
-      <w:r>
-        <w:rPr>
-          <w:b/>
-        </w:rPr>
-        <w:t>BabelfishCompassUser.cfg</w:t>
-      </w:r>
-      <w:r>
-        <w:t>;</w:t>
+        <w:t xml:space="preserve">: </w:t>
+      </w:r>
+      <w:r>
+        <w:t xml:space="preserve">v.1.1: </w:t>
+      </w:r>
+      <w:r>
+        <w:t xml:space="preserve">added user-definable overrides, example for </w:t>
+      </w:r>
+      <w:r>
+        <w:rPr>
+          <w:b/>
+        </w:rPr>
+        <w:t>-</w:t>
+      </w:r>
+      <w:proofErr w:type="spellStart"/>
+      <w:r>
+        <w:rPr>
+          <w:b/>
+        </w:rPr>
+        <w:t>pgimport</w:t>
+      </w:r>
+      <w:proofErr w:type="spellEnd"/>
+      <w:r>
+        <w:t>,</w:t>
       </w:r>
       <w:r>
         <w:rPr>
@@ -75,81 +135,36 @@
         <w:t xml:space="preserve"> </w:t>
       </w:r>
       <w:r>
-        <w:t>edit for grammar</w:t>
-      </w:r>
-      <w:bookmarkStart w:id="0" w:name="_GoBack"/>
-      <w:bookmarkEnd w:id="0"/>
-    </w:p>
-    <w:p>
-      <w:pPr>
-        <w:pStyle w:val="BodyText"/>
-      </w:pPr>
-      <w:r>
-        <w:t>1.</w:t>
-      </w:r>
-      <w:r>
-        <w:t>1,</w:t>
+        <w:t>M</w:t>
+      </w:r>
+      <w:r>
+        <w:t>ac</w:t>
+      </w:r>
+      <w:r>
+        <w:t>/Linux</w:t>
+      </w:r>
+      <w:r>
+        <w:t xml:space="preserve"> support</w:t>
+      </w:r>
+    </w:p>
+    <w:p>
+      <w:pPr>
+        <w:pStyle w:val="BodyText"/>
+      </w:pPr>
+      <w:r>
+        <w:t>Oct-2021</w:t>
+      </w:r>
+      <w:r>
+        <w:t>:</w:t>
       </w:r>
       <w:r>
         <w:t xml:space="preserve"> </w:t>
       </w:r>
       <w:r>
-        <w:t>Nov</w:t>
-      </w:r>
-      <w:r>
-        <w:t>-2021</w:t>
-      </w:r>
-      <w:r>
-        <w:t xml:space="preserve">: added user-definable overrides, example for </w:t>
-      </w:r>
-      <w:r>
-        <w:rPr>
-          <w:b/>
-        </w:rPr>
-        <w:t>-</w:t>
-      </w:r>
-      <w:proofErr w:type="spellStart"/>
-      <w:r>
-        <w:rPr>
-          <w:b/>
-        </w:rPr>
-        <w:t>pgimport</w:t>
-      </w:r>
-      <w:proofErr w:type="spellEnd"/>
-      <w:r>
-        <w:t>,</w:t>
-      </w:r>
-      <w:r>
-        <w:rPr>
-          <w:b/>
-        </w:rPr>
-        <w:t xml:space="preserve"> </w:t>
-      </w:r>
-      <w:r>
-        <w:t>M</w:t>
-      </w:r>
-      <w:r>
-        <w:t>ac</w:t>
-      </w:r>
-      <w:r>
-        <w:t>/Linux</w:t>
-      </w:r>
-      <w:r>
-        <w:t xml:space="preserve"> support</w:t>
-      </w:r>
-    </w:p>
-    <w:p>
-      <w:pPr>
-        <w:pStyle w:val="BodyText"/>
-      </w:pPr>
-      <w:r>
-        <w:t>1.0, Oct-2021</w:t>
-      </w:r>
-      <w:r>
-        <w:t>:</w:t>
-      </w:r>
-      <w:r>
-        <w:t xml:space="preserve"> first version</w:t>
+        <w:t xml:space="preserve">v.1.0: </w:t>
+      </w:r>
+      <w:r>
+        <w:t>first version</w:t>
       </w:r>
     </w:p>
     <w:p>
@@ -207,7 +222,7 @@
         </w:rPr>
         <w:fldChar w:fldCharType="separate"/>
       </w:r>
-      <w:hyperlink w:anchor="_Toc89093211" w:history="1">
+      <w:hyperlink w:anchor="_Toc91072882" w:history="1">
         <w:r>
           <w:rPr>
             <w:rStyle w:val="Hyperlink"/>
@@ -234,7 +249,7 @@
             <w:noProof/>
             <w:webHidden/>
           </w:rPr>
-          <w:instrText xml:space="preserve"> PAGEREF _Toc89093211 \h </w:instrText>
+          <w:instrText xml:space="preserve"> PAGEREF _Toc91072882 \h </w:instrText>
         </w:r>
         <w:r>
           <w:rPr>
@@ -254,7 +269,7 @@
             <w:noProof/>
             <w:webHidden/>
           </w:rPr>
-          <w:t>2</w:t>
+          <w:t>3</w:t>
         </w:r>
         <w:r>
           <w:rPr>
@@ -278,7 +293,7 @@
           <w:lang w:eastAsia="en-US" w:bidi="ar-SA"/>
         </w:rPr>
       </w:pPr>
-      <w:hyperlink w:anchor="_Toc89093212" w:history="1">
+      <w:hyperlink w:anchor="_Toc91072883" w:history="1">
         <w:r>
           <w:rPr>
             <w:rStyle w:val="Hyperlink"/>
@@ -305,7 +320,7 @@
             <w:noProof/>
             <w:webHidden/>
           </w:rPr>
-          <w:instrText xml:space="preserve"> PAGEREF _Toc89093212 \h </w:instrText>
+          <w:instrText xml:space="preserve"> PAGEREF _Toc91072883 \h </w:instrText>
         </w:r>
         <w:r>
           <w:rPr>
@@ -325,7 +340,7 @@
             <w:noProof/>
             <w:webHidden/>
           </w:rPr>
-          <w:t>2</w:t>
+          <w:t>3</w:t>
         </w:r>
         <w:r>
           <w:rPr>
@@ -350,7 +365,7 @@
           <w:lang w:eastAsia="en-US" w:bidi="ar-SA"/>
         </w:rPr>
       </w:pPr>
-      <w:hyperlink w:anchor="_Toc89093213" w:history="1">
+      <w:hyperlink w:anchor="_Toc91072884" w:history="1">
         <w:r>
           <w:rPr>
             <w:rStyle w:val="Hyperlink"/>
@@ -377,7 +392,7 @@
             <w:noProof/>
             <w:webHidden/>
           </w:rPr>
-          <w:instrText xml:space="preserve"> PAGEREF _Toc89093213 \h </w:instrText>
+          <w:instrText xml:space="preserve"> PAGEREF _Toc91072884 \h </w:instrText>
         </w:r>
         <w:r>
           <w:rPr>
@@ -397,7 +412,7 @@
             <w:noProof/>
             <w:webHidden/>
           </w:rPr>
-          <w:t>2</w:t>
+          <w:t>3</w:t>
         </w:r>
         <w:r>
           <w:rPr>
@@ -422,7 +437,7 @@
           <w:lang w:eastAsia="en-US" w:bidi="ar-SA"/>
         </w:rPr>
       </w:pPr>
-      <w:hyperlink w:anchor="_Toc89093214" w:history="1">
+      <w:hyperlink w:anchor="_Toc91072885" w:history="1">
         <w:r>
           <w:rPr>
             <w:rStyle w:val="Hyperlink"/>
@@ -449,7 +464,7 @@
             <w:noProof/>
             <w:webHidden/>
           </w:rPr>
-          <w:instrText xml:space="preserve"> PAGEREF _Toc89093214 \h </w:instrText>
+          <w:instrText xml:space="preserve"> PAGEREF _Toc91072885 \h </w:instrText>
         </w:r>
         <w:r>
           <w:rPr>
@@ -469,7 +484,7 @@
             <w:noProof/>
             <w:webHidden/>
           </w:rPr>
-          <w:t>2</w:t>
+          <w:t>3</w:t>
         </w:r>
         <w:r>
           <w:rPr>
@@ -494,7 +509,7 @@
           <w:lang w:eastAsia="en-US" w:bidi="ar-SA"/>
         </w:rPr>
       </w:pPr>
-      <w:hyperlink w:anchor="_Toc89093215" w:history="1">
+      <w:hyperlink w:anchor="_Toc91072886" w:history="1">
         <w:r>
           <w:rPr>
             <w:rStyle w:val="Hyperlink"/>
@@ -521,7 +536,7 @@
             <w:noProof/>
             <w:webHidden/>
           </w:rPr>
-          <w:instrText xml:space="preserve"> PAGEREF _Toc89093215 \h </w:instrText>
+          <w:instrText xml:space="preserve"> PAGEREF _Toc91072886 \h </w:instrText>
         </w:r>
         <w:r>
           <w:rPr>
@@ -541,7 +556,7 @@
             <w:noProof/>
             <w:webHidden/>
           </w:rPr>
-          <w:t>3</w:t>
+          <w:t>4</w:t>
         </w:r>
         <w:r>
           <w:rPr>
@@ -565,7 +580,7 @@
           <w:lang w:eastAsia="en-US" w:bidi="ar-SA"/>
         </w:rPr>
       </w:pPr>
-      <w:hyperlink w:anchor="_Toc89093216" w:history="1">
+      <w:hyperlink w:anchor="_Toc91072887" w:history="1">
         <w:r>
           <w:rPr>
             <w:rStyle w:val="Hyperlink"/>
@@ -592,7 +607,7 @@
             <w:noProof/>
             <w:webHidden/>
           </w:rPr>
-          <w:instrText xml:space="preserve"> PAGEREF _Toc89093216 \h </w:instrText>
+          <w:instrText xml:space="preserve"> PAGEREF _Toc91072887 \h </w:instrText>
         </w:r>
         <w:r>
           <w:rPr>
@@ -612,7 +627,7 @@
             <w:noProof/>
             <w:webHidden/>
           </w:rPr>
-          <w:t>3</w:t>
+          <w:t>4</w:t>
         </w:r>
         <w:r>
           <w:rPr>
@@ -636,7 +651,7 @@
           <w:lang w:eastAsia="en-US" w:bidi="ar-SA"/>
         </w:rPr>
       </w:pPr>
-      <w:hyperlink w:anchor="_Toc89093217" w:history="1">
+      <w:hyperlink w:anchor="_Toc91072888" w:history="1">
         <w:r>
           <w:rPr>
             <w:rStyle w:val="Hyperlink"/>
@@ -663,7 +678,7 @@
             <w:noProof/>
             <w:webHidden/>
           </w:rPr>
-          <w:instrText xml:space="preserve"> PAGEREF _Toc89093217 \h </w:instrText>
+          <w:instrText xml:space="preserve"> PAGEREF _Toc91072888 \h </w:instrText>
         </w:r>
         <w:r>
           <w:rPr>
@@ -683,7 +698,7 @@
             <w:noProof/>
             <w:webHidden/>
           </w:rPr>
-          <w:t>4</w:t>
+          <w:t>5</w:t>
         </w:r>
         <w:r>
           <w:rPr>
@@ -707,7 +722,7 @@
           <w:lang w:eastAsia="en-US" w:bidi="ar-SA"/>
         </w:rPr>
       </w:pPr>
-      <w:hyperlink w:anchor="_Toc89093218" w:history="1">
+      <w:hyperlink w:anchor="_Toc91072889" w:history="1">
         <w:r>
           <w:rPr>
             <w:rStyle w:val="Hyperlink"/>
@@ -734,7 +749,7 @@
             <w:noProof/>
             <w:webHidden/>
           </w:rPr>
-          <w:instrText xml:space="preserve"> PAGEREF _Toc89093218 \h </w:instrText>
+          <w:instrText xml:space="preserve"> PAGEREF _Toc91072889 \h </w:instrText>
         </w:r>
         <w:r>
           <w:rPr>
@@ -754,7 +769,7 @@
             <w:noProof/>
             <w:webHidden/>
           </w:rPr>
-          <w:t>5</w:t>
+          <w:t>6</w:t>
         </w:r>
         <w:r>
           <w:rPr>
@@ -779,7 +794,7 @@
           <w:lang w:eastAsia="en-US" w:bidi="ar-SA"/>
         </w:rPr>
       </w:pPr>
-      <w:hyperlink w:anchor="_Toc89093219" w:history="1">
+      <w:hyperlink w:anchor="_Toc91072890" w:history="1">
         <w:r>
           <w:rPr>
             <w:rStyle w:val="Hyperlink"/>
@@ -806,7 +821,7 @@
             <w:noProof/>
             <w:webHidden/>
           </w:rPr>
-          <w:instrText xml:space="preserve"> PAGEREF _Toc89093219 \h </w:instrText>
+          <w:instrText xml:space="preserve"> PAGEREF _Toc91072890 \h </w:instrText>
         </w:r>
         <w:r>
           <w:rPr>
@@ -826,7 +841,7 @@
             <w:noProof/>
             <w:webHidden/>
           </w:rPr>
-          <w:t>6</w:t>
+          <w:t>7</w:t>
         </w:r>
         <w:r>
           <w:rPr>
@@ -850,7 +865,7 @@
           <w:lang w:eastAsia="en-US" w:bidi="ar-SA"/>
         </w:rPr>
       </w:pPr>
-      <w:hyperlink w:anchor="_Toc89093220" w:history="1">
+      <w:hyperlink w:anchor="_Toc91072891" w:history="1">
         <w:r>
           <w:rPr>
             <w:rStyle w:val="Hyperlink"/>
@@ -877,7 +892,7 @@
             <w:noProof/>
             <w:webHidden/>
           </w:rPr>
-          <w:instrText xml:space="preserve"> PAGEREF _Toc89093220 \h </w:instrText>
+          <w:instrText xml:space="preserve"> PAGEREF _Toc91072891 \h </w:instrText>
         </w:r>
         <w:r>
           <w:rPr>
@@ -897,7 +912,7 @@
             <w:noProof/>
             <w:webHidden/>
           </w:rPr>
-          <w:t>6</w:t>
+          <w:t>7</w:t>
         </w:r>
         <w:r>
           <w:rPr>
@@ -921,7 +936,7 @@
           <w:lang w:eastAsia="en-US" w:bidi="ar-SA"/>
         </w:rPr>
       </w:pPr>
-      <w:hyperlink w:anchor="_Toc89093221" w:history="1">
+      <w:hyperlink w:anchor="_Toc91072892" w:history="1">
         <w:r>
           <w:rPr>
             <w:rStyle w:val="Hyperlink"/>
@@ -948,7 +963,7 @@
             <w:noProof/>
             <w:webHidden/>
           </w:rPr>
-          <w:instrText xml:space="preserve"> PAGEREF _Toc89093221 \h </w:instrText>
+          <w:instrText xml:space="preserve"> PAGEREF _Toc91072892 \h </w:instrText>
         </w:r>
         <w:r>
           <w:rPr>
@@ -968,7 +983,7 @@
             <w:noProof/>
             <w:webHidden/>
           </w:rPr>
-          <w:t>7</w:t>
+          <w:t>8</w:t>
         </w:r>
         <w:r>
           <w:rPr>
@@ -993,7 +1008,7 @@
           <w:lang w:eastAsia="en-US" w:bidi="ar-SA"/>
         </w:rPr>
       </w:pPr>
-      <w:hyperlink w:anchor="_Toc89093222" w:history="1">
+      <w:hyperlink w:anchor="_Toc91072893" w:history="1">
         <w:r>
           <w:rPr>
             <w:rStyle w:val="Hyperlink"/>
@@ -1020,7 +1035,7 @@
             <w:noProof/>
             <w:webHidden/>
           </w:rPr>
-          <w:instrText xml:space="preserve"> PAGEREF _Toc89093222 \h </w:instrText>
+          <w:instrText xml:space="preserve"> PAGEREF _Toc91072893 \h </w:instrText>
         </w:r>
         <w:r>
           <w:rPr>
@@ -1040,7 +1055,7 @@
             <w:noProof/>
             <w:webHidden/>
           </w:rPr>
-          <w:t>10</w:t>
+          <w:t>11</w:t>
         </w:r>
         <w:r>
           <w:rPr>
@@ -1064,13 +1079,13 @@
           <w:lang w:eastAsia="en-US" w:bidi="ar-SA"/>
         </w:rPr>
       </w:pPr>
-      <w:hyperlink w:anchor="_Toc89093223" w:history="1">
+      <w:hyperlink w:anchor="_Toc91072894" w:history="1">
         <w:r>
           <w:rPr>
             <w:rStyle w:val="Hyperlink"/>
             <w:noProof/>
           </w:rPr>
-          <w:t>File handling</w:t>
+          <w:t>Automatic rewriting of unsupported features</w:t>
         </w:r>
         <w:r>
           <w:rPr>
@@ -1091,7 +1106,7 @@
             <w:noProof/>
             <w:webHidden/>
           </w:rPr>
-          <w:instrText xml:space="preserve"> PAGEREF _Toc89093223 \h </w:instrText>
+          <w:instrText xml:space="preserve"> PAGEREF _Toc91072894 \h </w:instrText>
         </w:r>
         <w:r>
           <w:rPr>
@@ -1111,7 +1126,14 @@
             <w:noProof/>
             <w:webHidden/>
           </w:rPr>
-          <w:t>11</w:t>
+          <w:t>1</w:t>
+        </w:r>
+        <w:r>
+          <w:rPr>
+            <w:noProof/>
+            <w:webHidden/>
+          </w:rPr>
+          <w:t>2</w:t>
         </w:r>
         <w:r>
           <w:rPr>
@@ -1135,13 +1157,13 @@
           <w:lang w:eastAsia="en-US" w:bidi="ar-SA"/>
         </w:rPr>
       </w:pPr>
-      <w:hyperlink w:anchor="_Toc89093224" w:history="1">
+      <w:hyperlink w:anchor="_Toc91072895" w:history="1">
         <w:r>
           <w:rPr>
             <w:rStyle w:val="Hyperlink"/>
             <w:noProof/>
           </w:rPr>
-          <w:t>The BabelfishFeatures.cfg file</w:t>
+          <w:t>File handling</w:t>
         </w:r>
         <w:r>
           <w:rPr>
@@ -1162,7 +1184,7 @@
             <w:noProof/>
             <w:webHidden/>
           </w:rPr>
-          <w:instrText xml:space="preserve"> PAGEREF _Toc89093224 \h </w:instrText>
+          <w:instrText xml:space="preserve"> PAGEREF _Toc91072895 \h </w:instrText>
         </w:r>
         <w:r>
           <w:rPr>
@@ -1182,151 +1204,7 @@
             <w:noProof/>
             <w:webHidden/>
           </w:rPr>
-          <w:t>12</w:t>
-        </w:r>
-        <w:r>
-          <w:rPr>
-            <w:noProof/>
-            <w:webHidden/>
-          </w:rPr>
-          <w:fldChar w:fldCharType="end"/>
-        </w:r>
-      </w:hyperlink>
-    </w:p>
-    <w:p>
-      <w:pPr>
-        <w:pStyle w:val="TOC2"/>
-        <w:tabs>
-          <w:tab w:val="right" w:leader="dot" w:pos="9962"/>
-        </w:tabs>
-        <w:rPr>
-          <w:rFonts w:eastAsiaTheme="minorEastAsia" w:cstheme="minorBidi"/>
-          <w:noProof/>
-          <w:kern w:val="0"/>
-          <w:szCs w:val="22"/>
-          <w:lang w:eastAsia="en-US" w:bidi="ar-SA"/>
-        </w:rPr>
-      </w:pPr>
-      <w:hyperlink w:anchor="_Toc89093225" w:history="1">
-        <w:r>
-          <w:rPr>
-            <w:rStyle w:val="Hyperlink"/>
-            <w:noProof/>
-          </w:rPr>
-          <w:t>SQL feature classifications</w:t>
-        </w:r>
-        <w:r>
-          <w:rPr>
-            <w:noProof/>
-            <w:webHidden/>
-          </w:rPr>
-          <w:tab/>
-        </w:r>
-        <w:r>
-          <w:rPr>
-            <w:noProof/>
-            <w:webHidden/>
-          </w:rPr>
-          <w:fldChar w:fldCharType="begin"/>
-        </w:r>
-        <w:r>
-          <w:rPr>
-            <w:noProof/>
-            <w:webHidden/>
-          </w:rPr>
-          <w:instrText xml:space="preserve"> PAGEREF _Toc89093225 \h </w:instrText>
-        </w:r>
-        <w:r>
-          <w:rPr>
-            <w:noProof/>
-            <w:webHidden/>
-          </w:rPr>
-        </w:r>
-        <w:r>
-          <w:rPr>
-            <w:noProof/>
-            <w:webHidden/>
-          </w:rPr>
-          <w:fldChar w:fldCharType="separate"/>
-        </w:r>
-        <w:r>
-          <w:rPr>
-            <w:noProof/>
-            <w:webHidden/>
-          </w:rPr>
-          <w:t>12</w:t>
-        </w:r>
-        <w:r>
-          <w:rPr>
-            <w:noProof/>
-            <w:webHidden/>
-          </w:rPr>
-          <w:fldChar w:fldCharType="end"/>
-        </w:r>
-      </w:hyperlink>
-    </w:p>
-    <w:p>
-      <w:pPr>
-        <w:pStyle w:val="TOC2"/>
-        <w:tabs>
-          <w:tab w:val="right" w:leader="dot" w:pos="9962"/>
-        </w:tabs>
-        <w:rPr>
-          <w:rFonts w:eastAsiaTheme="minorEastAsia" w:cstheme="minorBidi"/>
-          <w:noProof/>
-          <w:kern w:val="0"/>
-          <w:szCs w:val="22"/>
-          <w:lang w:eastAsia="en-US" w:bidi="ar-SA"/>
-        </w:rPr>
-      </w:pPr>
-      <w:hyperlink w:anchor="_Toc89093226" w:history="1">
-        <w:r>
-          <w:rPr>
-            <w:rStyle w:val="Hyperlink"/>
-            <w:noProof/>
-          </w:rPr>
-          <w:t>Example: BabelfishFeatures.cfg</w:t>
-        </w:r>
-        <w:r>
-          <w:rPr>
-            <w:noProof/>
-            <w:webHidden/>
-          </w:rPr>
-          <w:tab/>
-        </w:r>
-        <w:r>
-          <w:rPr>
-            <w:noProof/>
-            <w:webHidden/>
-          </w:rPr>
-          <w:fldChar w:fldCharType="begin"/>
-        </w:r>
-        <w:r>
-          <w:rPr>
-            <w:noProof/>
-            <w:webHidden/>
-          </w:rPr>
-          <w:instrText xml:space="preserve"> PAGEREF _Toc89093226 \h </w:instrText>
-        </w:r>
-        <w:r>
-          <w:rPr>
-            <w:noProof/>
-            <w:webHidden/>
-          </w:rPr>
-        </w:r>
-        <w:r>
-          <w:rPr>
-            <w:noProof/>
-            <w:webHidden/>
-          </w:rPr>
-          <w:fldChar w:fldCharType="separate"/>
-        </w:r>
-        <w:r>
-          <w:rPr>
-            <w:noProof/>
-            <w:webHidden/>
-          </w:rPr>
-          <w:t>12</w:t>
+          <w:t>13</w:t>
         </w:r>
         <w:r>
           <w:rPr>
@@ -1350,13 +1228,13 @@
           <w:lang w:eastAsia="en-US" w:bidi="ar-SA"/>
         </w:rPr>
       </w:pPr>
-      <w:hyperlink w:anchor="_Toc89093227" w:history="1">
+      <w:hyperlink w:anchor="_Toc91072896" w:history="1">
         <w:r>
           <w:rPr>
             <w:rStyle w:val="Hyperlink"/>
             <w:noProof/>
           </w:rPr>
-          <w:t>The BabelfishCompassUser.cfg file (classification overrides)</w:t>
+          <w:t>The BabelfishFeatures.cfg file</w:t>
         </w:r>
         <w:r>
           <w:rPr>
@@ -1377,7 +1255,7 @@
             <w:noProof/>
             <w:webHidden/>
           </w:rPr>
-          <w:instrText xml:space="preserve"> PAGEREF _Toc89093227 \h </w:instrText>
+          <w:instrText xml:space="preserve"> PAGEREF _Toc91072896 \h </w:instrText>
         </w:r>
         <w:r>
           <w:rPr>
@@ -1397,7 +1275,7 @@
             <w:noProof/>
             <w:webHidden/>
           </w:rPr>
-          <w:t>13</w:t>
+          <w:t>14</w:t>
         </w:r>
         <w:r>
           <w:rPr>
@@ -1422,13 +1300,13 @@
           <w:lang w:eastAsia="en-US" w:bidi="ar-SA"/>
         </w:rPr>
       </w:pPr>
-      <w:hyperlink w:anchor="_Toc89093228" w:history="1">
+      <w:hyperlink w:anchor="_Toc91072897" w:history="1">
         <w:r>
           <w:rPr>
             <w:rStyle w:val="Hyperlink"/>
             <w:noProof/>
           </w:rPr>
-          <w:t>Example: overriding default classification and reporting group</w:t>
+          <w:t>SQL feature classifications</w:t>
         </w:r>
         <w:r>
           <w:rPr>
@@ -1449,7 +1327,79 @@
             <w:noProof/>
             <w:webHidden/>
           </w:rPr>
-          <w:instrText xml:space="preserve"> PAGEREF _Toc89093228 \h </w:instrText>
+          <w:instrText xml:space="preserve"> PAGEREF _Toc91072897 \h </w:instrText>
+        </w:r>
+        <w:r>
+          <w:rPr>
+            <w:noProof/>
+            <w:webHidden/>
+          </w:rPr>
+        </w:r>
+        <w:r>
+          <w:rPr>
+            <w:noProof/>
+            <w:webHidden/>
+          </w:rPr>
+          <w:fldChar w:fldCharType="separate"/>
+        </w:r>
+        <w:r>
+          <w:rPr>
+            <w:noProof/>
+            <w:webHidden/>
+          </w:rPr>
+          <w:t>14</w:t>
+        </w:r>
+        <w:r>
+          <w:rPr>
+            <w:noProof/>
+            <w:webHidden/>
+          </w:rPr>
+          <w:fldChar w:fldCharType="end"/>
+        </w:r>
+      </w:hyperlink>
+    </w:p>
+    <w:p>
+      <w:pPr>
+        <w:pStyle w:val="TOC2"/>
+        <w:tabs>
+          <w:tab w:val="right" w:leader="dot" w:pos="9962"/>
+        </w:tabs>
+        <w:rPr>
+          <w:rFonts w:eastAsiaTheme="minorEastAsia" w:cstheme="minorBidi"/>
+          <w:noProof/>
+          <w:kern w:val="0"/>
+          <w:szCs w:val="22"/>
+          <w:lang w:eastAsia="en-US" w:bidi="ar-SA"/>
+        </w:rPr>
+      </w:pPr>
+      <w:hyperlink w:anchor="_Toc91072898" w:history="1">
+        <w:r>
+          <w:rPr>
+            <w:rStyle w:val="Hyperlink"/>
+            <w:noProof/>
+          </w:rPr>
+          <w:t>Example: BabelfishFeatures.cfg</w:t>
+        </w:r>
+        <w:r>
+          <w:rPr>
+            <w:noProof/>
+            <w:webHidden/>
+          </w:rPr>
+          <w:tab/>
+        </w:r>
+        <w:r>
+          <w:rPr>
+            <w:noProof/>
+            <w:webHidden/>
+          </w:rPr>
+          <w:fldChar w:fldCharType="begin"/>
+        </w:r>
+        <w:r>
+          <w:rPr>
+            <w:noProof/>
+            <w:webHidden/>
+          </w:rPr>
+          <w:instrText xml:space="preserve"> PAGEREF _Toc91072898 \h </w:instrText>
         </w:r>
         <w:r>
           <w:rPr>
@@ -1493,13 +1443,13 @@
           <w:lang w:eastAsia="en-US" w:bidi="ar-SA"/>
         </w:rPr>
       </w:pPr>
-      <w:hyperlink w:anchor="_Toc89093229" w:history="1">
+      <w:hyperlink w:anchor="_Toc91072899" w:history="1">
         <w:r>
           <w:rPr>
             <w:rStyle w:val="Hyperlink"/>
             <w:noProof/>
           </w:rPr>
-          <w:t>Using -pgimport</w:t>
+          <w:t>The BabelfishCompassUser.cfg file (classification overrides)</w:t>
         </w:r>
         <w:r>
           <w:rPr>
@@ -1520,7 +1470,7 @@
             <w:noProof/>
             <w:webHidden/>
           </w:rPr>
-          <w:instrText xml:space="preserve"> PAGEREF _Toc89093229 \h </w:instrText>
+          <w:instrText xml:space="preserve"> PAGEREF _Toc91072899 \h </w:instrText>
         </w:r>
         <w:r>
           <w:rPr>
@@ -1565,13 +1515,13 @@
           <w:lang w:eastAsia="en-US" w:bidi="ar-SA"/>
         </w:rPr>
       </w:pPr>
-      <w:hyperlink w:anchor="_Toc89093230" w:history="1">
+      <w:hyperlink w:anchor="_Toc91072900" w:history="1">
         <w:r>
           <w:rPr>
             <w:rStyle w:val="Hyperlink"/>
             <w:noProof/>
           </w:rPr>
-          <w:t>Schema for imported items</w:t>
+          <w:t>Example: overriding default classification and reporting group</w:t>
         </w:r>
         <w:r>
           <w:rPr>
@@ -1592,7 +1542,7 @@
             <w:noProof/>
             <w:webHidden/>
           </w:rPr>
-          <w:instrText xml:space="preserve"> PAGEREF _Toc89093230 \h </w:instrText>
+          <w:instrText xml:space="preserve"> PAGEREF _Toc91072900 \h </w:instrText>
         </w:r>
         <w:r>
           <w:rPr>
@@ -1613,78 +1563,6 @@
             <w:webHidden/>
           </w:rPr>
           <w:t>16</w:t>
-        </w:r>
-        <w:r>
-          <w:rPr>
-            <w:noProof/>
-            <w:webHidden/>
-          </w:rPr>
-          <w:fldChar w:fldCharType="end"/>
-        </w:r>
-      </w:hyperlink>
-    </w:p>
-    <w:p>
-      <w:pPr>
-        <w:pStyle w:val="TOC2"/>
-        <w:tabs>
-          <w:tab w:val="right" w:leader="dot" w:pos="9962"/>
-        </w:tabs>
-        <w:rPr>
-          <w:rFonts w:eastAsiaTheme="minorEastAsia" w:cstheme="minorBidi"/>
-          <w:noProof/>
-          <w:kern w:val="0"/>
-          <w:szCs w:val="22"/>
-          <w:lang w:eastAsia="en-US" w:bidi="ar-SA"/>
-        </w:rPr>
-      </w:pPr>
-      <w:hyperlink w:anchor="_Toc89093231" w:history="1">
-        <w:r>
-          <w:rPr>
-            <w:rStyle w:val="Hyperlink"/>
-            <w:noProof/>
-          </w:rPr>
-          <w:t>Example query</w:t>
-        </w:r>
-        <w:r>
-          <w:rPr>
-            <w:noProof/>
-            <w:webHidden/>
-          </w:rPr>
-          <w:tab/>
-        </w:r>
-        <w:r>
-          <w:rPr>
-            <w:noProof/>
-            <w:webHidden/>
-          </w:rPr>
-          <w:fldChar w:fldCharType="begin"/>
-        </w:r>
-        <w:r>
-          <w:rPr>
-            <w:noProof/>
-            <w:webHidden/>
-          </w:rPr>
-          <w:instrText xml:space="preserve"> PAGEREF _Toc89093231 \h </w:instrText>
-        </w:r>
-        <w:r>
-          <w:rPr>
-            <w:noProof/>
-            <w:webHidden/>
-          </w:rPr>
-        </w:r>
-        <w:r>
-          <w:rPr>
-            <w:noProof/>
-            <w:webHidden/>
-          </w:rPr>
-          <w:fldChar w:fldCharType="separate"/>
-        </w:r>
-        <w:r>
-          <w:rPr>
-            <w:noProof/>
-            <w:webHidden/>
-          </w:rPr>
-          <w:t>17</w:t>
         </w:r>
         <w:r>
           <w:rPr>
@@ -1708,13 +1586,13 @@
           <w:lang w:eastAsia="en-US" w:bidi="ar-SA"/>
         </w:rPr>
       </w:pPr>
-      <w:hyperlink w:anchor="_Toc89093232" w:history="1">
+      <w:hyperlink w:anchor="_Toc91072901" w:history="1">
         <w:r>
           <w:rPr>
             <w:rStyle w:val="Hyperlink"/>
             <w:noProof/>
           </w:rPr>
-          <w:t>Security</w:t>
+          <w:t>Using -pgimport</w:t>
         </w:r>
         <w:r>
           <w:rPr>
@@ -1735,7 +1613,7 @@
             <w:noProof/>
             <w:webHidden/>
           </w:rPr>
-          <w:instrText xml:space="preserve"> PAGEREF _Toc89093232 \h </w:instrText>
+          <w:instrText xml:space="preserve"> PAGEREF _Toc91072901 \h </w:instrText>
         </w:r>
         <w:r>
           <w:rPr>
@@ -1755,7 +1633,7 @@
             <w:noProof/>
             <w:webHidden/>
           </w:rPr>
-          <w:t>18</w:t>
+          <w:t>17</w:t>
         </w:r>
         <w:r>
           <w:rPr>
@@ -1780,13 +1658,13 @@
           <w:lang w:eastAsia="en-US" w:bidi="ar-SA"/>
         </w:rPr>
       </w:pPr>
-      <w:hyperlink w:anchor="_Toc89093233" w:history="1">
+      <w:hyperlink w:anchor="_Toc91072902" w:history="1">
         <w:r>
           <w:rPr>
             <w:rStyle w:val="Hyperlink"/>
             <w:noProof/>
           </w:rPr>
-          <w:t>The  -pgimport option</w:t>
+          <w:t>Schema for imported items</w:t>
         </w:r>
         <w:r>
           <w:rPr>
@@ -1807,7 +1685,7 @@
             <w:noProof/>
             <w:webHidden/>
           </w:rPr>
-          <w:instrText xml:space="preserve"> PAGEREF _Toc89093233 \h </w:instrText>
+          <w:instrText xml:space="preserve"> PAGEREF _Toc91072902 \h </w:instrText>
         </w:r>
         <w:r>
           <w:rPr>
@@ -1828,6 +1706,78 @@
             <w:webHidden/>
           </w:rPr>
           <w:t>18</w:t>
+        </w:r>
+        <w:r>
+          <w:rPr>
+            <w:noProof/>
+            <w:webHidden/>
+          </w:rPr>
+          <w:fldChar w:fldCharType="end"/>
+        </w:r>
+      </w:hyperlink>
+    </w:p>
+    <w:p>
+      <w:pPr>
+        <w:pStyle w:val="TOC2"/>
+        <w:tabs>
+          <w:tab w:val="right" w:leader="dot" w:pos="9962"/>
+        </w:tabs>
+        <w:rPr>
+          <w:rFonts w:eastAsiaTheme="minorEastAsia" w:cstheme="minorBidi"/>
+          <w:noProof/>
+          <w:kern w:val="0"/>
+          <w:szCs w:val="22"/>
+          <w:lang w:eastAsia="en-US" w:bidi="ar-SA"/>
+        </w:rPr>
+      </w:pPr>
+      <w:hyperlink w:anchor="_Toc91072903" w:history="1">
+        <w:r>
+          <w:rPr>
+            <w:rStyle w:val="Hyperlink"/>
+            <w:noProof/>
+          </w:rPr>
+          <w:t>Example query</w:t>
+        </w:r>
+        <w:r>
+          <w:rPr>
+            <w:noProof/>
+            <w:webHidden/>
+          </w:rPr>
+          <w:tab/>
+        </w:r>
+        <w:r>
+          <w:rPr>
+            <w:noProof/>
+            <w:webHidden/>
+          </w:rPr>
+          <w:fldChar w:fldCharType="begin"/>
+        </w:r>
+        <w:r>
+          <w:rPr>
+            <w:noProof/>
+            <w:webHidden/>
+          </w:rPr>
+          <w:instrText xml:space="preserve"> PAGEREF _Toc91072903 \h </w:instrText>
+        </w:r>
+        <w:r>
+          <w:rPr>
+            <w:noProof/>
+            <w:webHidden/>
+          </w:rPr>
+        </w:r>
+        <w:r>
+          <w:rPr>
+            <w:noProof/>
+            <w:webHidden/>
+          </w:rPr>
+          <w:fldChar w:fldCharType="separate"/>
+        </w:r>
+        <w:r>
+          <w:rPr>
+            <w:noProof/>
+            <w:webHidden/>
+          </w:rPr>
+          <w:t>19</w:t>
         </w:r>
         <w:r>
           <w:rPr>
@@ -1851,13 +1801,13 @@
           <w:lang w:eastAsia="en-US" w:bidi="ar-SA"/>
         </w:rPr>
       </w:pPr>
-      <w:hyperlink w:anchor="_Toc89093234" w:history="1">
+      <w:hyperlink w:anchor="_Toc91072904" w:history="1">
         <w:r>
           <w:rPr>
             <w:rStyle w:val="Hyperlink"/>
             <w:noProof/>
           </w:rPr>
-          <w:t>Using Babelfish Compass to migrate to PostgreSQL</w:t>
+          <w:t>Security</w:t>
         </w:r>
         <w:r>
           <w:rPr>
@@ -1878,7 +1828,7 @@
             <w:noProof/>
             <w:webHidden/>
           </w:rPr>
-          <w:instrText xml:space="preserve"> PAGEREF _Toc89093234 \h </w:instrText>
+          <w:instrText xml:space="preserve"> PAGEREF _Toc91072904 \h </w:instrText>
         </w:r>
         <w:r>
           <w:rPr>
@@ -1898,7 +1848,79 @@
             <w:noProof/>
             <w:webHidden/>
           </w:rPr>
-          <w:t>19</w:t>
+          <w:t>20</w:t>
+        </w:r>
+        <w:r>
+          <w:rPr>
+            <w:noProof/>
+            <w:webHidden/>
+          </w:rPr>
+          <w:fldChar w:fldCharType="end"/>
+        </w:r>
+      </w:hyperlink>
+    </w:p>
+    <w:p>
+      <w:pPr>
+        <w:pStyle w:val="TOC2"/>
+        <w:tabs>
+          <w:tab w:val="right" w:leader="dot" w:pos="9962"/>
+        </w:tabs>
+        <w:rPr>
+          <w:rFonts w:eastAsiaTheme="minorEastAsia" w:cstheme="minorBidi"/>
+          <w:noProof/>
+          <w:kern w:val="0"/>
+          <w:szCs w:val="22"/>
+          <w:lang w:eastAsia="en-US" w:bidi="ar-SA"/>
+        </w:rPr>
+      </w:pPr>
+      <w:hyperlink w:anchor="_Toc91072905" w:history="1">
+        <w:r>
+          <w:rPr>
+            <w:rStyle w:val="Hyperlink"/>
+            <w:noProof/>
+          </w:rPr>
+          <w:t>The  -pgimport option</w:t>
+        </w:r>
+        <w:r>
+          <w:rPr>
+            <w:noProof/>
+            <w:webHidden/>
+          </w:rPr>
+          <w:tab/>
+        </w:r>
+        <w:r>
+          <w:rPr>
+            <w:noProof/>
+            <w:webHidden/>
+          </w:rPr>
+          <w:fldChar w:fldCharType="begin"/>
+        </w:r>
+        <w:r>
+          <w:rPr>
+            <w:noProof/>
+            <w:webHidden/>
+          </w:rPr>
+          <w:instrText xml:space="preserve"> PAGEREF _Toc91072905 \h </w:instrText>
+        </w:r>
+        <w:r>
+          <w:rPr>
+            <w:noProof/>
+            <w:webHidden/>
+          </w:rPr>
+        </w:r>
+        <w:r>
+          <w:rPr>
+            <w:noProof/>
+            <w:webHidden/>
+          </w:rPr>
+          <w:fldChar w:fldCharType="separate"/>
+        </w:r>
+        <w:r>
+          <w:rPr>
+            <w:noProof/>
+            <w:webHidden/>
+          </w:rPr>
+          <w:t>20</w:t>
         </w:r>
         <w:r>
           <w:rPr>
@@ -1922,13 +1944,13 @@
           <w:lang w:eastAsia="en-US" w:bidi="ar-SA"/>
         </w:rPr>
       </w:pPr>
-      <w:hyperlink w:anchor="_Toc89093235" w:history="1">
+      <w:hyperlink w:anchor="_Toc91072906" w:history="1">
         <w:r>
           <w:rPr>
             <w:rStyle w:val="Hyperlink"/>
             <w:noProof/>
           </w:rPr>
-          <w:t>Troubleshooting</w:t>
+          <w:t>Using Babelfish Compass to migrate to PostgreSQL</w:t>
         </w:r>
         <w:r>
           <w:rPr>
@@ -1949,7 +1971,7 @@
             <w:noProof/>
             <w:webHidden/>
           </w:rPr>
-          <w:instrText xml:space="preserve"> PAGEREF _Toc89093235 \h </w:instrText>
+          <w:instrText xml:space="preserve"> PAGEREF _Toc91072906 \h </w:instrText>
         </w:r>
         <w:r>
           <w:rPr>
@@ -1993,12 +2015,83 @@
           <w:lang w:eastAsia="en-US" w:bidi="ar-SA"/>
         </w:rPr>
       </w:pPr>
-      <w:hyperlink w:anchor="_Toc89093236" w:history="1">
+      <w:hyperlink w:anchor="_Toc91072907" w:history="1">
         <w:r>
           <w:rPr>
             <w:rStyle w:val="Hyperlink"/>
             <w:noProof/>
           </w:rPr>
+          <w:t>Troubleshooting</w:t>
+        </w:r>
+        <w:r>
+          <w:rPr>
+            <w:noProof/>
+            <w:webHidden/>
+          </w:rPr>
+          <w:tab/>
+        </w:r>
+        <w:r>
+          <w:rPr>
+            <w:noProof/>
+            <w:webHidden/>
+          </w:rPr>
+          <w:fldChar w:fldCharType="begin"/>
+        </w:r>
+        <w:r>
+          <w:rPr>
+            <w:noProof/>
+            <w:webHidden/>
+          </w:rPr>
+          <w:instrText xml:space="preserve"> PAGEREF _Toc91072907 \h </w:instrText>
+        </w:r>
+        <w:r>
+          <w:rPr>
+            <w:noProof/>
+            <w:webHidden/>
+          </w:rPr>
+        </w:r>
+        <w:r>
+          <w:rPr>
+            <w:noProof/>
+            <w:webHidden/>
+          </w:rPr>
+          <w:fldChar w:fldCharType="separate"/>
+        </w:r>
+        <w:r>
+          <w:rPr>
+            <w:noProof/>
+            <w:webHidden/>
+          </w:rPr>
+          <w:t>23</w:t>
+        </w:r>
+        <w:r>
+          <w:rPr>
+            <w:noProof/>
+            <w:webHidden/>
+          </w:rPr>
+          <w:fldChar w:fldCharType="end"/>
+        </w:r>
+      </w:hyperlink>
+    </w:p>
+    <w:p>
+      <w:pPr>
+        <w:pStyle w:val="TOC1"/>
+        <w:rPr>
+          <w:rFonts w:eastAsiaTheme="minorEastAsia" w:cstheme="minorBidi"/>
+          <w:bCs w:val="0"/>
+          <w:noProof/>
+          <w:kern w:val="0"/>
+          <w:sz w:val="22"/>
+          <w:szCs w:val="22"/>
+          <w:lang w:eastAsia="en-US" w:bidi="ar-SA"/>
+        </w:rPr>
+      </w:pPr>
+      <w:hyperlink w:anchor="_Toc91072908" w:history="1">
+        <w:r>
+          <w:rPr>
+            <w:rStyle w:val="Hyperlink"/>
+            <w:noProof/>
+          </w:rPr>
           <w:t>Licensing</w:t>
         </w:r>
         <w:r>
@@ -2020,7 +2113,7 @@
             <w:noProof/>
             <w:webHidden/>
           </w:rPr>
-          <w:instrText xml:space="preserve"> PAGEREF _Toc89093236 \h </w:instrText>
+          <w:instrText xml:space="preserve"> PAGEREF _Toc91072908 \h </w:instrText>
         </w:r>
         <w:r>
           <w:rPr>
@@ -2040,7 +2133,7 @@
             <w:noProof/>
             <w:webHidden/>
           </w:rPr>
-          <w:t>21</w:t>
+          <w:t>23</w:t>
         </w:r>
         <w:r>
           <w:rPr>
@@ -2064,6 +2157,7 @@
         <w:pStyle w:val="BodyText"/>
       </w:pPr>
       <w:r>
+        <w:lastRenderedPageBreak/>
         <w:br w:type="page"/>
       </w:r>
     </w:p>
@@ -2071,7 +2165,7 @@
       <w:pPr>
         <w:pStyle w:val="Heading1"/>
       </w:pPr>
-      <w:bookmarkStart w:id="1" w:name="_Toc89093211"/>
+      <w:bookmarkStart w:id="0" w:name="_Toc91072882"/>
       <w:r>
         <w:lastRenderedPageBreak/>
         <w:t>What</w:t>
@@ -2079,371 +2173,371 @@
       <w:r>
         <w:t xml:space="preserve"> Is Babelfish Compass?</w:t>
       </w:r>
+      <w:bookmarkEnd w:id="0"/>
+    </w:p>
+    <w:p>
+      <w:pPr>
+        <w:pStyle w:val="BodyText"/>
+      </w:pPr>
+      <w:r>
+        <w:t xml:space="preserve">The Babelfish Compass </w:t>
+      </w:r>
+      <w:r>
+        <w:t xml:space="preserve">tool </w:t>
+      </w:r>
+      <w:r>
+        <w:t>(short for “</w:t>
+      </w:r>
+      <w:proofErr w:type="spellStart"/>
+      <w:r>
+        <w:rPr>
+          <w:b/>
+          <w:bCs/>
+        </w:rPr>
+        <w:t>COMP</w:t>
+      </w:r>
+      <w:r>
+        <w:t>atibility</w:t>
+      </w:r>
+      <w:proofErr w:type="spellEnd"/>
+      <w:r>
+        <w:t xml:space="preserve"> </w:t>
+      </w:r>
+      <w:proofErr w:type="spellStart"/>
+      <w:r>
+        <w:rPr>
+          <w:b/>
+          <w:bCs/>
+        </w:rPr>
+        <w:t>ASS</w:t>
+      </w:r>
+      <w:r>
+        <w:t>essment</w:t>
+      </w:r>
+      <w:proofErr w:type="spellEnd"/>
+      <w:r>
+        <w:t xml:space="preserve">”) analyzes </w:t>
+      </w:r>
+      <w:r>
+        <w:t>SQL/DDL</w:t>
+      </w:r>
+      <w:r>
+        <w:t xml:space="preserve"> code </w:t>
+      </w:r>
+      <w:r>
+        <w:t>for</w:t>
+      </w:r>
+      <w:r>
+        <w:t xml:space="preserve"> one or more Microsoft SQL Server databases to identify the SQL features which are not compatible with </w:t>
+      </w:r>
+      <w:r>
+        <w:t>Babelfish</w:t>
+      </w:r>
+      <w:r>
+        <w:t xml:space="preserve"> for PostgreSQL</w:t>
+      </w:r>
+      <w:r>
+        <w:t>.</w:t>
+      </w:r>
+      <w:r>
+        <w:t xml:space="preserve"> </w:t>
+      </w:r>
+    </w:p>
+    <w:p>
+      <w:pPr>
+        <w:pStyle w:val="BodyText"/>
+      </w:pPr>
+      <w:r>
+        <w:t>You</w:t>
+      </w:r>
+      <w:r>
+        <w:t xml:space="preserve"> </w:t>
+      </w:r>
+      <w:r>
+        <w:t xml:space="preserve">can use Babelfish Compass to analyze </w:t>
+      </w:r>
+      <w:r>
+        <w:t xml:space="preserve">the SQL/DDL code for </w:t>
+      </w:r>
+      <w:r>
+        <w:t>your</w:t>
+      </w:r>
+      <w:r>
+        <w:t xml:space="preserve"> current</w:t>
+      </w:r>
+      <w:r>
+        <w:t xml:space="preserve"> SQL Server-based application</w:t>
+      </w:r>
+      <w:r>
+        <w:t>s</w:t>
+      </w:r>
+      <w:r>
+        <w:t xml:space="preserve"> for compatibility</w:t>
+      </w:r>
+      <w:r>
+        <w:t xml:space="preserve"> </w:t>
+      </w:r>
+      <w:r>
+        <w:t>with Babelfish</w:t>
+      </w:r>
+      <w:r>
+        <w:t xml:space="preserve">. The purpose of </w:t>
+      </w:r>
+      <w:r>
+        <w:t>this</w:t>
+      </w:r>
+      <w:r>
+        <w:t xml:space="preserve"> analysis is </w:t>
+      </w:r>
+      <w:r>
+        <w:t xml:space="preserve">to </w:t>
+      </w:r>
+      <w:r>
+        <w:t xml:space="preserve">gather information so you can make </w:t>
+      </w:r>
+      <w:r>
+        <w:t>a</w:t>
+      </w:r>
+      <w:r>
+        <w:t xml:space="preserve"> </w:t>
+      </w:r>
+      <w:r>
+        <w:t>Go/No</w:t>
+      </w:r>
+      <w:r>
+        <w:t xml:space="preserve"> </w:t>
+      </w:r>
+      <w:r>
+        <w:t xml:space="preserve">Go decision </w:t>
+      </w:r>
+      <w:r>
+        <w:t xml:space="preserve">about starting a </w:t>
+      </w:r>
+      <w:r>
+        <w:t>migration</w:t>
+      </w:r>
+      <w:r>
+        <w:t xml:space="preserve"> project</w:t>
+      </w:r>
+      <w:r>
+        <w:t xml:space="preserve"> from SQL Server </w:t>
+      </w:r>
+      <w:r>
+        <w:t>to Babelfish</w:t>
+      </w:r>
+      <w:r>
+        <w:t xml:space="preserve">. For this purpose, Babelfish Compass produces an assessment report which </w:t>
+      </w:r>
+      <w:r>
+        <w:t xml:space="preserve">lists -in great detail- all </w:t>
+      </w:r>
+      <w:r>
+        <w:t xml:space="preserve">of the </w:t>
+      </w:r>
+      <w:r>
+        <w:t xml:space="preserve">SQL features found in </w:t>
+      </w:r>
+      <w:r>
+        <w:t>your</w:t>
+      </w:r>
+      <w:r>
+        <w:t xml:space="preserve"> SQL/DDL code, and whether or not these are supported by the latest version of Babelfish. </w:t>
+      </w:r>
+    </w:p>
+    <w:p>
+      <w:pPr>
+        <w:pStyle w:val="BodyText"/>
+      </w:pPr>
+      <w:r>
+        <w:t xml:space="preserve">A new version of Babelfish Compass </w:t>
+      </w:r>
+      <w:r>
+        <w:t xml:space="preserve">will be available as part of </w:t>
+      </w:r>
+      <w:r>
+        <w:t>each</w:t>
+      </w:r>
+      <w:r>
+        <w:t xml:space="preserve"> Babelfish release containing new or changed functionality.</w:t>
+      </w:r>
+    </w:p>
+    <w:p>
+      <w:pPr>
+        <w:pStyle w:val="BodyText"/>
+      </w:pPr>
+      <w:r>
+        <w:t xml:space="preserve">Note that Babelfish Compass is a stand-alone, on-premises tool. While </w:t>
+      </w:r>
+      <w:r>
+        <w:t xml:space="preserve">Babelfish Compass is part of the Babelfish product, it is technically separate from </w:t>
+      </w:r>
+      <w:r>
+        <w:t xml:space="preserve">Babelfish itself as well as from </w:t>
+      </w:r>
+      <w:r>
+        <w:t xml:space="preserve">the Babelfish code, and is located in a separate </w:t>
+      </w:r>
+      <w:r>
+        <w:t>GitHub</w:t>
+      </w:r>
+      <w:r>
+        <w:t xml:space="preserve"> repository. </w:t>
+      </w:r>
+      <w:r>
+        <w:t xml:space="preserve"> </w:t>
+      </w:r>
+    </w:p>
+    <w:p/>
+    <w:p>
+      <w:pPr>
+        <w:pStyle w:val="Heading1"/>
+      </w:pPr>
+      <w:bookmarkStart w:id="1" w:name="_Toc91072883"/>
+      <w:r>
+        <w:t>Installing Babelfish</w:t>
+      </w:r>
+      <w:r>
+        <w:t xml:space="preserve"> </w:t>
+      </w:r>
+      <w:r>
+        <w:t>Compass</w:t>
+      </w:r>
       <w:bookmarkEnd w:id="1"/>
-    </w:p>
-    <w:p>
-      <w:pPr>
-        <w:pStyle w:val="BodyText"/>
-      </w:pPr>
-      <w:r>
-        <w:t xml:space="preserve">The Babelfish Compass </w:t>
-      </w:r>
-      <w:r>
-        <w:t xml:space="preserve">tool </w:t>
-      </w:r>
-      <w:r>
-        <w:t>(short for “</w:t>
-      </w:r>
-      <w:proofErr w:type="spellStart"/>
-      <w:r>
-        <w:rPr>
-          <w:b/>
-          <w:bCs/>
-        </w:rPr>
-        <w:t>COMP</w:t>
-      </w:r>
-      <w:r>
-        <w:t>atibility</w:t>
-      </w:r>
-      <w:proofErr w:type="spellEnd"/>
       <w:r>
         <w:t xml:space="preserve"> </w:t>
       </w:r>
-      <w:proofErr w:type="spellStart"/>
-      <w:r>
-        <w:rPr>
-          <w:b/>
-          <w:bCs/>
-        </w:rPr>
-        <w:t>ASS</w:t>
-      </w:r>
-      <w:r>
-        <w:t>essment</w:t>
-      </w:r>
-      <w:proofErr w:type="spellEnd"/>
-      <w:r>
-        <w:t xml:space="preserve">”) analyzes </w:t>
-      </w:r>
-      <w:r>
-        <w:t>SQL/DDL</w:t>
-      </w:r>
-      <w:r>
-        <w:t xml:space="preserve"> code </w:t>
-      </w:r>
-      <w:r>
-        <w:t>for</w:t>
-      </w:r>
-      <w:r>
-        <w:t xml:space="preserve"> one or more Microsoft SQL Server databases to identify the SQL features which are not compatible with </w:t>
-      </w:r>
-      <w:r>
-        <w:t>Babelfish</w:t>
-      </w:r>
-      <w:r>
-        <w:t xml:space="preserve"> for PostgreSQL</w:t>
+    </w:p>
+    <w:p>
+      <w:pPr>
+        <w:pStyle w:val="Heading2"/>
+      </w:pPr>
+      <w:bookmarkStart w:id="2" w:name="_Toc91072884"/>
+      <w:r>
+        <w:t>Prerequisites</w:t>
+      </w:r>
+      <w:bookmarkEnd w:id="2"/>
+    </w:p>
+    <w:p>
+      <w:pPr>
+        <w:pStyle w:val="BodyText"/>
+      </w:pPr>
+      <w:r>
+        <w:t xml:space="preserve">Before installing Babelfish Compass, </w:t>
+      </w:r>
+      <w:r>
+        <w:t>you must</w:t>
+      </w:r>
+      <w:r>
+        <w:t xml:space="preserve"> i</w:t>
+      </w:r>
+      <w:r>
+        <w:t xml:space="preserve">nstall a </w:t>
+      </w:r>
+      <w:r>
+        <w:t>Java Runtime Environment (JRE) version 8 or higher (</w:t>
+      </w:r>
+      <w:r>
+        <w:t>64-bit</w:t>
+      </w:r>
+      <w:r>
+        <w:t xml:space="preserve"> version).</w:t>
+      </w:r>
+    </w:p>
+    <w:p>
+      <w:pPr>
+        <w:pStyle w:val="BodyText"/>
+      </w:pPr>
+      <w:r>
+        <w:t xml:space="preserve">Babelfish Compass </w:t>
+      </w:r>
+      <w:r>
+        <w:t xml:space="preserve">produces compatibility assessment reports </w:t>
+      </w:r>
+      <w:r>
+        <w:t xml:space="preserve">in HTML format.  </w:t>
+      </w:r>
+      <w:r>
+        <w:t>To</w:t>
+      </w:r>
+      <w:r>
+        <w:t xml:space="preserve"> view the HTML </w:t>
+      </w:r>
+      <w:r>
+        <w:t>output,</w:t>
+      </w:r>
+      <w:r>
+        <w:t xml:space="preserve"> </w:t>
+      </w:r>
+      <w:r>
+        <w:t>we</w:t>
+      </w:r>
+      <w:r>
+        <w:t xml:space="preserve"> </w:t>
+      </w:r>
+      <w:r>
+        <w:t xml:space="preserve">recommend </w:t>
+      </w:r>
+      <w:r>
+        <w:t>us</w:t>
+      </w:r>
+      <w:r>
+        <w:t>ing</w:t>
+      </w:r>
+      <w:r>
+        <w:t xml:space="preserve"> a recent release of the </w:t>
+      </w:r>
+      <w:r>
+        <w:t xml:space="preserve">Google Chrome or </w:t>
+      </w:r>
+      <w:r>
+        <w:t>Mozilla Firefox browser</w:t>
       </w:r>
       <w:r>
         <w:t>.</w:t>
       </w:r>
-      <w:r>
-        <w:t xml:space="preserve"> </w:t>
-      </w:r>
-    </w:p>
-    <w:p>
-      <w:pPr>
-        <w:pStyle w:val="BodyText"/>
-      </w:pPr>
-      <w:r>
-        <w:t>You</w:t>
-      </w:r>
-      <w:r>
-        <w:t xml:space="preserve"> </w:t>
-      </w:r>
-      <w:r>
-        <w:t xml:space="preserve">can use Babelfish Compass to analyze </w:t>
-      </w:r>
-      <w:r>
-        <w:t xml:space="preserve">the SQL/DDL code for </w:t>
-      </w:r>
-      <w:r>
-        <w:t>your</w:t>
-      </w:r>
-      <w:r>
-        <w:t xml:space="preserve"> current</w:t>
-      </w:r>
-      <w:r>
-        <w:t xml:space="preserve"> SQL Server-based application</w:t>
-      </w:r>
-      <w:r>
-        <w:t>s</w:t>
-      </w:r>
-      <w:r>
-        <w:t xml:space="preserve"> for compatibility</w:t>
-      </w:r>
-      <w:r>
-        <w:t xml:space="preserve"> </w:t>
-      </w:r>
-      <w:r>
-        <w:t>with Babelfish</w:t>
-      </w:r>
-      <w:r>
-        <w:t xml:space="preserve">. The purpose of </w:t>
-      </w:r>
-      <w:r>
-        <w:t>this</w:t>
-      </w:r>
-      <w:r>
-        <w:t xml:space="preserve"> analysis is </w:t>
-      </w:r>
-      <w:r>
-        <w:t xml:space="preserve">to </w:t>
-      </w:r>
-      <w:r>
-        <w:t xml:space="preserve">gather information so you can make </w:t>
-      </w:r>
-      <w:r>
-        <w:t>a</w:t>
-      </w:r>
-      <w:r>
-        <w:t xml:space="preserve"> </w:t>
-      </w:r>
-      <w:r>
-        <w:t>Go/No</w:t>
-      </w:r>
-      <w:r>
-        <w:t xml:space="preserve"> </w:t>
-      </w:r>
-      <w:r>
-        <w:t xml:space="preserve">Go decision </w:t>
-      </w:r>
-      <w:r>
-        <w:t xml:space="preserve">about starting a </w:t>
-      </w:r>
-      <w:r>
-        <w:t>migration</w:t>
-      </w:r>
-      <w:r>
-        <w:t xml:space="preserve"> project</w:t>
-      </w:r>
-      <w:r>
-        <w:t xml:space="preserve"> from SQL Server </w:t>
-      </w:r>
-      <w:r>
-        <w:t>to Babelfish</w:t>
-      </w:r>
-      <w:r>
-        <w:t xml:space="preserve">. For this purpose, Babelfish Compass produces an assessment report which </w:t>
-      </w:r>
-      <w:r>
-        <w:t xml:space="preserve">lists -in great detail- all </w:t>
-      </w:r>
-      <w:r>
-        <w:t xml:space="preserve">of the </w:t>
-      </w:r>
-      <w:r>
-        <w:t xml:space="preserve">SQL features found in </w:t>
-      </w:r>
-      <w:r>
-        <w:t>your</w:t>
-      </w:r>
-      <w:r>
-        <w:t xml:space="preserve"> SQL/DDL code, and whether or not these are supported by the latest version of Babelfish. </w:t>
-      </w:r>
-    </w:p>
-    <w:p>
-      <w:pPr>
-        <w:pStyle w:val="BodyText"/>
-      </w:pPr>
-      <w:r>
-        <w:t xml:space="preserve">A new version of Babelfish Compass </w:t>
-      </w:r>
-      <w:r>
-        <w:t xml:space="preserve">will be available as part of </w:t>
-      </w:r>
-      <w:r>
-        <w:t>each</w:t>
-      </w:r>
-      <w:r>
-        <w:t xml:space="preserve"> Babelfish release containing new or changed functionality.</w:t>
-      </w:r>
-    </w:p>
-    <w:p>
-      <w:pPr>
-        <w:pStyle w:val="BodyText"/>
-      </w:pPr>
-      <w:r>
-        <w:t xml:space="preserve">Note that Babelfish Compass is a stand-alone, on-premises tool. While </w:t>
-      </w:r>
-      <w:r>
-        <w:t xml:space="preserve">Babelfish Compass is part of the Babelfish product, it is technically separate from </w:t>
-      </w:r>
-      <w:r>
-        <w:t xml:space="preserve">Babelfish itself as well as from </w:t>
-      </w:r>
-      <w:r>
-        <w:t xml:space="preserve">the Babelfish code, and is located in a separate </w:t>
-      </w:r>
-      <w:r>
-        <w:t>GitHub</w:t>
-      </w:r>
-      <w:r>
-        <w:t xml:space="preserve"> repository. </w:t>
-      </w:r>
-      <w:r>
-        <w:t xml:space="preserve"> </w:t>
+    </w:p>
+    <w:p>
+      <w:pPr>
+        <w:pStyle w:val="BodyText"/>
+      </w:pPr>
+      <w:r>
+        <w:t>On Mac/Linux</w:t>
+      </w:r>
+      <w:r>
+        <w:t xml:space="preserve">, </w:t>
+      </w:r>
+      <w:r>
+        <w:t xml:space="preserve">you need to be able to run a </w:t>
+      </w:r>
+      <w:r>
+        <w:rPr>
+          <w:b/>
+        </w:rPr>
+        <w:t>bash</w:t>
+      </w:r>
+      <w:r>
+        <w:t xml:space="preserve"> script (e.g. with </w:t>
+      </w:r>
+      <w:r>
+        <w:rPr>
+          <w:b/>
+        </w:rPr>
+        <w:t>#!/bin/bash</w:t>
+      </w:r>
+      <w:r>
+        <w:t>).</w:t>
       </w:r>
     </w:p>
     <w:p/>
     <w:p>
       <w:pPr>
-        <w:pStyle w:val="Heading1"/>
-      </w:pPr>
-      <w:bookmarkStart w:id="2" w:name="_Toc89093212"/>
-      <w:r>
-        <w:t>Installing Babelfish</w:t>
-      </w:r>
-      <w:r>
-        <w:t xml:space="preserve"> </w:t>
-      </w:r>
-      <w:r>
-        <w:t>Compass</w:t>
-      </w:r>
-      <w:bookmarkEnd w:id="2"/>
-      <w:r>
-        <w:t xml:space="preserve"> </w:t>
-      </w:r>
-    </w:p>
-    <w:p>
-      <w:pPr>
         <w:pStyle w:val="Heading2"/>
       </w:pPr>
-      <w:bookmarkStart w:id="3" w:name="_Toc89093213"/>
-      <w:r>
-        <w:t>Prerequisites</w:t>
+      <w:bookmarkStart w:id="3" w:name="_Toc91072885"/>
+      <w:r>
+        <w:t>Downloading Babelfish Compass</w:t>
       </w:r>
       <w:bookmarkEnd w:id="3"/>
-    </w:p>
-    <w:p>
-      <w:pPr>
-        <w:pStyle w:val="BodyText"/>
-      </w:pPr>
-      <w:r>
-        <w:t xml:space="preserve">Before installing Babelfish Compass, </w:t>
-      </w:r>
-      <w:r>
-        <w:t>you must</w:t>
-      </w:r>
-      <w:r>
-        <w:t xml:space="preserve"> i</w:t>
-      </w:r>
-      <w:r>
-        <w:t xml:space="preserve">nstall a </w:t>
-      </w:r>
-      <w:r>
-        <w:t>Java Runtime Environment (JRE) version 8 or higher (</w:t>
-      </w:r>
-      <w:r>
-        <w:t>64-bit</w:t>
-      </w:r>
-      <w:r>
-        <w:t xml:space="preserve"> version).</w:t>
-      </w:r>
-    </w:p>
-    <w:p>
-      <w:pPr>
-        <w:pStyle w:val="BodyText"/>
-      </w:pPr>
-      <w:r>
-        <w:t xml:space="preserve">Babelfish Compass </w:t>
-      </w:r>
-      <w:r>
-        <w:t xml:space="preserve">produces compatibility assessment reports </w:t>
-      </w:r>
-      <w:r>
-        <w:t xml:space="preserve">in HTML format.  </w:t>
-      </w:r>
-      <w:r>
-        <w:t>To</w:t>
-      </w:r>
-      <w:r>
-        <w:t xml:space="preserve"> view the HTML </w:t>
-      </w:r>
-      <w:r>
-        <w:t>output,</w:t>
-      </w:r>
-      <w:r>
-        <w:t xml:space="preserve"> </w:t>
-      </w:r>
-      <w:r>
-        <w:t>we</w:t>
-      </w:r>
-      <w:r>
-        <w:t xml:space="preserve"> </w:t>
-      </w:r>
-      <w:r>
-        <w:t xml:space="preserve">recommend </w:t>
-      </w:r>
-      <w:r>
-        <w:t>us</w:t>
-      </w:r>
-      <w:r>
-        <w:t>ing</w:t>
-      </w:r>
-      <w:r>
-        <w:t xml:space="preserve"> a recent release of the </w:t>
-      </w:r>
-      <w:r>
-        <w:t xml:space="preserve">Google Chrome or </w:t>
-      </w:r>
-      <w:r>
-        <w:t>Mozilla Firefox browser</w:t>
-      </w:r>
-      <w:r>
-        <w:t>.</w:t>
-      </w:r>
-    </w:p>
-    <w:p>
-      <w:pPr>
-        <w:pStyle w:val="BodyText"/>
-      </w:pPr>
-      <w:r>
-        <w:t>On Mac/Linux</w:t>
-      </w:r>
-      <w:r>
-        <w:t xml:space="preserve">, </w:t>
-      </w:r>
-      <w:r>
-        <w:t xml:space="preserve">you need to be able to run a </w:t>
-      </w:r>
-      <w:r>
-        <w:rPr>
-          <w:b/>
-        </w:rPr>
-        <w:t>bash</w:t>
-      </w:r>
-      <w:r>
-        <w:t xml:space="preserve"> script (e.g. with </w:t>
-      </w:r>
-      <w:r>
-        <w:rPr>
-          <w:b/>
-        </w:rPr>
-        <w:t>#!/bin/bash</w:t>
-      </w:r>
-      <w:r>
-        <w:t>).</w:t>
-      </w:r>
-    </w:p>
-    <w:p/>
-    <w:p>
-      <w:pPr>
-        <w:pStyle w:val="Heading2"/>
-      </w:pPr>
-      <w:bookmarkStart w:id="4" w:name="_Toc89093214"/>
-      <w:r>
-        <w:t>Downloading Babelfish Compass</w:t>
-      </w:r>
-      <w:bookmarkEnd w:id="4"/>
     </w:p>
     <w:p>
       <w:pPr>
@@ -2583,7 +2677,7 @@
       <w:pPr>
         <w:pStyle w:val="Heading2"/>
       </w:pPr>
-      <w:bookmarkStart w:id="5" w:name="_Toc89093215"/>
+      <w:bookmarkStart w:id="4" w:name="_Toc91072886"/>
       <w:r>
         <w:lastRenderedPageBreak/>
         <w:t>Install</w:t>
@@ -2591,7 +2685,7 @@
       <w:r>
         <w:t>ation</w:t>
       </w:r>
-      <w:bookmarkEnd w:id="5"/>
+      <w:bookmarkEnd w:id="4"/>
     </w:p>
     <w:p>
       <w:pPr>
@@ -2632,14 +2726,14 @@
       <w:r>
         <w:t xml:space="preserve">Download the </w:t>
       </w:r>
-      <w:bookmarkStart w:id="6" w:name="_Hlk85581432"/>
+      <w:bookmarkStart w:id="5" w:name="_Hlk85581432"/>
       <w:r>
         <w:rPr>
           <w:b/>
         </w:rPr>
         <w:t>BabelfishCompass.zip</w:t>
       </w:r>
-      <w:bookmarkEnd w:id="6"/>
+      <w:bookmarkEnd w:id="5"/>
       <w:r>
         <w:t xml:space="preserve"> file </w:t>
       </w:r>
@@ -3091,7 +3185,7 @@
       <w:pPr>
         <w:pStyle w:val="Heading1"/>
       </w:pPr>
-      <w:bookmarkStart w:id="7" w:name="_Toc89093216"/>
+      <w:bookmarkStart w:id="6" w:name="_Toc91072887"/>
       <w:r>
         <w:t>Running Babelfish Compass</w:t>
       </w:r>
@@ -3104,7 +3198,7 @@
       <w:r>
         <w:t>Windows</w:t>
       </w:r>
-      <w:bookmarkEnd w:id="7"/>
+      <w:bookmarkEnd w:id="6"/>
     </w:p>
     <w:p>
       <w:pPr>
@@ -3659,14 +3753,14 @@
       <w:pPr>
         <w:pStyle w:val="Heading1"/>
       </w:pPr>
-      <w:bookmarkStart w:id="8" w:name="_Toc89093217"/>
+      <w:bookmarkStart w:id="7" w:name="_Toc91072888"/>
       <w:r>
         <w:t>Running Babelfish Compass</w:t>
       </w:r>
       <w:r>
         <w:t xml:space="preserve"> (Mac/Linux)</w:t>
       </w:r>
-      <w:bookmarkEnd w:id="8"/>
+      <w:bookmarkEnd w:id="7"/>
     </w:p>
     <w:p>
       <w:pPr>
@@ -4199,7 +4293,7 @@
       <w:pPr>
         <w:pStyle w:val="Heading1"/>
       </w:pPr>
-      <w:bookmarkStart w:id="9" w:name="_Toc89093218"/>
+      <w:bookmarkStart w:id="8" w:name="_Toc91072889"/>
       <w:r>
         <w:t>Reports, applications</w:t>
       </w:r>
@@ -4209,7 +4303,7 @@
       <w:r>
         <w:t xml:space="preserve"> input files</w:t>
       </w:r>
-      <w:bookmarkEnd w:id="9"/>
+      <w:bookmarkEnd w:id="8"/>
     </w:p>
     <w:p>
       <w:pPr>
@@ -4840,21 +4934,7 @@
         <w:rPr>
           <w:b/>
         </w:rPr>
-        <w:t>-</w:t>
-      </w:r>
-      <w:proofErr w:type="spellStart"/>
-      <w:r>
-        <w:rPr>
-          <w:b/>
-        </w:rPr>
-        <w:t>reportoption</w:t>
-      </w:r>
-      <w:proofErr w:type="spellEnd"/>
-      <w:r>
-        <w:rPr>
-          <w:b/>
-        </w:rPr>
-        <w:t xml:space="preserve"> apps</w:t>
+        <w:t>-reportoption apps</w:t>
       </w:r>
       <w:r>
         <w:rPr>
@@ -4916,16 +4996,16 @@
       <w:pPr>
         <w:pStyle w:val="Heading2"/>
       </w:pPr>
-      <w:bookmarkStart w:id="10" w:name="_Ref88921258"/>
-      <w:bookmarkStart w:id="11" w:name="_Toc89093219"/>
+      <w:bookmarkStart w:id="9" w:name="_Ref88921258"/>
+      <w:bookmarkStart w:id="10" w:name="_Toc91072890"/>
       <w:r>
         <w:t xml:space="preserve">Report </w:t>
       </w:r>
       <w:r>
         <w:t>directory location</w:t>
       </w:r>
+      <w:bookmarkEnd w:id="9"/>
       <w:bookmarkEnd w:id="10"/>
-      <w:bookmarkEnd w:id="11"/>
     </w:p>
     <w:p>
       <w:pPr>
@@ -5202,9 +5282,9 @@
       <w:pPr>
         <w:pStyle w:val="Heading1"/>
       </w:pPr>
-      <w:bookmarkStart w:id="12" w:name="_Ref88886795"/>
-      <w:bookmarkStart w:id="13" w:name="_Hlk85191248"/>
-      <w:bookmarkStart w:id="14" w:name="_Toc89093220"/>
+      <w:bookmarkStart w:id="11" w:name="_Ref88886795"/>
+      <w:bookmarkStart w:id="12" w:name="_Hlk85191248"/>
+      <w:bookmarkStart w:id="13" w:name="_Toc91072891"/>
       <w:r>
         <w:t>Specifying the</w:t>
       </w:r>
@@ -5214,10 +5294,10 @@
       <w:r>
         <w:t>version</w:t>
       </w:r>
-      <w:bookmarkEnd w:id="12"/>
-      <w:bookmarkEnd w:id="14"/>
-    </w:p>
-    <w:bookmarkEnd w:id="13"/>
+      <w:bookmarkEnd w:id="11"/>
+      <w:bookmarkEnd w:id="13"/>
+    </w:p>
+    <w:bookmarkEnd w:id="12"/>
     <w:p>
       <w:pPr>
         <w:pStyle w:val="BodyText"/>
@@ -5338,16 +5418,16 @@
       <w:pPr>
         <w:pStyle w:val="Heading1"/>
       </w:pPr>
-      <w:bookmarkStart w:id="15" w:name="_Ref88837155"/>
-      <w:bookmarkStart w:id="16" w:name="_Ref88883626"/>
-      <w:bookmarkStart w:id="17" w:name="_Toc89093221"/>
+      <w:bookmarkStart w:id="14" w:name="_Ref88837155"/>
+      <w:bookmarkStart w:id="15" w:name="_Ref88883626"/>
+      <w:bookmarkStart w:id="16" w:name="_Toc91072892"/>
       <w:r>
         <w:lastRenderedPageBreak/>
         <w:t>Command-line options</w:t>
       </w:r>
+      <w:bookmarkEnd w:id="14"/>
       <w:bookmarkEnd w:id="15"/>
       <w:bookmarkEnd w:id="16"/>
-      <w:bookmarkEnd w:id="17"/>
     </w:p>
     <w:p>
       <w:pPr>
@@ -6391,14 +6471,12 @@
         </w:rPr>
         <w:noBreakHyphen/>
       </w:r>
-      <w:proofErr w:type="spellStart"/>
       <w:r>
         <w:rPr>
           <w:b/>
         </w:rPr>
         <w:t>reportoption</w:t>
       </w:r>
-      <w:proofErr w:type="spellEnd"/>
       <w:r>
         <w:t>).</w:t>
       </w:r>
@@ -6456,14 +6534,12 @@
         </w:rPr>
         <w:noBreakHyphen/>
       </w:r>
-      <w:proofErr w:type="spellStart"/>
       <w:r>
         <w:rPr>
           <w:b/>
         </w:rPr>
         <w:t>reportoption</w:t>
       </w:r>
-      <w:proofErr w:type="spellEnd"/>
       <w:r>
         <w:t xml:space="preserve"> flags. The cross-reference is not generated by default, as this potentially makes the assessment report very long.</w:t>
       </w:r>
@@ -6518,14 +6594,12 @@
       <w:r>
         <w:t xml:space="preserve"> for large schemas, the report generated with </w:t>
       </w:r>
-      <w:proofErr w:type="spellStart"/>
       <w:r>
         <w:rPr>
           <w:b/>
         </w:rPr>
         <w:t>xref</w:t>
       </w:r>
-      <w:proofErr w:type="spellEnd"/>
       <w:r>
         <w:t xml:space="preserve"> (and even more so when combined with </w:t>
       </w:r>
@@ -6538,14 +6612,12 @@
       <w:r>
         <w:t xml:space="preserve">), may become very large and may take longer to load in your browser. For this reason, the </w:t>
       </w:r>
-      <w:proofErr w:type="spellStart"/>
       <w:r>
         <w:rPr>
           <w:b/>
         </w:rPr>
         <w:t>xref</w:t>
       </w:r>
-      <w:proofErr w:type="spellEnd"/>
       <w:r>
         <w:t xml:space="preserve"> option is off by default, and you have to specify it explicitly with </w:t>
       </w:r>
@@ -6553,16 +6625,8 @@
         <w:rPr>
           <w:b/>
         </w:rPr>
-        <w:t>-</w:t>
-      </w:r>
-      <w:proofErr w:type="spellStart"/>
-      <w:r>
-        <w:rPr>
-          <w:b/>
-        </w:rPr>
-        <w:t>reportoption</w:t>
-      </w:r>
-      <w:proofErr w:type="spellEnd"/>
+        <w:t>-reportoption</w:t>
+      </w:r>
       <w:r>
         <w:t>.</w:t>
       </w:r>
@@ -6721,14 +6785,12 @@
       <w:r>
         <w:t xml:space="preserve">&lt;string&gt;: with </w:t>
       </w:r>
-      <w:proofErr w:type="spellStart"/>
       <w:r>
         <w:rPr>
           <w:b/>
         </w:rPr>
         <w:t>xref</w:t>
       </w:r>
-      <w:proofErr w:type="spellEnd"/>
       <w:r>
         <w:t>, only include</w:t>
       </w:r>
@@ -6827,14 +6889,12 @@
       <w:r>
         <w:t xml:space="preserve">: with </w:t>
       </w:r>
-      <w:proofErr w:type="spellStart"/>
       <w:r>
         <w:rPr>
           <w:b/>
         </w:rPr>
         <w:t>xref</w:t>
       </w:r>
-      <w:proofErr w:type="spellEnd"/>
       <w:r>
         <w:t xml:space="preserve">, </w:t>
       </w:r>
@@ -7283,13 +7343,13 @@
       <w:pPr>
         <w:pStyle w:val="Heading2"/>
       </w:pPr>
-      <w:bookmarkStart w:id="18" w:name="_Ref88887309"/>
-      <w:bookmarkStart w:id="19" w:name="_Toc89093222"/>
+      <w:bookmarkStart w:id="17" w:name="_Ref88887309"/>
+      <w:bookmarkStart w:id="18" w:name="_Toc91072893"/>
       <w:r>
         <w:t>Examples</w:t>
       </w:r>
+      <w:bookmarkEnd w:id="17"/>
       <w:bookmarkEnd w:id="18"/>
-      <w:bookmarkEnd w:id="19"/>
     </w:p>
     <w:p>
       <w:pPr>
@@ -7786,30 +7846,255 @@
           <w:b/>
           <w:bCs/>
         </w:rPr>
-        <w:t>BabelfishCompass MyReport4 C:\temp\MyApp.sql -reportfile MyApp.xref -reportoption xref</w:t>
-      </w:r>
-    </w:p>
-    <w:p>
-      <w:pPr>
-        <w:pStyle w:val="BodyText"/>
-      </w:pPr>
-    </w:p>
-    <w:p>
-      <w:pPr>
-        <w:pStyle w:val="BodyText"/>
-      </w:pPr>
-    </w:p>
-    <w:p>
-      <w:pPr>
-        <w:pStyle w:val="BodyText"/>
-      </w:pPr>
+        <w:t>BabelfishCompass MyReport4 C:\temp\MyApp.sql -</w:t>
+      </w:r>
+      <w:proofErr w:type="spellStart"/>
+      <w:r>
+        <w:rPr>
+          <w:b/>
+          <w:bCs/>
+        </w:rPr>
+        <w:t>reportfile</w:t>
+      </w:r>
+      <w:proofErr w:type="spellEnd"/>
+      <w:r>
+        <w:rPr>
+          <w:b/>
+          <w:bCs/>
+        </w:rPr>
+        <w:t xml:space="preserve"> </w:t>
+      </w:r>
+      <w:proofErr w:type="spellStart"/>
+      <w:r>
+        <w:rPr>
+          <w:b/>
+          <w:bCs/>
+        </w:rPr>
+        <w:t>MyApp.xref</w:t>
+      </w:r>
+      <w:proofErr w:type="spellEnd"/>
+      <w:r>
+        <w:rPr>
+          <w:b/>
+          <w:bCs/>
+        </w:rPr>
+        <w:t xml:space="preserve"> -reportoption xref</w:t>
+      </w:r>
     </w:p>
     <w:p>
       <w:pPr>
         <w:pStyle w:val="Heading1"/>
       </w:pPr>
-      <w:bookmarkStart w:id="20" w:name="_Toc89093223"/>
-      <w:r>
+      <w:bookmarkStart w:id="19" w:name="_Toc91072894"/>
+      <w:r>
+        <w:lastRenderedPageBreak/>
+        <w:t>Automatic rewriting of unsupported features</w:t>
+      </w:r>
+      <w:bookmarkEnd w:id="19"/>
+    </w:p>
+    <w:p>
+      <w:pPr>
+        <w:pStyle w:val="BodyText"/>
+      </w:pPr>
+      <w:r>
+        <w:t xml:space="preserve">As of version 1.2 of Babelfish Compass, you can use the </w:t>
+      </w:r>
+      <w:r>
+        <w:rPr>
+          <w:b/>
+        </w:rPr>
+        <w:t>-rewrite</w:t>
+      </w:r>
+      <w:r>
+        <w:t xml:space="preserve"> option to address certain SQL features which are not supported by Babelfish, by rewriting the SQL feature in question in such a way that Babelfish is able to process. </w:t>
+      </w:r>
+      <w:r>
+        <w:t xml:space="preserve">One example is the MERGE statement. </w:t>
+      </w:r>
+    </w:p>
+    <w:p>
+      <w:pPr>
+        <w:pStyle w:val="BodyText"/>
+        <w:numPr>
+          <w:ilvl w:val="0"/>
+          <w:numId w:val="31"/>
+        </w:numPr>
+      </w:pPr>
+      <w:r>
+        <w:t xml:space="preserve">When not specifying the </w:t>
+      </w:r>
+      <w:r>
+        <w:rPr>
+          <w:b/>
+        </w:rPr>
+        <w:t>-rewrite</w:t>
+      </w:r>
+      <w:r>
+        <w:rPr>
+          <w:b/>
+        </w:rPr>
+        <w:t xml:space="preserve"> </w:t>
+      </w:r>
+      <w:r>
+        <w:t>option</w:t>
+      </w:r>
+      <w:r>
+        <w:t>, the assessment report will include  a section "</w:t>
+      </w:r>
+      <w:r>
+        <w:rPr>
+          <w:b/>
+        </w:rPr>
+        <w:t>Automatic SQL Rewrite Opportunities</w:t>
+      </w:r>
+      <w:r>
+        <w:t xml:space="preserve">" which lists the SQL features that could be addressed with </w:t>
+      </w:r>
+      <w:r>
+        <w:rPr>
+          <w:b/>
+        </w:rPr>
+        <w:t>-rewrite</w:t>
+      </w:r>
+      <w:r>
+        <w:t xml:space="preserve">, but without actually rewriting them.  </w:t>
+      </w:r>
+    </w:p>
+    <w:p>
+      <w:pPr>
+        <w:pStyle w:val="BodyText"/>
+        <w:numPr>
+          <w:ilvl w:val="0"/>
+          <w:numId w:val="31"/>
+        </w:numPr>
+      </w:pPr>
+      <w:r>
+        <w:t xml:space="preserve">When specifying the </w:t>
+      </w:r>
+      <w:r>
+        <w:rPr>
+          <w:b/>
+        </w:rPr>
+        <w:t>-rewrite</w:t>
+      </w:r>
+      <w:r>
+        <w:rPr>
+          <w:b/>
+        </w:rPr>
+        <w:t xml:space="preserve"> </w:t>
+      </w:r>
+      <w:r>
+        <w:t>option</w:t>
+      </w:r>
+      <w:r>
+        <w:t xml:space="preserve">, Babelfish Compass creates a subdirectory </w:t>
+      </w:r>
+      <w:r>
+        <w:rPr>
+          <w:b/>
+        </w:rPr>
+        <w:t>rewritten</w:t>
+      </w:r>
+      <w:r>
+        <w:t xml:space="preserve"> in the report directory, containing a copy of the original SQL source file in which specific features have been rewritten</w:t>
+      </w:r>
+      <w:r>
+        <w:t xml:space="preserve"> (i</w:t>
+      </w:r>
+      <w:r>
+        <w:t xml:space="preserve">f nothing is rewritten, no copy will be created in </w:t>
+      </w:r>
+      <w:r>
+        <w:rPr>
+          <w:b/>
+        </w:rPr>
+        <w:t>rewritte</w:t>
+      </w:r>
+      <w:r>
+        <w:rPr>
+          <w:b/>
+        </w:rPr>
+        <w:t>n</w:t>
+      </w:r>
+      <w:r>
+        <w:t>).</w:t>
+      </w:r>
+      <w:r>
+        <w:br/>
+        <w:t xml:space="preserve">The assessment report will contain a section with the specific rewritten features. When </w:t>
+      </w:r>
+      <w:r>
+        <w:rPr>
+          <w:b/>
+        </w:rPr>
+        <w:noBreakHyphen/>
+        <w:t>reportoption xref</w:t>
+      </w:r>
+      <w:r>
+        <w:t xml:space="preserve"> is used, the cross-reference links in the 'rewritten' sections point to the rewritten SQL file (instead of to the original SQL file).</w:t>
+      </w:r>
+    </w:p>
+    <w:p>
+      <w:pPr>
+        <w:pStyle w:val="BodyText"/>
+      </w:pPr>
+      <w:r>
+        <w:t xml:space="preserve">In a rewritten SQL file, the bottom of the file has a list of all changes made by Babelfish Compass. </w:t>
+      </w:r>
+    </w:p>
+    <w:p>
+      <w:pPr>
+        <w:pStyle w:val="BodyText"/>
+      </w:pPr>
+      <w:r>
+        <w:t xml:space="preserve">When using the </w:t>
+      </w:r>
+      <w:r>
+        <w:rPr>
+          <w:b/>
+        </w:rPr>
+        <w:t>-rewrite</w:t>
+      </w:r>
+      <w:r>
+        <w:t xml:space="preserve"> option, you should execute the rewritten SQL file against Babelfish instead of the original SQL file. </w:t>
+      </w:r>
+    </w:p>
+    <w:p>
+      <w:pPr>
+        <w:pStyle w:val="BodyText"/>
+      </w:pPr>
+      <w:r>
+        <w:t xml:space="preserve">Note that using </w:t>
+      </w:r>
+      <w:r>
+        <w:rPr>
+          <w:b/>
+        </w:rPr>
+        <w:t>-rewrite</w:t>
+      </w:r>
+      <w:r>
+        <w:t xml:space="preserve"> may cause Babelfish Compass to run slower than without </w:t>
+      </w:r>
+      <w:r>
+        <w:rPr>
+          <w:b/>
+        </w:rPr>
+        <w:t>-rewrite</w:t>
+      </w:r>
+      <w:r>
+        <w:t>, especially for large files in which many features are rewritten.</w:t>
+      </w:r>
+      <w:r>
+        <w:br w:type="page"/>
+      </w:r>
+    </w:p>
+    <w:p>
+      <w:pPr>
+        <w:pStyle w:val="Heading1"/>
+      </w:pPr>
+      <w:bookmarkStart w:id="20" w:name="_Toc91072895"/>
+      <w:r>
+        <w:lastRenderedPageBreak/>
         <w:t>File handling</w:t>
       </w:r>
       <w:bookmarkEnd w:id="20"/>
@@ -7994,6 +8279,7 @@
         </w:rPr>
         <w:t>imported\</w:t>
       </w:r>
+      <w:bookmarkStart w:id="22" w:name="_GoBack"/>
       <w:proofErr w:type="spellStart"/>
       <w:r>
         <w:rPr>
@@ -8001,6 +8287,7 @@
         </w:rPr>
         <w:t>sym</w:t>
       </w:r>
+      <w:bookmarkEnd w:id="22"/>
       <w:proofErr w:type="spellEnd"/>
       <w:r>
         <w:t xml:space="preserve">: </w:t>
@@ -8132,12 +8419,12 @@
       <w:pPr>
         <w:pStyle w:val="Heading1"/>
       </w:pPr>
-      <w:bookmarkStart w:id="22" w:name="_Toc89093224"/>
+      <w:bookmarkStart w:id="23" w:name="_Toc91072896"/>
       <w:r>
         <w:lastRenderedPageBreak/>
         <w:t>The BabelfishFeatures.cfg file</w:t>
       </w:r>
-      <w:bookmarkEnd w:id="22"/>
+      <w:bookmarkEnd w:id="23"/>
     </w:p>
     <w:p>
       <w:pPr>
@@ -8268,14 +8555,14 @@
       <w:pPr>
         <w:pStyle w:val="BodyText"/>
       </w:pPr>
-      <w:bookmarkStart w:id="23" w:name="_Toc89093225"/>
+      <w:bookmarkStart w:id="24" w:name="_Toc91072897"/>
       <w:r>
         <w:rPr>
           <w:rStyle w:val="Heading2Char"/>
         </w:rPr>
         <w:t>SQL feature classifications</w:t>
       </w:r>
-      <w:bookmarkEnd w:id="23"/>
+      <w:bookmarkEnd w:id="24"/>
       <w:r>
         <w:br/>
       </w:r>
@@ -8493,7 +8780,7 @@
       <w:pPr>
         <w:pStyle w:val="Heading2"/>
       </w:pPr>
-      <w:bookmarkStart w:id="24" w:name="_Toc89093226"/>
+      <w:bookmarkStart w:id="25" w:name="_Toc91072898"/>
       <w:r>
         <w:t>Example</w:t>
       </w:r>
@@ -8503,7 +8790,7 @@
       <w:r>
         <w:t>BabelfishFeatures.cfg</w:t>
       </w:r>
-      <w:bookmarkEnd w:id="24"/>
+      <w:bookmarkEnd w:id="25"/>
       <w:r>
         <w:t xml:space="preserve"> </w:t>
       </w:r>
@@ -8725,7 +9012,7 @@
       <w:pPr>
         <w:pStyle w:val="Heading1"/>
       </w:pPr>
-      <w:bookmarkStart w:id="25" w:name="_Toc89093227"/>
+      <w:bookmarkStart w:id="26" w:name="_Toc91072899"/>
       <w:r>
         <w:t>The Babelfish</w:t>
       </w:r>
@@ -8744,7 +9031,7 @@
       <w:r>
         <w:t>overrides)</w:t>
       </w:r>
-      <w:bookmarkEnd w:id="25"/>
+      <w:bookmarkEnd w:id="26"/>
     </w:p>
     <w:p>
       <w:pPr>
@@ -9749,14 +10036,14 @@
       <w:pPr>
         <w:pStyle w:val="Heading2"/>
       </w:pPr>
-      <w:bookmarkStart w:id="26" w:name="_Toc89093228"/>
+      <w:bookmarkStart w:id="27" w:name="_Toc91072900"/>
       <w:r>
         <w:t>Example: o</w:t>
       </w:r>
       <w:r>
         <w:t>verriding default classification and reporting group</w:t>
       </w:r>
-      <w:bookmarkEnd w:id="26"/>
+      <w:bookmarkEnd w:id="27"/>
     </w:p>
     <w:p>
       <w:pPr>
@@ -10168,8 +10455,8 @@
       <w:pPr>
         <w:pStyle w:val="Heading1"/>
       </w:pPr>
-      <w:bookmarkStart w:id="27" w:name="_Ref88887986"/>
-      <w:bookmarkStart w:id="28" w:name="_Toc89093229"/>
+      <w:bookmarkStart w:id="28" w:name="_Ref88887986"/>
+      <w:bookmarkStart w:id="29" w:name="_Toc91072901"/>
       <w:r>
         <w:lastRenderedPageBreak/>
         <w:t>Using -</w:t>
@@ -10178,8 +10465,8 @@
       <w:r>
         <w:t>pgimport</w:t>
       </w:r>
-      <w:bookmarkEnd w:id="27"/>
       <w:bookmarkEnd w:id="28"/>
+      <w:bookmarkEnd w:id="29"/>
       <w:proofErr w:type="spellEnd"/>
     </w:p>
     <w:p>
@@ -10523,12 +10810,12 @@
       <w:pPr>
         <w:pStyle w:val="Heading2"/>
       </w:pPr>
-      <w:bookmarkStart w:id="29" w:name="_Toc89093230"/>
+      <w:bookmarkStart w:id="30" w:name="_Toc91072902"/>
       <w:r>
         <w:lastRenderedPageBreak/>
         <w:t>Schema for imported items</w:t>
       </w:r>
-      <w:bookmarkEnd w:id="29"/>
+      <w:bookmarkEnd w:id="30"/>
     </w:p>
     <w:p>
       <w:pPr>
@@ -11359,11 +11646,11 @@
       <w:pPr>
         <w:pStyle w:val="Heading2"/>
       </w:pPr>
-      <w:bookmarkStart w:id="30" w:name="_Toc89093231"/>
+      <w:bookmarkStart w:id="31" w:name="_Toc91072903"/>
       <w:r>
         <w:t>Example query</w:t>
       </w:r>
-      <w:bookmarkEnd w:id="30"/>
+      <w:bookmarkEnd w:id="31"/>
     </w:p>
     <w:p>
       <w:pPr>
@@ -11874,12 +12161,12 @@
       <w:pPr>
         <w:pStyle w:val="Heading1"/>
       </w:pPr>
-      <w:bookmarkStart w:id="31" w:name="_Toc89093232"/>
+      <w:bookmarkStart w:id="32" w:name="_Toc91072904"/>
       <w:r>
         <w:lastRenderedPageBreak/>
         <w:t>Security</w:t>
       </w:r>
-      <w:bookmarkEnd w:id="31"/>
+      <w:bookmarkEnd w:id="32"/>
     </w:p>
     <w:p>
       <w:pPr>
@@ -11971,7 +12258,7 @@
       <w:pPr>
         <w:pStyle w:val="Heading2"/>
       </w:pPr>
-      <w:bookmarkStart w:id="32" w:name="_Toc89093233"/>
+      <w:bookmarkStart w:id="33" w:name="_Toc91072905"/>
       <w:r>
         <w:t>The</w:t>
       </w:r>
@@ -11981,7 +12268,7 @@
       <w:r>
         <w:t xml:space="preserve"> -pgimport option</w:t>
       </w:r>
-      <w:bookmarkEnd w:id="32"/>
+      <w:bookmarkEnd w:id="33"/>
     </w:p>
     <w:p>
       <w:pPr>
@@ -12290,7 +12577,7 @@
       <w:pPr>
         <w:pStyle w:val="Heading1"/>
       </w:pPr>
-      <w:bookmarkStart w:id="33" w:name="_Toc89093234"/>
+      <w:bookmarkStart w:id="34" w:name="_Toc91072906"/>
       <w:r>
         <w:lastRenderedPageBreak/>
         <w:t xml:space="preserve">Using Babelfish Compass </w:t>
@@ -12304,7 +12591,7 @@
       <w:r>
         <w:t>PostgreSQL</w:t>
       </w:r>
-      <w:bookmarkEnd w:id="33"/>
+      <w:bookmarkEnd w:id="34"/>
     </w:p>
     <w:p>
       <w:pPr>
@@ -12940,12 +13227,12 @@
       <w:pPr>
         <w:pStyle w:val="Heading1"/>
       </w:pPr>
-      <w:bookmarkStart w:id="34" w:name="_Toc89093235"/>
+      <w:bookmarkStart w:id="35" w:name="_Toc91072907"/>
       <w:r>
         <w:lastRenderedPageBreak/>
         <w:t>Troubleshooting</w:t>
       </w:r>
-      <w:bookmarkEnd w:id="34"/>
+      <w:bookmarkEnd w:id="35"/>
     </w:p>
     <w:p>
       <w:pPr>
@@ -13166,11 +13453,11 @@
       <w:pPr>
         <w:pStyle w:val="Heading1"/>
       </w:pPr>
-      <w:bookmarkStart w:id="35" w:name="_Toc89093236"/>
+      <w:bookmarkStart w:id="36" w:name="_Toc91072908"/>
       <w:r>
         <w:t>Licensing</w:t>
       </w:r>
-      <w:bookmarkEnd w:id="35"/>
+      <w:bookmarkEnd w:id="36"/>
     </w:p>
     <w:p>
       <w:pPr>
@@ -15029,6 +15316,119 @@
     </w:lvl>
   </w:abstractNum>
   <w:abstractNum w:abstractNumId="15" w15:restartNumberingAfterBreak="0">
+    <w:nsid w:val="4B2F1074"/>
+    <w:multiLevelType w:val="hybridMultilevel"/>
+    <w:tmpl w:val="CD96A406"/>
+    <w:lvl w:ilvl="0" w:tplc="04090001">
+      <w:start w:val="1"/>
+      <w:numFmt w:val="bullet"/>
+      <w:lvlText w:val=""/>
+      <w:lvlJc w:val="left"/>
+      <w:pPr>
+        <w:ind w:left="720" w:hanging="360"/>
+      </w:pPr>
+      <w:rPr>
+        <w:rFonts w:ascii="Symbol" w:hAnsi="Symbol" w:hint="default"/>
+      </w:rPr>
+    </w:lvl>
+    <w:lvl w:ilvl="1" w:tplc="04090003" w:tentative="1">
+      <w:start w:val="1"/>
+      <w:numFmt w:val="bullet"/>
+      <w:lvlText w:val="o"/>
+      <w:lvlJc w:val="left"/>
+      <w:pPr>
+        <w:ind w:left="1440" w:hanging="360"/>
+      </w:pPr>
+      <w:rPr>
+        <w:rFonts w:ascii="Courier New" w:hAnsi="Courier New" w:cs="Courier New" w:hint="default"/>
+      </w:rPr>
+    </w:lvl>
+    <w:lvl w:ilvl="2" w:tplc="04090005" w:tentative="1">
+      <w:start w:val="1"/>
+      <w:numFmt w:val="bullet"/>
+      <w:lvlText w:val=""/>
+      <w:lvlJc w:val="left"/>
+      <w:pPr>
+        <w:ind w:left="2160" w:hanging="360"/>
+      </w:pPr>
+      <w:rPr>
+        <w:rFonts w:ascii="Wingdings" w:hAnsi="Wingdings" w:hint="default"/>
+      </w:rPr>
+    </w:lvl>
+    <w:lvl w:ilvl="3" w:tplc="04090001" w:tentative="1">
+      <w:start w:val="1"/>
+      <w:numFmt w:val="bullet"/>
+      <w:lvlText w:val=""/>
+      <w:lvlJc w:val="left"/>
+      <w:pPr>
+        <w:ind w:left="2880" w:hanging="360"/>
+      </w:pPr>
+      <w:rPr>
+        <w:rFonts w:ascii="Symbol" w:hAnsi="Symbol" w:hint="default"/>
+      </w:rPr>
+    </w:lvl>
+    <w:lvl w:ilvl="4" w:tplc="04090003" w:tentative="1">
+      <w:start w:val="1"/>
+      <w:numFmt w:val="bullet"/>
+      <w:lvlText w:val="o"/>
+      <w:lvlJc w:val="left"/>
+      <w:pPr>
+        <w:ind w:left="3600" w:hanging="360"/>
+      </w:pPr>
+      <w:rPr>
+        <w:rFonts w:ascii="Courier New" w:hAnsi="Courier New" w:cs="Courier New" w:hint="default"/>
+      </w:rPr>
+    </w:lvl>
+    <w:lvl w:ilvl="5" w:tplc="04090005" w:tentative="1">
+      <w:start w:val="1"/>
+      <w:numFmt w:val="bullet"/>
+      <w:lvlText w:val=""/>
+      <w:lvlJc w:val="left"/>
+      <w:pPr>
+        <w:ind w:left="4320" w:hanging="360"/>
+      </w:pPr>
+      <w:rPr>
+        <w:rFonts w:ascii="Wingdings" w:hAnsi="Wingdings" w:hint="default"/>
+      </w:rPr>
+    </w:lvl>
+    <w:lvl w:ilvl="6" w:tplc="04090001" w:tentative="1">
+      <w:start w:val="1"/>
+      <w:numFmt w:val="bullet"/>
+      <w:lvlText w:val=""/>
+      <w:lvlJc w:val="left"/>
+      <w:pPr>
+        <w:ind w:left="5040" w:hanging="360"/>
+      </w:pPr>
+      <w:rPr>
+        <w:rFonts w:ascii="Symbol" w:hAnsi="Symbol" w:hint="default"/>
+      </w:rPr>
+    </w:lvl>
+    <w:lvl w:ilvl="7" w:tplc="04090003" w:tentative="1">
+      <w:start w:val="1"/>
+      <w:numFmt w:val="bullet"/>
+      <w:lvlText w:val="o"/>
+      <w:lvlJc w:val="left"/>
+      <w:pPr>
+        <w:ind w:left="5760" w:hanging="360"/>
+      </w:pPr>
+      <w:rPr>
+        <w:rFonts w:ascii="Courier New" w:hAnsi="Courier New" w:cs="Courier New" w:hint="default"/>
+      </w:rPr>
+    </w:lvl>
+    <w:lvl w:ilvl="8" w:tplc="04090005" w:tentative="1">
+      <w:start w:val="1"/>
+      <w:numFmt w:val="bullet"/>
+      <w:lvlText w:val=""/>
+      <w:lvlJc w:val="left"/>
+      <w:pPr>
+        <w:ind w:left="6480" w:hanging="360"/>
+      </w:pPr>
+      <w:rPr>
+        <w:rFonts w:ascii="Wingdings" w:hAnsi="Wingdings" w:hint="default"/>
+      </w:rPr>
+    </w:lvl>
+  </w:abstractNum>
+  <w:abstractNum w:abstractNumId="16" w15:restartNumberingAfterBreak="0">
     <w:nsid w:val="4D336E5E"/>
     <w:multiLevelType w:val="hybridMultilevel"/>
     <w:tmpl w:val="7C60DD0A"/>
@@ -15141,7 +15541,7 @@
       </w:rPr>
     </w:lvl>
   </w:abstractNum>
-  <w:abstractNum w:abstractNumId="16" w15:restartNumberingAfterBreak="0">
+  <w:abstractNum w:abstractNumId="17" w15:restartNumberingAfterBreak="0">
     <w:nsid w:val="4DBB33D8"/>
     <w:multiLevelType w:val="hybridMultilevel"/>
     <w:tmpl w:val="960CB208"/>
@@ -15254,7 +15654,7 @@
       </w:rPr>
     </w:lvl>
   </w:abstractNum>
-  <w:abstractNum w:abstractNumId="17" w15:restartNumberingAfterBreak="0">
+  <w:abstractNum w:abstractNumId="18" w15:restartNumberingAfterBreak="0">
     <w:nsid w:val="55F01F2A"/>
     <w:multiLevelType w:val="hybridMultilevel"/>
     <w:tmpl w:val="5AEA26A0"/>
@@ -15340,7 +15740,7 @@
       </w:pPr>
     </w:lvl>
   </w:abstractNum>
-  <w:abstractNum w:abstractNumId="18" w15:restartNumberingAfterBreak="0">
+  <w:abstractNum w:abstractNumId="19" w15:restartNumberingAfterBreak="0">
     <w:nsid w:val="57C44C6F"/>
     <w:multiLevelType w:val="hybridMultilevel"/>
     <w:tmpl w:val="0A22F910"/>
@@ -15426,7 +15826,7 @@
       </w:pPr>
     </w:lvl>
   </w:abstractNum>
-  <w:abstractNum w:abstractNumId="19" w15:restartNumberingAfterBreak="0">
+  <w:abstractNum w:abstractNumId="20" w15:restartNumberingAfterBreak="0">
     <w:nsid w:val="5AC864C2"/>
     <w:multiLevelType w:val="hybridMultilevel"/>
     <w:tmpl w:val="D42ADAB0"/>
@@ -15512,7 +15912,7 @@
       </w:pPr>
     </w:lvl>
   </w:abstractNum>
-  <w:abstractNum w:abstractNumId="20" w15:restartNumberingAfterBreak="0">
+  <w:abstractNum w:abstractNumId="21" w15:restartNumberingAfterBreak="0">
     <w:nsid w:val="5CAC78B0"/>
     <w:multiLevelType w:val="hybridMultilevel"/>
     <w:tmpl w:val="AA18FFB4"/>
@@ -15625,7 +16025,7 @@
       </w:rPr>
     </w:lvl>
   </w:abstractNum>
-  <w:abstractNum w:abstractNumId="21" w15:restartNumberingAfterBreak="0">
+  <w:abstractNum w:abstractNumId="22" w15:restartNumberingAfterBreak="0">
     <w:nsid w:val="5DB47E06"/>
     <w:multiLevelType w:val="hybridMultilevel"/>
     <w:tmpl w:val="B0D8F162"/>
@@ -15717,7 +16117,7 @@
       </w:pPr>
     </w:lvl>
   </w:abstractNum>
-  <w:abstractNum w:abstractNumId="22" w15:restartNumberingAfterBreak="0">
+  <w:abstractNum w:abstractNumId="23" w15:restartNumberingAfterBreak="0">
     <w:nsid w:val="608B0828"/>
     <w:multiLevelType w:val="hybridMultilevel"/>
     <w:tmpl w:val="2F702406"/>
@@ -15803,7 +16203,7 @@
       </w:pPr>
     </w:lvl>
   </w:abstractNum>
-  <w:abstractNum w:abstractNumId="23" w15:restartNumberingAfterBreak="0">
+  <w:abstractNum w:abstractNumId="24" w15:restartNumberingAfterBreak="0">
     <w:nsid w:val="61B52007"/>
     <w:multiLevelType w:val="hybridMultilevel"/>
     <w:tmpl w:val="888CF14C"/>
@@ -15892,7 +16292,7 @@
       </w:pPr>
     </w:lvl>
   </w:abstractNum>
-  <w:abstractNum w:abstractNumId="24" w15:restartNumberingAfterBreak="0">
+  <w:abstractNum w:abstractNumId="25" w15:restartNumberingAfterBreak="0">
     <w:nsid w:val="64403AB6"/>
     <w:multiLevelType w:val="hybridMultilevel"/>
     <w:tmpl w:val="50702F26"/>
@@ -16005,7 +16405,7 @@
       </w:rPr>
     </w:lvl>
   </w:abstractNum>
-  <w:abstractNum w:abstractNumId="25" w15:restartNumberingAfterBreak="0">
+  <w:abstractNum w:abstractNumId="26" w15:restartNumberingAfterBreak="0">
     <w:nsid w:val="667F69C5"/>
     <w:multiLevelType w:val="hybridMultilevel"/>
     <w:tmpl w:val="FFA86252"/>
@@ -16118,7 +16518,7 @@
       </w:rPr>
     </w:lvl>
   </w:abstractNum>
-  <w:abstractNum w:abstractNumId="26" w15:restartNumberingAfterBreak="0">
+  <w:abstractNum w:abstractNumId="27" w15:restartNumberingAfterBreak="0">
     <w:nsid w:val="683E500B"/>
     <w:multiLevelType w:val="hybridMultilevel"/>
     <w:tmpl w:val="F6769228"/>
@@ -16204,7 +16604,7 @@
       </w:pPr>
     </w:lvl>
   </w:abstractNum>
-  <w:abstractNum w:abstractNumId="27" w15:restartNumberingAfterBreak="0">
+  <w:abstractNum w:abstractNumId="28" w15:restartNumberingAfterBreak="0">
     <w:nsid w:val="6A906DFC"/>
     <w:multiLevelType w:val="hybridMultilevel"/>
     <w:tmpl w:val="5AEA26A0"/>
@@ -16290,7 +16690,7 @@
       </w:pPr>
     </w:lvl>
   </w:abstractNum>
-  <w:abstractNum w:abstractNumId="28" w15:restartNumberingAfterBreak="0">
+  <w:abstractNum w:abstractNumId="29" w15:restartNumberingAfterBreak="0">
     <w:nsid w:val="7B4D0B61"/>
     <w:multiLevelType w:val="hybridMultilevel"/>
     <w:tmpl w:val="70AE2D7E"/>
@@ -16402,7 +16802,7 @@
       </w:rPr>
     </w:lvl>
   </w:abstractNum>
-  <w:abstractNum w:abstractNumId="29" w15:restartNumberingAfterBreak="0">
+  <w:abstractNum w:abstractNumId="30" w15:restartNumberingAfterBreak="0">
     <w:nsid w:val="7F4B21DE"/>
     <w:multiLevelType w:val="hybridMultilevel"/>
     <w:tmpl w:val="E7E4C5DC"/>
@@ -16522,7 +16922,7 @@
     <w:abstractNumId w:val="1"/>
   </w:num>
   <w:num w:numId="3">
-    <w:abstractNumId w:val="27"/>
+    <w:abstractNumId w:val="28"/>
   </w:num>
   <w:num w:numId="4">
     <w:abstractNumId w:val="6"/>
@@ -16534,10 +16934,10 @@
     <w:abstractNumId w:val="4"/>
   </w:num>
   <w:num w:numId="7">
-    <w:abstractNumId w:val="28"/>
+    <w:abstractNumId w:val="29"/>
   </w:num>
   <w:num w:numId="8">
-    <w:abstractNumId w:val="21"/>
+    <w:abstractNumId w:val="22"/>
   </w:num>
   <w:num w:numId="9">
     <w:abstractNumId w:val="12"/>
@@ -16546,22 +16946,22 @@
     <w:abstractNumId w:val="9"/>
   </w:num>
   <w:num w:numId="11">
-    <w:abstractNumId w:val="23"/>
+    <w:abstractNumId w:val="24"/>
   </w:num>
   <w:num w:numId="12">
-    <w:abstractNumId w:val="19"/>
+    <w:abstractNumId w:val="20"/>
   </w:num>
   <w:num w:numId="13">
     <w:abstractNumId w:val="14"/>
   </w:num>
   <w:num w:numId="14">
-    <w:abstractNumId w:val="25"/>
+    <w:abstractNumId w:val="26"/>
   </w:num>
   <w:num w:numId="15">
-    <w:abstractNumId w:val="17"/>
+    <w:abstractNumId w:val="18"/>
   </w:num>
   <w:num w:numId="16">
-    <w:abstractNumId w:val="22"/>
+    <w:abstractNumId w:val="23"/>
     <w:lvlOverride w:ilvl="0">
       <w:startOverride w:val="1"/>
     </w:lvlOverride>
@@ -16597,40 +16997,43 @@
     <w:abstractNumId w:val="7"/>
   </w:num>
   <w:num w:numId="19">
-    <w:abstractNumId w:val="24"/>
+    <w:abstractNumId w:val="25"/>
   </w:num>
   <w:num w:numId="20">
     <w:abstractNumId w:val="8"/>
   </w:num>
   <w:num w:numId="21">
-    <w:abstractNumId w:val="29"/>
+    <w:abstractNumId w:val="30"/>
   </w:num>
   <w:num w:numId="22">
     <w:abstractNumId w:val="13"/>
   </w:num>
   <w:num w:numId="23">
-    <w:abstractNumId w:val="15"/>
+    <w:abstractNumId w:val="16"/>
   </w:num>
   <w:num w:numId="24">
     <w:abstractNumId w:val="10"/>
   </w:num>
   <w:num w:numId="25">
-    <w:abstractNumId w:val="16"/>
+    <w:abstractNumId w:val="17"/>
   </w:num>
   <w:num w:numId="26">
     <w:abstractNumId w:val="2"/>
   </w:num>
   <w:num w:numId="27">
-    <w:abstractNumId w:val="18"/>
+    <w:abstractNumId w:val="19"/>
   </w:num>
   <w:num w:numId="28">
-    <w:abstractNumId w:val="20"/>
+    <w:abstractNumId w:val="21"/>
   </w:num>
   <w:num w:numId="29">
-    <w:abstractNumId w:val="26"/>
+    <w:abstractNumId w:val="27"/>
   </w:num>
   <w:num w:numId="30">
     <w:abstractNumId w:val="11"/>
+  </w:num>
+  <w:num w:numId="31">
+    <w:abstractNumId w:val="15"/>
   </w:num>
 </w:numbering>
 </file>
@@ -17777,7 +18180,7 @@
 </file>
 
 <file path=customXml/itemProps1.xml><?xml version="1.0" encoding="utf-8"?>
-<ds:datastoreItem xmlns:ds="http://schemas.openxmlformats.org/officeDocument/2006/customXml" ds:itemID="{BE4432A1-0F79-4441-955B-97B31A7F143F}">
+<ds:datastoreItem xmlns:ds="http://schemas.openxmlformats.org/officeDocument/2006/customXml" ds:itemID="{EB87CEB5-6AB3-48E9-AF69-BAA65F1E4009}">
   <ds:schemaRefs>
     <ds:schemaRef ds:uri="http://schemas.openxmlformats.org/officeDocument/2006/bibliography"/>
   </ds:schemaRefs>

</xml_diff>

<commit_message>
fixes for v.1.2; tentative .cfg for Babelfish 1.1.0 (#37)
</commit_message>
<xml_diff>
--- a/BabelfishCompass_UserGuide.docx
+++ b/BabelfishCompass_UserGuide.docx
@@ -42,31 +42,91 @@
         <w:pStyle w:val="BodyText"/>
       </w:pPr>
       <w:r>
-        <w:t>1.</w:t>
-      </w:r>
-      <w:r>
-        <w:t>2,</w:t>
-      </w:r>
-      <w:r>
+        <w:t>Dec</w:t>
+      </w:r>
+      <w:r>
+        <w:t>-2021</w:t>
+      </w:r>
+      <w:r>
+        <w:t xml:space="preserve">: v.1.2: added </w:t>
+      </w:r>
+      <w:r>
+        <w:rPr>
+          <w:b/>
+        </w:rPr>
+        <w:t>-rewrite</w:t>
+      </w:r>
+      <w:r>
+        <w:t xml:space="preserve"> option</w:t>
+      </w:r>
+    </w:p>
+    <w:p>
+      <w:pPr>
+        <w:pStyle w:val="BodyText"/>
+      </w:pPr>
+      <w:r>
+        <w:t>Nov</w:t>
+      </w:r>
+      <w:r>
+        <w:t>-2021</w:t>
+      </w:r>
+      <w:r>
+        <w:t xml:space="preserve">: correct typo in section about </w:t>
+      </w:r>
+      <w:r>
+        <w:rPr>
+          <w:b/>
+        </w:rPr>
+        <w:t>BabelfishCompassUser.cfg</w:t>
+      </w:r>
+      <w:r>
+        <w:t>;</w:t>
+      </w:r>
+      <w:r>
+        <w:rPr>
+          <w:b/>
+        </w:rPr>
         <w:t xml:space="preserve"> </w:t>
       </w:r>
       <w:r>
+        <w:t>edit for grammar</w:t>
+      </w:r>
+    </w:p>
+    <w:p>
+      <w:pPr>
+        <w:pStyle w:val="BodyText"/>
+      </w:pPr>
+      <w:r>
         <w:t>Nov</w:t>
       </w:r>
       <w:r>
         <w:t>-2021</w:t>
       </w:r>
       <w:r>
-        <w:t xml:space="preserve">: correct typo in section about </w:t>
-      </w:r>
-      <w:r>
-        <w:rPr>
-          <w:b/>
-        </w:rPr>
-        <w:t>BabelfishCompassUser.cfg</w:t>
-      </w:r>
-      <w:r>
-        <w:t>;</w:t>
+        <w:t xml:space="preserve">: </w:t>
+      </w:r>
+      <w:r>
+        <w:t xml:space="preserve">v.1.1: </w:t>
+      </w:r>
+      <w:r>
+        <w:t xml:space="preserve">added user-definable overrides, example for </w:t>
+      </w:r>
+      <w:r>
+        <w:rPr>
+          <w:b/>
+        </w:rPr>
+        <w:t>-</w:t>
+      </w:r>
+      <w:proofErr w:type="spellStart"/>
+      <w:r>
+        <w:rPr>
+          <w:b/>
+        </w:rPr>
+        <w:t>pgimport</w:t>
+      </w:r>
+      <w:proofErr w:type="spellEnd"/>
+      <w:r>
+        <w:t>,</w:t>
       </w:r>
       <w:r>
         <w:rPr>
@@ -75,81 +135,36 @@
         <w:t xml:space="preserve"> </w:t>
       </w:r>
       <w:r>
-        <w:t>edit for grammar</w:t>
-      </w:r>
-      <w:bookmarkStart w:id="0" w:name="_GoBack"/>
-      <w:bookmarkEnd w:id="0"/>
-    </w:p>
-    <w:p>
-      <w:pPr>
-        <w:pStyle w:val="BodyText"/>
-      </w:pPr>
-      <w:r>
-        <w:t>1.</w:t>
-      </w:r>
-      <w:r>
-        <w:t>1,</w:t>
+        <w:t>M</w:t>
+      </w:r>
+      <w:r>
+        <w:t>ac</w:t>
+      </w:r>
+      <w:r>
+        <w:t>/Linux</w:t>
+      </w:r>
+      <w:r>
+        <w:t xml:space="preserve"> support</w:t>
+      </w:r>
+    </w:p>
+    <w:p>
+      <w:pPr>
+        <w:pStyle w:val="BodyText"/>
+      </w:pPr>
+      <w:r>
+        <w:t>Oct-2021</w:t>
+      </w:r>
+      <w:r>
+        <w:t>:</w:t>
       </w:r>
       <w:r>
         <w:t xml:space="preserve"> </w:t>
       </w:r>
       <w:r>
-        <w:t>Nov</w:t>
-      </w:r>
-      <w:r>
-        <w:t>-2021</w:t>
-      </w:r>
-      <w:r>
-        <w:t xml:space="preserve">: added user-definable overrides, example for </w:t>
-      </w:r>
-      <w:r>
-        <w:rPr>
-          <w:b/>
-        </w:rPr>
-        <w:t>-</w:t>
-      </w:r>
-      <w:proofErr w:type="spellStart"/>
-      <w:r>
-        <w:rPr>
-          <w:b/>
-        </w:rPr>
-        <w:t>pgimport</w:t>
-      </w:r>
-      <w:proofErr w:type="spellEnd"/>
-      <w:r>
-        <w:t>,</w:t>
-      </w:r>
-      <w:r>
-        <w:rPr>
-          <w:b/>
-        </w:rPr>
-        <w:t xml:space="preserve"> </w:t>
-      </w:r>
-      <w:r>
-        <w:t>M</w:t>
-      </w:r>
-      <w:r>
-        <w:t>ac</w:t>
-      </w:r>
-      <w:r>
-        <w:t>/Linux</w:t>
-      </w:r>
-      <w:r>
-        <w:t xml:space="preserve"> support</w:t>
-      </w:r>
-    </w:p>
-    <w:p>
-      <w:pPr>
-        <w:pStyle w:val="BodyText"/>
-      </w:pPr>
-      <w:r>
-        <w:t>1.0, Oct-2021</w:t>
-      </w:r>
-      <w:r>
-        <w:t>:</w:t>
-      </w:r>
-      <w:r>
-        <w:t xml:space="preserve"> first version</w:t>
+        <w:t xml:space="preserve">v.1.0: </w:t>
+      </w:r>
+      <w:r>
+        <w:t>first version</w:t>
       </w:r>
     </w:p>
     <w:p>
@@ -207,7 +222,7 @@
         </w:rPr>
         <w:fldChar w:fldCharType="separate"/>
       </w:r>
-      <w:hyperlink w:anchor="_Toc89093211" w:history="1">
+      <w:hyperlink w:anchor="_Toc91072882" w:history="1">
         <w:r>
           <w:rPr>
             <w:rStyle w:val="Hyperlink"/>
@@ -234,7 +249,7 @@
             <w:noProof/>
             <w:webHidden/>
           </w:rPr>
-          <w:instrText xml:space="preserve"> PAGEREF _Toc89093211 \h </w:instrText>
+          <w:instrText xml:space="preserve"> PAGEREF _Toc91072882 \h </w:instrText>
         </w:r>
         <w:r>
           <w:rPr>
@@ -254,7 +269,7 @@
             <w:noProof/>
             <w:webHidden/>
           </w:rPr>
-          <w:t>2</w:t>
+          <w:t>3</w:t>
         </w:r>
         <w:r>
           <w:rPr>
@@ -278,7 +293,7 @@
           <w:lang w:eastAsia="en-US" w:bidi="ar-SA"/>
         </w:rPr>
       </w:pPr>
-      <w:hyperlink w:anchor="_Toc89093212" w:history="1">
+      <w:hyperlink w:anchor="_Toc91072883" w:history="1">
         <w:r>
           <w:rPr>
             <w:rStyle w:val="Hyperlink"/>
@@ -305,7 +320,7 @@
             <w:noProof/>
             <w:webHidden/>
           </w:rPr>
-          <w:instrText xml:space="preserve"> PAGEREF _Toc89093212 \h </w:instrText>
+          <w:instrText xml:space="preserve"> PAGEREF _Toc91072883 \h </w:instrText>
         </w:r>
         <w:r>
           <w:rPr>
@@ -325,7 +340,7 @@
             <w:noProof/>
             <w:webHidden/>
           </w:rPr>
-          <w:t>2</w:t>
+          <w:t>3</w:t>
         </w:r>
         <w:r>
           <w:rPr>
@@ -350,7 +365,7 @@
           <w:lang w:eastAsia="en-US" w:bidi="ar-SA"/>
         </w:rPr>
       </w:pPr>
-      <w:hyperlink w:anchor="_Toc89093213" w:history="1">
+      <w:hyperlink w:anchor="_Toc91072884" w:history="1">
         <w:r>
           <w:rPr>
             <w:rStyle w:val="Hyperlink"/>
@@ -377,7 +392,7 @@
             <w:noProof/>
             <w:webHidden/>
           </w:rPr>
-          <w:instrText xml:space="preserve"> PAGEREF _Toc89093213 \h </w:instrText>
+          <w:instrText xml:space="preserve"> PAGEREF _Toc91072884 \h </w:instrText>
         </w:r>
         <w:r>
           <w:rPr>
@@ -397,7 +412,7 @@
             <w:noProof/>
             <w:webHidden/>
           </w:rPr>
-          <w:t>2</w:t>
+          <w:t>3</w:t>
         </w:r>
         <w:r>
           <w:rPr>
@@ -422,7 +437,7 @@
           <w:lang w:eastAsia="en-US" w:bidi="ar-SA"/>
         </w:rPr>
       </w:pPr>
-      <w:hyperlink w:anchor="_Toc89093214" w:history="1">
+      <w:hyperlink w:anchor="_Toc91072885" w:history="1">
         <w:r>
           <w:rPr>
             <w:rStyle w:val="Hyperlink"/>
@@ -449,7 +464,7 @@
             <w:noProof/>
             <w:webHidden/>
           </w:rPr>
-          <w:instrText xml:space="preserve"> PAGEREF _Toc89093214 \h </w:instrText>
+          <w:instrText xml:space="preserve"> PAGEREF _Toc91072885 \h </w:instrText>
         </w:r>
         <w:r>
           <w:rPr>
@@ -469,7 +484,7 @@
             <w:noProof/>
             <w:webHidden/>
           </w:rPr>
-          <w:t>2</w:t>
+          <w:t>3</w:t>
         </w:r>
         <w:r>
           <w:rPr>
@@ -494,7 +509,7 @@
           <w:lang w:eastAsia="en-US" w:bidi="ar-SA"/>
         </w:rPr>
       </w:pPr>
-      <w:hyperlink w:anchor="_Toc89093215" w:history="1">
+      <w:hyperlink w:anchor="_Toc91072886" w:history="1">
         <w:r>
           <w:rPr>
             <w:rStyle w:val="Hyperlink"/>
@@ -521,7 +536,7 @@
             <w:noProof/>
             <w:webHidden/>
           </w:rPr>
-          <w:instrText xml:space="preserve"> PAGEREF _Toc89093215 \h </w:instrText>
+          <w:instrText xml:space="preserve"> PAGEREF _Toc91072886 \h </w:instrText>
         </w:r>
         <w:r>
           <w:rPr>
@@ -541,7 +556,7 @@
             <w:noProof/>
             <w:webHidden/>
           </w:rPr>
-          <w:t>3</w:t>
+          <w:t>4</w:t>
         </w:r>
         <w:r>
           <w:rPr>
@@ -565,7 +580,7 @@
           <w:lang w:eastAsia="en-US" w:bidi="ar-SA"/>
         </w:rPr>
       </w:pPr>
-      <w:hyperlink w:anchor="_Toc89093216" w:history="1">
+      <w:hyperlink w:anchor="_Toc91072887" w:history="1">
         <w:r>
           <w:rPr>
             <w:rStyle w:val="Hyperlink"/>
@@ -592,7 +607,7 @@
             <w:noProof/>
             <w:webHidden/>
           </w:rPr>
-          <w:instrText xml:space="preserve"> PAGEREF _Toc89093216 \h </w:instrText>
+          <w:instrText xml:space="preserve"> PAGEREF _Toc91072887 \h </w:instrText>
         </w:r>
         <w:r>
           <w:rPr>
@@ -612,7 +627,7 @@
             <w:noProof/>
             <w:webHidden/>
           </w:rPr>
-          <w:t>3</w:t>
+          <w:t>4</w:t>
         </w:r>
         <w:r>
           <w:rPr>
@@ -636,7 +651,7 @@
           <w:lang w:eastAsia="en-US" w:bidi="ar-SA"/>
         </w:rPr>
       </w:pPr>
-      <w:hyperlink w:anchor="_Toc89093217" w:history="1">
+      <w:hyperlink w:anchor="_Toc91072888" w:history="1">
         <w:r>
           <w:rPr>
             <w:rStyle w:val="Hyperlink"/>
@@ -663,7 +678,7 @@
             <w:noProof/>
             <w:webHidden/>
           </w:rPr>
-          <w:instrText xml:space="preserve"> PAGEREF _Toc89093217 \h </w:instrText>
+          <w:instrText xml:space="preserve"> PAGEREF _Toc91072888 \h </w:instrText>
         </w:r>
         <w:r>
           <w:rPr>
@@ -683,7 +698,7 @@
             <w:noProof/>
             <w:webHidden/>
           </w:rPr>
-          <w:t>4</w:t>
+          <w:t>5</w:t>
         </w:r>
         <w:r>
           <w:rPr>
@@ -707,7 +722,7 @@
           <w:lang w:eastAsia="en-US" w:bidi="ar-SA"/>
         </w:rPr>
       </w:pPr>
-      <w:hyperlink w:anchor="_Toc89093218" w:history="1">
+      <w:hyperlink w:anchor="_Toc91072889" w:history="1">
         <w:r>
           <w:rPr>
             <w:rStyle w:val="Hyperlink"/>
@@ -734,7 +749,7 @@
             <w:noProof/>
             <w:webHidden/>
           </w:rPr>
-          <w:instrText xml:space="preserve"> PAGEREF _Toc89093218 \h </w:instrText>
+          <w:instrText xml:space="preserve"> PAGEREF _Toc91072889 \h </w:instrText>
         </w:r>
         <w:r>
           <w:rPr>
@@ -754,7 +769,7 @@
             <w:noProof/>
             <w:webHidden/>
           </w:rPr>
-          <w:t>5</w:t>
+          <w:t>6</w:t>
         </w:r>
         <w:r>
           <w:rPr>
@@ -779,7 +794,7 @@
           <w:lang w:eastAsia="en-US" w:bidi="ar-SA"/>
         </w:rPr>
       </w:pPr>
-      <w:hyperlink w:anchor="_Toc89093219" w:history="1">
+      <w:hyperlink w:anchor="_Toc91072890" w:history="1">
         <w:r>
           <w:rPr>
             <w:rStyle w:val="Hyperlink"/>
@@ -806,7 +821,7 @@
             <w:noProof/>
             <w:webHidden/>
           </w:rPr>
-          <w:instrText xml:space="preserve"> PAGEREF _Toc89093219 \h </w:instrText>
+          <w:instrText xml:space="preserve"> PAGEREF _Toc91072890 \h </w:instrText>
         </w:r>
         <w:r>
           <w:rPr>
@@ -826,7 +841,7 @@
             <w:noProof/>
             <w:webHidden/>
           </w:rPr>
-          <w:t>6</w:t>
+          <w:t>7</w:t>
         </w:r>
         <w:r>
           <w:rPr>
@@ -850,7 +865,7 @@
           <w:lang w:eastAsia="en-US" w:bidi="ar-SA"/>
         </w:rPr>
       </w:pPr>
-      <w:hyperlink w:anchor="_Toc89093220" w:history="1">
+      <w:hyperlink w:anchor="_Toc91072891" w:history="1">
         <w:r>
           <w:rPr>
             <w:rStyle w:val="Hyperlink"/>
@@ -877,7 +892,7 @@
             <w:noProof/>
             <w:webHidden/>
           </w:rPr>
-          <w:instrText xml:space="preserve"> PAGEREF _Toc89093220 \h </w:instrText>
+          <w:instrText xml:space="preserve"> PAGEREF _Toc91072891 \h </w:instrText>
         </w:r>
         <w:r>
           <w:rPr>
@@ -897,7 +912,7 @@
             <w:noProof/>
             <w:webHidden/>
           </w:rPr>
-          <w:t>6</w:t>
+          <w:t>7</w:t>
         </w:r>
         <w:r>
           <w:rPr>
@@ -921,7 +936,7 @@
           <w:lang w:eastAsia="en-US" w:bidi="ar-SA"/>
         </w:rPr>
       </w:pPr>
-      <w:hyperlink w:anchor="_Toc89093221" w:history="1">
+      <w:hyperlink w:anchor="_Toc91072892" w:history="1">
         <w:r>
           <w:rPr>
             <w:rStyle w:val="Hyperlink"/>
@@ -948,7 +963,7 @@
             <w:noProof/>
             <w:webHidden/>
           </w:rPr>
-          <w:instrText xml:space="preserve"> PAGEREF _Toc89093221 \h </w:instrText>
+          <w:instrText xml:space="preserve"> PAGEREF _Toc91072892 \h </w:instrText>
         </w:r>
         <w:r>
           <w:rPr>
@@ -968,7 +983,7 @@
             <w:noProof/>
             <w:webHidden/>
           </w:rPr>
-          <w:t>7</w:t>
+          <w:t>8</w:t>
         </w:r>
         <w:r>
           <w:rPr>
@@ -993,7 +1008,7 @@
           <w:lang w:eastAsia="en-US" w:bidi="ar-SA"/>
         </w:rPr>
       </w:pPr>
-      <w:hyperlink w:anchor="_Toc89093222" w:history="1">
+      <w:hyperlink w:anchor="_Toc91072893" w:history="1">
         <w:r>
           <w:rPr>
             <w:rStyle w:val="Hyperlink"/>
@@ -1020,7 +1035,7 @@
             <w:noProof/>
             <w:webHidden/>
           </w:rPr>
-          <w:instrText xml:space="preserve"> PAGEREF _Toc89093222 \h </w:instrText>
+          <w:instrText xml:space="preserve"> PAGEREF _Toc91072893 \h </w:instrText>
         </w:r>
         <w:r>
           <w:rPr>
@@ -1040,7 +1055,7 @@
             <w:noProof/>
             <w:webHidden/>
           </w:rPr>
-          <w:t>10</w:t>
+          <w:t>11</w:t>
         </w:r>
         <w:r>
           <w:rPr>
@@ -1064,13 +1079,13 @@
           <w:lang w:eastAsia="en-US" w:bidi="ar-SA"/>
         </w:rPr>
       </w:pPr>
-      <w:hyperlink w:anchor="_Toc89093223" w:history="1">
+      <w:hyperlink w:anchor="_Toc91072894" w:history="1">
         <w:r>
           <w:rPr>
             <w:rStyle w:val="Hyperlink"/>
             <w:noProof/>
           </w:rPr>
-          <w:t>File handling</w:t>
+          <w:t>Automatic rewriting of unsupported features</w:t>
         </w:r>
         <w:r>
           <w:rPr>
@@ -1091,7 +1106,7 @@
             <w:noProof/>
             <w:webHidden/>
           </w:rPr>
-          <w:instrText xml:space="preserve"> PAGEREF _Toc89093223 \h </w:instrText>
+          <w:instrText xml:space="preserve"> PAGEREF _Toc91072894 \h </w:instrText>
         </w:r>
         <w:r>
           <w:rPr>
@@ -1111,7 +1126,14 @@
             <w:noProof/>
             <w:webHidden/>
           </w:rPr>
-          <w:t>11</w:t>
+          <w:t>1</w:t>
+        </w:r>
+        <w:r>
+          <w:rPr>
+            <w:noProof/>
+            <w:webHidden/>
+          </w:rPr>
+          <w:t>2</w:t>
         </w:r>
         <w:r>
           <w:rPr>
@@ -1135,13 +1157,13 @@
           <w:lang w:eastAsia="en-US" w:bidi="ar-SA"/>
         </w:rPr>
       </w:pPr>
-      <w:hyperlink w:anchor="_Toc89093224" w:history="1">
+      <w:hyperlink w:anchor="_Toc91072895" w:history="1">
         <w:r>
           <w:rPr>
             <w:rStyle w:val="Hyperlink"/>
             <w:noProof/>
           </w:rPr>
-          <w:t>The BabelfishFeatures.cfg file</w:t>
+          <w:t>File handling</w:t>
         </w:r>
         <w:r>
           <w:rPr>
@@ -1162,7 +1184,7 @@
             <w:noProof/>
             <w:webHidden/>
           </w:rPr>
-          <w:instrText xml:space="preserve"> PAGEREF _Toc89093224 \h </w:instrText>
+          <w:instrText xml:space="preserve"> PAGEREF _Toc91072895 \h </w:instrText>
         </w:r>
         <w:r>
           <w:rPr>
@@ -1182,151 +1204,7 @@
             <w:noProof/>
             <w:webHidden/>
           </w:rPr>
-          <w:t>12</w:t>
-        </w:r>
-        <w:r>
-          <w:rPr>
-            <w:noProof/>
-            <w:webHidden/>
-          </w:rPr>
-          <w:fldChar w:fldCharType="end"/>
-        </w:r>
-      </w:hyperlink>
-    </w:p>
-    <w:p>
-      <w:pPr>
-        <w:pStyle w:val="TOC2"/>
-        <w:tabs>
-          <w:tab w:val="right" w:leader="dot" w:pos="9962"/>
-        </w:tabs>
-        <w:rPr>
-          <w:rFonts w:eastAsiaTheme="minorEastAsia" w:cstheme="minorBidi"/>
-          <w:noProof/>
-          <w:kern w:val="0"/>
-          <w:szCs w:val="22"/>
-          <w:lang w:eastAsia="en-US" w:bidi="ar-SA"/>
-        </w:rPr>
-      </w:pPr>
-      <w:hyperlink w:anchor="_Toc89093225" w:history="1">
-        <w:r>
-          <w:rPr>
-            <w:rStyle w:val="Hyperlink"/>
-            <w:noProof/>
-          </w:rPr>
-          <w:t>SQL feature classifications</w:t>
-        </w:r>
-        <w:r>
-          <w:rPr>
-            <w:noProof/>
-            <w:webHidden/>
-          </w:rPr>
-          <w:tab/>
-        </w:r>
-        <w:r>
-          <w:rPr>
-            <w:noProof/>
-            <w:webHidden/>
-          </w:rPr>
-          <w:fldChar w:fldCharType="begin"/>
-        </w:r>
-        <w:r>
-          <w:rPr>
-            <w:noProof/>
-            <w:webHidden/>
-          </w:rPr>
-          <w:instrText xml:space="preserve"> PAGEREF _Toc89093225 \h </w:instrText>
-        </w:r>
-        <w:r>
-          <w:rPr>
-            <w:noProof/>
-            <w:webHidden/>
-          </w:rPr>
-        </w:r>
-        <w:r>
-          <w:rPr>
-            <w:noProof/>
-            <w:webHidden/>
-          </w:rPr>
-          <w:fldChar w:fldCharType="separate"/>
-        </w:r>
-        <w:r>
-          <w:rPr>
-            <w:noProof/>
-            <w:webHidden/>
-          </w:rPr>
-          <w:t>12</w:t>
-        </w:r>
-        <w:r>
-          <w:rPr>
-            <w:noProof/>
-            <w:webHidden/>
-          </w:rPr>
-          <w:fldChar w:fldCharType="end"/>
-        </w:r>
-      </w:hyperlink>
-    </w:p>
-    <w:p>
-      <w:pPr>
-        <w:pStyle w:val="TOC2"/>
-        <w:tabs>
-          <w:tab w:val="right" w:leader="dot" w:pos="9962"/>
-        </w:tabs>
-        <w:rPr>
-          <w:rFonts w:eastAsiaTheme="minorEastAsia" w:cstheme="minorBidi"/>
-          <w:noProof/>
-          <w:kern w:val="0"/>
-          <w:szCs w:val="22"/>
-          <w:lang w:eastAsia="en-US" w:bidi="ar-SA"/>
-        </w:rPr>
-      </w:pPr>
-      <w:hyperlink w:anchor="_Toc89093226" w:history="1">
-        <w:r>
-          <w:rPr>
-            <w:rStyle w:val="Hyperlink"/>
-            <w:noProof/>
-          </w:rPr>
-          <w:t>Example: BabelfishFeatures.cfg</w:t>
-        </w:r>
-        <w:r>
-          <w:rPr>
-            <w:noProof/>
-            <w:webHidden/>
-          </w:rPr>
-          <w:tab/>
-        </w:r>
-        <w:r>
-          <w:rPr>
-            <w:noProof/>
-            <w:webHidden/>
-          </w:rPr>
-          <w:fldChar w:fldCharType="begin"/>
-        </w:r>
-        <w:r>
-          <w:rPr>
-            <w:noProof/>
-            <w:webHidden/>
-          </w:rPr>
-          <w:instrText xml:space="preserve"> PAGEREF _Toc89093226 \h </w:instrText>
-        </w:r>
-        <w:r>
-          <w:rPr>
-            <w:noProof/>
-            <w:webHidden/>
-          </w:rPr>
-        </w:r>
-        <w:r>
-          <w:rPr>
-            <w:noProof/>
-            <w:webHidden/>
-          </w:rPr>
-          <w:fldChar w:fldCharType="separate"/>
-        </w:r>
-        <w:r>
-          <w:rPr>
-            <w:noProof/>
-            <w:webHidden/>
-          </w:rPr>
-          <w:t>12</w:t>
+          <w:t>13</w:t>
         </w:r>
         <w:r>
           <w:rPr>
@@ -1350,13 +1228,13 @@
           <w:lang w:eastAsia="en-US" w:bidi="ar-SA"/>
         </w:rPr>
       </w:pPr>
-      <w:hyperlink w:anchor="_Toc89093227" w:history="1">
+      <w:hyperlink w:anchor="_Toc91072896" w:history="1">
         <w:r>
           <w:rPr>
             <w:rStyle w:val="Hyperlink"/>
             <w:noProof/>
           </w:rPr>
-          <w:t>The BabelfishCompassUser.cfg file (classification overrides)</w:t>
+          <w:t>The BabelfishFeatures.cfg file</w:t>
         </w:r>
         <w:r>
           <w:rPr>
@@ -1377,7 +1255,7 @@
             <w:noProof/>
             <w:webHidden/>
           </w:rPr>
-          <w:instrText xml:space="preserve"> PAGEREF _Toc89093227 \h </w:instrText>
+          <w:instrText xml:space="preserve"> PAGEREF _Toc91072896 \h </w:instrText>
         </w:r>
         <w:r>
           <w:rPr>
@@ -1397,7 +1275,7 @@
             <w:noProof/>
             <w:webHidden/>
           </w:rPr>
-          <w:t>13</w:t>
+          <w:t>14</w:t>
         </w:r>
         <w:r>
           <w:rPr>
@@ -1422,13 +1300,13 @@
           <w:lang w:eastAsia="en-US" w:bidi="ar-SA"/>
         </w:rPr>
       </w:pPr>
-      <w:hyperlink w:anchor="_Toc89093228" w:history="1">
+      <w:hyperlink w:anchor="_Toc91072897" w:history="1">
         <w:r>
           <w:rPr>
             <w:rStyle w:val="Hyperlink"/>
             <w:noProof/>
           </w:rPr>
-          <w:t>Example: overriding default classification and reporting group</w:t>
+          <w:t>SQL feature classifications</w:t>
         </w:r>
         <w:r>
           <w:rPr>
@@ -1449,7 +1327,79 @@
             <w:noProof/>
             <w:webHidden/>
           </w:rPr>
-          <w:instrText xml:space="preserve"> PAGEREF _Toc89093228 \h </w:instrText>
+          <w:instrText xml:space="preserve"> PAGEREF _Toc91072897 \h </w:instrText>
+        </w:r>
+        <w:r>
+          <w:rPr>
+            <w:noProof/>
+            <w:webHidden/>
+          </w:rPr>
+        </w:r>
+        <w:r>
+          <w:rPr>
+            <w:noProof/>
+            <w:webHidden/>
+          </w:rPr>
+          <w:fldChar w:fldCharType="separate"/>
+        </w:r>
+        <w:r>
+          <w:rPr>
+            <w:noProof/>
+            <w:webHidden/>
+          </w:rPr>
+          <w:t>14</w:t>
+        </w:r>
+        <w:r>
+          <w:rPr>
+            <w:noProof/>
+            <w:webHidden/>
+          </w:rPr>
+          <w:fldChar w:fldCharType="end"/>
+        </w:r>
+      </w:hyperlink>
+    </w:p>
+    <w:p>
+      <w:pPr>
+        <w:pStyle w:val="TOC2"/>
+        <w:tabs>
+          <w:tab w:val="right" w:leader="dot" w:pos="9962"/>
+        </w:tabs>
+        <w:rPr>
+          <w:rFonts w:eastAsiaTheme="minorEastAsia" w:cstheme="minorBidi"/>
+          <w:noProof/>
+          <w:kern w:val="0"/>
+          <w:szCs w:val="22"/>
+          <w:lang w:eastAsia="en-US" w:bidi="ar-SA"/>
+        </w:rPr>
+      </w:pPr>
+      <w:hyperlink w:anchor="_Toc91072898" w:history="1">
+        <w:r>
+          <w:rPr>
+            <w:rStyle w:val="Hyperlink"/>
+            <w:noProof/>
+          </w:rPr>
+          <w:t>Example: BabelfishFeatures.cfg</w:t>
+        </w:r>
+        <w:r>
+          <w:rPr>
+            <w:noProof/>
+            <w:webHidden/>
+          </w:rPr>
+          <w:tab/>
+        </w:r>
+        <w:r>
+          <w:rPr>
+            <w:noProof/>
+            <w:webHidden/>
+          </w:rPr>
+          <w:fldChar w:fldCharType="begin"/>
+        </w:r>
+        <w:r>
+          <w:rPr>
+            <w:noProof/>
+            <w:webHidden/>
+          </w:rPr>
+          <w:instrText xml:space="preserve"> PAGEREF _Toc91072898 \h </w:instrText>
         </w:r>
         <w:r>
           <w:rPr>
@@ -1493,13 +1443,13 @@
           <w:lang w:eastAsia="en-US" w:bidi="ar-SA"/>
         </w:rPr>
       </w:pPr>
-      <w:hyperlink w:anchor="_Toc89093229" w:history="1">
+      <w:hyperlink w:anchor="_Toc91072899" w:history="1">
         <w:r>
           <w:rPr>
             <w:rStyle w:val="Hyperlink"/>
             <w:noProof/>
           </w:rPr>
-          <w:t>Using -pgimport</w:t>
+          <w:t>The BabelfishCompassUser.cfg file (classification overrides)</w:t>
         </w:r>
         <w:r>
           <w:rPr>
@@ -1520,7 +1470,7 @@
             <w:noProof/>
             <w:webHidden/>
           </w:rPr>
-          <w:instrText xml:space="preserve"> PAGEREF _Toc89093229 \h </w:instrText>
+          <w:instrText xml:space="preserve"> PAGEREF _Toc91072899 \h </w:instrText>
         </w:r>
         <w:r>
           <w:rPr>
@@ -1565,13 +1515,13 @@
           <w:lang w:eastAsia="en-US" w:bidi="ar-SA"/>
         </w:rPr>
       </w:pPr>
-      <w:hyperlink w:anchor="_Toc89093230" w:history="1">
+      <w:hyperlink w:anchor="_Toc91072900" w:history="1">
         <w:r>
           <w:rPr>
             <w:rStyle w:val="Hyperlink"/>
             <w:noProof/>
           </w:rPr>
-          <w:t>Schema for imported items</w:t>
+          <w:t>Example: overriding default classification and reporting group</w:t>
         </w:r>
         <w:r>
           <w:rPr>
@@ -1592,7 +1542,7 @@
             <w:noProof/>
             <w:webHidden/>
           </w:rPr>
-          <w:instrText xml:space="preserve"> PAGEREF _Toc89093230 \h </w:instrText>
+          <w:instrText xml:space="preserve"> PAGEREF _Toc91072900 \h </w:instrText>
         </w:r>
         <w:r>
           <w:rPr>
@@ -1613,78 +1563,6 @@
             <w:webHidden/>
           </w:rPr>
           <w:t>16</w:t>
-        </w:r>
-        <w:r>
-          <w:rPr>
-            <w:noProof/>
-            <w:webHidden/>
-          </w:rPr>
-          <w:fldChar w:fldCharType="end"/>
-        </w:r>
-      </w:hyperlink>
-    </w:p>
-    <w:p>
-      <w:pPr>
-        <w:pStyle w:val="TOC2"/>
-        <w:tabs>
-          <w:tab w:val="right" w:leader="dot" w:pos="9962"/>
-        </w:tabs>
-        <w:rPr>
-          <w:rFonts w:eastAsiaTheme="minorEastAsia" w:cstheme="minorBidi"/>
-          <w:noProof/>
-          <w:kern w:val="0"/>
-          <w:szCs w:val="22"/>
-          <w:lang w:eastAsia="en-US" w:bidi="ar-SA"/>
-        </w:rPr>
-      </w:pPr>
-      <w:hyperlink w:anchor="_Toc89093231" w:history="1">
-        <w:r>
-          <w:rPr>
-            <w:rStyle w:val="Hyperlink"/>
-            <w:noProof/>
-          </w:rPr>
-          <w:t>Example query</w:t>
-        </w:r>
-        <w:r>
-          <w:rPr>
-            <w:noProof/>
-            <w:webHidden/>
-          </w:rPr>
-          <w:tab/>
-        </w:r>
-        <w:r>
-          <w:rPr>
-            <w:noProof/>
-            <w:webHidden/>
-          </w:rPr>
-          <w:fldChar w:fldCharType="begin"/>
-        </w:r>
-        <w:r>
-          <w:rPr>
-            <w:noProof/>
-            <w:webHidden/>
-          </w:rPr>
-          <w:instrText xml:space="preserve"> PAGEREF _Toc89093231 \h </w:instrText>
-        </w:r>
-        <w:r>
-          <w:rPr>
-            <w:noProof/>
-            <w:webHidden/>
-          </w:rPr>
-        </w:r>
-        <w:r>
-          <w:rPr>
-            <w:noProof/>
-            <w:webHidden/>
-          </w:rPr>
-          <w:fldChar w:fldCharType="separate"/>
-        </w:r>
-        <w:r>
-          <w:rPr>
-            <w:noProof/>
-            <w:webHidden/>
-          </w:rPr>
-          <w:t>17</w:t>
         </w:r>
         <w:r>
           <w:rPr>
@@ -1708,13 +1586,13 @@
           <w:lang w:eastAsia="en-US" w:bidi="ar-SA"/>
         </w:rPr>
       </w:pPr>
-      <w:hyperlink w:anchor="_Toc89093232" w:history="1">
+      <w:hyperlink w:anchor="_Toc91072901" w:history="1">
         <w:r>
           <w:rPr>
             <w:rStyle w:val="Hyperlink"/>
             <w:noProof/>
           </w:rPr>
-          <w:t>Security</w:t>
+          <w:t>Using -pgimport</w:t>
         </w:r>
         <w:r>
           <w:rPr>
@@ -1735,7 +1613,7 @@
             <w:noProof/>
             <w:webHidden/>
           </w:rPr>
-          <w:instrText xml:space="preserve"> PAGEREF _Toc89093232 \h </w:instrText>
+          <w:instrText xml:space="preserve"> PAGEREF _Toc91072901 \h </w:instrText>
         </w:r>
         <w:r>
           <w:rPr>
@@ -1755,7 +1633,7 @@
             <w:noProof/>
             <w:webHidden/>
           </w:rPr>
-          <w:t>18</w:t>
+          <w:t>17</w:t>
         </w:r>
         <w:r>
           <w:rPr>
@@ -1780,13 +1658,13 @@
           <w:lang w:eastAsia="en-US" w:bidi="ar-SA"/>
         </w:rPr>
       </w:pPr>
-      <w:hyperlink w:anchor="_Toc89093233" w:history="1">
+      <w:hyperlink w:anchor="_Toc91072902" w:history="1">
         <w:r>
           <w:rPr>
             <w:rStyle w:val="Hyperlink"/>
             <w:noProof/>
           </w:rPr>
-          <w:t>The  -pgimport option</w:t>
+          <w:t>Schema for imported items</w:t>
         </w:r>
         <w:r>
           <w:rPr>
@@ -1807,7 +1685,7 @@
             <w:noProof/>
             <w:webHidden/>
           </w:rPr>
-          <w:instrText xml:space="preserve"> PAGEREF _Toc89093233 \h </w:instrText>
+          <w:instrText xml:space="preserve"> PAGEREF _Toc91072902 \h </w:instrText>
         </w:r>
         <w:r>
           <w:rPr>
@@ -1828,6 +1706,78 @@
             <w:webHidden/>
           </w:rPr>
           <w:t>18</w:t>
+        </w:r>
+        <w:r>
+          <w:rPr>
+            <w:noProof/>
+            <w:webHidden/>
+          </w:rPr>
+          <w:fldChar w:fldCharType="end"/>
+        </w:r>
+      </w:hyperlink>
+    </w:p>
+    <w:p>
+      <w:pPr>
+        <w:pStyle w:val="TOC2"/>
+        <w:tabs>
+          <w:tab w:val="right" w:leader="dot" w:pos="9962"/>
+        </w:tabs>
+        <w:rPr>
+          <w:rFonts w:eastAsiaTheme="minorEastAsia" w:cstheme="minorBidi"/>
+          <w:noProof/>
+          <w:kern w:val="0"/>
+          <w:szCs w:val="22"/>
+          <w:lang w:eastAsia="en-US" w:bidi="ar-SA"/>
+        </w:rPr>
+      </w:pPr>
+      <w:hyperlink w:anchor="_Toc91072903" w:history="1">
+        <w:r>
+          <w:rPr>
+            <w:rStyle w:val="Hyperlink"/>
+            <w:noProof/>
+          </w:rPr>
+          <w:t>Example query</w:t>
+        </w:r>
+        <w:r>
+          <w:rPr>
+            <w:noProof/>
+            <w:webHidden/>
+          </w:rPr>
+          <w:tab/>
+        </w:r>
+        <w:r>
+          <w:rPr>
+            <w:noProof/>
+            <w:webHidden/>
+          </w:rPr>
+          <w:fldChar w:fldCharType="begin"/>
+        </w:r>
+        <w:r>
+          <w:rPr>
+            <w:noProof/>
+            <w:webHidden/>
+          </w:rPr>
+          <w:instrText xml:space="preserve"> PAGEREF _Toc91072903 \h </w:instrText>
+        </w:r>
+        <w:r>
+          <w:rPr>
+            <w:noProof/>
+            <w:webHidden/>
+          </w:rPr>
+        </w:r>
+        <w:r>
+          <w:rPr>
+            <w:noProof/>
+            <w:webHidden/>
+          </w:rPr>
+          <w:fldChar w:fldCharType="separate"/>
+        </w:r>
+        <w:r>
+          <w:rPr>
+            <w:noProof/>
+            <w:webHidden/>
+          </w:rPr>
+          <w:t>19</w:t>
         </w:r>
         <w:r>
           <w:rPr>
@@ -1851,13 +1801,13 @@
           <w:lang w:eastAsia="en-US" w:bidi="ar-SA"/>
         </w:rPr>
       </w:pPr>
-      <w:hyperlink w:anchor="_Toc89093234" w:history="1">
+      <w:hyperlink w:anchor="_Toc91072904" w:history="1">
         <w:r>
           <w:rPr>
             <w:rStyle w:val="Hyperlink"/>
             <w:noProof/>
           </w:rPr>
-          <w:t>Using Babelfish Compass to migrate to PostgreSQL</w:t>
+          <w:t>Security</w:t>
         </w:r>
         <w:r>
           <w:rPr>
@@ -1878,7 +1828,7 @@
             <w:noProof/>
             <w:webHidden/>
           </w:rPr>
-          <w:instrText xml:space="preserve"> PAGEREF _Toc89093234 \h </w:instrText>
+          <w:instrText xml:space="preserve"> PAGEREF _Toc91072904 \h </w:instrText>
         </w:r>
         <w:r>
           <w:rPr>
@@ -1898,7 +1848,79 @@
             <w:noProof/>
             <w:webHidden/>
           </w:rPr>
-          <w:t>19</w:t>
+          <w:t>20</w:t>
+        </w:r>
+        <w:r>
+          <w:rPr>
+            <w:noProof/>
+            <w:webHidden/>
+          </w:rPr>
+          <w:fldChar w:fldCharType="end"/>
+        </w:r>
+      </w:hyperlink>
+    </w:p>
+    <w:p>
+      <w:pPr>
+        <w:pStyle w:val="TOC2"/>
+        <w:tabs>
+          <w:tab w:val="right" w:leader="dot" w:pos="9962"/>
+        </w:tabs>
+        <w:rPr>
+          <w:rFonts w:eastAsiaTheme="minorEastAsia" w:cstheme="minorBidi"/>
+          <w:noProof/>
+          <w:kern w:val="0"/>
+          <w:szCs w:val="22"/>
+          <w:lang w:eastAsia="en-US" w:bidi="ar-SA"/>
+        </w:rPr>
+      </w:pPr>
+      <w:hyperlink w:anchor="_Toc91072905" w:history="1">
+        <w:r>
+          <w:rPr>
+            <w:rStyle w:val="Hyperlink"/>
+            <w:noProof/>
+          </w:rPr>
+          <w:t>The  -pgimport option</w:t>
+        </w:r>
+        <w:r>
+          <w:rPr>
+            <w:noProof/>
+            <w:webHidden/>
+          </w:rPr>
+          <w:tab/>
+        </w:r>
+        <w:r>
+          <w:rPr>
+            <w:noProof/>
+            <w:webHidden/>
+          </w:rPr>
+          <w:fldChar w:fldCharType="begin"/>
+        </w:r>
+        <w:r>
+          <w:rPr>
+            <w:noProof/>
+            <w:webHidden/>
+          </w:rPr>
+          <w:instrText xml:space="preserve"> PAGEREF _Toc91072905 \h </w:instrText>
+        </w:r>
+        <w:r>
+          <w:rPr>
+            <w:noProof/>
+            <w:webHidden/>
+          </w:rPr>
+        </w:r>
+        <w:r>
+          <w:rPr>
+            <w:noProof/>
+            <w:webHidden/>
+          </w:rPr>
+          <w:fldChar w:fldCharType="separate"/>
+        </w:r>
+        <w:r>
+          <w:rPr>
+            <w:noProof/>
+            <w:webHidden/>
+          </w:rPr>
+          <w:t>20</w:t>
         </w:r>
         <w:r>
           <w:rPr>
@@ -1922,13 +1944,13 @@
           <w:lang w:eastAsia="en-US" w:bidi="ar-SA"/>
         </w:rPr>
       </w:pPr>
-      <w:hyperlink w:anchor="_Toc89093235" w:history="1">
+      <w:hyperlink w:anchor="_Toc91072906" w:history="1">
         <w:r>
           <w:rPr>
             <w:rStyle w:val="Hyperlink"/>
             <w:noProof/>
           </w:rPr>
-          <w:t>Troubleshooting</w:t>
+          <w:t>Using Babelfish Compass to migrate to PostgreSQL</w:t>
         </w:r>
         <w:r>
           <w:rPr>
@@ -1949,7 +1971,7 @@
             <w:noProof/>
             <w:webHidden/>
           </w:rPr>
-          <w:instrText xml:space="preserve"> PAGEREF _Toc89093235 \h </w:instrText>
+          <w:instrText xml:space="preserve"> PAGEREF _Toc91072906 \h </w:instrText>
         </w:r>
         <w:r>
           <w:rPr>
@@ -1993,12 +2015,83 @@
           <w:lang w:eastAsia="en-US" w:bidi="ar-SA"/>
         </w:rPr>
       </w:pPr>
-      <w:hyperlink w:anchor="_Toc89093236" w:history="1">
+      <w:hyperlink w:anchor="_Toc91072907" w:history="1">
         <w:r>
           <w:rPr>
             <w:rStyle w:val="Hyperlink"/>
             <w:noProof/>
           </w:rPr>
+          <w:t>Troubleshooting</w:t>
+        </w:r>
+        <w:r>
+          <w:rPr>
+            <w:noProof/>
+            <w:webHidden/>
+          </w:rPr>
+          <w:tab/>
+        </w:r>
+        <w:r>
+          <w:rPr>
+            <w:noProof/>
+            <w:webHidden/>
+          </w:rPr>
+          <w:fldChar w:fldCharType="begin"/>
+        </w:r>
+        <w:r>
+          <w:rPr>
+            <w:noProof/>
+            <w:webHidden/>
+          </w:rPr>
+          <w:instrText xml:space="preserve"> PAGEREF _Toc91072907 \h </w:instrText>
+        </w:r>
+        <w:r>
+          <w:rPr>
+            <w:noProof/>
+            <w:webHidden/>
+          </w:rPr>
+        </w:r>
+        <w:r>
+          <w:rPr>
+            <w:noProof/>
+            <w:webHidden/>
+          </w:rPr>
+          <w:fldChar w:fldCharType="separate"/>
+        </w:r>
+        <w:r>
+          <w:rPr>
+            <w:noProof/>
+            <w:webHidden/>
+          </w:rPr>
+          <w:t>23</w:t>
+        </w:r>
+        <w:r>
+          <w:rPr>
+            <w:noProof/>
+            <w:webHidden/>
+          </w:rPr>
+          <w:fldChar w:fldCharType="end"/>
+        </w:r>
+      </w:hyperlink>
+    </w:p>
+    <w:p>
+      <w:pPr>
+        <w:pStyle w:val="TOC1"/>
+        <w:rPr>
+          <w:rFonts w:eastAsiaTheme="minorEastAsia" w:cstheme="minorBidi"/>
+          <w:bCs w:val="0"/>
+          <w:noProof/>
+          <w:kern w:val="0"/>
+          <w:sz w:val="22"/>
+          <w:szCs w:val="22"/>
+          <w:lang w:eastAsia="en-US" w:bidi="ar-SA"/>
+        </w:rPr>
+      </w:pPr>
+      <w:hyperlink w:anchor="_Toc91072908" w:history="1">
+        <w:r>
+          <w:rPr>
+            <w:rStyle w:val="Hyperlink"/>
+            <w:noProof/>
+          </w:rPr>
           <w:t>Licensing</w:t>
         </w:r>
         <w:r>
@@ -2020,7 +2113,7 @@
             <w:noProof/>
             <w:webHidden/>
           </w:rPr>
-          <w:instrText xml:space="preserve"> PAGEREF _Toc89093236 \h </w:instrText>
+          <w:instrText xml:space="preserve"> PAGEREF _Toc91072908 \h </w:instrText>
         </w:r>
         <w:r>
           <w:rPr>
@@ -2040,7 +2133,7 @@
             <w:noProof/>
             <w:webHidden/>
           </w:rPr>
-          <w:t>21</w:t>
+          <w:t>23</w:t>
         </w:r>
         <w:r>
           <w:rPr>
@@ -2064,6 +2157,7 @@
         <w:pStyle w:val="BodyText"/>
       </w:pPr>
       <w:r>
+        <w:lastRenderedPageBreak/>
         <w:br w:type="page"/>
       </w:r>
     </w:p>
@@ -2071,7 +2165,7 @@
       <w:pPr>
         <w:pStyle w:val="Heading1"/>
       </w:pPr>
-      <w:bookmarkStart w:id="1" w:name="_Toc89093211"/>
+      <w:bookmarkStart w:id="0" w:name="_Toc91072882"/>
       <w:r>
         <w:lastRenderedPageBreak/>
         <w:t>What</w:t>
@@ -2079,371 +2173,371 @@
       <w:r>
         <w:t xml:space="preserve"> Is Babelfish Compass?</w:t>
       </w:r>
+      <w:bookmarkEnd w:id="0"/>
+    </w:p>
+    <w:p>
+      <w:pPr>
+        <w:pStyle w:val="BodyText"/>
+      </w:pPr>
+      <w:r>
+        <w:t xml:space="preserve">The Babelfish Compass </w:t>
+      </w:r>
+      <w:r>
+        <w:t xml:space="preserve">tool </w:t>
+      </w:r>
+      <w:r>
+        <w:t>(short for “</w:t>
+      </w:r>
+      <w:proofErr w:type="spellStart"/>
+      <w:r>
+        <w:rPr>
+          <w:b/>
+          <w:bCs/>
+        </w:rPr>
+        <w:t>COMP</w:t>
+      </w:r>
+      <w:r>
+        <w:t>atibility</w:t>
+      </w:r>
+      <w:proofErr w:type="spellEnd"/>
+      <w:r>
+        <w:t xml:space="preserve"> </w:t>
+      </w:r>
+      <w:proofErr w:type="spellStart"/>
+      <w:r>
+        <w:rPr>
+          <w:b/>
+          <w:bCs/>
+        </w:rPr>
+        <w:t>ASS</w:t>
+      </w:r>
+      <w:r>
+        <w:t>essment</w:t>
+      </w:r>
+      <w:proofErr w:type="spellEnd"/>
+      <w:r>
+        <w:t xml:space="preserve">”) analyzes </w:t>
+      </w:r>
+      <w:r>
+        <w:t>SQL/DDL</w:t>
+      </w:r>
+      <w:r>
+        <w:t xml:space="preserve"> code </w:t>
+      </w:r>
+      <w:r>
+        <w:t>for</w:t>
+      </w:r>
+      <w:r>
+        <w:t xml:space="preserve"> one or more Microsoft SQL Server databases to identify the SQL features which are not compatible with </w:t>
+      </w:r>
+      <w:r>
+        <w:t>Babelfish</w:t>
+      </w:r>
+      <w:r>
+        <w:t xml:space="preserve"> for PostgreSQL</w:t>
+      </w:r>
+      <w:r>
+        <w:t>.</w:t>
+      </w:r>
+      <w:r>
+        <w:t xml:space="preserve"> </w:t>
+      </w:r>
+    </w:p>
+    <w:p>
+      <w:pPr>
+        <w:pStyle w:val="BodyText"/>
+      </w:pPr>
+      <w:r>
+        <w:t>You</w:t>
+      </w:r>
+      <w:r>
+        <w:t xml:space="preserve"> </w:t>
+      </w:r>
+      <w:r>
+        <w:t xml:space="preserve">can use Babelfish Compass to analyze </w:t>
+      </w:r>
+      <w:r>
+        <w:t xml:space="preserve">the SQL/DDL code for </w:t>
+      </w:r>
+      <w:r>
+        <w:t>your</w:t>
+      </w:r>
+      <w:r>
+        <w:t xml:space="preserve"> current</w:t>
+      </w:r>
+      <w:r>
+        <w:t xml:space="preserve"> SQL Server-based application</w:t>
+      </w:r>
+      <w:r>
+        <w:t>s</w:t>
+      </w:r>
+      <w:r>
+        <w:t xml:space="preserve"> for compatibility</w:t>
+      </w:r>
+      <w:r>
+        <w:t xml:space="preserve"> </w:t>
+      </w:r>
+      <w:r>
+        <w:t>with Babelfish</w:t>
+      </w:r>
+      <w:r>
+        <w:t xml:space="preserve">. The purpose of </w:t>
+      </w:r>
+      <w:r>
+        <w:t>this</w:t>
+      </w:r>
+      <w:r>
+        <w:t xml:space="preserve"> analysis is </w:t>
+      </w:r>
+      <w:r>
+        <w:t xml:space="preserve">to </w:t>
+      </w:r>
+      <w:r>
+        <w:t xml:space="preserve">gather information so you can make </w:t>
+      </w:r>
+      <w:r>
+        <w:t>a</w:t>
+      </w:r>
+      <w:r>
+        <w:t xml:space="preserve"> </w:t>
+      </w:r>
+      <w:r>
+        <w:t>Go/No</w:t>
+      </w:r>
+      <w:r>
+        <w:t xml:space="preserve"> </w:t>
+      </w:r>
+      <w:r>
+        <w:t xml:space="preserve">Go decision </w:t>
+      </w:r>
+      <w:r>
+        <w:t xml:space="preserve">about starting a </w:t>
+      </w:r>
+      <w:r>
+        <w:t>migration</w:t>
+      </w:r>
+      <w:r>
+        <w:t xml:space="preserve"> project</w:t>
+      </w:r>
+      <w:r>
+        <w:t xml:space="preserve"> from SQL Server </w:t>
+      </w:r>
+      <w:r>
+        <w:t>to Babelfish</w:t>
+      </w:r>
+      <w:r>
+        <w:t xml:space="preserve">. For this purpose, Babelfish Compass produces an assessment report which </w:t>
+      </w:r>
+      <w:r>
+        <w:t xml:space="preserve">lists -in great detail- all </w:t>
+      </w:r>
+      <w:r>
+        <w:t xml:space="preserve">of the </w:t>
+      </w:r>
+      <w:r>
+        <w:t xml:space="preserve">SQL features found in </w:t>
+      </w:r>
+      <w:r>
+        <w:t>your</w:t>
+      </w:r>
+      <w:r>
+        <w:t xml:space="preserve"> SQL/DDL code, and whether or not these are supported by the latest version of Babelfish. </w:t>
+      </w:r>
+    </w:p>
+    <w:p>
+      <w:pPr>
+        <w:pStyle w:val="BodyText"/>
+      </w:pPr>
+      <w:r>
+        <w:t xml:space="preserve">A new version of Babelfish Compass </w:t>
+      </w:r>
+      <w:r>
+        <w:t xml:space="preserve">will be available as part of </w:t>
+      </w:r>
+      <w:r>
+        <w:t>each</w:t>
+      </w:r>
+      <w:r>
+        <w:t xml:space="preserve"> Babelfish release containing new or changed functionality.</w:t>
+      </w:r>
+    </w:p>
+    <w:p>
+      <w:pPr>
+        <w:pStyle w:val="BodyText"/>
+      </w:pPr>
+      <w:r>
+        <w:t xml:space="preserve">Note that Babelfish Compass is a stand-alone, on-premises tool. While </w:t>
+      </w:r>
+      <w:r>
+        <w:t xml:space="preserve">Babelfish Compass is part of the Babelfish product, it is technically separate from </w:t>
+      </w:r>
+      <w:r>
+        <w:t xml:space="preserve">Babelfish itself as well as from </w:t>
+      </w:r>
+      <w:r>
+        <w:t xml:space="preserve">the Babelfish code, and is located in a separate </w:t>
+      </w:r>
+      <w:r>
+        <w:t>GitHub</w:t>
+      </w:r>
+      <w:r>
+        <w:t xml:space="preserve"> repository. </w:t>
+      </w:r>
+      <w:r>
+        <w:t xml:space="preserve"> </w:t>
+      </w:r>
+    </w:p>
+    <w:p/>
+    <w:p>
+      <w:pPr>
+        <w:pStyle w:val="Heading1"/>
+      </w:pPr>
+      <w:bookmarkStart w:id="1" w:name="_Toc91072883"/>
+      <w:r>
+        <w:t>Installing Babelfish</w:t>
+      </w:r>
+      <w:r>
+        <w:t xml:space="preserve"> </w:t>
+      </w:r>
+      <w:r>
+        <w:t>Compass</w:t>
+      </w:r>
       <w:bookmarkEnd w:id="1"/>
-    </w:p>
-    <w:p>
-      <w:pPr>
-        <w:pStyle w:val="BodyText"/>
-      </w:pPr>
-      <w:r>
-        <w:t xml:space="preserve">The Babelfish Compass </w:t>
-      </w:r>
-      <w:r>
-        <w:t xml:space="preserve">tool </w:t>
-      </w:r>
-      <w:r>
-        <w:t>(short for “</w:t>
-      </w:r>
-      <w:proofErr w:type="spellStart"/>
-      <w:r>
-        <w:rPr>
-          <w:b/>
-          <w:bCs/>
-        </w:rPr>
-        <w:t>COMP</w:t>
-      </w:r>
-      <w:r>
-        <w:t>atibility</w:t>
-      </w:r>
-      <w:proofErr w:type="spellEnd"/>
       <w:r>
         <w:t xml:space="preserve"> </w:t>
       </w:r>
-      <w:proofErr w:type="spellStart"/>
-      <w:r>
-        <w:rPr>
-          <w:b/>
-          <w:bCs/>
-        </w:rPr>
-        <w:t>ASS</w:t>
-      </w:r>
-      <w:r>
-        <w:t>essment</w:t>
-      </w:r>
-      <w:proofErr w:type="spellEnd"/>
-      <w:r>
-        <w:t xml:space="preserve">”) analyzes </w:t>
-      </w:r>
-      <w:r>
-        <w:t>SQL/DDL</w:t>
-      </w:r>
-      <w:r>
-        <w:t xml:space="preserve"> code </w:t>
-      </w:r>
-      <w:r>
-        <w:t>for</w:t>
-      </w:r>
-      <w:r>
-        <w:t xml:space="preserve"> one or more Microsoft SQL Server databases to identify the SQL features which are not compatible with </w:t>
-      </w:r>
-      <w:r>
-        <w:t>Babelfish</w:t>
-      </w:r>
-      <w:r>
-        <w:t xml:space="preserve"> for PostgreSQL</w:t>
+    </w:p>
+    <w:p>
+      <w:pPr>
+        <w:pStyle w:val="Heading2"/>
+      </w:pPr>
+      <w:bookmarkStart w:id="2" w:name="_Toc91072884"/>
+      <w:r>
+        <w:t>Prerequisites</w:t>
+      </w:r>
+      <w:bookmarkEnd w:id="2"/>
+    </w:p>
+    <w:p>
+      <w:pPr>
+        <w:pStyle w:val="BodyText"/>
+      </w:pPr>
+      <w:r>
+        <w:t xml:space="preserve">Before installing Babelfish Compass, </w:t>
+      </w:r>
+      <w:r>
+        <w:t>you must</w:t>
+      </w:r>
+      <w:r>
+        <w:t xml:space="preserve"> i</w:t>
+      </w:r>
+      <w:r>
+        <w:t xml:space="preserve">nstall a </w:t>
+      </w:r>
+      <w:r>
+        <w:t>Java Runtime Environment (JRE) version 8 or higher (</w:t>
+      </w:r>
+      <w:r>
+        <w:t>64-bit</w:t>
+      </w:r>
+      <w:r>
+        <w:t xml:space="preserve"> version).</w:t>
+      </w:r>
+    </w:p>
+    <w:p>
+      <w:pPr>
+        <w:pStyle w:val="BodyText"/>
+      </w:pPr>
+      <w:r>
+        <w:t xml:space="preserve">Babelfish Compass </w:t>
+      </w:r>
+      <w:r>
+        <w:t xml:space="preserve">produces compatibility assessment reports </w:t>
+      </w:r>
+      <w:r>
+        <w:t xml:space="preserve">in HTML format.  </w:t>
+      </w:r>
+      <w:r>
+        <w:t>To</w:t>
+      </w:r>
+      <w:r>
+        <w:t xml:space="preserve"> view the HTML </w:t>
+      </w:r>
+      <w:r>
+        <w:t>output,</w:t>
+      </w:r>
+      <w:r>
+        <w:t xml:space="preserve"> </w:t>
+      </w:r>
+      <w:r>
+        <w:t>we</w:t>
+      </w:r>
+      <w:r>
+        <w:t xml:space="preserve"> </w:t>
+      </w:r>
+      <w:r>
+        <w:t xml:space="preserve">recommend </w:t>
+      </w:r>
+      <w:r>
+        <w:t>us</w:t>
+      </w:r>
+      <w:r>
+        <w:t>ing</w:t>
+      </w:r>
+      <w:r>
+        <w:t xml:space="preserve"> a recent release of the </w:t>
+      </w:r>
+      <w:r>
+        <w:t xml:space="preserve">Google Chrome or </w:t>
+      </w:r>
+      <w:r>
+        <w:t>Mozilla Firefox browser</w:t>
       </w:r>
       <w:r>
         <w:t>.</w:t>
       </w:r>
-      <w:r>
-        <w:t xml:space="preserve"> </w:t>
-      </w:r>
-    </w:p>
-    <w:p>
-      <w:pPr>
-        <w:pStyle w:val="BodyText"/>
-      </w:pPr>
-      <w:r>
-        <w:t>You</w:t>
-      </w:r>
-      <w:r>
-        <w:t xml:space="preserve"> </w:t>
-      </w:r>
-      <w:r>
-        <w:t xml:space="preserve">can use Babelfish Compass to analyze </w:t>
-      </w:r>
-      <w:r>
-        <w:t xml:space="preserve">the SQL/DDL code for </w:t>
-      </w:r>
-      <w:r>
-        <w:t>your</w:t>
-      </w:r>
-      <w:r>
-        <w:t xml:space="preserve"> current</w:t>
-      </w:r>
-      <w:r>
-        <w:t xml:space="preserve"> SQL Server-based application</w:t>
-      </w:r>
-      <w:r>
-        <w:t>s</w:t>
-      </w:r>
-      <w:r>
-        <w:t xml:space="preserve"> for compatibility</w:t>
-      </w:r>
-      <w:r>
-        <w:t xml:space="preserve"> </w:t>
-      </w:r>
-      <w:r>
-        <w:t>with Babelfish</w:t>
-      </w:r>
-      <w:r>
-        <w:t xml:space="preserve">. The purpose of </w:t>
-      </w:r>
-      <w:r>
-        <w:t>this</w:t>
-      </w:r>
-      <w:r>
-        <w:t xml:space="preserve"> analysis is </w:t>
-      </w:r>
-      <w:r>
-        <w:t xml:space="preserve">to </w:t>
-      </w:r>
-      <w:r>
-        <w:t xml:space="preserve">gather information so you can make </w:t>
-      </w:r>
-      <w:r>
-        <w:t>a</w:t>
-      </w:r>
-      <w:r>
-        <w:t xml:space="preserve"> </w:t>
-      </w:r>
-      <w:r>
-        <w:t>Go/No</w:t>
-      </w:r>
-      <w:r>
-        <w:t xml:space="preserve"> </w:t>
-      </w:r>
-      <w:r>
-        <w:t xml:space="preserve">Go decision </w:t>
-      </w:r>
-      <w:r>
-        <w:t xml:space="preserve">about starting a </w:t>
-      </w:r>
-      <w:r>
-        <w:t>migration</w:t>
-      </w:r>
-      <w:r>
-        <w:t xml:space="preserve"> project</w:t>
-      </w:r>
-      <w:r>
-        <w:t xml:space="preserve"> from SQL Server </w:t>
-      </w:r>
-      <w:r>
-        <w:t>to Babelfish</w:t>
-      </w:r>
-      <w:r>
-        <w:t xml:space="preserve">. For this purpose, Babelfish Compass produces an assessment report which </w:t>
-      </w:r>
-      <w:r>
-        <w:t xml:space="preserve">lists -in great detail- all </w:t>
-      </w:r>
-      <w:r>
-        <w:t xml:space="preserve">of the </w:t>
-      </w:r>
-      <w:r>
-        <w:t xml:space="preserve">SQL features found in </w:t>
-      </w:r>
-      <w:r>
-        <w:t>your</w:t>
-      </w:r>
-      <w:r>
-        <w:t xml:space="preserve"> SQL/DDL code, and whether or not these are supported by the latest version of Babelfish. </w:t>
-      </w:r>
-    </w:p>
-    <w:p>
-      <w:pPr>
-        <w:pStyle w:val="BodyText"/>
-      </w:pPr>
-      <w:r>
-        <w:t xml:space="preserve">A new version of Babelfish Compass </w:t>
-      </w:r>
-      <w:r>
-        <w:t xml:space="preserve">will be available as part of </w:t>
-      </w:r>
-      <w:r>
-        <w:t>each</w:t>
-      </w:r>
-      <w:r>
-        <w:t xml:space="preserve"> Babelfish release containing new or changed functionality.</w:t>
-      </w:r>
-    </w:p>
-    <w:p>
-      <w:pPr>
-        <w:pStyle w:val="BodyText"/>
-      </w:pPr>
-      <w:r>
-        <w:t xml:space="preserve">Note that Babelfish Compass is a stand-alone, on-premises tool. While </w:t>
-      </w:r>
-      <w:r>
-        <w:t xml:space="preserve">Babelfish Compass is part of the Babelfish product, it is technically separate from </w:t>
-      </w:r>
-      <w:r>
-        <w:t xml:space="preserve">Babelfish itself as well as from </w:t>
-      </w:r>
-      <w:r>
-        <w:t xml:space="preserve">the Babelfish code, and is located in a separate </w:t>
-      </w:r>
-      <w:r>
-        <w:t>GitHub</w:t>
-      </w:r>
-      <w:r>
-        <w:t xml:space="preserve"> repository. </w:t>
-      </w:r>
-      <w:r>
-        <w:t xml:space="preserve"> </w:t>
+    </w:p>
+    <w:p>
+      <w:pPr>
+        <w:pStyle w:val="BodyText"/>
+      </w:pPr>
+      <w:r>
+        <w:t>On Mac/Linux</w:t>
+      </w:r>
+      <w:r>
+        <w:t xml:space="preserve">, </w:t>
+      </w:r>
+      <w:r>
+        <w:t xml:space="preserve">you need to be able to run a </w:t>
+      </w:r>
+      <w:r>
+        <w:rPr>
+          <w:b/>
+        </w:rPr>
+        <w:t>bash</w:t>
+      </w:r>
+      <w:r>
+        <w:t xml:space="preserve"> script (e.g. with </w:t>
+      </w:r>
+      <w:r>
+        <w:rPr>
+          <w:b/>
+        </w:rPr>
+        <w:t>#!/bin/bash</w:t>
+      </w:r>
+      <w:r>
+        <w:t>).</w:t>
       </w:r>
     </w:p>
     <w:p/>
     <w:p>
       <w:pPr>
-        <w:pStyle w:val="Heading1"/>
-      </w:pPr>
-      <w:bookmarkStart w:id="2" w:name="_Toc89093212"/>
-      <w:r>
-        <w:t>Installing Babelfish</w:t>
-      </w:r>
-      <w:r>
-        <w:t xml:space="preserve"> </w:t>
-      </w:r>
-      <w:r>
-        <w:t>Compass</w:t>
-      </w:r>
-      <w:bookmarkEnd w:id="2"/>
-      <w:r>
-        <w:t xml:space="preserve"> </w:t>
-      </w:r>
-    </w:p>
-    <w:p>
-      <w:pPr>
         <w:pStyle w:val="Heading2"/>
       </w:pPr>
-      <w:bookmarkStart w:id="3" w:name="_Toc89093213"/>
-      <w:r>
-        <w:t>Prerequisites</w:t>
+      <w:bookmarkStart w:id="3" w:name="_Toc91072885"/>
+      <w:r>
+        <w:t>Downloading Babelfish Compass</w:t>
       </w:r>
       <w:bookmarkEnd w:id="3"/>
-    </w:p>
-    <w:p>
-      <w:pPr>
-        <w:pStyle w:val="BodyText"/>
-      </w:pPr>
-      <w:r>
-        <w:t xml:space="preserve">Before installing Babelfish Compass, </w:t>
-      </w:r>
-      <w:r>
-        <w:t>you must</w:t>
-      </w:r>
-      <w:r>
-        <w:t xml:space="preserve"> i</w:t>
-      </w:r>
-      <w:r>
-        <w:t xml:space="preserve">nstall a </w:t>
-      </w:r>
-      <w:r>
-        <w:t>Java Runtime Environment (JRE) version 8 or higher (</w:t>
-      </w:r>
-      <w:r>
-        <w:t>64-bit</w:t>
-      </w:r>
-      <w:r>
-        <w:t xml:space="preserve"> version).</w:t>
-      </w:r>
-    </w:p>
-    <w:p>
-      <w:pPr>
-        <w:pStyle w:val="BodyText"/>
-      </w:pPr>
-      <w:r>
-        <w:t xml:space="preserve">Babelfish Compass </w:t>
-      </w:r>
-      <w:r>
-        <w:t xml:space="preserve">produces compatibility assessment reports </w:t>
-      </w:r>
-      <w:r>
-        <w:t xml:space="preserve">in HTML format.  </w:t>
-      </w:r>
-      <w:r>
-        <w:t>To</w:t>
-      </w:r>
-      <w:r>
-        <w:t xml:space="preserve"> view the HTML </w:t>
-      </w:r>
-      <w:r>
-        <w:t>output,</w:t>
-      </w:r>
-      <w:r>
-        <w:t xml:space="preserve"> </w:t>
-      </w:r>
-      <w:r>
-        <w:t>we</w:t>
-      </w:r>
-      <w:r>
-        <w:t xml:space="preserve"> </w:t>
-      </w:r>
-      <w:r>
-        <w:t xml:space="preserve">recommend </w:t>
-      </w:r>
-      <w:r>
-        <w:t>us</w:t>
-      </w:r>
-      <w:r>
-        <w:t>ing</w:t>
-      </w:r>
-      <w:r>
-        <w:t xml:space="preserve"> a recent release of the </w:t>
-      </w:r>
-      <w:r>
-        <w:t xml:space="preserve">Google Chrome or </w:t>
-      </w:r>
-      <w:r>
-        <w:t>Mozilla Firefox browser</w:t>
-      </w:r>
-      <w:r>
-        <w:t>.</w:t>
-      </w:r>
-    </w:p>
-    <w:p>
-      <w:pPr>
-        <w:pStyle w:val="BodyText"/>
-      </w:pPr>
-      <w:r>
-        <w:t>On Mac/Linux</w:t>
-      </w:r>
-      <w:r>
-        <w:t xml:space="preserve">, </w:t>
-      </w:r>
-      <w:r>
-        <w:t xml:space="preserve">you need to be able to run a </w:t>
-      </w:r>
-      <w:r>
-        <w:rPr>
-          <w:b/>
-        </w:rPr>
-        <w:t>bash</w:t>
-      </w:r>
-      <w:r>
-        <w:t xml:space="preserve"> script (e.g. with </w:t>
-      </w:r>
-      <w:r>
-        <w:rPr>
-          <w:b/>
-        </w:rPr>
-        <w:t>#!/bin/bash</w:t>
-      </w:r>
-      <w:r>
-        <w:t>).</w:t>
-      </w:r>
-    </w:p>
-    <w:p/>
-    <w:p>
-      <w:pPr>
-        <w:pStyle w:val="Heading2"/>
-      </w:pPr>
-      <w:bookmarkStart w:id="4" w:name="_Toc89093214"/>
-      <w:r>
-        <w:t>Downloading Babelfish Compass</w:t>
-      </w:r>
-      <w:bookmarkEnd w:id="4"/>
     </w:p>
     <w:p>
       <w:pPr>
@@ -2583,7 +2677,7 @@
       <w:pPr>
         <w:pStyle w:val="Heading2"/>
       </w:pPr>
-      <w:bookmarkStart w:id="5" w:name="_Toc89093215"/>
+      <w:bookmarkStart w:id="4" w:name="_Toc91072886"/>
       <w:r>
         <w:lastRenderedPageBreak/>
         <w:t>Install</w:t>
@@ -2591,7 +2685,7 @@
       <w:r>
         <w:t>ation</w:t>
       </w:r>
-      <w:bookmarkEnd w:id="5"/>
+      <w:bookmarkEnd w:id="4"/>
     </w:p>
     <w:p>
       <w:pPr>
@@ -2632,14 +2726,14 @@
       <w:r>
         <w:t xml:space="preserve">Download the </w:t>
       </w:r>
-      <w:bookmarkStart w:id="6" w:name="_Hlk85581432"/>
+      <w:bookmarkStart w:id="5" w:name="_Hlk85581432"/>
       <w:r>
         <w:rPr>
           <w:b/>
         </w:rPr>
         <w:t>BabelfishCompass.zip</w:t>
       </w:r>
-      <w:bookmarkEnd w:id="6"/>
+      <w:bookmarkEnd w:id="5"/>
       <w:r>
         <w:t xml:space="preserve"> file </w:t>
       </w:r>
@@ -3091,7 +3185,7 @@
       <w:pPr>
         <w:pStyle w:val="Heading1"/>
       </w:pPr>
-      <w:bookmarkStart w:id="7" w:name="_Toc89093216"/>
+      <w:bookmarkStart w:id="6" w:name="_Toc91072887"/>
       <w:r>
         <w:t>Running Babelfish Compass</w:t>
       </w:r>
@@ -3104,7 +3198,7 @@
       <w:r>
         <w:t>Windows</w:t>
       </w:r>
-      <w:bookmarkEnd w:id="7"/>
+      <w:bookmarkEnd w:id="6"/>
     </w:p>
     <w:p>
       <w:pPr>
@@ -3659,14 +3753,14 @@
       <w:pPr>
         <w:pStyle w:val="Heading1"/>
       </w:pPr>
-      <w:bookmarkStart w:id="8" w:name="_Toc89093217"/>
+      <w:bookmarkStart w:id="7" w:name="_Toc91072888"/>
       <w:r>
         <w:t>Running Babelfish Compass</w:t>
       </w:r>
       <w:r>
         <w:t xml:space="preserve"> (Mac/Linux)</w:t>
       </w:r>
-      <w:bookmarkEnd w:id="8"/>
+      <w:bookmarkEnd w:id="7"/>
     </w:p>
     <w:p>
       <w:pPr>
@@ -4199,7 +4293,7 @@
       <w:pPr>
         <w:pStyle w:val="Heading1"/>
       </w:pPr>
-      <w:bookmarkStart w:id="9" w:name="_Toc89093218"/>
+      <w:bookmarkStart w:id="8" w:name="_Toc91072889"/>
       <w:r>
         <w:t>Reports, applications</w:t>
       </w:r>
@@ -4209,7 +4303,7 @@
       <w:r>
         <w:t xml:space="preserve"> input files</w:t>
       </w:r>
-      <w:bookmarkEnd w:id="9"/>
+      <w:bookmarkEnd w:id="8"/>
     </w:p>
     <w:p>
       <w:pPr>
@@ -4840,21 +4934,7 @@
         <w:rPr>
           <w:b/>
         </w:rPr>
-        <w:t>-</w:t>
-      </w:r>
-      <w:proofErr w:type="spellStart"/>
-      <w:r>
-        <w:rPr>
-          <w:b/>
-        </w:rPr>
-        <w:t>reportoption</w:t>
-      </w:r>
-      <w:proofErr w:type="spellEnd"/>
-      <w:r>
-        <w:rPr>
-          <w:b/>
-        </w:rPr>
-        <w:t xml:space="preserve"> apps</w:t>
+        <w:t>-reportoption apps</w:t>
       </w:r>
       <w:r>
         <w:rPr>
@@ -4916,16 +4996,16 @@
       <w:pPr>
         <w:pStyle w:val="Heading2"/>
       </w:pPr>
-      <w:bookmarkStart w:id="10" w:name="_Ref88921258"/>
-      <w:bookmarkStart w:id="11" w:name="_Toc89093219"/>
+      <w:bookmarkStart w:id="9" w:name="_Ref88921258"/>
+      <w:bookmarkStart w:id="10" w:name="_Toc91072890"/>
       <w:r>
         <w:t xml:space="preserve">Report </w:t>
       </w:r>
       <w:r>
         <w:t>directory location</w:t>
       </w:r>
+      <w:bookmarkEnd w:id="9"/>
       <w:bookmarkEnd w:id="10"/>
-      <w:bookmarkEnd w:id="11"/>
     </w:p>
     <w:p>
       <w:pPr>
@@ -5202,9 +5282,9 @@
       <w:pPr>
         <w:pStyle w:val="Heading1"/>
       </w:pPr>
-      <w:bookmarkStart w:id="12" w:name="_Ref88886795"/>
-      <w:bookmarkStart w:id="13" w:name="_Hlk85191248"/>
-      <w:bookmarkStart w:id="14" w:name="_Toc89093220"/>
+      <w:bookmarkStart w:id="11" w:name="_Ref88886795"/>
+      <w:bookmarkStart w:id="12" w:name="_Hlk85191248"/>
+      <w:bookmarkStart w:id="13" w:name="_Toc91072891"/>
       <w:r>
         <w:t>Specifying the</w:t>
       </w:r>
@@ -5214,10 +5294,10 @@
       <w:r>
         <w:t>version</w:t>
       </w:r>
-      <w:bookmarkEnd w:id="12"/>
-      <w:bookmarkEnd w:id="14"/>
-    </w:p>
-    <w:bookmarkEnd w:id="13"/>
+      <w:bookmarkEnd w:id="11"/>
+      <w:bookmarkEnd w:id="13"/>
+    </w:p>
+    <w:bookmarkEnd w:id="12"/>
     <w:p>
       <w:pPr>
         <w:pStyle w:val="BodyText"/>
@@ -5338,16 +5418,16 @@
       <w:pPr>
         <w:pStyle w:val="Heading1"/>
       </w:pPr>
-      <w:bookmarkStart w:id="15" w:name="_Ref88837155"/>
-      <w:bookmarkStart w:id="16" w:name="_Ref88883626"/>
-      <w:bookmarkStart w:id="17" w:name="_Toc89093221"/>
+      <w:bookmarkStart w:id="14" w:name="_Ref88837155"/>
+      <w:bookmarkStart w:id="15" w:name="_Ref88883626"/>
+      <w:bookmarkStart w:id="16" w:name="_Toc91072892"/>
       <w:r>
         <w:lastRenderedPageBreak/>
         <w:t>Command-line options</w:t>
       </w:r>
+      <w:bookmarkEnd w:id="14"/>
       <w:bookmarkEnd w:id="15"/>
       <w:bookmarkEnd w:id="16"/>
-      <w:bookmarkEnd w:id="17"/>
     </w:p>
     <w:p>
       <w:pPr>
@@ -6391,14 +6471,12 @@
         </w:rPr>
         <w:noBreakHyphen/>
       </w:r>
-      <w:proofErr w:type="spellStart"/>
       <w:r>
         <w:rPr>
           <w:b/>
         </w:rPr>
         <w:t>reportoption</w:t>
       </w:r>
-      <w:proofErr w:type="spellEnd"/>
       <w:r>
         <w:t>).</w:t>
       </w:r>
@@ -6456,14 +6534,12 @@
         </w:rPr>
         <w:noBreakHyphen/>
       </w:r>
-      <w:proofErr w:type="spellStart"/>
       <w:r>
         <w:rPr>
           <w:b/>
         </w:rPr>
         <w:t>reportoption</w:t>
       </w:r>
-      <w:proofErr w:type="spellEnd"/>
       <w:r>
         <w:t xml:space="preserve"> flags. The cross-reference is not generated by default, as this potentially makes the assessment report very long.</w:t>
       </w:r>
@@ -6518,14 +6594,12 @@
       <w:r>
         <w:t xml:space="preserve"> for large schemas, the report generated with </w:t>
       </w:r>
-      <w:proofErr w:type="spellStart"/>
       <w:r>
         <w:rPr>
           <w:b/>
         </w:rPr>
         <w:t>xref</w:t>
       </w:r>
-      <w:proofErr w:type="spellEnd"/>
       <w:r>
         <w:t xml:space="preserve"> (and even more so when combined with </w:t>
       </w:r>
@@ -6538,14 +6612,12 @@
       <w:r>
         <w:t xml:space="preserve">), may become very large and may take longer to load in your browser. For this reason, the </w:t>
       </w:r>
-      <w:proofErr w:type="spellStart"/>
       <w:r>
         <w:rPr>
           <w:b/>
         </w:rPr>
         <w:t>xref</w:t>
       </w:r>
-      <w:proofErr w:type="spellEnd"/>
       <w:r>
         <w:t xml:space="preserve"> option is off by default, and you have to specify it explicitly with </w:t>
       </w:r>
@@ -6553,16 +6625,8 @@
         <w:rPr>
           <w:b/>
         </w:rPr>
-        <w:t>-</w:t>
-      </w:r>
-      <w:proofErr w:type="spellStart"/>
-      <w:r>
-        <w:rPr>
-          <w:b/>
-        </w:rPr>
-        <w:t>reportoption</w:t>
-      </w:r>
-      <w:proofErr w:type="spellEnd"/>
+        <w:t>-reportoption</w:t>
+      </w:r>
       <w:r>
         <w:t>.</w:t>
       </w:r>
@@ -6721,14 +6785,12 @@
       <w:r>
         <w:t xml:space="preserve">&lt;string&gt;: with </w:t>
       </w:r>
-      <w:proofErr w:type="spellStart"/>
       <w:r>
         <w:rPr>
           <w:b/>
         </w:rPr>
         <w:t>xref</w:t>
       </w:r>
-      <w:proofErr w:type="spellEnd"/>
       <w:r>
         <w:t>, only include</w:t>
       </w:r>
@@ -6827,14 +6889,12 @@
       <w:r>
         <w:t xml:space="preserve">: with </w:t>
       </w:r>
-      <w:proofErr w:type="spellStart"/>
       <w:r>
         <w:rPr>
           <w:b/>
         </w:rPr>
         <w:t>xref</w:t>
       </w:r>
-      <w:proofErr w:type="spellEnd"/>
       <w:r>
         <w:t xml:space="preserve">, </w:t>
       </w:r>
@@ -7283,13 +7343,13 @@
       <w:pPr>
         <w:pStyle w:val="Heading2"/>
       </w:pPr>
-      <w:bookmarkStart w:id="18" w:name="_Ref88887309"/>
-      <w:bookmarkStart w:id="19" w:name="_Toc89093222"/>
+      <w:bookmarkStart w:id="17" w:name="_Ref88887309"/>
+      <w:bookmarkStart w:id="18" w:name="_Toc91072893"/>
       <w:r>
         <w:t>Examples</w:t>
       </w:r>
+      <w:bookmarkEnd w:id="17"/>
       <w:bookmarkEnd w:id="18"/>
-      <w:bookmarkEnd w:id="19"/>
     </w:p>
     <w:p>
       <w:pPr>
@@ -7786,30 +7846,255 @@
           <w:b/>
           <w:bCs/>
         </w:rPr>
-        <w:t>BabelfishCompass MyReport4 C:\temp\MyApp.sql -reportfile MyApp.xref -reportoption xref</w:t>
-      </w:r>
-    </w:p>
-    <w:p>
-      <w:pPr>
-        <w:pStyle w:val="BodyText"/>
-      </w:pPr>
-    </w:p>
-    <w:p>
-      <w:pPr>
-        <w:pStyle w:val="BodyText"/>
-      </w:pPr>
-    </w:p>
-    <w:p>
-      <w:pPr>
-        <w:pStyle w:val="BodyText"/>
-      </w:pPr>
+        <w:t>BabelfishCompass MyReport4 C:\temp\MyApp.sql -</w:t>
+      </w:r>
+      <w:proofErr w:type="spellStart"/>
+      <w:r>
+        <w:rPr>
+          <w:b/>
+          <w:bCs/>
+        </w:rPr>
+        <w:t>reportfile</w:t>
+      </w:r>
+      <w:proofErr w:type="spellEnd"/>
+      <w:r>
+        <w:rPr>
+          <w:b/>
+          <w:bCs/>
+        </w:rPr>
+        <w:t xml:space="preserve"> </w:t>
+      </w:r>
+      <w:proofErr w:type="spellStart"/>
+      <w:r>
+        <w:rPr>
+          <w:b/>
+          <w:bCs/>
+        </w:rPr>
+        <w:t>MyApp.xref</w:t>
+      </w:r>
+      <w:proofErr w:type="spellEnd"/>
+      <w:r>
+        <w:rPr>
+          <w:b/>
+          <w:bCs/>
+        </w:rPr>
+        <w:t xml:space="preserve"> -reportoption xref</w:t>
+      </w:r>
     </w:p>
     <w:p>
       <w:pPr>
         <w:pStyle w:val="Heading1"/>
       </w:pPr>
-      <w:bookmarkStart w:id="20" w:name="_Toc89093223"/>
-      <w:r>
+      <w:bookmarkStart w:id="19" w:name="_Toc91072894"/>
+      <w:r>
+        <w:lastRenderedPageBreak/>
+        <w:t>Automatic rewriting of unsupported features</w:t>
+      </w:r>
+      <w:bookmarkEnd w:id="19"/>
+    </w:p>
+    <w:p>
+      <w:pPr>
+        <w:pStyle w:val="BodyText"/>
+      </w:pPr>
+      <w:r>
+        <w:t xml:space="preserve">As of version 1.2 of Babelfish Compass, you can use the </w:t>
+      </w:r>
+      <w:r>
+        <w:rPr>
+          <w:b/>
+        </w:rPr>
+        <w:t>-rewrite</w:t>
+      </w:r>
+      <w:r>
+        <w:t xml:space="preserve"> option to address certain SQL features which are not supported by Babelfish, by rewriting the SQL feature in question in such a way that Babelfish is able to process. </w:t>
+      </w:r>
+      <w:r>
+        <w:t xml:space="preserve">One example is the MERGE statement. </w:t>
+      </w:r>
+    </w:p>
+    <w:p>
+      <w:pPr>
+        <w:pStyle w:val="BodyText"/>
+        <w:numPr>
+          <w:ilvl w:val="0"/>
+          <w:numId w:val="31"/>
+        </w:numPr>
+      </w:pPr>
+      <w:r>
+        <w:t xml:space="preserve">When not specifying the </w:t>
+      </w:r>
+      <w:r>
+        <w:rPr>
+          <w:b/>
+        </w:rPr>
+        <w:t>-rewrite</w:t>
+      </w:r>
+      <w:r>
+        <w:rPr>
+          <w:b/>
+        </w:rPr>
+        <w:t xml:space="preserve"> </w:t>
+      </w:r>
+      <w:r>
+        <w:t>option</w:t>
+      </w:r>
+      <w:r>
+        <w:t>, the assessment report will include  a section "</w:t>
+      </w:r>
+      <w:r>
+        <w:rPr>
+          <w:b/>
+        </w:rPr>
+        <w:t>Automatic SQL Rewrite Opportunities</w:t>
+      </w:r>
+      <w:r>
+        <w:t xml:space="preserve">" which lists the SQL features that could be addressed with </w:t>
+      </w:r>
+      <w:r>
+        <w:rPr>
+          <w:b/>
+        </w:rPr>
+        <w:t>-rewrite</w:t>
+      </w:r>
+      <w:r>
+        <w:t xml:space="preserve">, but without actually rewriting them.  </w:t>
+      </w:r>
+    </w:p>
+    <w:p>
+      <w:pPr>
+        <w:pStyle w:val="BodyText"/>
+        <w:numPr>
+          <w:ilvl w:val="0"/>
+          <w:numId w:val="31"/>
+        </w:numPr>
+      </w:pPr>
+      <w:r>
+        <w:t xml:space="preserve">When specifying the </w:t>
+      </w:r>
+      <w:r>
+        <w:rPr>
+          <w:b/>
+        </w:rPr>
+        <w:t>-rewrite</w:t>
+      </w:r>
+      <w:r>
+        <w:rPr>
+          <w:b/>
+        </w:rPr>
+        <w:t xml:space="preserve"> </w:t>
+      </w:r>
+      <w:r>
+        <w:t>option</w:t>
+      </w:r>
+      <w:r>
+        <w:t xml:space="preserve">, Babelfish Compass creates a subdirectory </w:t>
+      </w:r>
+      <w:r>
+        <w:rPr>
+          <w:b/>
+        </w:rPr>
+        <w:t>rewritten</w:t>
+      </w:r>
+      <w:r>
+        <w:t xml:space="preserve"> in the report directory, containing a copy of the original SQL source file in which specific features have been rewritten</w:t>
+      </w:r>
+      <w:r>
+        <w:t xml:space="preserve"> (i</w:t>
+      </w:r>
+      <w:r>
+        <w:t xml:space="preserve">f nothing is rewritten, no copy will be created in </w:t>
+      </w:r>
+      <w:r>
+        <w:rPr>
+          <w:b/>
+        </w:rPr>
+        <w:t>rewritte</w:t>
+      </w:r>
+      <w:r>
+        <w:rPr>
+          <w:b/>
+        </w:rPr>
+        <w:t>n</w:t>
+      </w:r>
+      <w:r>
+        <w:t>).</w:t>
+      </w:r>
+      <w:r>
+        <w:br/>
+        <w:t xml:space="preserve">The assessment report will contain a section with the specific rewritten features. When </w:t>
+      </w:r>
+      <w:r>
+        <w:rPr>
+          <w:b/>
+        </w:rPr>
+        <w:noBreakHyphen/>
+        <w:t>reportoption xref</w:t>
+      </w:r>
+      <w:r>
+        <w:t xml:space="preserve"> is used, the cross-reference links in the 'rewritten' sections point to the rewritten SQL file (instead of to the original SQL file).</w:t>
+      </w:r>
+    </w:p>
+    <w:p>
+      <w:pPr>
+        <w:pStyle w:val="BodyText"/>
+      </w:pPr>
+      <w:r>
+        <w:t xml:space="preserve">In a rewritten SQL file, the bottom of the file has a list of all changes made by Babelfish Compass. </w:t>
+      </w:r>
+    </w:p>
+    <w:p>
+      <w:pPr>
+        <w:pStyle w:val="BodyText"/>
+      </w:pPr>
+      <w:r>
+        <w:t xml:space="preserve">When using the </w:t>
+      </w:r>
+      <w:r>
+        <w:rPr>
+          <w:b/>
+        </w:rPr>
+        <w:t>-rewrite</w:t>
+      </w:r>
+      <w:r>
+        <w:t xml:space="preserve"> option, you should execute the rewritten SQL file against Babelfish instead of the original SQL file. </w:t>
+      </w:r>
+    </w:p>
+    <w:p>
+      <w:pPr>
+        <w:pStyle w:val="BodyText"/>
+      </w:pPr>
+      <w:r>
+        <w:t xml:space="preserve">Note that using </w:t>
+      </w:r>
+      <w:r>
+        <w:rPr>
+          <w:b/>
+        </w:rPr>
+        <w:t>-rewrite</w:t>
+      </w:r>
+      <w:r>
+        <w:t xml:space="preserve"> may cause Babelfish Compass to run slower than without </w:t>
+      </w:r>
+      <w:r>
+        <w:rPr>
+          <w:b/>
+        </w:rPr>
+        <w:t>-rewrite</w:t>
+      </w:r>
+      <w:r>
+        <w:t>, especially for large files in which many features are rewritten.</w:t>
+      </w:r>
+      <w:r>
+        <w:br w:type="page"/>
+      </w:r>
+    </w:p>
+    <w:p>
+      <w:pPr>
+        <w:pStyle w:val="Heading1"/>
+      </w:pPr>
+      <w:bookmarkStart w:id="20" w:name="_Toc91072895"/>
+      <w:r>
+        <w:lastRenderedPageBreak/>
         <w:t>File handling</w:t>
       </w:r>
       <w:bookmarkEnd w:id="20"/>
@@ -7994,6 +8279,7 @@
         </w:rPr>
         <w:t>imported\</w:t>
       </w:r>
+      <w:bookmarkStart w:id="22" w:name="_GoBack"/>
       <w:proofErr w:type="spellStart"/>
       <w:r>
         <w:rPr>
@@ -8001,6 +8287,7 @@
         </w:rPr>
         <w:t>sym</w:t>
       </w:r>
+      <w:bookmarkEnd w:id="22"/>
       <w:proofErr w:type="spellEnd"/>
       <w:r>
         <w:t xml:space="preserve">: </w:t>
@@ -8132,12 +8419,12 @@
       <w:pPr>
         <w:pStyle w:val="Heading1"/>
       </w:pPr>
-      <w:bookmarkStart w:id="22" w:name="_Toc89093224"/>
+      <w:bookmarkStart w:id="23" w:name="_Toc91072896"/>
       <w:r>
         <w:lastRenderedPageBreak/>
         <w:t>The BabelfishFeatures.cfg file</w:t>
       </w:r>
-      <w:bookmarkEnd w:id="22"/>
+      <w:bookmarkEnd w:id="23"/>
     </w:p>
     <w:p>
       <w:pPr>
@@ -8268,14 +8555,14 @@
       <w:pPr>
         <w:pStyle w:val="BodyText"/>
       </w:pPr>
-      <w:bookmarkStart w:id="23" w:name="_Toc89093225"/>
+      <w:bookmarkStart w:id="24" w:name="_Toc91072897"/>
       <w:r>
         <w:rPr>
           <w:rStyle w:val="Heading2Char"/>
         </w:rPr>
         <w:t>SQL feature classifications</w:t>
       </w:r>
-      <w:bookmarkEnd w:id="23"/>
+      <w:bookmarkEnd w:id="24"/>
       <w:r>
         <w:br/>
       </w:r>
@@ -8493,7 +8780,7 @@
       <w:pPr>
         <w:pStyle w:val="Heading2"/>
       </w:pPr>
-      <w:bookmarkStart w:id="24" w:name="_Toc89093226"/>
+      <w:bookmarkStart w:id="25" w:name="_Toc91072898"/>
       <w:r>
         <w:t>Example</w:t>
       </w:r>
@@ -8503,7 +8790,7 @@
       <w:r>
         <w:t>BabelfishFeatures.cfg</w:t>
       </w:r>
-      <w:bookmarkEnd w:id="24"/>
+      <w:bookmarkEnd w:id="25"/>
       <w:r>
         <w:t xml:space="preserve"> </w:t>
       </w:r>
@@ -8725,7 +9012,7 @@
       <w:pPr>
         <w:pStyle w:val="Heading1"/>
       </w:pPr>
-      <w:bookmarkStart w:id="25" w:name="_Toc89093227"/>
+      <w:bookmarkStart w:id="26" w:name="_Toc91072899"/>
       <w:r>
         <w:t>The Babelfish</w:t>
       </w:r>
@@ -8744,7 +9031,7 @@
       <w:r>
         <w:t>overrides)</w:t>
       </w:r>
-      <w:bookmarkEnd w:id="25"/>
+      <w:bookmarkEnd w:id="26"/>
     </w:p>
     <w:p>
       <w:pPr>
@@ -9749,14 +10036,14 @@
       <w:pPr>
         <w:pStyle w:val="Heading2"/>
       </w:pPr>
-      <w:bookmarkStart w:id="26" w:name="_Toc89093228"/>
+      <w:bookmarkStart w:id="27" w:name="_Toc91072900"/>
       <w:r>
         <w:t>Example: o</w:t>
       </w:r>
       <w:r>
         <w:t>verriding default classification and reporting group</w:t>
       </w:r>
-      <w:bookmarkEnd w:id="26"/>
+      <w:bookmarkEnd w:id="27"/>
     </w:p>
     <w:p>
       <w:pPr>
@@ -10168,8 +10455,8 @@
       <w:pPr>
         <w:pStyle w:val="Heading1"/>
       </w:pPr>
-      <w:bookmarkStart w:id="27" w:name="_Ref88887986"/>
-      <w:bookmarkStart w:id="28" w:name="_Toc89093229"/>
+      <w:bookmarkStart w:id="28" w:name="_Ref88887986"/>
+      <w:bookmarkStart w:id="29" w:name="_Toc91072901"/>
       <w:r>
         <w:lastRenderedPageBreak/>
         <w:t>Using -</w:t>
@@ -10178,8 +10465,8 @@
       <w:r>
         <w:t>pgimport</w:t>
       </w:r>
-      <w:bookmarkEnd w:id="27"/>
       <w:bookmarkEnd w:id="28"/>
+      <w:bookmarkEnd w:id="29"/>
       <w:proofErr w:type="spellEnd"/>
     </w:p>
     <w:p>
@@ -10523,12 +10810,12 @@
       <w:pPr>
         <w:pStyle w:val="Heading2"/>
       </w:pPr>
-      <w:bookmarkStart w:id="29" w:name="_Toc89093230"/>
+      <w:bookmarkStart w:id="30" w:name="_Toc91072902"/>
       <w:r>
         <w:lastRenderedPageBreak/>
         <w:t>Schema for imported items</w:t>
       </w:r>
-      <w:bookmarkEnd w:id="29"/>
+      <w:bookmarkEnd w:id="30"/>
     </w:p>
     <w:p>
       <w:pPr>
@@ -11359,11 +11646,11 @@
       <w:pPr>
         <w:pStyle w:val="Heading2"/>
       </w:pPr>
-      <w:bookmarkStart w:id="30" w:name="_Toc89093231"/>
+      <w:bookmarkStart w:id="31" w:name="_Toc91072903"/>
       <w:r>
         <w:t>Example query</w:t>
       </w:r>
-      <w:bookmarkEnd w:id="30"/>
+      <w:bookmarkEnd w:id="31"/>
     </w:p>
     <w:p>
       <w:pPr>
@@ -11874,12 +12161,12 @@
       <w:pPr>
         <w:pStyle w:val="Heading1"/>
       </w:pPr>
-      <w:bookmarkStart w:id="31" w:name="_Toc89093232"/>
+      <w:bookmarkStart w:id="32" w:name="_Toc91072904"/>
       <w:r>
         <w:lastRenderedPageBreak/>
         <w:t>Security</w:t>
       </w:r>
-      <w:bookmarkEnd w:id="31"/>
+      <w:bookmarkEnd w:id="32"/>
     </w:p>
     <w:p>
       <w:pPr>
@@ -11971,7 +12258,7 @@
       <w:pPr>
         <w:pStyle w:val="Heading2"/>
       </w:pPr>
-      <w:bookmarkStart w:id="32" w:name="_Toc89093233"/>
+      <w:bookmarkStart w:id="33" w:name="_Toc91072905"/>
       <w:r>
         <w:t>The</w:t>
       </w:r>
@@ -11981,7 +12268,7 @@
       <w:r>
         <w:t xml:space="preserve"> -pgimport option</w:t>
       </w:r>
-      <w:bookmarkEnd w:id="32"/>
+      <w:bookmarkEnd w:id="33"/>
     </w:p>
     <w:p>
       <w:pPr>
@@ -12290,7 +12577,7 @@
       <w:pPr>
         <w:pStyle w:val="Heading1"/>
       </w:pPr>
-      <w:bookmarkStart w:id="33" w:name="_Toc89093234"/>
+      <w:bookmarkStart w:id="34" w:name="_Toc91072906"/>
       <w:r>
         <w:lastRenderedPageBreak/>
         <w:t xml:space="preserve">Using Babelfish Compass </w:t>
@@ -12304,7 +12591,7 @@
       <w:r>
         <w:t>PostgreSQL</w:t>
       </w:r>
-      <w:bookmarkEnd w:id="33"/>
+      <w:bookmarkEnd w:id="34"/>
     </w:p>
     <w:p>
       <w:pPr>
@@ -12940,12 +13227,12 @@
       <w:pPr>
         <w:pStyle w:val="Heading1"/>
       </w:pPr>
-      <w:bookmarkStart w:id="34" w:name="_Toc89093235"/>
+      <w:bookmarkStart w:id="35" w:name="_Toc91072907"/>
       <w:r>
         <w:lastRenderedPageBreak/>
         <w:t>Troubleshooting</w:t>
       </w:r>
-      <w:bookmarkEnd w:id="34"/>
+      <w:bookmarkEnd w:id="35"/>
     </w:p>
     <w:p>
       <w:pPr>
@@ -13166,11 +13453,11 @@
       <w:pPr>
         <w:pStyle w:val="Heading1"/>
       </w:pPr>
-      <w:bookmarkStart w:id="35" w:name="_Toc89093236"/>
+      <w:bookmarkStart w:id="36" w:name="_Toc91072908"/>
       <w:r>
         <w:t>Licensing</w:t>
       </w:r>
-      <w:bookmarkEnd w:id="35"/>
+      <w:bookmarkEnd w:id="36"/>
     </w:p>
     <w:p>
       <w:pPr>
@@ -15029,6 +15316,119 @@
     </w:lvl>
   </w:abstractNum>
   <w:abstractNum w:abstractNumId="15" w15:restartNumberingAfterBreak="0">
+    <w:nsid w:val="4B2F1074"/>
+    <w:multiLevelType w:val="hybridMultilevel"/>
+    <w:tmpl w:val="CD96A406"/>
+    <w:lvl w:ilvl="0" w:tplc="04090001">
+      <w:start w:val="1"/>
+      <w:numFmt w:val="bullet"/>
+      <w:lvlText w:val=""/>
+      <w:lvlJc w:val="left"/>
+      <w:pPr>
+        <w:ind w:left="720" w:hanging="360"/>
+      </w:pPr>
+      <w:rPr>
+        <w:rFonts w:ascii="Symbol" w:hAnsi="Symbol" w:hint="default"/>
+      </w:rPr>
+    </w:lvl>
+    <w:lvl w:ilvl="1" w:tplc="04090003" w:tentative="1">
+      <w:start w:val="1"/>
+      <w:numFmt w:val="bullet"/>
+      <w:lvlText w:val="o"/>
+      <w:lvlJc w:val="left"/>
+      <w:pPr>
+        <w:ind w:left="1440" w:hanging="360"/>
+      </w:pPr>
+      <w:rPr>
+        <w:rFonts w:ascii="Courier New" w:hAnsi="Courier New" w:cs="Courier New" w:hint="default"/>
+      </w:rPr>
+    </w:lvl>
+    <w:lvl w:ilvl="2" w:tplc="04090005" w:tentative="1">
+      <w:start w:val="1"/>
+      <w:numFmt w:val="bullet"/>
+      <w:lvlText w:val=""/>
+      <w:lvlJc w:val="left"/>
+      <w:pPr>
+        <w:ind w:left="2160" w:hanging="360"/>
+      </w:pPr>
+      <w:rPr>
+        <w:rFonts w:ascii="Wingdings" w:hAnsi="Wingdings" w:hint="default"/>
+      </w:rPr>
+    </w:lvl>
+    <w:lvl w:ilvl="3" w:tplc="04090001" w:tentative="1">
+      <w:start w:val="1"/>
+      <w:numFmt w:val="bullet"/>
+      <w:lvlText w:val=""/>
+      <w:lvlJc w:val="left"/>
+      <w:pPr>
+        <w:ind w:left="2880" w:hanging="360"/>
+      </w:pPr>
+      <w:rPr>
+        <w:rFonts w:ascii="Symbol" w:hAnsi="Symbol" w:hint="default"/>
+      </w:rPr>
+    </w:lvl>
+    <w:lvl w:ilvl="4" w:tplc="04090003" w:tentative="1">
+      <w:start w:val="1"/>
+      <w:numFmt w:val="bullet"/>
+      <w:lvlText w:val="o"/>
+      <w:lvlJc w:val="left"/>
+      <w:pPr>
+        <w:ind w:left="3600" w:hanging="360"/>
+      </w:pPr>
+      <w:rPr>
+        <w:rFonts w:ascii="Courier New" w:hAnsi="Courier New" w:cs="Courier New" w:hint="default"/>
+      </w:rPr>
+    </w:lvl>
+    <w:lvl w:ilvl="5" w:tplc="04090005" w:tentative="1">
+      <w:start w:val="1"/>
+      <w:numFmt w:val="bullet"/>
+      <w:lvlText w:val=""/>
+      <w:lvlJc w:val="left"/>
+      <w:pPr>
+        <w:ind w:left="4320" w:hanging="360"/>
+      </w:pPr>
+      <w:rPr>
+        <w:rFonts w:ascii="Wingdings" w:hAnsi="Wingdings" w:hint="default"/>
+      </w:rPr>
+    </w:lvl>
+    <w:lvl w:ilvl="6" w:tplc="04090001" w:tentative="1">
+      <w:start w:val="1"/>
+      <w:numFmt w:val="bullet"/>
+      <w:lvlText w:val=""/>
+      <w:lvlJc w:val="left"/>
+      <w:pPr>
+        <w:ind w:left="5040" w:hanging="360"/>
+      </w:pPr>
+      <w:rPr>
+        <w:rFonts w:ascii="Symbol" w:hAnsi="Symbol" w:hint="default"/>
+      </w:rPr>
+    </w:lvl>
+    <w:lvl w:ilvl="7" w:tplc="04090003" w:tentative="1">
+      <w:start w:val="1"/>
+      <w:numFmt w:val="bullet"/>
+      <w:lvlText w:val="o"/>
+      <w:lvlJc w:val="left"/>
+      <w:pPr>
+        <w:ind w:left="5760" w:hanging="360"/>
+      </w:pPr>
+      <w:rPr>
+        <w:rFonts w:ascii="Courier New" w:hAnsi="Courier New" w:cs="Courier New" w:hint="default"/>
+      </w:rPr>
+    </w:lvl>
+    <w:lvl w:ilvl="8" w:tplc="04090005" w:tentative="1">
+      <w:start w:val="1"/>
+      <w:numFmt w:val="bullet"/>
+      <w:lvlText w:val=""/>
+      <w:lvlJc w:val="left"/>
+      <w:pPr>
+        <w:ind w:left="6480" w:hanging="360"/>
+      </w:pPr>
+      <w:rPr>
+        <w:rFonts w:ascii="Wingdings" w:hAnsi="Wingdings" w:hint="default"/>
+      </w:rPr>
+    </w:lvl>
+  </w:abstractNum>
+  <w:abstractNum w:abstractNumId="16" w15:restartNumberingAfterBreak="0">
     <w:nsid w:val="4D336E5E"/>
     <w:multiLevelType w:val="hybridMultilevel"/>
     <w:tmpl w:val="7C60DD0A"/>
@@ -15141,7 +15541,7 @@
       </w:rPr>
     </w:lvl>
   </w:abstractNum>
-  <w:abstractNum w:abstractNumId="16" w15:restartNumberingAfterBreak="0">
+  <w:abstractNum w:abstractNumId="17" w15:restartNumberingAfterBreak="0">
     <w:nsid w:val="4DBB33D8"/>
     <w:multiLevelType w:val="hybridMultilevel"/>
     <w:tmpl w:val="960CB208"/>
@@ -15254,7 +15654,7 @@
       </w:rPr>
     </w:lvl>
   </w:abstractNum>
-  <w:abstractNum w:abstractNumId="17" w15:restartNumberingAfterBreak="0">
+  <w:abstractNum w:abstractNumId="18" w15:restartNumberingAfterBreak="0">
     <w:nsid w:val="55F01F2A"/>
     <w:multiLevelType w:val="hybridMultilevel"/>
     <w:tmpl w:val="5AEA26A0"/>
@@ -15340,7 +15740,7 @@
       </w:pPr>
     </w:lvl>
   </w:abstractNum>
-  <w:abstractNum w:abstractNumId="18" w15:restartNumberingAfterBreak="0">
+  <w:abstractNum w:abstractNumId="19" w15:restartNumberingAfterBreak="0">
     <w:nsid w:val="57C44C6F"/>
     <w:multiLevelType w:val="hybridMultilevel"/>
     <w:tmpl w:val="0A22F910"/>
@@ -15426,7 +15826,7 @@
       </w:pPr>
     </w:lvl>
   </w:abstractNum>
-  <w:abstractNum w:abstractNumId="19" w15:restartNumberingAfterBreak="0">
+  <w:abstractNum w:abstractNumId="20" w15:restartNumberingAfterBreak="0">
     <w:nsid w:val="5AC864C2"/>
     <w:multiLevelType w:val="hybridMultilevel"/>
     <w:tmpl w:val="D42ADAB0"/>
@@ -15512,7 +15912,7 @@
       </w:pPr>
     </w:lvl>
   </w:abstractNum>
-  <w:abstractNum w:abstractNumId="20" w15:restartNumberingAfterBreak="0">
+  <w:abstractNum w:abstractNumId="21" w15:restartNumberingAfterBreak="0">
     <w:nsid w:val="5CAC78B0"/>
     <w:multiLevelType w:val="hybridMultilevel"/>
     <w:tmpl w:val="AA18FFB4"/>
@@ -15625,7 +16025,7 @@
       </w:rPr>
     </w:lvl>
   </w:abstractNum>
-  <w:abstractNum w:abstractNumId="21" w15:restartNumberingAfterBreak="0">
+  <w:abstractNum w:abstractNumId="22" w15:restartNumberingAfterBreak="0">
     <w:nsid w:val="5DB47E06"/>
     <w:multiLevelType w:val="hybridMultilevel"/>
     <w:tmpl w:val="B0D8F162"/>
@@ -15717,7 +16117,7 @@
       </w:pPr>
     </w:lvl>
   </w:abstractNum>
-  <w:abstractNum w:abstractNumId="22" w15:restartNumberingAfterBreak="0">
+  <w:abstractNum w:abstractNumId="23" w15:restartNumberingAfterBreak="0">
     <w:nsid w:val="608B0828"/>
     <w:multiLevelType w:val="hybridMultilevel"/>
     <w:tmpl w:val="2F702406"/>
@@ -15803,7 +16203,7 @@
       </w:pPr>
     </w:lvl>
   </w:abstractNum>
-  <w:abstractNum w:abstractNumId="23" w15:restartNumberingAfterBreak="0">
+  <w:abstractNum w:abstractNumId="24" w15:restartNumberingAfterBreak="0">
     <w:nsid w:val="61B52007"/>
     <w:multiLevelType w:val="hybridMultilevel"/>
     <w:tmpl w:val="888CF14C"/>
@@ -15892,7 +16292,7 @@
       </w:pPr>
     </w:lvl>
   </w:abstractNum>
-  <w:abstractNum w:abstractNumId="24" w15:restartNumberingAfterBreak="0">
+  <w:abstractNum w:abstractNumId="25" w15:restartNumberingAfterBreak="0">
     <w:nsid w:val="64403AB6"/>
     <w:multiLevelType w:val="hybridMultilevel"/>
     <w:tmpl w:val="50702F26"/>
@@ -16005,7 +16405,7 @@
       </w:rPr>
     </w:lvl>
   </w:abstractNum>
-  <w:abstractNum w:abstractNumId="25" w15:restartNumberingAfterBreak="0">
+  <w:abstractNum w:abstractNumId="26" w15:restartNumberingAfterBreak="0">
     <w:nsid w:val="667F69C5"/>
     <w:multiLevelType w:val="hybridMultilevel"/>
     <w:tmpl w:val="FFA86252"/>
@@ -16118,7 +16518,7 @@
       </w:rPr>
     </w:lvl>
   </w:abstractNum>
-  <w:abstractNum w:abstractNumId="26" w15:restartNumberingAfterBreak="0">
+  <w:abstractNum w:abstractNumId="27" w15:restartNumberingAfterBreak="0">
     <w:nsid w:val="683E500B"/>
     <w:multiLevelType w:val="hybridMultilevel"/>
     <w:tmpl w:val="F6769228"/>
@@ -16204,7 +16604,7 @@
       </w:pPr>
     </w:lvl>
   </w:abstractNum>
-  <w:abstractNum w:abstractNumId="27" w15:restartNumberingAfterBreak="0">
+  <w:abstractNum w:abstractNumId="28" w15:restartNumberingAfterBreak="0">
     <w:nsid w:val="6A906DFC"/>
     <w:multiLevelType w:val="hybridMultilevel"/>
     <w:tmpl w:val="5AEA26A0"/>
@@ -16290,7 +16690,7 @@
       </w:pPr>
     </w:lvl>
   </w:abstractNum>
-  <w:abstractNum w:abstractNumId="28" w15:restartNumberingAfterBreak="0">
+  <w:abstractNum w:abstractNumId="29" w15:restartNumberingAfterBreak="0">
     <w:nsid w:val="7B4D0B61"/>
     <w:multiLevelType w:val="hybridMultilevel"/>
     <w:tmpl w:val="70AE2D7E"/>
@@ -16402,7 +16802,7 @@
       </w:rPr>
     </w:lvl>
   </w:abstractNum>
-  <w:abstractNum w:abstractNumId="29" w15:restartNumberingAfterBreak="0">
+  <w:abstractNum w:abstractNumId="30" w15:restartNumberingAfterBreak="0">
     <w:nsid w:val="7F4B21DE"/>
     <w:multiLevelType w:val="hybridMultilevel"/>
     <w:tmpl w:val="E7E4C5DC"/>
@@ -16522,7 +16922,7 @@
     <w:abstractNumId w:val="1"/>
   </w:num>
   <w:num w:numId="3">
-    <w:abstractNumId w:val="27"/>
+    <w:abstractNumId w:val="28"/>
   </w:num>
   <w:num w:numId="4">
     <w:abstractNumId w:val="6"/>
@@ -16534,10 +16934,10 @@
     <w:abstractNumId w:val="4"/>
   </w:num>
   <w:num w:numId="7">
-    <w:abstractNumId w:val="28"/>
+    <w:abstractNumId w:val="29"/>
   </w:num>
   <w:num w:numId="8">
-    <w:abstractNumId w:val="21"/>
+    <w:abstractNumId w:val="22"/>
   </w:num>
   <w:num w:numId="9">
     <w:abstractNumId w:val="12"/>
@@ -16546,22 +16946,22 @@
     <w:abstractNumId w:val="9"/>
   </w:num>
   <w:num w:numId="11">
-    <w:abstractNumId w:val="23"/>
+    <w:abstractNumId w:val="24"/>
   </w:num>
   <w:num w:numId="12">
-    <w:abstractNumId w:val="19"/>
+    <w:abstractNumId w:val="20"/>
   </w:num>
   <w:num w:numId="13">
     <w:abstractNumId w:val="14"/>
   </w:num>
   <w:num w:numId="14">
-    <w:abstractNumId w:val="25"/>
+    <w:abstractNumId w:val="26"/>
   </w:num>
   <w:num w:numId="15">
-    <w:abstractNumId w:val="17"/>
+    <w:abstractNumId w:val="18"/>
   </w:num>
   <w:num w:numId="16">
-    <w:abstractNumId w:val="22"/>
+    <w:abstractNumId w:val="23"/>
     <w:lvlOverride w:ilvl="0">
       <w:startOverride w:val="1"/>
     </w:lvlOverride>
@@ -16597,40 +16997,43 @@
     <w:abstractNumId w:val="7"/>
   </w:num>
   <w:num w:numId="19">
-    <w:abstractNumId w:val="24"/>
+    <w:abstractNumId w:val="25"/>
   </w:num>
   <w:num w:numId="20">
     <w:abstractNumId w:val="8"/>
   </w:num>
   <w:num w:numId="21">
-    <w:abstractNumId w:val="29"/>
+    <w:abstractNumId w:val="30"/>
   </w:num>
   <w:num w:numId="22">
     <w:abstractNumId w:val="13"/>
   </w:num>
   <w:num w:numId="23">
-    <w:abstractNumId w:val="15"/>
+    <w:abstractNumId w:val="16"/>
   </w:num>
   <w:num w:numId="24">
     <w:abstractNumId w:val="10"/>
   </w:num>
   <w:num w:numId="25">
-    <w:abstractNumId w:val="16"/>
+    <w:abstractNumId w:val="17"/>
   </w:num>
   <w:num w:numId="26">
     <w:abstractNumId w:val="2"/>
   </w:num>
   <w:num w:numId="27">
-    <w:abstractNumId w:val="18"/>
+    <w:abstractNumId w:val="19"/>
   </w:num>
   <w:num w:numId="28">
-    <w:abstractNumId w:val="20"/>
+    <w:abstractNumId w:val="21"/>
   </w:num>
   <w:num w:numId="29">
-    <w:abstractNumId w:val="26"/>
+    <w:abstractNumId w:val="27"/>
   </w:num>
   <w:num w:numId="30">
     <w:abstractNumId w:val="11"/>
+  </w:num>
+  <w:num w:numId="31">
+    <w:abstractNumId w:val="15"/>
   </w:num>
 </w:numbering>
 </file>
@@ -17777,7 +18180,7 @@
 </file>
 
 <file path=customXml/itemProps1.xml><?xml version="1.0" encoding="utf-8"?>
-<ds:datastoreItem xmlns:ds="http://schemas.openxmlformats.org/officeDocument/2006/customXml" ds:itemID="{BE4432A1-0F79-4441-955B-97B31A7F143F}">
+<ds:datastoreItem xmlns:ds="http://schemas.openxmlformats.org/officeDocument/2006/customXml" ds:itemID="{EB87CEB5-6AB3-48E9-AF69-BAA65F1E4009}">
   <ds:schemaRefs>
     <ds:schemaRef ds:uri="http://schemas.openxmlformats.org/officeDocument/2006/bibliography"/>
   </ds:schemaRefs>

</xml_diff>

<commit_message>
added compatibility matrix to user guide
</commit_message>
<xml_diff>
--- a/BabelfishCompass_UserGuide.docx
+++ b/BabelfishCompass_UserGuide.docx
@@ -42,6 +42,22 @@
         <w:pStyle w:val="BodyText"/>
       </w:pPr>
       <w:r>
+        <w:t xml:space="preserve">Jan-2022: </w:t>
+      </w:r>
+      <w:r>
+        <w:t xml:space="preserve">added </w:t>
+      </w:r>
+      <w:bookmarkStart w:id="0" w:name="_GoBack"/>
+      <w:bookmarkEnd w:id="0"/>
+      <w:r>
+        <w:t>compatibility matrix with Babelfish</w:t>
+      </w:r>
+    </w:p>
+    <w:p>
+      <w:pPr>
+        <w:pStyle w:val="BodyText"/>
+      </w:pPr>
+      <w:r>
         <w:t>Dec</w:t>
       </w:r>
       <w:r>
@@ -175,13 +191,16 @@
     <w:p>
       <w:pPr>
         <w:pStyle w:val="BodyText"/>
-      </w:pPr>
-    </w:p>
-    <w:p>
-      <w:pPr>
-        <w:pStyle w:val="BodyText"/>
-      </w:pPr>
-      <w:r>
+        <w:rPr>
+          <w:b/>
+          <w:u w:val="single"/>
+        </w:rPr>
+      </w:pPr>
+      <w:r>
+        <w:rPr>
+          <w:b/>
+          <w:u w:val="single"/>
+        </w:rPr>
         <w:t>Contents</w:t>
       </w:r>
     </w:p>
@@ -222,7 +241,7 @@
         </w:rPr>
         <w:fldChar w:fldCharType="separate"/>
       </w:r>
-      <w:hyperlink w:anchor="_Toc91072882" w:history="1">
+      <w:hyperlink w:anchor="_Toc94129747" w:history="1">
         <w:r>
           <w:rPr>
             <w:rStyle w:val="Hyperlink"/>
@@ -249,7 +268,7 @@
             <w:noProof/>
             <w:webHidden/>
           </w:rPr>
-          <w:instrText xml:space="preserve"> PAGEREF _Toc91072882 \h </w:instrText>
+          <w:instrText xml:space="preserve"> PAGEREF _Toc94129747 \h </w:instrText>
         </w:r>
         <w:r>
           <w:rPr>
@@ -269,7 +288,7 @@
             <w:noProof/>
             <w:webHidden/>
           </w:rPr>
-          <w:t>3</w:t>
+          <w:t>2</w:t>
         </w:r>
         <w:r>
           <w:rPr>
@@ -293,13 +312,13 @@
           <w:lang w:eastAsia="en-US" w:bidi="ar-SA"/>
         </w:rPr>
       </w:pPr>
-      <w:hyperlink w:anchor="_Toc91072883" w:history="1">
+      <w:hyperlink w:anchor="_Toc94129748" w:history="1">
         <w:r>
           <w:rPr>
             <w:rStyle w:val="Hyperlink"/>
             <w:noProof/>
           </w:rPr>
-          <w:t>Installing Babelfish Compass</w:t>
+          <w:t>Compatibility with Babelfish for PostgreSQL</w:t>
         </w:r>
         <w:r>
           <w:rPr>
@@ -320,7 +339,7 @@
             <w:noProof/>
             <w:webHidden/>
           </w:rPr>
-          <w:instrText xml:space="preserve"> PAGEREF _Toc91072883 \h </w:instrText>
+          <w:instrText xml:space="preserve"> PAGEREF _Toc94129748 \h </w:instrText>
         </w:r>
         <w:r>
           <w:rPr>
@@ -340,223 +359,7 @@
             <w:noProof/>
             <w:webHidden/>
           </w:rPr>
-          <w:t>3</w:t>
-        </w:r>
-        <w:r>
-          <w:rPr>
-            <w:noProof/>
-            <w:webHidden/>
-          </w:rPr>
-          <w:fldChar w:fldCharType="end"/>
-        </w:r>
-      </w:hyperlink>
-    </w:p>
-    <w:p>
-      <w:pPr>
-        <w:pStyle w:val="TOC2"/>
-        <w:tabs>
-          <w:tab w:val="right" w:leader="dot" w:pos="9962"/>
-        </w:tabs>
-        <w:rPr>
-          <w:rFonts w:eastAsiaTheme="minorEastAsia" w:cstheme="minorBidi"/>
-          <w:noProof/>
-          <w:kern w:val="0"/>
-          <w:szCs w:val="22"/>
-          <w:lang w:eastAsia="en-US" w:bidi="ar-SA"/>
-        </w:rPr>
-      </w:pPr>
-      <w:hyperlink w:anchor="_Toc91072884" w:history="1">
-        <w:r>
-          <w:rPr>
-            <w:rStyle w:val="Hyperlink"/>
-            <w:noProof/>
-          </w:rPr>
-          <w:t>Prerequisites</w:t>
-        </w:r>
-        <w:r>
-          <w:rPr>
-            <w:noProof/>
-            <w:webHidden/>
-          </w:rPr>
-          <w:tab/>
-        </w:r>
-        <w:r>
-          <w:rPr>
-            <w:noProof/>
-            <w:webHidden/>
-          </w:rPr>
-          <w:fldChar w:fldCharType="begin"/>
-        </w:r>
-        <w:r>
-          <w:rPr>
-            <w:noProof/>
-            <w:webHidden/>
-          </w:rPr>
-          <w:instrText xml:space="preserve"> PAGEREF _Toc91072884 \h </w:instrText>
-        </w:r>
-        <w:r>
-          <w:rPr>
-            <w:noProof/>
-            <w:webHidden/>
-          </w:rPr>
-        </w:r>
-        <w:r>
-          <w:rPr>
-            <w:noProof/>
-            <w:webHidden/>
-          </w:rPr>
-          <w:fldChar w:fldCharType="separate"/>
-        </w:r>
-        <w:r>
-          <w:rPr>
-            <w:noProof/>
-            <w:webHidden/>
-          </w:rPr>
-          <w:t>3</w:t>
-        </w:r>
-        <w:r>
-          <w:rPr>
-            <w:noProof/>
-            <w:webHidden/>
-          </w:rPr>
-          <w:fldChar w:fldCharType="end"/>
-        </w:r>
-      </w:hyperlink>
-    </w:p>
-    <w:p>
-      <w:pPr>
-        <w:pStyle w:val="TOC2"/>
-        <w:tabs>
-          <w:tab w:val="right" w:leader="dot" w:pos="9962"/>
-        </w:tabs>
-        <w:rPr>
-          <w:rFonts w:eastAsiaTheme="minorEastAsia" w:cstheme="minorBidi"/>
-          <w:noProof/>
-          <w:kern w:val="0"/>
-          <w:szCs w:val="22"/>
-          <w:lang w:eastAsia="en-US" w:bidi="ar-SA"/>
-        </w:rPr>
-      </w:pPr>
-      <w:hyperlink w:anchor="_Toc91072885" w:history="1">
-        <w:r>
-          <w:rPr>
-            <w:rStyle w:val="Hyperlink"/>
-            <w:noProof/>
-          </w:rPr>
-          <w:t>Downloading Babelfish Compass</w:t>
-        </w:r>
-        <w:r>
-          <w:rPr>
-            <w:noProof/>
-            <w:webHidden/>
-          </w:rPr>
-          <w:tab/>
-        </w:r>
-        <w:r>
-          <w:rPr>
-            <w:noProof/>
-            <w:webHidden/>
-          </w:rPr>
-          <w:fldChar w:fldCharType="begin"/>
-        </w:r>
-        <w:r>
-          <w:rPr>
-            <w:noProof/>
-            <w:webHidden/>
-          </w:rPr>
-          <w:instrText xml:space="preserve"> PAGEREF _Toc91072885 \h </w:instrText>
-        </w:r>
-        <w:r>
-          <w:rPr>
-            <w:noProof/>
-            <w:webHidden/>
-          </w:rPr>
-        </w:r>
-        <w:r>
-          <w:rPr>
-            <w:noProof/>
-            <w:webHidden/>
-          </w:rPr>
-          <w:fldChar w:fldCharType="separate"/>
-        </w:r>
-        <w:r>
-          <w:rPr>
-            <w:noProof/>
-            <w:webHidden/>
-          </w:rPr>
-          <w:t>3</w:t>
-        </w:r>
-        <w:r>
-          <w:rPr>
-            <w:noProof/>
-            <w:webHidden/>
-          </w:rPr>
-          <w:fldChar w:fldCharType="end"/>
-        </w:r>
-      </w:hyperlink>
-    </w:p>
-    <w:p>
-      <w:pPr>
-        <w:pStyle w:val="TOC2"/>
-        <w:tabs>
-          <w:tab w:val="right" w:leader="dot" w:pos="9962"/>
-        </w:tabs>
-        <w:rPr>
-          <w:rFonts w:eastAsiaTheme="minorEastAsia" w:cstheme="minorBidi"/>
-          <w:noProof/>
-          <w:kern w:val="0"/>
-          <w:szCs w:val="22"/>
-          <w:lang w:eastAsia="en-US" w:bidi="ar-SA"/>
-        </w:rPr>
-      </w:pPr>
-      <w:hyperlink w:anchor="_Toc91072886" w:history="1">
-        <w:r>
-          <w:rPr>
-            <w:rStyle w:val="Hyperlink"/>
-            <w:noProof/>
-          </w:rPr>
-          <w:t>Installation</w:t>
-        </w:r>
-        <w:r>
-          <w:rPr>
-            <w:noProof/>
-            <w:webHidden/>
-          </w:rPr>
-          <w:tab/>
-        </w:r>
-        <w:r>
-          <w:rPr>
-            <w:noProof/>
-            <w:webHidden/>
-          </w:rPr>
-          <w:fldChar w:fldCharType="begin"/>
-        </w:r>
-        <w:r>
-          <w:rPr>
-            <w:noProof/>
-            <w:webHidden/>
-          </w:rPr>
-          <w:instrText xml:space="preserve"> PAGEREF _Toc91072886 \h </w:instrText>
-        </w:r>
-        <w:r>
-          <w:rPr>
-            <w:noProof/>
-            <w:webHidden/>
-          </w:rPr>
-        </w:r>
-        <w:r>
-          <w:rPr>
-            <w:noProof/>
-            <w:webHidden/>
-          </w:rPr>
-          <w:fldChar w:fldCharType="separate"/>
-        </w:r>
-        <w:r>
-          <w:rPr>
-            <w:noProof/>
-            <w:webHidden/>
-          </w:rPr>
-          <w:t>4</w:t>
+          <w:t>2</w:t>
         </w:r>
         <w:r>
           <w:rPr>
@@ -580,13 +383,13 @@
           <w:lang w:eastAsia="en-US" w:bidi="ar-SA"/>
         </w:rPr>
       </w:pPr>
-      <w:hyperlink w:anchor="_Toc91072887" w:history="1">
+      <w:hyperlink w:anchor="_Toc94129749" w:history="1">
         <w:r>
           <w:rPr>
             <w:rStyle w:val="Hyperlink"/>
             <w:noProof/>
           </w:rPr>
-          <w:t>Running Babelfish Compass on Windows</w:t>
+          <w:t>Installing Babelfish Compass</w:t>
         </w:r>
         <w:r>
           <w:rPr>
@@ -607,7 +410,7 @@
             <w:noProof/>
             <w:webHidden/>
           </w:rPr>
-          <w:instrText xml:space="preserve"> PAGEREF _Toc91072887 \h </w:instrText>
+          <w:instrText xml:space="preserve"> PAGEREF _Toc94129749 \h </w:instrText>
         </w:r>
         <w:r>
           <w:rPr>
@@ -627,7 +430,223 @@
             <w:noProof/>
             <w:webHidden/>
           </w:rPr>
-          <w:t>4</w:t>
+          <w:t>2</w:t>
+        </w:r>
+        <w:r>
+          <w:rPr>
+            <w:noProof/>
+            <w:webHidden/>
+          </w:rPr>
+          <w:fldChar w:fldCharType="end"/>
+        </w:r>
+      </w:hyperlink>
+    </w:p>
+    <w:p>
+      <w:pPr>
+        <w:pStyle w:val="TOC2"/>
+        <w:tabs>
+          <w:tab w:val="right" w:leader="dot" w:pos="9962"/>
+        </w:tabs>
+        <w:rPr>
+          <w:rFonts w:eastAsiaTheme="minorEastAsia" w:cstheme="minorBidi"/>
+          <w:noProof/>
+          <w:kern w:val="0"/>
+          <w:szCs w:val="22"/>
+          <w:lang w:eastAsia="en-US" w:bidi="ar-SA"/>
+        </w:rPr>
+      </w:pPr>
+      <w:hyperlink w:anchor="_Toc94129750" w:history="1">
+        <w:r>
+          <w:rPr>
+            <w:rStyle w:val="Hyperlink"/>
+            <w:noProof/>
+          </w:rPr>
+          <w:t>Prerequisites</w:t>
+        </w:r>
+        <w:r>
+          <w:rPr>
+            <w:noProof/>
+            <w:webHidden/>
+          </w:rPr>
+          <w:tab/>
+        </w:r>
+        <w:r>
+          <w:rPr>
+            <w:noProof/>
+            <w:webHidden/>
+          </w:rPr>
+          <w:fldChar w:fldCharType="begin"/>
+        </w:r>
+        <w:r>
+          <w:rPr>
+            <w:noProof/>
+            <w:webHidden/>
+          </w:rPr>
+          <w:instrText xml:space="preserve"> PAGEREF _Toc94129750 \h </w:instrText>
+        </w:r>
+        <w:r>
+          <w:rPr>
+            <w:noProof/>
+            <w:webHidden/>
+          </w:rPr>
+        </w:r>
+        <w:r>
+          <w:rPr>
+            <w:noProof/>
+            <w:webHidden/>
+          </w:rPr>
+          <w:fldChar w:fldCharType="separate"/>
+        </w:r>
+        <w:r>
+          <w:rPr>
+            <w:noProof/>
+            <w:webHidden/>
+          </w:rPr>
+          <w:t>2</w:t>
+        </w:r>
+        <w:r>
+          <w:rPr>
+            <w:noProof/>
+            <w:webHidden/>
+          </w:rPr>
+          <w:fldChar w:fldCharType="end"/>
+        </w:r>
+      </w:hyperlink>
+    </w:p>
+    <w:p>
+      <w:pPr>
+        <w:pStyle w:val="TOC2"/>
+        <w:tabs>
+          <w:tab w:val="right" w:leader="dot" w:pos="9962"/>
+        </w:tabs>
+        <w:rPr>
+          <w:rFonts w:eastAsiaTheme="minorEastAsia" w:cstheme="minorBidi"/>
+          <w:noProof/>
+          <w:kern w:val="0"/>
+          <w:szCs w:val="22"/>
+          <w:lang w:eastAsia="en-US" w:bidi="ar-SA"/>
+        </w:rPr>
+      </w:pPr>
+      <w:hyperlink w:anchor="_Toc94129751" w:history="1">
+        <w:r>
+          <w:rPr>
+            <w:rStyle w:val="Hyperlink"/>
+            <w:noProof/>
+          </w:rPr>
+          <w:t>Downloading Babelfish Compass</w:t>
+        </w:r>
+        <w:r>
+          <w:rPr>
+            <w:noProof/>
+            <w:webHidden/>
+          </w:rPr>
+          <w:tab/>
+        </w:r>
+        <w:r>
+          <w:rPr>
+            <w:noProof/>
+            <w:webHidden/>
+          </w:rPr>
+          <w:fldChar w:fldCharType="begin"/>
+        </w:r>
+        <w:r>
+          <w:rPr>
+            <w:noProof/>
+            <w:webHidden/>
+          </w:rPr>
+          <w:instrText xml:space="preserve"> PAGEREF _Toc94129751 \h </w:instrText>
+        </w:r>
+        <w:r>
+          <w:rPr>
+            <w:noProof/>
+            <w:webHidden/>
+          </w:rPr>
+        </w:r>
+        <w:r>
+          <w:rPr>
+            <w:noProof/>
+            <w:webHidden/>
+          </w:rPr>
+          <w:fldChar w:fldCharType="separate"/>
+        </w:r>
+        <w:r>
+          <w:rPr>
+            <w:noProof/>
+            <w:webHidden/>
+          </w:rPr>
+          <w:t>3</w:t>
+        </w:r>
+        <w:r>
+          <w:rPr>
+            <w:noProof/>
+            <w:webHidden/>
+          </w:rPr>
+          <w:fldChar w:fldCharType="end"/>
+        </w:r>
+      </w:hyperlink>
+    </w:p>
+    <w:p>
+      <w:pPr>
+        <w:pStyle w:val="TOC2"/>
+        <w:tabs>
+          <w:tab w:val="right" w:leader="dot" w:pos="9962"/>
+        </w:tabs>
+        <w:rPr>
+          <w:rFonts w:eastAsiaTheme="minorEastAsia" w:cstheme="minorBidi"/>
+          <w:noProof/>
+          <w:kern w:val="0"/>
+          <w:szCs w:val="22"/>
+          <w:lang w:eastAsia="en-US" w:bidi="ar-SA"/>
+        </w:rPr>
+      </w:pPr>
+      <w:hyperlink w:anchor="_Toc94129752" w:history="1">
+        <w:r>
+          <w:rPr>
+            <w:rStyle w:val="Hyperlink"/>
+            <w:noProof/>
+          </w:rPr>
+          <w:t>Installation</w:t>
+        </w:r>
+        <w:r>
+          <w:rPr>
+            <w:noProof/>
+            <w:webHidden/>
+          </w:rPr>
+          <w:tab/>
+        </w:r>
+        <w:r>
+          <w:rPr>
+            <w:noProof/>
+            <w:webHidden/>
+          </w:rPr>
+          <w:fldChar w:fldCharType="begin"/>
+        </w:r>
+        <w:r>
+          <w:rPr>
+            <w:noProof/>
+            <w:webHidden/>
+          </w:rPr>
+          <w:instrText xml:space="preserve"> PAGEREF _Toc94129752 \h </w:instrText>
+        </w:r>
+        <w:r>
+          <w:rPr>
+            <w:noProof/>
+            <w:webHidden/>
+          </w:rPr>
+        </w:r>
+        <w:r>
+          <w:rPr>
+            <w:noProof/>
+            <w:webHidden/>
+          </w:rPr>
+          <w:fldChar w:fldCharType="separate"/>
+        </w:r>
+        <w:r>
+          <w:rPr>
+            <w:noProof/>
+            <w:webHidden/>
+          </w:rPr>
+          <w:t>3</w:t>
         </w:r>
         <w:r>
           <w:rPr>
@@ -651,13 +670,13 @@
           <w:lang w:eastAsia="en-US" w:bidi="ar-SA"/>
         </w:rPr>
       </w:pPr>
-      <w:hyperlink w:anchor="_Toc91072888" w:history="1">
+      <w:hyperlink w:anchor="_Toc94129753" w:history="1">
         <w:r>
           <w:rPr>
             <w:rStyle w:val="Hyperlink"/>
             <w:noProof/>
           </w:rPr>
-          <w:t>Running Babelfish Compass (Mac/Linux)</w:t>
+          <w:t>Running Babelfish Compass on Windows</w:t>
         </w:r>
         <w:r>
           <w:rPr>
@@ -678,7 +697,7 @@
             <w:noProof/>
             <w:webHidden/>
           </w:rPr>
-          <w:instrText xml:space="preserve"> PAGEREF _Toc91072888 \h </w:instrText>
+          <w:instrText xml:space="preserve"> PAGEREF _Toc94129753 \h </w:instrText>
         </w:r>
         <w:r>
           <w:rPr>
@@ -698,7 +717,7 @@
             <w:noProof/>
             <w:webHidden/>
           </w:rPr>
-          <w:t>5</w:t>
+          <w:t>4</w:t>
         </w:r>
         <w:r>
           <w:rPr>
@@ -722,13 +741,13 @@
           <w:lang w:eastAsia="en-US" w:bidi="ar-SA"/>
         </w:rPr>
       </w:pPr>
-      <w:hyperlink w:anchor="_Toc91072889" w:history="1">
+      <w:hyperlink w:anchor="_Toc94129754" w:history="1">
         <w:r>
           <w:rPr>
             <w:rStyle w:val="Hyperlink"/>
             <w:noProof/>
           </w:rPr>
-          <w:t>Reports, applications, and input files</w:t>
+          <w:t>Running Babelfish Compass (Mac/Linux)</w:t>
         </w:r>
         <w:r>
           <w:rPr>
@@ -749,7 +768,7 @@
             <w:noProof/>
             <w:webHidden/>
           </w:rPr>
-          <w:instrText xml:space="preserve"> PAGEREF _Toc91072889 \h </w:instrText>
+          <w:instrText xml:space="preserve"> PAGEREF _Toc94129754 \h </w:instrText>
         </w:r>
         <w:r>
           <w:rPr>
@@ -769,79 +788,7 @@
             <w:noProof/>
             <w:webHidden/>
           </w:rPr>
-          <w:t>6</w:t>
-        </w:r>
-        <w:r>
-          <w:rPr>
-            <w:noProof/>
-            <w:webHidden/>
-          </w:rPr>
-          <w:fldChar w:fldCharType="end"/>
-        </w:r>
-      </w:hyperlink>
-    </w:p>
-    <w:p>
-      <w:pPr>
-        <w:pStyle w:val="TOC2"/>
-        <w:tabs>
-          <w:tab w:val="right" w:leader="dot" w:pos="9962"/>
-        </w:tabs>
-        <w:rPr>
-          <w:rFonts w:eastAsiaTheme="minorEastAsia" w:cstheme="minorBidi"/>
-          <w:noProof/>
-          <w:kern w:val="0"/>
-          <w:szCs w:val="22"/>
-          <w:lang w:eastAsia="en-US" w:bidi="ar-SA"/>
-        </w:rPr>
-      </w:pPr>
-      <w:hyperlink w:anchor="_Toc91072890" w:history="1">
-        <w:r>
-          <w:rPr>
-            <w:rStyle w:val="Hyperlink"/>
-            <w:noProof/>
-          </w:rPr>
-          <w:t>Report directory location</w:t>
-        </w:r>
-        <w:r>
-          <w:rPr>
-            <w:noProof/>
-            <w:webHidden/>
-          </w:rPr>
-          <w:tab/>
-        </w:r>
-        <w:r>
-          <w:rPr>
-            <w:noProof/>
-            <w:webHidden/>
-          </w:rPr>
-          <w:fldChar w:fldCharType="begin"/>
-        </w:r>
-        <w:r>
-          <w:rPr>
-            <w:noProof/>
-            <w:webHidden/>
-          </w:rPr>
-          <w:instrText xml:space="preserve"> PAGEREF _Toc91072890 \h </w:instrText>
-        </w:r>
-        <w:r>
-          <w:rPr>
-            <w:noProof/>
-            <w:webHidden/>
-          </w:rPr>
-        </w:r>
-        <w:r>
-          <w:rPr>
-            <w:noProof/>
-            <w:webHidden/>
-          </w:rPr>
-          <w:fldChar w:fldCharType="separate"/>
-        </w:r>
-        <w:r>
-          <w:rPr>
-            <w:noProof/>
-            <w:webHidden/>
-          </w:rPr>
-          <w:t>7</w:t>
+          <w:t>4</w:t>
         </w:r>
         <w:r>
           <w:rPr>
@@ -865,13 +812,13 @@
           <w:lang w:eastAsia="en-US" w:bidi="ar-SA"/>
         </w:rPr>
       </w:pPr>
-      <w:hyperlink w:anchor="_Toc91072891" w:history="1">
+      <w:hyperlink w:anchor="_Toc94129755" w:history="1">
         <w:r>
           <w:rPr>
             <w:rStyle w:val="Hyperlink"/>
             <w:noProof/>
           </w:rPr>
-          <w:t>Specifying the Babelfish version</w:t>
+          <w:t>Reports, applications, and input files</w:t>
         </w:r>
         <w:r>
           <w:rPr>
@@ -892,7 +839,7 @@
             <w:noProof/>
             <w:webHidden/>
           </w:rPr>
-          <w:instrText xml:space="preserve"> PAGEREF _Toc91072891 \h </w:instrText>
+          <w:instrText xml:space="preserve"> PAGEREF _Toc94129755 \h </w:instrText>
         </w:r>
         <w:r>
           <w:rPr>
@@ -912,7 +859,79 @@
             <w:noProof/>
             <w:webHidden/>
           </w:rPr>
-          <w:t>7</w:t>
+          <w:t>5</w:t>
+        </w:r>
+        <w:r>
+          <w:rPr>
+            <w:noProof/>
+            <w:webHidden/>
+          </w:rPr>
+          <w:fldChar w:fldCharType="end"/>
+        </w:r>
+      </w:hyperlink>
+    </w:p>
+    <w:p>
+      <w:pPr>
+        <w:pStyle w:val="TOC2"/>
+        <w:tabs>
+          <w:tab w:val="right" w:leader="dot" w:pos="9962"/>
+        </w:tabs>
+        <w:rPr>
+          <w:rFonts w:eastAsiaTheme="minorEastAsia" w:cstheme="minorBidi"/>
+          <w:noProof/>
+          <w:kern w:val="0"/>
+          <w:szCs w:val="22"/>
+          <w:lang w:eastAsia="en-US" w:bidi="ar-SA"/>
+        </w:rPr>
+      </w:pPr>
+      <w:hyperlink w:anchor="_Toc94129756" w:history="1">
+        <w:r>
+          <w:rPr>
+            <w:rStyle w:val="Hyperlink"/>
+            <w:noProof/>
+          </w:rPr>
+          <w:t>Report directory location</w:t>
+        </w:r>
+        <w:r>
+          <w:rPr>
+            <w:noProof/>
+            <w:webHidden/>
+          </w:rPr>
+          <w:tab/>
+        </w:r>
+        <w:r>
+          <w:rPr>
+            <w:noProof/>
+            <w:webHidden/>
+          </w:rPr>
+          <w:fldChar w:fldCharType="begin"/>
+        </w:r>
+        <w:r>
+          <w:rPr>
+            <w:noProof/>
+            <w:webHidden/>
+          </w:rPr>
+          <w:instrText xml:space="preserve"> PAGEREF _Toc94129756 \h </w:instrText>
+        </w:r>
+        <w:r>
+          <w:rPr>
+            <w:noProof/>
+            <w:webHidden/>
+          </w:rPr>
+        </w:r>
+        <w:r>
+          <w:rPr>
+            <w:noProof/>
+            <w:webHidden/>
+          </w:rPr>
+          <w:fldChar w:fldCharType="separate"/>
+        </w:r>
+        <w:r>
+          <w:rPr>
+            <w:noProof/>
+            <w:webHidden/>
+          </w:rPr>
+          <w:t>6</w:t>
         </w:r>
         <w:r>
           <w:rPr>
@@ -936,13 +955,13 @@
           <w:lang w:eastAsia="en-US" w:bidi="ar-SA"/>
         </w:rPr>
       </w:pPr>
-      <w:hyperlink w:anchor="_Toc91072892" w:history="1">
+      <w:hyperlink w:anchor="_Toc94129757" w:history="1">
         <w:r>
           <w:rPr>
             <w:rStyle w:val="Hyperlink"/>
             <w:noProof/>
           </w:rPr>
-          <w:t>Command-line options</w:t>
+          <w:t>Specifying the Babelfish version</w:t>
         </w:r>
         <w:r>
           <w:rPr>
@@ -963,7 +982,7 @@
             <w:noProof/>
             <w:webHidden/>
           </w:rPr>
-          <w:instrText xml:space="preserve"> PAGEREF _Toc91072892 \h </w:instrText>
+          <w:instrText xml:space="preserve"> PAGEREF _Toc94129757 \h </w:instrText>
         </w:r>
         <w:r>
           <w:rPr>
@@ -983,79 +1002,7 @@
             <w:noProof/>
             <w:webHidden/>
           </w:rPr>
-          <w:t>8</w:t>
-        </w:r>
-        <w:r>
-          <w:rPr>
-            <w:noProof/>
-            <w:webHidden/>
-          </w:rPr>
-          <w:fldChar w:fldCharType="end"/>
-        </w:r>
-      </w:hyperlink>
-    </w:p>
-    <w:p>
-      <w:pPr>
-        <w:pStyle w:val="TOC2"/>
-        <w:tabs>
-          <w:tab w:val="right" w:leader="dot" w:pos="9962"/>
-        </w:tabs>
-        <w:rPr>
-          <w:rFonts w:eastAsiaTheme="minorEastAsia" w:cstheme="minorBidi"/>
-          <w:noProof/>
-          <w:kern w:val="0"/>
-          <w:szCs w:val="22"/>
-          <w:lang w:eastAsia="en-US" w:bidi="ar-SA"/>
-        </w:rPr>
-      </w:pPr>
-      <w:hyperlink w:anchor="_Toc91072893" w:history="1">
-        <w:r>
-          <w:rPr>
-            <w:rStyle w:val="Hyperlink"/>
-            <w:noProof/>
-          </w:rPr>
-          <w:t>Examples</w:t>
-        </w:r>
-        <w:r>
-          <w:rPr>
-            <w:noProof/>
-            <w:webHidden/>
-          </w:rPr>
-          <w:tab/>
-        </w:r>
-        <w:r>
-          <w:rPr>
-            <w:noProof/>
-            <w:webHidden/>
-          </w:rPr>
-          <w:fldChar w:fldCharType="begin"/>
-        </w:r>
-        <w:r>
-          <w:rPr>
-            <w:noProof/>
-            <w:webHidden/>
-          </w:rPr>
-          <w:instrText xml:space="preserve"> PAGEREF _Toc91072893 \h </w:instrText>
-        </w:r>
-        <w:r>
-          <w:rPr>
-            <w:noProof/>
-            <w:webHidden/>
-          </w:rPr>
-        </w:r>
-        <w:r>
-          <w:rPr>
-            <w:noProof/>
-            <w:webHidden/>
-          </w:rPr>
-          <w:fldChar w:fldCharType="separate"/>
-        </w:r>
-        <w:r>
-          <w:rPr>
-            <w:noProof/>
-            <w:webHidden/>
-          </w:rPr>
-          <w:t>11</w:t>
+          <w:t>6</w:t>
         </w:r>
         <w:r>
           <w:rPr>
@@ -1079,13 +1026,13 @@
           <w:lang w:eastAsia="en-US" w:bidi="ar-SA"/>
         </w:rPr>
       </w:pPr>
-      <w:hyperlink w:anchor="_Toc91072894" w:history="1">
+      <w:hyperlink w:anchor="_Toc94129758" w:history="1">
         <w:r>
           <w:rPr>
             <w:rStyle w:val="Hyperlink"/>
             <w:noProof/>
           </w:rPr>
-          <w:t>Automatic rewriting of unsupported features</w:t>
+          <w:t>Command-line options</w:t>
         </w:r>
         <w:r>
           <w:rPr>
@@ -1106,7 +1053,7 @@
             <w:noProof/>
             <w:webHidden/>
           </w:rPr>
-          <w:instrText xml:space="preserve"> PAGEREF _Toc91072894 \h </w:instrText>
+          <w:instrText xml:space="preserve"> PAGEREF _Toc94129758 \h </w:instrText>
         </w:r>
         <w:r>
           <w:rPr>
@@ -1126,14 +1073,79 @@
             <w:noProof/>
             <w:webHidden/>
           </w:rPr>
-          <w:t>1</w:t>
-        </w:r>
-        <w:r>
-          <w:rPr>
-            <w:noProof/>
-            <w:webHidden/>
-          </w:rPr>
-          <w:t>2</w:t>
+          <w:t>7</w:t>
+        </w:r>
+        <w:r>
+          <w:rPr>
+            <w:noProof/>
+            <w:webHidden/>
+          </w:rPr>
+          <w:fldChar w:fldCharType="end"/>
+        </w:r>
+      </w:hyperlink>
+    </w:p>
+    <w:p>
+      <w:pPr>
+        <w:pStyle w:val="TOC2"/>
+        <w:tabs>
+          <w:tab w:val="right" w:leader="dot" w:pos="9962"/>
+        </w:tabs>
+        <w:rPr>
+          <w:rFonts w:eastAsiaTheme="minorEastAsia" w:cstheme="minorBidi"/>
+          <w:noProof/>
+          <w:kern w:val="0"/>
+          <w:szCs w:val="22"/>
+          <w:lang w:eastAsia="en-US" w:bidi="ar-SA"/>
+        </w:rPr>
+      </w:pPr>
+      <w:hyperlink w:anchor="_Toc94129759" w:history="1">
+        <w:r>
+          <w:rPr>
+            <w:rStyle w:val="Hyperlink"/>
+            <w:noProof/>
+          </w:rPr>
+          <w:t>Examples</w:t>
+        </w:r>
+        <w:r>
+          <w:rPr>
+            <w:noProof/>
+            <w:webHidden/>
+          </w:rPr>
+          <w:tab/>
+        </w:r>
+        <w:r>
+          <w:rPr>
+            <w:noProof/>
+            <w:webHidden/>
+          </w:rPr>
+          <w:fldChar w:fldCharType="begin"/>
+        </w:r>
+        <w:r>
+          <w:rPr>
+            <w:noProof/>
+            <w:webHidden/>
+          </w:rPr>
+          <w:instrText xml:space="preserve"> PAGEREF _Toc94129759 \h </w:instrText>
+        </w:r>
+        <w:r>
+          <w:rPr>
+            <w:noProof/>
+            <w:webHidden/>
+          </w:rPr>
+        </w:r>
+        <w:r>
+          <w:rPr>
+            <w:noProof/>
+            <w:webHidden/>
+          </w:rPr>
+          <w:fldChar w:fldCharType="separate"/>
+        </w:r>
+        <w:r>
+          <w:rPr>
+            <w:noProof/>
+            <w:webHidden/>
+          </w:rPr>
+          <w:t>10</w:t>
         </w:r>
         <w:r>
           <w:rPr>
@@ -1157,13 +1169,13 @@
           <w:lang w:eastAsia="en-US" w:bidi="ar-SA"/>
         </w:rPr>
       </w:pPr>
-      <w:hyperlink w:anchor="_Toc91072895" w:history="1">
+      <w:hyperlink w:anchor="_Toc94129760" w:history="1">
         <w:r>
           <w:rPr>
             <w:rStyle w:val="Hyperlink"/>
             <w:noProof/>
           </w:rPr>
-          <w:t>File handling</w:t>
+          <w:t>Automatic rewriting of unsupported features</w:t>
         </w:r>
         <w:r>
           <w:rPr>
@@ -1184,7 +1196,7 @@
             <w:noProof/>
             <w:webHidden/>
           </w:rPr>
-          <w:instrText xml:space="preserve"> PAGEREF _Toc91072895 \h </w:instrText>
+          <w:instrText xml:space="preserve"> PAGEREF _Toc94129760 \h </w:instrText>
         </w:r>
         <w:r>
           <w:rPr>
@@ -1204,7 +1216,7 @@
             <w:noProof/>
             <w:webHidden/>
           </w:rPr>
-          <w:t>13</w:t>
+          <w:t>11</w:t>
         </w:r>
         <w:r>
           <w:rPr>
@@ -1228,13 +1240,13 @@
           <w:lang w:eastAsia="en-US" w:bidi="ar-SA"/>
         </w:rPr>
       </w:pPr>
-      <w:hyperlink w:anchor="_Toc91072896" w:history="1">
+      <w:hyperlink w:anchor="_Toc94129761" w:history="1">
         <w:r>
           <w:rPr>
             <w:rStyle w:val="Hyperlink"/>
             <w:noProof/>
           </w:rPr>
-          <w:t>The BabelfishFeatures.cfg file</w:t>
+          <w:t>File handling</w:t>
         </w:r>
         <w:r>
           <w:rPr>
@@ -1255,7 +1267,7 @@
             <w:noProof/>
             <w:webHidden/>
           </w:rPr>
-          <w:instrText xml:space="preserve"> PAGEREF _Toc91072896 \h </w:instrText>
+          <w:instrText xml:space="preserve"> PAGEREF _Toc94129761 \h </w:instrText>
         </w:r>
         <w:r>
           <w:rPr>
@@ -1275,151 +1287,7 @@
             <w:noProof/>
             <w:webHidden/>
           </w:rPr>
-          <w:t>14</w:t>
-        </w:r>
-        <w:r>
-          <w:rPr>
-            <w:noProof/>
-            <w:webHidden/>
-          </w:rPr>
-          <w:fldChar w:fldCharType="end"/>
-        </w:r>
-      </w:hyperlink>
-    </w:p>
-    <w:p>
-      <w:pPr>
-        <w:pStyle w:val="TOC2"/>
-        <w:tabs>
-          <w:tab w:val="right" w:leader="dot" w:pos="9962"/>
-        </w:tabs>
-        <w:rPr>
-          <w:rFonts w:eastAsiaTheme="minorEastAsia" w:cstheme="minorBidi"/>
-          <w:noProof/>
-          <w:kern w:val="0"/>
-          <w:szCs w:val="22"/>
-          <w:lang w:eastAsia="en-US" w:bidi="ar-SA"/>
-        </w:rPr>
-      </w:pPr>
-      <w:hyperlink w:anchor="_Toc91072897" w:history="1">
-        <w:r>
-          <w:rPr>
-            <w:rStyle w:val="Hyperlink"/>
-            <w:noProof/>
-          </w:rPr>
-          <w:t>SQL feature classifications</w:t>
-        </w:r>
-        <w:r>
-          <w:rPr>
-            <w:noProof/>
-            <w:webHidden/>
-          </w:rPr>
-          <w:tab/>
-        </w:r>
-        <w:r>
-          <w:rPr>
-            <w:noProof/>
-            <w:webHidden/>
-          </w:rPr>
-          <w:fldChar w:fldCharType="begin"/>
-        </w:r>
-        <w:r>
-          <w:rPr>
-            <w:noProof/>
-            <w:webHidden/>
-          </w:rPr>
-          <w:instrText xml:space="preserve"> PAGEREF _Toc91072897 \h </w:instrText>
-        </w:r>
-        <w:r>
-          <w:rPr>
-            <w:noProof/>
-            <w:webHidden/>
-          </w:rPr>
-        </w:r>
-        <w:r>
-          <w:rPr>
-            <w:noProof/>
-            <w:webHidden/>
-          </w:rPr>
-          <w:fldChar w:fldCharType="separate"/>
-        </w:r>
-        <w:r>
-          <w:rPr>
-            <w:noProof/>
-            <w:webHidden/>
-          </w:rPr>
-          <w:t>14</w:t>
-        </w:r>
-        <w:r>
-          <w:rPr>
-            <w:noProof/>
-            <w:webHidden/>
-          </w:rPr>
-          <w:fldChar w:fldCharType="end"/>
-        </w:r>
-      </w:hyperlink>
-    </w:p>
-    <w:p>
-      <w:pPr>
-        <w:pStyle w:val="TOC2"/>
-        <w:tabs>
-          <w:tab w:val="right" w:leader="dot" w:pos="9962"/>
-        </w:tabs>
-        <w:rPr>
-          <w:rFonts w:eastAsiaTheme="minorEastAsia" w:cstheme="minorBidi"/>
-          <w:noProof/>
-          <w:kern w:val="0"/>
-          <w:szCs w:val="22"/>
-          <w:lang w:eastAsia="en-US" w:bidi="ar-SA"/>
-        </w:rPr>
-      </w:pPr>
-      <w:hyperlink w:anchor="_Toc91072898" w:history="1">
-        <w:r>
-          <w:rPr>
-            <w:rStyle w:val="Hyperlink"/>
-            <w:noProof/>
-          </w:rPr>
-          <w:t>Example: BabelfishFeatures.cfg</w:t>
-        </w:r>
-        <w:r>
-          <w:rPr>
-            <w:noProof/>
-            <w:webHidden/>
-          </w:rPr>
-          <w:tab/>
-        </w:r>
-        <w:r>
-          <w:rPr>
-            <w:noProof/>
-            <w:webHidden/>
-          </w:rPr>
-          <w:fldChar w:fldCharType="begin"/>
-        </w:r>
-        <w:r>
-          <w:rPr>
-            <w:noProof/>
-            <w:webHidden/>
-          </w:rPr>
-          <w:instrText xml:space="preserve"> PAGEREF _Toc91072898 \h </w:instrText>
-        </w:r>
-        <w:r>
-          <w:rPr>
-            <w:noProof/>
-            <w:webHidden/>
-          </w:rPr>
-        </w:r>
-        <w:r>
-          <w:rPr>
-            <w:noProof/>
-            <w:webHidden/>
-          </w:rPr>
-          <w:fldChar w:fldCharType="separate"/>
-        </w:r>
-        <w:r>
-          <w:rPr>
-            <w:noProof/>
-            <w:webHidden/>
-          </w:rPr>
-          <w:t>14</w:t>
+          <w:t>12</w:t>
         </w:r>
         <w:r>
           <w:rPr>
@@ -1443,13 +1311,13 @@
           <w:lang w:eastAsia="en-US" w:bidi="ar-SA"/>
         </w:rPr>
       </w:pPr>
-      <w:hyperlink w:anchor="_Toc91072899" w:history="1">
+      <w:hyperlink w:anchor="_Toc94129762" w:history="1">
         <w:r>
           <w:rPr>
             <w:rStyle w:val="Hyperlink"/>
             <w:noProof/>
           </w:rPr>
-          <w:t>The BabelfishCompassUser.cfg file (classification overrides)</w:t>
+          <w:t>The BabelfishFeatures.cfg file</w:t>
         </w:r>
         <w:r>
           <w:rPr>
@@ -1470,7 +1338,7 @@
             <w:noProof/>
             <w:webHidden/>
           </w:rPr>
-          <w:instrText xml:space="preserve"> PAGEREF _Toc91072899 \h </w:instrText>
+          <w:instrText xml:space="preserve"> PAGEREF _Toc94129762 \h </w:instrText>
         </w:r>
         <w:r>
           <w:rPr>
@@ -1490,7 +1358,7 @@
             <w:noProof/>
             <w:webHidden/>
           </w:rPr>
-          <w:t>15</w:t>
+          <w:t>13</w:t>
         </w:r>
         <w:r>
           <w:rPr>
@@ -1515,13 +1383,13 @@
           <w:lang w:eastAsia="en-US" w:bidi="ar-SA"/>
         </w:rPr>
       </w:pPr>
-      <w:hyperlink w:anchor="_Toc91072900" w:history="1">
+      <w:hyperlink w:anchor="_Toc94129763" w:history="1">
         <w:r>
           <w:rPr>
             <w:rStyle w:val="Hyperlink"/>
             <w:noProof/>
           </w:rPr>
-          <w:t>Example: overriding default classification and reporting group</w:t>
+          <w:t>SQL feature classifications</w:t>
         </w:r>
         <w:r>
           <w:rPr>
@@ -1542,7 +1410,7 @@
             <w:noProof/>
             <w:webHidden/>
           </w:rPr>
-          <w:instrText xml:space="preserve"> PAGEREF _Toc91072900 \h </w:instrText>
+          <w:instrText xml:space="preserve"> PAGEREF _Toc94129763 \h </w:instrText>
         </w:r>
         <w:r>
           <w:rPr>
@@ -1562,7 +1430,79 @@
             <w:noProof/>
             <w:webHidden/>
           </w:rPr>
-          <w:t>16</w:t>
+          <w:t>13</w:t>
+        </w:r>
+        <w:r>
+          <w:rPr>
+            <w:noProof/>
+            <w:webHidden/>
+          </w:rPr>
+          <w:fldChar w:fldCharType="end"/>
+        </w:r>
+      </w:hyperlink>
+    </w:p>
+    <w:p>
+      <w:pPr>
+        <w:pStyle w:val="TOC2"/>
+        <w:tabs>
+          <w:tab w:val="right" w:leader="dot" w:pos="9962"/>
+        </w:tabs>
+        <w:rPr>
+          <w:rFonts w:eastAsiaTheme="minorEastAsia" w:cstheme="minorBidi"/>
+          <w:noProof/>
+          <w:kern w:val="0"/>
+          <w:szCs w:val="22"/>
+          <w:lang w:eastAsia="en-US" w:bidi="ar-SA"/>
+        </w:rPr>
+      </w:pPr>
+      <w:hyperlink w:anchor="_Toc94129764" w:history="1">
+        <w:r>
+          <w:rPr>
+            <w:rStyle w:val="Hyperlink"/>
+            <w:noProof/>
+          </w:rPr>
+          <w:t>Example: BabelfishFeatures.cfg</w:t>
+        </w:r>
+        <w:r>
+          <w:rPr>
+            <w:noProof/>
+            <w:webHidden/>
+          </w:rPr>
+          <w:tab/>
+        </w:r>
+        <w:r>
+          <w:rPr>
+            <w:noProof/>
+            <w:webHidden/>
+          </w:rPr>
+          <w:fldChar w:fldCharType="begin"/>
+        </w:r>
+        <w:r>
+          <w:rPr>
+            <w:noProof/>
+            <w:webHidden/>
+          </w:rPr>
+          <w:instrText xml:space="preserve"> PAGEREF _Toc94129764 \h </w:instrText>
+        </w:r>
+        <w:r>
+          <w:rPr>
+            <w:noProof/>
+            <w:webHidden/>
+          </w:rPr>
+        </w:r>
+        <w:r>
+          <w:rPr>
+            <w:noProof/>
+            <w:webHidden/>
+          </w:rPr>
+          <w:fldChar w:fldCharType="separate"/>
+        </w:r>
+        <w:r>
+          <w:rPr>
+            <w:noProof/>
+            <w:webHidden/>
+          </w:rPr>
+          <w:t>13</w:t>
         </w:r>
         <w:r>
           <w:rPr>
@@ -1586,13 +1526,13 @@
           <w:lang w:eastAsia="en-US" w:bidi="ar-SA"/>
         </w:rPr>
       </w:pPr>
-      <w:hyperlink w:anchor="_Toc91072901" w:history="1">
+      <w:hyperlink w:anchor="_Toc94129765" w:history="1">
         <w:r>
           <w:rPr>
             <w:rStyle w:val="Hyperlink"/>
             <w:noProof/>
           </w:rPr>
-          <w:t>Using -pgimport</w:t>
+          <w:t>The BabelfishCompassUser.cfg file (classification overrides)</w:t>
         </w:r>
         <w:r>
           <w:rPr>
@@ -1613,7 +1553,7 @@
             <w:noProof/>
             <w:webHidden/>
           </w:rPr>
-          <w:instrText xml:space="preserve"> PAGEREF _Toc91072901 \h </w:instrText>
+          <w:instrText xml:space="preserve"> PAGEREF _Toc94129765 \h </w:instrText>
         </w:r>
         <w:r>
           <w:rPr>
@@ -1633,7 +1573,7 @@
             <w:noProof/>
             <w:webHidden/>
           </w:rPr>
-          <w:t>17</w:t>
+          <w:t>14</w:t>
         </w:r>
         <w:r>
           <w:rPr>
@@ -1658,13 +1598,13 @@
           <w:lang w:eastAsia="en-US" w:bidi="ar-SA"/>
         </w:rPr>
       </w:pPr>
-      <w:hyperlink w:anchor="_Toc91072902" w:history="1">
+      <w:hyperlink w:anchor="_Toc94129766" w:history="1">
         <w:r>
           <w:rPr>
             <w:rStyle w:val="Hyperlink"/>
             <w:noProof/>
           </w:rPr>
-          <w:t>Schema for imported items</w:t>
+          <w:t>Example: overriding default classification and reporting group</w:t>
         </w:r>
         <w:r>
           <w:rPr>
@@ -1685,7 +1625,7 @@
             <w:noProof/>
             <w:webHidden/>
           </w:rPr>
-          <w:instrText xml:space="preserve"> PAGEREF _Toc91072902 \h </w:instrText>
+          <w:instrText xml:space="preserve"> PAGEREF _Toc94129766 \h </w:instrText>
         </w:r>
         <w:r>
           <w:rPr>
@@ -1705,79 +1645,7 @@
             <w:noProof/>
             <w:webHidden/>
           </w:rPr>
-          <w:t>18</w:t>
-        </w:r>
-        <w:r>
-          <w:rPr>
-            <w:noProof/>
-            <w:webHidden/>
-          </w:rPr>
-          <w:fldChar w:fldCharType="end"/>
-        </w:r>
-      </w:hyperlink>
-    </w:p>
-    <w:p>
-      <w:pPr>
-        <w:pStyle w:val="TOC2"/>
-        <w:tabs>
-          <w:tab w:val="right" w:leader="dot" w:pos="9962"/>
-        </w:tabs>
-        <w:rPr>
-          <w:rFonts w:eastAsiaTheme="minorEastAsia" w:cstheme="minorBidi"/>
-          <w:noProof/>
-          <w:kern w:val="0"/>
-          <w:szCs w:val="22"/>
-          <w:lang w:eastAsia="en-US" w:bidi="ar-SA"/>
-        </w:rPr>
-      </w:pPr>
-      <w:hyperlink w:anchor="_Toc91072903" w:history="1">
-        <w:r>
-          <w:rPr>
-            <w:rStyle w:val="Hyperlink"/>
-            <w:noProof/>
-          </w:rPr>
-          <w:t>Example query</w:t>
-        </w:r>
-        <w:r>
-          <w:rPr>
-            <w:noProof/>
-            <w:webHidden/>
-          </w:rPr>
-          <w:tab/>
-        </w:r>
-        <w:r>
-          <w:rPr>
-            <w:noProof/>
-            <w:webHidden/>
-          </w:rPr>
-          <w:fldChar w:fldCharType="begin"/>
-        </w:r>
-        <w:r>
-          <w:rPr>
-            <w:noProof/>
-            <w:webHidden/>
-          </w:rPr>
-          <w:instrText xml:space="preserve"> PAGEREF _Toc91072903 \h </w:instrText>
-        </w:r>
-        <w:r>
-          <w:rPr>
-            <w:noProof/>
-            <w:webHidden/>
-          </w:rPr>
-        </w:r>
-        <w:r>
-          <w:rPr>
-            <w:noProof/>
-            <w:webHidden/>
-          </w:rPr>
-          <w:fldChar w:fldCharType="separate"/>
-        </w:r>
-        <w:r>
-          <w:rPr>
-            <w:noProof/>
-            <w:webHidden/>
-          </w:rPr>
-          <w:t>19</w:t>
+          <w:t>15</w:t>
         </w:r>
         <w:r>
           <w:rPr>
@@ -1801,13 +1669,13 @@
           <w:lang w:eastAsia="en-US" w:bidi="ar-SA"/>
         </w:rPr>
       </w:pPr>
-      <w:hyperlink w:anchor="_Toc91072904" w:history="1">
+      <w:hyperlink w:anchor="_Toc94129767" w:history="1">
         <w:r>
           <w:rPr>
             <w:rStyle w:val="Hyperlink"/>
             <w:noProof/>
           </w:rPr>
-          <w:t>Security</w:t>
+          <w:t>Using -pgimport</w:t>
         </w:r>
         <w:r>
           <w:rPr>
@@ -1828,7 +1696,7 @@
             <w:noProof/>
             <w:webHidden/>
           </w:rPr>
-          <w:instrText xml:space="preserve"> PAGEREF _Toc91072904 \h </w:instrText>
+          <w:instrText xml:space="preserve"> PAGEREF _Toc94129767 \h </w:instrText>
         </w:r>
         <w:r>
           <w:rPr>
@@ -1848,7 +1716,7 @@
             <w:noProof/>
             <w:webHidden/>
           </w:rPr>
-          <w:t>20</w:t>
+          <w:t>16</w:t>
         </w:r>
         <w:r>
           <w:rPr>
@@ -1873,13 +1741,13 @@
           <w:lang w:eastAsia="en-US" w:bidi="ar-SA"/>
         </w:rPr>
       </w:pPr>
-      <w:hyperlink w:anchor="_Toc91072905" w:history="1">
+      <w:hyperlink w:anchor="_Toc94129768" w:history="1">
         <w:r>
           <w:rPr>
             <w:rStyle w:val="Hyperlink"/>
             <w:noProof/>
           </w:rPr>
-          <w:t>The  -pgimport option</w:t>
+          <w:t>Schema for imported items</w:t>
         </w:r>
         <w:r>
           <w:rPr>
@@ -1900,7 +1768,7 @@
             <w:noProof/>
             <w:webHidden/>
           </w:rPr>
-          <w:instrText xml:space="preserve"> PAGEREF _Toc91072905 \h </w:instrText>
+          <w:instrText xml:space="preserve"> PAGEREF _Toc94129768 \h </w:instrText>
         </w:r>
         <w:r>
           <w:rPr>
@@ -1920,7 +1788,79 @@
             <w:noProof/>
             <w:webHidden/>
           </w:rPr>
-          <w:t>20</w:t>
+          <w:t>17</w:t>
+        </w:r>
+        <w:r>
+          <w:rPr>
+            <w:noProof/>
+            <w:webHidden/>
+          </w:rPr>
+          <w:fldChar w:fldCharType="end"/>
+        </w:r>
+      </w:hyperlink>
+    </w:p>
+    <w:p>
+      <w:pPr>
+        <w:pStyle w:val="TOC2"/>
+        <w:tabs>
+          <w:tab w:val="right" w:leader="dot" w:pos="9962"/>
+        </w:tabs>
+        <w:rPr>
+          <w:rFonts w:eastAsiaTheme="minorEastAsia" w:cstheme="minorBidi"/>
+          <w:noProof/>
+          <w:kern w:val="0"/>
+          <w:szCs w:val="22"/>
+          <w:lang w:eastAsia="en-US" w:bidi="ar-SA"/>
+        </w:rPr>
+      </w:pPr>
+      <w:hyperlink w:anchor="_Toc94129769" w:history="1">
+        <w:r>
+          <w:rPr>
+            <w:rStyle w:val="Hyperlink"/>
+            <w:noProof/>
+          </w:rPr>
+          <w:t>Example query</w:t>
+        </w:r>
+        <w:r>
+          <w:rPr>
+            <w:noProof/>
+            <w:webHidden/>
+          </w:rPr>
+          <w:tab/>
+        </w:r>
+        <w:r>
+          <w:rPr>
+            <w:noProof/>
+            <w:webHidden/>
+          </w:rPr>
+          <w:fldChar w:fldCharType="begin"/>
+        </w:r>
+        <w:r>
+          <w:rPr>
+            <w:noProof/>
+            <w:webHidden/>
+          </w:rPr>
+          <w:instrText xml:space="preserve"> PAGEREF _Toc94129769 \h </w:instrText>
+        </w:r>
+        <w:r>
+          <w:rPr>
+            <w:noProof/>
+            <w:webHidden/>
+          </w:rPr>
+        </w:r>
+        <w:r>
+          <w:rPr>
+            <w:noProof/>
+            <w:webHidden/>
+          </w:rPr>
+          <w:fldChar w:fldCharType="separate"/>
+        </w:r>
+        <w:r>
+          <w:rPr>
+            <w:noProof/>
+            <w:webHidden/>
+          </w:rPr>
+          <w:t>18</w:t>
         </w:r>
         <w:r>
           <w:rPr>
@@ -1944,13 +1884,13 @@
           <w:lang w:eastAsia="en-US" w:bidi="ar-SA"/>
         </w:rPr>
       </w:pPr>
-      <w:hyperlink w:anchor="_Toc91072906" w:history="1">
+      <w:hyperlink w:anchor="_Toc94129770" w:history="1">
         <w:r>
           <w:rPr>
             <w:rStyle w:val="Hyperlink"/>
             <w:noProof/>
           </w:rPr>
-          <w:t>Using Babelfish Compass to migrate to PostgreSQL</w:t>
+          <w:t>Security</w:t>
         </w:r>
         <w:r>
           <w:rPr>
@@ -1971,7 +1911,7 @@
             <w:noProof/>
             <w:webHidden/>
           </w:rPr>
-          <w:instrText xml:space="preserve"> PAGEREF _Toc91072906 \h </w:instrText>
+          <w:instrText xml:space="preserve"> PAGEREF _Toc94129770 \h </w:instrText>
         </w:r>
         <w:r>
           <w:rPr>
@@ -1991,7 +1931,79 @@
             <w:noProof/>
             <w:webHidden/>
           </w:rPr>
-          <w:t>21</w:t>
+          <w:t>19</w:t>
+        </w:r>
+        <w:r>
+          <w:rPr>
+            <w:noProof/>
+            <w:webHidden/>
+          </w:rPr>
+          <w:fldChar w:fldCharType="end"/>
+        </w:r>
+      </w:hyperlink>
+    </w:p>
+    <w:p>
+      <w:pPr>
+        <w:pStyle w:val="TOC2"/>
+        <w:tabs>
+          <w:tab w:val="right" w:leader="dot" w:pos="9962"/>
+        </w:tabs>
+        <w:rPr>
+          <w:rFonts w:eastAsiaTheme="minorEastAsia" w:cstheme="minorBidi"/>
+          <w:noProof/>
+          <w:kern w:val="0"/>
+          <w:szCs w:val="22"/>
+          <w:lang w:eastAsia="en-US" w:bidi="ar-SA"/>
+        </w:rPr>
+      </w:pPr>
+      <w:hyperlink w:anchor="_Toc94129771" w:history="1">
+        <w:r>
+          <w:rPr>
+            <w:rStyle w:val="Hyperlink"/>
+            <w:noProof/>
+          </w:rPr>
+          <w:t>The  -pgimport option</w:t>
+        </w:r>
+        <w:r>
+          <w:rPr>
+            <w:noProof/>
+            <w:webHidden/>
+          </w:rPr>
+          <w:tab/>
+        </w:r>
+        <w:r>
+          <w:rPr>
+            <w:noProof/>
+            <w:webHidden/>
+          </w:rPr>
+          <w:fldChar w:fldCharType="begin"/>
+        </w:r>
+        <w:r>
+          <w:rPr>
+            <w:noProof/>
+            <w:webHidden/>
+          </w:rPr>
+          <w:instrText xml:space="preserve"> PAGEREF _Toc94129771 \h </w:instrText>
+        </w:r>
+        <w:r>
+          <w:rPr>
+            <w:noProof/>
+            <w:webHidden/>
+          </w:rPr>
+        </w:r>
+        <w:r>
+          <w:rPr>
+            <w:noProof/>
+            <w:webHidden/>
+          </w:rPr>
+          <w:fldChar w:fldCharType="separate"/>
+        </w:r>
+        <w:r>
+          <w:rPr>
+            <w:noProof/>
+            <w:webHidden/>
+          </w:rPr>
+          <w:t>19</w:t>
         </w:r>
         <w:r>
           <w:rPr>
@@ -2015,13 +2027,13 @@
           <w:lang w:eastAsia="en-US" w:bidi="ar-SA"/>
         </w:rPr>
       </w:pPr>
-      <w:hyperlink w:anchor="_Toc91072907" w:history="1">
+      <w:hyperlink w:anchor="_Toc94129772" w:history="1">
         <w:r>
           <w:rPr>
             <w:rStyle w:val="Hyperlink"/>
             <w:noProof/>
           </w:rPr>
-          <w:t>Troubleshooting</w:t>
+          <w:t>Using Babelfish Compass to migrate to PostgreSQL</w:t>
         </w:r>
         <w:r>
           <w:rPr>
@@ -2042,7 +2054,7 @@
             <w:noProof/>
             <w:webHidden/>
           </w:rPr>
-          <w:instrText xml:space="preserve"> PAGEREF _Toc91072907 \h </w:instrText>
+          <w:instrText xml:space="preserve"> PAGEREF _Toc94129772 \h </w:instrText>
         </w:r>
         <w:r>
           <w:rPr>
@@ -2062,7 +2074,7 @@
             <w:noProof/>
             <w:webHidden/>
           </w:rPr>
-          <w:t>23</w:t>
+          <w:t>20</w:t>
         </w:r>
         <w:r>
           <w:rPr>
@@ -2086,12 +2098,83 @@
           <w:lang w:eastAsia="en-US" w:bidi="ar-SA"/>
         </w:rPr>
       </w:pPr>
-      <w:hyperlink w:anchor="_Toc91072908" w:history="1">
+      <w:hyperlink w:anchor="_Toc94129773" w:history="1">
         <w:r>
           <w:rPr>
             <w:rStyle w:val="Hyperlink"/>
             <w:noProof/>
           </w:rPr>
+          <w:t>Troubleshooting</w:t>
+        </w:r>
+        <w:r>
+          <w:rPr>
+            <w:noProof/>
+            <w:webHidden/>
+          </w:rPr>
+          <w:tab/>
+        </w:r>
+        <w:r>
+          <w:rPr>
+            <w:noProof/>
+            <w:webHidden/>
+          </w:rPr>
+          <w:fldChar w:fldCharType="begin"/>
+        </w:r>
+        <w:r>
+          <w:rPr>
+            <w:noProof/>
+            <w:webHidden/>
+          </w:rPr>
+          <w:instrText xml:space="preserve"> PAGEREF _Toc94129773 \h </w:instrText>
+        </w:r>
+        <w:r>
+          <w:rPr>
+            <w:noProof/>
+            <w:webHidden/>
+          </w:rPr>
+        </w:r>
+        <w:r>
+          <w:rPr>
+            <w:noProof/>
+            <w:webHidden/>
+          </w:rPr>
+          <w:fldChar w:fldCharType="separate"/>
+        </w:r>
+        <w:r>
+          <w:rPr>
+            <w:noProof/>
+            <w:webHidden/>
+          </w:rPr>
+          <w:t>22</w:t>
+        </w:r>
+        <w:r>
+          <w:rPr>
+            <w:noProof/>
+            <w:webHidden/>
+          </w:rPr>
+          <w:fldChar w:fldCharType="end"/>
+        </w:r>
+      </w:hyperlink>
+    </w:p>
+    <w:p>
+      <w:pPr>
+        <w:pStyle w:val="TOC1"/>
+        <w:rPr>
+          <w:rFonts w:eastAsiaTheme="minorEastAsia" w:cstheme="minorBidi"/>
+          <w:bCs w:val="0"/>
+          <w:noProof/>
+          <w:kern w:val="0"/>
+          <w:sz w:val="22"/>
+          <w:szCs w:val="22"/>
+          <w:lang w:eastAsia="en-US" w:bidi="ar-SA"/>
+        </w:rPr>
+      </w:pPr>
+      <w:hyperlink w:anchor="_Toc94129774" w:history="1">
+        <w:r>
+          <w:rPr>
+            <w:rStyle w:val="Hyperlink"/>
+            <w:noProof/>
+          </w:rPr>
           <w:t>Licensing</w:t>
         </w:r>
         <w:r>
@@ -2113,7 +2196,7 @@
             <w:noProof/>
             <w:webHidden/>
           </w:rPr>
-          <w:instrText xml:space="preserve"> PAGEREF _Toc91072908 \h </w:instrText>
+          <w:instrText xml:space="preserve"> PAGEREF _Toc94129774 \h </w:instrText>
         </w:r>
         <w:r>
           <w:rPr>
@@ -2133,7 +2216,7 @@
             <w:noProof/>
             <w:webHidden/>
           </w:rPr>
-          <w:t>23</w:t>
+          <w:t>22</w:t>
         </w:r>
         <w:r>
           <w:rPr>
@@ -2146,398 +2229,497 @@
     </w:p>
     <w:p>
       <w:pPr>
-        <w:pStyle w:val="BodyText"/>
-      </w:pPr>
-      <w:r>
+        <w:pStyle w:val="Heading1"/>
+      </w:pPr>
+      <w:r>
+        <w:lastRenderedPageBreak/>
         <w:fldChar w:fldCharType="end"/>
       </w:r>
-    </w:p>
-    <w:p>
-      <w:pPr>
-        <w:pStyle w:val="BodyText"/>
-      </w:pPr>
-      <w:r>
-        <w:lastRenderedPageBreak/>
-        <w:br w:type="page"/>
-      </w:r>
+      <w:bookmarkStart w:id="1" w:name="_Toc94129747"/>
+      <w:r>
+        <w:t>What</w:t>
+      </w:r>
+      <w:r>
+        <w:t xml:space="preserve"> Is Babelfish Compass?</w:t>
+      </w:r>
+      <w:bookmarkEnd w:id="1"/>
+    </w:p>
+    <w:p>
+      <w:pPr>
+        <w:pStyle w:val="BodyText"/>
+      </w:pPr>
+      <w:r>
+        <w:t>The Babelfish Compass tool (short for “</w:t>
+      </w:r>
+      <w:proofErr w:type="spellStart"/>
+      <w:r>
+        <w:rPr>
+          <w:b/>
+          <w:bCs/>
+        </w:rPr>
+        <w:t>COMP</w:t>
+      </w:r>
+      <w:r>
+        <w:t>atibility</w:t>
+      </w:r>
+      <w:proofErr w:type="spellEnd"/>
+      <w:r>
+        <w:t xml:space="preserve"> </w:t>
+      </w:r>
+      <w:proofErr w:type="spellStart"/>
+      <w:r>
+        <w:rPr>
+          <w:b/>
+          <w:bCs/>
+        </w:rPr>
+        <w:t>ASS</w:t>
+      </w:r>
+      <w:r>
+        <w:t>essment</w:t>
+      </w:r>
+      <w:proofErr w:type="spellEnd"/>
+      <w:r>
+        <w:t xml:space="preserve">”) analyzes SQL/DDL code for one or more Microsoft SQL Server databases to identify the SQL features which are not compatible with </w:t>
+      </w:r>
+      <w:r>
+        <w:t>Babelfish for PostgreSQL</w:t>
+      </w:r>
+      <w:r>
+        <w:t>.</w:t>
+      </w:r>
+      <w:r>
+        <w:t xml:space="preserve"> </w:t>
+      </w:r>
+    </w:p>
+    <w:p>
+      <w:pPr>
+        <w:pStyle w:val="BodyText"/>
+      </w:pPr>
+      <w:r>
+        <w:t>You</w:t>
+      </w:r>
+      <w:r>
+        <w:t xml:space="preserve"> </w:t>
+      </w:r>
+      <w:r>
+        <w:t xml:space="preserve">can use Babelfish Compass to analyze </w:t>
+      </w:r>
+      <w:r>
+        <w:t xml:space="preserve">the SQL/DDL code for </w:t>
+      </w:r>
+      <w:r>
+        <w:t>your</w:t>
+      </w:r>
+      <w:r>
+        <w:t xml:space="preserve"> current</w:t>
+      </w:r>
+      <w:r>
+        <w:t xml:space="preserve"> SQL Server-based application</w:t>
+      </w:r>
+      <w:r>
+        <w:t>s</w:t>
+      </w:r>
+      <w:r>
+        <w:t xml:space="preserve"> for compatibility</w:t>
+      </w:r>
+      <w:r>
+        <w:t xml:space="preserve"> </w:t>
+      </w:r>
+      <w:r>
+        <w:t>with Babelfish</w:t>
+      </w:r>
+      <w:r>
+        <w:t xml:space="preserve">. The purpose of </w:t>
+      </w:r>
+      <w:r>
+        <w:t>this</w:t>
+      </w:r>
+      <w:r>
+        <w:t xml:space="preserve"> analysis is </w:t>
+      </w:r>
+      <w:r>
+        <w:t xml:space="preserve">to </w:t>
+      </w:r>
+      <w:r>
+        <w:t xml:space="preserve">gather information so you can make </w:t>
+      </w:r>
+      <w:r>
+        <w:t>a</w:t>
+      </w:r>
+      <w:r>
+        <w:t xml:space="preserve"> </w:t>
+      </w:r>
+      <w:r>
+        <w:t>Go/No</w:t>
+      </w:r>
+      <w:r>
+        <w:t xml:space="preserve"> </w:t>
+      </w:r>
+      <w:r>
+        <w:t xml:space="preserve">Go decision </w:t>
+      </w:r>
+      <w:r>
+        <w:t xml:space="preserve">about starting a </w:t>
+      </w:r>
+      <w:r>
+        <w:t>migration</w:t>
+      </w:r>
+      <w:r>
+        <w:t xml:space="preserve"> project</w:t>
+      </w:r>
+      <w:r>
+        <w:t xml:space="preserve"> from SQL Server </w:t>
+      </w:r>
+      <w:r>
+        <w:t>to Babelfish</w:t>
+      </w:r>
+      <w:r>
+        <w:t xml:space="preserve">. For this purpose, Babelfish Compass produces an assessment report which </w:t>
+      </w:r>
+      <w:r>
+        <w:t xml:space="preserve">lists -in great detail- all </w:t>
+      </w:r>
+      <w:r>
+        <w:t xml:space="preserve">of the </w:t>
+      </w:r>
+      <w:r>
+        <w:t xml:space="preserve">SQL features found in </w:t>
+      </w:r>
+      <w:r>
+        <w:t>your</w:t>
+      </w:r>
+      <w:r>
+        <w:t xml:space="preserve"> SQL/DDL code, and whether or not these are supported by the latest version of Babelfish. </w:t>
+      </w:r>
+    </w:p>
+    <w:p>
+      <w:pPr>
+        <w:pStyle w:val="BodyText"/>
+      </w:pPr>
+      <w:r>
+        <w:t xml:space="preserve">A new version of Babelfish Compass </w:t>
+      </w:r>
+      <w:r>
+        <w:t xml:space="preserve">will be available as part of </w:t>
+      </w:r>
+      <w:r>
+        <w:t>each</w:t>
+      </w:r>
+      <w:r>
+        <w:t xml:space="preserve"> Babelfish release containing new or changed functionality.</w:t>
+      </w:r>
+    </w:p>
+    <w:p>
+      <w:pPr>
+        <w:pStyle w:val="BodyText"/>
+      </w:pPr>
+      <w:r>
+        <w:t xml:space="preserve">Note that Babelfish Compass is a stand-alone, on-premises tool. While </w:t>
+      </w:r>
+      <w:r>
+        <w:t xml:space="preserve">Babelfish Compass is part of the Babelfish product, it is technically separate from </w:t>
+      </w:r>
+      <w:r>
+        <w:t xml:space="preserve">Babelfish itself as well as from </w:t>
+      </w:r>
+      <w:r>
+        <w:t xml:space="preserve">the Babelfish code, and is located in a separate </w:t>
+      </w:r>
+      <w:r>
+        <w:t>GitHub</w:t>
+      </w:r>
+      <w:r>
+        <w:t xml:space="preserve"> repository. </w:t>
+      </w:r>
+      <w:r>
+        <w:t xml:space="preserve"> </w:t>
+      </w:r>
+    </w:p>
+    <w:p>
+      <w:pPr>
+        <w:pStyle w:val="BodyText"/>
+      </w:pPr>
     </w:p>
     <w:p>
       <w:pPr>
         <w:pStyle w:val="Heading1"/>
       </w:pPr>
-      <w:bookmarkStart w:id="0" w:name="_Toc91072882"/>
-      <w:r>
-        <w:lastRenderedPageBreak/>
-        <w:t>What</w:t>
-      </w:r>
-      <w:r>
-        <w:t xml:space="preserve"> Is Babelfish Compass?</w:t>
-      </w:r>
-      <w:bookmarkEnd w:id="0"/>
-    </w:p>
-    <w:p>
-      <w:pPr>
-        <w:pStyle w:val="BodyText"/>
-      </w:pPr>
-      <w:r>
-        <w:t xml:space="preserve">The Babelfish Compass </w:t>
-      </w:r>
-      <w:r>
-        <w:t xml:space="preserve">tool </w:t>
-      </w:r>
-      <w:r>
-        <w:t>(short for “</w:t>
-      </w:r>
-      <w:proofErr w:type="spellStart"/>
-      <w:r>
-        <w:rPr>
-          <w:b/>
-          <w:bCs/>
-        </w:rPr>
-        <w:t>COMP</w:t>
-      </w:r>
-      <w:r>
-        <w:t>atibility</w:t>
-      </w:r>
-      <w:proofErr w:type="spellEnd"/>
+      <w:bookmarkStart w:id="2" w:name="_Toc94129748"/>
+      <w:r>
+        <w:t>Compatibility with Babelfish for PostgreSQL</w:t>
+      </w:r>
+      <w:bookmarkEnd w:id="2"/>
+    </w:p>
+    <w:p>
+      <w:pPr>
+        <w:pStyle w:val="BodyText"/>
+      </w:pPr>
+      <w:r>
+        <w:t xml:space="preserve">The Babelfish Compass tool </w:t>
+      </w:r>
+      <w:r>
+        <w:t>supports the following Babelfish versions:</w:t>
+      </w:r>
+    </w:p>
+    <w:tbl>
+      <w:tblPr>
+        <w:tblStyle w:val="TableGrid"/>
+        <w:tblW w:w="0" w:type="auto"/>
+        <w:tblLook w:val="04A0" w:firstRow="1" w:lastRow="0" w:firstColumn="1" w:lastColumn="0" w:noHBand="0" w:noVBand="1"/>
+      </w:tblPr>
+      <w:tblGrid>
+        <w:gridCol w:w="2972"/>
+        <w:gridCol w:w="2410"/>
+      </w:tblGrid>
+      <w:tr>
+        <w:tc>
+          <w:tcPr>
+            <w:tcW w:w="2972" w:type="dxa"/>
+          </w:tcPr>
+          <w:p>
+            <w:pPr>
+              <w:pStyle w:val="BodyText"/>
+              <w:rPr>
+                <w:b/>
+              </w:rPr>
+            </w:pPr>
+            <w:r>
+              <w:rPr>
+                <w:b/>
+              </w:rPr>
+              <w:t>Babelfish Compass version</w:t>
+            </w:r>
+          </w:p>
+        </w:tc>
+        <w:tc>
+          <w:tcPr>
+            <w:tcW w:w="2410" w:type="dxa"/>
+          </w:tcPr>
+          <w:p>
+            <w:pPr>
+              <w:pStyle w:val="BodyText"/>
+              <w:rPr>
+                <w:b/>
+              </w:rPr>
+            </w:pPr>
+            <w:r>
+              <w:rPr>
+                <w:b/>
+              </w:rPr>
+              <w:t>Babelfish version</w:t>
+            </w:r>
+          </w:p>
+        </w:tc>
+      </w:tr>
+      <w:tr>
+        <w:tc>
+          <w:tcPr>
+            <w:tcW w:w="2972" w:type="dxa"/>
+          </w:tcPr>
+          <w:p>
+            <w:pPr>
+              <w:pStyle w:val="BodyText"/>
+            </w:pPr>
+            <w:r>
+              <w:t>1.0, 1.1</w:t>
+            </w:r>
+          </w:p>
+        </w:tc>
+        <w:tc>
+          <w:tcPr>
+            <w:tcW w:w="2410" w:type="dxa"/>
+          </w:tcPr>
+          <w:p>
+            <w:pPr>
+              <w:pStyle w:val="BodyText"/>
+            </w:pPr>
+            <w:r>
+              <w:t>1.0.0</w:t>
+            </w:r>
+          </w:p>
+        </w:tc>
+      </w:tr>
+      <w:tr>
+        <w:tc>
+          <w:tcPr>
+            <w:tcW w:w="2972" w:type="dxa"/>
+          </w:tcPr>
+          <w:p>
+            <w:pPr>
+              <w:pStyle w:val="BodyText"/>
+            </w:pPr>
+            <w:r>
+              <w:t>1.2</w:t>
+            </w:r>
+          </w:p>
+        </w:tc>
+        <w:tc>
+          <w:tcPr>
+            <w:tcW w:w="2410" w:type="dxa"/>
+          </w:tcPr>
+          <w:p>
+            <w:pPr>
+              <w:pStyle w:val="BodyText"/>
+            </w:pPr>
+            <w:r>
+              <w:t>1.1.0, 1.0.0</w:t>
+            </w:r>
+          </w:p>
+        </w:tc>
+      </w:tr>
+    </w:tbl>
+    <w:p/>
+    <w:p/>
+    <w:p>
+      <w:pPr>
+        <w:pStyle w:val="Heading1"/>
+      </w:pPr>
+      <w:bookmarkStart w:id="3" w:name="_Toc94129749"/>
+      <w:r>
+        <w:t>Installing Babelfish</w:t>
+      </w:r>
       <w:r>
         <w:t xml:space="preserve"> </w:t>
       </w:r>
-      <w:proofErr w:type="spellStart"/>
-      <w:r>
-        <w:rPr>
-          <w:b/>
-          <w:bCs/>
-        </w:rPr>
-        <w:t>ASS</w:t>
-      </w:r>
-      <w:r>
-        <w:t>essment</w:t>
-      </w:r>
-      <w:proofErr w:type="spellEnd"/>
-      <w:r>
-        <w:t xml:space="preserve">”) analyzes </w:t>
-      </w:r>
-      <w:r>
-        <w:t>SQL/DDL</w:t>
-      </w:r>
-      <w:r>
-        <w:t xml:space="preserve"> code </w:t>
-      </w:r>
-      <w:r>
-        <w:t>for</w:t>
-      </w:r>
-      <w:r>
-        <w:t xml:space="preserve"> one or more Microsoft SQL Server databases to identify the SQL features which are not compatible with </w:t>
-      </w:r>
-      <w:r>
-        <w:t>Babelfish</w:t>
-      </w:r>
-      <w:r>
-        <w:t xml:space="preserve"> for PostgreSQL</w:t>
+      <w:r>
+        <w:t>Compass</w:t>
+      </w:r>
+      <w:bookmarkEnd w:id="3"/>
+      <w:r>
+        <w:t xml:space="preserve"> </w:t>
+      </w:r>
+    </w:p>
+    <w:p>
+      <w:pPr>
+        <w:pStyle w:val="Heading2"/>
+      </w:pPr>
+      <w:bookmarkStart w:id="4" w:name="_Toc94129750"/>
+      <w:r>
+        <w:t>Prerequisites</w:t>
+      </w:r>
+      <w:bookmarkEnd w:id="4"/>
+    </w:p>
+    <w:p>
+      <w:pPr>
+        <w:pStyle w:val="BodyText"/>
+      </w:pPr>
+      <w:r>
+        <w:t xml:space="preserve">Before installing Babelfish Compass, </w:t>
+      </w:r>
+      <w:r>
+        <w:t>you must</w:t>
+      </w:r>
+      <w:r>
+        <w:t xml:space="preserve"> i</w:t>
+      </w:r>
+      <w:r>
+        <w:t xml:space="preserve">nstall a </w:t>
+      </w:r>
+      <w:r>
+        <w:t>Java Runtime Environment (JRE) version 8 or higher (</w:t>
+      </w:r>
+      <w:r>
+        <w:t>64-bit</w:t>
+      </w:r>
+      <w:r>
+        <w:t xml:space="preserve"> version).</w:t>
+      </w:r>
+    </w:p>
+    <w:p>
+      <w:pPr>
+        <w:pStyle w:val="BodyText"/>
+      </w:pPr>
+      <w:r>
+        <w:t xml:space="preserve">Babelfish Compass </w:t>
+      </w:r>
+      <w:r>
+        <w:t xml:space="preserve">produces compatibility assessment reports </w:t>
+      </w:r>
+      <w:r>
+        <w:t xml:space="preserve">in HTML format.  </w:t>
+      </w:r>
+      <w:r>
+        <w:t>To</w:t>
+      </w:r>
+      <w:r>
+        <w:t xml:space="preserve"> view the HTML </w:t>
+      </w:r>
+      <w:r>
+        <w:t>output,</w:t>
+      </w:r>
+      <w:r>
+        <w:t xml:space="preserve"> </w:t>
+      </w:r>
+      <w:r>
+        <w:t>we</w:t>
+      </w:r>
+      <w:r>
+        <w:t xml:space="preserve"> </w:t>
+      </w:r>
+      <w:r>
+        <w:t xml:space="preserve">recommend </w:t>
+      </w:r>
+      <w:r>
+        <w:t>us</w:t>
+      </w:r>
+      <w:r>
+        <w:t>ing</w:t>
+      </w:r>
+      <w:r>
+        <w:t xml:space="preserve"> a recent release of the </w:t>
+      </w:r>
+      <w:r>
+        <w:t xml:space="preserve">Google Chrome or </w:t>
+      </w:r>
+      <w:r>
+        <w:t>Mozilla Firefox browser</w:t>
       </w:r>
       <w:r>
         <w:t>.</w:t>
       </w:r>
-      <w:r>
-        <w:t xml:space="preserve"> </w:t>
-      </w:r>
-    </w:p>
-    <w:p>
-      <w:pPr>
-        <w:pStyle w:val="BodyText"/>
-      </w:pPr>
-      <w:r>
-        <w:t>You</w:t>
-      </w:r>
-      <w:r>
-        <w:t xml:space="preserve"> </w:t>
-      </w:r>
-      <w:r>
-        <w:t xml:space="preserve">can use Babelfish Compass to analyze </w:t>
-      </w:r>
-      <w:r>
-        <w:t xml:space="preserve">the SQL/DDL code for </w:t>
-      </w:r>
-      <w:r>
-        <w:t>your</w:t>
-      </w:r>
-      <w:r>
-        <w:t xml:space="preserve"> current</w:t>
-      </w:r>
-      <w:r>
-        <w:t xml:space="preserve"> SQL Server-based application</w:t>
-      </w:r>
-      <w:r>
-        <w:t>s</w:t>
-      </w:r>
-      <w:r>
-        <w:t xml:space="preserve"> for compatibility</w:t>
-      </w:r>
-      <w:r>
-        <w:t xml:space="preserve"> </w:t>
-      </w:r>
-      <w:r>
-        <w:t>with Babelfish</w:t>
-      </w:r>
-      <w:r>
-        <w:t xml:space="preserve">. The purpose of </w:t>
-      </w:r>
-      <w:r>
-        <w:t>this</w:t>
-      </w:r>
-      <w:r>
-        <w:t xml:space="preserve"> analysis is </w:t>
-      </w:r>
-      <w:r>
-        <w:t xml:space="preserve">to </w:t>
-      </w:r>
-      <w:r>
-        <w:t xml:space="preserve">gather information so you can make </w:t>
-      </w:r>
-      <w:r>
-        <w:t>a</w:t>
-      </w:r>
-      <w:r>
-        <w:t xml:space="preserve"> </w:t>
-      </w:r>
-      <w:r>
-        <w:t>Go/No</w:t>
-      </w:r>
-      <w:r>
-        <w:t xml:space="preserve"> </w:t>
-      </w:r>
-      <w:r>
-        <w:t xml:space="preserve">Go decision </w:t>
-      </w:r>
-      <w:r>
-        <w:t xml:space="preserve">about starting a </w:t>
-      </w:r>
-      <w:r>
-        <w:t>migration</w:t>
-      </w:r>
-      <w:r>
-        <w:t xml:space="preserve"> project</w:t>
-      </w:r>
-      <w:r>
-        <w:t xml:space="preserve"> from SQL Server </w:t>
-      </w:r>
-      <w:r>
-        <w:t>to Babelfish</w:t>
-      </w:r>
-      <w:r>
-        <w:t xml:space="preserve">. For this purpose, Babelfish Compass produces an assessment report which </w:t>
-      </w:r>
-      <w:r>
-        <w:t xml:space="preserve">lists -in great detail- all </w:t>
-      </w:r>
-      <w:r>
-        <w:t xml:space="preserve">of the </w:t>
-      </w:r>
-      <w:r>
-        <w:t xml:space="preserve">SQL features found in </w:t>
-      </w:r>
-      <w:r>
-        <w:t>your</w:t>
-      </w:r>
-      <w:r>
-        <w:t xml:space="preserve"> SQL/DDL code, and whether or not these are supported by the latest version of Babelfish. </w:t>
-      </w:r>
-    </w:p>
-    <w:p>
-      <w:pPr>
-        <w:pStyle w:val="BodyText"/>
-      </w:pPr>
-      <w:r>
-        <w:t xml:space="preserve">A new version of Babelfish Compass </w:t>
-      </w:r>
-      <w:r>
-        <w:t xml:space="preserve">will be available as part of </w:t>
-      </w:r>
-      <w:r>
-        <w:t>each</w:t>
-      </w:r>
-      <w:r>
-        <w:t xml:space="preserve"> Babelfish release containing new or changed functionality.</w:t>
-      </w:r>
-    </w:p>
-    <w:p>
-      <w:pPr>
-        <w:pStyle w:val="BodyText"/>
-      </w:pPr>
-      <w:r>
-        <w:t xml:space="preserve">Note that Babelfish Compass is a stand-alone, on-premises tool. While </w:t>
-      </w:r>
-      <w:r>
-        <w:t xml:space="preserve">Babelfish Compass is part of the Babelfish product, it is technically separate from </w:t>
-      </w:r>
-      <w:r>
-        <w:t xml:space="preserve">Babelfish itself as well as from </w:t>
-      </w:r>
-      <w:r>
-        <w:t xml:space="preserve">the Babelfish code, and is located in a separate </w:t>
-      </w:r>
-      <w:r>
-        <w:t>GitHub</w:t>
-      </w:r>
-      <w:r>
-        <w:t xml:space="preserve"> repository. </w:t>
-      </w:r>
-      <w:r>
-        <w:t xml:space="preserve"> </w:t>
+    </w:p>
+    <w:p>
+      <w:pPr>
+        <w:pStyle w:val="BodyText"/>
+      </w:pPr>
+      <w:r>
+        <w:t>On Mac/Linux</w:t>
+      </w:r>
+      <w:r>
+        <w:t xml:space="preserve">, </w:t>
+      </w:r>
+      <w:r>
+        <w:t xml:space="preserve">you need to be able to run a </w:t>
+      </w:r>
+      <w:r>
+        <w:rPr>
+          <w:b/>
+        </w:rPr>
+        <w:t>bash</w:t>
+      </w:r>
+      <w:r>
+        <w:t xml:space="preserve"> script (e.g. with </w:t>
+      </w:r>
+      <w:r>
+        <w:rPr>
+          <w:b/>
+        </w:rPr>
+        <w:t>#!/bin/bash</w:t>
+      </w:r>
+      <w:r>
+        <w:t>).</w:t>
       </w:r>
     </w:p>
     <w:p/>
     <w:p>
       <w:pPr>
-        <w:pStyle w:val="Heading1"/>
-      </w:pPr>
-      <w:bookmarkStart w:id="1" w:name="_Toc91072883"/>
-      <w:r>
-        <w:t>Installing Babelfish</w:t>
-      </w:r>
-      <w:r>
-        <w:t xml:space="preserve"> </w:t>
-      </w:r>
-      <w:r>
-        <w:t>Compass</w:t>
-      </w:r>
-      <w:bookmarkEnd w:id="1"/>
-      <w:r>
-        <w:t xml:space="preserve"> </w:t>
-      </w:r>
-    </w:p>
-    <w:p>
-      <w:pPr>
         <w:pStyle w:val="Heading2"/>
       </w:pPr>
-      <w:bookmarkStart w:id="2" w:name="_Toc91072884"/>
-      <w:r>
-        <w:t>Prerequisites</w:t>
-      </w:r>
-      <w:bookmarkEnd w:id="2"/>
-    </w:p>
-    <w:p>
-      <w:pPr>
-        <w:pStyle w:val="BodyText"/>
-      </w:pPr>
-      <w:r>
-        <w:t xml:space="preserve">Before installing Babelfish Compass, </w:t>
-      </w:r>
-      <w:r>
-        <w:t>you must</w:t>
-      </w:r>
-      <w:r>
-        <w:t xml:space="preserve"> i</w:t>
-      </w:r>
-      <w:r>
-        <w:t xml:space="preserve">nstall a </w:t>
-      </w:r>
-      <w:r>
-        <w:t>Java Runtime Environment (JRE) version 8 or higher (</w:t>
-      </w:r>
-      <w:r>
-        <w:t>64-bit</w:t>
-      </w:r>
-      <w:r>
-        <w:t xml:space="preserve"> version).</w:t>
-      </w:r>
-    </w:p>
-    <w:p>
-      <w:pPr>
-        <w:pStyle w:val="BodyText"/>
-      </w:pPr>
-      <w:r>
-        <w:t xml:space="preserve">Babelfish Compass </w:t>
-      </w:r>
-      <w:r>
-        <w:t xml:space="preserve">produces compatibility assessment reports </w:t>
-      </w:r>
-      <w:r>
-        <w:t xml:space="preserve">in HTML format.  </w:t>
-      </w:r>
-      <w:r>
-        <w:t>To</w:t>
-      </w:r>
-      <w:r>
-        <w:t xml:space="preserve"> view the HTML </w:t>
-      </w:r>
-      <w:r>
-        <w:t>output,</w:t>
-      </w:r>
-      <w:r>
-        <w:t xml:space="preserve"> </w:t>
-      </w:r>
-      <w:r>
-        <w:t>we</w:t>
-      </w:r>
-      <w:r>
-        <w:t xml:space="preserve"> </w:t>
-      </w:r>
-      <w:r>
-        <w:t xml:space="preserve">recommend </w:t>
-      </w:r>
-      <w:r>
-        <w:t>us</w:t>
-      </w:r>
-      <w:r>
-        <w:t>ing</w:t>
-      </w:r>
-      <w:r>
-        <w:t xml:space="preserve"> a recent release of the </w:t>
-      </w:r>
-      <w:r>
-        <w:t xml:space="preserve">Google Chrome or </w:t>
-      </w:r>
-      <w:r>
-        <w:t>Mozilla Firefox browser</w:t>
-      </w:r>
-      <w:r>
-        <w:t>.</w:t>
-      </w:r>
-    </w:p>
-    <w:p>
-      <w:pPr>
-        <w:pStyle w:val="BodyText"/>
-      </w:pPr>
-      <w:r>
-        <w:t>On Mac/Linux</w:t>
-      </w:r>
-      <w:r>
-        <w:t xml:space="preserve">, </w:t>
-      </w:r>
-      <w:r>
-        <w:t xml:space="preserve">you need to be able to run a </w:t>
-      </w:r>
-      <w:r>
-        <w:rPr>
-          <w:b/>
-        </w:rPr>
-        <w:t>bash</w:t>
-      </w:r>
-      <w:r>
-        <w:t xml:space="preserve"> script (e.g. with </w:t>
-      </w:r>
-      <w:r>
-        <w:rPr>
-          <w:b/>
-        </w:rPr>
-        <w:t>#!/bin/bash</w:t>
-      </w:r>
-      <w:r>
-        <w:t>).</w:t>
-      </w:r>
-    </w:p>
-    <w:p/>
-    <w:p>
-      <w:pPr>
-        <w:pStyle w:val="Heading2"/>
-      </w:pPr>
-      <w:bookmarkStart w:id="3" w:name="_Toc91072885"/>
+      <w:bookmarkStart w:id="5" w:name="_Toc94129751"/>
       <w:r>
         <w:t>Downloading Babelfish Compass</w:t>
       </w:r>
-      <w:bookmarkEnd w:id="3"/>
+      <w:bookmarkEnd w:id="5"/>
     </w:p>
     <w:p>
       <w:pPr>
@@ -2677,15 +2859,14 @@
       <w:pPr>
         <w:pStyle w:val="Heading2"/>
       </w:pPr>
-      <w:bookmarkStart w:id="4" w:name="_Toc91072886"/>
-      <w:r>
-        <w:lastRenderedPageBreak/>
+      <w:bookmarkStart w:id="6" w:name="_Toc94129752"/>
+      <w:r>
         <w:t>Install</w:t>
       </w:r>
       <w:r>
         <w:t>ation</w:t>
       </w:r>
-      <w:bookmarkEnd w:id="4"/>
+      <w:bookmarkEnd w:id="6"/>
     </w:p>
     <w:p>
       <w:pPr>
@@ -2726,14 +2907,14 @@
       <w:r>
         <w:t xml:space="preserve">Download the </w:t>
       </w:r>
-      <w:bookmarkStart w:id="5" w:name="_Hlk85581432"/>
+      <w:bookmarkStart w:id="7" w:name="_Hlk85581432"/>
       <w:r>
         <w:rPr>
           <w:b/>
         </w:rPr>
         <w:t>BabelfishCompass.zip</w:t>
       </w:r>
-      <w:bookmarkEnd w:id="5"/>
+      <w:bookmarkEnd w:id="7"/>
       <w:r>
         <w:t xml:space="preserve"> file </w:t>
       </w:r>
@@ -3185,8 +3366,9 @@
       <w:pPr>
         <w:pStyle w:val="Heading1"/>
       </w:pPr>
-      <w:bookmarkStart w:id="6" w:name="_Toc91072887"/>
-      <w:r>
+      <w:bookmarkStart w:id="8" w:name="_Toc94129753"/>
+      <w:r>
+        <w:lastRenderedPageBreak/>
         <w:t>Running Babelfish Compass</w:t>
       </w:r>
       <w:r>
@@ -3198,7 +3380,7 @@
       <w:r>
         <w:t>Windows</w:t>
       </w:r>
-      <w:bookmarkEnd w:id="6"/>
+      <w:bookmarkEnd w:id="8"/>
     </w:p>
     <w:p>
       <w:pPr>
@@ -3294,7 +3476,6 @@
           <w:b/>
           <w:bCs/>
         </w:rPr>
-        <w:lastRenderedPageBreak/>
         <w:t xml:space="preserve">C:\BabelfishCompass&gt;  </w:t>
       </w:r>
       <w:r>
@@ -3753,14 +3934,14 @@
       <w:pPr>
         <w:pStyle w:val="Heading1"/>
       </w:pPr>
-      <w:bookmarkStart w:id="7" w:name="_Toc91072888"/>
+      <w:bookmarkStart w:id="9" w:name="_Toc94129754"/>
       <w:r>
         <w:t>Running Babelfish Compass</w:t>
       </w:r>
       <w:r>
         <w:t xml:space="preserve"> (Mac/Linux)</w:t>
       </w:r>
-      <w:bookmarkEnd w:id="7"/>
+      <w:bookmarkEnd w:id="9"/>
     </w:p>
     <w:p>
       <w:pPr>
@@ -3894,6 +4075,7 @@
         <w:pStyle w:val="BodyText"/>
       </w:pPr>
       <w:r>
+        <w:lastRenderedPageBreak/>
         <w:t>Then</w:t>
       </w:r>
       <w:r>
@@ -3989,7 +4171,6 @@
         <w:rPr>
           <w:b/>
         </w:rPr>
-        <w:lastRenderedPageBreak/>
         <w:t>$</w:t>
       </w:r>
       <w:r>
@@ -4293,7 +4474,7 @@
       <w:pPr>
         <w:pStyle w:val="Heading1"/>
       </w:pPr>
-      <w:bookmarkStart w:id="8" w:name="_Toc91072889"/>
+      <w:bookmarkStart w:id="10" w:name="_Toc94129755"/>
       <w:r>
         <w:t>Reports, applications</w:t>
       </w:r>
@@ -4303,7 +4484,7 @@
       <w:r>
         <w:t xml:space="preserve"> input files</w:t>
       </w:r>
-      <w:bookmarkEnd w:id="8"/>
+      <w:bookmarkEnd w:id="10"/>
     </w:p>
     <w:p>
       <w:pPr>
@@ -4660,116 +4841,116 @@
         <w:pStyle w:val="BodyText"/>
       </w:pPr>
       <w:r>
-        <w:br/>
-      </w:r>
-      <w:r>
-        <w:t>The following command generates a report for multiple</w:t>
-      </w:r>
-      <w:r>
-        <w:t xml:space="preserve"> input file</w:t>
-      </w:r>
-      <w:r>
-        <w:t>s, with</w:t>
-      </w:r>
-      <w:r>
-        <w:t xml:space="preserve"> </w:t>
-      </w:r>
-      <w:r>
-        <w:t xml:space="preserve">an </w:t>
-      </w:r>
-      <w:r>
-        <w:t xml:space="preserve">application </w:t>
-      </w:r>
-      <w:r>
-        <w:t xml:space="preserve">named </w:t>
-      </w:r>
-      <w:r>
-        <w:rPr>
-          <w:b/>
-          <w:bCs/>
-        </w:rPr>
-        <w:t>Sales</w:t>
-      </w:r>
-      <w:r>
-        <w:t>:</w:t>
-      </w:r>
-    </w:p>
-    <w:p>
-      <w:pPr>
-        <w:pStyle w:val="BodyText"/>
-        <w:ind w:left="709"/>
-        <w:rPr>
-          <w:b/>
-          <w:bCs/>
-        </w:rPr>
-      </w:pPr>
-      <w:r>
-        <w:rPr>
-          <w:b/>
-          <w:bCs/>
-        </w:rPr>
-        <w:t xml:space="preserve">BabelfishCompass  </w:t>
-      </w:r>
-      <w:proofErr w:type="spellStart"/>
-      <w:r>
-        <w:rPr>
-          <w:b/>
-          <w:bCs/>
-        </w:rPr>
-        <w:t>MyReport</w:t>
-      </w:r>
-      <w:proofErr w:type="spellEnd"/>
-      <w:r>
-        <w:rPr>
-          <w:b/>
-          <w:bCs/>
-        </w:rPr>
-        <w:t xml:space="preserve">  </w:t>
-      </w:r>
-      <w:r>
-        <w:rPr>
-          <w:b/>
-          <w:bCs/>
-        </w:rPr>
-        <w:t>C:\temp\</w:t>
-      </w:r>
-      <w:r>
-        <w:rPr>
-          <w:b/>
-          <w:bCs/>
-        </w:rPr>
-        <w:t>ddl.20210913*.sql  -</w:t>
-      </w:r>
-      <w:proofErr w:type="spellStart"/>
-      <w:r>
-        <w:rPr>
-          <w:b/>
-          <w:bCs/>
-        </w:rPr>
-        <w:t>appname</w:t>
-      </w:r>
-      <w:proofErr w:type="spellEnd"/>
-      <w:r>
-        <w:rPr>
-          <w:b/>
-          <w:bCs/>
-        </w:rPr>
-        <w:t xml:space="preserve"> Sales</w:t>
-      </w:r>
-    </w:p>
-    <w:p>
-      <w:pPr>
-        <w:pStyle w:val="BodyText"/>
-        <w:rPr>
-          <w:b/>
-          <w:bCs/>
-        </w:rPr>
-      </w:pPr>
-      <w:r>
         <w:lastRenderedPageBreak/>
         <w:br/>
       </w:r>
       <w:r>
+        <w:t>The following command generates a report for multiple</w:t>
+      </w:r>
+      <w:r>
+        <w:t xml:space="preserve"> input file</w:t>
+      </w:r>
+      <w:r>
+        <w:t>s, with</w:t>
+      </w:r>
+      <w:r>
+        <w:t xml:space="preserve"> </w:t>
+      </w:r>
+      <w:r>
+        <w:t xml:space="preserve">an </w:t>
+      </w:r>
+      <w:r>
+        <w:t xml:space="preserve">application </w:t>
+      </w:r>
+      <w:r>
+        <w:t xml:space="preserve">named </w:t>
+      </w:r>
+      <w:r>
+        <w:rPr>
+          <w:b/>
+          <w:bCs/>
+        </w:rPr>
+        <w:t>Sales</w:t>
+      </w:r>
+      <w:r>
+        <w:t>:</w:t>
+      </w:r>
+    </w:p>
+    <w:p>
+      <w:pPr>
+        <w:pStyle w:val="BodyText"/>
+        <w:ind w:left="709"/>
+        <w:rPr>
+          <w:b/>
+          <w:bCs/>
+        </w:rPr>
+      </w:pPr>
+      <w:r>
+        <w:rPr>
+          <w:b/>
+          <w:bCs/>
+        </w:rPr>
+        <w:t xml:space="preserve">BabelfishCompass  </w:t>
+      </w:r>
+      <w:proofErr w:type="spellStart"/>
+      <w:r>
+        <w:rPr>
+          <w:b/>
+          <w:bCs/>
+        </w:rPr>
+        <w:t>MyReport</w:t>
+      </w:r>
+      <w:proofErr w:type="spellEnd"/>
+      <w:r>
+        <w:rPr>
+          <w:b/>
+          <w:bCs/>
+        </w:rPr>
+        <w:t xml:space="preserve">  </w:t>
+      </w:r>
+      <w:r>
+        <w:rPr>
+          <w:b/>
+          <w:bCs/>
+        </w:rPr>
+        <w:t>C:\temp\</w:t>
+      </w:r>
+      <w:r>
+        <w:rPr>
+          <w:b/>
+          <w:bCs/>
+        </w:rPr>
+        <w:t>ddl.20210913*.sql  -</w:t>
+      </w:r>
+      <w:proofErr w:type="spellStart"/>
+      <w:r>
+        <w:rPr>
+          <w:b/>
+          <w:bCs/>
+        </w:rPr>
+        <w:t>appname</w:t>
+      </w:r>
+      <w:proofErr w:type="spellEnd"/>
+      <w:r>
+        <w:rPr>
+          <w:b/>
+          <w:bCs/>
+        </w:rPr>
+        <w:t xml:space="preserve"> Sales</w:t>
+      </w:r>
+    </w:p>
+    <w:p>
+      <w:pPr>
+        <w:pStyle w:val="BodyText"/>
+        <w:rPr>
+          <w:b/>
+          <w:bCs/>
+        </w:rPr>
+      </w:pPr>
+      <w:r>
+        <w:br/>
+      </w:r>
+      <w:r>
         <w:t>The following command generates a report for</w:t>
       </w:r>
       <w:r>
@@ -4996,16 +5177,16 @@
       <w:pPr>
         <w:pStyle w:val="Heading2"/>
       </w:pPr>
-      <w:bookmarkStart w:id="9" w:name="_Ref88921258"/>
-      <w:bookmarkStart w:id="10" w:name="_Toc91072890"/>
+      <w:bookmarkStart w:id="11" w:name="_Ref88921258"/>
+      <w:bookmarkStart w:id="12" w:name="_Toc94129756"/>
       <w:r>
         <w:t xml:space="preserve">Report </w:t>
       </w:r>
       <w:r>
         <w:t>directory location</w:t>
       </w:r>
-      <w:bookmarkEnd w:id="9"/>
-      <w:bookmarkEnd w:id="10"/>
+      <w:bookmarkEnd w:id="11"/>
+      <w:bookmarkEnd w:id="12"/>
     </w:p>
     <w:p>
       <w:pPr>
@@ -5282,9 +5463,9 @@
       <w:pPr>
         <w:pStyle w:val="Heading1"/>
       </w:pPr>
-      <w:bookmarkStart w:id="11" w:name="_Ref88886795"/>
-      <w:bookmarkStart w:id="12" w:name="_Hlk85191248"/>
-      <w:bookmarkStart w:id="13" w:name="_Toc91072891"/>
+      <w:bookmarkStart w:id="13" w:name="_Ref88886795"/>
+      <w:bookmarkStart w:id="14" w:name="_Hlk85191248"/>
+      <w:bookmarkStart w:id="15" w:name="_Toc94129757"/>
       <w:r>
         <w:t>Specifying the</w:t>
       </w:r>
@@ -5294,10 +5475,10 @@
       <w:r>
         <w:t>version</w:t>
       </w:r>
-      <w:bookmarkEnd w:id="11"/>
       <w:bookmarkEnd w:id="13"/>
-    </w:p>
-    <w:bookmarkEnd w:id="12"/>
+      <w:bookmarkEnd w:id="15"/>
+    </w:p>
+    <w:bookmarkEnd w:id="14"/>
     <w:p>
       <w:pPr>
         <w:pStyle w:val="BodyText"/>
@@ -5399,6 +5580,7 @@
         <w:pStyle w:val="BodyText"/>
       </w:pPr>
       <w:r>
+        <w:lastRenderedPageBreak/>
         <w:t>The initial GA version of Babelfish is version 1.0.0. Since no older version exists</w:t>
       </w:r>
       <w:r>
@@ -5418,16 +5600,15 @@
       <w:pPr>
         <w:pStyle w:val="Heading1"/>
       </w:pPr>
-      <w:bookmarkStart w:id="14" w:name="_Ref88837155"/>
-      <w:bookmarkStart w:id="15" w:name="_Ref88883626"/>
-      <w:bookmarkStart w:id="16" w:name="_Toc91072892"/>
-      <w:r>
-        <w:lastRenderedPageBreak/>
+      <w:bookmarkStart w:id="16" w:name="_Ref88837155"/>
+      <w:bookmarkStart w:id="17" w:name="_Ref88883626"/>
+      <w:bookmarkStart w:id="18" w:name="_Toc94129758"/>
+      <w:r>
         <w:t>Command-line options</w:t>
       </w:r>
-      <w:bookmarkEnd w:id="14"/>
-      <w:bookmarkEnd w:id="15"/>
       <w:bookmarkEnd w:id="16"/>
+      <w:bookmarkEnd w:id="17"/>
+      <w:bookmarkEnd w:id="18"/>
     </w:p>
     <w:p>
       <w:pPr>
@@ -6682,7 +6863,11 @@
         <w:t>xref</w:t>
       </w:r>
       <w:r>
-        <w:t xml:space="preserve">, specifies the categories for which the cross-reference should be generated. Without this option, a cross-reference is generated only for items marked as "not supported" or "review". To generate a cross-reference for a different category, specify (for example) </w:t>
+        <w:t xml:space="preserve">, specifies the categories for which the cross-reference should be generated. Without this option, a cross-reference is generated only for items </w:t>
+      </w:r>
+      <w:r>
+        <w:lastRenderedPageBreak/>
+        <w:t xml:space="preserve">marked as "not supported" or "review". To generate a cross-reference for a different category, specify (for example) </w:t>
       </w:r>
       <w:r>
         <w:rPr>
@@ -6731,7 +6916,6 @@
         <w:rPr>
           <w:b/>
         </w:rPr>
-        <w:lastRenderedPageBreak/>
         <w:t>detail</w:t>
       </w:r>
       <w:r>
@@ -6889,12 +7073,14 @@
       <w:r>
         <w:t xml:space="preserve">: with </w:t>
       </w:r>
+      <w:proofErr w:type="spellStart"/>
       <w:r>
         <w:rPr>
           <w:b/>
         </w:rPr>
         <w:t>xref</w:t>
       </w:r>
+      <w:proofErr w:type="spellEnd"/>
       <w:r>
         <w:t xml:space="preserve">, </w:t>
       </w:r>
@@ -7242,6 +7428,7 @@
         <w:t xml:space="preserve">must be installed </w:t>
       </w:r>
       <w:r>
+        <w:lastRenderedPageBreak/>
         <w:t xml:space="preserve">on your system, </w:t>
       </w:r>
       <w:r>
@@ -7278,7 +7465,6 @@
         <w:rPr>
           <w:b/>
         </w:rPr>
-        <w:lastRenderedPageBreak/>
         <w:t>-</w:t>
       </w:r>
       <w:proofErr w:type="spellStart"/>
@@ -7343,13 +7529,13 @@
       <w:pPr>
         <w:pStyle w:val="Heading2"/>
       </w:pPr>
-      <w:bookmarkStart w:id="17" w:name="_Ref88887309"/>
-      <w:bookmarkStart w:id="18" w:name="_Toc91072893"/>
+      <w:bookmarkStart w:id="19" w:name="_Ref88887309"/>
+      <w:bookmarkStart w:id="20" w:name="_Toc94129759"/>
       <w:r>
         <w:t>Examples</w:t>
       </w:r>
-      <w:bookmarkEnd w:id="17"/>
-      <w:bookmarkEnd w:id="18"/>
+      <w:bookmarkEnd w:id="19"/>
+      <w:bookmarkEnd w:id="20"/>
     </w:p>
     <w:p>
       <w:pPr>
@@ -7878,19 +8064,44 @@
           <w:b/>
           <w:bCs/>
         </w:rPr>
-        <w:t xml:space="preserve"> -reportoption xref</w:t>
-      </w:r>
+        <w:t xml:space="preserve"> -</w:t>
+      </w:r>
+      <w:proofErr w:type="spellStart"/>
+      <w:r>
+        <w:rPr>
+          <w:b/>
+          <w:bCs/>
+        </w:rPr>
+        <w:t>reportoption</w:t>
+      </w:r>
+      <w:proofErr w:type="spellEnd"/>
+      <w:r>
+        <w:rPr>
+          <w:b/>
+          <w:bCs/>
+        </w:rPr>
+        <w:t xml:space="preserve"> </w:t>
+      </w:r>
+      <w:proofErr w:type="spellStart"/>
+      <w:r>
+        <w:rPr>
+          <w:b/>
+          <w:bCs/>
+        </w:rPr>
+        <w:t>xref</w:t>
+      </w:r>
+      <w:proofErr w:type="spellEnd"/>
     </w:p>
     <w:p>
       <w:pPr>
         <w:pStyle w:val="Heading1"/>
       </w:pPr>
-      <w:bookmarkStart w:id="19" w:name="_Toc91072894"/>
+      <w:bookmarkStart w:id="21" w:name="_Toc94129760"/>
       <w:r>
         <w:lastRenderedPageBreak/>
         <w:t>Automatic rewriting of unsupported features</w:t>
       </w:r>
-      <w:bookmarkEnd w:id="19"/>
+      <w:bookmarkEnd w:id="21"/>
     </w:p>
     <w:p>
       <w:pPr>
@@ -7999,10 +8210,7 @@
         <w:t xml:space="preserve"> in the report directory, containing a copy of the original SQL source file in which specific features have been rewritten</w:t>
       </w:r>
       <w:r>
-        <w:t xml:space="preserve"> (i</w:t>
-      </w:r>
-      <w:r>
-        <w:t xml:space="preserve">f nothing is rewritten, no copy will be created in </w:t>
+        <w:t xml:space="preserve"> (if nothing is rewritten, no copy will be created in </w:t>
       </w:r>
       <w:r>
         <w:rPr>
@@ -8092,12 +8300,12 @@
       <w:pPr>
         <w:pStyle w:val="Heading1"/>
       </w:pPr>
-      <w:bookmarkStart w:id="20" w:name="_Toc91072895"/>
+      <w:bookmarkStart w:id="22" w:name="_Toc94129761"/>
       <w:r>
         <w:lastRenderedPageBreak/>
         <w:t>File handling</w:t>
       </w:r>
-      <w:bookmarkEnd w:id="20"/>
+      <w:bookmarkEnd w:id="22"/>
     </w:p>
     <w:p>
       <w:pPr>
@@ -8127,7 +8335,7 @@
       <w:r>
         <w:t>Windows</w:t>
       </w:r>
-      <w:bookmarkStart w:id="21" w:name="_Hlk85391487"/>
+      <w:bookmarkStart w:id="23" w:name="_Hlk85391487"/>
       <w:r>
         <w:t xml:space="preserve">: </w:t>
       </w:r>
@@ -8138,7 +8346,7 @@
         </w:rPr>
         <w:t>%USERPROFILE%\BabelfishCompass\</w:t>
       </w:r>
-      <w:bookmarkEnd w:id="21"/>
+      <w:bookmarkEnd w:id="23"/>
       <w:r>
         <w:rPr>
           <w:b/>
@@ -8279,7 +8487,6 @@
         </w:rPr>
         <w:t>imported\</w:t>
       </w:r>
-      <w:bookmarkStart w:id="22" w:name="_GoBack"/>
       <w:proofErr w:type="spellStart"/>
       <w:r>
         <w:rPr>
@@ -8287,7 +8494,6 @@
         </w:rPr>
         <w:t>sym</w:t>
       </w:r>
-      <w:bookmarkEnd w:id="22"/>
       <w:proofErr w:type="spellEnd"/>
       <w:r>
         <w:t xml:space="preserve">: </w:t>
@@ -8419,12 +8625,12 @@
       <w:pPr>
         <w:pStyle w:val="Heading1"/>
       </w:pPr>
-      <w:bookmarkStart w:id="23" w:name="_Toc91072896"/>
+      <w:bookmarkStart w:id="24" w:name="_Toc94129762"/>
       <w:r>
         <w:lastRenderedPageBreak/>
         <w:t>The BabelfishFeatures.cfg file</w:t>
       </w:r>
-      <w:bookmarkEnd w:id="23"/>
+      <w:bookmarkEnd w:id="24"/>
     </w:p>
     <w:p>
       <w:pPr>
@@ -8555,14 +8761,14 @@
       <w:pPr>
         <w:pStyle w:val="BodyText"/>
       </w:pPr>
-      <w:bookmarkStart w:id="24" w:name="_Toc91072897"/>
+      <w:bookmarkStart w:id="25" w:name="_Toc94129763"/>
       <w:r>
         <w:rPr>
           <w:rStyle w:val="Heading2Char"/>
         </w:rPr>
         <w:t>SQL feature classifications</w:t>
       </w:r>
-      <w:bookmarkEnd w:id="24"/>
+      <w:bookmarkEnd w:id="25"/>
       <w:r>
         <w:br/>
       </w:r>
@@ -8780,7 +8986,7 @@
       <w:pPr>
         <w:pStyle w:val="Heading2"/>
       </w:pPr>
-      <w:bookmarkStart w:id="25" w:name="_Toc91072898"/>
+      <w:bookmarkStart w:id="26" w:name="_Toc94129764"/>
       <w:r>
         <w:t>Example</w:t>
       </w:r>
@@ -8790,7 +8996,7 @@
       <w:r>
         <w:t>BabelfishFeatures.cfg</w:t>
       </w:r>
-      <w:bookmarkEnd w:id="25"/>
+      <w:bookmarkEnd w:id="26"/>
       <w:r>
         <w:t xml:space="preserve"> </w:t>
       </w:r>
@@ -9012,7 +9218,7 @@
       <w:pPr>
         <w:pStyle w:val="Heading1"/>
       </w:pPr>
-      <w:bookmarkStart w:id="26" w:name="_Toc91072899"/>
+      <w:bookmarkStart w:id="27" w:name="_Toc94129765"/>
       <w:r>
         <w:t>The Babelfish</w:t>
       </w:r>
@@ -9031,7 +9237,7 @@
       <w:r>
         <w:t>overrides)</w:t>
       </w:r>
-      <w:bookmarkEnd w:id="26"/>
+      <w:bookmarkEnd w:id="27"/>
     </w:p>
     <w:p>
       <w:pPr>
@@ -10036,14 +10242,14 @@
       <w:pPr>
         <w:pStyle w:val="Heading2"/>
       </w:pPr>
-      <w:bookmarkStart w:id="27" w:name="_Toc91072900"/>
+      <w:bookmarkStart w:id="28" w:name="_Toc94129766"/>
       <w:r>
         <w:t>Example: o</w:t>
       </w:r>
       <w:r>
         <w:t>verriding default classification and reporting group</w:t>
       </w:r>
-      <w:bookmarkEnd w:id="27"/>
+      <w:bookmarkEnd w:id="28"/>
     </w:p>
     <w:p>
       <w:pPr>
@@ -10455,8 +10661,8 @@
       <w:pPr>
         <w:pStyle w:val="Heading1"/>
       </w:pPr>
-      <w:bookmarkStart w:id="28" w:name="_Ref88887986"/>
-      <w:bookmarkStart w:id="29" w:name="_Toc91072901"/>
+      <w:bookmarkStart w:id="29" w:name="_Ref88887986"/>
+      <w:bookmarkStart w:id="30" w:name="_Toc94129767"/>
       <w:r>
         <w:lastRenderedPageBreak/>
         <w:t>Using -</w:t>
@@ -10465,8 +10671,8 @@
       <w:r>
         <w:t>pgimport</w:t>
       </w:r>
-      <w:bookmarkEnd w:id="28"/>
       <w:bookmarkEnd w:id="29"/>
+      <w:bookmarkEnd w:id="30"/>
       <w:proofErr w:type="spellEnd"/>
     </w:p>
     <w:p>
@@ -10810,12 +11016,12 @@
       <w:pPr>
         <w:pStyle w:val="Heading2"/>
       </w:pPr>
-      <w:bookmarkStart w:id="30" w:name="_Toc91072902"/>
+      <w:bookmarkStart w:id="31" w:name="_Toc94129768"/>
       <w:r>
         <w:lastRenderedPageBreak/>
         <w:t>Schema for imported items</w:t>
       </w:r>
-      <w:bookmarkEnd w:id="30"/>
+      <w:bookmarkEnd w:id="31"/>
     </w:p>
     <w:p>
       <w:pPr>
@@ -11646,11 +11852,11 @@
       <w:pPr>
         <w:pStyle w:val="Heading2"/>
       </w:pPr>
-      <w:bookmarkStart w:id="31" w:name="_Toc91072903"/>
+      <w:bookmarkStart w:id="32" w:name="_Toc94129769"/>
       <w:r>
         <w:t>Example query</w:t>
       </w:r>
-      <w:bookmarkEnd w:id="31"/>
+      <w:bookmarkEnd w:id="32"/>
     </w:p>
     <w:p>
       <w:pPr>
@@ -12161,12 +12367,12 @@
       <w:pPr>
         <w:pStyle w:val="Heading1"/>
       </w:pPr>
-      <w:bookmarkStart w:id="32" w:name="_Toc91072904"/>
+      <w:bookmarkStart w:id="33" w:name="_Toc94129770"/>
       <w:r>
         <w:lastRenderedPageBreak/>
         <w:t>Security</w:t>
       </w:r>
-      <w:bookmarkEnd w:id="32"/>
+      <w:bookmarkEnd w:id="33"/>
     </w:p>
     <w:p>
       <w:pPr>
@@ -12258,7 +12464,7 @@
       <w:pPr>
         <w:pStyle w:val="Heading2"/>
       </w:pPr>
-      <w:bookmarkStart w:id="33" w:name="_Toc91072905"/>
+      <w:bookmarkStart w:id="34" w:name="_Toc94129771"/>
       <w:r>
         <w:t>The</w:t>
       </w:r>
@@ -12268,7 +12474,7 @@
       <w:r>
         <w:t xml:space="preserve"> -pgimport option</w:t>
       </w:r>
-      <w:bookmarkEnd w:id="33"/>
+      <w:bookmarkEnd w:id="34"/>
     </w:p>
     <w:p>
       <w:pPr>
@@ -12577,7 +12783,7 @@
       <w:pPr>
         <w:pStyle w:val="Heading1"/>
       </w:pPr>
-      <w:bookmarkStart w:id="34" w:name="_Toc91072906"/>
+      <w:bookmarkStart w:id="35" w:name="_Toc94129772"/>
       <w:r>
         <w:lastRenderedPageBreak/>
         <w:t xml:space="preserve">Using Babelfish Compass </w:t>
@@ -12591,7 +12797,7 @@
       <w:r>
         <w:t>PostgreSQL</w:t>
       </w:r>
-      <w:bookmarkEnd w:id="34"/>
+      <w:bookmarkEnd w:id="35"/>
     </w:p>
     <w:p>
       <w:pPr>
@@ -13227,12 +13433,12 @@
       <w:pPr>
         <w:pStyle w:val="Heading1"/>
       </w:pPr>
-      <w:bookmarkStart w:id="35" w:name="_Toc91072907"/>
+      <w:bookmarkStart w:id="36" w:name="_Toc94129773"/>
       <w:r>
         <w:lastRenderedPageBreak/>
         <w:t>Troubleshooting</w:t>
       </w:r>
-      <w:bookmarkEnd w:id="35"/>
+      <w:bookmarkEnd w:id="36"/>
     </w:p>
     <w:p>
       <w:pPr>
@@ -13453,11 +13659,11 @@
       <w:pPr>
         <w:pStyle w:val="Heading1"/>
       </w:pPr>
-      <w:bookmarkStart w:id="36" w:name="_Toc91072908"/>
+      <w:bookmarkStart w:id="37" w:name="_Toc94129774"/>
       <w:r>
         <w:t>Licensing</w:t>
       </w:r>
-      <w:bookmarkEnd w:id="36"/>
+      <w:bookmarkEnd w:id="37"/>
     </w:p>
     <w:p>
       <w:pPr>
@@ -17877,6 +18083,22 @@
       <w:lang w:eastAsia="zh-CN" w:bidi="hi-IN"/>
     </w:rPr>
   </w:style>
+  <w:style w:type="table" w:styleId="TableGrid">
+    <w:name w:val="Table Grid"/>
+    <w:basedOn w:val="TableNormal"/>
+    <w:uiPriority w:val="39"/>
+    <w:rsid w:val="00C16394"/>
+    <w:tblPr>
+      <w:tblBorders>
+        <w:top w:val="single" w:sz="4" w:space="0" w:color="auto"/>
+        <w:left w:val="single" w:sz="4" w:space="0" w:color="auto"/>
+        <w:bottom w:val="single" w:sz="4" w:space="0" w:color="auto"/>
+        <w:right w:val="single" w:sz="4" w:space="0" w:color="auto"/>
+        <w:insideH w:val="single" w:sz="4" w:space="0" w:color="auto"/>
+        <w:insideV w:val="single" w:sz="4" w:space="0" w:color="auto"/>
+      </w:tblBorders>
+    </w:tblPr>
+  </w:style>
 </w:styles>
 </file>
 
@@ -18180,7 +18402,7 @@
 </file>
 
 <file path=customXml/itemProps1.xml><?xml version="1.0" encoding="utf-8"?>
-<ds:datastoreItem xmlns:ds="http://schemas.openxmlformats.org/officeDocument/2006/customXml" ds:itemID="{EB87CEB5-6AB3-48E9-AF69-BAA65F1E4009}">
+<ds:datastoreItem xmlns:ds="http://schemas.openxmlformats.org/officeDocument/2006/customXml" ds:itemID="{0714E937-44F3-4316-8EB0-2734773D11C1}">
   <ds:schemaRefs>
     <ds:schemaRef ds:uri="http://schemas.openxmlformats.org/officeDocument/2006/bibliography"/>
   </ds:schemaRefs>

</xml_diff>

<commit_message>
added compatibility matrix to user guide (#53)
</commit_message>
<xml_diff>
--- a/BabelfishCompass_UserGuide.docx
+++ b/BabelfishCompass_UserGuide.docx
@@ -42,6 +42,22 @@
         <w:pStyle w:val="BodyText"/>
       </w:pPr>
       <w:r>
+        <w:t xml:space="preserve">Jan-2022: </w:t>
+      </w:r>
+      <w:r>
+        <w:t xml:space="preserve">added </w:t>
+      </w:r>
+      <w:bookmarkStart w:id="0" w:name="_GoBack"/>
+      <w:bookmarkEnd w:id="0"/>
+      <w:r>
+        <w:t>compatibility matrix with Babelfish</w:t>
+      </w:r>
+    </w:p>
+    <w:p>
+      <w:pPr>
+        <w:pStyle w:val="BodyText"/>
+      </w:pPr>
+      <w:r>
         <w:t>Dec</w:t>
       </w:r>
       <w:r>
@@ -175,13 +191,16 @@
     <w:p>
       <w:pPr>
         <w:pStyle w:val="BodyText"/>
-      </w:pPr>
-    </w:p>
-    <w:p>
-      <w:pPr>
-        <w:pStyle w:val="BodyText"/>
-      </w:pPr>
-      <w:r>
+        <w:rPr>
+          <w:b/>
+          <w:u w:val="single"/>
+        </w:rPr>
+      </w:pPr>
+      <w:r>
+        <w:rPr>
+          <w:b/>
+          <w:u w:val="single"/>
+        </w:rPr>
         <w:t>Contents</w:t>
       </w:r>
     </w:p>
@@ -222,7 +241,7 @@
         </w:rPr>
         <w:fldChar w:fldCharType="separate"/>
       </w:r>
-      <w:hyperlink w:anchor="_Toc91072882" w:history="1">
+      <w:hyperlink w:anchor="_Toc94129747" w:history="1">
         <w:r>
           <w:rPr>
             <w:rStyle w:val="Hyperlink"/>
@@ -249,7 +268,7 @@
             <w:noProof/>
             <w:webHidden/>
           </w:rPr>
-          <w:instrText xml:space="preserve"> PAGEREF _Toc91072882 \h </w:instrText>
+          <w:instrText xml:space="preserve"> PAGEREF _Toc94129747 \h </w:instrText>
         </w:r>
         <w:r>
           <w:rPr>
@@ -269,7 +288,7 @@
             <w:noProof/>
             <w:webHidden/>
           </w:rPr>
-          <w:t>3</w:t>
+          <w:t>2</w:t>
         </w:r>
         <w:r>
           <w:rPr>
@@ -293,13 +312,13 @@
           <w:lang w:eastAsia="en-US" w:bidi="ar-SA"/>
         </w:rPr>
       </w:pPr>
-      <w:hyperlink w:anchor="_Toc91072883" w:history="1">
+      <w:hyperlink w:anchor="_Toc94129748" w:history="1">
         <w:r>
           <w:rPr>
             <w:rStyle w:val="Hyperlink"/>
             <w:noProof/>
           </w:rPr>
-          <w:t>Installing Babelfish Compass</w:t>
+          <w:t>Compatibility with Babelfish for PostgreSQL</w:t>
         </w:r>
         <w:r>
           <w:rPr>
@@ -320,7 +339,7 @@
             <w:noProof/>
             <w:webHidden/>
           </w:rPr>
-          <w:instrText xml:space="preserve"> PAGEREF _Toc91072883 \h </w:instrText>
+          <w:instrText xml:space="preserve"> PAGEREF _Toc94129748 \h </w:instrText>
         </w:r>
         <w:r>
           <w:rPr>
@@ -340,223 +359,7 @@
             <w:noProof/>
             <w:webHidden/>
           </w:rPr>
-          <w:t>3</w:t>
-        </w:r>
-        <w:r>
-          <w:rPr>
-            <w:noProof/>
-            <w:webHidden/>
-          </w:rPr>
-          <w:fldChar w:fldCharType="end"/>
-        </w:r>
-      </w:hyperlink>
-    </w:p>
-    <w:p>
-      <w:pPr>
-        <w:pStyle w:val="TOC2"/>
-        <w:tabs>
-          <w:tab w:val="right" w:leader="dot" w:pos="9962"/>
-        </w:tabs>
-        <w:rPr>
-          <w:rFonts w:eastAsiaTheme="minorEastAsia" w:cstheme="minorBidi"/>
-          <w:noProof/>
-          <w:kern w:val="0"/>
-          <w:szCs w:val="22"/>
-          <w:lang w:eastAsia="en-US" w:bidi="ar-SA"/>
-        </w:rPr>
-      </w:pPr>
-      <w:hyperlink w:anchor="_Toc91072884" w:history="1">
-        <w:r>
-          <w:rPr>
-            <w:rStyle w:val="Hyperlink"/>
-            <w:noProof/>
-          </w:rPr>
-          <w:t>Prerequisites</w:t>
-        </w:r>
-        <w:r>
-          <w:rPr>
-            <w:noProof/>
-            <w:webHidden/>
-          </w:rPr>
-          <w:tab/>
-        </w:r>
-        <w:r>
-          <w:rPr>
-            <w:noProof/>
-            <w:webHidden/>
-          </w:rPr>
-          <w:fldChar w:fldCharType="begin"/>
-        </w:r>
-        <w:r>
-          <w:rPr>
-            <w:noProof/>
-            <w:webHidden/>
-          </w:rPr>
-          <w:instrText xml:space="preserve"> PAGEREF _Toc91072884 \h </w:instrText>
-        </w:r>
-        <w:r>
-          <w:rPr>
-            <w:noProof/>
-            <w:webHidden/>
-          </w:rPr>
-        </w:r>
-        <w:r>
-          <w:rPr>
-            <w:noProof/>
-            <w:webHidden/>
-          </w:rPr>
-          <w:fldChar w:fldCharType="separate"/>
-        </w:r>
-        <w:r>
-          <w:rPr>
-            <w:noProof/>
-            <w:webHidden/>
-          </w:rPr>
-          <w:t>3</w:t>
-        </w:r>
-        <w:r>
-          <w:rPr>
-            <w:noProof/>
-            <w:webHidden/>
-          </w:rPr>
-          <w:fldChar w:fldCharType="end"/>
-        </w:r>
-      </w:hyperlink>
-    </w:p>
-    <w:p>
-      <w:pPr>
-        <w:pStyle w:val="TOC2"/>
-        <w:tabs>
-          <w:tab w:val="right" w:leader="dot" w:pos="9962"/>
-        </w:tabs>
-        <w:rPr>
-          <w:rFonts w:eastAsiaTheme="minorEastAsia" w:cstheme="minorBidi"/>
-          <w:noProof/>
-          <w:kern w:val="0"/>
-          <w:szCs w:val="22"/>
-          <w:lang w:eastAsia="en-US" w:bidi="ar-SA"/>
-        </w:rPr>
-      </w:pPr>
-      <w:hyperlink w:anchor="_Toc91072885" w:history="1">
-        <w:r>
-          <w:rPr>
-            <w:rStyle w:val="Hyperlink"/>
-            <w:noProof/>
-          </w:rPr>
-          <w:t>Downloading Babelfish Compass</w:t>
-        </w:r>
-        <w:r>
-          <w:rPr>
-            <w:noProof/>
-            <w:webHidden/>
-          </w:rPr>
-          <w:tab/>
-        </w:r>
-        <w:r>
-          <w:rPr>
-            <w:noProof/>
-            <w:webHidden/>
-          </w:rPr>
-          <w:fldChar w:fldCharType="begin"/>
-        </w:r>
-        <w:r>
-          <w:rPr>
-            <w:noProof/>
-            <w:webHidden/>
-          </w:rPr>
-          <w:instrText xml:space="preserve"> PAGEREF _Toc91072885 \h </w:instrText>
-        </w:r>
-        <w:r>
-          <w:rPr>
-            <w:noProof/>
-            <w:webHidden/>
-          </w:rPr>
-        </w:r>
-        <w:r>
-          <w:rPr>
-            <w:noProof/>
-            <w:webHidden/>
-          </w:rPr>
-          <w:fldChar w:fldCharType="separate"/>
-        </w:r>
-        <w:r>
-          <w:rPr>
-            <w:noProof/>
-            <w:webHidden/>
-          </w:rPr>
-          <w:t>3</w:t>
-        </w:r>
-        <w:r>
-          <w:rPr>
-            <w:noProof/>
-            <w:webHidden/>
-          </w:rPr>
-          <w:fldChar w:fldCharType="end"/>
-        </w:r>
-      </w:hyperlink>
-    </w:p>
-    <w:p>
-      <w:pPr>
-        <w:pStyle w:val="TOC2"/>
-        <w:tabs>
-          <w:tab w:val="right" w:leader="dot" w:pos="9962"/>
-        </w:tabs>
-        <w:rPr>
-          <w:rFonts w:eastAsiaTheme="minorEastAsia" w:cstheme="minorBidi"/>
-          <w:noProof/>
-          <w:kern w:val="0"/>
-          <w:szCs w:val="22"/>
-          <w:lang w:eastAsia="en-US" w:bidi="ar-SA"/>
-        </w:rPr>
-      </w:pPr>
-      <w:hyperlink w:anchor="_Toc91072886" w:history="1">
-        <w:r>
-          <w:rPr>
-            <w:rStyle w:val="Hyperlink"/>
-            <w:noProof/>
-          </w:rPr>
-          <w:t>Installation</w:t>
-        </w:r>
-        <w:r>
-          <w:rPr>
-            <w:noProof/>
-            <w:webHidden/>
-          </w:rPr>
-          <w:tab/>
-        </w:r>
-        <w:r>
-          <w:rPr>
-            <w:noProof/>
-            <w:webHidden/>
-          </w:rPr>
-          <w:fldChar w:fldCharType="begin"/>
-        </w:r>
-        <w:r>
-          <w:rPr>
-            <w:noProof/>
-            <w:webHidden/>
-          </w:rPr>
-          <w:instrText xml:space="preserve"> PAGEREF _Toc91072886 \h </w:instrText>
-        </w:r>
-        <w:r>
-          <w:rPr>
-            <w:noProof/>
-            <w:webHidden/>
-          </w:rPr>
-        </w:r>
-        <w:r>
-          <w:rPr>
-            <w:noProof/>
-            <w:webHidden/>
-          </w:rPr>
-          <w:fldChar w:fldCharType="separate"/>
-        </w:r>
-        <w:r>
-          <w:rPr>
-            <w:noProof/>
-            <w:webHidden/>
-          </w:rPr>
-          <w:t>4</w:t>
+          <w:t>2</w:t>
         </w:r>
         <w:r>
           <w:rPr>
@@ -580,13 +383,13 @@
           <w:lang w:eastAsia="en-US" w:bidi="ar-SA"/>
         </w:rPr>
       </w:pPr>
-      <w:hyperlink w:anchor="_Toc91072887" w:history="1">
+      <w:hyperlink w:anchor="_Toc94129749" w:history="1">
         <w:r>
           <w:rPr>
             <w:rStyle w:val="Hyperlink"/>
             <w:noProof/>
           </w:rPr>
-          <w:t>Running Babelfish Compass on Windows</w:t>
+          <w:t>Installing Babelfish Compass</w:t>
         </w:r>
         <w:r>
           <w:rPr>
@@ -607,7 +410,7 @@
             <w:noProof/>
             <w:webHidden/>
           </w:rPr>
-          <w:instrText xml:space="preserve"> PAGEREF _Toc91072887 \h </w:instrText>
+          <w:instrText xml:space="preserve"> PAGEREF _Toc94129749 \h </w:instrText>
         </w:r>
         <w:r>
           <w:rPr>
@@ -627,7 +430,223 @@
             <w:noProof/>
             <w:webHidden/>
           </w:rPr>
-          <w:t>4</w:t>
+          <w:t>2</w:t>
+        </w:r>
+        <w:r>
+          <w:rPr>
+            <w:noProof/>
+            <w:webHidden/>
+          </w:rPr>
+          <w:fldChar w:fldCharType="end"/>
+        </w:r>
+      </w:hyperlink>
+    </w:p>
+    <w:p>
+      <w:pPr>
+        <w:pStyle w:val="TOC2"/>
+        <w:tabs>
+          <w:tab w:val="right" w:leader="dot" w:pos="9962"/>
+        </w:tabs>
+        <w:rPr>
+          <w:rFonts w:eastAsiaTheme="minorEastAsia" w:cstheme="minorBidi"/>
+          <w:noProof/>
+          <w:kern w:val="0"/>
+          <w:szCs w:val="22"/>
+          <w:lang w:eastAsia="en-US" w:bidi="ar-SA"/>
+        </w:rPr>
+      </w:pPr>
+      <w:hyperlink w:anchor="_Toc94129750" w:history="1">
+        <w:r>
+          <w:rPr>
+            <w:rStyle w:val="Hyperlink"/>
+            <w:noProof/>
+          </w:rPr>
+          <w:t>Prerequisites</w:t>
+        </w:r>
+        <w:r>
+          <w:rPr>
+            <w:noProof/>
+            <w:webHidden/>
+          </w:rPr>
+          <w:tab/>
+        </w:r>
+        <w:r>
+          <w:rPr>
+            <w:noProof/>
+            <w:webHidden/>
+          </w:rPr>
+          <w:fldChar w:fldCharType="begin"/>
+        </w:r>
+        <w:r>
+          <w:rPr>
+            <w:noProof/>
+            <w:webHidden/>
+          </w:rPr>
+          <w:instrText xml:space="preserve"> PAGEREF _Toc94129750 \h </w:instrText>
+        </w:r>
+        <w:r>
+          <w:rPr>
+            <w:noProof/>
+            <w:webHidden/>
+          </w:rPr>
+        </w:r>
+        <w:r>
+          <w:rPr>
+            <w:noProof/>
+            <w:webHidden/>
+          </w:rPr>
+          <w:fldChar w:fldCharType="separate"/>
+        </w:r>
+        <w:r>
+          <w:rPr>
+            <w:noProof/>
+            <w:webHidden/>
+          </w:rPr>
+          <w:t>2</w:t>
+        </w:r>
+        <w:r>
+          <w:rPr>
+            <w:noProof/>
+            <w:webHidden/>
+          </w:rPr>
+          <w:fldChar w:fldCharType="end"/>
+        </w:r>
+      </w:hyperlink>
+    </w:p>
+    <w:p>
+      <w:pPr>
+        <w:pStyle w:val="TOC2"/>
+        <w:tabs>
+          <w:tab w:val="right" w:leader="dot" w:pos="9962"/>
+        </w:tabs>
+        <w:rPr>
+          <w:rFonts w:eastAsiaTheme="minorEastAsia" w:cstheme="minorBidi"/>
+          <w:noProof/>
+          <w:kern w:val="0"/>
+          <w:szCs w:val="22"/>
+          <w:lang w:eastAsia="en-US" w:bidi="ar-SA"/>
+        </w:rPr>
+      </w:pPr>
+      <w:hyperlink w:anchor="_Toc94129751" w:history="1">
+        <w:r>
+          <w:rPr>
+            <w:rStyle w:val="Hyperlink"/>
+            <w:noProof/>
+          </w:rPr>
+          <w:t>Downloading Babelfish Compass</w:t>
+        </w:r>
+        <w:r>
+          <w:rPr>
+            <w:noProof/>
+            <w:webHidden/>
+          </w:rPr>
+          <w:tab/>
+        </w:r>
+        <w:r>
+          <w:rPr>
+            <w:noProof/>
+            <w:webHidden/>
+          </w:rPr>
+          <w:fldChar w:fldCharType="begin"/>
+        </w:r>
+        <w:r>
+          <w:rPr>
+            <w:noProof/>
+            <w:webHidden/>
+          </w:rPr>
+          <w:instrText xml:space="preserve"> PAGEREF _Toc94129751 \h </w:instrText>
+        </w:r>
+        <w:r>
+          <w:rPr>
+            <w:noProof/>
+            <w:webHidden/>
+          </w:rPr>
+        </w:r>
+        <w:r>
+          <w:rPr>
+            <w:noProof/>
+            <w:webHidden/>
+          </w:rPr>
+          <w:fldChar w:fldCharType="separate"/>
+        </w:r>
+        <w:r>
+          <w:rPr>
+            <w:noProof/>
+            <w:webHidden/>
+          </w:rPr>
+          <w:t>3</w:t>
+        </w:r>
+        <w:r>
+          <w:rPr>
+            <w:noProof/>
+            <w:webHidden/>
+          </w:rPr>
+          <w:fldChar w:fldCharType="end"/>
+        </w:r>
+      </w:hyperlink>
+    </w:p>
+    <w:p>
+      <w:pPr>
+        <w:pStyle w:val="TOC2"/>
+        <w:tabs>
+          <w:tab w:val="right" w:leader="dot" w:pos="9962"/>
+        </w:tabs>
+        <w:rPr>
+          <w:rFonts w:eastAsiaTheme="minorEastAsia" w:cstheme="minorBidi"/>
+          <w:noProof/>
+          <w:kern w:val="0"/>
+          <w:szCs w:val="22"/>
+          <w:lang w:eastAsia="en-US" w:bidi="ar-SA"/>
+        </w:rPr>
+      </w:pPr>
+      <w:hyperlink w:anchor="_Toc94129752" w:history="1">
+        <w:r>
+          <w:rPr>
+            <w:rStyle w:val="Hyperlink"/>
+            <w:noProof/>
+          </w:rPr>
+          <w:t>Installation</w:t>
+        </w:r>
+        <w:r>
+          <w:rPr>
+            <w:noProof/>
+            <w:webHidden/>
+          </w:rPr>
+          <w:tab/>
+        </w:r>
+        <w:r>
+          <w:rPr>
+            <w:noProof/>
+            <w:webHidden/>
+          </w:rPr>
+          <w:fldChar w:fldCharType="begin"/>
+        </w:r>
+        <w:r>
+          <w:rPr>
+            <w:noProof/>
+            <w:webHidden/>
+          </w:rPr>
+          <w:instrText xml:space="preserve"> PAGEREF _Toc94129752 \h </w:instrText>
+        </w:r>
+        <w:r>
+          <w:rPr>
+            <w:noProof/>
+            <w:webHidden/>
+          </w:rPr>
+        </w:r>
+        <w:r>
+          <w:rPr>
+            <w:noProof/>
+            <w:webHidden/>
+          </w:rPr>
+          <w:fldChar w:fldCharType="separate"/>
+        </w:r>
+        <w:r>
+          <w:rPr>
+            <w:noProof/>
+            <w:webHidden/>
+          </w:rPr>
+          <w:t>3</w:t>
         </w:r>
         <w:r>
           <w:rPr>
@@ -651,13 +670,13 @@
           <w:lang w:eastAsia="en-US" w:bidi="ar-SA"/>
         </w:rPr>
       </w:pPr>
-      <w:hyperlink w:anchor="_Toc91072888" w:history="1">
+      <w:hyperlink w:anchor="_Toc94129753" w:history="1">
         <w:r>
           <w:rPr>
             <w:rStyle w:val="Hyperlink"/>
             <w:noProof/>
           </w:rPr>
-          <w:t>Running Babelfish Compass (Mac/Linux)</w:t>
+          <w:t>Running Babelfish Compass on Windows</w:t>
         </w:r>
         <w:r>
           <w:rPr>
@@ -678,7 +697,7 @@
             <w:noProof/>
             <w:webHidden/>
           </w:rPr>
-          <w:instrText xml:space="preserve"> PAGEREF _Toc91072888 \h </w:instrText>
+          <w:instrText xml:space="preserve"> PAGEREF _Toc94129753 \h </w:instrText>
         </w:r>
         <w:r>
           <w:rPr>
@@ -698,7 +717,7 @@
             <w:noProof/>
             <w:webHidden/>
           </w:rPr>
-          <w:t>5</w:t>
+          <w:t>4</w:t>
         </w:r>
         <w:r>
           <w:rPr>
@@ -722,13 +741,13 @@
           <w:lang w:eastAsia="en-US" w:bidi="ar-SA"/>
         </w:rPr>
       </w:pPr>
-      <w:hyperlink w:anchor="_Toc91072889" w:history="1">
+      <w:hyperlink w:anchor="_Toc94129754" w:history="1">
         <w:r>
           <w:rPr>
             <w:rStyle w:val="Hyperlink"/>
             <w:noProof/>
           </w:rPr>
-          <w:t>Reports, applications, and input files</w:t>
+          <w:t>Running Babelfish Compass (Mac/Linux)</w:t>
         </w:r>
         <w:r>
           <w:rPr>
@@ -749,7 +768,7 @@
             <w:noProof/>
             <w:webHidden/>
           </w:rPr>
-          <w:instrText xml:space="preserve"> PAGEREF _Toc91072889 \h </w:instrText>
+          <w:instrText xml:space="preserve"> PAGEREF _Toc94129754 \h </w:instrText>
         </w:r>
         <w:r>
           <w:rPr>
@@ -769,79 +788,7 @@
             <w:noProof/>
             <w:webHidden/>
           </w:rPr>
-          <w:t>6</w:t>
-        </w:r>
-        <w:r>
-          <w:rPr>
-            <w:noProof/>
-            <w:webHidden/>
-          </w:rPr>
-          <w:fldChar w:fldCharType="end"/>
-        </w:r>
-      </w:hyperlink>
-    </w:p>
-    <w:p>
-      <w:pPr>
-        <w:pStyle w:val="TOC2"/>
-        <w:tabs>
-          <w:tab w:val="right" w:leader="dot" w:pos="9962"/>
-        </w:tabs>
-        <w:rPr>
-          <w:rFonts w:eastAsiaTheme="minorEastAsia" w:cstheme="minorBidi"/>
-          <w:noProof/>
-          <w:kern w:val="0"/>
-          <w:szCs w:val="22"/>
-          <w:lang w:eastAsia="en-US" w:bidi="ar-SA"/>
-        </w:rPr>
-      </w:pPr>
-      <w:hyperlink w:anchor="_Toc91072890" w:history="1">
-        <w:r>
-          <w:rPr>
-            <w:rStyle w:val="Hyperlink"/>
-            <w:noProof/>
-          </w:rPr>
-          <w:t>Report directory location</w:t>
-        </w:r>
-        <w:r>
-          <w:rPr>
-            <w:noProof/>
-            <w:webHidden/>
-          </w:rPr>
-          <w:tab/>
-        </w:r>
-        <w:r>
-          <w:rPr>
-            <w:noProof/>
-            <w:webHidden/>
-          </w:rPr>
-          <w:fldChar w:fldCharType="begin"/>
-        </w:r>
-        <w:r>
-          <w:rPr>
-            <w:noProof/>
-            <w:webHidden/>
-          </w:rPr>
-          <w:instrText xml:space="preserve"> PAGEREF _Toc91072890 \h </w:instrText>
-        </w:r>
-        <w:r>
-          <w:rPr>
-            <w:noProof/>
-            <w:webHidden/>
-          </w:rPr>
-        </w:r>
-        <w:r>
-          <w:rPr>
-            <w:noProof/>
-            <w:webHidden/>
-          </w:rPr>
-          <w:fldChar w:fldCharType="separate"/>
-        </w:r>
-        <w:r>
-          <w:rPr>
-            <w:noProof/>
-            <w:webHidden/>
-          </w:rPr>
-          <w:t>7</w:t>
+          <w:t>4</w:t>
         </w:r>
         <w:r>
           <w:rPr>
@@ -865,13 +812,13 @@
           <w:lang w:eastAsia="en-US" w:bidi="ar-SA"/>
         </w:rPr>
       </w:pPr>
-      <w:hyperlink w:anchor="_Toc91072891" w:history="1">
+      <w:hyperlink w:anchor="_Toc94129755" w:history="1">
         <w:r>
           <w:rPr>
             <w:rStyle w:val="Hyperlink"/>
             <w:noProof/>
           </w:rPr>
-          <w:t>Specifying the Babelfish version</w:t>
+          <w:t>Reports, applications, and input files</w:t>
         </w:r>
         <w:r>
           <w:rPr>
@@ -892,7 +839,7 @@
             <w:noProof/>
             <w:webHidden/>
           </w:rPr>
-          <w:instrText xml:space="preserve"> PAGEREF _Toc91072891 \h </w:instrText>
+          <w:instrText xml:space="preserve"> PAGEREF _Toc94129755 \h </w:instrText>
         </w:r>
         <w:r>
           <w:rPr>
@@ -912,7 +859,79 @@
             <w:noProof/>
             <w:webHidden/>
           </w:rPr>
-          <w:t>7</w:t>
+          <w:t>5</w:t>
+        </w:r>
+        <w:r>
+          <w:rPr>
+            <w:noProof/>
+            <w:webHidden/>
+          </w:rPr>
+          <w:fldChar w:fldCharType="end"/>
+        </w:r>
+      </w:hyperlink>
+    </w:p>
+    <w:p>
+      <w:pPr>
+        <w:pStyle w:val="TOC2"/>
+        <w:tabs>
+          <w:tab w:val="right" w:leader="dot" w:pos="9962"/>
+        </w:tabs>
+        <w:rPr>
+          <w:rFonts w:eastAsiaTheme="minorEastAsia" w:cstheme="minorBidi"/>
+          <w:noProof/>
+          <w:kern w:val="0"/>
+          <w:szCs w:val="22"/>
+          <w:lang w:eastAsia="en-US" w:bidi="ar-SA"/>
+        </w:rPr>
+      </w:pPr>
+      <w:hyperlink w:anchor="_Toc94129756" w:history="1">
+        <w:r>
+          <w:rPr>
+            <w:rStyle w:val="Hyperlink"/>
+            <w:noProof/>
+          </w:rPr>
+          <w:t>Report directory location</w:t>
+        </w:r>
+        <w:r>
+          <w:rPr>
+            <w:noProof/>
+            <w:webHidden/>
+          </w:rPr>
+          <w:tab/>
+        </w:r>
+        <w:r>
+          <w:rPr>
+            <w:noProof/>
+            <w:webHidden/>
+          </w:rPr>
+          <w:fldChar w:fldCharType="begin"/>
+        </w:r>
+        <w:r>
+          <w:rPr>
+            <w:noProof/>
+            <w:webHidden/>
+          </w:rPr>
+          <w:instrText xml:space="preserve"> PAGEREF _Toc94129756 \h </w:instrText>
+        </w:r>
+        <w:r>
+          <w:rPr>
+            <w:noProof/>
+            <w:webHidden/>
+          </w:rPr>
+        </w:r>
+        <w:r>
+          <w:rPr>
+            <w:noProof/>
+            <w:webHidden/>
+          </w:rPr>
+          <w:fldChar w:fldCharType="separate"/>
+        </w:r>
+        <w:r>
+          <w:rPr>
+            <w:noProof/>
+            <w:webHidden/>
+          </w:rPr>
+          <w:t>6</w:t>
         </w:r>
         <w:r>
           <w:rPr>
@@ -936,13 +955,13 @@
           <w:lang w:eastAsia="en-US" w:bidi="ar-SA"/>
         </w:rPr>
       </w:pPr>
-      <w:hyperlink w:anchor="_Toc91072892" w:history="1">
+      <w:hyperlink w:anchor="_Toc94129757" w:history="1">
         <w:r>
           <w:rPr>
             <w:rStyle w:val="Hyperlink"/>
             <w:noProof/>
           </w:rPr>
-          <w:t>Command-line options</w:t>
+          <w:t>Specifying the Babelfish version</w:t>
         </w:r>
         <w:r>
           <w:rPr>
@@ -963,7 +982,7 @@
             <w:noProof/>
             <w:webHidden/>
           </w:rPr>
-          <w:instrText xml:space="preserve"> PAGEREF _Toc91072892 \h </w:instrText>
+          <w:instrText xml:space="preserve"> PAGEREF _Toc94129757 \h </w:instrText>
         </w:r>
         <w:r>
           <w:rPr>
@@ -983,79 +1002,7 @@
             <w:noProof/>
             <w:webHidden/>
           </w:rPr>
-          <w:t>8</w:t>
-        </w:r>
-        <w:r>
-          <w:rPr>
-            <w:noProof/>
-            <w:webHidden/>
-          </w:rPr>
-          <w:fldChar w:fldCharType="end"/>
-        </w:r>
-      </w:hyperlink>
-    </w:p>
-    <w:p>
-      <w:pPr>
-        <w:pStyle w:val="TOC2"/>
-        <w:tabs>
-          <w:tab w:val="right" w:leader="dot" w:pos="9962"/>
-        </w:tabs>
-        <w:rPr>
-          <w:rFonts w:eastAsiaTheme="minorEastAsia" w:cstheme="minorBidi"/>
-          <w:noProof/>
-          <w:kern w:val="0"/>
-          <w:szCs w:val="22"/>
-          <w:lang w:eastAsia="en-US" w:bidi="ar-SA"/>
-        </w:rPr>
-      </w:pPr>
-      <w:hyperlink w:anchor="_Toc91072893" w:history="1">
-        <w:r>
-          <w:rPr>
-            <w:rStyle w:val="Hyperlink"/>
-            <w:noProof/>
-          </w:rPr>
-          <w:t>Examples</w:t>
-        </w:r>
-        <w:r>
-          <w:rPr>
-            <w:noProof/>
-            <w:webHidden/>
-          </w:rPr>
-          <w:tab/>
-        </w:r>
-        <w:r>
-          <w:rPr>
-            <w:noProof/>
-            <w:webHidden/>
-          </w:rPr>
-          <w:fldChar w:fldCharType="begin"/>
-        </w:r>
-        <w:r>
-          <w:rPr>
-            <w:noProof/>
-            <w:webHidden/>
-          </w:rPr>
-          <w:instrText xml:space="preserve"> PAGEREF _Toc91072893 \h </w:instrText>
-        </w:r>
-        <w:r>
-          <w:rPr>
-            <w:noProof/>
-            <w:webHidden/>
-          </w:rPr>
-        </w:r>
-        <w:r>
-          <w:rPr>
-            <w:noProof/>
-            <w:webHidden/>
-          </w:rPr>
-          <w:fldChar w:fldCharType="separate"/>
-        </w:r>
-        <w:r>
-          <w:rPr>
-            <w:noProof/>
-            <w:webHidden/>
-          </w:rPr>
-          <w:t>11</w:t>
+          <w:t>6</w:t>
         </w:r>
         <w:r>
           <w:rPr>
@@ -1079,13 +1026,13 @@
           <w:lang w:eastAsia="en-US" w:bidi="ar-SA"/>
         </w:rPr>
       </w:pPr>
-      <w:hyperlink w:anchor="_Toc91072894" w:history="1">
+      <w:hyperlink w:anchor="_Toc94129758" w:history="1">
         <w:r>
           <w:rPr>
             <w:rStyle w:val="Hyperlink"/>
             <w:noProof/>
           </w:rPr>
-          <w:t>Automatic rewriting of unsupported features</w:t>
+          <w:t>Command-line options</w:t>
         </w:r>
         <w:r>
           <w:rPr>
@@ -1106,7 +1053,7 @@
             <w:noProof/>
             <w:webHidden/>
           </w:rPr>
-          <w:instrText xml:space="preserve"> PAGEREF _Toc91072894 \h </w:instrText>
+          <w:instrText xml:space="preserve"> PAGEREF _Toc94129758 \h </w:instrText>
         </w:r>
         <w:r>
           <w:rPr>
@@ -1126,14 +1073,79 @@
             <w:noProof/>
             <w:webHidden/>
           </w:rPr>
-          <w:t>1</w:t>
-        </w:r>
-        <w:r>
-          <w:rPr>
-            <w:noProof/>
-            <w:webHidden/>
-          </w:rPr>
-          <w:t>2</w:t>
+          <w:t>7</w:t>
+        </w:r>
+        <w:r>
+          <w:rPr>
+            <w:noProof/>
+            <w:webHidden/>
+          </w:rPr>
+          <w:fldChar w:fldCharType="end"/>
+        </w:r>
+      </w:hyperlink>
+    </w:p>
+    <w:p>
+      <w:pPr>
+        <w:pStyle w:val="TOC2"/>
+        <w:tabs>
+          <w:tab w:val="right" w:leader="dot" w:pos="9962"/>
+        </w:tabs>
+        <w:rPr>
+          <w:rFonts w:eastAsiaTheme="minorEastAsia" w:cstheme="minorBidi"/>
+          <w:noProof/>
+          <w:kern w:val="0"/>
+          <w:szCs w:val="22"/>
+          <w:lang w:eastAsia="en-US" w:bidi="ar-SA"/>
+        </w:rPr>
+      </w:pPr>
+      <w:hyperlink w:anchor="_Toc94129759" w:history="1">
+        <w:r>
+          <w:rPr>
+            <w:rStyle w:val="Hyperlink"/>
+            <w:noProof/>
+          </w:rPr>
+          <w:t>Examples</w:t>
+        </w:r>
+        <w:r>
+          <w:rPr>
+            <w:noProof/>
+            <w:webHidden/>
+          </w:rPr>
+          <w:tab/>
+        </w:r>
+        <w:r>
+          <w:rPr>
+            <w:noProof/>
+            <w:webHidden/>
+          </w:rPr>
+          <w:fldChar w:fldCharType="begin"/>
+        </w:r>
+        <w:r>
+          <w:rPr>
+            <w:noProof/>
+            <w:webHidden/>
+          </w:rPr>
+          <w:instrText xml:space="preserve"> PAGEREF _Toc94129759 \h </w:instrText>
+        </w:r>
+        <w:r>
+          <w:rPr>
+            <w:noProof/>
+            <w:webHidden/>
+          </w:rPr>
+        </w:r>
+        <w:r>
+          <w:rPr>
+            <w:noProof/>
+            <w:webHidden/>
+          </w:rPr>
+          <w:fldChar w:fldCharType="separate"/>
+        </w:r>
+        <w:r>
+          <w:rPr>
+            <w:noProof/>
+            <w:webHidden/>
+          </w:rPr>
+          <w:t>10</w:t>
         </w:r>
         <w:r>
           <w:rPr>
@@ -1157,13 +1169,13 @@
           <w:lang w:eastAsia="en-US" w:bidi="ar-SA"/>
         </w:rPr>
       </w:pPr>
-      <w:hyperlink w:anchor="_Toc91072895" w:history="1">
+      <w:hyperlink w:anchor="_Toc94129760" w:history="1">
         <w:r>
           <w:rPr>
             <w:rStyle w:val="Hyperlink"/>
             <w:noProof/>
           </w:rPr>
-          <w:t>File handling</w:t>
+          <w:t>Automatic rewriting of unsupported features</w:t>
         </w:r>
         <w:r>
           <w:rPr>
@@ -1184,7 +1196,7 @@
             <w:noProof/>
             <w:webHidden/>
           </w:rPr>
-          <w:instrText xml:space="preserve"> PAGEREF _Toc91072895 \h </w:instrText>
+          <w:instrText xml:space="preserve"> PAGEREF _Toc94129760 \h </w:instrText>
         </w:r>
         <w:r>
           <w:rPr>
@@ -1204,7 +1216,7 @@
             <w:noProof/>
             <w:webHidden/>
           </w:rPr>
-          <w:t>13</w:t>
+          <w:t>11</w:t>
         </w:r>
         <w:r>
           <w:rPr>
@@ -1228,13 +1240,13 @@
           <w:lang w:eastAsia="en-US" w:bidi="ar-SA"/>
         </w:rPr>
       </w:pPr>
-      <w:hyperlink w:anchor="_Toc91072896" w:history="1">
+      <w:hyperlink w:anchor="_Toc94129761" w:history="1">
         <w:r>
           <w:rPr>
             <w:rStyle w:val="Hyperlink"/>
             <w:noProof/>
           </w:rPr>
-          <w:t>The BabelfishFeatures.cfg file</w:t>
+          <w:t>File handling</w:t>
         </w:r>
         <w:r>
           <w:rPr>
@@ -1255,7 +1267,7 @@
             <w:noProof/>
             <w:webHidden/>
           </w:rPr>
-          <w:instrText xml:space="preserve"> PAGEREF _Toc91072896 \h </w:instrText>
+          <w:instrText xml:space="preserve"> PAGEREF _Toc94129761 \h </w:instrText>
         </w:r>
         <w:r>
           <w:rPr>
@@ -1275,151 +1287,7 @@
             <w:noProof/>
             <w:webHidden/>
           </w:rPr>
-          <w:t>14</w:t>
-        </w:r>
-        <w:r>
-          <w:rPr>
-            <w:noProof/>
-            <w:webHidden/>
-          </w:rPr>
-          <w:fldChar w:fldCharType="end"/>
-        </w:r>
-      </w:hyperlink>
-    </w:p>
-    <w:p>
-      <w:pPr>
-        <w:pStyle w:val="TOC2"/>
-        <w:tabs>
-          <w:tab w:val="right" w:leader="dot" w:pos="9962"/>
-        </w:tabs>
-        <w:rPr>
-          <w:rFonts w:eastAsiaTheme="minorEastAsia" w:cstheme="minorBidi"/>
-          <w:noProof/>
-          <w:kern w:val="0"/>
-          <w:szCs w:val="22"/>
-          <w:lang w:eastAsia="en-US" w:bidi="ar-SA"/>
-        </w:rPr>
-      </w:pPr>
-      <w:hyperlink w:anchor="_Toc91072897" w:history="1">
-        <w:r>
-          <w:rPr>
-            <w:rStyle w:val="Hyperlink"/>
-            <w:noProof/>
-          </w:rPr>
-          <w:t>SQL feature classifications</w:t>
-        </w:r>
-        <w:r>
-          <w:rPr>
-            <w:noProof/>
-            <w:webHidden/>
-          </w:rPr>
-          <w:tab/>
-        </w:r>
-        <w:r>
-          <w:rPr>
-            <w:noProof/>
-            <w:webHidden/>
-          </w:rPr>
-          <w:fldChar w:fldCharType="begin"/>
-        </w:r>
-        <w:r>
-          <w:rPr>
-            <w:noProof/>
-            <w:webHidden/>
-          </w:rPr>
-          <w:instrText xml:space="preserve"> PAGEREF _Toc91072897 \h </w:instrText>
-        </w:r>
-        <w:r>
-          <w:rPr>
-            <w:noProof/>
-            <w:webHidden/>
-          </w:rPr>
-        </w:r>
-        <w:r>
-          <w:rPr>
-            <w:noProof/>
-            <w:webHidden/>
-          </w:rPr>
-          <w:fldChar w:fldCharType="separate"/>
-        </w:r>
-        <w:r>
-          <w:rPr>
-            <w:noProof/>
-            <w:webHidden/>
-          </w:rPr>
-          <w:t>14</w:t>
-        </w:r>
-        <w:r>
-          <w:rPr>
-            <w:noProof/>
-            <w:webHidden/>
-          </w:rPr>
-          <w:fldChar w:fldCharType="end"/>
-        </w:r>
-      </w:hyperlink>
-    </w:p>
-    <w:p>
-      <w:pPr>
-        <w:pStyle w:val="TOC2"/>
-        <w:tabs>
-          <w:tab w:val="right" w:leader="dot" w:pos="9962"/>
-        </w:tabs>
-        <w:rPr>
-          <w:rFonts w:eastAsiaTheme="minorEastAsia" w:cstheme="minorBidi"/>
-          <w:noProof/>
-          <w:kern w:val="0"/>
-          <w:szCs w:val="22"/>
-          <w:lang w:eastAsia="en-US" w:bidi="ar-SA"/>
-        </w:rPr>
-      </w:pPr>
-      <w:hyperlink w:anchor="_Toc91072898" w:history="1">
-        <w:r>
-          <w:rPr>
-            <w:rStyle w:val="Hyperlink"/>
-            <w:noProof/>
-          </w:rPr>
-          <w:t>Example: BabelfishFeatures.cfg</w:t>
-        </w:r>
-        <w:r>
-          <w:rPr>
-            <w:noProof/>
-            <w:webHidden/>
-          </w:rPr>
-          <w:tab/>
-        </w:r>
-        <w:r>
-          <w:rPr>
-            <w:noProof/>
-            <w:webHidden/>
-          </w:rPr>
-          <w:fldChar w:fldCharType="begin"/>
-        </w:r>
-        <w:r>
-          <w:rPr>
-            <w:noProof/>
-            <w:webHidden/>
-          </w:rPr>
-          <w:instrText xml:space="preserve"> PAGEREF _Toc91072898 \h </w:instrText>
-        </w:r>
-        <w:r>
-          <w:rPr>
-            <w:noProof/>
-            <w:webHidden/>
-          </w:rPr>
-        </w:r>
-        <w:r>
-          <w:rPr>
-            <w:noProof/>
-            <w:webHidden/>
-          </w:rPr>
-          <w:fldChar w:fldCharType="separate"/>
-        </w:r>
-        <w:r>
-          <w:rPr>
-            <w:noProof/>
-            <w:webHidden/>
-          </w:rPr>
-          <w:t>14</w:t>
+          <w:t>12</w:t>
         </w:r>
         <w:r>
           <w:rPr>
@@ -1443,13 +1311,13 @@
           <w:lang w:eastAsia="en-US" w:bidi="ar-SA"/>
         </w:rPr>
       </w:pPr>
-      <w:hyperlink w:anchor="_Toc91072899" w:history="1">
+      <w:hyperlink w:anchor="_Toc94129762" w:history="1">
         <w:r>
           <w:rPr>
             <w:rStyle w:val="Hyperlink"/>
             <w:noProof/>
           </w:rPr>
-          <w:t>The BabelfishCompassUser.cfg file (classification overrides)</w:t>
+          <w:t>The BabelfishFeatures.cfg file</w:t>
         </w:r>
         <w:r>
           <w:rPr>
@@ -1470,7 +1338,7 @@
             <w:noProof/>
             <w:webHidden/>
           </w:rPr>
-          <w:instrText xml:space="preserve"> PAGEREF _Toc91072899 \h </w:instrText>
+          <w:instrText xml:space="preserve"> PAGEREF _Toc94129762 \h </w:instrText>
         </w:r>
         <w:r>
           <w:rPr>
@@ -1490,7 +1358,7 @@
             <w:noProof/>
             <w:webHidden/>
           </w:rPr>
-          <w:t>15</w:t>
+          <w:t>13</w:t>
         </w:r>
         <w:r>
           <w:rPr>
@@ -1515,13 +1383,13 @@
           <w:lang w:eastAsia="en-US" w:bidi="ar-SA"/>
         </w:rPr>
       </w:pPr>
-      <w:hyperlink w:anchor="_Toc91072900" w:history="1">
+      <w:hyperlink w:anchor="_Toc94129763" w:history="1">
         <w:r>
           <w:rPr>
             <w:rStyle w:val="Hyperlink"/>
             <w:noProof/>
           </w:rPr>
-          <w:t>Example: overriding default classification and reporting group</w:t>
+          <w:t>SQL feature classifications</w:t>
         </w:r>
         <w:r>
           <w:rPr>
@@ -1542,7 +1410,7 @@
             <w:noProof/>
             <w:webHidden/>
           </w:rPr>
-          <w:instrText xml:space="preserve"> PAGEREF _Toc91072900 \h </w:instrText>
+          <w:instrText xml:space="preserve"> PAGEREF _Toc94129763 \h </w:instrText>
         </w:r>
         <w:r>
           <w:rPr>
@@ -1562,7 +1430,79 @@
             <w:noProof/>
             <w:webHidden/>
           </w:rPr>
-          <w:t>16</w:t>
+          <w:t>13</w:t>
+        </w:r>
+        <w:r>
+          <w:rPr>
+            <w:noProof/>
+            <w:webHidden/>
+          </w:rPr>
+          <w:fldChar w:fldCharType="end"/>
+        </w:r>
+      </w:hyperlink>
+    </w:p>
+    <w:p>
+      <w:pPr>
+        <w:pStyle w:val="TOC2"/>
+        <w:tabs>
+          <w:tab w:val="right" w:leader="dot" w:pos="9962"/>
+        </w:tabs>
+        <w:rPr>
+          <w:rFonts w:eastAsiaTheme="minorEastAsia" w:cstheme="minorBidi"/>
+          <w:noProof/>
+          <w:kern w:val="0"/>
+          <w:szCs w:val="22"/>
+          <w:lang w:eastAsia="en-US" w:bidi="ar-SA"/>
+        </w:rPr>
+      </w:pPr>
+      <w:hyperlink w:anchor="_Toc94129764" w:history="1">
+        <w:r>
+          <w:rPr>
+            <w:rStyle w:val="Hyperlink"/>
+            <w:noProof/>
+          </w:rPr>
+          <w:t>Example: BabelfishFeatures.cfg</w:t>
+        </w:r>
+        <w:r>
+          <w:rPr>
+            <w:noProof/>
+            <w:webHidden/>
+          </w:rPr>
+          <w:tab/>
+        </w:r>
+        <w:r>
+          <w:rPr>
+            <w:noProof/>
+            <w:webHidden/>
+          </w:rPr>
+          <w:fldChar w:fldCharType="begin"/>
+        </w:r>
+        <w:r>
+          <w:rPr>
+            <w:noProof/>
+            <w:webHidden/>
+          </w:rPr>
+          <w:instrText xml:space="preserve"> PAGEREF _Toc94129764 \h </w:instrText>
+        </w:r>
+        <w:r>
+          <w:rPr>
+            <w:noProof/>
+            <w:webHidden/>
+          </w:rPr>
+        </w:r>
+        <w:r>
+          <w:rPr>
+            <w:noProof/>
+            <w:webHidden/>
+          </w:rPr>
+          <w:fldChar w:fldCharType="separate"/>
+        </w:r>
+        <w:r>
+          <w:rPr>
+            <w:noProof/>
+            <w:webHidden/>
+          </w:rPr>
+          <w:t>13</w:t>
         </w:r>
         <w:r>
           <w:rPr>
@@ -1586,13 +1526,13 @@
           <w:lang w:eastAsia="en-US" w:bidi="ar-SA"/>
         </w:rPr>
       </w:pPr>
-      <w:hyperlink w:anchor="_Toc91072901" w:history="1">
+      <w:hyperlink w:anchor="_Toc94129765" w:history="1">
         <w:r>
           <w:rPr>
             <w:rStyle w:val="Hyperlink"/>
             <w:noProof/>
           </w:rPr>
-          <w:t>Using -pgimport</w:t>
+          <w:t>The BabelfishCompassUser.cfg file (classification overrides)</w:t>
         </w:r>
         <w:r>
           <w:rPr>
@@ -1613,7 +1553,7 @@
             <w:noProof/>
             <w:webHidden/>
           </w:rPr>
-          <w:instrText xml:space="preserve"> PAGEREF _Toc91072901 \h </w:instrText>
+          <w:instrText xml:space="preserve"> PAGEREF _Toc94129765 \h </w:instrText>
         </w:r>
         <w:r>
           <w:rPr>
@@ -1633,7 +1573,7 @@
             <w:noProof/>
             <w:webHidden/>
           </w:rPr>
-          <w:t>17</w:t>
+          <w:t>14</w:t>
         </w:r>
         <w:r>
           <w:rPr>
@@ -1658,13 +1598,13 @@
           <w:lang w:eastAsia="en-US" w:bidi="ar-SA"/>
         </w:rPr>
       </w:pPr>
-      <w:hyperlink w:anchor="_Toc91072902" w:history="1">
+      <w:hyperlink w:anchor="_Toc94129766" w:history="1">
         <w:r>
           <w:rPr>
             <w:rStyle w:val="Hyperlink"/>
             <w:noProof/>
           </w:rPr>
-          <w:t>Schema for imported items</w:t>
+          <w:t>Example: overriding default classification and reporting group</w:t>
         </w:r>
         <w:r>
           <w:rPr>
@@ -1685,7 +1625,7 @@
             <w:noProof/>
             <w:webHidden/>
           </w:rPr>
-          <w:instrText xml:space="preserve"> PAGEREF _Toc91072902 \h </w:instrText>
+          <w:instrText xml:space="preserve"> PAGEREF _Toc94129766 \h </w:instrText>
         </w:r>
         <w:r>
           <w:rPr>
@@ -1705,79 +1645,7 @@
             <w:noProof/>
             <w:webHidden/>
           </w:rPr>
-          <w:t>18</w:t>
-        </w:r>
-        <w:r>
-          <w:rPr>
-            <w:noProof/>
-            <w:webHidden/>
-          </w:rPr>
-          <w:fldChar w:fldCharType="end"/>
-        </w:r>
-      </w:hyperlink>
-    </w:p>
-    <w:p>
-      <w:pPr>
-        <w:pStyle w:val="TOC2"/>
-        <w:tabs>
-          <w:tab w:val="right" w:leader="dot" w:pos="9962"/>
-        </w:tabs>
-        <w:rPr>
-          <w:rFonts w:eastAsiaTheme="minorEastAsia" w:cstheme="minorBidi"/>
-          <w:noProof/>
-          <w:kern w:val="0"/>
-          <w:szCs w:val="22"/>
-          <w:lang w:eastAsia="en-US" w:bidi="ar-SA"/>
-        </w:rPr>
-      </w:pPr>
-      <w:hyperlink w:anchor="_Toc91072903" w:history="1">
-        <w:r>
-          <w:rPr>
-            <w:rStyle w:val="Hyperlink"/>
-            <w:noProof/>
-          </w:rPr>
-          <w:t>Example query</w:t>
-        </w:r>
-        <w:r>
-          <w:rPr>
-            <w:noProof/>
-            <w:webHidden/>
-          </w:rPr>
-          <w:tab/>
-        </w:r>
-        <w:r>
-          <w:rPr>
-            <w:noProof/>
-            <w:webHidden/>
-          </w:rPr>
-          <w:fldChar w:fldCharType="begin"/>
-        </w:r>
-        <w:r>
-          <w:rPr>
-            <w:noProof/>
-            <w:webHidden/>
-          </w:rPr>
-          <w:instrText xml:space="preserve"> PAGEREF _Toc91072903 \h </w:instrText>
-        </w:r>
-        <w:r>
-          <w:rPr>
-            <w:noProof/>
-            <w:webHidden/>
-          </w:rPr>
-        </w:r>
-        <w:r>
-          <w:rPr>
-            <w:noProof/>
-            <w:webHidden/>
-          </w:rPr>
-          <w:fldChar w:fldCharType="separate"/>
-        </w:r>
-        <w:r>
-          <w:rPr>
-            <w:noProof/>
-            <w:webHidden/>
-          </w:rPr>
-          <w:t>19</w:t>
+          <w:t>15</w:t>
         </w:r>
         <w:r>
           <w:rPr>
@@ -1801,13 +1669,13 @@
           <w:lang w:eastAsia="en-US" w:bidi="ar-SA"/>
         </w:rPr>
       </w:pPr>
-      <w:hyperlink w:anchor="_Toc91072904" w:history="1">
+      <w:hyperlink w:anchor="_Toc94129767" w:history="1">
         <w:r>
           <w:rPr>
             <w:rStyle w:val="Hyperlink"/>
             <w:noProof/>
           </w:rPr>
-          <w:t>Security</w:t>
+          <w:t>Using -pgimport</w:t>
         </w:r>
         <w:r>
           <w:rPr>
@@ -1828,7 +1696,7 @@
             <w:noProof/>
             <w:webHidden/>
           </w:rPr>
-          <w:instrText xml:space="preserve"> PAGEREF _Toc91072904 \h </w:instrText>
+          <w:instrText xml:space="preserve"> PAGEREF _Toc94129767 \h </w:instrText>
         </w:r>
         <w:r>
           <w:rPr>
@@ -1848,7 +1716,7 @@
             <w:noProof/>
             <w:webHidden/>
           </w:rPr>
-          <w:t>20</w:t>
+          <w:t>16</w:t>
         </w:r>
         <w:r>
           <w:rPr>
@@ -1873,13 +1741,13 @@
           <w:lang w:eastAsia="en-US" w:bidi="ar-SA"/>
         </w:rPr>
       </w:pPr>
-      <w:hyperlink w:anchor="_Toc91072905" w:history="1">
+      <w:hyperlink w:anchor="_Toc94129768" w:history="1">
         <w:r>
           <w:rPr>
             <w:rStyle w:val="Hyperlink"/>
             <w:noProof/>
           </w:rPr>
-          <w:t>The  -pgimport option</w:t>
+          <w:t>Schema for imported items</w:t>
         </w:r>
         <w:r>
           <w:rPr>
@@ -1900,7 +1768,7 @@
             <w:noProof/>
             <w:webHidden/>
           </w:rPr>
-          <w:instrText xml:space="preserve"> PAGEREF _Toc91072905 \h </w:instrText>
+          <w:instrText xml:space="preserve"> PAGEREF _Toc94129768 \h </w:instrText>
         </w:r>
         <w:r>
           <w:rPr>
@@ -1920,7 +1788,79 @@
             <w:noProof/>
             <w:webHidden/>
           </w:rPr>
-          <w:t>20</w:t>
+          <w:t>17</w:t>
+        </w:r>
+        <w:r>
+          <w:rPr>
+            <w:noProof/>
+            <w:webHidden/>
+          </w:rPr>
+          <w:fldChar w:fldCharType="end"/>
+        </w:r>
+      </w:hyperlink>
+    </w:p>
+    <w:p>
+      <w:pPr>
+        <w:pStyle w:val="TOC2"/>
+        <w:tabs>
+          <w:tab w:val="right" w:leader="dot" w:pos="9962"/>
+        </w:tabs>
+        <w:rPr>
+          <w:rFonts w:eastAsiaTheme="minorEastAsia" w:cstheme="minorBidi"/>
+          <w:noProof/>
+          <w:kern w:val="0"/>
+          <w:szCs w:val="22"/>
+          <w:lang w:eastAsia="en-US" w:bidi="ar-SA"/>
+        </w:rPr>
+      </w:pPr>
+      <w:hyperlink w:anchor="_Toc94129769" w:history="1">
+        <w:r>
+          <w:rPr>
+            <w:rStyle w:val="Hyperlink"/>
+            <w:noProof/>
+          </w:rPr>
+          <w:t>Example query</w:t>
+        </w:r>
+        <w:r>
+          <w:rPr>
+            <w:noProof/>
+            <w:webHidden/>
+          </w:rPr>
+          <w:tab/>
+        </w:r>
+        <w:r>
+          <w:rPr>
+            <w:noProof/>
+            <w:webHidden/>
+          </w:rPr>
+          <w:fldChar w:fldCharType="begin"/>
+        </w:r>
+        <w:r>
+          <w:rPr>
+            <w:noProof/>
+            <w:webHidden/>
+          </w:rPr>
+          <w:instrText xml:space="preserve"> PAGEREF _Toc94129769 \h </w:instrText>
+        </w:r>
+        <w:r>
+          <w:rPr>
+            <w:noProof/>
+            <w:webHidden/>
+          </w:rPr>
+        </w:r>
+        <w:r>
+          <w:rPr>
+            <w:noProof/>
+            <w:webHidden/>
+          </w:rPr>
+          <w:fldChar w:fldCharType="separate"/>
+        </w:r>
+        <w:r>
+          <w:rPr>
+            <w:noProof/>
+            <w:webHidden/>
+          </w:rPr>
+          <w:t>18</w:t>
         </w:r>
         <w:r>
           <w:rPr>
@@ -1944,13 +1884,13 @@
           <w:lang w:eastAsia="en-US" w:bidi="ar-SA"/>
         </w:rPr>
       </w:pPr>
-      <w:hyperlink w:anchor="_Toc91072906" w:history="1">
+      <w:hyperlink w:anchor="_Toc94129770" w:history="1">
         <w:r>
           <w:rPr>
             <w:rStyle w:val="Hyperlink"/>
             <w:noProof/>
           </w:rPr>
-          <w:t>Using Babelfish Compass to migrate to PostgreSQL</w:t>
+          <w:t>Security</w:t>
         </w:r>
         <w:r>
           <w:rPr>
@@ -1971,7 +1911,7 @@
             <w:noProof/>
             <w:webHidden/>
           </w:rPr>
-          <w:instrText xml:space="preserve"> PAGEREF _Toc91072906 \h </w:instrText>
+          <w:instrText xml:space="preserve"> PAGEREF _Toc94129770 \h </w:instrText>
         </w:r>
         <w:r>
           <w:rPr>
@@ -1991,7 +1931,79 @@
             <w:noProof/>
             <w:webHidden/>
           </w:rPr>
-          <w:t>21</w:t>
+          <w:t>19</w:t>
+        </w:r>
+        <w:r>
+          <w:rPr>
+            <w:noProof/>
+            <w:webHidden/>
+          </w:rPr>
+          <w:fldChar w:fldCharType="end"/>
+        </w:r>
+      </w:hyperlink>
+    </w:p>
+    <w:p>
+      <w:pPr>
+        <w:pStyle w:val="TOC2"/>
+        <w:tabs>
+          <w:tab w:val="right" w:leader="dot" w:pos="9962"/>
+        </w:tabs>
+        <w:rPr>
+          <w:rFonts w:eastAsiaTheme="minorEastAsia" w:cstheme="minorBidi"/>
+          <w:noProof/>
+          <w:kern w:val="0"/>
+          <w:szCs w:val="22"/>
+          <w:lang w:eastAsia="en-US" w:bidi="ar-SA"/>
+        </w:rPr>
+      </w:pPr>
+      <w:hyperlink w:anchor="_Toc94129771" w:history="1">
+        <w:r>
+          <w:rPr>
+            <w:rStyle w:val="Hyperlink"/>
+            <w:noProof/>
+          </w:rPr>
+          <w:t>The  -pgimport option</w:t>
+        </w:r>
+        <w:r>
+          <w:rPr>
+            <w:noProof/>
+            <w:webHidden/>
+          </w:rPr>
+          <w:tab/>
+        </w:r>
+        <w:r>
+          <w:rPr>
+            <w:noProof/>
+            <w:webHidden/>
+          </w:rPr>
+          <w:fldChar w:fldCharType="begin"/>
+        </w:r>
+        <w:r>
+          <w:rPr>
+            <w:noProof/>
+            <w:webHidden/>
+          </w:rPr>
+          <w:instrText xml:space="preserve"> PAGEREF _Toc94129771 \h </w:instrText>
+        </w:r>
+        <w:r>
+          <w:rPr>
+            <w:noProof/>
+            <w:webHidden/>
+          </w:rPr>
+        </w:r>
+        <w:r>
+          <w:rPr>
+            <w:noProof/>
+            <w:webHidden/>
+          </w:rPr>
+          <w:fldChar w:fldCharType="separate"/>
+        </w:r>
+        <w:r>
+          <w:rPr>
+            <w:noProof/>
+            <w:webHidden/>
+          </w:rPr>
+          <w:t>19</w:t>
         </w:r>
         <w:r>
           <w:rPr>
@@ -2015,13 +2027,13 @@
           <w:lang w:eastAsia="en-US" w:bidi="ar-SA"/>
         </w:rPr>
       </w:pPr>
-      <w:hyperlink w:anchor="_Toc91072907" w:history="1">
+      <w:hyperlink w:anchor="_Toc94129772" w:history="1">
         <w:r>
           <w:rPr>
             <w:rStyle w:val="Hyperlink"/>
             <w:noProof/>
           </w:rPr>
-          <w:t>Troubleshooting</w:t>
+          <w:t>Using Babelfish Compass to migrate to PostgreSQL</w:t>
         </w:r>
         <w:r>
           <w:rPr>
@@ -2042,7 +2054,7 @@
             <w:noProof/>
             <w:webHidden/>
           </w:rPr>
-          <w:instrText xml:space="preserve"> PAGEREF _Toc91072907 \h </w:instrText>
+          <w:instrText xml:space="preserve"> PAGEREF _Toc94129772 \h </w:instrText>
         </w:r>
         <w:r>
           <w:rPr>
@@ -2062,7 +2074,7 @@
             <w:noProof/>
             <w:webHidden/>
           </w:rPr>
-          <w:t>23</w:t>
+          <w:t>20</w:t>
         </w:r>
         <w:r>
           <w:rPr>
@@ -2086,12 +2098,83 @@
           <w:lang w:eastAsia="en-US" w:bidi="ar-SA"/>
         </w:rPr>
       </w:pPr>
-      <w:hyperlink w:anchor="_Toc91072908" w:history="1">
+      <w:hyperlink w:anchor="_Toc94129773" w:history="1">
         <w:r>
           <w:rPr>
             <w:rStyle w:val="Hyperlink"/>
             <w:noProof/>
           </w:rPr>
+          <w:t>Troubleshooting</w:t>
+        </w:r>
+        <w:r>
+          <w:rPr>
+            <w:noProof/>
+            <w:webHidden/>
+          </w:rPr>
+          <w:tab/>
+        </w:r>
+        <w:r>
+          <w:rPr>
+            <w:noProof/>
+            <w:webHidden/>
+          </w:rPr>
+          <w:fldChar w:fldCharType="begin"/>
+        </w:r>
+        <w:r>
+          <w:rPr>
+            <w:noProof/>
+            <w:webHidden/>
+          </w:rPr>
+          <w:instrText xml:space="preserve"> PAGEREF _Toc94129773 \h </w:instrText>
+        </w:r>
+        <w:r>
+          <w:rPr>
+            <w:noProof/>
+            <w:webHidden/>
+          </w:rPr>
+        </w:r>
+        <w:r>
+          <w:rPr>
+            <w:noProof/>
+            <w:webHidden/>
+          </w:rPr>
+          <w:fldChar w:fldCharType="separate"/>
+        </w:r>
+        <w:r>
+          <w:rPr>
+            <w:noProof/>
+            <w:webHidden/>
+          </w:rPr>
+          <w:t>22</w:t>
+        </w:r>
+        <w:r>
+          <w:rPr>
+            <w:noProof/>
+            <w:webHidden/>
+          </w:rPr>
+          <w:fldChar w:fldCharType="end"/>
+        </w:r>
+      </w:hyperlink>
+    </w:p>
+    <w:p>
+      <w:pPr>
+        <w:pStyle w:val="TOC1"/>
+        <w:rPr>
+          <w:rFonts w:eastAsiaTheme="minorEastAsia" w:cstheme="minorBidi"/>
+          <w:bCs w:val="0"/>
+          <w:noProof/>
+          <w:kern w:val="0"/>
+          <w:sz w:val="22"/>
+          <w:szCs w:val="22"/>
+          <w:lang w:eastAsia="en-US" w:bidi="ar-SA"/>
+        </w:rPr>
+      </w:pPr>
+      <w:hyperlink w:anchor="_Toc94129774" w:history="1">
+        <w:r>
+          <w:rPr>
+            <w:rStyle w:val="Hyperlink"/>
+            <w:noProof/>
+          </w:rPr>
           <w:t>Licensing</w:t>
         </w:r>
         <w:r>
@@ -2113,7 +2196,7 @@
             <w:noProof/>
             <w:webHidden/>
           </w:rPr>
-          <w:instrText xml:space="preserve"> PAGEREF _Toc91072908 \h </w:instrText>
+          <w:instrText xml:space="preserve"> PAGEREF _Toc94129774 \h </w:instrText>
         </w:r>
         <w:r>
           <w:rPr>
@@ -2133,7 +2216,7 @@
             <w:noProof/>
             <w:webHidden/>
           </w:rPr>
-          <w:t>23</w:t>
+          <w:t>22</w:t>
         </w:r>
         <w:r>
           <w:rPr>
@@ -2146,398 +2229,497 @@
     </w:p>
     <w:p>
       <w:pPr>
-        <w:pStyle w:val="BodyText"/>
-      </w:pPr>
-      <w:r>
+        <w:pStyle w:val="Heading1"/>
+      </w:pPr>
+      <w:r>
+        <w:lastRenderedPageBreak/>
         <w:fldChar w:fldCharType="end"/>
       </w:r>
-    </w:p>
-    <w:p>
-      <w:pPr>
-        <w:pStyle w:val="BodyText"/>
-      </w:pPr>
-      <w:r>
-        <w:lastRenderedPageBreak/>
-        <w:br w:type="page"/>
-      </w:r>
+      <w:bookmarkStart w:id="1" w:name="_Toc94129747"/>
+      <w:r>
+        <w:t>What</w:t>
+      </w:r>
+      <w:r>
+        <w:t xml:space="preserve"> Is Babelfish Compass?</w:t>
+      </w:r>
+      <w:bookmarkEnd w:id="1"/>
+    </w:p>
+    <w:p>
+      <w:pPr>
+        <w:pStyle w:val="BodyText"/>
+      </w:pPr>
+      <w:r>
+        <w:t>The Babelfish Compass tool (short for “</w:t>
+      </w:r>
+      <w:proofErr w:type="spellStart"/>
+      <w:r>
+        <w:rPr>
+          <w:b/>
+          <w:bCs/>
+        </w:rPr>
+        <w:t>COMP</w:t>
+      </w:r>
+      <w:r>
+        <w:t>atibility</w:t>
+      </w:r>
+      <w:proofErr w:type="spellEnd"/>
+      <w:r>
+        <w:t xml:space="preserve"> </w:t>
+      </w:r>
+      <w:proofErr w:type="spellStart"/>
+      <w:r>
+        <w:rPr>
+          <w:b/>
+          <w:bCs/>
+        </w:rPr>
+        <w:t>ASS</w:t>
+      </w:r>
+      <w:r>
+        <w:t>essment</w:t>
+      </w:r>
+      <w:proofErr w:type="spellEnd"/>
+      <w:r>
+        <w:t xml:space="preserve">”) analyzes SQL/DDL code for one or more Microsoft SQL Server databases to identify the SQL features which are not compatible with </w:t>
+      </w:r>
+      <w:r>
+        <w:t>Babelfish for PostgreSQL</w:t>
+      </w:r>
+      <w:r>
+        <w:t>.</w:t>
+      </w:r>
+      <w:r>
+        <w:t xml:space="preserve"> </w:t>
+      </w:r>
+    </w:p>
+    <w:p>
+      <w:pPr>
+        <w:pStyle w:val="BodyText"/>
+      </w:pPr>
+      <w:r>
+        <w:t>You</w:t>
+      </w:r>
+      <w:r>
+        <w:t xml:space="preserve"> </w:t>
+      </w:r>
+      <w:r>
+        <w:t xml:space="preserve">can use Babelfish Compass to analyze </w:t>
+      </w:r>
+      <w:r>
+        <w:t xml:space="preserve">the SQL/DDL code for </w:t>
+      </w:r>
+      <w:r>
+        <w:t>your</w:t>
+      </w:r>
+      <w:r>
+        <w:t xml:space="preserve"> current</w:t>
+      </w:r>
+      <w:r>
+        <w:t xml:space="preserve"> SQL Server-based application</w:t>
+      </w:r>
+      <w:r>
+        <w:t>s</w:t>
+      </w:r>
+      <w:r>
+        <w:t xml:space="preserve"> for compatibility</w:t>
+      </w:r>
+      <w:r>
+        <w:t xml:space="preserve"> </w:t>
+      </w:r>
+      <w:r>
+        <w:t>with Babelfish</w:t>
+      </w:r>
+      <w:r>
+        <w:t xml:space="preserve">. The purpose of </w:t>
+      </w:r>
+      <w:r>
+        <w:t>this</w:t>
+      </w:r>
+      <w:r>
+        <w:t xml:space="preserve"> analysis is </w:t>
+      </w:r>
+      <w:r>
+        <w:t xml:space="preserve">to </w:t>
+      </w:r>
+      <w:r>
+        <w:t xml:space="preserve">gather information so you can make </w:t>
+      </w:r>
+      <w:r>
+        <w:t>a</w:t>
+      </w:r>
+      <w:r>
+        <w:t xml:space="preserve"> </w:t>
+      </w:r>
+      <w:r>
+        <w:t>Go/No</w:t>
+      </w:r>
+      <w:r>
+        <w:t xml:space="preserve"> </w:t>
+      </w:r>
+      <w:r>
+        <w:t xml:space="preserve">Go decision </w:t>
+      </w:r>
+      <w:r>
+        <w:t xml:space="preserve">about starting a </w:t>
+      </w:r>
+      <w:r>
+        <w:t>migration</w:t>
+      </w:r>
+      <w:r>
+        <w:t xml:space="preserve"> project</w:t>
+      </w:r>
+      <w:r>
+        <w:t xml:space="preserve"> from SQL Server </w:t>
+      </w:r>
+      <w:r>
+        <w:t>to Babelfish</w:t>
+      </w:r>
+      <w:r>
+        <w:t xml:space="preserve">. For this purpose, Babelfish Compass produces an assessment report which </w:t>
+      </w:r>
+      <w:r>
+        <w:t xml:space="preserve">lists -in great detail- all </w:t>
+      </w:r>
+      <w:r>
+        <w:t xml:space="preserve">of the </w:t>
+      </w:r>
+      <w:r>
+        <w:t xml:space="preserve">SQL features found in </w:t>
+      </w:r>
+      <w:r>
+        <w:t>your</w:t>
+      </w:r>
+      <w:r>
+        <w:t xml:space="preserve"> SQL/DDL code, and whether or not these are supported by the latest version of Babelfish. </w:t>
+      </w:r>
+    </w:p>
+    <w:p>
+      <w:pPr>
+        <w:pStyle w:val="BodyText"/>
+      </w:pPr>
+      <w:r>
+        <w:t xml:space="preserve">A new version of Babelfish Compass </w:t>
+      </w:r>
+      <w:r>
+        <w:t xml:space="preserve">will be available as part of </w:t>
+      </w:r>
+      <w:r>
+        <w:t>each</w:t>
+      </w:r>
+      <w:r>
+        <w:t xml:space="preserve"> Babelfish release containing new or changed functionality.</w:t>
+      </w:r>
+    </w:p>
+    <w:p>
+      <w:pPr>
+        <w:pStyle w:val="BodyText"/>
+      </w:pPr>
+      <w:r>
+        <w:t xml:space="preserve">Note that Babelfish Compass is a stand-alone, on-premises tool. While </w:t>
+      </w:r>
+      <w:r>
+        <w:t xml:space="preserve">Babelfish Compass is part of the Babelfish product, it is technically separate from </w:t>
+      </w:r>
+      <w:r>
+        <w:t xml:space="preserve">Babelfish itself as well as from </w:t>
+      </w:r>
+      <w:r>
+        <w:t xml:space="preserve">the Babelfish code, and is located in a separate </w:t>
+      </w:r>
+      <w:r>
+        <w:t>GitHub</w:t>
+      </w:r>
+      <w:r>
+        <w:t xml:space="preserve"> repository. </w:t>
+      </w:r>
+      <w:r>
+        <w:t xml:space="preserve"> </w:t>
+      </w:r>
+    </w:p>
+    <w:p>
+      <w:pPr>
+        <w:pStyle w:val="BodyText"/>
+      </w:pPr>
     </w:p>
     <w:p>
       <w:pPr>
         <w:pStyle w:val="Heading1"/>
       </w:pPr>
-      <w:bookmarkStart w:id="0" w:name="_Toc91072882"/>
-      <w:r>
-        <w:lastRenderedPageBreak/>
-        <w:t>What</w:t>
-      </w:r>
-      <w:r>
-        <w:t xml:space="preserve"> Is Babelfish Compass?</w:t>
-      </w:r>
-      <w:bookmarkEnd w:id="0"/>
-    </w:p>
-    <w:p>
-      <w:pPr>
-        <w:pStyle w:val="BodyText"/>
-      </w:pPr>
-      <w:r>
-        <w:t xml:space="preserve">The Babelfish Compass </w:t>
-      </w:r>
-      <w:r>
-        <w:t xml:space="preserve">tool </w:t>
-      </w:r>
-      <w:r>
-        <w:t>(short for “</w:t>
-      </w:r>
-      <w:proofErr w:type="spellStart"/>
-      <w:r>
-        <w:rPr>
-          <w:b/>
-          <w:bCs/>
-        </w:rPr>
-        <w:t>COMP</w:t>
-      </w:r>
-      <w:r>
-        <w:t>atibility</w:t>
-      </w:r>
-      <w:proofErr w:type="spellEnd"/>
+      <w:bookmarkStart w:id="2" w:name="_Toc94129748"/>
+      <w:r>
+        <w:t>Compatibility with Babelfish for PostgreSQL</w:t>
+      </w:r>
+      <w:bookmarkEnd w:id="2"/>
+    </w:p>
+    <w:p>
+      <w:pPr>
+        <w:pStyle w:val="BodyText"/>
+      </w:pPr>
+      <w:r>
+        <w:t xml:space="preserve">The Babelfish Compass tool </w:t>
+      </w:r>
+      <w:r>
+        <w:t>supports the following Babelfish versions:</w:t>
+      </w:r>
+    </w:p>
+    <w:tbl>
+      <w:tblPr>
+        <w:tblStyle w:val="TableGrid"/>
+        <w:tblW w:w="0" w:type="auto"/>
+        <w:tblLook w:val="04A0" w:firstRow="1" w:lastRow="0" w:firstColumn="1" w:lastColumn="0" w:noHBand="0" w:noVBand="1"/>
+      </w:tblPr>
+      <w:tblGrid>
+        <w:gridCol w:w="2972"/>
+        <w:gridCol w:w="2410"/>
+      </w:tblGrid>
+      <w:tr>
+        <w:tc>
+          <w:tcPr>
+            <w:tcW w:w="2972" w:type="dxa"/>
+          </w:tcPr>
+          <w:p>
+            <w:pPr>
+              <w:pStyle w:val="BodyText"/>
+              <w:rPr>
+                <w:b/>
+              </w:rPr>
+            </w:pPr>
+            <w:r>
+              <w:rPr>
+                <w:b/>
+              </w:rPr>
+              <w:t>Babelfish Compass version</w:t>
+            </w:r>
+          </w:p>
+        </w:tc>
+        <w:tc>
+          <w:tcPr>
+            <w:tcW w:w="2410" w:type="dxa"/>
+          </w:tcPr>
+          <w:p>
+            <w:pPr>
+              <w:pStyle w:val="BodyText"/>
+              <w:rPr>
+                <w:b/>
+              </w:rPr>
+            </w:pPr>
+            <w:r>
+              <w:rPr>
+                <w:b/>
+              </w:rPr>
+              <w:t>Babelfish version</w:t>
+            </w:r>
+          </w:p>
+        </w:tc>
+      </w:tr>
+      <w:tr>
+        <w:tc>
+          <w:tcPr>
+            <w:tcW w:w="2972" w:type="dxa"/>
+          </w:tcPr>
+          <w:p>
+            <w:pPr>
+              <w:pStyle w:val="BodyText"/>
+            </w:pPr>
+            <w:r>
+              <w:t>1.0, 1.1</w:t>
+            </w:r>
+          </w:p>
+        </w:tc>
+        <w:tc>
+          <w:tcPr>
+            <w:tcW w:w="2410" w:type="dxa"/>
+          </w:tcPr>
+          <w:p>
+            <w:pPr>
+              <w:pStyle w:val="BodyText"/>
+            </w:pPr>
+            <w:r>
+              <w:t>1.0.0</w:t>
+            </w:r>
+          </w:p>
+        </w:tc>
+      </w:tr>
+      <w:tr>
+        <w:tc>
+          <w:tcPr>
+            <w:tcW w:w="2972" w:type="dxa"/>
+          </w:tcPr>
+          <w:p>
+            <w:pPr>
+              <w:pStyle w:val="BodyText"/>
+            </w:pPr>
+            <w:r>
+              <w:t>1.2</w:t>
+            </w:r>
+          </w:p>
+        </w:tc>
+        <w:tc>
+          <w:tcPr>
+            <w:tcW w:w="2410" w:type="dxa"/>
+          </w:tcPr>
+          <w:p>
+            <w:pPr>
+              <w:pStyle w:val="BodyText"/>
+            </w:pPr>
+            <w:r>
+              <w:t>1.1.0, 1.0.0</w:t>
+            </w:r>
+          </w:p>
+        </w:tc>
+      </w:tr>
+    </w:tbl>
+    <w:p/>
+    <w:p/>
+    <w:p>
+      <w:pPr>
+        <w:pStyle w:val="Heading1"/>
+      </w:pPr>
+      <w:bookmarkStart w:id="3" w:name="_Toc94129749"/>
+      <w:r>
+        <w:t>Installing Babelfish</w:t>
+      </w:r>
       <w:r>
         <w:t xml:space="preserve"> </w:t>
       </w:r>
-      <w:proofErr w:type="spellStart"/>
-      <w:r>
-        <w:rPr>
-          <w:b/>
-          <w:bCs/>
-        </w:rPr>
-        <w:t>ASS</w:t>
-      </w:r>
-      <w:r>
-        <w:t>essment</w:t>
-      </w:r>
-      <w:proofErr w:type="spellEnd"/>
-      <w:r>
-        <w:t xml:space="preserve">”) analyzes </w:t>
-      </w:r>
-      <w:r>
-        <w:t>SQL/DDL</w:t>
-      </w:r>
-      <w:r>
-        <w:t xml:space="preserve"> code </w:t>
-      </w:r>
-      <w:r>
-        <w:t>for</w:t>
-      </w:r>
-      <w:r>
-        <w:t xml:space="preserve"> one or more Microsoft SQL Server databases to identify the SQL features which are not compatible with </w:t>
-      </w:r>
-      <w:r>
-        <w:t>Babelfish</w:t>
-      </w:r>
-      <w:r>
-        <w:t xml:space="preserve"> for PostgreSQL</w:t>
+      <w:r>
+        <w:t>Compass</w:t>
+      </w:r>
+      <w:bookmarkEnd w:id="3"/>
+      <w:r>
+        <w:t xml:space="preserve"> </w:t>
+      </w:r>
+    </w:p>
+    <w:p>
+      <w:pPr>
+        <w:pStyle w:val="Heading2"/>
+      </w:pPr>
+      <w:bookmarkStart w:id="4" w:name="_Toc94129750"/>
+      <w:r>
+        <w:t>Prerequisites</w:t>
+      </w:r>
+      <w:bookmarkEnd w:id="4"/>
+    </w:p>
+    <w:p>
+      <w:pPr>
+        <w:pStyle w:val="BodyText"/>
+      </w:pPr>
+      <w:r>
+        <w:t xml:space="preserve">Before installing Babelfish Compass, </w:t>
+      </w:r>
+      <w:r>
+        <w:t>you must</w:t>
+      </w:r>
+      <w:r>
+        <w:t xml:space="preserve"> i</w:t>
+      </w:r>
+      <w:r>
+        <w:t xml:space="preserve">nstall a </w:t>
+      </w:r>
+      <w:r>
+        <w:t>Java Runtime Environment (JRE) version 8 or higher (</w:t>
+      </w:r>
+      <w:r>
+        <w:t>64-bit</w:t>
+      </w:r>
+      <w:r>
+        <w:t xml:space="preserve"> version).</w:t>
+      </w:r>
+    </w:p>
+    <w:p>
+      <w:pPr>
+        <w:pStyle w:val="BodyText"/>
+      </w:pPr>
+      <w:r>
+        <w:t xml:space="preserve">Babelfish Compass </w:t>
+      </w:r>
+      <w:r>
+        <w:t xml:space="preserve">produces compatibility assessment reports </w:t>
+      </w:r>
+      <w:r>
+        <w:t xml:space="preserve">in HTML format.  </w:t>
+      </w:r>
+      <w:r>
+        <w:t>To</w:t>
+      </w:r>
+      <w:r>
+        <w:t xml:space="preserve"> view the HTML </w:t>
+      </w:r>
+      <w:r>
+        <w:t>output,</w:t>
+      </w:r>
+      <w:r>
+        <w:t xml:space="preserve"> </w:t>
+      </w:r>
+      <w:r>
+        <w:t>we</w:t>
+      </w:r>
+      <w:r>
+        <w:t xml:space="preserve"> </w:t>
+      </w:r>
+      <w:r>
+        <w:t xml:space="preserve">recommend </w:t>
+      </w:r>
+      <w:r>
+        <w:t>us</w:t>
+      </w:r>
+      <w:r>
+        <w:t>ing</w:t>
+      </w:r>
+      <w:r>
+        <w:t xml:space="preserve"> a recent release of the </w:t>
+      </w:r>
+      <w:r>
+        <w:t xml:space="preserve">Google Chrome or </w:t>
+      </w:r>
+      <w:r>
+        <w:t>Mozilla Firefox browser</w:t>
       </w:r>
       <w:r>
         <w:t>.</w:t>
       </w:r>
-      <w:r>
-        <w:t xml:space="preserve"> </w:t>
-      </w:r>
-    </w:p>
-    <w:p>
-      <w:pPr>
-        <w:pStyle w:val="BodyText"/>
-      </w:pPr>
-      <w:r>
-        <w:t>You</w:t>
-      </w:r>
-      <w:r>
-        <w:t xml:space="preserve"> </w:t>
-      </w:r>
-      <w:r>
-        <w:t xml:space="preserve">can use Babelfish Compass to analyze </w:t>
-      </w:r>
-      <w:r>
-        <w:t xml:space="preserve">the SQL/DDL code for </w:t>
-      </w:r>
-      <w:r>
-        <w:t>your</w:t>
-      </w:r>
-      <w:r>
-        <w:t xml:space="preserve"> current</w:t>
-      </w:r>
-      <w:r>
-        <w:t xml:space="preserve"> SQL Server-based application</w:t>
-      </w:r>
-      <w:r>
-        <w:t>s</w:t>
-      </w:r>
-      <w:r>
-        <w:t xml:space="preserve"> for compatibility</w:t>
-      </w:r>
-      <w:r>
-        <w:t xml:space="preserve"> </w:t>
-      </w:r>
-      <w:r>
-        <w:t>with Babelfish</w:t>
-      </w:r>
-      <w:r>
-        <w:t xml:space="preserve">. The purpose of </w:t>
-      </w:r>
-      <w:r>
-        <w:t>this</w:t>
-      </w:r>
-      <w:r>
-        <w:t xml:space="preserve"> analysis is </w:t>
-      </w:r>
-      <w:r>
-        <w:t xml:space="preserve">to </w:t>
-      </w:r>
-      <w:r>
-        <w:t xml:space="preserve">gather information so you can make </w:t>
-      </w:r>
-      <w:r>
-        <w:t>a</w:t>
-      </w:r>
-      <w:r>
-        <w:t xml:space="preserve"> </w:t>
-      </w:r>
-      <w:r>
-        <w:t>Go/No</w:t>
-      </w:r>
-      <w:r>
-        <w:t xml:space="preserve"> </w:t>
-      </w:r>
-      <w:r>
-        <w:t xml:space="preserve">Go decision </w:t>
-      </w:r>
-      <w:r>
-        <w:t xml:space="preserve">about starting a </w:t>
-      </w:r>
-      <w:r>
-        <w:t>migration</w:t>
-      </w:r>
-      <w:r>
-        <w:t xml:space="preserve"> project</w:t>
-      </w:r>
-      <w:r>
-        <w:t xml:space="preserve"> from SQL Server </w:t>
-      </w:r>
-      <w:r>
-        <w:t>to Babelfish</w:t>
-      </w:r>
-      <w:r>
-        <w:t xml:space="preserve">. For this purpose, Babelfish Compass produces an assessment report which </w:t>
-      </w:r>
-      <w:r>
-        <w:t xml:space="preserve">lists -in great detail- all </w:t>
-      </w:r>
-      <w:r>
-        <w:t xml:space="preserve">of the </w:t>
-      </w:r>
-      <w:r>
-        <w:t xml:space="preserve">SQL features found in </w:t>
-      </w:r>
-      <w:r>
-        <w:t>your</w:t>
-      </w:r>
-      <w:r>
-        <w:t xml:space="preserve"> SQL/DDL code, and whether or not these are supported by the latest version of Babelfish. </w:t>
-      </w:r>
-    </w:p>
-    <w:p>
-      <w:pPr>
-        <w:pStyle w:val="BodyText"/>
-      </w:pPr>
-      <w:r>
-        <w:t xml:space="preserve">A new version of Babelfish Compass </w:t>
-      </w:r>
-      <w:r>
-        <w:t xml:space="preserve">will be available as part of </w:t>
-      </w:r>
-      <w:r>
-        <w:t>each</w:t>
-      </w:r>
-      <w:r>
-        <w:t xml:space="preserve"> Babelfish release containing new or changed functionality.</w:t>
-      </w:r>
-    </w:p>
-    <w:p>
-      <w:pPr>
-        <w:pStyle w:val="BodyText"/>
-      </w:pPr>
-      <w:r>
-        <w:t xml:space="preserve">Note that Babelfish Compass is a stand-alone, on-premises tool. While </w:t>
-      </w:r>
-      <w:r>
-        <w:t xml:space="preserve">Babelfish Compass is part of the Babelfish product, it is technically separate from </w:t>
-      </w:r>
-      <w:r>
-        <w:t xml:space="preserve">Babelfish itself as well as from </w:t>
-      </w:r>
-      <w:r>
-        <w:t xml:space="preserve">the Babelfish code, and is located in a separate </w:t>
-      </w:r>
-      <w:r>
-        <w:t>GitHub</w:t>
-      </w:r>
-      <w:r>
-        <w:t xml:space="preserve"> repository. </w:t>
-      </w:r>
-      <w:r>
-        <w:t xml:space="preserve"> </w:t>
+    </w:p>
+    <w:p>
+      <w:pPr>
+        <w:pStyle w:val="BodyText"/>
+      </w:pPr>
+      <w:r>
+        <w:t>On Mac/Linux</w:t>
+      </w:r>
+      <w:r>
+        <w:t xml:space="preserve">, </w:t>
+      </w:r>
+      <w:r>
+        <w:t xml:space="preserve">you need to be able to run a </w:t>
+      </w:r>
+      <w:r>
+        <w:rPr>
+          <w:b/>
+        </w:rPr>
+        <w:t>bash</w:t>
+      </w:r>
+      <w:r>
+        <w:t xml:space="preserve"> script (e.g. with </w:t>
+      </w:r>
+      <w:r>
+        <w:rPr>
+          <w:b/>
+        </w:rPr>
+        <w:t>#!/bin/bash</w:t>
+      </w:r>
+      <w:r>
+        <w:t>).</w:t>
       </w:r>
     </w:p>
     <w:p/>
     <w:p>
       <w:pPr>
-        <w:pStyle w:val="Heading1"/>
-      </w:pPr>
-      <w:bookmarkStart w:id="1" w:name="_Toc91072883"/>
-      <w:r>
-        <w:t>Installing Babelfish</w:t>
-      </w:r>
-      <w:r>
-        <w:t xml:space="preserve"> </w:t>
-      </w:r>
-      <w:r>
-        <w:t>Compass</w:t>
-      </w:r>
-      <w:bookmarkEnd w:id="1"/>
-      <w:r>
-        <w:t xml:space="preserve"> </w:t>
-      </w:r>
-    </w:p>
-    <w:p>
-      <w:pPr>
         <w:pStyle w:val="Heading2"/>
       </w:pPr>
-      <w:bookmarkStart w:id="2" w:name="_Toc91072884"/>
-      <w:r>
-        <w:t>Prerequisites</w:t>
-      </w:r>
-      <w:bookmarkEnd w:id="2"/>
-    </w:p>
-    <w:p>
-      <w:pPr>
-        <w:pStyle w:val="BodyText"/>
-      </w:pPr>
-      <w:r>
-        <w:t xml:space="preserve">Before installing Babelfish Compass, </w:t>
-      </w:r>
-      <w:r>
-        <w:t>you must</w:t>
-      </w:r>
-      <w:r>
-        <w:t xml:space="preserve"> i</w:t>
-      </w:r>
-      <w:r>
-        <w:t xml:space="preserve">nstall a </w:t>
-      </w:r>
-      <w:r>
-        <w:t>Java Runtime Environment (JRE) version 8 or higher (</w:t>
-      </w:r>
-      <w:r>
-        <w:t>64-bit</w:t>
-      </w:r>
-      <w:r>
-        <w:t xml:space="preserve"> version).</w:t>
-      </w:r>
-    </w:p>
-    <w:p>
-      <w:pPr>
-        <w:pStyle w:val="BodyText"/>
-      </w:pPr>
-      <w:r>
-        <w:t xml:space="preserve">Babelfish Compass </w:t>
-      </w:r>
-      <w:r>
-        <w:t xml:space="preserve">produces compatibility assessment reports </w:t>
-      </w:r>
-      <w:r>
-        <w:t xml:space="preserve">in HTML format.  </w:t>
-      </w:r>
-      <w:r>
-        <w:t>To</w:t>
-      </w:r>
-      <w:r>
-        <w:t xml:space="preserve"> view the HTML </w:t>
-      </w:r>
-      <w:r>
-        <w:t>output,</w:t>
-      </w:r>
-      <w:r>
-        <w:t xml:space="preserve"> </w:t>
-      </w:r>
-      <w:r>
-        <w:t>we</w:t>
-      </w:r>
-      <w:r>
-        <w:t xml:space="preserve"> </w:t>
-      </w:r>
-      <w:r>
-        <w:t xml:space="preserve">recommend </w:t>
-      </w:r>
-      <w:r>
-        <w:t>us</w:t>
-      </w:r>
-      <w:r>
-        <w:t>ing</w:t>
-      </w:r>
-      <w:r>
-        <w:t xml:space="preserve"> a recent release of the </w:t>
-      </w:r>
-      <w:r>
-        <w:t xml:space="preserve">Google Chrome or </w:t>
-      </w:r>
-      <w:r>
-        <w:t>Mozilla Firefox browser</w:t>
-      </w:r>
-      <w:r>
-        <w:t>.</w:t>
-      </w:r>
-    </w:p>
-    <w:p>
-      <w:pPr>
-        <w:pStyle w:val="BodyText"/>
-      </w:pPr>
-      <w:r>
-        <w:t>On Mac/Linux</w:t>
-      </w:r>
-      <w:r>
-        <w:t xml:space="preserve">, </w:t>
-      </w:r>
-      <w:r>
-        <w:t xml:space="preserve">you need to be able to run a </w:t>
-      </w:r>
-      <w:r>
-        <w:rPr>
-          <w:b/>
-        </w:rPr>
-        <w:t>bash</w:t>
-      </w:r>
-      <w:r>
-        <w:t xml:space="preserve"> script (e.g. with </w:t>
-      </w:r>
-      <w:r>
-        <w:rPr>
-          <w:b/>
-        </w:rPr>
-        <w:t>#!/bin/bash</w:t>
-      </w:r>
-      <w:r>
-        <w:t>).</w:t>
-      </w:r>
-    </w:p>
-    <w:p/>
-    <w:p>
-      <w:pPr>
-        <w:pStyle w:val="Heading2"/>
-      </w:pPr>
-      <w:bookmarkStart w:id="3" w:name="_Toc91072885"/>
+      <w:bookmarkStart w:id="5" w:name="_Toc94129751"/>
       <w:r>
         <w:t>Downloading Babelfish Compass</w:t>
       </w:r>
-      <w:bookmarkEnd w:id="3"/>
+      <w:bookmarkEnd w:id="5"/>
     </w:p>
     <w:p>
       <w:pPr>
@@ -2677,15 +2859,14 @@
       <w:pPr>
         <w:pStyle w:val="Heading2"/>
       </w:pPr>
-      <w:bookmarkStart w:id="4" w:name="_Toc91072886"/>
-      <w:r>
-        <w:lastRenderedPageBreak/>
+      <w:bookmarkStart w:id="6" w:name="_Toc94129752"/>
+      <w:r>
         <w:t>Install</w:t>
       </w:r>
       <w:r>
         <w:t>ation</w:t>
       </w:r>
-      <w:bookmarkEnd w:id="4"/>
+      <w:bookmarkEnd w:id="6"/>
     </w:p>
     <w:p>
       <w:pPr>
@@ -2726,14 +2907,14 @@
       <w:r>
         <w:t xml:space="preserve">Download the </w:t>
       </w:r>
-      <w:bookmarkStart w:id="5" w:name="_Hlk85581432"/>
+      <w:bookmarkStart w:id="7" w:name="_Hlk85581432"/>
       <w:r>
         <w:rPr>
           <w:b/>
         </w:rPr>
         <w:t>BabelfishCompass.zip</w:t>
       </w:r>
-      <w:bookmarkEnd w:id="5"/>
+      <w:bookmarkEnd w:id="7"/>
       <w:r>
         <w:t xml:space="preserve"> file </w:t>
       </w:r>
@@ -3185,8 +3366,9 @@
       <w:pPr>
         <w:pStyle w:val="Heading1"/>
       </w:pPr>
-      <w:bookmarkStart w:id="6" w:name="_Toc91072887"/>
-      <w:r>
+      <w:bookmarkStart w:id="8" w:name="_Toc94129753"/>
+      <w:r>
+        <w:lastRenderedPageBreak/>
         <w:t>Running Babelfish Compass</w:t>
       </w:r>
       <w:r>
@@ -3198,7 +3380,7 @@
       <w:r>
         <w:t>Windows</w:t>
       </w:r>
-      <w:bookmarkEnd w:id="6"/>
+      <w:bookmarkEnd w:id="8"/>
     </w:p>
     <w:p>
       <w:pPr>
@@ -3294,7 +3476,6 @@
           <w:b/>
           <w:bCs/>
         </w:rPr>
-        <w:lastRenderedPageBreak/>
         <w:t xml:space="preserve">C:\BabelfishCompass&gt;  </w:t>
       </w:r>
       <w:r>
@@ -3753,14 +3934,14 @@
       <w:pPr>
         <w:pStyle w:val="Heading1"/>
       </w:pPr>
-      <w:bookmarkStart w:id="7" w:name="_Toc91072888"/>
+      <w:bookmarkStart w:id="9" w:name="_Toc94129754"/>
       <w:r>
         <w:t>Running Babelfish Compass</w:t>
       </w:r>
       <w:r>
         <w:t xml:space="preserve"> (Mac/Linux)</w:t>
       </w:r>
-      <w:bookmarkEnd w:id="7"/>
+      <w:bookmarkEnd w:id="9"/>
     </w:p>
     <w:p>
       <w:pPr>
@@ -3894,6 +4075,7 @@
         <w:pStyle w:val="BodyText"/>
       </w:pPr>
       <w:r>
+        <w:lastRenderedPageBreak/>
         <w:t>Then</w:t>
       </w:r>
       <w:r>
@@ -3989,7 +4171,6 @@
         <w:rPr>
           <w:b/>
         </w:rPr>
-        <w:lastRenderedPageBreak/>
         <w:t>$</w:t>
       </w:r>
       <w:r>
@@ -4293,7 +4474,7 @@
       <w:pPr>
         <w:pStyle w:val="Heading1"/>
       </w:pPr>
-      <w:bookmarkStart w:id="8" w:name="_Toc91072889"/>
+      <w:bookmarkStart w:id="10" w:name="_Toc94129755"/>
       <w:r>
         <w:t>Reports, applications</w:t>
       </w:r>
@@ -4303,7 +4484,7 @@
       <w:r>
         <w:t xml:space="preserve"> input files</w:t>
       </w:r>
-      <w:bookmarkEnd w:id="8"/>
+      <w:bookmarkEnd w:id="10"/>
     </w:p>
     <w:p>
       <w:pPr>
@@ -4660,116 +4841,116 @@
         <w:pStyle w:val="BodyText"/>
       </w:pPr>
       <w:r>
-        <w:br/>
-      </w:r>
-      <w:r>
-        <w:t>The following command generates a report for multiple</w:t>
-      </w:r>
-      <w:r>
-        <w:t xml:space="preserve"> input file</w:t>
-      </w:r>
-      <w:r>
-        <w:t>s, with</w:t>
-      </w:r>
-      <w:r>
-        <w:t xml:space="preserve"> </w:t>
-      </w:r>
-      <w:r>
-        <w:t xml:space="preserve">an </w:t>
-      </w:r>
-      <w:r>
-        <w:t xml:space="preserve">application </w:t>
-      </w:r>
-      <w:r>
-        <w:t xml:space="preserve">named </w:t>
-      </w:r>
-      <w:r>
-        <w:rPr>
-          <w:b/>
-          <w:bCs/>
-        </w:rPr>
-        <w:t>Sales</w:t>
-      </w:r>
-      <w:r>
-        <w:t>:</w:t>
-      </w:r>
-    </w:p>
-    <w:p>
-      <w:pPr>
-        <w:pStyle w:val="BodyText"/>
-        <w:ind w:left="709"/>
-        <w:rPr>
-          <w:b/>
-          <w:bCs/>
-        </w:rPr>
-      </w:pPr>
-      <w:r>
-        <w:rPr>
-          <w:b/>
-          <w:bCs/>
-        </w:rPr>
-        <w:t xml:space="preserve">BabelfishCompass  </w:t>
-      </w:r>
-      <w:proofErr w:type="spellStart"/>
-      <w:r>
-        <w:rPr>
-          <w:b/>
-          <w:bCs/>
-        </w:rPr>
-        <w:t>MyReport</w:t>
-      </w:r>
-      <w:proofErr w:type="spellEnd"/>
-      <w:r>
-        <w:rPr>
-          <w:b/>
-          <w:bCs/>
-        </w:rPr>
-        <w:t xml:space="preserve">  </w:t>
-      </w:r>
-      <w:r>
-        <w:rPr>
-          <w:b/>
-          <w:bCs/>
-        </w:rPr>
-        <w:t>C:\temp\</w:t>
-      </w:r>
-      <w:r>
-        <w:rPr>
-          <w:b/>
-          <w:bCs/>
-        </w:rPr>
-        <w:t>ddl.20210913*.sql  -</w:t>
-      </w:r>
-      <w:proofErr w:type="spellStart"/>
-      <w:r>
-        <w:rPr>
-          <w:b/>
-          <w:bCs/>
-        </w:rPr>
-        <w:t>appname</w:t>
-      </w:r>
-      <w:proofErr w:type="spellEnd"/>
-      <w:r>
-        <w:rPr>
-          <w:b/>
-          <w:bCs/>
-        </w:rPr>
-        <w:t xml:space="preserve"> Sales</w:t>
-      </w:r>
-    </w:p>
-    <w:p>
-      <w:pPr>
-        <w:pStyle w:val="BodyText"/>
-        <w:rPr>
-          <w:b/>
-          <w:bCs/>
-        </w:rPr>
-      </w:pPr>
-      <w:r>
         <w:lastRenderedPageBreak/>
         <w:br/>
       </w:r>
       <w:r>
+        <w:t>The following command generates a report for multiple</w:t>
+      </w:r>
+      <w:r>
+        <w:t xml:space="preserve"> input file</w:t>
+      </w:r>
+      <w:r>
+        <w:t>s, with</w:t>
+      </w:r>
+      <w:r>
+        <w:t xml:space="preserve"> </w:t>
+      </w:r>
+      <w:r>
+        <w:t xml:space="preserve">an </w:t>
+      </w:r>
+      <w:r>
+        <w:t xml:space="preserve">application </w:t>
+      </w:r>
+      <w:r>
+        <w:t xml:space="preserve">named </w:t>
+      </w:r>
+      <w:r>
+        <w:rPr>
+          <w:b/>
+          <w:bCs/>
+        </w:rPr>
+        <w:t>Sales</w:t>
+      </w:r>
+      <w:r>
+        <w:t>:</w:t>
+      </w:r>
+    </w:p>
+    <w:p>
+      <w:pPr>
+        <w:pStyle w:val="BodyText"/>
+        <w:ind w:left="709"/>
+        <w:rPr>
+          <w:b/>
+          <w:bCs/>
+        </w:rPr>
+      </w:pPr>
+      <w:r>
+        <w:rPr>
+          <w:b/>
+          <w:bCs/>
+        </w:rPr>
+        <w:t xml:space="preserve">BabelfishCompass  </w:t>
+      </w:r>
+      <w:proofErr w:type="spellStart"/>
+      <w:r>
+        <w:rPr>
+          <w:b/>
+          <w:bCs/>
+        </w:rPr>
+        <w:t>MyReport</w:t>
+      </w:r>
+      <w:proofErr w:type="spellEnd"/>
+      <w:r>
+        <w:rPr>
+          <w:b/>
+          <w:bCs/>
+        </w:rPr>
+        <w:t xml:space="preserve">  </w:t>
+      </w:r>
+      <w:r>
+        <w:rPr>
+          <w:b/>
+          <w:bCs/>
+        </w:rPr>
+        <w:t>C:\temp\</w:t>
+      </w:r>
+      <w:r>
+        <w:rPr>
+          <w:b/>
+          <w:bCs/>
+        </w:rPr>
+        <w:t>ddl.20210913*.sql  -</w:t>
+      </w:r>
+      <w:proofErr w:type="spellStart"/>
+      <w:r>
+        <w:rPr>
+          <w:b/>
+          <w:bCs/>
+        </w:rPr>
+        <w:t>appname</w:t>
+      </w:r>
+      <w:proofErr w:type="spellEnd"/>
+      <w:r>
+        <w:rPr>
+          <w:b/>
+          <w:bCs/>
+        </w:rPr>
+        <w:t xml:space="preserve"> Sales</w:t>
+      </w:r>
+    </w:p>
+    <w:p>
+      <w:pPr>
+        <w:pStyle w:val="BodyText"/>
+        <w:rPr>
+          <w:b/>
+          <w:bCs/>
+        </w:rPr>
+      </w:pPr>
+      <w:r>
+        <w:br/>
+      </w:r>
+      <w:r>
         <w:t>The following command generates a report for</w:t>
       </w:r>
       <w:r>
@@ -4996,16 +5177,16 @@
       <w:pPr>
         <w:pStyle w:val="Heading2"/>
       </w:pPr>
-      <w:bookmarkStart w:id="9" w:name="_Ref88921258"/>
-      <w:bookmarkStart w:id="10" w:name="_Toc91072890"/>
+      <w:bookmarkStart w:id="11" w:name="_Ref88921258"/>
+      <w:bookmarkStart w:id="12" w:name="_Toc94129756"/>
       <w:r>
         <w:t xml:space="preserve">Report </w:t>
       </w:r>
       <w:r>
         <w:t>directory location</w:t>
       </w:r>
-      <w:bookmarkEnd w:id="9"/>
-      <w:bookmarkEnd w:id="10"/>
+      <w:bookmarkEnd w:id="11"/>
+      <w:bookmarkEnd w:id="12"/>
     </w:p>
     <w:p>
       <w:pPr>
@@ -5282,9 +5463,9 @@
       <w:pPr>
         <w:pStyle w:val="Heading1"/>
       </w:pPr>
-      <w:bookmarkStart w:id="11" w:name="_Ref88886795"/>
-      <w:bookmarkStart w:id="12" w:name="_Hlk85191248"/>
-      <w:bookmarkStart w:id="13" w:name="_Toc91072891"/>
+      <w:bookmarkStart w:id="13" w:name="_Ref88886795"/>
+      <w:bookmarkStart w:id="14" w:name="_Hlk85191248"/>
+      <w:bookmarkStart w:id="15" w:name="_Toc94129757"/>
       <w:r>
         <w:t>Specifying the</w:t>
       </w:r>
@@ -5294,10 +5475,10 @@
       <w:r>
         <w:t>version</w:t>
       </w:r>
-      <w:bookmarkEnd w:id="11"/>
       <w:bookmarkEnd w:id="13"/>
-    </w:p>
-    <w:bookmarkEnd w:id="12"/>
+      <w:bookmarkEnd w:id="15"/>
+    </w:p>
+    <w:bookmarkEnd w:id="14"/>
     <w:p>
       <w:pPr>
         <w:pStyle w:val="BodyText"/>
@@ -5399,6 +5580,7 @@
         <w:pStyle w:val="BodyText"/>
       </w:pPr>
       <w:r>
+        <w:lastRenderedPageBreak/>
         <w:t>The initial GA version of Babelfish is version 1.0.0. Since no older version exists</w:t>
       </w:r>
       <w:r>
@@ -5418,16 +5600,15 @@
       <w:pPr>
         <w:pStyle w:val="Heading1"/>
       </w:pPr>
-      <w:bookmarkStart w:id="14" w:name="_Ref88837155"/>
-      <w:bookmarkStart w:id="15" w:name="_Ref88883626"/>
-      <w:bookmarkStart w:id="16" w:name="_Toc91072892"/>
-      <w:r>
-        <w:lastRenderedPageBreak/>
+      <w:bookmarkStart w:id="16" w:name="_Ref88837155"/>
+      <w:bookmarkStart w:id="17" w:name="_Ref88883626"/>
+      <w:bookmarkStart w:id="18" w:name="_Toc94129758"/>
+      <w:r>
         <w:t>Command-line options</w:t>
       </w:r>
-      <w:bookmarkEnd w:id="14"/>
-      <w:bookmarkEnd w:id="15"/>
       <w:bookmarkEnd w:id="16"/>
+      <w:bookmarkEnd w:id="17"/>
+      <w:bookmarkEnd w:id="18"/>
     </w:p>
     <w:p>
       <w:pPr>
@@ -6682,7 +6863,11 @@
         <w:t>xref</w:t>
       </w:r>
       <w:r>
-        <w:t xml:space="preserve">, specifies the categories for which the cross-reference should be generated. Without this option, a cross-reference is generated only for items marked as "not supported" or "review". To generate a cross-reference for a different category, specify (for example) </w:t>
+        <w:t xml:space="preserve">, specifies the categories for which the cross-reference should be generated. Without this option, a cross-reference is generated only for items </w:t>
+      </w:r>
+      <w:r>
+        <w:lastRenderedPageBreak/>
+        <w:t xml:space="preserve">marked as "not supported" or "review". To generate a cross-reference for a different category, specify (for example) </w:t>
       </w:r>
       <w:r>
         <w:rPr>
@@ -6731,7 +6916,6 @@
         <w:rPr>
           <w:b/>
         </w:rPr>
-        <w:lastRenderedPageBreak/>
         <w:t>detail</w:t>
       </w:r>
       <w:r>
@@ -6889,12 +7073,14 @@
       <w:r>
         <w:t xml:space="preserve">: with </w:t>
       </w:r>
+      <w:proofErr w:type="spellStart"/>
       <w:r>
         <w:rPr>
           <w:b/>
         </w:rPr>
         <w:t>xref</w:t>
       </w:r>
+      <w:proofErr w:type="spellEnd"/>
       <w:r>
         <w:t xml:space="preserve">, </w:t>
       </w:r>
@@ -7242,6 +7428,7 @@
         <w:t xml:space="preserve">must be installed </w:t>
       </w:r>
       <w:r>
+        <w:lastRenderedPageBreak/>
         <w:t xml:space="preserve">on your system, </w:t>
       </w:r>
       <w:r>
@@ -7278,7 +7465,6 @@
         <w:rPr>
           <w:b/>
         </w:rPr>
-        <w:lastRenderedPageBreak/>
         <w:t>-</w:t>
       </w:r>
       <w:proofErr w:type="spellStart"/>
@@ -7343,13 +7529,13 @@
       <w:pPr>
         <w:pStyle w:val="Heading2"/>
       </w:pPr>
-      <w:bookmarkStart w:id="17" w:name="_Ref88887309"/>
-      <w:bookmarkStart w:id="18" w:name="_Toc91072893"/>
+      <w:bookmarkStart w:id="19" w:name="_Ref88887309"/>
+      <w:bookmarkStart w:id="20" w:name="_Toc94129759"/>
       <w:r>
         <w:t>Examples</w:t>
       </w:r>
-      <w:bookmarkEnd w:id="17"/>
-      <w:bookmarkEnd w:id="18"/>
+      <w:bookmarkEnd w:id="19"/>
+      <w:bookmarkEnd w:id="20"/>
     </w:p>
     <w:p>
       <w:pPr>
@@ -7878,19 +8064,44 @@
           <w:b/>
           <w:bCs/>
         </w:rPr>
-        <w:t xml:space="preserve"> -reportoption xref</w:t>
-      </w:r>
+        <w:t xml:space="preserve"> -</w:t>
+      </w:r>
+      <w:proofErr w:type="spellStart"/>
+      <w:r>
+        <w:rPr>
+          <w:b/>
+          <w:bCs/>
+        </w:rPr>
+        <w:t>reportoption</w:t>
+      </w:r>
+      <w:proofErr w:type="spellEnd"/>
+      <w:r>
+        <w:rPr>
+          <w:b/>
+          <w:bCs/>
+        </w:rPr>
+        <w:t xml:space="preserve"> </w:t>
+      </w:r>
+      <w:proofErr w:type="spellStart"/>
+      <w:r>
+        <w:rPr>
+          <w:b/>
+          <w:bCs/>
+        </w:rPr>
+        <w:t>xref</w:t>
+      </w:r>
+      <w:proofErr w:type="spellEnd"/>
     </w:p>
     <w:p>
       <w:pPr>
         <w:pStyle w:val="Heading1"/>
       </w:pPr>
-      <w:bookmarkStart w:id="19" w:name="_Toc91072894"/>
+      <w:bookmarkStart w:id="21" w:name="_Toc94129760"/>
       <w:r>
         <w:lastRenderedPageBreak/>
         <w:t>Automatic rewriting of unsupported features</w:t>
       </w:r>
-      <w:bookmarkEnd w:id="19"/>
+      <w:bookmarkEnd w:id="21"/>
     </w:p>
     <w:p>
       <w:pPr>
@@ -7999,10 +8210,7 @@
         <w:t xml:space="preserve"> in the report directory, containing a copy of the original SQL source file in which specific features have been rewritten</w:t>
       </w:r>
       <w:r>
-        <w:t xml:space="preserve"> (i</w:t>
-      </w:r>
-      <w:r>
-        <w:t xml:space="preserve">f nothing is rewritten, no copy will be created in </w:t>
+        <w:t xml:space="preserve"> (if nothing is rewritten, no copy will be created in </w:t>
       </w:r>
       <w:r>
         <w:rPr>
@@ -8092,12 +8300,12 @@
       <w:pPr>
         <w:pStyle w:val="Heading1"/>
       </w:pPr>
-      <w:bookmarkStart w:id="20" w:name="_Toc91072895"/>
+      <w:bookmarkStart w:id="22" w:name="_Toc94129761"/>
       <w:r>
         <w:lastRenderedPageBreak/>
         <w:t>File handling</w:t>
       </w:r>
-      <w:bookmarkEnd w:id="20"/>
+      <w:bookmarkEnd w:id="22"/>
     </w:p>
     <w:p>
       <w:pPr>
@@ -8127,7 +8335,7 @@
       <w:r>
         <w:t>Windows</w:t>
       </w:r>
-      <w:bookmarkStart w:id="21" w:name="_Hlk85391487"/>
+      <w:bookmarkStart w:id="23" w:name="_Hlk85391487"/>
       <w:r>
         <w:t xml:space="preserve">: </w:t>
       </w:r>
@@ -8138,7 +8346,7 @@
         </w:rPr>
         <w:t>%USERPROFILE%\BabelfishCompass\</w:t>
       </w:r>
-      <w:bookmarkEnd w:id="21"/>
+      <w:bookmarkEnd w:id="23"/>
       <w:r>
         <w:rPr>
           <w:b/>
@@ -8279,7 +8487,6 @@
         </w:rPr>
         <w:t>imported\</w:t>
       </w:r>
-      <w:bookmarkStart w:id="22" w:name="_GoBack"/>
       <w:proofErr w:type="spellStart"/>
       <w:r>
         <w:rPr>
@@ -8287,7 +8494,6 @@
         </w:rPr>
         <w:t>sym</w:t>
       </w:r>
-      <w:bookmarkEnd w:id="22"/>
       <w:proofErr w:type="spellEnd"/>
       <w:r>
         <w:t xml:space="preserve">: </w:t>
@@ -8419,12 +8625,12 @@
       <w:pPr>
         <w:pStyle w:val="Heading1"/>
       </w:pPr>
-      <w:bookmarkStart w:id="23" w:name="_Toc91072896"/>
+      <w:bookmarkStart w:id="24" w:name="_Toc94129762"/>
       <w:r>
         <w:lastRenderedPageBreak/>
         <w:t>The BabelfishFeatures.cfg file</w:t>
       </w:r>
-      <w:bookmarkEnd w:id="23"/>
+      <w:bookmarkEnd w:id="24"/>
     </w:p>
     <w:p>
       <w:pPr>
@@ -8555,14 +8761,14 @@
       <w:pPr>
         <w:pStyle w:val="BodyText"/>
       </w:pPr>
-      <w:bookmarkStart w:id="24" w:name="_Toc91072897"/>
+      <w:bookmarkStart w:id="25" w:name="_Toc94129763"/>
       <w:r>
         <w:rPr>
           <w:rStyle w:val="Heading2Char"/>
         </w:rPr>
         <w:t>SQL feature classifications</w:t>
       </w:r>
-      <w:bookmarkEnd w:id="24"/>
+      <w:bookmarkEnd w:id="25"/>
       <w:r>
         <w:br/>
       </w:r>
@@ -8780,7 +8986,7 @@
       <w:pPr>
         <w:pStyle w:val="Heading2"/>
       </w:pPr>
-      <w:bookmarkStart w:id="25" w:name="_Toc91072898"/>
+      <w:bookmarkStart w:id="26" w:name="_Toc94129764"/>
       <w:r>
         <w:t>Example</w:t>
       </w:r>
@@ -8790,7 +8996,7 @@
       <w:r>
         <w:t>BabelfishFeatures.cfg</w:t>
       </w:r>
-      <w:bookmarkEnd w:id="25"/>
+      <w:bookmarkEnd w:id="26"/>
       <w:r>
         <w:t xml:space="preserve"> </w:t>
       </w:r>
@@ -9012,7 +9218,7 @@
       <w:pPr>
         <w:pStyle w:val="Heading1"/>
       </w:pPr>
-      <w:bookmarkStart w:id="26" w:name="_Toc91072899"/>
+      <w:bookmarkStart w:id="27" w:name="_Toc94129765"/>
       <w:r>
         <w:t>The Babelfish</w:t>
       </w:r>
@@ -9031,7 +9237,7 @@
       <w:r>
         <w:t>overrides)</w:t>
       </w:r>
-      <w:bookmarkEnd w:id="26"/>
+      <w:bookmarkEnd w:id="27"/>
     </w:p>
     <w:p>
       <w:pPr>
@@ -10036,14 +10242,14 @@
       <w:pPr>
         <w:pStyle w:val="Heading2"/>
       </w:pPr>
-      <w:bookmarkStart w:id="27" w:name="_Toc91072900"/>
+      <w:bookmarkStart w:id="28" w:name="_Toc94129766"/>
       <w:r>
         <w:t>Example: o</w:t>
       </w:r>
       <w:r>
         <w:t>verriding default classification and reporting group</w:t>
       </w:r>
-      <w:bookmarkEnd w:id="27"/>
+      <w:bookmarkEnd w:id="28"/>
     </w:p>
     <w:p>
       <w:pPr>
@@ -10455,8 +10661,8 @@
       <w:pPr>
         <w:pStyle w:val="Heading1"/>
       </w:pPr>
-      <w:bookmarkStart w:id="28" w:name="_Ref88887986"/>
-      <w:bookmarkStart w:id="29" w:name="_Toc91072901"/>
+      <w:bookmarkStart w:id="29" w:name="_Ref88887986"/>
+      <w:bookmarkStart w:id="30" w:name="_Toc94129767"/>
       <w:r>
         <w:lastRenderedPageBreak/>
         <w:t>Using -</w:t>
@@ -10465,8 +10671,8 @@
       <w:r>
         <w:t>pgimport</w:t>
       </w:r>
-      <w:bookmarkEnd w:id="28"/>
       <w:bookmarkEnd w:id="29"/>
+      <w:bookmarkEnd w:id="30"/>
       <w:proofErr w:type="spellEnd"/>
     </w:p>
     <w:p>
@@ -10810,12 +11016,12 @@
       <w:pPr>
         <w:pStyle w:val="Heading2"/>
       </w:pPr>
-      <w:bookmarkStart w:id="30" w:name="_Toc91072902"/>
+      <w:bookmarkStart w:id="31" w:name="_Toc94129768"/>
       <w:r>
         <w:lastRenderedPageBreak/>
         <w:t>Schema for imported items</w:t>
       </w:r>
-      <w:bookmarkEnd w:id="30"/>
+      <w:bookmarkEnd w:id="31"/>
     </w:p>
     <w:p>
       <w:pPr>
@@ -11646,11 +11852,11 @@
       <w:pPr>
         <w:pStyle w:val="Heading2"/>
       </w:pPr>
-      <w:bookmarkStart w:id="31" w:name="_Toc91072903"/>
+      <w:bookmarkStart w:id="32" w:name="_Toc94129769"/>
       <w:r>
         <w:t>Example query</w:t>
       </w:r>
-      <w:bookmarkEnd w:id="31"/>
+      <w:bookmarkEnd w:id="32"/>
     </w:p>
     <w:p>
       <w:pPr>
@@ -12161,12 +12367,12 @@
       <w:pPr>
         <w:pStyle w:val="Heading1"/>
       </w:pPr>
-      <w:bookmarkStart w:id="32" w:name="_Toc91072904"/>
+      <w:bookmarkStart w:id="33" w:name="_Toc94129770"/>
       <w:r>
         <w:lastRenderedPageBreak/>
         <w:t>Security</w:t>
       </w:r>
-      <w:bookmarkEnd w:id="32"/>
+      <w:bookmarkEnd w:id="33"/>
     </w:p>
     <w:p>
       <w:pPr>
@@ -12258,7 +12464,7 @@
       <w:pPr>
         <w:pStyle w:val="Heading2"/>
       </w:pPr>
-      <w:bookmarkStart w:id="33" w:name="_Toc91072905"/>
+      <w:bookmarkStart w:id="34" w:name="_Toc94129771"/>
       <w:r>
         <w:t>The</w:t>
       </w:r>
@@ -12268,7 +12474,7 @@
       <w:r>
         <w:t xml:space="preserve"> -pgimport option</w:t>
       </w:r>
-      <w:bookmarkEnd w:id="33"/>
+      <w:bookmarkEnd w:id="34"/>
     </w:p>
     <w:p>
       <w:pPr>
@@ -12577,7 +12783,7 @@
       <w:pPr>
         <w:pStyle w:val="Heading1"/>
       </w:pPr>
-      <w:bookmarkStart w:id="34" w:name="_Toc91072906"/>
+      <w:bookmarkStart w:id="35" w:name="_Toc94129772"/>
       <w:r>
         <w:lastRenderedPageBreak/>
         <w:t xml:space="preserve">Using Babelfish Compass </w:t>
@@ -12591,7 +12797,7 @@
       <w:r>
         <w:t>PostgreSQL</w:t>
       </w:r>
-      <w:bookmarkEnd w:id="34"/>
+      <w:bookmarkEnd w:id="35"/>
     </w:p>
     <w:p>
       <w:pPr>
@@ -13227,12 +13433,12 @@
       <w:pPr>
         <w:pStyle w:val="Heading1"/>
       </w:pPr>
-      <w:bookmarkStart w:id="35" w:name="_Toc91072907"/>
+      <w:bookmarkStart w:id="36" w:name="_Toc94129773"/>
       <w:r>
         <w:lastRenderedPageBreak/>
         <w:t>Troubleshooting</w:t>
       </w:r>
-      <w:bookmarkEnd w:id="35"/>
+      <w:bookmarkEnd w:id="36"/>
     </w:p>
     <w:p>
       <w:pPr>
@@ -13453,11 +13659,11 @@
       <w:pPr>
         <w:pStyle w:val="Heading1"/>
       </w:pPr>
-      <w:bookmarkStart w:id="36" w:name="_Toc91072908"/>
+      <w:bookmarkStart w:id="37" w:name="_Toc94129774"/>
       <w:r>
         <w:t>Licensing</w:t>
       </w:r>
-      <w:bookmarkEnd w:id="36"/>
+      <w:bookmarkEnd w:id="37"/>
     </w:p>
     <w:p>
       <w:pPr>
@@ -17877,6 +18083,22 @@
       <w:lang w:eastAsia="zh-CN" w:bidi="hi-IN"/>
     </w:rPr>
   </w:style>
+  <w:style w:type="table" w:styleId="TableGrid">
+    <w:name w:val="Table Grid"/>
+    <w:basedOn w:val="TableNormal"/>
+    <w:uiPriority w:val="39"/>
+    <w:rsid w:val="00C16394"/>
+    <w:tblPr>
+      <w:tblBorders>
+        <w:top w:val="single" w:sz="4" w:space="0" w:color="auto"/>
+        <w:left w:val="single" w:sz="4" w:space="0" w:color="auto"/>
+        <w:bottom w:val="single" w:sz="4" w:space="0" w:color="auto"/>
+        <w:right w:val="single" w:sz="4" w:space="0" w:color="auto"/>
+        <w:insideH w:val="single" w:sz="4" w:space="0" w:color="auto"/>
+        <w:insideV w:val="single" w:sz="4" w:space="0" w:color="auto"/>
+      </w:tblBorders>
+    </w:tblPr>
+  </w:style>
 </w:styles>
 </file>
 
@@ -18180,7 +18402,7 @@
 </file>
 
 <file path=customXml/itemProps1.xml><?xml version="1.0" encoding="utf-8"?>
-<ds:datastoreItem xmlns:ds="http://schemas.openxmlformats.org/officeDocument/2006/customXml" ds:itemID="{EB87CEB5-6AB3-48E9-AF69-BAA65F1E4009}">
+<ds:datastoreItem xmlns:ds="http://schemas.openxmlformats.org/officeDocument/2006/customXml" ds:itemID="{0714E937-44F3-4316-8EB0-2734773D11C1}">
   <ds:schemaRefs>
     <ds:schemaRef ds:uri="http://schemas.openxmlformats.org/officeDocument/2006/bibliography"/>
   </ds:schemaRefs>

</xml_diff>

<commit_message>
New version numbering for Compass
</commit_message>
<xml_diff>
--- a/BabelfishCompass_UserGuide.docx
+++ b/BabelfishCompass_UserGuide.docx
@@ -42,152 +42,129 @@
         <w:pStyle w:val="BodyText"/>
       </w:pPr>
       <w:r>
-        <w:t xml:space="preserve">Jan-2022: </w:t>
-      </w:r>
-      <w:r>
-        <w:t xml:space="preserve">added </w:t>
-      </w:r>
+        <w:t>Feb-2022: v.2022-02: new</w:t>
+      </w:r>
+      <w:r>
+        <w:t xml:space="preserve"> Compass</w:t>
+      </w:r>
+      <w:r>
+        <w:t xml:space="preserve"> version numbering</w:t>
+      </w:r>
+      <w:r>
+        <w:br/>
+      </w:r>
+      <w:r>
+        <w:t>Jan-2022: added compatibility matrix with Babelfish</w:t>
+      </w:r>
+      <w:r>
+        <w:br/>
+        <w:t>Dec</w:t>
+      </w:r>
+      <w:r>
+        <w:t>-2021</w:t>
+      </w:r>
+      <w:r>
+        <w:t xml:space="preserve">: v.1.2: added </w:t>
+      </w:r>
+      <w:r>
+        <w:rPr>
+          <w:b/>
+        </w:rPr>
+        <w:t>-rewrite</w:t>
+      </w:r>
+      <w:r>
+        <w:t xml:space="preserve"> option</w:t>
+      </w:r>
+      <w:r>
+        <w:br/>
+        <w:t>Nov</w:t>
+      </w:r>
+      <w:r>
+        <w:t>-2021</w:t>
+      </w:r>
+      <w:r>
+        <w:t xml:space="preserve">: correct typo in section about </w:t>
+      </w:r>
+      <w:r>
+        <w:rPr>
+          <w:b/>
+        </w:rPr>
+        <w:t>BabelfishCompassUser.cfg</w:t>
+      </w:r>
+      <w:r>
+        <w:t>;</w:t>
+      </w:r>
+      <w:r>
+        <w:rPr>
+          <w:b/>
+        </w:rPr>
+        <w:t xml:space="preserve"> </w:t>
+      </w:r>
+      <w:r>
+        <w:t>edit for grammar</w:t>
+      </w:r>
+      <w:r>
+        <w:br/>
+        <w:t>Nov</w:t>
+      </w:r>
+      <w:r>
+        <w:t>-2021</w:t>
+      </w:r>
+      <w:r>
+        <w:t xml:space="preserve">: v.1.1: added user-definable overrides, example for </w:t>
+      </w:r>
+      <w:r>
+        <w:rPr>
+          <w:b/>
+        </w:rPr>
+        <w:t>-</w:t>
+      </w:r>
+      <w:proofErr w:type="spellStart"/>
+      <w:r>
+        <w:rPr>
+          <w:b/>
+        </w:rPr>
+        <w:t>pgimport</w:t>
+      </w:r>
+      <w:proofErr w:type="spellEnd"/>
+      <w:r>
+        <w:t>,</w:t>
+      </w:r>
+      <w:r>
+        <w:rPr>
+          <w:b/>
+        </w:rPr>
+        <w:t xml:space="preserve"> </w:t>
+      </w:r>
+      <w:r>
+        <w:t>M</w:t>
+      </w:r>
+      <w:r>
+        <w:t>ac</w:t>
+      </w:r>
+      <w:r>
+        <w:t>/Linux</w:t>
+      </w:r>
+      <w:r>
+        <w:t xml:space="preserve"> support</w:t>
+      </w:r>
+      <w:r>
+        <w:br/>
+      </w:r>
+      <w:r>
+        <w:t>Oct-2021</w:t>
+      </w:r>
+      <w:r>
+        <w:t>: v.1.0: first version</w:t>
+      </w:r>
+    </w:p>
+    <w:p>
+      <w:pPr>
+        <w:pStyle w:val="BodyText"/>
+      </w:pPr>
       <w:bookmarkStart w:id="0" w:name="_GoBack"/>
-      <w:bookmarkEnd w:id="0"/>
-      <w:r>
-        <w:t>compatibility matrix with Babelfish</w:t>
-      </w:r>
-    </w:p>
-    <w:p>
-      <w:pPr>
-        <w:pStyle w:val="BodyText"/>
-      </w:pPr>
-      <w:r>
-        <w:t>Dec</w:t>
-      </w:r>
-      <w:r>
-        <w:t>-2021</w:t>
-      </w:r>
-      <w:r>
-        <w:t xml:space="preserve">: v.1.2: added </w:t>
-      </w:r>
-      <w:r>
-        <w:rPr>
-          <w:b/>
-        </w:rPr>
-        <w:t>-rewrite</w:t>
-      </w:r>
-      <w:r>
-        <w:t xml:space="preserve"> option</w:t>
-      </w:r>
-    </w:p>
-    <w:p>
-      <w:pPr>
-        <w:pStyle w:val="BodyText"/>
-      </w:pPr>
-      <w:r>
-        <w:t>Nov</w:t>
-      </w:r>
-      <w:r>
-        <w:t>-2021</w:t>
-      </w:r>
-      <w:r>
-        <w:t xml:space="preserve">: correct typo in section about </w:t>
-      </w:r>
-      <w:r>
-        <w:rPr>
-          <w:b/>
-        </w:rPr>
-        <w:t>BabelfishCompassUser.cfg</w:t>
-      </w:r>
-      <w:r>
-        <w:t>;</w:t>
-      </w:r>
-      <w:r>
-        <w:rPr>
-          <w:b/>
-        </w:rPr>
-        <w:t xml:space="preserve"> </w:t>
-      </w:r>
-      <w:r>
-        <w:t>edit for grammar</w:t>
-      </w:r>
-    </w:p>
-    <w:p>
-      <w:pPr>
-        <w:pStyle w:val="BodyText"/>
-      </w:pPr>
-      <w:r>
-        <w:t>Nov</w:t>
-      </w:r>
-      <w:r>
-        <w:t>-2021</w:t>
-      </w:r>
-      <w:r>
-        <w:t xml:space="preserve">: </w:t>
-      </w:r>
-      <w:r>
-        <w:t xml:space="preserve">v.1.1: </w:t>
-      </w:r>
-      <w:r>
-        <w:t xml:space="preserve">added user-definable overrides, example for </w:t>
-      </w:r>
-      <w:r>
-        <w:rPr>
-          <w:b/>
-        </w:rPr>
-        <w:t>-</w:t>
-      </w:r>
-      <w:proofErr w:type="spellStart"/>
-      <w:r>
-        <w:rPr>
-          <w:b/>
-        </w:rPr>
-        <w:t>pgimport</w:t>
-      </w:r>
-      <w:proofErr w:type="spellEnd"/>
-      <w:r>
-        <w:t>,</w:t>
-      </w:r>
-      <w:r>
-        <w:rPr>
-          <w:b/>
-        </w:rPr>
-        <w:t xml:space="preserve"> </w:t>
-      </w:r>
-      <w:r>
-        <w:t>M</w:t>
-      </w:r>
-      <w:r>
-        <w:t>ac</w:t>
-      </w:r>
-      <w:r>
-        <w:t>/Linux</w:t>
-      </w:r>
-      <w:r>
-        <w:t xml:space="preserve"> support</w:t>
-      </w:r>
-    </w:p>
-    <w:p>
-      <w:pPr>
-        <w:pStyle w:val="BodyText"/>
-      </w:pPr>
-      <w:r>
-        <w:t>Oct-2021</w:t>
-      </w:r>
-      <w:r>
-        <w:t>:</w:t>
-      </w:r>
-      <w:r>
-        <w:t xml:space="preserve"> </w:t>
-      </w:r>
-      <w:r>
-        <w:t xml:space="preserve">v.1.0: </w:t>
-      </w:r>
-      <w:r>
-        <w:t>first version</w:t>
-      </w:r>
-    </w:p>
-    <w:p>
-      <w:pPr>
-        <w:pStyle w:val="BodyText"/>
-      </w:pPr>
-    </w:p>
+    </w:p>
+    <w:bookmarkEnd w:id="0"/>
     <w:p>
       <w:pPr>
         <w:pStyle w:val="BodyText"/>
@@ -241,7 +218,7 @@
         </w:rPr>
         <w:fldChar w:fldCharType="separate"/>
       </w:r>
-      <w:hyperlink w:anchor="_Toc94129747" w:history="1">
+      <w:hyperlink w:anchor="_Toc95162429" w:history="1">
         <w:r>
           <w:rPr>
             <w:rStyle w:val="Hyperlink"/>
@@ -268,7 +245,7 @@
             <w:noProof/>
             <w:webHidden/>
           </w:rPr>
-          <w:instrText xml:space="preserve"> PAGEREF _Toc94129747 \h </w:instrText>
+          <w:instrText xml:space="preserve"> PAGEREF _Toc95162429 \h </w:instrText>
         </w:r>
         <w:r>
           <w:rPr>
@@ -312,7 +289,7 @@
           <w:lang w:eastAsia="en-US" w:bidi="ar-SA"/>
         </w:rPr>
       </w:pPr>
-      <w:hyperlink w:anchor="_Toc94129748" w:history="1">
+      <w:hyperlink w:anchor="_Toc95162430" w:history="1">
         <w:r>
           <w:rPr>
             <w:rStyle w:val="Hyperlink"/>
@@ -339,7 +316,7 @@
             <w:noProof/>
             <w:webHidden/>
           </w:rPr>
-          <w:instrText xml:space="preserve"> PAGEREF _Toc94129748 \h </w:instrText>
+          <w:instrText xml:space="preserve"> PAGEREF _Toc95162430 \h </w:instrText>
         </w:r>
         <w:r>
           <w:rPr>
@@ -383,7 +360,7 @@
           <w:lang w:eastAsia="en-US" w:bidi="ar-SA"/>
         </w:rPr>
       </w:pPr>
-      <w:hyperlink w:anchor="_Toc94129749" w:history="1">
+      <w:hyperlink w:anchor="_Toc95162431" w:history="1">
         <w:r>
           <w:rPr>
             <w:rStyle w:val="Hyperlink"/>
@@ -410,7 +387,7 @@
             <w:noProof/>
             <w:webHidden/>
           </w:rPr>
-          <w:instrText xml:space="preserve"> PAGEREF _Toc94129749 \h </w:instrText>
+          <w:instrText xml:space="preserve"> PAGEREF _Toc95162431 \h </w:instrText>
         </w:r>
         <w:r>
           <w:rPr>
@@ -430,7 +407,7 @@
             <w:noProof/>
             <w:webHidden/>
           </w:rPr>
-          <w:t>2</w:t>
+          <w:t>3</w:t>
         </w:r>
         <w:r>
           <w:rPr>
@@ -455,7 +432,7 @@
           <w:lang w:eastAsia="en-US" w:bidi="ar-SA"/>
         </w:rPr>
       </w:pPr>
-      <w:hyperlink w:anchor="_Toc94129750" w:history="1">
+      <w:hyperlink w:anchor="_Toc95162432" w:history="1">
         <w:r>
           <w:rPr>
             <w:rStyle w:val="Hyperlink"/>
@@ -482,7 +459,7 @@
             <w:noProof/>
             <w:webHidden/>
           </w:rPr>
-          <w:instrText xml:space="preserve"> PAGEREF _Toc94129750 \h </w:instrText>
+          <w:instrText xml:space="preserve"> PAGEREF _Toc95162432 \h </w:instrText>
         </w:r>
         <w:r>
           <w:rPr>
@@ -502,7 +479,7 @@
             <w:noProof/>
             <w:webHidden/>
           </w:rPr>
-          <w:t>2</w:t>
+          <w:t>3</w:t>
         </w:r>
         <w:r>
           <w:rPr>
@@ -527,7 +504,7 @@
           <w:lang w:eastAsia="en-US" w:bidi="ar-SA"/>
         </w:rPr>
       </w:pPr>
-      <w:hyperlink w:anchor="_Toc94129751" w:history="1">
+      <w:hyperlink w:anchor="_Toc95162433" w:history="1">
         <w:r>
           <w:rPr>
             <w:rStyle w:val="Hyperlink"/>
@@ -554,7 +531,7 @@
             <w:noProof/>
             <w:webHidden/>
           </w:rPr>
-          <w:instrText xml:space="preserve"> PAGEREF _Toc94129751 \h </w:instrText>
+          <w:instrText xml:space="preserve"> PAGEREF _Toc95162433 \h </w:instrText>
         </w:r>
         <w:r>
           <w:rPr>
@@ -599,7 +576,7 @@
           <w:lang w:eastAsia="en-US" w:bidi="ar-SA"/>
         </w:rPr>
       </w:pPr>
-      <w:hyperlink w:anchor="_Toc94129752" w:history="1">
+      <w:hyperlink w:anchor="_Toc95162434" w:history="1">
         <w:r>
           <w:rPr>
             <w:rStyle w:val="Hyperlink"/>
@@ -626,7 +603,7 @@
             <w:noProof/>
             <w:webHidden/>
           </w:rPr>
-          <w:instrText xml:space="preserve"> PAGEREF _Toc94129752 \h </w:instrText>
+          <w:instrText xml:space="preserve"> PAGEREF _Toc95162434 \h </w:instrText>
         </w:r>
         <w:r>
           <w:rPr>
@@ -670,7 +647,7 @@
           <w:lang w:eastAsia="en-US" w:bidi="ar-SA"/>
         </w:rPr>
       </w:pPr>
-      <w:hyperlink w:anchor="_Toc94129753" w:history="1">
+      <w:hyperlink w:anchor="_Toc95162435" w:history="1">
         <w:r>
           <w:rPr>
             <w:rStyle w:val="Hyperlink"/>
@@ -697,7 +674,7 @@
             <w:noProof/>
             <w:webHidden/>
           </w:rPr>
-          <w:instrText xml:space="preserve"> PAGEREF _Toc94129753 \h </w:instrText>
+          <w:instrText xml:space="preserve"> PAGEREF _Toc95162435 \h </w:instrText>
         </w:r>
         <w:r>
           <w:rPr>
@@ -741,7 +718,7 @@
           <w:lang w:eastAsia="en-US" w:bidi="ar-SA"/>
         </w:rPr>
       </w:pPr>
-      <w:hyperlink w:anchor="_Toc94129754" w:history="1">
+      <w:hyperlink w:anchor="_Toc95162436" w:history="1">
         <w:r>
           <w:rPr>
             <w:rStyle w:val="Hyperlink"/>
@@ -768,7 +745,7 @@
             <w:noProof/>
             <w:webHidden/>
           </w:rPr>
-          <w:instrText xml:space="preserve"> PAGEREF _Toc94129754 \h </w:instrText>
+          <w:instrText xml:space="preserve"> PAGEREF _Toc95162436 \h </w:instrText>
         </w:r>
         <w:r>
           <w:rPr>
@@ -788,7 +765,7 @@
             <w:noProof/>
             <w:webHidden/>
           </w:rPr>
-          <w:t>4</w:t>
+          <w:t>5</w:t>
         </w:r>
         <w:r>
           <w:rPr>
@@ -812,7 +789,7 @@
           <w:lang w:eastAsia="en-US" w:bidi="ar-SA"/>
         </w:rPr>
       </w:pPr>
-      <w:hyperlink w:anchor="_Toc94129755" w:history="1">
+      <w:hyperlink w:anchor="_Toc95162437" w:history="1">
         <w:r>
           <w:rPr>
             <w:rStyle w:val="Hyperlink"/>
@@ -839,7 +816,7 @@
             <w:noProof/>
             <w:webHidden/>
           </w:rPr>
-          <w:instrText xml:space="preserve"> PAGEREF _Toc94129755 \h </w:instrText>
+          <w:instrText xml:space="preserve"> PAGEREF _Toc95162437 \h </w:instrText>
         </w:r>
         <w:r>
           <w:rPr>
@@ -884,7 +861,7 @@
           <w:lang w:eastAsia="en-US" w:bidi="ar-SA"/>
         </w:rPr>
       </w:pPr>
-      <w:hyperlink w:anchor="_Toc94129756" w:history="1">
+      <w:hyperlink w:anchor="_Toc95162438" w:history="1">
         <w:r>
           <w:rPr>
             <w:rStyle w:val="Hyperlink"/>
@@ -911,7 +888,7 @@
             <w:noProof/>
             <w:webHidden/>
           </w:rPr>
-          <w:instrText xml:space="preserve"> PAGEREF _Toc94129756 \h </w:instrText>
+          <w:instrText xml:space="preserve"> PAGEREF _Toc95162438 \h </w:instrText>
         </w:r>
         <w:r>
           <w:rPr>
@@ -955,7 +932,7 @@
           <w:lang w:eastAsia="en-US" w:bidi="ar-SA"/>
         </w:rPr>
       </w:pPr>
-      <w:hyperlink w:anchor="_Toc94129757" w:history="1">
+      <w:hyperlink w:anchor="_Toc95162439" w:history="1">
         <w:r>
           <w:rPr>
             <w:rStyle w:val="Hyperlink"/>
@@ -982,7 +959,7 @@
             <w:noProof/>
             <w:webHidden/>
           </w:rPr>
-          <w:instrText xml:space="preserve"> PAGEREF _Toc94129757 \h </w:instrText>
+          <w:instrText xml:space="preserve"> PAGEREF _Toc95162439 \h </w:instrText>
         </w:r>
         <w:r>
           <w:rPr>
@@ -1002,7 +979,7 @@
             <w:noProof/>
             <w:webHidden/>
           </w:rPr>
-          <w:t>6</w:t>
+          <w:t>7</w:t>
         </w:r>
         <w:r>
           <w:rPr>
@@ -1026,7 +1003,7 @@
           <w:lang w:eastAsia="en-US" w:bidi="ar-SA"/>
         </w:rPr>
       </w:pPr>
-      <w:hyperlink w:anchor="_Toc94129758" w:history="1">
+      <w:hyperlink w:anchor="_Toc95162440" w:history="1">
         <w:r>
           <w:rPr>
             <w:rStyle w:val="Hyperlink"/>
@@ -1053,7 +1030,7 @@
             <w:noProof/>
             <w:webHidden/>
           </w:rPr>
-          <w:instrText xml:space="preserve"> PAGEREF _Toc94129758 \h </w:instrText>
+          <w:instrText xml:space="preserve"> PAGEREF _Toc95162440 \h </w:instrText>
         </w:r>
         <w:r>
           <w:rPr>
@@ -1098,7 +1075,7 @@
           <w:lang w:eastAsia="en-US" w:bidi="ar-SA"/>
         </w:rPr>
       </w:pPr>
-      <w:hyperlink w:anchor="_Toc94129759" w:history="1">
+      <w:hyperlink w:anchor="_Toc95162441" w:history="1">
         <w:r>
           <w:rPr>
             <w:rStyle w:val="Hyperlink"/>
@@ -1125,7 +1102,7 @@
             <w:noProof/>
             <w:webHidden/>
           </w:rPr>
-          <w:instrText xml:space="preserve"> PAGEREF _Toc94129759 \h </w:instrText>
+          <w:instrText xml:space="preserve"> PAGEREF _Toc95162441 \h </w:instrText>
         </w:r>
         <w:r>
           <w:rPr>
@@ -1169,7 +1146,7 @@
           <w:lang w:eastAsia="en-US" w:bidi="ar-SA"/>
         </w:rPr>
       </w:pPr>
-      <w:hyperlink w:anchor="_Toc94129760" w:history="1">
+      <w:hyperlink w:anchor="_Toc95162442" w:history="1">
         <w:r>
           <w:rPr>
             <w:rStyle w:val="Hyperlink"/>
@@ -1196,7 +1173,7 @@
             <w:noProof/>
             <w:webHidden/>
           </w:rPr>
-          <w:instrText xml:space="preserve"> PAGEREF _Toc94129760 \h </w:instrText>
+          <w:instrText xml:space="preserve"> PAGEREF _Toc95162442 \h </w:instrText>
         </w:r>
         <w:r>
           <w:rPr>
@@ -1240,7 +1217,7 @@
           <w:lang w:eastAsia="en-US" w:bidi="ar-SA"/>
         </w:rPr>
       </w:pPr>
-      <w:hyperlink w:anchor="_Toc94129761" w:history="1">
+      <w:hyperlink w:anchor="_Toc95162443" w:history="1">
         <w:r>
           <w:rPr>
             <w:rStyle w:val="Hyperlink"/>
@@ -1267,7 +1244,7 @@
             <w:noProof/>
             <w:webHidden/>
           </w:rPr>
-          <w:instrText xml:space="preserve"> PAGEREF _Toc94129761 \h </w:instrText>
+          <w:instrText xml:space="preserve"> PAGEREF _Toc95162443 \h </w:instrText>
         </w:r>
         <w:r>
           <w:rPr>
@@ -1311,7 +1288,7 @@
           <w:lang w:eastAsia="en-US" w:bidi="ar-SA"/>
         </w:rPr>
       </w:pPr>
-      <w:hyperlink w:anchor="_Toc94129762" w:history="1">
+      <w:hyperlink w:anchor="_Toc95162444" w:history="1">
         <w:r>
           <w:rPr>
             <w:rStyle w:val="Hyperlink"/>
@@ -1338,7 +1315,7 @@
             <w:noProof/>
             <w:webHidden/>
           </w:rPr>
-          <w:instrText xml:space="preserve"> PAGEREF _Toc94129762 \h </w:instrText>
+          <w:instrText xml:space="preserve"> PAGEREF _Toc95162444 \h </w:instrText>
         </w:r>
         <w:r>
           <w:rPr>
@@ -1383,7 +1360,7 @@
           <w:lang w:eastAsia="en-US" w:bidi="ar-SA"/>
         </w:rPr>
       </w:pPr>
-      <w:hyperlink w:anchor="_Toc94129763" w:history="1">
+      <w:hyperlink w:anchor="_Toc95162445" w:history="1">
         <w:r>
           <w:rPr>
             <w:rStyle w:val="Hyperlink"/>
@@ -1410,7 +1387,7 @@
             <w:noProof/>
             <w:webHidden/>
           </w:rPr>
-          <w:instrText xml:space="preserve"> PAGEREF _Toc94129763 \h </w:instrText>
+          <w:instrText xml:space="preserve"> PAGEREF _Toc95162445 \h </w:instrText>
         </w:r>
         <w:r>
           <w:rPr>
@@ -1455,7 +1432,7 @@
           <w:lang w:eastAsia="en-US" w:bidi="ar-SA"/>
         </w:rPr>
       </w:pPr>
-      <w:hyperlink w:anchor="_Toc94129764" w:history="1">
+      <w:hyperlink w:anchor="_Toc95162446" w:history="1">
         <w:r>
           <w:rPr>
             <w:rStyle w:val="Hyperlink"/>
@@ -1482,7 +1459,7 @@
             <w:noProof/>
             <w:webHidden/>
           </w:rPr>
-          <w:instrText xml:space="preserve"> PAGEREF _Toc94129764 \h </w:instrText>
+          <w:instrText xml:space="preserve"> PAGEREF _Toc95162446 \h </w:instrText>
         </w:r>
         <w:r>
           <w:rPr>
@@ -1526,7 +1503,7 @@
           <w:lang w:eastAsia="en-US" w:bidi="ar-SA"/>
         </w:rPr>
       </w:pPr>
-      <w:hyperlink w:anchor="_Toc94129765" w:history="1">
+      <w:hyperlink w:anchor="_Toc95162447" w:history="1">
         <w:r>
           <w:rPr>
             <w:rStyle w:val="Hyperlink"/>
@@ -1553,7 +1530,7 @@
             <w:noProof/>
             <w:webHidden/>
           </w:rPr>
-          <w:instrText xml:space="preserve"> PAGEREF _Toc94129765 \h </w:instrText>
+          <w:instrText xml:space="preserve"> PAGEREF _Toc95162447 \h </w:instrText>
         </w:r>
         <w:r>
           <w:rPr>
@@ -1598,7 +1575,7 @@
           <w:lang w:eastAsia="en-US" w:bidi="ar-SA"/>
         </w:rPr>
       </w:pPr>
-      <w:hyperlink w:anchor="_Toc94129766" w:history="1">
+      <w:hyperlink w:anchor="_Toc95162448" w:history="1">
         <w:r>
           <w:rPr>
             <w:rStyle w:val="Hyperlink"/>
@@ -1625,7 +1602,7 @@
             <w:noProof/>
             <w:webHidden/>
           </w:rPr>
-          <w:instrText xml:space="preserve"> PAGEREF _Toc94129766 \h </w:instrText>
+          <w:instrText xml:space="preserve"> PAGEREF _Toc95162448 \h </w:instrText>
         </w:r>
         <w:r>
           <w:rPr>
@@ -1669,7 +1646,7 @@
           <w:lang w:eastAsia="en-US" w:bidi="ar-SA"/>
         </w:rPr>
       </w:pPr>
-      <w:hyperlink w:anchor="_Toc94129767" w:history="1">
+      <w:hyperlink w:anchor="_Toc95162449" w:history="1">
         <w:r>
           <w:rPr>
             <w:rStyle w:val="Hyperlink"/>
@@ -1696,7 +1673,7 @@
             <w:noProof/>
             <w:webHidden/>
           </w:rPr>
-          <w:instrText xml:space="preserve"> PAGEREF _Toc94129767 \h </w:instrText>
+          <w:instrText xml:space="preserve"> PAGEREF _Toc95162449 \h </w:instrText>
         </w:r>
         <w:r>
           <w:rPr>
@@ -1741,7 +1718,7 @@
           <w:lang w:eastAsia="en-US" w:bidi="ar-SA"/>
         </w:rPr>
       </w:pPr>
-      <w:hyperlink w:anchor="_Toc94129768" w:history="1">
+      <w:hyperlink w:anchor="_Toc95162450" w:history="1">
         <w:r>
           <w:rPr>
             <w:rStyle w:val="Hyperlink"/>
@@ -1768,7 +1745,7 @@
             <w:noProof/>
             <w:webHidden/>
           </w:rPr>
-          <w:instrText xml:space="preserve"> PAGEREF _Toc94129768 \h </w:instrText>
+          <w:instrText xml:space="preserve"> PAGEREF _Toc95162450 \h </w:instrText>
         </w:r>
         <w:r>
           <w:rPr>
@@ -1813,7 +1790,7 @@
           <w:lang w:eastAsia="en-US" w:bidi="ar-SA"/>
         </w:rPr>
       </w:pPr>
-      <w:hyperlink w:anchor="_Toc94129769" w:history="1">
+      <w:hyperlink w:anchor="_Toc95162451" w:history="1">
         <w:r>
           <w:rPr>
             <w:rStyle w:val="Hyperlink"/>
@@ -1840,7 +1817,7 @@
             <w:noProof/>
             <w:webHidden/>
           </w:rPr>
-          <w:instrText xml:space="preserve"> PAGEREF _Toc94129769 \h </w:instrText>
+          <w:instrText xml:space="preserve"> PAGEREF _Toc95162451 \h </w:instrText>
         </w:r>
         <w:r>
           <w:rPr>
@@ -1884,7 +1861,7 @@
           <w:lang w:eastAsia="en-US" w:bidi="ar-SA"/>
         </w:rPr>
       </w:pPr>
-      <w:hyperlink w:anchor="_Toc94129770" w:history="1">
+      <w:hyperlink w:anchor="_Toc95162452" w:history="1">
         <w:r>
           <w:rPr>
             <w:rStyle w:val="Hyperlink"/>
@@ -1911,7 +1888,7 @@
             <w:noProof/>
             <w:webHidden/>
           </w:rPr>
-          <w:instrText xml:space="preserve"> PAGEREF _Toc94129770 \h </w:instrText>
+          <w:instrText xml:space="preserve"> PAGEREF _Toc95162452 \h </w:instrText>
         </w:r>
         <w:r>
           <w:rPr>
@@ -1956,7 +1933,7 @@
           <w:lang w:eastAsia="en-US" w:bidi="ar-SA"/>
         </w:rPr>
       </w:pPr>
-      <w:hyperlink w:anchor="_Toc94129771" w:history="1">
+      <w:hyperlink w:anchor="_Toc95162453" w:history="1">
         <w:r>
           <w:rPr>
             <w:rStyle w:val="Hyperlink"/>
@@ -1983,7 +1960,7 @@
             <w:noProof/>
             <w:webHidden/>
           </w:rPr>
-          <w:instrText xml:space="preserve"> PAGEREF _Toc94129771 \h </w:instrText>
+          <w:instrText xml:space="preserve"> PAGEREF _Toc95162453 \h </w:instrText>
         </w:r>
         <w:r>
           <w:rPr>
@@ -2027,7 +2004,7 @@
           <w:lang w:eastAsia="en-US" w:bidi="ar-SA"/>
         </w:rPr>
       </w:pPr>
-      <w:hyperlink w:anchor="_Toc94129772" w:history="1">
+      <w:hyperlink w:anchor="_Toc95162454" w:history="1">
         <w:r>
           <w:rPr>
             <w:rStyle w:val="Hyperlink"/>
@@ -2054,7 +2031,7 @@
             <w:noProof/>
             <w:webHidden/>
           </w:rPr>
-          <w:instrText xml:space="preserve"> PAGEREF _Toc94129772 \h </w:instrText>
+          <w:instrText xml:space="preserve"> PAGEREF _Toc95162454 \h </w:instrText>
         </w:r>
         <w:r>
           <w:rPr>
@@ -2098,7 +2075,7 @@
           <w:lang w:eastAsia="en-US" w:bidi="ar-SA"/>
         </w:rPr>
       </w:pPr>
-      <w:hyperlink w:anchor="_Toc94129773" w:history="1">
+      <w:hyperlink w:anchor="_Toc95162455" w:history="1">
         <w:r>
           <w:rPr>
             <w:rStyle w:val="Hyperlink"/>
@@ -2125,7 +2102,7 @@
             <w:noProof/>
             <w:webHidden/>
           </w:rPr>
-          <w:instrText xml:space="preserve"> PAGEREF _Toc94129773 \h </w:instrText>
+          <w:instrText xml:space="preserve"> PAGEREF _Toc95162455 \h </w:instrText>
         </w:r>
         <w:r>
           <w:rPr>
@@ -2169,7 +2146,7 @@
           <w:lang w:eastAsia="en-US" w:bidi="ar-SA"/>
         </w:rPr>
       </w:pPr>
-      <w:hyperlink w:anchor="_Toc94129774" w:history="1">
+      <w:hyperlink w:anchor="_Toc95162456" w:history="1">
         <w:r>
           <w:rPr>
             <w:rStyle w:val="Hyperlink"/>
@@ -2196,7 +2173,7 @@
             <w:noProof/>
             <w:webHidden/>
           </w:rPr>
-          <w:instrText xml:space="preserve"> PAGEREF _Toc94129774 \h </w:instrText>
+          <w:instrText xml:space="preserve"> PAGEREF _Toc95162456 \h </w:instrText>
         </w:r>
         <w:r>
           <w:rPr>
@@ -2235,7 +2212,7 @@
         <w:lastRenderedPageBreak/>
         <w:fldChar w:fldCharType="end"/>
       </w:r>
-      <w:bookmarkStart w:id="1" w:name="_Toc94129747"/>
+      <w:bookmarkStart w:id="1" w:name="_Toc95162429"/>
       <w:r>
         <w:t>What</w:t>
       </w:r>
@@ -2444,7 +2421,7 @@
       <w:pPr>
         <w:pStyle w:val="Heading1"/>
       </w:pPr>
-      <w:bookmarkStart w:id="2" w:name="_Toc94129748"/>
+      <w:bookmarkStart w:id="2" w:name="_Toc95162430"/>
       <w:r>
         <w:t>Compatibility with Babelfish for PostgreSQL</w:t>
       </w:r>
@@ -2458,7 +2435,44 @@
         <w:t xml:space="preserve">The Babelfish Compass tool </w:t>
       </w:r>
       <w:r>
-        <w:t>supports the following Babelfish versions:</w:t>
+        <w:t>supports the following Babelfish versions</w:t>
+      </w:r>
+      <w:r>
+        <w:t xml:space="preserve">. </w:t>
+      </w:r>
+      <w:r>
+        <w:br/>
+        <w:t xml:space="preserve">In principle, any version of Babelfish Compass will support whichever Babelfish version the </w:t>
+      </w:r>
+      <w:r>
+        <w:rPr>
+          <w:b/>
+        </w:rPr>
+        <w:t>BabelfishFeatures.cfg</w:t>
+      </w:r>
+      <w:r>
+        <w:rPr>
+          <w:b/>
+        </w:rPr>
+        <w:t xml:space="preserve"> </w:t>
+      </w:r>
+      <w:r>
+        <w:t xml:space="preserve">file </w:t>
+      </w:r>
+      <w:r>
+        <w:t>has been</w:t>
+      </w:r>
+      <w:r>
+        <w:t xml:space="preserve"> updated for. </w:t>
+      </w:r>
+      <w:r>
+        <w:t>However, a full version of Babelfish Compass, also including fi</w:t>
+      </w:r>
+      <w:r>
+        <w:t>xes and enhancements</w:t>
+      </w:r>
+      <w:r>
+        <w:t xml:space="preserve">, will in principle be released for every Babelfish release. </w:t>
       </w:r>
     </w:p>
     <w:tbl>
@@ -2521,7 +2535,7 @@
               <w:pStyle w:val="BodyText"/>
             </w:pPr>
             <w:r>
-              <w:t>1.0, 1.1</w:t>
+              <w:t>2022-02</w:t>
             </w:r>
           </w:p>
         </w:tc>
@@ -2534,7 +2548,7 @@
               <w:pStyle w:val="BodyText"/>
             </w:pPr>
             <w:r>
-              <w:t>1.0.0</w:t>
+              <w:t>1.1.0, 1.0.0</w:t>
             </w:r>
           </w:p>
         </w:tc>
@@ -2567,155 +2581,208 @@
           </w:p>
         </w:tc>
       </w:tr>
+      <w:tr>
+        <w:tc>
+          <w:tcPr>
+            <w:tcW w:w="2972" w:type="dxa"/>
+          </w:tcPr>
+          <w:p>
+            <w:pPr>
+              <w:pStyle w:val="BodyText"/>
+            </w:pPr>
+            <w:r>
+              <w:t>1.0, 1.1</w:t>
+            </w:r>
+          </w:p>
+        </w:tc>
+        <w:tc>
+          <w:tcPr>
+            <w:tcW w:w="2410" w:type="dxa"/>
+          </w:tcPr>
+          <w:p>
+            <w:pPr>
+              <w:pStyle w:val="BodyText"/>
+            </w:pPr>
+            <w:r>
+              <w:t>1.0.0</w:t>
+            </w:r>
+          </w:p>
+        </w:tc>
+      </w:tr>
     </w:tbl>
+    <w:p>
+      <w:pPr>
+        <w:rPr>
+          <w:rFonts w:asciiTheme="minorHAnsi" w:hAnsiTheme="minorHAnsi" w:cstheme="minorHAnsi"/>
+        </w:rPr>
+      </w:pPr>
+      <w:r>
+        <w:rPr>
+          <w:rFonts w:asciiTheme="minorHAnsi" w:hAnsiTheme="minorHAnsi" w:cstheme="minorHAnsi"/>
+        </w:rPr>
+        <w:br/>
+      </w:r>
+      <w:r>
+        <w:rPr>
+          <w:rFonts w:asciiTheme="minorHAnsi" w:hAnsiTheme="minorHAnsi" w:cstheme="minorHAnsi"/>
+        </w:rPr>
+        <w:t>In February 2022, Babelfish Compass changed to a different version numbering schema</w:t>
+      </w:r>
+      <w:r>
+        <w:rPr>
+          <w:rFonts w:asciiTheme="minorHAnsi" w:hAnsiTheme="minorHAnsi" w:cstheme="minorHAnsi"/>
+        </w:rPr>
+        <w:t xml:space="preserve"> (YYYY-MM) to avoid confusion with Babelfish version numbers. Compass version 1.2 was followed by version 2022-02.</w:t>
+      </w:r>
+    </w:p>
     <w:p/>
+    <w:p>
+      <w:pPr>
+        <w:pStyle w:val="Heading1"/>
+      </w:pPr>
+      <w:bookmarkStart w:id="3" w:name="_Toc95162431"/>
+      <w:r>
+        <w:lastRenderedPageBreak/>
+        <w:t>Installing Babelfish</w:t>
+      </w:r>
+      <w:r>
+        <w:t xml:space="preserve"> </w:t>
+      </w:r>
+      <w:r>
+        <w:t>Compass</w:t>
+      </w:r>
+      <w:bookmarkEnd w:id="3"/>
+      <w:r>
+        <w:t xml:space="preserve"> </w:t>
+      </w:r>
+    </w:p>
+    <w:p>
+      <w:pPr>
+        <w:pStyle w:val="Heading2"/>
+      </w:pPr>
+      <w:bookmarkStart w:id="4" w:name="_Toc95162432"/>
+      <w:r>
+        <w:t>Prerequisites</w:t>
+      </w:r>
+      <w:bookmarkEnd w:id="4"/>
+    </w:p>
+    <w:p>
+      <w:pPr>
+        <w:pStyle w:val="BodyText"/>
+      </w:pPr>
+      <w:r>
+        <w:t xml:space="preserve">Before installing Babelfish Compass, </w:t>
+      </w:r>
+      <w:r>
+        <w:t>you must</w:t>
+      </w:r>
+      <w:r>
+        <w:t xml:space="preserve"> i</w:t>
+      </w:r>
+      <w:r>
+        <w:t xml:space="preserve">nstall a </w:t>
+      </w:r>
+      <w:r>
+        <w:t>Java Runtime Environment (JRE) version 8 or higher (</w:t>
+      </w:r>
+      <w:r>
+        <w:t>64-bit</w:t>
+      </w:r>
+      <w:r>
+        <w:t xml:space="preserve"> version).</w:t>
+      </w:r>
+    </w:p>
+    <w:p>
+      <w:pPr>
+        <w:pStyle w:val="BodyText"/>
+      </w:pPr>
+      <w:r>
+        <w:t xml:space="preserve">Babelfish Compass </w:t>
+      </w:r>
+      <w:r>
+        <w:t xml:space="preserve">produces compatibility assessment reports </w:t>
+      </w:r>
+      <w:r>
+        <w:t xml:space="preserve">in HTML format.  </w:t>
+      </w:r>
+      <w:r>
+        <w:t>To</w:t>
+      </w:r>
+      <w:r>
+        <w:t xml:space="preserve"> view the HTML </w:t>
+      </w:r>
+      <w:r>
+        <w:t>output,</w:t>
+      </w:r>
+      <w:r>
+        <w:t xml:space="preserve"> </w:t>
+      </w:r>
+      <w:r>
+        <w:t>we</w:t>
+      </w:r>
+      <w:r>
+        <w:t xml:space="preserve"> </w:t>
+      </w:r>
+      <w:r>
+        <w:t xml:space="preserve">recommend </w:t>
+      </w:r>
+      <w:r>
+        <w:t>us</w:t>
+      </w:r>
+      <w:r>
+        <w:t>ing</w:t>
+      </w:r>
+      <w:r>
+        <w:t xml:space="preserve"> a recent release of the </w:t>
+      </w:r>
+      <w:r>
+        <w:t xml:space="preserve">Google Chrome or </w:t>
+      </w:r>
+      <w:r>
+        <w:t>Mozilla Firefox browser</w:t>
+      </w:r>
+      <w:r>
+        <w:t>.</w:t>
+      </w:r>
+    </w:p>
+    <w:p>
+      <w:pPr>
+        <w:pStyle w:val="BodyText"/>
+      </w:pPr>
+      <w:r>
+        <w:t>On Mac/Linux</w:t>
+      </w:r>
+      <w:r>
+        <w:t xml:space="preserve">, </w:t>
+      </w:r>
+      <w:r>
+        <w:t xml:space="preserve">you need to be able to run a </w:t>
+      </w:r>
+      <w:r>
+        <w:rPr>
+          <w:b/>
+        </w:rPr>
+        <w:t>bash</w:t>
+      </w:r>
+      <w:r>
+        <w:t xml:space="preserve"> script (e.g. with </w:t>
+      </w:r>
+      <w:r>
+        <w:rPr>
+          <w:b/>
+        </w:rPr>
+        <w:t>#!/bin/bash</w:t>
+      </w:r>
+      <w:r>
+        <w:t>).</w:t>
+      </w:r>
+    </w:p>
     <w:p/>
     <w:p>
       <w:pPr>
-        <w:pStyle w:val="Heading1"/>
-      </w:pPr>
-      <w:bookmarkStart w:id="3" w:name="_Toc94129749"/>
-      <w:r>
-        <w:t>Installing Babelfish</w:t>
-      </w:r>
-      <w:r>
-        <w:t xml:space="preserve"> </w:t>
-      </w:r>
-      <w:r>
-        <w:t>Compass</w:t>
-      </w:r>
-      <w:bookmarkEnd w:id="3"/>
-      <w:r>
-        <w:t xml:space="preserve"> </w:t>
-      </w:r>
-    </w:p>
-    <w:p>
-      <w:pPr>
         <w:pStyle w:val="Heading2"/>
       </w:pPr>
-      <w:bookmarkStart w:id="4" w:name="_Toc94129750"/>
-      <w:r>
-        <w:t>Prerequisites</w:t>
-      </w:r>
-      <w:bookmarkEnd w:id="4"/>
-    </w:p>
-    <w:p>
-      <w:pPr>
-        <w:pStyle w:val="BodyText"/>
-      </w:pPr>
-      <w:r>
-        <w:t xml:space="preserve">Before installing Babelfish Compass, </w:t>
-      </w:r>
-      <w:r>
-        <w:t>you must</w:t>
-      </w:r>
-      <w:r>
-        <w:t xml:space="preserve"> i</w:t>
-      </w:r>
-      <w:r>
-        <w:t xml:space="preserve">nstall a </w:t>
-      </w:r>
-      <w:r>
-        <w:t>Java Runtime Environment (JRE) version 8 or higher (</w:t>
-      </w:r>
-      <w:r>
-        <w:t>64-bit</w:t>
-      </w:r>
-      <w:r>
-        <w:t xml:space="preserve"> version).</w:t>
-      </w:r>
-    </w:p>
-    <w:p>
-      <w:pPr>
-        <w:pStyle w:val="BodyText"/>
-      </w:pPr>
-      <w:r>
-        <w:t xml:space="preserve">Babelfish Compass </w:t>
-      </w:r>
-      <w:r>
-        <w:t xml:space="preserve">produces compatibility assessment reports </w:t>
-      </w:r>
-      <w:r>
-        <w:t xml:space="preserve">in HTML format.  </w:t>
-      </w:r>
-      <w:r>
-        <w:t>To</w:t>
-      </w:r>
-      <w:r>
-        <w:t xml:space="preserve"> view the HTML </w:t>
-      </w:r>
-      <w:r>
-        <w:t>output,</w:t>
-      </w:r>
-      <w:r>
-        <w:t xml:space="preserve"> </w:t>
-      </w:r>
-      <w:r>
-        <w:t>we</w:t>
-      </w:r>
-      <w:r>
-        <w:t xml:space="preserve"> </w:t>
-      </w:r>
-      <w:r>
-        <w:t xml:space="preserve">recommend </w:t>
-      </w:r>
-      <w:r>
-        <w:t>us</w:t>
-      </w:r>
-      <w:r>
-        <w:t>ing</w:t>
-      </w:r>
-      <w:r>
-        <w:t xml:space="preserve"> a recent release of the </w:t>
-      </w:r>
-      <w:r>
-        <w:t xml:space="preserve">Google Chrome or </w:t>
-      </w:r>
-      <w:r>
-        <w:t>Mozilla Firefox browser</w:t>
-      </w:r>
-      <w:r>
-        <w:t>.</w:t>
-      </w:r>
-    </w:p>
-    <w:p>
-      <w:pPr>
-        <w:pStyle w:val="BodyText"/>
-      </w:pPr>
-      <w:r>
-        <w:t>On Mac/Linux</w:t>
-      </w:r>
-      <w:r>
-        <w:t xml:space="preserve">, </w:t>
-      </w:r>
-      <w:r>
-        <w:t xml:space="preserve">you need to be able to run a </w:t>
-      </w:r>
-      <w:r>
-        <w:rPr>
-          <w:b/>
-        </w:rPr>
-        <w:t>bash</w:t>
-      </w:r>
-      <w:r>
-        <w:t xml:space="preserve"> script (e.g. with </w:t>
-      </w:r>
-      <w:r>
-        <w:rPr>
-          <w:b/>
-        </w:rPr>
-        <w:t>#!/bin/bash</w:t>
-      </w:r>
-      <w:r>
-        <w:t>).</w:t>
-      </w:r>
-    </w:p>
-    <w:p/>
-    <w:p>
-      <w:pPr>
-        <w:pStyle w:val="Heading2"/>
-      </w:pPr>
-      <w:bookmarkStart w:id="5" w:name="_Toc94129751"/>
+      <w:bookmarkStart w:id="5" w:name="_Toc95162433"/>
       <w:r>
         <w:t>Downloading Babelfish Compass</w:t>
       </w:r>
@@ -2859,7 +2926,7 @@
       <w:pPr>
         <w:pStyle w:val="Heading2"/>
       </w:pPr>
-      <w:bookmarkStart w:id="6" w:name="_Toc94129752"/>
+      <w:bookmarkStart w:id="6" w:name="_Toc95162434"/>
       <w:r>
         <w:t>Install</w:t>
       </w:r>
@@ -3142,6 +3209,7 @@
         </w:numPr>
       </w:pPr>
       <w:r>
+        <w:lastRenderedPageBreak/>
         <w:t xml:space="preserve">Do not install </w:t>
       </w:r>
       <w:r>
@@ -3366,9 +3434,8 @@
       <w:pPr>
         <w:pStyle w:val="Heading1"/>
       </w:pPr>
-      <w:bookmarkStart w:id="8" w:name="_Toc94129753"/>
-      <w:r>
-        <w:lastRenderedPageBreak/>
+      <w:bookmarkStart w:id="8" w:name="_Toc95162435"/>
+      <w:r>
         <w:t>Running Babelfish Compass</w:t>
       </w:r>
       <w:r>
@@ -3851,6 +3918,7 @@
         </w:rPr>
       </w:pPr>
       <w:r>
+        <w:lastRenderedPageBreak/>
         <w:t>There are m</w:t>
       </w:r>
       <w:r>
@@ -3934,7 +4002,7 @@
       <w:pPr>
         <w:pStyle w:val="Heading1"/>
       </w:pPr>
-      <w:bookmarkStart w:id="9" w:name="_Toc94129754"/>
+      <w:bookmarkStart w:id="9" w:name="_Toc95162436"/>
       <w:r>
         <w:t>Running Babelfish Compass</w:t>
       </w:r>
@@ -4075,7 +4143,6 @@
         <w:pStyle w:val="BodyText"/>
       </w:pPr>
       <w:r>
-        <w:lastRenderedPageBreak/>
         <w:t>Then</w:t>
       </w:r>
       <w:r>
@@ -4474,7 +4541,7 @@
       <w:pPr>
         <w:pStyle w:val="Heading1"/>
       </w:pPr>
-      <w:bookmarkStart w:id="10" w:name="_Toc94129755"/>
+      <w:bookmarkStart w:id="10" w:name="_Toc95162437"/>
       <w:r>
         <w:t>Reports, applications</w:t>
       </w:r>
@@ -4509,7 +4576,11 @@
         <w:t>The</w:t>
       </w:r>
       <w:r>
-        <w:t xml:space="preserve"> report is the result of analyzing one or more SQL/DDL scripts. In the simplest case, a single SQL/DDL script is analyzed. </w:t>
+        <w:t xml:space="preserve"> report is the result of analyzing one or more SQL/DDL scripts. In the simplest case, a single SQL/DDL script is </w:t>
+      </w:r>
+      <w:r>
+        <w:lastRenderedPageBreak/>
+        <w:t xml:space="preserve">analyzed. </w:t>
       </w:r>
       <w:r>
         <w:t>Babelfish Compass also supports c</w:t>
@@ -4841,7 +4912,6 @@
         <w:pStyle w:val="BodyText"/>
       </w:pPr>
       <w:r>
-        <w:lastRenderedPageBreak/>
         <w:br/>
       </w:r>
       <w:r>
@@ -5178,7 +5248,7 @@
         <w:pStyle w:val="Heading2"/>
       </w:pPr>
       <w:bookmarkStart w:id="11" w:name="_Ref88921258"/>
-      <w:bookmarkStart w:id="12" w:name="_Toc94129756"/>
+      <w:bookmarkStart w:id="12" w:name="_Toc95162438"/>
       <w:r>
         <w:t xml:space="preserve">Report </w:t>
       </w:r>
@@ -5430,6 +5500,7 @@
         <w:pStyle w:val="BodyText"/>
       </w:pPr>
       <w:r>
+        <w:lastRenderedPageBreak/>
         <w:t xml:space="preserve">Technically, the location of the report root directory is determined by the value of </w:t>
       </w:r>
       <w:r>
@@ -5465,7 +5536,7 @@
       </w:pPr>
       <w:bookmarkStart w:id="13" w:name="_Ref88886795"/>
       <w:bookmarkStart w:id="14" w:name="_Hlk85191248"/>
-      <w:bookmarkStart w:id="15" w:name="_Toc94129757"/>
+      <w:bookmarkStart w:id="15" w:name="_Toc95162439"/>
       <w:r>
         <w:t>Specifying the</w:t>
       </w:r>
@@ -5572,15 +5643,20 @@
         <w:rPr>
           <w:b/>
         </w:rPr>
-        <w:t>-version 1.0.3</w:t>
-      </w:r>
-    </w:p>
-    <w:p>
-      <w:pPr>
-        <w:pStyle w:val="BodyText"/>
-      </w:pPr>
-      <w:r>
-        <w:lastRenderedPageBreak/>
+        <w:t>-version 1.</w:t>
+      </w:r>
+      <w:r>
+        <w:rPr>
+          <w:b/>
+        </w:rPr>
+        <w:t>3.0</w:t>
+      </w:r>
+    </w:p>
+    <w:p>
+      <w:pPr>
+        <w:pStyle w:val="BodyText"/>
+      </w:pPr>
+      <w:r>
         <w:t>The initial GA version of Babelfish is version 1.0.0. Since no older version exists</w:t>
       </w:r>
       <w:r>
@@ -5602,7 +5678,7 @@
       </w:pPr>
       <w:bookmarkStart w:id="16" w:name="_Ref88837155"/>
       <w:bookmarkStart w:id="17" w:name="_Ref88883626"/>
-      <w:bookmarkStart w:id="18" w:name="_Toc94129758"/>
+      <w:bookmarkStart w:id="18" w:name="_Toc95162440"/>
       <w:r>
         <w:t>Command-line options</w:t>
       </w:r>
@@ -6097,6 +6173,7 @@
         <w:rPr>
           <w:b/>
         </w:rPr>
+        <w:lastRenderedPageBreak/>
         <w:t>-replace</w:t>
       </w:r>
       <w:r>
@@ -6497,7 +6574,19 @@
         </w:numPr>
       </w:pPr>
       <w:r>
-        <w:t xml:space="preserve">(v.1.1) </w:t>
+        <w:t>(</w:t>
+      </w:r>
+      <w:r>
+        <w:t xml:space="preserve">Babelfish Compass </w:t>
+      </w:r>
+      <w:r>
+        <w:t>v.1.1</w:t>
+      </w:r>
+      <w:r>
+        <w:t xml:space="preserve"> or later</w:t>
+      </w:r>
+      <w:r>
+        <w:t xml:space="preserve">) </w:t>
       </w:r>
       <w:r>
         <w:rPr>
@@ -6511,12 +6600,14 @@
         </w:rPr>
         <w:t>-</w:t>
       </w:r>
+      <w:proofErr w:type="spellStart"/>
       <w:r>
         <w:rPr>
           <w:b/>
         </w:rPr>
         <w:t>nooverride</w:t>
       </w:r>
+      <w:proofErr w:type="spellEnd"/>
       <w:r>
         <w:t xml:space="preserve">: </w:t>
       </w:r>
@@ -6863,11 +6954,7 @@
         <w:t>xref</w:t>
       </w:r>
       <w:r>
-        <w:t xml:space="preserve">, specifies the categories for which the cross-reference should be generated. Without this option, a cross-reference is generated only for items </w:t>
-      </w:r>
-      <w:r>
-        <w:lastRenderedPageBreak/>
-        <w:t xml:space="preserve">marked as "not supported" or "review". To generate a cross-reference for a different category, specify (for example) </w:t>
+        <w:t xml:space="preserve">, specifies the categories for which the cross-reference should be generated. Without this option, a cross-reference is generated only for items marked as "not supported" or "review". To generate a cross-reference for a different category, specify (for example) </w:t>
       </w:r>
       <w:r>
         <w:rPr>
@@ -7187,6 +7274,7 @@
         <w:rPr>
           <w:b/>
         </w:rPr>
+        <w:lastRenderedPageBreak/>
         <w:t>batchnr</w:t>
       </w:r>
       <w:r>
@@ -7428,7 +7516,6 @@
         <w:t xml:space="preserve">must be installed </w:t>
       </w:r>
       <w:r>
-        <w:lastRenderedPageBreak/>
         <w:t xml:space="preserve">on your system, </w:t>
       </w:r>
       <w:r>
@@ -7530,7 +7617,7 @@
         <w:pStyle w:val="Heading2"/>
       </w:pPr>
       <w:bookmarkStart w:id="19" w:name="_Ref88887309"/>
-      <w:bookmarkStart w:id="20" w:name="_Toc94129759"/>
+      <w:bookmarkStart w:id="20" w:name="_Toc95162441"/>
       <w:r>
         <w:t>Examples</w:t>
       </w:r>
@@ -7833,6 +7920,7 @@
         <w:pStyle w:val="BodyText"/>
       </w:pPr>
       <w:r>
+        <w:lastRenderedPageBreak/>
         <w:t xml:space="preserve">Re-run </w:t>
       </w:r>
       <w:r>
@@ -8096,9 +8184,8 @@
       <w:pPr>
         <w:pStyle w:val="Heading1"/>
       </w:pPr>
-      <w:bookmarkStart w:id="21" w:name="_Toc94129760"/>
-      <w:r>
-        <w:lastRenderedPageBreak/>
+      <w:bookmarkStart w:id="21" w:name="_Toc95162442"/>
+      <w:r>
         <w:t>Automatic rewriting of unsupported features</w:t>
       </w:r>
       <w:bookmarkEnd w:id="21"/>
@@ -8108,7 +8195,13 @@
         <w:pStyle w:val="BodyText"/>
       </w:pPr>
       <w:r>
-        <w:t xml:space="preserve">As of version 1.2 of Babelfish Compass, you can use the </w:t>
+        <w:t xml:space="preserve">As of version 1.2 </w:t>
+      </w:r>
+      <w:r>
+        <w:t xml:space="preserve">(or later) </w:t>
+      </w:r>
+      <w:r>
+        <w:t xml:space="preserve">of Babelfish Compass, you can use the </w:t>
       </w:r>
       <w:r>
         <w:rPr>
@@ -8300,7 +8393,7 @@
       <w:pPr>
         <w:pStyle w:val="Heading1"/>
       </w:pPr>
-      <w:bookmarkStart w:id="22" w:name="_Toc94129761"/>
+      <w:bookmarkStart w:id="22" w:name="_Toc95162443"/>
       <w:r>
         <w:lastRenderedPageBreak/>
         <w:t>File handling</w:t>
@@ -8625,7 +8718,7 @@
       <w:pPr>
         <w:pStyle w:val="Heading1"/>
       </w:pPr>
-      <w:bookmarkStart w:id="24" w:name="_Toc94129762"/>
+      <w:bookmarkStart w:id="24" w:name="_Toc95162444"/>
       <w:r>
         <w:lastRenderedPageBreak/>
         <w:t>The BabelfishFeatures.cfg file</w:t>
@@ -8761,7 +8854,7 @@
       <w:pPr>
         <w:pStyle w:val="BodyText"/>
       </w:pPr>
-      <w:bookmarkStart w:id="25" w:name="_Toc94129763"/>
+      <w:bookmarkStart w:id="25" w:name="_Toc95162445"/>
       <w:r>
         <w:rPr>
           <w:rStyle w:val="Heading2Char"/>
@@ -8986,7 +9079,7 @@
       <w:pPr>
         <w:pStyle w:val="Heading2"/>
       </w:pPr>
-      <w:bookmarkStart w:id="26" w:name="_Toc94129764"/>
+      <w:bookmarkStart w:id="26" w:name="_Toc95162446"/>
       <w:r>
         <w:t>Example</w:t>
       </w:r>
@@ -9218,7 +9311,7 @@
       <w:pPr>
         <w:pStyle w:val="Heading1"/>
       </w:pPr>
-      <w:bookmarkStart w:id="27" w:name="_Toc94129765"/>
+      <w:bookmarkStart w:id="27" w:name="_Toc95162447"/>
       <w:r>
         <w:t>The Babelfish</w:t>
       </w:r>
@@ -9286,7 +9379,19 @@
         <w:t xml:space="preserve">orted in a particular version of Babelfish. </w:t>
       </w:r>
       <w:r>
-        <w:t>In v1.1 of Babelfish Compass, f</w:t>
+        <w:t>In v</w:t>
+      </w:r>
+      <w:r>
+        <w:t xml:space="preserve">ersion </w:t>
+      </w:r>
+      <w:r>
+        <w:t xml:space="preserve">1.1 </w:t>
+      </w:r>
+      <w:r>
+        <w:t xml:space="preserve">(or later) </w:t>
+      </w:r>
+      <w:r>
+        <w:t>of Babelfish Compass, f</w:t>
       </w:r>
       <w:r>
         <w:t xml:space="preserve">or SQL features that are not supported, </w:t>
@@ -10242,7 +10347,7 @@
       <w:pPr>
         <w:pStyle w:val="Heading2"/>
       </w:pPr>
-      <w:bookmarkStart w:id="28" w:name="_Toc94129766"/>
+      <w:bookmarkStart w:id="28" w:name="_Toc95162448"/>
       <w:r>
         <w:t>Example: o</w:t>
       </w:r>
@@ -10410,7 +10515,13 @@
         <w:t xml:space="preserve">s are </w:t>
       </w:r>
       <w:r>
-        <w:t>not supported in Babelfish Compass v.1.0.0</w:t>
+        <w:t>not supported in Babelfish v</w:t>
+      </w:r>
+      <w:r>
+        <w:t xml:space="preserve">ersion </w:t>
+      </w:r>
+      <w:r>
+        <w:t>1.0.0</w:t>
       </w:r>
       <w:r>
         <w:t>, and will be reported accordingly.</w:t>
@@ -10662,7 +10773,7 @@
         <w:pStyle w:val="Heading1"/>
       </w:pPr>
       <w:bookmarkStart w:id="29" w:name="_Ref88887986"/>
-      <w:bookmarkStart w:id="30" w:name="_Toc94129767"/>
+      <w:bookmarkStart w:id="30" w:name="_Toc95162449"/>
       <w:r>
         <w:lastRenderedPageBreak/>
         <w:t>Using -</w:t>
@@ -11016,7 +11127,7 @@
       <w:pPr>
         <w:pStyle w:val="Heading2"/>
       </w:pPr>
-      <w:bookmarkStart w:id="31" w:name="_Toc94129768"/>
+      <w:bookmarkStart w:id="31" w:name="_Toc95162450"/>
       <w:r>
         <w:lastRenderedPageBreak/>
         <w:t>Schema for imported items</w:t>
@@ -11852,7 +11963,7 @@
       <w:pPr>
         <w:pStyle w:val="Heading2"/>
       </w:pPr>
-      <w:bookmarkStart w:id="32" w:name="_Toc94129769"/>
+      <w:bookmarkStart w:id="32" w:name="_Toc95162451"/>
       <w:r>
         <w:t>Example query</w:t>
       </w:r>
@@ -12367,7 +12478,7 @@
       <w:pPr>
         <w:pStyle w:val="Heading1"/>
       </w:pPr>
-      <w:bookmarkStart w:id="33" w:name="_Toc94129770"/>
+      <w:bookmarkStart w:id="33" w:name="_Toc95162452"/>
       <w:r>
         <w:lastRenderedPageBreak/>
         <w:t>Security</w:t>
@@ -12464,7 +12575,7 @@
       <w:pPr>
         <w:pStyle w:val="Heading2"/>
       </w:pPr>
-      <w:bookmarkStart w:id="34" w:name="_Toc94129771"/>
+      <w:bookmarkStart w:id="34" w:name="_Toc95162453"/>
       <w:r>
         <w:t>The</w:t>
       </w:r>
@@ -12783,7 +12894,7 @@
       <w:pPr>
         <w:pStyle w:val="Heading1"/>
       </w:pPr>
-      <w:bookmarkStart w:id="35" w:name="_Toc94129772"/>
+      <w:bookmarkStart w:id="35" w:name="_Toc95162454"/>
       <w:r>
         <w:lastRenderedPageBreak/>
         <w:t xml:space="preserve">Using Babelfish Compass </w:t>
@@ -13433,7 +13544,7 @@
       <w:pPr>
         <w:pStyle w:val="Heading1"/>
       </w:pPr>
-      <w:bookmarkStart w:id="36" w:name="_Toc94129773"/>
+      <w:bookmarkStart w:id="36" w:name="_Toc95162455"/>
       <w:r>
         <w:lastRenderedPageBreak/>
         <w:t>Troubleshooting</w:t>
@@ -13659,7 +13770,7 @@
       <w:pPr>
         <w:pStyle w:val="Heading1"/>
       </w:pPr>
-      <w:bookmarkStart w:id="37" w:name="_Toc94129774"/>
+      <w:bookmarkStart w:id="37" w:name="_Toc95162456"/>
       <w:r>
         <w:t>Licensing</w:t>
       </w:r>
@@ -18402,7 +18513,7 @@
 </file>
 
 <file path=customXml/itemProps1.xml><?xml version="1.0" encoding="utf-8"?>
-<ds:datastoreItem xmlns:ds="http://schemas.openxmlformats.org/officeDocument/2006/customXml" ds:itemID="{0714E937-44F3-4316-8EB0-2734773D11C1}">
+<ds:datastoreItem xmlns:ds="http://schemas.openxmlformats.org/officeDocument/2006/customXml" ds:itemID="{22550483-2E9C-460B-BD66-52F3E7951555}">
   <ds:schemaRefs>
     <ds:schemaRef ds:uri="http://schemas.openxmlformats.org/officeDocument/2006/bibliography"/>
   </ds:schemaRefs>

</xml_diff>

<commit_message>
New version numbering for Compass (#54)
</commit_message>
<xml_diff>
--- a/BabelfishCompass_UserGuide.docx
+++ b/BabelfishCompass_UserGuide.docx
@@ -42,152 +42,129 @@
         <w:pStyle w:val="BodyText"/>
       </w:pPr>
       <w:r>
-        <w:t xml:space="preserve">Jan-2022: </w:t>
-      </w:r>
-      <w:r>
-        <w:t xml:space="preserve">added </w:t>
-      </w:r>
+        <w:t>Feb-2022: v.2022-02: new</w:t>
+      </w:r>
+      <w:r>
+        <w:t xml:space="preserve"> Compass</w:t>
+      </w:r>
+      <w:r>
+        <w:t xml:space="preserve"> version numbering</w:t>
+      </w:r>
+      <w:r>
+        <w:br/>
+      </w:r>
+      <w:r>
+        <w:t>Jan-2022: added compatibility matrix with Babelfish</w:t>
+      </w:r>
+      <w:r>
+        <w:br/>
+        <w:t>Dec</w:t>
+      </w:r>
+      <w:r>
+        <w:t>-2021</w:t>
+      </w:r>
+      <w:r>
+        <w:t xml:space="preserve">: v.1.2: added </w:t>
+      </w:r>
+      <w:r>
+        <w:rPr>
+          <w:b/>
+        </w:rPr>
+        <w:t>-rewrite</w:t>
+      </w:r>
+      <w:r>
+        <w:t xml:space="preserve"> option</w:t>
+      </w:r>
+      <w:r>
+        <w:br/>
+        <w:t>Nov</w:t>
+      </w:r>
+      <w:r>
+        <w:t>-2021</w:t>
+      </w:r>
+      <w:r>
+        <w:t xml:space="preserve">: correct typo in section about </w:t>
+      </w:r>
+      <w:r>
+        <w:rPr>
+          <w:b/>
+        </w:rPr>
+        <w:t>BabelfishCompassUser.cfg</w:t>
+      </w:r>
+      <w:r>
+        <w:t>;</w:t>
+      </w:r>
+      <w:r>
+        <w:rPr>
+          <w:b/>
+        </w:rPr>
+        <w:t xml:space="preserve"> </w:t>
+      </w:r>
+      <w:r>
+        <w:t>edit for grammar</w:t>
+      </w:r>
+      <w:r>
+        <w:br/>
+        <w:t>Nov</w:t>
+      </w:r>
+      <w:r>
+        <w:t>-2021</w:t>
+      </w:r>
+      <w:r>
+        <w:t xml:space="preserve">: v.1.1: added user-definable overrides, example for </w:t>
+      </w:r>
+      <w:r>
+        <w:rPr>
+          <w:b/>
+        </w:rPr>
+        <w:t>-</w:t>
+      </w:r>
+      <w:proofErr w:type="spellStart"/>
+      <w:r>
+        <w:rPr>
+          <w:b/>
+        </w:rPr>
+        <w:t>pgimport</w:t>
+      </w:r>
+      <w:proofErr w:type="spellEnd"/>
+      <w:r>
+        <w:t>,</w:t>
+      </w:r>
+      <w:r>
+        <w:rPr>
+          <w:b/>
+        </w:rPr>
+        <w:t xml:space="preserve"> </w:t>
+      </w:r>
+      <w:r>
+        <w:t>M</w:t>
+      </w:r>
+      <w:r>
+        <w:t>ac</w:t>
+      </w:r>
+      <w:r>
+        <w:t>/Linux</w:t>
+      </w:r>
+      <w:r>
+        <w:t xml:space="preserve"> support</w:t>
+      </w:r>
+      <w:r>
+        <w:br/>
+      </w:r>
+      <w:r>
+        <w:t>Oct-2021</w:t>
+      </w:r>
+      <w:r>
+        <w:t>: v.1.0: first version</w:t>
+      </w:r>
+    </w:p>
+    <w:p>
+      <w:pPr>
+        <w:pStyle w:val="BodyText"/>
+      </w:pPr>
       <w:bookmarkStart w:id="0" w:name="_GoBack"/>
-      <w:bookmarkEnd w:id="0"/>
-      <w:r>
-        <w:t>compatibility matrix with Babelfish</w:t>
-      </w:r>
-    </w:p>
-    <w:p>
-      <w:pPr>
-        <w:pStyle w:val="BodyText"/>
-      </w:pPr>
-      <w:r>
-        <w:t>Dec</w:t>
-      </w:r>
-      <w:r>
-        <w:t>-2021</w:t>
-      </w:r>
-      <w:r>
-        <w:t xml:space="preserve">: v.1.2: added </w:t>
-      </w:r>
-      <w:r>
-        <w:rPr>
-          <w:b/>
-        </w:rPr>
-        <w:t>-rewrite</w:t>
-      </w:r>
-      <w:r>
-        <w:t xml:space="preserve"> option</w:t>
-      </w:r>
-    </w:p>
-    <w:p>
-      <w:pPr>
-        <w:pStyle w:val="BodyText"/>
-      </w:pPr>
-      <w:r>
-        <w:t>Nov</w:t>
-      </w:r>
-      <w:r>
-        <w:t>-2021</w:t>
-      </w:r>
-      <w:r>
-        <w:t xml:space="preserve">: correct typo in section about </w:t>
-      </w:r>
-      <w:r>
-        <w:rPr>
-          <w:b/>
-        </w:rPr>
-        <w:t>BabelfishCompassUser.cfg</w:t>
-      </w:r>
-      <w:r>
-        <w:t>;</w:t>
-      </w:r>
-      <w:r>
-        <w:rPr>
-          <w:b/>
-        </w:rPr>
-        <w:t xml:space="preserve"> </w:t>
-      </w:r>
-      <w:r>
-        <w:t>edit for grammar</w:t>
-      </w:r>
-    </w:p>
-    <w:p>
-      <w:pPr>
-        <w:pStyle w:val="BodyText"/>
-      </w:pPr>
-      <w:r>
-        <w:t>Nov</w:t>
-      </w:r>
-      <w:r>
-        <w:t>-2021</w:t>
-      </w:r>
-      <w:r>
-        <w:t xml:space="preserve">: </w:t>
-      </w:r>
-      <w:r>
-        <w:t xml:space="preserve">v.1.1: </w:t>
-      </w:r>
-      <w:r>
-        <w:t xml:space="preserve">added user-definable overrides, example for </w:t>
-      </w:r>
-      <w:r>
-        <w:rPr>
-          <w:b/>
-        </w:rPr>
-        <w:t>-</w:t>
-      </w:r>
-      <w:proofErr w:type="spellStart"/>
-      <w:r>
-        <w:rPr>
-          <w:b/>
-        </w:rPr>
-        <w:t>pgimport</w:t>
-      </w:r>
-      <w:proofErr w:type="spellEnd"/>
-      <w:r>
-        <w:t>,</w:t>
-      </w:r>
-      <w:r>
-        <w:rPr>
-          <w:b/>
-        </w:rPr>
-        <w:t xml:space="preserve"> </w:t>
-      </w:r>
-      <w:r>
-        <w:t>M</w:t>
-      </w:r>
-      <w:r>
-        <w:t>ac</w:t>
-      </w:r>
-      <w:r>
-        <w:t>/Linux</w:t>
-      </w:r>
-      <w:r>
-        <w:t xml:space="preserve"> support</w:t>
-      </w:r>
-    </w:p>
-    <w:p>
-      <w:pPr>
-        <w:pStyle w:val="BodyText"/>
-      </w:pPr>
-      <w:r>
-        <w:t>Oct-2021</w:t>
-      </w:r>
-      <w:r>
-        <w:t>:</w:t>
-      </w:r>
-      <w:r>
-        <w:t xml:space="preserve"> </w:t>
-      </w:r>
-      <w:r>
-        <w:t xml:space="preserve">v.1.0: </w:t>
-      </w:r>
-      <w:r>
-        <w:t>first version</w:t>
-      </w:r>
-    </w:p>
-    <w:p>
-      <w:pPr>
-        <w:pStyle w:val="BodyText"/>
-      </w:pPr>
-    </w:p>
+    </w:p>
+    <w:bookmarkEnd w:id="0"/>
     <w:p>
       <w:pPr>
         <w:pStyle w:val="BodyText"/>
@@ -241,7 +218,7 @@
         </w:rPr>
         <w:fldChar w:fldCharType="separate"/>
       </w:r>
-      <w:hyperlink w:anchor="_Toc94129747" w:history="1">
+      <w:hyperlink w:anchor="_Toc95162429" w:history="1">
         <w:r>
           <w:rPr>
             <w:rStyle w:val="Hyperlink"/>
@@ -268,7 +245,7 @@
             <w:noProof/>
             <w:webHidden/>
           </w:rPr>
-          <w:instrText xml:space="preserve"> PAGEREF _Toc94129747 \h </w:instrText>
+          <w:instrText xml:space="preserve"> PAGEREF _Toc95162429 \h </w:instrText>
         </w:r>
         <w:r>
           <w:rPr>
@@ -312,7 +289,7 @@
           <w:lang w:eastAsia="en-US" w:bidi="ar-SA"/>
         </w:rPr>
       </w:pPr>
-      <w:hyperlink w:anchor="_Toc94129748" w:history="1">
+      <w:hyperlink w:anchor="_Toc95162430" w:history="1">
         <w:r>
           <w:rPr>
             <w:rStyle w:val="Hyperlink"/>
@@ -339,7 +316,7 @@
             <w:noProof/>
             <w:webHidden/>
           </w:rPr>
-          <w:instrText xml:space="preserve"> PAGEREF _Toc94129748 \h </w:instrText>
+          <w:instrText xml:space="preserve"> PAGEREF _Toc95162430 \h </w:instrText>
         </w:r>
         <w:r>
           <w:rPr>
@@ -383,7 +360,7 @@
           <w:lang w:eastAsia="en-US" w:bidi="ar-SA"/>
         </w:rPr>
       </w:pPr>
-      <w:hyperlink w:anchor="_Toc94129749" w:history="1">
+      <w:hyperlink w:anchor="_Toc95162431" w:history="1">
         <w:r>
           <w:rPr>
             <w:rStyle w:val="Hyperlink"/>
@@ -410,7 +387,7 @@
             <w:noProof/>
             <w:webHidden/>
           </w:rPr>
-          <w:instrText xml:space="preserve"> PAGEREF _Toc94129749 \h </w:instrText>
+          <w:instrText xml:space="preserve"> PAGEREF _Toc95162431 \h </w:instrText>
         </w:r>
         <w:r>
           <w:rPr>
@@ -430,7 +407,7 @@
             <w:noProof/>
             <w:webHidden/>
           </w:rPr>
-          <w:t>2</w:t>
+          <w:t>3</w:t>
         </w:r>
         <w:r>
           <w:rPr>
@@ -455,7 +432,7 @@
           <w:lang w:eastAsia="en-US" w:bidi="ar-SA"/>
         </w:rPr>
       </w:pPr>
-      <w:hyperlink w:anchor="_Toc94129750" w:history="1">
+      <w:hyperlink w:anchor="_Toc95162432" w:history="1">
         <w:r>
           <w:rPr>
             <w:rStyle w:val="Hyperlink"/>
@@ -482,7 +459,7 @@
             <w:noProof/>
             <w:webHidden/>
           </w:rPr>
-          <w:instrText xml:space="preserve"> PAGEREF _Toc94129750 \h </w:instrText>
+          <w:instrText xml:space="preserve"> PAGEREF _Toc95162432 \h </w:instrText>
         </w:r>
         <w:r>
           <w:rPr>
@@ -502,7 +479,7 @@
             <w:noProof/>
             <w:webHidden/>
           </w:rPr>
-          <w:t>2</w:t>
+          <w:t>3</w:t>
         </w:r>
         <w:r>
           <w:rPr>
@@ -527,7 +504,7 @@
           <w:lang w:eastAsia="en-US" w:bidi="ar-SA"/>
         </w:rPr>
       </w:pPr>
-      <w:hyperlink w:anchor="_Toc94129751" w:history="1">
+      <w:hyperlink w:anchor="_Toc95162433" w:history="1">
         <w:r>
           <w:rPr>
             <w:rStyle w:val="Hyperlink"/>
@@ -554,7 +531,7 @@
             <w:noProof/>
             <w:webHidden/>
           </w:rPr>
-          <w:instrText xml:space="preserve"> PAGEREF _Toc94129751 \h </w:instrText>
+          <w:instrText xml:space="preserve"> PAGEREF _Toc95162433 \h </w:instrText>
         </w:r>
         <w:r>
           <w:rPr>
@@ -599,7 +576,7 @@
           <w:lang w:eastAsia="en-US" w:bidi="ar-SA"/>
         </w:rPr>
       </w:pPr>
-      <w:hyperlink w:anchor="_Toc94129752" w:history="1">
+      <w:hyperlink w:anchor="_Toc95162434" w:history="1">
         <w:r>
           <w:rPr>
             <w:rStyle w:val="Hyperlink"/>
@@ -626,7 +603,7 @@
             <w:noProof/>
             <w:webHidden/>
           </w:rPr>
-          <w:instrText xml:space="preserve"> PAGEREF _Toc94129752 \h </w:instrText>
+          <w:instrText xml:space="preserve"> PAGEREF _Toc95162434 \h </w:instrText>
         </w:r>
         <w:r>
           <w:rPr>
@@ -670,7 +647,7 @@
           <w:lang w:eastAsia="en-US" w:bidi="ar-SA"/>
         </w:rPr>
       </w:pPr>
-      <w:hyperlink w:anchor="_Toc94129753" w:history="1">
+      <w:hyperlink w:anchor="_Toc95162435" w:history="1">
         <w:r>
           <w:rPr>
             <w:rStyle w:val="Hyperlink"/>
@@ -697,7 +674,7 @@
             <w:noProof/>
             <w:webHidden/>
           </w:rPr>
-          <w:instrText xml:space="preserve"> PAGEREF _Toc94129753 \h </w:instrText>
+          <w:instrText xml:space="preserve"> PAGEREF _Toc95162435 \h </w:instrText>
         </w:r>
         <w:r>
           <w:rPr>
@@ -741,7 +718,7 @@
           <w:lang w:eastAsia="en-US" w:bidi="ar-SA"/>
         </w:rPr>
       </w:pPr>
-      <w:hyperlink w:anchor="_Toc94129754" w:history="1">
+      <w:hyperlink w:anchor="_Toc95162436" w:history="1">
         <w:r>
           <w:rPr>
             <w:rStyle w:val="Hyperlink"/>
@@ -768,7 +745,7 @@
             <w:noProof/>
             <w:webHidden/>
           </w:rPr>
-          <w:instrText xml:space="preserve"> PAGEREF _Toc94129754 \h </w:instrText>
+          <w:instrText xml:space="preserve"> PAGEREF _Toc95162436 \h </w:instrText>
         </w:r>
         <w:r>
           <w:rPr>
@@ -788,7 +765,7 @@
             <w:noProof/>
             <w:webHidden/>
           </w:rPr>
-          <w:t>4</w:t>
+          <w:t>5</w:t>
         </w:r>
         <w:r>
           <w:rPr>
@@ -812,7 +789,7 @@
           <w:lang w:eastAsia="en-US" w:bidi="ar-SA"/>
         </w:rPr>
       </w:pPr>
-      <w:hyperlink w:anchor="_Toc94129755" w:history="1">
+      <w:hyperlink w:anchor="_Toc95162437" w:history="1">
         <w:r>
           <w:rPr>
             <w:rStyle w:val="Hyperlink"/>
@@ -839,7 +816,7 @@
             <w:noProof/>
             <w:webHidden/>
           </w:rPr>
-          <w:instrText xml:space="preserve"> PAGEREF _Toc94129755 \h </w:instrText>
+          <w:instrText xml:space="preserve"> PAGEREF _Toc95162437 \h </w:instrText>
         </w:r>
         <w:r>
           <w:rPr>
@@ -884,7 +861,7 @@
           <w:lang w:eastAsia="en-US" w:bidi="ar-SA"/>
         </w:rPr>
       </w:pPr>
-      <w:hyperlink w:anchor="_Toc94129756" w:history="1">
+      <w:hyperlink w:anchor="_Toc95162438" w:history="1">
         <w:r>
           <w:rPr>
             <w:rStyle w:val="Hyperlink"/>
@@ -911,7 +888,7 @@
             <w:noProof/>
             <w:webHidden/>
           </w:rPr>
-          <w:instrText xml:space="preserve"> PAGEREF _Toc94129756 \h </w:instrText>
+          <w:instrText xml:space="preserve"> PAGEREF _Toc95162438 \h </w:instrText>
         </w:r>
         <w:r>
           <w:rPr>
@@ -955,7 +932,7 @@
           <w:lang w:eastAsia="en-US" w:bidi="ar-SA"/>
         </w:rPr>
       </w:pPr>
-      <w:hyperlink w:anchor="_Toc94129757" w:history="1">
+      <w:hyperlink w:anchor="_Toc95162439" w:history="1">
         <w:r>
           <w:rPr>
             <w:rStyle w:val="Hyperlink"/>
@@ -982,7 +959,7 @@
             <w:noProof/>
             <w:webHidden/>
           </w:rPr>
-          <w:instrText xml:space="preserve"> PAGEREF _Toc94129757 \h </w:instrText>
+          <w:instrText xml:space="preserve"> PAGEREF _Toc95162439 \h </w:instrText>
         </w:r>
         <w:r>
           <w:rPr>
@@ -1002,7 +979,7 @@
             <w:noProof/>
             <w:webHidden/>
           </w:rPr>
-          <w:t>6</w:t>
+          <w:t>7</w:t>
         </w:r>
         <w:r>
           <w:rPr>
@@ -1026,7 +1003,7 @@
           <w:lang w:eastAsia="en-US" w:bidi="ar-SA"/>
         </w:rPr>
       </w:pPr>
-      <w:hyperlink w:anchor="_Toc94129758" w:history="1">
+      <w:hyperlink w:anchor="_Toc95162440" w:history="1">
         <w:r>
           <w:rPr>
             <w:rStyle w:val="Hyperlink"/>
@@ -1053,7 +1030,7 @@
             <w:noProof/>
             <w:webHidden/>
           </w:rPr>
-          <w:instrText xml:space="preserve"> PAGEREF _Toc94129758 \h </w:instrText>
+          <w:instrText xml:space="preserve"> PAGEREF _Toc95162440 \h </w:instrText>
         </w:r>
         <w:r>
           <w:rPr>
@@ -1098,7 +1075,7 @@
           <w:lang w:eastAsia="en-US" w:bidi="ar-SA"/>
         </w:rPr>
       </w:pPr>
-      <w:hyperlink w:anchor="_Toc94129759" w:history="1">
+      <w:hyperlink w:anchor="_Toc95162441" w:history="1">
         <w:r>
           <w:rPr>
             <w:rStyle w:val="Hyperlink"/>
@@ -1125,7 +1102,7 @@
             <w:noProof/>
             <w:webHidden/>
           </w:rPr>
-          <w:instrText xml:space="preserve"> PAGEREF _Toc94129759 \h </w:instrText>
+          <w:instrText xml:space="preserve"> PAGEREF _Toc95162441 \h </w:instrText>
         </w:r>
         <w:r>
           <w:rPr>
@@ -1169,7 +1146,7 @@
           <w:lang w:eastAsia="en-US" w:bidi="ar-SA"/>
         </w:rPr>
       </w:pPr>
-      <w:hyperlink w:anchor="_Toc94129760" w:history="1">
+      <w:hyperlink w:anchor="_Toc95162442" w:history="1">
         <w:r>
           <w:rPr>
             <w:rStyle w:val="Hyperlink"/>
@@ -1196,7 +1173,7 @@
             <w:noProof/>
             <w:webHidden/>
           </w:rPr>
-          <w:instrText xml:space="preserve"> PAGEREF _Toc94129760 \h </w:instrText>
+          <w:instrText xml:space="preserve"> PAGEREF _Toc95162442 \h </w:instrText>
         </w:r>
         <w:r>
           <w:rPr>
@@ -1240,7 +1217,7 @@
           <w:lang w:eastAsia="en-US" w:bidi="ar-SA"/>
         </w:rPr>
       </w:pPr>
-      <w:hyperlink w:anchor="_Toc94129761" w:history="1">
+      <w:hyperlink w:anchor="_Toc95162443" w:history="1">
         <w:r>
           <w:rPr>
             <w:rStyle w:val="Hyperlink"/>
@@ -1267,7 +1244,7 @@
             <w:noProof/>
             <w:webHidden/>
           </w:rPr>
-          <w:instrText xml:space="preserve"> PAGEREF _Toc94129761 \h </w:instrText>
+          <w:instrText xml:space="preserve"> PAGEREF _Toc95162443 \h </w:instrText>
         </w:r>
         <w:r>
           <w:rPr>
@@ -1311,7 +1288,7 @@
           <w:lang w:eastAsia="en-US" w:bidi="ar-SA"/>
         </w:rPr>
       </w:pPr>
-      <w:hyperlink w:anchor="_Toc94129762" w:history="1">
+      <w:hyperlink w:anchor="_Toc95162444" w:history="1">
         <w:r>
           <w:rPr>
             <w:rStyle w:val="Hyperlink"/>
@@ -1338,7 +1315,7 @@
             <w:noProof/>
             <w:webHidden/>
           </w:rPr>
-          <w:instrText xml:space="preserve"> PAGEREF _Toc94129762 \h </w:instrText>
+          <w:instrText xml:space="preserve"> PAGEREF _Toc95162444 \h </w:instrText>
         </w:r>
         <w:r>
           <w:rPr>
@@ -1383,7 +1360,7 @@
           <w:lang w:eastAsia="en-US" w:bidi="ar-SA"/>
         </w:rPr>
       </w:pPr>
-      <w:hyperlink w:anchor="_Toc94129763" w:history="1">
+      <w:hyperlink w:anchor="_Toc95162445" w:history="1">
         <w:r>
           <w:rPr>
             <w:rStyle w:val="Hyperlink"/>
@@ -1410,7 +1387,7 @@
             <w:noProof/>
             <w:webHidden/>
           </w:rPr>
-          <w:instrText xml:space="preserve"> PAGEREF _Toc94129763 \h </w:instrText>
+          <w:instrText xml:space="preserve"> PAGEREF _Toc95162445 \h </w:instrText>
         </w:r>
         <w:r>
           <w:rPr>
@@ -1455,7 +1432,7 @@
           <w:lang w:eastAsia="en-US" w:bidi="ar-SA"/>
         </w:rPr>
       </w:pPr>
-      <w:hyperlink w:anchor="_Toc94129764" w:history="1">
+      <w:hyperlink w:anchor="_Toc95162446" w:history="1">
         <w:r>
           <w:rPr>
             <w:rStyle w:val="Hyperlink"/>
@@ -1482,7 +1459,7 @@
             <w:noProof/>
             <w:webHidden/>
           </w:rPr>
-          <w:instrText xml:space="preserve"> PAGEREF _Toc94129764 \h </w:instrText>
+          <w:instrText xml:space="preserve"> PAGEREF _Toc95162446 \h </w:instrText>
         </w:r>
         <w:r>
           <w:rPr>
@@ -1526,7 +1503,7 @@
           <w:lang w:eastAsia="en-US" w:bidi="ar-SA"/>
         </w:rPr>
       </w:pPr>
-      <w:hyperlink w:anchor="_Toc94129765" w:history="1">
+      <w:hyperlink w:anchor="_Toc95162447" w:history="1">
         <w:r>
           <w:rPr>
             <w:rStyle w:val="Hyperlink"/>
@@ -1553,7 +1530,7 @@
             <w:noProof/>
             <w:webHidden/>
           </w:rPr>
-          <w:instrText xml:space="preserve"> PAGEREF _Toc94129765 \h </w:instrText>
+          <w:instrText xml:space="preserve"> PAGEREF _Toc95162447 \h </w:instrText>
         </w:r>
         <w:r>
           <w:rPr>
@@ -1598,7 +1575,7 @@
           <w:lang w:eastAsia="en-US" w:bidi="ar-SA"/>
         </w:rPr>
       </w:pPr>
-      <w:hyperlink w:anchor="_Toc94129766" w:history="1">
+      <w:hyperlink w:anchor="_Toc95162448" w:history="1">
         <w:r>
           <w:rPr>
             <w:rStyle w:val="Hyperlink"/>
@@ -1625,7 +1602,7 @@
             <w:noProof/>
             <w:webHidden/>
           </w:rPr>
-          <w:instrText xml:space="preserve"> PAGEREF _Toc94129766 \h </w:instrText>
+          <w:instrText xml:space="preserve"> PAGEREF _Toc95162448 \h </w:instrText>
         </w:r>
         <w:r>
           <w:rPr>
@@ -1669,7 +1646,7 @@
           <w:lang w:eastAsia="en-US" w:bidi="ar-SA"/>
         </w:rPr>
       </w:pPr>
-      <w:hyperlink w:anchor="_Toc94129767" w:history="1">
+      <w:hyperlink w:anchor="_Toc95162449" w:history="1">
         <w:r>
           <w:rPr>
             <w:rStyle w:val="Hyperlink"/>
@@ -1696,7 +1673,7 @@
             <w:noProof/>
             <w:webHidden/>
           </w:rPr>
-          <w:instrText xml:space="preserve"> PAGEREF _Toc94129767 \h </w:instrText>
+          <w:instrText xml:space="preserve"> PAGEREF _Toc95162449 \h </w:instrText>
         </w:r>
         <w:r>
           <w:rPr>
@@ -1741,7 +1718,7 @@
           <w:lang w:eastAsia="en-US" w:bidi="ar-SA"/>
         </w:rPr>
       </w:pPr>
-      <w:hyperlink w:anchor="_Toc94129768" w:history="1">
+      <w:hyperlink w:anchor="_Toc95162450" w:history="1">
         <w:r>
           <w:rPr>
             <w:rStyle w:val="Hyperlink"/>
@@ -1768,7 +1745,7 @@
             <w:noProof/>
             <w:webHidden/>
           </w:rPr>
-          <w:instrText xml:space="preserve"> PAGEREF _Toc94129768 \h </w:instrText>
+          <w:instrText xml:space="preserve"> PAGEREF _Toc95162450 \h </w:instrText>
         </w:r>
         <w:r>
           <w:rPr>
@@ -1813,7 +1790,7 @@
           <w:lang w:eastAsia="en-US" w:bidi="ar-SA"/>
         </w:rPr>
       </w:pPr>
-      <w:hyperlink w:anchor="_Toc94129769" w:history="1">
+      <w:hyperlink w:anchor="_Toc95162451" w:history="1">
         <w:r>
           <w:rPr>
             <w:rStyle w:val="Hyperlink"/>
@@ -1840,7 +1817,7 @@
             <w:noProof/>
             <w:webHidden/>
           </w:rPr>
-          <w:instrText xml:space="preserve"> PAGEREF _Toc94129769 \h </w:instrText>
+          <w:instrText xml:space="preserve"> PAGEREF _Toc95162451 \h </w:instrText>
         </w:r>
         <w:r>
           <w:rPr>
@@ -1884,7 +1861,7 @@
           <w:lang w:eastAsia="en-US" w:bidi="ar-SA"/>
         </w:rPr>
       </w:pPr>
-      <w:hyperlink w:anchor="_Toc94129770" w:history="1">
+      <w:hyperlink w:anchor="_Toc95162452" w:history="1">
         <w:r>
           <w:rPr>
             <w:rStyle w:val="Hyperlink"/>
@@ -1911,7 +1888,7 @@
             <w:noProof/>
             <w:webHidden/>
           </w:rPr>
-          <w:instrText xml:space="preserve"> PAGEREF _Toc94129770 \h </w:instrText>
+          <w:instrText xml:space="preserve"> PAGEREF _Toc95162452 \h </w:instrText>
         </w:r>
         <w:r>
           <w:rPr>
@@ -1956,7 +1933,7 @@
           <w:lang w:eastAsia="en-US" w:bidi="ar-SA"/>
         </w:rPr>
       </w:pPr>
-      <w:hyperlink w:anchor="_Toc94129771" w:history="1">
+      <w:hyperlink w:anchor="_Toc95162453" w:history="1">
         <w:r>
           <w:rPr>
             <w:rStyle w:val="Hyperlink"/>
@@ -1983,7 +1960,7 @@
             <w:noProof/>
             <w:webHidden/>
           </w:rPr>
-          <w:instrText xml:space="preserve"> PAGEREF _Toc94129771 \h </w:instrText>
+          <w:instrText xml:space="preserve"> PAGEREF _Toc95162453 \h </w:instrText>
         </w:r>
         <w:r>
           <w:rPr>
@@ -2027,7 +2004,7 @@
           <w:lang w:eastAsia="en-US" w:bidi="ar-SA"/>
         </w:rPr>
       </w:pPr>
-      <w:hyperlink w:anchor="_Toc94129772" w:history="1">
+      <w:hyperlink w:anchor="_Toc95162454" w:history="1">
         <w:r>
           <w:rPr>
             <w:rStyle w:val="Hyperlink"/>
@@ -2054,7 +2031,7 @@
             <w:noProof/>
             <w:webHidden/>
           </w:rPr>
-          <w:instrText xml:space="preserve"> PAGEREF _Toc94129772 \h </w:instrText>
+          <w:instrText xml:space="preserve"> PAGEREF _Toc95162454 \h </w:instrText>
         </w:r>
         <w:r>
           <w:rPr>
@@ -2098,7 +2075,7 @@
           <w:lang w:eastAsia="en-US" w:bidi="ar-SA"/>
         </w:rPr>
       </w:pPr>
-      <w:hyperlink w:anchor="_Toc94129773" w:history="1">
+      <w:hyperlink w:anchor="_Toc95162455" w:history="1">
         <w:r>
           <w:rPr>
             <w:rStyle w:val="Hyperlink"/>
@@ -2125,7 +2102,7 @@
             <w:noProof/>
             <w:webHidden/>
           </w:rPr>
-          <w:instrText xml:space="preserve"> PAGEREF _Toc94129773 \h </w:instrText>
+          <w:instrText xml:space="preserve"> PAGEREF _Toc95162455 \h </w:instrText>
         </w:r>
         <w:r>
           <w:rPr>
@@ -2169,7 +2146,7 @@
           <w:lang w:eastAsia="en-US" w:bidi="ar-SA"/>
         </w:rPr>
       </w:pPr>
-      <w:hyperlink w:anchor="_Toc94129774" w:history="1">
+      <w:hyperlink w:anchor="_Toc95162456" w:history="1">
         <w:r>
           <w:rPr>
             <w:rStyle w:val="Hyperlink"/>
@@ -2196,7 +2173,7 @@
             <w:noProof/>
             <w:webHidden/>
           </w:rPr>
-          <w:instrText xml:space="preserve"> PAGEREF _Toc94129774 \h </w:instrText>
+          <w:instrText xml:space="preserve"> PAGEREF _Toc95162456 \h </w:instrText>
         </w:r>
         <w:r>
           <w:rPr>
@@ -2235,7 +2212,7 @@
         <w:lastRenderedPageBreak/>
         <w:fldChar w:fldCharType="end"/>
       </w:r>
-      <w:bookmarkStart w:id="1" w:name="_Toc94129747"/>
+      <w:bookmarkStart w:id="1" w:name="_Toc95162429"/>
       <w:r>
         <w:t>What</w:t>
       </w:r>
@@ -2444,7 +2421,7 @@
       <w:pPr>
         <w:pStyle w:val="Heading1"/>
       </w:pPr>
-      <w:bookmarkStart w:id="2" w:name="_Toc94129748"/>
+      <w:bookmarkStart w:id="2" w:name="_Toc95162430"/>
       <w:r>
         <w:t>Compatibility with Babelfish for PostgreSQL</w:t>
       </w:r>
@@ -2458,7 +2435,44 @@
         <w:t xml:space="preserve">The Babelfish Compass tool </w:t>
       </w:r>
       <w:r>
-        <w:t>supports the following Babelfish versions:</w:t>
+        <w:t>supports the following Babelfish versions</w:t>
+      </w:r>
+      <w:r>
+        <w:t xml:space="preserve">. </w:t>
+      </w:r>
+      <w:r>
+        <w:br/>
+        <w:t xml:space="preserve">In principle, any version of Babelfish Compass will support whichever Babelfish version the </w:t>
+      </w:r>
+      <w:r>
+        <w:rPr>
+          <w:b/>
+        </w:rPr>
+        <w:t>BabelfishFeatures.cfg</w:t>
+      </w:r>
+      <w:r>
+        <w:rPr>
+          <w:b/>
+        </w:rPr>
+        <w:t xml:space="preserve"> </w:t>
+      </w:r>
+      <w:r>
+        <w:t xml:space="preserve">file </w:t>
+      </w:r>
+      <w:r>
+        <w:t>has been</w:t>
+      </w:r>
+      <w:r>
+        <w:t xml:space="preserve"> updated for. </w:t>
+      </w:r>
+      <w:r>
+        <w:t>However, a full version of Babelfish Compass, also including fi</w:t>
+      </w:r>
+      <w:r>
+        <w:t>xes and enhancements</w:t>
+      </w:r>
+      <w:r>
+        <w:t xml:space="preserve">, will in principle be released for every Babelfish release. </w:t>
       </w:r>
     </w:p>
     <w:tbl>
@@ -2521,7 +2535,7 @@
               <w:pStyle w:val="BodyText"/>
             </w:pPr>
             <w:r>
-              <w:t>1.0, 1.1</w:t>
+              <w:t>2022-02</w:t>
             </w:r>
           </w:p>
         </w:tc>
@@ -2534,7 +2548,7 @@
               <w:pStyle w:val="BodyText"/>
             </w:pPr>
             <w:r>
-              <w:t>1.0.0</w:t>
+              <w:t>1.1.0, 1.0.0</w:t>
             </w:r>
           </w:p>
         </w:tc>
@@ -2567,155 +2581,208 @@
           </w:p>
         </w:tc>
       </w:tr>
+      <w:tr>
+        <w:tc>
+          <w:tcPr>
+            <w:tcW w:w="2972" w:type="dxa"/>
+          </w:tcPr>
+          <w:p>
+            <w:pPr>
+              <w:pStyle w:val="BodyText"/>
+            </w:pPr>
+            <w:r>
+              <w:t>1.0, 1.1</w:t>
+            </w:r>
+          </w:p>
+        </w:tc>
+        <w:tc>
+          <w:tcPr>
+            <w:tcW w:w="2410" w:type="dxa"/>
+          </w:tcPr>
+          <w:p>
+            <w:pPr>
+              <w:pStyle w:val="BodyText"/>
+            </w:pPr>
+            <w:r>
+              <w:t>1.0.0</w:t>
+            </w:r>
+          </w:p>
+        </w:tc>
+      </w:tr>
     </w:tbl>
+    <w:p>
+      <w:pPr>
+        <w:rPr>
+          <w:rFonts w:asciiTheme="minorHAnsi" w:hAnsiTheme="minorHAnsi" w:cstheme="minorHAnsi"/>
+        </w:rPr>
+      </w:pPr>
+      <w:r>
+        <w:rPr>
+          <w:rFonts w:asciiTheme="minorHAnsi" w:hAnsiTheme="minorHAnsi" w:cstheme="minorHAnsi"/>
+        </w:rPr>
+        <w:br/>
+      </w:r>
+      <w:r>
+        <w:rPr>
+          <w:rFonts w:asciiTheme="minorHAnsi" w:hAnsiTheme="minorHAnsi" w:cstheme="minorHAnsi"/>
+        </w:rPr>
+        <w:t>In February 2022, Babelfish Compass changed to a different version numbering schema</w:t>
+      </w:r>
+      <w:r>
+        <w:rPr>
+          <w:rFonts w:asciiTheme="minorHAnsi" w:hAnsiTheme="minorHAnsi" w:cstheme="minorHAnsi"/>
+        </w:rPr>
+        <w:t xml:space="preserve"> (YYYY-MM) to avoid confusion with Babelfish version numbers. Compass version 1.2 was followed by version 2022-02.</w:t>
+      </w:r>
+    </w:p>
     <w:p/>
+    <w:p>
+      <w:pPr>
+        <w:pStyle w:val="Heading1"/>
+      </w:pPr>
+      <w:bookmarkStart w:id="3" w:name="_Toc95162431"/>
+      <w:r>
+        <w:lastRenderedPageBreak/>
+        <w:t>Installing Babelfish</w:t>
+      </w:r>
+      <w:r>
+        <w:t xml:space="preserve"> </w:t>
+      </w:r>
+      <w:r>
+        <w:t>Compass</w:t>
+      </w:r>
+      <w:bookmarkEnd w:id="3"/>
+      <w:r>
+        <w:t xml:space="preserve"> </w:t>
+      </w:r>
+    </w:p>
+    <w:p>
+      <w:pPr>
+        <w:pStyle w:val="Heading2"/>
+      </w:pPr>
+      <w:bookmarkStart w:id="4" w:name="_Toc95162432"/>
+      <w:r>
+        <w:t>Prerequisites</w:t>
+      </w:r>
+      <w:bookmarkEnd w:id="4"/>
+    </w:p>
+    <w:p>
+      <w:pPr>
+        <w:pStyle w:val="BodyText"/>
+      </w:pPr>
+      <w:r>
+        <w:t xml:space="preserve">Before installing Babelfish Compass, </w:t>
+      </w:r>
+      <w:r>
+        <w:t>you must</w:t>
+      </w:r>
+      <w:r>
+        <w:t xml:space="preserve"> i</w:t>
+      </w:r>
+      <w:r>
+        <w:t xml:space="preserve">nstall a </w:t>
+      </w:r>
+      <w:r>
+        <w:t>Java Runtime Environment (JRE) version 8 or higher (</w:t>
+      </w:r>
+      <w:r>
+        <w:t>64-bit</w:t>
+      </w:r>
+      <w:r>
+        <w:t xml:space="preserve"> version).</w:t>
+      </w:r>
+    </w:p>
+    <w:p>
+      <w:pPr>
+        <w:pStyle w:val="BodyText"/>
+      </w:pPr>
+      <w:r>
+        <w:t xml:space="preserve">Babelfish Compass </w:t>
+      </w:r>
+      <w:r>
+        <w:t xml:space="preserve">produces compatibility assessment reports </w:t>
+      </w:r>
+      <w:r>
+        <w:t xml:space="preserve">in HTML format.  </w:t>
+      </w:r>
+      <w:r>
+        <w:t>To</w:t>
+      </w:r>
+      <w:r>
+        <w:t xml:space="preserve"> view the HTML </w:t>
+      </w:r>
+      <w:r>
+        <w:t>output,</w:t>
+      </w:r>
+      <w:r>
+        <w:t xml:space="preserve"> </w:t>
+      </w:r>
+      <w:r>
+        <w:t>we</w:t>
+      </w:r>
+      <w:r>
+        <w:t xml:space="preserve"> </w:t>
+      </w:r>
+      <w:r>
+        <w:t xml:space="preserve">recommend </w:t>
+      </w:r>
+      <w:r>
+        <w:t>us</w:t>
+      </w:r>
+      <w:r>
+        <w:t>ing</w:t>
+      </w:r>
+      <w:r>
+        <w:t xml:space="preserve"> a recent release of the </w:t>
+      </w:r>
+      <w:r>
+        <w:t xml:space="preserve">Google Chrome or </w:t>
+      </w:r>
+      <w:r>
+        <w:t>Mozilla Firefox browser</w:t>
+      </w:r>
+      <w:r>
+        <w:t>.</w:t>
+      </w:r>
+    </w:p>
+    <w:p>
+      <w:pPr>
+        <w:pStyle w:val="BodyText"/>
+      </w:pPr>
+      <w:r>
+        <w:t>On Mac/Linux</w:t>
+      </w:r>
+      <w:r>
+        <w:t xml:space="preserve">, </w:t>
+      </w:r>
+      <w:r>
+        <w:t xml:space="preserve">you need to be able to run a </w:t>
+      </w:r>
+      <w:r>
+        <w:rPr>
+          <w:b/>
+        </w:rPr>
+        <w:t>bash</w:t>
+      </w:r>
+      <w:r>
+        <w:t xml:space="preserve"> script (e.g. with </w:t>
+      </w:r>
+      <w:r>
+        <w:rPr>
+          <w:b/>
+        </w:rPr>
+        <w:t>#!/bin/bash</w:t>
+      </w:r>
+      <w:r>
+        <w:t>).</w:t>
+      </w:r>
+    </w:p>
     <w:p/>
     <w:p>
       <w:pPr>
-        <w:pStyle w:val="Heading1"/>
-      </w:pPr>
-      <w:bookmarkStart w:id="3" w:name="_Toc94129749"/>
-      <w:r>
-        <w:t>Installing Babelfish</w:t>
-      </w:r>
-      <w:r>
-        <w:t xml:space="preserve"> </w:t>
-      </w:r>
-      <w:r>
-        <w:t>Compass</w:t>
-      </w:r>
-      <w:bookmarkEnd w:id="3"/>
-      <w:r>
-        <w:t xml:space="preserve"> </w:t>
-      </w:r>
-    </w:p>
-    <w:p>
-      <w:pPr>
         <w:pStyle w:val="Heading2"/>
       </w:pPr>
-      <w:bookmarkStart w:id="4" w:name="_Toc94129750"/>
-      <w:r>
-        <w:t>Prerequisites</w:t>
-      </w:r>
-      <w:bookmarkEnd w:id="4"/>
-    </w:p>
-    <w:p>
-      <w:pPr>
-        <w:pStyle w:val="BodyText"/>
-      </w:pPr>
-      <w:r>
-        <w:t xml:space="preserve">Before installing Babelfish Compass, </w:t>
-      </w:r>
-      <w:r>
-        <w:t>you must</w:t>
-      </w:r>
-      <w:r>
-        <w:t xml:space="preserve"> i</w:t>
-      </w:r>
-      <w:r>
-        <w:t xml:space="preserve">nstall a </w:t>
-      </w:r>
-      <w:r>
-        <w:t>Java Runtime Environment (JRE) version 8 or higher (</w:t>
-      </w:r>
-      <w:r>
-        <w:t>64-bit</w:t>
-      </w:r>
-      <w:r>
-        <w:t xml:space="preserve"> version).</w:t>
-      </w:r>
-    </w:p>
-    <w:p>
-      <w:pPr>
-        <w:pStyle w:val="BodyText"/>
-      </w:pPr>
-      <w:r>
-        <w:t xml:space="preserve">Babelfish Compass </w:t>
-      </w:r>
-      <w:r>
-        <w:t xml:space="preserve">produces compatibility assessment reports </w:t>
-      </w:r>
-      <w:r>
-        <w:t xml:space="preserve">in HTML format.  </w:t>
-      </w:r>
-      <w:r>
-        <w:t>To</w:t>
-      </w:r>
-      <w:r>
-        <w:t xml:space="preserve"> view the HTML </w:t>
-      </w:r>
-      <w:r>
-        <w:t>output,</w:t>
-      </w:r>
-      <w:r>
-        <w:t xml:space="preserve"> </w:t>
-      </w:r>
-      <w:r>
-        <w:t>we</w:t>
-      </w:r>
-      <w:r>
-        <w:t xml:space="preserve"> </w:t>
-      </w:r>
-      <w:r>
-        <w:t xml:space="preserve">recommend </w:t>
-      </w:r>
-      <w:r>
-        <w:t>us</w:t>
-      </w:r>
-      <w:r>
-        <w:t>ing</w:t>
-      </w:r>
-      <w:r>
-        <w:t xml:space="preserve"> a recent release of the </w:t>
-      </w:r>
-      <w:r>
-        <w:t xml:space="preserve">Google Chrome or </w:t>
-      </w:r>
-      <w:r>
-        <w:t>Mozilla Firefox browser</w:t>
-      </w:r>
-      <w:r>
-        <w:t>.</w:t>
-      </w:r>
-    </w:p>
-    <w:p>
-      <w:pPr>
-        <w:pStyle w:val="BodyText"/>
-      </w:pPr>
-      <w:r>
-        <w:t>On Mac/Linux</w:t>
-      </w:r>
-      <w:r>
-        <w:t xml:space="preserve">, </w:t>
-      </w:r>
-      <w:r>
-        <w:t xml:space="preserve">you need to be able to run a </w:t>
-      </w:r>
-      <w:r>
-        <w:rPr>
-          <w:b/>
-        </w:rPr>
-        <w:t>bash</w:t>
-      </w:r>
-      <w:r>
-        <w:t xml:space="preserve"> script (e.g. with </w:t>
-      </w:r>
-      <w:r>
-        <w:rPr>
-          <w:b/>
-        </w:rPr>
-        <w:t>#!/bin/bash</w:t>
-      </w:r>
-      <w:r>
-        <w:t>).</w:t>
-      </w:r>
-    </w:p>
-    <w:p/>
-    <w:p>
-      <w:pPr>
-        <w:pStyle w:val="Heading2"/>
-      </w:pPr>
-      <w:bookmarkStart w:id="5" w:name="_Toc94129751"/>
+      <w:bookmarkStart w:id="5" w:name="_Toc95162433"/>
       <w:r>
         <w:t>Downloading Babelfish Compass</w:t>
       </w:r>
@@ -2859,7 +2926,7 @@
       <w:pPr>
         <w:pStyle w:val="Heading2"/>
       </w:pPr>
-      <w:bookmarkStart w:id="6" w:name="_Toc94129752"/>
+      <w:bookmarkStart w:id="6" w:name="_Toc95162434"/>
       <w:r>
         <w:t>Install</w:t>
       </w:r>
@@ -3142,6 +3209,7 @@
         </w:numPr>
       </w:pPr>
       <w:r>
+        <w:lastRenderedPageBreak/>
         <w:t xml:space="preserve">Do not install </w:t>
       </w:r>
       <w:r>
@@ -3366,9 +3434,8 @@
       <w:pPr>
         <w:pStyle w:val="Heading1"/>
       </w:pPr>
-      <w:bookmarkStart w:id="8" w:name="_Toc94129753"/>
-      <w:r>
-        <w:lastRenderedPageBreak/>
+      <w:bookmarkStart w:id="8" w:name="_Toc95162435"/>
+      <w:r>
         <w:t>Running Babelfish Compass</w:t>
       </w:r>
       <w:r>
@@ -3851,6 +3918,7 @@
         </w:rPr>
       </w:pPr>
       <w:r>
+        <w:lastRenderedPageBreak/>
         <w:t>There are m</w:t>
       </w:r>
       <w:r>
@@ -3934,7 +4002,7 @@
       <w:pPr>
         <w:pStyle w:val="Heading1"/>
       </w:pPr>
-      <w:bookmarkStart w:id="9" w:name="_Toc94129754"/>
+      <w:bookmarkStart w:id="9" w:name="_Toc95162436"/>
       <w:r>
         <w:t>Running Babelfish Compass</w:t>
       </w:r>
@@ -4075,7 +4143,6 @@
         <w:pStyle w:val="BodyText"/>
       </w:pPr>
       <w:r>
-        <w:lastRenderedPageBreak/>
         <w:t>Then</w:t>
       </w:r>
       <w:r>
@@ -4474,7 +4541,7 @@
       <w:pPr>
         <w:pStyle w:val="Heading1"/>
       </w:pPr>
-      <w:bookmarkStart w:id="10" w:name="_Toc94129755"/>
+      <w:bookmarkStart w:id="10" w:name="_Toc95162437"/>
       <w:r>
         <w:t>Reports, applications</w:t>
       </w:r>
@@ -4509,7 +4576,11 @@
         <w:t>The</w:t>
       </w:r>
       <w:r>
-        <w:t xml:space="preserve"> report is the result of analyzing one or more SQL/DDL scripts. In the simplest case, a single SQL/DDL script is analyzed. </w:t>
+        <w:t xml:space="preserve"> report is the result of analyzing one or more SQL/DDL scripts. In the simplest case, a single SQL/DDL script is </w:t>
+      </w:r>
+      <w:r>
+        <w:lastRenderedPageBreak/>
+        <w:t xml:space="preserve">analyzed. </w:t>
       </w:r>
       <w:r>
         <w:t>Babelfish Compass also supports c</w:t>
@@ -4841,7 +4912,6 @@
         <w:pStyle w:val="BodyText"/>
       </w:pPr>
       <w:r>
-        <w:lastRenderedPageBreak/>
         <w:br/>
       </w:r>
       <w:r>
@@ -5178,7 +5248,7 @@
         <w:pStyle w:val="Heading2"/>
       </w:pPr>
       <w:bookmarkStart w:id="11" w:name="_Ref88921258"/>
-      <w:bookmarkStart w:id="12" w:name="_Toc94129756"/>
+      <w:bookmarkStart w:id="12" w:name="_Toc95162438"/>
       <w:r>
         <w:t xml:space="preserve">Report </w:t>
       </w:r>
@@ -5430,6 +5500,7 @@
         <w:pStyle w:val="BodyText"/>
       </w:pPr>
       <w:r>
+        <w:lastRenderedPageBreak/>
         <w:t xml:space="preserve">Technically, the location of the report root directory is determined by the value of </w:t>
       </w:r>
       <w:r>
@@ -5465,7 +5536,7 @@
       </w:pPr>
       <w:bookmarkStart w:id="13" w:name="_Ref88886795"/>
       <w:bookmarkStart w:id="14" w:name="_Hlk85191248"/>
-      <w:bookmarkStart w:id="15" w:name="_Toc94129757"/>
+      <w:bookmarkStart w:id="15" w:name="_Toc95162439"/>
       <w:r>
         <w:t>Specifying the</w:t>
       </w:r>
@@ -5572,15 +5643,20 @@
         <w:rPr>
           <w:b/>
         </w:rPr>
-        <w:t>-version 1.0.3</w:t>
-      </w:r>
-    </w:p>
-    <w:p>
-      <w:pPr>
-        <w:pStyle w:val="BodyText"/>
-      </w:pPr>
-      <w:r>
-        <w:lastRenderedPageBreak/>
+        <w:t>-version 1.</w:t>
+      </w:r>
+      <w:r>
+        <w:rPr>
+          <w:b/>
+        </w:rPr>
+        <w:t>3.0</w:t>
+      </w:r>
+    </w:p>
+    <w:p>
+      <w:pPr>
+        <w:pStyle w:val="BodyText"/>
+      </w:pPr>
+      <w:r>
         <w:t>The initial GA version of Babelfish is version 1.0.0. Since no older version exists</w:t>
       </w:r>
       <w:r>
@@ -5602,7 +5678,7 @@
       </w:pPr>
       <w:bookmarkStart w:id="16" w:name="_Ref88837155"/>
       <w:bookmarkStart w:id="17" w:name="_Ref88883626"/>
-      <w:bookmarkStart w:id="18" w:name="_Toc94129758"/>
+      <w:bookmarkStart w:id="18" w:name="_Toc95162440"/>
       <w:r>
         <w:t>Command-line options</w:t>
       </w:r>
@@ -6097,6 +6173,7 @@
         <w:rPr>
           <w:b/>
         </w:rPr>
+        <w:lastRenderedPageBreak/>
         <w:t>-replace</w:t>
       </w:r>
       <w:r>
@@ -6497,7 +6574,19 @@
         </w:numPr>
       </w:pPr>
       <w:r>
-        <w:t xml:space="preserve">(v.1.1) </w:t>
+        <w:t>(</w:t>
+      </w:r>
+      <w:r>
+        <w:t xml:space="preserve">Babelfish Compass </w:t>
+      </w:r>
+      <w:r>
+        <w:t>v.1.1</w:t>
+      </w:r>
+      <w:r>
+        <w:t xml:space="preserve"> or later</w:t>
+      </w:r>
+      <w:r>
+        <w:t xml:space="preserve">) </w:t>
       </w:r>
       <w:r>
         <w:rPr>
@@ -6511,12 +6600,14 @@
         </w:rPr>
         <w:t>-</w:t>
       </w:r>
+      <w:proofErr w:type="spellStart"/>
       <w:r>
         <w:rPr>
           <w:b/>
         </w:rPr>
         <w:t>nooverride</w:t>
       </w:r>
+      <w:proofErr w:type="spellEnd"/>
       <w:r>
         <w:t xml:space="preserve">: </w:t>
       </w:r>
@@ -6863,11 +6954,7 @@
         <w:t>xref</w:t>
       </w:r>
       <w:r>
-        <w:t xml:space="preserve">, specifies the categories for which the cross-reference should be generated. Without this option, a cross-reference is generated only for items </w:t>
-      </w:r>
-      <w:r>
-        <w:lastRenderedPageBreak/>
-        <w:t xml:space="preserve">marked as "not supported" or "review". To generate a cross-reference for a different category, specify (for example) </w:t>
+        <w:t xml:space="preserve">, specifies the categories for which the cross-reference should be generated. Without this option, a cross-reference is generated only for items marked as "not supported" or "review". To generate a cross-reference for a different category, specify (for example) </w:t>
       </w:r>
       <w:r>
         <w:rPr>
@@ -7187,6 +7274,7 @@
         <w:rPr>
           <w:b/>
         </w:rPr>
+        <w:lastRenderedPageBreak/>
         <w:t>batchnr</w:t>
       </w:r>
       <w:r>
@@ -7428,7 +7516,6 @@
         <w:t xml:space="preserve">must be installed </w:t>
       </w:r>
       <w:r>
-        <w:lastRenderedPageBreak/>
         <w:t xml:space="preserve">on your system, </w:t>
       </w:r>
       <w:r>
@@ -7530,7 +7617,7 @@
         <w:pStyle w:val="Heading2"/>
       </w:pPr>
       <w:bookmarkStart w:id="19" w:name="_Ref88887309"/>
-      <w:bookmarkStart w:id="20" w:name="_Toc94129759"/>
+      <w:bookmarkStart w:id="20" w:name="_Toc95162441"/>
       <w:r>
         <w:t>Examples</w:t>
       </w:r>
@@ -7833,6 +7920,7 @@
         <w:pStyle w:val="BodyText"/>
       </w:pPr>
       <w:r>
+        <w:lastRenderedPageBreak/>
         <w:t xml:space="preserve">Re-run </w:t>
       </w:r>
       <w:r>
@@ -8096,9 +8184,8 @@
       <w:pPr>
         <w:pStyle w:val="Heading1"/>
       </w:pPr>
-      <w:bookmarkStart w:id="21" w:name="_Toc94129760"/>
-      <w:r>
-        <w:lastRenderedPageBreak/>
+      <w:bookmarkStart w:id="21" w:name="_Toc95162442"/>
+      <w:r>
         <w:t>Automatic rewriting of unsupported features</w:t>
       </w:r>
       <w:bookmarkEnd w:id="21"/>
@@ -8108,7 +8195,13 @@
         <w:pStyle w:val="BodyText"/>
       </w:pPr>
       <w:r>
-        <w:t xml:space="preserve">As of version 1.2 of Babelfish Compass, you can use the </w:t>
+        <w:t xml:space="preserve">As of version 1.2 </w:t>
+      </w:r>
+      <w:r>
+        <w:t xml:space="preserve">(or later) </w:t>
+      </w:r>
+      <w:r>
+        <w:t xml:space="preserve">of Babelfish Compass, you can use the </w:t>
       </w:r>
       <w:r>
         <w:rPr>
@@ -8300,7 +8393,7 @@
       <w:pPr>
         <w:pStyle w:val="Heading1"/>
       </w:pPr>
-      <w:bookmarkStart w:id="22" w:name="_Toc94129761"/>
+      <w:bookmarkStart w:id="22" w:name="_Toc95162443"/>
       <w:r>
         <w:lastRenderedPageBreak/>
         <w:t>File handling</w:t>
@@ -8625,7 +8718,7 @@
       <w:pPr>
         <w:pStyle w:val="Heading1"/>
       </w:pPr>
-      <w:bookmarkStart w:id="24" w:name="_Toc94129762"/>
+      <w:bookmarkStart w:id="24" w:name="_Toc95162444"/>
       <w:r>
         <w:lastRenderedPageBreak/>
         <w:t>The BabelfishFeatures.cfg file</w:t>
@@ -8761,7 +8854,7 @@
       <w:pPr>
         <w:pStyle w:val="BodyText"/>
       </w:pPr>
-      <w:bookmarkStart w:id="25" w:name="_Toc94129763"/>
+      <w:bookmarkStart w:id="25" w:name="_Toc95162445"/>
       <w:r>
         <w:rPr>
           <w:rStyle w:val="Heading2Char"/>
@@ -8986,7 +9079,7 @@
       <w:pPr>
         <w:pStyle w:val="Heading2"/>
       </w:pPr>
-      <w:bookmarkStart w:id="26" w:name="_Toc94129764"/>
+      <w:bookmarkStart w:id="26" w:name="_Toc95162446"/>
       <w:r>
         <w:t>Example</w:t>
       </w:r>
@@ -9218,7 +9311,7 @@
       <w:pPr>
         <w:pStyle w:val="Heading1"/>
       </w:pPr>
-      <w:bookmarkStart w:id="27" w:name="_Toc94129765"/>
+      <w:bookmarkStart w:id="27" w:name="_Toc95162447"/>
       <w:r>
         <w:t>The Babelfish</w:t>
       </w:r>
@@ -9286,7 +9379,19 @@
         <w:t xml:space="preserve">orted in a particular version of Babelfish. </w:t>
       </w:r>
       <w:r>
-        <w:t>In v1.1 of Babelfish Compass, f</w:t>
+        <w:t>In v</w:t>
+      </w:r>
+      <w:r>
+        <w:t xml:space="preserve">ersion </w:t>
+      </w:r>
+      <w:r>
+        <w:t xml:space="preserve">1.1 </w:t>
+      </w:r>
+      <w:r>
+        <w:t xml:space="preserve">(or later) </w:t>
+      </w:r>
+      <w:r>
+        <w:t>of Babelfish Compass, f</w:t>
       </w:r>
       <w:r>
         <w:t xml:space="preserve">or SQL features that are not supported, </w:t>
@@ -10242,7 +10347,7 @@
       <w:pPr>
         <w:pStyle w:val="Heading2"/>
       </w:pPr>
-      <w:bookmarkStart w:id="28" w:name="_Toc94129766"/>
+      <w:bookmarkStart w:id="28" w:name="_Toc95162448"/>
       <w:r>
         <w:t>Example: o</w:t>
       </w:r>
@@ -10410,7 +10515,13 @@
         <w:t xml:space="preserve">s are </w:t>
       </w:r>
       <w:r>
-        <w:t>not supported in Babelfish Compass v.1.0.0</w:t>
+        <w:t>not supported in Babelfish v</w:t>
+      </w:r>
+      <w:r>
+        <w:t xml:space="preserve">ersion </w:t>
+      </w:r>
+      <w:r>
+        <w:t>1.0.0</w:t>
       </w:r>
       <w:r>
         <w:t>, and will be reported accordingly.</w:t>
@@ -10662,7 +10773,7 @@
         <w:pStyle w:val="Heading1"/>
       </w:pPr>
       <w:bookmarkStart w:id="29" w:name="_Ref88887986"/>
-      <w:bookmarkStart w:id="30" w:name="_Toc94129767"/>
+      <w:bookmarkStart w:id="30" w:name="_Toc95162449"/>
       <w:r>
         <w:lastRenderedPageBreak/>
         <w:t>Using -</w:t>
@@ -11016,7 +11127,7 @@
       <w:pPr>
         <w:pStyle w:val="Heading2"/>
       </w:pPr>
-      <w:bookmarkStart w:id="31" w:name="_Toc94129768"/>
+      <w:bookmarkStart w:id="31" w:name="_Toc95162450"/>
       <w:r>
         <w:lastRenderedPageBreak/>
         <w:t>Schema for imported items</w:t>
@@ -11852,7 +11963,7 @@
       <w:pPr>
         <w:pStyle w:val="Heading2"/>
       </w:pPr>
-      <w:bookmarkStart w:id="32" w:name="_Toc94129769"/>
+      <w:bookmarkStart w:id="32" w:name="_Toc95162451"/>
       <w:r>
         <w:t>Example query</w:t>
       </w:r>
@@ -12367,7 +12478,7 @@
       <w:pPr>
         <w:pStyle w:val="Heading1"/>
       </w:pPr>
-      <w:bookmarkStart w:id="33" w:name="_Toc94129770"/>
+      <w:bookmarkStart w:id="33" w:name="_Toc95162452"/>
       <w:r>
         <w:lastRenderedPageBreak/>
         <w:t>Security</w:t>
@@ -12464,7 +12575,7 @@
       <w:pPr>
         <w:pStyle w:val="Heading2"/>
       </w:pPr>
-      <w:bookmarkStart w:id="34" w:name="_Toc94129771"/>
+      <w:bookmarkStart w:id="34" w:name="_Toc95162453"/>
       <w:r>
         <w:t>The</w:t>
       </w:r>
@@ -12783,7 +12894,7 @@
       <w:pPr>
         <w:pStyle w:val="Heading1"/>
       </w:pPr>
-      <w:bookmarkStart w:id="35" w:name="_Toc94129772"/>
+      <w:bookmarkStart w:id="35" w:name="_Toc95162454"/>
       <w:r>
         <w:lastRenderedPageBreak/>
         <w:t xml:space="preserve">Using Babelfish Compass </w:t>
@@ -13433,7 +13544,7 @@
       <w:pPr>
         <w:pStyle w:val="Heading1"/>
       </w:pPr>
-      <w:bookmarkStart w:id="36" w:name="_Toc94129773"/>
+      <w:bookmarkStart w:id="36" w:name="_Toc95162455"/>
       <w:r>
         <w:lastRenderedPageBreak/>
         <w:t>Troubleshooting</w:t>
@@ -13659,7 +13770,7 @@
       <w:pPr>
         <w:pStyle w:val="Heading1"/>
       </w:pPr>
-      <w:bookmarkStart w:id="37" w:name="_Toc94129774"/>
+      <w:bookmarkStart w:id="37" w:name="_Toc95162456"/>
       <w:r>
         <w:t>Licensing</w:t>
       </w:r>
@@ -18402,7 +18513,7 @@
 </file>
 
 <file path=customXml/itemProps1.xml><?xml version="1.0" encoding="utf-8"?>
-<ds:datastoreItem xmlns:ds="http://schemas.openxmlformats.org/officeDocument/2006/customXml" ds:itemID="{0714E937-44F3-4316-8EB0-2734773D11C1}">
+<ds:datastoreItem xmlns:ds="http://schemas.openxmlformats.org/officeDocument/2006/customXml" ds:itemID="{22550483-2E9C-460B-BD66-52F3E7951555}">
   <ds:schemaRefs>
     <ds:schemaRef ds:uri="http://schemas.openxmlformats.org/officeDocument/2006/bibliography"/>
   </ds:schemaRefs>

</xml_diff>

<commit_message>
2022-03 for v.1.2.0 (#67)
</commit_message>
<xml_diff>
--- a/BabelfishCompass_UserGuide.docx
+++ b/BabelfishCompass_UserGuide.docx
@@ -42,13 +42,38 @@
         <w:pStyle w:val="BodyText"/>
       </w:pPr>
       <w:r>
-        <w:t>Feb-2022: v.2022-02: new</w:t>
-      </w:r>
-      <w:r>
-        <w:t xml:space="preserve"> Compass</w:t>
-      </w:r>
-      <w:r>
-        <w:t xml:space="preserve"> version numbering</w:t>
+        <w:t xml:space="preserve">Mar-2022: v.2022-03: added </w:t>
+      </w:r>
+      <w:r>
+        <w:rPr>
+          <w:b/>
+        </w:rPr>
+        <w:t>-recursive</w:t>
+      </w:r>
+      <w:r>
+        <w:t xml:space="preserve">, </w:t>
+      </w:r>
+      <w:r>
+        <w:rPr>
+          <w:b/>
+        </w:rPr>
+        <w:t>-include</w:t>
+      </w:r>
+      <w:r>
+        <w:t xml:space="preserve">, </w:t>
+      </w:r>
+      <w:r>
+        <w:rPr>
+          <w:b/>
+        </w:rPr>
+        <w:t>-exclude</w:t>
+      </w:r>
+      <w:r>
+        <w:t xml:space="preserve"> options</w:t>
+      </w:r>
+      <w:r>
+        <w:br/>
+        <w:t>Feb-2022: v.2022-02: new Compass version numbering</w:t>
       </w:r>
       <w:r>
         <w:br/>
@@ -162,9 +187,7 @@
       <w:pPr>
         <w:pStyle w:val="BodyText"/>
       </w:pPr>
-      <w:bookmarkStart w:id="0" w:name="_GoBack"/>
-    </w:p>
-    <w:bookmarkEnd w:id="0"/>
+    </w:p>
     <w:p>
       <w:pPr>
         <w:pStyle w:val="BodyText"/>
@@ -218,7 +241,7 @@
         </w:rPr>
         <w:fldChar w:fldCharType="separate"/>
       </w:r>
-      <w:hyperlink w:anchor="_Toc95162429" w:history="1">
+      <w:hyperlink w:anchor="_Toc99115117" w:history="1">
         <w:r>
           <w:rPr>
             <w:rStyle w:val="Hyperlink"/>
@@ -245,7 +268,7 @@
             <w:noProof/>
             <w:webHidden/>
           </w:rPr>
-          <w:instrText xml:space="preserve"> PAGEREF _Toc95162429 \h </w:instrText>
+          <w:instrText xml:space="preserve"> PAGEREF _Toc99115117 \h </w:instrText>
         </w:r>
         <w:r>
           <w:rPr>
@@ -289,7 +312,7 @@
           <w:lang w:eastAsia="en-US" w:bidi="ar-SA"/>
         </w:rPr>
       </w:pPr>
-      <w:hyperlink w:anchor="_Toc95162430" w:history="1">
+      <w:hyperlink w:anchor="_Toc99115118" w:history="1">
         <w:r>
           <w:rPr>
             <w:rStyle w:val="Hyperlink"/>
@@ -316,7 +339,7 @@
             <w:noProof/>
             <w:webHidden/>
           </w:rPr>
-          <w:instrText xml:space="preserve"> PAGEREF _Toc95162430 \h </w:instrText>
+          <w:instrText xml:space="preserve"> PAGEREF _Toc99115118 \h </w:instrText>
         </w:r>
         <w:r>
           <w:rPr>
@@ -360,7 +383,7 @@
           <w:lang w:eastAsia="en-US" w:bidi="ar-SA"/>
         </w:rPr>
       </w:pPr>
-      <w:hyperlink w:anchor="_Toc95162431" w:history="1">
+      <w:hyperlink w:anchor="_Toc99115119" w:history="1">
         <w:r>
           <w:rPr>
             <w:rStyle w:val="Hyperlink"/>
@@ -387,7 +410,7 @@
             <w:noProof/>
             <w:webHidden/>
           </w:rPr>
-          <w:instrText xml:space="preserve"> PAGEREF _Toc95162431 \h </w:instrText>
+          <w:instrText xml:space="preserve"> PAGEREF _Toc99115119 \h </w:instrText>
         </w:r>
         <w:r>
           <w:rPr>
@@ -432,7 +455,7 @@
           <w:lang w:eastAsia="en-US" w:bidi="ar-SA"/>
         </w:rPr>
       </w:pPr>
-      <w:hyperlink w:anchor="_Toc95162432" w:history="1">
+      <w:hyperlink w:anchor="_Toc99115120" w:history="1">
         <w:r>
           <w:rPr>
             <w:rStyle w:val="Hyperlink"/>
@@ -459,7 +482,7 @@
             <w:noProof/>
             <w:webHidden/>
           </w:rPr>
-          <w:instrText xml:space="preserve"> PAGEREF _Toc95162432 \h </w:instrText>
+          <w:instrText xml:space="preserve"> PAGEREF _Toc99115120 \h </w:instrText>
         </w:r>
         <w:r>
           <w:rPr>
@@ -504,7 +527,7 @@
           <w:lang w:eastAsia="en-US" w:bidi="ar-SA"/>
         </w:rPr>
       </w:pPr>
-      <w:hyperlink w:anchor="_Toc95162433" w:history="1">
+      <w:hyperlink w:anchor="_Toc99115121" w:history="1">
         <w:r>
           <w:rPr>
             <w:rStyle w:val="Hyperlink"/>
@@ -531,7 +554,7 @@
             <w:noProof/>
             <w:webHidden/>
           </w:rPr>
-          <w:instrText xml:space="preserve"> PAGEREF _Toc95162433 \h </w:instrText>
+          <w:instrText xml:space="preserve"> PAGEREF _Toc99115121 \h </w:instrText>
         </w:r>
         <w:r>
           <w:rPr>
@@ -576,7 +599,7 @@
           <w:lang w:eastAsia="en-US" w:bidi="ar-SA"/>
         </w:rPr>
       </w:pPr>
-      <w:hyperlink w:anchor="_Toc95162434" w:history="1">
+      <w:hyperlink w:anchor="_Toc99115122" w:history="1">
         <w:r>
           <w:rPr>
             <w:rStyle w:val="Hyperlink"/>
@@ -603,7 +626,7 @@
             <w:noProof/>
             <w:webHidden/>
           </w:rPr>
-          <w:instrText xml:space="preserve"> PAGEREF _Toc95162434 \h </w:instrText>
+          <w:instrText xml:space="preserve"> PAGEREF _Toc99115122 \h </w:instrText>
         </w:r>
         <w:r>
           <w:rPr>
@@ -647,7 +670,7 @@
           <w:lang w:eastAsia="en-US" w:bidi="ar-SA"/>
         </w:rPr>
       </w:pPr>
-      <w:hyperlink w:anchor="_Toc95162435" w:history="1">
+      <w:hyperlink w:anchor="_Toc99115123" w:history="1">
         <w:r>
           <w:rPr>
             <w:rStyle w:val="Hyperlink"/>
@@ -674,7 +697,7 @@
             <w:noProof/>
             <w:webHidden/>
           </w:rPr>
-          <w:instrText xml:space="preserve"> PAGEREF _Toc95162435 \h </w:instrText>
+          <w:instrText xml:space="preserve"> PAGEREF _Toc99115123 \h </w:instrText>
         </w:r>
         <w:r>
           <w:rPr>
@@ -718,7 +741,7 @@
           <w:lang w:eastAsia="en-US" w:bidi="ar-SA"/>
         </w:rPr>
       </w:pPr>
-      <w:hyperlink w:anchor="_Toc95162436" w:history="1">
+      <w:hyperlink w:anchor="_Toc99115124" w:history="1">
         <w:r>
           <w:rPr>
             <w:rStyle w:val="Hyperlink"/>
@@ -745,7 +768,7 @@
             <w:noProof/>
             <w:webHidden/>
           </w:rPr>
-          <w:instrText xml:space="preserve"> PAGEREF _Toc95162436 \h </w:instrText>
+          <w:instrText xml:space="preserve"> PAGEREF _Toc99115124 \h </w:instrText>
         </w:r>
         <w:r>
           <w:rPr>
@@ -789,7 +812,7 @@
           <w:lang w:eastAsia="en-US" w:bidi="ar-SA"/>
         </w:rPr>
       </w:pPr>
-      <w:hyperlink w:anchor="_Toc95162437" w:history="1">
+      <w:hyperlink w:anchor="_Toc99115125" w:history="1">
         <w:r>
           <w:rPr>
             <w:rStyle w:val="Hyperlink"/>
@@ -816,7 +839,7 @@
             <w:noProof/>
             <w:webHidden/>
           </w:rPr>
-          <w:instrText xml:space="preserve"> PAGEREF _Toc95162437 \h </w:instrText>
+          <w:instrText xml:space="preserve"> PAGEREF _Toc99115125 \h </w:instrText>
         </w:r>
         <w:r>
           <w:rPr>
@@ -861,7 +884,7 @@
           <w:lang w:eastAsia="en-US" w:bidi="ar-SA"/>
         </w:rPr>
       </w:pPr>
-      <w:hyperlink w:anchor="_Toc95162438" w:history="1">
+      <w:hyperlink w:anchor="_Toc99115126" w:history="1">
         <w:r>
           <w:rPr>
             <w:rStyle w:val="Hyperlink"/>
@@ -888,7 +911,7 @@
             <w:noProof/>
             <w:webHidden/>
           </w:rPr>
-          <w:instrText xml:space="preserve"> PAGEREF _Toc95162438 \h </w:instrText>
+          <w:instrText xml:space="preserve"> PAGEREF _Toc99115126 \h </w:instrText>
         </w:r>
         <w:r>
           <w:rPr>
@@ -932,7 +955,7 @@
           <w:lang w:eastAsia="en-US" w:bidi="ar-SA"/>
         </w:rPr>
       </w:pPr>
-      <w:hyperlink w:anchor="_Toc95162439" w:history="1">
+      <w:hyperlink w:anchor="_Toc99115127" w:history="1">
         <w:r>
           <w:rPr>
             <w:rStyle w:val="Hyperlink"/>
@@ -959,7 +982,7 @@
             <w:noProof/>
             <w:webHidden/>
           </w:rPr>
-          <w:instrText xml:space="preserve"> PAGEREF _Toc95162439 \h </w:instrText>
+          <w:instrText xml:space="preserve"> PAGEREF _Toc99115127 \h </w:instrText>
         </w:r>
         <w:r>
           <w:rPr>
@@ -1003,7 +1026,7 @@
           <w:lang w:eastAsia="en-US" w:bidi="ar-SA"/>
         </w:rPr>
       </w:pPr>
-      <w:hyperlink w:anchor="_Toc95162440" w:history="1">
+      <w:hyperlink w:anchor="_Toc99115128" w:history="1">
         <w:r>
           <w:rPr>
             <w:rStyle w:val="Hyperlink"/>
@@ -1030,7 +1053,7 @@
             <w:noProof/>
             <w:webHidden/>
           </w:rPr>
-          <w:instrText xml:space="preserve"> PAGEREF _Toc95162440 \h </w:instrText>
+          <w:instrText xml:space="preserve"> PAGEREF _Toc99115128 \h </w:instrText>
         </w:r>
         <w:r>
           <w:rPr>
@@ -1075,7 +1098,7 @@
           <w:lang w:eastAsia="en-US" w:bidi="ar-SA"/>
         </w:rPr>
       </w:pPr>
-      <w:hyperlink w:anchor="_Toc95162441" w:history="1">
+      <w:hyperlink w:anchor="_Toc99115129" w:history="1">
         <w:r>
           <w:rPr>
             <w:rStyle w:val="Hyperlink"/>
@@ -1102,7 +1125,7 @@
             <w:noProof/>
             <w:webHidden/>
           </w:rPr>
-          <w:instrText xml:space="preserve"> PAGEREF _Toc95162441 \h </w:instrText>
+          <w:instrText xml:space="preserve"> PAGEREF _Toc99115129 \h </w:instrText>
         </w:r>
         <w:r>
           <w:rPr>
@@ -1146,7 +1169,7 @@
           <w:lang w:eastAsia="en-US" w:bidi="ar-SA"/>
         </w:rPr>
       </w:pPr>
-      <w:hyperlink w:anchor="_Toc95162442" w:history="1">
+      <w:hyperlink w:anchor="_Toc99115130" w:history="1">
         <w:r>
           <w:rPr>
             <w:rStyle w:val="Hyperlink"/>
@@ -1173,7 +1196,7 @@
             <w:noProof/>
             <w:webHidden/>
           </w:rPr>
-          <w:instrText xml:space="preserve"> PAGEREF _Toc95162442 \h </w:instrText>
+          <w:instrText xml:space="preserve"> PAGEREF _Toc99115130 \h </w:instrText>
         </w:r>
         <w:r>
           <w:rPr>
@@ -1217,7 +1240,7 @@
           <w:lang w:eastAsia="en-US" w:bidi="ar-SA"/>
         </w:rPr>
       </w:pPr>
-      <w:hyperlink w:anchor="_Toc95162443" w:history="1">
+      <w:hyperlink w:anchor="_Toc99115131" w:history="1">
         <w:r>
           <w:rPr>
             <w:rStyle w:val="Hyperlink"/>
@@ -1244,7 +1267,7 @@
             <w:noProof/>
             <w:webHidden/>
           </w:rPr>
-          <w:instrText xml:space="preserve"> PAGEREF _Toc95162443 \h </w:instrText>
+          <w:instrText xml:space="preserve"> PAGEREF _Toc99115131 \h </w:instrText>
         </w:r>
         <w:r>
           <w:rPr>
@@ -1264,7 +1287,7 @@
             <w:noProof/>
             <w:webHidden/>
           </w:rPr>
-          <w:t>12</w:t>
+          <w:t>13</w:t>
         </w:r>
         <w:r>
           <w:rPr>
@@ -1288,7 +1311,7 @@
           <w:lang w:eastAsia="en-US" w:bidi="ar-SA"/>
         </w:rPr>
       </w:pPr>
-      <w:hyperlink w:anchor="_Toc95162444" w:history="1">
+      <w:hyperlink w:anchor="_Toc99115132" w:history="1">
         <w:r>
           <w:rPr>
             <w:rStyle w:val="Hyperlink"/>
@@ -1315,7 +1338,7 @@
             <w:noProof/>
             <w:webHidden/>
           </w:rPr>
-          <w:instrText xml:space="preserve"> PAGEREF _Toc95162444 \h </w:instrText>
+          <w:instrText xml:space="preserve"> PAGEREF _Toc99115132 \h </w:instrText>
         </w:r>
         <w:r>
           <w:rPr>
@@ -1335,7 +1358,7 @@
             <w:noProof/>
             <w:webHidden/>
           </w:rPr>
-          <w:t>13</w:t>
+          <w:t>14</w:t>
         </w:r>
         <w:r>
           <w:rPr>
@@ -1360,7 +1383,7 @@
           <w:lang w:eastAsia="en-US" w:bidi="ar-SA"/>
         </w:rPr>
       </w:pPr>
-      <w:hyperlink w:anchor="_Toc95162445" w:history="1">
+      <w:hyperlink w:anchor="_Toc99115133" w:history="1">
         <w:r>
           <w:rPr>
             <w:rStyle w:val="Hyperlink"/>
@@ -1387,7 +1410,7 @@
             <w:noProof/>
             <w:webHidden/>
           </w:rPr>
-          <w:instrText xml:space="preserve"> PAGEREF _Toc95162445 \h </w:instrText>
+          <w:instrText xml:space="preserve"> PAGEREF _Toc99115133 \h </w:instrText>
         </w:r>
         <w:r>
           <w:rPr>
@@ -1407,7 +1430,7 @@
             <w:noProof/>
             <w:webHidden/>
           </w:rPr>
-          <w:t>13</w:t>
+          <w:t>14</w:t>
         </w:r>
         <w:r>
           <w:rPr>
@@ -1432,7 +1455,7 @@
           <w:lang w:eastAsia="en-US" w:bidi="ar-SA"/>
         </w:rPr>
       </w:pPr>
-      <w:hyperlink w:anchor="_Toc95162446" w:history="1">
+      <w:hyperlink w:anchor="_Toc99115134" w:history="1">
         <w:r>
           <w:rPr>
             <w:rStyle w:val="Hyperlink"/>
@@ -1459,7 +1482,7 @@
             <w:noProof/>
             <w:webHidden/>
           </w:rPr>
-          <w:instrText xml:space="preserve"> PAGEREF _Toc95162446 \h </w:instrText>
+          <w:instrText xml:space="preserve"> PAGEREF _Toc99115134 \h </w:instrText>
         </w:r>
         <w:r>
           <w:rPr>
@@ -1479,7 +1502,7 @@
             <w:noProof/>
             <w:webHidden/>
           </w:rPr>
-          <w:t>13</w:t>
+          <w:t>14</w:t>
         </w:r>
         <w:r>
           <w:rPr>
@@ -1503,7 +1526,7 @@
           <w:lang w:eastAsia="en-US" w:bidi="ar-SA"/>
         </w:rPr>
       </w:pPr>
-      <w:hyperlink w:anchor="_Toc95162447" w:history="1">
+      <w:hyperlink w:anchor="_Toc99115135" w:history="1">
         <w:r>
           <w:rPr>
             <w:rStyle w:val="Hyperlink"/>
@@ -1530,7 +1553,7 @@
             <w:noProof/>
             <w:webHidden/>
           </w:rPr>
-          <w:instrText xml:space="preserve"> PAGEREF _Toc95162447 \h </w:instrText>
+          <w:instrText xml:space="preserve"> PAGEREF _Toc99115135 \h </w:instrText>
         </w:r>
         <w:r>
           <w:rPr>
@@ -1550,7 +1573,7 @@
             <w:noProof/>
             <w:webHidden/>
           </w:rPr>
-          <w:t>14</w:t>
+          <w:t>15</w:t>
         </w:r>
         <w:r>
           <w:rPr>
@@ -1575,7 +1598,7 @@
           <w:lang w:eastAsia="en-US" w:bidi="ar-SA"/>
         </w:rPr>
       </w:pPr>
-      <w:hyperlink w:anchor="_Toc95162448" w:history="1">
+      <w:hyperlink w:anchor="_Toc99115136" w:history="1">
         <w:r>
           <w:rPr>
             <w:rStyle w:val="Hyperlink"/>
@@ -1602,7 +1625,7 @@
             <w:noProof/>
             <w:webHidden/>
           </w:rPr>
-          <w:instrText xml:space="preserve"> PAGEREF _Toc95162448 \h </w:instrText>
+          <w:instrText xml:space="preserve"> PAGEREF _Toc99115136 \h </w:instrText>
         </w:r>
         <w:r>
           <w:rPr>
@@ -1622,7 +1645,7 @@
             <w:noProof/>
             <w:webHidden/>
           </w:rPr>
-          <w:t>15</w:t>
+          <w:t>16</w:t>
         </w:r>
         <w:r>
           <w:rPr>
@@ -1646,7 +1669,7 @@
           <w:lang w:eastAsia="en-US" w:bidi="ar-SA"/>
         </w:rPr>
       </w:pPr>
-      <w:hyperlink w:anchor="_Toc95162449" w:history="1">
+      <w:hyperlink w:anchor="_Toc99115137" w:history="1">
         <w:r>
           <w:rPr>
             <w:rStyle w:val="Hyperlink"/>
@@ -1673,7 +1696,7 @@
             <w:noProof/>
             <w:webHidden/>
           </w:rPr>
-          <w:instrText xml:space="preserve"> PAGEREF _Toc95162449 \h </w:instrText>
+          <w:instrText xml:space="preserve"> PAGEREF _Toc99115137 \h </w:instrText>
         </w:r>
         <w:r>
           <w:rPr>
@@ -1693,7 +1716,7 @@
             <w:noProof/>
             <w:webHidden/>
           </w:rPr>
-          <w:t>16</w:t>
+          <w:t>17</w:t>
         </w:r>
         <w:r>
           <w:rPr>
@@ -1718,7 +1741,7 @@
           <w:lang w:eastAsia="en-US" w:bidi="ar-SA"/>
         </w:rPr>
       </w:pPr>
-      <w:hyperlink w:anchor="_Toc95162450" w:history="1">
+      <w:hyperlink w:anchor="_Toc99115138" w:history="1">
         <w:r>
           <w:rPr>
             <w:rStyle w:val="Hyperlink"/>
@@ -1745,7 +1768,7 @@
             <w:noProof/>
             <w:webHidden/>
           </w:rPr>
-          <w:instrText xml:space="preserve"> PAGEREF _Toc95162450 \h </w:instrText>
+          <w:instrText xml:space="preserve"> PAGEREF _Toc99115138 \h </w:instrText>
         </w:r>
         <w:r>
           <w:rPr>
@@ -1765,7 +1788,7 @@
             <w:noProof/>
             <w:webHidden/>
           </w:rPr>
-          <w:t>17</w:t>
+          <w:t>18</w:t>
         </w:r>
         <w:r>
           <w:rPr>
@@ -1790,7 +1813,7 @@
           <w:lang w:eastAsia="en-US" w:bidi="ar-SA"/>
         </w:rPr>
       </w:pPr>
-      <w:hyperlink w:anchor="_Toc95162451" w:history="1">
+      <w:hyperlink w:anchor="_Toc99115139" w:history="1">
         <w:r>
           <w:rPr>
             <w:rStyle w:val="Hyperlink"/>
@@ -1817,7 +1840,7 @@
             <w:noProof/>
             <w:webHidden/>
           </w:rPr>
-          <w:instrText xml:space="preserve"> PAGEREF _Toc95162451 \h </w:instrText>
+          <w:instrText xml:space="preserve"> PAGEREF _Toc99115139 \h </w:instrText>
         </w:r>
         <w:r>
           <w:rPr>
@@ -1837,7 +1860,7 @@
             <w:noProof/>
             <w:webHidden/>
           </w:rPr>
-          <w:t>18</w:t>
+          <w:t>19</w:t>
         </w:r>
         <w:r>
           <w:rPr>
@@ -1861,7 +1884,7 @@
           <w:lang w:eastAsia="en-US" w:bidi="ar-SA"/>
         </w:rPr>
       </w:pPr>
-      <w:hyperlink w:anchor="_Toc95162452" w:history="1">
+      <w:hyperlink w:anchor="_Toc99115140" w:history="1">
         <w:r>
           <w:rPr>
             <w:rStyle w:val="Hyperlink"/>
@@ -1888,7 +1911,7 @@
             <w:noProof/>
             <w:webHidden/>
           </w:rPr>
-          <w:instrText xml:space="preserve"> PAGEREF _Toc95162452 \h </w:instrText>
+          <w:instrText xml:space="preserve"> PAGEREF _Toc99115140 \h </w:instrText>
         </w:r>
         <w:r>
           <w:rPr>
@@ -1908,7 +1931,7 @@
             <w:noProof/>
             <w:webHidden/>
           </w:rPr>
-          <w:t>19</w:t>
+          <w:t>20</w:t>
         </w:r>
         <w:r>
           <w:rPr>
@@ -1933,7 +1956,7 @@
           <w:lang w:eastAsia="en-US" w:bidi="ar-SA"/>
         </w:rPr>
       </w:pPr>
-      <w:hyperlink w:anchor="_Toc95162453" w:history="1">
+      <w:hyperlink w:anchor="_Toc99115141" w:history="1">
         <w:r>
           <w:rPr>
             <w:rStyle w:val="Hyperlink"/>
@@ -1960,7 +1983,7 @@
             <w:noProof/>
             <w:webHidden/>
           </w:rPr>
-          <w:instrText xml:space="preserve"> PAGEREF _Toc95162453 \h </w:instrText>
+          <w:instrText xml:space="preserve"> PAGEREF _Toc99115141 \h </w:instrText>
         </w:r>
         <w:r>
           <w:rPr>
@@ -1980,7 +2003,7 @@
             <w:noProof/>
             <w:webHidden/>
           </w:rPr>
-          <w:t>19</w:t>
+          <w:t>20</w:t>
         </w:r>
         <w:r>
           <w:rPr>
@@ -2004,7 +2027,7 @@
           <w:lang w:eastAsia="en-US" w:bidi="ar-SA"/>
         </w:rPr>
       </w:pPr>
-      <w:hyperlink w:anchor="_Toc95162454" w:history="1">
+      <w:hyperlink w:anchor="_Toc99115142" w:history="1">
         <w:r>
           <w:rPr>
             <w:rStyle w:val="Hyperlink"/>
@@ -2031,7 +2054,7 @@
             <w:noProof/>
             <w:webHidden/>
           </w:rPr>
-          <w:instrText xml:space="preserve"> PAGEREF _Toc95162454 \h </w:instrText>
+          <w:instrText xml:space="preserve"> PAGEREF _Toc99115142 \h </w:instrText>
         </w:r>
         <w:r>
           <w:rPr>
@@ -2051,7 +2074,7 @@
             <w:noProof/>
             <w:webHidden/>
           </w:rPr>
-          <w:t>20</w:t>
+          <w:t>21</w:t>
         </w:r>
         <w:r>
           <w:rPr>
@@ -2075,7 +2098,7 @@
           <w:lang w:eastAsia="en-US" w:bidi="ar-SA"/>
         </w:rPr>
       </w:pPr>
-      <w:hyperlink w:anchor="_Toc95162455" w:history="1">
+      <w:hyperlink w:anchor="_Toc99115143" w:history="1">
         <w:r>
           <w:rPr>
             <w:rStyle w:val="Hyperlink"/>
@@ -2102,7 +2125,7 @@
             <w:noProof/>
             <w:webHidden/>
           </w:rPr>
-          <w:instrText xml:space="preserve"> PAGEREF _Toc95162455 \h </w:instrText>
+          <w:instrText xml:space="preserve"> PAGEREF _Toc99115143 \h </w:instrText>
         </w:r>
         <w:r>
           <w:rPr>
@@ -2122,7 +2145,7 @@
             <w:noProof/>
             <w:webHidden/>
           </w:rPr>
-          <w:t>22</w:t>
+          <w:t>23</w:t>
         </w:r>
         <w:r>
           <w:rPr>
@@ -2146,7 +2169,7 @@
           <w:lang w:eastAsia="en-US" w:bidi="ar-SA"/>
         </w:rPr>
       </w:pPr>
-      <w:hyperlink w:anchor="_Toc95162456" w:history="1">
+      <w:hyperlink w:anchor="_Toc99115144" w:history="1">
         <w:r>
           <w:rPr>
             <w:rStyle w:val="Hyperlink"/>
@@ -2173,7 +2196,7 @@
             <w:noProof/>
             <w:webHidden/>
           </w:rPr>
-          <w:instrText xml:space="preserve"> PAGEREF _Toc95162456 \h </w:instrText>
+          <w:instrText xml:space="preserve"> PAGEREF _Toc99115144 \h </w:instrText>
         </w:r>
         <w:r>
           <w:rPr>
@@ -2193,7 +2216,7 @@
             <w:noProof/>
             <w:webHidden/>
           </w:rPr>
-          <w:t>22</w:t>
+          <w:t>23</w:t>
         </w:r>
         <w:r>
           <w:rPr>
@@ -2212,220 +2235,220 @@
         <w:lastRenderedPageBreak/>
         <w:fldChar w:fldCharType="end"/>
       </w:r>
-      <w:bookmarkStart w:id="1" w:name="_Toc95162429"/>
+      <w:bookmarkStart w:id="0" w:name="_Toc99115117"/>
       <w:r>
         <w:t>What</w:t>
       </w:r>
       <w:r>
         <w:t xml:space="preserve"> Is Babelfish Compass?</w:t>
       </w:r>
+      <w:bookmarkEnd w:id="0"/>
+    </w:p>
+    <w:p>
+      <w:pPr>
+        <w:pStyle w:val="BodyText"/>
+      </w:pPr>
+      <w:r>
+        <w:t>The Babelfish Compass tool (short for “</w:t>
+      </w:r>
+      <w:proofErr w:type="spellStart"/>
+      <w:r>
+        <w:rPr>
+          <w:b/>
+          <w:bCs/>
+        </w:rPr>
+        <w:t>COMP</w:t>
+      </w:r>
+      <w:r>
+        <w:t>atibility</w:t>
+      </w:r>
+      <w:proofErr w:type="spellEnd"/>
+      <w:r>
+        <w:t xml:space="preserve"> </w:t>
+      </w:r>
+      <w:proofErr w:type="spellStart"/>
+      <w:r>
+        <w:rPr>
+          <w:b/>
+          <w:bCs/>
+        </w:rPr>
+        <w:t>ASS</w:t>
+      </w:r>
+      <w:r>
+        <w:t>essment</w:t>
+      </w:r>
+      <w:proofErr w:type="spellEnd"/>
+      <w:r>
+        <w:t xml:space="preserve">”) analyzes SQL/DDL code for one or more Microsoft SQL Server databases to identify the SQL features which are not compatible with </w:t>
+      </w:r>
+      <w:r>
+        <w:t>Babelfish for PostgreSQL</w:t>
+      </w:r>
+      <w:r>
+        <w:t>.</w:t>
+      </w:r>
+      <w:r>
+        <w:t xml:space="preserve"> </w:t>
+      </w:r>
+    </w:p>
+    <w:p>
+      <w:pPr>
+        <w:pStyle w:val="BodyText"/>
+      </w:pPr>
+      <w:r>
+        <w:t>You</w:t>
+      </w:r>
+      <w:r>
+        <w:t xml:space="preserve"> </w:t>
+      </w:r>
+      <w:r>
+        <w:t xml:space="preserve">can use Babelfish Compass to analyze </w:t>
+      </w:r>
+      <w:r>
+        <w:t xml:space="preserve">the SQL/DDL code for </w:t>
+      </w:r>
+      <w:r>
+        <w:t>your</w:t>
+      </w:r>
+      <w:r>
+        <w:t xml:space="preserve"> current</w:t>
+      </w:r>
+      <w:r>
+        <w:t xml:space="preserve"> SQL Server-based application</w:t>
+      </w:r>
+      <w:r>
+        <w:t>s</w:t>
+      </w:r>
+      <w:r>
+        <w:t xml:space="preserve"> for compatibility</w:t>
+      </w:r>
+      <w:r>
+        <w:t xml:space="preserve"> </w:t>
+      </w:r>
+      <w:r>
+        <w:t>with Babelfish</w:t>
+      </w:r>
+      <w:r>
+        <w:t xml:space="preserve">. The purpose of </w:t>
+      </w:r>
+      <w:r>
+        <w:t>this</w:t>
+      </w:r>
+      <w:r>
+        <w:t xml:space="preserve"> analysis is </w:t>
+      </w:r>
+      <w:r>
+        <w:t xml:space="preserve">to </w:t>
+      </w:r>
+      <w:r>
+        <w:t xml:space="preserve">gather information so you can make </w:t>
+      </w:r>
+      <w:r>
+        <w:t>a</w:t>
+      </w:r>
+      <w:r>
+        <w:t xml:space="preserve"> </w:t>
+      </w:r>
+      <w:r>
+        <w:t>Go/No</w:t>
+      </w:r>
+      <w:r>
+        <w:t xml:space="preserve"> </w:t>
+      </w:r>
+      <w:r>
+        <w:t xml:space="preserve">Go decision </w:t>
+      </w:r>
+      <w:r>
+        <w:t xml:space="preserve">about starting a </w:t>
+      </w:r>
+      <w:r>
+        <w:t>migration</w:t>
+      </w:r>
+      <w:r>
+        <w:t xml:space="preserve"> project</w:t>
+      </w:r>
+      <w:r>
+        <w:t xml:space="preserve"> from SQL Server </w:t>
+      </w:r>
+      <w:r>
+        <w:t>to Babelfish</w:t>
+      </w:r>
+      <w:r>
+        <w:t xml:space="preserve">. For this purpose, Babelfish Compass produces an assessment report which </w:t>
+      </w:r>
+      <w:r>
+        <w:t xml:space="preserve">lists -in great detail- all </w:t>
+      </w:r>
+      <w:r>
+        <w:t xml:space="preserve">of the </w:t>
+      </w:r>
+      <w:r>
+        <w:t xml:space="preserve">SQL features found in </w:t>
+      </w:r>
+      <w:r>
+        <w:t>your</w:t>
+      </w:r>
+      <w:r>
+        <w:t xml:space="preserve"> SQL/DDL code, and whether or not these are supported by the latest version of Babelfish. </w:t>
+      </w:r>
+    </w:p>
+    <w:p>
+      <w:pPr>
+        <w:pStyle w:val="BodyText"/>
+      </w:pPr>
+      <w:r>
+        <w:t xml:space="preserve">A new version of Babelfish Compass </w:t>
+      </w:r>
+      <w:r>
+        <w:t xml:space="preserve">will be available as part of </w:t>
+      </w:r>
+      <w:r>
+        <w:t>each</w:t>
+      </w:r>
+      <w:r>
+        <w:t xml:space="preserve"> Babelfish release containing new or changed functionality.</w:t>
+      </w:r>
+    </w:p>
+    <w:p>
+      <w:pPr>
+        <w:pStyle w:val="BodyText"/>
+      </w:pPr>
+      <w:r>
+        <w:t xml:space="preserve">Note that Babelfish Compass is a stand-alone, on-premises tool. While </w:t>
+      </w:r>
+      <w:r>
+        <w:t xml:space="preserve">Babelfish Compass is part of the Babelfish product, it is technically separate from </w:t>
+      </w:r>
+      <w:r>
+        <w:t xml:space="preserve">Babelfish itself as well as from </w:t>
+      </w:r>
+      <w:r>
+        <w:t xml:space="preserve">the Babelfish code, and is located in a separate </w:t>
+      </w:r>
+      <w:r>
+        <w:t>GitHub</w:t>
+      </w:r>
+      <w:r>
+        <w:t xml:space="preserve"> repository. </w:t>
+      </w:r>
+      <w:r>
+        <w:t xml:space="preserve"> </w:t>
+      </w:r>
+    </w:p>
+    <w:p>
+      <w:pPr>
+        <w:pStyle w:val="BodyText"/>
+      </w:pPr>
+    </w:p>
+    <w:p>
+      <w:pPr>
+        <w:pStyle w:val="Heading1"/>
+      </w:pPr>
+      <w:bookmarkStart w:id="1" w:name="_Toc99115118"/>
+      <w:r>
+        <w:t>Compatibility with Babelfish for PostgreSQL</w:t>
+      </w:r>
       <w:bookmarkEnd w:id="1"/>
-    </w:p>
-    <w:p>
-      <w:pPr>
-        <w:pStyle w:val="BodyText"/>
-      </w:pPr>
-      <w:r>
-        <w:t>The Babelfish Compass tool (short for “</w:t>
-      </w:r>
-      <w:proofErr w:type="spellStart"/>
-      <w:r>
-        <w:rPr>
-          <w:b/>
-          <w:bCs/>
-        </w:rPr>
-        <w:t>COMP</w:t>
-      </w:r>
-      <w:r>
-        <w:t>atibility</w:t>
-      </w:r>
-      <w:proofErr w:type="spellEnd"/>
-      <w:r>
-        <w:t xml:space="preserve"> </w:t>
-      </w:r>
-      <w:proofErr w:type="spellStart"/>
-      <w:r>
-        <w:rPr>
-          <w:b/>
-          <w:bCs/>
-        </w:rPr>
-        <w:t>ASS</w:t>
-      </w:r>
-      <w:r>
-        <w:t>essment</w:t>
-      </w:r>
-      <w:proofErr w:type="spellEnd"/>
-      <w:r>
-        <w:t xml:space="preserve">”) analyzes SQL/DDL code for one or more Microsoft SQL Server databases to identify the SQL features which are not compatible with </w:t>
-      </w:r>
-      <w:r>
-        <w:t>Babelfish for PostgreSQL</w:t>
-      </w:r>
-      <w:r>
-        <w:t>.</w:t>
-      </w:r>
-      <w:r>
-        <w:t xml:space="preserve"> </w:t>
-      </w:r>
-    </w:p>
-    <w:p>
-      <w:pPr>
-        <w:pStyle w:val="BodyText"/>
-      </w:pPr>
-      <w:r>
-        <w:t>You</w:t>
-      </w:r>
-      <w:r>
-        <w:t xml:space="preserve"> </w:t>
-      </w:r>
-      <w:r>
-        <w:t xml:space="preserve">can use Babelfish Compass to analyze </w:t>
-      </w:r>
-      <w:r>
-        <w:t xml:space="preserve">the SQL/DDL code for </w:t>
-      </w:r>
-      <w:r>
-        <w:t>your</w:t>
-      </w:r>
-      <w:r>
-        <w:t xml:space="preserve"> current</w:t>
-      </w:r>
-      <w:r>
-        <w:t xml:space="preserve"> SQL Server-based application</w:t>
-      </w:r>
-      <w:r>
-        <w:t>s</w:t>
-      </w:r>
-      <w:r>
-        <w:t xml:space="preserve"> for compatibility</w:t>
-      </w:r>
-      <w:r>
-        <w:t xml:space="preserve"> </w:t>
-      </w:r>
-      <w:r>
-        <w:t>with Babelfish</w:t>
-      </w:r>
-      <w:r>
-        <w:t xml:space="preserve">. The purpose of </w:t>
-      </w:r>
-      <w:r>
-        <w:t>this</w:t>
-      </w:r>
-      <w:r>
-        <w:t xml:space="preserve"> analysis is </w:t>
-      </w:r>
-      <w:r>
-        <w:t xml:space="preserve">to </w:t>
-      </w:r>
-      <w:r>
-        <w:t xml:space="preserve">gather information so you can make </w:t>
-      </w:r>
-      <w:r>
-        <w:t>a</w:t>
-      </w:r>
-      <w:r>
-        <w:t xml:space="preserve"> </w:t>
-      </w:r>
-      <w:r>
-        <w:t>Go/No</w:t>
-      </w:r>
-      <w:r>
-        <w:t xml:space="preserve"> </w:t>
-      </w:r>
-      <w:r>
-        <w:t xml:space="preserve">Go decision </w:t>
-      </w:r>
-      <w:r>
-        <w:t xml:space="preserve">about starting a </w:t>
-      </w:r>
-      <w:r>
-        <w:t>migration</w:t>
-      </w:r>
-      <w:r>
-        <w:t xml:space="preserve"> project</w:t>
-      </w:r>
-      <w:r>
-        <w:t xml:space="preserve"> from SQL Server </w:t>
-      </w:r>
-      <w:r>
-        <w:t>to Babelfish</w:t>
-      </w:r>
-      <w:r>
-        <w:t xml:space="preserve">. For this purpose, Babelfish Compass produces an assessment report which </w:t>
-      </w:r>
-      <w:r>
-        <w:t xml:space="preserve">lists -in great detail- all </w:t>
-      </w:r>
-      <w:r>
-        <w:t xml:space="preserve">of the </w:t>
-      </w:r>
-      <w:r>
-        <w:t xml:space="preserve">SQL features found in </w:t>
-      </w:r>
-      <w:r>
-        <w:t>your</w:t>
-      </w:r>
-      <w:r>
-        <w:t xml:space="preserve"> SQL/DDL code, and whether or not these are supported by the latest version of Babelfish. </w:t>
-      </w:r>
-    </w:p>
-    <w:p>
-      <w:pPr>
-        <w:pStyle w:val="BodyText"/>
-      </w:pPr>
-      <w:r>
-        <w:t xml:space="preserve">A new version of Babelfish Compass </w:t>
-      </w:r>
-      <w:r>
-        <w:t xml:space="preserve">will be available as part of </w:t>
-      </w:r>
-      <w:r>
-        <w:t>each</w:t>
-      </w:r>
-      <w:r>
-        <w:t xml:space="preserve"> Babelfish release containing new or changed functionality.</w:t>
-      </w:r>
-    </w:p>
-    <w:p>
-      <w:pPr>
-        <w:pStyle w:val="BodyText"/>
-      </w:pPr>
-      <w:r>
-        <w:t xml:space="preserve">Note that Babelfish Compass is a stand-alone, on-premises tool. While </w:t>
-      </w:r>
-      <w:r>
-        <w:t xml:space="preserve">Babelfish Compass is part of the Babelfish product, it is technically separate from </w:t>
-      </w:r>
-      <w:r>
-        <w:t xml:space="preserve">Babelfish itself as well as from </w:t>
-      </w:r>
-      <w:r>
-        <w:t xml:space="preserve">the Babelfish code, and is located in a separate </w:t>
-      </w:r>
-      <w:r>
-        <w:t>GitHub</w:t>
-      </w:r>
-      <w:r>
-        <w:t xml:space="preserve"> repository. </w:t>
-      </w:r>
-      <w:r>
-        <w:t xml:space="preserve"> </w:t>
-      </w:r>
-    </w:p>
-    <w:p>
-      <w:pPr>
-        <w:pStyle w:val="BodyText"/>
-      </w:pPr>
-    </w:p>
-    <w:p>
-      <w:pPr>
-        <w:pStyle w:val="Heading1"/>
-      </w:pPr>
-      <w:bookmarkStart w:id="2" w:name="_Toc95162430"/>
-      <w:r>
-        <w:t>Compatibility with Babelfish for PostgreSQL</w:t>
-      </w:r>
-      <w:bookmarkEnd w:id="2"/>
     </w:p>
     <w:p>
       <w:pPr>
@@ -2466,13 +2489,7 @@
         <w:t xml:space="preserve"> updated for. </w:t>
       </w:r>
       <w:r>
-        <w:t>However, a full version of Babelfish Compass, also including fi</w:t>
-      </w:r>
-      <w:r>
-        <w:t>xes and enhancements</w:t>
-      </w:r>
-      <w:r>
-        <w:t xml:space="preserve">, will in principle be released for every Babelfish release. </w:t>
+        <w:t xml:space="preserve">However, a full version of Babelfish Compass, also including fixes and enhancements, will in principle be released for every Babelfish release. </w:t>
       </w:r>
     </w:p>
     <w:tbl>
@@ -2521,6 +2538,34 @@
                 <w:b/>
               </w:rPr>
               <w:t>Babelfish version</w:t>
+            </w:r>
+          </w:p>
+        </w:tc>
+      </w:tr>
+      <w:tr>
+        <w:tc>
+          <w:tcPr>
+            <w:tcW w:w="2972" w:type="dxa"/>
+          </w:tcPr>
+          <w:p>
+            <w:pPr>
+              <w:pStyle w:val="BodyText"/>
+            </w:pPr>
+            <w:r>
+              <w:t>2022-03</w:t>
+            </w:r>
+          </w:p>
+        </w:tc>
+        <w:tc>
+          <w:tcPr>
+            <w:tcW w:w="2410" w:type="dxa"/>
+          </w:tcPr>
+          <w:p>
+            <w:pPr>
+              <w:pStyle w:val="BodyText"/>
+            </w:pPr>
+            <w:r>
+              <w:t>1.2.0, 1.1.0, 1.0.0</w:t>
             </w:r>
           </w:p>
         </w:tc>
@@ -2640,7 +2685,7 @@
       <w:pPr>
         <w:pStyle w:val="Heading1"/>
       </w:pPr>
-      <w:bookmarkStart w:id="3" w:name="_Toc95162431"/>
+      <w:bookmarkStart w:id="2" w:name="_Toc99115119"/>
       <w:r>
         <w:lastRenderedPageBreak/>
         <w:t>Installing Babelfish</w:t>
@@ -2651,142 +2696,142 @@
       <w:r>
         <w:t>Compass</w:t>
       </w:r>
+      <w:bookmarkEnd w:id="2"/>
+      <w:r>
+        <w:t xml:space="preserve"> </w:t>
+      </w:r>
+    </w:p>
+    <w:p>
+      <w:pPr>
+        <w:pStyle w:val="Heading2"/>
+      </w:pPr>
+      <w:bookmarkStart w:id="3" w:name="_Toc99115120"/>
+      <w:r>
+        <w:t>Prerequisites</w:t>
+      </w:r>
       <w:bookmarkEnd w:id="3"/>
+    </w:p>
+    <w:p>
+      <w:pPr>
+        <w:pStyle w:val="BodyText"/>
+      </w:pPr>
+      <w:r>
+        <w:t xml:space="preserve">Before installing Babelfish Compass, </w:t>
+      </w:r>
+      <w:r>
+        <w:t>you must</w:t>
+      </w:r>
+      <w:r>
+        <w:t xml:space="preserve"> i</w:t>
+      </w:r>
+      <w:r>
+        <w:t xml:space="preserve">nstall a </w:t>
+      </w:r>
+      <w:r>
+        <w:t>Java Runtime Environment (JRE) version 8 or higher (</w:t>
+      </w:r>
+      <w:r>
+        <w:t>64-bit</w:t>
+      </w:r>
+      <w:r>
+        <w:t xml:space="preserve"> version).</w:t>
+      </w:r>
+    </w:p>
+    <w:p>
+      <w:pPr>
+        <w:pStyle w:val="BodyText"/>
+      </w:pPr>
+      <w:r>
+        <w:t xml:space="preserve">Babelfish Compass </w:t>
+      </w:r>
+      <w:r>
+        <w:t xml:space="preserve">produces compatibility assessment reports </w:t>
+      </w:r>
+      <w:r>
+        <w:t xml:space="preserve">in HTML format.  </w:t>
+      </w:r>
+      <w:r>
+        <w:t>To</w:t>
+      </w:r>
+      <w:r>
+        <w:t xml:space="preserve"> view the HTML </w:t>
+      </w:r>
+      <w:r>
+        <w:t>output,</w:t>
+      </w:r>
       <w:r>
         <w:t xml:space="preserve"> </w:t>
       </w:r>
-    </w:p>
+      <w:r>
+        <w:t>we</w:t>
+      </w:r>
+      <w:r>
+        <w:t xml:space="preserve"> </w:t>
+      </w:r>
+      <w:r>
+        <w:t xml:space="preserve">recommend </w:t>
+      </w:r>
+      <w:r>
+        <w:t>us</w:t>
+      </w:r>
+      <w:r>
+        <w:t>ing</w:t>
+      </w:r>
+      <w:r>
+        <w:t xml:space="preserve"> a recent release of the </w:t>
+      </w:r>
+      <w:r>
+        <w:t xml:space="preserve">Google Chrome or </w:t>
+      </w:r>
+      <w:r>
+        <w:t>Mozilla Firefox browser</w:t>
+      </w:r>
+      <w:r>
+        <w:t>.</w:t>
+      </w:r>
+    </w:p>
+    <w:p>
+      <w:pPr>
+        <w:pStyle w:val="BodyText"/>
+      </w:pPr>
+      <w:r>
+        <w:t>On Mac/Linux</w:t>
+      </w:r>
+      <w:r>
+        <w:t xml:space="preserve">, </w:t>
+      </w:r>
+      <w:r>
+        <w:t xml:space="preserve">you need to be able to run a </w:t>
+      </w:r>
+      <w:r>
+        <w:rPr>
+          <w:b/>
+        </w:rPr>
+        <w:t>bash</w:t>
+      </w:r>
+      <w:r>
+        <w:t xml:space="preserve"> script (e.g. with </w:t>
+      </w:r>
+      <w:r>
+        <w:rPr>
+          <w:b/>
+        </w:rPr>
+        <w:t>#!/bin/bash</w:t>
+      </w:r>
+      <w:r>
+        <w:t>).</w:t>
+      </w:r>
+    </w:p>
+    <w:p/>
     <w:p>
       <w:pPr>
         <w:pStyle w:val="Heading2"/>
       </w:pPr>
-      <w:bookmarkStart w:id="4" w:name="_Toc95162432"/>
-      <w:r>
-        <w:t>Prerequisites</w:t>
+      <w:bookmarkStart w:id="4" w:name="_Toc99115121"/>
+      <w:r>
+        <w:t>Downloading Babelfish Compass</w:t>
       </w:r>
       <w:bookmarkEnd w:id="4"/>
-    </w:p>
-    <w:p>
-      <w:pPr>
-        <w:pStyle w:val="BodyText"/>
-      </w:pPr>
-      <w:r>
-        <w:t xml:space="preserve">Before installing Babelfish Compass, </w:t>
-      </w:r>
-      <w:r>
-        <w:t>you must</w:t>
-      </w:r>
-      <w:r>
-        <w:t xml:space="preserve"> i</w:t>
-      </w:r>
-      <w:r>
-        <w:t xml:space="preserve">nstall a </w:t>
-      </w:r>
-      <w:r>
-        <w:t>Java Runtime Environment (JRE) version 8 or higher (</w:t>
-      </w:r>
-      <w:r>
-        <w:t>64-bit</w:t>
-      </w:r>
-      <w:r>
-        <w:t xml:space="preserve"> version).</w:t>
-      </w:r>
-    </w:p>
-    <w:p>
-      <w:pPr>
-        <w:pStyle w:val="BodyText"/>
-      </w:pPr>
-      <w:r>
-        <w:t xml:space="preserve">Babelfish Compass </w:t>
-      </w:r>
-      <w:r>
-        <w:t xml:space="preserve">produces compatibility assessment reports </w:t>
-      </w:r>
-      <w:r>
-        <w:t xml:space="preserve">in HTML format.  </w:t>
-      </w:r>
-      <w:r>
-        <w:t>To</w:t>
-      </w:r>
-      <w:r>
-        <w:t xml:space="preserve"> view the HTML </w:t>
-      </w:r>
-      <w:r>
-        <w:t>output,</w:t>
-      </w:r>
-      <w:r>
-        <w:t xml:space="preserve"> </w:t>
-      </w:r>
-      <w:r>
-        <w:t>we</w:t>
-      </w:r>
-      <w:r>
-        <w:t xml:space="preserve"> </w:t>
-      </w:r>
-      <w:r>
-        <w:t xml:space="preserve">recommend </w:t>
-      </w:r>
-      <w:r>
-        <w:t>us</w:t>
-      </w:r>
-      <w:r>
-        <w:t>ing</w:t>
-      </w:r>
-      <w:r>
-        <w:t xml:space="preserve"> a recent release of the </w:t>
-      </w:r>
-      <w:r>
-        <w:t xml:space="preserve">Google Chrome or </w:t>
-      </w:r>
-      <w:r>
-        <w:t>Mozilla Firefox browser</w:t>
-      </w:r>
-      <w:r>
-        <w:t>.</w:t>
-      </w:r>
-    </w:p>
-    <w:p>
-      <w:pPr>
-        <w:pStyle w:val="BodyText"/>
-      </w:pPr>
-      <w:r>
-        <w:t>On Mac/Linux</w:t>
-      </w:r>
-      <w:r>
-        <w:t xml:space="preserve">, </w:t>
-      </w:r>
-      <w:r>
-        <w:t xml:space="preserve">you need to be able to run a </w:t>
-      </w:r>
-      <w:r>
-        <w:rPr>
-          <w:b/>
-        </w:rPr>
-        <w:t>bash</w:t>
-      </w:r>
-      <w:r>
-        <w:t xml:space="preserve"> script (e.g. with </w:t>
-      </w:r>
-      <w:r>
-        <w:rPr>
-          <w:b/>
-        </w:rPr>
-        <w:t>#!/bin/bash</w:t>
-      </w:r>
-      <w:r>
-        <w:t>).</w:t>
-      </w:r>
-    </w:p>
-    <w:p/>
-    <w:p>
-      <w:pPr>
-        <w:pStyle w:val="Heading2"/>
-      </w:pPr>
-      <w:bookmarkStart w:id="5" w:name="_Toc95162433"/>
-      <w:r>
-        <w:t>Downloading Babelfish Compass</w:t>
-      </w:r>
-      <w:bookmarkEnd w:id="5"/>
     </w:p>
     <w:p>
       <w:pPr>
@@ -2926,14 +2971,14 @@
       <w:pPr>
         <w:pStyle w:val="Heading2"/>
       </w:pPr>
-      <w:bookmarkStart w:id="6" w:name="_Toc95162434"/>
+      <w:bookmarkStart w:id="5" w:name="_Toc99115122"/>
       <w:r>
         <w:t>Install</w:t>
       </w:r>
       <w:r>
         <w:t>ation</w:t>
       </w:r>
-      <w:bookmarkEnd w:id="6"/>
+      <w:bookmarkEnd w:id="5"/>
     </w:p>
     <w:p>
       <w:pPr>
@@ -2974,14 +3019,14 @@
       <w:r>
         <w:t xml:space="preserve">Download the </w:t>
       </w:r>
-      <w:bookmarkStart w:id="7" w:name="_Hlk85581432"/>
+      <w:bookmarkStart w:id="6" w:name="_Hlk85581432"/>
       <w:r>
         <w:rPr>
           <w:b/>
         </w:rPr>
         <w:t>BabelfishCompass.zip</w:t>
       </w:r>
-      <w:bookmarkEnd w:id="7"/>
+      <w:bookmarkEnd w:id="6"/>
       <w:r>
         <w:t xml:space="preserve"> file </w:t>
       </w:r>
@@ -3434,7 +3479,7 @@
       <w:pPr>
         <w:pStyle w:val="Heading1"/>
       </w:pPr>
-      <w:bookmarkStart w:id="8" w:name="_Toc95162435"/>
+      <w:bookmarkStart w:id="7" w:name="_Toc99115123"/>
       <w:r>
         <w:t>Running Babelfish Compass</w:t>
       </w:r>
@@ -3447,7 +3492,7 @@
       <w:r>
         <w:t>Windows</w:t>
       </w:r>
-      <w:bookmarkEnd w:id="8"/>
+      <w:bookmarkEnd w:id="7"/>
     </w:p>
     <w:p>
       <w:pPr>
@@ -4002,14 +4047,14 @@
       <w:pPr>
         <w:pStyle w:val="Heading1"/>
       </w:pPr>
-      <w:bookmarkStart w:id="9" w:name="_Toc95162436"/>
+      <w:bookmarkStart w:id="8" w:name="_Toc99115124"/>
       <w:r>
         <w:t>Running Babelfish Compass</w:t>
       </w:r>
       <w:r>
         <w:t xml:space="preserve"> (Mac/Linux)</w:t>
       </w:r>
-      <w:bookmarkEnd w:id="9"/>
+      <w:bookmarkEnd w:id="8"/>
     </w:p>
     <w:p>
       <w:pPr>
@@ -4541,7 +4586,7 @@
       <w:pPr>
         <w:pStyle w:val="Heading1"/>
       </w:pPr>
-      <w:bookmarkStart w:id="10" w:name="_Toc95162437"/>
+      <w:bookmarkStart w:id="9" w:name="_Toc99115125"/>
       <w:r>
         <w:t>Reports, applications</w:t>
       </w:r>
@@ -4551,7 +4596,7 @@
       <w:r>
         <w:t xml:space="preserve"> input files</w:t>
       </w:r>
-      <w:bookmarkEnd w:id="10"/>
+      <w:bookmarkEnd w:id="9"/>
     </w:p>
     <w:p>
       <w:pPr>
@@ -5185,7 +5230,21 @@
         <w:rPr>
           <w:b/>
         </w:rPr>
-        <w:t>-reportoption apps</w:t>
+        <w:t>-</w:t>
+      </w:r>
+      <w:proofErr w:type="spellStart"/>
+      <w:r>
+        <w:rPr>
+          <w:b/>
+        </w:rPr>
+        <w:t>reportoption</w:t>
+      </w:r>
+      <w:proofErr w:type="spellEnd"/>
+      <w:r>
+        <w:rPr>
+          <w:b/>
+        </w:rPr>
+        <w:t xml:space="preserve"> apps</w:t>
       </w:r>
       <w:r>
         <w:rPr>
@@ -5247,16 +5306,16 @@
       <w:pPr>
         <w:pStyle w:val="Heading2"/>
       </w:pPr>
-      <w:bookmarkStart w:id="11" w:name="_Ref88921258"/>
-      <w:bookmarkStart w:id="12" w:name="_Toc95162438"/>
+      <w:bookmarkStart w:id="10" w:name="_Ref88921258"/>
+      <w:bookmarkStart w:id="11" w:name="_Toc99115126"/>
       <w:r>
         <w:t xml:space="preserve">Report </w:t>
       </w:r>
       <w:r>
         <w:t>directory location</w:t>
       </w:r>
+      <w:bookmarkEnd w:id="10"/>
       <w:bookmarkEnd w:id="11"/>
-      <w:bookmarkEnd w:id="12"/>
     </w:p>
     <w:p>
       <w:pPr>
@@ -5338,7 +5397,14 @@
         <w:rPr>
           <w:b/>
         </w:rPr>
-        <w:t>/BabelfishCompass</w:t>
+        <w:t>/</w:t>
+      </w:r>
+      <w:proofErr w:type="spellStart"/>
+      <w:r>
+        <w:rPr>
+          <w:b/>
+        </w:rPr>
+        <w:t>BabelfishCompass</w:t>
       </w:r>
       <w:r>
         <w:rPr>
@@ -5346,6 +5412,7 @@
         </w:rPr>
         <w:t>Reports</w:t>
       </w:r>
+      <w:proofErr w:type="spellEnd"/>
       <w:r>
         <w:t xml:space="preserve"> (on Mac)</w:t>
       </w:r>
@@ -5374,7 +5441,14 @@
         <w:rPr>
           <w:b/>
         </w:rPr>
-        <w:t>/BabelfishCompass</w:t>
+        <w:t>/</w:t>
+      </w:r>
+      <w:proofErr w:type="spellStart"/>
+      <w:r>
+        <w:rPr>
+          <w:b/>
+        </w:rPr>
+        <w:t>BabelfishCompass</w:t>
       </w:r>
       <w:r>
         <w:rPr>
@@ -5382,6 +5456,7 @@
         </w:rPr>
         <w:t>Reports</w:t>
       </w:r>
+      <w:proofErr w:type="spellEnd"/>
       <w:r>
         <w:t xml:space="preserve"> </w:t>
       </w:r>
@@ -5503,11 +5578,33 @@
         <w:lastRenderedPageBreak/>
         <w:t xml:space="preserve">Technically, the location of the report root directory is determined by the value of </w:t>
       </w:r>
-      <w:r>
-        <w:rPr>
-          <w:b/>
-        </w:rPr>
-        <w:t>System.getProperty("user.home")</w:t>
+      <w:proofErr w:type="spellStart"/>
+      <w:r>
+        <w:rPr>
+          <w:b/>
+        </w:rPr>
+        <w:t>System.getProperty</w:t>
+      </w:r>
+      <w:proofErr w:type="spellEnd"/>
+      <w:r>
+        <w:rPr>
+          <w:b/>
+        </w:rPr>
+        <w:t>("</w:t>
+      </w:r>
+      <w:proofErr w:type="spellStart"/>
+      <w:r>
+        <w:rPr>
+          <w:b/>
+        </w:rPr>
+        <w:t>user.home</w:t>
+      </w:r>
+      <w:proofErr w:type="spellEnd"/>
+      <w:r>
+        <w:rPr>
+          <w:b/>
+        </w:rPr>
+        <w:t>")</w:t>
       </w:r>
       <w:r>
         <w:t xml:space="preserve"> in Java. The locations shown above are typical defaults.</w:t>
@@ -5534,9 +5631,9 @@
       <w:pPr>
         <w:pStyle w:val="Heading1"/>
       </w:pPr>
-      <w:bookmarkStart w:id="13" w:name="_Ref88886795"/>
-      <w:bookmarkStart w:id="14" w:name="_Hlk85191248"/>
-      <w:bookmarkStart w:id="15" w:name="_Toc95162439"/>
+      <w:bookmarkStart w:id="12" w:name="_Ref88886795"/>
+      <w:bookmarkStart w:id="13" w:name="_Hlk85191248"/>
+      <w:bookmarkStart w:id="14" w:name="_Toc99115127"/>
       <w:r>
         <w:t>Specifying the</w:t>
       </w:r>
@@ -5546,145 +5643,145 @@
       <w:r>
         <w:t>version</w:t>
       </w:r>
-      <w:bookmarkEnd w:id="13"/>
+      <w:bookmarkEnd w:id="12"/>
+      <w:bookmarkEnd w:id="14"/>
+    </w:p>
+    <w:bookmarkEnd w:id="13"/>
+    <w:p>
+      <w:pPr>
+        <w:pStyle w:val="BodyText"/>
+      </w:pPr>
+      <w:r>
+        <w:t xml:space="preserve">By default, Babelfish Compass delivers a compatibility assessment for the most recent version of Babelfish, as indicated in the </w:t>
+      </w:r>
+      <w:r>
+        <w:rPr>
+          <w:b/>
+        </w:rPr>
+        <w:t xml:space="preserve">BabelfishFeatures.cfg </w:t>
+      </w:r>
+      <w:r>
+        <w:t xml:space="preserve">file. </w:t>
+      </w:r>
+      <w:r>
+        <w:t>You can</w:t>
+      </w:r>
+      <w:r>
+        <w:t xml:space="preserve"> perform </w:t>
+      </w:r>
+      <w:r>
+        <w:t>an</w:t>
+      </w:r>
+      <w:r>
+        <w:t xml:space="preserve"> assessment for an earlier version of Babelfish by specifying the older version</w:t>
+      </w:r>
+      <w:r>
+        <w:t xml:space="preserve"> with the </w:t>
+      </w:r>
+      <w:r>
+        <w:rPr>
+          <w:b/>
+          <w:bCs/>
+        </w:rPr>
+        <w:t>-</w:t>
+      </w:r>
+      <w:proofErr w:type="spellStart"/>
+      <w:r>
+        <w:rPr>
+          <w:b/>
+          <w:bCs/>
+        </w:rPr>
+        <w:t>babelfish</w:t>
+      </w:r>
+      <w:proofErr w:type="spellEnd"/>
+      <w:r>
+        <w:rPr>
+          <w:b/>
+          <w:bCs/>
+        </w:rPr>
+        <w:t>-version</w:t>
+      </w:r>
+      <w:r>
+        <w:t xml:space="preserve"> option;</w:t>
+      </w:r>
+      <w:r>
+        <w:t xml:space="preserve"> </w:t>
+      </w:r>
+      <w:r>
+        <w:t>for example:</w:t>
+      </w:r>
+    </w:p>
+    <w:p>
+      <w:pPr>
+        <w:pStyle w:val="BodyText"/>
+        <w:ind w:left="709"/>
+        <w:rPr>
+          <w:b/>
+        </w:rPr>
+      </w:pPr>
+      <w:r>
+        <w:t xml:space="preserve"> </w:t>
+      </w:r>
+      <w:r>
+        <w:rPr>
+          <w:b/>
+        </w:rPr>
+        <w:t>-</w:t>
+      </w:r>
+      <w:proofErr w:type="spellStart"/>
+      <w:r>
+        <w:rPr>
+          <w:b/>
+        </w:rPr>
+        <w:t>babelfish</w:t>
+      </w:r>
+      <w:proofErr w:type="spellEnd"/>
+      <w:r>
+        <w:rPr>
+          <w:b/>
+        </w:rPr>
+        <w:t>-version 1.</w:t>
+      </w:r>
+      <w:r>
+        <w:rPr>
+          <w:b/>
+        </w:rPr>
+        <w:t>3.0</w:t>
+      </w:r>
+    </w:p>
+    <w:p>
+      <w:pPr>
+        <w:pStyle w:val="BodyText"/>
+      </w:pPr>
+      <w:r>
+        <w:t>The initial GA version of Babelfish is version 1.0.0. Since no older version exists</w:t>
+      </w:r>
+      <w:r>
+        <w:t xml:space="preserve"> at the time of the initial release</w:t>
+      </w:r>
+      <w:r>
+        <w:t xml:space="preserve">, this option will only be </w:t>
+      </w:r>
+      <w:r>
+        <w:t>valid</w:t>
+      </w:r>
+      <w:r>
+        <w:t xml:space="preserve"> with later Babelfish releases.</w:t>
+      </w:r>
+    </w:p>
+    <w:p>
+      <w:pPr>
+        <w:pStyle w:val="Heading1"/>
+      </w:pPr>
+      <w:bookmarkStart w:id="15" w:name="_Ref88837155"/>
+      <w:bookmarkStart w:id="16" w:name="_Ref88883626"/>
+      <w:bookmarkStart w:id="17" w:name="_Toc99115128"/>
+      <w:r>
+        <w:t>Command-line options</w:t>
+      </w:r>
       <w:bookmarkEnd w:id="15"/>
-    </w:p>
-    <w:bookmarkEnd w:id="14"/>
-    <w:p>
-      <w:pPr>
-        <w:pStyle w:val="BodyText"/>
-      </w:pPr>
-      <w:r>
-        <w:t xml:space="preserve">By default, Babelfish Compass delivers a compatibility assessment for the most recent version of Babelfish, as indicated in the </w:t>
-      </w:r>
-      <w:r>
-        <w:rPr>
-          <w:b/>
-        </w:rPr>
-        <w:t xml:space="preserve">BabelfishFeatures.cfg </w:t>
-      </w:r>
-      <w:r>
-        <w:t xml:space="preserve">file. </w:t>
-      </w:r>
-      <w:r>
-        <w:t>You can</w:t>
-      </w:r>
-      <w:r>
-        <w:t xml:space="preserve"> perform </w:t>
-      </w:r>
-      <w:r>
-        <w:t>an</w:t>
-      </w:r>
-      <w:r>
-        <w:t xml:space="preserve"> assessment for an earlier version of Babelfish by specifying the older version</w:t>
-      </w:r>
-      <w:r>
-        <w:t xml:space="preserve"> with the </w:t>
-      </w:r>
-      <w:r>
-        <w:rPr>
-          <w:b/>
-          <w:bCs/>
-        </w:rPr>
-        <w:t>-</w:t>
-      </w:r>
-      <w:proofErr w:type="spellStart"/>
-      <w:r>
-        <w:rPr>
-          <w:b/>
-          <w:bCs/>
-        </w:rPr>
-        <w:t>babelfish</w:t>
-      </w:r>
-      <w:proofErr w:type="spellEnd"/>
-      <w:r>
-        <w:rPr>
-          <w:b/>
-          <w:bCs/>
-        </w:rPr>
-        <w:t>-version</w:t>
-      </w:r>
-      <w:r>
-        <w:t xml:space="preserve"> option;</w:t>
-      </w:r>
-      <w:r>
-        <w:t xml:space="preserve"> </w:t>
-      </w:r>
-      <w:r>
-        <w:t>for example:</w:t>
-      </w:r>
-    </w:p>
-    <w:p>
-      <w:pPr>
-        <w:pStyle w:val="BodyText"/>
-        <w:ind w:left="709"/>
-        <w:rPr>
-          <w:b/>
-        </w:rPr>
-      </w:pPr>
-      <w:r>
-        <w:t xml:space="preserve"> </w:t>
-      </w:r>
-      <w:r>
-        <w:rPr>
-          <w:b/>
-        </w:rPr>
-        <w:t>-</w:t>
-      </w:r>
-      <w:proofErr w:type="spellStart"/>
-      <w:r>
-        <w:rPr>
-          <w:b/>
-        </w:rPr>
-        <w:t>babelfish</w:t>
-      </w:r>
-      <w:proofErr w:type="spellEnd"/>
-      <w:r>
-        <w:rPr>
-          <w:b/>
-        </w:rPr>
-        <w:t>-version 1.</w:t>
-      </w:r>
-      <w:r>
-        <w:rPr>
-          <w:b/>
-        </w:rPr>
-        <w:t>3.0</w:t>
-      </w:r>
-    </w:p>
-    <w:p>
-      <w:pPr>
-        <w:pStyle w:val="BodyText"/>
-      </w:pPr>
-      <w:r>
-        <w:t>The initial GA version of Babelfish is version 1.0.0. Since no older version exists</w:t>
-      </w:r>
-      <w:r>
-        <w:t xml:space="preserve"> at the time of the initial release</w:t>
-      </w:r>
-      <w:r>
-        <w:t xml:space="preserve">, this option will only be </w:t>
-      </w:r>
-      <w:r>
-        <w:t>valid</w:t>
-      </w:r>
-      <w:r>
-        <w:t xml:space="preserve"> with later Babelfish releases.</w:t>
-      </w:r>
-    </w:p>
-    <w:p>
-      <w:pPr>
-        <w:pStyle w:val="Heading1"/>
-      </w:pPr>
-      <w:bookmarkStart w:id="16" w:name="_Ref88837155"/>
-      <w:bookmarkStart w:id="17" w:name="_Ref88883626"/>
-      <w:bookmarkStart w:id="18" w:name="_Toc95162440"/>
-      <w:r>
-        <w:t>Command-line options</w:t>
-      </w:r>
       <w:bookmarkEnd w:id="16"/>
       <w:bookmarkEnd w:id="17"/>
-      <w:bookmarkEnd w:id="18"/>
     </w:p>
     <w:p>
       <w:pPr>
@@ -6381,7 +6478,14 @@
         <w:rPr>
           <w:b/>
         </w:rPr>
-        <w:t>-report</w:t>
+        <w:t>-</w:t>
+      </w:r>
+      <w:proofErr w:type="spellStart"/>
+      <w:r>
+        <w:rPr>
+          <w:b/>
+        </w:rPr>
+        <w:t>report</w:t>
       </w:r>
       <w:r>
         <w:rPr>
@@ -6389,6 +6493,7 @@
         </w:rPr>
         <w:t>file</w:t>
       </w:r>
+      <w:proofErr w:type="spellEnd"/>
       <w:r>
         <w:t>:</w:t>
       </w:r>
@@ -6468,8 +6573,16 @@
         <w:rPr>
           <w:b/>
         </w:rPr>
-        <w:t>-importonly</w:t>
-      </w:r>
+        <w:t>-</w:t>
+      </w:r>
+      <w:proofErr w:type="spellStart"/>
+      <w:r>
+        <w:rPr>
+          <w:b/>
+        </w:rPr>
+        <w:t>importonly</w:t>
+      </w:r>
+      <w:proofErr w:type="spellEnd"/>
       <w:r>
         <w:t>:</w:t>
       </w:r>
@@ -6536,8 +6649,16 @@
         <w:rPr>
           <w:b/>
         </w:rPr>
-        <w:t>-importonly</w:t>
-      </w:r>
+        <w:t>-</w:t>
+      </w:r>
+      <w:proofErr w:type="spellStart"/>
+      <w:r>
+        <w:rPr>
+          <w:b/>
+        </w:rPr>
+        <w:t>importonly</w:t>
+      </w:r>
+      <w:proofErr w:type="spellEnd"/>
       <w:r>
         <w:t xml:space="preserve">, or to re-run </w:t>
       </w:r>
@@ -6743,12 +6864,14 @@
         </w:rPr>
         <w:noBreakHyphen/>
       </w:r>
+      <w:proofErr w:type="spellStart"/>
       <w:r>
         <w:rPr>
           <w:b/>
         </w:rPr>
         <w:t>reportoption</w:t>
       </w:r>
+      <w:proofErr w:type="spellEnd"/>
       <w:r>
         <w:t>).</w:t>
       </w:r>
@@ -6773,7 +6896,21 @@
         <w:rPr>
           <w:b/>
         </w:rPr>
-        <w:t xml:space="preserve">-reportoption </w:t>
+        <w:t>-</w:t>
+      </w:r>
+      <w:proofErr w:type="spellStart"/>
+      <w:r>
+        <w:rPr>
+          <w:b/>
+        </w:rPr>
+        <w:t>reportoption</w:t>
+      </w:r>
+      <w:proofErr w:type="spellEnd"/>
+      <w:r>
+        <w:rPr>
+          <w:b/>
+        </w:rPr>
+        <w:t xml:space="preserve"> </w:t>
       </w:r>
       <w:r>
         <w:t>&lt;</w:t>
@@ -6806,12 +6943,14 @@
         </w:rPr>
         <w:noBreakHyphen/>
       </w:r>
+      <w:proofErr w:type="spellStart"/>
       <w:r>
         <w:rPr>
           <w:b/>
         </w:rPr>
         <w:t>reportoption</w:t>
       </w:r>
+      <w:proofErr w:type="spellEnd"/>
       <w:r>
         <w:t xml:space="preserve"> flags. The cross-reference is not generated by default, as this potentially makes the assessment report very long.</w:t>
       </w:r>
@@ -6836,20 +6975,30 @@
           <w:numId w:val="5"/>
         </w:numPr>
       </w:pPr>
+      <w:proofErr w:type="spellStart"/>
       <w:r>
         <w:rPr>
           <w:b/>
         </w:rPr>
         <w:t>xref</w:t>
       </w:r>
+      <w:proofErr w:type="spellEnd"/>
       <w:r>
         <w:t xml:space="preserve"> or </w:t>
       </w:r>
-      <w:r>
-        <w:rPr>
-          <w:b/>
-        </w:rPr>
-        <w:t>xref=all</w:t>
+      <w:proofErr w:type="spellStart"/>
+      <w:r>
+        <w:rPr>
+          <w:b/>
+        </w:rPr>
+        <w:t>xref</w:t>
+      </w:r>
+      <w:proofErr w:type="spellEnd"/>
+      <w:r>
+        <w:rPr>
+          <w:b/>
+        </w:rPr>
+        <w:t>=all</w:t>
       </w:r>
       <w:r>
         <w:t>: generates two cross-references for all items that are marked as "not supported" or "review". One cross-reference is ordered by SQL feature, the other by objects for which such items were detected.</w:t>
@@ -6866,12 +7015,14 @@
       <w:r>
         <w:t xml:space="preserve"> for large schemas, the report generated with </w:t>
       </w:r>
+      <w:proofErr w:type="spellStart"/>
       <w:r>
         <w:rPr>
           <w:b/>
         </w:rPr>
         <w:t>xref</w:t>
       </w:r>
+      <w:proofErr w:type="spellEnd"/>
       <w:r>
         <w:t xml:space="preserve"> (and even more so when combined with </w:t>
       </w:r>
@@ -6884,12 +7035,14 @@
       <w:r>
         <w:t xml:space="preserve">), may become very large and may take longer to load in your browser. For this reason, the </w:t>
       </w:r>
+      <w:proofErr w:type="spellStart"/>
       <w:r>
         <w:rPr>
           <w:b/>
         </w:rPr>
         <w:t>xref</w:t>
       </w:r>
+      <w:proofErr w:type="spellEnd"/>
       <w:r>
         <w:t xml:space="preserve"> option is off by default, and you have to specify it explicitly with </w:t>
       </w:r>
@@ -6897,8 +7050,16 @@
         <w:rPr>
           <w:b/>
         </w:rPr>
-        <w:t>-reportoption</w:t>
-      </w:r>
+        <w:t>-</w:t>
+      </w:r>
+      <w:proofErr w:type="spellStart"/>
+      <w:r>
+        <w:rPr>
+          <w:b/>
+        </w:rPr>
+        <w:t>reportoption</w:t>
+      </w:r>
+      <w:proofErr w:type="spellEnd"/>
       <w:r>
         <w:t>.</w:t>
       </w:r>
@@ -6911,20 +7072,36 @@
           <w:numId w:val="5"/>
         </w:numPr>
       </w:pPr>
-      <w:r>
-        <w:rPr>
-          <w:b/>
-        </w:rPr>
-        <w:t>xref=feature</w:t>
+      <w:proofErr w:type="spellStart"/>
+      <w:r>
+        <w:rPr>
+          <w:b/>
+        </w:rPr>
+        <w:t>xref</w:t>
+      </w:r>
+      <w:proofErr w:type="spellEnd"/>
+      <w:r>
+        <w:rPr>
+          <w:b/>
+        </w:rPr>
+        <w:t>=feature</w:t>
       </w:r>
       <w:r>
         <w:t xml:space="preserve"> or </w:t>
       </w:r>
-      <w:r>
-        <w:rPr>
-          <w:b/>
-        </w:rPr>
-        <w:t>xref=object</w:t>
+      <w:proofErr w:type="spellStart"/>
+      <w:r>
+        <w:rPr>
+          <w:b/>
+        </w:rPr>
+        <w:t>xref</w:t>
+      </w:r>
+      <w:proofErr w:type="spellEnd"/>
+      <w:r>
+        <w:rPr>
+          <w:b/>
+        </w:rPr>
+        <w:t>=object</w:t>
       </w:r>
       <w:r>
         <w:t xml:space="preserve"> generates only the cross-reference by feature, or by object, respectively. </w:t>
@@ -6947,12 +7124,14 @@
       <w:r>
         <w:t xml:space="preserve">&lt;status&gt;: with </w:t>
       </w:r>
+      <w:proofErr w:type="spellStart"/>
       <w:r>
         <w:rPr>
           <w:b/>
         </w:rPr>
         <w:t>xref</w:t>
       </w:r>
+      <w:proofErr w:type="spellEnd"/>
       <w:r>
         <w:t xml:space="preserve">, specifies the categories for which the cross-reference should be generated. Without this option, a cross-reference is generated only for items marked as "not supported" or "review". To generate a cross-reference for a different category, specify (for example) </w:t>
       </w:r>
@@ -7008,12 +7187,14 @@
       <w:r>
         <w:t xml:space="preserve">: with </w:t>
       </w:r>
+      <w:proofErr w:type="spellStart"/>
       <w:r>
         <w:rPr>
           <w:b/>
         </w:rPr>
         <w:t>xref</w:t>
       </w:r>
+      <w:proofErr w:type="spellEnd"/>
       <w:r>
         <w:t xml:space="preserve">, generates additional detail for a reported item. For example, when reporting an object which cannot be created, </w:t>
       </w:r>
@@ -7056,12 +7237,14 @@
       <w:r>
         <w:t xml:space="preserve">&lt;string&gt;: with </w:t>
       </w:r>
+      <w:proofErr w:type="spellStart"/>
       <w:r>
         <w:rPr>
           <w:b/>
         </w:rPr>
         <w:t>xref</w:t>
       </w:r>
+      <w:proofErr w:type="spellEnd"/>
       <w:r>
         <w:t>, only include</w:t>
       </w:r>
@@ -7095,21 +7278,31 @@
           <w:numId w:val="5"/>
         </w:numPr>
       </w:pPr>
-      <w:r>
-        <w:rPr>
-          <w:b/>
-        </w:rPr>
-        <w:t>linenrs=</w:t>
+      <w:proofErr w:type="spellStart"/>
+      <w:r>
+        <w:rPr>
+          <w:b/>
+        </w:rPr>
+        <w:t>linenrs</w:t>
+      </w:r>
+      <w:proofErr w:type="spellEnd"/>
+      <w:r>
+        <w:rPr>
+          <w:b/>
+        </w:rPr>
+        <w:t>=</w:t>
       </w:r>
       <w:r>
         <w:t xml:space="preserve">&lt;number&gt;: with </w:t>
       </w:r>
+      <w:proofErr w:type="spellStart"/>
       <w:r>
         <w:rPr>
           <w:b/>
         </w:rPr>
         <w:t>xref</w:t>
       </w:r>
+      <w:proofErr w:type="spellEnd"/>
       <w:r>
         <w:t>, define</w:t>
       </w:r>
@@ -7185,8 +7378,16 @@
         <w:rPr>
           <w:b/>
         </w:rPr>
-        <w:t>.dat</w:t>
-      </w:r>
+        <w:t>.</w:t>
+      </w:r>
+      <w:proofErr w:type="spellStart"/>
+      <w:r>
+        <w:rPr>
+          <w:b/>
+        </w:rPr>
+        <w:t>dat</w:t>
+      </w:r>
+      <w:proofErr w:type="spellEnd"/>
       <w:r>
         <w:t xml:space="preserve"> suffix instead of </w:t>
       </w:r>
@@ -7270,6 +7471,7 @@
           <w:numId w:val="5"/>
         </w:numPr>
       </w:pPr>
+      <w:proofErr w:type="spellStart"/>
       <w:r>
         <w:rPr>
           <w:b/>
@@ -7277,15 +7479,18 @@
         <w:lastRenderedPageBreak/>
         <w:t>batchnr</w:t>
       </w:r>
+      <w:proofErr w:type="spellEnd"/>
       <w:r>
         <w:t xml:space="preserve">: with </w:t>
       </w:r>
+      <w:proofErr w:type="spellStart"/>
       <w:r>
         <w:rPr>
           <w:b/>
         </w:rPr>
         <w:t>xref</w:t>
       </w:r>
+      <w:proofErr w:type="spellEnd"/>
       <w:r>
         <w:t xml:space="preserve">, </w:t>
       </w:r>
@@ -7316,11 +7521,20 @@
         <w:rPr>
           <w:b/>
         </w:rPr>
-        <w:t>-quotedid</w:t>
-      </w:r>
+        <w:t>-</w:t>
+      </w:r>
+      <w:proofErr w:type="spellStart"/>
+      <w:r>
+        <w:rPr>
+          <w:b/>
+        </w:rPr>
+        <w:t>quotedid</w:t>
+      </w:r>
+      <w:proofErr w:type="spellEnd"/>
       <w:r>
         <w:t xml:space="preserve"> {</w:t>
       </w:r>
+      <w:proofErr w:type="spellStart"/>
       <w:r>
         <w:rPr>
           <w:b/>
@@ -7336,6 +7550,7 @@
         </w:rPr>
         <w:t>off</w:t>
       </w:r>
+      <w:proofErr w:type="spellEnd"/>
       <w:r>
         <w:t>}:</w:t>
       </w:r>
@@ -7367,8 +7582,16 @@
         <w:rPr>
           <w:b/>
         </w:rPr>
-        <w:t>-pgimport</w:t>
-      </w:r>
+        <w:t>-</w:t>
+      </w:r>
+      <w:proofErr w:type="spellStart"/>
+      <w:r>
+        <w:rPr>
+          <w:b/>
+        </w:rPr>
+        <w:t>pgimport</w:t>
+      </w:r>
+      <w:proofErr w:type="spellEnd"/>
       <w:r>
         <w:t xml:space="preserve"> </w:t>
       </w:r>
@@ -7378,8 +7601,13 @@
         </w:rPr>
         <w:t>"</w:t>
       </w:r>
-      <w:r>
-        <w:t>pg-connection-attributes</w:t>
+      <w:proofErr w:type="spellStart"/>
+      <w:r>
+        <w:t>pg</w:t>
+      </w:r>
+      <w:proofErr w:type="spellEnd"/>
+      <w:r>
+        <w:t>-connection-attributes</w:t>
       </w:r>
       <w:r>
         <w:rPr>
@@ -7477,11 +7705,19 @@
       <w:r>
         <w:t xml:space="preserve"> a comma-separated list as follows: </w:t>
       </w:r>
-      <w:r>
-        <w:rPr>
-          <w:b/>
-        </w:rPr>
-        <w:t xml:space="preserve">host,port,username,password,dbname </w:t>
+      <w:proofErr w:type="spellStart"/>
+      <w:r>
+        <w:rPr>
+          <w:b/>
+        </w:rPr>
+        <w:t>host,port,username,password,dbname</w:t>
+      </w:r>
+      <w:proofErr w:type="spellEnd"/>
+      <w:r>
+        <w:rPr>
+          <w:b/>
+        </w:rPr>
+        <w:t xml:space="preserve"> </w:t>
       </w:r>
       <w:r>
         <w:t xml:space="preserve">. </w:t>
@@ -7601,8 +7837,16 @@
         <w:rPr>
           <w:b/>
         </w:rPr>
-        <w:t>-pgimport</w:t>
-      </w:r>
+        <w:t>-</w:t>
+      </w:r>
+      <w:proofErr w:type="spellStart"/>
+      <w:r>
+        <w:rPr>
+          <w:b/>
+        </w:rPr>
+        <w:t>pgimport</w:t>
+      </w:r>
+      <w:proofErr w:type="spellEnd"/>
       <w:r>
         <w:t xml:space="preserve"> will drop the table if it exists, before recreating it.</w:t>
       </w:r>
@@ -7610,17 +7854,202 @@
     <w:p>
       <w:pPr>
         <w:pStyle w:val="BodyText"/>
+        <w:numPr>
+          <w:ilvl w:val="0"/>
+          <w:numId w:val="5"/>
+        </w:numPr>
+      </w:pPr>
+      <w:r>
+        <w:rPr>
+          <w:b/>
+        </w:rPr>
+        <w:t>-</w:t>
+      </w:r>
+      <w:r>
+        <w:rPr>
+          <w:b/>
+        </w:rPr>
+        <w:t>ex</w:t>
+      </w:r>
+      <w:r>
+        <w:rPr>
+          <w:b/>
+        </w:rPr>
+        <w:t>clude</w:t>
+      </w:r>
+      <w:r>
+        <w:t xml:space="preserve"> </w:t>
+      </w:r>
+      <w:r>
+        <w:rPr>
+          <w:i/>
+        </w:rPr>
+        <w:t xml:space="preserve">&lt;list&gt; </w:t>
+      </w:r>
+      <w:r>
+        <w:t xml:space="preserve">: specifies a comma-separated list of file type suffixes to be excluded. </w:t>
+      </w:r>
+      <w:r>
+        <w:t xml:space="preserve">By default, a series of file types are excluded (unless overridden with </w:t>
+      </w:r>
+      <w:r>
+        <w:rPr>
+          <w:b/>
+        </w:rPr>
+        <w:t>-include</w:t>
+      </w:r>
+      <w:r>
+        <w:t xml:space="preserve">); to display these, use </w:t>
+      </w:r>
+      <w:r>
+        <w:rPr>
+          <w:b/>
+        </w:rPr>
+        <w:t>-help exclude</w:t>
+      </w:r>
+      <w:r>
+        <w:t>.</w:t>
+      </w:r>
+    </w:p>
+    <w:p>
+      <w:pPr>
+        <w:pStyle w:val="BodyText"/>
+        <w:numPr>
+          <w:ilvl w:val="0"/>
+          <w:numId w:val="5"/>
+        </w:numPr>
+      </w:pPr>
+      <w:r>
+        <w:rPr>
+          <w:b/>
+        </w:rPr>
+        <w:t>-include</w:t>
+      </w:r>
+      <w:r>
+        <w:t xml:space="preserve"> </w:t>
+      </w:r>
+      <w:r>
+        <w:rPr>
+          <w:i/>
+        </w:rPr>
+        <w:t>&lt;list&gt;</w:t>
+      </w:r>
+      <w:r>
+        <w:t xml:space="preserve"> : specifies a comma-separated list of file type suffixes to be included</w:t>
+      </w:r>
+      <w:r>
+        <w:t>; o</w:t>
+      </w:r>
+      <w:r>
+        <w:t xml:space="preserve">nly the filetypes </w:t>
+      </w:r>
+      <w:r>
+        <w:t xml:space="preserve">specified with </w:t>
+      </w:r>
+      <w:r>
+        <w:rPr>
+          <w:b/>
+        </w:rPr>
+        <w:t>-include</w:t>
+      </w:r>
+      <w:r>
+        <w:t xml:space="preserve"> will be processed.</w:t>
+      </w:r>
+    </w:p>
+    <w:p>
+      <w:pPr>
+        <w:pStyle w:val="BodyText"/>
+        <w:numPr>
+          <w:ilvl w:val="0"/>
+          <w:numId w:val="5"/>
+        </w:numPr>
+      </w:pPr>
+      <w:r>
+        <w:rPr>
+          <w:b/>
+        </w:rPr>
+        <w:t xml:space="preserve">-recursive </w:t>
+      </w:r>
+      <w:r>
+        <w:t xml:space="preserve">: any subsequent </w:t>
+      </w:r>
+      <w:r>
+        <w:t xml:space="preserve">directory names are processed recursively, using all files in the directory tree as input. Both </w:t>
+      </w:r>
+      <w:r>
+        <w:rPr>
+          <w:b/>
+        </w:rPr>
+        <w:t>-include</w:t>
+      </w:r>
+      <w:r>
+        <w:t xml:space="preserve"> and </w:t>
+      </w:r>
+      <w:r>
+        <w:rPr>
+          <w:b/>
+        </w:rPr>
+        <w:t>-exclude</w:t>
+      </w:r>
+      <w:r>
+        <w:t xml:space="preserve"> (if specified) are applied to any files found.</w:t>
+      </w:r>
+      <w:r>
+        <w:br/>
+        <w:t>W</w:t>
+      </w:r>
+      <w:r>
+        <w:t xml:space="preserve">ith </w:t>
+      </w:r>
+      <w:r>
+        <w:rPr>
+          <w:b/>
+        </w:rPr>
+        <w:t>-recursive</w:t>
+      </w:r>
+      <w:r>
+        <w:t xml:space="preserve">, it is recommended to specify </w:t>
+      </w:r>
+      <w:r>
+        <w:rPr>
+          <w:b/>
+        </w:rPr>
+        <w:t>-</w:t>
+      </w:r>
+      <w:proofErr w:type="spellStart"/>
+      <w:r>
+        <w:rPr>
+          <w:b/>
+        </w:rPr>
+        <w:t>appname</w:t>
+      </w:r>
+      <w:proofErr w:type="spellEnd"/>
+      <w:r>
+        <w:rPr>
+          <w:b/>
+        </w:rPr>
+        <w:t xml:space="preserve"> </w:t>
+      </w:r>
+      <w:r>
+        <w:t>as well, otherwise each input file will be assumed to represent a different application.</w:t>
+      </w:r>
+    </w:p>
+    <w:p>
+      <w:pPr>
+        <w:pStyle w:val="BodyText"/>
       </w:pPr>
     </w:p>
     <w:p>
       <w:pPr>
         <w:pStyle w:val="Heading2"/>
       </w:pPr>
-      <w:bookmarkStart w:id="19" w:name="_Ref88887309"/>
-      <w:bookmarkStart w:id="20" w:name="_Toc95162441"/>
+      <w:bookmarkStart w:id="18" w:name="_Ref88887309"/>
+      <w:bookmarkStart w:id="19" w:name="_Toc99115129"/>
       <w:r>
         <w:t>Examples</w:t>
       </w:r>
+      <w:bookmarkStart w:id="20" w:name="_GoBack"/>
+      <w:bookmarkEnd w:id="18"/>
       <w:bookmarkEnd w:id="19"/>
       <w:bookmarkEnd w:id="20"/>
     </w:p>
@@ -7674,7 +8103,23 @@
           <w:b/>
           <w:bCs/>
         </w:rPr>
-        <w:t>BabelfishCompass MyReport C:\temp\Sales.sql</w:t>
+        <w:t xml:space="preserve">BabelfishCompass </w:t>
+      </w:r>
+      <w:proofErr w:type="spellStart"/>
+      <w:r>
+        <w:rPr>
+          <w:b/>
+          <w:bCs/>
+        </w:rPr>
+        <w:t>MyReport</w:t>
+      </w:r>
+      <w:proofErr w:type="spellEnd"/>
+      <w:r>
+        <w:rPr>
+          <w:b/>
+          <w:bCs/>
+        </w:rPr>
+        <w:t xml:space="preserve"> C:\temp\Sales.sql</w:t>
       </w:r>
     </w:p>
     <w:p>
@@ -7734,14 +8179,31 @@
           <w:b/>
           <w:bCs/>
         </w:rPr>
-        <w:t>BabelfishCompass MyReport C:\temp\Sales.sql -delete</w:t>
-      </w:r>
-    </w:p>
-    <w:p>
-      <w:pPr>
-        <w:pStyle w:val="BodyText"/>
-      </w:pPr>
-      <w:r>
+        <w:t xml:space="preserve">BabelfishCompass </w:t>
+      </w:r>
+      <w:proofErr w:type="spellStart"/>
+      <w:r>
+        <w:rPr>
+          <w:b/>
+          <w:bCs/>
+        </w:rPr>
+        <w:t>MyReport</w:t>
+      </w:r>
+      <w:proofErr w:type="spellEnd"/>
+      <w:r>
+        <w:rPr>
+          <w:b/>
+          <w:bCs/>
+        </w:rPr>
+        <w:t xml:space="preserve"> C:\temp\Sales.sql -delete</w:t>
+      </w:r>
+    </w:p>
+    <w:p>
+      <w:pPr>
+        <w:pStyle w:val="BodyText"/>
+      </w:pPr>
+      <w:r>
+        <w:lastRenderedPageBreak/>
         <w:t xml:space="preserve">Generate a report for applications </w:t>
       </w:r>
       <w:r>
@@ -7799,8 +8261,33 @@
           <w:b/>
           <w:bCs/>
         </w:rPr>
-        <w:t>BabelfishCompass MyReport2 C:\temp\account*.sql -appname Accounts -add -noreport</w:t>
-      </w:r>
+        <w:t>BabelfishCompass MyReport2 C:\temp\account*.sql -</w:t>
+      </w:r>
+      <w:proofErr w:type="spellStart"/>
+      <w:r>
+        <w:rPr>
+          <w:b/>
+          <w:bCs/>
+        </w:rPr>
+        <w:t>appname</w:t>
+      </w:r>
+      <w:proofErr w:type="spellEnd"/>
+      <w:r>
+        <w:rPr>
+          <w:b/>
+          <w:bCs/>
+        </w:rPr>
+        <w:t xml:space="preserve"> Accounts -add -</w:t>
+      </w:r>
+      <w:proofErr w:type="spellStart"/>
+      <w:r>
+        <w:rPr>
+          <w:b/>
+          <w:bCs/>
+        </w:rPr>
+        <w:t>noreport</w:t>
+      </w:r>
+      <w:proofErr w:type="spellEnd"/>
     </w:p>
     <w:p>
       <w:pPr>
@@ -7816,8 +8303,17 @@
           <w:b/>
           <w:bCs/>
         </w:rPr>
-        <w:t>BabelfishCompass MyReport2 C:\temp\sales.sql -add -noreport</w:t>
-      </w:r>
+        <w:t>BabelfishCompass MyReport2 C:\temp\sales.sql -add -</w:t>
+      </w:r>
+      <w:proofErr w:type="spellStart"/>
+      <w:r>
+        <w:rPr>
+          <w:b/>
+          <w:bCs/>
+        </w:rPr>
+        <w:t>noreport</w:t>
+      </w:r>
+      <w:proofErr w:type="spellEnd"/>
     </w:p>
     <w:p>
       <w:pPr>
@@ -7920,7 +8416,6 @@
         <w:pStyle w:val="BodyText"/>
       </w:pPr>
       <w:r>
-        <w:lastRenderedPageBreak/>
         <w:t xml:space="preserve">Re-run </w:t>
       </w:r>
       <w:r>
@@ -7962,7 +8457,23 @@
           <w:b/>
           <w:bCs/>
         </w:rPr>
-        <w:t xml:space="preserve">BabelfishCompass MyReport3 -analyze -babelfish-version 1.3.0 </w:t>
+        <w:t>BabelfishCompass MyReport3 -analyze -</w:t>
+      </w:r>
+      <w:proofErr w:type="spellStart"/>
+      <w:r>
+        <w:rPr>
+          <w:b/>
+          <w:bCs/>
+        </w:rPr>
+        <w:t>babelfish</w:t>
+      </w:r>
+      <w:proofErr w:type="spellEnd"/>
+      <w:r>
+        <w:rPr>
+          <w:b/>
+          <w:bCs/>
+        </w:rPr>
+        <w:t xml:space="preserve">-version 1.3.0 </w:t>
       </w:r>
     </w:p>
     <w:p>
@@ -7987,7 +8498,23 @@
           <w:b/>
           <w:bCs/>
         </w:rPr>
-        <w:t>BabelfishCompass MyReport3 -pgimport "mybighost.</w:t>
+        <w:t>BabelfishCompass MyReport3 -</w:t>
+      </w:r>
+      <w:proofErr w:type="spellStart"/>
+      <w:r>
+        <w:rPr>
+          <w:b/>
+          <w:bCs/>
+        </w:rPr>
+        <w:t>pgimport</w:t>
+      </w:r>
+      <w:proofErr w:type="spellEnd"/>
+      <w:r>
+        <w:rPr>
+          <w:b/>
+          <w:bCs/>
+        </w:rPr>
+        <w:t xml:space="preserve"> "mybighost.</w:t>
       </w:r>
       <w:r>
         <w:rPr>
@@ -8184,7 +8711,7 @@
       <w:pPr>
         <w:pStyle w:val="Heading1"/>
       </w:pPr>
-      <w:bookmarkStart w:id="21" w:name="_Toc95162442"/>
+      <w:bookmarkStart w:id="21" w:name="_Toc99115130"/>
       <w:r>
         <w:t>Automatic rewriting of unsupported features</w:t>
       </w:r>
@@ -8322,15 +8849,40 @@
       </w:r>
       <w:r>
         <w:br/>
-        <w:t xml:space="preserve">The assessment report will contain a section with the specific rewritten features. When </w:t>
+        <w:t xml:space="preserve">The assessment report will contain a section with the specific rewritten features. </w:t>
+      </w:r>
+      <w:r>
+        <w:lastRenderedPageBreak/>
+        <w:t xml:space="preserve">When </w:t>
       </w:r>
       <w:r>
         <w:rPr>
           <w:b/>
         </w:rPr>
         <w:noBreakHyphen/>
-        <w:t>reportoption xref</w:t>
-      </w:r>
+      </w:r>
+      <w:proofErr w:type="spellStart"/>
+      <w:r>
+        <w:rPr>
+          <w:b/>
+        </w:rPr>
+        <w:t>reportoption</w:t>
+      </w:r>
+      <w:proofErr w:type="spellEnd"/>
+      <w:r>
+        <w:rPr>
+          <w:b/>
+        </w:rPr>
+        <w:t xml:space="preserve"> </w:t>
+      </w:r>
+      <w:proofErr w:type="spellStart"/>
+      <w:r>
+        <w:rPr>
+          <w:b/>
+        </w:rPr>
+        <w:t>xref</w:t>
+      </w:r>
+      <w:proofErr w:type="spellEnd"/>
       <w:r>
         <w:t xml:space="preserve"> is used, the cross-reference links in the 'rewritten' sections point to the rewritten SQL file (instead of to the original SQL file).</w:t>
       </w:r>
@@ -8393,7 +8945,7 @@
       <w:pPr>
         <w:pStyle w:val="Heading1"/>
       </w:pPr>
-      <w:bookmarkStart w:id="22" w:name="_Toc95162443"/>
+      <w:bookmarkStart w:id="22" w:name="_Toc99115131"/>
       <w:r>
         <w:lastRenderedPageBreak/>
         <w:t>File handling</w:t>
@@ -8640,8 +9192,16 @@
         <w:rPr>
           <w:b/>
         </w:rPr>
-        <w:t>-pgimport</w:t>
-      </w:r>
+        <w:t>-</w:t>
+      </w:r>
+      <w:proofErr w:type="spellStart"/>
+      <w:r>
+        <w:rPr>
+          <w:b/>
+        </w:rPr>
+        <w:t>pgimport</w:t>
+      </w:r>
+      <w:proofErr w:type="spellEnd"/>
       <w:r>
         <w:t xml:space="preserve"> option</w:t>
       </w:r>
@@ -8672,12 +9232,14 @@
           <w:numId w:val="4"/>
         </w:numPr>
       </w:pPr>
+      <w:proofErr w:type="spellStart"/>
       <w:r>
         <w:rPr>
           <w:b/>
         </w:rPr>
         <w:t>errorbatches</w:t>
       </w:r>
+      <w:proofErr w:type="spellEnd"/>
       <w:r>
         <w:t xml:space="preserve">: is </w:t>
       </w:r>
@@ -8718,7 +9280,7 @@
       <w:pPr>
         <w:pStyle w:val="Heading1"/>
       </w:pPr>
-      <w:bookmarkStart w:id="24" w:name="_Toc95162444"/>
+      <w:bookmarkStart w:id="24" w:name="_Toc99115132"/>
       <w:r>
         <w:lastRenderedPageBreak/>
         <w:t>The BabelfishFeatures.cfg file</w:t>
@@ -8854,7 +9416,7 @@
       <w:pPr>
         <w:pStyle w:val="BodyText"/>
       </w:pPr>
-      <w:bookmarkStart w:id="25" w:name="_Toc95162445"/>
+      <w:bookmarkStart w:id="25" w:name="_Toc99115133"/>
       <w:r>
         <w:rPr>
           <w:rStyle w:val="Heading2Char"/>
@@ -9079,7 +9641,7 @@
       <w:pPr>
         <w:pStyle w:val="Heading2"/>
       </w:pPr>
-      <w:bookmarkStart w:id="26" w:name="_Toc95162446"/>
+      <w:bookmarkStart w:id="26" w:name="_Toc99115134"/>
       <w:r>
         <w:t>Example</w:t>
       </w:r>
@@ -9152,15 +9714,39 @@
           <w:bCs/>
         </w:rPr>
         <w:br/>
-        <w:t>rule=create_or_alter_view</w:t>
-      </w:r>
+        <w:t>rule=</w:t>
+      </w:r>
+      <w:proofErr w:type="spellStart"/>
+      <w:r>
+        <w:rPr>
+          <w:b/>
+          <w:bCs/>
+        </w:rPr>
+        <w:t>create_or_alter_view</w:t>
+      </w:r>
+      <w:proofErr w:type="spellEnd"/>
       <w:r>
         <w:rPr>
           <w:b/>
           <w:bCs/>
         </w:rPr>
         <w:br/>
-        <w:t>report_group=Views</w:t>
+      </w:r>
+      <w:proofErr w:type="spellStart"/>
+      <w:r>
+        <w:rPr>
+          <w:b/>
+          <w:bCs/>
+        </w:rPr>
+        <w:t>report_group</w:t>
+      </w:r>
+      <w:proofErr w:type="spellEnd"/>
+      <w:r>
+        <w:rPr>
+          <w:b/>
+          <w:bCs/>
+        </w:rPr>
+        <w:t>=Views</w:t>
       </w:r>
     </w:p>
     <w:p>
@@ -9250,8 +9836,17 @@
           <w:bCs/>
         </w:rPr>
         <w:br/>
-        <w:t>rule=fetch_cursor</w:t>
-      </w:r>
+        <w:t>rule=</w:t>
+      </w:r>
+      <w:proofErr w:type="spellStart"/>
+      <w:r>
+        <w:rPr>
+          <w:b/>
+          <w:bCs/>
+        </w:rPr>
+        <w:t>fetch_cursor</w:t>
+      </w:r>
+      <w:proofErr w:type="spellEnd"/>
       <w:r>
         <w:rPr>
           <w:b/>
@@ -9274,7 +9869,22 @@
           <w:bCs/>
         </w:rPr>
         <w:br/>
-        <w:t>report_group=Cursors</w:t>
+      </w:r>
+      <w:proofErr w:type="spellStart"/>
+      <w:r>
+        <w:rPr>
+          <w:b/>
+          <w:bCs/>
+        </w:rPr>
+        <w:t>report_group</w:t>
+      </w:r>
+      <w:proofErr w:type="spellEnd"/>
+      <w:r>
+        <w:rPr>
+          <w:b/>
+          <w:bCs/>
+        </w:rPr>
+        <w:t>=Cursors</w:t>
       </w:r>
     </w:p>
     <w:p>
@@ -9311,7 +9921,7 @@
       <w:pPr>
         <w:pStyle w:val="Heading1"/>
       </w:pPr>
-      <w:bookmarkStart w:id="27" w:name="_Toc95162447"/>
+      <w:bookmarkStart w:id="27" w:name="_Toc99115135"/>
       <w:r>
         <w:t>The Babelfish</w:t>
       </w:r>
@@ -10253,8 +10863,16 @@
         <w:rPr>
           <w:b/>
         </w:rPr>
-        <w:t>-reportonly</w:t>
-      </w:r>
+        <w:t>-</w:t>
+      </w:r>
+      <w:proofErr w:type="spellStart"/>
+      <w:r>
+        <w:rPr>
+          <w:b/>
+        </w:rPr>
+        <w:t>reportonly</w:t>
+      </w:r>
+      <w:proofErr w:type="spellEnd"/>
       <w:r>
         <w:t xml:space="preserve">), no overrides will be applied. </w:t>
       </w:r>
@@ -10332,8 +10950,16 @@
         <w:rPr>
           <w:b/>
         </w:rPr>
-        <w:t>-pgimport</w:t>
-      </w:r>
+        <w:t>-</w:t>
+      </w:r>
+      <w:proofErr w:type="spellStart"/>
+      <w:r>
+        <w:rPr>
+          <w:b/>
+        </w:rPr>
+        <w:t>pgimport</w:t>
+      </w:r>
+      <w:proofErr w:type="spellEnd"/>
       <w:r>
         <w:t>).</w:t>
       </w:r>
@@ -10347,7 +10973,7 @@
       <w:pPr>
         <w:pStyle w:val="Heading2"/>
       </w:pPr>
-      <w:bookmarkStart w:id="28" w:name="_Toc95162448"/>
+      <w:bookmarkStart w:id="28" w:name="_Toc99115136"/>
       <w:r>
         <w:t>Example: o</w:t>
       </w:r>
@@ -10773,7 +11399,7 @@
         <w:pStyle w:val="Heading1"/>
       </w:pPr>
       <w:bookmarkStart w:id="29" w:name="_Ref88887986"/>
-      <w:bookmarkStart w:id="30" w:name="_Toc95162449"/>
+      <w:bookmarkStart w:id="30" w:name="_Toc99115137"/>
       <w:r>
         <w:lastRenderedPageBreak/>
         <w:t>Using -</w:t>
@@ -10894,8 +11520,16 @@
         <w:rPr>
           <w:b/>
         </w:rPr>
-        <w:t>-pgimport</w:t>
-      </w:r>
+        <w:t>-</w:t>
+      </w:r>
+      <w:proofErr w:type="spellStart"/>
+      <w:r>
+        <w:rPr>
+          <w:b/>
+        </w:rPr>
+        <w:t>pgimport</w:t>
+      </w:r>
+      <w:proofErr w:type="spellEnd"/>
       <w:r>
         <w:t>:</w:t>
       </w:r>
@@ -10987,8 +11621,16 @@
         <w:rPr>
           <w:b/>
         </w:rPr>
-        <w:t>-pgimport</w:t>
-      </w:r>
+        <w:t>-</w:t>
+      </w:r>
+      <w:proofErr w:type="spellStart"/>
+      <w:r>
+        <w:rPr>
+          <w:b/>
+        </w:rPr>
+        <w:t>pgimport</w:t>
+      </w:r>
+      <w:proofErr w:type="spellEnd"/>
       <w:r>
         <w:t>.</w:t>
       </w:r>
@@ -11055,8 +11697,16 @@
         <w:rPr>
           <w:b/>
         </w:rPr>
-        <w:t>-pgimport</w:t>
-      </w:r>
+        <w:t>-</w:t>
+      </w:r>
+      <w:proofErr w:type="spellStart"/>
+      <w:r>
+        <w:rPr>
+          <w:b/>
+        </w:rPr>
+        <w:t>pgimport</w:t>
+      </w:r>
+      <w:proofErr w:type="spellEnd"/>
       <w:r>
         <w:t>. Imagine an experience</w:t>
       </w:r>
@@ -11076,7 +11726,21 @@
         <w:rPr>
           <w:b/>
         </w:rPr>
-        <w:t xml:space="preserve">-pgimport </w:t>
+        <w:t>-</w:t>
+      </w:r>
+      <w:proofErr w:type="spellStart"/>
+      <w:r>
+        <w:rPr>
+          <w:b/>
+        </w:rPr>
+        <w:t>pgimport</w:t>
+      </w:r>
+      <w:proofErr w:type="spellEnd"/>
+      <w:r>
+        <w:rPr>
+          <w:b/>
+        </w:rPr>
+        <w:t xml:space="preserve"> </w:t>
       </w:r>
       <w:r>
         <w:t xml:space="preserve">function </w:t>
@@ -11127,7 +11791,7 @@
       <w:pPr>
         <w:pStyle w:val="Heading2"/>
       </w:pPr>
-      <w:bookmarkStart w:id="31" w:name="_Toc95162450"/>
+      <w:bookmarkStart w:id="31" w:name="_Toc99115138"/>
       <w:r>
         <w:lastRenderedPageBreak/>
         <w:t>Schema for imported items</w:t>
@@ -11221,7 +11885,22 @@
           <w:bCs/>
         </w:rPr>
         <w:tab/>
-        <w:t xml:space="preserve">babelfish_version VARCHAR(20) NOT NULL,  </w:t>
+      </w:r>
+      <w:proofErr w:type="spellStart"/>
+      <w:r>
+        <w:rPr>
+          <w:b/>
+          <w:bCs/>
+        </w:rPr>
+        <w:t>babelfish_version</w:t>
+      </w:r>
+      <w:proofErr w:type="spellEnd"/>
+      <w:r>
+        <w:rPr>
+          <w:b/>
+          <w:bCs/>
+        </w:rPr>
+        <w:t xml:space="preserve"> VARCHAR(20) NOT NULL,  </w:t>
       </w:r>
     </w:p>
     <w:p>
@@ -11239,7 +11918,22 @@
           <w:bCs/>
         </w:rPr>
         <w:tab/>
-        <w:t>date_imported TIMESTAMP NOT NULL,</w:t>
+      </w:r>
+      <w:proofErr w:type="spellStart"/>
+      <w:r>
+        <w:rPr>
+          <w:b/>
+          <w:bCs/>
+        </w:rPr>
+        <w:t>date_imported</w:t>
+      </w:r>
+      <w:proofErr w:type="spellEnd"/>
+      <w:r>
+        <w:rPr>
+          <w:b/>
+          <w:bCs/>
+        </w:rPr>
+        <w:t xml:space="preserve"> TIMESTAMP NOT NULL,</w:t>
       </w:r>
     </w:p>
     <w:p>
@@ -11275,7 +11969,22 @@
           <w:bCs/>
         </w:rPr>
         <w:tab/>
-        <w:t>itemDetail VARCHAR(200) NOT NULL,</w:t>
+      </w:r>
+      <w:proofErr w:type="spellStart"/>
+      <w:r>
+        <w:rPr>
+          <w:b/>
+          <w:bCs/>
+        </w:rPr>
+        <w:t>itemDetail</w:t>
+      </w:r>
+      <w:proofErr w:type="spellEnd"/>
+      <w:r>
+        <w:rPr>
+          <w:b/>
+          <w:bCs/>
+        </w:rPr>
+        <w:t xml:space="preserve"> VARCHAR(200) NOT NULL,</w:t>
       </w:r>
     </w:p>
     <w:p>
@@ -11293,7 +12002,22 @@
           <w:bCs/>
         </w:rPr>
         <w:tab/>
-        <w:t>reportGroup VARCHAR(50) NOT NULL,</w:t>
+      </w:r>
+      <w:proofErr w:type="spellStart"/>
+      <w:r>
+        <w:rPr>
+          <w:b/>
+          <w:bCs/>
+        </w:rPr>
+        <w:t>reportGroup</w:t>
+      </w:r>
+      <w:proofErr w:type="spellEnd"/>
+      <w:r>
+        <w:rPr>
+          <w:b/>
+          <w:bCs/>
+        </w:rPr>
+        <w:t xml:space="preserve"> VARCHAR(50) NOT NULL,</w:t>
       </w:r>
     </w:p>
     <w:p>
@@ -11329,7 +12053,22 @@
           <w:bCs/>
         </w:rPr>
         <w:tab/>
-        <w:t>lineNr INT NOT NULL,</w:t>
+      </w:r>
+      <w:proofErr w:type="spellStart"/>
+      <w:r>
+        <w:rPr>
+          <w:b/>
+          <w:bCs/>
+        </w:rPr>
+        <w:t>lineNr</w:t>
+      </w:r>
+      <w:proofErr w:type="spellEnd"/>
+      <w:r>
+        <w:rPr>
+          <w:b/>
+          <w:bCs/>
+        </w:rPr>
+        <w:t xml:space="preserve"> INT NOT NULL,</w:t>
       </w:r>
     </w:p>
     <w:p>
@@ -11347,7 +12086,22 @@
           <w:bCs/>
         </w:rPr>
         <w:tab/>
-        <w:t>appName VARCHAR(100) NOT NULL,</w:t>
+      </w:r>
+      <w:proofErr w:type="spellStart"/>
+      <w:r>
+        <w:rPr>
+          <w:b/>
+          <w:bCs/>
+        </w:rPr>
+        <w:t>appName</w:t>
+      </w:r>
+      <w:proofErr w:type="spellEnd"/>
+      <w:r>
+        <w:rPr>
+          <w:b/>
+          <w:bCs/>
+        </w:rPr>
+        <w:t xml:space="preserve"> VARCHAR(100) NOT NULL,</w:t>
       </w:r>
     </w:p>
     <w:p>
@@ -11365,7 +12119,22 @@
           <w:bCs/>
         </w:rPr>
         <w:tab/>
-        <w:t>srcFile VARCHAR(200) NOT NULL,</w:t>
+      </w:r>
+      <w:proofErr w:type="spellStart"/>
+      <w:r>
+        <w:rPr>
+          <w:b/>
+          <w:bCs/>
+        </w:rPr>
+        <w:t>srcFile</w:t>
+      </w:r>
+      <w:proofErr w:type="spellEnd"/>
+      <w:r>
+        <w:rPr>
+          <w:b/>
+          <w:bCs/>
+        </w:rPr>
+        <w:t xml:space="preserve"> VARCHAR(200) NOT NULL,</w:t>
       </w:r>
     </w:p>
     <w:p>
@@ -11383,7 +12152,22 @@
           <w:bCs/>
         </w:rPr>
         <w:tab/>
-        <w:t>batchNrinFile INT NOT NULL,</w:t>
+      </w:r>
+      <w:proofErr w:type="spellStart"/>
+      <w:r>
+        <w:rPr>
+          <w:b/>
+          <w:bCs/>
+        </w:rPr>
+        <w:t>batchNrinFile</w:t>
+      </w:r>
+      <w:proofErr w:type="spellEnd"/>
+      <w:r>
+        <w:rPr>
+          <w:b/>
+          <w:bCs/>
+        </w:rPr>
+        <w:t xml:space="preserve"> INT NOT NULL,</w:t>
       </w:r>
     </w:p>
     <w:p>
@@ -11401,7 +12185,22 @@
           <w:bCs/>
         </w:rPr>
         <w:tab/>
-        <w:t>batchLineInFile INT NOT NULL,</w:t>
+      </w:r>
+      <w:proofErr w:type="spellStart"/>
+      <w:r>
+        <w:rPr>
+          <w:b/>
+          <w:bCs/>
+        </w:rPr>
+        <w:t>batchLineInFile</w:t>
+      </w:r>
+      <w:proofErr w:type="spellEnd"/>
+      <w:r>
+        <w:rPr>
+          <w:b/>
+          <w:bCs/>
+        </w:rPr>
+        <w:t xml:space="preserve"> INT NOT NULL,</w:t>
       </w:r>
     </w:p>
     <w:p>
@@ -11437,7 +12236,22 @@
           <w:bCs/>
         </w:rPr>
         <w:tab/>
-        <w:t>subcontext VARCHAR(200) NOT NULL,</w:t>
+      </w:r>
+      <w:proofErr w:type="spellStart"/>
+      <w:r>
+        <w:rPr>
+          <w:b/>
+          <w:bCs/>
+        </w:rPr>
+        <w:t>subcontext</w:t>
+      </w:r>
+      <w:proofErr w:type="spellEnd"/>
+      <w:r>
+        <w:rPr>
+          <w:b/>
+          <w:bCs/>
+        </w:rPr>
+        <w:t xml:space="preserve"> VARCHAR(200) NOT NULL,</w:t>
       </w:r>
     </w:p>
     <w:p>
@@ -11455,7 +12269,22 @@
           <w:bCs/>
         </w:rPr>
         <w:tab/>
-        <w:t>misc VARCHAR(20) NOT NULL</w:t>
+      </w:r>
+      <w:proofErr w:type="spellStart"/>
+      <w:r>
+        <w:rPr>
+          <w:b/>
+          <w:bCs/>
+        </w:rPr>
+        <w:t>misc</w:t>
+      </w:r>
+      <w:proofErr w:type="spellEnd"/>
+      <w:r>
+        <w:rPr>
+          <w:b/>
+          <w:bCs/>
+        </w:rPr>
+        <w:t xml:space="preserve"> VARCHAR(20) NOT NULL</w:t>
       </w:r>
     </w:p>
     <w:p>
@@ -11963,7 +12792,7 @@
       <w:pPr>
         <w:pStyle w:val="Heading2"/>
       </w:pPr>
-      <w:bookmarkStart w:id="32" w:name="_Toc95162451"/>
+      <w:bookmarkStart w:id="32" w:name="_Toc99115139"/>
       <w:r>
         <w:t>Example query</w:t>
       </w:r>
@@ -12478,7 +13307,7 @@
       <w:pPr>
         <w:pStyle w:val="Heading1"/>
       </w:pPr>
-      <w:bookmarkStart w:id="33" w:name="_Toc95162452"/>
+      <w:bookmarkStart w:id="33" w:name="_Toc99115140"/>
       <w:r>
         <w:lastRenderedPageBreak/>
         <w:t>Security</w:t>
@@ -12531,8 +13360,16 @@
         <w:rPr>
           <w:b/>
         </w:rPr>
-        <w:t>-pgimport</w:t>
-      </w:r>
+        <w:t>-</w:t>
+      </w:r>
+      <w:proofErr w:type="spellStart"/>
+      <w:r>
+        <w:rPr>
+          <w:b/>
+        </w:rPr>
+        <w:t>pgimport</w:t>
+      </w:r>
+      <w:proofErr w:type="spellEnd"/>
       <w:r>
         <w:t xml:space="preserve"> option, see below). </w:t>
       </w:r>
@@ -12575,7 +13412,7 @@
       <w:pPr>
         <w:pStyle w:val="Heading2"/>
       </w:pPr>
-      <w:bookmarkStart w:id="34" w:name="_Toc95162453"/>
+      <w:bookmarkStart w:id="34" w:name="_Toc99115141"/>
       <w:r>
         <w:t>The</w:t>
       </w:r>
@@ -12583,7 +13420,15 @@
         <w:t xml:space="preserve"> </w:t>
       </w:r>
       <w:r>
-        <w:t xml:space="preserve"> -pgimport option</w:t>
+        <w:t xml:space="preserve"> -</w:t>
+      </w:r>
+      <w:proofErr w:type="spellStart"/>
+      <w:r>
+        <w:t>pgimport</w:t>
+      </w:r>
+      <w:proofErr w:type="spellEnd"/>
+      <w:r>
+        <w:t xml:space="preserve"> option</w:t>
       </w:r>
       <w:bookmarkEnd w:id="34"/>
     </w:p>
@@ -12598,8 +13443,16 @@
         <w:rPr>
           <w:b/>
         </w:rPr>
-        <w:t>-pgimport</w:t>
-      </w:r>
+        <w:t>-</w:t>
+      </w:r>
+      <w:proofErr w:type="spellStart"/>
+      <w:r>
+        <w:rPr>
+          <w:b/>
+        </w:rPr>
+        <w:t>pgimport</w:t>
+      </w:r>
+      <w:proofErr w:type="spellEnd"/>
       <w:r>
         <w:t xml:space="preserve"> option </w:t>
       </w:r>
@@ -12655,6 +13508,7 @@
       <w:r>
         <w:t xml:space="preserve">and </w:t>
       </w:r>
+      <w:proofErr w:type="spellStart"/>
       <w:r>
         <w:rPr>
           <w:b/>
@@ -12667,6 +13521,7 @@
         </w:rPr>
         <w:t>psql</w:t>
       </w:r>
+      <w:proofErr w:type="spellEnd"/>
       <w:r>
         <w:t xml:space="preserve"> </w:t>
       </w:r>
@@ -12706,6 +13561,7 @@
       <w:r>
         <w:t xml:space="preserve">executes </w:t>
       </w:r>
+      <w:proofErr w:type="spellStart"/>
       <w:r>
         <w:rPr>
           <w:b/>
@@ -12718,6 +13574,7 @@
         </w:rPr>
         <w:t>psql</w:t>
       </w:r>
+      <w:proofErr w:type="spellEnd"/>
       <w:r>
         <w:t xml:space="preserve">, </w:t>
       </w:r>
@@ -12894,7 +13751,7 @@
       <w:pPr>
         <w:pStyle w:val="Heading1"/>
       </w:pPr>
-      <w:bookmarkStart w:id="35" w:name="_Toc95162454"/>
+      <w:bookmarkStart w:id="35" w:name="_Toc99115142"/>
       <w:r>
         <w:lastRenderedPageBreak/>
         <w:t xml:space="preserve">Using Babelfish Compass </w:t>
@@ -13544,7 +14401,7 @@
       <w:pPr>
         <w:pStyle w:val="Heading1"/>
       </w:pPr>
-      <w:bookmarkStart w:id="36" w:name="_Toc95162455"/>
+      <w:bookmarkStart w:id="36" w:name="_Toc99115143"/>
       <w:r>
         <w:lastRenderedPageBreak/>
         <w:t>Troubleshooting</w:t>
@@ -13621,21 +14478,25 @@
         <w:br/>
         <w:t xml:space="preserve">In case of a syntax error, this will be printed to </w:t>
       </w:r>
+      <w:proofErr w:type="spellStart"/>
       <w:r>
         <w:rPr>
           <w:b/>
         </w:rPr>
         <w:t>stdout</w:t>
       </w:r>
+      <w:proofErr w:type="spellEnd"/>
       <w:r>
         <w:t xml:space="preserve">, and the offending batch will be logged in a file in the </w:t>
       </w:r>
+      <w:proofErr w:type="spellStart"/>
       <w:r>
         <w:rPr>
           <w:b/>
         </w:rPr>
         <w:t>errorbatches</w:t>
       </w:r>
+      <w:proofErr w:type="spellEnd"/>
       <w:r>
         <w:t xml:space="preserve"> subdirectory </w:t>
       </w:r>
@@ -13770,7 +14631,7 @@
       <w:pPr>
         <w:pStyle w:val="Heading1"/>
       </w:pPr>
-      <w:bookmarkStart w:id="37" w:name="_Toc95162456"/>
+      <w:bookmarkStart w:id="37" w:name="_Toc99115144"/>
       <w:r>
         <w:t>Licensing</w:t>
       </w:r>
@@ -18513,7 +19374,7 @@
 </file>
 
 <file path=customXml/itemProps1.xml><?xml version="1.0" encoding="utf-8"?>
-<ds:datastoreItem xmlns:ds="http://schemas.openxmlformats.org/officeDocument/2006/customXml" ds:itemID="{22550483-2E9C-460B-BD66-52F3E7951555}">
+<ds:datastoreItem xmlns:ds="http://schemas.openxmlformats.org/officeDocument/2006/customXml" ds:itemID="{14B98A58-5349-433B-9B4E-B5CDBDAFE610}">
   <ds:schemaRefs>
     <ds:schemaRef ds:uri="http://schemas.openxmlformats.org/officeDocument/2006/bibliography"/>
   </ds:schemaRefs>

</xml_diff>

<commit_message>
add support for Babelfish v.1.2.1
</commit_message>
<xml_diff>
--- a/BabelfishCompass_UserGuide.docx
+++ b/BabelfishCompass_UserGuide.docx
@@ -70,11 +70,9 @@
         </w:rPr>
         <w:t xml:space="preserve"> </w:t>
       </w:r>
-      <w:bookmarkStart w:id="0" w:name="_GoBack"/>
       <w:r>
         <w:t>option</w:t>
       </w:r>
-      <w:bookmarkEnd w:id="0"/>
       <w:r>
         <w:br/>
         <w:t xml:space="preserve">Mar-2022: v.2022-03: added </w:t>
@@ -278,7 +276,7 @@
         </w:rPr>
         <w:fldChar w:fldCharType="separate"/>
       </w:r>
-      <w:hyperlink w:anchor="_Toc100740907" w:history="1">
+      <w:hyperlink w:anchor="_Toc100793345" w:history="1">
         <w:r>
           <w:rPr>
             <w:rStyle w:val="Hyperlink"/>
@@ -305,7 +303,7 @@
             <w:noProof/>
             <w:webHidden/>
           </w:rPr>
-          <w:instrText xml:space="preserve"> PAGEREF _Toc100740907 \h </w:instrText>
+          <w:instrText xml:space="preserve"> PAGEREF _Toc100793345 \h </w:instrText>
         </w:r>
         <w:r>
           <w:rPr>
@@ -349,7 +347,7 @@
           <w:lang w:eastAsia="en-US" w:bidi="ar-SA"/>
         </w:rPr>
       </w:pPr>
-      <w:hyperlink w:anchor="_Toc100740908" w:history="1">
+      <w:hyperlink w:anchor="_Toc100793346" w:history="1">
         <w:r>
           <w:rPr>
             <w:rStyle w:val="Hyperlink"/>
@@ -376,7 +374,7 @@
             <w:noProof/>
             <w:webHidden/>
           </w:rPr>
-          <w:instrText xml:space="preserve"> PAGEREF _Toc100740908 \h </w:instrText>
+          <w:instrText xml:space="preserve"> PAGEREF _Toc100793346 \h </w:instrText>
         </w:r>
         <w:r>
           <w:rPr>
@@ -420,7 +418,7 @@
           <w:lang w:eastAsia="en-US" w:bidi="ar-SA"/>
         </w:rPr>
       </w:pPr>
-      <w:hyperlink w:anchor="_Toc100740909" w:history="1">
+      <w:hyperlink w:anchor="_Toc100793347" w:history="1">
         <w:r>
           <w:rPr>
             <w:rStyle w:val="Hyperlink"/>
@@ -447,7 +445,7 @@
             <w:noProof/>
             <w:webHidden/>
           </w:rPr>
-          <w:instrText xml:space="preserve"> PAGEREF _Toc100740909 \h </w:instrText>
+          <w:instrText xml:space="preserve"> PAGEREF _Toc100793347 \h </w:instrText>
         </w:r>
         <w:r>
           <w:rPr>
@@ -492,7 +490,7 @@
           <w:lang w:eastAsia="en-US" w:bidi="ar-SA"/>
         </w:rPr>
       </w:pPr>
-      <w:hyperlink w:anchor="_Toc100740910" w:history="1">
+      <w:hyperlink w:anchor="_Toc100793348" w:history="1">
         <w:r>
           <w:rPr>
             <w:rStyle w:val="Hyperlink"/>
@@ -519,7 +517,7 @@
             <w:noProof/>
             <w:webHidden/>
           </w:rPr>
-          <w:instrText xml:space="preserve"> PAGEREF _Toc100740910 \h </w:instrText>
+          <w:instrText xml:space="preserve"> PAGEREF _Toc100793348 \h </w:instrText>
         </w:r>
         <w:r>
           <w:rPr>
@@ -564,7 +562,7 @@
           <w:lang w:eastAsia="en-US" w:bidi="ar-SA"/>
         </w:rPr>
       </w:pPr>
-      <w:hyperlink w:anchor="_Toc100740911" w:history="1">
+      <w:hyperlink w:anchor="_Toc100793349" w:history="1">
         <w:r>
           <w:rPr>
             <w:rStyle w:val="Hyperlink"/>
@@ -591,7 +589,7 @@
             <w:noProof/>
             <w:webHidden/>
           </w:rPr>
-          <w:instrText xml:space="preserve"> PAGEREF _Toc100740911 \h </w:instrText>
+          <w:instrText xml:space="preserve"> PAGEREF _Toc100793349 \h </w:instrText>
         </w:r>
         <w:r>
           <w:rPr>
@@ -636,7 +634,7 @@
           <w:lang w:eastAsia="en-US" w:bidi="ar-SA"/>
         </w:rPr>
       </w:pPr>
-      <w:hyperlink w:anchor="_Toc100740912" w:history="1">
+      <w:hyperlink w:anchor="_Toc100793350" w:history="1">
         <w:r>
           <w:rPr>
             <w:rStyle w:val="Hyperlink"/>
@@ -663,7 +661,7 @@
             <w:noProof/>
             <w:webHidden/>
           </w:rPr>
-          <w:instrText xml:space="preserve"> PAGEREF _Toc100740912 \h </w:instrText>
+          <w:instrText xml:space="preserve"> PAGEREF _Toc100793350 \h </w:instrText>
         </w:r>
         <w:r>
           <w:rPr>
@@ -707,7 +705,7 @@
           <w:lang w:eastAsia="en-US" w:bidi="ar-SA"/>
         </w:rPr>
       </w:pPr>
-      <w:hyperlink w:anchor="_Toc100740913" w:history="1">
+      <w:hyperlink w:anchor="_Toc100793351" w:history="1">
         <w:r>
           <w:rPr>
             <w:rStyle w:val="Hyperlink"/>
@@ -734,7 +732,7 @@
             <w:noProof/>
             <w:webHidden/>
           </w:rPr>
-          <w:instrText xml:space="preserve"> PAGEREF _Toc100740913 \h </w:instrText>
+          <w:instrText xml:space="preserve"> PAGEREF _Toc100793351 \h </w:instrText>
         </w:r>
         <w:r>
           <w:rPr>
@@ -778,7 +776,7 @@
           <w:lang w:eastAsia="en-US" w:bidi="ar-SA"/>
         </w:rPr>
       </w:pPr>
-      <w:hyperlink w:anchor="_Toc100740914" w:history="1">
+      <w:hyperlink w:anchor="_Toc100793352" w:history="1">
         <w:r>
           <w:rPr>
             <w:rStyle w:val="Hyperlink"/>
@@ -805,7 +803,7 @@
             <w:noProof/>
             <w:webHidden/>
           </w:rPr>
-          <w:instrText xml:space="preserve"> PAGEREF _Toc100740914 \h </w:instrText>
+          <w:instrText xml:space="preserve"> PAGEREF _Toc100793352 \h </w:instrText>
         </w:r>
         <w:r>
           <w:rPr>
@@ -849,7 +847,7 @@
           <w:lang w:eastAsia="en-US" w:bidi="ar-SA"/>
         </w:rPr>
       </w:pPr>
-      <w:hyperlink w:anchor="_Toc100740915" w:history="1">
+      <w:hyperlink w:anchor="_Toc100793353" w:history="1">
         <w:r>
           <w:rPr>
             <w:rStyle w:val="Hyperlink"/>
@@ -876,7 +874,7 @@
             <w:noProof/>
             <w:webHidden/>
           </w:rPr>
-          <w:instrText xml:space="preserve"> PAGEREF _Toc100740915 \h </w:instrText>
+          <w:instrText xml:space="preserve"> PAGEREF _Toc100793353 \h </w:instrText>
         </w:r>
         <w:r>
           <w:rPr>
@@ -896,7 +894,7 @@
             <w:noProof/>
             <w:webHidden/>
           </w:rPr>
-          <w:t>5</w:t>
+          <w:t>6</w:t>
         </w:r>
         <w:r>
           <w:rPr>
@@ -921,7 +919,7 @@
           <w:lang w:eastAsia="en-US" w:bidi="ar-SA"/>
         </w:rPr>
       </w:pPr>
-      <w:hyperlink w:anchor="_Toc100740916" w:history="1">
+      <w:hyperlink w:anchor="_Toc100793354" w:history="1">
         <w:r>
           <w:rPr>
             <w:rStyle w:val="Hyperlink"/>
@@ -948,7 +946,7 @@
             <w:noProof/>
             <w:webHidden/>
           </w:rPr>
-          <w:instrText xml:space="preserve"> PAGEREF _Toc100740916 \h </w:instrText>
+          <w:instrText xml:space="preserve"> PAGEREF _Toc100793354 \h </w:instrText>
         </w:r>
         <w:r>
           <w:rPr>
@@ -992,7 +990,7 @@
           <w:lang w:eastAsia="en-US" w:bidi="ar-SA"/>
         </w:rPr>
       </w:pPr>
-      <w:hyperlink w:anchor="_Toc100740917" w:history="1">
+      <w:hyperlink w:anchor="_Toc100793355" w:history="1">
         <w:r>
           <w:rPr>
             <w:rStyle w:val="Hyperlink"/>
@@ -1019,7 +1017,7 @@
             <w:noProof/>
             <w:webHidden/>
           </w:rPr>
-          <w:instrText xml:space="preserve"> PAGEREF _Toc100740917 \h </w:instrText>
+          <w:instrText xml:space="preserve"> PAGEREF _Toc100793355 \h </w:instrText>
         </w:r>
         <w:r>
           <w:rPr>
@@ -1063,7 +1061,7 @@
           <w:lang w:eastAsia="en-US" w:bidi="ar-SA"/>
         </w:rPr>
       </w:pPr>
-      <w:hyperlink w:anchor="_Toc100740918" w:history="1">
+      <w:hyperlink w:anchor="_Toc100793356" w:history="1">
         <w:r>
           <w:rPr>
             <w:rStyle w:val="Hyperlink"/>
@@ -1090,7 +1088,7 @@
             <w:noProof/>
             <w:webHidden/>
           </w:rPr>
-          <w:instrText xml:space="preserve"> PAGEREF _Toc100740918 \h </w:instrText>
+          <w:instrText xml:space="preserve"> PAGEREF _Toc100793356 \h </w:instrText>
         </w:r>
         <w:r>
           <w:rPr>
@@ -1135,7 +1133,7 @@
           <w:lang w:eastAsia="en-US" w:bidi="ar-SA"/>
         </w:rPr>
       </w:pPr>
-      <w:hyperlink w:anchor="_Toc100740919" w:history="1">
+      <w:hyperlink w:anchor="_Toc100793357" w:history="1">
         <w:r>
           <w:rPr>
             <w:rStyle w:val="Hyperlink"/>
@@ -1162,7 +1160,7 @@
             <w:noProof/>
             <w:webHidden/>
           </w:rPr>
-          <w:instrText xml:space="preserve"> PAGEREF _Toc100740919 \h </w:instrText>
+          <w:instrText xml:space="preserve"> PAGEREF _Toc100793357 \h </w:instrText>
         </w:r>
         <w:r>
           <w:rPr>
@@ -1182,7 +1180,7 @@
             <w:noProof/>
             <w:webHidden/>
           </w:rPr>
-          <w:t>10</w:t>
+          <w:t>11</w:t>
         </w:r>
         <w:r>
           <w:rPr>
@@ -1206,7 +1204,7 @@
           <w:lang w:eastAsia="en-US" w:bidi="ar-SA"/>
         </w:rPr>
       </w:pPr>
-      <w:hyperlink w:anchor="_Toc100740920" w:history="1">
+      <w:hyperlink w:anchor="_Toc100793358" w:history="1">
         <w:r>
           <w:rPr>
             <w:rStyle w:val="Hyperlink"/>
@@ -1233,7 +1231,7 @@
             <w:noProof/>
             <w:webHidden/>
           </w:rPr>
-          <w:instrText xml:space="preserve"> PAGEREF _Toc100740920 \h </w:instrText>
+          <w:instrText xml:space="preserve"> PAGEREF _Toc100793358 \h </w:instrText>
         </w:r>
         <w:r>
           <w:rPr>
@@ -1277,7 +1275,7 @@
           <w:lang w:eastAsia="en-US" w:bidi="ar-SA"/>
         </w:rPr>
       </w:pPr>
-      <w:hyperlink w:anchor="_Toc100740921" w:history="1">
+      <w:hyperlink w:anchor="_Toc100793359" w:history="1">
         <w:r>
           <w:rPr>
             <w:rStyle w:val="Hyperlink"/>
@@ -1304,7 +1302,7 @@
             <w:noProof/>
             <w:webHidden/>
           </w:rPr>
-          <w:instrText xml:space="preserve"> PAGEREF _Toc100740921 \h </w:instrText>
+          <w:instrText xml:space="preserve"> PAGEREF _Toc100793359 \h </w:instrText>
         </w:r>
         <w:r>
           <w:rPr>
@@ -1348,7 +1346,7 @@
           <w:lang w:eastAsia="en-US" w:bidi="ar-SA"/>
         </w:rPr>
       </w:pPr>
-      <w:hyperlink w:anchor="_Toc100740922" w:history="1">
+      <w:hyperlink w:anchor="_Toc100793360" w:history="1">
         <w:r>
           <w:rPr>
             <w:rStyle w:val="Hyperlink"/>
@@ -1375,7 +1373,7 @@
             <w:noProof/>
             <w:webHidden/>
           </w:rPr>
-          <w:instrText xml:space="preserve"> PAGEREF _Toc100740922 \h </w:instrText>
+          <w:instrText xml:space="preserve"> PAGEREF _Toc100793360 \h </w:instrText>
         </w:r>
         <w:r>
           <w:rPr>
@@ -1420,7 +1418,7 @@
           <w:lang w:eastAsia="en-US" w:bidi="ar-SA"/>
         </w:rPr>
       </w:pPr>
-      <w:hyperlink w:anchor="_Toc100740923" w:history="1">
+      <w:hyperlink w:anchor="_Toc100793361" w:history="1">
         <w:r>
           <w:rPr>
             <w:rStyle w:val="Hyperlink"/>
@@ -1447,7 +1445,7 @@
             <w:noProof/>
             <w:webHidden/>
           </w:rPr>
-          <w:instrText xml:space="preserve"> PAGEREF _Toc100740923 \h </w:instrText>
+          <w:instrText xml:space="preserve"> PAGEREF _Toc100793361 \h </w:instrText>
         </w:r>
         <w:r>
           <w:rPr>
@@ -1492,7 +1490,7 @@
           <w:lang w:eastAsia="en-US" w:bidi="ar-SA"/>
         </w:rPr>
       </w:pPr>
-      <w:hyperlink w:anchor="_Toc100740924" w:history="1">
+      <w:hyperlink w:anchor="_Toc100793362" w:history="1">
         <w:r>
           <w:rPr>
             <w:rStyle w:val="Hyperlink"/>
@@ -1519,7 +1517,7 @@
             <w:noProof/>
             <w:webHidden/>
           </w:rPr>
-          <w:instrText xml:space="preserve"> PAGEREF _Toc100740924 \h </w:instrText>
+          <w:instrText xml:space="preserve"> PAGEREF _Toc100793362 \h </w:instrText>
         </w:r>
         <w:r>
           <w:rPr>
@@ -1563,7 +1561,7 @@
           <w:lang w:eastAsia="en-US" w:bidi="ar-SA"/>
         </w:rPr>
       </w:pPr>
-      <w:hyperlink w:anchor="_Toc100740925" w:history="1">
+      <w:hyperlink w:anchor="_Toc100793363" w:history="1">
         <w:r>
           <w:rPr>
             <w:rStyle w:val="Hyperlink"/>
@@ -1590,7 +1588,7 @@
             <w:noProof/>
             <w:webHidden/>
           </w:rPr>
-          <w:instrText xml:space="preserve"> PAGEREF _Toc100740925 \h </w:instrText>
+          <w:instrText xml:space="preserve"> PAGEREF _Toc100793363 \h </w:instrText>
         </w:r>
         <w:r>
           <w:rPr>
@@ -1635,7 +1633,7 @@
           <w:lang w:eastAsia="en-US" w:bidi="ar-SA"/>
         </w:rPr>
       </w:pPr>
-      <w:hyperlink w:anchor="_Toc100740926" w:history="1">
+      <w:hyperlink w:anchor="_Toc100793364" w:history="1">
         <w:r>
           <w:rPr>
             <w:rStyle w:val="Hyperlink"/>
@@ -1662,7 +1660,7 @@
             <w:noProof/>
             <w:webHidden/>
           </w:rPr>
-          <w:instrText xml:space="preserve"> PAGEREF _Toc100740926 \h </w:instrText>
+          <w:instrText xml:space="preserve"> PAGEREF _Toc100793364 \h </w:instrText>
         </w:r>
         <w:r>
           <w:rPr>
@@ -1706,7 +1704,7 @@
           <w:lang w:eastAsia="en-US" w:bidi="ar-SA"/>
         </w:rPr>
       </w:pPr>
-      <w:hyperlink w:anchor="_Toc100740927" w:history="1">
+      <w:hyperlink w:anchor="_Toc100793365" w:history="1">
         <w:r>
           <w:rPr>
             <w:rStyle w:val="Hyperlink"/>
@@ -1733,7 +1731,7 @@
             <w:noProof/>
             <w:webHidden/>
           </w:rPr>
-          <w:instrText xml:space="preserve"> PAGEREF _Toc100740927 \h </w:instrText>
+          <w:instrText xml:space="preserve"> PAGEREF _Toc100793365 \h </w:instrText>
         </w:r>
         <w:r>
           <w:rPr>
@@ -1778,7 +1776,7 @@
           <w:lang w:eastAsia="en-US" w:bidi="ar-SA"/>
         </w:rPr>
       </w:pPr>
-      <w:hyperlink w:anchor="_Toc100740928" w:history="1">
+      <w:hyperlink w:anchor="_Toc100793366" w:history="1">
         <w:r>
           <w:rPr>
             <w:rStyle w:val="Hyperlink"/>
@@ -1805,7 +1803,7 @@
             <w:noProof/>
             <w:webHidden/>
           </w:rPr>
-          <w:instrText xml:space="preserve"> PAGEREF _Toc100740928 \h </w:instrText>
+          <w:instrText xml:space="preserve"> PAGEREF _Toc100793366 \h </w:instrText>
         </w:r>
         <w:r>
           <w:rPr>
@@ -1850,7 +1848,7 @@
           <w:lang w:eastAsia="en-US" w:bidi="ar-SA"/>
         </w:rPr>
       </w:pPr>
-      <w:hyperlink w:anchor="_Toc100740929" w:history="1">
+      <w:hyperlink w:anchor="_Toc100793367" w:history="1">
         <w:r>
           <w:rPr>
             <w:rStyle w:val="Hyperlink"/>
@@ -1877,7 +1875,7 @@
             <w:noProof/>
             <w:webHidden/>
           </w:rPr>
-          <w:instrText xml:space="preserve"> PAGEREF _Toc100740929 \h </w:instrText>
+          <w:instrText xml:space="preserve"> PAGEREF _Toc100793367 \h </w:instrText>
         </w:r>
         <w:r>
           <w:rPr>
@@ -1921,7 +1919,7 @@
           <w:lang w:eastAsia="en-US" w:bidi="ar-SA"/>
         </w:rPr>
       </w:pPr>
-      <w:hyperlink w:anchor="_Toc100740930" w:history="1">
+      <w:hyperlink w:anchor="_Toc100793368" w:history="1">
         <w:r>
           <w:rPr>
             <w:rStyle w:val="Hyperlink"/>
@@ -1948,7 +1946,7 @@
             <w:noProof/>
             <w:webHidden/>
           </w:rPr>
-          <w:instrText xml:space="preserve"> PAGEREF _Toc100740930 \h </w:instrText>
+          <w:instrText xml:space="preserve"> PAGEREF _Toc100793368 \h </w:instrText>
         </w:r>
         <w:r>
           <w:rPr>
@@ -1993,7 +1991,7 @@
           <w:lang w:eastAsia="en-US" w:bidi="ar-SA"/>
         </w:rPr>
       </w:pPr>
-      <w:hyperlink w:anchor="_Toc100740931" w:history="1">
+      <w:hyperlink w:anchor="_Toc100793369" w:history="1">
         <w:r>
           <w:rPr>
             <w:rStyle w:val="Hyperlink"/>
@@ -2020,7 +2018,7 @@
             <w:noProof/>
             <w:webHidden/>
           </w:rPr>
-          <w:instrText xml:space="preserve"> PAGEREF _Toc100740931 \h </w:instrText>
+          <w:instrText xml:space="preserve"> PAGEREF _Toc100793369 \h </w:instrText>
         </w:r>
         <w:r>
           <w:rPr>
@@ -2065,7 +2063,7 @@
           <w:lang w:eastAsia="en-US" w:bidi="ar-SA"/>
         </w:rPr>
       </w:pPr>
-      <w:hyperlink w:anchor="_Toc100740932" w:history="1">
+      <w:hyperlink w:anchor="_Toc100793370" w:history="1">
         <w:r>
           <w:rPr>
             <w:rStyle w:val="Hyperlink"/>
@@ -2092,7 +2090,7 @@
             <w:noProof/>
             <w:webHidden/>
           </w:rPr>
-          <w:instrText xml:space="preserve"> PAGEREF _Toc100740932 \h </w:instrText>
+          <w:instrText xml:space="preserve"> PAGEREF _Toc100793370 \h </w:instrText>
         </w:r>
         <w:r>
           <w:rPr>
@@ -2136,7 +2134,7 @@
           <w:lang w:eastAsia="en-US" w:bidi="ar-SA"/>
         </w:rPr>
       </w:pPr>
-      <w:hyperlink w:anchor="_Toc100740933" w:history="1">
+      <w:hyperlink w:anchor="_Toc100793371" w:history="1">
         <w:r>
           <w:rPr>
             <w:rStyle w:val="Hyperlink"/>
@@ -2163,7 +2161,7 @@
             <w:noProof/>
             <w:webHidden/>
           </w:rPr>
-          <w:instrText xml:space="preserve"> PAGEREF _Toc100740933 \h </w:instrText>
+          <w:instrText xml:space="preserve"> PAGEREF _Toc100793371 \h </w:instrText>
         </w:r>
         <w:r>
           <w:rPr>
@@ -2207,7 +2205,7 @@
           <w:lang w:eastAsia="en-US" w:bidi="ar-SA"/>
         </w:rPr>
       </w:pPr>
-      <w:hyperlink w:anchor="_Toc100740934" w:history="1">
+      <w:hyperlink w:anchor="_Toc100793372" w:history="1">
         <w:r>
           <w:rPr>
             <w:rStyle w:val="Hyperlink"/>
@@ -2234,7 +2232,7 @@
             <w:noProof/>
             <w:webHidden/>
           </w:rPr>
-          <w:instrText xml:space="preserve"> PAGEREF _Toc100740934 \h </w:instrText>
+          <w:instrText xml:space="preserve"> PAGEREF _Toc100793372 \h </w:instrText>
         </w:r>
         <w:r>
           <w:rPr>
@@ -2278,7 +2276,7 @@
           <w:lang w:eastAsia="en-US" w:bidi="ar-SA"/>
         </w:rPr>
       </w:pPr>
-      <w:hyperlink w:anchor="_Toc100740935" w:history="1">
+      <w:hyperlink w:anchor="_Toc100793373" w:history="1">
         <w:r>
           <w:rPr>
             <w:rStyle w:val="Hyperlink"/>
@@ -2305,7 +2303,7 @@
             <w:noProof/>
             <w:webHidden/>
           </w:rPr>
-          <w:instrText xml:space="preserve"> PAGEREF _Toc100740935 \h </w:instrText>
+          <w:instrText xml:space="preserve"> PAGEREF _Toc100793373 \h </w:instrText>
         </w:r>
         <w:r>
           <w:rPr>
@@ -2343,220 +2341,220 @@
       <w:r>
         <w:fldChar w:fldCharType="end"/>
       </w:r>
-      <w:bookmarkStart w:id="1" w:name="_Toc100740907"/>
+      <w:bookmarkStart w:id="0" w:name="_Toc100793345"/>
       <w:r>
         <w:t>What</w:t>
       </w:r>
       <w:r>
         <w:t xml:space="preserve"> Is Babelfish Compass?</w:t>
       </w:r>
+      <w:bookmarkEnd w:id="0"/>
+    </w:p>
+    <w:p>
+      <w:pPr>
+        <w:pStyle w:val="BodyText"/>
+      </w:pPr>
+      <w:r>
+        <w:t>The Babelfish Compass tool (short for “</w:t>
+      </w:r>
+      <w:proofErr w:type="spellStart"/>
+      <w:r>
+        <w:rPr>
+          <w:b/>
+          <w:bCs/>
+        </w:rPr>
+        <w:t>COMP</w:t>
+      </w:r>
+      <w:r>
+        <w:t>atibility</w:t>
+      </w:r>
+      <w:proofErr w:type="spellEnd"/>
+      <w:r>
+        <w:t xml:space="preserve"> </w:t>
+      </w:r>
+      <w:proofErr w:type="spellStart"/>
+      <w:r>
+        <w:rPr>
+          <w:b/>
+          <w:bCs/>
+        </w:rPr>
+        <w:t>ASS</w:t>
+      </w:r>
+      <w:r>
+        <w:t>essment</w:t>
+      </w:r>
+      <w:proofErr w:type="spellEnd"/>
+      <w:r>
+        <w:t xml:space="preserve">”) analyzes SQL/DDL code for one or more Microsoft SQL Server databases to identify the SQL features which are not compatible with </w:t>
+      </w:r>
+      <w:r>
+        <w:t>Babelfish for PostgreSQL</w:t>
+      </w:r>
+      <w:r>
+        <w:t>.</w:t>
+      </w:r>
+      <w:r>
+        <w:t xml:space="preserve"> </w:t>
+      </w:r>
+    </w:p>
+    <w:p>
+      <w:pPr>
+        <w:pStyle w:val="BodyText"/>
+      </w:pPr>
+      <w:r>
+        <w:t>You</w:t>
+      </w:r>
+      <w:r>
+        <w:t xml:space="preserve"> </w:t>
+      </w:r>
+      <w:r>
+        <w:t xml:space="preserve">can use Babelfish Compass to analyze </w:t>
+      </w:r>
+      <w:r>
+        <w:t xml:space="preserve">the SQL/DDL code for </w:t>
+      </w:r>
+      <w:r>
+        <w:t>your</w:t>
+      </w:r>
+      <w:r>
+        <w:t xml:space="preserve"> current</w:t>
+      </w:r>
+      <w:r>
+        <w:t xml:space="preserve"> SQL Server-based application</w:t>
+      </w:r>
+      <w:r>
+        <w:t>s</w:t>
+      </w:r>
+      <w:r>
+        <w:t xml:space="preserve"> for compatibility</w:t>
+      </w:r>
+      <w:r>
+        <w:t xml:space="preserve"> </w:t>
+      </w:r>
+      <w:r>
+        <w:t>with Babelfish</w:t>
+      </w:r>
+      <w:r>
+        <w:t xml:space="preserve">. The purpose of </w:t>
+      </w:r>
+      <w:r>
+        <w:t>this</w:t>
+      </w:r>
+      <w:r>
+        <w:t xml:space="preserve"> analysis is </w:t>
+      </w:r>
+      <w:r>
+        <w:t xml:space="preserve">to </w:t>
+      </w:r>
+      <w:r>
+        <w:t xml:space="preserve">gather information so you can make </w:t>
+      </w:r>
+      <w:r>
+        <w:t>a</w:t>
+      </w:r>
+      <w:r>
+        <w:t xml:space="preserve"> </w:t>
+      </w:r>
+      <w:r>
+        <w:t>Go/No</w:t>
+      </w:r>
+      <w:r>
+        <w:t xml:space="preserve"> </w:t>
+      </w:r>
+      <w:r>
+        <w:t xml:space="preserve">Go decision </w:t>
+      </w:r>
+      <w:r>
+        <w:t xml:space="preserve">about starting a </w:t>
+      </w:r>
+      <w:r>
+        <w:t>migration</w:t>
+      </w:r>
+      <w:r>
+        <w:t xml:space="preserve"> project</w:t>
+      </w:r>
+      <w:r>
+        <w:t xml:space="preserve"> from SQL Server </w:t>
+      </w:r>
+      <w:r>
+        <w:t>to Babelfish</w:t>
+      </w:r>
+      <w:r>
+        <w:t xml:space="preserve">. For this purpose, Babelfish Compass produces an assessment report which </w:t>
+      </w:r>
+      <w:r>
+        <w:t xml:space="preserve">lists -in great detail- all </w:t>
+      </w:r>
+      <w:r>
+        <w:t xml:space="preserve">of the </w:t>
+      </w:r>
+      <w:r>
+        <w:t xml:space="preserve">SQL features found in </w:t>
+      </w:r>
+      <w:r>
+        <w:t>your</w:t>
+      </w:r>
+      <w:r>
+        <w:t xml:space="preserve"> SQL/DDL code, and whether or not these are supported by the latest version of Babelfish. </w:t>
+      </w:r>
+    </w:p>
+    <w:p>
+      <w:pPr>
+        <w:pStyle w:val="BodyText"/>
+      </w:pPr>
+      <w:r>
+        <w:t xml:space="preserve">A new version of Babelfish Compass </w:t>
+      </w:r>
+      <w:r>
+        <w:t xml:space="preserve">will be available as part of </w:t>
+      </w:r>
+      <w:r>
+        <w:t>each</w:t>
+      </w:r>
+      <w:r>
+        <w:t xml:space="preserve"> Babelfish release containing new or changed functionality.</w:t>
+      </w:r>
+    </w:p>
+    <w:p>
+      <w:pPr>
+        <w:pStyle w:val="BodyText"/>
+      </w:pPr>
+      <w:r>
+        <w:t xml:space="preserve">Note that Babelfish Compass is a stand-alone, on-premises tool. While </w:t>
+      </w:r>
+      <w:r>
+        <w:t xml:space="preserve">Babelfish Compass is part of the Babelfish product, it is technically separate from </w:t>
+      </w:r>
+      <w:r>
+        <w:t xml:space="preserve">Babelfish itself as well as from </w:t>
+      </w:r>
+      <w:r>
+        <w:t xml:space="preserve">the Babelfish code, and is located in a separate </w:t>
+      </w:r>
+      <w:r>
+        <w:t>GitHub</w:t>
+      </w:r>
+      <w:r>
+        <w:t xml:space="preserve"> repository. </w:t>
+      </w:r>
+      <w:r>
+        <w:t xml:space="preserve"> </w:t>
+      </w:r>
+    </w:p>
+    <w:p>
+      <w:pPr>
+        <w:pStyle w:val="BodyText"/>
+      </w:pPr>
+    </w:p>
+    <w:p>
+      <w:pPr>
+        <w:pStyle w:val="Heading1"/>
+      </w:pPr>
+      <w:bookmarkStart w:id="1" w:name="_Toc100793346"/>
+      <w:r>
+        <w:t>Compatibility with Babelfish for PostgreSQL</w:t>
+      </w:r>
       <w:bookmarkEnd w:id="1"/>
-    </w:p>
-    <w:p>
-      <w:pPr>
-        <w:pStyle w:val="BodyText"/>
-      </w:pPr>
-      <w:r>
-        <w:t>The Babelfish Compass tool (short for “</w:t>
-      </w:r>
-      <w:proofErr w:type="spellStart"/>
-      <w:r>
-        <w:rPr>
-          <w:b/>
-          <w:bCs/>
-        </w:rPr>
-        <w:t>COMP</w:t>
-      </w:r>
-      <w:r>
-        <w:t>atibility</w:t>
-      </w:r>
-      <w:proofErr w:type="spellEnd"/>
-      <w:r>
-        <w:t xml:space="preserve"> </w:t>
-      </w:r>
-      <w:proofErr w:type="spellStart"/>
-      <w:r>
-        <w:rPr>
-          <w:b/>
-          <w:bCs/>
-        </w:rPr>
-        <w:t>ASS</w:t>
-      </w:r>
-      <w:r>
-        <w:t>essment</w:t>
-      </w:r>
-      <w:proofErr w:type="spellEnd"/>
-      <w:r>
-        <w:t xml:space="preserve">”) analyzes SQL/DDL code for one or more Microsoft SQL Server databases to identify the SQL features which are not compatible with </w:t>
-      </w:r>
-      <w:r>
-        <w:t>Babelfish for PostgreSQL</w:t>
-      </w:r>
-      <w:r>
-        <w:t>.</w:t>
-      </w:r>
-      <w:r>
-        <w:t xml:space="preserve"> </w:t>
-      </w:r>
-    </w:p>
-    <w:p>
-      <w:pPr>
-        <w:pStyle w:val="BodyText"/>
-      </w:pPr>
-      <w:r>
-        <w:t>You</w:t>
-      </w:r>
-      <w:r>
-        <w:t xml:space="preserve"> </w:t>
-      </w:r>
-      <w:r>
-        <w:t xml:space="preserve">can use Babelfish Compass to analyze </w:t>
-      </w:r>
-      <w:r>
-        <w:t xml:space="preserve">the SQL/DDL code for </w:t>
-      </w:r>
-      <w:r>
-        <w:t>your</w:t>
-      </w:r>
-      <w:r>
-        <w:t xml:space="preserve"> current</w:t>
-      </w:r>
-      <w:r>
-        <w:t xml:space="preserve"> SQL Server-based application</w:t>
-      </w:r>
-      <w:r>
-        <w:t>s</w:t>
-      </w:r>
-      <w:r>
-        <w:t xml:space="preserve"> for compatibility</w:t>
-      </w:r>
-      <w:r>
-        <w:t xml:space="preserve"> </w:t>
-      </w:r>
-      <w:r>
-        <w:t>with Babelfish</w:t>
-      </w:r>
-      <w:r>
-        <w:t xml:space="preserve">. The purpose of </w:t>
-      </w:r>
-      <w:r>
-        <w:t>this</w:t>
-      </w:r>
-      <w:r>
-        <w:t xml:space="preserve"> analysis is </w:t>
-      </w:r>
-      <w:r>
-        <w:t xml:space="preserve">to </w:t>
-      </w:r>
-      <w:r>
-        <w:t xml:space="preserve">gather information so you can make </w:t>
-      </w:r>
-      <w:r>
-        <w:t>a</w:t>
-      </w:r>
-      <w:r>
-        <w:t xml:space="preserve"> </w:t>
-      </w:r>
-      <w:r>
-        <w:t>Go/No</w:t>
-      </w:r>
-      <w:r>
-        <w:t xml:space="preserve"> </w:t>
-      </w:r>
-      <w:r>
-        <w:t xml:space="preserve">Go decision </w:t>
-      </w:r>
-      <w:r>
-        <w:t xml:space="preserve">about starting a </w:t>
-      </w:r>
-      <w:r>
-        <w:t>migration</w:t>
-      </w:r>
-      <w:r>
-        <w:t xml:space="preserve"> project</w:t>
-      </w:r>
-      <w:r>
-        <w:t xml:space="preserve"> from SQL Server </w:t>
-      </w:r>
-      <w:r>
-        <w:t>to Babelfish</w:t>
-      </w:r>
-      <w:r>
-        <w:t xml:space="preserve">. For this purpose, Babelfish Compass produces an assessment report which </w:t>
-      </w:r>
-      <w:r>
-        <w:t xml:space="preserve">lists -in great detail- all </w:t>
-      </w:r>
-      <w:r>
-        <w:t xml:space="preserve">of the </w:t>
-      </w:r>
-      <w:r>
-        <w:t xml:space="preserve">SQL features found in </w:t>
-      </w:r>
-      <w:r>
-        <w:t>your</w:t>
-      </w:r>
-      <w:r>
-        <w:t xml:space="preserve"> SQL/DDL code, and whether or not these are supported by the latest version of Babelfish. </w:t>
-      </w:r>
-    </w:p>
-    <w:p>
-      <w:pPr>
-        <w:pStyle w:val="BodyText"/>
-      </w:pPr>
-      <w:r>
-        <w:t xml:space="preserve">A new version of Babelfish Compass </w:t>
-      </w:r>
-      <w:r>
-        <w:t xml:space="preserve">will be available as part of </w:t>
-      </w:r>
-      <w:r>
-        <w:t>each</w:t>
-      </w:r>
-      <w:r>
-        <w:t xml:space="preserve"> Babelfish release containing new or changed functionality.</w:t>
-      </w:r>
-    </w:p>
-    <w:p>
-      <w:pPr>
-        <w:pStyle w:val="BodyText"/>
-      </w:pPr>
-      <w:r>
-        <w:t xml:space="preserve">Note that Babelfish Compass is a stand-alone, on-premises tool. While </w:t>
-      </w:r>
-      <w:r>
-        <w:t xml:space="preserve">Babelfish Compass is part of the Babelfish product, it is technically separate from </w:t>
-      </w:r>
-      <w:r>
-        <w:t xml:space="preserve">Babelfish itself as well as from </w:t>
-      </w:r>
-      <w:r>
-        <w:t xml:space="preserve">the Babelfish code, and is located in a separate </w:t>
-      </w:r>
-      <w:r>
-        <w:t>GitHub</w:t>
-      </w:r>
-      <w:r>
-        <w:t xml:space="preserve"> repository. </w:t>
-      </w:r>
-      <w:r>
-        <w:t xml:space="preserve"> </w:t>
-      </w:r>
-    </w:p>
-    <w:p>
-      <w:pPr>
-        <w:pStyle w:val="BodyText"/>
-      </w:pPr>
-    </w:p>
-    <w:p>
-      <w:pPr>
-        <w:pStyle w:val="Heading1"/>
-      </w:pPr>
-      <w:bookmarkStart w:id="2" w:name="_Toc100740908"/>
-      <w:r>
-        <w:t>Compatibility with Babelfish for PostgreSQL</w:t>
-      </w:r>
-      <w:bookmarkEnd w:id="2"/>
     </w:p>
     <w:p>
       <w:pPr>
@@ -2608,7 +2606,7 @@
       </w:tblPr>
       <w:tblGrid>
         <w:gridCol w:w="2972"/>
-        <w:gridCol w:w="2410"/>
+        <w:gridCol w:w="4394"/>
       </w:tblGrid>
       <w:tr>
         <w:tc>
@@ -2632,7 +2630,7 @@
         </w:tc>
         <w:tc>
           <w:tcPr>
-            <w:tcW w:w="2410" w:type="dxa"/>
+            <w:tcW w:w="4394" w:type="dxa"/>
           </w:tcPr>
           <w:p>
             <w:pPr>
@@ -2645,7 +2643,43 @@
               <w:rPr>
                 <w:b/>
               </w:rPr>
+              <w:t xml:space="preserve">Supports </w:t>
+            </w:r>
+            <w:bookmarkStart w:id="2" w:name="_GoBack"/>
+            <w:bookmarkEnd w:id="2"/>
+            <w:r>
+              <w:rPr>
+                <w:b/>
+              </w:rPr>
               <w:t>Babelfish version</w:t>
+            </w:r>
+          </w:p>
+        </w:tc>
+      </w:tr>
+      <w:tr>
+        <w:tc>
+          <w:tcPr>
+            <w:tcW w:w="2972" w:type="dxa"/>
+          </w:tcPr>
+          <w:p>
+            <w:pPr>
+              <w:pStyle w:val="BodyText"/>
+            </w:pPr>
+            <w:r>
+              <w:t>2022-04</w:t>
+            </w:r>
+          </w:p>
+        </w:tc>
+        <w:tc>
+          <w:tcPr>
+            <w:tcW w:w="4394" w:type="dxa"/>
+          </w:tcPr>
+          <w:p>
+            <w:pPr>
+              <w:pStyle w:val="BodyText"/>
+            </w:pPr>
+            <w:r>
+              <w:t>1.2.1, 1.2.0, 1.1.0, 1.0.0</w:t>
             </w:r>
           </w:p>
         </w:tc>
@@ -2666,7 +2700,7 @@
         </w:tc>
         <w:tc>
           <w:tcPr>
-            <w:tcW w:w="2410" w:type="dxa"/>
+            <w:tcW w:w="4394" w:type="dxa"/>
           </w:tcPr>
           <w:p>
             <w:pPr>
@@ -2694,7 +2728,7 @@
         </w:tc>
         <w:tc>
           <w:tcPr>
-            <w:tcW w:w="2410" w:type="dxa"/>
+            <w:tcW w:w="4394" w:type="dxa"/>
           </w:tcPr>
           <w:p>
             <w:pPr>
@@ -2722,7 +2756,7 @@
         </w:tc>
         <w:tc>
           <w:tcPr>
-            <w:tcW w:w="2410" w:type="dxa"/>
+            <w:tcW w:w="4394" w:type="dxa"/>
           </w:tcPr>
           <w:p>
             <w:pPr>
@@ -2750,7 +2784,7 @@
         </w:tc>
         <w:tc>
           <w:tcPr>
-            <w:tcW w:w="2410" w:type="dxa"/>
+            <w:tcW w:w="4394" w:type="dxa"/>
           </w:tcPr>
           <w:p>
             <w:pPr>
@@ -2785,7 +2819,14 @@
         <w:rPr>
           <w:rFonts w:asciiTheme="minorHAnsi" w:hAnsiTheme="minorHAnsi" w:cstheme="minorHAnsi"/>
         </w:rPr>
-        <w:t xml:space="preserve"> (YYYY-MM) to avoid confusion with Babelfish version numbers. Compass version 1.2 was followed by version 2022-02.</w:t>
+        <w:t xml:space="preserve"> (YYYY-MM) to </w:t>
+      </w:r>
+      <w:r>
+        <w:rPr>
+          <w:rFonts w:asciiTheme="minorHAnsi" w:hAnsiTheme="minorHAnsi" w:cstheme="minorHAnsi"/>
+        </w:rPr>
+        <w:lastRenderedPageBreak/>
+        <w:t>avoid confusion with Babelfish version numbers. Compass version 1.2 was followed by version 2022-02.</w:t>
       </w:r>
     </w:p>
     <w:p/>
@@ -2793,7 +2834,7 @@
       <w:pPr>
         <w:pStyle w:val="Heading1"/>
       </w:pPr>
-      <w:bookmarkStart w:id="3" w:name="_Toc100740909"/>
+      <w:bookmarkStart w:id="3" w:name="_Toc100793347"/>
       <w:r>
         <w:t>Installing Babelfish</w:t>
       </w:r>
@@ -2812,7 +2853,7 @@
       <w:pPr>
         <w:pStyle w:val="Heading2"/>
       </w:pPr>
-      <w:bookmarkStart w:id="4" w:name="_Toc100740910"/>
+      <w:bookmarkStart w:id="4" w:name="_Toc100793348"/>
       <w:r>
         <w:t>Prerequisites</w:t>
       </w:r>
@@ -2934,7 +2975,7 @@
       <w:pPr>
         <w:pStyle w:val="Heading2"/>
       </w:pPr>
-      <w:bookmarkStart w:id="5" w:name="_Toc100740911"/>
+      <w:bookmarkStart w:id="5" w:name="_Toc100793349"/>
       <w:r>
         <w:t>Downloading Babelfish Compass</w:t>
       </w:r>
@@ -3078,7 +3119,7 @@
       <w:pPr>
         <w:pStyle w:val="Heading2"/>
       </w:pPr>
-      <w:bookmarkStart w:id="6" w:name="_Toc100740912"/>
+      <w:bookmarkStart w:id="6" w:name="_Toc100793350"/>
       <w:r>
         <w:t>Install</w:t>
       </w:r>
@@ -3307,6 +3348,7 @@
         </w:numPr>
       </w:pPr>
       <w:r>
+        <w:lastRenderedPageBreak/>
         <w:t xml:space="preserve">Unzip this file so that the contents are placed in </w:t>
       </w:r>
       <w:r>
@@ -3361,7 +3403,6 @@
         </w:numPr>
       </w:pPr>
       <w:r>
-        <w:lastRenderedPageBreak/>
         <w:t xml:space="preserve">Do not install </w:t>
       </w:r>
       <w:r>
@@ -3586,7 +3627,7 @@
       <w:pPr>
         <w:pStyle w:val="Heading1"/>
       </w:pPr>
-      <w:bookmarkStart w:id="8" w:name="_Toc100740913"/>
+      <w:bookmarkStart w:id="8" w:name="_Toc100793351"/>
       <w:r>
         <w:t>Running Babelfish Compass</w:t>
       </w:r>
@@ -4044,6 +4085,7 @@
         </w:numPr>
       </w:pPr>
       <w:r>
+        <w:lastRenderedPageBreak/>
         <w:t>Print t</w:t>
       </w:r>
       <w:r>
@@ -4070,7 +4112,6 @@
         </w:rPr>
       </w:pPr>
       <w:r>
-        <w:lastRenderedPageBreak/>
         <w:t>There are m</w:t>
       </w:r>
       <w:r>
@@ -4154,7 +4195,7 @@
       <w:pPr>
         <w:pStyle w:val="Heading1"/>
       </w:pPr>
-      <w:bookmarkStart w:id="9" w:name="_Toc100740914"/>
+      <w:bookmarkStart w:id="9" w:name="_Toc100793352"/>
       <w:r>
         <w:t>Running Babelfish Compass</w:t>
       </w:r>
@@ -4693,8 +4734,9 @@
       <w:pPr>
         <w:pStyle w:val="Heading1"/>
       </w:pPr>
-      <w:bookmarkStart w:id="10" w:name="_Toc100740915"/>
-      <w:r>
+      <w:bookmarkStart w:id="10" w:name="_Toc100793353"/>
+      <w:r>
+        <w:lastRenderedPageBreak/>
         <w:t>Reports, applications</w:t>
       </w:r>
       <w:r>
@@ -4728,11 +4770,7 @@
         <w:t>The</w:t>
       </w:r>
       <w:r>
-        <w:t xml:space="preserve"> report is the result of analyzing one or more SQL/DDL scripts. In the simplest case, a single SQL/DDL script is </w:t>
-      </w:r>
-      <w:r>
-        <w:lastRenderedPageBreak/>
-        <w:t xml:space="preserve">analyzed. </w:t>
+        <w:t xml:space="preserve"> report is the result of analyzing one or more SQL/DDL scripts. In the simplest case, a single SQL/DDL script is analyzed. </w:t>
       </w:r>
       <w:r>
         <w:t>Babelfish Compass also supports c</w:t>
@@ -5414,7 +5452,7 @@
         <w:pStyle w:val="Heading2"/>
       </w:pPr>
       <w:bookmarkStart w:id="11" w:name="_Ref88921258"/>
-      <w:bookmarkStart w:id="12" w:name="_Toc100740916"/>
+      <w:bookmarkStart w:id="12" w:name="_Toc100793354"/>
       <w:r>
         <w:t xml:space="preserve">Report </w:t>
       </w:r>
@@ -5536,6 +5574,7 @@
         <w:rPr>
           <w:b/>
         </w:rPr>
+        <w:lastRenderedPageBreak/>
         <w:t>/home/</w:t>
       </w:r>
       <w:r>
@@ -5682,7 +5721,6 @@
         <w:pStyle w:val="BodyText"/>
       </w:pPr>
       <w:r>
-        <w:lastRenderedPageBreak/>
         <w:t xml:space="preserve">Technically, the location of the report root directory is determined by the value of </w:t>
       </w:r>
       <w:proofErr w:type="spellStart"/>
@@ -5739,8 +5777,8 @@
         <w:pStyle w:val="Heading1"/>
       </w:pPr>
       <w:bookmarkStart w:id="13" w:name="_Ref88886795"/>
-      <w:bookmarkStart w:id="14" w:name="_Hlk85191248"/>
-      <w:bookmarkStart w:id="15" w:name="_Toc100740917"/>
+      <w:bookmarkStart w:id="14" w:name="_Toc100793355"/>
+      <w:bookmarkStart w:id="15" w:name="_Hlk85191248"/>
       <w:r>
         <w:t>Specifying the</w:t>
       </w:r>
@@ -5751,9 +5789,9 @@
         <w:t>version</w:t>
       </w:r>
       <w:bookmarkEnd w:id="13"/>
-      <w:bookmarkEnd w:id="15"/>
-    </w:p>
-    <w:bookmarkEnd w:id="14"/>
+      <w:bookmarkEnd w:id="14"/>
+    </w:p>
+    <w:bookmarkEnd w:id="15"/>
     <w:p>
       <w:pPr>
         <w:pStyle w:val="BodyText"/>
@@ -5882,7 +5920,7 @@
       </w:pPr>
       <w:bookmarkStart w:id="16" w:name="_Ref88837155"/>
       <w:bookmarkStart w:id="17" w:name="_Ref88883626"/>
-      <w:bookmarkStart w:id="18" w:name="_Toc100740918"/>
+      <w:bookmarkStart w:id="18" w:name="_Toc100793356"/>
       <w:r>
         <w:t>Command-line options</w:t>
       </w:r>
@@ -6136,6 +6174,7 @@
           <w:sz w:val="24"/>
           <w:szCs w:val="24"/>
         </w:rPr>
+        <w:lastRenderedPageBreak/>
         <w:t>-</w:t>
       </w:r>
       <w:proofErr w:type="spellStart"/>
@@ -6377,7 +6416,6 @@
         <w:rPr>
           <w:b/>
         </w:rPr>
-        <w:lastRenderedPageBreak/>
         <w:t>-replace</w:t>
       </w:r>
       <w:r>
@@ -7520,6 +7558,7 @@
         <w:rPr>
           <w:b/>
         </w:rPr>
+        <w:lastRenderedPageBreak/>
         <w:t>apps</w:t>
       </w:r>
       <w:r>
@@ -7583,7 +7622,6 @@
         <w:rPr>
           <w:b/>
         </w:rPr>
-        <w:lastRenderedPageBreak/>
         <w:t>batchnr</w:t>
       </w:r>
       <w:proofErr w:type="spellEnd"/>
@@ -8194,8 +8232,9 @@
         <w:pStyle w:val="Heading2"/>
       </w:pPr>
       <w:bookmarkStart w:id="19" w:name="_Ref88887309"/>
-      <w:bookmarkStart w:id="20" w:name="_Toc100740919"/>
-      <w:r>
+      <w:bookmarkStart w:id="20" w:name="_Toc100793357"/>
+      <w:r>
+        <w:lastRenderedPageBreak/>
         <w:t>Examples</w:t>
       </w:r>
       <w:bookmarkEnd w:id="19"/>
@@ -8351,7 +8390,6 @@
         <w:pStyle w:val="BodyText"/>
       </w:pPr>
       <w:r>
-        <w:lastRenderedPageBreak/>
         <w:t xml:space="preserve">Generate a report for applications </w:t>
       </w:r>
       <w:r>
@@ -8859,7 +8897,7 @@
       <w:pPr>
         <w:pStyle w:val="Heading1"/>
       </w:pPr>
-      <w:bookmarkStart w:id="21" w:name="_Toc100740920"/>
+      <w:bookmarkStart w:id="21" w:name="_Toc100793358"/>
       <w:r>
         <w:t>Automatic rewriting of unsupported features</w:t>
       </w:r>
@@ -8900,6 +8938,7 @@
         </w:numPr>
       </w:pPr>
       <w:r>
+        <w:lastRenderedPageBreak/>
         <w:t xml:space="preserve">When not specifying the </w:t>
       </w:r>
       <w:r>
@@ -8997,11 +9036,7 @@
       </w:r>
       <w:r>
         <w:br/>
-        <w:t xml:space="preserve">The assessment report will contain a section with the specific rewritten features. </w:t>
-      </w:r>
-      <w:r>
-        <w:lastRenderedPageBreak/>
-        <w:t xml:space="preserve">When </w:t>
+        <w:t xml:space="preserve">The assessment report will contain a section with the specific rewritten features. When </w:t>
       </w:r>
       <w:r>
         <w:rPr>
@@ -9093,7 +9128,7 @@
       <w:pPr>
         <w:pStyle w:val="Heading1"/>
       </w:pPr>
-      <w:bookmarkStart w:id="22" w:name="_Toc100740921"/>
+      <w:bookmarkStart w:id="22" w:name="_Toc100793359"/>
       <w:r>
         <w:lastRenderedPageBreak/>
         <w:t>File handling</w:t>
@@ -9428,7 +9463,7 @@
       <w:pPr>
         <w:pStyle w:val="Heading1"/>
       </w:pPr>
-      <w:bookmarkStart w:id="24" w:name="_Toc100740922"/>
+      <w:bookmarkStart w:id="24" w:name="_Toc100793360"/>
       <w:r>
         <w:lastRenderedPageBreak/>
         <w:t>The BabelfishFeatures.cfg file</w:t>
@@ -9564,7 +9599,7 @@
       <w:pPr>
         <w:pStyle w:val="BodyText"/>
       </w:pPr>
-      <w:bookmarkStart w:id="25" w:name="_Toc100740923"/>
+      <w:bookmarkStart w:id="25" w:name="_Toc100793361"/>
       <w:r>
         <w:rPr>
           <w:rStyle w:val="Heading2Char"/>
@@ -9789,7 +9824,7 @@
       <w:pPr>
         <w:pStyle w:val="Heading2"/>
       </w:pPr>
-      <w:bookmarkStart w:id="26" w:name="_Toc100740924"/>
+      <w:bookmarkStart w:id="26" w:name="_Toc100793362"/>
       <w:r>
         <w:t>Example</w:t>
       </w:r>
@@ -10069,7 +10104,7 @@
       <w:pPr>
         <w:pStyle w:val="Heading1"/>
       </w:pPr>
-      <w:bookmarkStart w:id="27" w:name="_Toc100740925"/>
+      <w:bookmarkStart w:id="27" w:name="_Toc100793363"/>
       <w:r>
         <w:t>The Babelfish</w:t>
       </w:r>
@@ -11121,7 +11156,7 @@
       <w:pPr>
         <w:pStyle w:val="Heading2"/>
       </w:pPr>
-      <w:bookmarkStart w:id="28" w:name="_Toc100740926"/>
+      <w:bookmarkStart w:id="28" w:name="_Toc100793364"/>
       <w:r>
         <w:t>Example: o</w:t>
       </w:r>
@@ -11547,7 +11582,7 @@
         <w:pStyle w:val="Heading1"/>
       </w:pPr>
       <w:bookmarkStart w:id="29" w:name="_Ref88887986"/>
-      <w:bookmarkStart w:id="30" w:name="_Toc100740927"/>
+      <w:bookmarkStart w:id="30" w:name="_Toc100793365"/>
       <w:r>
         <w:lastRenderedPageBreak/>
         <w:t>Using -</w:t>
@@ -11939,7 +11974,7 @@
       <w:pPr>
         <w:pStyle w:val="Heading2"/>
       </w:pPr>
-      <w:bookmarkStart w:id="31" w:name="_Toc100740928"/>
+      <w:bookmarkStart w:id="31" w:name="_Toc100793366"/>
       <w:r>
         <w:lastRenderedPageBreak/>
         <w:t>Schema for imported items</w:t>
@@ -12940,7 +12975,7 @@
       <w:pPr>
         <w:pStyle w:val="Heading2"/>
       </w:pPr>
-      <w:bookmarkStart w:id="32" w:name="_Toc100740929"/>
+      <w:bookmarkStart w:id="32" w:name="_Toc100793367"/>
       <w:r>
         <w:t>Example query</w:t>
       </w:r>
@@ -13455,7 +13490,7 @@
       <w:pPr>
         <w:pStyle w:val="Heading1"/>
       </w:pPr>
-      <w:bookmarkStart w:id="33" w:name="_Toc100740930"/>
+      <w:bookmarkStart w:id="33" w:name="_Toc100793368"/>
       <w:r>
         <w:lastRenderedPageBreak/>
         <w:t>Security</w:t>
@@ -13550,7 +13585,7 @@
       <w:pPr>
         <w:pStyle w:val="Heading2"/>
       </w:pPr>
-      <w:bookmarkStart w:id="34" w:name="_Toc100740931"/>
+      <w:bookmarkStart w:id="34" w:name="_Toc100793369"/>
       <w:r>
         <w:t>The</w:t>
       </w:r>
@@ -13875,7 +13910,7 @@
         <w:pStyle w:val="Heading2"/>
       </w:pPr>
       <w:bookmarkStart w:id="35" w:name="_Automatic_update_check"/>
-      <w:bookmarkStart w:id="36" w:name="_Toc100740932"/>
+      <w:bookmarkStart w:id="36" w:name="_Toc100793370"/>
       <w:bookmarkEnd w:id="35"/>
       <w:r>
         <w:t>Automatic update check</w:t>
@@ -13938,7 +13973,7 @@
       <w:pPr>
         <w:pStyle w:val="Heading1"/>
       </w:pPr>
-      <w:bookmarkStart w:id="37" w:name="_Toc100740933"/>
+      <w:bookmarkStart w:id="37" w:name="_Toc100793371"/>
       <w:r>
         <w:lastRenderedPageBreak/>
         <w:t xml:space="preserve">Using Babelfish Compass </w:t>
@@ -14588,7 +14623,7 @@
       <w:pPr>
         <w:pStyle w:val="Heading1"/>
       </w:pPr>
-      <w:bookmarkStart w:id="38" w:name="_Toc100740934"/>
+      <w:bookmarkStart w:id="38" w:name="_Toc100793372"/>
       <w:r>
         <w:lastRenderedPageBreak/>
         <w:t>Troubleshooting</w:t>
@@ -14818,7 +14853,7 @@
       <w:pPr>
         <w:pStyle w:val="Heading1"/>
       </w:pPr>
-      <w:bookmarkStart w:id="39" w:name="_Toc100740935"/>
+      <w:bookmarkStart w:id="39" w:name="_Toc100793373"/>
       <w:r>
         <w:t>Licensing</w:t>
       </w:r>
@@ -19561,7 +19596,7 @@
 </file>
 
 <file path=customXml/itemProps1.xml><?xml version="1.0" encoding="utf-8"?>
-<ds:datastoreItem xmlns:ds="http://schemas.openxmlformats.org/officeDocument/2006/customXml" ds:itemID="{0E616CB4-E694-4BD0-9220-D56118049676}">
+<ds:datastoreItem xmlns:ds="http://schemas.openxmlformats.org/officeDocument/2006/customXml" ds:itemID="{2A307FE4-6E4D-4EB3-8427-289130FE1F3C}">
   <ds:schemaRefs>
     <ds:schemaRef ds:uri="http://schemas.openxmlformats.org/officeDocument/2006/bibliography"/>
   </ds:schemaRefs>

</xml_diff>

<commit_message>
add support for Babelfish v.1.2.1 (#76)
</commit_message>
<xml_diff>
--- a/BabelfishCompass_UserGuide.docx
+++ b/BabelfishCompass_UserGuide.docx
@@ -70,11 +70,9 @@
         </w:rPr>
         <w:t xml:space="preserve"> </w:t>
       </w:r>
-      <w:bookmarkStart w:id="0" w:name="_GoBack"/>
       <w:r>
         <w:t>option</w:t>
       </w:r>
-      <w:bookmarkEnd w:id="0"/>
       <w:r>
         <w:br/>
         <w:t xml:space="preserve">Mar-2022: v.2022-03: added </w:t>
@@ -278,7 +276,7 @@
         </w:rPr>
         <w:fldChar w:fldCharType="separate"/>
       </w:r>
-      <w:hyperlink w:anchor="_Toc100740907" w:history="1">
+      <w:hyperlink w:anchor="_Toc100793659" w:history="1">
         <w:r>
           <w:rPr>
             <w:rStyle w:val="Hyperlink"/>
@@ -305,7 +303,7 @@
             <w:noProof/>
             <w:webHidden/>
           </w:rPr>
-          <w:instrText xml:space="preserve"> PAGEREF _Toc100740907 \h </w:instrText>
+          <w:instrText xml:space="preserve"> PAGEREF _Toc100793659 \h </w:instrText>
         </w:r>
         <w:r>
           <w:rPr>
@@ -349,7 +347,7 @@
           <w:lang w:eastAsia="en-US" w:bidi="ar-SA"/>
         </w:rPr>
       </w:pPr>
-      <w:hyperlink w:anchor="_Toc100740908" w:history="1">
+      <w:hyperlink w:anchor="_Toc100793660" w:history="1">
         <w:r>
           <w:rPr>
             <w:rStyle w:val="Hyperlink"/>
@@ -376,7 +374,7 @@
             <w:noProof/>
             <w:webHidden/>
           </w:rPr>
-          <w:instrText xml:space="preserve"> PAGEREF _Toc100740908 \h </w:instrText>
+          <w:instrText xml:space="preserve"> PAGEREF _Toc100793660 \h </w:instrText>
         </w:r>
         <w:r>
           <w:rPr>
@@ -420,7 +418,7 @@
           <w:lang w:eastAsia="en-US" w:bidi="ar-SA"/>
         </w:rPr>
       </w:pPr>
-      <w:hyperlink w:anchor="_Toc100740909" w:history="1">
+      <w:hyperlink w:anchor="_Toc100793661" w:history="1">
         <w:r>
           <w:rPr>
             <w:rStyle w:val="Hyperlink"/>
@@ -447,7 +445,7 @@
             <w:noProof/>
             <w:webHidden/>
           </w:rPr>
-          <w:instrText xml:space="preserve"> PAGEREF _Toc100740909 \h </w:instrText>
+          <w:instrText xml:space="preserve"> PAGEREF _Toc100793661 \h </w:instrText>
         </w:r>
         <w:r>
           <w:rPr>
@@ -492,7 +490,7 @@
           <w:lang w:eastAsia="en-US" w:bidi="ar-SA"/>
         </w:rPr>
       </w:pPr>
-      <w:hyperlink w:anchor="_Toc100740910" w:history="1">
+      <w:hyperlink w:anchor="_Toc100793662" w:history="1">
         <w:r>
           <w:rPr>
             <w:rStyle w:val="Hyperlink"/>
@@ -519,7 +517,7 @@
             <w:noProof/>
             <w:webHidden/>
           </w:rPr>
-          <w:instrText xml:space="preserve"> PAGEREF _Toc100740910 \h </w:instrText>
+          <w:instrText xml:space="preserve"> PAGEREF _Toc100793662 \h </w:instrText>
         </w:r>
         <w:r>
           <w:rPr>
@@ -564,7 +562,7 @@
           <w:lang w:eastAsia="en-US" w:bidi="ar-SA"/>
         </w:rPr>
       </w:pPr>
-      <w:hyperlink w:anchor="_Toc100740911" w:history="1">
+      <w:hyperlink w:anchor="_Toc100793663" w:history="1">
         <w:r>
           <w:rPr>
             <w:rStyle w:val="Hyperlink"/>
@@ -591,7 +589,7 @@
             <w:noProof/>
             <w:webHidden/>
           </w:rPr>
-          <w:instrText xml:space="preserve"> PAGEREF _Toc100740911 \h </w:instrText>
+          <w:instrText xml:space="preserve"> PAGEREF _Toc100793663 \h </w:instrText>
         </w:r>
         <w:r>
           <w:rPr>
@@ -636,7 +634,7 @@
           <w:lang w:eastAsia="en-US" w:bidi="ar-SA"/>
         </w:rPr>
       </w:pPr>
-      <w:hyperlink w:anchor="_Toc100740912" w:history="1">
+      <w:hyperlink w:anchor="_Toc100793664" w:history="1">
         <w:r>
           <w:rPr>
             <w:rStyle w:val="Hyperlink"/>
@@ -663,7 +661,7 @@
             <w:noProof/>
             <w:webHidden/>
           </w:rPr>
-          <w:instrText xml:space="preserve"> PAGEREF _Toc100740912 \h </w:instrText>
+          <w:instrText xml:space="preserve"> PAGEREF _Toc100793664 \h </w:instrText>
         </w:r>
         <w:r>
           <w:rPr>
@@ -707,7 +705,7 @@
           <w:lang w:eastAsia="en-US" w:bidi="ar-SA"/>
         </w:rPr>
       </w:pPr>
-      <w:hyperlink w:anchor="_Toc100740913" w:history="1">
+      <w:hyperlink w:anchor="_Toc100793665" w:history="1">
         <w:r>
           <w:rPr>
             <w:rStyle w:val="Hyperlink"/>
@@ -734,7 +732,7 @@
             <w:noProof/>
             <w:webHidden/>
           </w:rPr>
-          <w:instrText xml:space="preserve"> PAGEREF _Toc100740913 \h </w:instrText>
+          <w:instrText xml:space="preserve"> PAGEREF _Toc100793665 \h </w:instrText>
         </w:r>
         <w:r>
           <w:rPr>
@@ -778,7 +776,7 @@
           <w:lang w:eastAsia="en-US" w:bidi="ar-SA"/>
         </w:rPr>
       </w:pPr>
-      <w:hyperlink w:anchor="_Toc100740914" w:history="1">
+      <w:hyperlink w:anchor="_Toc100793666" w:history="1">
         <w:r>
           <w:rPr>
             <w:rStyle w:val="Hyperlink"/>
@@ -805,7 +803,7 @@
             <w:noProof/>
             <w:webHidden/>
           </w:rPr>
-          <w:instrText xml:space="preserve"> PAGEREF _Toc100740914 \h </w:instrText>
+          <w:instrText xml:space="preserve"> PAGEREF _Toc100793666 \h </w:instrText>
         </w:r>
         <w:r>
           <w:rPr>
@@ -849,7 +847,7 @@
           <w:lang w:eastAsia="en-US" w:bidi="ar-SA"/>
         </w:rPr>
       </w:pPr>
-      <w:hyperlink w:anchor="_Toc100740915" w:history="1">
+      <w:hyperlink w:anchor="_Toc100793667" w:history="1">
         <w:r>
           <w:rPr>
             <w:rStyle w:val="Hyperlink"/>
@@ -876,7 +874,7 @@
             <w:noProof/>
             <w:webHidden/>
           </w:rPr>
-          <w:instrText xml:space="preserve"> PAGEREF _Toc100740915 \h </w:instrText>
+          <w:instrText xml:space="preserve"> PAGEREF _Toc100793667 \h </w:instrText>
         </w:r>
         <w:r>
           <w:rPr>
@@ -896,7 +894,7 @@
             <w:noProof/>
             <w:webHidden/>
           </w:rPr>
-          <w:t>5</w:t>
+          <w:t>6</w:t>
         </w:r>
         <w:r>
           <w:rPr>
@@ -921,7 +919,7 @@
           <w:lang w:eastAsia="en-US" w:bidi="ar-SA"/>
         </w:rPr>
       </w:pPr>
-      <w:hyperlink w:anchor="_Toc100740916" w:history="1">
+      <w:hyperlink w:anchor="_Toc100793668" w:history="1">
         <w:r>
           <w:rPr>
             <w:rStyle w:val="Hyperlink"/>
@@ -948,7 +946,7 @@
             <w:noProof/>
             <w:webHidden/>
           </w:rPr>
-          <w:instrText xml:space="preserve"> PAGEREF _Toc100740916 \h </w:instrText>
+          <w:instrText xml:space="preserve"> PAGEREF _Toc100793668 \h </w:instrText>
         </w:r>
         <w:r>
           <w:rPr>
@@ -992,7 +990,7 @@
           <w:lang w:eastAsia="en-US" w:bidi="ar-SA"/>
         </w:rPr>
       </w:pPr>
-      <w:hyperlink w:anchor="_Toc100740917" w:history="1">
+      <w:hyperlink w:anchor="_Toc100793669" w:history="1">
         <w:r>
           <w:rPr>
             <w:rStyle w:val="Hyperlink"/>
@@ -1019,7 +1017,7 @@
             <w:noProof/>
             <w:webHidden/>
           </w:rPr>
-          <w:instrText xml:space="preserve"> PAGEREF _Toc100740917 \h </w:instrText>
+          <w:instrText xml:space="preserve"> PAGEREF _Toc100793669 \h </w:instrText>
         </w:r>
         <w:r>
           <w:rPr>
@@ -1063,7 +1061,7 @@
           <w:lang w:eastAsia="en-US" w:bidi="ar-SA"/>
         </w:rPr>
       </w:pPr>
-      <w:hyperlink w:anchor="_Toc100740918" w:history="1">
+      <w:hyperlink w:anchor="_Toc100793670" w:history="1">
         <w:r>
           <w:rPr>
             <w:rStyle w:val="Hyperlink"/>
@@ -1090,7 +1088,7 @@
             <w:noProof/>
             <w:webHidden/>
           </w:rPr>
-          <w:instrText xml:space="preserve"> PAGEREF _Toc100740918 \h </w:instrText>
+          <w:instrText xml:space="preserve"> PAGEREF _Toc100793670 \h </w:instrText>
         </w:r>
         <w:r>
           <w:rPr>
@@ -1135,7 +1133,7 @@
           <w:lang w:eastAsia="en-US" w:bidi="ar-SA"/>
         </w:rPr>
       </w:pPr>
-      <w:hyperlink w:anchor="_Toc100740919" w:history="1">
+      <w:hyperlink w:anchor="_Toc100793671" w:history="1">
         <w:r>
           <w:rPr>
             <w:rStyle w:val="Hyperlink"/>
@@ -1162,7 +1160,7 @@
             <w:noProof/>
             <w:webHidden/>
           </w:rPr>
-          <w:instrText xml:space="preserve"> PAGEREF _Toc100740919 \h </w:instrText>
+          <w:instrText xml:space="preserve"> PAGEREF _Toc100793671 \h </w:instrText>
         </w:r>
         <w:r>
           <w:rPr>
@@ -1182,7 +1180,7 @@
             <w:noProof/>
             <w:webHidden/>
           </w:rPr>
-          <w:t>10</w:t>
+          <w:t>11</w:t>
         </w:r>
         <w:r>
           <w:rPr>
@@ -1206,7 +1204,7 @@
           <w:lang w:eastAsia="en-US" w:bidi="ar-SA"/>
         </w:rPr>
       </w:pPr>
-      <w:hyperlink w:anchor="_Toc100740920" w:history="1">
+      <w:hyperlink w:anchor="_Toc100793672" w:history="1">
         <w:r>
           <w:rPr>
             <w:rStyle w:val="Hyperlink"/>
@@ -1233,7 +1231,7 @@
             <w:noProof/>
             <w:webHidden/>
           </w:rPr>
-          <w:instrText xml:space="preserve"> PAGEREF _Toc100740920 \h </w:instrText>
+          <w:instrText xml:space="preserve"> PAGEREF _Toc100793672 \h </w:instrText>
         </w:r>
         <w:r>
           <w:rPr>
@@ -1277,7 +1275,7 @@
           <w:lang w:eastAsia="en-US" w:bidi="ar-SA"/>
         </w:rPr>
       </w:pPr>
-      <w:hyperlink w:anchor="_Toc100740921" w:history="1">
+      <w:hyperlink w:anchor="_Toc100793673" w:history="1">
         <w:r>
           <w:rPr>
             <w:rStyle w:val="Hyperlink"/>
@@ -1304,7 +1302,7 @@
             <w:noProof/>
             <w:webHidden/>
           </w:rPr>
-          <w:instrText xml:space="preserve"> PAGEREF _Toc100740921 \h </w:instrText>
+          <w:instrText xml:space="preserve"> PAGEREF _Toc100793673 \h </w:instrText>
         </w:r>
         <w:r>
           <w:rPr>
@@ -1348,7 +1346,7 @@
           <w:lang w:eastAsia="en-US" w:bidi="ar-SA"/>
         </w:rPr>
       </w:pPr>
-      <w:hyperlink w:anchor="_Toc100740922" w:history="1">
+      <w:hyperlink w:anchor="_Toc100793674" w:history="1">
         <w:r>
           <w:rPr>
             <w:rStyle w:val="Hyperlink"/>
@@ -1375,7 +1373,7 @@
             <w:noProof/>
             <w:webHidden/>
           </w:rPr>
-          <w:instrText xml:space="preserve"> PAGEREF _Toc100740922 \h </w:instrText>
+          <w:instrText xml:space="preserve"> PAGEREF _Toc100793674 \h </w:instrText>
         </w:r>
         <w:r>
           <w:rPr>
@@ -1420,7 +1418,7 @@
           <w:lang w:eastAsia="en-US" w:bidi="ar-SA"/>
         </w:rPr>
       </w:pPr>
-      <w:hyperlink w:anchor="_Toc100740923" w:history="1">
+      <w:hyperlink w:anchor="_Toc100793675" w:history="1">
         <w:r>
           <w:rPr>
             <w:rStyle w:val="Hyperlink"/>
@@ -1447,7 +1445,7 @@
             <w:noProof/>
             <w:webHidden/>
           </w:rPr>
-          <w:instrText xml:space="preserve"> PAGEREF _Toc100740923 \h </w:instrText>
+          <w:instrText xml:space="preserve"> PAGEREF _Toc100793675 \h </w:instrText>
         </w:r>
         <w:r>
           <w:rPr>
@@ -1492,7 +1490,7 @@
           <w:lang w:eastAsia="en-US" w:bidi="ar-SA"/>
         </w:rPr>
       </w:pPr>
-      <w:hyperlink w:anchor="_Toc100740924" w:history="1">
+      <w:hyperlink w:anchor="_Toc100793676" w:history="1">
         <w:r>
           <w:rPr>
             <w:rStyle w:val="Hyperlink"/>
@@ -1519,7 +1517,7 @@
             <w:noProof/>
             <w:webHidden/>
           </w:rPr>
-          <w:instrText xml:space="preserve"> PAGEREF _Toc100740924 \h </w:instrText>
+          <w:instrText xml:space="preserve"> PAGEREF _Toc100793676 \h </w:instrText>
         </w:r>
         <w:r>
           <w:rPr>
@@ -1563,7 +1561,7 @@
           <w:lang w:eastAsia="en-US" w:bidi="ar-SA"/>
         </w:rPr>
       </w:pPr>
-      <w:hyperlink w:anchor="_Toc100740925" w:history="1">
+      <w:hyperlink w:anchor="_Toc100793677" w:history="1">
         <w:r>
           <w:rPr>
             <w:rStyle w:val="Hyperlink"/>
@@ -1590,7 +1588,7 @@
             <w:noProof/>
             <w:webHidden/>
           </w:rPr>
-          <w:instrText xml:space="preserve"> PAGEREF _Toc100740925 \h </w:instrText>
+          <w:instrText xml:space="preserve"> PAGEREF _Toc100793677 \h </w:instrText>
         </w:r>
         <w:r>
           <w:rPr>
@@ -1635,7 +1633,7 @@
           <w:lang w:eastAsia="en-US" w:bidi="ar-SA"/>
         </w:rPr>
       </w:pPr>
-      <w:hyperlink w:anchor="_Toc100740926" w:history="1">
+      <w:hyperlink w:anchor="_Toc100793678" w:history="1">
         <w:r>
           <w:rPr>
             <w:rStyle w:val="Hyperlink"/>
@@ -1662,7 +1660,7 @@
             <w:noProof/>
             <w:webHidden/>
           </w:rPr>
-          <w:instrText xml:space="preserve"> PAGEREF _Toc100740926 \h </w:instrText>
+          <w:instrText xml:space="preserve"> PAGEREF _Toc100793678 \h </w:instrText>
         </w:r>
         <w:r>
           <w:rPr>
@@ -1706,7 +1704,7 @@
           <w:lang w:eastAsia="en-US" w:bidi="ar-SA"/>
         </w:rPr>
       </w:pPr>
-      <w:hyperlink w:anchor="_Toc100740927" w:history="1">
+      <w:hyperlink w:anchor="_Toc100793679" w:history="1">
         <w:r>
           <w:rPr>
             <w:rStyle w:val="Hyperlink"/>
@@ -1733,7 +1731,7 @@
             <w:noProof/>
             <w:webHidden/>
           </w:rPr>
-          <w:instrText xml:space="preserve"> PAGEREF _Toc100740927 \h </w:instrText>
+          <w:instrText xml:space="preserve"> PAGEREF _Toc100793679 \h </w:instrText>
         </w:r>
         <w:r>
           <w:rPr>
@@ -1778,7 +1776,7 @@
           <w:lang w:eastAsia="en-US" w:bidi="ar-SA"/>
         </w:rPr>
       </w:pPr>
-      <w:hyperlink w:anchor="_Toc100740928" w:history="1">
+      <w:hyperlink w:anchor="_Toc100793680" w:history="1">
         <w:r>
           <w:rPr>
             <w:rStyle w:val="Hyperlink"/>
@@ -1805,7 +1803,7 @@
             <w:noProof/>
             <w:webHidden/>
           </w:rPr>
-          <w:instrText xml:space="preserve"> PAGEREF _Toc100740928 \h </w:instrText>
+          <w:instrText xml:space="preserve"> PAGEREF _Toc100793680 \h </w:instrText>
         </w:r>
         <w:r>
           <w:rPr>
@@ -1850,7 +1848,7 @@
           <w:lang w:eastAsia="en-US" w:bidi="ar-SA"/>
         </w:rPr>
       </w:pPr>
-      <w:hyperlink w:anchor="_Toc100740929" w:history="1">
+      <w:hyperlink w:anchor="_Toc100793681" w:history="1">
         <w:r>
           <w:rPr>
             <w:rStyle w:val="Hyperlink"/>
@@ -1877,7 +1875,7 @@
             <w:noProof/>
             <w:webHidden/>
           </w:rPr>
-          <w:instrText xml:space="preserve"> PAGEREF _Toc100740929 \h </w:instrText>
+          <w:instrText xml:space="preserve"> PAGEREF _Toc100793681 \h </w:instrText>
         </w:r>
         <w:r>
           <w:rPr>
@@ -1921,7 +1919,7 @@
           <w:lang w:eastAsia="en-US" w:bidi="ar-SA"/>
         </w:rPr>
       </w:pPr>
-      <w:hyperlink w:anchor="_Toc100740930" w:history="1">
+      <w:hyperlink w:anchor="_Toc100793682" w:history="1">
         <w:r>
           <w:rPr>
             <w:rStyle w:val="Hyperlink"/>
@@ -1948,7 +1946,7 @@
             <w:noProof/>
             <w:webHidden/>
           </w:rPr>
-          <w:instrText xml:space="preserve"> PAGEREF _Toc100740930 \h </w:instrText>
+          <w:instrText xml:space="preserve"> PAGEREF _Toc100793682 \h </w:instrText>
         </w:r>
         <w:r>
           <w:rPr>
@@ -1993,7 +1991,7 @@
           <w:lang w:eastAsia="en-US" w:bidi="ar-SA"/>
         </w:rPr>
       </w:pPr>
-      <w:hyperlink w:anchor="_Toc100740931" w:history="1">
+      <w:hyperlink w:anchor="_Toc100793683" w:history="1">
         <w:r>
           <w:rPr>
             <w:rStyle w:val="Hyperlink"/>
@@ -2020,7 +2018,7 @@
             <w:noProof/>
             <w:webHidden/>
           </w:rPr>
-          <w:instrText xml:space="preserve"> PAGEREF _Toc100740931 \h </w:instrText>
+          <w:instrText xml:space="preserve"> PAGEREF _Toc100793683 \h </w:instrText>
         </w:r>
         <w:r>
           <w:rPr>
@@ -2065,7 +2063,7 @@
           <w:lang w:eastAsia="en-US" w:bidi="ar-SA"/>
         </w:rPr>
       </w:pPr>
-      <w:hyperlink w:anchor="_Toc100740932" w:history="1">
+      <w:hyperlink w:anchor="_Toc100793684" w:history="1">
         <w:r>
           <w:rPr>
             <w:rStyle w:val="Hyperlink"/>
@@ -2092,7 +2090,7 @@
             <w:noProof/>
             <w:webHidden/>
           </w:rPr>
-          <w:instrText xml:space="preserve"> PAGEREF _Toc100740932 \h </w:instrText>
+          <w:instrText xml:space="preserve"> PAGEREF _Toc100793684 \h </w:instrText>
         </w:r>
         <w:r>
           <w:rPr>
@@ -2136,7 +2134,7 @@
           <w:lang w:eastAsia="en-US" w:bidi="ar-SA"/>
         </w:rPr>
       </w:pPr>
-      <w:hyperlink w:anchor="_Toc100740933" w:history="1">
+      <w:hyperlink w:anchor="_Toc100793685" w:history="1">
         <w:r>
           <w:rPr>
             <w:rStyle w:val="Hyperlink"/>
@@ -2163,7 +2161,7 @@
             <w:noProof/>
             <w:webHidden/>
           </w:rPr>
-          <w:instrText xml:space="preserve"> PAGEREF _Toc100740933 \h </w:instrText>
+          <w:instrText xml:space="preserve"> PAGEREF _Toc100793685 \h </w:instrText>
         </w:r>
         <w:r>
           <w:rPr>
@@ -2207,7 +2205,7 @@
           <w:lang w:eastAsia="en-US" w:bidi="ar-SA"/>
         </w:rPr>
       </w:pPr>
-      <w:hyperlink w:anchor="_Toc100740934" w:history="1">
+      <w:hyperlink w:anchor="_Toc100793686" w:history="1">
         <w:r>
           <w:rPr>
             <w:rStyle w:val="Hyperlink"/>
@@ -2234,7 +2232,7 @@
             <w:noProof/>
             <w:webHidden/>
           </w:rPr>
-          <w:instrText xml:space="preserve"> PAGEREF _Toc100740934 \h </w:instrText>
+          <w:instrText xml:space="preserve"> PAGEREF _Toc100793686 \h </w:instrText>
         </w:r>
         <w:r>
           <w:rPr>
@@ -2278,7 +2276,7 @@
           <w:lang w:eastAsia="en-US" w:bidi="ar-SA"/>
         </w:rPr>
       </w:pPr>
-      <w:hyperlink w:anchor="_Toc100740935" w:history="1">
+      <w:hyperlink w:anchor="_Toc100793687" w:history="1">
         <w:r>
           <w:rPr>
             <w:rStyle w:val="Hyperlink"/>
@@ -2305,7 +2303,7 @@
             <w:noProof/>
             <w:webHidden/>
           </w:rPr>
-          <w:instrText xml:space="preserve"> PAGEREF _Toc100740935 \h </w:instrText>
+          <w:instrText xml:space="preserve"> PAGEREF _Toc100793687 \h </w:instrText>
         </w:r>
         <w:r>
           <w:rPr>
@@ -2343,220 +2341,220 @@
       <w:r>
         <w:fldChar w:fldCharType="end"/>
       </w:r>
-      <w:bookmarkStart w:id="1" w:name="_Toc100740907"/>
+      <w:bookmarkStart w:id="0" w:name="_Toc100793659"/>
       <w:r>
         <w:t>What</w:t>
       </w:r>
       <w:r>
         <w:t xml:space="preserve"> Is Babelfish Compass?</w:t>
       </w:r>
+      <w:bookmarkEnd w:id="0"/>
+    </w:p>
+    <w:p>
+      <w:pPr>
+        <w:pStyle w:val="BodyText"/>
+      </w:pPr>
+      <w:r>
+        <w:t>The Babelfish Compass tool (short for “</w:t>
+      </w:r>
+      <w:proofErr w:type="spellStart"/>
+      <w:r>
+        <w:rPr>
+          <w:b/>
+          <w:bCs/>
+        </w:rPr>
+        <w:t>COMP</w:t>
+      </w:r>
+      <w:r>
+        <w:t>atibility</w:t>
+      </w:r>
+      <w:proofErr w:type="spellEnd"/>
+      <w:r>
+        <w:t xml:space="preserve"> </w:t>
+      </w:r>
+      <w:proofErr w:type="spellStart"/>
+      <w:r>
+        <w:rPr>
+          <w:b/>
+          <w:bCs/>
+        </w:rPr>
+        <w:t>ASS</w:t>
+      </w:r>
+      <w:r>
+        <w:t>essment</w:t>
+      </w:r>
+      <w:proofErr w:type="spellEnd"/>
+      <w:r>
+        <w:t xml:space="preserve">”) analyzes SQL/DDL code for one or more Microsoft SQL Server databases to identify the SQL features which are not compatible with </w:t>
+      </w:r>
+      <w:r>
+        <w:t>Babelfish for PostgreSQL</w:t>
+      </w:r>
+      <w:r>
+        <w:t>.</w:t>
+      </w:r>
+      <w:r>
+        <w:t xml:space="preserve"> </w:t>
+      </w:r>
+    </w:p>
+    <w:p>
+      <w:pPr>
+        <w:pStyle w:val="BodyText"/>
+      </w:pPr>
+      <w:r>
+        <w:t>You</w:t>
+      </w:r>
+      <w:r>
+        <w:t xml:space="preserve"> </w:t>
+      </w:r>
+      <w:r>
+        <w:t xml:space="preserve">can use Babelfish Compass to analyze </w:t>
+      </w:r>
+      <w:r>
+        <w:t xml:space="preserve">the SQL/DDL code for </w:t>
+      </w:r>
+      <w:r>
+        <w:t>your</w:t>
+      </w:r>
+      <w:r>
+        <w:t xml:space="preserve"> current</w:t>
+      </w:r>
+      <w:r>
+        <w:t xml:space="preserve"> SQL Server-based application</w:t>
+      </w:r>
+      <w:r>
+        <w:t>s</w:t>
+      </w:r>
+      <w:r>
+        <w:t xml:space="preserve"> for compatibility</w:t>
+      </w:r>
+      <w:r>
+        <w:t xml:space="preserve"> </w:t>
+      </w:r>
+      <w:r>
+        <w:t>with Babelfish</w:t>
+      </w:r>
+      <w:r>
+        <w:t xml:space="preserve">. The purpose of </w:t>
+      </w:r>
+      <w:r>
+        <w:t>this</w:t>
+      </w:r>
+      <w:r>
+        <w:t xml:space="preserve"> analysis is </w:t>
+      </w:r>
+      <w:r>
+        <w:t xml:space="preserve">to </w:t>
+      </w:r>
+      <w:r>
+        <w:t xml:space="preserve">gather information so you can make </w:t>
+      </w:r>
+      <w:r>
+        <w:t>a</w:t>
+      </w:r>
+      <w:r>
+        <w:t xml:space="preserve"> </w:t>
+      </w:r>
+      <w:r>
+        <w:t>Go/No</w:t>
+      </w:r>
+      <w:r>
+        <w:t xml:space="preserve"> </w:t>
+      </w:r>
+      <w:r>
+        <w:t xml:space="preserve">Go decision </w:t>
+      </w:r>
+      <w:r>
+        <w:t xml:space="preserve">about starting a </w:t>
+      </w:r>
+      <w:r>
+        <w:t>migration</w:t>
+      </w:r>
+      <w:r>
+        <w:t xml:space="preserve"> project</w:t>
+      </w:r>
+      <w:r>
+        <w:t xml:space="preserve"> from SQL Server </w:t>
+      </w:r>
+      <w:r>
+        <w:t>to Babelfish</w:t>
+      </w:r>
+      <w:r>
+        <w:t xml:space="preserve">. For this purpose, Babelfish Compass produces an assessment report which </w:t>
+      </w:r>
+      <w:r>
+        <w:t xml:space="preserve">lists -in great detail- all </w:t>
+      </w:r>
+      <w:r>
+        <w:t xml:space="preserve">of the </w:t>
+      </w:r>
+      <w:r>
+        <w:t xml:space="preserve">SQL features found in </w:t>
+      </w:r>
+      <w:r>
+        <w:t>your</w:t>
+      </w:r>
+      <w:r>
+        <w:t xml:space="preserve"> SQL/DDL code, and whether or not these are supported by the latest version of Babelfish. </w:t>
+      </w:r>
+    </w:p>
+    <w:p>
+      <w:pPr>
+        <w:pStyle w:val="BodyText"/>
+      </w:pPr>
+      <w:r>
+        <w:t xml:space="preserve">A new version of Babelfish Compass </w:t>
+      </w:r>
+      <w:r>
+        <w:t xml:space="preserve">will be available as part of </w:t>
+      </w:r>
+      <w:r>
+        <w:t>each</w:t>
+      </w:r>
+      <w:r>
+        <w:t xml:space="preserve"> Babelfish release containing new or changed functionality.</w:t>
+      </w:r>
+    </w:p>
+    <w:p>
+      <w:pPr>
+        <w:pStyle w:val="BodyText"/>
+      </w:pPr>
+      <w:r>
+        <w:t xml:space="preserve">Note that Babelfish Compass is a stand-alone, on-premises tool. While </w:t>
+      </w:r>
+      <w:r>
+        <w:t xml:space="preserve">Babelfish Compass is part of the Babelfish product, it is technically separate from </w:t>
+      </w:r>
+      <w:r>
+        <w:t xml:space="preserve">Babelfish itself as well as from </w:t>
+      </w:r>
+      <w:r>
+        <w:t xml:space="preserve">the Babelfish code, and is located in a separate </w:t>
+      </w:r>
+      <w:r>
+        <w:t>GitHub</w:t>
+      </w:r>
+      <w:r>
+        <w:t xml:space="preserve"> repository. </w:t>
+      </w:r>
+      <w:r>
+        <w:t xml:space="preserve"> </w:t>
+      </w:r>
+    </w:p>
+    <w:p>
+      <w:pPr>
+        <w:pStyle w:val="BodyText"/>
+      </w:pPr>
+    </w:p>
+    <w:p>
+      <w:pPr>
+        <w:pStyle w:val="Heading1"/>
+      </w:pPr>
+      <w:bookmarkStart w:id="1" w:name="_Toc100793660"/>
+      <w:r>
+        <w:t>Compatibility with Babelfish for PostgreSQL</w:t>
+      </w:r>
       <w:bookmarkEnd w:id="1"/>
-    </w:p>
-    <w:p>
-      <w:pPr>
-        <w:pStyle w:val="BodyText"/>
-      </w:pPr>
-      <w:r>
-        <w:t>The Babelfish Compass tool (short for “</w:t>
-      </w:r>
-      <w:proofErr w:type="spellStart"/>
-      <w:r>
-        <w:rPr>
-          <w:b/>
-          <w:bCs/>
-        </w:rPr>
-        <w:t>COMP</w:t>
-      </w:r>
-      <w:r>
-        <w:t>atibility</w:t>
-      </w:r>
-      <w:proofErr w:type="spellEnd"/>
-      <w:r>
-        <w:t xml:space="preserve"> </w:t>
-      </w:r>
-      <w:proofErr w:type="spellStart"/>
-      <w:r>
-        <w:rPr>
-          <w:b/>
-          <w:bCs/>
-        </w:rPr>
-        <w:t>ASS</w:t>
-      </w:r>
-      <w:r>
-        <w:t>essment</w:t>
-      </w:r>
-      <w:proofErr w:type="spellEnd"/>
-      <w:r>
-        <w:t xml:space="preserve">”) analyzes SQL/DDL code for one or more Microsoft SQL Server databases to identify the SQL features which are not compatible with </w:t>
-      </w:r>
-      <w:r>
-        <w:t>Babelfish for PostgreSQL</w:t>
-      </w:r>
-      <w:r>
-        <w:t>.</w:t>
-      </w:r>
-      <w:r>
-        <w:t xml:space="preserve"> </w:t>
-      </w:r>
-    </w:p>
-    <w:p>
-      <w:pPr>
-        <w:pStyle w:val="BodyText"/>
-      </w:pPr>
-      <w:r>
-        <w:t>You</w:t>
-      </w:r>
-      <w:r>
-        <w:t xml:space="preserve"> </w:t>
-      </w:r>
-      <w:r>
-        <w:t xml:space="preserve">can use Babelfish Compass to analyze </w:t>
-      </w:r>
-      <w:r>
-        <w:t xml:space="preserve">the SQL/DDL code for </w:t>
-      </w:r>
-      <w:r>
-        <w:t>your</w:t>
-      </w:r>
-      <w:r>
-        <w:t xml:space="preserve"> current</w:t>
-      </w:r>
-      <w:r>
-        <w:t xml:space="preserve"> SQL Server-based application</w:t>
-      </w:r>
-      <w:r>
-        <w:t>s</w:t>
-      </w:r>
-      <w:r>
-        <w:t xml:space="preserve"> for compatibility</w:t>
-      </w:r>
-      <w:r>
-        <w:t xml:space="preserve"> </w:t>
-      </w:r>
-      <w:r>
-        <w:t>with Babelfish</w:t>
-      </w:r>
-      <w:r>
-        <w:t xml:space="preserve">. The purpose of </w:t>
-      </w:r>
-      <w:r>
-        <w:t>this</w:t>
-      </w:r>
-      <w:r>
-        <w:t xml:space="preserve"> analysis is </w:t>
-      </w:r>
-      <w:r>
-        <w:t xml:space="preserve">to </w:t>
-      </w:r>
-      <w:r>
-        <w:t xml:space="preserve">gather information so you can make </w:t>
-      </w:r>
-      <w:r>
-        <w:t>a</w:t>
-      </w:r>
-      <w:r>
-        <w:t xml:space="preserve"> </w:t>
-      </w:r>
-      <w:r>
-        <w:t>Go/No</w:t>
-      </w:r>
-      <w:r>
-        <w:t xml:space="preserve"> </w:t>
-      </w:r>
-      <w:r>
-        <w:t xml:space="preserve">Go decision </w:t>
-      </w:r>
-      <w:r>
-        <w:t xml:space="preserve">about starting a </w:t>
-      </w:r>
-      <w:r>
-        <w:t>migration</w:t>
-      </w:r>
-      <w:r>
-        <w:t xml:space="preserve"> project</w:t>
-      </w:r>
-      <w:r>
-        <w:t xml:space="preserve"> from SQL Server </w:t>
-      </w:r>
-      <w:r>
-        <w:t>to Babelfish</w:t>
-      </w:r>
-      <w:r>
-        <w:t xml:space="preserve">. For this purpose, Babelfish Compass produces an assessment report which </w:t>
-      </w:r>
-      <w:r>
-        <w:t xml:space="preserve">lists -in great detail- all </w:t>
-      </w:r>
-      <w:r>
-        <w:t xml:space="preserve">of the </w:t>
-      </w:r>
-      <w:r>
-        <w:t xml:space="preserve">SQL features found in </w:t>
-      </w:r>
-      <w:r>
-        <w:t>your</w:t>
-      </w:r>
-      <w:r>
-        <w:t xml:space="preserve"> SQL/DDL code, and whether or not these are supported by the latest version of Babelfish. </w:t>
-      </w:r>
-    </w:p>
-    <w:p>
-      <w:pPr>
-        <w:pStyle w:val="BodyText"/>
-      </w:pPr>
-      <w:r>
-        <w:t xml:space="preserve">A new version of Babelfish Compass </w:t>
-      </w:r>
-      <w:r>
-        <w:t xml:space="preserve">will be available as part of </w:t>
-      </w:r>
-      <w:r>
-        <w:t>each</w:t>
-      </w:r>
-      <w:r>
-        <w:t xml:space="preserve"> Babelfish release containing new or changed functionality.</w:t>
-      </w:r>
-    </w:p>
-    <w:p>
-      <w:pPr>
-        <w:pStyle w:val="BodyText"/>
-      </w:pPr>
-      <w:r>
-        <w:t xml:space="preserve">Note that Babelfish Compass is a stand-alone, on-premises tool. While </w:t>
-      </w:r>
-      <w:r>
-        <w:t xml:space="preserve">Babelfish Compass is part of the Babelfish product, it is technically separate from </w:t>
-      </w:r>
-      <w:r>
-        <w:t xml:space="preserve">Babelfish itself as well as from </w:t>
-      </w:r>
-      <w:r>
-        <w:t xml:space="preserve">the Babelfish code, and is located in a separate </w:t>
-      </w:r>
-      <w:r>
-        <w:t>GitHub</w:t>
-      </w:r>
-      <w:r>
-        <w:t xml:space="preserve"> repository. </w:t>
-      </w:r>
-      <w:r>
-        <w:t xml:space="preserve"> </w:t>
-      </w:r>
-    </w:p>
-    <w:p>
-      <w:pPr>
-        <w:pStyle w:val="BodyText"/>
-      </w:pPr>
-    </w:p>
-    <w:p>
-      <w:pPr>
-        <w:pStyle w:val="Heading1"/>
-      </w:pPr>
-      <w:bookmarkStart w:id="2" w:name="_Toc100740908"/>
-      <w:r>
-        <w:t>Compatibility with Babelfish for PostgreSQL</w:t>
-      </w:r>
-      <w:bookmarkEnd w:id="2"/>
     </w:p>
     <w:p>
       <w:pPr>
@@ -2608,7 +2606,7 @@
       </w:tblPr>
       <w:tblGrid>
         <w:gridCol w:w="2972"/>
-        <w:gridCol w:w="2410"/>
+        <w:gridCol w:w="4253"/>
       </w:tblGrid>
       <w:tr>
         <w:tc>
@@ -2632,7 +2630,7 @@
         </w:tc>
         <w:tc>
           <w:tcPr>
-            <w:tcW w:w="2410" w:type="dxa"/>
+            <w:tcW w:w="4253" w:type="dxa"/>
           </w:tcPr>
           <w:p>
             <w:pPr>
@@ -2645,7 +2643,47 @@
               <w:rPr>
                 <w:b/>
               </w:rPr>
+              <w:t xml:space="preserve">Support for </w:t>
+            </w:r>
+            <w:r>
+              <w:rPr>
+                <w:b/>
+              </w:rPr>
               <w:t>Babelfish version</w:t>
+            </w:r>
+          </w:p>
+        </w:tc>
+      </w:tr>
+      <w:tr>
+        <w:tc>
+          <w:tcPr>
+            <w:tcW w:w="2972" w:type="dxa"/>
+          </w:tcPr>
+          <w:p>
+            <w:pPr>
+              <w:pStyle w:val="BodyText"/>
+            </w:pPr>
+            <w:r>
+              <w:t>2022-0</w:t>
+            </w:r>
+            <w:r>
+              <w:t>4</w:t>
+            </w:r>
+          </w:p>
+        </w:tc>
+        <w:tc>
+          <w:tcPr>
+            <w:tcW w:w="4253" w:type="dxa"/>
+          </w:tcPr>
+          <w:p>
+            <w:pPr>
+              <w:pStyle w:val="BodyText"/>
+            </w:pPr>
+            <w:r>
+              <w:t xml:space="preserve">1.2.1, </w:t>
+            </w:r>
+            <w:r>
+              <w:t>1.2.0, 1.1.0, 1.0.0</w:t>
             </w:r>
           </w:p>
         </w:tc>
@@ -2666,7 +2704,7 @@
         </w:tc>
         <w:tc>
           <w:tcPr>
-            <w:tcW w:w="2410" w:type="dxa"/>
+            <w:tcW w:w="4253" w:type="dxa"/>
           </w:tcPr>
           <w:p>
             <w:pPr>
@@ -2694,7 +2732,7 @@
         </w:tc>
         <w:tc>
           <w:tcPr>
-            <w:tcW w:w="2410" w:type="dxa"/>
+            <w:tcW w:w="4253" w:type="dxa"/>
           </w:tcPr>
           <w:p>
             <w:pPr>
@@ -2722,7 +2760,7 @@
         </w:tc>
         <w:tc>
           <w:tcPr>
-            <w:tcW w:w="2410" w:type="dxa"/>
+            <w:tcW w:w="4253" w:type="dxa"/>
           </w:tcPr>
           <w:p>
             <w:pPr>
@@ -2750,7 +2788,7 @@
         </w:tc>
         <w:tc>
           <w:tcPr>
-            <w:tcW w:w="2410" w:type="dxa"/>
+            <w:tcW w:w="4253" w:type="dxa"/>
           </w:tcPr>
           <w:p>
             <w:pPr>
@@ -2779,13 +2817,28 @@
         <w:rPr>
           <w:rFonts w:asciiTheme="minorHAnsi" w:hAnsiTheme="minorHAnsi" w:cstheme="minorHAnsi"/>
         </w:rPr>
-        <w:t>In February 2022, Babelfish Compass changed to a different version numbering schema</w:t>
-      </w:r>
+        <w:t xml:space="preserve">In February 2022, Babelfish Compass changed to a </w:t>
+      </w:r>
+      <w:bookmarkStart w:id="2" w:name="_GoBack"/>
+      <w:bookmarkEnd w:id="2"/>
       <w:r>
         <w:rPr>
           <w:rFonts w:asciiTheme="minorHAnsi" w:hAnsiTheme="minorHAnsi" w:cstheme="minorHAnsi"/>
         </w:rPr>
-        <w:t xml:space="preserve"> (YYYY-MM) to avoid confusion with Babelfish version numbers. Compass version 1.2 was followed by version 2022-02.</w:t>
+        <w:t>different version numbering schema</w:t>
+      </w:r>
+      <w:r>
+        <w:rPr>
+          <w:rFonts w:asciiTheme="minorHAnsi" w:hAnsiTheme="minorHAnsi" w:cstheme="minorHAnsi"/>
+        </w:rPr>
+        <w:t xml:space="preserve"> (YYYY-MM) to </w:t>
+      </w:r>
+      <w:r>
+        <w:rPr>
+          <w:rFonts w:asciiTheme="minorHAnsi" w:hAnsiTheme="minorHAnsi" w:cstheme="minorHAnsi"/>
+        </w:rPr>
+        <w:lastRenderedPageBreak/>
+        <w:t>avoid confusion with Babelfish version numbers. Compass version 1.2 was followed by version 2022-02.</w:t>
       </w:r>
     </w:p>
     <w:p/>
@@ -2793,7 +2846,7 @@
       <w:pPr>
         <w:pStyle w:val="Heading1"/>
       </w:pPr>
-      <w:bookmarkStart w:id="3" w:name="_Toc100740909"/>
+      <w:bookmarkStart w:id="3" w:name="_Toc100793661"/>
       <w:r>
         <w:t>Installing Babelfish</w:t>
       </w:r>
@@ -2812,7 +2865,7 @@
       <w:pPr>
         <w:pStyle w:val="Heading2"/>
       </w:pPr>
-      <w:bookmarkStart w:id="4" w:name="_Toc100740910"/>
+      <w:bookmarkStart w:id="4" w:name="_Toc100793662"/>
       <w:r>
         <w:t>Prerequisites</w:t>
       </w:r>
@@ -2934,7 +2987,7 @@
       <w:pPr>
         <w:pStyle w:val="Heading2"/>
       </w:pPr>
-      <w:bookmarkStart w:id="5" w:name="_Toc100740911"/>
+      <w:bookmarkStart w:id="5" w:name="_Toc100793663"/>
       <w:r>
         <w:t>Downloading Babelfish Compass</w:t>
       </w:r>
@@ -3078,7 +3131,7 @@
       <w:pPr>
         <w:pStyle w:val="Heading2"/>
       </w:pPr>
-      <w:bookmarkStart w:id="6" w:name="_Toc100740912"/>
+      <w:bookmarkStart w:id="6" w:name="_Toc100793664"/>
       <w:r>
         <w:t>Install</w:t>
       </w:r>
@@ -3307,6 +3360,7 @@
         </w:numPr>
       </w:pPr>
       <w:r>
+        <w:lastRenderedPageBreak/>
         <w:t xml:space="preserve">Unzip this file so that the contents are placed in </w:t>
       </w:r>
       <w:r>
@@ -3361,7 +3415,6 @@
         </w:numPr>
       </w:pPr>
       <w:r>
-        <w:lastRenderedPageBreak/>
         <w:t xml:space="preserve">Do not install </w:t>
       </w:r>
       <w:r>
@@ -3586,7 +3639,7 @@
       <w:pPr>
         <w:pStyle w:val="Heading1"/>
       </w:pPr>
-      <w:bookmarkStart w:id="8" w:name="_Toc100740913"/>
+      <w:bookmarkStart w:id="8" w:name="_Toc100793665"/>
       <w:r>
         <w:t>Running Babelfish Compass</w:t>
       </w:r>
@@ -4044,6 +4097,7 @@
         </w:numPr>
       </w:pPr>
       <w:r>
+        <w:lastRenderedPageBreak/>
         <w:t>Print t</w:t>
       </w:r>
       <w:r>
@@ -4070,7 +4124,6 @@
         </w:rPr>
       </w:pPr>
       <w:r>
-        <w:lastRenderedPageBreak/>
         <w:t>There are m</w:t>
       </w:r>
       <w:r>
@@ -4154,7 +4207,7 @@
       <w:pPr>
         <w:pStyle w:val="Heading1"/>
       </w:pPr>
-      <w:bookmarkStart w:id="9" w:name="_Toc100740914"/>
+      <w:bookmarkStart w:id="9" w:name="_Toc100793666"/>
       <w:r>
         <w:t>Running Babelfish Compass</w:t>
       </w:r>
@@ -4693,8 +4746,9 @@
       <w:pPr>
         <w:pStyle w:val="Heading1"/>
       </w:pPr>
-      <w:bookmarkStart w:id="10" w:name="_Toc100740915"/>
-      <w:r>
+      <w:bookmarkStart w:id="10" w:name="_Toc100793667"/>
+      <w:r>
+        <w:lastRenderedPageBreak/>
         <w:t>Reports, applications</w:t>
       </w:r>
       <w:r>
@@ -4728,11 +4782,7 @@
         <w:t>The</w:t>
       </w:r>
       <w:r>
-        <w:t xml:space="preserve"> report is the result of analyzing one or more SQL/DDL scripts. In the simplest case, a single SQL/DDL script is </w:t>
-      </w:r>
-      <w:r>
-        <w:lastRenderedPageBreak/>
-        <w:t xml:space="preserve">analyzed. </w:t>
+        <w:t xml:space="preserve"> report is the result of analyzing one or more SQL/DDL scripts. In the simplest case, a single SQL/DDL script is analyzed. </w:t>
       </w:r>
       <w:r>
         <w:t>Babelfish Compass also supports c</w:t>
@@ -5414,7 +5464,7 @@
         <w:pStyle w:val="Heading2"/>
       </w:pPr>
       <w:bookmarkStart w:id="11" w:name="_Ref88921258"/>
-      <w:bookmarkStart w:id="12" w:name="_Toc100740916"/>
+      <w:bookmarkStart w:id="12" w:name="_Toc100793668"/>
       <w:r>
         <w:t xml:space="preserve">Report </w:t>
       </w:r>
@@ -5536,6 +5586,7 @@
         <w:rPr>
           <w:b/>
         </w:rPr>
+        <w:lastRenderedPageBreak/>
         <w:t>/home/</w:t>
       </w:r>
       <w:r>
@@ -5682,7 +5733,6 @@
         <w:pStyle w:val="BodyText"/>
       </w:pPr>
       <w:r>
-        <w:lastRenderedPageBreak/>
         <w:t xml:space="preserve">Technically, the location of the report root directory is determined by the value of </w:t>
       </w:r>
       <w:proofErr w:type="spellStart"/>
@@ -5740,7 +5790,7 @@
       </w:pPr>
       <w:bookmarkStart w:id="13" w:name="_Ref88886795"/>
       <w:bookmarkStart w:id="14" w:name="_Hlk85191248"/>
-      <w:bookmarkStart w:id="15" w:name="_Toc100740917"/>
+      <w:bookmarkStart w:id="15" w:name="_Toc100793669"/>
       <w:r>
         <w:t>Specifying the</w:t>
       </w:r>
@@ -5882,7 +5932,7 @@
       </w:pPr>
       <w:bookmarkStart w:id="16" w:name="_Ref88837155"/>
       <w:bookmarkStart w:id="17" w:name="_Ref88883626"/>
-      <w:bookmarkStart w:id="18" w:name="_Toc100740918"/>
+      <w:bookmarkStart w:id="18" w:name="_Toc100793670"/>
       <w:r>
         <w:t>Command-line options</w:t>
       </w:r>
@@ -6136,6 +6186,7 @@
           <w:sz w:val="24"/>
           <w:szCs w:val="24"/>
         </w:rPr>
+        <w:lastRenderedPageBreak/>
         <w:t>-</w:t>
       </w:r>
       <w:proofErr w:type="spellStart"/>
@@ -6377,7 +6428,6 @@
         <w:rPr>
           <w:b/>
         </w:rPr>
-        <w:lastRenderedPageBreak/>
         <w:t>-replace</w:t>
       </w:r>
       <w:r>
@@ -7520,6 +7570,7 @@
         <w:rPr>
           <w:b/>
         </w:rPr>
+        <w:lastRenderedPageBreak/>
         <w:t>apps</w:t>
       </w:r>
       <w:r>
@@ -7583,7 +7634,6 @@
         <w:rPr>
           <w:b/>
         </w:rPr>
-        <w:lastRenderedPageBreak/>
         <w:t>batchnr</w:t>
       </w:r>
       <w:proofErr w:type="spellEnd"/>
@@ -8194,8 +8244,9 @@
         <w:pStyle w:val="Heading2"/>
       </w:pPr>
       <w:bookmarkStart w:id="19" w:name="_Ref88887309"/>
-      <w:bookmarkStart w:id="20" w:name="_Toc100740919"/>
-      <w:r>
+      <w:bookmarkStart w:id="20" w:name="_Toc100793671"/>
+      <w:r>
+        <w:lastRenderedPageBreak/>
         <w:t>Examples</w:t>
       </w:r>
       <w:bookmarkEnd w:id="19"/>
@@ -8351,7 +8402,6 @@
         <w:pStyle w:val="BodyText"/>
       </w:pPr>
       <w:r>
-        <w:lastRenderedPageBreak/>
         <w:t xml:space="preserve">Generate a report for applications </w:t>
       </w:r>
       <w:r>
@@ -8859,7 +8909,7 @@
       <w:pPr>
         <w:pStyle w:val="Heading1"/>
       </w:pPr>
-      <w:bookmarkStart w:id="21" w:name="_Toc100740920"/>
+      <w:bookmarkStart w:id="21" w:name="_Toc100793672"/>
       <w:r>
         <w:t>Automatic rewriting of unsupported features</w:t>
       </w:r>
@@ -8900,6 +8950,7 @@
         </w:numPr>
       </w:pPr>
       <w:r>
+        <w:lastRenderedPageBreak/>
         <w:t xml:space="preserve">When not specifying the </w:t>
       </w:r>
       <w:r>
@@ -8997,11 +9048,7 @@
       </w:r>
       <w:r>
         <w:br/>
-        <w:t xml:space="preserve">The assessment report will contain a section with the specific rewritten features. </w:t>
-      </w:r>
-      <w:r>
-        <w:lastRenderedPageBreak/>
-        <w:t xml:space="preserve">When </w:t>
+        <w:t xml:space="preserve">The assessment report will contain a section with the specific rewritten features. When </w:t>
       </w:r>
       <w:r>
         <w:rPr>
@@ -9093,7 +9140,7 @@
       <w:pPr>
         <w:pStyle w:val="Heading1"/>
       </w:pPr>
-      <w:bookmarkStart w:id="22" w:name="_Toc100740921"/>
+      <w:bookmarkStart w:id="22" w:name="_Toc100793673"/>
       <w:r>
         <w:lastRenderedPageBreak/>
         <w:t>File handling</w:t>
@@ -9428,7 +9475,7 @@
       <w:pPr>
         <w:pStyle w:val="Heading1"/>
       </w:pPr>
-      <w:bookmarkStart w:id="24" w:name="_Toc100740922"/>
+      <w:bookmarkStart w:id="24" w:name="_Toc100793674"/>
       <w:r>
         <w:lastRenderedPageBreak/>
         <w:t>The BabelfishFeatures.cfg file</w:t>
@@ -9564,7 +9611,7 @@
       <w:pPr>
         <w:pStyle w:val="BodyText"/>
       </w:pPr>
-      <w:bookmarkStart w:id="25" w:name="_Toc100740923"/>
+      <w:bookmarkStart w:id="25" w:name="_Toc100793675"/>
       <w:r>
         <w:rPr>
           <w:rStyle w:val="Heading2Char"/>
@@ -9789,7 +9836,7 @@
       <w:pPr>
         <w:pStyle w:val="Heading2"/>
       </w:pPr>
-      <w:bookmarkStart w:id="26" w:name="_Toc100740924"/>
+      <w:bookmarkStart w:id="26" w:name="_Toc100793676"/>
       <w:r>
         <w:t>Example</w:t>
       </w:r>
@@ -10069,7 +10116,7 @@
       <w:pPr>
         <w:pStyle w:val="Heading1"/>
       </w:pPr>
-      <w:bookmarkStart w:id="27" w:name="_Toc100740925"/>
+      <w:bookmarkStart w:id="27" w:name="_Toc100793677"/>
       <w:r>
         <w:t>The Babelfish</w:t>
       </w:r>
@@ -11121,7 +11168,7 @@
       <w:pPr>
         <w:pStyle w:val="Heading2"/>
       </w:pPr>
-      <w:bookmarkStart w:id="28" w:name="_Toc100740926"/>
+      <w:bookmarkStart w:id="28" w:name="_Toc100793678"/>
       <w:r>
         <w:t>Example: o</w:t>
       </w:r>
@@ -11547,7 +11594,7 @@
         <w:pStyle w:val="Heading1"/>
       </w:pPr>
       <w:bookmarkStart w:id="29" w:name="_Ref88887986"/>
-      <w:bookmarkStart w:id="30" w:name="_Toc100740927"/>
+      <w:bookmarkStart w:id="30" w:name="_Toc100793679"/>
       <w:r>
         <w:lastRenderedPageBreak/>
         <w:t>Using -</w:t>
@@ -11939,7 +11986,7 @@
       <w:pPr>
         <w:pStyle w:val="Heading2"/>
       </w:pPr>
-      <w:bookmarkStart w:id="31" w:name="_Toc100740928"/>
+      <w:bookmarkStart w:id="31" w:name="_Toc100793680"/>
       <w:r>
         <w:lastRenderedPageBreak/>
         <w:t>Schema for imported items</w:t>
@@ -12940,7 +12987,7 @@
       <w:pPr>
         <w:pStyle w:val="Heading2"/>
       </w:pPr>
-      <w:bookmarkStart w:id="32" w:name="_Toc100740929"/>
+      <w:bookmarkStart w:id="32" w:name="_Toc100793681"/>
       <w:r>
         <w:t>Example query</w:t>
       </w:r>
@@ -13455,7 +13502,7 @@
       <w:pPr>
         <w:pStyle w:val="Heading1"/>
       </w:pPr>
-      <w:bookmarkStart w:id="33" w:name="_Toc100740930"/>
+      <w:bookmarkStart w:id="33" w:name="_Toc100793682"/>
       <w:r>
         <w:lastRenderedPageBreak/>
         <w:t>Security</w:t>
@@ -13550,7 +13597,7 @@
       <w:pPr>
         <w:pStyle w:val="Heading2"/>
       </w:pPr>
-      <w:bookmarkStart w:id="34" w:name="_Toc100740931"/>
+      <w:bookmarkStart w:id="34" w:name="_Toc100793683"/>
       <w:r>
         <w:t>The</w:t>
       </w:r>
@@ -13875,7 +13922,7 @@
         <w:pStyle w:val="Heading2"/>
       </w:pPr>
       <w:bookmarkStart w:id="35" w:name="_Automatic_update_check"/>
-      <w:bookmarkStart w:id="36" w:name="_Toc100740932"/>
+      <w:bookmarkStart w:id="36" w:name="_Toc100793684"/>
       <w:bookmarkEnd w:id="35"/>
       <w:r>
         <w:t>Automatic update check</w:t>
@@ -13938,7 +13985,7 @@
       <w:pPr>
         <w:pStyle w:val="Heading1"/>
       </w:pPr>
-      <w:bookmarkStart w:id="37" w:name="_Toc100740933"/>
+      <w:bookmarkStart w:id="37" w:name="_Toc100793685"/>
       <w:r>
         <w:lastRenderedPageBreak/>
         <w:t xml:space="preserve">Using Babelfish Compass </w:t>
@@ -14588,7 +14635,7 @@
       <w:pPr>
         <w:pStyle w:val="Heading1"/>
       </w:pPr>
-      <w:bookmarkStart w:id="38" w:name="_Toc100740934"/>
+      <w:bookmarkStart w:id="38" w:name="_Toc100793686"/>
       <w:r>
         <w:lastRenderedPageBreak/>
         <w:t>Troubleshooting</w:t>
@@ -14818,7 +14865,7 @@
       <w:pPr>
         <w:pStyle w:val="Heading1"/>
       </w:pPr>
-      <w:bookmarkStart w:id="39" w:name="_Toc100740935"/>
+      <w:bookmarkStart w:id="39" w:name="_Toc100793687"/>
       <w:r>
         <w:t>Licensing</w:t>
       </w:r>
@@ -19561,7 +19608,7 @@
 </file>
 
 <file path=customXml/itemProps1.xml><?xml version="1.0" encoding="utf-8"?>
-<ds:datastoreItem xmlns:ds="http://schemas.openxmlformats.org/officeDocument/2006/customXml" ds:itemID="{0E616CB4-E694-4BD0-9220-D56118049676}">
+<ds:datastoreItem xmlns:ds="http://schemas.openxmlformats.org/officeDocument/2006/customXml" ds:itemID="{6D212BDA-64E9-4144-9DFF-28847818FE47}">
   <ds:schemaRefs>
     <ds:schemaRef ds:uri="http://schemas.openxmlformats.org/officeDocument/2006/bibliography"/>
   </ds:schemaRefs>

</xml_diff>

<commit_message>
2022-06: support for v.2.1.0 and 1.3.0
</commit_message>
<xml_diff>
--- a/BabelfishCompass_UserGuide.docx
+++ b/BabelfishCompass_UserGuide.docx
@@ -10,6 +10,7 @@
           <w:szCs w:val="48"/>
         </w:rPr>
       </w:pPr>
+      <w:bookmarkStart w:id="0" w:name="_GoBack"/>
       <w:r>
         <w:rPr>
           <w:rFonts w:cstheme="minorHAnsi"/>
@@ -42,7 +43,48 @@
         <w:pStyle w:val="BodyText"/>
       </w:pPr>
       <w:r>
-        <w:t xml:space="preserve">Apr-2022: v.2022-04: added automatic </w:t>
+        <w:t>Jun-2022</w:t>
+      </w:r>
+      <w:r>
+        <w:tab/>
+      </w:r>
+      <w:r>
+        <w:t xml:space="preserve">v.2022-06: added </w:t>
+      </w:r>
+      <w:r>
+        <w:rPr>
+          <w:b/>
+        </w:rPr>
+        <w:t>-</w:t>
+      </w:r>
+      <w:proofErr w:type="spellStart"/>
+      <w:r>
+        <w:rPr>
+          <w:b/>
+        </w:rPr>
+        <w:t>pgimporttable</w:t>
+      </w:r>
+      <w:proofErr w:type="spellEnd"/>
+      <w:r>
+        <w:rPr>
+          <w:b/>
+        </w:rPr>
+        <w:t xml:space="preserve"> </w:t>
+      </w:r>
+      <w:r>
+        <w:t>option</w:t>
+      </w:r>
+      <w:r>
+        <w:br/>
+      </w:r>
+      <w:r>
+        <w:t>Apr-2022</w:t>
+      </w:r>
+      <w:r>
+        <w:tab/>
+      </w:r>
+      <w:r>
+        <w:t xml:space="preserve">v.2022-04: added automatic </w:t>
       </w:r>
       <w:r>
         <w:t>check for new Compass version</w:t>
@@ -75,7 +117,13 @@
       </w:r>
       <w:r>
         <w:br/>
-        <w:t xml:space="preserve">Mar-2022: v.2022-03: added </w:t>
+        <w:t>Mar-2022</w:t>
+      </w:r>
+      <w:r>
+        <w:tab/>
+      </w:r>
+      <w:r>
+        <w:t xml:space="preserve">v.2022-03: added </w:t>
       </w:r>
       <w:r>
         <w:rPr>
@@ -108,13 +156,25 @@
         <w:br/>
       </w:r>
       <w:r>
-        <w:t>Feb-2022: v.2022-02: new Compass version numbering</w:t>
+        <w:t>Feb-2022</w:t>
+      </w:r>
+      <w:r>
+        <w:tab/>
+      </w:r>
+      <w:r>
+        <w:t>v.2022-02: new Compass version numbering</w:t>
       </w:r>
       <w:r>
         <w:br/>
       </w:r>
       <w:r>
-        <w:t>Jan-2022: added compatibility matrix with Babelfish</w:t>
+        <w:t>Jan-2022</w:t>
+      </w:r>
+      <w:r>
+        <w:tab/>
+      </w:r>
+      <w:r>
+        <w:t>added compatibility matrix with Babelfish</w:t>
       </w:r>
       <w:r>
         <w:br/>
@@ -124,7 +184,10 @@
         <w:t>-2021</w:t>
       </w:r>
       <w:r>
-        <w:t xml:space="preserve">: v.1.2: added </w:t>
+        <w:tab/>
+      </w:r>
+      <w:r>
+        <w:t xml:space="preserve">v.1.2: added </w:t>
       </w:r>
       <w:r>
         <w:rPr>
@@ -143,7 +206,10 @@
         <w:t>-2021</w:t>
       </w:r>
       <w:r>
-        <w:t xml:space="preserve">: correct typo in section about </w:t>
+        <w:tab/>
+      </w:r>
+      <w:r>
+        <w:t xml:space="preserve">correct typo in section about </w:t>
       </w:r>
       <w:r>
         <w:rPr>
@@ -171,7 +237,10 @@
         <w:t>-2021</w:t>
       </w:r>
       <w:r>
-        <w:t xml:space="preserve">: v.1.1: added user-definable overrides, example for </w:t>
+        <w:tab/>
+      </w:r>
+      <w:r>
+        <w:t xml:space="preserve">v.1.1: added user-definable overrides, example for </w:t>
       </w:r>
       <w:r>
         <w:rPr>
@@ -215,7 +284,10 @@
         <w:t>Oct-2021</w:t>
       </w:r>
       <w:r>
-        <w:t>: v.1.0: first version</w:t>
+        <w:tab/>
+      </w:r>
+      <w:r>
+        <w:t>v.1.0: first version</w:t>
       </w:r>
     </w:p>
     <w:p>
@@ -276,7 +348,7 @@
         </w:rPr>
         <w:fldChar w:fldCharType="separate"/>
       </w:r>
-      <w:hyperlink w:anchor="_Toc100793659" w:history="1">
+      <w:hyperlink w:anchor="_Toc105073441" w:history="1">
         <w:r>
           <w:rPr>
             <w:rStyle w:val="Hyperlink"/>
@@ -303,7 +375,7 @@
             <w:noProof/>
             <w:webHidden/>
           </w:rPr>
-          <w:instrText xml:space="preserve"> PAGEREF _Toc100793659 \h </w:instrText>
+          <w:instrText xml:space="preserve"> PAGEREF _Toc105073441 \h </w:instrText>
         </w:r>
         <w:r>
           <w:rPr>
@@ -347,7 +419,7 @@
           <w:lang w:eastAsia="en-US" w:bidi="ar-SA"/>
         </w:rPr>
       </w:pPr>
-      <w:hyperlink w:anchor="_Toc100793660" w:history="1">
+      <w:hyperlink w:anchor="_Toc105073442" w:history="1">
         <w:r>
           <w:rPr>
             <w:rStyle w:val="Hyperlink"/>
@@ -374,7 +446,7 @@
             <w:noProof/>
             <w:webHidden/>
           </w:rPr>
-          <w:instrText xml:space="preserve"> PAGEREF _Toc100793660 \h </w:instrText>
+          <w:instrText xml:space="preserve"> PAGEREF _Toc105073442 \h </w:instrText>
         </w:r>
         <w:r>
           <w:rPr>
@@ -418,7 +490,7 @@
           <w:lang w:eastAsia="en-US" w:bidi="ar-SA"/>
         </w:rPr>
       </w:pPr>
-      <w:hyperlink w:anchor="_Toc100793661" w:history="1">
+      <w:hyperlink w:anchor="_Toc105073443" w:history="1">
         <w:r>
           <w:rPr>
             <w:rStyle w:val="Hyperlink"/>
@@ -445,7 +517,7 @@
             <w:noProof/>
             <w:webHidden/>
           </w:rPr>
-          <w:instrText xml:space="preserve"> PAGEREF _Toc100793661 \h </w:instrText>
+          <w:instrText xml:space="preserve"> PAGEREF _Toc105073443 \h </w:instrText>
         </w:r>
         <w:r>
           <w:rPr>
@@ -490,7 +562,7 @@
           <w:lang w:eastAsia="en-US" w:bidi="ar-SA"/>
         </w:rPr>
       </w:pPr>
-      <w:hyperlink w:anchor="_Toc100793662" w:history="1">
+      <w:hyperlink w:anchor="_Toc105073444" w:history="1">
         <w:r>
           <w:rPr>
             <w:rStyle w:val="Hyperlink"/>
@@ -517,7 +589,7 @@
             <w:noProof/>
             <w:webHidden/>
           </w:rPr>
-          <w:instrText xml:space="preserve"> PAGEREF _Toc100793662 \h </w:instrText>
+          <w:instrText xml:space="preserve"> PAGEREF _Toc105073444 \h </w:instrText>
         </w:r>
         <w:r>
           <w:rPr>
@@ -562,7 +634,7 @@
           <w:lang w:eastAsia="en-US" w:bidi="ar-SA"/>
         </w:rPr>
       </w:pPr>
-      <w:hyperlink w:anchor="_Toc100793663" w:history="1">
+      <w:hyperlink w:anchor="_Toc105073445" w:history="1">
         <w:r>
           <w:rPr>
             <w:rStyle w:val="Hyperlink"/>
@@ -589,7 +661,7 @@
             <w:noProof/>
             <w:webHidden/>
           </w:rPr>
-          <w:instrText xml:space="preserve"> PAGEREF _Toc100793663 \h </w:instrText>
+          <w:instrText xml:space="preserve"> PAGEREF _Toc105073445 \h </w:instrText>
         </w:r>
         <w:r>
           <w:rPr>
@@ -634,7 +706,7 @@
           <w:lang w:eastAsia="en-US" w:bidi="ar-SA"/>
         </w:rPr>
       </w:pPr>
-      <w:hyperlink w:anchor="_Toc100793664" w:history="1">
+      <w:hyperlink w:anchor="_Toc105073446" w:history="1">
         <w:r>
           <w:rPr>
             <w:rStyle w:val="Hyperlink"/>
@@ -661,7 +733,7 @@
             <w:noProof/>
             <w:webHidden/>
           </w:rPr>
-          <w:instrText xml:space="preserve"> PAGEREF _Toc100793664 \h </w:instrText>
+          <w:instrText xml:space="preserve"> PAGEREF _Toc105073446 \h </w:instrText>
         </w:r>
         <w:r>
           <w:rPr>
@@ -705,7 +777,7 @@
           <w:lang w:eastAsia="en-US" w:bidi="ar-SA"/>
         </w:rPr>
       </w:pPr>
-      <w:hyperlink w:anchor="_Toc100793665" w:history="1">
+      <w:hyperlink w:anchor="_Toc105073447" w:history="1">
         <w:r>
           <w:rPr>
             <w:rStyle w:val="Hyperlink"/>
@@ -732,7 +804,7 @@
             <w:noProof/>
             <w:webHidden/>
           </w:rPr>
-          <w:instrText xml:space="preserve"> PAGEREF _Toc100793665 \h </w:instrText>
+          <w:instrText xml:space="preserve"> PAGEREF _Toc105073447 \h </w:instrText>
         </w:r>
         <w:r>
           <w:rPr>
@@ -776,7 +848,7 @@
           <w:lang w:eastAsia="en-US" w:bidi="ar-SA"/>
         </w:rPr>
       </w:pPr>
-      <w:hyperlink w:anchor="_Toc100793666" w:history="1">
+      <w:hyperlink w:anchor="_Toc105073448" w:history="1">
         <w:r>
           <w:rPr>
             <w:rStyle w:val="Hyperlink"/>
@@ -803,7 +875,7 @@
             <w:noProof/>
             <w:webHidden/>
           </w:rPr>
-          <w:instrText xml:space="preserve"> PAGEREF _Toc100793666 \h </w:instrText>
+          <w:instrText xml:space="preserve"> PAGEREF _Toc105073448 \h </w:instrText>
         </w:r>
         <w:r>
           <w:rPr>
@@ -847,7 +919,7 @@
           <w:lang w:eastAsia="en-US" w:bidi="ar-SA"/>
         </w:rPr>
       </w:pPr>
-      <w:hyperlink w:anchor="_Toc100793667" w:history="1">
+      <w:hyperlink w:anchor="_Toc105073449" w:history="1">
         <w:r>
           <w:rPr>
             <w:rStyle w:val="Hyperlink"/>
@@ -874,7 +946,7 @@
             <w:noProof/>
             <w:webHidden/>
           </w:rPr>
-          <w:instrText xml:space="preserve"> PAGEREF _Toc100793667 \h </w:instrText>
+          <w:instrText xml:space="preserve"> PAGEREF _Toc105073449 \h </w:instrText>
         </w:r>
         <w:r>
           <w:rPr>
@@ -919,7 +991,7 @@
           <w:lang w:eastAsia="en-US" w:bidi="ar-SA"/>
         </w:rPr>
       </w:pPr>
-      <w:hyperlink w:anchor="_Toc100793668" w:history="1">
+      <w:hyperlink w:anchor="_Toc105073450" w:history="1">
         <w:r>
           <w:rPr>
             <w:rStyle w:val="Hyperlink"/>
@@ -946,7 +1018,7 @@
             <w:noProof/>
             <w:webHidden/>
           </w:rPr>
-          <w:instrText xml:space="preserve"> PAGEREF _Toc100793668 \h </w:instrText>
+          <w:instrText xml:space="preserve"> PAGEREF _Toc105073450 \h </w:instrText>
         </w:r>
         <w:r>
           <w:rPr>
@@ -990,7 +1062,7 @@
           <w:lang w:eastAsia="en-US" w:bidi="ar-SA"/>
         </w:rPr>
       </w:pPr>
-      <w:hyperlink w:anchor="_Toc100793669" w:history="1">
+      <w:hyperlink w:anchor="_Toc105073451" w:history="1">
         <w:r>
           <w:rPr>
             <w:rStyle w:val="Hyperlink"/>
@@ -1017,7 +1089,7 @@
             <w:noProof/>
             <w:webHidden/>
           </w:rPr>
-          <w:instrText xml:space="preserve"> PAGEREF _Toc100793669 \h </w:instrText>
+          <w:instrText xml:space="preserve"> PAGEREF _Toc105073451 \h </w:instrText>
         </w:r>
         <w:r>
           <w:rPr>
@@ -1061,7 +1133,7 @@
           <w:lang w:eastAsia="en-US" w:bidi="ar-SA"/>
         </w:rPr>
       </w:pPr>
-      <w:hyperlink w:anchor="_Toc100793670" w:history="1">
+      <w:hyperlink w:anchor="_Toc105073452" w:history="1">
         <w:r>
           <w:rPr>
             <w:rStyle w:val="Hyperlink"/>
@@ -1088,7 +1160,7 @@
             <w:noProof/>
             <w:webHidden/>
           </w:rPr>
-          <w:instrText xml:space="preserve"> PAGEREF _Toc100793670 \h </w:instrText>
+          <w:instrText xml:space="preserve"> PAGEREF _Toc105073452 \h </w:instrText>
         </w:r>
         <w:r>
           <w:rPr>
@@ -1133,7 +1205,7 @@
           <w:lang w:eastAsia="en-US" w:bidi="ar-SA"/>
         </w:rPr>
       </w:pPr>
-      <w:hyperlink w:anchor="_Toc100793671" w:history="1">
+      <w:hyperlink w:anchor="_Toc105073453" w:history="1">
         <w:r>
           <w:rPr>
             <w:rStyle w:val="Hyperlink"/>
@@ -1160,7 +1232,7 @@
             <w:noProof/>
             <w:webHidden/>
           </w:rPr>
-          <w:instrText xml:space="preserve"> PAGEREF _Toc100793671 \h </w:instrText>
+          <w:instrText xml:space="preserve"> PAGEREF _Toc105073453 \h </w:instrText>
         </w:r>
         <w:r>
           <w:rPr>
@@ -1204,7 +1276,7 @@
           <w:lang w:eastAsia="en-US" w:bidi="ar-SA"/>
         </w:rPr>
       </w:pPr>
-      <w:hyperlink w:anchor="_Toc100793672" w:history="1">
+      <w:hyperlink w:anchor="_Toc105073454" w:history="1">
         <w:r>
           <w:rPr>
             <w:rStyle w:val="Hyperlink"/>
@@ -1231,7 +1303,7 @@
             <w:noProof/>
             <w:webHidden/>
           </w:rPr>
-          <w:instrText xml:space="preserve"> PAGEREF _Toc100793672 \h </w:instrText>
+          <w:instrText xml:space="preserve"> PAGEREF _Toc105073454 \h </w:instrText>
         </w:r>
         <w:r>
           <w:rPr>
@@ -1275,7 +1347,7 @@
           <w:lang w:eastAsia="en-US" w:bidi="ar-SA"/>
         </w:rPr>
       </w:pPr>
-      <w:hyperlink w:anchor="_Toc100793673" w:history="1">
+      <w:hyperlink w:anchor="_Toc105073455" w:history="1">
         <w:r>
           <w:rPr>
             <w:rStyle w:val="Hyperlink"/>
@@ -1302,7 +1374,7 @@
             <w:noProof/>
             <w:webHidden/>
           </w:rPr>
-          <w:instrText xml:space="preserve"> PAGEREF _Toc100793673 \h </w:instrText>
+          <w:instrText xml:space="preserve"> PAGEREF _Toc105073455 \h </w:instrText>
         </w:r>
         <w:r>
           <w:rPr>
@@ -1346,7 +1418,7 @@
           <w:lang w:eastAsia="en-US" w:bidi="ar-SA"/>
         </w:rPr>
       </w:pPr>
-      <w:hyperlink w:anchor="_Toc100793674" w:history="1">
+      <w:hyperlink w:anchor="_Toc105073456" w:history="1">
         <w:r>
           <w:rPr>
             <w:rStyle w:val="Hyperlink"/>
@@ -1373,7 +1445,7 @@
             <w:noProof/>
             <w:webHidden/>
           </w:rPr>
-          <w:instrText xml:space="preserve"> PAGEREF _Toc100793674 \h </w:instrText>
+          <w:instrText xml:space="preserve"> PAGEREF _Toc105073456 \h </w:instrText>
         </w:r>
         <w:r>
           <w:rPr>
@@ -1418,7 +1490,7 @@
           <w:lang w:eastAsia="en-US" w:bidi="ar-SA"/>
         </w:rPr>
       </w:pPr>
-      <w:hyperlink w:anchor="_Toc100793675" w:history="1">
+      <w:hyperlink w:anchor="_Toc105073457" w:history="1">
         <w:r>
           <w:rPr>
             <w:rStyle w:val="Hyperlink"/>
@@ -1445,7 +1517,7 @@
             <w:noProof/>
             <w:webHidden/>
           </w:rPr>
-          <w:instrText xml:space="preserve"> PAGEREF _Toc100793675 \h </w:instrText>
+          <w:instrText xml:space="preserve"> PAGEREF _Toc105073457 \h </w:instrText>
         </w:r>
         <w:r>
           <w:rPr>
@@ -1490,7 +1562,7 @@
           <w:lang w:eastAsia="en-US" w:bidi="ar-SA"/>
         </w:rPr>
       </w:pPr>
-      <w:hyperlink w:anchor="_Toc100793676" w:history="1">
+      <w:hyperlink w:anchor="_Toc105073458" w:history="1">
         <w:r>
           <w:rPr>
             <w:rStyle w:val="Hyperlink"/>
@@ -1517,7 +1589,7 @@
             <w:noProof/>
             <w:webHidden/>
           </w:rPr>
-          <w:instrText xml:space="preserve"> PAGEREF _Toc100793676 \h </w:instrText>
+          <w:instrText xml:space="preserve"> PAGEREF _Toc105073458 \h </w:instrText>
         </w:r>
         <w:r>
           <w:rPr>
@@ -1561,7 +1633,7 @@
           <w:lang w:eastAsia="en-US" w:bidi="ar-SA"/>
         </w:rPr>
       </w:pPr>
-      <w:hyperlink w:anchor="_Toc100793677" w:history="1">
+      <w:hyperlink w:anchor="_Toc105073459" w:history="1">
         <w:r>
           <w:rPr>
             <w:rStyle w:val="Hyperlink"/>
@@ -1588,7 +1660,7 @@
             <w:noProof/>
             <w:webHidden/>
           </w:rPr>
-          <w:instrText xml:space="preserve"> PAGEREF _Toc100793677 \h </w:instrText>
+          <w:instrText xml:space="preserve"> PAGEREF _Toc105073459 \h </w:instrText>
         </w:r>
         <w:r>
           <w:rPr>
@@ -1633,7 +1705,7 @@
           <w:lang w:eastAsia="en-US" w:bidi="ar-SA"/>
         </w:rPr>
       </w:pPr>
-      <w:hyperlink w:anchor="_Toc100793678" w:history="1">
+      <w:hyperlink w:anchor="_Toc105073460" w:history="1">
         <w:r>
           <w:rPr>
             <w:rStyle w:val="Hyperlink"/>
@@ -1660,7 +1732,7 @@
             <w:noProof/>
             <w:webHidden/>
           </w:rPr>
-          <w:instrText xml:space="preserve"> PAGEREF _Toc100793678 \h </w:instrText>
+          <w:instrText xml:space="preserve"> PAGEREF _Toc105073460 \h </w:instrText>
         </w:r>
         <w:r>
           <w:rPr>
@@ -1704,7 +1776,7 @@
           <w:lang w:eastAsia="en-US" w:bidi="ar-SA"/>
         </w:rPr>
       </w:pPr>
-      <w:hyperlink w:anchor="_Toc100793679" w:history="1">
+      <w:hyperlink w:anchor="_Toc105073461" w:history="1">
         <w:r>
           <w:rPr>
             <w:rStyle w:val="Hyperlink"/>
@@ -1731,7 +1803,7 @@
             <w:noProof/>
             <w:webHidden/>
           </w:rPr>
-          <w:instrText xml:space="preserve"> PAGEREF _Toc100793679 \h </w:instrText>
+          <w:instrText xml:space="preserve"> PAGEREF _Toc105073461 \h </w:instrText>
         </w:r>
         <w:r>
           <w:rPr>
@@ -1776,7 +1848,7 @@
           <w:lang w:eastAsia="en-US" w:bidi="ar-SA"/>
         </w:rPr>
       </w:pPr>
-      <w:hyperlink w:anchor="_Toc100793680" w:history="1">
+      <w:hyperlink w:anchor="_Toc105073462" w:history="1">
         <w:r>
           <w:rPr>
             <w:rStyle w:val="Hyperlink"/>
@@ -1803,7 +1875,7 @@
             <w:noProof/>
             <w:webHidden/>
           </w:rPr>
-          <w:instrText xml:space="preserve"> PAGEREF _Toc100793680 \h </w:instrText>
+          <w:instrText xml:space="preserve"> PAGEREF _Toc105073462 \h </w:instrText>
         </w:r>
         <w:r>
           <w:rPr>
@@ -1848,7 +1920,7 @@
           <w:lang w:eastAsia="en-US" w:bidi="ar-SA"/>
         </w:rPr>
       </w:pPr>
-      <w:hyperlink w:anchor="_Toc100793681" w:history="1">
+      <w:hyperlink w:anchor="_Toc105073463" w:history="1">
         <w:r>
           <w:rPr>
             <w:rStyle w:val="Hyperlink"/>
@@ -1875,7 +1947,7 @@
             <w:noProof/>
             <w:webHidden/>
           </w:rPr>
-          <w:instrText xml:space="preserve"> PAGEREF _Toc100793681 \h </w:instrText>
+          <w:instrText xml:space="preserve"> PAGEREF _Toc105073463 \h </w:instrText>
         </w:r>
         <w:r>
           <w:rPr>
@@ -1919,7 +1991,7 @@
           <w:lang w:eastAsia="en-US" w:bidi="ar-SA"/>
         </w:rPr>
       </w:pPr>
-      <w:hyperlink w:anchor="_Toc100793682" w:history="1">
+      <w:hyperlink w:anchor="_Toc105073464" w:history="1">
         <w:r>
           <w:rPr>
             <w:rStyle w:val="Hyperlink"/>
@@ -1946,7 +2018,7 @@
             <w:noProof/>
             <w:webHidden/>
           </w:rPr>
-          <w:instrText xml:space="preserve"> PAGEREF _Toc100793682 \h </w:instrText>
+          <w:instrText xml:space="preserve"> PAGEREF _Toc105073464 \h </w:instrText>
         </w:r>
         <w:r>
           <w:rPr>
@@ -1966,7 +2038,7 @@
             <w:noProof/>
             <w:webHidden/>
           </w:rPr>
-          <w:t>20</w:t>
+          <w:t>21</w:t>
         </w:r>
         <w:r>
           <w:rPr>
@@ -1991,7 +2063,7 @@
           <w:lang w:eastAsia="en-US" w:bidi="ar-SA"/>
         </w:rPr>
       </w:pPr>
-      <w:hyperlink w:anchor="_Toc100793683" w:history="1">
+      <w:hyperlink w:anchor="_Toc105073465" w:history="1">
         <w:r>
           <w:rPr>
             <w:rStyle w:val="Hyperlink"/>
@@ -2018,7 +2090,7 @@
             <w:noProof/>
             <w:webHidden/>
           </w:rPr>
-          <w:instrText xml:space="preserve"> PAGEREF _Toc100793683 \h </w:instrText>
+          <w:instrText xml:space="preserve"> PAGEREF _Toc105073465 \h </w:instrText>
         </w:r>
         <w:r>
           <w:rPr>
@@ -2038,7 +2110,7 @@
             <w:noProof/>
             <w:webHidden/>
           </w:rPr>
-          <w:t>20</w:t>
+          <w:t>21</w:t>
         </w:r>
         <w:r>
           <w:rPr>
@@ -2063,7 +2135,7 @@
           <w:lang w:eastAsia="en-US" w:bidi="ar-SA"/>
         </w:rPr>
       </w:pPr>
-      <w:hyperlink w:anchor="_Toc100793684" w:history="1">
+      <w:hyperlink w:anchor="_Toc105073466" w:history="1">
         <w:r>
           <w:rPr>
             <w:rStyle w:val="Hyperlink"/>
@@ -2090,7 +2162,7 @@
             <w:noProof/>
             <w:webHidden/>
           </w:rPr>
-          <w:instrText xml:space="preserve"> PAGEREF _Toc100793684 \h </w:instrText>
+          <w:instrText xml:space="preserve"> PAGEREF _Toc105073466 \h </w:instrText>
         </w:r>
         <w:r>
           <w:rPr>
@@ -2110,7 +2182,7 @@
             <w:noProof/>
             <w:webHidden/>
           </w:rPr>
-          <w:t>20</w:t>
+          <w:t>21</w:t>
         </w:r>
         <w:r>
           <w:rPr>
@@ -2134,7 +2206,7 @@
           <w:lang w:eastAsia="en-US" w:bidi="ar-SA"/>
         </w:rPr>
       </w:pPr>
-      <w:hyperlink w:anchor="_Toc100793685" w:history="1">
+      <w:hyperlink w:anchor="_Toc105073467" w:history="1">
         <w:r>
           <w:rPr>
             <w:rStyle w:val="Hyperlink"/>
@@ -2161,7 +2233,7 @@
             <w:noProof/>
             <w:webHidden/>
           </w:rPr>
-          <w:instrText xml:space="preserve"> PAGEREF _Toc100793685 \h </w:instrText>
+          <w:instrText xml:space="preserve"> PAGEREF _Toc105073467 \h </w:instrText>
         </w:r>
         <w:r>
           <w:rPr>
@@ -2181,7 +2253,7 @@
             <w:noProof/>
             <w:webHidden/>
           </w:rPr>
-          <w:t>21</w:t>
+          <w:t>22</w:t>
         </w:r>
         <w:r>
           <w:rPr>
@@ -2205,7 +2277,7 @@
           <w:lang w:eastAsia="en-US" w:bidi="ar-SA"/>
         </w:rPr>
       </w:pPr>
-      <w:hyperlink w:anchor="_Toc100793686" w:history="1">
+      <w:hyperlink w:anchor="_Toc105073468" w:history="1">
         <w:r>
           <w:rPr>
             <w:rStyle w:val="Hyperlink"/>
@@ -2232,7 +2304,7 @@
             <w:noProof/>
             <w:webHidden/>
           </w:rPr>
-          <w:instrText xml:space="preserve"> PAGEREF _Toc100793686 \h </w:instrText>
+          <w:instrText xml:space="preserve"> PAGEREF _Toc105073468 \h </w:instrText>
         </w:r>
         <w:r>
           <w:rPr>
@@ -2252,7 +2324,7 @@
             <w:noProof/>
             <w:webHidden/>
           </w:rPr>
-          <w:t>23</w:t>
+          <w:t>24</w:t>
         </w:r>
         <w:r>
           <w:rPr>
@@ -2276,7 +2348,7 @@
           <w:lang w:eastAsia="en-US" w:bidi="ar-SA"/>
         </w:rPr>
       </w:pPr>
-      <w:hyperlink w:anchor="_Toc100793687" w:history="1">
+      <w:hyperlink w:anchor="_Toc105073469" w:history="1">
         <w:r>
           <w:rPr>
             <w:rStyle w:val="Hyperlink"/>
@@ -2303,7 +2375,7 @@
             <w:noProof/>
             <w:webHidden/>
           </w:rPr>
-          <w:instrText xml:space="preserve"> PAGEREF _Toc100793687 \h </w:instrText>
+          <w:instrText xml:space="preserve"> PAGEREF _Toc105073469 \h </w:instrText>
         </w:r>
         <w:r>
           <w:rPr>
@@ -2323,7 +2395,7 @@
             <w:noProof/>
             <w:webHidden/>
           </w:rPr>
-          <w:t>23</w:t>
+          <w:t>24</w:t>
         </w:r>
         <w:r>
           <w:rPr>
@@ -2341,14 +2413,14 @@
       <w:r>
         <w:fldChar w:fldCharType="end"/>
       </w:r>
-      <w:bookmarkStart w:id="0" w:name="_Toc100793659"/>
+      <w:bookmarkStart w:id="1" w:name="_Toc105073441"/>
       <w:r>
         <w:t>What</w:t>
       </w:r>
       <w:r>
         <w:t xml:space="preserve"> Is Babelfish Compass?</w:t>
       </w:r>
-      <w:bookmarkEnd w:id="0"/>
+      <w:bookmarkEnd w:id="1"/>
     </w:p>
     <w:p>
       <w:pPr>
@@ -2550,11 +2622,11 @@
       <w:pPr>
         <w:pStyle w:val="Heading1"/>
       </w:pPr>
-      <w:bookmarkStart w:id="1" w:name="_Toc100793660"/>
+      <w:bookmarkStart w:id="2" w:name="_Toc105073442"/>
       <w:r>
         <w:t>Compatibility with Babelfish for PostgreSQL</w:t>
       </w:r>
-      <w:bookmarkEnd w:id="1"/>
+      <w:bookmarkEnd w:id="2"/>
     </w:p>
     <w:p>
       <w:pPr>
@@ -2664,10 +2736,7 @@
               <w:pStyle w:val="BodyText"/>
             </w:pPr>
             <w:r>
-              <w:t>2022-0</w:t>
-            </w:r>
-            <w:r>
-              <w:t>4</w:t>
+              <w:t>2022-06</w:t>
             </w:r>
           </w:p>
         </w:tc>
@@ -2680,10 +2749,35 @@
               <w:pStyle w:val="BodyText"/>
             </w:pPr>
             <w:r>
-              <w:t xml:space="preserve">1.2.1, </w:t>
+              <w:t>2.1.0, 1.3.0, 1.2.1, 1.2.0, 1.1.0, 1.0.0</w:t>
             </w:r>
+          </w:p>
+        </w:tc>
+      </w:tr>
+      <w:tr>
+        <w:tc>
+          <w:tcPr>
+            <w:tcW w:w="2972" w:type="dxa"/>
+          </w:tcPr>
+          <w:p>
+            <w:pPr>
+              <w:pStyle w:val="BodyText"/>
+            </w:pPr>
             <w:r>
-              <w:t>1.2.0, 1.1.0, 1.0.0</w:t>
+              <w:t>2022-04</w:t>
+            </w:r>
+          </w:p>
+        </w:tc>
+        <w:tc>
+          <w:tcPr>
+            <w:tcW w:w="4253" w:type="dxa"/>
+          </w:tcPr>
+          <w:p>
+            <w:pPr>
+              <w:pStyle w:val="BodyText"/>
+            </w:pPr>
+            <w:r>
+              <w:t>1.2.1, 1.2.0, 1.1.0, 1.0.0</w:t>
             </w:r>
           </w:p>
         </w:tc>
@@ -2782,6 +2876,7 @@
               <w:pStyle w:val="BodyText"/>
             </w:pPr>
             <w:r>
+              <w:lastRenderedPageBreak/>
               <w:t>1.0, 1.1</w:t>
             </w:r>
           </w:p>
@@ -2817,28 +2912,13 @@
         <w:rPr>
           <w:rFonts w:asciiTheme="minorHAnsi" w:hAnsiTheme="minorHAnsi" w:cstheme="minorHAnsi"/>
         </w:rPr>
-        <w:t xml:space="preserve">In February 2022, Babelfish Compass changed to a </w:t>
-      </w:r>
-      <w:bookmarkStart w:id="2" w:name="_GoBack"/>
-      <w:bookmarkEnd w:id="2"/>
+        <w:t>In February 2022, Babelfish Compass changed to a different version numbering schema</w:t>
+      </w:r>
       <w:r>
         <w:rPr>
           <w:rFonts w:asciiTheme="minorHAnsi" w:hAnsiTheme="minorHAnsi" w:cstheme="minorHAnsi"/>
         </w:rPr>
-        <w:t>different version numbering schema</w:t>
-      </w:r>
-      <w:r>
-        <w:rPr>
-          <w:rFonts w:asciiTheme="minorHAnsi" w:hAnsiTheme="minorHAnsi" w:cstheme="minorHAnsi"/>
-        </w:rPr>
-        <w:t xml:space="preserve"> (YYYY-MM) to </w:t>
-      </w:r>
-      <w:r>
-        <w:rPr>
-          <w:rFonts w:asciiTheme="minorHAnsi" w:hAnsiTheme="minorHAnsi" w:cstheme="minorHAnsi"/>
-        </w:rPr>
-        <w:lastRenderedPageBreak/>
-        <w:t>avoid confusion with Babelfish version numbers. Compass version 1.2 was followed by version 2022-02.</w:t>
+        <w:t xml:space="preserve"> (YYYY-MM) to avoid confusion with Babelfish version numbers. Compass version 1.2 was followed by version 2022-02.</w:t>
       </w:r>
     </w:p>
     <w:p/>
@@ -2846,7 +2926,7 @@
       <w:pPr>
         <w:pStyle w:val="Heading1"/>
       </w:pPr>
-      <w:bookmarkStart w:id="3" w:name="_Toc100793661"/>
+      <w:bookmarkStart w:id="3" w:name="_Toc105073443"/>
       <w:r>
         <w:t>Installing Babelfish</w:t>
       </w:r>
@@ -2865,7 +2945,7 @@
       <w:pPr>
         <w:pStyle w:val="Heading2"/>
       </w:pPr>
-      <w:bookmarkStart w:id="4" w:name="_Toc100793662"/>
+      <w:bookmarkStart w:id="4" w:name="_Toc105073444"/>
       <w:r>
         <w:t>Prerequisites</w:t>
       </w:r>
@@ -2987,7 +3067,7 @@
       <w:pPr>
         <w:pStyle w:val="Heading2"/>
       </w:pPr>
-      <w:bookmarkStart w:id="5" w:name="_Toc100793663"/>
+      <w:bookmarkStart w:id="5" w:name="_Toc105073445"/>
       <w:r>
         <w:t>Downloading Babelfish Compass</w:t>
       </w:r>
@@ -3131,7 +3211,7 @@
       <w:pPr>
         <w:pStyle w:val="Heading2"/>
       </w:pPr>
-      <w:bookmarkStart w:id="6" w:name="_Toc100793664"/>
+      <w:bookmarkStart w:id="6" w:name="_Toc105073446"/>
       <w:r>
         <w:t>Install</w:t>
       </w:r>
@@ -3318,6 +3398,7 @@
         <w:pStyle w:val="BodyText"/>
       </w:pPr>
       <w:r>
+        <w:lastRenderedPageBreak/>
         <w:t>Installation steps on Mac</w:t>
       </w:r>
       <w:r>
@@ -3360,7 +3441,6 @@
         </w:numPr>
       </w:pPr>
       <w:r>
-        <w:lastRenderedPageBreak/>
         <w:t xml:space="preserve">Unzip this file so that the contents are placed in </w:t>
       </w:r>
       <w:r>
@@ -3639,7 +3719,7 @@
       <w:pPr>
         <w:pStyle w:val="Heading1"/>
       </w:pPr>
-      <w:bookmarkStart w:id="8" w:name="_Toc100793665"/>
+      <w:bookmarkStart w:id="8" w:name="_Toc105073447"/>
       <w:r>
         <w:t>Running Babelfish Compass</w:t>
       </w:r>
@@ -4052,6 +4132,7 @@
         </w:numPr>
       </w:pPr>
       <w:r>
+        <w:lastRenderedPageBreak/>
         <w:t xml:space="preserve">Open </w:t>
       </w:r>
       <w:r>
@@ -4097,7 +4178,6 @@
         </w:numPr>
       </w:pPr>
       <w:r>
-        <w:lastRenderedPageBreak/>
         <w:t>Print t</w:t>
       </w:r>
       <w:r>
@@ -4207,7 +4287,7 @@
       <w:pPr>
         <w:pStyle w:val="Heading1"/>
       </w:pPr>
-      <w:bookmarkStart w:id="9" w:name="_Toc100793666"/>
+      <w:bookmarkStart w:id="9" w:name="_Toc105073448"/>
       <w:r>
         <w:t>Running Babelfish Compass</w:t>
       </w:r>
@@ -4746,7 +4826,7 @@
       <w:pPr>
         <w:pStyle w:val="Heading1"/>
       </w:pPr>
-      <w:bookmarkStart w:id="10" w:name="_Toc100793667"/>
+      <w:bookmarkStart w:id="10" w:name="_Toc105073449"/>
       <w:r>
         <w:lastRenderedPageBreak/>
         <w:t>Reports, applications</w:t>
@@ -5464,7 +5544,7 @@
         <w:pStyle w:val="Heading2"/>
       </w:pPr>
       <w:bookmarkStart w:id="11" w:name="_Ref88921258"/>
-      <w:bookmarkStart w:id="12" w:name="_Toc100793668"/>
+      <w:bookmarkStart w:id="12" w:name="_Toc105073450"/>
       <w:r>
         <w:t xml:space="preserve">Report </w:t>
       </w:r>
@@ -5790,7 +5870,7 @@
       </w:pPr>
       <w:bookmarkStart w:id="13" w:name="_Ref88886795"/>
       <w:bookmarkStart w:id="14" w:name="_Hlk85191248"/>
-      <w:bookmarkStart w:id="15" w:name="_Toc100793669"/>
+      <w:bookmarkStart w:id="15" w:name="_Toc105073451"/>
       <w:r>
         <w:t>Specifying the</w:t>
       </w:r>
@@ -5932,7 +6012,7 @@
       </w:pPr>
       <w:bookmarkStart w:id="16" w:name="_Ref88837155"/>
       <w:bookmarkStart w:id="17" w:name="_Ref88883626"/>
-      <w:bookmarkStart w:id="18" w:name="_Toc100793670"/>
+      <w:bookmarkStart w:id="18" w:name="_Toc105073452"/>
       <w:r>
         <w:t>Command-line options</w:t>
       </w:r>
@@ -7782,19 +7862,10 @@
         <w:t>reates a database table</w:t>
       </w:r>
       <w:r>
-        <w:t xml:space="preserve"> named</w:t>
-      </w:r>
-      <w:r>
         <w:t xml:space="preserve"> </w:t>
       </w:r>
       <w:r>
-        <w:rPr>
-          <w:b/>
-        </w:rPr>
-        <w:t>BBFCompass</w:t>
-      </w:r>
-      <w:r>
-        <w:t xml:space="preserve"> in a PostgreSQL database, and loads all captured items into the table. This table can then be accessed with SQL queries </w:t>
+        <w:t xml:space="preserve">in a PostgreSQL database, and loads all captured items into the table. This table can then be accessed with SQL queries </w:t>
       </w:r>
       <w:r>
         <w:t xml:space="preserve">for further processing (see </w:t>
@@ -7851,6 +7922,37 @@
       </w:r>
       <w:r>
         <w:t>).</w:t>
+      </w:r>
+      <w:r>
+        <w:t xml:space="preserve"> By default, this table is named </w:t>
+      </w:r>
+      <w:proofErr w:type="spellStart"/>
+      <w:r>
+        <w:rPr>
+          <w:b/>
+        </w:rPr>
+        <w:t>public.BBFCompass</w:t>
+      </w:r>
+      <w:proofErr w:type="spellEnd"/>
+      <w:r>
+        <w:t xml:space="preserve">, but a different name can be specified with </w:t>
+      </w:r>
+      <w:r>
+        <w:rPr>
+          <w:b/>
+        </w:rPr>
+        <w:t>-</w:t>
+      </w:r>
+      <w:proofErr w:type="spellStart"/>
+      <w:r>
+        <w:rPr>
+          <w:b/>
+        </w:rPr>
+        <w:t>pgimporttable</w:t>
+      </w:r>
+      <w:proofErr w:type="spellEnd"/>
+      <w:r>
+        <w:t>.</w:t>
       </w:r>
       <w:r>
         <w:br/>
@@ -8022,50 +8124,48 @@
         </w:rPr>
         <w:t>-</w:t>
       </w:r>
-      <w:r>
-        <w:rPr>
-          <w:b/>
-        </w:rPr>
-        <w:t>ex</w:t>
-      </w:r>
-      <w:r>
-        <w:rPr>
-          <w:b/>
-        </w:rPr>
-        <w:t>clude</w:t>
+      <w:proofErr w:type="spellStart"/>
+      <w:r>
+        <w:rPr>
+          <w:b/>
+        </w:rPr>
+        <w:t>pgimport</w:t>
+      </w:r>
+      <w:r>
+        <w:rPr>
+          <w:b/>
+        </w:rPr>
+        <w:t>table</w:t>
+      </w:r>
+      <w:proofErr w:type="spellEnd"/>
+      <w:r>
+        <w:t xml:space="preserve">: with </w:t>
+      </w:r>
+      <w:r>
+        <w:rPr>
+          <w:b/>
+        </w:rPr>
+        <w:t>-</w:t>
+      </w:r>
+      <w:proofErr w:type="spellStart"/>
+      <w:r>
+        <w:rPr>
+          <w:b/>
+        </w:rPr>
+        <w:t>pgimport</w:t>
+      </w:r>
+      <w:proofErr w:type="spellEnd"/>
+      <w:r>
+        <w:t xml:space="preserve">, </w:t>
+      </w:r>
+      <w:r>
+        <w:t>specifies the name of the table to import the data into</w:t>
+      </w:r>
+      <w:r>
+        <w:t>.</w:t>
       </w:r>
       <w:r>
         <w:t xml:space="preserve"> </w:t>
-      </w:r>
-      <w:r>
-        <w:rPr>
-          <w:i/>
-        </w:rPr>
-        <w:t xml:space="preserve">&lt;list&gt; </w:t>
-      </w:r>
-      <w:r>
-        <w:t xml:space="preserve">: specifies a comma-separated list of file type suffixes to be excluded. </w:t>
-      </w:r>
-      <w:r>
-        <w:t xml:space="preserve">By default, a series of file types are excluded (unless overridden with </w:t>
-      </w:r>
-      <w:r>
-        <w:rPr>
-          <w:b/>
-        </w:rPr>
-        <w:t>-include</w:t>
-      </w:r>
-      <w:r>
-        <w:t xml:space="preserve">); to display these, use </w:t>
-      </w:r>
-      <w:r>
-        <w:rPr>
-          <w:b/>
-        </w:rPr>
-        <w:t>-help exclude</w:t>
-      </w:r>
-      <w:r>
-        <w:t>.</w:t>
       </w:r>
     </w:p>
     <w:p>
@@ -8080,37 +8180,52 @@
         <w:rPr>
           <w:b/>
         </w:rPr>
+        <w:t>-</w:t>
+      </w:r>
+      <w:r>
+        <w:rPr>
+          <w:b/>
+        </w:rPr>
+        <w:t>ex</w:t>
+      </w:r>
+      <w:r>
+        <w:rPr>
+          <w:b/>
+        </w:rPr>
+        <w:t>clude</w:t>
+      </w:r>
+      <w:r>
+        <w:t xml:space="preserve"> </w:t>
+      </w:r>
+      <w:r>
+        <w:rPr>
+          <w:i/>
+        </w:rPr>
+        <w:t xml:space="preserve">&lt;list&gt; </w:t>
+      </w:r>
+      <w:r>
+        <w:t xml:space="preserve">: specifies a comma-separated list of file type suffixes to be excluded. </w:t>
+      </w:r>
+      <w:r>
+        <w:t xml:space="preserve">By default, a series of file types are excluded (unless overridden with </w:t>
+      </w:r>
+      <w:r>
+        <w:rPr>
+          <w:b/>
+        </w:rPr>
         <w:t>-include</w:t>
       </w:r>
       <w:r>
-        <w:t xml:space="preserve"> </w:t>
-      </w:r>
-      <w:r>
-        <w:rPr>
-          <w:i/>
-        </w:rPr>
-        <w:t>&lt;list&gt;</w:t>
-      </w:r>
-      <w:r>
-        <w:t xml:space="preserve"> : specifies a comma-separated list of file type suffixes to be included</w:t>
-      </w:r>
-      <w:r>
-        <w:t>; o</w:t>
-      </w:r>
-      <w:r>
-        <w:t xml:space="preserve">nly the filetypes </w:t>
-      </w:r>
-      <w:r>
-        <w:t xml:space="preserve">specified with </w:t>
-      </w:r>
-      <w:r>
-        <w:rPr>
-          <w:b/>
-        </w:rPr>
-        <w:t>-include</w:t>
-      </w:r>
-      <w:r>
-        <w:t xml:space="preserve"> will be processed.</w:t>
+        <w:t xml:space="preserve">); to display these, use </w:t>
+      </w:r>
+      <w:r>
+        <w:rPr>
+          <w:b/>
+        </w:rPr>
+        <w:t>-help exclude</w:t>
+      </w:r>
+      <w:r>
+        <w:t>.</w:t>
       </w:r>
     </w:p>
     <w:p>
@@ -8125,70 +8240,37 @@
         <w:rPr>
           <w:b/>
         </w:rPr>
-        <w:t xml:space="preserve">-recursive </w:t>
-      </w:r>
-      <w:r>
-        <w:t xml:space="preserve">: any subsequent </w:t>
-      </w:r>
-      <w:r>
-        <w:t xml:space="preserve">directory names are processed recursively, using all files in the directory tree as input. Both </w:t>
-      </w:r>
-      <w:r>
-        <w:rPr>
-          <w:b/>
-        </w:rPr>
         <w:t>-include</w:t>
       </w:r>
       <w:r>
-        <w:t xml:space="preserve"> and </w:t>
-      </w:r>
-      <w:r>
-        <w:rPr>
-          <w:b/>
-        </w:rPr>
-        <w:t>-exclude</w:t>
-      </w:r>
-      <w:r>
-        <w:t xml:space="preserve"> (if specified) are applied to any files found.</w:t>
-      </w:r>
-      <w:r>
-        <w:br/>
-        <w:t>W</w:t>
-      </w:r>
-      <w:r>
-        <w:t xml:space="preserve">ith </w:t>
-      </w:r>
-      <w:r>
-        <w:rPr>
-          <w:b/>
-        </w:rPr>
-        <w:t>-recursive</w:t>
-      </w:r>
-      <w:r>
-        <w:t xml:space="preserve">, it is recommended to specify </w:t>
-      </w:r>
-      <w:r>
-        <w:rPr>
-          <w:b/>
-        </w:rPr>
-        <w:t>-</w:t>
-      </w:r>
-      <w:proofErr w:type="spellStart"/>
-      <w:r>
-        <w:rPr>
-          <w:b/>
-        </w:rPr>
-        <w:t>appname</w:t>
-      </w:r>
-      <w:proofErr w:type="spellEnd"/>
-      <w:r>
-        <w:rPr>
-          <w:b/>
-        </w:rPr>
         <w:t xml:space="preserve"> </w:t>
       </w:r>
       <w:r>
-        <w:t>as well, otherwise each input file will be assumed to represent a different application.</w:t>
+        <w:rPr>
+          <w:i/>
+        </w:rPr>
+        <w:t>&lt;list&gt;</w:t>
+      </w:r>
+      <w:r>
+        <w:t xml:space="preserve"> : specifies a comma-separated list of file type suffixes to be included</w:t>
+      </w:r>
+      <w:r>
+        <w:t>; o</w:t>
+      </w:r>
+      <w:r>
+        <w:t xml:space="preserve">nly the filetypes </w:t>
+      </w:r>
+      <w:r>
+        <w:t xml:space="preserve">specified with </w:t>
+      </w:r>
+      <w:r>
+        <w:rPr>
+          <w:b/>
+        </w:rPr>
+        <w:t>-include</w:t>
+      </w:r>
+      <w:r>
+        <w:t xml:space="preserve"> will be processed.</w:t>
       </w:r>
     </w:p>
     <w:p>
@@ -8203,6 +8285,52 @@
         <w:rPr>
           <w:b/>
         </w:rPr>
+        <w:t xml:space="preserve">-recursive </w:t>
+      </w:r>
+      <w:r>
+        <w:t xml:space="preserve">: any subsequent </w:t>
+      </w:r>
+      <w:r>
+        <w:t xml:space="preserve">directory names are processed recursively, using all files in the directory tree as input. Both </w:t>
+      </w:r>
+      <w:r>
+        <w:rPr>
+          <w:b/>
+        </w:rPr>
+        <w:t>-include</w:t>
+      </w:r>
+      <w:r>
+        <w:t xml:space="preserve"> and </w:t>
+      </w:r>
+      <w:r>
+        <w:rPr>
+          <w:b/>
+        </w:rPr>
+        <w:t>-exclude</w:t>
+      </w:r>
+      <w:r>
+        <w:t xml:space="preserve"> (if specified) are applied to any files found.</w:t>
+      </w:r>
+      <w:r>
+        <w:br/>
+        <w:t>W</w:t>
+      </w:r>
+      <w:r>
+        <w:t xml:space="preserve">ith </w:t>
+      </w:r>
+      <w:r>
+        <w:rPr>
+          <w:b/>
+        </w:rPr>
+        <w:t>-recursive</w:t>
+      </w:r>
+      <w:r>
+        <w:t xml:space="preserve">, it is recommended to specify </w:t>
+      </w:r>
+      <w:r>
+        <w:rPr>
+          <w:b/>
+        </w:rPr>
         <w:t>-</w:t>
       </w:r>
       <w:proofErr w:type="spellStart"/>
@@ -8210,6 +8338,38 @@
         <w:rPr>
           <w:b/>
         </w:rPr>
+        <w:t>appname</w:t>
+      </w:r>
+      <w:proofErr w:type="spellEnd"/>
+      <w:r>
+        <w:rPr>
+          <w:b/>
+        </w:rPr>
+        <w:t xml:space="preserve"> </w:t>
+      </w:r>
+      <w:r>
+        <w:t>as well, otherwise each input file will be assumed to represent a different application.</w:t>
+      </w:r>
+    </w:p>
+    <w:p>
+      <w:pPr>
+        <w:pStyle w:val="BodyText"/>
+        <w:numPr>
+          <w:ilvl w:val="0"/>
+          <w:numId w:val="5"/>
+        </w:numPr>
+      </w:pPr>
+      <w:r>
+        <w:rPr>
+          <w:b/>
+        </w:rPr>
+        <w:t>-</w:t>
+      </w:r>
+      <w:proofErr w:type="spellStart"/>
+      <w:r>
+        <w:rPr>
+          <w:b/>
+        </w:rPr>
         <w:t>noupdatechk</w:t>
       </w:r>
       <w:proofErr w:type="spellEnd"/>
@@ -8244,7 +8404,7 @@
         <w:pStyle w:val="Heading2"/>
       </w:pPr>
       <w:bookmarkStart w:id="19" w:name="_Ref88887309"/>
-      <w:bookmarkStart w:id="20" w:name="_Toc100793671"/>
+      <w:bookmarkStart w:id="20" w:name="_Toc105073453"/>
       <w:r>
         <w:lastRenderedPageBreak/>
         <w:t>Examples</w:t>
@@ -8909,7 +9069,7 @@
       <w:pPr>
         <w:pStyle w:val="Heading1"/>
       </w:pPr>
-      <w:bookmarkStart w:id="21" w:name="_Toc100793672"/>
+      <w:bookmarkStart w:id="21" w:name="_Toc105073454"/>
       <w:r>
         <w:t>Automatic rewriting of unsupported features</w:t>
       </w:r>
@@ -9140,7 +9300,7 @@
       <w:pPr>
         <w:pStyle w:val="Heading1"/>
       </w:pPr>
-      <w:bookmarkStart w:id="22" w:name="_Toc100793673"/>
+      <w:bookmarkStart w:id="22" w:name="_Toc105073455"/>
       <w:r>
         <w:lastRenderedPageBreak/>
         <w:t>File handling</w:t>
@@ -9475,7 +9635,7 @@
       <w:pPr>
         <w:pStyle w:val="Heading1"/>
       </w:pPr>
-      <w:bookmarkStart w:id="24" w:name="_Toc100793674"/>
+      <w:bookmarkStart w:id="24" w:name="_Toc105073456"/>
       <w:r>
         <w:lastRenderedPageBreak/>
         <w:t>The BabelfishFeatures.cfg file</w:t>
@@ -9611,7 +9771,7 @@
       <w:pPr>
         <w:pStyle w:val="BodyText"/>
       </w:pPr>
-      <w:bookmarkStart w:id="25" w:name="_Toc100793675"/>
+      <w:bookmarkStart w:id="25" w:name="_Toc105073457"/>
       <w:r>
         <w:rPr>
           <w:rStyle w:val="Heading2Char"/>
@@ -9836,7 +9996,7 @@
       <w:pPr>
         <w:pStyle w:val="Heading2"/>
       </w:pPr>
-      <w:bookmarkStart w:id="26" w:name="_Toc100793676"/>
+      <w:bookmarkStart w:id="26" w:name="_Toc105073458"/>
       <w:r>
         <w:t>Example</w:t>
       </w:r>
@@ -10116,7 +10276,7 @@
       <w:pPr>
         <w:pStyle w:val="Heading1"/>
       </w:pPr>
-      <w:bookmarkStart w:id="27" w:name="_Toc100793677"/>
+      <w:bookmarkStart w:id="27" w:name="_Toc105073459"/>
       <w:r>
         <w:t>The Babelfish</w:t>
       </w:r>
@@ -11168,7 +11328,7 @@
       <w:pPr>
         <w:pStyle w:val="Heading2"/>
       </w:pPr>
-      <w:bookmarkStart w:id="28" w:name="_Toc100793678"/>
+      <w:bookmarkStart w:id="28" w:name="_Toc105073460"/>
       <w:r>
         <w:t>Example: o</w:t>
       </w:r>
@@ -11594,7 +11754,7 @@
         <w:pStyle w:val="Heading1"/>
       </w:pPr>
       <w:bookmarkStart w:id="29" w:name="_Ref88887986"/>
-      <w:bookmarkStart w:id="30" w:name="_Toc100793679"/>
+      <w:bookmarkStart w:id="30" w:name="_Toc105073461"/>
       <w:r>
         <w:lastRenderedPageBreak/>
         <w:t>Using -</w:t>
@@ -11690,6 +11850,47 @@
       </w:r>
       <w:r>
         <w:t xml:space="preserve">needs to be installed on your system, and needs to be in the PATH. </w:t>
+      </w:r>
+      <w:r>
+        <w:br/>
+        <w:t xml:space="preserve">By default, data is imported into a table named </w:t>
+      </w:r>
+      <w:proofErr w:type="spellStart"/>
+      <w:r>
+        <w:t>p</w:t>
+      </w:r>
+      <w:r>
+        <w:rPr>
+          <w:b/>
+        </w:rPr>
+        <w:t>ublic.BBFCompass</w:t>
+      </w:r>
+      <w:proofErr w:type="spellEnd"/>
+      <w:r>
+        <w:t xml:space="preserve">, but </w:t>
+      </w:r>
+      <w:r>
+        <w:t xml:space="preserve">a different name can be specified with </w:t>
+      </w:r>
+      <w:r>
+        <w:t xml:space="preserve">the </w:t>
+      </w:r>
+      <w:r>
+        <w:rPr>
+          <w:b/>
+        </w:rPr>
+        <w:t>-</w:t>
+      </w:r>
+      <w:proofErr w:type="spellStart"/>
+      <w:r>
+        <w:rPr>
+          <w:b/>
+        </w:rPr>
+        <w:t>pgimporttable</w:t>
+      </w:r>
+      <w:proofErr w:type="spellEnd"/>
+      <w:r>
+        <w:t xml:space="preserve"> option.</w:t>
       </w:r>
     </w:p>
     <w:p>
@@ -11986,9 +12187,8 @@
       <w:pPr>
         <w:pStyle w:val="Heading2"/>
       </w:pPr>
-      <w:bookmarkStart w:id="31" w:name="_Toc100793680"/>
-      <w:r>
-        <w:lastRenderedPageBreak/>
+      <w:bookmarkStart w:id="31" w:name="_Toc105073462"/>
+      <w:r>
         <w:t>Schema for imported items</w:t>
       </w:r>
       <w:bookmarkEnd w:id="31"/>
@@ -12806,6 +13006,7 @@
       </w:pPr>
       <w:proofErr w:type="spellStart"/>
       <w:r>
+        <w:lastRenderedPageBreak/>
         <w:t>batchNrinFile</w:t>
       </w:r>
       <w:proofErr w:type="spellEnd"/>
@@ -12846,7 +13047,6 @@
       </w:pPr>
       <w:proofErr w:type="spellStart"/>
       <w:r>
-        <w:lastRenderedPageBreak/>
         <w:t>batchLineInFile</w:t>
       </w:r>
       <w:proofErr w:type="spellEnd"/>
@@ -12987,7 +13187,7 @@
       <w:pPr>
         <w:pStyle w:val="Heading2"/>
       </w:pPr>
-      <w:bookmarkStart w:id="32" w:name="_Toc100793681"/>
+      <w:bookmarkStart w:id="32" w:name="_Toc105073463"/>
       <w:r>
         <w:t>Example query</w:t>
       </w:r>
@@ -13495,6 +13695,7 @@
         </w:rPr>
       </w:pPr>
       <w:r>
+        <w:lastRenderedPageBreak/>
         <w:br w:type="page"/>
       </w:r>
     </w:p>
@@ -13502,7 +13703,7 @@
       <w:pPr>
         <w:pStyle w:val="Heading1"/>
       </w:pPr>
-      <w:bookmarkStart w:id="33" w:name="_Toc100793682"/>
+      <w:bookmarkStart w:id="33" w:name="_Toc105073464"/>
       <w:r>
         <w:lastRenderedPageBreak/>
         <w:t>Security</w:t>
@@ -13597,7 +13798,7 @@
       <w:pPr>
         <w:pStyle w:val="Heading2"/>
       </w:pPr>
-      <w:bookmarkStart w:id="34" w:name="_Toc100793683"/>
+      <w:bookmarkStart w:id="34" w:name="_Toc105073465"/>
       <w:r>
         <w:t>The</w:t>
       </w:r>
@@ -13922,7 +14123,7 @@
         <w:pStyle w:val="Heading2"/>
       </w:pPr>
       <w:bookmarkStart w:id="35" w:name="_Automatic_update_check"/>
-      <w:bookmarkStart w:id="36" w:name="_Toc100793684"/>
+      <w:bookmarkStart w:id="36" w:name="_Toc105073466"/>
       <w:bookmarkEnd w:id="35"/>
       <w:r>
         <w:t>Automatic update check</w:t>
@@ -13985,7 +14186,7 @@
       <w:pPr>
         <w:pStyle w:val="Heading1"/>
       </w:pPr>
-      <w:bookmarkStart w:id="37" w:name="_Toc100793685"/>
+      <w:bookmarkStart w:id="37" w:name="_Toc105073467"/>
       <w:r>
         <w:lastRenderedPageBreak/>
         <w:t xml:space="preserve">Using Babelfish Compass </w:t>
@@ -14635,7 +14836,7 @@
       <w:pPr>
         <w:pStyle w:val="Heading1"/>
       </w:pPr>
-      <w:bookmarkStart w:id="38" w:name="_Toc100793686"/>
+      <w:bookmarkStart w:id="38" w:name="_Toc105073468"/>
       <w:r>
         <w:lastRenderedPageBreak/>
         <w:t>Troubleshooting</w:t>
@@ -14865,7 +15066,7 @@
       <w:pPr>
         <w:pStyle w:val="Heading1"/>
       </w:pPr>
-      <w:bookmarkStart w:id="39" w:name="_Toc100793687"/>
+      <w:bookmarkStart w:id="39" w:name="_Toc105073469"/>
       <w:r>
         <w:t>Licensing</w:t>
       </w:r>
@@ -14959,6 +15160,7 @@
         </w:rPr>
         <w:t xml:space="preserve"> </w:t>
       </w:r>
+      <w:bookmarkEnd w:id="0"/>
     </w:p>
     <w:sectPr>
       <w:footerReference w:type="default" r:id="rId13"/>
@@ -19608,7 +19810,7 @@
 </file>
 
 <file path=customXml/itemProps1.xml><?xml version="1.0" encoding="utf-8"?>
-<ds:datastoreItem xmlns:ds="http://schemas.openxmlformats.org/officeDocument/2006/customXml" ds:itemID="{6D212BDA-64E9-4144-9DFF-28847818FE47}">
+<ds:datastoreItem xmlns:ds="http://schemas.openxmlformats.org/officeDocument/2006/customXml" ds:itemID="{29577DF9-0865-4027-BDD7-C8273B7B9359}">
   <ds:schemaRefs>
     <ds:schemaRef ds:uri="http://schemas.openxmlformats.org/officeDocument/2006/bibliography"/>
   </ds:schemaRefs>

</xml_diff>

<commit_message>
2022-06: support for v.2.1.0 and 1.3.0 (#80)
</commit_message>
<xml_diff>
--- a/BabelfishCompass_UserGuide.docx
+++ b/BabelfishCompass_UserGuide.docx
@@ -10,6 +10,7 @@
           <w:szCs w:val="48"/>
         </w:rPr>
       </w:pPr>
+      <w:bookmarkStart w:id="0" w:name="_GoBack"/>
       <w:r>
         <w:rPr>
           <w:rFonts w:cstheme="minorHAnsi"/>
@@ -42,7 +43,48 @@
         <w:pStyle w:val="BodyText"/>
       </w:pPr>
       <w:r>
-        <w:t xml:space="preserve">Apr-2022: v.2022-04: added automatic </w:t>
+        <w:t>Jun-2022</w:t>
+      </w:r>
+      <w:r>
+        <w:tab/>
+      </w:r>
+      <w:r>
+        <w:t xml:space="preserve">v.2022-06: added </w:t>
+      </w:r>
+      <w:r>
+        <w:rPr>
+          <w:b/>
+        </w:rPr>
+        <w:t>-</w:t>
+      </w:r>
+      <w:proofErr w:type="spellStart"/>
+      <w:r>
+        <w:rPr>
+          <w:b/>
+        </w:rPr>
+        <w:t>pgimporttable</w:t>
+      </w:r>
+      <w:proofErr w:type="spellEnd"/>
+      <w:r>
+        <w:rPr>
+          <w:b/>
+        </w:rPr>
+        <w:t xml:space="preserve"> </w:t>
+      </w:r>
+      <w:r>
+        <w:t>option</w:t>
+      </w:r>
+      <w:r>
+        <w:br/>
+      </w:r>
+      <w:r>
+        <w:t>Apr-2022</w:t>
+      </w:r>
+      <w:r>
+        <w:tab/>
+      </w:r>
+      <w:r>
+        <w:t xml:space="preserve">v.2022-04: added automatic </w:t>
       </w:r>
       <w:r>
         <w:t>check for new Compass version</w:t>
@@ -75,7 +117,13 @@
       </w:r>
       <w:r>
         <w:br/>
-        <w:t xml:space="preserve">Mar-2022: v.2022-03: added </w:t>
+        <w:t>Mar-2022</w:t>
+      </w:r>
+      <w:r>
+        <w:tab/>
+      </w:r>
+      <w:r>
+        <w:t xml:space="preserve">v.2022-03: added </w:t>
       </w:r>
       <w:r>
         <w:rPr>
@@ -108,13 +156,25 @@
         <w:br/>
       </w:r>
       <w:r>
-        <w:t>Feb-2022: v.2022-02: new Compass version numbering</w:t>
+        <w:t>Feb-2022</w:t>
+      </w:r>
+      <w:r>
+        <w:tab/>
+      </w:r>
+      <w:r>
+        <w:t>v.2022-02: new Compass version numbering</w:t>
       </w:r>
       <w:r>
         <w:br/>
       </w:r>
       <w:r>
-        <w:t>Jan-2022: added compatibility matrix with Babelfish</w:t>
+        <w:t>Jan-2022</w:t>
+      </w:r>
+      <w:r>
+        <w:tab/>
+      </w:r>
+      <w:r>
+        <w:t>added compatibility matrix with Babelfish</w:t>
       </w:r>
       <w:r>
         <w:br/>
@@ -124,7 +184,10 @@
         <w:t>-2021</w:t>
       </w:r>
       <w:r>
-        <w:t xml:space="preserve">: v.1.2: added </w:t>
+        <w:tab/>
+      </w:r>
+      <w:r>
+        <w:t xml:space="preserve">v.1.2: added </w:t>
       </w:r>
       <w:r>
         <w:rPr>
@@ -143,7 +206,10 @@
         <w:t>-2021</w:t>
       </w:r>
       <w:r>
-        <w:t xml:space="preserve">: correct typo in section about </w:t>
+        <w:tab/>
+      </w:r>
+      <w:r>
+        <w:t xml:space="preserve">correct typo in section about </w:t>
       </w:r>
       <w:r>
         <w:rPr>
@@ -171,7 +237,10 @@
         <w:t>-2021</w:t>
       </w:r>
       <w:r>
-        <w:t xml:space="preserve">: v.1.1: added user-definable overrides, example for </w:t>
+        <w:tab/>
+      </w:r>
+      <w:r>
+        <w:t xml:space="preserve">v.1.1: added user-definable overrides, example for </w:t>
       </w:r>
       <w:r>
         <w:rPr>
@@ -215,7 +284,10 @@
         <w:t>Oct-2021</w:t>
       </w:r>
       <w:r>
-        <w:t>: v.1.0: first version</w:t>
+        <w:tab/>
+      </w:r>
+      <w:r>
+        <w:t>v.1.0: first version</w:t>
       </w:r>
     </w:p>
     <w:p>
@@ -276,7 +348,7 @@
         </w:rPr>
         <w:fldChar w:fldCharType="separate"/>
       </w:r>
-      <w:hyperlink w:anchor="_Toc100793659" w:history="1">
+      <w:hyperlink w:anchor="_Toc105073441" w:history="1">
         <w:r>
           <w:rPr>
             <w:rStyle w:val="Hyperlink"/>
@@ -303,7 +375,7 @@
             <w:noProof/>
             <w:webHidden/>
           </w:rPr>
-          <w:instrText xml:space="preserve"> PAGEREF _Toc100793659 \h </w:instrText>
+          <w:instrText xml:space="preserve"> PAGEREF _Toc105073441 \h </w:instrText>
         </w:r>
         <w:r>
           <w:rPr>
@@ -347,7 +419,7 @@
           <w:lang w:eastAsia="en-US" w:bidi="ar-SA"/>
         </w:rPr>
       </w:pPr>
-      <w:hyperlink w:anchor="_Toc100793660" w:history="1">
+      <w:hyperlink w:anchor="_Toc105073442" w:history="1">
         <w:r>
           <w:rPr>
             <w:rStyle w:val="Hyperlink"/>
@@ -374,7 +446,7 @@
             <w:noProof/>
             <w:webHidden/>
           </w:rPr>
-          <w:instrText xml:space="preserve"> PAGEREF _Toc100793660 \h </w:instrText>
+          <w:instrText xml:space="preserve"> PAGEREF _Toc105073442 \h </w:instrText>
         </w:r>
         <w:r>
           <w:rPr>
@@ -418,7 +490,7 @@
           <w:lang w:eastAsia="en-US" w:bidi="ar-SA"/>
         </w:rPr>
       </w:pPr>
-      <w:hyperlink w:anchor="_Toc100793661" w:history="1">
+      <w:hyperlink w:anchor="_Toc105073443" w:history="1">
         <w:r>
           <w:rPr>
             <w:rStyle w:val="Hyperlink"/>
@@ -445,7 +517,7 @@
             <w:noProof/>
             <w:webHidden/>
           </w:rPr>
-          <w:instrText xml:space="preserve"> PAGEREF _Toc100793661 \h </w:instrText>
+          <w:instrText xml:space="preserve"> PAGEREF _Toc105073443 \h </w:instrText>
         </w:r>
         <w:r>
           <w:rPr>
@@ -490,7 +562,7 @@
           <w:lang w:eastAsia="en-US" w:bidi="ar-SA"/>
         </w:rPr>
       </w:pPr>
-      <w:hyperlink w:anchor="_Toc100793662" w:history="1">
+      <w:hyperlink w:anchor="_Toc105073444" w:history="1">
         <w:r>
           <w:rPr>
             <w:rStyle w:val="Hyperlink"/>
@@ -517,7 +589,7 @@
             <w:noProof/>
             <w:webHidden/>
           </w:rPr>
-          <w:instrText xml:space="preserve"> PAGEREF _Toc100793662 \h </w:instrText>
+          <w:instrText xml:space="preserve"> PAGEREF _Toc105073444 \h </w:instrText>
         </w:r>
         <w:r>
           <w:rPr>
@@ -562,7 +634,7 @@
           <w:lang w:eastAsia="en-US" w:bidi="ar-SA"/>
         </w:rPr>
       </w:pPr>
-      <w:hyperlink w:anchor="_Toc100793663" w:history="1">
+      <w:hyperlink w:anchor="_Toc105073445" w:history="1">
         <w:r>
           <w:rPr>
             <w:rStyle w:val="Hyperlink"/>
@@ -589,7 +661,7 @@
             <w:noProof/>
             <w:webHidden/>
           </w:rPr>
-          <w:instrText xml:space="preserve"> PAGEREF _Toc100793663 \h </w:instrText>
+          <w:instrText xml:space="preserve"> PAGEREF _Toc105073445 \h </w:instrText>
         </w:r>
         <w:r>
           <w:rPr>
@@ -634,7 +706,7 @@
           <w:lang w:eastAsia="en-US" w:bidi="ar-SA"/>
         </w:rPr>
       </w:pPr>
-      <w:hyperlink w:anchor="_Toc100793664" w:history="1">
+      <w:hyperlink w:anchor="_Toc105073446" w:history="1">
         <w:r>
           <w:rPr>
             <w:rStyle w:val="Hyperlink"/>
@@ -661,7 +733,7 @@
             <w:noProof/>
             <w:webHidden/>
           </w:rPr>
-          <w:instrText xml:space="preserve"> PAGEREF _Toc100793664 \h </w:instrText>
+          <w:instrText xml:space="preserve"> PAGEREF _Toc105073446 \h </w:instrText>
         </w:r>
         <w:r>
           <w:rPr>
@@ -705,7 +777,7 @@
           <w:lang w:eastAsia="en-US" w:bidi="ar-SA"/>
         </w:rPr>
       </w:pPr>
-      <w:hyperlink w:anchor="_Toc100793665" w:history="1">
+      <w:hyperlink w:anchor="_Toc105073447" w:history="1">
         <w:r>
           <w:rPr>
             <w:rStyle w:val="Hyperlink"/>
@@ -732,7 +804,7 @@
             <w:noProof/>
             <w:webHidden/>
           </w:rPr>
-          <w:instrText xml:space="preserve"> PAGEREF _Toc100793665 \h </w:instrText>
+          <w:instrText xml:space="preserve"> PAGEREF _Toc105073447 \h </w:instrText>
         </w:r>
         <w:r>
           <w:rPr>
@@ -776,7 +848,7 @@
           <w:lang w:eastAsia="en-US" w:bidi="ar-SA"/>
         </w:rPr>
       </w:pPr>
-      <w:hyperlink w:anchor="_Toc100793666" w:history="1">
+      <w:hyperlink w:anchor="_Toc105073448" w:history="1">
         <w:r>
           <w:rPr>
             <w:rStyle w:val="Hyperlink"/>
@@ -803,7 +875,7 @@
             <w:noProof/>
             <w:webHidden/>
           </w:rPr>
-          <w:instrText xml:space="preserve"> PAGEREF _Toc100793666 \h </w:instrText>
+          <w:instrText xml:space="preserve"> PAGEREF _Toc105073448 \h </w:instrText>
         </w:r>
         <w:r>
           <w:rPr>
@@ -847,7 +919,7 @@
           <w:lang w:eastAsia="en-US" w:bidi="ar-SA"/>
         </w:rPr>
       </w:pPr>
-      <w:hyperlink w:anchor="_Toc100793667" w:history="1">
+      <w:hyperlink w:anchor="_Toc105073449" w:history="1">
         <w:r>
           <w:rPr>
             <w:rStyle w:val="Hyperlink"/>
@@ -874,7 +946,7 @@
             <w:noProof/>
             <w:webHidden/>
           </w:rPr>
-          <w:instrText xml:space="preserve"> PAGEREF _Toc100793667 \h </w:instrText>
+          <w:instrText xml:space="preserve"> PAGEREF _Toc105073449 \h </w:instrText>
         </w:r>
         <w:r>
           <w:rPr>
@@ -919,7 +991,7 @@
           <w:lang w:eastAsia="en-US" w:bidi="ar-SA"/>
         </w:rPr>
       </w:pPr>
-      <w:hyperlink w:anchor="_Toc100793668" w:history="1">
+      <w:hyperlink w:anchor="_Toc105073450" w:history="1">
         <w:r>
           <w:rPr>
             <w:rStyle w:val="Hyperlink"/>
@@ -946,7 +1018,7 @@
             <w:noProof/>
             <w:webHidden/>
           </w:rPr>
-          <w:instrText xml:space="preserve"> PAGEREF _Toc100793668 \h </w:instrText>
+          <w:instrText xml:space="preserve"> PAGEREF _Toc105073450 \h </w:instrText>
         </w:r>
         <w:r>
           <w:rPr>
@@ -990,7 +1062,7 @@
           <w:lang w:eastAsia="en-US" w:bidi="ar-SA"/>
         </w:rPr>
       </w:pPr>
-      <w:hyperlink w:anchor="_Toc100793669" w:history="1">
+      <w:hyperlink w:anchor="_Toc105073451" w:history="1">
         <w:r>
           <w:rPr>
             <w:rStyle w:val="Hyperlink"/>
@@ -1017,7 +1089,7 @@
             <w:noProof/>
             <w:webHidden/>
           </w:rPr>
-          <w:instrText xml:space="preserve"> PAGEREF _Toc100793669 \h </w:instrText>
+          <w:instrText xml:space="preserve"> PAGEREF _Toc105073451 \h </w:instrText>
         </w:r>
         <w:r>
           <w:rPr>
@@ -1061,7 +1133,7 @@
           <w:lang w:eastAsia="en-US" w:bidi="ar-SA"/>
         </w:rPr>
       </w:pPr>
-      <w:hyperlink w:anchor="_Toc100793670" w:history="1">
+      <w:hyperlink w:anchor="_Toc105073452" w:history="1">
         <w:r>
           <w:rPr>
             <w:rStyle w:val="Hyperlink"/>
@@ -1088,7 +1160,7 @@
             <w:noProof/>
             <w:webHidden/>
           </w:rPr>
-          <w:instrText xml:space="preserve"> PAGEREF _Toc100793670 \h </w:instrText>
+          <w:instrText xml:space="preserve"> PAGEREF _Toc105073452 \h </w:instrText>
         </w:r>
         <w:r>
           <w:rPr>
@@ -1133,7 +1205,7 @@
           <w:lang w:eastAsia="en-US" w:bidi="ar-SA"/>
         </w:rPr>
       </w:pPr>
-      <w:hyperlink w:anchor="_Toc100793671" w:history="1">
+      <w:hyperlink w:anchor="_Toc105073453" w:history="1">
         <w:r>
           <w:rPr>
             <w:rStyle w:val="Hyperlink"/>
@@ -1160,7 +1232,7 @@
             <w:noProof/>
             <w:webHidden/>
           </w:rPr>
-          <w:instrText xml:space="preserve"> PAGEREF _Toc100793671 \h </w:instrText>
+          <w:instrText xml:space="preserve"> PAGEREF _Toc105073453 \h </w:instrText>
         </w:r>
         <w:r>
           <w:rPr>
@@ -1204,7 +1276,7 @@
           <w:lang w:eastAsia="en-US" w:bidi="ar-SA"/>
         </w:rPr>
       </w:pPr>
-      <w:hyperlink w:anchor="_Toc100793672" w:history="1">
+      <w:hyperlink w:anchor="_Toc105073454" w:history="1">
         <w:r>
           <w:rPr>
             <w:rStyle w:val="Hyperlink"/>
@@ -1231,7 +1303,7 @@
             <w:noProof/>
             <w:webHidden/>
           </w:rPr>
-          <w:instrText xml:space="preserve"> PAGEREF _Toc100793672 \h </w:instrText>
+          <w:instrText xml:space="preserve"> PAGEREF _Toc105073454 \h </w:instrText>
         </w:r>
         <w:r>
           <w:rPr>
@@ -1275,7 +1347,7 @@
           <w:lang w:eastAsia="en-US" w:bidi="ar-SA"/>
         </w:rPr>
       </w:pPr>
-      <w:hyperlink w:anchor="_Toc100793673" w:history="1">
+      <w:hyperlink w:anchor="_Toc105073455" w:history="1">
         <w:r>
           <w:rPr>
             <w:rStyle w:val="Hyperlink"/>
@@ -1302,7 +1374,7 @@
             <w:noProof/>
             <w:webHidden/>
           </w:rPr>
-          <w:instrText xml:space="preserve"> PAGEREF _Toc100793673 \h </w:instrText>
+          <w:instrText xml:space="preserve"> PAGEREF _Toc105073455 \h </w:instrText>
         </w:r>
         <w:r>
           <w:rPr>
@@ -1346,7 +1418,7 @@
           <w:lang w:eastAsia="en-US" w:bidi="ar-SA"/>
         </w:rPr>
       </w:pPr>
-      <w:hyperlink w:anchor="_Toc100793674" w:history="1">
+      <w:hyperlink w:anchor="_Toc105073456" w:history="1">
         <w:r>
           <w:rPr>
             <w:rStyle w:val="Hyperlink"/>
@@ -1373,7 +1445,7 @@
             <w:noProof/>
             <w:webHidden/>
           </w:rPr>
-          <w:instrText xml:space="preserve"> PAGEREF _Toc100793674 \h </w:instrText>
+          <w:instrText xml:space="preserve"> PAGEREF _Toc105073456 \h </w:instrText>
         </w:r>
         <w:r>
           <w:rPr>
@@ -1418,7 +1490,7 @@
           <w:lang w:eastAsia="en-US" w:bidi="ar-SA"/>
         </w:rPr>
       </w:pPr>
-      <w:hyperlink w:anchor="_Toc100793675" w:history="1">
+      <w:hyperlink w:anchor="_Toc105073457" w:history="1">
         <w:r>
           <w:rPr>
             <w:rStyle w:val="Hyperlink"/>
@@ -1445,7 +1517,7 @@
             <w:noProof/>
             <w:webHidden/>
           </w:rPr>
-          <w:instrText xml:space="preserve"> PAGEREF _Toc100793675 \h </w:instrText>
+          <w:instrText xml:space="preserve"> PAGEREF _Toc105073457 \h </w:instrText>
         </w:r>
         <w:r>
           <w:rPr>
@@ -1490,7 +1562,7 @@
           <w:lang w:eastAsia="en-US" w:bidi="ar-SA"/>
         </w:rPr>
       </w:pPr>
-      <w:hyperlink w:anchor="_Toc100793676" w:history="1">
+      <w:hyperlink w:anchor="_Toc105073458" w:history="1">
         <w:r>
           <w:rPr>
             <w:rStyle w:val="Hyperlink"/>
@@ -1517,7 +1589,7 @@
             <w:noProof/>
             <w:webHidden/>
           </w:rPr>
-          <w:instrText xml:space="preserve"> PAGEREF _Toc100793676 \h </w:instrText>
+          <w:instrText xml:space="preserve"> PAGEREF _Toc105073458 \h </w:instrText>
         </w:r>
         <w:r>
           <w:rPr>
@@ -1561,7 +1633,7 @@
           <w:lang w:eastAsia="en-US" w:bidi="ar-SA"/>
         </w:rPr>
       </w:pPr>
-      <w:hyperlink w:anchor="_Toc100793677" w:history="1">
+      <w:hyperlink w:anchor="_Toc105073459" w:history="1">
         <w:r>
           <w:rPr>
             <w:rStyle w:val="Hyperlink"/>
@@ -1588,7 +1660,7 @@
             <w:noProof/>
             <w:webHidden/>
           </w:rPr>
-          <w:instrText xml:space="preserve"> PAGEREF _Toc100793677 \h </w:instrText>
+          <w:instrText xml:space="preserve"> PAGEREF _Toc105073459 \h </w:instrText>
         </w:r>
         <w:r>
           <w:rPr>
@@ -1633,7 +1705,7 @@
           <w:lang w:eastAsia="en-US" w:bidi="ar-SA"/>
         </w:rPr>
       </w:pPr>
-      <w:hyperlink w:anchor="_Toc100793678" w:history="1">
+      <w:hyperlink w:anchor="_Toc105073460" w:history="1">
         <w:r>
           <w:rPr>
             <w:rStyle w:val="Hyperlink"/>
@@ -1660,7 +1732,7 @@
             <w:noProof/>
             <w:webHidden/>
           </w:rPr>
-          <w:instrText xml:space="preserve"> PAGEREF _Toc100793678 \h </w:instrText>
+          <w:instrText xml:space="preserve"> PAGEREF _Toc105073460 \h </w:instrText>
         </w:r>
         <w:r>
           <w:rPr>
@@ -1704,7 +1776,7 @@
           <w:lang w:eastAsia="en-US" w:bidi="ar-SA"/>
         </w:rPr>
       </w:pPr>
-      <w:hyperlink w:anchor="_Toc100793679" w:history="1">
+      <w:hyperlink w:anchor="_Toc105073461" w:history="1">
         <w:r>
           <w:rPr>
             <w:rStyle w:val="Hyperlink"/>
@@ -1731,7 +1803,7 @@
             <w:noProof/>
             <w:webHidden/>
           </w:rPr>
-          <w:instrText xml:space="preserve"> PAGEREF _Toc100793679 \h </w:instrText>
+          <w:instrText xml:space="preserve"> PAGEREF _Toc105073461 \h </w:instrText>
         </w:r>
         <w:r>
           <w:rPr>
@@ -1776,7 +1848,7 @@
           <w:lang w:eastAsia="en-US" w:bidi="ar-SA"/>
         </w:rPr>
       </w:pPr>
-      <w:hyperlink w:anchor="_Toc100793680" w:history="1">
+      <w:hyperlink w:anchor="_Toc105073462" w:history="1">
         <w:r>
           <w:rPr>
             <w:rStyle w:val="Hyperlink"/>
@@ -1803,7 +1875,7 @@
             <w:noProof/>
             <w:webHidden/>
           </w:rPr>
-          <w:instrText xml:space="preserve"> PAGEREF _Toc100793680 \h </w:instrText>
+          <w:instrText xml:space="preserve"> PAGEREF _Toc105073462 \h </w:instrText>
         </w:r>
         <w:r>
           <w:rPr>
@@ -1848,7 +1920,7 @@
           <w:lang w:eastAsia="en-US" w:bidi="ar-SA"/>
         </w:rPr>
       </w:pPr>
-      <w:hyperlink w:anchor="_Toc100793681" w:history="1">
+      <w:hyperlink w:anchor="_Toc105073463" w:history="1">
         <w:r>
           <w:rPr>
             <w:rStyle w:val="Hyperlink"/>
@@ -1875,7 +1947,7 @@
             <w:noProof/>
             <w:webHidden/>
           </w:rPr>
-          <w:instrText xml:space="preserve"> PAGEREF _Toc100793681 \h </w:instrText>
+          <w:instrText xml:space="preserve"> PAGEREF _Toc105073463 \h </w:instrText>
         </w:r>
         <w:r>
           <w:rPr>
@@ -1919,7 +1991,7 @@
           <w:lang w:eastAsia="en-US" w:bidi="ar-SA"/>
         </w:rPr>
       </w:pPr>
-      <w:hyperlink w:anchor="_Toc100793682" w:history="1">
+      <w:hyperlink w:anchor="_Toc105073464" w:history="1">
         <w:r>
           <w:rPr>
             <w:rStyle w:val="Hyperlink"/>
@@ -1946,7 +2018,7 @@
             <w:noProof/>
             <w:webHidden/>
           </w:rPr>
-          <w:instrText xml:space="preserve"> PAGEREF _Toc100793682 \h </w:instrText>
+          <w:instrText xml:space="preserve"> PAGEREF _Toc105073464 \h </w:instrText>
         </w:r>
         <w:r>
           <w:rPr>
@@ -1966,7 +2038,7 @@
             <w:noProof/>
             <w:webHidden/>
           </w:rPr>
-          <w:t>20</w:t>
+          <w:t>21</w:t>
         </w:r>
         <w:r>
           <w:rPr>
@@ -1991,7 +2063,7 @@
           <w:lang w:eastAsia="en-US" w:bidi="ar-SA"/>
         </w:rPr>
       </w:pPr>
-      <w:hyperlink w:anchor="_Toc100793683" w:history="1">
+      <w:hyperlink w:anchor="_Toc105073465" w:history="1">
         <w:r>
           <w:rPr>
             <w:rStyle w:val="Hyperlink"/>
@@ -2018,7 +2090,7 @@
             <w:noProof/>
             <w:webHidden/>
           </w:rPr>
-          <w:instrText xml:space="preserve"> PAGEREF _Toc100793683 \h </w:instrText>
+          <w:instrText xml:space="preserve"> PAGEREF _Toc105073465 \h </w:instrText>
         </w:r>
         <w:r>
           <w:rPr>
@@ -2038,7 +2110,7 @@
             <w:noProof/>
             <w:webHidden/>
           </w:rPr>
-          <w:t>20</w:t>
+          <w:t>21</w:t>
         </w:r>
         <w:r>
           <w:rPr>
@@ -2063,7 +2135,7 @@
           <w:lang w:eastAsia="en-US" w:bidi="ar-SA"/>
         </w:rPr>
       </w:pPr>
-      <w:hyperlink w:anchor="_Toc100793684" w:history="1">
+      <w:hyperlink w:anchor="_Toc105073466" w:history="1">
         <w:r>
           <w:rPr>
             <w:rStyle w:val="Hyperlink"/>
@@ -2090,7 +2162,7 @@
             <w:noProof/>
             <w:webHidden/>
           </w:rPr>
-          <w:instrText xml:space="preserve"> PAGEREF _Toc100793684 \h </w:instrText>
+          <w:instrText xml:space="preserve"> PAGEREF _Toc105073466 \h </w:instrText>
         </w:r>
         <w:r>
           <w:rPr>
@@ -2110,7 +2182,7 @@
             <w:noProof/>
             <w:webHidden/>
           </w:rPr>
-          <w:t>20</w:t>
+          <w:t>21</w:t>
         </w:r>
         <w:r>
           <w:rPr>
@@ -2134,7 +2206,7 @@
           <w:lang w:eastAsia="en-US" w:bidi="ar-SA"/>
         </w:rPr>
       </w:pPr>
-      <w:hyperlink w:anchor="_Toc100793685" w:history="1">
+      <w:hyperlink w:anchor="_Toc105073467" w:history="1">
         <w:r>
           <w:rPr>
             <w:rStyle w:val="Hyperlink"/>
@@ -2161,7 +2233,7 @@
             <w:noProof/>
             <w:webHidden/>
           </w:rPr>
-          <w:instrText xml:space="preserve"> PAGEREF _Toc100793685 \h </w:instrText>
+          <w:instrText xml:space="preserve"> PAGEREF _Toc105073467 \h </w:instrText>
         </w:r>
         <w:r>
           <w:rPr>
@@ -2181,7 +2253,7 @@
             <w:noProof/>
             <w:webHidden/>
           </w:rPr>
-          <w:t>21</w:t>
+          <w:t>22</w:t>
         </w:r>
         <w:r>
           <w:rPr>
@@ -2205,7 +2277,7 @@
           <w:lang w:eastAsia="en-US" w:bidi="ar-SA"/>
         </w:rPr>
       </w:pPr>
-      <w:hyperlink w:anchor="_Toc100793686" w:history="1">
+      <w:hyperlink w:anchor="_Toc105073468" w:history="1">
         <w:r>
           <w:rPr>
             <w:rStyle w:val="Hyperlink"/>
@@ -2232,7 +2304,7 @@
             <w:noProof/>
             <w:webHidden/>
           </w:rPr>
-          <w:instrText xml:space="preserve"> PAGEREF _Toc100793686 \h </w:instrText>
+          <w:instrText xml:space="preserve"> PAGEREF _Toc105073468 \h </w:instrText>
         </w:r>
         <w:r>
           <w:rPr>
@@ -2252,7 +2324,7 @@
             <w:noProof/>
             <w:webHidden/>
           </w:rPr>
-          <w:t>23</w:t>
+          <w:t>24</w:t>
         </w:r>
         <w:r>
           <w:rPr>
@@ -2276,7 +2348,7 @@
           <w:lang w:eastAsia="en-US" w:bidi="ar-SA"/>
         </w:rPr>
       </w:pPr>
-      <w:hyperlink w:anchor="_Toc100793687" w:history="1">
+      <w:hyperlink w:anchor="_Toc105073469" w:history="1">
         <w:r>
           <w:rPr>
             <w:rStyle w:val="Hyperlink"/>
@@ -2303,7 +2375,7 @@
             <w:noProof/>
             <w:webHidden/>
           </w:rPr>
-          <w:instrText xml:space="preserve"> PAGEREF _Toc100793687 \h </w:instrText>
+          <w:instrText xml:space="preserve"> PAGEREF _Toc105073469 \h </w:instrText>
         </w:r>
         <w:r>
           <w:rPr>
@@ -2323,7 +2395,7 @@
             <w:noProof/>
             <w:webHidden/>
           </w:rPr>
-          <w:t>23</w:t>
+          <w:t>24</w:t>
         </w:r>
         <w:r>
           <w:rPr>
@@ -2341,14 +2413,14 @@
       <w:r>
         <w:fldChar w:fldCharType="end"/>
       </w:r>
-      <w:bookmarkStart w:id="0" w:name="_Toc100793659"/>
+      <w:bookmarkStart w:id="1" w:name="_Toc105073441"/>
       <w:r>
         <w:t>What</w:t>
       </w:r>
       <w:r>
         <w:t xml:space="preserve"> Is Babelfish Compass?</w:t>
       </w:r>
-      <w:bookmarkEnd w:id="0"/>
+      <w:bookmarkEnd w:id="1"/>
     </w:p>
     <w:p>
       <w:pPr>
@@ -2550,11 +2622,11 @@
       <w:pPr>
         <w:pStyle w:val="Heading1"/>
       </w:pPr>
-      <w:bookmarkStart w:id="1" w:name="_Toc100793660"/>
+      <w:bookmarkStart w:id="2" w:name="_Toc105073442"/>
       <w:r>
         <w:t>Compatibility with Babelfish for PostgreSQL</w:t>
       </w:r>
-      <w:bookmarkEnd w:id="1"/>
+      <w:bookmarkEnd w:id="2"/>
     </w:p>
     <w:p>
       <w:pPr>
@@ -2664,10 +2736,7 @@
               <w:pStyle w:val="BodyText"/>
             </w:pPr>
             <w:r>
-              <w:t>2022-0</w:t>
-            </w:r>
-            <w:r>
-              <w:t>4</w:t>
+              <w:t>2022-06</w:t>
             </w:r>
           </w:p>
         </w:tc>
@@ -2680,10 +2749,35 @@
               <w:pStyle w:val="BodyText"/>
             </w:pPr>
             <w:r>
-              <w:t xml:space="preserve">1.2.1, </w:t>
+              <w:t>2.1.0, 1.3.0, 1.2.1, 1.2.0, 1.1.0, 1.0.0</w:t>
             </w:r>
+          </w:p>
+        </w:tc>
+      </w:tr>
+      <w:tr>
+        <w:tc>
+          <w:tcPr>
+            <w:tcW w:w="2972" w:type="dxa"/>
+          </w:tcPr>
+          <w:p>
+            <w:pPr>
+              <w:pStyle w:val="BodyText"/>
+            </w:pPr>
             <w:r>
-              <w:t>1.2.0, 1.1.0, 1.0.0</w:t>
+              <w:t>2022-04</w:t>
+            </w:r>
+          </w:p>
+        </w:tc>
+        <w:tc>
+          <w:tcPr>
+            <w:tcW w:w="4253" w:type="dxa"/>
+          </w:tcPr>
+          <w:p>
+            <w:pPr>
+              <w:pStyle w:val="BodyText"/>
+            </w:pPr>
+            <w:r>
+              <w:t>1.2.1, 1.2.0, 1.1.0, 1.0.0</w:t>
             </w:r>
           </w:p>
         </w:tc>
@@ -2782,6 +2876,7 @@
               <w:pStyle w:val="BodyText"/>
             </w:pPr>
             <w:r>
+              <w:lastRenderedPageBreak/>
               <w:t>1.0, 1.1</w:t>
             </w:r>
           </w:p>
@@ -2817,28 +2912,13 @@
         <w:rPr>
           <w:rFonts w:asciiTheme="minorHAnsi" w:hAnsiTheme="minorHAnsi" w:cstheme="minorHAnsi"/>
         </w:rPr>
-        <w:t xml:space="preserve">In February 2022, Babelfish Compass changed to a </w:t>
-      </w:r>
-      <w:bookmarkStart w:id="2" w:name="_GoBack"/>
-      <w:bookmarkEnd w:id="2"/>
+        <w:t>In February 2022, Babelfish Compass changed to a different version numbering schema</w:t>
+      </w:r>
       <w:r>
         <w:rPr>
           <w:rFonts w:asciiTheme="minorHAnsi" w:hAnsiTheme="minorHAnsi" w:cstheme="minorHAnsi"/>
         </w:rPr>
-        <w:t>different version numbering schema</w:t>
-      </w:r>
-      <w:r>
-        <w:rPr>
-          <w:rFonts w:asciiTheme="minorHAnsi" w:hAnsiTheme="minorHAnsi" w:cstheme="minorHAnsi"/>
-        </w:rPr>
-        <w:t xml:space="preserve"> (YYYY-MM) to </w:t>
-      </w:r>
-      <w:r>
-        <w:rPr>
-          <w:rFonts w:asciiTheme="minorHAnsi" w:hAnsiTheme="minorHAnsi" w:cstheme="minorHAnsi"/>
-        </w:rPr>
-        <w:lastRenderedPageBreak/>
-        <w:t>avoid confusion with Babelfish version numbers. Compass version 1.2 was followed by version 2022-02.</w:t>
+        <w:t xml:space="preserve"> (YYYY-MM) to avoid confusion with Babelfish version numbers. Compass version 1.2 was followed by version 2022-02.</w:t>
       </w:r>
     </w:p>
     <w:p/>
@@ -2846,7 +2926,7 @@
       <w:pPr>
         <w:pStyle w:val="Heading1"/>
       </w:pPr>
-      <w:bookmarkStart w:id="3" w:name="_Toc100793661"/>
+      <w:bookmarkStart w:id="3" w:name="_Toc105073443"/>
       <w:r>
         <w:t>Installing Babelfish</w:t>
       </w:r>
@@ -2865,7 +2945,7 @@
       <w:pPr>
         <w:pStyle w:val="Heading2"/>
       </w:pPr>
-      <w:bookmarkStart w:id="4" w:name="_Toc100793662"/>
+      <w:bookmarkStart w:id="4" w:name="_Toc105073444"/>
       <w:r>
         <w:t>Prerequisites</w:t>
       </w:r>
@@ -2987,7 +3067,7 @@
       <w:pPr>
         <w:pStyle w:val="Heading2"/>
       </w:pPr>
-      <w:bookmarkStart w:id="5" w:name="_Toc100793663"/>
+      <w:bookmarkStart w:id="5" w:name="_Toc105073445"/>
       <w:r>
         <w:t>Downloading Babelfish Compass</w:t>
       </w:r>
@@ -3131,7 +3211,7 @@
       <w:pPr>
         <w:pStyle w:val="Heading2"/>
       </w:pPr>
-      <w:bookmarkStart w:id="6" w:name="_Toc100793664"/>
+      <w:bookmarkStart w:id="6" w:name="_Toc105073446"/>
       <w:r>
         <w:t>Install</w:t>
       </w:r>
@@ -3318,6 +3398,7 @@
         <w:pStyle w:val="BodyText"/>
       </w:pPr>
       <w:r>
+        <w:lastRenderedPageBreak/>
         <w:t>Installation steps on Mac</w:t>
       </w:r>
       <w:r>
@@ -3360,7 +3441,6 @@
         </w:numPr>
       </w:pPr>
       <w:r>
-        <w:lastRenderedPageBreak/>
         <w:t xml:space="preserve">Unzip this file so that the contents are placed in </w:t>
       </w:r>
       <w:r>
@@ -3639,7 +3719,7 @@
       <w:pPr>
         <w:pStyle w:val="Heading1"/>
       </w:pPr>
-      <w:bookmarkStart w:id="8" w:name="_Toc100793665"/>
+      <w:bookmarkStart w:id="8" w:name="_Toc105073447"/>
       <w:r>
         <w:t>Running Babelfish Compass</w:t>
       </w:r>
@@ -4052,6 +4132,7 @@
         </w:numPr>
       </w:pPr>
       <w:r>
+        <w:lastRenderedPageBreak/>
         <w:t xml:space="preserve">Open </w:t>
       </w:r>
       <w:r>
@@ -4097,7 +4178,6 @@
         </w:numPr>
       </w:pPr>
       <w:r>
-        <w:lastRenderedPageBreak/>
         <w:t>Print t</w:t>
       </w:r>
       <w:r>
@@ -4207,7 +4287,7 @@
       <w:pPr>
         <w:pStyle w:val="Heading1"/>
       </w:pPr>
-      <w:bookmarkStart w:id="9" w:name="_Toc100793666"/>
+      <w:bookmarkStart w:id="9" w:name="_Toc105073448"/>
       <w:r>
         <w:t>Running Babelfish Compass</w:t>
       </w:r>
@@ -4746,7 +4826,7 @@
       <w:pPr>
         <w:pStyle w:val="Heading1"/>
       </w:pPr>
-      <w:bookmarkStart w:id="10" w:name="_Toc100793667"/>
+      <w:bookmarkStart w:id="10" w:name="_Toc105073449"/>
       <w:r>
         <w:lastRenderedPageBreak/>
         <w:t>Reports, applications</w:t>
@@ -5464,7 +5544,7 @@
         <w:pStyle w:val="Heading2"/>
       </w:pPr>
       <w:bookmarkStart w:id="11" w:name="_Ref88921258"/>
-      <w:bookmarkStart w:id="12" w:name="_Toc100793668"/>
+      <w:bookmarkStart w:id="12" w:name="_Toc105073450"/>
       <w:r>
         <w:t xml:space="preserve">Report </w:t>
       </w:r>
@@ -5790,7 +5870,7 @@
       </w:pPr>
       <w:bookmarkStart w:id="13" w:name="_Ref88886795"/>
       <w:bookmarkStart w:id="14" w:name="_Hlk85191248"/>
-      <w:bookmarkStart w:id="15" w:name="_Toc100793669"/>
+      <w:bookmarkStart w:id="15" w:name="_Toc105073451"/>
       <w:r>
         <w:t>Specifying the</w:t>
       </w:r>
@@ -5932,7 +6012,7 @@
       </w:pPr>
       <w:bookmarkStart w:id="16" w:name="_Ref88837155"/>
       <w:bookmarkStart w:id="17" w:name="_Ref88883626"/>
-      <w:bookmarkStart w:id="18" w:name="_Toc100793670"/>
+      <w:bookmarkStart w:id="18" w:name="_Toc105073452"/>
       <w:r>
         <w:t>Command-line options</w:t>
       </w:r>
@@ -7782,19 +7862,10 @@
         <w:t>reates a database table</w:t>
       </w:r>
       <w:r>
-        <w:t xml:space="preserve"> named</w:t>
-      </w:r>
-      <w:r>
         <w:t xml:space="preserve"> </w:t>
       </w:r>
       <w:r>
-        <w:rPr>
-          <w:b/>
-        </w:rPr>
-        <w:t>BBFCompass</w:t>
-      </w:r>
-      <w:r>
-        <w:t xml:space="preserve"> in a PostgreSQL database, and loads all captured items into the table. This table can then be accessed with SQL queries </w:t>
+        <w:t xml:space="preserve">in a PostgreSQL database, and loads all captured items into the table. This table can then be accessed with SQL queries </w:t>
       </w:r>
       <w:r>
         <w:t xml:space="preserve">for further processing (see </w:t>
@@ -7851,6 +7922,37 @@
       </w:r>
       <w:r>
         <w:t>).</w:t>
+      </w:r>
+      <w:r>
+        <w:t xml:space="preserve"> By default, this table is named </w:t>
+      </w:r>
+      <w:proofErr w:type="spellStart"/>
+      <w:r>
+        <w:rPr>
+          <w:b/>
+        </w:rPr>
+        <w:t>public.BBFCompass</w:t>
+      </w:r>
+      <w:proofErr w:type="spellEnd"/>
+      <w:r>
+        <w:t xml:space="preserve">, but a different name can be specified with </w:t>
+      </w:r>
+      <w:r>
+        <w:rPr>
+          <w:b/>
+        </w:rPr>
+        <w:t>-</w:t>
+      </w:r>
+      <w:proofErr w:type="spellStart"/>
+      <w:r>
+        <w:rPr>
+          <w:b/>
+        </w:rPr>
+        <w:t>pgimporttable</w:t>
+      </w:r>
+      <w:proofErr w:type="spellEnd"/>
+      <w:r>
+        <w:t>.</w:t>
       </w:r>
       <w:r>
         <w:br/>
@@ -8022,50 +8124,48 @@
         </w:rPr>
         <w:t>-</w:t>
       </w:r>
-      <w:r>
-        <w:rPr>
-          <w:b/>
-        </w:rPr>
-        <w:t>ex</w:t>
-      </w:r>
-      <w:r>
-        <w:rPr>
-          <w:b/>
-        </w:rPr>
-        <w:t>clude</w:t>
+      <w:proofErr w:type="spellStart"/>
+      <w:r>
+        <w:rPr>
+          <w:b/>
+        </w:rPr>
+        <w:t>pgimport</w:t>
+      </w:r>
+      <w:r>
+        <w:rPr>
+          <w:b/>
+        </w:rPr>
+        <w:t>table</w:t>
+      </w:r>
+      <w:proofErr w:type="spellEnd"/>
+      <w:r>
+        <w:t xml:space="preserve">: with </w:t>
+      </w:r>
+      <w:r>
+        <w:rPr>
+          <w:b/>
+        </w:rPr>
+        <w:t>-</w:t>
+      </w:r>
+      <w:proofErr w:type="spellStart"/>
+      <w:r>
+        <w:rPr>
+          <w:b/>
+        </w:rPr>
+        <w:t>pgimport</w:t>
+      </w:r>
+      <w:proofErr w:type="spellEnd"/>
+      <w:r>
+        <w:t xml:space="preserve">, </w:t>
+      </w:r>
+      <w:r>
+        <w:t>specifies the name of the table to import the data into</w:t>
+      </w:r>
+      <w:r>
+        <w:t>.</w:t>
       </w:r>
       <w:r>
         <w:t xml:space="preserve"> </w:t>
-      </w:r>
-      <w:r>
-        <w:rPr>
-          <w:i/>
-        </w:rPr>
-        <w:t xml:space="preserve">&lt;list&gt; </w:t>
-      </w:r>
-      <w:r>
-        <w:t xml:space="preserve">: specifies a comma-separated list of file type suffixes to be excluded. </w:t>
-      </w:r>
-      <w:r>
-        <w:t xml:space="preserve">By default, a series of file types are excluded (unless overridden with </w:t>
-      </w:r>
-      <w:r>
-        <w:rPr>
-          <w:b/>
-        </w:rPr>
-        <w:t>-include</w:t>
-      </w:r>
-      <w:r>
-        <w:t xml:space="preserve">); to display these, use </w:t>
-      </w:r>
-      <w:r>
-        <w:rPr>
-          <w:b/>
-        </w:rPr>
-        <w:t>-help exclude</w:t>
-      </w:r>
-      <w:r>
-        <w:t>.</w:t>
       </w:r>
     </w:p>
     <w:p>
@@ -8080,37 +8180,52 @@
         <w:rPr>
           <w:b/>
         </w:rPr>
+        <w:t>-</w:t>
+      </w:r>
+      <w:r>
+        <w:rPr>
+          <w:b/>
+        </w:rPr>
+        <w:t>ex</w:t>
+      </w:r>
+      <w:r>
+        <w:rPr>
+          <w:b/>
+        </w:rPr>
+        <w:t>clude</w:t>
+      </w:r>
+      <w:r>
+        <w:t xml:space="preserve"> </w:t>
+      </w:r>
+      <w:r>
+        <w:rPr>
+          <w:i/>
+        </w:rPr>
+        <w:t xml:space="preserve">&lt;list&gt; </w:t>
+      </w:r>
+      <w:r>
+        <w:t xml:space="preserve">: specifies a comma-separated list of file type suffixes to be excluded. </w:t>
+      </w:r>
+      <w:r>
+        <w:t xml:space="preserve">By default, a series of file types are excluded (unless overridden with </w:t>
+      </w:r>
+      <w:r>
+        <w:rPr>
+          <w:b/>
+        </w:rPr>
         <w:t>-include</w:t>
       </w:r>
       <w:r>
-        <w:t xml:space="preserve"> </w:t>
-      </w:r>
-      <w:r>
-        <w:rPr>
-          <w:i/>
-        </w:rPr>
-        <w:t>&lt;list&gt;</w:t>
-      </w:r>
-      <w:r>
-        <w:t xml:space="preserve"> : specifies a comma-separated list of file type suffixes to be included</w:t>
-      </w:r>
-      <w:r>
-        <w:t>; o</w:t>
-      </w:r>
-      <w:r>
-        <w:t xml:space="preserve">nly the filetypes </w:t>
-      </w:r>
-      <w:r>
-        <w:t xml:space="preserve">specified with </w:t>
-      </w:r>
-      <w:r>
-        <w:rPr>
-          <w:b/>
-        </w:rPr>
-        <w:t>-include</w:t>
-      </w:r>
-      <w:r>
-        <w:t xml:space="preserve"> will be processed.</w:t>
+        <w:t xml:space="preserve">); to display these, use </w:t>
+      </w:r>
+      <w:r>
+        <w:rPr>
+          <w:b/>
+        </w:rPr>
+        <w:t>-help exclude</w:t>
+      </w:r>
+      <w:r>
+        <w:t>.</w:t>
       </w:r>
     </w:p>
     <w:p>
@@ -8125,70 +8240,37 @@
         <w:rPr>
           <w:b/>
         </w:rPr>
-        <w:t xml:space="preserve">-recursive </w:t>
-      </w:r>
-      <w:r>
-        <w:t xml:space="preserve">: any subsequent </w:t>
-      </w:r>
-      <w:r>
-        <w:t xml:space="preserve">directory names are processed recursively, using all files in the directory tree as input. Both </w:t>
-      </w:r>
-      <w:r>
-        <w:rPr>
-          <w:b/>
-        </w:rPr>
         <w:t>-include</w:t>
       </w:r>
       <w:r>
-        <w:t xml:space="preserve"> and </w:t>
-      </w:r>
-      <w:r>
-        <w:rPr>
-          <w:b/>
-        </w:rPr>
-        <w:t>-exclude</w:t>
-      </w:r>
-      <w:r>
-        <w:t xml:space="preserve"> (if specified) are applied to any files found.</w:t>
-      </w:r>
-      <w:r>
-        <w:br/>
-        <w:t>W</w:t>
-      </w:r>
-      <w:r>
-        <w:t xml:space="preserve">ith </w:t>
-      </w:r>
-      <w:r>
-        <w:rPr>
-          <w:b/>
-        </w:rPr>
-        <w:t>-recursive</w:t>
-      </w:r>
-      <w:r>
-        <w:t xml:space="preserve">, it is recommended to specify </w:t>
-      </w:r>
-      <w:r>
-        <w:rPr>
-          <w:b/>
-        </w:rPr>
-        <w:t>-</w:t>
-      </w:r>
-      <w:proofErr w:type="spellStart"/>
-      <w:r>
-        <w:rPr>
-          <w:b/>
-        </w:rPr>
-        <w:t>appname</w:t>
-      </w:r>
-      <w:proofErr w:type="spellEnd"/>
-      <w:r>
-        <w:rPr>
-          <w:b/>
-        </w:rPr>
         <w:t xml:space="preserve"> </w:t>
       </w:r>
       <w:r>
-        <w:t>as well, otherwise each input file will be assumed to represent a different application.</w:t>
+        <w:rPr>
+          <w:i/>
+        </w:rPr>
+        <w:t>&lt;list&gt;</w:t>
+      </w:r>
+      <w:r>
+        <w:t xml:space="preserve"> : specifies a comma-separated list of file type suffixes to be included</w:t>
+      </w:r>
+      <w:r>
+        <w:t>; o</w:t>
+      </w:r>
+      <w:r>
+        <w:t xml:space="preserve">nly the filetypes </w:t>
+      </w:r>
+      <w:r>
+        <w:t xml:space="preserve">specified with </w:t>
+      </w:r>
+      <w:r>
+        <w:rPr>
+          <w:b/>
+        </w:rPr>
+        <w:t>-include</w:t>
+      </w:r>
+      <w:r>
+        <w:t xml:space="preserve"> will be processed.</w:t>
       </w:r>
     </w:p>
     <w:p>
@@ -8203,6 +8285,52 @@
         <w:rPr>
           <w:b/>
         </w:rPr>
+        <w:t xml:space="preserve">-recursive </w:t>
+      </w:r>
+      <w:r>
+        <w:t xml:space="preserve">: any subsequent </w:t>
+      </w:r>
+      <w:r>
+        <w:t xml:space="preserve">directory names are processed recursively, using all files in the directory tree as input. Both </w:t>
+      </w:r>
+      <w:r>
+        <w:rPr>
+          <w:b/>
+        </w:rPr>
+        <w:t>-include</w:t>
+      </w:r>
+      <w:r>
+        <w:t xml:space="preserve"> and </w:t>
+      </w:r>
+      <w:r>
+        <w:rPr>
+          <w:b/>
+        </w:rPr>
+        <w:t>-exclude</w:t>
+      </w:r>
+      <w:r>
+        <w:t xml:space="preserve"> (if specified) are applied to any files found.</w:t>
+      </w:r>
+      <w:r>
+        <w:br/>
+        <w:t>W</w:t>
+      </w:r>
+      <w:r>
+        <w:t xml:space="preserve">ith </w:t>
+      </w:r>
+      <w:r>
+        <w:rPr>
+          <w:b/>
+        </w:rPr>
+        <w:t>-recursive</w:t>
+      </w:r>
+      <w:r>
+        <w:t xml:space="preserve">, it is recommended to specify </w:t>
+      </w:r>
+      <w:r>
+        <w:rPr>
+          <w:b/>
+        </w:rPr>
         <w:t>-</w:t>
       </w:r>
       <w:proofErr w:type="spellStart"/>
@@ -8210,6 +8338,38 @@
         <w:rPr>
           <w:b/>
         </w:rPr>
+        <w:t>appname</w:t>
+      </w:r>
+      <w:proofErr w:type="spellEnd"/>
+      <w:r>
+        <w:rPr>
+          <w:b/>
+        </w:rPr>
+        <w:t xml:space="preserve"> </w:t>
+      </w:r>
+      <w:r>
+        <w:t>as well, otherwise each input file will be assumed to represent a different application.</w:t>
+      </w:r>
+    </w:p>
+    <w:p>
+      <w:pPr>
+        <w:pStyle w:val="BodyText"/>
+        <w:numPr>
+          <w:ilvl w:val="0"/>
+          <w:numId w:val="5"/>
+        </w:numPr>
+      </w:pPr>
+      <w:r>
+        <w:rPr>
+          <w:b/>
+        </w:rPr>
+        <w:t>-</w:t>
+      </w:r>
+      <w:proofErr w:type="spellStart"/>
+      <w:r>
+        <w:rPr>
+          <w:b/>
+        </w:rPr>
         <w:t>noupdatechk</w:t>
       </w:r>
       <w:proofErr w:type="spellEnd"/>
@@ -8244,7 +8404,7 @@
         <w:pStyle w:val="Heading2"/>
       </w:pPr>
       <w:bookmarkStart w:id="19" w:name="_Ref88887309"/>
-      <w:bookmarkStart w:id="20" w:name="_Toc100793671"/>
+      <w:bookmarkStart w:id="20" w:name="_Toc105073453"/>
       <w:r>
         <w:lastRenderedPageBreak/>
         <w:t>Examples</w:t>
@@ -8909,7 +9069,7 @@
       <w:pPr>
         <w:pStyle w:val="Heading1"/>
       </w:pPr>
-      <w:bookmarkStart w:id="21" w:name="_Toc100793672"/>
+      <w:bookmarkStart w:id="21" w:name="_Toc105073454"/>
       <w:r>
         <w:t>Automatic rewriting of unsupported features</w:t>
       </w:r>
@@ -9140,7 +9300,7 @@
       <w:pPr>
         <w:pStyle w:val="Heading1"/>
       </w:pPr>
-      <w:bookmarkStart w:id="22" w:name="_Toc100793673"/>
+      <w:bookmarkStart w:id="22" w:name="_Toc105073455"/>
       <w:r>
         <w:lastRenderedPageBreak/>
         <w:t>File handling</w:t>
@@ -9475,7 +9635,7 @@
       <w:pPr>
         <w:pStyle w:val="Heading1"/>
       </w:pPr>
-      <w:bookmarkStart w:id="24" w:name="_Toc100793674"/>
+      <w:bookmarkStart w:id="24" w:name="_Toc105073456"/>
       <w:r>
         <w:lastRenderedPageBreak/>
         <w:t>The BabelfishFeatures.cfg file</w:t>
@@ -9611,7 +9771,7 @@
       <w:pPr>
         <w:pStyle w:val="BodyText"/>
       </w:pPr>
-      <w:bookmarkStart w:id="25" w:name="_Toc100793675"/>
+      <w:bookmarkStart w:id="25" w:name="_Toc105073457"/>
       <w:r>
         <w:rPr>
           <w:rStyle w:val="Heading2Char"/>
@@ -9836,7 +9996,7 @@
       <w:pPr>
         <w:pStyle w:val="Heading2"/>
       </w:pPr>
-      <w:bookmarkStart w:id="26" w:name="_Toc100793676"/>
+      <w:bookmarkStart w:id="26" w:name="_Toc105073458"/>
       <w:r>
         <w:t>Example</w:t>
       </w:r>
@@ -10116,7 +10276,7 @@
       <w:pPr>
         <w:pStyle w:val="Heading1"/>
       </w:pPr>
-      <w:bookmarkStart w:id="27" w:name="_Toc100793677"/>
+      <w:bookmarkStart w:id="27" w:name="_Toc105073459"/>
       <w:r>
         <w:t>The Babelfish</w:t>
       </w:r>
@@ -11168,7 +11328,7 @@
       <w:pPr>
         <w:pStyle w:val="Heading2"/>
       </w:pPr>
-      <w:bookmarkStart w:id="28" w:name="_Toc100793678"/>
+      <w:bookmarkStart w:id="28" w:name="_Toc105073460"/>
       <w:r>
         <w:t>Example: o</w:t>
       </w:r>
@@ -11594,7 +11754,7 @@
         <w:pStyle w:val="Heading1"/>
       </w:pPr>
       <w:bookmarkStart w:id="29" w:name="_Ref88887986"/>
-      <w:bookmarkStart w:id="30" w:name="_Toc100793679"/>
+      <w:bookmarkStart w:id="30" w:name="_Toc105073461"/>
       <w:r>
         <w:lastRenderedPageBreak/>
         <w:t>Using -</w:t>
@@ -11690,6 +11850,47 @@
       </w:r>
       <w:r>
         <w:t xml:space="preserve">needs to be installed on your system, and needs to be in the PATH. </w:t>
+      </w:r>
+      <w:r>
+        <w:br/>
+        <w:t xml:space="preserve">By default, data is imported into a table named </w:t>
+      </w:r>
+      <w:proofErr w:type="spellStart"/>
+      <w:r>
+        <w:t>p</w:t>
+      </w:r>
+      <w:r>
+        <w:rPr>
+          <w:b/>
+        </w:rPr>
+        <w:t>ublic.BBFCompass</w:t>
+      </w:r>
+      <w:proofErr w:type="spellEnd"/>
+      <w:r>
+        <w:t xml:space="preserve">, but </w:t>
+      </w:r>
+      <w:r>
+        <w:t xml:space="preserve">a different name can be specified with </w:t>
+      </w:r>
+      <w:r>
+        <w:t xml:space="preserve">the </w:t>
+      </w:r>
+      <w:r>
+        <w:rPr>
+          <w:b/>
+        </w:rPr>
+        <w:t>-</w:t>
+      </w:r>
+      <w:proofErr w:type="spellStart"/>
+      <w:r>
+        <w:rPr>
+          <w:b/>
+        </w:rPr>
+        <w:t>pgimporttable</w:t>
+      </w:r>
+      <w:proofErr w:type="spellEnd"/>
+      <w:r>
+        <w:t xml:space="preserve"> option.</w:t>
       </w:r>
     </w:p>
     <w:p>
@@ -11986,9 +12187,8 @@
       <w:pPr>
         <w:pStyle w:val="Heading2"/>
       </w:pPr>
-      <w:bookmarkStart w:id="31" w:name="_Toc100793680"/>
-      <w:r>
-        <w:lastRenderedPageBreak/>
+      <w:bookmarkStart w:id="31" w:name="_Toc105073462"/>
+      <w:r>
         <w:t>Schema for imported items</w:t>
       </w:r>
       <w:bookmarkEnd w:id="31"/>
@@ -12806,6 +13006,7 @@
       </w:pPr>
       <w:proofErr w:type="spellStart"/>
       <w:r>
+        <w:lastRenderedPageBreak/>
         <w:t>batchNrinFile</w:t>
       </w:r>
       <w:proofErr w:type="spellEnd"/>
@@ -12846,7 +13047,6 @@
       </w:pPr>
       <w:proofErr w:type="spellStart"/>
       <w:r>
-        <w:lastRenderedPageBreak/>
         <w:t>batchLineInFile</w:t>
       </w:r>
       <w:proofErr w:type="spellEnd"/>
@@ -12987,7 +13187,7 @@
       <w:pPr>
         <w:pStyle w:val="Heading2"/>
       </w:pPr>
-      <w:bookmarkStart w:id="32" w:name="_Toc100793681"/>
+      <w:bookmarkStart w:id="32" w:name="_Toc105073463"/>
       <w:r>
         <w:t>Example query</w:t>
       </w:r>
@@ -13495,6 +13695,7 @@
         </w:rPr>
       </w:pPr>
       <w:r>
+        <w:lastRenderedPageBreak/>
         <w:br w:type="page"/>
       </w:r>
     </w:p>
@@ -13502,7 +13703,7 @@
       <w:pPr>
         <w:pStyle w:val="Heading1"/>
       </w:pPr>
-      <w:bookmarkStart w:id="33" w:name="_Toc100793682"/>
+      <w:bookmarkStart w:id="33" w:name="_Toc105073464"/>
       <w:r>
         <w:lastRenderedPageBreak/>
         <w:t>Security</w:t>
@@ -13597,7 +13798,7 @@
       <w:pPr>
         <w:pStyle w:val="Heading2"/>
       </w:pPr>
-      <w:bookmarkStart w:id="34" w:name="_Toc100793683"/>
+      <w:bookmarkStart w:id="34" w:name="_Toc105073465"/>
       <w:r>
         <w:t>The</w:t>
       </w:r>
@@ -13922,7 +14123,7 @@
         <w:pStyle w:val="Heading2"/>
       </w:pPr>
       <w:bookmarkStart w:id="35" w:name="_Automatic_update_check"/>
-      <w:bookmarkStart w:id="36" w:name="_Toc100793684"/>
+      <w:bookmarkStart w:id="36" w:name="_Toc105073466"/>
       <w:bookmarkEnd w:id="35"/>
       <w:r>
         <w:t>Automatic update check</w:t>
@@ -13985,7 +14186,7 @@
       <w:pPr>
         <w:pStyle w:val="Heading1"/>
       </w:pPr>
-      <w:bookmarkStart w:id="37" w:name="_Toc100793685"/>
+      <w:bookmarkStart w:id="37" w:name="_Toc105073467"/>
       <w:r>
         <w:lastRenderedPageBreak/>
         <w:t xml:space="preserve">Using Babelfish Compass </w:t>
@@ -14635,7 +14836,7 @@
       <w:pPr>
         <w:pStyle w:val="Heading1"/>
       </w:pPr>
-      <w:bookmarkStart w:id="38" w:name="_Toc100793686"/>
+      <w:bookmarkStart w:id="38" w:name="_Toc105073468"/>
       <w:r>
         <w:lastRenderedPageBreak/>
         <w:t>Troubleshooting</w:t>
@@ -14865,7 +15066,7 @@
       <w:pPr>
         <w:pStyle w:val="Heading1"/>
       </w:pPr>
-      <w:bookmarkStart w:id="39" w:name="_Toc100793687"/>
+      <w:bookmarkStart w:id="39" w:name="_Toc105073469"/>
       <w:r>
         <w:t>Licensing</w:t>
       </w:r>
@@ -14959,6 +15160,7 @@
         </w:rPr>
         <w:t xml:space="preserve"> </w:t>
       </w:r>
+      <w:bookmarkEnd w:id="0"/>
     </w:p>
     <w:sectPr>
       <w:footerReference w:type="default" r:id="rId13"/>
@@ -19608,7 +19810,7 @@
 </file>
 
 <file path=customXml/itemProps1.xml><?xml version="1.0" encoding="utf-8"?>
-<ds:datastoreItem xmlns:ds="http://schemas.openxmlformats.org/officeDocument/2006/customXml" ds:itemID="{6D212BDA-64E9-4144-9DFF-28847818FE47}">
+<ds:datastoreItem xmlns:ds="http://schemas.openxmlformats.org/officeDocument/2006/customXml" ds:itemID="{29577DF9-0865-4027-BDD7-C8273B7B9359}">
   <ds:schemaRefs>
     <ds:schemaRef ds:uri="http://schemas.openxmlformats.org/officeDocument/2006/bibliography"/>
   </ds:schemaRefs>

</xml_diff>

<commit_message>
gammar fix for inline index
</commit_message>
<xml_diff>
--- a/BabelfishCompass_UserGuide.docx
+++ b/BabelfishCompass_UserGuide.docx
@@ -10,7 +10,6 @@
           <w:szCs w:val="48"/>
         </w:rPr>
       </w:pPr>
-      <w:bookmarkStart w:id="0" w:name="_GoBack"/>
       <w:r>
         <w:rPr>
           <w:rFonts w:cstheme="minorHAnsi"/>
@@ -348,7 +347,7 @@
         </w:rPr>
         <w:fldChar w:fldCharType="separate"/>
       </w:r>
-      <w:hyperlink w:anchor="_Toc105073441" w:history="1">
+      <w:hyperlink w:anchor="_Toc105154641" w:history="1">
         <w:r>
           <w:rPr>
             <w:rStyle w:val="Hyperlink"/>
@@ -375,7 +374,7 @@
             <w:noProof/>
             <w:webHidden/>
           </w:rPr>
-          <w:instrText xml:space="preserve"> PAGEREF _Toc105073441 \h </w:instrText>
+          <w:instrText xml:space="preserve"> PAGEREF _Toc105154641 \h </w:instrText>
         </w:r>
         <w:r>
           <w:rPr>
@@ -419,7 +418,7 @@
           <w:lang w:eastAsia="en-US" w:bidi="ar-SA"/>
         </w:rPr>
       </w:pPr>
-      <w:hyperlink w:anchor="_Toc105073442" w:history="1">
+      <w:hyperlink w:anchor="_Toc105154642" w:history="1">
         <w:r>
           <w:rPr>
             <w:rStyle w:val="Hyperlink"/>
@@ -446,7 +445,7 @@
             <w:noProof/>
             <w:webHidden/>
           </w:rPr>
-          <w:instrText xml:space="preserve"> PAGEREF _Toc105073442 \h </w:instrText>
+          <w:instrText xml:space="preserve"> PAGEREF _Toc105154642 \h </w:instrText>
         </w:r>
         <w:r>
           <w:rPr>
@@ -490,7 +489,7 @@
           <w:lang w:eastAsia="en-US" w:bidi="ar-SA"/>
         </w:rPr>
       </w:pPr>
-      <w:hyperlink w:anchor="_Toc105073443" w:history="1">
+      <w:hyperlink w:anchor="_Toc105154643" w:history="1">
         <w:r>
           <w:rPr>
             <w:rStyle w:val="Hyperlink"/>
@@ -517,7 +516,7 @@
             <w:noProof/>
             <w:webHidden/>
           </w:rPr>
-          <w:instrText xml:space="preserve"> PAGEREF _Toc105073443 \h </w:instrText>
+          <w:instrText xml:space="preserve"> PAGEREF _Toc105154643 \h </w:instrText>
         </w:r>
         <w:r>
           <w:rPr>
@@ -562,7 +561,7 @@
           <w:lang w:eastAsia="en-US" w:bidi="ar-SA"/>
         </w:rPr>
       </w:pPr>
-      <w:hyperlink w:anchor="_Toc105073444" w:history="1">
+      <w:hyperlink w:anchor="_Toc105154644" w:history="1">
         <w:r>
           <w:rPr>
             <w:rStyle w:val="Hyperlink"/>
@@ -589,7 +588,7 @@
             <w:noProof/>
             <w:webHidden/>
           </w:rPr>
-          <w:instrText xml:space="preserve"> PAGEREF _Toc105073444 \h </w:instrText>
+          <w:instrText xml:space="preserve"> PAGEREF _Toc105154644 \h </w:instrText>
         </w:r>
         <w:r>
           <w:rPr>
@@ -634,7 +633,7 @@
           <w:lang w:eastAsia="en-US" w:bidi="ar-SA"/>
         </w:rPr>
       </w:pPr>
-      <w:hyperlink w:anchor="_Toc105073445" w:history="1">
+      <w:hyperlink w:anchor="_Toc105154645" w:history="1">
         <w:r>
           <w:rPr>
             <w:rStyle w:val="Hyperlink"/>
@@ -661,7 +660,7 @@
             <w:noProof/>
             <w:webHidden/>
           </w:rPr>
-          <w:instrText xml:space="preserve"> PAGEREF _Toc105073445 \h </w:instrText>
+          <w:instrText xml:space="preserve"> PAGEREF _Toc105154645 \h </w:instrText>
         </w:r>
         <w:r>
           <w:rPr>
@@ -706,7 +705,7 @@
           <w:lang w:eastAsia="en-US" w:bidi="ar-SA"/>
         </w:rPr>
       </w:pPr>
-      <w:hyperlink w:anchor="_Toc105073446" w:history="1">
+      <w:hyperlink w:anchor="_Toc105154646" w:history="1">
         <w:r>
           <w:rPr>
             <w:rStyle w:val="Hyperlink"/>
@@ -733,7 +732,7 @@
             <w:noProof/>
             <w:webHidden/>
           </w:rPr>
-          <w:instrText xml:space="preserve"> PAGEREF _Toc105073446 \h </w:instrText>
+          <w:instrText xml:space="preserve"> PAGEREF _Toc105154646 \h </w:instrText>
         </w:r>
         <w:r>
           <w:rPr>
@@ -777,7 +776,7 @@
           <w:lang w:eastAsia="en-US" w:bidi="ar-SA"/>
         </w:rPr>
       </w:pPr>
-      <w:hyperlink w:anchor="_Toc105073447" w:history="1">
+      <w:hyperlink w:anchor="_Toc105154647" w:history="1">
         <w:r>
           <w:rPr>
             <w:rStyle w:val="Hyperlink"/>
@@ -804,7 +803,7 @@
             <w:noProof/>
             <w:webHidden/>
           </w:rPr>
-          <w:instrText xml:space="preserve"> PAGEREF _Toc105073447 \h </w:instrText>
+          <w:instrText xml:space="preserve"> PAGEREF _Toc105154647 \h </w:instrText>
         </w:r>
         <w:r>
           <w:rPr>
@@ -848,7 +847,7 @@
           <w:lang w:eastAsia="en-US" w:bidi="ar-SA"/>
         </w:rPr>
       </w:pPr>
-      <w:hyperlink w:anchor="_Toc105073448" w:history="1">
+      <w:hyperlink w:anchor="_Toc105154648" w:history="1">
         <w:r>
           <w:rPr>
             <w:rStyle w:val="Hyperlink"/>
@@ -875,7 +874,7 @@
             <w:noProof/>
             <w:webHidden/>
           </w:rPr>
-          <w:instrText xml:space="preserve"> PAGEREF _Toc105073448 \h </w:instrText>
+          <w:instrText xml:space="preserve"> PAGEREF _Toc105154648 \h </w:instrText>
         </w:r>
         <w:r>
           <w:rPr>
@@ -919,7 +918,7 @@
           <w:lang w:eastAsia="en-US" w:bidi="ar-SA"/>
         </w:rPr>
       </w:pPr>
-      <w:hyperlink w:anchor="_Toc105073449" w:history="1">
+      <w:hyperlink w:anchor="_Toc105154649" w:history="1">
         <w:r>
           <w:rPr>
             <w:rStyle w:val="Hyperlink"/>
@@ -946,7 +945,7 @@
             <w:noProof/>
             <w:webHidden/>
           </w:rPr>
-          <w:instrText xml:space="preserve"> PAGEREF _Toc105073449 \h </w:instrText>
+          <w:instrText xml:space="preserve"> PAGEREF _Toc105154649 \h </w:instrText>
         </w:r>
         <w:r>
           <w:rPr>
@@ -991,7 +990,7 @@
           <w:lang w:eastAsia="en-US" w:bidi="ar-SA"/>
         </w:rPr>
       </w:pPr>
-      <w:hyperlink w:anchor="_Toc105073450" w:history="1">
+      <w:hyperlink w:anchor="_Toc105154650" w:history="1">
         <w:r>
           <w:rPr>
             <w:rStyle w:val="Hyperlink"/>
@@ -1018,7 +1017,7 @@
             <w:noProof/>
             <w:webHidden/>
           </w:rPr>
-          <w:instrText xml:space="preserve"> PAGEREF _Toc105073450 \h </w:instrText>
+          <w:instrText xml:space="preserve"> PAGEREF _Toc105154650 \h </w:instrText>
         </w:r>
         <w:r>
           <w:rPr>
@@ -1062,7 +1061,7 @@
           <w:lang w:eastAsia="en-US" w:bidi="ar-SA"/>
         </w:rPr>
       </w:pPr>
-      <w:hyperlink w:anchor="_Toc105073451" w:history="1">
+      <w:hyperlink w:anchor="_Toc105154651" w:history="1">
         <w:r>
           <w:rPr>
             <w:rStyle w:val="Hyperlink"/>
@@ -1089,7 +1088,7 @@
             <w:noProof/>
             <w:webHidden/>
           </w:rPr>
-          <w:instrText xml:space="preserve"> PAGEREF _Toc105073451 \h </w:instrText>
+          <w:instrText xml:space="preserve"> PAGEREF _Toc105154651 \h </w:instrText>
         </w:r>
         <w:r>
           <w:rPr>
@@ -1133,7 +1132,7 @@
           <w:lang w:eastAsia="en-US" w:bidi="ar-SA"/>
         </w:rPr>
       </w:pPr>
-      <w:hyperlink w:anchor="_Toc105073452" w:history="1">
+      <w:hyperlink w:anchor="_Toc105154652" w:history="1">
         <w:r>
           <w:rPr>
             <w:rStyle w:val="Hyperlink"/>
@@ -1160,7 +1159,7 @@
             <w:noProof/>
             <w:webHidden/>
           </w:rPr>
-          <w:instrText xml:space="preserve"> PAGEREF _Toc105073452 \h </w:instrText>
+          <w:instrText xml:space="preserve"> PAGEREF _Toc105154652 \h </w:instrText>
         </w:r>
         <w:r>
           <w:rPr>
@@ -1205,7 +1204,7 @@
           <w:lang w:eastAsia="en-US" w:bidi="ar-SA"/>
         </w:rPr>
       </w:pPr>
-      <w:hyperlink w:anchor="_Toc105073453" w:history="1">
+      <w:hyperlink w:anchor="_Toc105154653" w:history="1">
         <w:r>
           <w:rPr>
             <w:rStyle w:val="Hyperlink"/>
@@ -1232,7 +1231,7 @@
             <w:noProof/>
             <w:webHidden/>
           </w:rPr>
-          <w:instrText xml:space="preserve"> PAGEREF _Toc105073453 \h </w:instrText>
+          <w:instrText xml:space="preserve"> PAGEREF _Toc105154653 \h </w:instrText>
         </w:r>
         <w:r>
           <w:rPr>
@@ -1276,7 +1275,7 @@
           <w:lang w:eastAsia="en-US" w:bidi="ar-SA"/>
         </w:rPr>
       </w:pPr>
-      <w:hyperlink w:anchor="_Toc105073454" w:history="1">
+      <w:hyperlink w:anchor="_Toc105154654" w:history="1">
         <w:r>
           <w:rPr>
             <w:rStyle w:val="Hyperlink"/>
@@ -1303,7 +1302,7 @@
             <w:noProof/>
             <w:webHidden/>
           </w:rPr>
-          <w:instrText xml:space="preserve"> PAGEREF _Toc105073454 \h </w:instrText>
+          <w:instrText xml:space="preserve"> PAGEREF _Toc105154654 \h </w:instrText>
         </w:r>
         <w:r>
           <w:rPr>
@@ -1323,7 +1322,7 @@
             <w:noProof/>
             <w:webHidden/>
           </w:rPr>
-          <w:t>11</w:t>
+          <w:t>12</w:t>
         </w:r>
         <w:r>
           <w:rPr>
@@ -1347,7 +1346,7 @@
           <w:lang w:eastAsia="en-US" w:bidi="ar-SA"/>
         </w:rPr>
       </w:pPr>
-      <w:hyperlink w:anchor="_Toc105073455" w:history="1">
+      <w:hyperlink w:anchor="_Toc105154655" w:history="1">
         <w:r>
           <w:rPr>
             <w:rStyle w:val="Hyperlink"/>
@@ -1374,7 +1373,7 @@
             <w:noProof/>
             <w:webHidden/>
           </w:rPr>
-          <w:instrText xml:space="preserve"> PAGEREF _Toc105073455 \h </w:instrText>
+          <w:instrText xml:space="preserve"> PAGEREF _Toc105154655 \h </w:instrText>
         </w:r>
         <w:r>
           <w:rPr>
@@ -1418,7 +1417,7 @@
           <w:lang w:eastAsia="en-US" w:bidi="ar-SA"/>
         </w:rPr>
       </w:pPr>
-      <w:hyperlink w:anchor="_Toc105073456" w:history="1">
+      <w:hyperlink w:anchor="_Toc105154656" w:history="1">
         <w:r>
           <w:rPr>
             <w:rStyle w:val="Hyperlink"/>
@@ -1445,7 +1444,7 @@
             <w:noProof/>
             <w:webHidden/>
           </w:rPr>
-          <w:instrText xml:space="preserve"> PAGEREF _Toc105073456 \h </w:instrText>
+          <w:instrText xml:space="preserve"> PAGEREF _Toc105154656 \h </w:instrText>
         </w:r>
         <w:r>
           <w:rPr>
@@ -1490,7 +1489,7 @@
           <w:lang w:eastAsia="en-US" w:bidi="ar-SA"/>
         </w:rPr>
       </w:pPr>
-      <w:hyperlink w:anchor="_Toc105073457" w:history="1">
+      <w:hyperlink w:anchor="_Toc105154657" w:history="1">
         <w:r>
           <w:rPr>
             <w:rStyle w:val="Hyperlink"/>
@@ -1517,7 +1516,7 @@
             <w:noProof/>
             <w:webHidden/>
           </w:rPr>
-          <w:instrText xml:space="preserve"> PAGEREF _Toc105073457 \h </w:instrText>
+          <w:instrText xml:space="preserve"> PAGEREF _Toc105154657 \h </w:instrText>
         </w:r>
         <w:r>
           <w:rPr>
@@ -1562,7 +1561,7 @@
           <w:lang w:eastAsia="en-US" w:bidi="ar-SA"/>
         </w:rPr>
       </w:pPr>
-      <w:hyperlink w:anchor="_Toc105073458" w:history="1">
+      <w:hyperlink w:anchor="_Toc105154658" w:history="1">
         <w:r>
           <w:rPr>
             <w:rStyle w:val="Hyperlink"/>
@@ -1589,7 +1588,7 @@
             <w:noProof/>
             <w:webHidden/>
           </w:rPr>
-          <w:instrText xml:space="preserve"> PAGEREF _Toc105073458 \h </w:instrText>
+          <w:instrText xml:space="preserve"> PAGEREF _Toc105154658 \h </w:instrText>
         </w:r>
         <w:r>
           <w:rPr>
@@ -1633,7 +1632,7 @@
           <w:lang w:eastAsia="en-US" w:bidi="ar-SA"/>
         </w:rPr>
       </w:pPr>
-      <w:hyperlink w:anchor="_Toc105073459" w:history="1">
+      <w:hyperlink w:anchor="_Toc105154659" w:history="1">
         <w:r>
           <w:rPr>
             <w:rStyle w:val="Hyperlink"/>
@@ -1660,7 +1659,7 @@
             <w:noProof/>
             <w:webHidden/>
           </w:rPr>
-          <w:instrText xml:space="preserve"> PAGEREF _Toc105073459 \h </w:instrText>
+          <w:instrText xml:space="preserve"> PAGEREF _Toc105154659 \h </w:instrText>
         </w:r>
         <w:r>
           <w:rPr>
@@ -1705,7 +1704,7 @@
           <w:lang w:eastAsia="en-US" w:bidi="ar-SA"/>
         </w:rPr>
       </w:pPr>
-      <w:hyperlink w:anchor="_Toc105073460" w:history="1">
+      <w:hyperlink w:anchor="_Toc105154660" w:history="1">
         <w:r>
           <w:rPr>
             <w:rStyle w:val="Hyperlink"/>
@@ -1732,7 +1731,7 @@
             <w:noProof/>
             <w:webHidden/>
           </w:rPr>
-          <w:instrText xml:space="preserve"> PAGEREF _Toc105073460 \h </w:instrText>
+          <w:instrText xml:space="preserve"> PAGEREF _Toc105154660 \h </w:instrText>
         </w:r>
         <w:r>
           <w:rPr>
@@ -1776,7 +1775,7 @@
           <w:lang w:eastAsia="en-US" w:bidi="ar-SA"/>
         </w:rPr>
       </w:pPr>
-      <w:hyperlink w:anchor="_Toc105073461" w:history="1">
+      <w:hyperlink w:anchor="_Toc105154661" w:history="1">
         <w:r>
           <w:rPr>
             <w:rStyle w:val="Hyperlink"/>
@@ -1803,7 +1802,7 @@
             <w:noProof/>
             <w:webHidden/>
           </w:rPr>
-          <w:instrText xml:space="preserve"> PAGEREF _Toc105073461 \h </w:instrText>
+          <w:instrText xml:space="preserve"> PAGEREF _Toc105154661 \h </w:instrText>
         </w:r>
         <w:r>
           <w:rPr>
@@ -1848,7 +1847,7 @@
           <w:lang w:eastAsia="en-US" w:bidi="ar-SA"/>
         </w:rPr>
       </w:pPr>
-      <w:hyperlink w:anchor="_Toc105073462" w:history="1">
+      <w:hyperlink w:anchor="_Toc105154662" w:history="1">
         <w:r>
           <w:rPr>
             <w:rStyle w:val="Hyperlink"/>
@@ -1875,7 +1874,7 @@
             <w:noProof/>
             <w:webHidden/>
           </w:rPr>
-          <w:instrText xml:space="preserve"> PAGEREF _Toc105073462 \h </w:instrText>
+          <w:instrText xml:space="preserve"> PAGEREF _Toc105154662 \h </w:instrText>
         </w:r>
         <w:r>
           <w:rPr>
@@ -1920,7 +1919,7 @@
           <w:lang w:eastAsia="en-US" w:bidi="ar-SA"/>
         </w:rPr>
       </w:pPr>
-      <w:hyperlink w:anchor="_Toc105073463" w:history="1">
+      <w:hyperlink w:anchor="_Toc105154663" w:history="1">
         <w:r>
           <w:rPr>
             <w:rStyle w:val="Hyperlink"/>
@@ -1947,7 +1946,7 @@
             <w:noProof/>
             <w:webHidden/>
           </w:rPr>
-          <w:instrText xml:space="preserve"> PAGEREF _Toc105073463 \h </w:instrText>
+          <w:instrText xml:space="preserve"> PAGEREF _Toc105154663 \h </w:instrText>
         </w:r>
         <w:r>
           <w:rPr>
@@ -1991,7 +1990,7 @@
           <w:lang w:eastAsia="en-US" w:bidi="ar-SA"/>
         </w:rPr>
       </w:pPr>
-      <w:hyperlink w:anchor="_Toc105073464" w:history="1">
+      <w:hyperlink w:anchor="_Toc105154664" w:history="1">
         <w:r>
           <w:rPr>
             <w:rStyle w:val="Hyperlink"/>
@@ -2018,7 +2017,7 @@
             <w:noProof/>
             <w:webHidden/>
           </w:rPr>
-          <w:instrText xml:space="preserve"> PAGEREF _Toc105073464 \h </w:instrText>
+          <w:instrText xml:space="preserve"> PAGEREF _Toc105154664 \h </w:instrText>
         </w:r>
         <w:r>
           <w:rPr>
@@ -2063,7 +2062,7 @@
           <w:lang w:eastAsia="en-US" w:bidi="ar-SA"/>
         </w:rPr>
       </w:pPr>
-      <w:hyperlink w:anchor="_Toc105073465" w:history="1">
+      <w:hyperlink w:anchor="_Toc105154665" w:history="1">
         <w:r>
           <w:rPr>
             <w:rStyle w:val="Hyperlink"/>
@@ -2090,7 +2089,7 @@
             <w:noProof/>
             <w:webHidden/>
           </w:rPr>
-          <w:instrText xml:space="preserve"> PAGEREF _Toc105073465 \h </w:instrText>
+          <w:instrText xml:space="preserve"> PAGEREF _Toc105154665 \h </w:instrText>
         </w:r>
         <w:r>
           <w:rPr>
@@ -2135,7 +2134,7 @@
           <w:lang w:eastAsia="en-US" w:bidi="ar-SA"/>
         </w:rPr>
       </w:pPr>
-      <w:hyperlink w:anchor="_Toc105073466" w:history="1">
+      <w:hyperlink w:anchor="_Toc105154666" w:history="1">
         <w:r>
           <w:rPr>
             <w:rStyle w:val="Hyperlink"/>
@@ -2162,7 +2161,7 @@
             <w:noProof/>
             <w:webHidden/>
           </w:rPr>
-          <w:instrText xml:space="preserve"> PAGEREF _Toc105073466 \h </w:instrText>
+          <w:instrText xml:space="preserve"> PAGEREF _Toc105154666 \h </w:instrText>
         </w:r>
         <w:r>
           <w:rPr>
@@ -2206,7 +2205,7 @@
           <w:lang w:eastAsia="en-US" w:bidi="ar-SA"/>
         </w:rPr>
       </w:pPr>
-      <w:hyperlink w:anchor="_Toc105073467" w:history="1">
+      <w:hyperlink w:anchor="_Toc105154667" w:history="1">
         <w:r>
           <w:rPr>
             <w:rStyle w:val="Hyperlink"/>
@@ -2233,7 +2232,7 @@
             <w:noProof/>
             <w:webHidden/>
           </w:rPr>
-          <w:instrText xml:space="preserve"> PAGEREF _Toc105073467 \h </w:instrText>
+          <w:instrText xml:space="preserve"> PAGEREF _Toc105154667 \h </w:instrText>
         </w:r>
         <w:r>
           <w:rPr>
@@ -2277,7 +2276,7 @@
           <w:lang w:eastAsia="en-US" w:bidi="ar-SA"/>
         </w:rPr>
       </w:pPr>
-      <w:hyperlink w:anchor="_Toc105073468" w:history="1">
+      <w:hyperlink w:anchor="_Toc105154668" w:history="1">
         <w:r>
           <w:rPr>
             <w:rStyle w:val="Hyperlink"/>
@@ -2304,7 +2303,7 @@
             <w:noProof/>
             <w:webHidden/>
           </w:rPr>
-          <w:instrText xml:space="preserve"> PAGEREF _Toc105073468 \h </w:instrText>
+          <w:instrText xml:space="preserve"> PAGEREF _Toc105154668 \h </w:instrText>
         </w:r>
         <w:r>
           <w:rPr>
@@ -2348,7 +2347,7 @@
           <w:lang w:eastAsia="en-US" w:bidi="ar-SA"/>
         </w:rPr>
       </w:pPr>
-      <w:hyperlink w:anchor="_Toc105073469" w:history="1">
+      <w:hyperlink w:anchor="_Toc105154669" w:history="1">
         <w:r>
           <w:rPr>
             <w:rStyle w:val="Hyperlink"/>
@@ -2375,7 +2374,7 @@
             <w:noProof/>
             <w:webHidden/>
           </w:rPr>
-          <w:instrText xml:space="preserve"> PAGEREF _Toc105073469 \h </w:instrText>
+          <w:instrText xml:space="preserve"> PAGEREF _Toc105154669 \h </w:instrText>
         </w:r>
         <w:r>
           <w:rPr>
@@ -2413,220 +2412,220 @@
       <w:r>
         <w:fldChar w:fldCharType="end"/>
       </w:r>
-      <w:bookmarkStart w:id="1" w:name="_Toc105073441"/>
+      <w:bookmarkStart w:id="0" w:name="_Toc105154641"/>
       <w:r>
         <w:t>What</w:t>
       </w:r>
       <w:r>
         <w:t xml:space="preserve"> Is Babelfish Compass?</w:t>
       </w:r>
+      <w:bookmarkEnd w:id="0"/>
+    </w:p>
+    <w:p>
+      <w:pPr>
+        <w:pStyle w:val="BodyText"/>
+      </w:pPr>
+      <w:r>
+        <w:t>The Babelfish Compass tool (short for “</w:t>
+      </w:r>
+      <w:proofErr w:type="spellStart"/>
+      <w:r>
+        <w:rPr>
+          <w:b/>
+          <w:bCs/>
+        </w:rPr>
+        <w:t>COMP</w:t>
+      </w:r>
+      <w:r>
+        <w:t>atibility</w:t>
+      </w:r>
+      <w:proofErr w:type="spellEnd"/>
+      <w:r>
+        <w:t xml:space="preserve"> </w:t>
+      </w:r>
+      <w:proofErr w:type="spellStart"/>
+      <w:r>
+        <w:rPr>
+          <w:b/>
+          <w:bCs/>
+        </w:rPr>
+        <w:t>ASS</w:t>
+      </w:r>
+      <w:r>
+        <w:t>essment</w:t>
+      </w:r>
+      <w:proofErr w:type="spellEnd"/>
+      <w:r>
+        <w:t xml:space="preserve">”) analyzes SQL/DDL code for one or more Microsoft SQL Server databases to identify the SQL features which are not compatible with </w:t>
+      </w:r>
+      <w:r>
+        <w:t>Babelfish for PostgreSQL</w:t>
+      </w:r>
+      <w:r>
+        <w:t>.</w:t>
+      </w:r>
+      <w:r>
+        <w:t xml:space="preserve"> </w:t>
+      </w:r>
+    </w:p>
+    <w:p>
+      <w:pPr>
+        <w:pStyle w:val="BodyText"/>
+      </w:pPr>
+      <w:r>
+        <w:t>You</w:t>
+      </w:r>
+      <w:r>
+        <w:t xml:space="preserve"> </w:t>
+      </w:r>
+      <w:r>
+        <w:t xml:space="preserve">can use Babelfish Compass to analyze </w:t>
+      </w:r>
+      <w:r>
+        <w:t xml:space="preserve">the SQL/DDL code for </w:t>
+      </w:r>
+      <w:r>
+        <w:t>your</w:t>
+      </w:r>
+      <w:r>
+        <w:t xml:space="preserve"> current</w:t>
+      </w:r>
+      <w:r>
+        <w:t xml:space="preserve"> SQL Server-based application</w:t>
+      </w:r>
+      <w:r>
+        <w:t>s</w:t>
+      </w:r>
+      <w:r>
+        <w:t xml:space="preserve"> for compatibility</w:t>
+      </w:r>
+      <w:r>
+        <w:t xml:space="preserve"> </w:t>
+      </w:r>
+      <w:r>
+        <w:t>with Babelfish</w:t>
+      </w:r>
+      <w:r>
+        <w:t xml:space="preserve">. The purpose of </w:t>
+      </w:r>
+      <w:r>
+        <w:t>this</w:t>
+      </w:r>
+      <w:r>
+        <w:t xml:space="preserve"> analysis is </w:t>
+      </w:r>
+      <w:r>
+        <w:t xml:space="preserve">to </w:t>
+      </w:r>
+      <w:r>
+        <w:t xml:space="preserve">gather information so you can make </w:t>
+      </w:r>
+      <w:r>
+        <w:t>a</w:t>
+      </w:r>
+      <w:r>
+        <w:t xml:space="preserve"> </w:t>
+      </w:r>
+      <w:r>
+        <w:t>Go/No</w:t>
+      </w:r>
+      <w:r>
+        <w:t xml:space="preserve"> </w:t>
+      </w:r>
+      <w:r>
+        <w:t xml:space="preserve">Go decision </w:t>
+      </w:r>
+      <w:r>
+        <w:t xml:space="preserve">about starting a </w:t>
+      </w:r>
+      <w:r>
+        <w:t>migration</w:t>
+      </w:r>
+      <w:r>
+        <w:t xml:space="preserve"> project</w:t>
+      </w:r>
+      <w:r>
+        <w:t xml:space="preserve"> from SQL Server </w:t>
+      </w:r>
+      <w:r>
+        <w:t>to Babelfish</w:t>
+      </w:r>
+      <w:r>
+        <w:t xml:space="preserve">. For this purpose, Babelfish Compass produces an assessment report which </w:t>
+      </w:r>
+      <w:r>
+        <w:t xml:space="preserve">lists -in great detail- all </w:t>
+      </w:r>
+      <w:r>
+        <w:t xml:space="preserve">of the </w:t>
+      </w:r>
+      <w:r>
+        <w:t xml:space="preserve">SQL features found in </w:t>
+      </w:r>
+      <w:r>
+        <w:t>your</w:t>
+      </w:r>
+      <w:r>
+        <w:t xml:space="preserve"> SQL/DDL code, and whether or not these are supported by the latest version of Babelfish. </w:t>
+      </w:r>
+    </w:p>
+    <w:p>
+      <w:pPr>
+        <w:pStyle w:val="BodyText"/>
+      </w:pPr>
+      <w:r>
+        <w:t xml:space="preserve">A new version of Babelfish Compass </w:t>
+      </w:r>
+      <w:r>
+        <w:t xml:space="preserve">will be available as part of </w:t>
+      </w:r>
+      <w:r>
+        <w:t>each</w:t>
+      </w:r>
+      <w:r>
+        <w:t xml:space="preserve"> Babelfish release containing new or changed functionality.</w:t>
+      </w:r>
+    </w:p>
+    <w:p>
+      <w:pPr>
+        <w:pStyle w:val="BodyText"/>
+      </w:pPr>
+      <w:r>
+        <w:t xml:space="preserve">Note that Babelfish Compass is a stand-alone, on-premises tool. While </w:t>
+      </w:r>
+      <w:r>
+        <w:t xml:space="preserve">Babelfish Compass is part of the Babelfish product, it is technically separate from </w:t>
+      </w:r>
+      <w:r>
+        <w:t xml:space="preserve">Babelfish itself as well as from </w:t>
+      </w:r>
+      <w:r>
+        <w:t xml:space="preserve">the Babelfish code, and is located in a separate </w:t>
+      </w:r>
+      <w:r>
+        <w:t>GitHub</w:t>
+      </w:r>
+      <w:r>
+        <w:t xml:space="preserve"> repository. </w:t>
+      </w:r>
+      <w:r>
+        <w:t xml:space="preserve"> </w:t>
+      </w:r>
+    </w:p>
+    <w:p>
+      <w:pPr>
+        <w:pStyle w:val="BodyText"/>
+      </w:pPr>
+    </w:p>
+    <w:p>
+      <w:pPr>
+        <w:pStyle w:val="Heading1"/>
+      </w:pPr>
+      <w:bookmarkStart w:id="1" w:name="_Toc105154642"/>
+      <w:r>
+        <w:t>Compatibility with Babelfish for PostgreSQL</w:t>
+      </w:r>
       <w:bookmarkEnd w:id="1"/>
-    </w:p>
-    <w:p>
-      <w:pPr>
-        <w:pStyle w:val="BodyText"/>
-      </w:pPr>
-      <w:r>
-        <w:t>The Babelfish Compass tool (short for “</w:t>
-      </w:r>
-      <w:proofErr w:type="spellStart"/>
-      <w:r>
-        <w:rPr>
-          <w:b/>
-          <w:bCs/>
-        </w:rPr>
-        <w:t>COMP</w:t>
-      </w:r>
-      <w:r>
-        <w:t>atibility</w:t>
-      </w:r>
-      <w:proofErr w:type="spellEnd"/>
-      <w:r>
-        <w:t xml:space="preserve"> </w:t>
-      </w:r>
-      <w:proofErr w:type="spellStart"/>
-      <w:r>
-        <w:rPr>
-          <w:b/>
-          <w:bCs/>
-        </w:rPr>
-        <w:t>ASS</w:t>
-      </w:r>
-      <w:r>
-        <w:t>essment</w:t>
-      </w:r>
-      <w:proofErr w:type="spellEnd"/>
-      <w:r>
-        <w:t xml:space="preserve">”) analyzes SQL/DDL code for one or more Microsoft SQL Server databases to identify the SQL features which are not compatible with </w:t>
-      </w:r>
-      <w:r>
-        <w:t>Babelfish for PostgreSQL</w:t>
-      </w:r>
-      <w:r>
-        <w:t>.</w:t>
-      </w:r>
-      <w:r>
-        <w:t xml:space="preserve"> </w:t>
-      </w:r>
-    </w:p>
-    <w:p>
-      <w:pPr>
-        <w:pStyle w:val="BodyText"/>
-      </w:pPr>
-      <w:r>
-        <w:t>You</w:t>
-      </w:r>
-      <w:r>
-        <w:t xml:space="preserve"> </w:t>
-      </w:r>
-      <w:r>
-        <w:t xml:space="preserve">can use Babelfish Compass to analyze </w:t>
-      </w:r>
-      <w:r>
-        <w:t xml:space="preserve">the SQL/DDL code for </w:t>
-      </w:r>
-      <w:r>
-        <w:t>your</w:t>
-      </w:r>
-      <w:r>
-        <w:t xml:space="preserve"> current</w:t>
-      </w:r>
-      <w:r>
-        <w:t xml:space="preserve"> SQL Server-based application</w:t>
-      </w:r>
-      <w:r>
-        <w:t>s</w:t>
-      </w:r>
-      <w:r>
-        <w:t xml:space="preserve"> for compatibility</w:t>
-      </w:r>
-      <w:r>
-        <w:t xml:space="preserve"> </w:t>
-      </w:r>
-      <w:r>
-        <w:t>with Babelfish</w:t>
-      </w:r>
-      <w:r>
-        <w:t xml:space="preserve">. The purpose of </w:t>
-      </w:r>
-      <w:r>
-        <w:t>this</w:t>
-      </w:r>
-      <w:r>
-        <w:t xml:space="preserve"> analysis is </w:t>
-      </w:r>
-      <w:r>
-        <w:t xml:space="preserve">to </w:t>
-      </w:r>
-      <w:r>
-        <w:t xml:space="preserve">gather information so you can make </w:t>
-      </w:r>
-      <w:r>
-        <w:t>a</w:t>
-      </w:r>
-      <w:r>
-        <w:t xml:space="preserve"> </w:t>
-      </w:r>
-      <w:r>
-        <w:t>Go/No</w:t>
-      </w:r>
-      <w:r>
-        <w:t xml:space="preserve"> </w:t>
-      </w:r>
-      <w:r>
-        <w:t xml:space="preserve">Go decision </w:t>
-      </w:r>
-      <w:r>
-        <w:t xml:space="preserve">about starting a </w:t>
-      </w:r>
-      <w:r>
-        <w:t>migration</w:t>
-      </w:r>
-      <w:r>
-        <w:t xml:space="preserve"> project</w:t>
-      </w:r>
-      <w:r>
-        <w:t xml:space="preserve"> from SQL Server </w:t>
-      </w:r>
-      <w:r>
-        <w:t>to Babelfish</w:t>
-      </w:r>
-      <w:r>
-        <w:t xml:space="preserve">. For this purpose, Babelfish Compass produces an assessment report which </w:t>
-      </w:r>
-      <w:r>
-        <w:t xml:space="preserve">lists -in great detail- all </w:t>
-      </w:r>
-      <w:r>
-        <w:t xml:space="preserve">of the </w:t>
-      </w:r>
-      <w:r>
-        <w:t xml:space="preserve">SQL features found in </w:t>
-      </w:r>
-      <w:r>
-        <w:t>your</w:t>
-      </w:r>
-      <w:r>
-        <w:t xml:space="preserve"> SQL/DDL code, and whether or not these are supported by the latest version of Babelfish. </w:t>
-      </w:r>
-    </w:p>
-    <w:p>
-      <w:pPr>
-        <w:pStyle w:val="BodyText"/>
-      </w:pPr>
-      <w:r>
-        <w:t xml:space="preserve">A new version of Babelfish Compass </w:t>
-      </w:r>
-      <w:r>
-        <w:t xml:space="preserve">will be available as part of </w:t>
-      </w:r>
-      <w:r>
-        <w:t>each</w:t>
-      </w:r>
-      <w:r>
-        <w:t xml:space="preserve"> Babelfish release containing new or changed functionality.</w:t>
-      </w:r>
-    </w:p>
-    <w:p>
-      <w:pPr>
-        <w:pStyle w:val="BodyText"/>
-      </w:pPr>
-      <w:r>
-        <w:t xml:space="preserve">Note that Babelfish Compass is a stand-alone, on-premises tool. While </w:t>
-      </w:r>
-      <w:r>
-        <w:t xml:space="preserve">Babelfish Compass is part of the Babelfish product, it is technically separate from </w:t>
-      </w:r>
-      <w:r>
-        <w:t xml:space="preserve">Babelfish itself as well as from </w:t>
-      </w:r>
-      <w:r>
-        <w:t xml:space="preserve">the Babelfish code, and is located in a separate </w:t>
-      </w:r>
-      <w:r>
-        <w:t>GitHub</w:t>
-      </w:r>
-      <w:r>
-        <w:t xml:space="preserve"> repository. </w:t>
-      </w:r>
-      <w:r>
-        <w:t xml:space="preserve"> </w:t>
-      </w:r>
-    </w:p>
-    <w:p>
-      <w:pPr>
-        <w:pStyle w:val="BodyText"/>
-      </w:pPr>
-    </w:p>
-    <w:p>
-      <w:pPr>
-        <w:pStyle w:val="Heading1"/>
-      </w:pPr>
-      <w:bookmarkStart w:id="2" w:name="_Toc105073442"/>
-      <w:r>
-        <w:t>Compatibility with Babelfish for PostgreSQL</w:t>
-      </w:r>
-      <w:bookmarkEnd w:id="2"/>
     </w:p>
     <w:p>
       <w:pPr>
@@ -2926,7 +2925,7 @@
       <w:pPr>
         <w:pStyle w:val="Heading1"/>
       </w:pPr>
-      <w:bookmarkStart w:id="3" w:name="_Toc105073443"/>
+      <w:bookmarkStart w:id="2" w:name="_Toc105154643"/>
       <w:r>
         <w:t>Installing Babelfish</w:t>
       </w:r>
@@ -2936,142 +2935,142 @@
       <w:r>
         <w:t>Compass</w:t>
       </w:r>
+      <w:bookmarkEnd w:id="2"/>
+      <w:r>
+        <w:t xml:space="preserve"> </w:t>
+      </w:r>
+    </w:p>
+    <w:p>
+      <w:pPr>
+        <w:pStyle w:val="Heading2"/>
+      </w:pPr>
+      <w:bookmarkStart w:id="3" w:name="_Toc105154644"/>
+      <w:r>
+        <w:t>Prerequisites</w:t>
+      </w:r>
       <w:bookmarkEnd w:id="3"/>
+    </w:p>
+    <w:p>
+      <w:pPr>
+        <w:pStyle w:val="BodyText"/>
+      </w:pPr>
+      <w:r>
+        <w:t xml:space="preserve">Before installing Babelfish Compass, </w:t>
+      </w:r>
+      <w:r>
+        <w:t>you must</w:t>
+      </w:r>
+      <w:r>
+        <w:t xml:space="preserve"> i</w:t>
+      </w:r>
+      <w:r>
+        <w:t xml:space="preserve">nstall a </w:t>
+      </w:r>
+      <w:r>
+        <w:t>Java Runtime Environment (JRE) version 8 or higher (</w:t>
+      </w:r>
+      <w:r>
+        <w:t>64-bit</w:t>
+      </w:r>
+      <w:r>
+        <w:t xml:space="preserve"> version).</w:t>
+      </w:r>
+    </w:p>
+    <w:p>
+      <w:pPr>
+        <w:pStyle w:val="BodyText"/>
+      </w:pPr>
+      <w:r>
+        <w:t xml:space="preserve">Babelfish Compass </w:t>
+      </w:r>
+      <w:r>
+        <w:t xml:space="preserve">produces compatibility assessment reports </w:t>
+      </w:r>
+      <w:r>
+        <w:t xml:space="preserve">in HTML format.  </w:t>
+      </w:r>
+      <w:r>
+        <w:t>To</w:t>
+      </w:r>
+      <w:r>
+        <w:t xml:space="preserve"> view the HTML </w:t>
+      </w:r>
+      <w:r>
+        <w:t>output,</w:t>
+      </w:r>
       <w:r>
         <w:t xml:space="preserve"> </w:t>
       </w:r>
-    </w:p>
+      <w:r>
+        <w:t>we</w:t>
+      </w:r>
+      <w:r>
+        <w:t xml:space="preserve"> </w:t>
+      </w:r>
+      <w:r>
+        <w:t xml:space="preserve">recommend </w:t>
+      </w:r>
+      <w:r>
+        <w:t>us</w:t>
+      </w:r>
+      <w:r>
+        <w:t>ing</w:t>
+      </w:r>
+      <w:r>
+        <w:t xml:space="preserve"> a recent release of the </w:t>
+      </w:r>
+      <w:r>
+        <w:t xml:space="preserve">Google Chrome or </w:t>
+      </w:r>
+      <w:r>
+        <w:t>Mozilla Firefox browser</w:t>
+      </w:r>
+      <w:r>
+        <w:t>.</w:t>
+      </w:r>
+    </w:p>
+    <w:p>
+      <w:pPr>
+        <w:pStyle w:val="BodyText"/>
+      </w:pPr>
+      <w:r>
+        <w:t>On Mac/Linux</w:t>
+      </w:r>
+      <w:r>
+        <w:t xml:space="preserve">, </w:t>
+      </w:r>
+      <w:r>
+        <w:t xml:space="preserve">you need to be able to run a </w:t>
+      </w:r>
+      <w:r>
+        <w:rPr>
+          <w:b/>
+        </w:rPr>
+        <w:t>bash</w:t>
+      </w:r>
+      <w:r>
+        <w:t xml:space="preserve"> script (e.g. with </w:t>
+      </w:r>
+      <w:r>
+        <w:rPr>
+          <w:b/>
+        </w:rPr>
+        <w:t>#!/bin/bash</w:t>
+      </w:r>
+      <w:r>
+        <w:t>).</w:t>
+      </w:r>
+    </w:p>
+    <w:p/>
     <w:p>
       <w:pPr>
         <w:pStyle w:val="Heading2"/>
       </w:pPr>
-      <w:bookmarkStart w:id="4" w:name="_Toc105073444"/>
-      <w:r>
-        <w:t>Prerequisites</w:t>
+      <w:bookmarkStart w:id="4" w:name="_Toc105154645"/>
+      <w:r>
+        <w:t>Downloading Babelfish Compass</w:t>
       </w:r>
       <w:bookmarkEnd w:id="4"/>
-    </w:p>
-    <w:p>
-      <w:pPr>
-        <w:pStyle w:val="BodyText"/>
-      </w:pPr>
-      <w:r>
-        <w:t xml:space="preserve">Before installing Babelfish Compass, </w:t>
-      </w:r>
-      <w:r>
-        <w:t>you must</w:t>
-      </w:r>
-      <w:r>
-        <w:t xml:space="preserve"> i</w:t>
-      </w:r>
-      <w:r>
-        <w:t xml:space="preserve">nstall a </w:t>
-      </w:r>
-      <w:r>
-        <w:t>Java Runtime Environment (JRE) version 8 or higher (</w:t>
-      </w:r>
-      <w:r>
-        <w:t>64-bit</w:t>
-      </w:r>
-      <w:r>
-        <w:t xml:space="preserve"> version).</w:t>
-      </w:r>
-    </w:p>
-    <w:p>
-      <w:pPr>
-        <w:pStyle w:val="BodyText"/>
-      </w:pPr>
-      <w:r>
-        <w:t xml:space="preserve">Babelfish Compass </w:t>
-      </w:r>
-      <w:r>
-        <w:t xml:space="preserve">produces compatibility assessment reports </w:t>
-      </w:r>
-      <w:r>
-        <w:t xml:space="preserve">in HTML format.  </w:t>
-      </w:r>
-      <w:r>
-        <w:t>To</w:t>
-      </w:r>
-      <w:r>
-        <w:t xml:space="preserve"> view the HTML </w:t>
-      </w:r>
-      <w:r>
-        <w:t>output,</w:t>
-      </w:r>
-      <w:r>
-        <w:t xml:space="preserve"> </w:t>
-      </w:r>
-      <w:r>
-        <w:t>we</w:t>
-      </w:r>
-      <w:r>
-        <w:t xml:space="preserve"> </w:t>
-      </w:r>
-      <w:r>
-        <w:t xml:space="preserve">recommend </w:t>
-      </w:r>
-      <w:r>
-        <w:t>us</w:t>
-      </w:r>
-      <w:r>
-        <w:t>ing</w:t>
-      </w:r>
-      <w:r>
-        <w:t xml:space="preserve"> a recent release of the </w:t>
-      </w:r>
-      <w:r>
-        <w:t xml:space="preserve">Google Chrome or </w:t>
-      </w:r>
-      <w:r>
-        <w:t>Mozilla Firefox browser</w:t>
-      </w:r>
-      <w:r>
-        <w:t>.</w:t>
-      </w:r>
-    </w:p>
-    <w:p>
-      <w:pPr>
-        <w:pStyle w:val="BodyText"/>
-      </w:pPr>
-      <w:r>
-        <w:t>On Mac/Linux</w:t>
-      </w:r>
-      <w:r>
-        <w:t xml:space="preserve">, </w:t>
-      </w:r>
-      <w:r>
-        <w:t xml:space="preserve">you need to be able to run a </w:t>
-      </w:r>
-      <w:r>
-        <w:rPr>
-          <w:b/>
-        </w:rPr>
-        <w:t>bash</w:t>
-      </w:r>
-      <w:r>
-        <w:t xml:space="preserve"> script (e.g. with </w:t>
-      </w:r>
-      <w:r>
-        <w:rPr>
-          <w:b/>
-        </w:rPr>
-        <w:t>#!/bin/bash</w:t>
-      </w:r>
-      <w:r>
-        <w:t>).</w:t>
-      </w:r>
-    </w:p>
-    <w:p/>
-    <w:p>
-      <w:pPr>
-        <w:pStyle w:val="Heading2"/>
-      </w:pPr>
-      <w:bookmarkStart w:id="5" w:name="_Toc105073445"/>
-      <w:r>
-        <w:t>Downloading Babelfish Compass</w:t>
-      </w:r>
-      <w:bookmarkEnd w:id="5"/>
     </w:p>
     <w:p>
       <w:pPr>
@@ -3211,14 +3210,14 @@
       <w:pPr>
         <w:pStyle w:val="Heading2"/>
       </w:pPr>
-      <w:bookmarkStart w:id="6" w:name="_Toc105073446"/>
+      <w:bookmarkStart w:id="5" w:name="_Toc105154646"/>
       <w:r>
         <w:t>Install</w:t>
       </w:r>
       <w:r>
         <w:t>ation</w:t>
       </w:r>
-      <w:bookmarkEnd w:id="6"/>
+      <w:bookmarkEnd w:id="5"/>
     </w:p>
     <w:p>
       <w:pPr>
@@ -3259,14 +3258,14 @@
       <w:r>
         <w:t xml:space="preserve">Download the </w:t>
       </w:r>
-      <w:bookmarkStart w:id="7" w:name="_Hlk85581432"/>
+      <w:bookmarkStart w:id="6" w:name="_Hlk85581432"/>
       <w:r>
         <w:rPr>
           <w:b/>
         </w:rPr>
         <w:t>BabelfishCompass.zip</w:t>
       </w:r>
-      <w:bookmarkEnd w:id="7"/>
+      <w:bookmarkEnd w:id="6"/>
       <w:r>
         <w:t xml:space="preserve"> file </w:t>
       </w:r>
@@ -3719,7 +3718,7 @@
       <w:pPr>
         <w:pStyle w:val="Heading1"/>
       </w:pPr>
-      <w:bookmarkStart w:id="8" w:name="_Toc105073447"/>
+      <w:bookmarkStart w:id="7" w:name="_Toc105154647"/>
       <w:r>
         <w:t>Running Babelfish Compass</w:t>
       </w:r>
@@ -3732,7 +3731,7 @@
       <w:r>
         <w:t>Windows</w:t>
       </w:r>
-      <w:bookmarkEnd w:id="8"/>
+      <w:bookmarkEnd w:id="7"/>
     </w:p>
     <w:p>
       <w:pPr>
@@ -4287,14 +4286,14 @@
       <w:pPr>
         <w:pStyle w:val="Heading1"/>
       </w:pPr>
-      <w:bookmarkStart w:id="9" w:name="_Toc105073448"/>
+      <w:bookmarkStart w:id="8" w:name="_Toc105154648"/>
       <w:r>
         <w:t>Running Babelfish Compass</w:t>
       </w:r>
       <w:r>
         <w:t xml:space="preserve"> (Mac/Linux)</w:t>
       </w:r>
-      <w:bookmarkEnd w:id="9"/>
+      <w:bookmarkEnd w:id="8"/>
     </w:p>
     <w:p>
       <w:pPr>
@@ -4826,7 +4825,7 @@
       <w:pPr>
         <w:pStyle w:val="Heading1"/>
       </w:pPr>
-      <w:bookmarkStart w:id="10" w:name="_Toc105073449"/>
+      <w:bookmarkStart w:id="9" w:name="_Toc105154649"/>
       <w:r>
         <w:lastRenderedPageBreak/>
         <w:t>Reports, applications</w:t>
@@ -4837,7 +4836,7 @@
       <w:r>
         <w:t xml:space="preserve"> input files</w:t>
       </w:r>
-      <w:bookmarkEnd w:id="10"/>
+      <w:bookmarkEnd w:id="9"/>
     </w:p>
     <w:p>
       <w:pPr>
@@ -5543,16 +5542,16 @@
       <w:pPr>
         <w:pStyle w:val="Heading2"/>
       </w:pPr>
-      <w:bookmarkStart w:id="11" w:name="_Ref88921258"/>
-      <w:bookmarkStart w:id="12" w:name="_Toc105073450"/>
+      <w:bookmarkStart w:id="10" w:name="_Ref88921258"/>
+      <w:bookmarkStart w:id="11" w:name="_Toc105154650"/>
       <w:r>
         <w:t xml:space="preserve">Report </w:t>
       </w:r>
       <w:r>
         <w:t>directory location</w:t>
       </w:r>
+      <w:bookmarkEnd w:id="10"/>
       <w:bookmarkEnd w:id="11"/>
-      <w:bookmarkEnd w:id="12"/>
     </w:p>
     <w:p>
       <w:pPr>
@@ -5868,9 +5867,9 @@
       <w:pPr>
         <w:pStyle w:val="Heading1"/>
       </w:pPr>
-      <w:bookmarkStart w:id="13" w:name="_Ref88886795"/>
-      <w:bookmarkStart w:id="14" w:name="_Hlk85191248"/>
-      <w:bookmarkStart w:id="15" w:name="_Toc105073451"/>
+      <w:bookmarkStart w:id="12" w:name="_Ref88886795"/>
+      <w:bookmarkStart w:id="13" w:name="_Hlk85191248"/>
+      <w:bookmarkStart w:id="14" w:name="_Toc105154651"/>
       <w:r>
         <w:t>Specifying the</w:t>
       </w:r>
@@ -5880,145 +5879,150 @@
       <w:r>
         <w:t>version</w:t>
       </w:r>
-      <w:bookmarkEnd w:id="13"/>
+      <w:bookmarkEnd w:id="12"/>
+      <w:bookmarkEnd w:id="14"/>
+    </w:p>
+    <w:bookmarkEnd w:id="13"/>
+    <w:p>
+      <w:pPr>
+        <w:pStyle w:val="BodyText"/>
+      </w:pPr>
+      <w:r>
+        <w:t xml:space="preserve">By default, Babelfish Compass delivers a compatibility assessment for the most recent version of Babelfish, as indicated in the </w:t>
+      </w:r>
+      <w:r>
+        <w:rPr>
+          <w:b/>
+        </w:rPr>
+        <w:t xml:space="preserve">BabelfishFeatures.cfg </w:t>
+      </w:r>
+      <w:r>
+        <w:t xml:space="preserve">file. </w:t>
+      </w:r>
+      <w:r>
+        <w:t>You can</w:t>
+      </w:r>
+      <w:r>
+        <w:t xml:space="preserve"> perform </w:t>
+      </w:r>
+      <w:r>
+        <w:t>an</w:t>
+      </w:r>
+      <w:r>
+        <w:t xml:space="preserve"> assessment for an earlier version of Babelfish by specifying the older version</w:t>
+      </w:r>
+      <w:r>
+        <w:t xml:space="preserve"> with the </w:t>
+      </w:r>
+      <w:r>
+        <w:rPr>
+          <w:b/>
+          <w:bCs/>
+        </w:rPr>
+        <w:t>-</w:t>
+      </w:r>
+      <w:proofErr w:type="spellStart"/>
+      <w:r>
+        <w:rPr>
+          <w:b/>
+          <w:bCs/>
+        </w:rPr>
+        <w:t>babelfish</w:t>
+      </w:r>
+      <w:proofErr w:type="spellEnd"/>
+      <w:r>
+        <w:rPr>
+          <w:b/>
+          <w:bCs/>
+        </w:rPr>
+        <w:t>-version</w:t>
+      </w:r>
+      <w:r>
+        <w:t xml:space="preserve"> option;</w:t>
+      </w:r>
+      <w:r>
+        <w:t xml:space="preserve"> </w:t>
+      </w:r>
+      <w:r>
+        <w:t>for example:</w:t>
+      </w:r>
+    </w:p>
+    <w:p>
+      <w:pPr>
+        <w:pStyle w:val="BodyText"/>
+        <w:ind w:left="709"/>
+        <w:rPr>
+          <w:b/>
+        </w:rPr>
+      </w:pPr>
+      <w:r>
+        <w:t xml:space="preserve"> </w:t>
+      </w:r>
+      <w:r>
+        <w:rPr>
+          <w:b/>
+        </w:rPr>
+        <w:t>-</w:t>
+      </w:r>
+      <w:proofErr w:type="spellStart"/>
+      <w:r>
+        <w:rPr>
+          <w:b/>
+        </w:rPr>
+        <w:t>babelfish</w:t>
+      </w:r>
+      <w:proofErr w:type="spellEnd"/>
+      <w:r>
+        <w:rPr>
+          <w:b/>
+        </w:rPr>
+        <w:t>-version 1.</w:t>
+      </w:r>
+      <w:r>
+        <w:rPr>
+          <w:b/>
+        </w:rPr>
+        <w:t>3.0</w:t>
+      </w:r>
+    </w:p>
+    <w:p>
+      <w:pPr>
+        <w:pStyle w:val="BodyText"/>
+      </w:pPr>
+      <w:r>
+        <w:t>The initial GA version of Babelfish is version 1.0.0. Since no older version exists</w:t>
+      </w:r>
+      <w:r>
+        <w:t xml:space="preserve"> at the time of the initial release</w:t>
+      </w:r>
+      <w:r>
+        <w:t xml:space="preserve">, this option will only be </w:t>
+      </w:r>
+      <w:r>
+        <w:t>valid</w:t>
+      </w:r>
+      <w:r>
+        <w:t xml:space="preserve"> with later Babelfish releases.</w:t>
+      </w:r>
+    </w:p>
+    <w:p>
+      <w:pPr>
+        <w:pStyle w:val="BodyText"/>
+      </w:pPr>
+    </w:p>
+    <w:p>
+      <w:pPr>
+        <w:pStyle w:val="Heading1"/>
+      </w:pPr>
+      <w:bookmarkStart w:id="15" w:name="_Ref88837155"/>
+      <w:bookmarkStart w:id="16" w:name="_Ref88883626"/>
+      <w:bookmarkStart w:id="17" w:name="_Toc105154652"/>
+      <w:r>
+        <w:t>Command-line options</w:t>
+      </w:r>
       <w:bookmarkEnd w:id="15"/>
-    </w:p>
-    <w:bookmarkEnd w:id="14"/>
-    <w:p>
-      <w:pPr>
-        <w:pStyle w:val="BodyText"/>
-      </w:pPr>
-      <w:r>
-        <w:t xml:space="preserve">By default, Babelfish Compass delivers a compatibility assessment for the most recent version of Babelfish, as indicated in the </w:t>
-      </w:r>
-      <w:r>
-        <w:rPr>
-          <w:b/>
-        </w:rPr>
-        <w:t xml:space="preserve">BabelfishFeatures.cfg </w:t>
-      </w:r>
-      <w:r>
-        <w:t xml:space="preserve">file. </w:t>
-      </w:r>
-      <w:r>
-        <w:t>You can</w:t>
-      </w:r>
-      <w:r>
-        <w:t xml:space="preserve"> perform </w:t>
-      </w:r>
-      <w:r>
-        <w:t>an</w:t>
-      </w:r>
-      <w:r>
-        <w:t xml:space="preserve"> assessment for an earlier version of Babelfish by specifying the older version</w:t>
-      </w:r>
-      <w:r>
-        <w:t xml:space="preserve"> with the </w:t>
-      </w:r>
-      <w:r>
-        <w:rPr>
-          <w:b/>
-          <w:bCs/>
-        </w:rPr>
-        <w:t>-</w:t>
-      </w:r>
-      <w:proofErr w:type="spellStart"/>
-      <w:r>
-        <w:rPr>
-          <w:b/>
-          <w:bCs/>
-        </w:rPr>
-        <w:t>babelfish</w:t>
-      </w:r>
-      <w:proofErr w:type="spellEnd"/>
-      <w:r>
-        <w:rPr>
-          <w:b/>
-          <w:bCs/>
-        </w:rPr>
-        <w:t>-version</w:t>
-      </w:r>
-      <w:r>
-        <w:t xml:space="preserve"> option;</w:t>
-      </w:r>
-      <w:r>
-        <w:t xml:space="preserve"> </w:t>
-      </w:r>
-      <w:r>
-        <w:t>for example:</w:t>
-      </w:r>
-    </w:p>
-    <w:p>
-      <w:pPr>
-        <w:pStyle w:val="BodyText"/>
-        <w:ind w:left="709"/>
-        <w:rPr>
-          <w:b/>
-        </w:rPr>
-      </w:pPr>
-      <w:r>
-        <w:t xml:space="preserve"> </w:t>
-      </w:r>
-      <w:r>
-        <w:rPr>
-          <w:b/>
-        </w:rPr>
-        <w:t>-</w:t>
-      </w:r>
-      <w:proofErr w:type="spellStart"/>
-      <w:r>
-        <w:rPr>
-          <w:b/>
-        </w:rPr>
-        <w:t>babelfish</w:t>
-      </w:r>
-      <w:proofErr w:type="spellEnd"/>
-      <w:r>
-        <w:rPr>
-          <w:b/>
-        </w:rPr>
-        <w:t>-version 1.</w:t>
-      </w:r>
-      <w:r>
-        <w:rPr>
-          <w:b/>
-        </w:rPr>
-        <w:t>3.0</w:t>
-      </w:r>
-    </w:p>
-    <w:p>
-      <w:pPr>
-        <w:pStyle w:val="BodyText"/>
-      </w:pPr>
-      <w:r>
-        <w:t>The initial GA version of Babelfish is version 1.0.0. Since no older version exists</w:t>
-      </w:r>
-      <w:r>
-        <w:t xml:space="preserve"> at the time of the initial release</w:t>
-      </w:r>
-      <w:r>
-        <w:t xml:space="preserve">, this option will only be </w:t>
-      </w:r>
-      <w:r>
-        <w:t>valid</w:t>
-      </w:r>
-      <w:r>
-        <w:t xml:space="preserve"> with later Babelfish releases.</w:t>
-      </w:r>
-    </w:p>
-    <w:p>
-      <w:pPr>
-        <w:pStyle w:val="Heading1"/>
-      </w:pPr>
-      <w:bookmarkStart w:id="16" w:name="_Ref88837155"/>
-      <w:bookmarkStart w:id="17" w:name="_Ref88883626"/>
-      <w:bookmarkStart w:id="18" w:name="_Toc105073452"/>
-      <w:r>
-        <w:t>Command-line options</w:t>
-      </w:r>
       <w:bookmarkEnd w:id="16"/>
       <w:bookmarkEnd w:id="17"/>
-      <w:bookmarkEnd w:id="18"/>
     </w:p>
     <w:p>
       <w:pPr>
@@ -6932,27 +6936,6 @@
         </w:numPr>
       </w:pPr>
       <w:r>
-        <w:t>(</w:t>
-      </w:r>
-      <w:r>
-        <w:t xml:space="preserve">Babelfish Compass </w:t>
-      </w:r>
-      <w:r>
-        <w:t>v.1.1</w:t>
-      </w:r>
-      <w:r>
-        <w:t xml:space="preserve"> or later</w:t>
-      </w:r>
-      <w:r>
-        <w:t xml:space="preserve">) </w:t>
-      </w:r>
-      <w:r>
-        <w:rPr>
-          <w:b/>
-        </w:rPr>
-        <w:br/>
-      </w:r>
-      <w:r>
         <w:rPr>
           <w:b/>
         </w:rPr>
@@ -8180,52 +8163,33 @@
         <w:rPr>
           <w:b/>
         </w:rPr>
-        <w:t>-</w:t>
-      </w:r>
-      <w:r>
-        <w:rPr>
-          <w:b/>
-        </w:rPr>
-        <w:t>ex</w:t>
-      </w:r>
-      <w:r>
-        <w:rPr>
-          <w:b/>
-        </w:rPr>
-        <w:t>clude</w:t>
-      </w:r>
-      <w:r>
-        <w:t xml:space="preserve"> </w:t>
-      </w:r>
-      <w:r>
-        <w:rPr>
-          <w:i/>
-        </w:rPr>
-        <w:t xml:space="preserve">&lt;list&gt; </w:t>
-      </w:r>
-      <w:r>
-        <w:t xml:space="preserve">: specifies a comma-separated list of file type suffixes to be excluded. </w:t>
-      </w:r>
-      <w:r>
-        <w:t xml:space="preserve">By default, a series of file types are excluded (unless overridden with </w:t>
-      </w:r>
-      <w:r>
-        <w:rPr>
-          <w:b/>
-        </w:rPr>
-        <w:t>-include</w:t>
-      </w:r>
-      <w:r>
-        <w:t xml:space="preserve">); to display these, use </w:t>
-      </w:r>
-      <w:r>
-        <w:rPr>
-          <w:b/>
-        </w:rPr>
-        <w:t>-help exclude</w:t>
-      </w:r>
-      <w:r>
-        <w:t>.</w:t>
+        <w:t>-rewrite</w:t>
+      </w:r>
+      <w:r>
+        <w:t xml:space="preserve">: for certain T-SQL constructs that are currently unsupported by Babelfish, </w:t>
+      </w:r>
+      <w:r>
+        <w:t>perform</w:t>
+      </w:r>
+      <w:r>
+        <w:t>s</w:t>
+      </w:r>
+      <w:r>
+        <w:t xml:space="preserve"> automatic rewriting </w:t>
+      </w:r>
+      <w:r>
+        <w:t xml:space="preserve">of the applicable syntax with T-SQL features supported by Babelfish (see </w:t>
+      </w:r>
+      <w:hyperlink w:anchor="_Automatic_rewriting_of" w:history="1">
+        <w:r>
+          <w:rPr>
+            <w:rStyle w:val="Hyperlink"/>
+          </w:rPr>
+          <w:t>Automatic rewriting of unsupported features</w:t>
+        </w:r>
+      </w:hyperlink>
+      <w:r>
+        <w:t>).</w:t>
       </w:r>
     </w:p>
     <w:p>
@@ -8240,37 +8204,52 @@
         <w:rPr>
           <w:b/>
         </w:rPr>
+        <w:t>-</w:t>
+      </w:r>
+      <w:r>
+        <w:rPr>
+          <w:b/>
+        </w:rPr>
+        <w:t>ex</w:t>
+      </w:r>
+      <w:r>
+        <w:rPr>
+          <w:b/>
+        </w:rPr>
+        <w:t>clude</w:t>
+      </w:r>
+      <w:r>
+        <w:t xml:space="preserve"> </w:t>
+      </w:r>
+      <w:r>
+        <w:rPr>
+          <w:i/>
+        </w:rPr>
+        <w:t xml:space="preserve">&lt;list&gt; </w:t>
+      </w:r>
+      <w:r>
+        <w:t xml:space="preserve">: specifies a comma-separated list of file type suffixes to be excluded. </w:t>
+      </w:r>
+      <w:r>
+        <w:t xml:space="preserve">By default, a series of file types are excluded (unless overridden with </w:t>
+      </w:r>
+      <w:r>
+        <w:rPr>
+          <w:b/>
+        </w:rPr>
         <w:t>-include</w:t>
       </w:r>
       <w:r>
-        <w:t xml:space="preserve"> </w:t>
-      </w:r>
-      <w:r>
-        <w:rPr>
-          <w:i/>
-        </w:rPr>
-        <w:t>&lt;list&gt;</w:t>
-      </w:r>
-      <w:r>
-        <w:t xml:space="preserve"> : specifies a comma-separated list of file type suffixes to be included</w:t>
-      </w:r>
-      <w:r>
-        <w:t>; o</w:t>
-      </w:r>
-      <w:r>
-        <w:t xml:space="preserve">nly the filetypes </w:t>
-      </w:r>
-      <w:r>
-        <w:t xml:space="preserve">specified with </w:t>
-      </w:r>
-      <w:r>
-        <w:rPr>
-          <w:b/>
-        </w:rPr>
-        <w:t>-include</w:t>
-      </w:r>
-      <w:r>
-        <w:t xml:space="preserve"> will be processed.</w:t>
+        <w:t xml:space="preserve">); to display these, use </w:t>
+      </w:r>
+      <w:r>
+        <w:rPr>
+          <w:b/>
+        </w:rPr>
+        <w:t>-help exclude</w:t>
+      </w:r>
+      <w:r>
+        <w:t>.</w:t>
       </w:r>
     </w:p>
     <w:p>
@@ -8285,70 +8264,37 @@
         <w:rPr>
           <w:b/>
         </w:rPr>
-        <w:t xml:space="preserve">-recursive </w:t>
-      </w:r>
-      <w:r>
-        <w:t xml:space="preserve">: any subsequent </w:t>
-      </w:r>
-      <w:r>
-        <w:t xml:space="preserve">directory names are processed recursively, using all files in the directory tree as input. Both </w:t>
-      </w:r>
-      <w:r>
-        <w:rPr>
-          <w:b/>
-        </w:rPr>
         <w:t>-include</w:t>
       </w:r>
       <w:r>
-        <w:t xml:space="preserve"> and </w:t>
-      </w:r>
-      <w:r>
-        <w:rPr>
-          <w:b/>
-        </w:rPr>
-        <w:t>-exclude</w:t>
-      </w:r>
-      <w:r>
-        <w:t xml:space="preserve"> (if specified) are applied to any files found.</w:t>
-      </w:r>
-      <w:r>
-        <w:br/>
-        <w:t>W</w:t>
-      </w:r>
-      <w:r>
-        <w:t xml:space="preserve">ith </w:t>
-      </w:r>
-      <w:r>
-        <w:rPr>
-          <w:b/>
-        </w:rPr>
-        <w:t>-recursive</w:t>
-      </w:r>
-      <w:r>
-        <w:t xml:space="preserve">, it is recommended to specify </w:t>
-      </w:r>
-      <w:r>
-        <w:rPr>
-          <w:b/>
-        </w:rPr>
-        <w:t>-</w:t>
-      </w:r>
-      <w:proofErr w:type="spellStart"/>
-      <w:r>
-        <w:rPr>
-          <w:b/>
-        </w:rPr>
-        <w:t>appname</w:t>
-      </w:r>
-      <w:proofErr w:type="spellEnd"/>
-      <w:r>
-        <w:rPr>
-          <w:b/>
-        </w:rPr>
         <w:t xml:space="preserve"> </w:t>
       </w:r>
       <w:r>
-        <w:t>as well, otherwise each input file will be assumed to represent a different application.</w:t>
+        <w:rPr>
+          <w:i/>
+        </w:rPr>
+        <w:t>&lt;list&gt;</w:t>
+      </w:r>
+      <w:r>
+        <w:t xml:space="preserve"> : specifies a comma-separated list of file type suffixes to be included</w:t>
+      </w:r>
+      <w:r>
+        <w:t>; o</w:t>
+      </w:r>
+      <w:r>
+        <w:t xml:space="preserve">nly the filetypes </w:t>
+      </w:r>
+      <w:r>
+        <w:t xml:space="preserve">specified with </w:t>
+      </w:r>
+      <w:r>
+        <w:rPr>
+          <w:b/>
+        </w:rPr>
+        <w:t>-include</w:t>
+      </w:r>
+      <w:r>
+        <w:t xml:space="preserve"> will be processed.</w:t>
       </w:r>
     </w:p>
     <w:p>
@@ -8363,6 +8309,55 @@
         <w:rPr>
           <w:b/>
         </w:rPr>
+        <w:t xml:space="preserve">-recursive </w:t>
+      </w:r>
+      <w:r>
+        <w:t xml:space="preserve">: any subsequent </w:t>
+      </w:r>
+      <w:r>
+        <w:t xml:space="preserve">directory names are processed recursively, using all files in the directory tree as input. Both </w:t>
+      </w:r>
+      <w:r>
+        <w:rPr>
+          <w:b/>
+        </w:rPr>
+        <w:t>-include</w:t>
+      </w:r>
+      <w:r>
+        <w:t xml:space="preserve"> and </w:t>
+      </w:r>
+      <w:r>
+        <w:rPr>
+          <w:b/>
+        </w:rPr>
+        <w:t>-exclude</w:t>
+      </w:r>
+      <w:r>
+        <w:t xml:space="preserve"> (if specified) are applied to any files found.</w:t>
+      </w:r>
+      <w:r>
+        <w:br/>
+      </w:r>
+      <w:r>
+        <w:lastRenderedPageBreak/>
+        <w:t>W</w:t>
+      </w:r>
+      <w:r>
+        <w:t xml:space="preserve">ith </w:t>
+      </w:r>
+      <w:r>
+        <w:rPr>
+          <w:b/>
+        </w:rPr>
+        <w:t>-recursive</w:t>
+      </w:r>
+      <w:r>
+        <w:t xml:space="preserve">, it is recommended to specify </w:t>
+      </w:r>
+      <w:r>
+        <w:rPr>
+          <w:b/>
+        </w:rPr>
         <w:t>-</w:t>
       </w:r>
       <w:proofErr w:type="spellStart"/>
@@ -8370,6 +8365,38 @@
         <w:rPr>
           <w:b/>
         </w:rPr>
+        <w:t>appname</w:t>
+      </w:r>
+      <w:proofErr w:type="spellEnd"/>
+      <w:r>
+        <w:rPr>
+          <w:b/>
+        </w:rPr>
+        <w:t xml:space="preserve"> </w:t>
+      </w:r>
+      <w:r>
+        <w:t>as well, otherwise each input file will be assumed to represent a different application.</w:t>
+      </w:r>
+    </w:p>
+    <w:p>
+      <w:pPr>
+        <w:pStyle w:val="BodyText"/>
+        <w:numPr>
+          <w:ilvl w:val="0"/>
+          <w:numId w:val="5"/>
+        </w:numPr>
+      </w:pPr>
+      <w:r>
+        <w:rPr>
+          <w:b/>
+        </w:rPr>
+        <w:t>-</w:t>
+      </w:r>
+      <w:proofErr w:type="spellStart"/>
+      <w:r>
+        <w:rPr>
+          <w:b/>
+        </w:rPr>
         <w:t>noupdatechk</w:t>
       </w:r>
       <w:proofErr w:type="spellEnd"/>
@@ -8382,14 +8409,9 @@
       <w:r>
         <w:t xml:space="preserve">: do not </w:t>
       </w:r>
-      <w:hyperlink w:anchor="_Automatic_update_check" w:history="1">
-        <w:r>
-          <w:rPr>
-            <w:rStyle w:val="Hyperlink"/>
-          </w:rPr>
-          <w:t>perform a check</w:t>
-        </w:r>
-      </w:hyperlink>
+      <w:r>
+        <w:t>perform a check</w:t>
+      </w:r>
       <w:r>
         <w:t xml:space="preserve"> for a newer version of Babelfish Compass</w:t>
       </w:r>
@@ -8403,14 +8425,13 @@
       <w:pPr>
         <w:pStyle w:val="Heading2"/>
       </w:pPr>
-      <w:bookmarkStart w:id="19" w:name="_Ref88887309"/>
-      <w:bookmarkStart w:id="20" w:name="_Toc105073453"/>
-      <w:r>
-        <w:lastRenderedPageBreak/>
+      <w:bookmarkStart w:id="18" w:name="_Ref88887309"/>
+      <w:bookmarkStart w:id="19" w:name="_Toc105154653"/>
+      <w:r>
         <w:t>Examples</w:t>
       </w:r>
+      <w:bookmarkEnd w:id="18"/>
       <w:bookmarkEnd w:id="19"/>
-      <w:bookmarkEnd w:id="20"/>
     </w:p>
     <w:p>
       <w:pPr>
@@ -8480,6 +8501,11 @@
         </w:rPr>
         <w:t xml:space="preserve"> C:\temp\Sales.sql</w:t>
       </w:r>
+    </w:p>
+    <w:p>
+      <w:pPr>
+        <w:pStyle w:val="BodyText"/>
+      </w:pPr>
     </w:p>
     <w:p>
       <w:pPr>
@@ -8561,6 +8587,11 @@
       <w:pPr>
         <w:pStyle w:val="BodyText"/>
       </w:pPr>
+    </w:p>
+    <w:p>
+      <w:pPr>
+        <w:pStyle w:val="BodyText"/>
+      </w:pPr>
       <w:r>
         <w:t xml:space="preserve">Generate a report for applications </w:t>
       </w:r>
@@ -8742,6 +8773,11 @@
       <w:pPr>
         <w:pStyle w:val="BodyText"/>
       </w:pPr>
+    </w:p>
+    <w:p>
+      <w:pPr>
+        <w:pStyle w:val="BodyText"/>
+      </w:pPr>
       <w:r>
         <w:t>Display all files</w:t>
       </w:r>
@@ -8773,6 +8809,11 @@
       <w:pPr>
         <w:pStyle w:val="BodyText"/>
       </w:pPr>
+    </w:p>
+    <w:p>
+      <w:pPr>
+        <w:pStyle w:val="BodyText"/>
+      </w:pPr>
       <w:r>
         <w:t xml:space="preserve">Re-run </w:t>
       </w:r>
@@ -8786,7 +8827,13 @@
         <w:t xml:space="preserve">but specifically </w:t>
       </w:r>
       <w:r>
-        <w:t>for Babelfish version 1.3.0 (</w:t>
+        <w:t>for Babelfish version 1.</w:t>
+      </w:r>
+      <w:r>
+        <w:t>5</w:t>
+      </w:r>
+      <w:r>
+        <w:t>.0 (</w:t>
       </w:r>
       <w:r>
         <w:t>this example assumes</w:t>
@@ -8795,7 +8842,7 @@
         <w:t xml:space="preserve"> the latest version of Babelfish is later than 1.</w:t>
       </w:r>
       <w:r>
-        <w:t>3</w:t>
+        <w:t>5</w:t>
       </w:r>
       <w:r>
         <w:t>.0):</w:t>
@@ -8831,8 +8878,27 @@
           <w:b/>
           <w:bCs/>
         </w:rPr>
-        <w:t xml:space="preserve">-version 1.3.0 </w:t>
-      </w:r>
+        <w:t>-version 1.</w:t>
+      </w:r>
+      <w:r>
+        <w:rPr>
+          <w:b/>
+          <w:bCs/>
+        </w:rPr>
+        <w:t>5</w:t>
+      </w:r>
+      <w:r>
+        <w:rPr>
+          <w:b/>
+          <w:bCs/>
+        </w:rPr>
+        <w:t xml:space="preserve">.0 </w:t>
+      </w:r>
+    </w:p>
+    <w:p>
+      <w:pPr>
+        <w:pStyle w:val="BodyText"/>
+      </w:pPr>
     </w:p>
     <w:p>
       <w:pPr>
@@ -8846,10 +8912,6 @@
       <w:pPr>
         <w:pStyle w:val="BodyText"/>
         <w:ind w:left="709"/>
-        <w:rPr>
-          <w:b/>
-          <w:bCs/>
-        </w:rPr>
       </w:pPr>
       <w:r>
         <w:rPr>
@@ -8893,12 +8955,15 @@
       <w:pPr>
         <w:pStyle w:val="BodyText"/>
       </w:pPr>
-    </w:p>
-    <w:p>
-      <w:pPr>
-        <w:pStyle w:val="BodyText"/>
-      </w:pPr>
-      <w:r>
+      <w:bookmarkStart w:id="20" w:name="_GoBack"/>
+      <w:bookmarkEnd w:id="20"/>
+    </w:p>
+    <w:p>
+      <w:pPr>
+        <w:pStyle w:val="BodyText"/>
+      </w:pPr>
+      <w:r>
+        <w:lastRenderedPageBreak/>
         <w:t xml:space="preserve">Generate a </w:t>
       </w:r>
       <w:r>
@@ -9067,13 +9132,530 @@
     </w:p>
     <w:p>
       <w:pPr>
+        <w:pStyle w:val="BodyText"/>
+        <w:rPr>
+          <w:bCs/>
+        </w:rPr>
+      </w:pPr>
+      <w:r>
+        <w:rPr>
+          <w:bCs/>
+        </w:rPr>
+        <w:t>Generate a combined report for</w:t>
+      </w:r>
+      <w:r>
+        <w:rPr>
+          <w:bCs/>
+        </w:rPr>
+        <w:t xml:space="preserve"> applications </w:t>
+      </w:r>
+      <w:r>
+        <w:rPr>
+          <w:b/>
+          <w:bCs/>
+        </w:rPr>
+        <w:t>Sales</w:t>
+      </w:r>
+      <w:r>
+        <w:rPr>
+          <w:bCs/>
+        </w:rPr>
+        <w:t xml:space="preserve"> </w:t>
+      </w:r>
+      <w:r>
+        <w:rPr>
+          <w:bCs/>
+        </w:rPr>
+        <w:t xml:space="preserve">and </w:t>
+      </w:r>
+      <w:r>
+        <w:rPr>
+          <w:bCs/>
+        </w:rPr>
+        <w:t>two applications</w:t>
+      </w:r>
+      <w:r>
+        <w:rPr>
+          <w:bCs/>
+        </w:rPr>
+        <w:t xml:space="preserve"> </w:t>
+      </w:r>
+      <w:r>
+        <w:rPr>
+          <w:b/>
+          <w:bCs/>
+        </w:rPr>
+        <w:t>Finance</w:t>
+      </w:r>
+      <w:r>
+        <w:rPr>
+          <w:bCs/>
+        </w:rPr>
+        <w:t xml:space="preserve"> and </w:t>
+      </w:r>
+      <w:r>
+        <w:rPr>
+          <w:b/>
+          <w:bCs/>
+        </w:rPr>
+        <w:t>Inventory</w:t>
+      </w:r>
+      <w:r>
+        <w:rPr>
+          <w:bCs/>
+        </w:rPr>
+        <w:t xml:space="preserve">, each of which </w:t>
+      </w:r>
+      <w:r>
+        <w:rPr>
+          <w:bCs/>
+        </w:rPr>
+        <w:t xml:space="preserve">consists of a directory tree containing </w:t>
+      </w:r>
+      <w:r>
+        <w:rPr>
+          <w:b/>
+          <w:bCs/>
+        </w:rPr>
+        <w:t>.</w:t>
+      </w:r>
+      <w:proofErr w:type="spellStart"/>
+      <w:r>
+        <w:rPr>
+          <w:b/>
+          <w:bCs/>
+        </w:rPr>
+        <w:t>sql</w:t>
+      </w:r>
+      <w:proofErr w:type="spellEnd"/>
+      <w:r>
+        <w:rPr>
+          <w:bCs/>
+        </w:rPr>
+        <w:t xml:space="preserve"> files on multiple levels</w:t>
+      </w:r>
+      <w:r>
+        <w:rPr>
+          <w:bCs/>
+        </w:rPr>
+        <w:t>, and perform automatic rewriting where possible:</w:t>
+      </w:r>
+    </w:p>
+    <w:p>
+      <w:pPr>
+        <w:pStyle w:val="BodyText"/>
+        <w:rPr>
+          <w:b/>
+          <w:bCs/>
+        </w:rPr>
+      </w:pPr>
+      <w:r>
+        <w:rPr>
+          <w:b/>
+          <w:bCs/>
+        </w:rPr>
+        <w:t xml:space="preserve">  </w:t>
+      </w:r>
+      <w:r>
+        <w:rPr>
+          <w:b/>
+          <w:bCs/>
+        </w:rPr>
+        <w:t>BabelfishCompass MyReport</w:t>
+      </w:r>
+      <w:r>
+        <w:rPr>
+          <w:b/>
+          <w:bCs/>
+        </w:rPr>
+        <w:t>5</w:t>
+      </w:r>
+      <w:r>
+        <w:rPr>
+          <w:b/>
+          <w:bCs/>
+        </w:rPr>
+        <w:t xml:space="preserve"> </w:t>
+      </w:r>
+      <w:r>
+        <w:rPr>
+          <w:b/>
+          <w:bCs/>
+        </w:rPr>
+        <w:t>-</w:t>
+      </w:r>
+      <w:proofErr w:type="spellStart"/>
+      <w:r>
+        <w:rPr>
+          <w:b/>
+          <w:bCs/>
+        </w:rPr>
+        <w:t>importonly</w:t>
+      </w:r>
+      <w:proofErr w:type="spellEnd"/>
+      <w:r>
+        <w:rPr>
+          <w:b/>
+          <w:bCs/>
+        </w:rPr>
+        <w:t xml:space="preserve"> </w:t>
+      </w:r>
+      <w:r>
+        <w:rPr>
+          <w:b/>
+          <w:bCs/>
+        </w:rPr>
+        <w:t>C:\temp\Sales.sql</w:t>
+      </w:r>
+    </w:p>
+    <w:p>
+      <w:pPr>
+        <w:pStyle w:val="BodyText"/>
+        <w:rPr>
+          <w:b/>
+          <w:bCs/>
+        </w:rPr>
+      </w:pPr>
+      <w:r>
+        <w:rPr>
+          <w:b/>
+          <w:bCs/>
+        </w:rPr>
+        <w:t xml:space="preserve">  </w:t>
+      </w:r>
+      <w:r>
+        <w:rPr>
+          <w:b/>
+          <w:bCs/>
+        </w:rPr>
+        <w:t>BabelfishCompass MyReport</w:t>
+      </w:r>
+      <w:r>
+        <w:rPr>
+          <w:b/>
+          <w:bCs/>
+        </w:rPr>
+        <w:t>5</w:t>
+      </w:r>
+      <w:r>
+        <w:rPr>
+          <w:b/>
+          <w:bCs/>
+        </w:rPr>
+        <w:t xml:space="preserve"> </w:t>
+      </w:r>
+      <w:r>
+        <w:rPr>
+          <w:b/>
+          <w:bCs/>
+        </w:rPr>
+        <w:t>-add -</w:t>
+      </w:r>
+      <w:proofErr w:type="spellStart"/>
+      <w:r>
+        <w:rPr>
+          <w:b/>
+          <w:bCs/>
+        </w:rPr>
+        <w:t>importonly</w:t>
+      </w:r>
+      <w:proofErr w:type="spellEnd"/>
+      <w:r>
+        <w:rPr>
+          <w:b/>
+          <w:bCs/>
+        </w:rPr>
+        <w:t xml:space="preserve"> </w:t>
+      </w:r>
+      <w:r>
+        <w:rPr>
+          <w:b/>
+          <w:bCs/>
+        </w:rPr>
+        <w:t>-</w:t>
+      </w:r>
+      <w:proofErr w:type="spellStart"/>
+      <w:r>
+        <w:rPr>
+          <w:b/>
+          <w:bCs/>
+        </w:rPr>
+        <w:t>appname</w:t>
+      </w:r>
+      <w:proofErr w:type="spellEnd"/>
+      <w:r>
+        <w:rPr>
+          <w:b/>
+          <w:bCs/>
+        </w:rPr>
+        <w:t xml:space="preserve"> </w:t>
+      </w:r>
+      <w:r>
+        <w:rPr>
+          <w:b/>
+          <w:bCs/>
+        </w:rPr>
+        <w:t xml:space="preserve">Finance </w:t>
+      </w:r>
+      <w:r>
+        <w:rPr>
+          <w:b/>
+          <w:bCs/>
+        </w:rPr>
+        <w:t xml:space="preserve">-recursive </w:t>
+      </w:r>
+      <w:r>
+        <w:rPr>
+          <w:b/>
+          <w:bCs/>
+        </w:rPr>
+        <w:t>C:\</w:t>
+      </w:r>
+      <w:r>
+        <w:rPr>
+          <w:b/>
+          <w:bCs/>
+        </w:rPr>
+        <w:t>Finance</w:t>
+      </w:r>
+      <w:r>
+        <w:rPr>
+          <w:b/>
+          <w:bCs/>
+        </w:rPr>
+        <w:t>\</w:t>
+      </w:r>
+      <w:r>
+        <w:rPr>
+          <w:b/>
+          <w:bCs/>
+        </w:rPr>
+        <w:t>install</w:t>
+      </w:r>
+    </w:p>
+    <w:p>
+      <w:pPr>
+        <w:pStyle w:val="BodyText"/>
+        <w:rPr>
+          <w:b/>
+          <w:bCs/>
+        </w:rPr>
+      </w:pPr>
+      <w:r>
+        <w:rPr>
+          <w:b/>
+          <w:bCs/>
+        </w:rPr>
+        <w:t xml:space="preserve">  </w:t>
+      </w:r>
+      <w:r>
+        <w:rPr>
+          <w:b/>
+          <w:bCs/>
+        </w:rPr>
+        <w:t>BabelfishCompass MyReport</w:t>
+      </w:r>
+      <w:r>
+        <w:rPr>
+          <w:b/>
+          <w:bCs/>
+        </w:rPr>
+        <w:t>5</w:t>
+      </w:r>
+      <w:r>
+        <w:rPr>
+          <w:b/>
+          <w:bCs/>
+        </w:rPr>
+        <w:t xml:space="preserve"> </w:t>
+      </w:r>
+      <w:r>
+        <w:rPr>
+          <w:b/>
+          <w:bCs/>
+        </w:rPr>
+        <w:t>-add -</w:t>
+      </w:r>
+      <w:proofErr w:type="spellStart"/>
+      <w:r>
+        <w:rPr>
+          <w:b/>
+          <w:bCs/>
+        </w:rPr>
+        <w:t>importonly</w:t>
+      </w:r>
+      <w:proofErr w:type="spellEnd"/>
+      <w:r>
+        <w:rPr>
+          <w:b/>
+          <w:bCs/>
+        </w:rPr>
+        <w:t xml:space="preserve"> </w:t>
+      </w:r>
+      <w:r>
+        <w:rPr>
+          <w:b/>
+          <w:bCs/>
+        </w:rPr>
+        <w:t>-</w:t>
+      </w:r>
+      <w:proofErr w:type="spellStart"/>
+      <w:r>
+        <w:rPr>
+          <w:b/>
+          <w:bCs/>
+        </w:rPr>
+        <w:t>appname</w:t>
+      </w:r>
+      <w:proofErr w:type="spellEnd"/>
+      <w:r>
+        <w:rPr>
+          <w:b/>
+          <w:bCs/>
+        </w:rPr>
+        <w:t xml:space="preserve"> </w:t>
+      </w:r>
+      <w:r>
+        <w:rPr>
+          <w:b/>
+          <w:bCs/>
+        </w:rPr>
+        <w:t>Inventory</w:t>
+      </w:r>
+      <w:r>
+        <w:rPr>
+          <w:b/>
+          <w:bCs/>
+        </w:rPr>
+        <w:t xml:space="preserve"> </w:t>
+      </w:r>
+      <w:r>
+        <w:rPr>
+          <w:b/>
+          <w:bCs/>
+        </w:rPr>
+        <w:t xml:space="preserve">-recursive </w:t>
+      </w:r>
+      <w:r>
+        <w:rPr>
+          <w:b/>
+          <w:bCs/>
+        </w:rPr>
+        <w:t>C:\</w:t>
+      </w:r>
+      <w:r>
+        <w:rPr>
+          <w:b/>
+          <w:bCs/>
+        </w:rPr>
+        <w:t>Inventory</w:t>
+      </w:r>
+      <w:r>
+        <w:rPr>
+          <w:b/>
+          <w:bCs/>
+        </w:rPr>
+        <w:t>\</w:t>
+      </w:r>
+      <w:r>
+        <w:rPr>
+          <w:b/>
+          <w:bCs/>
+        </w:rPr>
+        <w:t>install</w:t>
+      </w:r>
+    </w:p>
+    <w:p>
+      <w:pPr>
+        <w:pStyle w:val="BodyText"/>
+        <w:rPr>
+          <w:b/>
+          <w:bCs/>
+        </w:rPr>
+      </w:pPr>
+      <w:r>
+        <w:rPr>
+          <w:b/>
+          <w:bCs/>
+        </w:rPr>
+        <w:t xml:space="preserve">  </w:t>
+      </w:r>
+      <w:r>
+        <w:rPr>
+          <w:b/>
+          <w:bCs/>
+        </w:rPr>
+        <w:t>BabelfishCompass MyReport</w:t>
+      </w:r>
+      <w:r>
+        <w:rPr>
+          <w:b/>
+          <w:bCs/>
+        </w:rPr>
+        <w:t xml:space="preserve">5 -analyze </w:t>
+      </w:r>
+      <w:r>
+        <w:rPr>
+          <w:b/>
+          <w:bCs/>
+        </w:rPr>
+        <w:t xml:space="preserve">-rewrite </w:t>
+      </w:r>
+      <w:r>
+        <w:rPr>
+          <w:b/>
+          <w:bCs/>
+        </w:rPr>
+        <w:t>-</w:t>
+      </w:r>
+      <w:proofErr w:type="spellStart"/>
+      <w:r>
+        <w:rPr>
+          <w:b/>
+          <w:bCs/>
+        </w:rPr>
+        <w:t>reportoption</w:t>
+      </w:r>
+      <w:proofErr w:type="spellEnd"/>
+      <w:r>
+        <w:rPr>
+          <w:b/>
+          <w:bCs/>
+        </w:rPr>
+        <w:t xml:space="preserve"> apps</w:t>
+      </w:r>
+    </w:p>
+    <w:p>
+      <w:pPr>
+        <w:pStyle w:val="BodyText"/>
+        <w:ind w:left="709"/>
+        <w:rPr>
+          <w:b/>
+          <w:bCs/>
+        </w:rPr>
+      </w:pPr>
+    </w:p>
+    <w:p>
+      <w:pPr>
+        <w:pStyle w:val="BodyText"/>
+        <w:rPr>
+          <w:bCs/>
+        </w:rPr>
+      </w:pPr>
+    </w:p>
+    <w:p>
+      <w:pPr>
         <w:pStyle w:val="Heading1"/>
       </w:pPr>
-      <w:bookmarkStart w:id="21" w:name="_Toc105073454"/>
+      <w:bookmarkStart w:id="21" w:name="rewrite"/>
+      <w:bookmarkStart w:id="22" w:name="_Automatic_rewriting_of"/>
+      <w:bookmarkStart w:id="23" w:name="_Toc105154654"/>
+      <w:bookmarkEnd w:id="21"/>
+      <w:bookmarkEnd w:id="22"/>
       <w:r>
         <w:t>Automatic rewriting of unsupported features</w:t>
       </w:r>
-      <w:bookmarkEnd w:id="21"/>
+      <w:bookmarkEnd w:id="23"/>
     </w:p>
     <w:p>
       <w:pPr>
@@ -9110,7 +9692,6 @@
         </w:numPr>
       </w:pPr>
       <w:r>
-        <w:lastRenderedPageBreak/>
         <w:t xml:space="preserve">When not specifying the </w:t>
       </w:r>
       <w:r>
@@ -9300,12 +9881,12 @@
       <w:pPr>
         <w:pStyle w:val="Heading1"/>
       </w:pPr>
-      <w:bookmarkStart w:id="22" w:name="_Toc105073455"/>
+      <w:bookmarkStart w:id="24" w:name="_Toc105154655"/>
       <w:r>
         <w:lastRenderedPageBreak/>
         <w:t>File handling</w:t>
       </w:r>
-      <w:bookmarkEnd w:id="22"/>
+      <w:bookmarkEnd w:id="24"/>
     </w:p>
     <w:p>
       <w:pPr>
@@ -9335,7 +9916,7 @@
       <w:r>
         <w:t>Windows</w:t>
       </w:r>
-      <w:bookmarkStart w:id="23" w:name="_Hlk85391487"/>
+      <w:bookmarkStart w:id="25" w:name="_Hlk85391487"/>
       <w:r>
         <w:t xml:space="preserve">: </w:t>
       </w:r>
@@ -9346,7 +9927,7 @@
         </w:rPr>
         <w:t>%USERPROFILE%\BabelfishCompass\</w:t>
       </w:r>
-      <w:bookmarkEnd w:id="23"/>
+      <w:bookmarkEnd w:id="25"/>
       <w:r>
         <w:rPr>
           <w:b/>
@@ -9635,12 +10216,12 @@
       <w:pPr>
         <w:pStyle w:val="Heading1"/>
       </w:pPr>
-      <w:bookmarkStart w:id="24" w:name="_Toc105073456"/>
+      <w:bookmarkStart w:id="26" w:name="_Toc105154656"/>
       <w:r>
         <w:lastRenderedPageBreak/>
         <w:t>The BabelfishFeatures.cfg file</w:t>
       </w:r>
-      <w:bookmarkEnd w:id="24"/>
+      <w:bookmarkEnd w:id="26"/>
     </w:p>
     <w:p>
       <w:pPr>
@@ -9771,14 +10352,14 @@
       <w:pPr>
         <w:pStyle w:val="BodyText"/>
       </w:pPr>
-      <w:bookmarkStart w:id="25" w:name="_Toc105073457"/>
+      <w:bookmarkStart w:id="27" w:name="_Toc105154657"/>
       <w:r>
         <w:rPr>
           <w:rStyle w:val="Heading2Char"/>
         </w:rPr>
         <w:t>SQL feature classifications</w:t>
       </w:r>
-      <w:bookmarkEnd w:id="25"/>
+      <w:bookmarkEnd w:id="27"/>
       <w:r>
         <w:br/>
       </w:r>
@@ -9996,7 +10577,7 @@
       <w:pPr>
         <w:pStyle w:val="Heading2"/>
       </w:pPr>
-      <w:bookmarkStart w:id="26" w:name="_Toc105073458"/>
+      <w:bookmarkStart w:id="28" w:name="_Toc105154658"/>
       <w:r>
         <w:t>Example</w:t>
       </w:r>
@@ -10006,7 +10587,7 @@
       <w:r>
         <w:t>BabelfishFeatures.cfg</w:t>
       </w:r>
-      <w:bookmarkEnd w:id="26"/>
+      <w:bookmarkEnd w:id="28"/>
       <w:r>
         <w:t xml:space="preserve"> </w:t>
       </w:r>
@@ -10276,7 +10857,7 @@
       <w:pPr>
         <w:pStyle w:val="Heading1"/>
       </w:pPr>
-      <w:bookmarkStart w:id="27" w:name="_Toc105073459"/>
+      <w:bookmarkStart w:id="29" w:name="_Toc105154659"/>
       <w:r>
         <w:t>The Babelfish</w:t>
       </w:r>
@@ -10295,7 +10876,7 @@
       <w:r>
         <w:t>overrides)</w:t>
       </w:r>
-      <w:bookmarkEnd w:id="27"/>
+      <w:bookmarkEnd w:id="29"/>
     </w:p>
     <w:p>
       <w:pPr>
@@ -11328,14 +11909,14 @@
       <w:pPr>
         <w:pStyle w:val="Heading2"/>
       </w:pPr>
-      <w:bookmarkStart w:id="28" w:name="_Toc105073460"/>
+      <w:bookmarkStart w:id="30" w:name="_Toc105154660"/>
       <w:r>
         <w:t>Example: o</w:t>
       </w:r>
       <w:r>
         <w:t>verriding default classification and reporting group</w:t>
       </w:r>
-      <w:bookmarkEnd w:id="28"/>
+      <w:bookmarkEnd w:id="30"/>
     </w:p>
     <w:p>
       <w:pPr>
@@ -11753,8 +12334,8 @@
       <w:pPr>
         <w:pStyle w:val="Heading1"/>
       </w:pPr>
-      <w:bookmarkStart w:id="29" w:name="_Ref88887986"/>
-      <w:bookmarkStart w:id="30" w:name="_Toc105073461"/>
+      <w:bookmarkStart w:id="31" w:name="_Ref88887986"/>
+      <w:bookmarkStart w:id="32" w:name="_Toc105154661"/>
       <w:r>
         <w:lastRenderedPageBreak/>
         <w:t>Using -</w:t>
@@ -11763,8 +12344,8 @@
       <w:r>
         <w:t>pgimport</w:t>
       </w:r>
-      <w:bookmarkEnd w:id="29"/>
-      <w:bookmarkEnd w:id="30"/>
+      <w:bookmarkEnd w:id="31"/>
+      <w:bookmarkEnd w:id="32"/>
       <w:proofErr w:type="spellEnd"/>
     </w:p>
     <w:p>
@@ -12187,11 +12768,11 @@
       <w:pPr>
         <w:pStyle w:val="Heading2"/>
       </w:pPr>
-      <w:bookmarkStart w:id="31" w:name="_Toc105073462"/>
+      <w:bookmarkStart w:id="33" w:name="_Toc105154662"/>
       <w:r>
         <w:t>Schema for imported items</w:t>
       </w:r>
-      <w:bookmarkEnd w:id="31"/>
+      <w:bookmarkEnd w:id="33"/>
     </w:p>
     <w:p>
       <w:pPr>
@@ -13187,11 +13768,11 @@
       <w:pPr>
         <w:pStyle w:val="Heading2"/>
       </w:pPr>
-      <w:bookmarkStart w:id="32" w:name="_Toc105073463"/>
+      <w:bookmarkStart w:id="34" w:name="_Toc105154663"/>
       <w:r>
         <w:t>Example query</w:t>
       </w:r>
-      <w:bookmarkEnd w:id="32"/>
+      <w:bookmarkEnd w:id="34"/>
     </w:p>
     <w:p>
       <w:pPr>
@@ -13703,12 +14284,12 @@
       <w:pPr>
         <w:pStyle w:val="Heading1"/>
       </w:pPr>
-      <w:bookmarkStart w:id="33" w:name="_Toc105073464"/>
+      <w:bookmarkStart w:id="35" w:name="_Toc105154664"/>
       <w:r>
         <w:lastRenderedPageBreak/>
         <w:t>Security</w:t>
       </w:r>
-      <w:bookmarkEnd w:id="33"/>
+      <w:bookmarkEnd w:id="35"/>
     </w:p>
     <w:p>
       <w:pPr>
@@ -13798,7 +14379,7 @@
       <w:pPr>
         <w:pStyle w:val="Heading2"/>
       </w:pPr>
-      <w:bookmarkStart w:id="34" w:name="_Toc105073465"/>
+      <w:bookmarkStart w:id="36" w:name="_Toc105154665"/>
       <w:r>
         <w:t>The</w:t>
       </w:r>
@@ -13816,7 +14397,7 @@
       <w:r>
         <w:t xml:space="preserve"> option</w:t>
       </w:r>
-      <w:bookmarkEnd w:id="34"/>
+      <w:bookmarkEnd w:id="36"/>
     </w:p>
     <w:p>
       <w:pPr>
@@ -14122,13 +14703,13 @@
       <w:pPr>
         <w:pStyle w:val="Heading2"/>
       </w:pPr>
-      <w:bookmarkStart w:id="35" w:name="_Automatic_update_check"/>
-      <w:bookmarkStart w:id="36" w:name="_Toc105073466"/>
-      <w:bookmarkEnd w:id="35"/>
+      <w:bookmarkStart w:id="37" w:name="_Automatic_update_check"/>
+      <w:bookmarkStart w:id="38" w:name="_Toc105154666"/>
+      <w:bookmarkEnd w:id="37"/>
       <w:r>
         <w:t>Automatic update check</w:t>
       </w:r>
-      <w:bookmarkEnd w:id="36"/>
+      <w:bookmarkEnd w:id="38"/>
     </w:p>
     <w:p>
       <w:pPr>
@@ -14186,7 +14767,7 @@
       <w:pPr>
         <w:pStyle w:val="Heading1"/>
       </w:pPr>
-      <w:bookmarkStart w:id="37" w:name="_Toc105073467"/>
+      <w:bookmarkStart w:id="39" w:name="_Toc105154667"/>
       <w:r>
         <w:lastRenderedPageBreak/>
         <w:t xml:space="preserve">Using Babelfish Compass </w:t>
@@ -14200,7 +14781,7 @@
       <w:r>
         <w:t>PostgreSQL</w:t>
       </w:r>
-      <w:bookmarkEnd w:id="37"/>
+      <w:bookmarkEnd w:id="39"/>
     </w:p>
     <w:p>
       <w:pPr>
@@ -14836,12 +15417,12 @@
       <w:pPr>
         <w:pStyle w:val="Heading1"/>
       </w:pPr>
-      <w:bookmarkStart w:id="38" w:name="_Toc105073468"/>
+      <w:bookmarkStart w:id="40" w:name="_Toc105154668"/>
       <w:r>
         <w:lastRenderedPageBreak/>
         <w:t>Troubleshooting</w:t>
       </w:r>
-      <w:bookmarkEnd w:id="38"/>
+      <w:bookmarkEnd w:id="40"/>
     </w:p>
     <w:p>
       <w:pPr>
@@ -15066,11 +15647,11 @@
       <w:pPr>
         <w:pStyle w:val="Heading1"/>
       </w:pPr>
-      <w:bookmarkStart w:id="39" w:name="_Toc105073469"/>
+      <w:bookmarkStart w:id="41" w:name="_Toc105154669"/>
       <w:r>
         <w:t>Licensing</w:t>
       </w:r>
-      <w:bookmarkEnd w:id="39"/>
+      <w:bookmarkEnd w:id="41"/>
     </w:p>
     <w:p>
       <w:pPr>
@@ -15160,7 +15741,6 @@
         </w:rPr>
         <w:t xml:space="preserve"> </w:t>
       </w:r>
-      <w:bookmarkEnd w:id="0"/>
     </w:p>
     <w:sectPr>
       <w:footerReference w:type="default" r:id="rId13"/>
@@ -19810,7 +20390,7 @@
 </file>
 
 <file path=customXml/itemProps1.xml><?xml version="1.0" encoding="utf-8"?>
-<ds:datastoreItem xmlns:ds="http://schemas.openxmlformats.org/officeDocument/2006/customXml" ds:itemID="{29577DF9-0865-4027-BDD7-C8273B7B9359}">
+<ds:datastoreItem xmlns:ds="http://schemas.openxmlformats.org/officeDocument/2006/customXml" ds:itemID="{3D01D44C-796A-481C-8106-6B3B89FC1CC4}">
   <ds:schemaRefs>
     <ds:schemaRef ds:uri="http://schemas.openxmlformats.org/officeDocument/2006/bibliography"/>
   </ds:schemaRefs>

</xml_diff>

<commit_message>
gammar fix for inline index (#81)
</commit_message>
<xml_diff>
--- a/BabelfishCompass_UserGuide.docx
+++ b/BabelfishCompass_UserGuide.docx
@@ -10,7 +10,6 @@
           <w:szCs w:val="48"/>
         </w:rPr>
       </w:pPr>
-      <w:bookmarkStart w:id="0" w:name="_GoBack"/>
       <w:r>
         <w:rPr>
           <w:rFonts w:cstheme="minorHAnsi"/>
@@ -348,7 +347,7 @@
         </w:rPr>
         <w:fldChar w:fldCharType="separate"/>
       </w:r>
-      <w:hyperlink w:anchor="_Toc105073441" w:history="1">
+      <w:hyperlink w:anchor="_Toc105154641" w:history="1">
         <w:r>
           <w:rPr>
             <w:rStyle w:val="Hyperlink"/>
@@ -375,7 +374,7 @@
             <w:noProof/>
             <w:webHidden/>
           </w:rPr>
-          <w:instrText xml:space="preserve"> PAGEREF _Toc105073441 \h </w:instrText>
+          <w:instrText xml:space="preserve"> PAGEREF _Toc105154641 \h </w:instrText>
         </w:r>
         <w:r>
           <w:rPr>
@@ -419,7 +418,7 @@
           <w:lang w:eastAsia="en-US" w:bidi="ar-SA"/>
         </w:rPr>
       </w:pPr>
-      <w:hyperlink w:anchor="_Toc105073442" w:history="1">
+      <w:hyperlink w:anchor="_Toc105154642" w:history="1">
         <w:r>
           <w:rPr>
             <w:rStyle w:val="Hyperlink"/>
@@ -446,7 +445,7 @@
             <w:noProof/>
             <w:webHidden/>
           </w:rPr>
-          <w:instrText xml:space="preserve"> PAGEREF _Toc105073442 \h </w:instrText>
+          <w:instrText xml:space="preserve"> PAGEREF _Toc105154642 \h </w:instrText>
         </w:r>
         <w:r>
           <w:rPr>
@@ -490,7 +489,7 @@
           <w:lang w:eastAsia="en-US" w:bidi="ar-SA"/>
         </w:rPr>
       </w:pPr>
-      <w:hyperlink w:anchor="_Toc105073443" w:history="1">
+      <w:hyperlink w:anchor="_Toc105154643" w:history="1">
         <w:r>
           <w:rPr>
             <w:rStyle w:val="Hyperlink"/>
@@ -517,7 +516,7 @@
             <w:noProof/>
             <w:webHidden/>
           </w:rPr>
-          <w:instrText xml:space="preserve"> PAGEREF _Toc105073443 \h </w:instrText>
+          <w:instrText xml:space="preserve"> PAGEREF _Toc105154643 \h </w:instrText>
         </w:r>
         <w:r>
           <w:rPr>
@@ -562,7 +561,7 @@
           <w:lang w:eastAsia="en-US" w:bidi="ar-SA"/>
         </w:rPr>
       </w:pPr>
-      <w:hyperlink w:anchor="_Toc105073444" w:history="1">
+      <w:hyperlink w:anchor="_Toc105154644" w:history="1">
         <w:r>
           <w:rPr>
             <w:rStyle w:val="Hyperlink"/>
@@ -589,7 +588,7 @@
             <w:noProof/>
             <w:webHidden/>
           </w:rPr>
-          <w:instrText xml:space="preserve"> PAGEREF _Toc105073444 \h </w:instrText>
+          <w:instrText xml:space="preserve"> PAGEREF _Toc105154644 \h </w:instrText>
         </w:r>
         <w:r>
           <w:rPr>
@@ -634,7 +633,7 @@
           <w:lang w:eastAsia="en-US" w:bidi="ar-SA"/>
         </w:rPr>
       </w:pPr>
-      <w:hyperlink w:anchor="_Toc105073445" w:history="1">
+      <w:hyperlink w:anchor="_Toc105154645" w:history="1">
         <w:r>
           <w:rPr>
             <w:rStyle w:val="Hyperlink"/>
@@ -661,7 +660,7 @@
             <w:noProof/>
             <w:webHidden/>
           </w:rPr>
-          <w:instrText xml:space="preserve"> PAGEREF _Toc105073445 \h </w:instrText>
+          <w:instrText xml:space="preserve"> PAGEREF _Toc105154645 \h </w:instrText>
         </w:r>
         <w:r>
           <w:rPr>
@@ -706,7 +705,7 @@
           <w:lang w:eastAsia="en-US" w:bidi="ar-SA"/>
         </w:rPr>
       </w:pPr>
-      <w:hyperlink w:anchor="_Toc105073446" w:history="1">
+      <w:hyperlink w:anchor="_Toc105154646" w:history="1">
         <w:r>
           <w:rPr>
             <w:rStyle w:val="Hyperlink"/>
@@ -733,7 +732,7 @@
             <w:noProof/>
             <w:webHidden/>
           </w:rPr>
-          <w:instrText xml:space="preserve"> PAGEREF _Toc105073446 \h </w:instrText>
+          <w:instrText xml:space="preserve"> PAGEREF _Toc105154646 \h </w:instrText>
         </w:r>
         <w:r>
           <w:rPr>
@@ -777,7 +776,7 @@
           <w:lang w:eastAsia="en-US" w:bidi="ar-SA"/>
         </w:rPr>
       </w:pPr>
-      <w:hyperlink w:anchor="_Toc105073447" w:history="1">
+      <w:hyperlink w:anchor="_Toc105154647" w:history="1">
         <w:r>
           <w:rPr>
             <w:rStyle w:val="Hyperlink"/>
@@ -804,7 +803,7 @@
             <w:noProof/>
             <w:webHidden/>
           </w:rPr>
-          <w:instrText xml:space="preserve"> PAGEREF _Toc105073447 \h </w:instrText>
+          <w:instrText xml:space="preserve"> PAGEREF _Toc105154647 \h </w:instrText>
         </w:r>
         <w:r>
           <w:rPr>
@@ -848,7 +847,7 @@
           <w:lang w:eastAsia="en-US" w:bidi="ar-SA"/>
         </w:rPr>
       </w:pPr>
-      <w:hyperlink w:anchor="_Toc105073448" w:history="1">
+      <w:hyperlink w:anchor="_Toc105154648" w:history="1">
         <w:r>
           <w:rPr>
             <w:rStyle w:val="Hyperlink"/>
@@ -875,7 +874,7 @@
             <w:noProof/>
             <w:webHidden/>
           </w:rPr>
-          <w:instrText xml:space="preserve"> PAGEREF _Toc105073448 \h </w:instrText>
+          <w:instrText xml:space="preserve"> PAGEREF _Toc105154648 \h </w:instrText>
         </w:r>
         <w:r>
           <w:rPr>
@@ -919,7 +918,7 @@
           <w:lang w:eastAsia="en-US" w:bidi="ar-SA"/>
         </w:rPr>
       </w:pPr>
-      <w:hyperlink w:anchor="_Toc105073449" w:history="1">
+      <w:hyperlink w:anchor="_Toc105154649" w:history="1">
         <w:r>
           <w:rPr>
             <w:rStyle w:val="Hyperlink"/>
@@ -946,7 +945,7 @@
             <w:noProof/>
             <w:webHidden/>
           </w:rPr>
-          <w:instrText xml:space="preserve"> PAGEREF _Toc105073449 \h </w:instrText>
+          <w:instrText xml:space="preserve"> PAGEREF _Toc105154649 \h </w:instrText>
         </w:r>
         <w:r>
           <w:rPr>
@@ -991,7 +990,7 @@
           <w:lang w:eastAsia="en-US" w:bidi="ar-SA"/>
         </w:rPr>
       </w:pPr>
-      <w:hyperlink w:anchor="_Toc105073450" w:history="1">
+      <w:hyperlink w:anchor="_Toc105154650" w:history="1">
         <w:r>
           <w:rPr>
             <w:rStyle w:val="Hyperlink"/>
@@ -1018,7 +1017,7 @@
             <w:noProof/>
             <w:webHidden/>
           </w:rPr>
-          <w:instrText xml:space="preserve"> PAGEREF _Toc105073450 \h </w:instrText>
+          <w:instrText xml:space="preserve"> PAGEREF _Toc105154650 \h </w:instrText>
         </w:r>
         <w:r>
           <w:rPr>
@@ -1062,7 +1061,7 @@
           <w:lang w:eastAsia="en-US" w:bidi="ar-SA"/>
         </w:rPr>
       </w:pPr>
-      <w:hyperlink w:anchor="_Toc105073451" w:history="1">
+      <w:hyperlink w:anchor="_Toc105154651" w:history="1">
         <w:r>
           <w:rPr>
             <w:rStyle w:val="Hyperlink"/>
@@ -1089,7 +1088,7 @@
             <w:noProof/>
             <w:webHidden/>
           </w:rPr>
-          <w:instrText xml:space="preserve"> PAGEREF _Toc105073451 \h </w:instrText>
+          <w:instrText xml:space="preserve"> PAGEREF _Toc105154651 \h </w:instrText>
         </w:r>
         <w:r>
           <w:rPr>
@@ -1133,7 +1132,7 @@
           <w:lang w:eastAsia="en-US" w:bidi="ar-SA"/>
         </w:rPr>
       </w:pPr>
-      <w:hyperlink w:anchor="_Toc105073452" w:history="1">
+      <w:hyperlink w:anchor="_Toc105154652" w:history="1">
         <w:r>
           <w:rPr>
             <w:rStyle w:val="Hyperlink"/>
@@ -1160,7 +1159,7 @@
             <w:noProof/>
             <w:webHidden/>
           </w:rPr>
-          <w:instrText xml:space="preserve"> PAGEREF _Toc105073452 \h </w:instrText>
+          <w:instrText xml:space="preserve"> PAGEREF _Toc105154652 \h </w:instrText>
         </w:r>
         <w:r>
           <w:rPr>
@@ -1205,7 +1204,7 @@
           <w:lang w:eastAsia="en-US" w:bidi="ar-SA"/>
         </w:rPr>
       </w:pPr>
-      <w:hyperlink w:anchor="_Toc105073453" w:history="1">
+      <w:hyperlink w:anchor="_Toc105154653" w:history="1">
         <w:r>
           <w:rPr>
             <w:rStyle w:val="Hyperlink"/>
@@ -1232,7 +1231,7 @@
             <w:noProof/>
             <w:webHidden/>
           </w:rPr>
-          <w:instrText xml:space="preserve"> PAGEREF _Toc105073453 \h </w:instrText>
+          <w:instrText xml:space="preserve"> PAGEREF _Toc105154653 \h </w:instrText>
         </w:r>
         <w:r>
           <w:rPr>
@@ -1276,7 +1275,7 @@
           <w:lang w:eastAsia="en-US" w:bidi="ar-SA"/>
         </w:rPr>
       </w:pPr>
-      <w:hyperlink w:anchor="_Toc105073454" w:history="1">
+      <w:hyperlink w:anchor="_Toc105154654" w:history="1">
         <w:r>
           <w:rPr>
             <w:rStyle w:val="Hyperlink"/>
@@ -1303,7 +1302,7 @@
             <w:noProof/>
             <w:webHidden/>
           </w:rPr>
-          <w:instrText xml:space="preserve"> PAGEREF _Toc105073454 \h </w:instrText>
+          <w:instrText xml:space="preserve"> PAGEREF _Toc105154654 \h </w:instrText>
         </w:r>
         <w:r>
           <w:rPr>
@@ -1323,7 +1322,7 @@
             <w:noProof/>
             <w:webHidden/>
           </w:rPr>
-          <w:t>11</w:t>
+          <w:t>12</w:t>
         </w:r>
         <w:r>
           <w:rPr>
@@ -1347,7 +1346,7 @@
           <w:lang w:eastAsia="en-US" w:bidi="ar-SA"/>
         </w:rPr>
       </w:pPr>
-      <w:hyperlink w:anchor="_Toc105073455" w:history="1">
+      <w:hyperlink w:anchor="_Toc105154655" w:history="1">
         <w:r>
           <w:rPr>
             <w:rStyle w:val="Hyperlink"/>
@@ -1374,7 +1373,7 @@
             <w:noProof/>
             <w:webHidden/>
           </w:rPr>
-          <w:instrText xml:space="preserve"> PAGEREF _Toc105073455 \h </w:instrText>
+          <w:instrText xml:space="preserve"> PAGEREF _Toc105154655 \h </w:instrText>
         </w:r>
         <w:r>
           <w:rPr>
@@ -1418,7 +1417,7 @@
           <w:lang w:eastAsia="en-US" w:bidi="ar-SA"/>
         </w:rPr>
       </w:pPr>
-      <w:hyperlink w:anchor="_Toc105073456" w:history="1">
+      <w:hyperlink w:anchor="_Toc105154656" w:history="1">
         <w:r>
           <w:rPr>
             <w:rStyle w:val="Hyperlink"/>
@@ -1445,7 +1444,7 @@
             <w:noProof/>
             <w:webHidden/>
           </w:rPr>
-          <w:instrText xml:space="preserve"> PAGEREF _Toc105073456 \h </w:instrText>
+          <w:instrText xml:space="preserve"> PAGEREF _Toc105154656 \h </w:instrText>
         </w:r>
         <w:r>
           <w:rPr>
@@ -1490,7 +1489,7 @@
           <w:lang w:eastAsia="en-US" w:bidi="ar-SA"/>
         </w:rPr>
       </w:pPr>
-      <w:hyperlink w:anchor="_Toc105073457" w:history="1">
+      <w:hyperlink w:anchor="_Toc105154657" w:history="1">
         <w:r>
           <w:rPr>
             <w:rStyle w:val="Hyperlink"/>
@@ -1517,7 +1516,7 @@
             <w:noProof/>
             <w:webHidden/>
           </w:rPr>
-          <w:instrText xml:space="preserve"> PAGEREF _Toc105073457 \h </w:instrText>
+          <w:instrText xml:space="preserve"> PAGEREF _Toc105154657 \h </w:instrText>
         </w:r>
         <w:r>
           <w:rPr>
@@ -1562,7 +1561,7 @@
           <w:lang w:eastAsia="en-US" w:bidi="ar-SA"/>
         </w:rPr>
       </w:pPr>
-      <w:hyperlink w:anchor="_Toc105073458" w:history="1">
+      <w:hyperlink w:anchor="_Toc105154658" w:history="1">
         <w:r>
           <w:rPr>
             <w:rStyle w:val="Hyperlink"/>
@@ -1589,7 +1588,7 @@
             <w:noProof/>
             <w:webHidden/>
           </w:rPr>
-          <w:instrText xml:space="preserve"> PAGEREF _Toc105073458 \h </w:instrText>
+          <w:instrText xml:space="preserve"> PAGEREF _Toc105154658 \h </w:instrText>
         </w:r>
         <w:r>
           <w:rPr>
@@ -1633,7 +1632,7 @@
           <w:lang w:eastAsia="en-US" w:bidi="ar-SA"/>
         </w:rPr>
       </w:pPr>
-      <w:hyperlink w:anchor="_Toc105073459" w:history="1">
+      <w:hyperlink w:anchor="_Toc105154659" w:history="1">
         <w:r>
           <w:rPr>
             <w:rStyle w:val="Hyperlink"/>
@@ -1660,7 +1659,7 @@
             <w:noProof/>
             <w:webHidden/>
           </w:rPr>
-          <w:instrText xml:space="preserve"> PAGEREF _Toc105073459 \h </w:instrText>
+          <w:instrText xml:space="preserve"> PAGEREF _Toc105154659 \h </w:instrText>
         </w:r>
         <w:r>
           <w:rPr>
@@ -1705,7 +1704,7 @@
           <w:lang w:eastAsia="en-US" w:bidi="ar-SA"/>
         </w:rPr>
       </w:pPr>
-      <w:hyperlink w:anchor="_Toc105073460" w:history="1">
+      <w:hyperlink w:anchor="_Toc105154660" w:history="1">
         <w:r>
           <w:rPr>
             <w:rStyle w:val="Hyperlink"/>
@@ -1732,7 +1731,7 @@
             <w:noProof/>
             <w:webHidden/>
           </w:rPr>
-          <w:instrText xml:space="preserve"> PAGEREF _Toc105073460 \h </w:instrText>
+          <w:instrText xml:space="preserve"> PAGEREF _Toc105154660 \h </w:instrText>
         </w:r>
         <w:r>
           <w:rPr>
@@ -1776,7 +1775,7 @@
           <w:lang w:eastAsia="en-US" w:bidi="ar-SA"/>
         </w:rPr>
       </w:pPr>
-      <w:hyperlink w:anchor="_Toc105073461" w:history="1">
+      <w:hyperlink w:anchor="_Toc105154661" w:history="1">
         <w:r>
           <w:rPr>
             <w:rStyle w:val="Hyperlink"/>
@@ -1803,7 +1802,7 @@
             <w:noProof/>
             <w:webHidden/>
           </w:rPr>
-          <w:instrText xml:space="preserve"> PAGEREF _Toc105073461 \h </w:instrText>
+          <w:instrText xml:space="preserve"> PAGEREF _Toc105154661 \h </w:instrText>
         </w:r>
         <w:r>
           <w:rPr>
@@ -1848,7 +1847,7 @@
           <w:lang w:eastAsia="en-US" w:bidi="ar-SA"/>
         </w:rPr>
       </w:pPr>
-      <w:hyperlink w:anchor="_Toc105073462" w:history="1">
+      <w:hyperlink w:anchor="_Toc105154662" w:history="1">
         <w:r>
           <w:rPr>
             <w:rStyle w:val="Hyperlink"/>
@@ -1875,7 +1874,7 @@
             <w:noProof/>
             <w:webHidden/>
           </w:rPr>
-          <w:instrText xml:space="preserve"> PAGEREF _Toc105073462 \h </w:instrText>
+          <w:instrText xml:space="preserve"> PAGEREF _Toc105154662 \h </w:instrText>
         </w:r>
         <w:r>
           <w:rPr>
@@ -1920,7 +1919,7 @@
           <w:lang w:eastAsia="en-US" w:bidi="ar-SA"/>
         </w:rPr>
       </w:pPr>
-      <w:hyperlink w:anchor="_Toc105073463" w:history="1">
+      <w:hyperlink w:anchor="_Toc105154663" w:history="1">
         <w:r>
           <w:rPr>
             <w:rStyle w:val="Hyperlink"/>
@@ -1947,7 +1946,7 @@
             <w:noProof/>
             <w:webHidden/>
           </w:rPr>
-          <w:instrText xml:space="preserve"> PAGEREF _Toc105073463 \h </w:instrText>
+          <w:instrText xml:space="preserve"> PAGEREF _Toc105154663 \h </w:instrText>
         </w:r>
         <w:r>
           <w:rPr>
@@ -1991,7 +1990,7 @@
           <w:lang w:eastAsia="en-US" w:bidi="ar-SA"/>
         </w:rPr>
       </w:pPr>
-      <w:hyperlink w:anchor="_Toc105073464" w:history="1">
+      <w:hyperlink w:anchor="_Toc105154664" w:history="1">
         <w:r>
           <w:rPr>
             <w:rStyle w:val="Hyperlink"/>
@@ -2018,7 +2017,7 @@
             <w:noProof/>
             <w:webHidden/>
           </w:rPr>
-          <w:instrText xml:space="preserve"> PAGEREF _Toc105073464 \h </w:instrText>
+          <w:instrText xml:space="preserve"> PAGEREF _Toc105154664 \h </w:instrText>
         </w:r>
         <w:r>
           <w:rPr>
@@ -2063,7 +2062,7 @@
           <w:lang w:eastAsia="en-US" w:bidi="ar-SA"/>
         </w:rPr>
       </w:pPr>
-      <w:hyperlink w:anchor="_Toc105073465" w:history="1">
+      <w:hyperlink w:anchor="_Toc105154665" w:history="1">
         <w:r>
           <w:rPr>
             <w:rStyle w:val="Hyperlink"/>
@@ -2090,7 +2089,7 @@
             <w:noProof/>
             <w:webHidden/>
           </w:rPr>
-          <w:instrText xml:space="preserve"> PAGEREF _Toc105073465 \h </w:instrText>
+          <w:instrText xml:space="preserve"> PAGEREF _Toc105154665 \h </w:instrText>
         </w:r>
         <w:r>
           <w:rPr>
@@ -2135,7 +2134,7 @@
           <w:lang w:eastAsia="en-US" w:bidi="ar-SA"/>
         </w:rPr>
       </w:pPr>
-      <w:hyperlink w:anchor="_Toc105073466" w:history="1">
+      <w:hyperlink w:anchor="_Toc105154666" w:history="1">
         <w:r>
           <w:rPr>
             <w:rStyle w:val="Hyperlink"/>
@@ -2162,7 +2161,7 @@
             <w:noProof/>
             <w:webHidden/>
           </w:rPr>
-          <w:instrText xml:space="preserve"> PAGEREF _Toc105073466 \h </w:instrText>
+          <w:instrText xml:space="preserve"> PAGEREF _Toc105154666 \h </w:instrText>
         </w:r>
         <w:r>
           <w:rPr>
@@ -2206,7 +2205,7 @@
           <w:lang w:eastAsia="en-US" w:bidi="ar-SA"/>
         </w:rPr>
       </w:pPr>
-      <w:hyperlink w:anchor="_Toc105073467" w:history="1">
+      <w:hyperlink w:anchor="_Toc105154667" w:history="1">
         <w:r>
           <w:rPr>
             <w:rStyle w:val="Hyperlink"/>
@@ -2233,7 +2232,7 @@
             <w:noProof/>
             <w:webHidden/>
           </w:rPr>
-          <w:instrText xml:space="preserve"> PAGEREF _Toc105073467 \h </w:instrText>
+          <w:instrText xml:space="preserve"> PAGEREF _Toc105154667 \h </w:instrText>
         </w:r>
         <w:r>
           <w:rPr>
@@ -2277,7 +2276,7 @@
           <w:lang w:eastAsia="en-US" w:bidi="ar-SA"/>
         </w:rPr>
       </w:pPr>
-      <w:hyperlink w:anchor="_Toc105073468" w:history="1">
+      <w:hyperlink w:anchor="_Toc105154668" w:history="1">
         <w:r>
           <w:rPr>
             <w:rStyle w:val="Hyperlink"/>
@@ -2304,7 +2303,7 @@
             <w:noProof/>
             <w:webHidden/>
           </w:rPr>
-          <w:instrText xml:space="preserve"> PAGEREF _Toc105073468 \h </w:instrText>
+          <w:instrText xml:space="preserve"> PAGEREF _Toc105154668 \h </w:instrText>
         </w:r>
         <w:r>
           <w:rPr>
@@ -2348,7 +2347,7 @@
           <w:lang w:eastAsia="en-US" w:bidi="ar-SA"/>
         </w:rPr>
       </w:pPr>
-      <w:hyperlink w:anchor="_Toc105073469" w:history="1">
+      <w:hyperlink w:anchor="_Toc105154669" w:history="1">
         <w:r>
           <w:rPr>
             <w:rStyle w:val="Hyperlink"/>
@@ -2375,7 +2374,7 @@
             <w:noProof/>
             <w:webHidden/>
           </w:rPr>
-          <w:instrText xml:space="preserve"> PAGEREF _Toc105073469 \h </w:instrText>
+          <w:instrText xml:space="preserve"> PAGEREF _Toc105154669 \h </w:instrText>
         </w:r>
         <w:r>
           <w:rPr>
@@ -2413,220 +2412,220 @@
       <w:r>
         <w:fldChar w:fldCharType="end"/>
       </w:r>
-      <w:bookmarkStart w:id="1" w:name="_Toc105073441"/>
+      <w:bookmarkStart w:id="0" w:name="_Toc105154641"/>
       <w:r>
         <w:t>What</w:t>
       </w:r>
       <w:r>
         <w:t xml:space="preserve"> Is Babelfish Compass?</w:t>
       </w:r>
+      <w:bookmarkEnd w:id="0"/>
+    </w:p>
+    <w:p>
+      <w:pPr>
+        <w:pStyle w:val="BodyText"/>
+      </w:pPr>
+      <w:r>
+        <w:t>The Babelfish Compass tool (short for “</w:t>
+      </w:r>
+      <w:proofErr w:type="spellStart"/>
+      <w:r>
+        <w:rPr>
+          <w:b/>
+          <w:bCs/>
+        </w:rPr>
+        <w:t>COMP</w:t>
+      </w:r>
+      <w:r>
+        <w:t>atibility</w:t>
+      </w:r>
+      <w:proofErr w:type="spellEnd"/>
+      <w:r>
+        <w:t xml:space="preserve"> </w:t>
+      </w:r>
+      <w:proofErr w:type="spellStart"/>
+      <w:r>
+        <w:rPr>
+          <w:b/>
+          <w:bCs/>
+        </w:rPr>
+        <w:t>ASS</w:t>
+      </w:r>
+      <w:r>
+        <w:t>essment</w:t>
+      </w:r>
+      <w:proofErr w:type="spellEnd"/>
+      <w:r>
+        <w:t xml:space="preserve">”) analyzes SQL/DDL code for one or more Microsoft SQL Server databases to identify the SQL features which are not compatible with </w:t>
+      </w:r>
+      <w:r>
+        <w:t>Babelfish for PostgreSQL</w:t>
+      </w:r>
+      <w:r>
+        <w:t>.</w:t>
+      </w:r>
+      <w:r>
+        <w:t xml:space="preserve"> </w:t>
+      </w:r>
+    </w:p>
+    <w:p>
+      <w:pPr>
+        <w:pStyle w:val="BodyText"/>
+      </w:pPr>
+      <w:r>
+        <w:t>You</w:t>
+      </w:r>
+      <w:r>
+        <w:t xml:space="preserve"> </w:t>
+      </w:r>
+      <w:r>
+        <w:t xml:space="preserve">can use Babelfish Compass to analyze </w:t>
+      </w:r>
+      <w:r>
+        <w:t xml:space="preserve">the SQL/DDL code for </w:t>
+      </w:r>
+      <w:r>
+        <w:t>your</w:t>
+      </w:r>
+      <w:r>
+        <w:t xml:space="preserve"> current</w:t>
+      </w:r>
+      <w:r>
+        <w:t xml:space="preserve"> SQL Server-based application</w:t>
+      </w:r>
+      <w:r>
+        <w:t>s</w:t>
+      </w:r>
+      <w:r>
+        <w:t xml:space="preserve"> for compatibility</w:t>
+      </w:r>
+      <w:r>
+        <w:t xml:space="preserve"> </w:t>
+      </w:r>
+      <w:r>
+        <w:t>with Babelfish</w:t>
+      </w:r>
+      <w:r>
+        <w:t xml:space="preserve">. The purpose of </w:t>
+      </w:r>
+      <w:r>
+        <w:t>this</w:t>
+      </w:r>
+      <w:r>
+        <w:t xml:space="preserve"> analysis is </w:t>
+      </w:r>
+      <w:r>
+        <w:t xml:space="preserve">to </w:t>
+      </w:r>
+      <w:r>
+        <w:t xml:space="preserve">gather information so you can make </w:t>
+      </w:r>
+      <w:r>
+        <w:t>a</w:t>
+      </w:r>
+      <w:r>
+        <w:t xml:space="preserve"> </w:t>
+      </w:r>
+      <w:r>
+        <w:t>Go/No</w:t>
+      </w:r>
+      <w:r>
+        <w:t xml:space="preserve"> </w:t>
+      </w:r>
+      <w:r>
+        <w:t xml:space="preserve">Go decision </w:t>
+      </w:r>
+      <w:r>
+        <w:t xml:space="preserve">about starting a </w:t>
+      </w:r>
+      <w:r>
+        <w:t>migration</w:t>
+      </w:r>
+      <w:r>
+        <w:t xml:space="preserve"> project</w:t>
+      </w:r>
+      <w:r>
+        <w:t xml:space="preserve"> from SQL Server </w:t>
+      </w:r>
+      <w:r>
+        <w:t>to Babelfish</w:t>
+      </w:r>
+      <w:r>
+        <w:t xml:space="preserve">. For this purpose, Babelfish Compass produces an assessment report which </w:t>
+      </w:r>
+      <w:r>
+        <w:t xml:space="preserve">lists -in great detail- all </w:t>
+      </w:r>
+      <w:r>
+        <w:t xml:space="preserve">of the </w:t>
+      </w:r>
+      <w:r>
+        <w:t xml:space="preserve">SQL features found in </w:t>
+      </w:r>
+      <w:r>
+        <w:t>your</w:t>
+      </w:r>
+      <w:r>
+        <w:t xml:space="preserve"> SQL/DDL code, and whether or not these are supported by the latest version of Babelfish. </w:t>
+      </w:r>
+    </w:p>
+    <w:p>
+      <w:pPr>
+        <w:pStyle w:val="BodyText"/>
+      </w:pPr>
+      <w:r>
+        <w:t xml:space="preserve">A new version of Babelfish Compass </w:t>
+      </w:r>
+      <w:r>
+        <w:t xml:space="preserve">will be available as part of </w:t>
+      </w:r>
+      <w:r>
+        <w:t>each</w:t>
+      </w:r>
+      <w:r>
+        <w:t xml:space="preserve"> Babelfish release containing new or changed functionality.</w:t>
+      </w:r>
+    </w:p>
+    <w:p>
+      <w:pPr>
+        <w:pStyle w:val="BodyText"/>
+      </w:pPr>
+      <w:r>
+        <w:t xml:space="preserve">Note that Babelfish Compass is a stand-alone, on-premises tool. While </w:t>
+      </w:r>
+      <w:r>
+        <w:t xml:space="preserve">Babelfish Compass is part of the Babelfish product, it is technically separate from </w:t>
+      </w:r>
+      <w:r>
+        <w:t xml:space="preserve">Babelfish itself as well as from </w:t>
+      </w:r>
+      <w:r>
+        <w:t xml:space="preserve">the Babelfish code, and is located in a separate </w:t>
+      </w:r>
+      <w:r>
+        <w:t>GitHub</w:t>
+      </w:r>
+      <w:r>
+        <w:t xml:space="preserve"> repository. </w:t>
+      </w:r>
+      <w:r>
+        <w:t xml:space="preserve"> </w:t>
+      </w:r>
+    </w:p>
+    <w:p>
+      <w:pPr>
+        <w:pStyle w:val="BodyText"/>
+      </w:pPr>
+    </w:p>
+    <w:p>
+      <w:pPr>
+        <w:pStyle w:val="Heading1"/>
+      </w:pPr>
+      <w:bookmarkStart w:id="1" w:name="_Toc105154642"/>
+      <w:r>
+        <w:t>Compatibility with Babelfish for PostgreSQL</w:t>
+      </w:r>
       <w:bookmarkEnd w:id="1"/>
-    </w:p>
-    <w:p>
-      <w:pPr>
-        <w:pStyle w:val="BodyText"/>
-      </w:pPr>
-      <w:r>
-        <w:t>The Babelfish Compass tool (short for “</w:t>
-      </w:r>
-      <w:proofErr w:type="spellStart"/>
-      <w:r>
-        <w:rPr>
-          <w:b/>
-          <w:bCs/>
-        </w:rPr>
-        <w:t>COMP</w:t>
-      </w:r>
-      <w:r>
-        <w:t>atibility</w:t>
-      </w:r>
-      <w:proofErr w:type="spellEnd"/>
-      <w:r>
-        <w:t xml:space="preserve"> </w:t>
-      </w:r>
-      <w:proofErr w:type="spellStart"/>
-      <w:r>
-        <w:rPr>
-          <w:b/>
-          <w:bCs/>
-        </w:rPr>
-        <w:t>ASS</w:t>
-      </w:r>
-      <w:r>
-        <w:t>essment</w:t>
-      </w:r>
-      <w:proofErr w:type="spellEnd"/>
-      <w:r>
-        <w:t xml:space="preserve">”) analyzes SQL/DDL code for one or more Microsoft SQL Server databases to identify the SQL features which are not compatible with </w:t>
-      </w:r>
-      <w:r>
-        <w:t>Babelfish for PostgreSQL</w:t>
-      </w:r>
-      <w:r>
-        <w:t>.</w:t>
-      </w:r>
-      <w:r>
-        <w:t xml:space="preserve"> </w:t>
-      </w:r>
-    </w:p>
-    <w:p>
-      <w:pPr>
-        <w:pStyle w:val="BodyText"/>
-      </w:pPr>
-      <w:r>
-        <w:t>You</w:t>
-      </w:r>
-      <w:r>
-        <w:t xml:space="preserve"> </w:t>
-      </w:r>
-      <w:r>
-        <w:t xml:space="preserve">can use Babelfish Compass to analyze </w:t>
-      </w:r>
-      <w:r>
-        <w:t xml:space="preserve">the SQL/DDL code for </w:t>
-      </w:r>
-      <w:r>
-        <w:t>your</w:t>
-      </w:r>
-      <w:r>
-        <w:t xml:space="preserve"> current</w:t>
-      </w:r>
-      <w:r>
-        <w:t xml:space="preserve"> SQL Server-based application</w:t>
-      </w:r>
-      <w:r>
-        <w:t>s</w:t>
-      </w:r>
-      <w:r>
-        <w:t xml:space="preserve"> for compatibility</w:t>
-      </w:r>
-      <w:r>
-        <w:t xml:space="preserve"> </w:t>
-      </w:r>
-      <w:r>
-        <w:t>with Babelfish</w:t>
-      </w:r>
-      <w:r>
-        <w:t xml:space="preserve">. The purpose of </w:t>
-      </w:r>
-      <w:r>
-        <w:t>this</w:t>
-      </w:r>
-      <w:r>
-        <w:t xml:space="preserve"> analysis is </w:t>
-      </w:r>
-      <w:r>
-        <w:t xml:space="preserve">to </w:t>
-      </w:r>
-      <w:r>
-        <w:t xml:space="preserve">gather information so you can make </w:t>
-      </w:r>
-      <w:r>
-        <w:t>a</w:t>
-      </w:r>
-      <w:r>
-        <w:t xml:space="preserve"> </w:t>
-      </w:r>
-      <w:r>
-        <w:t>Go/No</w:t>
-      </w:r>
-      <w:r>
-        <w:t xml:space="preserve"> </w:t>
-      </w:r>
-      <w:r>
-        <w:t xml:space="preserve">Go decision </w:t>
-      </w:r>
-      <w:r>
-        <w:t xml:space="preserve">about starting a </w:t>
-      </w:r>
-      <w:r>
-        <w:t>migration</w:t>
-      </w:r>
-      <w:r>
-        <w:t xml:space="preserve"> project</w:t>
-      </w:r>
-      <w:r>
-        <w:t xml:space="preserve"> from SQL Server </w:t>
-      </w:r>
-      <w:r>
-        <w:t>to Babelfish</w:t>
-      </w:r>
-      <w:r>
-        <w:t xml:space="preserve">. For this purpose, Babelfish Compass produces an assessment report which </w:t>
-      </w:r>
-      <w:r>
-        <w:t xml:space="preserve">lists -in great detail- all </w:t>
-      </w:r>
-      <w:r>
-        <w:t xml:space="preserve">of the </w:t>
-      </w:r>
-      <w:r>
-        <w:t xml:space="preserve">SQL features found in </w:t>
-      </w:r>
-      <w:r>
-        <w:t>your</w:t>
-      </w:r>
-      <w:r>
-        <w:t xml:space="preserve"> SQL/DDL code, and whether or not these are supported by the latest version of Babelfish. </w:t>
-      </w:r>
-    </w:p>
-    <w:p>
-      <w:pPr>
-        <w:pStyle w:val="BodyText"/>
-      </w:pPr>
-      <w:r>
-        <w:t xml:space="preserve">A new version of Babelfish Compass </w:t>
-      </w:r>
-      <w:r>
-        <w:t xml:space="preserve">will be available as part of </w:t>
-      </w:r>
-      <w:r>
-        <w:t>each</w:t>
-      </w:r>
-      <w:r>
-        <w:t xml:space="preserve"> Babelfish release containing new or changed functionality.</w:t>
-      </w:r>
-    </w:p>
-    <w:p>
-      <w:pPr>
-        <w:pStyle w:val="BodyText"/>
-      </w:pPr>
-      <w:r>
-        <w:t xml:space="preserve">Note that Babelfish Compass is a stand-alone, on-premises tool. While </w:t>
-      </w:r>
-      <w:r>
-        <w:t xml:space="preserve">Babelfish Compass is part of the Babelfish product, it is technically separate from </w:t>
-      </w:r>
-      <w:r>
-        <w:t xml:space="preserve">Babelfish itself as well as from </w:t>
-      </w:r>
-      <w:r>
-        <w:t xml:space="preserve">the Babelfish code, and is located in a separate </w:t>
-      </w:r>
-      <w:r>
-        <w:t>GitHub</w:t>
-      </w:r>
-      <w:r>
-        <w:t xml:space="preserve"> repository. </w:t>
-      </w:r>
-      <w:r>
-        <w:t xml:space="preserve"> </w:t>
-      </w:r>
-    </w:p>
-    <w:p>
-      <w:pPr>
-        <w:pStyle w:val="BodyText"/>
-      </w:pPr>
-    </w:p>
-    <w:p>
-      <w:pPr>
-        <w:pStyle w:val="Heading1"/>
-      </w:pPr>
-      <w:bookmarkStart w:id="2" w:name="_Toc105073442"/>
-      <w:r>
-        <w:t>Compatibility with Babelfish for PostgreSQL</w:t>
-      </w:r>
-      <w:bookmarkEnd w:id="2"/>
     </w:p>
     <w:p>
       <w:pPr>
@@ -2926,7 +2925,7 @@
       <w:pPr>
         <w:pStyle w:val="Heading1"/>
       </w:pPr>
-      <w:bookmarkStart w:id="3" w:name="_Toc105073443"/>
+      <w:bookmarkStart w:id="2" w:name="_Toc105154643"/>
       <w:r>
         <w:t>Installing Babelfish</w:t>
       </w:r>
@@ -2936,142 +2935,142 @@
       <w:r>
         <w:t>Compass</w:t>
       </w:r>
+      <w:bookmarkEnd w:id="2"/>
+      <w:r>
+        <w:t xml:space="preserve"> </w:t>
+      </w:r>
+    </w:p>
+    <w:p>
+      <w:pPr>
+        <w:pStyle w:val="Heading2"/>
+      </w:pPr>
+      <w:bookmarkStart w:id="3" w:name="_Toc105154644"/>
+      <w:r>
+        <w:t>Prerequisites</w:t>
+      </w:r>
       <w:bookmarkEnd w:id="3"/>
+    </w:p>
+    <w:p>
+      <w:pPr>
+        <w:pStyle w:val="BodyText"/>
+      </w:pPr>
+      <w:r>
+        <w:t xml:space="preserve">Before installing Babelfish Compass, </w:t>
+      </w:r>
+      <w:r>
+        <w:t>you must</w:t>
+      </w:r>
+      <w:r>
+        <w:t xml:space="preserve"> i</w:t>
+      </w:r>
+      <w:r>
+        <w:t xml:space="preserve">nstall a </w:t>
+      </w:r>
+      <w:r>
+        <w:t>Java Runtime Environment (JRE) version 8 or higher (</w:t>
+      </w:r>
+      <w:r>
+        <w:t>64-bit</w:t>
+      </w:r>
+      <w:r>
+        <w:t xml:space="preserve"> version).</w:t>
+      </w:r>
+    </w:p>
+    <w:p>
+      <w:pPr>
+        <w:pStyle w:val="BodyText"/>
+      </w:pPr>
+      <w:r>
+        <w:t xml:space="preserve">Babelfish Compass </w:t>
+      </w:r>
+      <w:r>
+        <w:t xml:space="preserve">produces compatibility assessment reports </w:t>
+      </w:r>
+      <w:r>
+        <w:t xml:space="preserve">in HTML format.  </w:t>
+      </w:r>
+      <w:r>
+        <w:t>To</w:t>
+      </w:r>
+      <w:r>
+        <w:t xml:space="preserve"> view the HTML </w:t>
+      </w:r>
+      <w:r>
+        <w:t>output,</w:t>
+      </w:r>
       <w:r>
         <w:t xml:space="preserve"> </w:t>
       </w:r>
-    </w:p>
+      <w:r>
+        <w:t>we</w:t>
+      </w:r>
+      <w:r>
+        <w:t xml:space="preserve"> </w:t>
+      </w:r>
+      <w:r>
+        <w:t xml:space="preserve">recommend </w:t>
+      </w:r>
+      <w:r>
+        <w:t>us</w:t>
+      </w:r>
+      <w:r>
+        <w:t>ing</w:t>
+      </w:r>
+      <w:r>
+        <w:t xml:space="preserve"> a recent release of the </w:t>
+      </w:r>
+      <w:r>
+        <w:t xml:space="preserve">Google Chrome or </w:t>
+      </w:r>
+      <w:r>
+        <w:t>Mozilla Firefox browser</w:t>
+      </w:r>
+      <w:r>
+        <w:t>.</w:t>
+      </w:r>
+    </w:p>
+    <w:p>
+      <w:pPr>
+        <w:pStyle w:val="BodyText"/>
+      </w:pPr>
+      <w:r>
+        <w:t>On Mac/Linux</w:t>
+      </w:r>
+      <w:r>
+        <w:t xml:space="preserve">, </w:t>
+      </w:r>
+      <w:r>
+        <w:t xml:space="preserve">you need to be able to run a </w:t>
+      </w:r>
+      <w:r>
+        <w:rPr>
+          <w:b/>
+        </w:rPr>
+        <w:t>bash</w:t>
+      </w:r>
+      <w:r>
+        <w:t xml:space="preserve"> script (e.g. with </w:t>
+      </w:r>
+      <w:r>
+        <w:rPr>
+          <w:b/>
+        </w:rPr>
+        <w:t>#!/bin/bash</w:t>
+      </w:r>
+      <w:r>
+        <w:t>).</w:t>
+      </w:r>
+    </w:p>
+    <w:p/>
     <w:p>
       <w:pPr>
         <w:pStyle w:val="Heading2"/>
       </w:pPr>
-      <w:bookmarkStart w:id="4" w:name="_Toc105073444"/>
-      <w:r>
-        <w:t>Prerequisites</w:t>
+      <w:bookmarkStart w:id="4" w:name="_Toc105154645"/>
+      <w:r>
+        <w:t>Downloading Babelfish Compass</w:t>
       </w:r>
       <w:bookmarkEnd w:id="4"/>
-    </w:p>
-    <w:p>
-      <w:pPr>
-        <w:pStyle w:val="BodyText"/>
-      </w:pPr>
-      <w:r>
-        <w:t xml:space="preserve">Before installing Babelfish Compass, </w:t>
-      </w:r>
-      <w:r>
-        <w:t>you must</w:t>
-      </w:r>
-      <w:r>
-        <w:t xml:space="preserve"> i</w:t>
-      </w:r>
-      <w:r>
-        <w:t xml:space="preserve">nstall a </w:t>
-      </w:r>
-      <w:r>
-        <w:t>Java Runtime Environment (JRE) version 8 or higher (</w:t>
-      </w:r>
-      <w:r>
-        <w:t>64-bit</w:t>
-      </w:r>
-      <w:r>
-        <w:t xml:space="preserve"> version).</w:t>
-      </w:r>
-    </w:p>
-    <w:p>
-      <w:pPr>
-        <w:pStyle w:val="BodyText"/>
-      </w:pPr>
-      <w:r>
-        <w:t xml:space="preserve">Babelfish Compass </w:t>
-      </w:r>
-      <w:r>
-        <w:t xml:space="preserve">produces compatibility assessment reports </w:t>
-      </w:r>
-      <w:r>
-        <w:t xml:space="preserve">in HTML format.  </w:t>
-      </w:r>
-      <w:r>
-        <w:t>To</w:t>
-      </w:r>
-      <w:r>
-        <w:t xml:space="preserve"> view the HTML </w:t>
-      </w:r>
-      <w:r>
-        <w:t>output,</w:t>
-      </w:r>
-      <w:r>
-        <w:t xml:space="preserve"> </w:t>
-      </w:r>
-      <w:r>
-        <w:t>we</w:t>
-      </w:r>
-      <w:r>
-        <w:t xml:space="preserve"> </w:t>
-      </w:r>
-      <w:r>
-        <w:t xml:space="preserve">recommend </w:t>
-      </w:r>
-      <w:r>
-        <w:t>us</w:t>
-      </w:r>
-      <w:r>
-        <w:t>ing</w:t>
-      </w:r>
-      <w:r>
-        <w:t xml:space="preserve"> a recent release of the </w:t>
-      </w:r>
-      <w:r>
-        <w:t xml:space="preserve">Google Chrome or </w:t>
-      </w:r>
-      <w:r>
-        <w:t>Mozilla Firefox browser</w:t>
-      </w:r>
-      <w:r>
-        <w:t>.</w:t>
-      </w:r>
-    </w:p>
-    <w:p>
-      <w:pPr>
-        <w:pStyle w:val="BodyText"/>
-      </w:pPr>
-      <w:r>
-        <w:t>On Mac/Linux</w:t>
-      </w:r>
-      <w:r>
-        <w:t xml:space="preserve">, </w:t>
-      </w:r>
-      <w:r>
-        <w:t xml:space="preserve">you need to be able to run a </w:t>
-      </w:r>
-      <w:r>
-        <w:rPr>
-          <w:b/>
-        </w:rPr>
-        <w:t>bash</w:t>
-      </w:r>
-      <w:r>
-        <w:t xml:space="preserve"> script (e.g. with </w:t>
-      </w:r>
-      <w:r>
-        <w:rPr>
-          <w:b/>
-        </w:rPr>
-        <w:t>#!/bin/bash</w:t>
-      </w:r>
-      <w:r>
-        <w:t>).</w:t>
-      </w:r>
-    </w:p>
-    <w:p/>
-    <w:p>
-      <w:pPr>
-        <w:pStyle w:val="Heading2"/>
-      </w:pPr>
-      <w:bookmarkStart w:id="5" w:name="_Toc105073445"/>
-      <w:r>
-        <w:t>Downloading Babelfish Compass</w:t>
-      </w:r>
-      <w:bookmarkEnd w:id="5"/>
     </w:p>
     <w:p>
       <w:pPr>
@@ -3211,14 +3210,14 @@
       <w:pPr>
         <w:pStyle w:val="Heading2"/>
       </w:pPr>
-      <w:bookmarkStart w:id="6" w:name="_Toc105073446"/>
+      <w:bookmarkStart w:id="5" w:name="_Toc105154646"/>
       <w:r>
         <w:t>Install</w:t>
       </w:r>
       <w:r>
         <w:t>ation</w:t>
       </w:r>
-      <w:bookmarkEnd w:id="6"/>
+      <w:bookmarkEnd w:id="5"/>
     </w:p>
     <w:p>
       <w:pPr>
@@ -3259,14 +3258,14 @@
       <w:r>
         <w:t xml:space="preserve">Download the </w:t>
       </w:r>
-      <w:bookmarkStart w:id="7" w:name="_Hlk85581432"/>
+      <w:bookmarkStart w:id="6" w:name="_Hlk85581432"/>
       <w:r>
         <w:rPr>
           <w:b/>
         </w:rPr>
         <w:t>BabelfishCompass.zip</w:t>
       </w:r>
-      <w:bookmarkEnd w:id="7"/>
+      <w:bookmarkEnd w:id="6"/>
       <w:r>
         <w:t xml:space="preserve"> file </w:t>
       </w:r>
@@ -3719,7 +3718,7 @@
       <w:pPr>
         <w:pStyle w:val="Heading1"/>
       </w:pPr>
-      <w:bookmarkStart w:id="8" w:name="_Toc105073447"/>
+      <w:bookmarkStart w:id="7" w:name="_Toc105154647"/>
       <w:r>
         <w:t>Running Babelfish Compass</w:t>
       </w:r>
@@ -3732,7 +3731,7 @@
       <w:r>
         <w:t>Windows</w:t>
       </w:r>
-      <w:bookmarkEnd w:id="8"/>
+      <w:bookmarkEnd w:id="7"/>
     </w:p>
     <w:p>
       <w:pPr>
@@ -4287,14 +4286,14 @@
       <w:pPr>
         <w:pStyle w:val="Heading1"/>
       </w:pPr>
-      <w:bookmarkStart w:id="9" w:name="_Toc105073448"/>
+      <w:bookmarkStart w:id="8" w:name="_Toc105154648"/>
       <w:r>
         <w:t>Running Babelfish Compass</w:t>
       </w:r>
       <w:r>
         <w:t xml:space="preserve"> (Mac/Linux)</w:t>
       </w:r>
-      <w:bookmarkEnd w:id="9"/>
+      <w:bookmarkEnd w:id="8"/>
     </w:p>
     <w:p>
       <w:pPr>
@@ -4826,7 +4825,7 @@
       <w:pPr>
         <w:pStyle w:val="Heading1"/>
       </w:pPr>
-      <w:bookmarkStart w:id="10" w:name="_Toc105073449"/>
+      <w:bookmarkStart w:id="9" w:name="_Toc105154649"/>
       <w:r>
         <w:lastRenderedPageBreak/>
         <w:t>Reports, applications</w:t>
@@ -4837,7 +4836,7 @@
       <w:r>
         <w:t xml:space="preserve"> input files</w:t>
       </w:r>
-      <w:bookmarkEnd w:id="10"/>
+      <w:bookmarkEnd w:id="9"/>
     </w:p>
     <w:p>
       <w:pPr>
@@ -5543,16 +5542,16 @@
       <w:pPr>
         <w:pStyle w:val="Heading2"/>
       </w:pPr>
-      <w:bookmarkStart w:id="11" w:name="_Ref88921258"/>
-      <w:bookmarkStart w:id="12" w:name="_Toc105073450"/>
+      <w:bookmarkStart w:id="10" w:name="_Ref88921258"/>
+      <w:bookmarkStart w:id="11" w:name="_Toc105154650"/>
       <w:r>
         <w:t xml:space="preserve">Report </w:t>
       </w:r>
       <w:r>
         <w:t>directory location</w:t>
       </w:r>
+      <w:bookmarkEnd w:id="10"/>
       <w:bookmarkEnd w:id="11"/>
-      <w:bookmarkEnd w:id="12"/>
     </w:p>
     <w:p>
       <w:pPr>
@@ -5868,9 +5867,9 @@
       <w:pPr>
         <w:pStyle w:val="Heading1"/>
       </w:pPr>
-      <w:bookmarkStart w:id="13" w:name="_Ref88886795"/>
-      <w:bookmarkStart w:id="14" w:name="_Hlk85191248"/>
-      <w:bookmarkStart w:id="15" w:name="_Toc105073451"/>
+      <w:bookmarkStart w:id="12" w:name="_Ref88886795"/>
+      <w:bookmarkStart w:id="13" w:name="_Hlk85191248"/>
+      <w:bookmarkStart w:id="14" w:name="_Toc105154651"/>
       <w:r>
         <w:t>Specifying the</w:t>
       </w:r>
@@ -5880,145 +5879,150 @@
       <w:r>
         <w:t>version</w:t>
       </w:r>
-      <w:bookmarkEnd w:id="13"/>
+      <w:bookmarkEnd w:id="12"/>
+      <w:bookmarkEnd w:id="14"/>
+    </w:p>
+    <w:bookmarkEnd w:id="13"/>
+    <w:p>
+      <w:pPr>
+        <w:pStyle w:val="BodyText"/>
+      </w:pPr>
+      <w:r>
+        <w:t xml:space="preserve">By default, Babelfish Compass delivers a compatibility assessment for the most recent version of Babelfish, as indicated in the </w:t>
+      </w:r>
+      <w:r>
+        <w:rPr>
+          <w:b/>
+        </w:rPr>
+        <w:t xml:space="preserve">BabelfishFeatures.cfg </w:t>
+      </w:r>
+      <w:r>
+        <w:t xml:space="preserve">file. </w:t>
+      </w:r>
+      <w:r>
+        <w:t>You can</w:t>
+      </w:r>
+      <w:r>
+        <w:t xml:space="preserve"> perform </w:t>
+      </w:r>
+      <w:r>
+        <w:t>an</w:t>
+      </w:r>
+      <w:r>
+        <w:t xml:space="preserve"> assessment for an earlier version of Babelfish by specifying the older version</w:t>
+      </w:r>
+      <w:r>
+        <w:t xml:space="preserve"> with the </w:t>
+      </w:r>
+      <w:r>
+        <w:rPr>
+          <w:b/>
+          <w:bCs/>
+        </w:rPr>
+        <w:t>-</w:t>
+      </w:r>
+      <w:proofErr w:type="spellStart"/>
+      <w:r>
+        <w:rPr>
+          <w:b/>
+          <w:bCs/>
+        </w:rPr>
+        <w:t>babelfish</w:t>
+      </w:r>
+      <w:proofErr w:type="spellEnd"/>
+      <w:r>
+        <w:rPr>
+          <w:b/>
+          <w:bCs/>
+        </w:rPr>
+        <w:t>-version</w:t>
+      </w:r>
+      <w:r>
+        <w:t xml:space="preserve"> option;</w:t>
+      </w:r>
+      <w:r>
+        <w:t xml:space="preserve"> </w:t>
+      </w:r>
+      <w:r>
+        <w:t>for example:</w:t>
+      </w:r>
+    </w:p>
+    <w:p>
+      <w:pPr>
+        <w:pStyle w:val="BodyText"/>
+        <w:ind w:left="709"/>
+        <w:rPr>
+          <w:b/>
+        </w:rPr>
+      </w:pPr>
+      <w:r>
+        <w:t xml:space="preserve"> </w:t>
+      </w:r>
+      <w:r>
+        <w:rPr>
+          <w:b/>
+        </w:rPr>
+        <w:t>-</w:t>
+      </w:r>
+      <w:proofErr w:type="spellStart"/>
+      <w:r>
+        <w:rPr>
+          <w:b/>
+        </w:rPr>
+        <w:t>babelfish</w:t>
+      </w:r>
+      <w:proofErr w:type="spellEnd"/>
+      <w:r>
+        <w:rPr>
+          <w:b/>
+        </w:rPr>
+        <w:t>-version 1.</w:t>
+      </w:r>
+      <w:r>
+        <w:rPr>
+          <w:b/>
+        </w:rPr>
+        <w:t>3.0</w:t>
+      </w:r>
+    </w:p>
+    <w:p>
+      <w:pPr>
+        <w:pStyle w:val="BodyText"/>
+      </w:pPr>
+      <w:r>
+        <w:t>The initial GA version of Babelfish is version 1.0.0. Since no older version exists</w:t>
+      </w:r>
+      <w:r>
+        <w:t xml:space="preserve"> at the time of the initial release</w:t>
+      </w:r>
+      <w:r>
+        <w:t xml:space="preserve">, this option will only be </w:t>
+      </w:r>
+      <w:r>
+        <w:t>valid</w:t>
+      </w:r>
+      <w:r>
+        <w:t xml:space="preserve"> with later Babelfish releases.</w:t>
+      </w:r>
+    </w:p>
+    <w:p>
+      <w:pPr>
+        <w:pStyle w:val="BodyText"/>
+      </w:pPr>
+    </w:p>
+    <w:p>
+      <w:pPr>
+        <w:pStyle w:val="Heading1"/>
+      </w:pPr>
+      <w:bookmarkStart w:id="15" w:name="_Ref88837155"/>
+      <w:bookmarkStart w:id="16" w:name="_Ref88883626"/>
+      <w:bookmarkStart w:id="17" w:name="_Toc105154652"/>
+      <w:r>
+        <w:t>Command-line options</w:t>
+      </w:r>
       <w:bookmarkEnd w:id="15"/>
-    </w:p>
-    <w:bookmarkEnd w:id="14"/>
-    <w:p>
-      <w:pPr>
-        <w:pStyle w:val="BodyText"/>
-      </w:pPr>
-      <w:r>
-        <w:t xml:space="preserve">By default, Babelfish Compass delivers a compatibility assessment for the most recent version of Babelfish, as indicated in the </w:t>
-      </w:r>
-      <w:r>
-        <w:rPr>
-          <w:b/>
-        </w:rPr>
-        <w:t xml:space="preserve">BabelfishFeatures.cfg </w:t>
-      </w:r>
-      <w:r>
-        <w:t xml:space="preserve">file. </w:t>
-      </w:r>
-      <w:r>
-        <w:t>You can</w:t>
-      </w:r>
-      <w:r>
-        <w:t xml:space="preserve"> perform </w:t>
-      </w:r>
-      <w:r>
-        <w:t>an</w:t>
-      </w:r>
-      <w:r>
-        <w:t xml:space="preserve"> assessment for an earlier version of Babelfish by specifying the older version</w:t>
-      </w:r>
-      <w:r>
-        <w:t xml:space="preserve"> with the </w:t>
-      </w:r>
-      <w:r>
-        <w:rPr>
-          <w:b/>
-          <w:bCs/>
-        </w:rPr>
-        <w:t>-</w:t>
-      </w:r>
-      <w:proofErr w:type="spellStart"/>
-      <w:r>
-        <w:rPr>
-          <w:b/>
-          <w:bCs/>
-        </w:rPr>
-        <w:t>babelfish</w:t>
-      </w:r>
-      <w:proofErr w:type="spellEnd"/>
-      <w:r>
-        <w:rPr>
-          <w:b/>
-          <w:bCs/>
-        </w:rPr>
-        <w:t>-version</w:t>
-      </w:r>
-      <w:r>
-        <w:t xml:space="preserve"> option;</w:t>
-      </w:r>
-      <w:r>
-        <w:t xml:space="preserve"> </w:t>
-      </w:r>
-      <w:r>
-        <w:t>for example:</w:t>
-      </w:r>
-    </w:p>
-    <w:p>
-      <w:pPr>
-        <w:pStyle w:val="BodyText"/>
-        <w:ind w:left="709"/>
-        <w:rPr>
-          <w:b/>
-        </w:rPr>
-      </w:pPr>
-      <w:r>
-        <w:t xml:space="preserve"> </w:t>
-      </w:r>
-      <w:r>
-        <w:rPr>
-          <w:b/>
-        </w:rPr>
-        <w:t>-</w:t>
-      </w:r>
-      <w:proofErr w:type="spellStart"/>
-      <w:r>
-        <w:rPr>
-          <w:b/>
-        </w:rPr>
-        <w:t>babelfish</w:t>
-      </w:r>
-      <w:proofErr w:type="spellEnd"/>
-      <w:r>
-        <w:rPr>
-          <w:b/>
-        </w:rPr>
-        <w:t>-version 1.</w:t>
-      </w:r>
-      <w:r>
-        <w:rPr>
-          <w:b/>
-        </w:rPr>
-        <w:t>3.0</w:t>
-      </w:r>
-    </w:p>
-    <w:p>
-      <w:pPr>
-        <w:pStyle w:val="BodyText"/>
-      </w:pPr>
-      <w:r>
-        <w:t>The initial GA version of Babelfish is version 1.0.0. Since no older version exists</w:t>
-      </w:r>
-      <w:r>
-        <w:t xml:space="preserve"> at the time of the initial release</w:t>
-      </w:r>
-      <w:r>
-        <w:t xml:space="preserve">, this option will only be </w:t>
-      </w:r>
-      <w:r>
-        <w:t>valid</w:t>
-      </w:r>
-      <w:r>
-        <w:t xml:space="preserve"> with later Babelfish releases.</w:t>
-      </w:r>
-    </w:p>
-    <w:p>
-      <w:pPr>
-        <w:pStyle w:val="Heading1"/>
-      </w:pPr>
-      <w:bookmarkStart w:id="16" w:name="_Ref88837155"/>
-      <w:bookmarkStart w:id="17" w:name="_Ref88883626"/>
-      <w:bookmarkStart w:id="18" w:name="_Toc105073452"/>
-      <w:r>
-        <w:t>Command-line options</w:t>
-      </w:r>
       <w:bookmarkEnd w:id="16"/>
       <w:bookmarkEnd w:id="17"/>
-      <w:bookmarkEnd w:id="18"/>
     </w:p>
     <w:p>
       <w:pPr>
@@ -6932,27 +6936,6 @@
         </w:numPr>
       </w:pPr>
       <w:r>
-        <w:t>(</w:t>
-      </w:r>
-      <w:r>
-        <w:t xml:space="preserve">Babelfish Compass </w:t>
-      </w:r>
-      <w:r>
-        <w:t>v.1.1</w:t>
-      </w:r>
-      <w:r>
-        <w:t xml:space="preserve"> or later</w:t>
-      </w:r>
-      <w:r>
-        <w:t xml:space="preserve">) </w:t>
-      </w:r>
-      <w:r>
-        <w:rPr>
-          <w:b/>
-        </w:rPr>
-        <w:br/>
-      </w:r>
-      <w:r>
         <w:rPr>
           <w:b/>
         </w:rPr>
@@ -8180,52 +8163,33 @@
         <w:rPr>
           <w:b/>
         </w:rPr>
-        <w:t>-</w:t>
-      </w:r>
-      <w:r>
-        <w:rPr>
-          <w:b/>
-        </w:rPr>
-        <w:t>ex</w:t>
-      </w:r>
-      <w:r>
-        <w:rPr>
-          <w:b/>
-        </w:rPr>
-        <w:t>clude</w:t>
-      </w:r>
-      <w:r>
-        <w:t xml:space="preserve"> </w:t>
-      </w:r>
-      <w:r>
-        <w:rPr>
-          <w:i/>
-        </w:rPr>
-        <w:t xml:space="preserve">&lt;list&gt; </w:t>
-      </w:r>
-      <w:r>
-        <w:t xml:space="preserve">: specifies a comma-separated list of file type suffixes to be excluded. </w:t>
-      </w:r>
-      <w:r>
-        <w:t xml:space="preserve">By default, a series of file types are excluded (unless overridden with </w:t>
-      </w:r>
-      <w:r>
-        <w:rPr>
-          <w:b/>
-        </w:rPr>
-        <w:t>-include</w:t>
-      </w:r>
-      <w:r>
-        <w:t xml:space="preserve">); to display these, use </w:t>
-      </w:r>
-      <w:r>
-        <w:rPr>
-          <w:b/>
-        </w:rPr>
-        <w:t>-help exclude</w:t>
-      </w:r>
-      <w:r>
-        <w:t>.</w:t>
+        <w:t>-rewrite</w:t>
+      </w:r>
+      <w:r>
+        <w:t xml:space="preserve">: for certain T-SQL constructs that are currently unsupported by Babelfish, </w:t>
+      </w:r>
+      <w:r>
+        <w:t>perform</w:t>
+      </w:r>
+      <w:r>
+        <w:t>s</w:t>
+      </w:r>
+      <w:r>
+        <w:t xml:space="preserve"> automatic rewriting </w:t>
+      </w:r>
+      <w:r>
+        <w:t xml:space="preserve">of the applicable syntax with T-SQL features supported by Babelfish (see </w:t>
+      </w:r>
+      <w:hyperlink w:anchor="_Automatic_rewriting_of" w:history="1">
+        <w:r>
+          <w:rPr>
+            <w:rStyle w:val="Hyperlink"/>
+          </w:rPr>
+          <w:t>Automatic rewriting of unsupported features</w:t>
+        </w:r>
+      </w:hyperlink>
+      <w:r>
+        <w:t>).</w:t>
       </w:r>
     </w:p>
     <w:p>
@@ -8240,37 +8204,52 @@
         <w:rPr>
           <w:b/>
         </w:rPr>
+        <w:t>-</w:t>
+      </w:r>
+      <w:r>
+        <w:rPr>
+          <w:b/>
+        </w:rPr>
+        <w:t>ex</w:t>
+      </w:r>
+      <w:r>
+        <w:rPr>
+          <w:b/>
+        </w:rPr>
+        <w:t>clude</w:t>
+      </w:r>
+      <w:r>
+        <w:t xml:space="preserve"> </w:t>
+      </w:r>
+      <w:r>
+        <w:rPr>
+          <w:i/>
+        </w:rPr>
+        <w:t xml:space="preserve">&lt;list&gt; </w:t>
+      </w:r>
+      <w:r>
+        <w:t xml:space="preserve">: specifies a comma-separated list of file type suffixes to be excluded. </w:t>
+      </w:r>
+      <w:r>
+        <w:t xml:space="preserve">By default, a series of file types are excluded (unless overridden with </w:t>
+      </w:r>
+      <w:r>
+        <w:rPr>
+          <w:b/>
+        </w:rPr>
         <w:t>-include</w:t>
       </w:r>
       <w:r>
-        <w:t xml:space="preserve"> </w:t>
-      </w:r>
-      <w:r>
-        <w:rPr>
-          <w:i/>
-        </w:rPr>
-        <w:t>&lt;list&gt;</w:t>
-      </w:r>
-      <w:r>
-        <w:t xml:space="preserve"> : specifies a comma-separated list of file type suffixes to be included</w:t>
-      </w:r>
-      <w:r>
-        <w:t>; o</w:t>
-      </w:r>
-      <w:r>
-        <w:t xml:space="preserve">nly the filetypes </w:t>
-      </w:r>
-      <w:r>
-        <w:t xml:space="preserve">specified with </w:t>
-      </w:r>
-      <w:r>
-        <w:rPr>
-          <w:b/>
-        </w:rPr>
-        <w:t>-include</w:t>
-      </w:r>
-      <w:r>
-        <w:t xml:space="preserve"> will be processed.</w:t>
+        <w:t xml:space="preserve">); to display these, use </w:t>
+      </w:r>
+      <w:r>
+        <w:rPr>
+          <w:b/>
+        </w:rPr>
+        <w:t>-help exclude</w:t>
+      </w:r>
+      <w:r>
+        <w:t>.</w:t>
       </w:r>
     </w:p>
     <w:p>
@@ -8285,70 +8264,37 @@
         <w:rPr>
           <w:b/>
         </w:rPr>
-        <w:t xml:space="preserve">-recursive </w:t>
-      </w:r>
-      <w:r>
-        <w:t xml:space="preserve">: any subsequent </w:t>
-      </w:r>
-      <w:r>
-        <w:t xml:space="preserve">directory names are processed recursively, using all files in the directory tree as input. Both </w:t>
-      </w:r>
-      <w:r>
-        <w:rPr>
-          <w:b/>
-        </w:rPr>
         <w:t>-include</w:t>
       </w:r>
       <w:r>
-        <w:t xml:space="preserve"> and </w:t>
-      </w:r>
-      <w:r>
-        <w:rPr>
-          <w:b/>
-        </w:rPr>
-        <w:t>-exclude</w:t>
-      </w:r>
-      <w:r>
-        <w:t xml:space="preserve"> (if specified) are applied to any files found.</w:t>
-      </w:r>
-      <w:r>
-        <w:br/>
-        <w:t>W</w:t>
-      </w:r>
-      <w:r>
-        <w:t xml:space="preserve">ith </w:t>
-      </w:r>
-      <w:r>
-        <w:rPr>
-          <w:b/>
-        </w:rPr>
-        <w:t>-recursive</w:t>
-      </w:r>
-      <w:r>
-        <w:t xml:space="preserve">, it is recommended to specify </w:t>
-      </w:r>
-      <w:r>
-        <w:rPr>
-          <w:b/>
-        </w:rPr>
-        <w:t>-</w:t>
-      </w:r>
-      <w:proofErr w:type="spellStart"/>
-      <w:r>
-        <w:rPr>
-          <w:b/>
-        </w:rPr>
-        <w:t>appname</w:t>
-      </w:r>
-      <w:proofErr w:type="spellEnd"/>
-      <w:r>
-        <w:rPr>
-          <w:b/>
-        </w:rPr>
         <w:t xml:space="preserve"> </w:t>
       </w:r>
       <w:r>
-        <w:t>as well, otherwise each input file will be assumed to represent a different application.</w:t>
+        <w:rPr>
+          <w:i/>
+        </w:rPr>
+        <w:t>&lt;list&gt;</w:t>
+      </w:r>
+      <w:r>
+        <w:t xml:space="preserve"> : specifies a comma-separated list of file type suffixes to be included</w:t>
+      </w:r>
+      <w:r>
+        <w:t>; o</w:t>
+      </w:r>
+      <w:r>
+        <w:t xml:space="preserve">nly the filetypes </w:t>
+      </w:r>
+      <w:r>
+        <w:t xml:space="preserve">specified with </w:t>
+      </w:r>
+      <w:r>
+        <w:rPr>
+          <w:b/>
+        </w:rPr>
+        <w:t>-include</w:t>
+      </w:r>
+      <w:r>
+        <w:t xml:space="preserve"> will be processed.</w:t>
       </w:r>
     </w:p>
     <w:p>
@@ -8363,6 +8309,55 @@
         <w:rPr>
           <w:b/>
         </w:rPr>
+        <w:t xml:space="preserve">-recursive </w:t>
+      </w:r>
+      <w:r>
+        <w:t xml:space="preserve">: any subsequent </w:t>
+      </w:r>
+      <w:r>
+        <w:t xml:space="preserve">directory names are processed recursively, using all files in the directory tree as input. Both </w:t>
+      </w:r>
+      <w:r>
+        <w:rPr>
+          <w:b/>
+        </w:rPr>
+        <w:t>-include</w:t>
+      </w:r>
+      <w:r>
+        <w:t xml:space="preserve"> and </w:t>
+      </w:r>
+      <w:r>
+        <w:rPr>
+          <w:b/>
+        </w:rPr>
+        <w:t>-exclude</w:t>
+      </w:r>
+      <w:r>
+        <w:t xml:space="preserve"> (if specified) are applied to any files found.</w:t>
+      </w:r>
+      <w:r>
+        <w:br/>
+      </w:r>
+      <w:r>
+        <w:lastRenderedPageBreak/>
+        <w:t>W</w:t>
+      </w:r>
+      <w:r>
+        <w:t xml:space="preserve">ith </w:t>
+      </w:r>
+      <w:r>
+        <w:rPr>
+          <w:b/>
+        </w:rPr>
+        <w:t>-recursive</w:t>
+      </w:r>
+      <w:r>
+        <w:t xml:space="preserve">, it is recommended to specify </w:t>
+      </w:r>
+      <w:r>
+        <w:rPr>
+          <w:b/>
+        </w:rPr>
         <w:t>-</w:t>
       </w:r>
       <w:proofErr w:type="spellStart"/>
@@ -8370,6 +8365,38 @@
         <w:rPr>
           <w:b/>
         </w:rPr>
+        <w:t>appname</w:t>
+      </w:r>
+      <w:proofErr w:type="spellEnd"/>
+      <w:r>
+        <w:rPr>
+          <w:b/>
+        </w:rPr>
+        <w:t xml:space="preserve"> </w:t>
+      </w:r>
+      <w:r>
+        <w:t>as well, otherwise each input file will be assumed to represent a different application.</w:t>
+      </w:r>
+    </w:p>
+    <w:p>
+      <w:pPr>
+        <w:pStyle w:val="BodyText"/>
+        <w:numPr>
+          <w:ilvl w:val="0"/>
+          <w:numId w:val="5"/>
+        </w:numPr>
+      </w:pPr>
+      <w:r>
+        <w:rPr>
+          <w:b/>
+        </w:rPr>
+        <w:t>-</w:t>
+      </w:r>
+      <w:proofErr w:type="spellStart"/>
+      <w:r>
+        <w:rPr>
+          <w:b/>
+        </w:rPr>
         <w:t>noupdatechk</w:t>
       </w:r>
       <w:proofErr w:type="spellEnd"/>
@@ -8382,14 +8409,9 @@
       <w:r>
         <w:t xml:space="preserve">: do not </w:t>
       </w:r>
-      <w:hyperlink w:anchor="_Automatic_update_check" w:history="1">
-        <w:r>
-          <w:rPr>
-            <w:rStyle w:val="Hyperlink"/>
-          </w:rPr>
-          <w:t>perform a check</w:t>
-        </w:r>
-      </w:hyperlink>
+      <w:r>
+        <w:t>perform a check</w:t>
+      </w:r>
       <w:r>
         <w:t xml:space="preserve"> for a newer version of Babelfish Compass</w:t>
       </w:r>
@@ -8403,14 +8425,13 @@
       <w:pPr>
         <w:pStyle w:val="Heading2"/>
       </w:pPr>
-      <w:bookmarkStart w:id="19" w:name="_Ref88887309"/>
-      <w:bookmarkStart w:id="20" w:name="_Toc105073453"/>
-      <w:r>
-        <w:lastRenderedPageBreak/>
+      <w:bookmarkStart w:id="18" w:name="_Ref88887309"/>
+      <w:bookmarkStart w:id="19" w:name="_Toc105154653"/>
+      <w:r>
         <w:t>Examples</w:t>
       </w:r>
+      <w:bookmarkEnd w:id="18"/>
       <w:bookmarkEnd w:id="19"/>
-      <w:bookmarkEnd w:id="20"/>
     </w:p>
     <w:p>
       <w:pPr>
@@ -8480,6 +8501,11 @@
         </w:rPr>
         <w:t xml:space="preserve"> C:\temp\Sales.sql</w:t>
       </w:r>
+    </w:p>
+    <w:p>
+      <w:pPr>
+        <w:pStyle w:val="BodyText"/>
+      </w:pPr>
     </w:p>
     <w:p>
       <w:pPr>
@@ -8561,6 +8587,11 @@
       <w:pPr>
         <w:pStyle w:val="BodyText"/>
       </w:pPr>
+    </w:p>
+    <w:p>
+      <w:pPr>
+        <w:pStyle w:val="BodyText"/>
+      </w:pPr>
       <w:r>
         <w:t xml:space="preserve">Generate a report for applications </w:t>
       </w:r>
@@ -8742,6 +8773,11 @@
       <w:pPr>
         <w:pStyle w:val="BodyText"/>
       </w:pPr>
+    </w:p>
+    <w:p>
+      <w:pPr>
+        <w:pStyle w:val="BodyText"/>
+      </w:pPr>
       <w:r>
         <w:t>Display all files</w:t>
       </w:r>
@@ -8773,6 +8809,11 @@
       <w:pPr>
         <w:pStyle w:val="BodyText"/>
       </w:pPr>
+    </w:p>
+    <w:p>
+      <w:pPr>
+        <w:pStyle w:val="BodyText"/>
+      </w:pPr>
       <w:r>
         <w:t xml:space="preserve">Re-run </w:t>
       </w:r>
@@ -8786,7 +8827,13 @@
         <w:t xml:space="preserve">but specifically </w:t>
       </w:r>
       <w:r>
-        <w:t>for Babelfish version 1.3.0 (</w:t>
+        <w:t>for Babelfish version 1.</w:t>
+      </w:r>
+      <w:r>
+        <w:t>5</w:t>
+      </w:r>
+      <w:r>
+        <w:t>.0 (</w:t>
       </w:r>
       <w:r>
         <w:t>this example assumes</w:t>
@@ -8795,7 +8842,7 @@
         <w:t xml:space="preserve"> the latest version of Babelfish is later than 1.</w:t>
       </w:r>
       <w:r>
-        <w:t>3</w:t>
+        <w:t>5</w:t>
       </w:r>
       <w:r>
         <w:t>.0):</w:t>
@@ -8831,8 +8878,27 @@
           <w:b/>
           <w:bCs/>
         </w:rPr>
-        <w:t xml:space="preserve">-version 1.3.0 </w:t>
-      </w:r>
+        <w:t>-version 1.</w:t>
+      </w:r>
+      <w:r>
+        <w:rPr>
+          <w:b/>
+          <w:bCs/>
+        </w:rPr>
+        <w:t>5</w:t>
+      </w:r>
+      <w:r>
+        <w:rPr>
+          <w:b/>
+          <w:bCs/>
+        </w:rPr>
+        <w:t xml:space="preserve">.0 </w:t>
+      </w:r>
+    </w:p>
+    <w:p>
+      <w:pPr>
+        <w:pStyle w:val="BodyText"/>
+      </w:pPr>
     </w:p>
     <w:p>
       <w:pPr>
@@ -8846,10 +8912,6 @@
       <w:pPr>
         <w:pStyle w:val="BodyText"/>
         <w:ind w:left="709"/>
-        <w:rPr>
-          <w:b/>
-          <w:bCs/>
-        </w:rPr>
       </w:pPr>
       <w:r>
         <w:rPr>
@@ -8893,12 +8955,15 @@
       <w:pPr>
         <w:pStyle w:val="BodyText"/>
       </w:pPr>
-    </w:p>
-    <w:p>
-      <w:pPr>
-        <w:pStyle w:val="BodyText"/>
-      </w:pPr>
-      <w:r>
+      <w:bookmarkStart w:id="20" w:name="_GoBack"/>
+      <w:bookmarkEnd w:id="20"/>
+    </w:p>
+    <w:p>
+      <w:pPr>
+        <w:pStyle w:val="BodyText"/>
+      </w:pPr>
+      <w:r>
+        <w:lastRenderedPageBreak/>
         <w:t xml:space="preserve">Generate a </w:t>
       </w:r>
       <w:r>
@@ -9067,13 +9132,530 @@
     </w:p>
     <w:p>
       <w:pPr>
+        <w:pStyle w:val="BodyText"/>
+        <w:rPr>
+          <w:bCs/>
+        </w:rPr>
+      </w:pPr>
+      <w:r>
+        <w:rPr>
+          <w:bCs/>
+        </w:rPr>
+        <w:t>Generate a combined report for</w:t>
+      </w:r>
+      <w:r>
+        <w:rPr>
+          <w:bCs/>
+        </w:rPr>
+        <w:t xml:space="preserve"> applications </w:t>
+      </w:r>
+      <w:r>
+        <w:rPr>
+          <w:b/>
+          <w:bCs/>
+        </w:rPr>
+        <w:t>Sales</w:t>
+      </w:r>
+      <w:r>
+        <w:rPr>
+          <w:bCs/>
+        </w:rPr>
+        <w:t xml:space="preserve"> </w:t>
+      </w:r>
+      <w:r>
+        <w:rPr>
+          <w:bCs/>
+        </w:rPr>
+        <w:t xml:space="preserve">and </w:t>
+      </w:r>
+      <w:r>
+        <w:rPr>
+          <w:bCs/>
+        </w:rPr>
+        <w:t>two applications</w:t>
+      </w:r>
+      <w:r>
+        <w:rPr>
+          <w:bCs/>
+        </w:rPr>
+        <w:t xml:space="preserve"> </w:t>
+      </w:r>
+      <w:r>
+        <w:rPr>
+          <w:b/>
+          <w:bCs/>
+        </w:rPr>
+        <w:t>Finance</w:t>
+      </w:r>
+      <w:r>
+        <w:rPr>
+          <w:bCs/>
+        </w:rPr>
+        <w:t xml:space="preserve"> and </w:t>
+      </w:r>
+      <w:r>
+        <w:rPr>
+          <w:b/>
+          <w:bCs/>
+        </w:rPr>
+        <w:t>Inventory</w:t>
+      </w:r>
+      <w:r>
+        <w:rPr>
+          <w:bCs/>
+        </w:rPr>
+        <w:t xml:space="preserve">, each of which </w:t>
+      </w:r>
+      <w:r>
+        <w:rPr>
+          <w:bCs/>
+        </w:rPr>
+        <w:t xml:space="preserve">consists of a directory tree containing </w:t>
+      </w:r>
+      <w:r>
+        <w:rPr>
+          <w:b/>
+          <w:bCs/>
+        </w:rPr>
+        <w:t>.</w:t>
+      </w:r>
+      <w:proofErr w:type="spellStart"/>
+      <w:r>
+        <w:rPr>
+          <w:b/>
+          <w:bCs/>
+        </w:rPr>
+        <w:t>sql</w:t>
+      </w:r>
+      <w:proofErr w:type="spellEnd"/>
+      <w:r>
+        <w:rPr>
+          <w:bCs/>
+        </w:rPr>
+        <w:t xml:space="preserve"> files on multiple levels</w:t>
+      </w:r>
+      <w:r>
+        <w:rPr>
+          <w:bCs/>
+        </w:rPr>
+        <w:t>, and perform automatic rewriting where possible:</w:t>
+      </w:r>
+    </w:p>
+    <w:p>
+      <w:pPr>
+        <w:pStyle w:val="BodyText"/>
+        <w:rPr>
+          <w:b/>
+          <w:bCs/>
+        </w:rPr>
+      </w:pPr>
+      <w:r>
+        <w:rPr>
+          <w:b/>
+          <w:bCs/>
+        </w:rPr>
+        <w:t xml:space="preserve">  </w:t>
+      </w:r>
+      <w:r>
+        <w:rPr>
+          <w:b/>
+          <w:bCs/>
+        </w:rPr>
+        <w:t>BabelfishCompass MyReport</w:t>
+      </w:r>
+      <w:r>
+        <w:rPr>
+          <w:b/>
+          <w:bCs/>
+        </w:rPr>
+        <w:t>5</w:t>
+      </w:r>
+      <w:r>
+        <w:rPr>
+          <w:b/>
+          <w:bCs/>
+        </w:rPr>
+        <w:t xml:space="preserve"> </w:t>
+      </w:r>
+      <w:r>
+        <w:rPr>
+          <w:b/>
+          <w:bCs/>
+        </w:rPr>
+        <w:t>-</w:t>
+      </w:r>
+      <w:proofErr w:type="spellStart"/>
+      <w:r>
+        <w:rPr>
+          <w:b/>
+          <w:bCs/>
+        </w:rPr>
+        <w:t>importonly</w:t>
+      </w:r>
+      <w:proofErr w:type="spellEnd"/>
+      <w:r>
+        <w:rPr>
+          <w:b/>
+          <w:bCs/>
+        </w:rPr>
+        <w:t xml:space="preserve"> </w:t>
+      </w:r>
+      <w:r>
+        <w:rPr>
+          <w:b/>
+          <w:bCs/>
+        </w:rPr>
+        <w:t>C:\temp\Sales.sql</w:t>
+      </w:r>
+    </w:p>
+    <w:p>
+      <w:pPr>
+        <w:pStyle w:val="BodyText"/>
+        <w:rPr>
+          <w:b/>
+          <w:bCs/>
+        </w:rPr>
+      </w:pPr>
+      <w:r>
+        <w:rPr>
+          <w:b/>
+          <w:bCs/>
+        </w:rPr>
+        <w:t xml:space="preserve">  </w:t>
+      </w:r>
+      <w:r>
+        <w:rPr>
+          <w:b/>
+          <w:bCs/>
+        </w:rPr>
+        <w:t>BabelfishCompass MyReport</w:t>
+      </w:r>
+      <w:r>
+        <w:rPr>
+          <w:b/>
+          <w:bCs/>
+        </w:rPr>
+        <w:t>5</w:t>
+      </w:r>
+      <w:r>
+        <w:rPr>
+          <w:b/>
+          <w:bCs/>
+        </w:rPr>
+        <w:t xml:space="preserve"> </w:t>
+      </w:r>
+      <w:r>
+        <w:rPr>
+          <w:b/>
+          <w:bCs/>
+        </w:rPr>
+        <w:t>-add -</w:t>
+      </w:r>
+      <w:proofErr w:type="spellStart"/>
+      <w:r>
+        <w:rPr>
+          <w:b/>
+          <w:bCs/>
+        </w:rPr>
+        <w:t>importonly</w:t>
+      </w:r>
+      <w:proofErr w:type="spellEnd"/>
+      <w:r>
+        <w:rPr>
+          <w:b/>
+          <w:bCs/>
+        </w:rPr>
+        <w:t xml:space="preserve"> </w:t>
+      </w:r>
+      <w:r>
+        <w:rPr>
+          <w:b/>
+          <w:bCs/>
+        </w:rPr>
+        <w:t>-</w:t>
+      </w:r>
+      <w:proofErr w:type="spellStart"/>
+      <w:r>
+        <w:rPr>
+          <w:b/>
+          <w:bCs/>
+        </w:rPr>
+        <w:t>appname</w:t>
+      </w:r>
+      <w:proofErr w:type="spellEnd"/>
+      <w:r>
+        <w:rPr>
+          <w:b/>
+          <w:bCs/>
+        </w:rPr>
+        <w:t xml:space="preserve"> </w:t>
+      </w:r>
+      <w:r>
+        <w:rPr>
+          <w:b/>
+          <w:bCs/>
+        </w:rPr>
+        <w:t xml:space="preserve">Finance </w:t>
+      </w:r>
+      <w:r>
+        <w:rPr>
+          <w:b/>
+          <w:bCs/>
+        </w:rPr>
+        <w:t xml:space="preserve">-recursive </w:t>
+      </w:r>
+      <w:r>
+        <w:rPr>
+          <w:b/>
+          <w:bCs/>
+        </w:rPr>
+        <w:t>C:\</w:t>
+      </w:r>
+      <w:r>
+        <w:rPr>
+          <w:b/>
+          <w:bCs/>
+        </w:rPr>
+        <w:t>Finance</w:t>
+      </w:r>
+      <w:r>
+        <w:rPr>
+          <w:b/>
+          <w:bCs/>
+        </w:rPr>
+        <w:t>\</w:t>
+      </w:r>
+      <w:r>
+        <w:rPr>
+          <w:b/>
+          <w:bCs/>
+        </w:rPr>
+        <w:t>install</w:t>
+      </w:r>
+    </w:p>
+    <w:p>
+      <w:pPr>
+        <w:pStyle w:val="BodyText"/>
+        <w:rPr>
+          <w:b/>
+          <w:bCs/>
+        </w:rPr>
+      </w:pPr>
+      <w:r>
+        <w:rPr>
+          <w:b/>
+          <w:bCs/>
+        </w:rPr>
+        <w:t xml:space="preserve">  </w:t>
+      </w:r>
+      <w:r>
+        <w:rPr>
+          <w:b/>
+          <w:bCs/>
+        </w:rPr>
+        <w:t>BabelfishCompass MyReport</w:t>
+      </w:r>
+      <w:r>
+        <w:rPr>
+          <w:b/>
+          <w:bCs/>
+        </w:rPr>
+        <w:t>5</w:t>
+      </w:r>
+      <w:r>
+        <w:rPr>
+          <w:b/>
+          <w:bCs/>
+        </w:rPr>
+        <w:t xml:space="preserve"> </w:t>
+      </w:r>
+      <w:r>
+        <w:rPr>
+          <w:b/>
+          <w:bCs/>
+        </w:rPr>
+        <w:t>-add -</w:t>
+      </w:r>
+      <w:proofErr w:type="spellStart"/>
+      <w:r>
+        <w:rPr>
+          <w:b/>
+          <w:bCs/>
+        </w:rPr>
+        <w:t>importonly</w:t>
+      </w:r>
+      <w:proofErr w:type="spellEnd"/>
+      <w:r>
+        <w:rPr>
+          <w:b/>
+          <w:bCs/>
+        </w:rPr>
+        <w:t xml:space="preserve"> </w:t>
+      </w:r>
+      <w:r>
+        <w:rPr>
+          <w:b/>
+          <w:bCs/>
+        </w:rPr>
+        <w:t>-</w:t>
+      </w:r>
+      <w:proofErr w:type="spellStart"/>
+      <w:r>
+        <w:rPr>
+          <w:b/>
+          <w:bCs/>
+        </w:rPr>
+        <w:t>appname</w:t>
+      </w:r>
+      <w:proofErr w:type="spellEnd"/>
+      <w:r>
+        <w:rPr>
+          <w:b/>
+          <w:bCs/>
+        </w:rPr>
+        <w:t xml:space="preserve"> </w:t>
+      </w:r>
+      <w:r>
+        <w:rPr>
+          <w:b/>
+          <w:bCs/>
+        </w:rPr>
+        <w:t>Inventory</w:t>
+      </w:r>
+      <w:r>
+        <w:rPr>
+          <w:b/>
+          <w:bCs/>
+        </w:rPr>
+        <w:t xml:space="preserve"> </w:t>
+      </w:r>
+      <w:r>
+        <w:rPr>
+          <w:b/>
+          <w:bCs/>
+        </w:rPr>
+        <w:t xml:space="preserve">-recursive </w:t>
+      </w:r>
+      <w:r>
+        <w:rPr>
+          <w:b/>
+          <w:bCs/>
+        </w:rPr>
+        <w:t>C:\</w:t>
+      </w:r>
+      <w:r>
+        <w:rPr>
+          <w:b/>
+          <w:bCs/>
+        </w:rPr>
+        <w:t>Inventory</w:t>
+      </w:r>
+      <w:r>
+        <w:rPr>
+          <w:b/>
+          <w:bCs/>
+        </w:rPr>
+        <w:t>\</w:t>
+      </w:r>
+      <w:r>
+        <w:rPr>
+          <w:b/>
+          <w:bCs/>
+        </w:rPr>
+        <w:t>install</w:t>
+      </w:r>
+    </w:p>
+    <w:p>
+      <w:pPr>
+        <w:pStyle w:val="BodyText"/>
+        <w:rPr>
+          <w:b/>
+          <w:bCs/>
+        </w:rPr>
+      </w:pPr>
+      <w:r>
+        <w:rPr>
+          <w:b/>
+          <w:bCs/>
+        </w:rPr>
+        <w:t xml:space="preserve">  </w:t>
+      </w:r>
+      <w:r>
+        <w:rPr>
+          <w:b/>
+          <w:bCs/>
+        </w:rPr>
+        <w:t>BabelfishCompass MyReport</w:t>
+      </w:r>
+      <w:r>
+        <w:rPr>
+          <w:b/>
+          <w:bCs/>
+        </w:rPr>
+        <w:t xml:space="preserve">5 -analyze </w:t>
+      </w:r>
+      <w:r>
+        <w:rPr>
+          <w:b/>
+          <w:bCs/>
+        </w:rPr>
+        <w:t xml:space="preserve">-rewrite </w:t>
+      </w:r>
+      <w:r>
+        <w:rPr>
+          <w:b/>
+          <w:bCs/>
+        </w:rPr>
+        <w:t>-</w:t>
+      </w:r>
+      <w:proofErr w:type="spellStart"/>
+      <w:r>
+        <w:rPr>
+          <w:b/>
+          <w:bCs/>
+        </w:rPr>
+        <w:t>reportoption</w:t>
+      </w:r>
+      <w:proofErr w:type="spellEnd"/>
+      <w:r>
+        <w:rPr>
+          <w:b/>
+          <w:bCs/>
+        </w:rPr>
+        <w:t xml:space="preserve"> apps</w:t>
+      </w:r>
+    </w:p>
+    <w:p>
+      <w:pPr>
+        <w:pStyle w:val="BodyText"/>
+        <w:ind w:left="709"/>
+        <w:rPr>
+          <w:b/>
+          <w:bCs/>
+        </w:rPr>
+      </w:pPr>
+    </w:p>
+    <w:p>
+      <w:pPr>
+        <w:pStyle w:val="BodyText"/>
+        <w:rPr>
+          <w:bCs/>
+        </w:rPr>
+      </w:pPr>
+    </w:p>
+    <w:p>
+      <w:pPr>
         <w:pStyle w:val="Heading1"/>
       </w:pPr>
-      <w:bookmarkStart w:id="21" w:name="_Toc105073454"/>
+      <w:bookmarkStart w:id="21" w:name="rewrite"/>
+      <w:bookmarkStart w:id="22" w:name="_Automatic_rewriting_of"/>
+      <w:bookmarkStart w:id="23" w:name="_Toc105154654"/>
+      <w:bookmarkEnd w:id="21"/>
+      <w:bookmarkEnd w:id="22"/>
       <w:r>
         <w:t>Automatic rewriting of unsupported features</w:t>
       </w:r>
-      <w:bookmarkEnd w:id="21"/>
+      <w:bookmarkEnd w:id="23"/>
     </w:p>
     <w:p>
       <w:pPr>
@@ -9110,7 +9692,6 @@
         </w:numPr>
       </w:pPr>
       <w:r>
-        <w:lastRenderedPageBreak/>
         <w:t xml:space="preserve">When not specifying the </w:t>
       </w:r>
       <w:r>
@@ -9300,12 +9881,12 @@
       <w:pPr>
         <w:pStyle w:val="Heading1"/>
       </w:pPr>
-      <w:bookmarkStart w:id="22" w:name="_Toc105073455"/>
+      <w:bookmarkStart w:id="24" w:name="_Toc105154655"/>
       <w:r>
         <w:lastRenderedPageBreak/>
         <w:t>File handling</w:t>
       </w:r>
-      <w:bookmarkEnd w:id="22"/>
+      <w:bookmarkEnd w:id="24"/>
     </w:p>
     <w:p>
       <w:pPr>
@@ -9335,7 +9916,7 @@
       <w:r>
         <w:t>Windows</w:t>
       </w:r>
-      <w:bookmarkStart w:id="23" w:name="_Hlk85391487"/>
+      <w:bookmarkStart w:id="25" w:name="_Hlk85391487"/>
       <w:r>
         <w:t xml:space="preserve">: </w:t>
       </w:r>
@@ -9346,7 +9927,7 @@
         </w:rPr>
         <w:t>%USERPROFILE%\BabelfishCompass\</w:t>
       </w:r>
-      <w:bookmarkEnd w:id="23"/>
+      <w:bookmarkEnd w:id="25"/>
       <w:r>
         <w:rPr>
           <w:b/>
@@ -9635,12 +10216,12 @@
       <w:pPr>
         <w:pStyle w:val="Heading1"/>
       </w:pPr>
-      <w:bookmarkStart w:id="24" w:name="_Toc105073456"/>
+      <w:bookmarkStart w:id="26" w:name="_Toc105154656"/>
       <w:r>
         <w:lastRenderedPageBreak/>
         <w:t>The BabelfishFeatures.cfg file</w:t>
       </w:r>
-      <w:bookmarkEnd w:id="24"/>
+      <w:bookmarkEnd w:id="26"/>
     </w:p>
     <w:p>
       <w:pPr>
@@ -9771,14 +10352,14 @@
       <w:pPr>
         <w:pStyle w:val="BodyText"/>
       </w:pPr>
-      <w:bookmarkStart w:id="25" w:name="_Toc105073457"/>
+      <w:bookmarkStart w:id="27" w:name="_Toc105154657"/>
       <w:r>
         <w:rPr>
           <w:rStyle w:val="Heading2Char"/>
         </w:rPr>
         <w:t>SQL feature classifications</w:t>
       </w:r>
-      <w:bookmarkEnd w:id="25"/>
+      <w:bookmarkEnd w:id="27"/>
       <w:r>
         <w:br/>
       </w:r>
@@ -9996,7 +10577,7 @@
       <w:pPr>
         <w:pStyle w:val="Heading2"/>
       </w:pPr>
-      <w:bookmarkStart w:id="26" w:name="_Toc105073458"/>
+      <w:bookmarkStart w:id="28" w:name="_Toc105154658"/>
       <w:r>
         <w:t>Example</w:t>
       </w:r>
@@ -10006,7 +10587,7 @@
       <w:r>
         <w:t>BabelfishFeatures.cfg</w:t>
       </w:r>
-      <w:bookmarkEnd w:id="26"/>
+      <w:bookmarkEnd w:id="28"/>
       <w:r>
         <w:t xml:space="preserve"> </w:t>
       </w:r>
@@ -10276,7 +10857,7 @@
       <w:pPr>
         <w:pStyle w:val="Heading1"/>
       </w:pPr>
-      <w:bookmarkStart w:id="27" w:name="_Toc105073459"/>
+      <w:bookmarkStart w:id="29" w:name="_Toc105154659"/>
       <w:r>
         <w:t>The Babelfish</w:t>
       </w:r>
@@ -10295,7 +10876,7 @@
       <w:r>
         <w:t>overrides)</w:t>
       </w:r>
-      <w:bookmarkEnd w:id="27"/>
+      <w:bookmarkEnd w:id="29"/>
     </w:p>
     <w:p>
       <w:pPr>
@@ -11328,14 +11909,14 @@
       <w:pPr>
         <w:pStyle w:val="Heading2"/>
       </w:pPr>
-      <w:bookmarkStart w:id="28" w:name="_Toc105073460"/>
+      <w:bookmarkStart w:id="30" w:name="_Toc105154660"/>
       <w:r>
         <w:t>Example: o</w:t>
       </w:r>
       <w:r>
         <w:t>verriding default classification and reporting group</w:t>
       </w:r>
-      <w:bookmarkEnd w:id="28"/>
+      <w:bookmarkEnd w:id="30"/>
     </w:p>
     <w:p>
       <w:pPr>
@@ -11753,8 +12334,8 @@
       <w:pPr>
         <w:pStyle w:val="Heading1"/>
       </w:pPr>
-      <w:bookmarkStart w:id="29" w:name="_Ref88887986"/>
-      <w:bookmarkStart w:id="30" w:name="_Toc105073461"/>
+      <w:bookmarkStart w:id="31" w:name="_Ref88887986"/>
+      <w:bookmarkStart w:id="32" w:name="_Toc105154661"/>
       <w:r>
         <w:lastRenderedPageBreak/>
         <w:t>Using -</w:t>
@@ -11763,8 +12344,8 @@
       <w:r>
         <w:t>pgimport</w:t>
       </w:r>
-      <w:bookmarkEnd w:id="29"/>
-      <w:bookmarkEnd w:id="30"/>
+      <w:bookmarkEnd w:id="31"/>
+      <w:bookmarkEnd w:id="32"/>
       <w:proofErr w:type="spellEnd"/>
     </w:p>
     <w:p>
@@ -12187,11 +12768,11 @@
       <w:pPr>
         <w:pStyle w:val="Heading2"/>
       </w:pPr>
-      <w:bookmarkStart w:id="31" w:name="_Toc105073462"/>
+      <w:bookmarkStart w:id="33" w:name="_Toc105154662"/>
       <w:r>
         <w:t>Schema for imported items</w:t>
       </w:r>
-      <w:bookmarkEnd w:id="31"/>
+      <w:bookmarkEnd w:id="33"/>
     </w:p>
     <w:p>
       <w:pPr>
@@ -13187,11 +13768,11 @@
       <w:pPr>
         <w:pStyle w:val="Heading2"/>
       </w:pPr>
-      <w:bookmarkStart w:id="32" w:name="_Toc105073463"/>
+      <w:bookmarkStart w:id="34" w:name="_Toc105154663"/>
       <w:r>
         <w:t>Example query</w:t>
       </w:r>
-      <w:bookmarkEnd w:id="32"/>
+      <w:bookmarkEnd w:id="34"/>
     </w:p>
     <w:p>
       <w:pPr>
@@ -13703,12 +14284,12 @@
       <w:pPr>
         <w:pStyle w:val="Heading1"/>
       </w:pPr>
-      <w:bookmarkStart w:id="33" w:name="_Toc105073464"/>
+      <w:bookmarkStart w:id="35" w:name="_Toc105154664"/>
       <w:r>
         <w:lastRenderedPageBreak/>
         <w:t>Security</w:t>
       </w:r>
-      <w:bookmarkEnd w:id="33"/>
+      <w:bookmarkEnd w:id="35"/>
     </w:p>
     <w:p>
       <w:pPr>
@@ -13798,7 +14379,7 @@
       <w:pPr>
         <w:pStyle w:val="Heading2"/>
       </w:pPr>
-      <w:bookmarkStart w:id="34" w:name="_Toc105073465"/>
+      <w:bookmarkStart w:id="36" w:name="_Toc105154665"/>
       <w:r>
         <w:t>The</w:t>
       </w:r>
@@ -13816,7 +14397,7 @@
       <w:r>
         <w:t xml:space="preserve"> option</w:t>
       </w:r>
-      <w:bookmarkEnd w:id="34"/>
+      <w:bookmarkEnd w:id="36"/>
     </w:p>
     <w:p>
       <w:pPr>
@@ -14122,13 +14703,13 @@
       <w:pPr>
         <w:pStyle w:val="Heading2"/>
       </w:pPr>
-      <w:bookmarkStart w:id="35" w:name="_Automatic_update_check"/>
-      <w:bookmarkStart w:id="36" w:name="_Toc105073466"/>
-      <w:bookmarkEnd w:id="35"/>
+      <w:bookmarkStart w:id="37" w:name="_Automatic_update_check"/>
+      <w:bookmarkStart w:id="38" w:name="_Toc105154666"/>
+      <w:bookmarkEnd w:id="37"/>
       <w:r>
         <w:t>Automatic update check</w:t>
       </w:r>
-      <w:bookmarkEnd w:id="36"/>
+      <w:bookmarkEnd w:id="38"/>
     </w:p>
     <w:p>
       <w:pPr>
@@ -14186,7 +14767,7 @@
       <w:pPr>
         <w:pStyle w:val="Heading1"/>
       </w:pPr>
-      <w:bookmarkStart w:id="37" w:name="_Toc105073467"/>
+      <w:bookmarkStart w:id="39" w:name="_Toc105154667"/>
       <w:r>
         <w:lastRenderedPageBreak/>
         <w:t xml:space="preserve">Using Babelfish Compass </w:t>
@@ -14200,7 +14781,7 @@
       <w:r>
         <w:t>PostgreSQL</w:t>
       </w:r>
-      <w:bookmarkEnd w:id="37"/>
+      <w:bookmarkEnd w:id="39"/>
     </w:p>
     <w:p>
       <w:pPr>
@@ -14836,12 +15417,12 @@
       <w:pPr>
         <w:pStyle w:val="Heading1"/>
       </w:pPr>
-      <w:bookmarkStart w:id="38" w:name="_Toc105073468"/>
+      <w:bookmarkStart w:id="40" w:name="_Toc105154668"/>
       <w:r>
         <w:lastRenderedPageBreak/>
         <w:t>Troubleshooting</w:t>
       </w:r>
-      <w:bookmarkEnd w:id="38"/>
+      <w:bookmarkEnd w:id="40"/>
     </w:p>
     <w:p>
       <w:pPr>
@@ -15066,11 +15647,11 @@
       <w:pPr>
         <w:pStyle w:val="Heading1"/>
       </w:pPr>
-      <w:bookmarkStart w:id="39" w:name="_Toc105073469"/>
+      <w:bookmarkStart w:id="41" w:name="_Toc105154669"/>
       <w:r>
         <w:t>Licensing</w:t>
       </w:r>
-      <w:bookmarkEnd w:id="39"/>
+      <w:bookmarkEnd w:id="41"/>
     </w:p>
     <w:p>
       <w:pPr>
@@ -15160,7 +15741,6 @@
         </w:rPr>
         <w:t xml:space="preserve"> </w:t>
       </w:r>
-      <w:bookmarkEnd w:id="0"/>
     </w:p>
     <w:sectPr>
       <w:footerReference w:type="default" r:id="rId13"/>
@@ -19810,7 +20390,7 @@
 </file>
 
 <file path=customXml/itemProps1.xml><?xml version="1.0" encoding="utf-8"?>
-<ds:datastoreItem xmlns:ds="http://schemas.openxmlformats.org/officeDocument/2006/customXml" ds:itemID="{29577DF9-0865-4027-BDD7-C8273B7B9359}">
+<ds:datastoreItem xmlns:ds="http://schemas.openxmlformats.org/officeDocument/2006/customXml" ds:itemID="{3D01D44C-796A-481C-8106-6B3B89FC1CC4}">
   <ds:schemaRefs>
     <ds:schemaRef ds:uri="http://schemas.openxmlformats.org/officeDocument/2006/bibliography"/>
   </ds:schemaRefs>

</xml_diff>

<commit_message>
support Babelfish 2.1.1. and 1.3.1
</commit_message>
<xml_diff>
--- a/BabelfishCompass_UserGuide.docx
+++ b/BabelfishCompass_UserGuide.docx
@@ -10,6 +10,7 @@
           <w:szCs w:val="48"/>
         </w:rPr>
       </w:pPr>
+      <w:bookmarkStart w:id="0" w:name="_GoBack"/>
       <w:r>
         <w:rPr>
           <w:rFonts w:cstheme="minorHAnsi"/>
@@ -36,31 +37,22 @@
       <w:r>
         <w:t xml:space="preserve">: </w:t>
       </w:r>
-    </w:p>
-    <w:p>
-      <w:pPr>
-        <w:pStyle w:val="BodyText"/>
-      </w:pPr>
-      <w:r>
+      <w:r>
+        <w:br/>
+      </w:r>
+      <w:r>
+        <w:br/>
         <w:t>Ju</w:t>
       </w:r>
       <w:r>
-        <w:t>l</w:t>
+        <w:t>n</w:t>
       </w:r>
       <w:r>
         <w:t>-2022</w:t>
       </w:r>
       <w:r>
         <w:tab/>
-      </w:r>
-      <w:r>
-        <w:t>v.2022-0</w:t>
-      </w:r>
-      <w:r>
-        <w:t>6-a</w:t>
-      </w:r>
-      <w:r>
-        <w:t xml:space="preserve">: added </w:t>
+        <w:t xml:space="preserve">v.2022-06-a: added </w:t>
       </w:r>
       <w:r>
         <w:rPr>
@@ -86,19 +78,12 @@
         <w:t>option</w:t>
       </w:r>
       <w:r>
-        <w:t xml:space="preserve"> to process captured query files</w:t>
-      </w:r>
-      <w:r>
-        <w:t>; v</w:t>
-      </w:r>
-      <w:r>
-        <w:t>a</w:t>
-      </w:r>
-      <w:r>
-        <w:t xml:space="preserve">rious report </w:t>
+        <w:t xml:space="preserve"> to process captured query files; various report </w:t>
       </w:r>
       <w:r>
         <w:br/>
+      </w:r>
+      <w:r>
         <w:t xml:space="preserve">                          enhancements</w:t>
       </w:r>
       <w:r>
@@ -406,7 +391,7 @@
         </w:rPr>
         <w:fldChar w:fldCharType="separate"/>
       </w:r>
-      <w:hyperlink w:anchor="_Toc107331229" w:history="1">
+      <w:hyperlink w:anchor="_Toc108011735" w:history="1">
         <w:r>
           <w:rPr>
             <w:rStyle w:val="Hyperlink"/>
@@ -433,7 +418,7 @@
             <w:noProof/>
             <w:webHidden/>
           </w:rPr>
-          <w:instrText xml:space="preserve"> PAGEREF _Toc107331229 \h </w:instrText>
+          <w:instrText xml:space="preserve"> PAGEREF _Toc108011735 \h </w:instrText>
         </w:r>
         <w:r>
           <w:rPr>
@@ -477,7 +462,7 @@
           <w:lang w:eastAsia="en-US" w:bidi="ar-SA"/>
         </w:rPr>
       </w:pPr>
-      <w:hyperlink w:anchor="_Toc107331230" w:history="1">
+      <w:hyperlink w:anchor="_Toc108011736" w:history="1">
         <w:r>
           <w:rPr>
             <w:rStyle w:val="Hyperlink"/>
@@ -504,7 +489,7 @@
             <w:noProof/>
             <w:webHidden/>
           </w:rPr>
-          <w:instrText xml:space="preserve"> PAGEREF _Toc107331230 \h </w:instrText>
+          <w:instrText xml:space="preserve"> PAGEREF _Toc108011736 \h </w:instrText>
         </w:r>
         <w:r>
           <w:rPr>
@@ -524,7 +509,7 @@
             <w:noProof/>
             <w:webHidden/>
           </w:rPr>
-          <w:t>2</w:t>
+          <w:t>3</w:t>
         </w:r>
         <w:r>
           <w:rPr>
@@ -548,7 +533,7 @@
           <w:lang w:eastAsia="en-US" w:bidi="ar-SA"/>
         </w:rPr>
       </w:pPr>
-      <w:hyperlink w:anchor="_Toc107331231" w:history="1">
+      <w:hyperlink w:anchor="_Toc108011737" w:history="1">
         <w:r>
           <w:rPr>
             <w:rStyle w:val="Hyperlink"/>
@@ -575,7 +560,7 @@
             <w:noProof/>
             <w:webHidden/>
           </w:rPr>
-          <w:instrText xml:space="preserve"> PAGEREF _Toc107331231 \h </w:instrText>
+          <w:instrText xml:space="preserve"> PAGEREF _Toc108011737 \h </w:instrText>
         </w:r>
         <w:r>
           <w:rPr>
@@ -595,7 +580,7 @@
             <w:noProof/>
             <w:webHidden/>
           </w:rPr>
-          <w:t>3</w:t>
+          <w:t>4</w:t>
         </w:r>
         <w:r>
           <w:rPr>
@@ -620,7 +605,7 @@
           <w:lang w:eastAsia="en-US" w:bidi="ar-SA"/>
         </w:rPr>
       </w:pPr>
-      <w:hyperlink w:anchor="_Toc107331232" w:history="1">
+      <w:hyperlink w:anchor="_Toc108011738" w:history="1">
         <w:r>
           <w:rPr>
             <w:rStyle w:val="Hyperlink"/>
@@ -647,7 +632,7 @@
             <w:noProof/>
             <w:webHidden/>
           </w:rPr>
-          <w:instrText xml:space="preserve"> PAGEREF _Toc107331232 \h </w:instrText>
+          <w:instrText xml:space="preserve"> PAGEREF _Toc108011738 \h </w:instrText>
         </w:r>
         <w:r>
           <w:rPr>
@@ -667,7 +652,7 @@
             <w:noProof/>
             <w:webHidden/>
           </w:rPr>
-          <w:t>3</w:t>
+          <w:t>4</w:t>
         </w:r>
         <w:r>
           <w:rPr>
@@ -692,7 +677,7 @@
           <w:lang w:eastAsia="en-US" w:bidi="ar-SA"/>
         </w:rPr>
       </w:pPr>
-      <w:hyperlink w:anchor="_Toc107331233" w:history="1">
+      <w:hyperlink w:anchor="_Toc108011739" w:history="1">
         <w:r>
           <w:rPr>
             <w:rStyle w:val="Hyperlink"/>
@@ -719,7 +704,7 @@
             <w:noProof/>
             <w:webHidden/>
           </w:rPr>
-          <w:instrText xml:space="preserve"> PAGEREF _Toc107331233 \h </w:instrText>
+          <w:instrText xml:space="preserve"> PAGEREF _Toc108011739 \h </w:instrText>
         </w:r>
         <w:r>
           <w:rPr>
@@ -739,7 +724,7 @@
             <w:noProof/>
             <w:webHidden/>
           </w:rPr>
-          <w:t>3</w:t>
+          <w:t>4</w:t>
         </w:r>
         <w:r>
           <w:rPr>
@@ -764,7 +749,7 @@
           <w:lang w:eastAsia="en-US" w:bidi="ar-SA"/>
         </w:rPr>
       </w:pPr>
-      <w:hyperlink w:anchor="_Toc107331234" w:history="1">
+      <w:hyperlink w:anchor="_Toc108011740" w:history="1">
         <w:r>
           <w:rPr>
             <w:rStyle w:val="Hyperlink"/>
@@ -791,7 +776,7 @@
             <w:noProof/>
             <w:webHidden/>
           </w:rPr>
-          <w:instrText xml:space="preserve"> PAGEREF _Toc107331234 \h </w:instrText>
+          <w:instrText xml:space="preserve"> PAGEREF _Toc108011740 \h </w:instrText>
         </w:r>
         <w:r>
           <w:rPr>
@@ -811,7 +796,7 @@
             <w:noProof/>
             <w:webHidden/>
           </w:rPr>
-          <w:t>3</w:t>
+          <w:t>4</w:t>
         </w:r>
         <w:r>
           <w:rPr>
@@ -835,7 +820,7 @@
           <w:lang w:eastAsia="en-US" w:bidi="ar-SA"/>
         </w:rPr>
       </w:pPr>
-      <w:hyperlink w:anchor="_Toc107331235" w:history="1">
+      <w:hyperlink w:anchor="_Toc108011741" w:history="1">
         <w:r>
           <w:rPr>
             <w:rStyle w:val="Hyperlink"/>
@@ -862,7 +847,7 @@
             <w:noProof/>
             <w:webHidden/>
           </w:rPr>
-          <w:instrText xml:space="preserve"> PAGEREF _Toc107331235 \h </w:instrText>
+          <w:instrText xml:space="preserve"> PAGEREF _Toc108011741 \h </w:instrText>
         </w:r>
         <w:r>
           <w:rPr>
@@ -882,7 +867,7 @@
             <w:noProof/>
             <w:webHidden/>
           </w:rPr>
-          <w:t>4</w:t>
+          <w:t>5</w:t>
         </w:r>
         <w:r>
           <w:rPr>
@@ -906,7 +891,7 @@
           <w:lang w:eastAsia="en-US" w:bidi="ar-SA"/>
         </w:rPr>
       </w:pPr>
-      <w:hyperlink w:anchor="_Toc107331236" w:history="1">
+      <w:hyperlink w:anchor="_Toc108011742" w:history="1">
         <w:r>
           <w:rPr>
             <w:rStyle w:val="Hyperlink"/>
@@ -933,7 +918,7 @@
             <w:noProof/>
             <w:webHidden/>
           </w:rPr>
-          <w:instrText xml:space="preserve"> PAGEREF _Toc107331236 \h </w:instrText>
+          <w:instrText xml:space="preserve"> PAGEREF _Toc108011742 \h </w:instrText>
         </w:r>
         <w:r>
           <w:rPr>
@@ -953,7 +938,7 @@
             <w:noProof/>
             <w:webHidden/>
           </w:rPr>
-          <w:t>5</w:t>
+          <w:t>6</w:t>
         </w:r>
         <w:r>
           <w:rPr>
@@ -977,7 +962,7 @@
           <w:lang w:eastAsia="en-US" w:bidi="ar-SA"/>
         </w:rPr>
       </w:pPr>
-      <w:hyperlink w:anchor="_Toc107331237" w:history="1">
+      <w:hyperlink w:anchor="_Toc108011743" w:history="1">
         <w:r>
           <w:rPr>
             <w:rStyle w:val="Hyperlink"/>
@@ -1004,7 +989,7 @@
             <w:noProof/>
             <w:webHidden/>
           </w:rPr>
-          <w:instrText xml:space="preserve"> PAGEREF _Toc107331237 \h </w:instrText>
+          <w:instrText xml:space="preserve"> PAGEREF _Toc108011743 \h </w:instrText>
         </w:r>
         <w:r>
           <w:rPr>
@@ -1049,7 +1034,7 @@
           <w:lang w:eastAsia="en-US" w:bidi="ar-SA"/>
         </w:rPr>
       </w:pPr>
-      <w:hyperlink w:anchor="_Toc107331238" w:history="1">
+      <w:hyperlink w:anchor="_Toc108011744" w:history="1">
         <w:r>
           <w:rPr>
             <w:rStyle w:val="Hyperlink"/>
@@ -1076,7 +1061,7 @@
             <w:noProof/>
             <w:webHidden/>
           </w:rPr>
-          <w:instrText xml:space="preserve"> PAGEREF _Toc107331238 \h </w:instrText>
+          <w:instrText xml:space="preserve"> PAGEREF _Toc108011744 \h </w:instrText>
         </w:r>
         <w:r>
           <w:rPr>
@@ -1120,7 +1105,7 @@
           <w:lang w:eastAsia="en-US" w:bidi="ar-SA"/>
         </w:rPr>
       </w:pPr>
-      <w:hyperlink w:anchor="_Toc107331239" w:history="1">
+      <w:hyperlink w:anchor="_Toc108011745" w:history="1">
         <w:r>
           <w:rPr>
             <w:rStyle w:val="Hyperlink"/>
@@ -1147,7 +1132,7 @@
             <w:noProof/>
             <w:webHidden/>
           </w:rPr>
-          <w:instrText xml:space="preserve"> PAGEREF _Toc107331239 \h </w:instrText>
+          <w:instrText xml:space="preserve"> PAGEREF _Toc108011745 \h </w:instrText>
         </w:r>
         <w:r>
           <w:rPr>
@@ -1167,7 +1152,7 @@
             <w:noProof/>
             <w:webHidden/>
           </w:rPr>
-          <w:t>7</w:t>
+          <w:t>8</w:t>
         </w:r>
         <w:r>
           <w:rPr>
@@ -1191,7 +1176,7 @@
           <w:lang w:eastAsia="en-US" w:bidi="ar-SA"/>
         </w:rPr>
       </w:pPr>
-      <w:hyperlink w:anchor="_Toc107331240" w:history="1">
+      <w:hyperlink w:anchor="_Toc108011746" w:history="1">
         <w:r>
           <w:rPr>
             <w:rStyle w:val="Hyperlink"/>
@@ -1218,7 +1203,7 @@
             <w:noProof/>
             <w:webHidden/>
           </w:rPr>
-          <w:instrText xml:space="preserve"> PAGEREF _Toc107331240 \h </w:instrText>
+          <w:instrText xml:space="preserve"> PAGEREF _Toc108011746 \h </w:instrText>
         </w:r>
         <w:r>
           <w:rPr>
@@ -1238,7 +1223,7 @@
             <w:noProof/>
             <w:webHidden/>
           </w:rPr>
-          <w:t>7</w:t>
+          <w:t>8</w:t>
         </w:r>
         <w:r>
           <w:rPr>
@@ -1263,7 +1248,7 @@
           <w:lang w:eastAsia="en-US" w:bidi="ar-SA"/>
         </w:rPr>
       </w:pPr>
-      <w:hyperlink w:anchor="_Toc107331241" w:history="1">
+      <w:hyperlink w:anchor="_Toc108011747" w:history="1">
         <w:r>
           <w:rPr>
             <w:rStyle w:val="Hyperlink"/>
@@ -1290,7 +1275,7 @@
             <w:noProof/>
             <w:webHidden/>
           </w:rPr>
-          <w:instrText xml:space="preserve"> PAGEREF _Toc107331241 \h </w:instrText>
+          <w:instrText xml:space="preserve"> PAGEREF _Toc108011747 \h </w:instrText>
         </w:r>
         <w:r>
           <w:rPr>
@@ -1310,7 +1295,7 @@
             <w:noProof/>
             <w:webHidden/>
           </w:rPr>
-          <w:t>11</w:t>
+          <w:t>12</w:t>
         </w:r>
         <w:r>
           <w:rPr>
@@ -1334,7 +1319,7 @@
           <w:lang w:eastAsia="en-US" w:bidi="ar-SA"/>
         </w:rPr>
       </w:pPr>
-      <w:hyperlink w:anchor="_Toc107331242" w:history="1">
+      <w:hyperlink w:anchor="_Toc108011748" w:history="1">
         <w:r>
           <w:rPr>
             <w:rStyle w:val="Hyperlink"/>
@@ -1361,7 +1346,7 @@
             <w:noProof/>
             <w:webHidden/>
           </w:rPr>
-          <w:instrText xml:space="preserve"> PAGEREF _Toc107331242 \h </w:instrText>
+          <w:instrText xml:space="preserve"> PAGEREF _Toc108011748 \h </w:instrText>
         </w:r>
         <w:r>
           <w:rPr>
@@ -1405,7 +1390,7 @@
           <w:lang w:eastAsia="en-US" w:bidi="ar-SA"/>
         </w:rPr>
       </w:pPr>
-      <w:hyperlink w:anchor="_Toc107331243" w:history="1">
+      <w:hyperlink w:anchor="_Toc108011749" w:history="1">
         <w:r>
           <w:rPr>
             <w:rStyle w:val="Hyperlink"/>
@@ -1432,7 +1417,7 @@
             <w:noProof/>
             <w:webHidden/>
           </w:rPr>
-          <w:instrText xml:space="preserve"> PAGEREF _Toc107331243 \h </w:instrText>
+          <w:instrText xml:space="preserve"> PAGEREF _Toc108011749 \h </w:instrText>
         </w:r>
         <w:r>
           <w:rPr>
@@ -1452,7 +1437,7 @@
             <w:noProof/>
             <w:webHidden/>
           </w:rPr>
-          <w:t>14</w:t>
+          <w:t>15</w:t>
         </w:r>
         <w:r>
           <w:rPr>
@@ -1476,7 +1461,7 @@
           <w:lang w:eastAsia="en-US" w:bidi="ar-SA"/>
         </w:rPr>
       </w:pPr>
-      <w:hyperlink w:anchor="_Toc107331244" w:history="1">
+      <w:hyperlink w:anchor="_Toc108011750" w:history="1">
         <w:r>
           <w:rPr>
             <w:rStyle w:val="Hyperlink"/>
@@ -1503,7 +1488,7 @@
             <w:noProof/>
             <w:webHidden/>
           </w:rPr>
-          <w:instrText xml:space="preserve"> PAGEREF _Toc107331244 \h </w:instrText>
+          <w:instrText xml:space="preserve"> PAGEREF _Toc108011750 \h </w:instrText>
         </w:r>
         <w:r>
           <w:rPr>
@@ -1523,7 +1508,7 @@
             <w:noProof/>
             <w:webHidden/>
           </w:rPr>
-          <w:t>15</w:t>
+          <w:t>16</w:t>
         </w:r>
         <w:r>
           <w:rPr>
@@ -1548,7 +1533,7 @@
           <w:lang w:eastAsia="en-US" w:bidi="ar-SA"/>
         </w:rPr>
       </w:pPr>
-      <w:hyperlink w:anchor="_Toc107331245" w:history="1">
+      <w:hyperlink w:anchor="_Toc108011751" w:history="1">
         <w:r>
           <w:rPr>
             <w:rStyle w:val="Hyperlink"/>
@@ -1575,7 +1560,7 @@
             <w:noProof/>
             <w:webHidden/>
           </w:rPr>
-          <w:instrText xml:space="preserve"> PAGEREF _Toc107331245 \h </w:instrText>
+          <w:instrText xml:space="preserve"> PAGEREF _Toc108011751 \h </w:instrText>
         </w:r>
         <w:r>
           <w:rPr>
@@ -1595,7 +1580,7 @@
             <w:noProof/>
             <w:webHidden/>
           </w:rPr>
-          <w:t>15</w:t>
+          <w:t>16</w:t>
         </w:r>
         <w:r>
           <w:rPr>
@@ -1620,7 +1605,7 @@
           <w:lang w:eastAsia="en-US" w:bidi="ar-SA"/>
         </w:rPr>
       </w:pPr>
-      <w:hyperlink w:anchor="_Toc107331246" w:history="1">
+      <w:hyperlink w:anchor="_Toc108011752" w:history="1">
         <w:r>
           <w:rPr>
             <w:rStyle w:val="Hyperlink"/>
@@ -1647,7 +1632,7 @@
             <w:noProof/>
             <w:webHidden/>
           </w:rPr>
-          <w:instrText xml:space="preserve"> PAGEREF _Toc107331246 \h </w:instrText>
+          <w:instrText xml:space="preserve"> PAGEREF _Toc108011752 \h </w:instrText>
         </w:r>
         <w:r>
           <w:rPr>
@@ -1667,7 +1652,7 @@
             <w:noProof/>
             <w:webHidden/>
           </w:rPr>
-          <w:t>15</w:t>
+          <w:t>16</w:t>
         </w:r>
         <w:r>
           <w:rPr>
@@ -1691,7 +1676,7 @@
           <w:lang w:eastAsia="en-US" w:bidi="ar-SA"/>
         </w:rPr>
       </w:pPr>
-      <w:hyperlink w:anchor="_Toc107331247" w:history="1">
+      <w:hyperlink w:anchor="_Toc108011753" w:history="1">
         <w:r>
           <w:rPr>
             <w:rStyle w:val="Hyperlink"/>
@@ -1718,7 +1703,7 @@
             <w:noProof/>
             <w:webHidden/>
           </w:rPr>
-          <w:instrText xml:space="preserve"> PAGEREF _Toc107331247 \h </w:instrText>
+          <w:instrText xml:space="preserve"> PAGEREF _Toc108011753 \h </w:instrText>
         </w:r>
         <w:r>
           <w:rPr>
@@ -1738,7 +1723,7 @@
             <w:noProof/>
             <w:webHidden/>
           </w:rPr>
-          <w:t>16</w:t>
+          <w:t>17</w:t>
         </w:r>
         <w:r>
           <w:rPr>
@@ -1763,7 +1748,7 @@
           <w:lang w:eastAsia="en-US" w:bidi="ar-SA"/>
         </w:rPr>
       </w:pPr>
-      <w:hyperlink w:anchor="_Toc107331248" w:history="1">
+      <w:hyperlink w:anchor="_Toc108011754" w:history="1">
         <w:r>
           <w:rPr>
             <w:rStyle w:val="Hyperlink"/>
@@ -1790,7 +1775,7 @@
             <w:noProof/>
             <w:webHidden/>
           </w:rPr>
-          <w:instrText xml:space="preserve"> PAGEREF _Toc107331248 \h </w:instrText>
+          <w:instrText xml:space="preserve"> PAGEREF _Toc108011754 \h </w:instrText>
         </w:r>
         <w:r>
           <w:rPr>
@@ -1810,7 +1795,7 @@
             <w:noProof/>
             <w:webHidden/>
           </w:rPr>
-          <w:t>17</w:t>
+          <w:t>18</w:t>
         </w:r>
         <w:r>
           <w:rPr>
@@ -1834,7 +1819,7 @@
           <w:lang w:eastAsia="en-US" w:bidi="ar-SA"/>
         </w:rPr>
       </w:pPr>
-      <w:hyperlink w:anchor="_Toc107331249" w:history="1">
+      <w:hyperlink w:anchor="_Toc108011755" w:history="1">
         <w:r>
           <w:rPr>
             <w:rStyle w:val="Hyperlink"/>
@@ -1861,7 +1846,7 @@
             <w:noProof/>
             <w:webHidden/>
           </w:rPr>
-          <w:instrText xml:space="preserve"> PAGEREF _Toc107331249 \h </w:instrText>
+          <w:instrText xml:space="preserve"> PAGEREF _Toc108011755 \h </w:instrText>
         </w:r>
         <w:r>
           <w:rPr>
@@ -1881,7 +1866,7 @@
             <w:noProof/>
             <w:webHidden/>
           </w:rPr>
-          <w:t>18</w:t>
+          <w:t>19</w:t>
         </w:r>
         <w:r>
           <w:rPr>
@@ -1906,7 +1891,7 @@
           <w:lang w:eastAsia="en-US" w:bidi="ar-SA"/>
         </w:rPr>
       </w:pPr>
-      <w:hyperlink w:anchor="_Toc107331250" w:history="1">
+      <w:hyperlink w:anchor="_Toc108011756" w:history="1">
         <w:r>
           <w:rPr>
             <w:rStyle w:val="Hyperlink"/>
@@ -1933,7 +1918,7 @@
             <w:noProof/>
             <w:webHidden/>
           </w:rPr>
-          <w:instrText xml:space="preserve"> PAGEREF _Toc107331250 \h </w:instrText>
+          <w:instrText xml:space="preserve"> PAGEREF _Toc108011756 \h </w:instrText>
         </w:r>
         <w:r>
           <w:rPr>
@@ -1953,7 +1938,7 @@
             <w:noProof/>
             <w:webHidden/>
           </w:rPr>
-          <w:t>19</w:t>
+          <w:t>20</w:t>
         </w:r>
         <w:r>
           <w:rPr>
@@ -1978,7 +1963,7 @@
           <w:lang w:eastAsia="en-US" w:bidi="ar-SA"/>
         </w:rPr>
       </w:pPr>
-      <w:hyperlink w:anchor="_Toc107331251" w:history="1">
+      <w:hyperlink w:anchor="_Toc108011757" w:history="1">
         <w:r>
           <w:rPr>
             <w:rStyle w:val="Hyperlink"/>
@@ -2005,7 +1990,7 @@
             <w:noProof/>
             <w:webHidden/>
           </w:rPr>
-          <w:instrText xml:space="preserve"> PAGEREF _Toc107331251 \h </w:instrText>
+          <w:instrText xml:space="preserve"> PAGEREF _Toc108011757 \h </w:instrText>
         </w:r>
         <w:r>
           <w:rPr>
@@ -2025,7 +2010,7 @@
             <w:noProof/>
             <w:webHidden/>
           </w:rPr>
-          <w:t>20</w:t>
+          <w:t>21</w:t>
         </w:r>
         <w:r>
           <w:rPr>
@@ -2049,7 +2034,7 @@
           <w:lang w:eastAsia="en-US" w:bidi="ar-SA"/>
         </w:rPr>
       </w:pPr>
-      <w:hyperlink w:anchor="_Toc107331252" w:history="1">
+      <w:hyperlink w:anchor="_Toc108011758" w:history="1">
         <w:r>
           <w:rPr>
             <w:rStyle w:val="Hyperlink"/>
@@ -2076,7 +2061,7 @@
             <w:noProof/>
             <w:webHidden/>
           </w:rPr>
-          <w:instrText xml:space="preserve"> PAGEREF _Toc107331252 \h </w:instrText>
+          <w:instrText xml:space="preserve"> PAGEREF _Toc108011758 \h </w:instrText>
         </w:r>
         <w:r>
           <w:rPr>
@@ -2121,7 +2106,7 @@
           <w:lang w:eastAsia="en-US" w:bidi="ar-SA"/>
         </w:rPr>
       </w:pPr>
-      <w:hyperlink w:anchor="_Toc107331253" w:history="1">
+      <w:hyperlink w:anchor="_Toc108011759" w:history="1">
         <w:r>
           <w:rPr>
             <w:rStyle w:val="Hyperlink"/>
@@ -2148,7 +2133,7 @@
             <w:noProof/>
             <w:webHidden/>
           </w:rPr>
-          <w:instrText xml:space="preserve"> PAGEREF _Toc107331253 \h </w:instrText>
+          <w:instrText xml:space="preserve"> PAGEREF _Toc108011759 \h </w:instrText>
         </w:r>
         <w:r>
           <w:rPr>
@@ -2168,7 +2153,7 @@
             <w:noProof/>
             <w:webHidden/>
           </w:rPr>
-          <w:t>21</w:t>
+          <w:t>22</w:t>
         </w:r>
         <w:r>
           <w:rPr>
@@ -2192,7 +2177,7 @@
           <w:lang w:eastAsia="en-US" w:bidi="ar-SA"/>
         </w:rPr>
       </w:pPr>
-      <w:hyperlink w:anchor="_Toc107331254" w:history="1">
+      <w:hyperlink w:anchor="_Toc108011760" w:history="1">
         <w:r>
           <w:rPr>
             <w:rStyle w:val="Hyperlink"/>
@@ -2219,7 +2204,7 @@
             <w:noProof/>
             <w:webHidden/>
           </w:rPr>
-          <w:instrText xml:space="preserve"> PAGEREF _Toc107331254 \h </w:instrText>
+          <w:instrText xml:space="preserve"> PAGEREF _Toc108011760 \h </w:instrText>
         </w:r>
         <w:r>
           <w:rPr>
@@ -2239,7 +2224,7 @@
             <w:noProof/>
             <w:webHidden/>
           </w:rPr>
-          <w:t>22</w:t>
+          <w:t>23</w:t>
         </w:r>
         <w:r>
           <w:rPr>
@@ -2264,7 +2249,7 @@
           <w:lang w:eastAsia="en-US" w:bidi="ar-SA"/>
         </w:rPr>
       </w:pPr>
-      <w:hyperlink w:anchor="_Toc107331255" w:history="1">
+      <w:hyperlink w:anchor="_Toc108011761" w:history="1">
         <w:r>
           <w:rPr>
             <w:rStyle w:val="Hyperlink"/>
@@ -2291,7 +2276,7 @@
             <w:noProof/>
             <w:webHidden/>
           </w:rPr>
-          <w:instrText xml:space="preserve"> PAGEREF _Toc107331255 \h </w:instrText>
+          <w:instrText xml:space="preserve"> PAGEREF _Toc108011761 \h </w:instrText>
         </w:r>
         <w:r>
           <w:rPr>
@@ -2311,7 +2296,7 @@
             <w:noProof/>
             <w:webHidden/>
           </w:rPr>
-          <w:t>22</w:t>
+          <w:t>23</w:t>
         </w:r>
         <w:r>
           <w:rPr>
@@ -2336,7 +2321,7 @@
           <w:lang w:eastAsia="en-US" w:bidi="ar-SA"/>
         </w:rPr>
       </w:pPr>
-      <w:hyperlink w:anchor="_Toc107331256" w:history="1">
+      <w:hyperlink w:anchor="_Toc108011762" w:history="1">
         <w:r>
           <w:rPr>
             <w:rStyle w:val="Hyperlink"/>
@@ -2363,7 +2348,7 @@
             <w:noProof/>
             <w:webHidden/>
           </w:rPr>
-          <w:instrText xml:space="preserve"> PAGEREF _Toc107331256 \h </w:instrText>
+          <w:instrText xml:space="preserve"> PAGEREF _Toc108011762 \h </w:instrText>
         </w:r>
         <w:r>
           <w:rPr>
@@ -2383,7 +2368,7 @@
             <w:noProof/>
             <w:webHidden/>
           </w:rPr>
-          <w:t>22</w:t>
+          <w:t>23</w:t>
         </w:r>
         <w:r>
           <w:rPr>
@@ -2407,7 +2392,7 @@
           <w:lang w:eastAsia="en-US" w:bidi="ar-SA"/>
         </w:rPr>
       </w:pPr>
-      <w:hyperlink w:anchor="_Toc107331257" w:history="1">
+      <w:hyperlink w:anchor="_Toc108011763" w:history="1">
         <w:r>
           <w:rPr>
             <w:rStyle w:val="Hyperlink"/>
@@ -2434,7 +2419,7 @@
             <w:noProof/>
             <w:webHidden/>
           </w:rPr>
-          <w:instrText xml:space="preserve"> PAGEREF _Toc107331257 \h </w:instrText>
+          <w:instrText xml:space="preserve"> PAGEREF _Toc108011763 \h </w:instrText>
         </w:r>
         <w:r>
           <w:rPr>
@@ -2454,7 +2439,7 @@
             <w:noProof/>
             <w:webHidden/>
           </w:rPr>
-          <w:t>23</w:t>
+          <w:t>24</w:t>
         </w:r>
         <w:r>
           <w:rPr>
@@ -2478,7 +2463,7 @@
           <w:lang w:eastAsia="en-US" w:bidi="ar-SA"/>
         </w:rPr>
       </w:pPr>
-      <w:hyperlink w:anchor="_Toc107331258" w:history="1">
+      <w:hyperlink w:anchor="_Toc108011764" w:history="1">
         <w:r>
           <w:rPr>
             <w:rStyle w:val="Hyperlink"/>
@@ -2505,7 +2490,7 @@
             <w:noProof/>
             <w:webHidden/>
           </w:rPr>
-          <w:instrText xml:space="preserve"> PAGEREF _Toc107331258 \h </w:instrText>
+          <w:instrText xml:space="preserve"> PAGEREF _Toc108011764 \h </w:instrText>
         </w:r>
         <w:r>
           <w:rPr>
@@ -2525,7 +2510,7 @@
             <w:noProof/>
             <w:webHidden/>
           </w:rPr>
-          <w:t>25</w:t>
+          <w:t>26</w:t>
         </w:r>
         <w:r>
           <w:rPr>
@@ -2549,7 +2534,7 @@
           <w:lang w:eastAsia="en-US" w:bidi="ar-SA"/>
         </w:rPr>
       </w:pPr>
-      <w:hyperlink w:anchor="_Toc107331259" w:history="1">
+      <w:hyperlink w:anchor="_Toc108011765" w:history="1">
         <w:r>
           <w:rPr>
             <w:rStyle w:val="Hyperlink"/>
@@ -2576,7 +2561,7 @@
             <w:noProof/>
             <w:webHidden/>
           </w:rPr>
-          <w:instrText xml:space="preserve"> PAGEREF _Toc107331259 \h </w:instrText>
+          <w:instrText xml:space="preserve"> PAGEREF _Toc108011765 \h </w:instrText>
         </w:r>
         <w:r>
           <w:rPr>
@@ -2596,7 +2581,7 @@
             <w:noProof/>
             <w:webHidden/>
           </w:rPr>
-          <w:t>25</w:t>
+          <w:t>26</w:t>
         </w:r>
         <w:r>
           <w:rPr>
@@ -2614,14 +2599,14 @@
       <w:r>
         <w:fldChar w:fldCharType="end"/>
       </w:r>
-      <w:bookmarkStart w:id="0" w:name="_Toc107331229"/>
+      <w:bookmarkStart w:id="1" w:name="_Toc108011735"/>
       <w:r>
         <w:t>What</w:t>
       </w:r>
       <w:r>
         <w:t xml:space="preserve"> Is Babelfish Compass?</w:t>
       </w:r>
-      <w:bookmarkEnd w:id="0"/>
+      <w:bookmarkEnd w:id="1"/>
     </w:p>
     <w:p>
       <w:pPr>
@@ -2821,13 +2806,37 @@
     </w:p>
     <w:p>
       <w:pPr>
+        <w:suppressAutoHyphens w:val="0"/>
+        <w:rPr>
+          <w:rFonts w:asciiTheme="minorHAnsi" w:hAnsiTheme="minorHAnsi"/>
+          <w:b/>
+          <w:bCs/>
+          <w:sz w:val="48"/>
+          <w:szCs w:val="48"/>
+        </w:rPr>
+      </w:pPr>
+      <w:r>
+        <w:br w:type="page"/>
+      </w:r>
+    </w:p>
+    <w:p>
+      <w:pPr>
         <w:pStyle w:val="Heading1"/>
       </w:pPr>
-      <w:bookmarkStart w:id="1" w:name="_Toc107331230"/>
-      <w:r>
-        <w:t>Compatibility with Babelfish for PostgreSQL</w:t>
-      </w:r>
-      <w:bookmarkEnd w:id="1"/>
+      <w:bookmarkStart w:id="2" w:name="_Toc108011736"/>
+      <w:r>
+        <w:lastRenderedPageBreak/>
+        <w:t xml:space="preserve">Compatibility with </w:t>
+      </w:r>
+      <w:proofErr w:type="spellStart"/>
+      <w:r>
+        <w:t>Babelfish</w:t>
+      </w:r>
+      <w:proofErr w:type="spellEnd"/>
+      <w:r>
+        <w:t xml:space="preserve"> for PostgreSQL</w:t>
+      </w:r>
+      <w:bookmarkEnd w:id="2"/>
     </w:p>
     <w:p>
       <w:pPr>
@@ -2878,13 +2887,13 @@
         <w:tblLook w:val="04A0" w:firstRow="1" w:lastRow="0" w:firstColumn="1" w:lastColumn="0" w:noHBand="0" w:noVBand="1"/>
       </w:tblPr>
       <w:tblGrid>
-        <w:gridCol w:w="2972"/>
-        <w:gridCol w:w="4253"/>
+        <w:gridCol w:w="3397"/>
+        <w:gridCol w:w="3828"/>
       </w:tblGrid>
       <w:tr>
         <w:tc>
           <w:tcPr>
-            <w:tcW w:w="2972" w:type="dxa"/>
+            <w:tcW w:w="3397" w:type="dxa"/>
           </w:tcPr>
           <w:p>
             <w:pPr>
@@ -2893,17 +2902,25 @@
                 <w:b/>
               </w:rPr>
             </w:pPr>
+            <w:proofErr w:type="spellStart"/>
             <w:r>
               <w:rPr>
                 <w:b/>
               </w:rPr>
-              <w:t>Babelfish Compass version</w:t>
+              <w:t>Babelfish</w:t>
+            </w:r>
+            <w:proofErr w:type="spellEnd"/>
+            <w:r>
+              <w:rPr>
+                <w:b/>
+              </w:rPr>
+              <w:t xml:space="preserve"> Compass version</w:t>
             </w:r>
           </w:p>
         </w:tc>
         <w:tc>
           <w:tcPr>
-            <w:tcW w:w="4253" w:type="dxa"/>
+            <w:tcW w:w="3828" w:type="dxa"/>
           </w:tcPr>
           <w:p>
             <w:pPr>
@@ -2930,7 +2947,39 @@
       <w:tr>
         <w:tc>
           <w:tcPr>
-            <w:tcW w:w="2972" w:type="dxa"/>
+            <w:tcW w:w="3397" w:type="dxa"/>
+          </w:tcPr>
+          <w:p>
+            <w:pPr>
+              <w:pStyle w:val="BodyText"/>
+            </w:pPr>
+            <w:r>
+              <w:t>2022-07</w:t>
+            </w:r>
+          </w:p>
+        </w:tc>
+        <w:tc>
+          <w:tcPr>
+            <w:tcW w:w="3828" w:type="dxa"/>
+          </w:tcPr>
+          <w:p>
+            <w:pPr>
+              <w:pStyle w:val="BodyText"/>
+            </w:pPr>
+            <w:r>
+              <w:t>2.1.1, 2.1.0</w:t>
+            </w:r>
+            <w:r>
+              <w:br/>
+              <w:t>1.3.1, 1.3.0, 1.2.1, 1.2.0, 1.1.0, 1.0.0</w:t>
+            </w:r>
+          </w:p>
+        </w:tc>
+      </w:tr>
+      <w:tr>
+        <w:tc>
+          <w:tcPr>
+            <w:tcW w:w="3397" w:type="dxa"/>
           </w:tcPr>
           <w:p>
             <w:pPr>
@@ -2942,20 +2991,24 @@
             <w:r>
               <w:t>/2022-06-a</w:t>
             </w:r>
-            <w:bookmarkStart w:id="2" w:name="_GoBack"/>
-            <w:bookmarkEnd w:id="2"/>
           </w:p>
         </w:tc>
         <w:tc>
           <w:tcPr>
-            <w:tcW w:w="4253" w:type="dxa"/>
+            <w:tcW w:w="3828" w:type="dxa"/>
           </w:tcPr>
           <w:p>
             <w:pPr>
               <w:pStyle w:val="BodyText"/>
             </w:pPr>
             <w:r>
-              <w:t>2.1.0, 1.3.0, 1.2.1, 1.2.0, 1.1.0, 1.0.0</w:t>
+              <w:t>2.1.0</w:t>
+            </w:r>
+            <w:r>
+              <w:t xml:space="preserve">, </w:t>
+            </w:r>
+            <w:r>
+              <w:t>1.3.0, 1.2.1, 1.2.0, 1.1.0, 1.0.0</w:t>
             </w:r>
           </w:p>
         </w:tc>
@@ -2963,7 +3016,7 @@
       <w:tr>
         <w:tc>
           <w:tcPr>
-            <w:tcW w:w="2972" w:type="dxa"/>
+            <w:tcW w:w="3397" w:type="dxa"/>
           </w:tcPr>
           <w:p>
             <w:pPr>
@@ -2976,7 +3029,7 @@
         </w:tc>
         <w:tc>
           <w:tcPr>
-            <w:tcW w:w="4253" w:type="dxa"/>
+            <w:tcW w:w="3828" w:type="dxa"/>
           </w:tcPr>
           <w:p>
             <w:pPr>
@@ -2991,7 +3044,7 @@
       <w:tr>
         <w:tc>
           <w:tcPr>
-            <w:tcW w:w="2972" w:type="dxa"/>
+            <w:tcW w:w="3397" w:type="dxa"/>
           </w:tcPr>
           <w:p>
             <w:pPr>
@@ -3004,7 +3057,7 @@
         </w:tc>
         <w:tc>
           <w:tcPr>
-            <w:tcW w:w="4253" w:type="dxa"/>
+            <w:tcW w:w="3828" w:type="dxa"/>
           </w:tcPr>
           <w:p>
             <w:pPr>
@@ -3019,21 +3072,20 @@
       <w:tr>
         <w:tc>
           <w:tcPr>
-            <w:tcW w:w="2972" w:type="dxa"/>
+            <w:tcW w:w="3397" w:type="dxa"/>
           </w:tcPr>
           <w:p>
             <w:pPr>
               <w:pStyle w:val="BodyText"/>
             </w:pPr>
             <w:r>
-              <w:lastRenderedPageBreak/>
               <w:t>2022-02</w:t>
             </w:r>
           </w:p>
         </w:tc>
         <w:tc>
           <w:tcPr>
-            <w:tcW w:w="4253" w:type="dxa"/>
+            <w:tcW w:w="3828" w:type="dxa"/>
           </w:tcPr>
           <w:p>
             <w:pPr>
@@ -3048,7 +3100,7 @@
       <w:tr>
         <w:tc>
           <w:tcPr>
-            <w:tcW w:w="2972" w:type="dxa"/>
+            <w:tcW w:w="3397" w:type="dxa"/>
           </w:tcPr>
           <w:p>
             <w:pPr>
@@ -3061,7 +3113,7 @@
         </w:tc>
         <w:tc>
           <w:tcPr>
-            <w:tcW w:w="4253" w:type="dxa"/>
+            <w:tcW w:w="3828" w:type="dxa"/>
           </w:tcPr>
           <w:p>
             <w:pPr>
@@ -3076,7 +3128,7 @@
       <w:tr>
         <w:tc>
           <w:tcPr>
-            <w:tcW w:w="2972" w:type="dxa"/>
+            <w:tcW w:w="3397" w:type="dxa"/>
           </w:tcPr>
           <w:p>
             <w:pPr>
@@ -3089,7 +3141,7 @@
         </w:tc>
         <w:tc>
           <w:tcPr>
-            <w:tcW w:w="4253" w:type="dxa"/>
+            <w:tcW w:w="3828" w:type="dxa"/>
           </w:tcPr>
           <w:p>
             <w:pPr>
@@ -3124,18 +3176,51 @@
         <w:rPr>
           <w:rFonts w:asciiTheme="minorHAnsi" w:hAnsiTheme="minorHAnsi" w:cstheme="minorHAnsi"/>
         </w:rPr>
-        <w:t xml:space="preserve"> (YYYY-MM) to avoid confusion with Babelfish version numbers. Compass version 1.2 was followed by version 2022-02.</w:t>
+        <w:t xml:space="preserve"> (YYYY-MM) to avoid confusion with Babelfish version numbers. </w:t>
+      </w:r>
+      <w:r>
+        <w:rPr>
+          <w:rFonts w:asciiTheme="minorHAnsi" w:hAnsiTheme="minorHAnsi" w:cstheme="minorHAnsi"/>
+        </w:rPr>
+        <w:br/>
+      </w:r>
+      <w:r>
+        <w:rPr>
+          <w:rFonts w:asciiTheme="minorHAnsi" w:hAnsiTheme="minorHAnsi" w:cstheme="minorHAnsi"/>
+        </w:rPr>
+        <w:t>Compass version 1.2 was followed by version 2022-02.</w:t>
       </w:r>
     </w:p>
     <w:p/>
     <w:p>
       <w:pPr>
+        <w:suppressAutoHyphens w:val="0"/>
+        <w:rPr>
+          <w:rFonts w:asciiTheme="minorHAnsi" w:hAnsiTheme="minorHAnsi"/>
+          <w:b/>
+          <w:bCs/>
+          <w:sz w:val="48"/>
+          <w:szCs w:val="48"/>
+        </w:rPr>
+      </w:pPr>
+      <w:r>
+        <w:br w:type="page"/>
+      </w:r>
+    </w:p>
+    <w:p>
+      <w:pPr>
         <w:pStyle w:val="Heading1"/>
       </w:pPr>
-      <w:bookmarkStart w:id="3" w:name="_Toc107331231"/>
-      <w:r>
-        <w:t>Installing Babelfish</w:t>
-      </w:r>
+      <w:bookmarkStart w:id="3" w:name="_Toc108011737"/>
+      <w:r>
+        <w:lastRenderedPageBreak/>
+        <w:t xml:space="preserve">Installing </w:t>
+      </w:r>
+      <w:proofErr w:type="spellStart"/>
+      <w:r>
+        <w:t>Babelfish</w:t>
+      </w:r>
+      <w:proofErr w:type="spellEnd"/>
       <w:r>
         <w:t xml:space="preserve"> </w:t>
       </w:r>
@@ -3151,7 +3236,7 @@
       <w:pPr>
         <w:pStyle w:val="Heading2"/>
       </w:pPr>
-      <w:bookmarkStart w:id="4" w:name="_Toc107331232"/>
+      <w:bookmarkStart w:id="4" w:name="_Toc108011738"/>
       <w:r>
         <w:t>Prerequisites</w:t>
       </w:r>
@@ -3273,7 +3358,7 @@
       <w:pPr>
         <w:pStyle w:val="Heading2"/>
       </w:pPr>
-      <w:bookmarkStart w:id="5" w:name="_Toc107331233"/>
+      <w:bookmarkStart w:id="5" w:name="_Toc108011739"/>
       <w:r>
         <w:t>Downloading Babelfish Compass</w:t>
       </w:r>
@@ -3417,7 +3502,7 @@
       <w:pPr>
         <w:pStyle w:val="Heading2"/>
       </w:pPr>
-      <w:bookmarkStart w:id="6" w:name="_Toc107331234"/>
+      <w:bookmarkStart w:id="6" w:name="_Toc108011740"/>
       <w:r>
         <w:t>Install</w:t>
       </w:r>
@@ -3591,7 +3676,6 @@
         </w:numPr>
       </w:pPr>
       <w:r>
-        <w:lastRenderedPageBreak/>
         <w:t xml:space="preserve">Installation is complete. </w:t>
       </w:r>
     </w:p>
@@ -3701,10 +3785,16 @@
         </w:numPr>
       </w:pPr>
       <w:r>
+        <w:lastRenderedPageBreak/>
         <w:t xml:space="preserve">Do not install </w:t>
       </w:r>
-      <w:r>
-        <w:t xml:space="preserve">Babelfish Compass </w:t>
+      <w:proofErr w:type="spellStart"/>
+      <w:r>
+        <w:t>Babelfish</w:t>
+      </w:r>
+      <w:proofErr w:type="spellEnd"/>
+      <w:r>
+        <w:t xml:space="preserve"> Compass </w:t>
       </w:r>
       <w:r>
         <w:t>into</w:t>
@@ -3925,7 +4015,7 @@
       <w:pPr>
         <w:pStyle w:val="Heading1"/>
       </w:pPr>
-      <w:bookmarkStart w:id="8" w:name="_Toc107331235"/>
+      <w:bookmarkStart w:id="8" w:name="_Toc108011741"/>
       <w:r>
         <w:t>Running Babelfish Compass</w:t>
       </w:r>
@@ -4221,8 +4311,17 @@
           <w:b/>
           <w:bCs/>
         </w:rPr>
-        <w:t>C:\BabelfishCompass&gt;  BabelfishCompass</w:t>
-      </w:r>
+        <w:t xml:space="preserve">C:\BabelfishCompass&gt;  </w:t>
+      </w:r>
+      <w:proofErr w:type="spellStart"/>
+      <w:r>
+        <w:rPr>
+          <w:b/>
+          <w:bCs/>
+        </w:rPr>
+        <w:t>BabelfishCompass</w:t>
+      </w:r>
+      <w:proofErr w:type="spellEnd"/>
       <w:r>
         <w:t>[</w:t>
       </w:r>
@@ -4278,7 +4377,6 @@
         <w:pStyle w:val="BodyText"/>
       </w:pPr>
       <w:r>
-        <w:lastRenderedPageBreak/>
         <w:t>This</w:t>
       </w:r>
       <w:r>
@@ -4410,6 +4508,7 @@
         </w:rPr>
       </w:pPr>
       <w:r>
+        <w:lastRenderedPageBreak/>
         <w:t>There are m</w:t>
       </w:r>
       <w:r>
@@ -4493,7 +4592,7 @@
       <w:pPr>
         <w:pStyle w:val="Heading1"/>
       </w:pPr>
-      <w:bookmarkStart w:id="9" w:name="_Toc107331236"/>
+      <w:bookmarkStart w:id="9" w:name="_Toc108011742"/>
       <w:r>
         <w:t>Running Babelfish Compass</w:t>
       </w:r>
@@ -4958,7 +5057,6 @@
         </w:rPr>
       </w:pPr>
       <w:r>
-        <w:lastRenderedPageBreak/>
         <w:t>There are m</w:t>
       </w:r>
       <w:r>
@@ -5033,7 +5131,7 @@
       <w:pPr>
         <w:pStyle w:val="Heading1"/>
       </w:pPr>
-      <w:bookmarkStart w:id="10" w:name="_Toc107331237"/>
+      <w:bookmarkStart w:id="10" w:name="_Toc108011743"/>
       <w:r>
         <w:t>Reports, applications</w:t>
       </w:r>
@@ -5068,7 +5166,11 @@
         <w:t>The</w:t>
       </w:r>
       <w:r>
-        <w:t xml:space="preserve"> report is the result of analyzing one or more SQL/DDL scripts. In the simplest case, a single SQL/DDL script is analyzed. </w:t>
+        <w:t xml:space="preserve"> report is the result of analyzing one or more SQL/DDL scripts. In the simplest case, a single SQL/DDL script is </w:t>
+      </w:r>
+      <w:r>
+        <w:lastRenderedPageBreak/>
+        <w:t xml:space="preserve">analyzed. </w:t>
       </w:r>
       <w:r>
         <w:t>Babelfish Compass also supports c</w:t>
@@ -5249,19 +5351,28 @@
         <w:ind w:left="709"/>
         <w:jc w:val="both"/>
       </w:pPr>
-      <w:r>
-        <w:rPr>
-          <w:b/>
-          <w:bCs/>
-        </w:rPr>
-        <w:t xml:space="preserve">BabelfishCompass  </w:t>
-      </w:r>
       <w:proofErr w:type="spellStart"/>
       <w:r>
         <w:rPr>
           <w:b/>
           <w:bCs/>
         </w:rPr>
+        <w:t>BabelfishCompass</w:t>
+      </w:r>
+      <w:proofErr w:type="spellEnd"/>
+      <w:r>
+        <w:rPr>
+          <w:b/>
+          <w:bCs/>
+        </w:rPr>
+        <w:t xml:space="preserve">  </w:t>
+      </w:r>
+      <w:proofErr w:type="spellStart"/>
+      <w:r>
+        <w:rPr>
+          <w:b/>
+          <w:bCs/>
+        </w:rPr>
         <w:t>MyReport</w:t>
       </w:r>
       <w:proofErr w:type="spellEnd"/>
@@ -5341,19 +5452,28 @@
           <w:bCs/>
         </w:rPr>
       </w:pPr>
-      <w:r>
-        <w:rPr>
-          <w:b/>
-          <w:bCs/>
-        </w:rPr>
-        <w:t xml:space="preserve">BabelfishCompass  </w:t>
-      </w:r>
       <w:proofErr w:type="spellStart"/>
       <w:r>
         <w:rPr>
           <w:b/>
           <w:bCs/>
         </w:rPr>
+        <w:t>BabelfishCompass</w:t>
+      </w:r>
+      <w:proofErr w:type="spellEnd"/>
+      <w:r>
+        <w:rPr>
+          <w:b/>
+          <w:bCs/>
+        </w:rPr>
+        <w:t xml:space="preserve">  </w:t>
+      </w:r>
+      <w:proofErr w:type="spellStart"/>
+      <w:r>
+        <w:rPr>
+          <w:b/>
+          <w:bCs/>
+        </w:rPr>
         <w:t>MyReport</w:t>
       </w:r>
       <w:proofErr w:type="spellEnd"/>
@@ -5443,19 +5563,28 @@
           <w:bCs/>
         </w:rPr>
       </w:pPr>
-      <w:r>
-        <w:rPr>
-          <w:b/>
-          <w:bCs/>
-        </w:rPr>
-        <w:t xml:space="preserve">BabelfishCompass  </w:t>
-      </w:r>
       <w:proofErr w:type="spellStart"/>
       <w:r>
         <w:rPr>
           <w:b/>
           <w:bCs/>
         </w:rPr>
+        <w:t>BabelfishCompass</w:t>
+      </w:r>
+      <w:proofErr w:type="spellEnd"/>
+      <w:r>
+        <w:rPr>
+          <w:b/>
+          <w:bCs/>
+        </w:rPr>
+        <w:t xml:space="preserve">  </w:t>
+      </w:r>
+      <w:proofErr w:type="spellStart"/>
+      <w:r>
+        <w:rPr>
+          <w:b/>
+          <w:bCs/>
+        </w:rPr>
         <w:t>MyReport</w:t>
       </w:r>
       <w:proofErr w:type="spellEnd"/>
@@ -5572,19 +5701,28 @@
           <w:bCs/>
         </w:rPr>
       </w:pPr>
-      <w:r>
-        <w:rPr>
-          <w:b/>
-          <w:bCs/>
-        </w:rPr>
-        <w:t xml:space="preserve">BabelfishCompass  </w:t>
-      </w:r>
       <w:proofErr w:type="spellStart"/>
       <w:r>
         <w:rPr>
           <w:b/>
           <w:bCs/>
         </w:rPr>
+        <w:t>BabelfishCompass</w:t>
+      </w:r>
+      <w:proofErr w:type="spellEnd"/>
+      <w:r>
+        <w:rPr>
+          <w:b/>
+          <w:bCs/>
+        </w:rPr>
+        <w:t xml:space="preserve">  </w:t>
+      </w:r>
+      <w:proofErr w:type="spellStart"/>
+      <w:r>
+        <w:rPr>
+          <w:b/>
+          <w:bCs/>
+        </w:rPr>
         <w:t>MyReport</w:t>
       </w:r>
       <w:proofErr w:type="spellEnd"/>
@@ -5750,9 +5888,8 @@
         <w:pStyle w:val="Heading2"/>
       </w:pPr>
       <w:bookmarkStart w:id="11" w:name="_Ref88921258"/>
-      <w:bookmarkStart w:id="12" w:name="_Toc107331238"/>
-      <w:r>
-        <w:lastRenderedPageBreak/>
+      <w:bookmarkStart w:id="12" w:name="_Toc108011744"/>
+      <w:r>
         <w:t xml:space="preserve">Report </w:t>
       </w:r>
       <w:r>
@@ -6019,6 +6156,7 @@
         <w:pStyle w:val="BodyText"/>
       </w:pPr>
       <w:r>
+        <w:lastRenderedPageBreak/>
         <w:t xml:space="preserve">Technically, the location of the report root directory is determined by the value of </w:t>
       </w:r>
       <w:proofErr w:type="spellStart"/>
@@ -6076,7 +6214,7 @@
       </w:pPr>
       <w:bookmarkStart w:id="13" w:name="_Ref88886795"/>
       <w:bookmarkStart w:id="14" w:name="_Hlk85191248"/>
-      <w:bookmarkStart w:id="15" w:name="_Toc107331239"/>
+      <w:bookmarkStart w:id="15" w:name="_Toc108011745"/>
       <w:r>
         <w:t>Specifying the</w:t>
       </w:r>
@@ -6223,7 +6361,7 @@
       </w:pPr>
       <w:bookmarkStart w:id="16" w:name="_Ref88837155"/>
       <w:bookmarkStart w:id="17" w:name="_Ref88883626"/>
-      <w:bookmarkStart w:id="18" w:name="_Toc107331240"/>
+      <w:bookmarkStart w:id="18" w:name="_Toc108011746"/>
       <w:r>
         <w:t>Command-line options</w:t>
       </w:r>
@@ -6421,11 +6559,7 @@
         <w:t>, specifying</w:t>
       </w:r>
       <w:r>
-        <w:t xml:space="preserve"> the correct encoding for </w:t>
-      </w:r>
-      <w:r>
-        <w:lastRenderedPageBreak/>
-        <w:t xml:space="preserve">each input file. </w:t>
+        <w:t xml:space="preserve"> the correct encoding for each input file. </w:t>
       </w:r>
       <w:r>
         <w:br/>
@@ -6615,8 +6749,9 @@
           <w:color w:val="00B0F0"/>
           <w:u w:val="single"/>
         </w:rPr>
-        <w:t>Specifying the Babelfish version</w:t>
-      </w:r>
+        <w:t xml:space="preserve">Specifying the </w:t>
+      </w:r>
+      <w:proofErr w:type="spellStart"/>
       <w:r>
         <w:rPr>
           <w:rStyle w:val="BodyTextChar"/>
@@ -6625,6 +6760,27 @@
           <w:color w:val="00B0F0"/>
           <w:u w:val="single"/>
         </w:rPr>
+        <w:t>Babelfish</w:t>
+      </w:r>
+      <w:proofErr w:type="spellEnd"/>
+      <w:r>
+        <w:rPr>
+          <w:rStyle w:val="BodyTextChar"/>
+          <w:b w:val="0"/>
+          <w:bCs w:val="0"/>
+          <w:color w:val="00B0F0"/>
+          <w:u w:val="single"/>
+        </w:rPr>
+        <w:t xml:space="preserve"> version</w:t>
+      </w:r>
+      <w:r>
+        <w:rPr>
+          <w:rStyle w:val="BodyTextChar"/>
+          <w:b w:val="0"/>
+          <w:bCs w:val="0"/>
+          <w:color w:val="00B0F0"/>
+          <w:u w:val="single"/>
+        </w:rPr>
         <w:fldChar w:fldCharType="end"/>
       </w:r>
       <w:r>
@@ -7236,7 +7392,6 @@
         <w:rPr>
           <w:b/>
         </w:rPr>
-        <w:lastRenderedPageBreak/>
         <w:t>-</w:t>
       </w:r>
       <w:proofErr w:type="spellStart"/>
@@ -7751,7 +7906,6 @@
         <w:rPr>
           <w:b/>
         </w:rPr>
-        <w:lastRenderedPageBreak/>
         <w:t>filter=</w:t>
       </w:r>
       <w:r>
@@ -7892,7 +8046,11 @@
       </w:r>
       <w:r>
         <w:br/>
-        <w:t xml:space="preserve">NB: For large SQL source files, it may take some time before the browser displays the desired line. If this takes too long, it is also possible to manually access the corresponding flat text file (same filename, but with a </w:t>
+        <w:t xml:space="preserve">NB: For large SQL source files, it may take some time before the browser displays the </w:t>
+      </w:r>
+      <w:r>
+        <w:lastRenderedPageBreak/>
+        <w:t xml:space="preserve">desired line. If this takes too long, it is also possible to manually access the corresponding flat text file (same filename, but with a </w:t>
       </w:r>
       <w:r>
         <w:rPr>
@@ -8347,7 +8505,6 @@
         <w:rPr>
           <w:b/>
         </w:rPr>
-        <w:lastRenderedPageBreak/>
         <w:t>-</w:t>
       </w:r>
       <w:proofErr w:type="spellStart"/>
@@ -8484,7 +8641,15 @@
         <w:t>-rewrite</w:t>
       </w:r>
       <w:r>
-        <w:t xml:space="preserve">: for certain T-SQL constructs that are currently unsupported by Babelfish, performs automatic rewriting of the applicable syntax with T-SQL features supported by Babelfish (see </w:t>
+        <w:t xml:space="preserve">: for certain T-SQL constructs that are currently unsupported by Babelfish, performs automatic rewriting of the applicable syntax with T-SQL features supported by </w:t>
+      </w:r>
+      <w:proofErr w:type="spellStart"/>
+      <w:r>
+        <w:t>Babelfish</w:t>
+      </w:r>
+      <w:proofErr w:type="spellEnd"/>
+      <w:r>
+        <w:t xml:space="preserve"> (see </w:t>
       </w:r>
       <w:hyperlink w:anchor="_Automatic_rewriting_of" w:history="1">
         <w:r>
@@ -8570,6 +8735,7 @@
         <w:rPr>
           <w:b/>
         </w:rPr>
+        <w:lastRenderedPageBreak/>
         <w:t>-include</w:t>
       </w:r>
       <w:r>
@@ -8842,7 +9008,7 @@
         <w:pStyle w:val="Heading2"/>
       </w:pPr>
       <w:bookmarkStart w:id="19" w:name="_Ref88887309"/>
-      <w:bookmarkStart w:id="20" w:name="_Toc107331241"/>
+      <w:bookmarkStart w:id="20" w:name="_Toc108011747"/>
       <w:r>
         <w:t>Examples</w:t>
       </w:r>
@@ -8894,12 +9060,21 @@
           <w:bCs/>
         </w:rPr>
       </w:pPr>
-      <w:r>
-        <w:rPr>
-          <w:b/>
-          <w:bCs/>
-        </w:rPr>
-        <w:t xml:space="preserve">BabelfishCompass </w:t>
+      <w:proofErr w:type="spellStart"/>
+      <w:r>
+        <w:rPr>
+          <w:b/>
+          <w:bCs/>
+        </w:rPr>
+        <w:t>BabelfishCompass</w:t>
+      </w:r>
+      <w:proofErr w:type="spellEnd"/>
+      <w:r>
+        <w:rPr>
+          <w:b/>
+          <w:bCs/>
+        </w:rPr>
+        <w:t xml:space="preserve"> </w:t>
       </w:r>
       <w:proofErr w:type="spellStart"/>
       <w:r>
@@ -8975,19 +9150,28 @@
           <w:bCs/>
         </w:rPr>
       </w:pPr>
-      <w:r>
-        <w:rPr>
-          <w:b/>
-          <w:bCs/>
-        </w:rPr>
-        <w:t xml:space="preserve">BabelfishCompass </w:t>
-      </w:r>
       <w:proofErr w:type="spellStart"/>
       <w:r>
         <w:rPr>
           <w:b/>
           <w:bCs/>
         </w:rPr>
+        <w:t>BabelfishCompass</w:t>
+      </w:r>
+      <w:proofErr w:type="spellEnd"/>
+      <w:r>
+        <w:rPr>
+          <w:b/>
+          <w:bCs/>
+        </w:rPr>
+        <w:t xml:space="preserve"> </w:t>
+      </w:r>
+      <w:proofErr w:type="spellStart"/>
+      <w:r>
+        <w:rPr>
+          <w:b/>
+          <w:bCs/>
+        </w:rPr>
         <w:t>MyReport</w:t>
       </w:r>
       <w:proofErr w:type="spellEnd"/>
@@ -9061,20 +9245,802 @@
           <w:bCs/>
         </w:rPr>
       </w:pPr>
-      <w:r>
-        <w:rPr>
-          <w:b/>
-          <w:bCs/>
-        </w:rPr>
+      <w:proofErr w:type="spellStart"/>
+      <w:r>
+        <w:rPr>
+          <w:b/>
+          <w:bCs/>
+        </w:rPr>
+        <w:t>BabelfishCompass</w:t>
+      </w:r>
+      <w:proofErr w:type="spellEnd"/>
+      <w:r>
+        <w:rPr>
+          <w:b/>
+          <w:bCs/>
+        </w:rPr>
+        <w:t xml:space="preserve"> MyReport2 C:\temp\account*.sql -</w:t>
+      </w:r>
+      <w:proofErr w:type="spellStart"/>
+      <w:r>
+        <w:rPr>
+          <w:b/>
+          <w:bCs/>
+        </w:rPr>
+        <w:t>appname</w:t>
+      </w:r>
+      <w:proofErr w:type="spellEnd"/>
+      <w:r>
+        <w:rPr>
+          <w:b/>
+          <w:bCs/>
+        </w:rPr>
+        <w:t xml:space="preserve"> Accounts -add -</w:t>
+      </w:r>
+      <w:proofErr w:type="spellStart"/>
+      <w:r>
+        <w:rPr>
+          <w:b/>
+          <w:bCs/>
+        </w:rPr>
+        <w:t>noreport</w:t>
+      </w:r>
+      <w:proofErr w:type="spellEnd"/>
+    </w:p>
+    <w:p>
+      <w:pPr>
+        <w:pStyle w:val="BodyText"/>
+        <w:ind w:left="709"/>
+        <w:rPr>
+          <w:b/>
+          <w:bCs/>
+        </w:rPr>
+      </w:pPr>
+      <w:r>
+        <w:rPr>
+          <w:b/>
+          <w:bCs/>
+        </w:rPr>
+        <w:t>BabelfishCompass MyReport2 C:\temp\sales.sql -add -</w:t>
+      </w:r>
+      <w:proofErr w:type="spellStart"/>
+      <w:r>
+        <w:rPr>
+          <w:b/>
+          <w:bCs/>
+        </w:rPr>
+        <w:t>noreport</w:t>
+      </w:r>
+      <w:proofErr w:type="spellEnd"/>
+    </w:p>
+    <w:p>
+      <w:pPr>
+        <w:pStyle w:val="BodyText"/>
+        <w:ind w:left="709"/>
+        <w:rPr>
+          <w:b/>
+          <w:bCs/>
+        </w:rPr>
+      </w:pPr>
+      <w:proofErr w:type="spellStart"/>
+      <w:r>
+        <w:rPr>
+          <w:b/>
+          <w:bCs/>
+        </w:rPr>
+        <w:t>BabelfishCompass</w:t>
+      </w:r>
+      <w:proofErr w:type="spellEnd"/>
+      <w:r>
+        <w:rPr>
+          <w:b/>
+          <w:bCs/>
+        </w:rPr>
+        <w:t xml:space="preserve"> MyReport2 -</w:t>
+      </w:r>
+      <w:proofErr w:type="spellStart"/>
+      <w:r>
+        <w:rPr>
+          <w:b/>
+          <w:bCs/>
+        </w:rPr>
+        <w:t>reportoptions</w:t>
+      </w:r>
+      <w:proofErr w:type="spellEnd"/>
+      <w:r>
+        <w:rPr>
+          <w:b/>
+          <w:bCs/>
+        </w:rPr>
+        <w:t xml:space="preserve"> </w:t>
+      </w:r>
+      <w:proofErr w:type="spellStart"/>
+      <w:r>
+        <w:rPr>
+          <w:b/>
+          <w:bCs/>
+        </w:rPr>
+        <w:t>xref,status</w:t>
+      </w:r>
+      <w:proofErr w:type="spellEnd"/>
+      <w:r>
+        <w:rPr>
+          <w:b/>
+          <w:bCs/>
+        </w:rPr>
+        <w:t>=</w:t>
+      </w:r>
+      <w:proofErr w:type="spellStart"/>
+      <w:r>
+        <w:rPr>
+          <w:b/>
+          <w:bCs/>
+        </w:rPr>
+        <w:t>all,detail,linenrs</w:t>
+      </w:r>
+      <w:proofErr w:type="spellEnd"/>
+      <w:r>
+        <w:rPr>
+          <w:b/>
+          <w:bCs/>
+        </w:rPr>
+        <w:t>=100</w:t>
+      </w:r>
+    </w:p>
+    <w:p>
+      <w:pPr>
+        <w:pStyle w:val="BodyText"/>
+      </w:pPr>
+    </w:p>
+    <w:p>
+      <w:pPr>
+        <w:pStyle w:val="BodyText"/>
+      </w:pPr>
+      <w:r>
+        <w:t>Display all files</w:t>
+      </w:r>
+      <w:r>
+        <w:t xml:space="preserve"> and </w:t>
+      </w:r>
+      <w:r>
+        <w:t>applications imported for MyReport2:</w:t>
+      </w:r>
+    </w:p>
+    <w:p>
+      <w:pPr>
+        <w:pStyle w:val="BodyText"/>
+        <w:ind w:left="709"/>
+        <w:rPr>
+          <w:b/>
+          <w:bCs/>
+        </w:rPr>
+      </w:pPr>
+      <w:r>
+        <w:rPr>
+          <w:b/>
+          <w:bCs/>
+        </w:rPr>
+        <w:t xml:space="preserve">BabelfishCompass MyReport2 -list </w:t>
+      </w:r>
+    </w:p>
+    <w:p>
+      <w:pPr>
+        <w:pStyle w:val="BodyText"/>
+      </w:pPr>
+    </w:p>
+    <w:p>
+      <w:pPr>
+        <w:pStyle w:val="BodyText"/>
+      </w:pPr>
+      <w:r>
         <w:lastRenderedPageBreak/>
-        <w:t>BabelfishCompass MyReport2 C:\temp\account*.sql -</w:t>
-      </w:r>
+        <w:t xml:space="preserve">Re-run </w:t>
+      </w:r>
+      <w:r>
+        <w:t xml:space="preserve">an </w:t>
+      </w:r>
+      <w:r>
+        <w:t xml:space="preserve">analysis for an existing report, </w:t>
+      </w:r>
+      <w:r>
+        <w:t xml:space="preserve">but specifically </w:t>
+      </w:r>
+      <w:r>
+        <w:t>for Babelfish version 1.</w:t>
+      </w:r>
+      <w:r>
+        <w:t>5</w:t>
+      </w:r>
+      <w:r>
+        <w:t>.0 (</w:t>
+      </w:r>
+      <w:r>
+        <w:t>this example assumes</w:t>
+      </w:r>
+      <w:r>
+        <w:t xml:space="preserve"> the latest version of Babelfish is later than 1.</w:t>
+      </w:r>
+      <w:r>
+        <w:t>5</w:t>
+      </w:r>
+      <w:r>
+        <w:t>.0):</w:t>
+      </w:r>
+    </w:p>
+    <w:p>
+      <w:pPr>
+        <w:pStyle w:val="BodyText"/>
+        <w:ind w:left="709"/>
+        <w:rPr>
+          <w:b/>
+          <w:bCs/>
+        </w:rPr>
+      </w:pPr>
       <w:proofErr w:type="spellStart"/>
       <w:r>
         <w:rPr>
           <w:b/>
           <w:bCs/>
         </w:rPr>
+        <w:t>BabelfishCompass</w:t>
+      </w:r>
+      <w:proofErr w:type="spellEnd"/>
+      <w:r>
+        <w:rPr>
+          <w:b/>
+          <w:bCs/>
+        </w:rPr>
+        <w:t xml:space="preserve"> MyReport3 -analyze -</w:t>
+      </w:r>
+      <w:proofErr w:type="spellStart"/>
+      <w:r>
+        <w:rPr>
+          <w:b/>
+          <w:bCs/>
+        </w:rPr>
+        <w:t>babelfish</w:t>
+      </w:r>
+      <w:proofErr w:type="spellEnd"/>
+      <w:r>
+        <w:rPr>
+          <w:b/>
+          <w:bCs/>
+        </w:rPr>
+        <w:t>-version 1.</w:t>
+      </w:r>
+      <w:r>
+        <w:rPr>
+          <w:b/>
+          <w:bCs/>
+        </w:rPr>
+        <w:t>5</w:t>
+      </w:r>
+      <w:r>
+        <w:rPr>
+          <w:b/>
+          <w:bCs/>
+        </w:rPr>
+        <w:t xml:space="preserve">.0 </w:t>
+      </w:r>
+    </w:p>
+    <w:p>
+      <w:pPr>
+        <w:pStyle w:val="BodyText"/>
+      </w:pPr>
+    </w:p>
+    <w:p>
+      <w:pPr>
+        <w:pStyle w:val="BodyText"/>
+      </w:pPr>
+      <w:r>
+        <w:t>Import all captured items into a PostgreSQL database table:</w:t>
+      </w:r>
+    </w:p>
+    <w:p>
+      <w:pPr>
+        <w:pStyle w:val="BodyText"/>
+        <w:ind w:left="709"/>
+      </w:pPr>
+      <w:proofErr w:type="spellStart"/>
+      <w:r>
+        <w:rPr>
+          <w:b/>
+          <w:bCs/>
+        </w:rPr>
+        <w:t>BabelfishCompass</w:t>
+      </w:r>
+      <w:proofErr w:type="spellEnd"/>
+      <w:r>
+        <w:rPr>
+          <w:b/>
+          <w:bCs/>
+        </w:rPr>
+        <w:t xml:space="preserve"> MyReport3 -</w:t>
+      </w:r>
+      <w:proofErr w:type="spellStart"/>
+      <w:r>
+        <w:rPr>
+          <w:b/>
+          <w:bCs/>
+        </w:rPr>
+        <w:t>pgimport</w:t>
+      </w:r>
+      <w:proofErr w:type="spellEnd"/>
+      <w:r>
+        <w:rPr>
+          <w:b/>
+          <w:bCs/>
+        </w:rPr>
+        <w:t xml:space="preserve"> "mybighost.</w:t>
+      </w:r>
+      <w:r>
+        <w:rPr>
+          <w:b/>
+          <w:bCs/>
+        </w:rPr>
+        <w:t>anycompany.com,5432,bob,B!gbob72,mydb</w:t>
+      </w:r>
+      <w:r>
+        <w:rPr>
+          <w:b/>
+          <w:bCs/>
+        </w:rPr>
+        <w:t xml:space="preserve">" </w:t>
+      </w:r>
+    </w:p>
+    <w:p>
+      <w:pPr>
+        <w:pStyle w:val="BodyText"/>
+      </w:pPr>
+    </w:p>
+    <w:p>
+      <w:pPr>
+        <w:pStyle w:val="BodyText"/>
+      </w:pPr>
+      <w:r>
+        <w:t xml:space="preserve">Generate a </w:t>
+      </w:r>
+      <w:r>
+        <w:t>cross-reference</w:t>
+      </w:r>
+      <w:r>
+        <w:t>d</w:t>
+      </w:r>
+      <w:r>
+        <w:t xml:space="preserve"> report</w:t>
+      </w:r>
+      <w:r>
+        <w:t xml:space="preserve"> named </w:t>
+      </w:r>
+      <w:r>
+        <w:t xml:space="preserve">: </w:t>
+      </w:r>
+      <w:r>
+        <w:rPr>
+          <w:b/>
+          <w:bCs/>
+        </w:rPr>
+        <w:t>C:\...\BabelfishCompass\MyReport4\MyApp.xref.html</w:t>
+      </w:r>
+      <w:r>
+        <w:t xml:space="preserve">. </w:t>
+      </w:r>
+      <w:r>
+        <w:t>(w</w:t>
+      </w:r>
+      <w:r>
+        <w:t>ithout</w:t>
+      </w:r>
+      <w:r>
+        <w:t xml:space="preserve"> the</w:t>
+      </w:r>
+      <w:r>
+        <w:t xml:space="preserve"> </w:t>
+      </w:r>
+      <w:r>
+        <w:rPr>
+          <w:b/>
+          <w:bCs/>
+        </w:rPr>
+        <w:t>-</w:t>
+      </w:r>
+      <w:proofErr w:type="spellStart"/>
+      <w:r>
+        <w:rPr>
+          <w:b/>
+          <w:bCs/>
+        </w:rPr>
+        <w:t>reportfile</w:t>
+      </w:r>
+      <w:proofErr w:type="spellEnd"/>
+      <w:r>
+        <w:t xml:space="preserve"> option</w:t>
+      </w:r>
+      <w:r>
+        <w:t xml:space="preserve">, the report file name would </w:t>
+      </w:r>
+      <w:r>
+        <w:t xml:space="preserve">be </w:t>
+      </w:r>
+      <w:r>
+        <w:t xml:space="preserve">something like </w:t>
+      </w:r>
+      <w:r>
+        <w:rPr>
+          <w:b/>
+          <w:bCs/>
+        </w:rPr>
+        <w:t>C:\...\BabelfishCompass\</w:t>
+      </w:r>
+      <w:r>
+        <w:rPr>
+          <w:b/>
+          <w:bCs/>
+        </w:rPr>
+        <w:t xml:space="preserve"> </w:t>
+      </w:r>
+      <w:r>
+        <w:rPr>
+          <w:b/>
+          <w:bCs/>
+        </w:rPr>
+        <w:t>MyReport4\report-MyReport4-2021-Sep-13-21.22.23.html</w:t>
+      </w:r>
+      <w:r>
+        <w:t>):</w:t>
+      </w:r>
+    </w:p>
+    <w:p>
+      <w:pPr>
+        <w:pStyle w:val="BodyText"/>
+        <w:ind w:left="709"/>
+        <w:rPr>
+          <w:b/>
+          <w:bCs/>
+        </w:rPr>
+      </w:pPr>
+      <w:proofErr w:type="spellStart"/>
+      <w:r>
+        <w:rPr>
+          <w:b/>
+          <w:bCs/>
+        </w:rPr>
+        <w:t>BabelfishCompass</w:t>
+      </w:r>
+      <w:proofErr w:type="spellEnd"/>
+      <w:r>
+        <w:rPr>
+          <w:b/>
+          <w:bCs/>
+        </w:rPr>
+        <w:t xml:space="preserve"> MyReport4 C:\temp\MyApp.sql -</w:t>
+      </w:r>
+      <w:proofErr w:type="spellStart"/>
+      <w:r>
+        <w:rPr>
+          <w:b/>
+          <w:bCs/>
+        </w:rPr>
+        <w:t>reportfile</w:t>
+      </w:r>
+      <w:proofErr w:type="spellEnd"/>
+      <w:r>
+        <w:rPr>
+          <w:b/>
+          <w:bCs/>
+        </w:rPr>
+        <w:t xml:space="preserve"> </w:t>
+      </w:r>
+      <w:proofErr w:type="spellStart"/>
+      <w:r>
+        <w:rPr>
+          <w:b/>
+          <w:bCs/>
+        </w:rPr>
+        <w:t>MyApp.xref</w:t>
+      </w:r>
+      <w:proofErr w:type="spellEnd"/>
+      <w:r>
+        <w:rPr>
+          <w:b/>
+          <w:bCs/>
+        </w:rPr>
+        <w:t xml:space="preserve"> -</w:t>
+      </w:r>
+      <w:proofErr w:type="spellStart"/>
+      <w:r>
+        <w:rPr>
+          <w:b/>
+          <w:bCs/>
+        </w:rPr>
+        <w:t>reportoption</w:t>
+      </w:r>
+      <w:proofErr w:type="spellEnd"/>
+      <w:r>
+        <w:rPr>
+          <w:b/>
+          <w:bCs/>
+        </w:rPr>
+        <w:t xml:space="preserve"> </w:t>
+      </w:r>
+      <w:proofErr w:type="spellStart"/>
+      <w:r>
+        <w:rPr>
+          <w:b/>
+          <w:bCs/>
+        </w:rPr>
+        <w:t>xref</w:t>
+      </w:r>
+      <w:proofErr w:type="spellEnd"/>
+    </w:p>
+    <w:p>
+      <w:pPr>
+        <w:pStyle w:val="BodyText"/>
+        <w:rPr>
+          <w:bCs/>
+        </w:rPr>
+      </w:pPr>
+      <w:r>
+        <w:rPr>
+          <w:bCs/>
+        </w:rPr>
+        <w:t>Generate a combined report for</w:t>
+      </w:r>
+      <w:r>
+        <w:rPr>
+          <w:bCs/>
+        </w:rPr>
+        <w:t xml:space="preserve"> applications </w:t>
+      </w:r>
+      <w:r>
+        <w:rPr>
+          <w:b/>
+          <w:bCs/>
+        </w:rPr>
+        <w:t>Sales</w:t>
+      </w:r>
+      <w:r>
+        <w:rPr>
+          <w:bCs/>
+        </w:rPr>
+        <w:t xml:space="preserve"> </w:t>
+      </w:r>
+      <w:r>
+        <w:rPr>
+          <w:bCs/>
+        </w:rPr>
+        <w:t xml:space="preserve">and </w:t>
+      </w:r>
+      <w:r>
+        <w:rPr>
+          <w:bCs/>
+        </w:rPr>
+        <w:t>two applications</w:t>
+      </w:r>
+      <w:r>
+        <w:rPr>
+          <w:bCs/>
+        </w:rPr>
+        <w:t xml:space="preserve"> </w:t>
+      </w:r>
+      <w:r>
+        <w:rPr>
+          <w:b/>
+          <w:bCs/>
+        </w:rPr>
+        <w:t>Finance</w:t>
+      </w:r>
+      <w:r>
+        <w:rPr>
+          <w:bCs/>
+        </w:rPr>
+        <w:t xml:space="preserve"> and </w:t>
+      </w:r>
+      <w:r>
+        <w:rPr>
+          <w:b/>
+          <w:bCs/>
+        </w:rPr>
+        <w:t>Inventory</w:t>
+      </w:r>
+      <w:r>
+        <w:rPr>
+          <w:bCs/>
+        </w:rPr>
+        <w:t xml:space="preserve">, each of which </w:t>
+      </w:r>
+      <w:r>
+        <w:rPr>
+          <w:bCs/>
+        </w:rPr>
+        <w:t xml:space="preserve">consists of a directory tree containing </w:t>
+      </w:r>
+      <w:r>
+        <w:rPr>
+          <w:b/>
+          <w:bCs/>
+        </w:rPr>
+        <w:t>.</w:t>
+      </w:r>
+      <w:proofErr w:type="spellStart"/>
+      <w:r>
+        <w:rPr>
+          <w:b/>
+          <w:bCs/>
+        </w:rPr>
+        <w:t>sql</w:t>
+      </w:r>
+      <w:proofErr w:type="spellEnd"/>
+      <w:r>
+        <w:rPr>
+          <w:bCs/>
+        </w:rPr>
+        <w:t xml:space="preserve"> files on multiple levels</w:t>
+      </w:r>
+      <w:r>
+        <w:rPr>
+          <w:bCs/>
+        </w:rPr>
+        <w:t>, and perform automatic rewriting where possible:</w:t>
+      </w:r>
+    </w:p>
+    <w:p>
+      <w:pPr>
+        <w:pStyle w:val="BodyText"/>
+        <w:rPr>
+          <w:b/>
+          <w:bCs/>
+        </w:rPr>
+      </w:pPr>
+      <w:r>
+        <w:rPr>
+          <w:b/>
+          <w:bCs/>
+        </w:rPr>
+        <w:t xml:space="preserve">  </w:t>
+      </w:r>
+      <w:proofErr w:type="spellStart"/>
+      <w:r>
+        <w:rPr>
+          <w:b/>
+          <w:bCs/>
+        </w:rPr>
+        <w:t>BabelfishCompass</w:t>
+      </w:r>
+      <w:proofErr w:type="spellEnd"/>
+      <w:r>
+        <w:rPr>
+          <w:b/>
+          <w:bCs/>
+        </w:rPr>
+        <w:t xml:space="preserve"> MyReport</w:t>
+      </w:r>
+      <w:r>
+        <w:rPr>
+          <w:b/>
+          <w:bCs/>
+        </w:rPr>
+        <w:t>5</w:t>
+      </w:r>
+      <w:r>
+        <w:rPr>
+          <w:b/>
+          <w:bCs/>
+        </w:rPr>
+        <w:t xml:space="preserve"> </w:t>
+      </w:r>
+      <w:r>
+        <w:rPr>
+          <w:b/>
+          <w:bCs/>
+        </w:rPr>
+        <w:t>-</w:t>
+      </w:r>
+      <w:proofErr w:type="spellStart"/>
+      <w:r>
+        <w:rPr>
+          <w:b/>
+          <w:bCs/>
+        </w:rPr>
+        <w:t>importonly</w:t>
+      </w:r>
+      <w:proofErr w:type="spellEnd"/>
+      <w:r>
+        <w:rPr>
+          <w:b/>
+          <w:bCs/>
+        </w:rPr>
+        <w:t xml:space="preserve"> </w:t>
+      </w:r>
+      <w:r>
+        <w:rPr>
+          <w:b/>
+          <w:bCs/>
+        </w:rPr>
+        <w:t>C:\temp\Sales.sql</w:t>
+      </w:r>
+    </w:p>
+    <w:p>
+      <w:pPr>
+        <w:pStyle w:val="BodyText"/>
+        <w:rPr>
+          <w:b/>
+          <w:bCs/>
+        </w:rPr>
+      </w:pPr>
+      <w:r>
+        <w:rPr>
+          <w:b/>
+          <w:bCs/>
+        </w:rPr>
+        <w:t xml:space="preserve">  </w:t>
+      </w:r>
+      <w:proofErr w:type="spellStart"/>
+      <w:r>
+        <w:rPr>
+          <w:b/>
+          <w:bCs/>
+        </w:rPr>
+        <w:t>BabelfishCompass</w:t>
+      </w:r>
+      <w:proofErr w:type="spellEnd"/>
+      <w:r>
+        <w:rPr>
+          <w:b/>
+          <w:bCs/>
+        </w:rPr>
+        <w:t xml:space="preserve"> MyReport</w:t>
+      </w:r>
+      <w:r>
+        <w:rPr>
+          <w:b/>
+          <w:bCs/>
+        </w:rPr>
+        <w:t>5</w:t>
+      </w:r>
+      <w:r>
+        <w:rPr>
+          <w:b/>
+          <w:bCs/>
+        </w:rPr>
+        <w:t xml:space="preserve"> </w:t>
+      </w:r>
+      <w:r>
+        <w:rPr>
+          <w:b/>
+          <w:bCs/>
+        </w:rPr>
+        <w:t>-add -</w:t>
+      </w:r>
+      <w:proofErr w:type="spellStart"/>
+      <w:r>
+        <w:rPr>
+          <w:b/>
+          <w:bCs/>
+        </w:rPr>
+        <w:t>importonly</w:t>
+      </w:r>
+      <w:proofErr w:type="spellEnd"/>
+      <w:r>
+        <w:rPr>
+          <w:b/>
+          <w:bCs/>
+        </w:rPr>
+        <w:t xml:space="preserve"> </w:t>
+      </w:r>
+      <w:r>
+        <w:rPr>
+          <w:b/>
+          <w:bCs/>
+        </w:rPr>
+        <w:t>-</w:t>
+      </w:r>
+      <w:proofErr w:type="spellStart"/>
+      <w:r>
+        <w:rPr>
+          <w:b/>
+          <w:bCs/>
+        </w:rPr>
         <w:t>appname</w:t>
       </w:r>
       <w:proofErr w:type="spellEnd"/>
@@ -9083,7 +10049,65 @@
           <w:b/>
           <w:bCs/>
         </w:rPr>
-        <w:t xml:space="preserve"> Accounts -add -</w:t>
+        <w:t xml:space="preserve"> </w:t>
+      </w:r>
+      <w:r>
+        <w:rPr>
+          <w:b/>
+          <w:bCs/>
+        </w:rPr>
+        <w:t xml:space="preserve">Finance </w:t>
+      </w:r>
+      <w:r>
+        <w:rPr>
+          <w:b/>
+          <w:bCs/>
+        </w:rPr>
+        <w:t xml:space="preserve">-recursive </w:t>
+      </w:r>
+      <w:r>
+        <w:rPr>
+          <w:b/>
+          <w:bCs/>
+        </w:rPr>
+        <w:t>C:\</w:t>
+      </w:r>
+      <w:r>
+        <w:rPr>
+          <w:b/>
+          <w:bCs/>
+        </w:rPr>
+        <w:t>Finance</w:t>
+      </w:r>
+      <w:r>
+        <w:rPr>
+          <w:b/>
+          <w:bCs/>
+        </w:rPr>
+        <w:t>\</w:t>
+      </w:r>
+      <w:r>
+        <w:rPr>
+          <w:b/>
+          <w:bCs/>
+        </w:rPr>
+        <w:t>install</w:t>
+      </w:r>
+    </w:p>
+    <w:p>
+      <w:pPr>
+        <w:pStyle w:val="BodyText"/>
+        <w:rPr>
+          <w:b/>
+          <w:bCs/>
+        </w:rPr>
+      </w:pPr>
+      <w:r>
+        <w:rPr>
+          <w:b/>
+          <w:bCs/>
+        </w:rPr>
+        <w:t xml:space="preserve">  </w:t>
       </w:r>
       <w:proofErr w:type="spellStart"/>
       <w:r>
@@ -9091,783 +10115,15 @@
           <w:b/>
           <w:bCs/>
         </w:rPr>
-        <w:t>noreport</w:t>
+        <w:t>BabelfishCompass</w:t>
       </w:r>
       <w:proofErr w:type="spellEnd"/>
-    </w:p>
-    <w:p>
-      <w:pPr>
-        <w:pStyle w:val="BodyText"/>
-        <w:ind w:left="709"/>
-        <w:rPr>
-          <w:b/>
-          <w:bCs/>
-        </w:rPr>
-      </w:pPr>
-      <w:r>
-        <w:rPr>
-          <w:b/>
-          <w:bCs/>
-        </w:rPr>
-        <w:t>BabelfishCompass MyReport2 C:\temp\sales.sql -add -</w:t>
-      </w:r>
-      <w:proofErr w:type="spellStart"/>
-      <w:r>
-        <w:rPr>
-          <w:b/>
-          <w:bCs/>
-        </w:rPr>
-        <w:t>noreport</w:t>
-      </w:r>
-      <w:proofErr w:type="spellEnd"/>
-    </w:p>
-    <w:p>
-      <w:pPr>
-        <w:pStyle w:val="BodyText"/>
-        <w:ind w:left="709"/>
-        <w:rPr>
-          <w:b/>
-          <w:bCs/>
-        </w:rPr>
-      </w:pPr>
-      <w:r>
-        <w:rPr>
-          <w:b/>
-          <w:bCs/>
-        </w:rPr>
-        <w:t>BabelfishCompass MyReport2 -</w:t>
-      </w:r>
-      <w:proofErr w:type="spellStart"/>
-      <w:r>
-        <w:rPr>
-          <w:b/>
-          <w:bCs/>
-        </w:rPr>
-        <w:t>reportoptions</w:t>
-      </w:r>
-      <w:proofErr w:type="spellEnd"/>
-      <w:r>
-        <w:rPr>
-          <w:b/>
-          <w:bCs/>
-        </w:rPr>
-        <w:t xml:space="preserve"> </w:t>
-      </w:r>
-      <w:proofErr w:type="spellStart"/>
-      <w:r>
-        <w:rPr>
-          <w:b/>
-          <w:bCs/>
-        </w:rPr>
-        <w:t>xref,status</w:t>
-      </w:r>
-      <w:proofErr w:type="spellEnd"/>
-      <w:r>
-        <w:rPr>
-          <w:b/>
-          <w:bCs/>
-        </w:rPr>
-        <w:t>=</w:t>
-      </w:r>
-      <w:proofErr w:type="spellStart"/>
-      <w:r>
-        <w:rPr>
-          <w:b/>
-          <w:bCs/>
-        </w:rPr>
-        <w:t>all,detail,linenrs</w:t>
-      </w:r>
-      <w:proofErr w:type="spellEnd"/>
-      <w:r>
-        <w:rPr>
-          <w:b/>
-          <w:bCs/>
-        </w:rPr>
-        <w:t>=100</w:t>
-      </w:r>
-    </w:p>
-    <w:p>
-      <w:pPr>
-        <w:pStyle w:val="BodyText"/>
-      </w:pPr>
-    </w:p>
-    <w:p>
-      <w:pPr>
-        <w:pStyle w:val="BodyText"/>
-      </w:pPr>
-      <w:r>
-        <w:t>Display all files</w:t>
-      </w:r>
-      <w:r>
-        <w:t xml:space="preserve"> and </w:t>
-      </w:r>
-      <w:r>
-        <w:t>applications imported for MyReport2:</w:t>
-      </w:r>
-    </w:p>
-    <w:p>
-      <w:pPr>
-        <w:pStyle w:val="BodyText"/>
-        <w:ind w:left="709"/>
-        <w:rPr>
-          <w:b/>
-          <w:bCs/>
-        </w:rPr>
-      </w:pPr>
-      <w:r>
-        <w:rPr>
-          <w:b/>
-          <w:bCs/>
-        </w:rPr>
-        <w:t xml:space="preserve">BabelfishCompass MyReport2 -list </w:t>
-      </w:r>
-    </w:p>
-    <w:p>
-      <w:pPr>
-        <w:pStyle w:val="BodyText"/>
-      </w:pPr>
-    </w:p>
-    <w:p>
-      <w:pPr>
-        <w:pStyle w:val="BodyText"/>
-      </w:pPr>
-      <w:r>
-        <w:t xml:space="preserve">Re-run </w:t>
-      </w:r>
-      <w:r>
-        <w:t xml:space="preserve">an </w:t>
-      </w:r>
-      <w:r>
-        <w:t xml:space="preserve">analysis for an existing report, </w:t>
-      </w:r>
-      <w:r>
-        <w:t xml:space="preserve">but specifically </w:t>
-      </w:r>
-      <w:r>
-        <w:t>for Babelfish version 1.</w:t>
-      </w:r>
-      <w:r>
-        <w:t>5</w:t>
-      </w:r>
-      <w:r>
-        <w:t>.0 (</w:t>
-      </w:r>
-      <w:r>
-        <w:t>this example assumes</w:t>
-      </w:r>
-      <w:r>
-        <w:t xml:space="preserve"> the latest version of Babelfish is later than 1.</w:t>
-      </w:r>
-      <w:r>
-        <w:t>5</w:t>
-      </w:r>
-      <w:r>
-        <w:t>.0):</w:t>
-      </w:r>
-    </w:p>
-    <w:p>
-      <w:pPr>
-        <w:pStyle w:val="BodyText"/>
-        <w:ind w:left="709"/>
-        <w:rPr>
-          <w:b/>
-          <w:bCs/>
-        </w:rPr>
-      </w:pPr>
-      <w:r>
-        <w:rPr>
-          <w:b/>
-          <w:bCs/>
-        </w:rPr>
-        <w:t>BabelfishCompass MyReport3 -analyze -</w:t>
-      </w:r>
-      <w:proofErr w:type="spellStart"/>
-      <w:r>
-        <w:rPr>
-          <w:b/>
-          <w:bCs/>
-        </w:rPr>
-        <w:t>babelfish</w:t>
-      </w:r>
-      <w:proofErr w:type="spellEnd"/>
-      <w:r>
-        <w:rPr>
-          <w:b/>
-          <w:bCs/>
-        </w:rPr>
-        <w:t>-version 1.</w:t>
-      </w:r>
-      <w:r>
-        <w:rPr>
-          <w:b/>
-          <w:bCs/>
-        </w:rPr>
-        <w:t>5</w:t>
-      </w:r>
-      <w:r>
-        <w:rPr>
-          <w:b/>
-          <w:bCs/>
-        </w:rPr>
-        <w:t xml:space="preserve">.0 </w:t>
-      </w:r>
-    </w:p>
-    <w:p>
-      <w:pPr>
-        <w:pStyle w:val="BodyText"/>
-      </w:pPr>
-    </w:p>
-    <w:p>
-      <w:pPr>
-        <w:pStyle w:val="BodyText"/>
-      </w:pPr>
-      <w:r>
-        <w:t>Import all captured items into a PostgreSQL database table:</w:t>
-      </w:r>
-    </w:p>
-    <w:p>
-      <w:pPr>
-        <w:pStyle w:val="BodyText"/>
-        <w:ind w:left="709"/>
-      </w:pPr>
-      <w:r>
-        <w:rPr>
-          <w:b/>
-          <w:bCs/>
-        </w:rPr>
-        <w:t>BabelfishCompass MyReport3 -</w:t>
-      </w:r>
-      <w:proofErr w:type="spellStart"/>
-      <w:r>
-        <w:rPr>
-          <w:b/>
-          <w:bCs/>
-        </w:rPr>
-        <w:t>pgimport</w:t>
-      </w:r>
-      <w:proofErr w:type="spellEnd"/>
-      <w:r>
-        <w:rPr>
-          <w:b/>
-          <w:bCs/>
-        </w:rPr>
-        <w:t xml:space="preserve"> "mybighost.</w:t>
-      </w:r>
-      <w:r>
-        <w:rPr>
-          <w:b/>
-          <w:bCs/>
-        </w:rPr>
-        <w:t>anycompany.com,5432,bob,B!gbob72,mydb</w:t>
-      </w:r>
-      <w:r>
-        <w:rPr>
-          <w:b/>
-          <w:bCs/>
-        </w:rPr>
-        <w:t xml:space="preserve">" </w:t>
-      </w:r>
-    </w:p>
-    <w:p>
-      <w:pPr>
-        <w:pStyle w:val="BodyText"/>
-      </w:pPr>
-    </w:p>
-    <w:p>
-      <w:pPr>
-        <w:pStyle w:val="BodyText"/>
-      </w:pPr>
-      <w:r>
-        <w:t xml:space="preserve">Generate a </w:t>
-      </w:r>
-      <w:r>
-        <w:t>cross-reference</w:t>
-      </w:r>
-      <w:r>
-        <w:t>d</w:t>
-      </w:r>
-      <w:r>
-        <w:t xml:space="preserve"> report</w:t>
-      </w:r>
-      <w:r>
-        <w:t xml:space="preserve"> named </w:t>
-      </w:r>
-      <w:r>
-        <w:t xml:space="preserve">: </w:t>
-      </w:r>
-      <w:r>
-        <w:rPr>
-          <w:b/>
-          <w:bCs/>
-        </w:rPr>
-        <w:t>C:\...\BabelfishCompass\MyReport4\MyApp.xref.html</w:t>
-      </w:r>
-      <w:r>
-        <w:t xml:space="preserve">. </w:t>
-      </w:r>
-      <w:r>
-        <w:t>(w</w:t>
-      </w:r>
-      <w:r>
-        <w:t>ithout</w:t>
-      </w:r>
-      <w:r>
-        <w:t xml:space="preserve"> the</w:t>
-      </w:r>
-      <w:r>
-        <w:t xml:space="preserve"> </w:t>
-      </w:r>
-      <w:r>
-        <w:rPr>
-          <w:b/>
-          <w:bCs/>
-        </w:rPr>
-        <w:t>-</w:t>
-      </w:r>
-      <w:proofErr w:type="spellStart"/>
-      <w:r>
-        <w:rPr>
-          <w:b/>
-          <w:bCs/>
-        </w:rPr>
-        <w:t>reportfile</w:t>
-      </w:r>
-      <w:proofErr w:type="spellEnd"/>
-      <w:r>
-        <w:t xml:space="preserve"> option</w:t>
-      </w:r>
-      <w:r>
-        <w:t xml:space="preserve">, the report file name would </w:t>
-      </w:r>
-      <w:r>
-        <w:t xml:space="preserve">be </w:t>
-      </w:r>
-      <w:r>
-        <w:t xml:space="preserve">something like </w:t>
-      </w:r>
-      <w:r>
-        <w:rPr>
-          <w:b/>
-          <w:bCs/>
-        </w:rPr>
-        <w:t>C:\...\BabelfishCompass\</w:t>
-      </w:r>
-      <w:r>
-        <w:rPr>
-          <w:b/>
-          <w:bCs/>
-        </w:rPr>
-        <w:t xml:space="preserve"> </w:t>
-      </w:r>
-      <w:r>
-        <w:rPr>
-          <w:b/>
-          <w:bCs/>
-        </w:rPr>
-        <w:t>MyReport4\report-MyReport4-2021-Sep-13-21.22.23.html</w:t>
-      </w:r>
-      <w:r>
-        <w:t>):</w:t>
-      </w:r>
-    </w:p>
-    <w:p>
-      <w:pPr>
-        <w:pStyle w:val="BodyText"/>
-        <w:ind w:left="709"/>
-        <w:rPr>
-          <w:b/>
-          <w:bCs/>
-        </w:rPr>
-      </w:pPr>
-      <w:r>
-        <w:rPr>
-          <w:b/>
-          <w:bCs/>
-        </w:rPr>
-        <w:t>BabelfishCompass MyReport4 C:\temp\MyApp.sql -</w:t>
-      </w:r>
-      <w:proofErr w:type="spellStart"/>
-      <w:r>
-        <w:rPr>
-          <w:b/>
-          <w:bCs/>
-        </w:rPr>
-        <w:t>reportfile</w:t>
-      </w:r>
-      <w:proofErr w:type="spellEnd"/>
-      <w:r>
-        <w:rPr>
-          <w:b/>
-          <w:bCs/>
-        </w:rPr>
-        <w:t xml:space="preserve"> </w:t>
-      </w:r>
-      <w:proofErr w:type="spellStart"/>
-      <w:r>
-        <w:rPr>
-          <w:b/>
-          <w:bCs/>
-        </w:rPr>
-        <w:t>MyApp.xref</w:t>
-      </w:r>
-      <w:proofErr w:type="spellEnd"/>
-      <w:r>
-        <w:rPr>
-          <w:b/>
-          <w:bCs/>
-        </w:rPr>
-        <w:t xml:space="preserve"> -</w:t>
-      </w:r>
-      <w:proofErr w:type="spellStart"/>
-      <w:r>
-        <w:rPr>
-          <w:b/>
-          <w:bCs/>
-        </w:rPr>
-        <w:t>reportoption</w:t>
-      </w:r>
-      <w:proofErr w:type="spellEnd"/>
-      <w:r>
-        <w:rPr>
-          <w:b/>
-          <w:bCs/>
-        </w:rPr>
-        <w:t xml:space="preserve"> </w:t>
-      </w:r>
-      <w:proofErr w:type="spellStart"/>
-      <w:r>
-        <w:rPr>
-          <w:b/>
-          <w:bCs/>
-        </w:rPr>
-        <w:t>xref</w:t>
-      </w:r>
-      <w:proofErr w:type="spellEnd"/>
-    </w:p>
-    <w:p>
-      <w:pPr>
-        <w:pStyle w:val="BodyText"/>
-        <w:rPr>
-          <w:bCs/>
-        </w:rPr>
-      </w:pPr>
-      <w:r>
-        <w:rPr>
-          <w:bCs/>
-        </w:rPr>
-        <w:t>Generate a combined report for</w:t>
-      </w:r>
-      <w:r>
-        <w:rPr>
-          <w:bCs/>
-        </w:rPr>
-        <w:t xml:space="preserve"> applications </w:t>
-      </w:r>
-      <w:r>
-        <w:rPr>
-          <w:b/>
-          <w:bCs/>
-        </w:rPr>
-        <w:t>Sales</w:t>
-      </w:r>
-      <w:r>
-        <w:rPr>
-          <w:bCs/>
-        </w:rPr>
-        <w:t xml:space="preserve"> </w:t>
-      </w:r>
-      <w:r>
-        <w:rPr>
-          <w:bCs/>
-        </w:rPr>
-        <w:t xml:space="preserve">and </w:t>
-      </w:r>
-      <w:r>
-        <w:rPr>
-          <w:bCs/>
-        </w:rPr>
-        <w:t>two applications</w:t>
-      </w:r>
-      <w:r>
-        <w:rPr>
-          <w:bCs/>
-        </w:rPr>
-        <w:t xml:space="preserve"> </w:t>
-      </w:r>
-      <w:r>
-        <w:rPr>
-          <w:b/>
-          <w:bCs/>
-        </w:rPr>
-        <w:t>Finance</w:t>
-      </w:r>
-      <w:r>
-        <w:rPr>
-          <w:bCs/>
-        </w:rPr>
-        <w:t xml:space="preserve"> and </w:t>
-      </w:r>
-      <w:r>
-        <w:rPr>
-          <w:b/>
-          <w:bCs/>
-        </w:rPr>
-        <w:t>Inventory</w:t>
-      </w:r>
-      <w:r>
-        <w:rPr>
-          <w:bCs/>
-        </w:rPr>
-        <w:t xml:space="preserve">, each of which </w:t>
-      </w:r>
-      <w:r>
-        <w:rPr>
-          <w:bCs/>
-        </w:rPr>
-        <w:t xml:space="preserve">consists of a directory tree containing </w:t>
-      </w:r>
-      <w:r>
-        <w:rPr>
-          <w:b/>
-          <w:bCs/>
-        </w:rPr>
-        <w:t>.</w:t>
-      </w:r>
-      <w:proofErr w:type="spellStart"/>
-      <w:r>
-        <w:rPr>
-          <w:b/>
-          <w:bCs/>
-        </w:rPr>
-        <w:t>sql</w:t>
-      </w:r>
-      <w:proofErr w:type="spellEnd"/>
-      <w:r>
-        <w:rPr>
-          <w:bCs/>
-        </w:rPr>
-        <w:t xml:space="preserve"> files on multiple levels</w:t>
-      </w:r>
-      <w:r>
-        <w:rPr>
-          <w:bCs/>
-        </w:rPr>
-        <w:t>, and perform automatic rewriting where possible:</w:t>
-      </w:r>
-    </w:p>
-    <w:p>
-      <w:pPr>
-        <w:pStyle w:val="BodyText"/>
-        <w:rPr>
-          <w:b/>
-          <w:bCs/>
-        </w:rPr>
-      </w:pPr>
-      <w:r>
-        <w:rPr>
-          <w:b/>
-          <w:bCs/>
-        </w:rPr>
-        <w:t xml:space="preserve">  </w:t>
-      </w:r>
-      <w:r>
-        <w:rPr>
-          <w:b/>
-          <w:bCs/>
-        </w:rPr>
-        <w:t>BabelfishCompass MyReport</w:t>
-      </w:r>
-      <w:r>
-        <w:rPr>
-          <w:b/>
-          <w:bCs/>
-        </w:rPr>
-        <w:t>5</w:t>
-      </w:r>
-      <w:r>
-        <w:rPr>
-          <w:b/>
-          <w:bCs/>
-        </w:rPr>
-        <w:t xml:space="preserve"> </w:t>
-      </w:r>
-      <w:r>
-        <w:rPr>
-          <w:b/>
-          <w:bCs/>
-        </w:rPr>
-        <w:t>-</w:t>
-      </w:r>
-      <w:proofErr w:type="spellStart"/>
-      <w:r>
-        <w:rPr>
-          <w:b/>
-          <w:bCs/>
-        </w:rPr>
-        <w:t>importonly</w:t>
-      </w:r>
-      <w:proofErr w:type="spellEnd"/>
-      <w:r>
-        <w:rPr>
-          <w:b/>
-          <w:bCs/>
-        </w:rPr>
-        <w:t xml:space="preserve"> </w:t>
-      </w:r>
-      <w:r>
-        <w:rPr>
-          <w:b/>
-          <w:bCs/>
-        </w:rPr>
-        <w:t>C:\temp\Sales.sql</w:t>
-      </w:r>
-    </w:p>
-    <w:p>
-      <w:pPr>
-        <w:pStyle w:val="BodyText"/>
-        <w:rPr>
-          <w:b/>
-          <w:bCs/>
-        </w:rPr>
-      </w:pPr>
-      <w:r>
-        <w:rPr>
-          <w:b/>
-          <w:bCs/>
-        </w:rPr>
-        <w:t xml:space="preserve">  </w:t>
-      </w:r>
-      <w:r>
-        <w:rPr>
-          <w:b/>
-          <w:bCs/>
-        </w:rPr>
-        <w:t>BabelfishCompass MyReport</w:t>
-      </w:r>
-      <w:r>
-        <w:rPr>
-          <w:b/>
-          <w:bCs/>
-        </w:rPr>
-        <w:t>5</w:t>
-      </w:r>
-      <w:r>
-        <w:rPr>
-          <w:b/>
-          <w:bCs/>
-        </w:rPr>
-        <w:t xml:space="preserve"> </w:t>
-      </w:r>
-      <w:r>
-        <w:rPr>
-          <w:b/>
-          <w:bCs/>
-        </w:rPr>
-        <w:t>-add -</w:t>
-      </w:r>
-      <w:proofErr w:type="spellStart"/>
-      <w:r>
-        <w:rPr>
-          <w:b/>
-          <w:bCs/>
-        </w:rPr>
-        <w:t>importonly</w:t>
-      </w:r>
-      <w:proofErr w:type="spellEnd"/>
-      <w:r>
-        <w:rPr>
-          <w:b/>
-          <w:bCs/>
-        </w:rPr>
-        <w:t xml:space="preserve"> </w:t>
-      </w:r>
-      <w:r>
-        <w:rPr>
-          <w:b/>
-          <w:bCs/>
-        </w:rPr>
-        <w:t>-</w:t>
-      </w:r>
-      <w:proofErr w:type="spellStart"/>
-      <w:r>
-        <w:rPr>
-          <w:b/>
-          <w:bCs/>
-        </w:rPr>
-        <w:t>appname</w:t>
-      </w:r>
-      <w:proofErr w:type="spellEnd"/>
-      <w:r>
-        <w:rPr>
-          <w:b/>
-          <w:bCs/>
-        </w:rPr>
-        <w:t xml:space="preserve"> </w:t>
-      </w:r>
-      <w:r>
-        <w:rPr>
-          <w:b/>
-          <w:bCs/>
-        </w:rPr>
-        <w:t xml:space="preserve">Finance </w:t>
-      </w:r>
-      <w:r>
-        <w:rPr>
-          <w:b/>
-          <w:bCs/>
-        </w:rPr>
-        <w:t xml:space="preserve">-recursive </w:t>
-      </w:r>
-      <w:r>
-        <w:rPr>
-          <w:b/>
-          <w:bCs/>
-        </w:rPr>
-        <w:t>C:\</w:t>
-      </w:r>
-      <w:r>
-        <w:rPr>
-          <w:b/>
-          <w:bCs/>
-        </w:rPr>
-        <w:t>Finance</w:t>
-      </w:r>
-      <w:r>
-        <w:rPr>
-          <w:b/>
-          <w:bCs/>
-        </w:rPr>
-        <w:t>\</w:t>
-      </w:r>
-      <w:r>
-        <w:rPr>
-          <w:b/>
-          <w:bCs/>
-        </w:rPr>
-        <w:t>install</w:t>
-      </w:r>
-    </w:p>
-    <w:p>
-      <w:pPr>
-        <w:pStyle w:val="BodyText"/>
-        <w:rPr>
-          <w:b/>
-          <w:bCs/>
-        </w:rPr>
-      </w:pPr>
-      <w:r>
-        <w:rPr>
-          <w:b/>
-          <w:bCs/>
-        </w:rPr>
-        <w:t xml:space="preserve">  </w:t>
-      </w:r>
-      <w:r>
-        <w:rPr>
-          <w:b/>
-          <w:bCs/>
-        </w:rPr>
-        <w:t>BabelfishCompass MyReport</w:t>
+      <w:r>
+        <w:rPr>
+          <w:b/>
+          <w:bCs/>
+        </w:rPr>
+        <w:t xml:space="preserve"> MyReport</w:t>
       </w:r>
       <w:r>
         <w:rPr>
@@ -10056,11 +10312,10 @@
       </w:pPr>
       <w:bookmarkStart w:id="21" w:name="rewrite"/>
       <w:bookmarkStart w:id="22" w:name="_Automatic_rewriting_of"/>
-      <w:bookmarkStart w:id="23" w:name="_Toc107331242"/>
+      <w:bookmarkStart w:id="23" w:name="_Toc108011748"/>
       <w:bookmarkEnd w:id="21"/>
       <w:bookmarkEnd w:id="22"/>
       <w:r>
-        <w:lastRenderedPageBreak/>
         <w:t>Automatic rewriting of unsupported features</w:t>
       </w:r>
       <w:bookmarkEnd w:id="23"/>
@@ -10175,7 +10430,11 @@
         <w:t>rewritten</w:t>
       </w:r>
       <w:r>
-        <w:t xml:space="preserve"> in the report directory, containing a copy of the original SQL source file in which specific features have been rewritten</w:t>
+        <w:t xml:space="preserve"> in the report directory, containing a copy of the original SQL source file in which specific features </w:t>
+      </w:r>
+      <w:r>
+        <w:lastRenderedPageBreak/>
+        <w:t>have been rewritten</w:t>
       </w:r>
       <w:r>
         <w:t xml:space="preserve"> (if nothing is rewritten, no copy will be created in </w:t>
@@ -10289,7 +10548,7 @@
       <w:pPr>
         <w:pStyle w:val="Heading1"/>
       </w:pPr>
-      <w:bookmarkStart w:id="24" w:name="_Toc107331243"/>
+      <w:bookmarkStart w:id="24" w:name="_Toc108011749"/>
       <w:r>
         <w:lastRenderedPageBreak/>
         <w:t>File handling</w:t>
@@ -10459,7 +10718,19 @@
       </w:r>
       <w:r>
         <w:br/>
-        <w:t>For each imported file, an HTML version is also located in this directory. When generating a cross-reference in the assessment report, hyperlinks are generated to the actual line in the original document where the SQL feature was found.</w:t>
+        <w:t>For each imported file, an HTML version is also located in th</w:t>
+      </w:r>
+      <w:r>
+        <w:t xml:space="preserve">e </w:t>
+      </w:r>
+      <w:r>
+        <w:rPr>
+          <w:b/>
+        </w:rPr>
+        <w:t>imported\html</w:t>
+      </w:r>
+      <w:r>
+        <w:t xml:space="preserve"> directory. When generating a cross-reference in the assessment report, hyperlinks are generated to the actual line in the original document where the SQL feature was found.</w:t>
       </w:r>
     </w:p>
     <w:p>
@@ -10603,6 +10874,42 @@
     <w:p>
       <w:pPr>
         <w:pStyle w:val="BodyText"/>
+        <w:numPr>
+          <w:ilvl w:val="0"/>
+          <w:numId w:val="4"/>
+        </w:numPr>
+      </w:pPr>
+      <w:r>
+        <w:rPr>
+          <w:b/>
+        </w:rPr>
+        <w:t>rewritten</w:t>
+      </w:r>
+      <w:r>
+        <w:t xml:space="preserve">: contains </w:t>
+      </w:r>
+      <w:r>
+        <w:t xml:space="preserve">rewritten input files as a result of using the </w:t>
+      </w:r>
+      <w:r>
+        <w:rPr>
+          <w:b/>
+        </w:rPr>
+        <w:t>-rewrite</w:t>
+      </w:r>
+      <w:r>
+        <w:t xml:space="preserve"> option. Only input files where actual rewriting was performed, will be present here. </w:t>
+      </w:r>
+    </w:p>
+    <w:p>
+      <w:pPr>
+        <w:pStyle w:val="BodyText"/>
+        <w:ind w:left="720"/>
+      </w:pPr>
+    </w:p>
+    <w:p>
+      <w:pPr>
+        <w:pStyle w:val="BodyText"/>
       </w:pPr>
     </w:p>
     <w:p>
@@ -10624,7 +10931,7 @@
       <w:pPr>
         <w:pStyle w:val="Heading1"/>
       </w:pPr>
-      <w:bookmarkStart w:id="26" w:name="_Toc107331244"/>
+      <w:bookmarkStart w:id="26" w:name="_Toc108011750"/>
       <w:r>
         <w:lastRenderedPageBreak/>
         <w:t>The BabelfishFeatures.cfg file</w:t>
@@ -10760,7 +11067,7 @@
       <w:pPr>
         <w:pStyle w:val="BodyText"/>
       </w:pPr>
-      <w:bookmarkStart w:id="27" w:name="_Toc107331245"/>
+      <w:bookmarkStart w:id="27" w:name="_Toc108011751"/>
       <w:r>
         <w:rPr>
           <w:rStyle w:val="Heading2Char"/>
@@ -10985,7 +11292,7 @@
       <w:pPr>
         <w:pStyle w:val="Heading2"/>
       </w:pPr>
-      <w:bookmarkStart w:id="28" w:name="_Toc107331246"/>
+      <w:bookmarkStart w:id="28" w:name="_Toc108011752"/>
       <w:r>
         <w:t>Example</w:t>
       </w:r>
@@ -11265,7 +11572,7 @@
       <w:pPr>
         <w:pStyle w:val="Heading1"/>
       </w:pPr>
-      <w:bookmarkStart w:id="29" w:name="_Toc107331247"/>
+      <w:bookmarkStart w:id="29" w:name="_Toc108011753"/>
       <w:r>
         <w:t>The Babelfish</w:t>
       </w:r>
@@ -12317,7 +12624,7 @@
       <w:pPr>
         <w:pStyle w:val="Heading2"/>
       </w:pPr>
-      <w:bookmarkStart w:id="30" w:name="_Toc107331248"/>
+      <w:bookmarkStart w:id="30" w:name="_Toc108011754"/>
       <w:r>
         <w:t>Example: o</w:t>
       </w:r>
@@ -12628,7 +12935,22 @@
           <w:bCs/>
         </w:rPr>
         <w:br/>
-        <w:t>default_classification-ReviewManually=FORMAT</w:t>
+      </w:r>
+      <w:proofErr w:type="spellStart"/>
+      <w:r>
+        <w:rPr>
+          <w:b/>
+          <w:bCs/>
+        </w:rPr>
+        <w:t>default_classification-ReviewManually</w:t>
+      </w:r>
+      <w:proofErr w:type="spellEnd"/>
+      <w:r>
+        <w:rPr>
+          <w:b/>
+          <w:bCs/>
+        </w:rPr>
+        <w:t>=FORMAT</w:t>
       </w:r>
       <w:r>
         <w:rPr>
@@ -12743,7 +13065,7 @@
         <w:pStyle w:val="Heading1"/>
       </w:pPr>
       <w:bookmarkStart w:id="31" w:name="_Ref88887986"/>
-      <w:bookmarkStart w:id="32" w:name="_Toc107331249"/>
+      <w:bookmarkStart w:id="32" w:name="_Toc108011755"/>
       <w:r>
         <w:lastRenderedPageBreak/>
         <w:t>Using -</w:t>
@@ -13176,7 +13498,7 @@
       <w:pPr>
         <w:pStyle w:val="Heading2"/>
       </w:pPr>
-      <w:bookmarkStart w:id="33" w:name="_Toc107331250"/>
+      <w:bookmarkStart w:id="33" w:name="_Toc108011756"/>
       <w:r>
         <w:t>Schema for imported items</w:t>
       </w:r>
@@ -13218,8 +13540,13 @@
       <w:r>
         <w:t xml:space="preserve">flag, </w:t>
       </w:r>
-      <w:r>
-        <w:t xml:space="preserve">Babelfish Compass creates </w:t>
+      <w:proofErr w:type="spellStart"/>
+      <w:r>
+        <w:t>Babelfish</w:t>
+      </w:r>
+      <w:proofErr w:type="spellEnd"/>
+      <w:r>
+        <w:t xml:space="preserve"> Compass creates </w:t>
       </w:r>
       <w:r>
         <w:t xml:space="preserve">a </w:t>
@@ -13233,13 +13560,11 @@
       <w:r>
         <w:t>:</w:t>
       </w:r>
-      <w:r>
-        <w:br/>
-      </w:r>
-    </w:p>
-    <w:p>
-      <w:pPr>
-        <w:pStyle w:val="BodyText"/>
+    </w:p>
+    <w:p>
+      <w:pPr>
+        <w:pStyle w:val="BodyText"/>
+        <w:spacing w:after="0"/>
         <w:ind w:left="709"/>
         <w:rPr>
           <w:b/>
@@ -13257,6 +13582,7 @@
     <w:p>
       <w:pPr>
         <w:pStyle w:val="BodyText"/>
+        <w:spacing w:after="0"/>
         <w:ind w:left="709"/>
         <w:rPr>
           <w:b/>
@@ -13290,6 +13616,7 @@
     <w:p>
       <w:pPr>
         <w:pStyle w:val="BodyText"/>
+        <w:spacing w:after="0"/>
         <w:ind w:left="709"/>
         <w:rPr>
           <w:b/>
@@ -13323,6 +13650,7 @@
     <w:p>
       <w:pPr>
         <w:pStyle w:val="BodyText"/>
+        <w:spacing w:after="0"/>
         <w:ind w:left="709"/>
         <w:rPr>
           <w:b/>
@@ -13341,6 +13669,7 @@
     <w:p>
       <w:pPr>
         <w:pStyle w:val="BodyText"/>
+        <w:spacing w:after="0"/>
         <w:ind w:left="709"/>
         <w:rPr>
           <w:b/>
@@ -13374,6 +13703,7 @@
     <w:p>
       <w:pPr>
         <w:pStyle w:val="BodyText"/>
+        <w:spacing w:after="0"/>
         <w:ind w:left="709"/>
         <w:rPr>
           <w:b/>
@@ -13407,6 +13737,7 @@
     <w:p>
       <w:pPr>
         <w:pStyle w:val="BodyText"/>
+        <w:spacing w:after="0"/>
         <w:ind w:left="709"/>
         <w:rPr>
           <w:b/>
@@ -13425,6 +13756,7 @@
     <w:p>
       <w:pPr>
         <w:pStyle w:val="BodyText"/>
+        <w:spacing w:after="0"/>
         <w:ind w:left="709"/>
         <w:rPr>
           <w:b/>
@@ -13458,6 +13790,7 @@
     <w:p>
       <w:pPr>
         <w:pStyle w:val="BodyText"/>
+        <w:spacing w:after="0"/>
         <w:ind w:left="709"/>
         <w:rPr>
           <w:b/>
@@ -13491,6 +13824,7 @@
     <w:p>
       <w:pPr>
         <w:pStyle w:val="BodyText"/>
+        <w:spacing w:after="0"/>
         <w:ind w:left="709"/>
         <w:rPr>
           <w:b/>
@@ -13524,6 +13858,7 @@
     <w:p>
       <w:pPr>
         <w:pStyle w:val="BodyText"/>
+        <w:spacing w:after="0"/>
         <w:ind w:left="709"/>
         <w:rPr>
           <w:b/>
@@ -13557,6 +13892,7 @@
     <w:p>
       <w:pPr>
         <w:pStyle w:val="BodyText"/>
+        <w:spacing w:after="0"/>
         <w:ind w:left="709"/>
         <w:rPr>
           <w:b/>
@@ -13590,6 +13926,7 @@
     <w:p>
       <w:pPr>
         <w:pStyle w:val="BodyText"/>
+        <w:spacing w:after="0"/>
         <w:ind w:left="709"/>
         <w:rPr>
           <w:b/>
@@ -13608,6 +13945,7 @@
     <w:p>
       <w:pPr>
         <w:pStyle w:val="BodyText"/>
+        <w:spacing w:after="0"/>
         <w:ind w:left="709"/>
         <w:rPr>
           <w:b/>
@@ -13641,6 +13979,7 @@
     <w:p>
       <w:pPr>
         <w:pStyle w:val="BodyText"/>
+        <w:spacing w:after="0"/>
         <w:ind w:left="709"/>
         <w:rPr>
           <w:b/>
@@ -13674,6 +14013,7 @@
     <w:p>
       <w:pPr>
         <w:pStyle w:val="BodyText"/>
+        <w:spacing w:after="0"/>
         <w:ind w:left="709"/>
       </w:pPr>
       <w:r>
@@ -13995,7 +14335,6 @@
       </w:pPr>
       <w:proofErr w:type="spellStart"/>
       <w:r>
-        <w:lastRenderedPageBreak/>
         <w:t>batchNrinFile</w:t>
       </w:r>
       <w:proofErr w:type="spellEnd"/>
@@ -14176,8 +14515,9 @@
       <w:pPr>
         <w:pStyle w:val="Heading2"/>
       </w:pPr>
-      <w:bookmarkStart w:id="34" w:name="_Toc107331251"/>
-      <w:r>
+      <w:bookmarkStart w:id="34" w:name="_Toc108011757"/>
+      <w:r>
+        <w:lastRenderedPageBreak/>
         <w:t>Example query</w:t>
       </w:r>
       <w:bookmarkEnd w:id="34"/>
@@ -14672,10 +15012,9 @@
         <w:pStyle w:val="Heading1"/>
       </w:pPr>
       <w:bookmarkStart w:id="35" w:name="_Processing_captured_SQL"/>
-      <w:bookmarkStart w:id="36" w:name="_Toc107331252"/>
+      <w:bookmarkStart w:id="36" w:name="_Toc108011758"/>
       <w:bookmarkEnd w:id="35"/>
       <w:r>
-        <w:lastRenderedPageBreak/>
         <w:t>Processing captured SQL queries</w:t>
       </w:r>
       <w:bookmarkEnd w:id="36"/>
@@ -14764,6 +15103,7 @@
         <w:spacing w:after="0"/>
       </w:pPr>
       <w:r>
+        <w:lastRenderedPageBreak/>
         <w:t>Initiate the tracing</w:t>
       </w:r>
       <w:r>
@@ -15063,7 +15403,7 @@
       <w:pPr>
         <w:pStyle w:val="Heading2"/>
       </w:pPr>
-      <w:bookmarkStart w:id="37" w:name="_Toc107331253"/>
+      <w:bookmarkStart w:id="37" w:name="_Toc108011759"/>
       <w:r>
         <w:t>Example</w:t>
       </w:r>
@@ -15087,12 +15427,21 @@
         </w:rPr>
         <w:br/>
       </w:r>
-      <w:r>
-        <w:rPr>
-          <w:b/>
-          <w:bCs/>
-        </w:rPr>
-        <w:t xml:space="preserve">BabelfishCompass </w:t>
+      <w:proofErr w:type="spellStart"/>
+      <w:r>
+        <w:rPr>
+          <w:b/>
+          <w:bCs/>
+        </w:rPr>
+        <w:t>BabelfishCompass</w:t>
+      </w:r>
+      <w:proofErr w:type="spellEnd"/>
+      <w:r>
+        <w:rPr>
+          <w:b/>
+          <w:bCs/>
+        </w:rPr>
+        <w:t xml:space="preserve"> </w:t>
       </w:r>
       <w:proofErr w:type="spellStart"/>
       <w:r>
@@ -15194,7 +15543,7 @@
       <w:pPr>
         <w:pStyle w:val="Heading1"/>
       </w:pPr>
-      <w:bookmarkStart w:id="38" w:name="_Toc107331254"/>
+      <w:bookmarkStart w:id="38" w:name="_Toc108011760"/>
       <w:r>
         <w:lastRenderedPageBreak/>
         <w:t>Security</w:t>
@@ -15289,7 +15638,7 @@
       <w:pPr>
         <w:pStyle w:val="Heading2"/>
       </w:pPr>
-      <w:bookmarkStart w:id="39" w:name="_Toc107331255"/>
+      <w:bookmarkStart w:id="39" w:name="_Toc108011761"/>
       <w:r>
         <w:t>The</w:t>
       </w:r>
@@ -15614,7 +15963,7 @@
         <w:pStyle w:val="Heading2"/>
       </w:pPr>
       <w:bookmarkStart w:id="40" w:name="_Automatic_update_check"/>
-      <w:bookmarkStart w:id="41" w:name="_Toc107331256"/>
+      <w:bookmarkStart w:id="41" w:name="_Toc108011762"/>
       <w:bookmarkEnd w:id="40"/>
       <w:r>
         <w:t>Automatic update check</w:t>
@@ -15677,7 +16026,7 @@
       <w:pPr>
         <w:pStyle w:val="Heading1"/>
       </w:pPr>
-      <w:bookmarkStart w:id="42" w:name="_Toc107331257"/>
+      <w:bookmarkStart w:id="42" w:name="_Toc108011763"/>
       <w:r>
         <w:lastRenderedPageBreak/>
         <w:t xml:space="preserve">Using Babelfish Compass </w:t>
@@ -16327,7 +16676,7 @@
       <w:pPr>
         <w:pStyle w:val="Heading1"/>
       </w:pPr>
-      <w:bookmarkStart w:id="43" w:name="_Toc107331258"/>
+      <w:bookmarkStart w:id="43" w:name="_Toc108011764"/>
       <w:r>
         <w:lastRenderedPageBreak/>
         <w:t>Troubleshooting</w:t>
@@ -16557,7 +16906,7 @@
       <w:pPr>
         <w:pStyle w:val="Heading1"/>
       </w:pPr>
-      <w:bookmarkStart w:id="44" w:name="_Toc107331259"/>
+      <w:bookmarkStart w:id="44" w:name="_Toc108011765"/>
       <w:r>
         <w:t>Licensing</w:t>
       </w:r>
@@ -16651,6 +17000,7 @@
         </w:rPr>
         <w:t xml:space="preserve"> </w:t>
       </w:r>
+      <w:bookmarkEnd w:id="0"/>
     </w:p>
     <w:sectPr>
       <w:footerReference w:type="default" r:id="rId14"/>
@@ -21544,7 +21894,7 @@
 </file>
 
 <file path=customXml/itemProps1.xml><?xml version="1.0" encoding="utf-8"?>
-<ds:datastoreItem xmlns:ds="http://schemas.openxmlformats.org/officeDocument/2006/customXml" ds:itemID="{1883F4C7-4DDC-4661-90D8-241D2AC7D8CB}">
+<ds:datastoreItem xmlns:ds="http://schemas.openxmlformats.org/officeDocument/2006/customXml" ds:itemID="{8F6C941A-4F2C-4333-9567-D7AD0AE2C068}">
   <ds:schemaRefs>
     <ds:schemaRef ds:uri="http://schemas.openxmlformats.org/officeDocument/2006/bibliography"/>
   </ds:schemaRefs>

</xml_diff>

<commit_message>
support Babelfish 2.1.1. and 1.3.1 (#84)
Description
- Support for Babelfish 1.3.1 and 2.1.1; some enhancements.

Issues Resolved
- Support for Babelfish 1.3.1 and 2.1.1.
- Add -rewrite support for cases of DATE{PART|NAME|DIFF|ADD}() functions with an unsupported 'unit' argument.
- Add -rewrite support for DEFAULT parameter values in function/procedure calls.
- When generating reports from prior analysis, do not lose the 'rewrite' cases from the report.
</commit_message>
<xml_diff>
--- a/BabelfishCompass_UserGuide.docx
+++ b/BabelfishCompass_UserGuide.docx
@@ -10,6 +10,7 @@
           <w:szCs w:val="48"/>
         </w:rPr>
       </w:pPr>
+      <w:bookmarkStart w:id="0" w:name="_GoBack"/>
       <w:r>
         <w:rPr>
           <w:rFonts w:cstheme="minorHAnsi"/>
@@ -36,31 +37,22 @@
       <w:r>
         <w:t xml:space="preserve">: </w:t>
       </w:r>
-    </w:p>
-    <w:p>
-      <w:pPr>
-        <w:pStyle w:val="BodyText"/>
-      </w:pPr>
-      <w:r>
+      <w:r>
+        <w:br/>
+      </w:r>
+      <w:r>
+        <w:br/>
         <w:t>Ju</w:t>
       </w:r>
       <w:r>
-        <w:t>l</w:t>
+        <w:t>n</w:t>
       </w:r>
       <w:r>
         <w:t>-2022</w:t>
       </w:r>
       <w:r>
         <w:tab/>
-      </w:r>
-      <w:r>
-        <w:t>v.2022-0</w:t>
-      </w:r>
-      <w:r>
-        <w:t>6-a</w:t>
-      </w:r>
-      <w:r>
-        <w:t xml:space="preserve">: added </w:t>
+        <w:t xml:space="preserve">v.2022-06-a: added </w:t>
       </w:r>
       <w:r>
         <w:rPr>
@@ -86,19 +78,12 @@
         <w:t>option</w:t>
       </w:r>
       <w:r>
-        <w:t xml:space="preserve"> to process captured query files</w:t>
-      </w:r>
-      <w:r>
-        <w:t>; v</w:t>
-      </w:r>
-      <w:r>
-        <w:t>a</w:t>
-      </w:r>
-      <w:r>
-        <w:t xml:space="preserve">rious report </w:t>
+        <w:t xml:space="preserve"> to process captured query files; various report </w:t>
       </w:r>
       <w:r>
         <w:br/>
+      </w:r>
+      <w:r>
         <w:t xml:space="preserve">                          enhancements</w:t>
       </w:r>
       <w:r>
@@ -406,7 +391,7 @@
         </w:rPr>
         <w:fldChar w:fldCharType="separate"/>
       </w:r>
-      <w:hyperlink w:anchor="_Toc107331229" w:history="1">
+      <w:hyperlink w:anchor="_Toc108011735" w:history="1">
         <w:r>
           <w:rPr>
             <w:rStyle w:val="Hyperlink"/>
@@ -433,7 +418,7 @@
             <w:noProof/>
             <w:webHidden/>
           </w:rPr>
-          <w:instrText xml:space="preserve"> PAGEREF _Toc107331229 \h </w:instrText>
+          <w:instrText xml:space="preserve"> PAGEREF _Toc108011735 \h </w:instrText>
         </w:r>
         <w:r>
           <w:rPr>
@@ -477,7 +462,7 @@
           <w:lang w:eastAsia="en-US" w:bidi="ar-SA"/>
         </w:rPr>
       </w:pPr>
-      <w:hyperlink w:anchor="_Toc107331230" w:history="1">
+      <w:hyperlink w:anchor="_Toc108011736" w:history="1">
         <w:r>
           <w:rPr>
             <w:rStyle w:val="Hyperlink"/>
@@ -504,7 +489,7 @@
             <w:noProof/>
             <w:webHidden/>
           </w:rPr>
-          <w:instrText xml:space="preserve"> PAGEREF _Toc107331230 \h </w:instrText>
+          <w:instrText xml:space="preserve"> PAGEREF _Toc108011736 \h </w:instrText>
         </w:r>
         <w:r>
           <w:rPr>
@@ -524,7 +509,7 @@
             <w:noProof/>
             <w:webHidden/>
           </w:rPr>
-          <w:t>2</w:t>
+          <w:t>3</w:t>
         </w:r>
         <w:r>
           <w:rPr>
@@ -548,7 +533,7 @@
           <w:lang w:eastAsia="en-US" w:bidi="ar-SA"/>
         </w:rPr>
       </w:pPr>
-      <w:hyperlink w:anchor="_Toc107331231" w:history="1">
+      <w:hyperlink w:anchor="_Toc108011737" w:history="1">
         <w:r>
           <w:rPr>
             <w:rStyle w:val="Hyperlink"/>
@@ -575,7 +560,7 @@
             <w:noProof/>
             <w:webHidden/>
           </w:rPr>
-          <w:instrText xml:space="preserve"> PAGEREF _Toc107331231 \h </w:instrText>
+          <w:instrText xml:space="preserve"> PAGEREF _Toc108011737 \h </w:instrText>
         </w:r>
         <w:r>
           <w:rPr>
@@ -595,7 +580,7 @@
             <w:noProof/>
             <w:webHidden/>
           </w:rPr>
-          <w:t>3</w:t>
+          <w:t>4</w:t>
         </w:r>
         <w:r>
           <w:rPr>
@@ -620,7 +605,7 @@
           <w:lang w:eastAsia="en-US" w:bidi="ar-SA"/>
         </w:rPr>
       </w:pPr>
-      <w:hyperlink w:anchor="_Toc107331232" w:history="1">
+      <w:hyperlink w:anchor="_Toc108011738" w:history="1">
         <w:r>
           <w:rPr>
             <w:rStyle w:val="Hyperlink"/>
@@ -647,7 +632,7 @@
             <w:noProof/>
             <w:webHidden/>
           </w:rPr>
-          <w:instrText xml:space="preserve"> PAGEREF _Toc107331232 \h </w:instrText>
+          <w:instrText xml:space="preserve"> PAGEREF _Toc108011738 \h </w:instrText>
         </w:r>
         <w:r>
           <w:rPr>
@@ -667,7 +652,7 @@
             <w:noProof/>
             <w:webHidden/>
           </w:rPr>
-          <w:t>3</w:t>
+          <w:t>4</w:t>
         </w:r>
         <w:r>
           <w:rPr>
@@ -692,7 +677,7 @@
           <w:lang w:eastAsia="en-US" w:bidi="ar-SA"/>
         </w:rPr>
       </w:pPr>
-      <w:hyperlink w:anchor="_Toc107331233" w:history="1">
+      <w:hyperlink w:anchor="_Toc108011739" w:history="1">
         <w:r>
           <w:rPr>
             <w:rStyle w:val="Hyperlink"/>
@@ -719,7 +704,7 @@
             <w:noProof/>
             <w:webHidden/>
           </w:rPr>
-          <w:instrText xml:space="preserve"> PAGEREF _Toc107331233 \h </w:instrText>
+          <w:instrText xml:space="preserve"> PAGEREF _Toc108011739 \h </w:instrText>
         </w:r>
         <w:r>
           <w:rPr>
@@ -739,7 +724,7 @@
             <w:noProof/>
             <w:webHidden/>
           </w:rPr>
-          <w:t>3</w:t>
+          <w:t>4</w:t>
         </w:r>
         <w:r>
           <w:rPr>
@@ -764,7 +749,7 @@
           <w:lang w:eastAsia="en-US" w:bidi="ar-SA"/>
         </w:rPr>
       </w:pPr>
-      <w:hyperlink w:anchor="_Toc107331234" w:history="1">
+      <w:hyperlink w:anchor="_Toc108011740" w:history="1">
         <w:r>
           <w:rPr>
             <w:rStyle w:val="Hyperlink"/>
@@ -791,7 +776,7 @@
             <w:noProof/>
             <w:webHidden/>
           </w:rPr>
-          <w:instrText xml:space="preserve"> PAGEREF _Toc107331234 \h </w:instrText>
+          <w:instrText xml:space="preserve"> PAGEREF _Toc108011740 \h </w:instrText>
         </w:r>
         <w:r>
           <w:rPr>
@@ -811,7 +796,7 @@
             <w:noProof/>
             <w:webHidden/>
           </w:rPr>
-          <w:t>3</w:t>
+          <w:t>4</w:t>
         </w:r>
         <w:r>
           <w:rPr>
@@ -835,7 +820,7 @@
           <w:lang w:eastAsia="en-US" w:bidi="ar-SA"/>
         </w:rPr>
       </w:pPr>
-      <w:hyperlink w:anchor="_Toc107331235" w:history="1">
+      <w:hyperlink w:anchor="_Toc108011741" w:history="1">
         <w:r>
           <w:rPr>
             <w:rStyle w:val="Hyperlink"/>
@@ -862,7 +847,7 @@
             <w:noProof/>
             <w:webHidden/>
           </w:rPr>
-          <w:instrText xml:space="preserve"> PAGEREF _Toc107331235 \h </w:instrText>
+          <w:instrText xml:space="preserve"> PAGEREF _Toc108011741 \h </w:instrText>
         </w:r>
         <w:r>
           <w:rPr>
@@ -882,7 +867,7 @@
             <w:noProof/>
             <w:webHidden/>
           </w:rPr>
-          <w:t>4</w:t>
+          <w:t>5</w:t>
         </w:r>
         <w:r>
           <w:rPr>
@@ -906,7 +891,7 @@
           <w:lang w:eastAsia="en-US" w:bidi="ar-SA"/>
         </w:rPr>
       </w:pPr>
-      <w:hyperlink w:anchor="_Toc107331236" w:history="1">
+      <w:hyperlink w:anchor="_Toc108011742" w:history="1">
         <w:r>
           <w:rPr>
             <w:rStyle w:val="Hyperlink"/>
@@ -933,7 +918,7 @@
             <w:noProof/>
             <w:webHidden/>
           </w:rPr>
-          <w:instrText xml:space="preserve"> PAGEREF _Toc107331236 \h </w:instrText>
+          <w:instrText xml:space="preserve"> PAGEREF _Toc108011742 \h </w:instrText>
         </w:r>
         <w:r>
           <w:rPr>
@@ -953,7 +938,7 @@
             <w:noProof/>
             <w:webHidden/>
           </w:rPr>
-          <w:t>5</w:t>
+          <w:t>6</w:t>
         </w:r>
         <w:r>
           <w:rPr>
@@ -977,7 +962,7 @@
           <w:lang w:eastAsia="en-US" w:bidi="ar-SA"/>
         </w:rPr>
       </w:pPr>
-      <w:hyperlink w:anchor="_Toc107331237" w:history="1">
+      <w:hyperlink w:anchor="_Toc108011743" w:history="1">
         <w:r>
           <w:rPr>
             <w:rStyle w:val="Hyperlink"/>
@@ -1004,7 +989,7 @@
             <w:noProof/>
             <w:webHidden/>
           </w:rPr>
-          <w:instrText xml:space="preserve"> PAGEREF _Toc107331237 \h </w:instrText>
+          <w:instrText xml:space="preserve"> PAGEREF _Toc108011743 \h </w:instrText>
         </w:r>
         <w:r>
           <w:rPr>
@@ -1049,7 +1034,7 @@
           <w:lang w:eastAsia="en-US" w:bidi="ar-SA"/>
         </w:rPr>
       </w:pPr>
-      <w:hyperlink w:anchor="_Toc107331238" w:history="1">
+      <w:hyperlink w:anchor="_Toc108011744" w:history="1">
         <w:r>
           <w:rPr>
             <w:rStyle w:val="Hyperlink"/>
@@ -1076,7 +1061,7 @@
             <w:noProof/>
             <w:webHidden/>
           </w:rPr>
-          <w:instrText xml:space="preserve"> PAGEREF _Toc107331238 \h </w:instrText>
+          <w:instrText xml:space="preserve"> PAGEREF _Toc108011744 \h </w:instrText>
         </w:r>
         <w:r>
           <w:rPr>
@@ -1120,7 +1105,7 @@
           <w:lang w:eastAsia="en-US" w:bidi="ar-SA"/>
         </w:rPr>
       </w:pPr>
-      <w:hyperlink w:anchor="_Toc107331239" w:history="1">
+      <w:hyperlink w:anchor="_Toc108011745" w:history="1">
         <w:r>
           <w:rPr>
             <w:rStyle w:val="Hyperlink"/>
@@ -1147,7 +1132,7 @@
             <w:noProof/>
             <w:webHidden/>
           </w:rPr>
-          <w:instrText xml:space="preserve"> PAGEREF _Toc107331239 \h </w:instrText>
+          <w:instrText xml:space="preserve"> PAGEREF _Toc108011745 \h </w:instrText>
         </w:r>
         <w:r>
           <w:rPr>
@@ -1167,7 +1152,7 @@
             <w:noProof/>
             <w:webHidden/>
           </w:rPr>
-          <w:t>7</w:t>
+          <w:t>8</w:t>
         </w:r>
         <w:r>
           <w:rPr>
@@ -1191,7 +1176,7 @@
           <w:lang w:eastAsia="en-US" w:bidi="ar-SA"/>
         </w:rPr>
       </w:pPr>
-      <w:hyperlink w:anchor="_Toc107331240" w:history="1">
+      <w:hyperlink w:anchor="_Toc108011746" w:history="1">
         <w:r>
           <w:rPr>
             <w:rStyle w:val="Hyperlink"/>
@@ -1218,7 +1203,7 @@
             <w:noProof/>
             <w:webHidden/>
           </w:rPr>
-          <w:instrText xml:space="preserve"> PAGEREF _Toc107331240 \h </w:instrText>
+          <w:instrText xml:space="preserve"> PAGEREF _Toc108011746 \h </w:instrText>
         </w:r>
         <w:r>
           <w:rPr>
@@ -1238,7 +1223,7 @@
             <w:noProof/>
             <w:webHidden/>
           </w:rPr>
-          <w:t>7</w:t>
+          <w:t>8</w:t>
         </w:r>
         <w:r>
           <w:rPr>
@@ -1263,7 +1248,7 @@
           <w:lang w:eastAsia="en-US" w:bidi="ar-SA"/>
         </w:rPr>
       </w:pPr>
-      <w:hyperlink w:anchor="_Toc107331241" w:history="1">
+      <w:hyperlink w:anchor="_Toc108011747" w:history="1">
         <w:r>
           <w:rPr>
             <w:rStyle w:val="Hyperlink"/>
@@ -1290,7 +1275,7 @@
             <w:noProof/>
             <w:webHidden/>
           </w:rPr>
-          <w:instrText xml:space="preserve"> PAGEREF _Toc107331241 \h </w:instrText>
+          <w:instrText xml:space="preserve"> PAGEREF _Toc108011747 \h </w:instrText>
         </w:r>
         <w:r>
           <w:rPr>
@@ -1310,7 +1295,7 @@
             <w:noProof/>
             <w:webHidden/>
           </w:rPr>
-          <w:t>11</w:t>
+          <w:t>12</w:t>
         </w:r>
         <w:r>
           <w:rPr>
@@ -1334,7 +1319,7 @@
           <w:lang w:eastAsia="en-US" w:bidi="ar-SA"/>
         </w:rPr>
       </w:pPr>
-      <w:hyperlink w:anchor="_Toc107331242" w:history="1">
+      <w:hyperlink w:anchor="_Toc108011748" w:history="1">
         <w:r>
           <w:rPr>
             <w:rStyle w:val="Hyperlink"/>
@@ -1361,7 +1346,7 @@
             <w:noProof/>
             <w:webHidden/>
           </w:rPr>
-          <w:instrText xml:space="preserve"> PAGEREF _Toc107331242 \h </w:instrText>
+          <w:instrText xml:space="preserve"> PAGEREF _Toc108011748 \h </w:instrText>
         </w:r>
         <w:r>
           <w:rPr>
@@ -1405,7 +1390,7 @@
           <w:lang w:eastAsia="en-US" w:bidi="ar-SA"/>
         </w:rPr>
       </w:pPr>
-      <w:hyperlink w:anchor="_Toc107331243" w:history="1">
+      <w:hyperlink w:anchor="_Toc108011749" w:history="1">
         <w:r>
           <w:rPr>
             <w:rStyle w:val="Hyperlink"/>
@@ -1432,7 +1417,7 @@
             <w:noProof/>
             <w:webHidden/>
           </w:rPr>
-          <w:instrText xml:space="preserve"> PAGEREF _Toc107331243 \h </w:instrText>
+          <w:instrText xml:space="preserve"> PAGEREF _Toc108011749 \h </w:instrText>
         </w:r>
         <w:r>
           <w:rPr>
@@ -1452,7 +1437,7 @@
             <w:noProof/>
             <w:webHidden/>
           </w:rPr>
-          <w:t>14</w:t>
+          <w:t>15</w:t>
         </w:r>
         <w:r>
           <w:rPr>
@@ -1476,7 +1461,7 @@
           <w:lang w:eastAsia="en-US" w:bidi="ar-SA"/>
         </w:rPr>
       </w:pPr>
-      <w:hyperlink w:anchor="_Toc107331244" w:history="1">
+      <w:hyperlink w:anchor="_Toc108011750" w:history="1">
         <w:r>
           <w:rPr>
             <w:rStyle w:val="Hyperlink"/>
@@ -1503,7 +1488,7 @@
             <w:noProof/>
             <w:webHidden/>
           </w:rPr>
-          <w:instrText xml:space="preserve"> PAGEREF _Toc107331244 \h </w:instrText>
+          <w:instrText xml:space="preserve"> PAGEREF _Toc108011750 \h </w:instrText>
         </w:r>
         <w:r>
           <w:rPr>
@@ -1523,7 +1508,7 @@
             <w:noProof/>
             <w:webHidden/>
           </w:rPr>
-          <w:t>15</w:t>
+          <w:t>16</w:t>
         </w:r>
         <w:r>
           <w:rPr>
@@ -1548,7 +1533,7 @@
           <w:lang w:eastAsia="en-US" w:bidi="ar-SA"/>
         </w:rPr>
       </w:pPr>
-      <w:hyperlink w:anchor="_Toc107331245" w:history="1">
+      <w:hyperlink w:anchor="_Toc108011751" w:history="1">
         <w:r>
           <w:rPr>
             <w:rStyle w:val="Hyperlink"/>
@@ -1575,7 +1560,7 @@
             <w:noProof/>
             <w:webHidden/>
           </w:rPr>
-          <w:instrText xml:space="preserve"> PAGEREF _Toc107331245 \h </w:instrText>
+          <w:instrText xml:space="preserve"> PAGEREF _Toc108011751 \h </w:instrText>
         </w:r>
         <w:r>
           <w:rPr>
@@ -1595,7 +1580,7 @@
             <w:noProof/>
             <w:webHidden/>
           </w:rPr>
-          <w:t>15</w:t>
+          <w:t>16</w:t>
         </w:r>
         <w:r>
           <w:rPr>
@@ -1620,7 +1605,7 @@
           <w:lang w:eastAsia="en-US" w:bidi="ar-SA"/>
         </w:rPr>
       </w:pPr>
-      <w:hyperlink w:anchor="_Toc107331246" w:history="1">
+      <w:hyperlink w:anchor="_Toc108011752" w:history="1">
         <w:r>
           <w:rPr>
             <w:rStyle w:val="Hyperlink"/>
@@ -1647,7 +1632,7 @@
             <w:noProof/>
             <w:webHidden/>
           </w:rPr>
-          <w:instrText xml:space="preserve"> PAGEREF _Toc107331246 \h </w:instrText>
+          <w:instrText xml:space="preserve"> PAGEREF _Toc108011752 \h </w:instrText>
         </w:r>
         <w:r>
           <w:rPr>
@@ -1667,7 +1652,7 @@
             <w:noProof/>
             <w:webHidden/>
           </w:rPr>
-          <w:t>15</w:t>
+          <w:t>16</w:t>
         </w:r>
         <w:r>
           <w:rPr>
@@ -1691,7 +1676,7 @@
           <w:lang w:eastAsia="en-US" w:bidi="ar-SA"/>
         </w:rPr>
       </w:pPr>
-      <w:hyperlink w:anchor="_Toc107331247" w:history="1">
+      <w:hyperlink w:anchor="_Toc108011753" w:history="1">
         <w:r>
           <w:rPr>
             <w:rStyle w:val="Hyperlink"/>
@@ -1718,7 +1703,7 @@
             <w:noProof/>
             <w:webHidden/>
           </w:rPr>
-          <w:instrText xml:space="preserve"> PAGEREF _Toc107331247 \h </w:instrText>
+          <w:instrText xml:space="preserve"> PAGEREF _Toc108011753 \h </w:instrText>
         </w:r>
         <w:r>
           <w:rPr>
@@ -1738,7 +1723,7 @@
             <w:noProof/>
             <w:webHidden/>
           </w:rPr>
-          <w:t>16</w:t>
+          <w:t>17</w:t>
         </w:r>
         <w:r>
           <w:rPr>
@@ -1763,7 +1748,7 @@
           <w:lang w:eastAsia="en-US" w:bidi="ar-SA"/>
         </w:rPr>
       </w:pPr>
-      <w:hyperlink w:anchor="_Toc107331248" w:history="1">
+      <w:hyperlink w:anchor="_Toc108011754" w:history="1">
         <w:r>
           <w:rPr>
             <w:rStyle w:val="Hyperlink"/>
@@ -1790,7 +1775,7 @@
             <w:noProof/>
             <w:webHidden/>
           </w:rPr>
-          <w:instrText xml:space="preserve"> PAGEREF _Toc107331248 \h </w:instrText>
+          <w:instrText xml:space="preserve"> PAGEREF _Toc108011754 \h </w:instrText>
         </w:r>
         <w:r>
           <w:rPr>
@@ -1810,7 +1795,7 @@
             <w:noProof/>
             <w:webHidden/>
           </w:rPr>
-          <w:t>17</w:t>
+          <w:t>18</w:t>
         </w:r>
         <w:r>
           <w:rPr>
@@ -1834,7 +1819,7 @@
           <w:lang w:eastAsia="en-US" w:bidi="ar-SA"/>
         </w:rPr>
       </w:pPr>
-      <w:hyperlink w:anchor="_Toc107331249" w:history="1">
+      <w:hyperlink w:anchor="_Toc108011755" w:history="1">
         <w:r>
           <w:rPr>
             <w:rStyle w:val="Hyperlink"/>
@@ -1861,7 +1846,7 @@
             <w:noProof/>
             <w:webHidden/>
           </w:rPr>
-          <w:instrText xml:space="preserve"> PAGEREF _Toc107331249 \h </w:instrText>
+          <w:instrText xml:space="preserve"> PAGEREF _Toc108011755 \h </w:instrText>
         </w:r>
         <w:r>
           <w:rPr>
@@ -1881,7 +1866,7 @@
             <w:noProof/>
             <w:webHidden/>
           </w:rPr>
-          <w:t>18</w:t>
+          <w:t>19</w:t>
         </w:r>
         <w:r>
           <w:rPr>
@@ -1906,7 +1891,7 @@
           <w:lang w:eastAsia="en-US" w:bidi="ar-SA"/>
         </w:rPr>
       </w:pPr>
-      <w:hyperlink w:anchor="_Toc107331250" w:history="1">
+      <w:hyperlink w:anchor="_Toc108011756" w:history="1">
         <w:r>
           <w:rPr>
             <w:rStyle w:val="Hyperlink"/>
@@ -1933,7 +1918,7 @@
             <w:noProof/>
             <w:webHidden/>
           </w:rPr>
-          <w:instrText xml:space="preserve"> PAGEREF _Toc107331250 \h </w:instrText>
+          <w:instrText xml:space="preserve"> PAGEREF _Toc108011756 \h </w:instrText>
         </w:r>
         <w:r>
           <w:rPr>
@@ -1953,7 +1938,7 @@
             <w:noProof/>
             <w:webHidden/>
           </w:rPr>
-          <w:t>19</w:t>
+          <w:t>20</w:t>
         </w:r>
         <w:r>
           <w:rPr>
@@ -1978,7 +1963,7 @@
           <w:lang w:eastAsia="en-US" w:bidi="ar-SA"/>
         </w:rPr>
       </w:pPr>
-      <w:hyperlink w:anchor="_Toc107331251" w:history="1">
+      <w:hyperlink w:anchor="_Toc108011757" w:history="1">
         <w:r>
           <w:rPr>
             <w:rStyle w:val="Hyperlink"/>
@@ -2005,7 +1990,7 @@
             <w:noProof/>
             <w:webHidden/>
           </w:rPr>
-          <w:instrText xml:space="preserve"> PAGEREF _Toc107331251 \h </w:instrText>
+          <w:instrText xml:space="preserve"> PAGEREF _Toc108011757 \h </w:instrText>
         </w:r>
         <w:r>
           <w:rPr>
@@ -2025,7 +2010,7 @@
             <w:noProof/>
             <w:webHidden/>
           </w:rPr>
-          <w:t>20</w:t>
+          <w:t>21</w:t>
         </w:r>
         <w:r>
           <w:rPr>
@@ -2049,7 +2034,7 @@
           <w:lang w:eastAsia="en-US" w:bidi="ar-SA"/>
         </w:rPr>
       </w:pPr>
-      <w:hyperlink w:anchor="_Toc107331252" w:history="1">
+      <w:hyperlink w:anchor="_Toc108011758" w:history="1">
         <w:r>
           <w:rPr>
             <w:rStyle w:val="Hyperlink"/>
@@ -2076,7 +2061,7 @@
             <w:noProof/>
             <w:webHidden/>
           </w:rPr>
-          <w:instrText xml:space="preserve"> PAGEREF _Toc107331252 \h </w:instrText>
+          <w:instrText xml:space="preserve"> PAGEREF _Toc108011758 \h </w:instrText>
         </w:r>
         <w:r>
           <w:rPr>
@@ -2121,7 +2106,7 @@
           <w:lang w:eastAsia="en-US" w:bidi="ar-SA"/>
         </w:rPr>
       </w:pPr>
-      <w:hyperlink w:anchor="_Toc107331253" w:history="1">
+      <w:hyperlink w:anchor="_Toc108011759" w:history="1">
         <w:r>
           <w:rPr>
             <w:rStyle w:val="Hyperlink"/>
@@ -2148,7 +2133,7 @@
             <w:noProof/>
             <w:webHidden/>
           </w:rPr>
-          <w:instrText xml:space="preserve"> PAGEREF _Toc107331253 \h </w:instrText>
+          <w:instrText xml:space="preserve"> PAGEREF _Toc108011759 \h </w:instrText>
         </w:r>
         <w:r>
           <w:rPr>
@@ -2168,7 +2153,7 @@
             <w:noProof/>
             <w:webHidden/>
           </w:rPr>
-          <w:t>21</w:t>
+          <w:t>22</w:t>
         </w:r>
         <w:r>
           <w:rPr>
@@ -2192,7 +2177,7 @@
           <w:lang w:eastAsia="en-US" w:bidi="ar-SA"/>
         </w:rPr>
       </w:pPr>
-      <w:hyperlink w:anchor="_Toc107331254" w:history="1">
+      <w:hyperlink w:anchor="_Toc108011760" w:history="1">
         <w:r>
           <w:rPr>
             <w:rStyle w:val="Hyperlink"/>
@@ -2219,7 +2204,7 @@
             <w:noProof/>
             <w:webHidden/>
           </w:rPr>
-          <w:instrText xml:space="preserve"> PAGEREF _Toc107331254 \h </w:instrText>
+          <w:instrText xml:space="preserve"> PAGEREF _Toc108011760 \h </w:instrText>
         </w:r>
         <w:r>
           <w:rPr>
@@ -2239,7 +2224,7 @@
             <w:noProof/>
             <w:webHidden/>
           </w:rPr>
-          <w:t>22</w:t>
+          <w:t>23</w:t>
         </w:r>
         <w:r>
           <w:rPr>
@@ -2264,7 +2249,7 @@
           <w:lang w:eastAsia="en-US" w:bidi="ar-SA"/>
         </w:rPr>
       </w:pPr>
-      <w:hyperlink w:anchor="_Toc107331255" w:history="1">
+      <w:hyperlink w:anchor="_Toc108011761" w:history="1">
         <w:r>
           <w:rPr>
             <w:rStyle w:val="Hyperlink"/>
@@ -2291,7 +2276,7 @@
             <w:noProof/>
             <w:webHidden/>
           </w:rPr>
-          <w:instrText xml:space="preserve"> PAGEREF _Toc107331255 \h </w:instrText>
+          <w:instrText xml:space="preserve"> PAGEREF _Toc108011761 \h </w:instrText>
         </w:r>
         <w:r>
           <w:rPr>
@@ -2311,7 +2296,7 @@
             <w:noProof/>
             <w:webHidden/>
           </w:rPr>
-          <w:t>22</w:t>
+          <w:t>23</w:t>
         </w:r>
         <w:r>
           <w:rPr>
@@ -2336,7 +2321,7 @@
           <w:lang w:eastAsia="en-US" w:bidi="ar-SA"/>
         </w:rPr>
       </w:pPr>
-      <w:hyperlink w:anchor="_Toc107331256" w:history="1">
+      <w:hyperlink w:anchor="_Toc108011762" w:history="1">
         <w:r>
           <w:rPr>
             <w:rStyle w:val="Hyperlink"/>
@@ -2363,7 +2348,7 @@
             <w:noProof/>
             <w:webHidden/>
           </w:rPr>
-          <w:instrText xml:space="preserve"> PAGEREF _Toc107331256 \h </w:instrText>
+          <w:instrText xml:space="preserve"> PAGEREF _Toc108011762 \h </w:instrText>
         </w:r>
         <w:r>
           <w:rPr>
@@ -2383,7 +2368,7 @@
             <w:noProof/>
             <w:webHidden/>
           </w:rPr>
-          <w:t>22</w:t>
+          <w:t>23</w:t>
         </w:r>
         <w:r>
           <w:rPr>
@@ -2407,7 +2392,7 @@
           <w:lang w:eastAsia="en-US" w:bidi="ar-SA"/>
         </w:rPr>
       </w:pPr>
-      <w:hyperlink w:anchor="_Toc107331257" w:history="1">
+      <w:hyperlink w:anchor="_Toc108011763" w:history="1">
         <w:r>
           <w:rPr>
             <w:rStyle w:val="Hyperlink"/>
@@ -2434,7 +2419,7 @@
             <w:noProof/>
             <w:webHidden/>
           </w:rPr>
-          <w:instrText xml:space="preserve"> PAGEREF _Toc107331257 \h </w:instrText>
+          <w:instrText xml:space="preserve"> PAGEREF _Toc108011763 \h </w:instrText>
         </w:r>
         <w:r>
           <w:rPr>
@@ -2454,7 +2439,7 @@
             <w:noProof/>
             <w:webHidden/>
           </w:rPr>
-          <w:t>23</w:t>
+          <w:t>24</w:t>
         </w:r>
         <w:r>
           <w:rPr>
@@ -2478,7 +2463,7 @@
           <w:lang w:eastAsia="en-US" w:bidi="ar-SA"/>
         </w:rPr>
       </w:pPr>
-      <w:hyperlink w:anchor="_Toc107331258" w:history="1">
+      <w:hyperlink w:anchor="_Toc108011764" w:history="1">
         <w:r>
           <w:rPr>
             <w:rStyle w:val="Hyperlink"/>
@@ -2505,7 +2490,7 @@
             <w:noProof/>
             <w:webHidden/>
           </w:rPr>
-          <w:instrText xml:space="preserve"> PAGEREF _Toc107331258 \h </w:instrText>
+          <w:instrText xml:space="preserve"> PAGEREF _Toc108011764 \h </w:instrText>
         </w:r>
         <w:r>
           <w:rPr>
@@ -2525,7 +2510,7 @@
             <w:noProof/>
             <w:webHidden/>
           </w:rPr>
-          <w:t>25</w:t>
+          <w:t>26</w:t>
         </w:r>
         <w:r>
           <w:rPr>
@@ -2549,7 +2534,7 @@
           <w:lang w:eastAsia="en-US" w:bidi="ar-SA"/>
         </w:rPr>
       </w:pPr>
-      <w:hyperlink w:anchor="_Toc107331259" w:history="1">
+      <w:hyperlink w:anchor="_Toc108011765" w:history="1">
         <w:r>
           <w:rPr>
             <w:rStyle w:val="Hyperlink"/>
@@ -2576,7 +2561,7 @@
             <w:noProof/>
             <w:webHidden/>
           </w:rPr>
-          <w:instrText xml:space="preserve"> PAGEREF _Toc107331259 \h </w:instrText>
+          <w:instrText xml:space="preserve"> PAGEREF _Toc108011765 \h </w:instrText>
         </w:r>
         <w:r>
           <w:rPr>
@@ -2596,7 +2581,7 @@
             <w:noProof/>
             <w:webHidden/>
           </w:rPr>
-          <w:t>25</w:t>
+          <w:t>26</w:t>
         </w:r>
         <w:r>
           <w:rPr>
@@ -2614,14 +2599,14 @@
       <w:r>
         <w:fldChar w:fldCharType="end"/>
       </w:r>
-      <w:bookmarkStart w:id="0" w:name="_Toc107331229"/>
+      <w:bookmarkStart w:id="1" w:name="_Toc108011735"/>
       <w:r>
         <w:t>What</w:t>
       </w:r>
       <w:r>
         <w:t xml:space="preserve"> Is Babelfish Compass?</w:t>
       </w:r>
-      <w:bookmarkEnd w:id="0"/>
+      <w:bookmarkEnd w:id="1"/>
     </w:p>
     <w:p>
       <w:pPr>
@@ -2821,13 +2806,37 @@
     </w:p>
     <w:p>
       <w:pPr>
+        <w:suppressAutoHyphens w:val="0"/>
+        <w:rPr>
+          <w:rFonts w:asciiTheme="minorHAnsi" w:hAnsiTheme="minorHAnsi"/>
+          <w:b/>
+          <w:bCs/>
+          <w:sz w:val="48"/>
+          <w:szCs w:val="48"/>
+        </w:rPr>
+      </w:pPr>
+      <w:r>
+        <w:br w:type="page"/>
+      </w:r>
+    </w:p>
+    <w:p>
+      <w:pPr>
         <w:pStyle w:val="Heading1"/>
       </w:pPr>
-      <w:bookmarkStart w:id="1" w:name="_Toc107331230"/>
-      <w:r>
-        <w:t>Compatibility with Babelfish for PostgreSQL</w:t>
-      </w:r>
-      <w:bookmarkEnd w:id="1"/>
+      <w:bookmarkStart w:id="2" w:name="_Toc108011736"/>
+      <w:r>
+        <w:lastRenderedPageBreak/>
+        <w:t xml:space="preserve">Compatibility with </w:t>
+      </w:r>
+      <w:proofErr w:type="spellStart"/>
+      <w:r>
+        <w:t>Babelfish</w:t>
+      </w:r>
+      <w:proofErr w:type="spellEnd"/>
+      <w:r>
+        <w:t xml:space="preserve"> for PostgreSQL</w:t>
+      </w:r>
+      <w:bookmarkEnd w:id="2"/>
     </w:p>
     <w:p>
       <w:pPr>
@@ -2878,13 +2887,13 @@
         <w:tblLook w:val="04A0" w:firstRow="1" w:lastRow="0" w:firstColumn="1" w:lastColumn="0" w:noHBand="0" w:noVBand="1"/>
       </w:tblPr>
       <w:tblGrid>
-        <w:gridCol w:w="2972"/>
-        <w:gridCol w:w="4253"/>
+        <w:gridCol w:w="3397"/>
+        <w:gridCol w:w="3828"/>
       </w:tblGrid>
       <w:tr>
         <w:tc>
           <w:tcPr>
-            <w:tcW w:w="2972" w:type="dxa"/>
+            <w:tcW w:w="3397" w:type="dxa"/>
           </w:tcPr>
           <w:p>
             <w:pPr>
@@ -2893,17 +2902,25 @@
                 <w:b/>
               </w:rPr>
             </w:pPr>
+            <w:proofErr w:type="spellStart"/>
             <w:r>
               <w:rPr>
                 <w:b/>
               </w:rPr>
-              <w:t>Babelfish Compass version</w:t>
+              <w:t>Babelfish</w:t>
+            </w:r>
+            <w:proofErr w:type="spellEnd"/>
+            <w:r>
+              <w:rPr>
+                <w:b/>
+              </w:rPr>
+              <w:t xml:space="preserve"> Compass version</w:t>
             </w:r>
           </w:p>
         </w:tc>
         <w:tc>
           <w:tcPr>
-            <w:tcW w:w="4253" w:type="dxa"/>
+            <w:tcW w:w="3828" w:type="dxa"/>
           </w:tcPr>
           <w:p>
             <w:pPr>
@@ -2930,7 +2947,39 @@
       <w:tr>
         <w:tc>
           <w:tcPr>
-            <w:tcW w:w="2972" w:type="dxa"/>
+            <w:tcW w:w="3397" w:type="dxa"/>
+          </w:tcPr>
+          <w:p>
+            <w:pPr>
+              <w:pStyle w:val="BodyText"/>
+            </w:pPr>
+            <w:r>
+              <w:t>2022-07</w:t>
+            </w:r>
+          </w:p>
+        </w:tc>
+        <w:tc>
+          <w:tcPr>
+            <w:tcW w:w="3828" w:type="dxa"/>
+          </w:tcPr>
+          <w:p>
+            <w:pPr>
+              <w:pStyle w:val="BodyText"/>
+            </w:pPr>
+            <w:r>
+              <w:t>2.1.1, 2.1.0</w:t>
+            </w:r>
+            <w:r>
+              <w:br/>
+              <w:t>1.3.1, 1.3.0, 1.2.1, 1.2.0, 1.1.0, 1.0.0</w:t>
+            </w:r>
+          </w:p>
+        </w:tc>
+      </w:tr>
+      <w:tr>
+        <w:tc>
+          <w:tcPr>
+            <w:tcW w:w="3397" w:type="dxa"/>
           </w:tcPr>
           <w:p>
             <w:pPr>
@@ -2942,20 +2991,24 @@
             <w:r>
               <w:t>/2022-06-a</w:t>
             </w:r>
-            <w:bookmarkStart w:id="2" w:name="_GoBack"/>
-            <w:bookmarkEnd w:id="2"/>
           </w:p>
         </w:tc>
         <w:tc>
           <w:tcPr>
-            <w:tcW w:w="4253" w:type="dxa"/>
+            <w:tcW w:w="3828" w:type="dxa"/>
           </w:tcPr>
           <w:p>
             <w:pPr>
               <w:pStyle w:val="BodyText"/>
             </w:pPr>
             <w:r>
-              <w:t>2.1.0, 1.3.0, 1.2.1, 1.2.0, 1.1.0, 1.0.0</w:t>
+              <w:t>2.1.0</w:t>
+            </w:r>
+            <w:r>
+              <w:t xml:space="preserve">, </w:t>
+            </w:r>
+            <w:r>
+              <w:t>1.3.0, 1.2.1, 1.2.0, 1.1.0, 1.0.0</w:t>
             </w:r>
           </w:p>
         </w:tc>
@@ -2963,7 +3016,7 @@
       <w:tr>
         <w:tc>
           <w:tcPr>
-            <w:tcW w:w="2972" w:type="dxa"/>
+            <w:tcW w:w="3397" w:type="dxa"/>
           </w:tcPr>
           <w:p>
             <w:pPr>
@@ -2976,7 +3029,7 @@
         </w:tc>
         <w:tc>
           <w:tcPr>
-            <w:tcW w:w="4253" w:type="dxa"/>
+            <w:tcW w:w="3828" w:type="dxa"/>
           </w:tcPr>
           <w:p>
             <w:pPr>
@@ -2991,7 +3044,7 @@
       <w:tr>
         <w:tc>
           <w:tcPr>
-            <w:tcW w:w="2972" w:type="dxa"/>
+            <w:tcW w:w="3397" w:type="dxa"/>
           </w:tcPr>
           <w:p>
             <w:pPr>
@@ -3004,7 +3057,7 @@
         </w:tc>
         <w:tc>
           <w:tcPr>
-            <w:tcW w:w="4253" w:type="dxa"/>
+            <w:tcW w:w="3828" w:type="dxa"/>
           </w:tcPr>
           <w:p>
             <w:pPr>
@@ -3019,21 +3072,20 @@
       <w:tr>
         <w:tc>
           <w:tcPr>
-            <w:tcW w:w="2972" w:type="dxa"/>
+            <w:tcW w:w="3397" w:type="dxa"/>
           </w:tcPr>
           <w:p>
             <w:pPr>
               <w:pStyle w:val="BodyText"/>
             </w:pPr>
             <w:r>
-              <w:lastRenderedPageBreak/>
               <w:t>2022-02</w:t>
             </w:r>
           </w:p>
         </w:tc>
         <w:tc>
           <w:tcPr>
-            <w:tcW w:w="4253" w:type="dxa"/>
+            <w:tcW w:w="3828" w:type="dxa"/>
           </w:tcPr>
           <w:p>
             <w:pPr>
@@ -3048,7 +3100,7 @@
       <w:tr>
         <w:tc>
           <w:tcPr>
-            <w:tcW w:w="2972" w:type="dxa"/>
+            <w:tcW w:w="3397" w:type="dxa"/>
           </w:tcPr>
           <w:p>
             <w:pPr>
@@ -3061,7 +3113,7 @@
         </w:tc>
         <w:tc>
           <w:tcPr>
-            <w:tcW w:w="4253" w:type="dxa"/>
+            <w:tcW w:w="3828" w:type="dxa"/>
           </w:tcPr>
           <w:p>
             <w:pPr>
@@ -3076,7 +3128,7 @@
       <w:tr>
         <w:tc>
           <w:tcPr>
-            <w:tcW w:w="2972" w:type="dxa"/>
+            <w:tcW w:w="3397" w:type="dxa"/>
           </w:tcPr>
           <w:p>
             <w:pPr>
@@ -3089,7 +3141,7 @@
         </w:tc>
         <w:tc>
           <w:tcPr>
-            <w:tcW w:w="4253" w:type="dxa"/>
+            <w:tcW w:w="3828" w:type="dxa"/>
           </w:tcPr>
           <w:p>
             <w:pPr>
@@ -3124,18 +3176,51 @@
         <w:rPr>
           <w:rFonts w:asciiTheme="minorHAnsi" w:hAnsiTheme="minorHAnsi" w:cstheme="minorHAnsi"/>
         </w:rPr>
-        <w:t xml:space="preserve"> (YYYY-MM) to avoid confusion with Babelfish version numbers. Compass version 1.2 was followed by version 2022-02.</w:t>
+        <w:t xml:space="preserve"> (YYYY-MM) to avoid confusion with Babelfish version numbers. </w:t>
+      </w:r>
+      <w:r>
+        <w:rPr>
+          <w:rFonts w:asciiTheme="minorHAnsi" w:hAnsiTheme="minorHAnsi" w:cstheme="minorHAnsi"/>
+        </w:rPr>
+        <w:br/>
+      </w:r>
+      <w:r>
+        <w:rPr>
+          <w:rFonts w:asciiTheme="minorHAnsi" w:hAnsiTheme="minorHAnsi" w:cstheme="minorHAnsi"/>
+        </w:rPr>
+        <w:t>Compass version 1.2 was followed by version 2022-02.</w:t>
       </w:r>
     </w:p>
     <w:p/>
     <w:p>
       <w:pPr>
+        <w:suppressAutoHyphens w:val="0"/>
+        <w:rPr>
+          <w:rFonts w:asciiTheme="minorHAnsi" w:hAnsiTheme="minorHAnsi"/>
+          <w:b/>
+          <w:bCs/>
+          <w:sz w:val="48"/>
+          <w:szCs w:val="48"/>
+        </w:rPr>
+      </w:pPr>
+      <w:r>
+        <w:br w:type="page"/>
+      </w:r>
+    </w:p>
+    <w:p>
+      <w:pPr>
         <w:pStyle w:val="Heading1"/>
       </w:pPr>
-      <w:bookmarkStart w:id="3" w:name="_Toc107331231"/>
-      <w:r>
-        <w:t>Installing Babelfish</w:t>
-      </w:r>
+      <w:bookmarkStart w:id="3" w:name="_Toc108011737"/>
+      <w:r>
+        <w:lastRenderedPageBreak/>
+        <w:t xml:space="preserve">Installing </w:t>
+      </w:r>
+      <w:proofErr w:type="spellStart"/>
+      <w:r>
+        <w:t>Babelfish</w:t>
+      </w:r>
+      <w:proofErr w:type="spellEnd"/>
       <w:r>
         <w:t xml:space="preserve"> </w:t>
       </w:r>
@@ -3151,7 +3236,7 @@
       <w:pPr>
         <w:pStyle w:val="Heading2"/>
       </w:pPr>
-      <w:bookmarkStart w:id="4" w:name="_Toc107331232"/>
+      <w:bookmarkStart w:id="4" w:name="_Toc108011738"/>
       <w:r>
         <w:t>Prerequisites</w:t>
       </w:r>
@@ -3273,7 +3358,7 @@
       <w:pPr>
         <w:pStyle w:val="Heading2"/>
       </w:pPr>
-      <w:bookmarkStart w:id="5" w:name="_Toc107331233"/>
+      <w:bookmarkStart w:id="5" w:name="_Toc108011739"/>
       <w:r>
         <w:t>Downloading Babelfish Compass</w:t>
       </w:r>
@@ -3417,7 +3502,7 @@
       <w:pPr>
         <w:pStyle w:val="Heading2"/>
       </w:pPr>
-      <w:bookmarkStart w:id="6" w:name="_Toc107331234"/>
+      <w:bookmarkStart w:id="6" w:name="_Toc108011740"/>
       <w:r>
         <w:t>Install</w:t>
       </w:r>
@@ -3591,7 +3676,6 @@
         </w:numPr>
       </w:pPr>
       <w:r>
-        <w:lastRenderedPageBreak/>
         <w:t xml:space="preserve">Installation is complete. </w:t>
       </w:r>
     </w:p>
@@ -3701,10 +3785,16 @@
         </w:numPr>
       </w:pPr>
       <w:r>
+        <w:lastRenderedPageBreak/>
         <w:t xml:space="preserve">Do not install </w:t>
       </w:r>
-      <w:r>
-        <w:t xml:space="preserve">Babelfish Compass </w:t>
+      <w:proofErr w:type="spellStart"/>
+      <w:r>
+        <w:t>Babelfish</w:t>
+      </w:r>
+      <w:proofErr w:type="spellEnd"/>
+      <w:r>
+        <w:t xml:space="preserve"> Compass </w:t>
       </w:r>
       <w:r>
         <w:t>into</w:t>
@@ -3925,7 +4015,7 @@
       <w:pPr>
         <w:pStyle w:val="Heading1"/>
       </w:pPr>
-      <w:bookmarkStart w:id="8" w:name="_Toc107331235"/>
+      <w:bookmarkStart w:id="8" w:name="_Toc108011741"/>
       <w:r>
         <w:t>Running Babelfish Compass</w:t>
       </w:r>
@@ -4221,8 +4311,17 @@
           <w:b/>
           <w:bCs/>
         </w:rPr>
-        <w:t>C:\BabelfishCompass&gt;  BabelfishCompass</w:t>
-      </w:r>
+        <w:t xml:space="preserve">C:\BabelfishCompass&gt;  </w:t>
+      </w:r>
+      <w:proofErr w:type="spellStart"/>
+      <w:r>
+        <w:rPr>
+          <w:b/>
+          <w:bCs/>
+        </w:rPr>
+        <w:t>BabelfishCompass</w:t>
+      </w:r>
+      <w:proofErr w:type="spellEnd"/>
       <w:r>
         <w:t>[</w:t>
       </w:r>
@@ -4278,7 +4377,6 @@
         <w:pStyle w:val="BodyText"/>
       </w:pPr>
       <w:r>
-        <w:lastRenderedPageBreak/>
         <w:t>This</w:t>
       </w:r>
       <w:r>
@@ -4410,6 +4508,7 @@
         </w:rPr>
       </w:pPr>
       <w:r>
+        <w:lastRenderedPageBreak/>
         <w:t>There are m</w:t>
       </w:r>
       <w:r>
@@ -4493,7 +4592,7 @@
       <w:pPr>
         <w:pStyle w:val="Heading1"/>
       </w:pPr>
-      <w:bookmarkStart w:id="9" w:name="_Toc107331236"/>
+      <w:bookmarkStart w:id="9" w:name="_Toc108011742"/>
       <w:r>
         <w:t>Running Babelfish Compass</w:t>
       </w:r>
@@ -4958,7 +5057,6 @@
         </w:rPr>
       </w:pPr>
       <w:r>
-        <w:lastRenderedPageBreak/>
         <w:t>There are m</w:t>
       </w:r>
       <w:r>
@@ -5033,7 +5131,7 @@
       <w:pPr>
         <w:pStyle w:val="Heading1"/>
       </w:pPr>
-      <w:bookmarkStart w:id="10" w:name="_Toc107331237"/>
+      <w:bookmarkStart w:id="10" w:name="_Toc108011743"/>
       <w:r>
         <w:t>Reports, applications</w:t>
       </w:r>
@@ -5068,7 +5166,11 @@
         <w:t>The</w:t>
       </w:r>
       <w:r>
-        <w:t xml:space="preserve"> report is the result of analyzing one or more SQL/DDL scripts. In the simplest case, a single SQL/DDL script is analyzed. </w:t>
+        <w:t xml:space="preserve"> report is the result of analyzing one or more SQL/DDL scripts. In the simplest case, a single SQL/DDL script is </w:t>
+      </w:r>
+      <w:r>
+        <w:lastRenderedPageBreak/>
+        <w:t xml:space="preserve">analyzed. </w:t>
       </w:r>
       <w:r>
         <w:t>Babelfish Compass also supports c</w:t>
@@ -5249,19 +5351,28 @@
         <w:ind w:left="709"/>
         <w:jc w:val="both"/>
       </w:pPr>
-      <w:r>
-        <w:rPr>
-          <w:b/>
-          <w:bCs/>
-        </w:rPr>
-        <w:t xml:space="preserve">BabelfishCompass  </w:t>
-      </w:r>
       <w:proofErr w:type="spellStart"/>
       <w:r>
         <w:rPr>
           <w:b/>
           <w:bCs/>
         </w:rPr>
+        <w:t>BabelfishCompass</w:t>
+      </w:r>
+      <w:proofErr w:type="spellEnd"/>
+      <w:r>
+        <w:rPr>
+          <w:b/>
+          <w:bCs/>
+        </w:rPr>
+        <w:t xml:space="preserve">  </w:t>
+      </w:r>
+      <w:proofErr w:type="spellStart"/>
+      <w:r>
+        <w:rPr>
+          <w:b/>
+          <w:bCs/>
+        </w:rPr>
         <w:t>MyReport</w:t>
       </w:r>
       <w:proofErr w:type="spellEnd"/>
@@ -5341,19 +5452,28 @@
           <w:bCs/>
         </w:rPr>
       </w:pPr>
-      <w:r>
-        <w:rPr>
-          <w:b/>
-          <w:bCs/>
-        </w:rPr>
-        <w:t xml:space="preserve">BabelfishCompass  </w:t>
-      </w:r>
       <w:proofErr w:type="spellStart"/>
       <w:r>
         <w:rPr>
           <w:b/>
           <w:bCs/>
         </w:rPr>
+        <w:t>BabelfishCompass</w:t>
+      </w:r>
+      <w:proofErr w:type="spellEnd"/>
+      <w:r>
+        <w:rPr>
+          <w:b/>
+          <w:bCs/>
+        </w:rPr>
+        <w:t xml:space="preserve">  </w:t>
+      </w:r>
+      <w:proofErr w:type="spellStart"/>
+      <w:r>
+        <w:rPr>
+          <w:b/>
+          <w:bCs/>
+        </w:rPr>
         <w:t>MyReport</w:t>
       </w:r>
       <w:proofErr w:type="spellEnd"/>
@@ -5443,19 +5563,28 @@
           <w:bCs/>
         </w:rPr>
       </w:pPr>
-      <w:r>
-        <w:rPr>
-          <w:b/>
-          <w:bCs/>
-        </w:rPr>
-        <w:t xml:space="preserve">BabelfishCompass  </w:t>
-      </w:r>
       <w:proofErr w:type="spellStart"/>
       <w:r>
         <w:rPr>
           <w:b/>
           <w:bCs/>
         </w:rPr>
+        <w:t>BabelfishCompass</w:t>
+      </w:r>
+      <w:proofErr w:type="spellEnd"/>
+      <w:r>
+        <w:rPr>
+          <w:b/>
+          <w:bCs/>
+        </w:rPr>
+        <w:t xml:space="preserve">  </w:t>
+      </w:r>
+      <w:proofErr w:type="spellStart"/>
+      <w:r>
+        <w:rPr>
+          <w:b/>
+          <w:bCs/>
+        </w:rPr>
         <w:t>MyReport</w:t>
       </w:r>
       <w:proofErr w:type="spellEnd"/>
@@ -5572,19 +5701,28 @@
           <w:bCs/>
         </w:rPr>
       </w:pPr>
-      <w:r>
-        <w:rPr>
-          <w:b/>
-          <w:bCs/>
-        </w:rPr>
-        <w:t xml:space="preserve">BabelfishCompass  </w:t>
-      </w:r>
       <w:proofErr w:type="spellStart"/>
       <w:r>
         <w:rPr>
           <w:b/>
           <w:bCs/>
         </w:rPr>
+        <w:t>BabelfishCompass</w:t>
+      </w:r>
+      <w:proofErr w:type="spellEnd"/>
+      <w:r>
+        <w:rPr>
+          <w:b/>
+          <w:bCs/>
+        </w:rPr>
+        <w:t xml:space="preserve">  </w:t>
+      </w:r>
+      <w:proofErr w:type="spellStart"/>
+      <w:r>
+        <w:rPr>
+          <w:b/>
+          <w:bCs/>
+        </w:rPr>
         <w:t>MyReport</w:t>
       </w:r>
       <w:proofErr w:type="spellEnd"/>
@@ -5750,9 +5888,8 @@
         <w:pStyle w:val="Heading2"/>
       </w:pPr>
       <w:bookmarkStart w:id="11" w:name="_Ref88921258"/>
-      <w:bookmarkStart w:id="12" w:name="_Toc107331238"/>
-      <w:r>
-        <w:lastRenderedPageBreak/>
+      <w:bookmarkStart w:id="12" w:name="_Toc108011744"/>
+      <w:r>
         <w:t xml:space="preserve">Report </w:t>
       </w:r>
       <w:r>
@@ -6019,6 +6156,7 @@
         <w:pStyle w:val="BodyText"/>
       </w:pPr>
       <w:r>
+        <w:lastRenderedPageBreak/>
         <w:t xml:space="preserve">Technically, the location of the report root directory is determined by the value of </w:t>
       </w:r>
       <w:proofErr w:type="spellStart"/>
@@ -6076,7 +6214,7 @@
       </w:pPr>
       <w:bookmarkStart w:id="13" w:name="_Ref88886795"/>
       <w:bookmarkStart w:id="14" w:name="_Hlk85191248"/>
-      <w:bookmarkStart w:id="15" w:name="_Toc107331239"/>
+      <w:bookmarkStart w:id="15" w:name="_Toc108011745"/>
       <w:r>
         <w:t>Specifying the</w:t>
       </w:r>
@@ -6223,7 +6361,7 @@
       </w:pPr>
       <w:bookmarkStart w:id="16" w:name="_Ref88837155"/>
       <w:bookmarkStart w:id="17" w:name="_Ref88883626"/>
-      <w:bookmarkStart w:id="18" w:name="_Toc107331240"/>
+      <w:bookmarkStart w:id="18" w:name="_Toc108011746"/>
       <w:r>
         <w:t>Command-line options</w:t>
       </w:r>
@@ -6421,11 +6559,7 @@
         <w:t>, specifying</w:t>
       </w:r>
       <w:r>
-        <w:t xml:space="preserve"> the correct encoding for </w:t>
-      </w:r>
-      <w:r>
-        <w:lastRenderedPageBreak/>
-        <w:t xml:space="preserve">each input file. </w:t>
+        <w:t xml:space="preserve"> the correct encoding for each input file. </w:t>
       </w:r>
       <w:r>
         <w:br/>
@@ -6615,8 +6749,9 @@
           <w:color w:val="00B0F0"/>
           <w:u w:val="single"/>
         </w:rPr>
-        <w:t>Specifying the Babelfish version</w:t>
-      </w:r>
+        <w:t xml:space="preserve">Specifying the </w:t>
+      </w:r>
+      <w:proofErr w:type="spellStart"/>
       <w:r>
         <w:rPr>
           <w:rStyle w:val="BodyTextChar"/>
@@ -6625,6 +6760,27 @@
           <w:color w:val="00B0F0"/>
           <w:u w:val="single"/>
         </w:rPr>
+        <w:t>Babelfish</w:t>
+      </w:r>
+      <w:proofErr w:type="spellEnd"/>
+      <w:r>
+        <w:rPr>
+          <w:rStyle w:val="BodyTextChar"/>
+          <w:b w:val="0"/>
+          <w:bCs w:val="0"/>
+          <w:color w:val="00B0F0"/>
+          <w:u w:val="single"/>
+        </w:rPr>
+        <w:t xml:space="preserve"> version</w:t>
+      </w:r>
+      <w:r>
+        <w:rPr>
+          <w:rStyle w:val="BodyTextChar"/>
+          <w:b w:val="0"/>
+          <w:bCs w:val="0"/>
+          <w:color w:val="00B0F0"/>
+          <w:u w:val="single"/>
+        </w:rPr>
         <w:fldChar w:fldCharType="end"/>
       </w:r>
       <w:r>
@@ -7236,7 +7392,6 @@
         <w:rPr>
           <w:b/>
         </w:rPr>
-        <w:lastRenderedPageBreak/>
         <w:t>-</w:t>
       </w:r>
       <w:proofErr w:type="spellStart"/>
@@ -7751,7 +7906,6 @@
         <w:rPr>
           <w:b/>
         </w:rPr>
-        <w:lastRenderedPageBreak/>
         <w:t>filter=</w:t>
       </w:r>
       <w:r>
@@ -7892,7 +8046,11 @@
       </w:r>
       <w:r>
         <w:br/>
-        <w:t xml:space="preserve">NB: For large SQL source files, it may take some time before the browser displays the desired line. If this takes too long, it is also possible to manually access the corresponding flat text file (same filename, but with a </w:t>
+        <w:t xml:space="preserve">NB: For large SQL source files, it may take some time before the browser displays the </w:t>
+      </w:r>
+      <w:r>
+        <w:lastRenderedPageBreak/>
+        <w:t xml:space="preserve">desired line. If this takes too long, it is also possible to manually access the corresponding flat text file (same filename, but with a </w:t>
       </w:r>
       <w:r>
         <w:rPr>
@@ -8347,7 +8505,6 @@
         <w:rPr>
           <w:b/>
         </w:rPr>
-        <w:lastRenderedPageBreak/>
         <w:t>-</w:t>
       </w:r>
       <w:proofErr w:type="spellStart"/>
@@ -8484,7 +8641,15 @@
         <w:t>-rewrite</w:t>
       </w:r>
       <w:r>
-        <w:t xml:space="preserve">: for certain T-SQL constructs that are currently unsupported by Babelfish, performs automatic rewriting of the applicable syntax with T-SQL features supported by Babelfish (see </w:t>
+        <w:t xml:space="preserve">: for certain T-SQL constructs that are currently unsupported by Babelfish, performs automatic rewriting of the applicable syntax with T-SQL features supported by </w:t>
+      </w:r>
+      <w:proofErr w:type="spellStart"/>
+      <w:r>
+        <w:t>Babelfish</w:t>
+      </w:r>
+      <w:proofErr w:type="spellEnd"/>
+      <w:r>
+        <w:t xml:space="preserve"> (see </w:t>
       </w:r>
       <w:hyperlink w:anchor="_Automatic_rewriting_of" w:history="1">
         <w:r>
@@ -8570,6 +8735,7 @@
         <w:rPr>
           <w:b/>
         </w:rPr>
+        <w:lastRenderedPageBreak/>
         <w:t>-include</w:t>
       </w:r>
       <w:r>
@@ -8842,7 +9008,7 @@
         <w:pStyle w:val="Heading2"/>
       </w:pPr>
       <w:bookmarkStart w:id="19" w:name="_Ref88887309"/>
-      <w:bookmarkStart w:id="20" w:name="_Toc107331241"/>
+      <w:bookmarkStart w:id="20" w:name="_Toc108011747"/>
       <w:r>
         <w:t>Examples</w:t>
       </w:r>
@@ -8894,12 +9060,21 @@
           <w:bCs/>
         </w:rPr>
       </w:pPr>
-      <w:r>
-        <w:rPr>
-          <w:b/>
-          <w:bCs/>
-        </w:rPr>
-        <w:t xml:space="preserve">BabelfishCompass </w:t>
+      <w:proofErr w:type="spellStart"/>
+      <w:r>
+        <w:rPr>
+          <w:b/>
+          <w:bCs/>
+        </w:rPr>
+        <w:t>BabelfishCompass</w:t>
+      </w:r>
+      <w:proofErr w:type="spellEnd"/>
+      <w:r>
+        <w:rPr>
+          <w:b/>
+          <w:bCs/>
+        </w:rPr>
+        <w:t xml:space="preserve"> </w:t>
       </w:r>
       <w:proofErr w:type="spellStart"/>
       <w:r>
@@ -8975,19 +9150,28 @@
           <w:bCs/>
         </w:rPr>
       </w:pPr>
-      <w:r>
-        <w:rPr>
-          <w:b/>
-          <w:bCs/>
-        </w:rPr>
-        <w:t xml:space="preserve">BabelfishCompass </w:t>
-      </w:r>
       <w:proofErr w:type="spellStart"/>
       <w:r>
         <w:rPr>
           <w:b/>
           <w:bCs/>
         </w:rPr>
+        <w:t>BabelfishCompass</w:t>
+      </w:r>
+      <w:proofErr w:type="spellEnd"/>
+      <w:r>
+        <w:rPr>
+          <w:b/>
+          <w:bCs/>
+        </w:rPr>
+        <w:t xml:space="preserve"> </w:t>
+      </w:r>
+      <w:proofErr w:type="spellStart"/>
+      <w:r>
+        <w:rPr>
+          <w:b/>
+          <w:bCs/>
+        </w:rPr>
         <w:t>MyReport</w:t>
       </w:r>
       <w:proofErr w:type="spellEnd"/>
@@ -9061,20 +9245,802 @@
           <w:bCs/>
         </w:rPr>
       </w:pPr>
-      <w:r>
-        <w:rPr>
-          <w:b/>
-          <w:bCs/>
-        </w:rPr>
+      <w:proofErr w:type="spellStart"/>
+      <w:r>
+        <w:rPr>
+          <w:b/>
+          <w:bCs/>
+        </w:rPr>
+        <w:t>BabelfishCompass</w:t>
+      </w:r>
+      <w:proofErr w:type="spellEnd"/>
+      <w:r>
+        <w:rPr>
+          <w:b/>
+          <w:bCs/>
+        </w:rPr>
+        <w:t xml:space="preserve"> MyReport2 C:\temp\account*.sql -</w:t>
+      </w:r>
+      <w:proofErr w:type="spellStart"/>
+      <w:r>
+        <w:rPr>
+          <w:b/>
+          <w:bCs/>
+        </w:rPr>
+        <w:t>appname</w:t>
+      </w:r>
+      <w:proofErr w:type="spellEnd"/>
+      <w:r>
+        <w:rPr>
+          <w:b/>
+          <w:bCs/>
+        </w:rPr>
+        <w:t xml:space="preserve"> Accounts -add -</w:t>
+      </w:r>
+      <w:proofErr w:type="spellStart"/>
+      <w:r>
+        <w:rPr>
+          <w:b/>
+          <w:bCs/>
+        </w:rPr>
+        <w:t>noreport</w:t>
+      </w:r>
+      <w:proofErr w:type="spellEnd"/>
+    </w:p>
+    <w:p>
+      <w:pPr>
+        <w:pStyle w:val="BodyText"/>
+        <w:ind w:left="709"/>
+        <w:rPr>
+          <w:b/>
+          <w:bCs/>
+        </w:rPr>
+      </w:pPr>
+      <w:r>
+        <w:rPr>
+          <w:b/>
+          <w:bCs/>
+        </w:rPr>
+        <w:t>BabelfishCompass MyReport2 C:\temp\sales.sql -add -</w:t>
+      </w:r>
+      <w:proofErr w:type="spellStart"/>
+      <w:r>
+        <w:rPr>
+          <w:b/>
+          <w:bCs/>
+        </w:rPr>
+        <w:t>noreport</w:t>
+      </w:r>
+      <w:proofErr w:type="spellEnd"/>
+    </w:p>
+    <w:p>
+      <w:pPr>
+        <w:pStyle w:val="BodyText"/>
+        <w:ind w:left="709"/>
+        <w:rPr>
+          <w:b/>
+          <w:bCs/>
+        </w:rPr>
+      </w:pPr>
+      <w:proofErr w:type="spellStart"/>
+      <w:r>
+        <w:rPr>
+          <w:b/>
+          <w:bCs/>
+        </w:rPr>
+        <w:t>BabelfishCompass</w:t>
+      </w:r>
+      <w:proofErr w:type="spellEnd"/>
+      <w:r>
+        <w:rPr>
+          <w:b/>
+          <w:bCs/>
+        </w:rPr>
+        <w:t xml:space="preserve"> MyReport2 -</w:t>
+      </w:r>
+      <w:proofErr w:type="spellStart"/>
+      <w:r>
+        <w:rPr>
+          <w:b/>
+          <w:bCs/>
+        </w:rPr>
+        <w:t>reportoptions</w:t>
+      </w:r>
+      <w:proofErr w:type="spellEnd"/>
+      <w:r>
+        <w:rPr>
+          <w:b/>
+          <w:bCs/>
+        </w:rPr>
+        <w:t xml:space="preserve"> </w:t>
+      </w:r>
+      <w:proofErr w:type="spellStart"/>
+      <w:r>
+        <w:rPr>
+          <w:b/>
+          <w:bCs/>
+        </w:rPr>
+        <w:t>xref,status</w:t>
+      </w:r>
+      <w:proofErr w:type="spellEnd"/>
+      <w:r>
+        <w:rPr>
+          <w:b/>
+          <w:bCs/>
+        </w:rPr>
+        <w:t>=</w:t>
+      </w:r>
+      <w:proofErr w:type="spellStart"/>
+      <w:r>
+        <w:rPr>
+          <w:b/>
+          <w:bCs/>
+        </w:rPr>
+        <w:t>all,detail,linenrs</w:t>
+      </w:r>
+      <w:proofErr w:type="spellEnd"/>
+      <w:r>
+        <w:rPr>
+          <w:b/>
+          <w:bCs/>
+        </w:rPr>
+        <w:t>=100</w:t>
+      </w:r>
+    </w:p>
+    <w:p>
+      <w:pPr>
+        <w:pStyle w:val="BodyText"/>
+      </w:pPr>
+    </w:p>
+    <w:p>
+      <w:pPr>
+        <w:pStyle w:val="BodyText"/>
+      </w:pPr>
+      <w:r>
+        <w:t>Display all files</w:t>
+      </w:r>
+      <w:r>
+        <w:t xml:space="preserve"> and </w:t>
+      </w:r>
+      <w:r>
+        <w:t>applications imported for MyReport2:</w:t>
+      </w:r>
+    </w:p>
+    <w:p>
+      <w:pPr>
+        <w:pStyle w:val="BodyText"/>
+        <w:ind w:left="709"/>
+        <w:rPr>
+          <w:b/>
+          <w:bCs/>
+        </w:rPr>
+      </w:pPr>
+      <w:r>
+        <w:rPr>
+          <w:b/>
+          <w:bCs/>
+        </w:rPr>
+        <w:t xml:space="preserve">BabelfishCompass MyReport2 -list </w:t>
+      </w:r>
+    </w:p>
+    <w:p>
+      <w:pPr>
+        <w:pStyle w:val="BodyText"/>
+      </w:pPr>
+    </w:p>
+    <w:p>
+      <w:pPr>
+        <w:pStyle w:val="BodyText"/>
+      </w:pPr>
+      <w:r>
         <w:lastRenderedPageBreak/>
-        <w:t>BabelfishCompass MyReport2 C:\temp\account*.sql -</w:t>
-      </w:r>
+        <w:t xml:space="preserve">Re-run </w:t>
+      </w:r>
+      <w:r>
+        <w:t xml:space="preserve">an </w:t>
+      </w:r>
+      <w:r>
+        <w:t xml:space="preserve">analysis for an existing report, </w:t>
+      </w:r>
+      <w:r>
+        <w:t xml:space="preserve">but specifically </w:t>
+      </w:r>
+      <w:r>
+        <w:t>for Babelfish version 1.</w:t>
+      </w:r>
+      <w:r>
+        <w:t>5</w:t>
+      </w:r>
+      <w:r>
+        <w:t>.0 (</w:t>
+      </w:r>
+      <w:r>
+        <w:t>this example assumes</w:t>
+      </w:r>
+      <w:r>
+        <w:t xml:space="preserve"> the latest version of Babelfish is later than 1.</w:t>
+      </w:r>
+      <w:r>
+        <w:t>5</w:t>
+      </w:r>
+      <w:r>
+        <w:t>.0):</w:t>
+      </w:r>
+    </w:p>
+    <w:p>
+      <w:pPr>
+        <w:pStyle w:val="BodyText"/>
+        <w:ind w:left="709"/>
+        <w:rPr>
+          <w:b/>
+          <w:bCs/>
+        </w:rPr>
+      </w:pPr>
       <w:proofErr w:type="spellStart"/>
       <w:r>
         <w:rPr>
           <w:b/>
           <w:bCs/>
         </w:rPr>
+        <w:t>BabelfishCompass</w:t>
+      </w:r>
+      <w:proofErr w:type="spellEnd"/>
+      <w:r>
+        <w:rPr>
+          <w:b/>
+          <w:bCs/>
+        </w:rPr>
+        <w:t xml:space="preserve"> MyReport3 -analyze -</w:t>
+      </w:r>
+      <w:proofErr w:type="spellStart"/>
+      <w:r>
+        <w:rPr>
+          <w:b/>
+          <w:bCs/>
+        </w:rPr>
+        <w:t>babelfish</w:t>
+      </w:r>
+      <w:proofErr w:type="spellEnd"/>
+      <w:r>
+        <w:rPr>
+          <w:b/>
+          <w:bCs/>
+        </w:rPr>
+        <w:t>-version 1.</w:t>
+      </w:r>
+      <w:r>
+        <w:rPr>
+          <w:b/>
+          <w:bCs/>
+        </w:rPr>
+        <w:t>5</w:t>
+      </w:r>
+      <w:r>
+        <w:rPr>
+          <w:b/>
+          <w:bCs/>
+        </w:rPr>
+        <w:t xml:space="preserve">.0 </w:t>
+      </w:r>
+    </w:p>
+    <w:p>
+      <w:pPr>
+        <w:pStyle w:val="BodyText"/>
+      </w:pPr>
+    </w:p>
+    <w:p>
+      <w:pPr>
+        <w:pStyle w:val="BodyText"/>
+      </w:pPr>
+      <w:r>
+        <w:t>Import all captured items into a PostgreSQL database table:</w:t>
+      </w:r>
+    </w:p>
+    <w:p>
+      <w:pPr>
+        <w:pStyle w:val="BodyText"/>
+        <w:ind w:left="709"/>
+      </w:pPr>
+      <w:proofErr w:type="spellStart"/>
+      <w:r>
+        <w:rPr>
+          <w:b/>
+          <w:bCs/>
+        </w:rPr>
+        <w:t>BabelfishCompass</w:t>
+      </w:r>
+      <w:proofErr w:type="spellEnd"/>
+      <w:r>
+        <w:rPr>
+          <w:b/>
+          <w:bCs/>
+        </w:rPr>
+        <w:t xml:space="preserve"> MyReport3 -</w:t>
+      </w:r>
+      <w:proofErr w:type="spellStart"/>
+      <w:r>
+        <w:rPr>
+          <w:b/>
+          <w:bCs/>
+        </w:rPr>
+        <w:t>pgimport</w:t>
+      </w:r>
+      <w:proofErr w:type="spellEnd"/>
+      <w:r>
+        <w:rPr>
+          <w:b/>
+          <w:bCs/>
+        </w:rPr>
+        <w:t xml:space="preserve"> "mybighost.</w:t>
+      </w:r>
+      <w:r>
+        <w:rPr>
+          <w:b/>
+          <w:bCs/>
+        </w:rPr>
+        <w:t>anycompany.com,5432,bob,B!gbob72,mydb</w:t>
+      </w:r>
+      <w:r>
+        <w:rPr>
+          <w:b/>
+          <w:bCs/>
+        </w:rPr>
+        <w:t xml:space="preserve">" </w:t>
+      </w:r>
+    </w:p>
+    <w:p>
+      <w:pPr>
+        <w:pStyle w:val="BodyText"/>
+      </w:pPr>
+    </w:p>
+    <w:p>
+      <w:pPr>
+        <w:pStyle w:val="BodyText"/>
+      </w:pPr>
+      <w:r>
+        <w:t xml:space="preserve">Generate a </w:t>
+      </w:r>
+      <w:r>
+        <w:t>cross-reference</w:t>
+      </w:r>
+      <w:r>
+        <w:t>d</w:t>
+      </w:r>
+      <w:r>
+        <w:t xml:space="preserve"> report</w:t>
+      </w:r>
+      <w:r>
+        <w:t xml:space="preserve"> named </w:t>
+      </w:r>
+      <w:r>
+        <w:t xml:space="preserve">: </w:t>
+      </w:r>
+      <w:r>
+        <w:rPr>
+          <w:b/>
+          <w:bCs/>
+        </w:rPr>
+        <w:t>C:\...\BabelfishCompass\MyReport4\MyApp.xref.html</w:t>
+      </w:r>
+      <w:r>
+        <w:t xml:space="preserve">. </w:t>
+      </w:r>
+      <w:r>
+        <w:t>(w</w:t>
+      </w:r>
+      <w:r>
+        <w:t>ithout</w:t>
+      </w:r>
+      <w:r>
+        <w:t xml:space="preserve"> the</w:t>
+      </w:r>
+      <w:r>
+        <w:t xml:space="preserve"> </w:t>
+      </w:r>
+      <w:r>
+        <w:rPr>
+          <w:b/>
+          <w:bCs/>
+        </w:rPr>
+        <w:t>-</w:t>
+      </w:r>
+      <w:proofErr w:type="spellStart"/>
+      <w:r>
+        <w:rPr>
+          <w:b/>
+          <w:bCs/>
+        </w:rPr>
+        <w:t>reportfile</w:t>
+      </w:r>
+      <w:proofErr w:type="spellEnd"/>
+      <w:r>
+        <w:t xml:space="preserve"> option</w:t>
+      </w:r>
+      <w:r>
+        <w:t xml:space="preserve">, the report file name would </w:t>
+      </w:r>
+      <w:r>
+        <w:t xml:space="preserve">be </w:t>
+      </w:r>
+      <w:r>
+        <w:t xml:space="preserve">something like </w:t>
+      </w:r>
+      <w:r>
+        <w:rPr>
+          <w:b/>
+          <w:bCs/>
+        </w:rPr>
+        <w:t>C:\...\BabelfishCompass\</w:t>
+      </w:r>
+      <w:r>
+        <w:rPr>
+          <w:b/>
+          <w:bCs/>
+        </w:rPr>
+        <w:t xml:space="preserve"> </w:t>
+      </w:r>
+      <w:r>
+        <w:rPr>
+          <w:b/>
+          <w:bCs/>
+        </w:rPr>
+        <w:t>MyReport4\report-MyReport4-2021-Sep-13-21.22.23.html</w:t>
+      </w:r>
+      <w:r>
+        <w:t>):</w:t>
+      </w:r>
+    </w:p>
+    <w:p>
+      <w:pPr>
+        <w:pStyle w:val="BodyText"/>
+        <w:ind w:left="709"/>
+        <w:rPr>
+          <w:b/>
+          <w:bCs/>
+        </w:rPr>
+      </w:pPr>
+      <w:proofErr w:type="spellStart"/>
+      <w:r>
+        <w:rPr>
+          <w:b/>
+          <w:bCs/>
+        </w:rPr>
+        <w:t>BabelfishCompass</w:t>
+      </w:r>
+      <w:proofErr w:type="spellEnd"/>
+      <w:r>
+        <w:rPr>
+          <w:b/>
+          <w:bCs/>
+        </w:rPr>
+        <w:t xml:space="preserve"> MyReport4 C:\temp\MyApp.sql -</w:t>
+      </w:r>
+      <w:proofErr w:type="spellStart"/>
+      <w:r>
+        <w:rPr>
+          <w:b/>
+          <w:bCs/>
+        </w:rPr>
+        <w:t>reportfile</w:t>
+      </w:r>
+      <w:proofErr w:type="spellEnd"/>
+      <w:r>
+        <w:rPr>
+          <w:b/>
+          <w:bCs/>
+        </w:rPr>
+        <w:t xml:space="preserve"> </w:t>
+      </w:r>
+      <w:proofErr w:type="spellStart"/>
+      <w:r>
+        <w:rPr>
+          <w:b/>
+          <w:bCs/>
+        </w:rPr>
+        <w:t>MyApp.xref</w:t>
+      </w:r>
+      <w:proofErr w:type="spellEnd"/>
+      <w:r>
+        <w:rPr>
+          <w:b/>
+          <w:bCs/>
+        </w:rPr>
+        <w:t xml:space="preserve"> -</w:t>
+      </w:r>
+      <w:proofErr w:type="spellStart"/>
+      <w:r>
+        <w:rPr>
+          <w:b/>
+          <w:bCs/>
+        </w:rPr>
+        <w:t>reportoption</w:t>
+      </w:r>
+      <w:proofErr w:type="spellEnd"/>
+      <w:r>
+        <w:rPr>
+          <w:b/>
+          <w:bCs/>
+        </w:rPr>
+        <w:t xml:space="preserve"> </w:t>
+      </w:r>
+      <w:proofErr w:type="spellStart"/>
+      <w:r>
+        <w:rPr>
+          <w:b/>
+          <w:bCs/>
+        </w:rPr>
+        <w:t>xref</w:t>
+      </w:r>
+      <w:proofErr w:type="spellEnd"/>
+    </w:p>
+    <w:p>
+      <w:pPr>
+        <w:pStyle w:val="BodyText"/>
+        <w:rPr>
+          <w:bCs/>
+        </w:rPr>
+      </w:pPr>
+      <w:r>
+        <w:rPr>
+          <w:bCs/>
+        </w:rPr>
+        <w:t>Generate a combined report for</w:t>
+      </w:r>
+      <w:r>
+        <w:rPr>
+          <w:bCs/>
+        </w:rPr>
+        <w:t xml:space="preserve"> applications </w:t>
+      </w:r>
+      <w:r>
+        <w:rPr>
+          <w:b/>
+          <w:bCs/>
+        </w:rPr>
+        <w:t>Sales</w:t>
+      </w:r>
+      <w:r>
+        <w:rPr>
+          <w:bCs/>
+        </w:rPr>
+        <w:t xml:space="preserve"> </w:t>
+      </w:r>
+      <w:r>
+        <w:rPr>
+          <w:bCs/>
+        </w:rPr>
+        <w:t xml:space="preserve">and </w:t>
+      </w:r>
+      <w:r>
+        <w:rPr>
+          <w:bCs/>
+        </w:rPr>
+        <w:t>two applications</w:t>
+      </w:r>
+      <w:r>
+        <w:rPr>
+          <w:bCs/>
+        </w:rPr>
+        <w:t xml:space="preserve"> </w:t>
+      </w:r>
+      <w:r>
+        <w:rPr>
+          <w:b/>
+          <w:bCs/>
+        </w:rPr>
+        <w:t>Finance</w:t>
+      </w:r>
+      <w:r>
+        <w:rPr>
+          <w:bCs/>
+        </w:rPr>
+        <w:t xml:space="preserve"> and </w:t>
+      </w:r>
+      <w:r>
+        <w:rPr>
+          <w:b/>
+          <w:bCs/>
+        </w:rPr>
+        <w:t>Inventory</w:t>
+      </w:r>
+      <w:r>
+        <w:rPr>
+          <w:bCs/>
+        </w:rPr>
+        <w:t xml:space="preserve">, each of which </w:t>
+      </w:r>
+      <w:r>
+        <w:rPr>
+          <w:bCs/>
+        </w:rPr>
+        <w:t xml:space="preserve">consists of a directory tree containing </w:t>
+      </w:r>
+      <w:r>
+        <w:rPr>
+          <w:b/>
+          <w:bCs/>
+        </w:rPr>
+        <w:t>.</w:t>
+      </w:r>
+      <w:proofErr w:type="spellStart"/>
+      <w:r>
+        <w:rPr>
+          <w:b/>
+          <w:bCs/>
+        </w:rPr>
+        <w:t>sql</w:t>
+      </w:r>
+      <w:proofErr w:type="spellEnd"/>
+      <w:r>
+        <w:rPr>
+          <w:bCs/>
+        </w:rPr>
+        <w:t xml:space="preserve"> files on multiple levels</w:t>
+      </w:r>
+      <w:r>
+        <w:rPr>
+          <w:bCs/>
+        </w:rPr>
+        <w:t>, and perform automatic rewriting where possible:</w:t>
+      </w:r>
+    </w:p>
+    <w:p>
+      <w:pPr>
+        <w:pStyle w:val="BodyText"/>
+        <w:rPr>
+          <w:b/>
+          <w:bCs/>
+        </w:rPr>
+      </w:pPr>
+      <w:r>
+        <w:rPr>
+          <w:b/>
+          <w:bCs/>
+        </w:rPr>
+        <w:t xml:space="preserve">  </w:t>
+      </w:r>
+      <w:proofErr w:type="spellStart"/>
+      <w:r>
+        <w:rPr>
+          <w:b/>
+          <w:bCs/>
+        </w:rPr>
+        <w:t>BabelfishCompass</w:t>
+      </w:r>
+      <w:proofErr w:type="spellEnd"/>
+      <w:r>
+        <w:rPr>
+          <w:b/>
+          <w:bCs/>
+        </w:rPr>
+        <w:t xml:space="preserve"> MyReport</w:t>
+      </w:r>
+      <w:r>
+        <w:rPr>
+          <w:b/>
+          <w:bCs/>
+        </w:rPr>
+        <w:t>5</w:t>
+      </w:r>
+      <w:r>
+        <w:rPr>
+          <w:b/>
+          <w:bCs/>
+        </w:rPr>
+        <w:t xml:space="preserve"> </w:t>
+      </w:r>
+      <w:r>
+        <w:rPr>
+          <w:b/>
+          <w:bCs/>
+        </w:rPr>
+        <w:t>-</w:t>
+      </w:r>
+      <w:proofErr w:type="spellStart"/>
+      <w:r>
+        <w:rPr>
+          <w:b/>
+          <w:bCs/>
+        </w:rPr>
+        <w:t>importonly</w:t>
+      </w:r>
+      <w:proofErr w:type="spellEnd"/>
+      <w:r>
+        <w:rPr>
+          <w:b/>
+          <w:bCs/>
+        </w:rPr>
+        <w:t xml:space="preserve"> </w:t>
+      </w:r>
+      <w:r>
+        <w:rPr>
+          <w:b/>
+          <w:bCs/>
+        </w:rPr>
+        <w:t>C:\temp\Sales.sql</w:t>
+      </w:r>
+    </w:p>
+    <w:p>
+      <w:pPr>
+        <w:pStyle w:val="BodyText"/>
+        <w:rPr>
+          <w:b/>
+          <w:bCs/>
+        </w:rPr>
+      </w:pPr>
+      <w:r>
+        <w:rPr>
+          <w:b/>
+          <w:bCs/>
+        </w:rPr>
+        <w:t xml:space="preserve">  </w:t>
+      </w:r>
+      <w:proofErr w:type="spellStart"/>
+      <w:r>
+        <w:rPr>
+          <w:b/>
+          <w:bCs/>
+        </w:rPr>
+        <w:t>BabelfishCompass</w:t>
+      </w:r>
+      <w:proofErr w:type="spellEnd"/>
+      <w:r>
+        <w:rPr>
+          <w:b/>
+          <w:bCs/>
+        </w:rPr>
+        <w:t xml:space="preserve"> MyReport</w:t>
+      </w:r>
+      <w:r>
+        <w:rPr>
+          <w:b/>
+          <w:bCs/>
+        </w:rPr>
+        <w:t>5</w:t>
+      </w:r>
+      <w:r>
+        <w:rPr>
+          <w:b/>
+          <w:bCs/>
+        </w:rPr>
+        <w:t xml:space="preserve"> </w:t>
+      </w:r>
+      <w:r>
+        <w:rPr>
+          <w:b/>
+          <w:bCs/>
+        </w:rPr>
+        <w:t>-add -</w:t>
+      </w:r>
+      <w:proofErr w:type="spellStart"/>
+      <w:r>
+        <w:rPr>
+          <w:b/>
+          <w:bCs/>
+        </w:rPr>
+        <w:t>importonly</w:t>
+      </w:r>
+      <w:proofErr w:type="spellEnd"/>
+      <w:r>
+        <w:rPr>
+          <w:b/>
+          <w:bCs/>
+        </w:rPr>
+        <w:t xml:space="preserve"> </w:t>
+      </w:r>
+      <w:r>
+        <w:rPr>
+          <w:b/>
+          <w:bCs/>
+        </w:rPr>
+        <w:t>-</w:t>
+      </w:r>
+      <w:proofErr w:type="spellStart"/>
+      <w:r>
+        <w:rPr>
+          <w:b/>
+          <w:bCs/>
+        </w:rPr>
         <w:t>appname</w:t>
       </w:r>
       <w:proofErr w:type="spellEnd"/>
@@ -9083,7 +10049,65 @@
           <w:b/>
           <w:bCs/>
         </w:rPr>
-        <w:t xml:space="preserve"> Accounts -add -</w:t>
+        <w:t xml:space="preserve"> </w:t>
+      </w:r>
+      <w:r>
+        <w:rPr>
+          <w:b/>
+          <w:bCs/>
+        </w:rPr>
+        <w:t xml:space="preserve">Finance </w:t>
+      </w:r>
+      <w:r>
+        <w:rPr>
+          <w:b/>
+          <w:bCs/>
+        </w:rPr>
+        <w:t xml:space="preserve">-recursive </w:t>
+      </w:r>
+      <w:r>
+        <w:rPr>
+          <w:b/>
+          <w:bCs/>
+        </w:rPr>
+        <w:t>C:\</w:t>
+      </w:r>
+      <w:r>
+        <w:rPr>
+          <w:b/>
+          <w:bCs/>
+        </w:rPr>
+        <w:t>Finance</w:t>
+      </w:r>
+      <w:r>
+        <w:rPr>
+          <w:b/>
+          <w:bCs/>
+        </w:rPr>
+        <w:t>\</w:t>
+      </w:r>
+      <w:r>
+        <w:rPr>
+          <w:b/>
+          <w:bCs/>
+        </w:rPr>
+        <w:t>install</w:t>
+      </w:r>
+    </w:p>
+    <w:p>
+      <w:pPr>
+        <w:pStyle w:val="BodyText"/>
+        <w:rPr>
+          <w:b/>
+          <w:bCs/>
+        </w:rPr>
+      </w:pPr>
+      <w:r>
+        <w:rPr>
+          <w:b/>
+          <w:bCs/>
+        </w:rPr>
+        <w:t xml:space="preserve">  </w:t>
       </w:r>
       <w:proofErr w:type="spellStart"/>
       <w:r>
@@ -9091,783 +10115,15 @@
           <w:b/>
           <w:bCs/>
         </w:rPr>
-        <w:t>noreport</w:t>
+        <w:t>BabelfishCompass</w:t>
       </w:r>
       <w:proofErr w:type="spellEnd"/>
-    </w:p>
-    <w:p>
-      <w:pPr>
-        <w:pStyle w:val="BodyText"/>
-        <w:ind w:left="709"/>
-        <w:rPr>
-          <w:b/>
-          <w:bCs/>
-        </w:rPr>
-      </w:pPr>
-      <w:r>
-        <w:rPr>
-          <w:b/>
-          <w:bCs/>
-        </w:rPr>
-        <w:t>BabelfishCompass MyReport2 C:\temp\sales.sql -add -</w:t>
-      </w:r>
-      <w:proofErr w:type="spellStart"/>
-      <w:r>
-        <w:rPr>
-          <w:b/>
-          <w:bCs/>
-        </w:rPr>
-        <w:t>noreport</w:t>
-      </w:r>
-      <w:proofErr w:type="spellEnd"/>
-    </w:p>
-    <w:p>
-      <w:pPr>
-        <w:pStyle w:val="BodyText"/>
-        <w:ind w:left="709"/>
-        <w:rPr>
-          <w:b/>
-          <w:bCs/>
-        </w:rPr>
-      </w:pPr>
-      <w:r>
-        <w:rPr>
-          <w:b/>
-          <w:bCs/>
-        </w:rPr>
-        <w:t>BabelfishCompass MyReport2 -</w:t>
-      </w:r>
-      <w:proofErr w:type="spellStart"/>
-      <w:r>
-        <w:rPr>
-          <w:b/>
-          <w:bCs/>
-        </w:rPr>
-        <w:t>reportoptions</w:t>
-      </w:r>
-      <w:proofErr w:type="spellEnd"/>
-      <w:r>
-        <w:rPr>
-          <w:b/>
-          <w:bCs/>
-        </w:rPr>
-        <w:t xml:space="preserve"> </w:t>
-      </w:r>
-      <w:proofErr w:type="spellStart"/>
-      <w:r>
-        <w:rPr>
-          <w:b/>
-          <w:bCs/>
-        </w:rPr>
-        <w:t>xref,status</w:t>
-      </w:r>
-      <w:proofErr w:type="spellEnd"/>
-      <w:r>
-        <w:rPr>
-          <w:b/>
-          <w:bCs/>
-        </w:rPr>
-        <w:t>=</w:t>
-      </w:r>
-      <w:proofErr w:type="spellStart"/>
-      <w:r>
-        <w:rPr>
-          <w:b/>
-          <w:bCs/>
-        </w:rPr>
-        <w:t>all,detail,linenrs</w:t>
-      </w:r>
-      <w:proofErr w:type="spellEnd"/>
-      <w:r>
-        <w:rPr>
-          <w:b/>
-          <w:bCs/>
-        </w:rPr>
-        <w:t>=100</w:t>
-      </w:r>
-    </w:p>
-    <w:p>
-      <w:pPr>
-        <w:pStyle w:val="BodyText"/>
-      </w:pPr>
-    </w:p>
-    <w:p>
-      <w:pPr>
-        <w:pStyle w:val="BodyText"/>
-      </w:pPr>
-      <w:r>
-        <w:t>Display all files</w:t>
-      </w:r>
-      <w:r>
-        <w:t xml:space="preserve"> and </w:t>
-      </w:r>
-      <w:r>
-        <w:t>applications imported for MyReport2:</w:t>
-      </w:r>
-    </w:p>
-    <w:p>
-      <w:pPr>
-        <w:pStyle w:val="BodyText"/>
-        <w:ind w:left="709"/>
-        <w:rPr>
-          <w:b/>
-          <w:bCs/>
-        </w:rPr>
-      </w:pPr>
-      <w:r>
-        <w:rPr>
-          <w:b/>
-          <w:bCs/>
-        </w:rPr>
-        <w:t xml:space="preserve">BabelfishCompass MyReport2 -list </w:t>
-      </w:r>
-    </w:p>
-    <w:p>
-      <w:pPr>
-        <w:pStyle w:val="BodyText"/>
-      </w:pPr>
-    </w:p>
-    <w:p>
-      <w:pPr>
-        <w:pStyle w:val="BodyText"/>
-      </w:pPr>
-      <w:r>
-        <w:t xml:space="preserve">Re-run </w:t>
-      </w:r>
-      <w:r>
-        <w:t xml:space="preserve">an </w:t>
-      </w:r>
-      <w:r>
-        <w:t xml:space="preserve">analysis for an existing report, </w:t>
-      </w:r>
-      <w:r>
-        <w:t xml:space="preserve">but specifically </w:t>
-      </w:r>
-      <w:r>
-        <w:t>for Babelfish version 1.</w:t>
-      </w:r>
-      <w:r>
-        <w:t>5</w:t>
-      </w:r>
-      <w:r>
-        <w:t>.0 (</w:t>
-      </w:r>
-      <w:r>
-        <w:t>this example assumes</w:t>
-      </w:r>
-      <w:r>
-        <w:t xml:space="preserve"> the latest version of Babelfish is later than 1.</w:t>
-      </w:r>
-      <w:r>
-        <w:t>5</w:t>
-      </w:r>
-      <w:r>
-        <w:t>.0):</w:t>
-      </w:r>
-    </w:p>
-    <w:p>
-      <w:pPr>
-        <w:pStyle w:val="BodyText"/>
-        <w:ind w:left="709"/>
-        <w:rPr>
-          <w:b/>
-          <w:bCs/>
-        </w:rPr>
-      </w:pPr>
-      <w:r>
-        <w:rPr>
-          <w:b/>
-          <w:bCs/>
-        </w:rPr>
-        <w:t>BabelfishCompass MyReport3 -analyze -</w:t>
-      </w:r>
-      <w:proofErr w:type="spellStart"/>
-      <w:r>
-        <w:rPr>
-          <w:b/>
-          <w:bCs/>
-        </w:rPr>
-        <w:t>babelfish</w:t>
-      </w:r>
-      <w:proofErr w:type="spellEnd"/>
-      <w:r>
-        <w:rPr>
-          <w:b/>
-          <w:bCs/>
-        </w:rPr>
-        <w:t>-version 1.</w:t>
-      </w:r>
-      <w:r>
-        <w:rPr>
-          <w:b/>
-          <w:bCs/>
-        </w:rPr>
-        <w:t>5</w:t>
-      </w:r>
-      <w:r>
-        <w:rPr>
-          <w:b/>
-          <w:bCs/>
-        </w:rPr>
-        <w:t xml:space="preserve">.0 </w:t>
-      </w:r>
-    </w:p>
-    <w:p>
-      <w:pPr>
-        <w:pStyle w:val="BodyText"/>
-      </w:pPr>
-    </w:p>
-    <w:p>
-      <w:pPr>
-        <w:pStyle w:val="BodyText"/>
-      </w:pPr>
-      <w:r>
-        <w:t>Import all captured items into a PostgreSQL database table:</w:t>
-      </w:r>
-    </w:p>
-    <w:p>
-      <w:pPr>
-        <w:pStyle w:val="BodyText"/>
-        <w:ind w:left="709"/>
-      </w:pPr>
-      <w:r>
-        <w:rPr>
-          <w:b/>
-          <w:bCs/>
-        </w:rPr>
-        <w:t>BabelfishCompass MyReport3 -</w:t>
-      </w:r>
-      <w:proofErr w:type="spellStart"/>
-      <w:r>
-        <w:rPr>
-          <w:b/>
-          <w:bCs/>
-        </w:rPr>
-        <w:t>pgimport</w:t>
-      </w:r>
-      <w:proofErr w:type="spellEnd"/>
-      <w:r>
-        <w:rPr>
-          <w:b/>
-          <w:bCs/>
-        </w:rPr>
-        <w:t xml:space="preserve"> "mybighost.</w:t>
-      </w:r>
-      <w:r>
-        <w:rPr>
-          <w:b/>
-          <w:bCs/>
-        </w:rPr>
-        <w:t>anycompany.com,5432,bob,B!gbob72,mydb</w:t>
-      </w:r>
-      <w:r>
-        <w:rPr>
-          <w:b/>
-          <w:bCs/>
-        </w:rPr>
-        <w:t xml:space="preserve">" </w:t>
-      </w:r>
-    </w:p>
-    <w:p>
-      <w:pPr>
-        <w:pStyle w:val="BodyText"/>
-      </w:pPr>
-    </w:p>
-    <w:p>
-      <w:pPr>
-        <w:pStyle w:val="BodyText"/>
-      </w:pPr>
-      <w:r>
-        <w:t xml:space="preserve">Generate a </w:t>
-      </w:r>
-      <w:r>
-        <w:t>cross-reference</w:t>
-      </w:r>
-      <w:r>
-        <w:t>d</w:t>
-      </w:r>
-      <w:r>
-        <w:t xml:space="preserve"> report</w:t>
-      </w:r>
-      <w:r>
-        <w:t xml:space="preserve"> named </w:t>
-      </w:r>
-      <w:r>
-        <w:t xml:space="preserve">: </w:t>
-      </w:r>
-      <w:r>
-        <w:rPr>
-          <w:b/>
-          <w:bCs/>
-        </w:rPr>
-        <w:t>C:\...\BabelfishCompass\MyReport4\MyApp.xref.html</w:t>
-      </w:r>
-      <w:r>
-        <w:t xml:space="preserve">. </w:t>
-      </w:r>
-      <w:r>
-        <w:t>(w</w:t>
-      </w:r>
-      <w:r>
-        <w:t>ithout</w:t>
-      </w:r>
-      <w:r>
-        <w:t xml:space="preserve"> the</w:t>
-      </w:r>
-      <w:r>
-        <w:t xml:space="preserve"> </w:t>
-      </w:r>
-      <w:r>
-        <w:rPr>
-          <w:b/>
-          <w:bCs/>
-        </w:rPr>
-        <w:t>-</w:t>
-      </w:r>
-      <w:proofErr w:type="spellStart"/>
-      <w:r>
-        <w:rPr>
-          <w:b/>
-          <w:bCs/>
-        </w:rPr>
-        <w:t>reportfile</w:t>
-      </w:r>
-      <w:proofErr w:type="spellEnd"/>
-      <w:r>
-        <w:t xml:space="preserve"> option</w:t>
-      </w:r>
-      <w:r>
-        <w:t xml:space="preserve">, the report file name would </w:t>
-      </w:r>
-      <w:r>
-        <w:t xml:space="preserve">be </w:t>
-      </w:r>
-      <w:r>
-        <w:t xml:space="preserve">something like </w:t>
-      </w:r>
-      <w:r>
-        <w:rPr>
-          <w:b/>
-          <w:bCs/>
-        </w:rPr>
-        <w:t>C:\...\BabelfishCompass\</w:t>
-      </w:r>
-      <w:r>
-        <w:rPr>
-          <w:b/>
-          <w:bCs/>
-        </w:rPr>
-        <w:t xml:space="preserve"> </w:t>
-      </w:r>
-      <w:r>
-        <w:rPr>
-          <w:b/>
-          <w:bCs/>
-        </w:rPr>
-        <w:t>MyReport4\report-MyReport4-2021-Sep-13-21.22.23.html</w:t>
-      </w:r>
-      <w:r>
-        <w:t>):</w:t>
-      </w:r>
-    </w:p>
-    <w:p>
-      <w:pPr>
-        <w:pStyle w:val="BodyText"/>
-        <w:ind w:left="709"/>
-        <w:rPr>
-          <w:b/>
-          <w:bCs/>
-        </w:rPr>
-      </w:pPr>
-      <w:r>
-        <w:rPr>
-          <w:b/>
-          <w:bCs/>
-        </w:rPr>
-        <w:t>BabelfishCompass MyReport4 C:\temp\MyApp.sql -</w:t>
-      </w:r>
-      <w:proofErr w:type="spellStart"/>
-      <w:r>
-        <w:rPr>
-          <w:b/>
-          <w:bCs/>
-        </w:rPr>
-        <w:t>reportfile</w:t>
-      </w:r>
-      <w:proofErr w:type="spellEnd"/>
-      <w:r>
-        <w:rPr>
-          <w:b/>
-          <w:bCs/>
-        </w:rPr>
-        <w:t xml:space="preserve"> </w:t>
-      </w:r>
-      <w:proofErr w:type="spellStart"/>
-      <w:r>
-        <w:rPr>
-          <w:b/>
-          <w:bCs/>
-        </w:rPr>
-        <w:t>MyApp.xref</w:t>
-      </w:r>
-      <w:proofErr w:type="spellEnd"/>
-      <w:r>
-        <w:rPr>
-          <w:b/>
-          <w:bCs/>
-        </w:rPr>
-        <w:t xml:space="preserve"> -</w:t>
-      </w:r>
-      <w:proofErr w:type="spellStart"/>
-      <w:r>
-        <w:rPr>
-          <w:b/>
-          <w:bCs/>
-        </w:rPr>
-        <w:t>reportoption</w:t>
-      </w:r>
-      <w:proofErr w:type="spellEnd"/>
-      <w:r>
-        <w:rPr>
-          <w:b/>
-          <w:bCs/>
-        </w:rPr>
-        <w:t xml:space="preserve"> </w:t>
-      </w:r>
-      <w:proofErr w:type="spellStart"/>
-      <w:r>
-        <w:rPr>
-          <w:b/>
-          <w:bCs/>
-        </w:rPr>
-        <w:t>xref</w:t>
-      </w:r>
-      <w:proofErr w:type="spellEnd"/>
-    </w:p>
-    <w:p>
-      <w:pPr>
-        <w:pStyle w:val="BodyText"/>
-        <w:rPr>
-          <w:bCs/>
-        </w:rPr>
-      </w:pPr>
-      <w:r>
-        <w:rPr>
-          <w:bCs/>
-        </w:rPr>
-        <w:t>Generate a combined report for</w:t>
-      </w:r>
-      <w:r>
-        <w:rPr>
-          <w:bCs/>
-        </w:rPr>
-        <w:t xml:space="preserve"> applications </w:t>
-      </w:r>
-      <w:r>
-        <w:rPr>
-          <w:b/>
-          <w:bCs/>
-        </w:rPr>
-        <w:t>Sales</w:t>
-      </w:r>
-      <w:r>
-        <w:rPr>
-          <w:bCs/>
-        </w:rPr>
-        <w:t xml:space="preserve"> </w:t>
-      </w:r>
-      <w:r>
-        <w:rPr>
-          <w:bCs/>
-        </w:rPr>
-        <w:t xml:space="preserve">and </w:t>
-      </w:r>
-      <w:r>
-        <w:rPr>
-          <w:bCs/>
-        </w:rPr>
-        <w:t>two applications</w:t>
-      </w:r>
-      <w:r>
-        <w:rPr>
-          <w:bCs/>
-        </w:rPr>
-        <w:t xml:space="preserve"> </w:t>
-      </w:r>
-      <w:r>
-        <w:rPr>
-          <w:b/>
-          <w:bCs/>
-        </w:rPr>
-        <w:t>Finance</w:t>
-      </w:r>
-      <w:r>
-        <w:rPr>
-          <w:bCs/>
-        </w:rPr>
-        <w:t xml:space="preserve"> and </w:t>
-      </w:r>
-      <w:r>
-        <w:rPr>
-          <w:b/>
-          <w:bCs/>
-        </w:rPr>
-        <w:t>Inventory</w:t>
-      </w:r>
-      <w:r>
-        <w:rPr>
-          <w:bCs/>
-        </w:rPr>
-        <w:t xml:space="preserve">, each of which </w:t>
-      </w:r>
-      <w:r>
-        <w:rPr>
-          <w:bCs/>
-        </w:rPr>
-        <w:t xml:space="preserve">consists of a directory tree containing </w:t>
-      </w:r>
-      <w:r>
-        <w:rPr>
-          <w:b/>
-          <w:bCs/>
-        </w:rPr>
-        <w:t>.</w:t>
-      </w:r>
-      <w:proofErr w:type="spellStart"/>
-      <w:r>
-        <w:rPr>
-          <w:b/>
-          <w:bCs/>
-        </w:rPr>
-        <w:t>sql</w:t>
-      </w:r>
-      <w:proofErr w:type="spellEnd"/>
-      <w:r>
-        <w:rPr>
-          <w:bCs/>
-        </w:rPr>
-        <w:t xml:space="preserve"> files on multiple levels</w:t>
-      </w:r>
-      <w:r>
-        <w:rPr>
-          <w:bCs/>
-        </w:rPr>
-        <w:t>, and perform automatic rewriting where possible:</w:t>
-      </w:r>
-    </w:p>
-    <w:p>
-      <w:pPr>
-        <w:pStyle w:val="BodyText"/>
-        <w:rPr>
-          <w:b/>
-          <w:bCs/>
-        </w:rPr>
-      </w:pPr>
-      <w:r>
-        <w:rPr>
-          <w:b/>
-          <w:bCs/>
-        </w:rPr>
-        <w:t xml:space="preserve">  </w:t>
-      </w:r>
-      <w:r>
-        <w:rPr>
-          <w:b/>
-          <w:bCs/>
-        </w:rPr>
-        <w:t>BabelfishCompass MyReport</w:t>
-      </w:r>
-      <w:r>
-        <w:rPr>
-          <w:b/>
-          <w:bCs/>
-        </w:rPr>
-        <w:t>5</w:t>
-      </w:r>
-      <w:r>
-        <w:rPr>
-          <w:b/>
-          <w:bCs/>
-        </w:rPr>
-        <w:t xml:space="preserve"> </w:t>
-      </w:r>
-      <w:r>
-        <w:rPr>
-          <w:b/>
-          <w:bCs/>
-        </w:rPr>
-        <w:t>-</w:t>
-      </w:r>
-      <w:proofErr w:type="spellStart"/>
-      <w:r>
-        <w:rPr>
-          <w:b/>
-          <w:bCs/>
-        </w:rPr>
-        <w:t>importonly</w:t>
-      </w:r>
-      <w:proofErr w:type="spellEnd"/>
-      <w:r>
-        <w:rPr>
-          <w:b/>
-          <w:bCs/>
-        </w:rPr>
-        <w:t xml:space="preserve"> </w:t>
-      </w:r>
-      <w:r>
-        <w:rPr>
-          <w:b/>
-          <w:bCs/>
-        </w:rPr>
-        <w:t>C:\temp\Sales.sql</w:t>
-      </w:r>
-    </w:p>
-    <w:p>
-      <w:pPr>
-        <w:pStyle w:val="BodyText"/>
-        <w:rPr>
-          <w:b/>
-          <w:bCs/>
-        </w:rPr>
-      </w:pPr>
-      <w:r>
-        <w:rPr>
-          <w:b/>
-          <w:bCs/>
-        </w:rPr>
-        <w:t xml:space="preserve">  </w:t>
-      </w:r>
-      <w:r>
-        <w:rPr>
-          <w:b/>
-          <w:bCs/>
-        </w:rPr>
-        <w:t>BabelfishCompass MyReport</w:t>
-      </w:r>
-      <w:r>
-        <w:rPr>
-          <w:b/>
-          <w:bCs/>
-        </w:rPr>
-        <w:t>5</w:t>
-      </w:r>
-      <w:r>
-        <w:rPr>
-          <w:b/>
-          <w:bCs/>
-        </w:rPr>
-        <w:t xml:space="preserve"> </w:t>
-      </w:r>
-      <w:r>
-        <w:rPr>
-          <w:b/>
-          <w:bCs/>
-        </w:rPr>
-        <w:t>-add -</w:t>
-      </w:r>
-      <w:proofErr w:type="spellStart"/>
-      <w:r>
-        <w:rPr>
-          <w:b/>
-          <w:bCs/>
-        </w:rPr>
-        <w:t>importonly</w:t>
-      </w:r>
-      <w:proofErr w:type="spellEnd"/>
-      <w:r>
-        <w:rPr>
-          <w:b/>
-          <w:bCs/>
-        </w:rPr>
-        <w:t xml:space="preserve"> </w:t>
-      </w:r>
-      <w:r>
-        <w:rPr>
-          <w:b/>
-          <w:bCs/>
-        </w:rPr>
-        <w:t>-</w:t>
-      </w:r>
-      <w:proofErr w:type="spellStart"/>
-      <w:r>
-        <w:rPr>
-          <w:b/>
-          <w:bCs/>
-        </w:rPr>
-        <w:t>appname</w:t>
-      </w:r>
-      <w:proofErr w:type="spellEnd"/>
-      <w:r>
-        <w:rPr>
-          <w:b/>
-          <w:bCs/>
-        </w:rPr>
-        <w:t xml:space="preserve"> </w:t>
-      </w:r>
-      <w:r>
-        <w:rPr>
-          <w:b/>
-          <w:bCs/>
-        </w:rPr>
-        <w:t xml:space="preserve">Finance </w:t>
-      </w:r>
-      <w:r>
-        <w:rPr>
-          <w:b/>
-          <w:bCs/>
-        </w:rPr>
-        <w:t xml:space="preserve">-recursive </w:t>
-      </w:r>
-      <w:r>
-        <w:rPr>
-          <w:b/>
-          <w:bCs/>
-        </w:rPr>
-        <w:t>C:\</w:t>
-      </w:r>
-      <w:r>
-        <w:rPr>
-          <w:b/>
-          <w:bCs/>
-        </w:rPr>
-        <w:t>Finance</w:t>
-      </w:r>
-      <w:r>
-        <w:rPr>
-          <w:b/>
-          <w:bCs/>
-        </w:rPr>
-        <w:t>\</w:t>
-      </w:r>
-      <w:r>
-        <w:rPr>
-          <w:b/>
-          <w:bCs/>
-        </w:rPr>
-        <w:t>install</w:t>
-      </w:r>
-    </w:p>
-    <w:p>
-      <w:pPr>
-        <w:pStyle w:val="BodyText"/>
-        <w:rPr>
-          <w:b/>
-          <w:bCs/>
-        </w:rPr>
-      </w:pPr>
-      <w:r>
-        <w:rPr>
-          <w:b/>
-          <w:bCs/>
-        </w:rPr>
-        <w:t xml:space="preserve">  </w:t>
-      </w:r>
-      <w:r>
-        <w:rPr>
-          <w:b/>
-          <w:bCs/>
-        </w:rPr>
-        <w:t>BabelfishCompass MyReport</w:t>
+      <w:r>
+        <w:rPr>
+          <w:b/>
+          <w:bCs/>
+        </w:rPr>
+        <w:t xml:space="preserve"> MyReport</w:t>
       </w:r>
       <w:r>
         <w:rPr>
@@ -10056,11 +10312,10 @@
       </w:pPr>
       <w:bookmarkStart w:id="21" w:name="rewrite"/>
       <w:bookmarkStart w:id="22" w:name="_Automatic_rewriting_of"/>
-      <w:bookmarkStart w:id="23" w:name="_Toc107331242"/>
+      <w:bookmarkStart w:id="23" w:name="_Toc108011748"/>
       <w:bookmarkEnd w:id="21"/>
       <w:bookmarkEnd w:id="22"/>
       <w:r>
-        <w:lastRenderedPageBreak/>
         <w:t>Automatic rewriting of unsupported features</w:t>
       </w:r>
       <w:bookmarkEnd w:id="23"/>
@@ -10175,7 +10430,11 @@
         <w:t>rewritten</w:t>
       </w:r>
       <w:r>
-        <w:t xml:space="preserve"> in the report directory, containing a copy of the original SQL source file in which specific features have been rewritten</w:t>
+        <w:t xml:space="preserve"> in the report directory, containing a copy of the original SQL source file in which specific features </w:t>
+      </w:r>
+      <w:r>
+        <w:lastRenderedPageBreak/>
+        <w:t>have been rewritten</w:t>
       </w:r>
       <w:r>
         <w:t xml:space="preserve"> (if nothing is rewritten, no copy will be created in </w:t>
@@ -10289,7 +10548,7 @@
       <w:pPr>
         <w:pStyle w:val="Heading1"/>
       </w:pPr>
-      <w:bookmarkStart w:id="24" w:name="_Toc107331243"/>
+      <w:bookmarkStart w:id="24" w:name="_Toc108011749"/>
       <w:r>
         <w:lastRenderedPageBreak/>
         <w:t>File handling</w:t>
@@ -10459,7 +10718,19 @@
       </w:r>
       <w:r>
         <w:br/>
-        <w:t>For each imported file, an HTML version is also located in this directory. When generating a cross-reference in the assessment report, hyperlinks are generated to the actual line in the original document where the SQL feature was found.</w:t>
+        <w:t>For each imported file, an HTML version is also located in th</w:t>
+      </w:r>
+      <w:r>
+        <w:t xml:space="preserve">e </w:t>
+      </w:r>
+      <w:r>
+        <w:rPr>
+          <w:b/>
+        </w:rPr>
+        <w:t>imported\html</w:t>
+      </w:r>
+      <w:r>
+        <w:t xml:space="preserve"> directory. When generating a cross-reference in the assessment report, hyperlinks are generated to the actual line in the original document where the SQL feature was found.</w:t>
       </w:r>
     </w:p>
     <w:p>
@@ -10603,6 +10874,42 @@
     <w:p>
       <w:pPr>
         <w:pStyle w:val="BodyText"/>
+        <w:numPr>
+          <w:ilvl w:val="0"/>
+          <w:numId w:val="4"/>
+        </w:numPr>
+      </w:pPr>
+      <w:r>
+        <w:rPr>
+          <w:b/>
+        </w:rPr>
+        <w:t>rewritten</w:t>
+      </w:r>
+      <w:r>
+        <w:t xml:space="preserve">: contains </w:t>
+      </w:r>
+      <w:r>
+        <w:t xml:space="preserve">rewritten input files as a result of using the </w:t>
+      </w:r>
+      <w:r>
+        <w:rPr>
+          <w:b/>
+        </w:rPr>
+        <w:t>-rewrite</w:t>
+      </w:r>
+      <w:r>
+        <w:t xml:space="preserve"> option. Only input files where actual rewriting was performed, will be present here. </w:t>
+      </w:r>
+    </w:p>
+    <w:p>
+      <w:pPr>
+        <w:pStyle w:val="BodyText"/>
+        <w:ind w:left="720"/>
+      </w:pPr>
+    </w:p>
+    <w:p>
+      <w:pPr>
+        <w:pStyle w:val="BodyText"/>
       </w:pPr>
     </w:p>
     <w:p>
@@ -10624,7 +10931,7 @@
       <w:pPr>
         <w:pStyle w:val="Heading1"/>
       </w:pPr>
-      <w:bookmarkStart w:id="26" w:name="_Toc107331244"/>
+      <w:bookmarkStart w:id="26" w:name="_Toc108011750"/>
       <w:r>
         <w:lastRenderedPageBreak/>
         <w:t>The BabelfishFeatures.cfg file</w:t>
@@ -10760,7 +11067,7 @@
       <w:pPr>
         <w:pStyle w:val="BodyText"/>
       </w:pPr>
-      <w:bookmarkStart w:id="27" w:name="_Toc107331245"/>
+      <w:bookmarkStart w:id="27" w:name="_Toc108011751"/>
       <w:r>
         <w:rPr>
           <w:rStyle w:val="Heading2Char"/>
@@ -10985,7 +11292,7 @@
       <w:pPr>
         <w:pStyle w:val="Heading2"/>
       </w:pPr>
-      <w:bookmarkStart w:id="28" w:name="_Toc107331246"/>
+      <w:bookmarkStart w:id="28" w:name="_Toc108011752"/>
       <w:r>
         <w:t>Example</w:t>
       </w:r>
@@ -11265,7 +11572,7 @@
       <w:pPr>
         <w:pStyle w:val="Heading1"/>
       </w:pPr>
-      <w:bookmarkStart w:id="29" w:name="_Toc107331247"/>
+      <w:bookmarkStart w:id="29" w:name="_Toc108011753"/>
       <w:r>
         <w:t>The Babelfish</w:t>
       </w:r>
@@ -12317,7 +12624,7 @@
       <w:pPr>
         <w:pStyle w:val="Heading2"/>
       </w:pPr>
-      <w:bookmarkStart w:id="30" w:name="_Toc107331248"/>
+      <w:bookmarkStart w:id="30" w:name="_Toc108011754"/>
       <w:r>
         <w:t>Example: o</w:t>
       </w:r>
@@ -12628,7 +12935,22 @@
           <w:bCs/>
         </w:rPr>
         <w:br/>
-        <w:t>default_classification-ReviewManually=FORMAT</w:t>
+      </w:r>
+      <w:proofErr w:type="spellStart"/>
+      <w:r>
+        <w:rPr>
+          <w:b/>
+          <w:bCs/>
+        </w:rPr>
+        <w:t>default_classification-ReviewManually</w:t>
+      </w:r>
+      <w:proofErr w:type="spellEnd"/>
+      <w:r>
+        <w:rPr>
+          <w:b/>
+          <w:bCs/>
+        </w:rPr>
+        <w:t>=FORMAT</w:t>
       </w:r>
       <w:r>
         <w:rPr>
@@ -12743,7 +13065,7 @@
         <w:pStyle w:val="Heading1"/>
       </w:pPr>
       <w:bookmarkStart w:id="31" w:name="_Ref88887986"/>
-      <w:bookmarkStart w:id="32" w:name="_Toc107331249"/>
+      <w:bookmarkStart w:id="32" w:name="_Toc108011755"/>
       <w:r>
         <w:lastRenderedPageBreak/>
         <w:t>Using -</w:t>
@@ -13176,7 +13498,7 @@
       <w:pPr>
         <w:pStyle w:val="Heading2"/>
       </w:pPr>
-      <w:bookmarkStart w:id="33" w:name="_Toc107331250"/>
+      <w:bookmarkStart w:id="33" w:name="_Toc108011756"/>
       <w:r>
         <w:t>Schema for imported items</w:t>
       </w:r>
@@ -13218,8 +13540,13 @@
       <w:r>
         <w:t xml:space="preserve">flag, </w:t>
       </w:r>
-      <w:r>
-        <w:t xml:space="preserve">Babelfish Compass creates </w:t>
+      <w:proofErr w:type="spellStart"/>
+      <w:r>
+        <w:t>Babelfish</w:t>
+      </w:r>
+      <w:proofErr w:type="spellEnd"/>
+      <w:r>
+        <w:t xml:space="preserve"> Compass creates </w:t>
       </w:r>
       <w:r>
         <w:t xml:space="preserve">a </w:t>
@@ -13233,13 +13560,11 @@
       <w:r>
         <w:t>:</w:t>
       </w:r>
-      <w:r>
-        <w:br/>
-      </w:r>
-    </w:p>
-    <w:p>
-      <w:pPr>
-        <w:pStyle w:val="BodyText"/>
+    </w:p>
+    <w:p>
+      <w:pPr>
+        <w:pStyle w:val="BodyText"/>
+        <w:spacing w:after="0"/>
         <w:ind w:left="709"/>
         <w:rPr>
           <w:b/>
@@ -13257,6 +13582,7 @@
     <w:p>
       <w:pPr>
         <w:pStyle w:val="BodyText"/>
+        <w:spacing w:after="0"/>
         <w:ind w:left="709"/>
         <w:rPr>
           <w:b/>
@@ -13290,6 +13616,7 @@
     <w:p>
       <w:pPr>
         <w:pStyle w:val="BodyText"/>
+        <w:spacing w:after="0"/>
         <w:ind w:left="709"/>
         <w:rPr>
           <w:b/>
@@ -13323,6 +13650,7 @@
     <w:p>
       <w:pPr>
         <w:pStyle w:val="BodyText"/>
+        <w:spacing w:after="0"/>
         <w:ind w:left="709"/>
         <w:rPr>
           <w:b/>
@@ -13341,6 +13669,7 @@
     <w:p>
       <w:pPr>
         <w:pStyle w:val="BodyText"/>
+        <w:spacing w:after="0"/>
         <w:ind w:left="709"/>
         <w:rPr>
           <w:b/>
@@ -13374,6 +13703,7 @@
     <w:p>
       <w:pPr>
         <w:pStyle w:val="BodyText"/>
+        <w:spacing w:after="0"/>
         <w:ind w:left="709"/>
         <w:rPr>
           <w:b/>
@@ -13407,6 +13737,7 @@
     <w:p>
       <w:pPr>
         <w:pStyle w:val="BodyText"/>
+        <w:spacing w:after="0"/>
         <w:ind w:left="709"/>
         <w:rPr>
           <w:b/>
@@ -13425,6 +13756,7 @@
     <w:p>
       <w:pPr>
         <w:pStyle w:val="BodyText"/>
+        <w:spacing w:after="0"/>
         <w:ind w:left="709"/>
         <w:rPr>
           <w:b/>
@@ -13458,6 +13790,7 @@
     <w:p>
       <w:pPr>
         <w:pStyle w:val="BodyText"/>
+        <w:spacing w:after="0"/>
         <w:ind w:left="709"/>
         <w:rPr>
           <w:b/>
@@ -13491,6 +13824,7 @@
     <w:p>
       <w:pPr>
         <w:pStyle w:val="BodyText"/>
+        <w:spacing w:after="0"/>
         <w:ind w:left="709"/>
         <w:rPr>
           <w:b/>
@@ -13524,6 +13858,7 @@
     <w:p>
       <w:pPr>
         <w:pStyle w:val="BodyText"/>
+        <w:spacing w:after="0"/>
         <w:ind w:left="709"/>
         <w:rPr>
           <w:b/>
@@ -13557,6 +13892,7 @@
     <w:p>
       <w:pPr>
         <w:pStyle w:val="BodyText"/>
+        <w:spacing w:after="0"/>
         <w:ind w:left="709"/>
         <w:rPr>
           <w:b/>
@@ -13590,6 +13926,7 @@
     <w:p>
       <w:pPr>
         <w:pStyle w:val="BodyText"/>
+        <w:spacing w:after="0"/>
         <w:ind w:left="709"/>
         <w:rPr>
           <w:b/>
@@ -13608,6 +13945,7 @@
     <w:p>
       <w:pPr>
         <w:pStyle w:val="BodyText"/>
+        <w:spacing w:after="0"/>
         <w:ind w:left="709"/>
         <w:rPr>
           <w:b/>
@@ -13641,6 +13979,7 @@
     <w:p>
       <w:pPr>
         <w:pStyle w:val="BodyText"/>
+        <w:spacing w:after="0"/>
         <w:ind w:left="709"/>
         <w:rPr>
           <w:b/>
@@ -13674,6 +14013,7 @@
     <w:p>
       <w:pPr>
         <w:pStyle w:val="BodyText"/>
+        <w:spacing w:after="0"/>
         <w:ind w:left="709"/>
       </w:pPr>
       <w:r>
@@ -13995,7 +14335,6 @@
       </w:pPr>
       <w:proofErr w:type="spellStart"/>
       <w:r>
-        <w:lastRenderedPageBreak/>
         <w:t>batchNrinFile</w:t>
       </w:r>
       <w:proofErr w:type="spellEnd"/>
@@ -14176,8 +14515,9 @@
       <w:pPr>
         <w:pStyle w:val="Heading2"/>
       </w:pPr>
-      <w:bookmarkStart w:id="34" w:name="_Toc107331251"/>
-      <w:r>
+      <w:bookmarkStart w:id="34" w:name="_Toc108011757"/>
+      <w:r>
+        <w:lastRenderedPageBreak/>
         <w:t>Example query</w:t>
       </w:r>
       <w:bookmarkEnd w:id="34"/>
@@ -14672,10 +15012,9 @@
         <w:pStyle w:val="Heading1"/>
       </w:pPr>
       <w:bookmarkStart w:id="35" w:name="_Processing_captured_SQL"/>
-      <w:bookmarkStart w:id="36" w:name="_Toc107331252"/>
+      <w:bookmarkStart w:id="36" w:name="_Toc108011758"/>
       <w:bookmarkEnd w:id="35"/>
       <w:r>
-        <w:lastRenderedPageBreak/>
         <w:t>Processing captured SQL queries</w:t>
       </w:r>
       <w:bookmarkEnd w:id="36"/>
@@ -14764,6 +15103,7 @@
         <w:spacing w:after="0"/>
       </w:pPr>
       <w:r>
+        <w:lastRenderedPageBreak/>
         <w:t>Initiate the tracing</w:t>
       </w:r>
       <w:r>
@@ -15063,7 +15403,7 @@
       <w:pPr>
         <w:pStyle w:val="Heading2"/>
       </w:pPr>
-      <w:bookmarkStart w:id="37" w:name="_Toc107331253"/>
+      <w:bookmarkStart w:id="37" w:name="_Toc108011759"/>
       <w:r>
         <w:t>Example</w:t>
       </w:r>
@@ -15087,12 +15427,21 @@
         </w:rPr>
         <w:br/>
       </w:r>
-      <w:r>
-        <w:rPr>
-          <w:b/>
-          <w:bCs/>
-        </w:rPr>
-        <w:t xml:space="preserve">BabelfishCompass </w:t>
+      <w:proofErr w:type="spellStart"/>
+      <w:r>
+        <w:rPr>
+          <w:b/>
+          <w:bCs/>
+        </w:rPr>
+        <w:t>BabelfishCompass</w:t>
+      </w:r>
+      <w:proofErr w:type="spellEnd"/>
+      <w:r>
+        <w:rPr>
+          <w:b/>
+          <w:bCs/>
+        </w:rPr>
+        <w:t xml:space="preserve"> </w:t>
       </w:r>
       <w:proofErr w:type="spellStart"/>
       <w:r>
@@ -15194,7 +15543,7 @@
       <w:pPr>
         <w:pStyle w:val="Heading1"/>
       </w:pPr>
-      <w:bookmarkStart w:id="38" w:name="_Toc107331254"/>
+      <w:bookmarkStart w:id="38" w:name="_Toc108011760"/>
       <w:r>
         <w:lastRenderedPageBreak/>
         <w:t>Security</w:t>
@@ -15289,7 +15638,7 @@
       <w:pPr>
         <w:pStyle w:val="Heading2"/>
       </w:pPr>
-      <w:bookmarkStart w:id="39" w:name="_Toc107331255"/>
+      <w:bookmarkStart w:id="39" w:name="_Toc108011761"/>
       <w:r>
         <w:t>The</w:t>
       </w:r>
@@ -15614,7 +15963,7 @@
         <w:pStyle w:val="Heading2"/>
       </w:pPr>
       <w:bookmarkStart w:id="40" w:name="_Automatic_update_check"/>
-      <w:bookmarkStart w:id="41" w:name="_Toc107331256"/>
+      <w:bookmarkStart w:id="41" w:name="_Toc108011762"/>
       <w:bookmarkEnd w:id="40"/>
       <w:r>
         <w:t>Automatic update check</w:t>
@@ -15677,7 +16026,7 @@
       <w:pPr>
         <w:pStyle w:val="Heading1"/>
       </w:pPr>
-      <w:bookmarkStart w:id="42" w:name="_Toc107331257"/>
+      <w:bookmarkStart w:id="42" w:name="_Toc108011763"/>
       <w:r>
         <w:lastRenderedPageBreak/>
         <w:t xml:space="preserve">Using Babelfish Compass </w:t>
@@ -16327,7 +16676,7 @@
       <w:pPr>
         <w:pStyle w:val="Heading1"/>
       </w:pPr>
-      <w:bookmarkStart w:id="43" w:name="_Toc107331258"/>
+      <w:bookmarkStart w:id="43" w:name="_Toc108011764"/>
       <w:r>
         <w:lastRenderedPageBreak/>
         <w:t>Troubleshooting</w:t>
@@ -16557,7 +16906,7 @@
       <w:pPr>
         <w:pStyle w:val="Heading1"/>
       </w:pPr>
-      <w:bookmarkStart w:id="44" w:name="_Toc107331259"/>
+      <w:bookmarkStart w:id="44" w:name="_Toc108011765"/>
       <w:r>
         <w:t>Licensing</w:t>
       </w:r>
@@ -16651,6 +17000,7 @@
         </w:rPr>
         <w:t xml:space="preserve"> </w:t>
       </w:r>
+      <w:bookmarkEnd w:id="0"/>
     </w:p>
     <w:sectPr>
       <w:footerReference w:type="default" r:id="rId14"/>
@@ -21544,7 +21894,7 @@
 </file>
 
 <file path=customXml/itemProps1.xml><?xml version="1.0" encoding="utf-8"?>
-<ds:datastoreItem xmlns:ds="http://schemas.openxmlformats.org/officeDocument/2006/customXml" ds:itemID="{1883F4C7-4DDC-4661-90D8-241D2AC7D8CB}">
+<ds:datastoreItem xmlns:ds="http://schemas.openxmlformats.org/officeDocument/2006/customXml" ds:itemID="{8F6C941A-4F2C-4333-9567-D7AD0AE2C068}">
   <ds:schemaRefs>
     <ds:schemaRef ds:uri="http://schemas.openxmlformats.org/officeDocument/2006/bibliography"/>
   </ds:schemaRefs>

</xml_diff>

<commit_message>
additional support for v.2.4.0/3.1.0
</commit_message>
<xml_diff>
--- a/BabelfishCompass_UserGuide.docx
+++ b/BabelfishCompass_UserGuide.docx
@@ -525,7 +525,7 @@
         </w:rPr>
         <w:fldChar w:fldCharType="separate"/>
       </w:r>
-      <w:hyperlink w:anchor="_Toc128675244" w:history="1">
+      <w:hyperlink w:anchor="_Toc130302882" w:history="1">
         <w:r>
           <w:rPr>
             <w:rStyle w:val="Hyperlink"/>
@@ -552,7 +552,7 @@
             <w:noProof/>
             <w:webHidden/>
           </w:rPr>
-          <w:instrText xml:space="preserve"> PAGEREF _Toc128675244 \h </w:instrText>
+          <w:instrText xml:space="preserve"> PAGEREF _Toc130302882 \h </w:instrText>
         </w:r>
         <w:r>
           <w:rPr>
@@ -596,7 +596,7 @@
           <w:lang w:eastAsia="en-US" w:bidi="ar-SA"/>
         </w:rPr>
       </w:pPr>
-      <w:hyperlink w:anchor="_Toc128675245" w:history="1">
+      <w:hyperlink w:anchor="_Toc130302883" w:history="1">
         <w:r>
           <w:rPr>
             <w:rStyle w:val="Hyperlink"/>
@@ -623,7 +623,7 @@
             <w:noProof/>
             <w:webHidden/>
           </w:rPr>
-          <w:instrText xml:space="preserve"> PAGEREF _Toc128675245 \h </w:instrText>
+          <w:instrText xml:space="preserve"> PAGEREF _Toc130302883 \h </w:instrText>
         </w:r>
         <w:r>
           <w:rPr>
@@ -667,7 +667,7 @@
           <w:lang w:eastAsia="en-US" w:bidi="ar-SA"/>
         </w:rPr>
       </w:pPr>
-      <w:hyperlink w:anchor="_Toc128675246" w:history="1">
+      <w:hyperlink w:anchor="_Toc130302884" w:history="1">
         <w:r>
           <w:rPr>
             <w:rStyle w:val="Hyperlink"/>
@@ -694,7 +694,7 @@
             <w:noProof/>
             <w:webHidden/>
           </w:rPr>
-          <w:instrText xml:space="preserve"> PAGEREF _Toc128675246 \h </w:instrText>
+          <w:instrText xml:space="preserve"> PAGEREF _Toc130302884 \h </w:instrText>
         </w:r>
         <w:r>
           <w:rPr>
@@ -739,7 +739,7 @@
           <w:lang w:eastAsia="en-US" w:bidi="ar-SA"/>
         </w:rPr>
       </w:pPr>
-      <w:hyperlink w:anchor="_Toc128675247" w:history="1">
+      <w:hyperlink w:anchor="_Toc130302885" w:history="1">
         <w:r>
           <w:rPr>
             <w:rStyle w:val="Hyperlink"/>
@@ -766,7 +766,7 @@
             <w:noProof/>
             <w:webHidden/>
           </w:rPr>
-          <w:instrText xml:space="preserve"> PAGEREF _Toc128675247 \h </w:instrText>
+          <w:instrText xml:space="preserve"> PAGEREF _Toc130302885 \h </w:instrText>
         </w:r>
         <w:r>
           <w:rPr>
@@ -811,7 +811,7 @@
           <w:lang w:eastAsia="en-US" w:bidi="ar-SA"/>
         </w:rPr>
       </w:pPr>
-      <w:hyperlink w:anchor="_Toc128675248" w:history="1">
+      <w:hyperlink w:anchor="_Toc130302886" w:history="1">
         <w:r>
           <w:rPr>
             <w:rStyle w:val="Hyperlink"/>
@@ -838,7 +838,7 @@
             <w:noProof/>
             <w:webHidden/>
           </w:rPr>
-          <w:instrText xml:space="preserve"> PAGEREF _Toc128675248 \h </w:instrText>
+          <w:instrText xml:space="preserve"> PAGEREF _Toc130302886 \h </w:instrText>
         </w:r>
         <w:r>
           <w:rPr>
@@ -883,7 +883,7 @@
           <w:lang w:eastAsia="en-US" w:bidi="ar-SA"/>
         </w:rPr>
       </w:pPr>
-      <w:hyperlink w:anchor="_Toc128675249" w:history="1">
+      <w:hyperlink w:anchor="_Toc130302887" w:history="1">
         <w:r>
           <w:rPr>
             <w:rStyle w:val="Hyperlink"/>
@@ -910,7 +910,7 @@
             <w:noProof/>
             <w:webHidden/>
           </w:rPr>
-          <w:instrText xml:space="preserve"> PAGEREF _Toc128675249 \h </w:instrText>
+          <w:instrText xml:space="preserve"> PAGEREF _Toc130302887 \h </w:instrText>
         </w:r>
         <w:r>
           <w:rPr>
@@ -954,7 +954,7 @@
           <w:lang w:eastAsia="en-US" w:bidi="ar-SA"/>
         </w:rPr>
       </w:pPr>
-      <w:hyperlink w:anchor="_Toc128675250" w:history="1">
+      <w:hyperlink w:anchor="_Toc130302888" w:history="1">
         <w:r>
           <w:rPr>
             <w:rStyle w:val="Hyperlink"/>
@@ -981,7 +981,7 @@
             <w:noProof/>
             <w:webHidden/>
           </w:rPr>
-          <w:instrText xml:space="preserve"> PAGEREF _Toc128675250 \h </w:instrText>
+          <w:instrText xml:space="preserve"> PAGEREF _Toc130302888 \h </w:instrText>
         </w:r>
         <w:r>
           <w:rPr>
@@ -1025,7 +1025,7 @@
           <w:lang w:eastAsia="en-US" w:bidi="ar-SA"/>
         </w:rPr>
       </w:pPr>
-      <w:hyperlink w:anchor="_Toc128675251" w:history="1">
+      <w:hyperlink w:anchor="_Toc130302889" w:history="1">
         <w:r>
           <w:rPr>
             <w:rStyle w:val="Hyperlink"/>
@@ -1052,7 +1052,7 @@
             <w:noProof/>
             <w:webHidden/>
           </w:rPr>
-          <w:instrText xml:space="preserve"> PAGEREF _Toc128675251 \h </w:instrText>
+          <w:instrText xml:space="preserve"> PAGEREF _Toc130302889 \h </w:instrText>
         </w:r>
         <w:r>
           <w:rPr>
@@ -1096,7 +1096,7 @@
           <w:lang w:eastAsia="en-US" w:bidi="ar-SA"/>
         </w:rPr>
       </w:pPr>
-      <w:hyperlink w:anchor="_Toc128675252" w:history="1">
+      <w:hyperlink w:anchor="_Toc130302890" w:history="1">
         <w:r>
           <w:rPr>
             <w:rStyle w:val="Hyperlink"/>
@@ -1123,7 +1123,7 @@
             <w:noProof/>
             <w:webHidden/>
           </w:rPr>
-          <w:instrText xml:space="preserve"> PAGEREF _Toc128675252 \h </w:instrText>
+          <w:instrText xml:space="preserve"> PAGEREF _Toc130302890 \h </w:instrText>
         </w:r>
         <w:r>
           <w:rPr>
@@ -1168,7 +1168,7 @@
           <w:lang w:eastAsia="en-US" w:bidi="ar-SA"/>
         </w:rPr>
       </w:pPr>
-      <w:hyperlink w:anchor="_Toc128675253" w:history="1">
+      <w:hyperlink w:anchor="_Toc130302891" w:history="1">
         <w:r>
           <w:rPr>
             <w:rStyle w:val="Hyperlink"/>
@@ -1195,7 +1195,7 @@
             <w:noProof/>
             <w:webHidden/>
           </w:rPr>
-          <w:instrText xml:space="preserve"> PAGEREF _Toc128675253 \h </w:instrText>
+          <w:instrText xml:space="preserve"> PAGEREF _Toc130302891 \h </w:instrText>
         </w:r>
         <w:r>
           <w:rPr>
@@ -1239,7 +1239,7 @@
           <w:lang w:eastAsia="en-US" w:bidi="ar-SA"/>
         </w:rPr>
       </w:pPr>
-      <w:hyperlink w:anchor="_Toc128675254" w:history="1">
+      <w:hyperlink w:anchor="_Toc130302892" w:history="1">
         <w:r>
           <w:rPr>
             <w:rStyle w:val="Hyperlink"/>
@@ -1266,7 +1266,7 @@
             <w:noProof/>
             <w:webHidden/>
           </w:rPr>
-          <w:instrText xml:space="preserve"> PAGEREF _Toc128675254 \h </w:instrText>
+          <w:instrText xml:space="preserve"> PAGEREF _Toc130302892 \h </w:instrText>
         </w:r>
         <w:r>
           <w:rPr>
@@ -1310,7 +1310,7 @@
           <w:lang w:eastAsia="en-US" w:bidi="ar-SA"/>
         </w:rPr>
       </w:pPr>
-      <w:hyperlink w:anchor="_Toc128675255" w:history="1">
+      <w:hyperlink w:anchor="_Toc130302893" w:history="1">
         <w:r>
           <w:rPr>
             <w:rStyle w:val="Hyperlink"/>
@@ -1337,7 +1337,7 @@
             <w:noProof/>
             <w:webHidden/>
           </w:rPr>
-          <w:instrText xml:space="preserve"> PAGEREF _Toc128675255 \h </w:instrText>
+          <w:instrText xml:space="preserve"> PAGEREF _Toc130302893 \h </w:instrText>
         </w:r>
         <w:r>
           <w:rPr>
@@ -1382,7 +1382,7 @@
           <w:lang w:eastAsia="en-US" w:bidi="ar-SA"/>
         </w:rPr>
       </w:pPr>
-      <w:hyperlink w:anchor="_Toc128675256" w:history="1">
+      <w:hyperlink w:anchor="_Toc130302894" w:history="1">
         <w:r>
           <w:rPr>
             <w:rStyle w:val="Hyperlink"/>
@@ -1409,7 +1409,7 @@
             <w:noProof/>
             <w:webHidden/>
           </w:rPr>
-          <w:instrText xml:space="preserve"> PAGEREF _Toc128675256 \h </w:instrText>
+          <w:instrText xml:space="preserve"> PAGEREF _Toc130302894 \h </w:instrText>
         </w:r>
         <w:r>
           <w:rPr>
@@ -1453,7 +1453,7 @@
           <w:lang w:eastAsia="en-US" w:bidi="ar-SA"/>
         </w:rPr>
       </w:pPr>
-      <w:hyperlink w:anchor="_Toc128675257" w:history="1">
+      <w:hyperlink w:anchor="_Toc130302895" w:history="1">
         <w:r>
           <w:rPr>
             <w:rStyle w:val="Hyperlink"/>
@@ -1480,7 +1480,7 @@
             <w:noProof/>
             <w:webHidden/>
           </w:rPr>
-          <w:instrText xml:space="preserve"> PAGEREF _Toc128675257 \h </w:instrText>
+          <w:instrText xml:space="preserve"> PAGEREF _Toc130302895 \h </w:instrText>
         </w:r>
         <w:r>
           <w:rPr>
@@ -1524,7 +1524,7 @@
           <w:lang w:eastAsia="en-US" w:bidi="ar-SA"/>
         </w:rPr>
       </w:pPr>
-      <w:hyperlink w:anchor="_Toc128675258" w:history="1">
+      <w:hyperlink w:anchor="_Toc130302896" w:history="1">
         <w:r>
           <w:rPr>
             <w:rStyle w:val="Hyperlink"/>
@@ -1551,7 +1551,7 @@
             <w:noProof/>
             <w:webHidden/>
           </w:rPr>
-          <w:instrText xml:space="preserve"> PAGEREF _Toc128675258 \h </w:instrText>
+          <w:instrText xml:space="preserve"> PAGEREF _Toc130302896 \h </w:instrText>
         </w:r>
         <w:r>
           <w:rPr>
@@ -1595,7 +1595,7 @@
           <w:lang w:eastAsia="en-US" w:bidi="ar-SA"/>
         </w:rPr>
       </w:pPr>
-      <w:hyperlink w:anchor="_Toc128675259" w:history="1">
+      <w:hyperlink w:anchor="_Toc130302897" w:history="1">
         <w:r>
           <w:rPr>
             <w:rStyle w:val="Hyperlink"/>
@@ -1622,7 +1622,7 @@
             <w:noProof/>
             <w:webHidden/>
           </w:rPr>
-          <w:instrText xml:space="preserve"> PAGEREF _Toc128675259 \h </w:instrText>
+          <w:instrText xml:space="preserve"> PAGEREF _Toc130302897 \h </w:instrText>
         </w:r>
         <w:r>
           <w:rPr>
@@ -1667,7 +1667,7 @@
           <w:lang w:eastAsia="en-US" w:bidi="ar-SA"/>
         </w:rPr>
       </w:pPr>
-      <w:hyperlink w:anchor="_Toc128675260" w:history="1">
+      <w:hyperlink w:anchor="_Toc130302898" w:history="1">
         <w:r>
           <w:rPr>
             <w:rStyle w:val="Hyperlink"/>
@@ -1694,7 +1694,7 @@
             <w:noProof/>
             <w:webHidden/>
           </w:rPr>
-          <w:instrText xml:space="preserve"> PAGEREF _Toc128675260 \h </w:instrText>
+          <w:instrText xml:space="preserve"> PAGEREF _Toc130302898 \h </w:instrText>
         </w:r>
         <w:r>
           <w:rPr>
@@ -1739,7 +1739,7 @@
           <w:lang w:eastAsia="en-US" w:bidi="ar-SA"/>
         </w:rPr>
       </w:pPr>
-      <w:hyperlink w:anchor="_Toc128675261" w:history="1">
+      <w:hyperlink w:anchor="_Toc130302899" w:history="1">
         <w:r>
           <w:rPr>
             <w:rStyle w:val="Hyperlink"/>
@@ -1766,7 +1766,7 @@
             <w:noProof/>
             <w:webHidden/>
           </w:rPr>
-          <w:instrText xml:space="preserve"> PAGEREF _Toc128675261 \h </w:instrText>
+          <w:instrText xml:space="preserve"> PAGEREF _Toc130302899 \h </w:instrText>
         </w:r>
         <w:r>
           <w:rPr>
@@ -1810,7 +1810,7 @@
           <w:lang w:eastAsia="en-US" w:bidi="ar-SA"/>
         </w:rPr>
       </w:pPr>
-      <w:hyperlink w:anchor="_Toc128675262" w:history="1">
+      <w:hyperlink w:anchor="_Toc130302900" w:history="1">
         <w:r>
           <w:rPr>
             <w:rStyle w:val="Hyperlink"/>
@@ -1837,7 +1837,7 @@
             <w:noProof/>
             <w:webHidden/>
           </w:rPr>
-          <w:instrText xml:space="preserve"> PAGEREF _Toc128675262 \h </w:instrText>
+          <w:instrText xml:space="preserve"> PAGEREF _Toc130302900 \h </w:instrText>
         </w:r>
         <w:r>
           <w:rPr>
@@ -1882,7 +1882,7 @@
           <w:lang w:eastAsia="en-US" w:bidi="ar-SA"/>
         </w:rPr>
       </w:pPr>
-      <w:hyperlink w:anchor="_Toc128675263" w:history="1">
+      <w:hyperlink w:anchor="_Toc130302901" w:history="1">
         <w:r>
           <w:rPr>
             <w:rStyle w:val="Hyperlink"/>
@@ -1909,7 +1909,7 @@
             <w:noProof/>
             <w:webHidden/>
           </w:rPr>
-          <w:instrText xml:space="preserve"> PAGEREF _Toc128675263 \h </w:instrText>
+          <w:instrText xml:space="preserve"> PAGEREF _Toc130302901 \h </w:instrText>
         </w:r>
         <w:r>
           <w:rPr>
@@ -1954,7 +1954,7 @@
           <w:lang w:eastAsia="en-US" w:bidi="ar-SA"/>
         </w:rPr>
       </w:pPr>
-      <w:hyperlink w:anchor="_Toc128675264" w:history="1">
+      <w:hyperlink w:anchor="_Toc130302902" w:history="1">
         <w:r>
           <w:rPr>
             <w:rStyle w:val="Hyperlink"/>
@@ -1981,7 +1981,7 @@
             <w:noProof/>
             <w:webHidden/>
           </w:rPr>
-          <w:instrText xml:space="preserve"> PAGEREF _Toc128675264 \h </w:instrText>
+          <w:instrText xml:space="preserve"> PAGEREF _Toc130302902 \h </w:instrText>
         </w:r>
         <w:r>
           <w:rPr>
@@ -2025,7 +2025,7 @@
           <w:lang w:eastAsia="en-US" w:bidi="ar-SA"/>
         </w:rPr>
       </w:pPr>
-      <w:hyperlink w:anchor="_Toc128675265" w:history="1">
+      <w:hyperlink w:anchor="_Toc130302903" w:history="1">
         <w:r>
           <w:rPr>
             <w:rStyle w:val="Hyperlink"/>
@@ -2052,7 +2052,7 @@
             <w:noProof/>
             <w:webHidden/>
           </w:rPr>
-          <w:instrText xml:space="preserve"> PAGEREF _Toc128675265 \h </w:instrText>
+          <w:instrText xml:space="preserve"> PAGEREF _Toc130302903 \h </w:instrText>
         </w:r>
         <w:r>
           <w:rPr>
@@ -2097,7 +2097,7 @@
           <w:lang w:eastAsia="en-US" w:bidi="ar-SA"/>
         </w:rPr>
       </w:pPr>
-      <w:hyperlink w:anchor="_Toc128675266" w:history="1">
+      <w:hyperlink w:anchor="_Toc130302904" w:history="1">
         <w:r>
           <w:rPr>
             <w:rStyle w:val="Hyperlink"/>
@@ -2124,7 +2124,7 @@
             <w:noProof/>
             <w:webHidden/>
           </w:rPr>
-          <w:instrText xml:space="preserve"> PAGEREF _Toc128675266 \h </w:instrText>
+          <w:instrText xml:space="preserve"> PAGEREF _Toc130302904 \h </w:instrText>
         </w:r>
         <w:r>
           <w:rPr>
@@ -2169,7 +2169,7 @@
           <w:lang w:eastAsia="en-US" w:bidi="ar-SA"/>
         </w:rPr>
       </w:pPr>
-      <w:hyperlink w:anchor="_Toc128675267" w:history="1">
+      <w:hyperlink w:anchor="_Toc130302905" w:history="1">
         <w:r>
           <w:rPr>
             <w:rStyle w:val="Hyperlink"/>
@@ -2196,7 +2196,7 @@
             <w:noProof/>
             <w:webHidden/>
           </w:rPr>
-          <w:instrText xml:space="preserve"> PAGEREF _Toc128675267 \h </w:instrText>
+          <w:instrText xml:space="preserve"> PAGEREF _Toc130302905 \h </w:instrText>
         </w:r>
         <w:r>
           <w:rPr>
@@ -2241,7 +2241,7 @@
           <w:lang w:eastAsia="en-US" w:bidi="ar-SA"/>
         </w:rPr>
       </w:pPr>
-      <w:hyperlink w:anchor="_Toc128675268" w:history="1">
+      <w:hyperlink w:anchor="_Toc130302906" w:history="1">
         <w:r>
           <w:rPr>
             <w:rStyle w:val="Hyperlink"/>
@@ -2268,7 +2268,7 @@
             <w:noProof/>
             <w:webHidden/>
           </w:rPr>
-          <w:instrText xml:space="preserve"> PAGEREF _Toc128675268 \h </w:instrText>
+          <w:instrText xml:space="preserve"> PAGEREF _Toc130302906 \h </w:instrText>
         </w:r>
         <w:r>
           <w:rPr>
@@ -2312,7 +2312,7 @@
           <w:lang w:eastAsia="en-US" w:bidi="ar-SA"/>
         </w:rPr>
       </w:pPr>
-      <w:hyperlink w:anchor="_Toc128675269" w:history="1">
+      <w:hyperlink w:anchor="_Toc130302907" w:history="1">
         <w:r>
           <w:rPr>
             <w:rStyle w:val="Hyperlink"/>
@@ -2339,7 +2339,7 @@
             <w:noProof/>
             <w:webHidden/>
           </w:rPr>
-          <w:instrText xml:space="preserve"> PAGEREF _Toc128675269 \h </w:instrText>
+          <w:instrText xml:space="preserve"> PAGEREF _Toc130302907 \h </w:instrText>
         </w:r>
         <w:r>
           <w:rPr>
@@ -2384,7 +2384,7 @@
           <w:lang w:eastAsia="en-US" w:bidi="ar-SA"/>
         </w:rPr>
       </w:pPr>
-      <w:hyperlink w:anchor="_Toc128675270" w:history="1">
+      <w:hyperlink w:anchor="_Toc130302908" w:history="1">
         <w:r>
           <w:rPr>
             <w:rStyle w:val="Hyperlink"/>
@@ -2411,7 +2411,7 @@
             <w:noProof/>
             <w:webHidden/>
           </w:rPr>
-          <w:instrText xml:space="preserve"> PAGEREF _Toc128675270 \h </w:instrText>
+          <w:instrText xml:space="preserve"> PAGEREF _Toc130302908 \h </w:instrText>
         </w:r>
         <w:r>
           <w:rPr>
@@ -2456,7 +2456,7 @@
           <w:lang w:eastAsia="en-US" w:bidi="ar-SA"/>
         </w:rPr>
       </w:pPr>
-      <w:hyperlink w:anchor="_Toc128675271" w:history="1">
+      <w:hyperlink w:anchor="_Toc130302909" w:history="1">
         <w:r>
           <w:rPr>
             <w:rStyle w:val="Hyperlink"/>
@@ -2483,7 +2483,7 @@
             <w:noProof/>
             <w:webHidden/>
           </w:rPr>
-          <w:instrText xml:space="preserve"> PAGEREF _Toc128675271 \h </w:instrText>
+          <w:instrText xml:space="preserve"> PAGEREF _Toc130302909 \h </w:instrText>
         </w:r>
         <w:r>
           <w:rPr>
@@ -2527,7 +2527,7 @@
           <w:lang w:eastAsia="en-US" w:bidi="ar-SA"/>
         </w:rPr>
       </w:pPr>
-      <w:hyperlink w:anchor="_Toc128675272" w:history="1">
+      <w:hyperlink w:anchor="_Toc130302910" w:history="1">
         <w:r>
           <w:rPr>
             <w:rStyle w:val="Hyperlink"/>
@@ -2554,7 +2554,7 @@
             <w:noProof/>
             <w:webHidden/>
           </w:rPr>
-          <w:instrText xml:space="preserve"> PAGEREF _Toc128675272 \h </w:instrText>
+          <w:instrText xml:space="preserve"> PAGEREF _Toc130302910 \h </w:instrText>
         </w:r>
         <w:r>
           <w:rPr>
@@ -2599,7 +2599,7 @@
           <w:lang w:eastAsia="en-US" w:bidi="ar-SA"/>
         </w:rPr>
       </w:pPr>
-      <w:hyperlink w:anchor="_Toc128675273" w:history="1">
+      <w:hyperlink w:anchor="_Toc130302911" w:history="1">
         <w:r>
           <w:rPr>
             <w:rStyle w:val="Hyperlink"/>
@@ -2626,7 +2626,7 @@
             <w:noProof/>
             <w:webHidden/>
           </w:rPr>
-          <w:instrText xml:space="preserve"> PAGEREF _Toc128675273 \h </w:instrText>
+          <w:instrText xml:space="preserve"> PAGEREF _Toc130302911 \h </w:instrText>
         </w:r>
         <w:r>
           <w:rPr>
@@ -2671,7 +2671,7 @@
           <w:lang w:eastAsia="en-US" w:bidi="ar-SA"/>
         </w:rPr>
       </w:pPr>
-      <w:hyperlink w:anchor="_Toc128675274" w:history="1">
+      <w:hyperlink w:anchor="_Toc130302912" w:history="1">
         <w:r>
           <w:rPr>
             <w:rStyle w:val="Hyperlink"/>
@@ -2698,7 +2698,7 @@
             <w:noProof/>
             <w:webHidden/>
           </w:rPr>
-          <w:instrText xml:space="preserve"> PAGEREF _Toc128675274 \h </w:instrText>
+          <w:instrText xml:space="preserve"> PAGEREF _Toc130302912 \h </w:instrText>
         </w:r>
         <w:r>
           <w:rPr>
@@ -2743,7 +2743,7 @@
           <w:lang w:eastAsia="en-US" w:bidi="ar-SA"/>
         </w:rPr>
       </w:pPr>
-      <w:hyperlink w:anchor="_Toc128675275" w:history="1">
+      <w:hyperlink w:anchor="_Toc130302913" w:history="1">
         <w:r>
           <w:rPr>
             <w:rStyle w:val="Hyperlink"/>
@@ -2770,7 +2770,7 @@
             <w:noProof/>
             <w:webHidden/>
           </w:rPr>
-          <w:instrText xml:space="preserve"> PAGEREF _Toc128675275 \h </w:instrText>
+          <w:instrText xml:space="preserve"> PAGEREF _Toc130302913 \h </w:instrText>
         </w:r>
         <w:r>
           <w:rPr>
@@ -2814,7 +2814,7 @@
           <w:lang w:eastAsia="en-US" w:bidi="ar-SA"/>
         </w:rPr>
       </w:pPr>
-      <w:hyperlink w:anchor="_Toc128675276" w:history="1">
+      <w:hyperlink w:anchor="_Toc130302914" w:history="1">
         <w:r>
           <w:rPr>
             <w:rStyle w:val="Hyperlink"/>
@@ -2841,7 +2841,7 @@
             <w:noProof/>
             <w:webHidden/>
           </w:rPr>
-          <w:instrText xml:space="preserve"> PAGEREF _Toc128675276 \h </w:instrText>
+          <w:instrText xml:space="preserve"> PAGEREF _Toc130302914 \h </w:instrText>
         </w:r>
         <w:r>
           <w:rPr>
@@ -2886,7 +2886,7 @@
           <w:lang w:eastAsia="en-US" w:bidi="ar-SA"/>
         </w:rPr>
       </w:pPr>
-      <w:hyperlink w:anchor="_Toc128675277" w:history="1">
+      <w:hyperlink w:anchor="_Toc130302915" w:history="1">
         <w:r>
           <w:rPr>
             <w:rStyle w:val="Hyperlink"/>
@@ -2913,7 +2913,7 @@
             <w:noProof/>
             <w:webHidden/>
           </w:rPr>
-          <w:instrText xml:space="preserve"> PAGEREF _Toc128675277 \h </w:instrText>
+          <w:instrText xml:space="preserve"> PAGEREF _Toc130302915 \h </w:instrText>
         </w:r>
         <w:r>
           <w:rPr>
@@ -2958,7 +2958,7 @@
           <w:lang w:eastAsia="en-US" w:bidi="ar-SA"/>
         </w:rPr>
       </w:pPr>
-      <w:hyperlink w:anchor="_Toc128675278" w:history="1">
+      <w:hyperlink w:anchor="_Toc130302916" w:history="1">
         <w:r>
           <w:rPr>
             <w:rStyle w:val="Hyperlink"/>
@@ -2985,7 +2985,7 @@
             <w:noProof/>
             <w:webHidden/>
           </w:rPr>
-          <w:instrText xml:space="preserve"> PAGEREF _Toc128675278 \h </w:instrText>
+          <w:instrText xml:space="preserve"> PAGEREF _Toc130302916 \h </w:instrText>
         </w:r>
         <w:r>
           <w:rPr>
@@ -3029,7 +3029,7 @@
           <w:lang w:eastAsia="en-US" w:bidi="ar-SA"/>
         </w:rPr>
       </w:pPr>
-      <w:hyperlink w:anchor="_Toc128675279" w:history="1">
+      <w:hyperlink w:anchor="_Toc130302917" w:history="1">
         <w:r>
           <w:rPr>
             <w:rStyle w:val="Hyperlink"/>
@@ -3056,7 +3056,7 @@
             <w:noProof/>
             <w:webHidden/>
           </w:rPr>
-          <w:instrText xml:space="preserve"> PAGEREF _Toc128675279 \h </w:instrText>
+          <w:instrText xml:space="preserve"> PAGEREF _Toc130302917 \h </w:instrText>
         </w:r>
         <w:r>
           <w:rPr>
@@ -3100,7 +3100,7 @@
           <w:lang w:eastAsia="en-US" w:bidi="ar-SA"/>
         </w:rPr>
       </w:pPr>
-      <w:hyperlink w:anchor="_Toc128675280" w:history="1">
+      <w:hyperlink w:anchor="_Toc130302918" w:history="1">
         <w:r>
           <w:rPr>
             <w:rStyle w:val="Hyperlink"/>
@@ -3127,7 +3127,7 @@
             <w:noProof/>
             <w:webHidden/>
           </w:rPr>
-          <w:instrText xml:space="preserve"> PAGEREF _Toc128675280 \h </w:instrText>
+          <w:instrText xml:space="preserve"> PAGEREF _Toc130302918 \h </w:instrText>
         </w:r>
         <w:r>
           <w:rPr>
@@ -3171,7 +3171,7 @@
           <w:lang w:eastAsia="en-US" w:bidi="ar-SA"/>
         </w:rPr>
       </w:pPr>
-      <w:hyperlink w:anchor="_Toc128675281" w:history="1">
+      <w:hyperlink w:anchor="_Toc130302919" w:history="1">
         <w:r>
           <w:rPr>
             <w:rStyle w:val="Hyperlink"/>
@@ -3198,7 +3198,7 @@
             <w:noProof/>
             <w:webHidden/>
           </w:rPr>
-          <w:instrText xml:space="preserve"> PAGEREF _Toc128675281 \h </w:instrText>
+          <w:instrText xml:space="preserve"> PAGEREF _Toc130302919 \h </w:instrText>
         </w:r>
         <w:r>
           <w:rPr>
@@ -3251,14 +3251,12 @@
       <w:r>
         <w:br w:type="page"/>
       </w:r>
-      <w:bookmarkStart w:id="0" w:name="_GoBack"/>
-      <w:bookmarkEnd w:id="0"/>
     </w:p>
     <w:p>
       <w:pPr>
         <w:pStyle w:val="Heading1"/>
       </w:pPr>
-      <w:bookmarkStart w:id="1" w:name="_Toc128675244"/>
+      <w:bookmarkStart w:id="0" w:name="_Toc130302882"/>
       <w:r>
         <w:lastRenderedPageBreak/>
         <w:t>What</w:t>
@@ -3266,6 +3264,8 @@
       <w:r>
         <w:t xml:space="preserve"> Is Babelfish Compass?</w:t>
       </w:r>
+      <w:bookmarkStart w:id="1" w:name="_GoBack"/>
+      <w:bookmarkEnd w:id="0"/>
       <w:bookmarkEnd w:id="1"/>
     </w:p>
     <w:p>
@@ -3483,7 +3483,7 @@
       <w:pPr>
         <w:pStyle w:val="Heading1"/>
       </w:pPr>
-      <w:bookmarkStart w:id="2" w:name="_Toc128675245"/>
+      <w:bookmarkStart w:id="2" w:name="_Toc130302883"/>
       <w:r>
         <w:lastRenderedPageBreak/>
         <w:t>Compatibility with Babelfish for PostgreSQL</w:t>
@@ -3619,6 +3619,60 @@
               <w:pStyle w:val="BodyText"/>
             </w:pPr>
             <w:r>
+              <w:t>202</w:t>
+            </w:r>
+            <w:r>
+              <w:t>3</w:t>
+            </w:r>
+            <w:r>
+              <w:t>-03</w:t>
+            </w:r>
+            <w:r>
+              <w:t>[-a]</w:t>
+            </w:r>
+          </w:p>
+        </w:tc>
+        <w:tc>
+          <w:tcPr>
+            <w:tcW w:w="6237" w:type="dxa"/>
+          </w:tcPr>
+          <w:p>
+            <w:pPr>
+              <w:pStyle w:val="BodyText"/>
+            </w:pPr>
+            <w:r>
+              <w:t>3.1.x</w:t>
+            </w:r>
+            <w:r>
+              <w:t xml:space="preserve"> (PG 15)</w:t>
+            </w:r>
+            <w:r>
+              <w:br/>
+              <w:t>2.4.x, 2.3.x, 2.2.x, 2.1.x</w:t>
+            </w:r>
+            <w:r>
+              <w:t xml:space="preserve"> (PG 14)</w:t>
+            </w:r>
+            <w:r>
+              <w:br/>
+              <w:t>1.4.x, 1.3.x, 1.2.x, 1.1.x, 1.0.x</w:t>
+            </w:r>
+            <w:r>
+              <w:t xml:space="preserve"> (PG 13)</w:t>
+            </w:r>
+          </w:p>
+        </w:tc>
+      </w:tr>
+      <w:tr>
+        <w:tc>
+          <w:tcPr>
+            <w:tcW w:w="3397" w:type="dxa"/>
+          </w:tcPr>
+          <w:p>
+            <w:pPr>
+              <w:pStyle w:val="BodyText"/>
+            </w:pPr>
+            <w:r>
               <w:t>2022-12</w:t>
             </w:r>
           </w:p>
@@ -3635,8 +3689,26 @@
               <w:t>2.3.x, 2.2.x, 2.1.x</w:t>
             </w:r>
             <w:r>
+              <w:t xml:space="preserve"> </w:t>
+            </w:r>
+            <w:r>
+              <w:t>(PG 1</w:t>
+            </w:r>
+            <w:r>
+              <w:t>4</w:t>
+            </w:r>
+            <w:r>
+              <w:t>)</w:t>
+            </w:r>
+            <w:r>
               <w:br/>
               <w:t>1.4.x, 1.3.x, 1.2.x, 1.1.x, 1.0.x</w:t>
+            </w:r>
+            <w:r>
+              <w:t xml:space="preserve"> </w:t>
+            </w:r>
+            <w:r>
+              <w:t>(PG 13)</w:t>
             </w:r>
           </w:p>
         </w:tc>
@@ -3673,6 +3745,18 @@
               <w:t>2.2.x, 2.1.x</w:t>
             </w:r>
             <w:r>
+              <w:t xml:space="preserve"> </w:t>
+            </w:r>
+            <w:r>
+              <w:t>(PG 1</w:t>
+            </w:r>
+            <w:r>
+              <w:t>4</w:t>
+            </w:r>
+            <w:r>
+              <w:t>)</w:t>
+            </w:r>
+            <w:r>
               <w:br/>
             </w:r>
             <w:r>
@@ -3683,6 +3767,12 @@
             </w:r>
             <w:r>
               <w:t>1.1.x, 1.0.x</w:t>
+            </w:r>
+            <w:r>
+              <w:t xml:space="preserve"> </w:t>
+            </w:r>
+            <w:r>
+              <w:t>(PG 13)</w:t>
             </w:r>
           </w:p>
         </w:tc>
@@ -3701,7 +3791,16 @@
             </w:r>
             <w:r>
               <w:br/>
-              <w:t>2022-06/2022-06-a</w:t>
+              <w:t>2022-06</w:t>
+            </w:r>
+            <w:r>
+              <w:t>[</w:t>
+            </w:r>
+            <w:r>
+              <w:t>-a</w:t>
+            </w:r>
+            <w:r>
+              <w:t>]</w:t>
             </w:r>
           </w:p>
         </w:tc>
@@ -3717,10 +3816,28 @@
               <w:t>2.1.x</w:t>
             </w:r>
             <w:r>
+              <w:t xml:space="preserve"> </w:t>
+            </w:r>
+            <w:r>
+              <w:t>(PG 1</w:t>
+            </w:r>
+            <w:r>
+              <w:t>4</w:t>
+            </w:r>
+            <w:r>
+              <w:t>)</w:t>
+            </w:r>
+            <w:r>
               <w:br/>
             </w:r>
             <w:r>
               <w:t>1.3.x, 1.2.x, 1.1.x, 1.0.x</w:t>
+            </w:r>
+            <w:r>
+              <w:t xml:space="preserve"> </w:t>
+            </w:r>
+            <w:r>
+              <w:t>(PG 13)</w:t>
             </w:r>
           </w:p>
         </w:tc>
@@ -3765,6 +3882,12 @@
             <w:r>
               <w:t>x</w:t>
             </w:r>
+            <w:r>
+              <w:t xml:space="preserve"> </w:t>
+            </w:r>
+            <w:r>
+              <w:t>(PG 13)</w:t>
+            </w:r>
           </w:p>
         </w:tc>
       </w:tr>
@@ -3808,6 +3931,12 @@
             <w:r>
               <w:t>x</w:t>
             </w:r>
+            <w:r>
+              <w:t xml:space="preserve"> </w:t>
+            </w:r>
+            <w:r>
+              <w:t>(PG 13)</w:t>
+            </w:r>
           </w:p>
         </w:tc>
       </w:tr>
@@ -3844,6 +3973,12 @@
             </w:r>
             <w:r>
               <w:t>x</w:t>
+            </w:r>
+            <w:r>
+              <w:t xml:space="preserve"> </w:t>
+            </w:r>
+            <w:r>
+              <w:t>(PG 13)</w:t>
             </w:r>
           </w:p>
         </w:tc>
@@ -3882,6 +4017,12 @@
             <w:r>
               <w:t>x</w:t>
             </w:r>
+            <w:r>
+              <w:t xml:space="preserve"> </w:t>
+            </w:r>
+            <w:r>
+              <w:t>(PG 13)</w:t>
+            </w:r>
           </w:p>
         </w:tc>
       </w:tr>
@@ -3913,6 +4054,12 @@
             <w:r>
               <w:t>x</w:t>
             </w:r>
+            <w:r>
+              <w:t xml:space="preserve"> </w:t>
+            </w:r>
+            <w:r>
+              <w:t>(PG 13)</w:t>
+            </w:r>
           </w:p>
         </w:tc>
       </w:tr>
@@ -3987,7 +4134,7 @@
       <w:pPr>
         <w:pStyle w:val="Heading1"/>
       </w:pPr>
-      <w:bookmarkStart w:id="3" w:name="_Toc128675246"/>
+      <w:bookmarkStart w:id="3" w:name="_Toc130302884"/>
       <w:r>
         <w:lastRenderedPageBreak/>
         <w:t>Installing Babelfish</w:t>
@@ -4007,7 +4154,7 @@
       <w:pPr>
         <w:pStyle w:val="Heading2"/>
       </w:pPr>
-      <w:bookmarkStart w:id="4" w:name="_Toc128675247"/>
+      <w:bookmarkStart w:id="4" w:name="_Toc130302885"/>
       <w:r>
         <w:t>Prerequisites</w:t>
       </w:r>
@@ -4129,7 +4276,7 @@
       <w:pPr>
         <w:pStyle w:val="Heading2"/>
       </w:pPr>
-      <w:bookmarkStart w:id="5" w:name="_Toc128675248"/>
+      <w:bookmarkStart w:id="5" w:name="_Toc130302886"/>
       <w:r>
         <w:t>Downloading Babelfish Compass</w:t>
       </w:r>
@@ -4273,7 +4420,7 @@
       <w:pPr>
         <w:pStyle w:val="Heading2"/>
       </w:pPr>
-      <w:bookmarkStart w:id="6" w:name="_Toc128675249"/>
+      <w:bookmarkStart w:id="6" w:name="_Toc130302887"/>
       <w:r>
         <w:t>Install</w:t>
       </w:r>
@@ -4781,7 +4928,7 @@
       <w:pPr>
         <w:pStyle w:val="Heading1"/>
       </w:pPr>
-      <w:bookmarkStart w:id="8" w:name="_Toc128675250"/>
+      <w:bookmarkStart w:id="8" w:name="_Toc130302888"/>
       <w:r>
         <w:t>Running Babelfish Compass</w:t>
       </w:r>
@@ -5349,7 +5496,7 @@
       <w:pPr>
         <w:pStyle w:val="Heading1"/>
       </w:pPr>
-      <w:bookmarkStart w:id="9" w:name="_Toc128675251"/>
+      <w:bookmarkStart w:id="9" w:name="_Toc130302889"/>
       <w:r>
         <w:t>Running Babelfish Compass</w:t>
       </w:r>
@@ -5888,7 +6035,7 @@
       <w:pPr>
         <w:pStyle w:val="Heading1"/>
       </w:pPr>
-      <w:bookmarkStart w:id="10" w:name="_Toc128675252"/>
+      <w:bookmarkStart w:id="10" w:name="_Toc130302890"/>
       <w:r>
         <w:t>Reports, applications</w:t>
       </w:r>
@@ -6609,7 +6756,7 @@
         <w:pStyle w:val="Heading2"/>
       </w:pPr>
       <w:bookmarkStart w:id="11" w:name="_Ref88921258"/>
-      <w:bookmarkStart w:id="12" w:name="_Toc128675253"/>
+      <w:bookmarkStart w:id="12" w:name="_Toc130302891"/>
       <w:r>
         <w:t xml:space="preserve">Report </w:t>
       </w:r>
@@ -6935,7 +7082,7 @@
       </w:pPr>
       <w:bookmarkStart w:id="13" w:name="_Ref88886795"/>
       <w:bookmarkStart w:id="14" w:name="_Hlk85191248"/>
-      <w:bookmarkStart w:id="15" w:name="_Toc128675254"/>
+      <w:bookmarkStart w:id="15" w:name="_Toc130302892"/>
       <w:r>
         <w:t>Specifying the</w:t>
       </w:r>
@@ -7082,7 +7229,7 @@
       </w:pPr>
       <w:bookmarkStart w:id="16" w:name="_Ref88837155"/>
       <w:bookmarkStart w:id="17" w:name="_Ref88883626"/>
-      <w:bookmarkStart w:id="18" w:name="_Toc128675255"/>
+      <w:bookmarkStart w:id="18" w:name="_Toc130302893"/>
       <w:r>
         <w:t>Command-line options</w:t>
       </w:r>
@@ -9894,7 +10041,7 @@
         <w:pStyle w:val="Heading2"/>
       </w:pPr>
       <w:bookmarkStart w:id="19" w:name="_Ref88887309"/>
-      <w:bookmarkStart w:id="20" w:name="_Toc128675256"/>
+      <w:bookmarkStart w:id="20" w:name="_Toc130302894"/>
       <w:r>
         <w:t>Examples</w:t>
       </w:r>
@@ -11108,7 +11255,7 @@
       </w:pPr>
       <w:bookmarkStart w:id="21" w:name="rewrite"/>
       <w:bookmarkStart w:id="22" w:name="_Automatic_rewriting_of"/>
-      <w:bookmarkStart w:id="23" w:name="_Toc128675257"/>
+      <w:bookmarkStart w:id="23" w:name="_Toc130302895"/>
       <w:bookmarkEnd w:id="21"/>
       <w:bookmarkEnd w:id="22"/>
       <w:r>
@@ -11386,7 +11533,7 @@
       <w:pPr>
         <w:pStyle w:val="Heading1"/>
       </w:pPr>
-      <w:bookmarkStart w:id="24" w:name="_Toc128675258"/>
+      <w:bookmarkStart w:id="24" w:name="_Toc130302896"/>
       <w:r>
         <w:lastRenderedPageBreak/>
         <w:t>File handling</w:t>
@@ -11769,7 +11916,7 @@
       <w:pPr>
         <w:pStyle w:val="Heading1"/>
       </w:pPr>
-      <w:bookmarkStart w:id="26" w:name="_Toc128675259"/>
+      <w:bookmarkStart w:id="26" w:name="_Toc130302897"/>
       <w:r>
         <w:lastRenderedPageBreak/>
         <w:t>The BabelfishFeatures.cfg file</w:t>
@@ -11917,7 +12064,7 @@
       <w:pPr>
         <w:pStyle w:val="BodyText"/>
       </w:pPr>
-      <w:bookmarkStart w:id="27" w:name="_Toc128675260"/>
+      <w:bookmarkStart w:id="27" w:name="_Toc130302898"/>
       <w:r>
         <w:rPr>
           <w:rStyle w:val="Heading2Char"/>
@@ -12142,7 +12289,7 @@
       <w:pPr>
         <w:pStyle w:val="Heading2"/>
       </w:pPr>
-      <w:bookmarkStart w:id="28" w:name="_Toc128675261"/>
+      <w:bookmarkStart w:id="28" w:name="_Toc130302899"/>
       <w:r>
         <w:t>Example</w:t>
       </w:r>
@@ -12437,7 +12584,7 @@
       <w:pPr>
         <w:pStyle w:val="Heading1"/>
       </w:pPr>
-      <w:bookmarkStart w:id="29" w:name="_Toc128675262"/>
+      <w:bookmarkStart w:id="29" w:name="_Toc130302900"/>
       <w:r>
         <w:lastRenderedPageBreak/>
         <w:t>The Babelfish</w:t>
@@ -13574,7 +13721,7 @@
       <w:pPr>
         <w:pStyle w:val="Heading2"/>
       </w:pPr>
-      <w:bookmarkStart w:id="30" w:name="_Toc128675263"/>
+      <w:bookmarkStart w:id="30" w:name="_Toc130302901"/>
       <w:r>
         <w:t>Example: o</w:t>
       </w:r>
@@ -14004,7 +14151,7 @@
       <w:pPr>
         <w:pStyle w:val="Heading2"/>
       </w:pPr>
-      <w:bookmarkStart w:id="31" w:name="_Toc128675264"/>
+      <w:bookmarkStart w:id="31" w:name="_Toc130302902"/>
       <w:r>
         <w:t>P</w:t>
       </w:r>
@@ -14535,7 +14682,7 @@
       <w:pPr>
         <w:pStyle w:val="Heading1"/>
       </w:pPr>
-      <w:bookmarkStart w:id="33" w:name="_Toc128675265"/>
+      <w:bookmarkStart w:id="33" w:name="_Toc130302903"/>
       <w:r>
         <w:lastRenderedPageBreak/>
         <w:t>User-defined estimates in .csv file</w:t>
@@ -14546,7 +14693,7 @@
       <w:pPr>
         <w:pStyle w:val="Heading2"/>
       </w:pPr>
-      <w:bookmarkStart w:id="34" w:name="_Toc128675266"/>
+      <w:bookmarkStart w:id="34" w:name="_Toc130302904"/>
       <w:r>
         <w:t>Complexity estimates</w:t>
       </w:r>
@@ -14993,7 +15140,7 @@
       <w:pPr>
         <w:pStyle w:val="Heading2"/>
       </w:pPr>
-      <w:bookmarkStart w:id="35" w:name="_Toc128675267"/>
+      <w:bookmarkStart w:id="35" w:name="_Toc130302905"/>
       <w:r>
         <w:t>Effort estimates</w:t>
       </w:r>
@@ -15149,7 +15296,7 @@
           <w:szCs w:val="23"/>
         </w:rPr>
       </w:pPr>
-      <w:bookmarkStart w:id="36" w:name="_Toc128675268"/>
+      <w:bookmarkStart w:id="36" w:name="_Toc130302906"/>
       <w:r>
         <w:rPr>
           <w:rStyle w:val="Heading2Char"/>
@@ -15506,7 +15653,7 @@
       <w:pPr>
         <w:pStyle w:val="Heading1"/>
       </w:pPr>
-      <w:bookmarkStart w:id="38" w:name="_Toc128675269"/>
+      <w:bookmarkStart w:id="38" w:name="_Toc130302907"/>
       <w:r>
         <w:lastRenderedPageBreak/>
         <w:t>Using -</w:t>
@@ -15939,7 +16086,7 @@
       <w:pPr>
         <w:pStyle w:val="Heading2"/>
       </w:pPr>
-      <w:bookmarkStart w:id="40" w:name="_Toc128675270"/>
+      <w:bookmarkStart w:id="40" w:name="_Toc130302908"/>
       <w:r>
         <w:lastRenderedPageBreak/>
         <w:t>Schema for imported items</w:t>
@@ -16971,7 +17118,7 @@
       <w:pPr>
         <w:pStyle w:val="Heading2"/>
       </w:pPr>
-      <w:bookmarkStart w:id="41" w:name="_Toc128675271"/>
+      <w:bookmarkStart w:id="41" w:name="_Toc130302909"/>
       <w:r>
         <w:lastRenderedPageBreak/>
         <w:t>Example query</w:t>
@@ -17484,7 +17631,7 @@
       <w:pPr>
         <w:pStyle w:val="Heading1"/>
       </w:pPr>
-      <w:bookmarkStart w:id="43" w:name="_Toc128675272"/>
+      <w:bookmarkStart w:id="43" w:name="_Toc130302910"/>
       <w:r>
         <w:lastRenderedPageBreak/>
         <w:t>Processing captured SQL queries</w:t>
@@ -17703,7 +17850,7 @@
       <w:pPr>
         <w:pStyle w:val="Heading2"/>
       </w:pPr>
-      <w:bookmarkStart w:id="44" w:name="_Toc128675273"/>
+      <w:bookmarkStart w:id="44" w:name="_Toc130302911"/>
       <w:r>
         <w:t>SQL Server Profiler</w:t>
       </w:r>
@@ -17985,7 +18132,7 @@
       <w:pPr>
         <w:pStyle w:val="Heading2"/>
       </w:pPr>
-      <w:bookmarkStart w:id="45" w:name="_Toc128675274"/>
+      <w:bookmarkStart w:id="45" w:name="_Toc130302912"/>
       <w:r>
         <w:t>SQL Server Extended Events</w:t>
       </w:r>
@@ -18189,7 +18336,7 @@
       <w:pPr>
         <w:pStyle w:val="Heading2"/>
       </w:pPr>
-      <w:bookmarkStart w:id="46" w:name="_Toc128675275"/>
+      <w:bookmarkStart w:id="46" w:name="_Toc130302913"/>
       <w:r>
         <w:lastRenderedPageBreak/>
         <w:t>Example</w:t>
@@ -18425,7 +18572,7 @@
       <w:pPr>
         <w:pStyle w:val="Heading1"/>
       </w:pPr>
-      <w:bookmarkStart w:id="47" w:name="_Toc128675276"/>
+      <w:bookmarkStart w:id="47" w:name="_Toc130302914"/>
       <w:r>
         <w:lastRenderedPageBreak/>
         <w:t>Security</w:t>
@@ -18520,7 +18667,7 @@
       <w:pPr>
         <w:pStyle w:val="Heading2"/>
       </w:pPr>
-      <w:bookmarkStart w:id="48" w:name="_Toc128675277"/>
+      <w:bookmarkStart w:id="48" w:name="_Toc130302915"/>
       <w:r>
         <w:t>The</w:t>
       </w:r>
@@ -18845,7 +18992,7 @@
         <w:pStyle w:val="Heading2"/>
       </w:pPr>
       <w:bookmarkStart w:id="49" w:name="_Automatic_update_check"/>
-      <w:bookmarkStart w:id="50" w:name="_Toc128675278"/>
+      <w:bookmarkStart w:id="50" w:name="_Toc130302916"/>
       <w:bookmarkEnd w:id="49"/>
       <w:r>
         <w:t>Automatic update check</w:t>
@@ -18908,7 +19055,7 @@
       <w:pPr>
         <w:pStyle w:val="Heading1"/>
       </w:pPr>
-      <w:bookmarkStart w:id="51" w:name="_Toc128675279"/>
+      <w:bookmarkStart w:id="51" w:name="_Toc130302917"/>
       <w:r>
         <w:lastRenderedPageBreak/>
         <w:t xml:space="preserve">Using Babelfish Compass </w:t>
@@ -19558,7 +19705,7 @@
       <w:pPr>
         <w:pStyle w:val="Heading1"/>
       </w:pPr>
-      <w:bookmarkStart w:id="52" w:name="_Toc128675280"/>
+      <w:bookmarkStart w:id="52" w:name="_Toc130302918"/>
       <w:r>
         <w:lastRenderedPageBreak/>
         <w:t>Troubleshooting</w:t>
@@ -19788,7 +19935,7 @@
       <w:pPr>
         <w:pStyle w:val="Heading1"/>
       </w:pPr>
-      <w:bookmarkStart w:id="53" w:name="_Toc128675281"/>
+      <w:bookmarkStart w:id="53" w:name="_Toc130302919"/>
       <w:r>
         <w:t>Licensing</w:t>
       </w:r>
@@ -25120,7 +25267,7 @@
 </file>
 
 <file path=customXml/itemProps1.xml><?xml version="1.0" encoding="utf-8"?>
-<ds:datastoreItem xmlns:ds="http://schemas.openxmlformats.org/officeDocument/2006/customXml" ds:itemID="{F276B0AD-C104-48C6-9E6C-E4452BC45CAE}">
+<ds:datastoreItem xmlns:ds="http://schemas.openxmlformats.org/officeDocument/2006/customXml" ds:itemID="{30D5C8EC-903D-4F9E-BFD2-545CA875B46E}">
   <ds:schemaRefs>
     <ds:schemaRef ds:uri="http://schemas.openxmlformats.org/officeDocument/2006/bibliography"/>
   </ds:schemaRefs>

</xml_diff>

<commit_message>
additional support for v.2.4.0/3.1.0 (#103)
</commit_message>
<xml_diff>
--- a/BabelfishCompass_UserGuide.docx
+++ b/BabelfishCompass_UserGuide.docx
@@ -525,7 +525,7 @@
         </w:rPr>
         <w:fldChar w:fldCharType="separate"/>
       </w:r>
-      <w:hyperlink w:anchor="_Toc128675244" w:history="1">
+      <w:hyperlink w:anchor="_Toc130302882" w:history="1">
         <w:r>
           <w:rPr>
             <w:rStyle w:val="Hyperlink"/>
@@ -552,7 +552,7 @@
             <w:noProof/>
             <w:webHidden/>
           </w:rPr>
-          <w:instrText xml:space="preserve"> PAGEREF _Toc128675244 \h </w:instrText>
+          <w:instrText xml:space="preserve"> PAGEREF _Toc130302882 \h </w:instrText>
         </w:r>
         <w:r>
           <w:rPr>
@@ -596,7 +596,7 @@
           <w:lang w:eastAsia="en-US" w:bidi="ar-SA"/>
         </w:rPr>
       </w:pPr>
-      <w:hyperlink w:anchor="_Toc128675245" w:history="1">
+      <w:hyperlink w:anchor="_Toc130302883" w:history="1">
         <w:r>
           <w:rPr>
             <w:rStyle w:val="Hyperlink"/>
@@ -623,7 +623,7 @@
             <w:noProof/>
             <w:webHidden/>
           </w:rPr>
-          <w:instrText xml:space="preserve"> PAGEREF _Toc128675245 \h </w:instrText>
+          <w:instrText xml:space="preserve"> PAGEREF _Toc130302883 \h </w:instrText>
         </w:r>
         <w:r>
           <w:rPr>
@@ -667,7 +667,7 @@
           <w:lang w:eastAsia="en-US" w:bidi="ar-SA"/>
         </w:rPr>
       </w:pPr>
-      <w:hyperlink w:anchor="_Toc128675246" w:history="1">
+      <w:hyperlink w:anchor="_Toc130302884" w:history="1">
         <w:r>
           <w:rPr>
             <w:rStyle w:val="Hyperlink"/>
@@ -694,7 +694,7 @@
             <w:noProof/>
             <w:webHidden/>
           </w:rPr>
-          <w:instrText xml:space="preserve"> PAGEREF _Toc128675246 \h </w:instrText>
+          <w:instrText xml:space="preserve"> PAGEREF _Toc130302884 \h </w:instrText>
         </w:r>
         <w:r>
           <w:rPr>
@@ -739,7 +739,7 @@
           <w:lang w:eastAsia="en-US" w:bidi="ar-SA"/>
         </w:rPr>
       </w:pPr>
-      <w:hyperlink w:anchor="_Toc128675247" w:history="1">
+      <w:hyperlink w:anchor="_Toc130302885" w:history="1">
         <w:r>
           <w:rPr>
             <w:rStyle w:val="Hyperlink"/>
@@ -766,7 +766,7 @@
             <w:noProof/>
             <w:webHidden/>
           </w:rPr>
-          <w:instrText xml:space="preserve"> PAGEREF _Toc128675247 \h </w:instrText>
+          <w:instrText xml:space="preserve"> PAGEREF _Toc130302885 \h </w:instrText>
         </w:r>
         <w:r>
           <w:rPr>
@@ -811,7 +811,7 @@
           <w:lang w:eastAsia="en-US" w:bidi="ar-SA"/>
         </w:rPr>
       </w:pPr>
-      <w:hyperlink w:anchor="_Toc128675248" w:history="1">
+      <w:hyperlink w:anchor="_Toc130302886" w:history="1">
         <w:r>
           <w:rPr>
             <w:rStyle w:val="Hyperlink"/>
@@ -838,7 +838,7 @@
             <w:noProof/>
             <w:webHidden/>
           </w:rPr>
-          <w:instrText xml:space="preserve"> PAGEREF _Toc128675248 \h </w:instrText>
+          <w:instrText xml:space="preserve"> PAGEREF _Toc130302886 \h </w:instrText>
         </w:r>
         <w:r>
           <w:rPr>
@@ -883,7 +883,7 @@
           <w:lang w:eastAsia="en-US" w:bidi="ar-SA"/>
         </w:rPr>
       </w:pPr>
-      <w:hyperlink w:anchor="_Toc128675249" w:history="1">
+      <w:hyperlink w:anchor="_Toc130302887" w:history="1">
         <w:r>
           <w:rPr>
             <w:rStyle w:val="Hyperlink"/>
@@ -910,7 +910,7 @@
             <w:noProof/>
             <w:webHidden/>
           </w:rPr>
-          <w:instrText xml:space="preserve"> PAGEREF _Toc128675249 \h </w:instrText>
+          <w:instrText xml:space="preserve"> PAGEREF _Toc130302887 \h </w:instrText>
         </w:r>
         <w:r>
           <w:rPr>
@@ -954,7 +954,7 @@
           <w:lang w:eastAsia="en-US" w:bidi="ar-SA"/>
         </w:rPr>
       </w:pPr>
-      <w:hyperlink w:anchor="_Toc128675250" w:history="1">
+      <w:hyperlink w:anchor="_Toc130302888" w:history="1">
         <w:r>
           <w:rPr>
             <w:rStyle w:val="Hyperlink"/>
@@ -981,7 +981,7 @@
             <w:noProof/>
             <w:webHidden/>
           </w:rPr>
-          <w:instrText xml:space="preserve"> PAGEREF _Toc128675250 \h </w:instrText>
+          <w:instrText xml:space="preserve"> PAGEREF _Toc130302888 \h </w:instrText>
         </w:r>
         <w:r>
           <w:rPr>
@@ -1025,7 +1025,7 @@
           <w:lang w:eastAsia="en-US" w:bidi="ar-SA"/>
         </w:rPr>
       </w:pPr>
-      <w:hyperlink w:anchor="_Toc128675251" w:history="1">
+      <w:hyperlink w:anchor="_Toc130302889" w:history="1">
         <w:r>
           <w:rPr>
             <w:rStyle w:val="Hyperlink"/>
@@ -1052,7 +1052,7 @@
             <w:noProof/>
             <w:webHidden/>
           </w:rPr>
-          <w:instrText xml:space="preserve"> PAGEREF _Toc128675251 \h </w:instrText>
+          <w:instrText xml:space="preserve"> PAGEREF _Toc130302889 \h </w:instrText>
         </w:r>
         <w:r>
           <w:rPr>
@@ -1096,7 +1096,7 @@
           <w:lang w:eastAsia="en-US" w:bidi="ar-SA"/>
         </w:rPr>
       </w:pPr>
-      <w:hyperlink w:anchor="_Toc128675252" w:history="1">
+      <w:hyperlink w:anchor="_Toc130302890" w:history="1">
         <w:r>
           <w:rPr>
             <w:rStyle w:val="Hyperlink"/>
@@ -1123,7 +1123,7 @@
             <w:noProof/>
             <w:webHidden/>
           </w:rPr>
-          <w:instrText xml:space="preserve"> PAGEREF _Toc128675252 \h </w:instrText>
+          <w:instrText xml:space="preserve"> PAGEREF _Toc130302890 \h </w:instrText>
         </w:r>
         <w:r>
           <w:rPr>
@@ -1168,7 +1168,7 @@
           <w:lang w:eastAsia="en-US" w:bidi="ar-SA"/>
         </w:rPr>
       </w:pPr>
-      <w:hyperlink w:anchor="_Toc128675253" w:history="1">
+      <w:hyperlink w:anchor="_Toc130302891" w:history="1">
         <w:r>
           <w:rPr>
             <w:rStyle w:val="Hyperlink"/>
@@ -1195,7 +1195,7 @@
             <w:noProof/>
             <w:webHidden/>
           </w:rPr>
-          <w:instrText xml:space="preserve"> PAGEREF _Toc128675253 \h </w:instrText>
+          <w:instrText xml:space="preserve"> PAGEREF _Toc130302891 \h </w:instrText>
         </w:r>
         <w:r>
           <w:rPr>
@@ -1239,7 +1239,7 @@
           <w:lang w:eastAsia="en-US" w:bidi="ar-SA"/>
         </w:rPr>
       </w:pPr>
-      <w:hyperlink w:anchor="_Toc128675254" w:history="1">
+      <w:hyperlink w:anchor="_Toc130302892" w:history="1">
         <w:r>
           <w:rPr>
             <w:rStyle w:val="Hyperlink"/>
@@ -1266,7 +1266,7 @@
             <w:noProof/>
             <w:webHidden/>
           </w:rPr>
-          <w:instrText xml:space="preserve"> PAGEREF _Toc128675254 \h </w:instrText>
+          <w:instrText xml:space="preserve"> PAGEREF _Toc130302892 \h </w:instrText>
         </w:r>
         <w:r>
           <w:rPr>
@@ -1310,7 +1310,7 @@
           <w:lang w:eastAsia="en-US" w:bidi="ar-SA"/>
         </w:rPr>
       </w:pPr>
-      <w:hyperlink w:anchor="_Toc128675255" w:history="1">
+      <w:hyperlink w:anchor="_Toc130302893" w:history="1">
         <w:r>
           <w:rPr>
             <w:rStyle w:val="Hyperlink"/>
@@ -1337,7 +1337,7 @@
             <w:noProof/>
             <w:webHidden/>
           </w:rPr>
-          <w:instrText xml:space="preserve"> PAGEREF _Toc128675255 \h </w:instrText>
+          <w:instrText xml:space="preserve"> PAGEREF _Toc130302893 \h </w:instrText>
         </w:r>
         <w:r>
           <w:rPr>
@@ -1382,7 +1382,7 @@
           <w:lang w:eastAsia="en-US" w:bidi="ar-SA"/>
         </w:rPr>
       </w:pPr>
-      <w:hyperlink w:anchor="_Toc128675256" w:history="1">
+      <w:hyperlink w:anchor="_Toc130302894" w:history="1">
         <w:r>
           <w:rPr>
             <w:rStyle w:val="Hyperlink"/>
@@ -1409,7 +1409,7 @@
             <w:noProof/>
             <w:webHidden/>
           </w:rPr>
-          <w:instrText xml:space="preserve"> PAGEREF _Toc128675256 \h </w:instrText>
+          <w:instrText xml:space="preserve"> PAGEREF _Toc130302894 \h </w:instrText>
         </w:r>
         <w:r>
           <w:rPr>
@@ -1453,7 +1453,7 @@
           <w:lang w:eastAsia="en-US" w:bidi="ar-SA"/>
         </w:rPr>
       </w:pPr>
-      <w:hyperlink w:anchor="_Toc128675257" w:history="1">
+      <w:hyperlink w:anchor="_Toc130302895" w:history="1">
         <w:r>
           <w:rPr>
             <w:rStyle w:val="Hyperlink"/>
@@ -1480,7 +1480,7 @@
             <w:noProof/>
             <w:webHidden/>
           </w:rPr>
-          <w:instrText xml:space="preserve"> PAGEREF _Toc128675257 \h </w:instrText>
+          <w:instrText xml:space="preserve"> PAGEREF _Toc130302895 \h </w:instrText>
         </w:r>
         <w:r>
           <w:rPr>
@@ -1524,7 +1524,7 @@
           <w:lang w:eastAsia="en-US" w:bidi="ar-SA"/>
         </w:rPr>
       </w:pPr>
-      <w:hyperlink w:anchor="_Toc128675258" w:history="1">
+      <w:hyperlink w:anchor="_Toc130302896" w:history="1">
         <w:r>
           <w:rPr>
             <w:rStyle w:val="Hyperlink"/>
@@ -1551,7 +1551,7 @@
             <w:noProof/>
             <w:webHidden/>
           </w:rPr>
-          <w:instrText xml:space="preserve"> PAGEREF _Toc128675258 \h </w:instrText>
+          <w:instrText xml:space="preserve"> PAGEREF _Toc130302896 \h </w:instrText>
         </w:r>
         <w:r>
           <w:rPr>
@@ -1595,7 +1595,7 @@
           <w:lang w:eastAsia="en-US" w:bidi="ar-SA"/>
         </w:rPr>
       </w:pPr>
-      <w:hyperlink w:anchor="_Toc128675259" w:history="1">
+      <w:hyperlink w:anchor="_Toc130302897" w:history="1">
         <w:r>
           <w:rPr>
             <w:rStyle w:val="Hyperlink"/>
@@ -1622,7 +1622,7 @@
             <w:noProof/>
             <w:webHidden/>
           </w:rPr>
-          <w:instrText xml:space="preserve"> PAGEREF _Toc128675259 \h </w:instrText>
+          <w:instrText xml:space="preserve"> PAGEREF _Toc130302897 \h </w:instrText>
         </w:r>
         <w:r>
           <w:rPr>
@@ -1667,7 +1667,7 @@
           <w:lang w:eastAsia="en-US" w:bidi="ar-SA"/>
         </w:rPr>
       </w:pPr>
-      <w:hyperlink w:anchor="_Toc128675260" w:history="1">
+      <w:hyperlink w:anchor="_Toc130302898" w:history="1">
         <w:r>
           <w:rPr>
             <w:rStyle w:val="Hyperlink"/>
@@ -1694,7 +1694,7 @@
             <w:noProof/>
             <w:webHidden/>
           </w:rPr>
-          <w:instrText xml:space="preserve"> PAGEREF _Toc128675260 \h </w:instrText>
+          <w:instrText xml:space="preserve"> PAGEREF _Toc130302898 \h </w:instrText>
         </w:r>
         <w:r>
           <w:rPr>
@@ -1739,7 +1739,7 @@
           <w:lang w:eastAsia="en-US" w:bidi="ar-SA"/>
         </w:rPr>
       </w:pPr>
-      <w:hyperlink w:anchor="_Toc128675261" w:history="1">
+      <w:hyperlink w:anchor="_Toc130302899" w:history="1">
         <w:r>
           <w:rPr>
             <w:rStyle w:val="Hyperlink"/>
@@ -1766,7 +1766,7 @@
             <w:noProof/>
             <w:webHidden/>
           </w:rPr>
-          <w:instrText xml:space="preserve"> PAGEREF _Toc128675261 \h </w:instrText>
+          <w:instrText xml:space="preserve"> PAGEREF _Toc130302899 \h </w:instrText>
         </w:r>
         <w:r>
           <w:rPr>
@@ -1810,7 +1810,7 @@
           <w:lang w:eastAsia="en-US" w:bidi="ar-SA"/>
         </w:rPr>
       </w:pPr>
-      <w:hyperlink w:anchor="_Toc128675262" w:history="1">
+      <w:hyperlink w:anchor="_Toc130302900" w:history="1">
         <w:r>
           <w:rPr>
             <w:rStyle w:val="Hyperlink"/>
@@ -1837,7 +1837,7 @@
             <w:noProof/>
             <w:webHidden/>
           </w:rPr>
-          <w:instrText xml:space="preserve"> PAGEREF _Toc128675262 \h </w:instrText>
+          <w:instrText xml:space="preserve"> PAGEREF _Toc130302900 \h </w:instrText>
         </w:r>
         <w:r>
           <w:rPr>
@@ -1882,7 +1882,7 @@
           <w:lang w:eastAsia="en-US" w:bidi="ar-SA"/>
         </w:rPr>
       </w:pPr>
-      <w:hyperlink w:anchor="_Toc128675263" w:history="1">
+      <w:hyperlink w:anchor="_Toc130302901" w:history="1">
         <w:r>
           <w:rPr>
             <w:rStyle w:val="Hyperlink"/>
@@ -1909,7 +1909,7 @@
             <w:noProof/>
             <w:webHidden/>
           </w:rPr>
-          <w:instrText xml:space="preserve"> PAGEREF _Toc128675263 \h </w:instrText>
+          <w:instrText xml:space="preserve"> PAGEREF _Toc130302901 \h </w:instrText>
         </w:r>
         <w:r>
           <w:rPr>
@@ -1954,7 +1954,7 @@
           <w:lang w:eastAsia="en-US" w:bidi="ar-SA"/>
         </w:rPr>
       </w:pPr>
-      <w:hyperlink w:anchor="_Toc128675264" w:history="1">
+      <w:hyperlink w:anchor="_Toc130302902" w:history="1">
         <w:r>
           <w:rPr>
             <w:rStyle w:val="Hyperlink"/>
@@ -1981,7 +1981,7 @@
             <w:noProof/>
             <w:webHidden/>
           </w:rPr>
-          <w:instrText xml:space="preserve"> PAGEREF _Toc128675264 \h </w:instrText>
+          <w:instrText xml:space="preserve"> PAGEREF _Toc130302902 \h </w:instrText>
         </w:r>
         <w:r>
           <w:rPr>
@@ -2025,7 +2025,7 @@
           <w:lang w:eastAsia="en-US" w:bidi="ar-SA"/>
         </w:rPr>
       </w:pPr>
-      <w:hyperlink w:anchor="_Toc128675265" w:history="1">
+      <w:hyperlink w:anchor="_Toc130302903" w:history="1">
         <w:r>
           <w:rPr>
             <w:rStyle w:val="Hyperlink"/>
@@ -2052,7 +2052,7 @@
             <w:noProof/>
             <w:webHidden/>
           </w:rPr>
-          <w:instrText xml:space="preserve"> PAGEREF _Toc128675265 \h </w:instrText>
+          <w:instrText xml:space="preserve"> PAGEREF _Toc130302903 \h </w:instrText>
         </w:r>
         <w:r>
           <w:rPr>
@@ -2097,7 +2097,7 @@
           <w:lang w:eastAsia="en-US" w:bidi="ar-SA"/>
         </w:rPr>
       </w:pPr>
-      <w:hyperlink w:anchor="_Toc128675266" w:history="1">
+      <w:hyperlink w:anchor="_Toc130302904" w:history="1">
         <w:r>
           <w:rPr>
             <w:rStyle w:val="Hyperlink"/>
@@ -2124,7 +2124,7 @@
             <w:noProof/>
             <w:webHidden/>
           </w:rPr>
-          <w:instrText xml:space="preserve"> PAGEREF _Toc128675266 \h </w:instrText>
+          <w:instrText xml:space="preserve"> PAGEREF _Toc130302904 \h </w:instrText>
         </w:r>
         <w:r>
           <w:rPr>
@@ -2169,7 +2169,7 @@
           <w:lang w:eastAsia="en-US" w:bidi="ar-SA"/>
         </w:rPr>
       </w:pPr>
-      <w:hyperlink w:anchor="_Toc128675267" w:history="1">
+      <w:hyperlink w:anchor="_Toc130302905" w:history="1">
         <w:r>
           <w:rPr>
             <w:rStyle w:val="Hyperlink"/>
@@ -2196,7 +2196,7 @@
             <w:noProof/>
             <w:webHidden/>
           </w:rPr>
-          <w:instrText xml:space="preserve"> PAGEREF _Toc128675267 \h </w:instrText>
+          <w:instrText xml:space="preserve"> PAGEREF _Toc130302905 \h </w:instrText>
         </w:r>
         <w:r>
           <w:rPr>
@@ -2241,7 +2241,7 @@
           <w:lang w:eastAsia="en-US" w:bidi="ar-SA"/>
         </w:rPr>
       </w:pPr>
-      <w:hyperlink w:anchor="_Toc128675268" w:history="1">
+      <w:hyperlink w:anchor="_Toc130302906" w:history="1">
         <w:r>
           <w:rPr>
             <w:rStyle w:val="Hyperlink"/>
@@ -2268,7 +2268,7 @@
             <w:noProof/>
             <w:webHidden/>
           </w:rPr>
-          <w:instrText xml:space="preserve"> PAGEREF _Toc128675268 \h </w:instrText>
+          <w:instrText xml:space="preserve"> PAGEREF _Toc130302906 \h </w:instrText>
         </w:r>
         <w:r>
           <w:rPr>
@@ -2312,7 +2312,7 @@
           <w:lang w:eastAsia="en-US" w:bidi="ar-SA"/>
         </w:rPr>
       </w:pPr>
-      <w:hyperlink w:anchor="_Toc128675269" w:history="1">
+      <w:hyperlink w:anchor="_Toc130302907" w:history="1">
         <w:r>
           <w:rPr>
             <w:rStyle w:val="Hyperlink"/>
@@ -2339,7 +2339,7 @@
             <w:noProof/>
             <w:webHidden/>
           </w:rPr>
-          <w:instrText xml:space="preserve"> PAGEREF _Toc128675269 \h </w:instrText>
+          <w:instrText xml:space="preserve"> PAGEREF _Toc130302907 \h </w:instrText>
         </w:r>
         <w:r>
           <w:rPr>
@@ -2384,7 +2384,7 @@
           <w:lang w:eastAsia="en-US" w:bidi="ar-SA"/>
         </w:rPr>
       </w:pPr>
-      <w:hyperlink w:anchor="_Toc128675270" w:history="1">
+      <w:hyperlink w:anchor="_Toc130302908" w:history="1">
         <w:r>
           <w:rPr>
             <w:rStyle w:val="Hyperlink"/>
@@ -2411,7 +2411,7 @@
             <w:noProof/>
             <w:webHidden/>
           </w:rPr>
-          <w:instrText xml:space="preserve"> PAGEREF _Toc128675270 \h </w:instrText>
+          <w:instrText xml:space="preserve"> PAGEREF _Toc130302908 \h </w:instrText>
         </w:r>
         <w:r>
           <w:rPr>
@@ -2456,7 +2456,7 @@
           <w:lang w:eastAsia="en-US" w:bidi="ar-SA"/>
         </w:rPr>
       </w:pPr>
-      <w:hyperlink w:anchor="_Toc128675271" w:history="1">
+      <w:hyperlink w:anchor="_Toc130302909" w:history="1">
         <w:r>
           <w:rPr>
             <w:rStyle w:val="Hyperlink"/>
@@ -2483,7 +2483,7 @@
             <w:noProof/>
             <w:webHidden/>
           </w:rPr>
-          <w:instrText xml:space="preserve"> PAGEREF _Toc128675271 \h </w:instrText>
+          <w:instrText xml:space="preserve"> PAGEREF _Toc130302909 \h </w:instrText>
         </w:r>
         <w:r>
           <w:rPr>
@@ -2527,7 +2527,7 @@
           <w:lang w:eastAsia="en-US" w:bidi="ar-SA"/>
         </w:rPr>
       </w:pPr>
-      <w:hyperlink w:anchor="_Toc128675272" w:history="1">
+      <w:hyperlink w:anchor="_Toc130302910" w:history="1">
         <w:r>
           <w:rPr>
             <w:rStyle w:val="Hyperlink"/>
@@ -2554,7 +2554,7 @@
             <w:noProof/>
             <w:webHidden/>
           </w:rPr>
-          <w:instrText xml:space="preserve"> PAGEREF _Toc128675272 \h </w:instrText>
+          <w:instrText xml:space="preserve"> PAGEREF _Toc130302910 \h </w:instrText>
         </w:r>
         <w:r>
           <w:rPr>
@@ -2599,7 +2599,7 @@
           <w:lang w:eastAsia="en-US" w:bidi="ar-SA"/>
         </w:rPr>
       </w:pPr>
-      <w:hyperlink w:anchor="_Toc128675273" w:history="1">
+      <w:hyperlink w:anchor="_Toc130302911" w:history="1">
         <w:r>
           <w:rPr>
             <w:rStyle w:val="Hyperlink"/>
@@ -2626,7 +2626,7 @@
             <w:noProof/>
             <w:webHidden/>
           </w:rPr>
-          <w:instrText xml:space="preserve"> PAGEREF _Toc128675273 \h </w:instrText>
+          <w:instrText xml:space="preserve"> PAGEREF _Toc130302911 \h </w:instrText>
         </w:r>
         <w:r>
           <w:rPr>
@@ -2671,7 +2671,7 @@
           <w:lang w:eastAsia="en-US" w:bidi="ar-SA"/>
         </w:rPr>
       </w:pPr>
-      <w:hyperlink w:anchor="_Toc128675274" w:history="1">
+      <w:hyperlink w:anchor="_Toc130302912" w:history="1">
         <w:r>
           <w:rPr>
             <w:rStyle w:val="Hyperlink"/>
@@ -2698,7 +2698,7 @@
             <w:noProof/>
             <w:webHidden/>
           </w:rPr>
-          <w:instrText xml:space="preserve"> PAGEREF _Toc128675274 \h </w:instrText>
+          <w:instrText xml:space="preserve"> PAGEREF _Toc130302912 \h </w:instrText>
         </w:r>
         <w:r>
           <w:rPr>
@@ -2743,7 +2743,7 @@
           <w:lang w:eastAsia="en-US" w:bidi="ar-SA"/>
         </w:rPr>
       </w:pPr>
-      <w:hyperlink w:anchor="_Toc128675275" w:history="1">
+      <w:hyperlink w:anchor="_Toc130302913" w:history="1">
         <w:r>
           <w:rPr>
             <w:rStyle w:val="Hyperlink"/>
@@ -2770,7 +2770,7 @@
             <w:noProof/>
             <w:webHidden/>
           </w:rPr>
-          <w:instrText xml:space="preserve"> PAGEREF _Toc128675275 \h </w:instrText>
+          <w:instrText xml:space="preserve"> PAGEREF _Toc130302913 \h </w:instrText>
         </w:r>
         <w:r>
           <w:rPr>
@@ -2814,7 +2814,7 @@
           <w:lang w:eastAsia="en-US" w:bidi="ar-SA"/>
         </w:rPr>
       </w:pPr>
-      <w:hyperlink w:anchor="_Toc128675276" w:history="1">
+      <w:hyperlink w:anchor="_Toc130302914" w:history="1">
         <w:r>
           <w:rPr>
             <w:rStyle w:val="Hyperlink"/>
@@ -2841,7 +2841,7 @@
             <w:noProof/>
             <w:webHidden/>
           </w:rPr>
-          <w:instrText xml:space="preserve"> PAGEREF _Toc128675276 \h </w:instrText>
+          <w:instrText xml:space="preserve"> PAGEREF _Toc130302914 \h </w:instrText>
         </w:r>
         <w:r>
           <w:rPr>
@@ -2886,7 +2886,7 @@
           <w:lang w:eastAsia="en-US" w:bidi="ar-SA"/>
         </w:rPr>
       </w:pPr>
-      <w:hyperlink w:anchor="_Toc128675277" w:history="1">
+      <w:hyperlink w:anchor="_Toc130302915" w:history="1">
         <w:r>
           <w:rPr>
             <w:rStyle w:val="Hyperlink"/>
@@ -2913,7 +2913,7 @@
             <w:noProof/>
             <w:webHidden/>
           </w:rPr>
-          <w:instrText xml:space="preserve"> PAGEREF _Toc128675277 \h </w:instrText>
+          <w:instrText xml:space="preserve"> PAGEREF _Toc130302915 \h </w:instrText>
         </w:r>
         <w:r>
           <w:rPr>
@@ -2958,7 +2958,7 @@
           <w:lang w:eastAsia="en-US" w:bidi="ar-SA"/>
         </w:rPr>
       </w:pPr>
-      <w:hyperlink w:anchor="_Toc128675278" w:history="1">
+      <w:hyperlink w:anchor="_Toc130302916" w:history="1">
         <w:r>
           <w:rPr>
             <w:rStyle w:val="Hyperlink"/>
@@ -2985,7 +2985,7 @@
             <w:noProof/>
             <w:webHidden/>
           </w:rPr>
-          <w:instrText xml:space="preserve"> PAGEREF _Toc128675278 \h </w:instrText>
+          <w:instrText xml:space="preserve"> PAGEREF _Toc130302916 \h </w:instrText>
         </w:r>
         <w:r>
           <w:rPr>
@@ -3029,7 +3029,7 @@
           <w:lang w:eastAsia="en-US" w:bidi="ar-SA"/>
         </w:rPr>
       </w:pPr>
-      <w:hyperlink w:anchor="_Toc128675279" w:history="1">
+      <w:hyperlink w:anchor="_Toc130302917" w:history="1">
         <w:r>
           <w:rPr>
             <w:rStyle w:val="Hyperlink"/>
@@ -3056,7 +3056,7 @@
             <w:noProof/>
             <w:webHidden/>
           </w:rPr>
-          <w:instrText xml:space="preserve"> PAGEREF _Toc128675279 \h </w:instrText>
+          <w:instrText xml:space="preserve"> PAGEREF _Toc130302917 \h </w:instrText>
         </w:r>
         <w:r>
           <w:rPr>
@@ -3100,7 +3100,7 @@
           <w:lang w:eastAsia="en-US" w:bidi="ar-SA"/>
         </w:rPr>
       </w:pPr>
-      <w:hyperlink w:anchor="_Toc128675280" w:history="1">
+      <w:hyperlink w:anchor="_Toc130302918" w:history="1">
         <w:r>
           <w:rPr>
             <w:rStyle w:val="Hyperlink"/>
@@ -3127,7 +3127,7 @@
             <w:noProof/>
             <w:webHidden/>
           </w:rPr>
-          <w:instrText xml:space="preserve"> PAGEREF _Toc128675280 \h </w:instrText>
+          <w:instrText xml:space="preserve"> PAGEREF _Toc130302918 \h </w:instrText>
         </w:r>
         <w:r>
           <w:rPr>
@@ -3171,7 +3171,7 @@
           <w:lang w:eastAsia="en-US" w:bidi="ar-SA"/>
         </w:rPr>
       </w:pPr>
-      <w:hyperlink w:anchor="_Toc128675281" w:history="1">
+      <w:hyperlink w:anchor="_Toc130302919" w:history="1">
         <w:r>
           <w:rPr>
             <w:rStyle w:val="Hyperlink"/>
@@ -3198,7 +3198,7 @@
             <w:noProof/>
             <w:webHidden/>
           </w:rPr>
-          <w:instrText xml:space="preserve"> PAGEREF _Toc128675281 \h </w:instrText>
+          <w:instrText xml:space="preserve"> PAGEREF _Toc130302919 \h </w:instrText>
         </w:r>
         <w:r>
           <w:rPr>
@@ -3251,14 +3251,12 @@
       <w:r>
         <w:br w:type="page"/>
       </w:r>
-      <w:bookmarkStart w:id="0" w:name="_GoBack"/>
-      <w:bookmarkEnd w:id="0"/>
     </w:p>
     <w:p>
       <w:pPr>
         <w:pStyle w:val="Heading1"/>
       </w:pPr>
-      <w:bookmarkStart w:id="1" w:name="_Toc128675244"/>
+      <w:bookmarkStart w:id="0" w:name="_Toc130302882"/>
       <w:r>
         <w:lastRenderedPageBreak/>
         <w:t>What</w:t>
@@ -3266,6 +3264,8 @@
       <w:r>
         <w:t xml:space="preserve"> Is Babelfish Compass?</w:t>
       </w:r>
+      <w:bookmarkStart w:id="1" w:name="_GoBack"/>
+      <w:bookmarkEnd w:id="0"/>
       <w:bookmarkEnd w:id="1"/>
     </w:p>
     <w:p>
@@ -3483,7 +3483,7 @@
       <w:pPr>
         <w:pStyle w:val="Heading1"/>
       </w:pPr>
-      <w:bookmarkStart w:id="2" w:name="_Toc128675245"/>
+      <w:bookmarkStart w:id="2" w:name="_Toc130302883"/>
       <w:r>
         <w:lastRenderedPageBreak/>
         <w:t>Compatibility with Babelfish for PostgreSQL</w:t>
@@ -3619,6 +3619,60 @@
               <w:pStyle w:val="BodyText"/>
             </w:pPr>
             <w:r>
+              <w:t>202</w:t>
+            </w:r>
+            <w:r>
+              <w:t>3</w:t>
+            </w:r>
+            <w:r>
+              <w:t>-03</w:t>
+            </w:r>
+            <w:r>
+              <w:t>[-a]</w:t>
+            </w:r>
+          </w:p>
+        </w:tc>
+        <w:tc>
+          <w:tcPr>
+            <w:tcW w:w="6237" w:type="dxa"/>
+          </w:tcPr>
+          <w:p>
+            <w:pPr>
+              <w:pStyle w:val="BodyText"/>
+            </w:pPr>
+            <w:r>
+              <w:t>3.1.x</w:t>
+            </w:r>
+            <w:r>
+              <w:t xml:space="preserve"> (PG 15)</w:t>
+            </w:r>
+            <w:r>
+              <w:br/>
+              <w:t>2.4.x, 2.3.x, 2.2.x, 2.1.x</w:t>
+            </w:r>
+            <w:r>
+              <w:t xml:space="preserve"> (PG 14)</w:t>
+            </w:r>
+            <w:r>
+              <w:br/>
+              <w:t>1.4.x, 1.3.x, 1.2.x, 1.1.x, 1.0.x</w:t>
+            </w:r>
+            <w:r>
+              <w:t xml:space="preserve"> (PG 13)</w:t>
+            </w:r>
+          </w:p>
+        </w:tc>
+      </w:tr>
+      <w:tr>
+        <w:tc>
+          <w:tcPr>
+            <w:tcW w:w="3397" w:type="dxa"/>
+          </w:tcPr>
+          <w:p>
+            <w:pPr>
+              <w:pStyle w:val="BodyText"/>
+            </w:pPr>
+            <w:r>
               <w:t>2022-12</w:t>
             </w:r>
           </w:p>
@@ -3635,8 +3689,26 @@
               <w:t>2.3.x, 2.2.x, 2.1.x</w:t>
             </w:r>
             <w:r>
+              <w:t xml:space="preserve"> </w:t>
+            </w:r>
+            <w:r>
+              <w:t>(PG 1</w:t>
+            </w:r>
+            <w:r>
+              <w:t>4</w:t>
+            </w:r>
+            <w:r>
+              <w:t>)</w:t>
+            </w:r>
+            <w:r>
               <w:br/>
               <w:t>1.4.x, 1.3.x, 1.2.x, 1.1.x, 1.0.x</w:t>
+            </w:r>
+            <w:r>
+              <w:t xml:space="preserve"> </w:t>
+            </w:r>
+            <w:r>
+              <w:t>(PG 13)</w:t>
             </w:r>
           </w:p>
         </w:tc>
@@ -3673,6 +3745,18 @@
               <w:t>2.2.x, 2.1.x</w:t>
             </w:r>
             <w:r>
+              <w:t xml:space="preserve"> </w:t>
+            </w:r>
+            <w:r>
+              <w:t>(PG 1</w:t>
+            </w:r>
+            <w:r>
+              <w:t>4</w:t>
+            </w:r>
+            <w:r>
+              <w:t>)</w:t>
+            </w:r>
+            <w:r>
               <w:br/>
             </w:r>
             <w:r>
@@ -3683,6 +3767,12 @@
             </w:r>
             <w:r>
               <w:t>1.1.x, 1.0.x</w:t>
+            </w:r>
+            <w:r>
+              <w:t xml:space="preserve"> </w:t>
+            </w:r>
+            <w:r>
+              <w:t>(PG 13)</w:t>
             </w:r>
           </w:p>
         </w:tc>
@@ -3701,7 +3791,16 @@
             </w:r>
             <w:r>
               <w:br/>
-              <w:t>2022-06/2022-06-a</w:t>
+              <w:t>2022-06</w:t>
+            </w:r>
+            <w:r>
+              <w:t>[</w:t>
+            </w:r>
+            <w:r>
+              <w:t>-a</w:t>
+            </w:r>
+            <w:r>
+              <w:t>]</w:t>
             </w:r>
           </w:p>
         </w:tc>
@@ -3717,10 +3816,28 @@
               <w:t>2.1.x</w:t>
             </w:r>
             <w:r>
+              <w:t xml:space="preserve"> </w:t>
+            </w:r>
+            <w:r>
+              <w:t>(PG 1</w:t>
+            </w:r>
+            <w:r>
+              <w:t>4</w:t>
+            </w:r>
+            <w:r>
+              <w:t>)</w:t>
+            </w:r>
+            <w:r>
               <w:br/>
             </w:r>
             <w:r>
               <w:t>1.3.x, 1.2.x, 1.1.x, 1.0.x</w:t>
+            </w:r>
+            <w:r>
+              <w:t xml:space="preserve"> </w:t>
+            </w:r>
+            <w:r>
+              <w:t>(PG 13)</w:t>
             </w:r>
           </w:p>
         </w:tc>
@@ -3765,6 +3882,12 @@
             <w:r>
               <w:t>x</w:t>
             </w:r>
+            <w:r>
+              <w:t xml:space="preserve"> </w:t>
+            </w:r>
+            <w:r>
+              <w:t>(PG 13)</w:t>
+            </w:r>
           </w:p>
         </w:tc>
       </w:tr>
@@ -3808,6 +3931,12 @@
             <w:r>
               <w:t>x</w:t>
             </w:r>
+            <w:r>
+              <w:t xml:space="preserve"> </w:t>
+            </w:r>
+            <w:r>
+              <w:t>(PG 13)</w:t>
+            </w:r>
           </w:p>
         </w:tc>
       </w:tr>
@@ -3844,6 +3973,12 @@
             </w:r>
             <w:r>
               <w:t>x</w:t>
+            </w:r>
+            <w:r>
+              <w:t xml:space="preserve"> </w:t>
+            </w:r>
+            <w:r>
+              <w:t>(PG 13)</w:t>
             </w:r>
           </w:p>
         </w:tc>
@@ -3882,6 +4017,12 @@
             <w:r>
               <w:t>x</w:t>
             </w:r>
+            <w:r>
+              <w:t xml:space="preserve"> </w:t>
+            </w:r>
+            <w:r>
+              <w:t>(PG 13)</w:t>
+            </w:r>
           </w:p>
         </w:tc>
       </w:tr>
@@ -3913,6 +4054,12 @@
             <w:r>
               <w:t>x</w:t>
             </w:r>
+            <w:r>
+              <w:t xml:space="preserve"> </w:t>
+            </w:r>
+            <w:r>
+              <w:t>(PG 13)</w:t>
+            </w:r>
           </w:p>
         </w:tc>
       </w:tr>
@@ -3987,7 +4134,7 @@
       <w:pPr>
         <w:pStyle w:val="Heading1"/>
       </w:pPr>
-      <w:bookmarkStart w:id="3" w:name="_Toc128675246"/>
+      <w:bookmarkStart w:id="3" w:name="_Toc130302884"/>
       <w:r>
         <w:lastRenderedPageBreak/>
         <w:t>Installing Babelfish</w:t>
@@ -4007,7 +4154,7 @@
       <w:pPr>
         <w:pStyle w:val="Heading2"/>
       </w:pPr>
-      <w:bookmarkStart w:id="4" w:name="_Toc128675247"/>
+      <w:bookmarkStart w:id="4" w:name="_Toc130302885"/>
       <w:r>
         <w:t>Prerequisites</w:t>
       </w:r>
@@ -4129,7 +4276,7 @@
       <w:pPr>
         <w:pStyle w:val="Heading2"/>
       </w:pPr>
-      <w:bookmarkStart w:id="5" w:name="_Toc128675248"/>
+      <w:bookmarkStart w:id="5" w:name="_Toc130302886"/>
       <w:r>
         <w:t>Downloading Babelfish Compass</w:t>
       </w:r>
@@ -4273,7 +4420,7 @@
       <w:pPr>
         <w:pStyle w:val="Heading2"/>
       </w:pPr>
-      <w:bookmarkStart w:id="6" w:name="_Toc128675249"/>
+      <w:bookmarkStart w:id="6" w:name="_Toc130302887"/>
       <w:r>
         <w:t>Install</w:t>
       </w:r>
@@ -4781,7 +4928,7 @@
       <w:pPr>
         <w:pStyle w:val="Heading1"/>
       </w:pPr>
-      <w:bookmarkStart w:id="8" w:name="_Toc128675250"/>
+      <w:bookmarkStart w:id="8" w:name="_Toc130302888"/>
       <w:r>
         <w:t>Running Babelfish Compass</w:t>
       </w:r>
@@ -5349,7 +5496,7 @@
       <w:pPr>
         <w:pStyle w:val="Heading1"/>
       </w:pPr>
-      <w:bookmarkStart w:id="9" w:name="_Toc128675251"/>
+      <w:bookmarkStart w:id="9" w:name="_Toc130302889"/>
       <w:r>
         <w:t>Running Babelfish Compass</w:t>
       </w:r>
@@ -5888,7 +6035,7 @@
       <w:pPr>
         <w:pStyle w:val="Heading1"/>
       </w:pPr>
-      <w:bookmarkStart w:id="10" w:name="_Toc128675252"/>
+      <w:bookmarkStart w:id="10" w:name="_Toc130302890"/>
       <w:r>
         <w:t>Reports, applications</w:t>
       </w:r>
@@ -6609,7 +6756,7 @@
         <w:pStyle w:val="Heading2"/>
       </w:pPr>
       <w:bookmarkStart w:id="11" w:name="_Ref88921258"/>
-      <w:bookmarkStart w:id="12" w:name="_Toc128675253"/>
+      <w:bookmarkStart w:id="12" w:name="_Toc130302891"/>
       <w:r>
         <w:t xml:space="preserve">Report </w:t>
       </w:r>
@@ -6935,7 +7082,7 @@
       </w:pPr>
       <w:bookmarkStart w:id="13" w:name="_Ref88886795"/>
       <w:bookmarkStart w:id="14" w:name="_Hlk85191248"/>
-      <w:bookmarkStart w:id="15" w:name="_Toc128675254"/>
+      <w:bookmarkStart w:id="15" w:name="_Toc130302892"/>
       <w:r>
         <w:t>Specifying the</w:t>
       </w:r>
@@ -7082,7 +7229,7 @@
       </w:pPr>
       <w:bookmarkStart w:id="16" w:name="_Ref88837155"/>
       <w:bookmarkStart w:id="17" w:name="_Ref88883626"/>
-      <w:bookmarkStart w:id="18" w:name="_Toc128675255"/>
+      <w:bookmarkStart w:id="18" w:name="_Toc130302893"/>
       <w:r>
         <w:t>Command-line options</w:t>
       </w:r>
@@ -9894,7 +10041,7 @@
         <w:pStyle w:val="Heading2"/>
       </w:pPr>
       <w:bookmarkStart w:id="19" w:name="_Ref88887309"/>
-      <w:bookmarkStart w:id="20" w:name="_Toc128675256"/>
+      <w:bookmarkStart w:id="20" w:name="_Toc130302894"/>
       <w:r>
         <w:t>Examples</w:t>
       </w:r>
@@ -11108,7 +11255,7 @@
       </w:pPr>
       <w:bookmarkStart w:id="21" w:name="rewrite"/>
       <w:bookmarkStart w:id="22" w:name="_Automatic_rewriting_of"/>
-      <w:bookmarkStart w:id="23" w:name="_Toc128675257"/>
+      <w:bookmarkStart w:id="23" w:name="_Toc130302895"/>
       <w:bookmarkEnd w:id="21"/>
       <w:bookmarkEnd w:id="22"/>
       <w:r>
@@ -11386,7 +11533,7 @@
       <w:pPr>
         <w:pStyle w:val="Heading1"/>
       </w:pPr>
-      <w:bookmarkStart w:id="24" w:name="_Toc128675258"/>
+      <w:bookmarkStart w:id="24" w:name="_Toc130302896"/>
       <w:r>
         <w:lastRenderedPageBreak/>
         <w:t>File handling</w:t>
@@ -11769,7 +11916,7 @@
       <w:pPr>
         <w:pStyle w:val="Heading1"/>
       </w:pPr>
-      <w:bookmarkStart w:id="26" w:name="_Toc128675259"/>
+      <w:bookmarkStart w:id="26" w:name="_Toc130302897"/>
       <w:r>
         <w:lastRenderedPageBreak/>
         <w:t>The BabelfishFeatures.cfg file</w:t>
@@ -11917,7 +12064,7 @@
       <w:pPr>
         <w:pStyle w:val="BodyText"/>
       </w:pPr>
-      <w:bookmarkStart w:id="27" w:name="_Toc128675260"/>
+      <w:bookmarkStart w:id="27" w:name="_Toc130302898"/>
       <w:r>
         <w:rPr>
           <w:rStyle w:val="Heading2Char"/>
@@ -12142,7 +12289,7 @@
       <w:pPr>
         <w:pStyle w:val="Heading2"/>
       </w:pPr>
-      <w:bookmarkStart w:id="28" w:name="_Toc128675261"/>
+      <w:bookmarkStart w:id="28" w:name="_Toc130302899"/>
       <w:r>
         <w:t>Example</w:t>
       </w:r>
@@ -12437,7 +12584,7 @@
       <w:pPr>
         <w:pStyle w:val="Heading1"/>
       </w:pPr>
-      <w:bookmarkStart w:id="29" w:name="_Toc128675262"/>
+      <w:bookmarkStart w:id="29" w:name="_Toc130302900"/>
       <w:r>
         <w:lastRenderedPageBreak/>
         <w:t>The Babelfish</w:t>
@@ -13574,7 +13721,7 @@
       <w:pPr>
         <w:pStyle w:val="Heading2"/>
       </w:pPr>
-      <w:bookmarkStart w:id="30" w:name="_Toc128675263"/>
+      <w:bookmarkStart w:id="30" w:name="_Toc130302901"/>
       <w:r>
         <w:t>Example: o</w:t>
       </w:r>
@@ -14004,7 +14151,7 @@
       <w:pPr>
         <w:pStyle w:val="Heading2"/>
       </w:pPr>
-      <w:bookmarkStart w:id="31" w:name="_Toc128675264"/>
+      <w:bookmarkStart w:id="31" w:name="_Toc130302902"/>
       <w:r>
         <w:t>P</w:t>
       </w:r>
@@ -14535,7 +14682,7 @@
       <w:pPr>
         <w:pStyle w:val="Heading1"/>
       </w:pPr>
-      <w:bookmarkStart w:id="33" w:name="_Toc128675265"/>
+      <w:bookmarkStart w:id="33" w:name="_Toc130302903"/>
       <w:r>
         <w:lastRenderedPageBreak/>
         <w:t>User-defined estimates in .csv file</w:t>
@@ -14546,7 +14693,7 @@
       <w:pPr>
         <w:pStyle w:val="Heading2"/>
       </w:pPr>
-      <w:bookmarkStart w:id="34" w:name="_Toc128675266"/>
+      <w:bookmarkStart w:id="34" w:name="_Toc130302904"/>
       <w:r>
         <w:t>Complexity estimates</w:t>
       </w:r>
@@ -14993,7 +15140,7 @@
       <w:pPr>
         <w:pStyle w:val="Heading2"/>
       </w:pPr>
-      <w:bookmarkStart w:id="35" w:name="_Toc128675267"/>
+      <w:bookmarkStart w:id="35" w:name="_Toc130302905"/>
       <w:r>
         <w:t>Effort estimates</w:t>
       </w:r>
@@ -15149,7 +15296,7 @@
           <w:szCs w:val="23"/>
         </w:rPr>
       </w:pPr>
-      <w:bookmarkStart w:id="36" w:name="_Toc128675268"/>
+      <w:bookmarkStart w:id="36" w:name="_Toc130302906"/>
       <w:r>
         <w:rPr>
           <w:rStyle w:val="Heading2Char"/>
@@ -15506,7 +15653,7 @@
       <w:pPr>
         <w:pStyle w:val="Heading1"/>
       </w:pPr>
-      <w:bookmarkStart w:id="38" w:name="_Toc128675269"/>
+      <w:bookmarkStart w:id="38" w:name="_Toc130302907"/>
       <w:r>
         <w:lastRenderedPageBreak/>
         <w:t>Using -</w:t>
@@ -15939,7 +16086,7 @@
       <w:pPr>
         <w:pStyle w:val="Heading2"/>
       </w:pPr>
-      <w:bookmarkStart w:id="40" w:name="_Toc128675270"/>
+      <w:bookmarkStart w:id="40" w:name="_Toc130302908"/>
       <w:r>
         <w:lastRenderedPageBreak/>
         <w:t>Schema for imported items</w:t>
@@ -16971,7 +17118,7 @@
       <w:pPr>
         <w:pStyle w:val="Heading2"/>
       </w:pPr>
-      <w:bookmarkStart w:id="41" w:name="_Toc128675271"/>
+      <w:bookmarkStart w:id="41" w:name="_Toc130302909"/>
       <w:r>
         <w:lastRenderedPageBreak/>
         <w:t>Example query</w:t>
@@ -17484,7 +17631,7 @@
       <w:pPr>
         <w:pStyle w:val="Heading1"/>
       </w:pPr>
-      <w:bookmarkStart w:id="43" w:name="_Toc128675272"/>
+      <w:bookmarkStart w:id="43" w:name="_Toc130302910"/>
       <w:r>
         <w:lastRenderedPageBreak/>
         <w:t>Processing captured SQL queries</w:t>
@@ -17703,7 +17850,7 @@
       <w:pPr>
         <w:pStyle w:val="Heading2"/>
       </w:pPr>
-      <w:bookmarkStart w:id="44" w:name="_Toc128675273"/>
+      <w:bookmarkStart w:id="44" w:name="_Toc130302911"/>
       <w:r>
         <w:t>SQL Server Profiler</w:t>
       </w:r>
@@ -17985,7 +18132,7 @@
       <w:pPr>
         <w:pStyle w:val="Heading2"/>
       </w:pPr>
-      <w:bookmarkStart w:id="45" w:name="_Toc128675274"/>
+      <w:bookmarkStart w:id="45" w:name="_Toc130302912"/>
       <w:r>
         <w:t>SQL Server Extended Events</w:t>
       </w:r>
@@ -18189,7 +18336,7 @@
       <w:pPr>
         <w:pStyle w:val="Heading2"/>
       </w:pPr>
-      <w:bookmarkStart w:id="46" w:name="_Toc128675275"/>
+      <w:bookmarkStart w:id="46" w:name="_Toc130302913"/>
       <w:r>
         <w:lastRenderedPageBreak/>
         <w:t>Example</w:t>
@@ -18425,7 +18572,7 @@
       <w:pPr>
         <w:pStyle w:val="Heading1"/>
       </w:pPr>
-      <w:bookmarkStart w:id="47" w:name="_Toc128675276"/>
+      <w:bookmarkStart w:id="47" w:name="_Toc130302914"/>
       <w:r>
         <w:lastRenderedPageBreak/>
         <w:t>Security</w:t>
@@ -18520,7 +18667,7 @@
       <w:pPr>
         <w:pStyle w:val="Heading2"/>
       </w:pPr>
-      <w:bookmarkStart w:id="48" w:name="_Toc128675277"/>
+      <w:bookmarkStart w:id="48" w:name="_Toc130302915"/>
       <w:r>
         <w:t>The</w:t>
       </w:r>
@@ -18845,7 +18992,7 @@
         <w:pStyle w:val="Heading2"/>
       </w:pPr>
       <w:bookmarkStart w:id="49" w:name="_Automatic_update_check"/>
-      <w:bookmarkStart w:id="50" w:name="_Toc128675278"/>
+      <w:bookmarkStart w:id="50" w:name="_Toc130302916"/>
       <w:bookmarkEnd w:id="49"/>
       <w:r>
         <w:t>Automatic update check</w:t>
@@ -18908,7 +19055,7 @@
       <w:pPr>
         <w:pStyle w:val="Heading1"/>
       </w:pPr>
-      <w:bookmarkStart w:id="51" w:name="_Toc128675279"/>
+      <w:bookmarkStart w:id="51" w:name="_Toc130302917"/>
       <w:r>
         <w:lastRenderedPageBreak/>
         <w:t xml:space="preserve">Using Babelfish Compass </w:t>
@@ -19558,7 +19705,7 @@
       <w:pPr>
         <w:pStyle w:val="Heading1"/>
       </w:pPr>
-      <w:bookmarkStart w:id="52" w:name="_Toc128675280"/>
+      <w:bookmarkStart w:id="52" w:name="_Toc130302918"/>
       <w:r>
         <w:lastRenderedPageBreak/>
         <w:t>Troubleshooting</w:t>
@@ -19788,7 +19935,7 @@
       <w:pPr>
         <w:pStyle w:val="Heading1"/>
       </w:pPr>
-      <w:bookmarkStart w:id="53" w:name="_Toc128675281"/>
+      <w:bookmarkStart w:id="53" w:name="_Toc130302919"/>
       <w:r>
         <w:t>Licensing</w:t>
       </w:r>
@@ -25120,7 +25267,7 @@
 </file>
 
 <file path=customXml/itemProps1.xml><?xml version="1.0" encoding="utf-8"?>
-<ds:datastoreItem xmlns:ds="http://schemas.openxmlformats.org/officeDocument/2006/customXml" ds:itemID="{F276B0AD-C104-48C6-9E6C-E4452BC45CAE}">
+<ds:datastoreItem xmlns:ds="http://schemas.openxmlformats.org/officeDocument/2006/customXml" ds:itemID="{30D5C8EC-903D-4F9E-BFD2-545CA875B46E}">
   <ds:schemaRefs>
     <ds:schemaRef ds:uri="http://schemas.openxmlformats.org/officeDocument/2006/bibliography"/>
   </ds:schemaRefs>

</xml_diff>

<commit_message>
changing version to 2024-10
</commit_message>
<xml_diff>
--- a/BabelfishCompass_UserGuide.docx
+++ b/BabelfishCompass_UserGuide.docx
@@ -735,7 +735,7 @@
         </w:rPr>
         <w:fldChar w:fldCharType="separate"/>
       </w:r>
-      <w:hyperlink w:anchor="_Toc172046230" w:history="1">
+      <w:hyperlink w:anchor="_Toc177994697" w:history="1">
         <w:r>
           <w:rPr>
             <w:rStyle w:val="Hyperlink"/>
@@ -762,7 +762,7 @@
             <w:noProof/>
             <w:webHidden/>
           </w:rPr>
-          <w:instrText xml:space="preserve"> PAGEREF _Toc172046230 \h </w:instrText>
+          <w:instrText xml:space="preserve"> PAGEREF _Toc177994697 \h </w:instrText>
         </w:r>
         <w:r>
           <w:rPr>
@@ -806,7 +806,7 @@
           <w:lang w:eastAsia="en-US" w:bidi="ar-SA"/>
         </w:rPr>
       </w:pPr>
-      <w:hyperlink w:anchor="_Toc172046231" w:history="1">
+      <w:hyperlink w:anchor="_Toc177994698" w:history="1">
         <w:r>
           <w:rPr>
             <w:rStyle w:val="Hyperlink"/>
@@ -833,7 +833,7 @@
             <w:noProof/>
             <w:webHidden/>
           </w:rPr>
-          <w:instrText xml:space="preserve"> PAGEREF _Toc172046231 \h </w:instrText>
+          <w:instrText xml:space="preserve"> PAGEREF _Toc177994698 \h </w:instrText>
         </w:r>
         <w:r>
           <w:rPr>
@@ -877,7 +877,7 @@
           <w:lang w:eastAsia="en-US" w:bidi="ar-SA"/>
         </w:rPr>
       </w:pPr>
-      <w:hyperlink w:anchor="_Toc172046232" w:history="1">
+      <w:hyperlink w:anchor="_Toc177994699" w:history="1">
         <w:r>
           <w:rPr>
             <w:rStyle w:val="Hyperlink"/>
@@ -904,7 +904,7 @@
             <w:noProof/>
             <w:webHidden/>
           </w:rPr>
-          <w:instrText xml:space="preserve"> PAGEREF _Toc172046232 \h </w:instrText>
+          <w:instrText xml:space="preserve"> PAGEREF _Toc177994699 \h </w:instrText>
         </w:r>
         <w:r>
           <w:rPr>
@@ -948,7 +948,7 @@
           <w:lang w:eastAsia="en-US" w:bidi="ar-SA"/>
         </w:rPr>
       </w:pPr>
-      <w:hyperlink w:anchor="_Toc172046233" w:history="1">
+      <w:hyperlink w:anchor="_Toc177994700" w:history="1">
         <w:r>
           <w:rPr>
             <w:rStyle w:val="Hyperlink"/>
@@ -975,7 +975,7 @@
             <w:noProof/>
             <w:webHidden/>
           </w:rPr>
-          <w:instrText xml:space="preserve"> PAGEREF _Toc172046233 \h </w:instrText>
+          <w:instrText xml:space="preserve"> PAGEREF _Toc177994700 \h </w:instrText>
         </w:r>
         <w:r>
           <w:rPr>
@@ -1020,7 +1020,7 @@
           <w:lang w:eastAsia="en-US" w:bidi="ar-SA"/>
         </w:rPr>
       </w:pPr>
-      <w:hyperlink w:anchor="_Toc172046234" w:history="1">
+      <w:hyperlink w:anchor="_Toc177994701" w:history="1">
         <w:r>
           <w:rPr>
             <w:rStyle w:val="Hyperlink"/>
@@ -1047,7 +1047,7 @@
             <w:noProof/>
             <w:webHidden/>
           </w:rPr>
-          <w:instrText xml:space="preserve"> PAGEREF _Toc172046234 \h </w:instrText>
+          <w:instrText xml:space="preserve"> PAGEREF _Toc177994701 \h </w:instrText>
         </w:r>
         <w:r>
           <w:rPr>
@@ -1092,7 +1092,7 @@
           <w:lang w:eastAsia="en-US" w:bidi="ar-SA"/>
         </w:rPr>
       </w:pPr>
-      <w:hyperlink w:anchor="_Toc172046235" w:history="1">
+      <w:hyperlink w:anchor="_Toc177994702" w:history="1">
         <w:r>
           <w:rPr>
             <w:rStyle w:val="Hyperlink"/>
@@ -1119,7 +1119,7 @@
             <w:noProof/>
             <w:webHidden/>
           </w:rPr>
-          <w:instrText xml:space="preserve"> PAGEREF _Toc172046235 \h </w:instrText>
+          <w:instrText xml:space="preserve"> PAGEREF _Toc177994702 \h </w:instrText>
         </w:r>
         <w:r>
           <w:rPr>
@@ -1164,7 +1164,7 @@
           <w:lang w:eastAsia="en-US" w:bidi="ar-SA"/>
         </w:rPr>
       </w:pPr>
-      <w:hyperlink w:anchor="_Toc172046236" w:history="1">
+      <w:hyperlink w:anchor="_Toc177994703" w:history="1">
         <w:r>
           <w:rPr>
             <w:rStyle w:val="Hyperlink"/>
@@ -1191,7 +1191,7 @@
             <w:noProof/>
             <w:webHidden/>
           </w:rPr>
-          <w:instrText xml:space="preserve"> PAGEREF _Toc172046236 \h </w:instrText>
+          <w:instrText xml:space="preserve"> PAGEREF _Toc177994703 \h </w:instrText>
         </w:r>
         <w:r>
           <w:rPr>
@@ -1235,7 +1235,7 @@
           <w:lang w:eastAsia="en-US" w:bidi="ar-SA"/>
         </w:rPr>
       </w:pPr>
-      <w:hyperlink w:anchor="_Toc172046237" w:history="1">
+      <w:hyperlink w:anchor="_Toc177994704" w:history="1">
         <w:r>
           <w:rPr>
             <w:rStyle w:val="Hyperlink"/>
@@ -1262,7 +1262,7 @@
             <w:noProof/>
             <w:webHidden/>
           </w:rPr>
-          <w:instrText xml:space="preserve"> PAGEREF _Toc172046237 \h </w:instrText>
+          <w:instrText xml:space="preserve"> PAGEREF _Toc177994704 \h </w:instrText>
         </w:r>
         <w:r>
           <w:rPr>
@@ -1306,7 +1306,7 @@
           <w:lang w:eastAsia="en-US" w:bidi="ar-SA"/>
         </w:rPr>
       </w:pPr>
-      <w:hyperlink w:anchor="_Toc172046238" w:history="1">
+      <w:hyperlink w:anchor="_Toc177994705" w:history="1">
         <w:r>
           <w:rPr>
             <w:rStyle w:val="Hyperlink"/>
@@ -1333,7 +1333,7 @@
             <w:noProof/>
             <w:webHidden/>
           </w:rPr>
-          <w:instrText xml:space="preserve"> PAGEREF _Toc172046238 \h </w:instrText>
+          <w:instrText xml:space="preserve"> PAGEREF _Toc177994705 \h </w:instrText>
         </w:r>
         <w:r>
           <w:rPr>
@@ -1377,7 +1377,7 @@
           <w:lang w:eastAsia="en-US" w:bidi="ar-SA"/>
         </w:rPr>
       </w:pPr>
-      <w:hyperlink w:anchor="_Toc172046239" w:history="1">
+      <w:hyperlink w:anchor="_Toc177994706" w:history="1">
         <w:r>
           <w:rPr>
             <w:rStyle w:val="Hyperlink"/>
@@ -1404,7 +1404,7 @@
             <w:noProof/>
             <w:webHidden/>
           </w:rPr>
-          <w:instrText xml:space="preserve"> PAGEREF _Toc172046239 \h </w:instrText>
+          <w:instrText xml:space="preserve"> PAGEREF _Toc177994706 \h </w:instrText>
         </w:r>
         <w:r>
           <w:rPr>
@@ -1449,7 +1449,7 @@
           <w:lang w:eastAsia="en-US" w:bidi="ar-SA"/>
         </w:rPr>
       </w:pPr>
-      <w:hyperlink w:anchor="_Toc172046240" w:history="1">
+      <w:hyperlink w:anchor="_Toc177994707" w:history="1">
         <w:r>
           <w:rPr>
             <w:rStyle w:val="Hyperlink"/>
@@ -1476,7 +1476,7 @@
             <w:noProof/>
             <w:webHidden/>
           </w:rPr>
-          <w:instrText xml:space="preserve"> PAGEREF _Toc172046240 \h </w:instrText>
+          <w:instrText xml:space="preserve"> PAGEREF _Toc177994707 \h </w:instrText>
         </w:r>
         <w:r>
           <w:rPr>
@@ -1520,7 +1520,7 @@
           <w:lang w:eastAsia="en-US" w:bidi="ar-SA"/>
         </w:rPr>
       </w:pPr>
-      <w:hyperlink w:anchor="_Toc172046241" w:history="1">
+      <w:hyperlink w:anchor="_Toc177994708" w:history="1">
         <w:r>
           <w:rPr>
             <w:rStyle w:val="Hyperlink"/>
@@ -1547,7 +1547,7 @@
             <w:noProof/>
             <w:webHidden/>
           </w:rPr>
-          <w:instrText xml:space="preserve"> PAGEREF _Toc172046241 \h </w:instrText>
+          <w:instrText xml:space="preserve"> PAGEREF _Toc177994708 \h </w:instrText>
         </w:r>
         <w:r>
           <w:rPr>
@@ -1591,7 +1591,7 @@
           <w:lang w:eastAsia="en-US" w:bidi="ar-SA"/>
         </w:rPr>
       </w:pPr>
-      <w:hyperlink w:anchor="_Toc172046242" w:history="1">
+      <w:hyperlink w:anchor="_Toc177994709" w:history="1">
         <w:r>
           <w:rPr>
             <w:rStyle w:val="Hyperlink"/>
@@ -1618,7 +1618,7 @@
             <w:noProof/>
             <w:webHidden/>
           </w:rPr>
-          <w:instrText xml:space="preserve"> PAGEREF _Toc172046242 \h </w:instrText>
+          <w:instrText xml:space="preserve"> PAGEREF _Toc177994709 \h </w:instrText>
         </w:r>
         <w:r>
           <w:rPr>
@@ -1663,7 +1663,7 @@
           <w:lang w:eastAsia="en-US" w:bidi="ar-SA"/>
         </w:rPr>
       </w:pPr>
-      <w:hyperlink w:anchor="_Toc172046243" w:history="1">
+      <w:hyperlink w:anchor="_Toc177994710" w:history="1">
         <w:r>
           <w:rPr>
             <w:rStyle w:val="Hyperlink"/>
@@ -1690,7 +1690,7 @@
             <w:noProof/>
             <w:webHidden/>
           </w:rPr>
-          <w:instrText xml:space="preserve"> PAGEREF _Toc172046243 \h </w:instrText>
+          <w:instrText xml:space="preserve"> PAGEREF _Toc177994710 \h </w:instrText>
         </w:r>
         <w:r>
           <w:rPr>
@@ -1734,7 +1734,7 @@
           <w:lang w:eastAsia="en-US" w:bidi="ar-SA"/>
         </w:rPr>
       </w:pPr>
-      <w:hyperlink w:anchor="_Toc172046244" w:history="1">
+      <w:hyperlink w:anchor="_Toc177994711" w:history="1">
         <w:r>
           <w:rPr>
             <w:rStyle w:val="Hyperlink"/>
@@ -1761,7 +1761,7 @@
             <w:noProof/>
             <w:webHidden/>
           </w:rPr>
-          <w:instrText xml:space="preserve"> PAGEREF _Toc172046244 \h </w:instrText>
+          <w:instrText xml:space="preserve"> PAGEREF _Toc177994711 \h </w:instrText>
         </w:r>
         <w:r>
           <w:rPr>
@@ -1805,7 +1805,7 @@
           <w:lang w:eastAsia="en-US" w:bidi="ar-SA"/>
         </w:rPr>
       </w:pPr>
-      <w:hyperlink w:anchor="_Toc172046245" w:history="1">
+      <w:hyperlink w:anchor="_Toc177994712" w:history="1">
         <w:r>
           <w:rPr>
             <w:rStyle w:val="Hyperlink"/>
@@ -1832,7 +1832,7 @@
             <w:noProof/>
             <w:webHidden/>
           </w:rPr>
-          <w:instrText xml:space="preserve"> PAGEREF _Toc172046245 \h </w:instrText>
+          <w:instrText xml:space="preserve"> PAGEREF _Toc177994712 \h </w:instrText>
         </w:r>
         <w:r>
           <w:rPr>
@@ -1876,7 +1876,7 @@
           <w:lang w:eastAsia="en-US" w:bidi="ar-SA"/>
         </w:rPr>
       </w:pPr>
-      <w:hyperlink w:anchor="_Toc172046246" w:history="1">
+      <w:hyperlink w:anchor="_Toc177994713" w:history="1">
         <w:r>
           <w:rPr>
             <w:rStyle w:val="Hyperlink"/>
@@ -1903,7 +1903,7 @@
             <w:noProof/>
             <w:webHidden/>
           </w:rPr>
-          <w:instrText xml:space="preserve"> PAGEREF _Toc172046246 \h </w:instrText>
+          <w:instrText xml:space="preserve"> PAGEREF _Toc177994713 \h </w:instrText>
         </w:r>
         <w:r>
           <w:rPr>
@@ -1948,7 +1948,7 @@
           <w:lang w:eastAsia="en-US" w:bidi="ar-SA"/>
         </w:rPr>
       </w:pPr>
-      <w:hyperlink w:anchor="_Toc172046247" w:history="1">
+      <w:hyperlink w:anchor="_Toc177994714" w:history="1">
         <w:r>
           <w:rPr>
             <w:rStyle w:val="Hyperlink"/>
@@ -1975,7 +1975,7 @@
             <w:noProof/>
             <w:webHidden/>
           </w:rPr>
-          <w:instrText xml:space="preserve"> PAGEREF _Toc172046247 \h </w:instrText>
+          <w:instrText xml:space="preserve"> PAGEREF _Toc177994714 \h </w:instrText>
         </w:r>
         <w:r>
           <w:rPr>
@@ -2020,7 +2020,7 @@
           <w:lang w:eastAsia="en-US" w:bidi="ar-SA"/>
         </w:rPr>
       </w:pPr>
-      <w:hyperlink w:anchor="_Toc172046248" w:history="1">
+      <w:hyperlink w:anchor="_Toc177994715" w:history="1">
         <w:r>
           <w:rPr>
             <w:rStyle w:val="Hyperlink"/>
@@ -2047,7 +2047,7 @@
             <w:noProof/>
             <w:webHidden/>
           </w:rPr>
-          <w:instrText xml:space="preserve"> PAGEREF _Toc172046248 \h </w:instrText>
+          <w:instrText xml:space="preserve"> PAGEREF _Toc177994715 \h </w:instrText>
         </w:r>
         <w:r>
           <w:rPr>
@@ -2091,7 +2091,7 @@
           <w:lang w:eastAsia="en-US" w:bidi="ar-SA"/>
         </w:rPr>
       </w:pPr>
-      <w:hyperlink w:anchor="_Toc172046249" w:history="1">
+      <w:hyperlink w:anchor="_Toc177994716" w:history="1">
         <w:r>
           <w:rPr>
             <w:rStyle w:val="Hyperlink"/>
@@ -2118,7 +2118,7 @@
             <w:noProof/>
             <w:webHidden/>
           </w:rPr>
-          <w:instrText xml:space="preserve"> PAGEREF _Toc172046249 \h </w:instrText>
+          <w:instrText xml:space="preserve"> PAGEREF _Toc177994716 \h </w:instrText>
         </w:r>
         <w:r>
           <w:rPr>
@@ -2163,7 +2163,7 @@
           <w:lang w:eastAsia="en-US" w:bidi="ar-SA"/>
         </w:rPr>
       </w:pPr>
-      <w:hyperlink w:anchor="_Toc172046250" w:history="1">
+      <w:hyperlink w:anchor="_Toc177994717" w:history="1">
         <w:r>
           <w:rPr>
             <w:rStyle w:val="Hyperlink"/>
@@ -2190,7 +2190,7 @@
             <w:noProof/>
             <w:webHidden/>
           </w:rPr>
-          <w:instrText xml:space="preserve"> PAGEREF _Toc172046250 \h </w:instrText>
+          <w:instrText xml:space="preserve"> PAGEREF _Toc177994717 \h </w:instrText>
         </w:r>
         <w:r>
           <w:rPr>
@@ -2235,7 +2235,7 @@
           <w:lang w:eastAsia="en-US" w:bidi="ar-SA"/>
         </w:rPr>
       </w:pPr>
-      <w:hyperlink w:anchor="_Toc172046251" w:history="1">
+      <w:hyperlink w:anchor="_Toc177994718" w:history="1">
         <w:r>
           <w:rPr>
             <w:rStyle w:val="Hyperlink"/>
@@ -2262,7 +2262,7 @@
             <w:noProof/>
             <w:webHidden/>
           </w:rPr>
-          <w:instrText xml:space="preserve"> PAGEREF _Toc172046251 \h </w:instrText>
+          <w:instrText xml:space="preserve"> PAGEREF _Toc177994718 \h </w:instrText>
         </w:r>
         <w:r>
           <w:rPr>
@@ -2306,7 +2306,7 @@
           <w:lang w:eastAsia="en-US" w:bidi="ar-SA"/>
         </w:rPr>
       </w:pPr>
-      <w:hyperlink w:anchor="_Toc172046252" w:history="1">
+      <w:hyperlink w:anchor="_Toc177994719" w:history="1">
         <w:r>
           <w:rPr>
             <w:rStyle w:val="Hyperlink"/>
@@ -2333,7 +2333,7 @@
             <w:noProof/>
             <w:webHidden/>
           </w:rPr>
-          <w:instrText xml:space="preserve"> PAGEREF _Toc172046252 \h </w:instrText>
+          <w:instrText xml:space="preserve"> PAGEREF _Toc177994719 \h </w:instrText>
         </w:r>
         <w:r>
           <w:rPr>
@@ -2378,7 +2378,7 @@
           <w:lang w:eastAsia="en-US" w:bidi="ar-SA"/>
         </w:rPr>
       </w:pPr>
-      <w:hyperlink w:anchor="_Toc172046253" w:history="1">
+      <w:hyperlink w:anchor="_Toc177994720" w:history="1">
         <w:r>
           <w:rPr>
             <w:rStyle w:val="Hyperlink"/>
@@ -2405,7 +2405,7 @@
             <w:noProof/>
             <w:webHidden/>
           </w:rPr>
-          <w:instrText xml:space="preserve"> PAGEREF _Toc172046253 \h </w:instrText>
+          <w:instrText xml:space="preserve"> PAGEREF _Toc177994720 \h </w:instrText>
         </w:r>
         <w:r>
           <w:rPr>
@@ -2450,7 +2450,7 @@
           <w:lang w:eastAsia="en-US" w:bidi="ar-SA"/>
         </w:rPr>
       </w:pPr>
-      <w:hyperlink w:anchor="_Toc172046254" w:history="1">
+      <w:hyperlink w:anchor="_Toc177994721" w:history="1">
         <w:r>
           <w:rPr>
             <w:rStyle w:val="Hyperlink"/>
@@ -2477,7 +2477,7 @@
             <w:noProof/>
             <w:webHidden/>
           </w:rPr>
-          <w:instrText xml:space="preserve"> PAGEREF _Toc172046254 \h </w:instrText>
+          <w:instrText xml:space="preserve"> PAGEREF _Toc177994721 \h </w:instrText>
         </w:r>
         <w:r>
           <w:rPr>
@@ -2522,7 +2522,7 @@
           <w:lang w:eastAsia="en-US" w:bidi="ar-SA"/>
         </w:rPr>
       </w:pPr>
-      <w:hyperlink w:anchor="_Toc172046255" w:history="1">
+      <w:hyperlink w:anchor="_Toc177994722" w:history="1">
         <w:r>
           <w:rPr>
             <w:rStyle w:val="Hyperlink"/>
@@ -2549,7 +2549,7 @@
             <w:noProof/>
             <w:webHidden/>
           </w:rPr>
-          <w:instrText xml:space="preserve"> PAGEREF _Toc172046255 \h </w:instrText>
+          <w:instrText xml:space="preserve"> PAGEREF _Toc177994722 \h </w:instrText>
         </w:r>
         <w:r>
           <w:rPr>
@@ -2594,7 +2594,7 @@
           <w:lang w:eastAsia="en-US" w:bidi="ar-SA"/>
         </w:rPr>
       </w:pPr>
-      <w:hyperlink w:anchor="_Toc172046256" w:history="1">
+      <w:hyperlink w:anchor="_Toc177994723" w:history="1">
         <w:r>
           <w:rPr>
             <w:rStyle w:val="Hyperlink"/>
@@ -2621,7 +2621,7 @@
             <w:noProof/>
             <w:webHidden/>
           </w:rPr>
-          <w:instrText xml:space="preserve"> PAGEREF _Toc172046256 \h </w:instrText>
+          <w:instrText xml:space="preserve"> PAGEREF _Toc177994723 \h </w:instrText>
         </w:r>
         <w:r>
           <w:rPr>
@@ -2666,7 +2666,7 @@
           <w:lang w:eastAsia="en-US" w:bidi="ar-SA"/>
         </w:rPr>
       </w:pPr>
-      <w:hyperlink w:anchor="_Toc172046257" w:history="1">
+      <w:hyperlink w:anchor="_Toc177994724" w:history="1">
         <w:r>
           <w:rPr>
             <w:rStyle w:val="Hyperlink"/>
@@ -2693,7 +2693,7 @@
             <w:noProof/>
             <w:webHidden/>
           </w:rPr>
-          <w:instrText xml:space="preserve"> PAGEREF _Toc172046257 \h </w:instrText>
+          <w:instrText xml:space="preserve"> PAGEREF _Toc177994724 \h </w:instrText>
         </w:r>
         <w:r>
           <w:rPr>
@@ -2738,7 +2738,7 @@
           <w:lang w:eastAsia="en-US" w:bidi="ar-SA"/>
         </w:rPr>
       </w:pPr>
-      <w:hyperlink w:anchor="_Toc172046258" w:history="1">
+      <w:hyperlink w:anchor="_Toc177994725" w:history="1">
         <w:r>
           <w:rPr>
             <w:rStyle w:val="Hyperlink"/>
@@ -2765,7 +2765,7 @@
             <w:noProof/>
             <w:webHidden/>
           </w:rPr>
-          <w:instrText xml:space="preserve"> PAGEREF _Toc172046258 \h </w:instrText>
+          <w:instrText xml:space="preserve"> PAGEREF _Toc177994725 \h </w:instrText>
         </w:r>
         <w:r>
           <w:rPr>
@@ -2810,7 +2810,7 @@
           <w:lang w:eastAsia="en-US" w:bidi="ar-SA"/>
         </w:rPr>
       </w:pPr>
-      <w:hyperlink w:anchor="_Toc172046259" w:history="1">
+      <w:hyperlink w:anchor="_Toc177994726" w:history="1">
         <w:r>
           <w:rPr>
             <w:rStyle w:val="Hyperlink"/>
@@ -2837,7 +2837,7 @@
             <w:noProof/>
             <w:webHidden/>
           </w:rPr>
-          <w:instrText xml:space="preserve"> PAGEREF _Toc172046259 \h </w:instrText>
+          <w:instrText xml:space="preserve"> PAGEREF _Toc177994726 \h </w:instrText>
         </w:r>
         <w:r>
           <w:rPr>
@@ -2881,7 +2881,7 @@
           <w:lang w:eastAsia="en-US" w:bidi="ar-SA"/>
         </w:rPr>
       </w:pPr>
-      <w:hyperlink w:anchor="_Toc172046260" w:history="1">
+      <w:hyperlink w:anchor="_Toc177994727" w:history="1">
         <w:r>
           <w:rPr>
             <w:rStyle w:val="Hyperlink"/>
@@ -2908,7 +2908,7 @@
             <w:noProof/>
             <w:webHidden/>
           </w:rPr>
-          <w:instrText xml:space="preserve"> PAGEREF _Toc172046260 \h </w:instrText>
+          <w:instrText xml:space="preserve"> PAGEREF _Toc177994727 \h </w:instrText>
         </w:r>
         <w:r>
           <w:rPr>
@@ -2953,7 +2953,7 @@
           <w:lang w:eastAsia="en-US" w:bidi="ar-SA"/>
         </w:rPr>
       </w:pPr>
-      <w:hyperlink w:anchor="_Toc172046261" w:history="1">
+      <w:hyperlink w:anchor="_Toc177994728" w:history="1">
         <w:r>
           <w:rPr>
             <w:rStyle w:val="Hyperlink"/>
@@ -2980,7 +2980,7 @@
             <w:noProof/>
             <w:webHidden/>
           </w:rPr>
-          <w:instrText xml:space="preserve"> PAGEREF _Toc172046261 \h </w:instrText>
+          <w:instrText xml:space="preserve"> PAGEREF _Toc177994728 \h </w:instrText>
         </w:r>
         <w:r>
           <w:rPr>
@@ -3025,7 +3025,7 @@
           <w:lang w:eastAsia="en-US" w:bidi="ar-SA"/>
         </w:rPr>
       </w:pPr>
-      <w:hyperlink w:anchor="_Toc172046262" w:history="1">
+      <w:hyperlink w:anchor="_Toc177994729" w:history="1">
         <w:r>
           <w:rPr>
             <w:rStyle w:val="Hyperlink"/>
@@ -3052,7 +3052,7 @@
             <w:noProof/>
             <w:webHidden/>
           </w:rPr>
-          <w:instrText xml:space="preserve"> PAGEREF _Toc172046262 \h </w:instrText>
+          <w:instrText xml:space="preserve"> PAGEREF _Toc177994729 \h </w:instrText>
         </w:r>
         <w:r>
           <w:rPr>
@@ -3096,7 +3096,7 @@
           <w:lang w:eastAsia="en-US" w:bidi="ar-SA"/>
         </w:rPr>
       </w:pPr>
-      <w:hyperlink w:anchor="_Toc172046263" w:history="1">
+      <w:hyperlink w:anchor="_Toc177994730" w:history="1">
         <w:r>
           <w:rPr>
             <w:rStyle w:val="Hyperlink"/>
@@ -3123,7 +3123,7 @@
             <w:noProof/>
             <w:webHidden/>
           </w:rPr>
-          <w:instrText xml:space="preserve"> PAGEREF _Toc172046263 \h </w:instrText>
+          <w:instrText xml:space="preserve"> PAGEREF _Toc177994730 \h </w:instrText>
         </w:r>
         <w:r>
           <w:rPr>
@@ -3168,7 +3168,7 @@
           <w:lang w:eastAsia="en-US" w:bidi="ar-SA"/>
         </w:rPr>
       </w:pPr>
-      <w:hyperlink w:anchor="_Toc172046264" w:history="1">
+      <w:hyperlink w:anchor="_Toc177994731" w:history="1">
         <w:r>
           <w:rPr>
             <w:rStyle w:val="Hyperlink"/>
@@ -3195,7 +3195,7 @@
             <w:noProof/>
             <w:webHidden/>
           </w:rPr>
-          <w:instrText xml:space="preserve"> PAGEREF _Toc172046264 \h </w:instrText>
+          <w:instrText xml:space="preserve"> PAGEREF _Toc177994731 \h </w:instrText>
         </w:r>
         <w:r>
           <w:rPr>
@@ -3240,7 +3240,7 @@
           <w:lang w:eastAsia="en-US" w:bidi="ar-SA"/>
         </w:rPr>
       </w:pPr>
-      <w:hyperlink w:anchor="_Toc172046265" w:history="1">
+      <w:hyperlink w:anchor="_Toc177994732" w:history="1">
         <w:r>
           <w:rPr>
             <w:rStyle w:val="Hyperlink"/>
@@ -3267,7 +3267,7 @@
             <w:noProof/>
             <w:webHidden/>
           </w:rPr>
-          <w:instrText xml:space="preserve"> PAGEREF _Toc172046265 \h </w:instrText>
+          <w:instrText xml:space="preserve"> PAGEREF _Toc177994732 \h </w:instrText>
         </w:r>
         <w:r>
           <w:rPr>
@@ -3312,7 +3312,7 @@
           <w:lang w:eastAsia="en-US" w:bidi="ar-SA"/>
         </w:rPr>
       </w:pPr>
-      <w:hyperlink w:anchor="_Toc172046266" w:history="1">
+      <w:hyperlink w:anchor="_Toc177994733" w:history="1">
         <w:r>
           <w:rPr>
             <w:rStyle w:val="Hyperlink"/>
@@ -3339,7 +3339,7 @@
             <w:noProof/>
             <w:webHidden/>
           </w:rPr>
-          <w:instrText xml:space="preserve"> PAGEREF _Toc172046266 \h </w:instrText>
+          <w:instrText xml:space="preserve"> PAGEREF _Toc177994733 \h </w:instrText>
         </w:r>
         <w:r>
           <w:rPr>
@@ -3383,7 +3383,7 @@
           <w:lang w:eastAsia="en-US" w:bidi="ar-SA"/>
         </w:rPr>
       </w:pPr>
-      <w:hyperlink w:anchor="_Toc172046267" w:history="1">
+      <w:hyperlink w:anchor="_Toc177994734" w:history="1">
         <w:r>
           <w:rPr>
             <w:rStyle w:val="Hyperlink"/>
@@ -3410,7 +3410,7 @@
             <w:noProof/>
             <w:webHidden/>
           </w:rPr>
-          <w:instrText xml:space="preserve"> PAGEREF _Toc172046267 \h </w:instrText>
+          <w:instrText xml:space="preserve"> PAGEREF _Toc177994734 \h </w:instrText>
         </w:r>
         <w:r>
           <w:rPr>
@@ -3455,7 +3455,7 @@
           <w:lang w:eastAsia="en-US" w:bidi="ar-SA"/>
         </w:rPr>
       </w:pPr>
-      <w:hyperlink w:anchor="_Toc172046268" w:history="1">
+      <w:hyperlink w:anchor="_Toc177994735" w:history="1">
         <w:r>
           <w:rPr>
             <w:rStyle w:val="Hyperlink"/>
@@ -3482,7 +3482,7 @@
             <w:noProof/>
             <w:webHidden/>
           </w:rPr>
-          <w:instrText xml:space="preserve"> PAGEREF _Toc172046268 \h </w:instrText>
+          <w:instrText xml:space="preserve"> PAGEREF _Toc177994735 \h </w:instrText>
         </w:r>
         <w:r>
           <w:rPr>
@@ -3527,7 +3527,7 @@
           <w:lang w:eastAsia="en-US" w:bidi="ar-SA"/>
         </w:rPr>
       </w:pPr>
-      <w:hyperlink w:anchor="_Toc172046269" w:history="1">
+      <w:hyperlink w:anchor="_Toc177994736" w:history="1">
         <w:r>
           <w:rPr>
             <w:rStyle w:val="Hyperlink"/>
@@ -3554,7 +3554,7 @@
             <w:noProof/>
             <w:webHidden/>
           </w:rPr>
-          <w:instrText xml:space="preserve"> PAGEREF _Toc172046269 \h </w:instrText>
+          <w:instrText xml:space="preserve"> PAGEREF _Toc177994736 \h </w:instrText>
         </w:r>
         <w:r>
           <w:rPr>
@@ -3599,7 +3599,7 @@
           <w:lang w:eastAsia="en-US" w:bidi="ar-SA"/>
         </w:rPr>
       </w:pPr>
-      <w:hyperlink w:anchor="_Toc172046270" w:history="1">
+      <w:hyperlink w:anchor="_Toc177994737" w:history="1">
         <w:r>
           <w:rPr>
             <w:rStyle w:val="Hyperlink"/>
@@ -3626,7 +3626,7 @@
             <w:noProof/>
             <w:webHidden/>
           </w:rPr>
-          <w:instrText xml:space="preserve"> PAGEREF _Toc172046270 \h </w:instrText>
+          <w:instrText xml:space="preserve"> PAGEREF _Toc177994737 \h </w:instrText>
         </w:r>
         <w:r>
           <w:rPr>
@@ -3671,7 +3671,7 @@
           <w:lang w:eastAsia="en-US" w:bidi="ar-SA"/>
         </w:rPr>
       </w:pPr>
-      <w:hyperlink w:anchor="_Toc172046271" w:history="1">
+      <w:hyperlink w:anchor="_Toc177994738" w:history="1">
         <w:r>
           <w:rPr>
             <w:rStyle w:val="Hyperlink"/>
@@ -3698,7 +3698,7 @@
             <w:noProof/>
             <w:webHidden/>
           </w:rPr>
-          <w:instrText xml:space="preserve"> PAGEREF _Toc172046271 \h </w:instrText>
+          <w:instrText xml:space="preserve"> PAGEREF _Toc177994738 \h </w:instrText>
         </w:r>
         <w:r>
           <w:rPr>
@@ -3742,7 +3742,7 @@
           <w:lang w:eastAsia="en-US" w:bidi="ar-SA"/>
         </w:rPr>
       </w:pPr>
-      <w:hyperlink w:anchor="_Toc172046272" w:history="1">
+      <w:hyperlink w:anchor="_Toc177994739" w:history="1">
         <w:r>
           <w:rPr>
             <w:rStyle w:val="Hyperlink"/>
@@ -3769,7 +3769,7 @@
             <w:noProof/>
             <w:webHidden/>
           </w:rPr>
-          <w:instrText xml:space="preserve"> PAGEREF _Toc172046272 \h </w:instrText>
+          <w:instrText xml:space="preserve"> PAGEREF _Toc177994739 \h </w:instrText>
         </w:r>
         <w:r>
           <w:rPr>
@@ -3814,7 +3814,7 @@
           <w:lang w:eastAsia="en-US" w:bidi="ar-SA"/>
         </w:rPr>
       </w:pPr>
-      <w:hyperlink w:anchor="_Toc172046273" w:history="1">
+      <w:hyperlink w:anchor="_Toc177994740" w:history="1">
         <w:r>
           <w:rPr>
             <w:rStyle w:val="Hyperlink"/>
@@ -3841,7 +3841,7 @@
             <w:noProof/>
             <w:webHidden/>
           </w:rPr>
-          <w:instrText xml:space="preserve"> PAGEREF _Toc172046273 \h </w:instrText>
+          <w:instrText xml:space="preserve"> PAGEREF _Toc177994740 \h </w:instrText>
         </w:r>
         <w:r>
           <w:rPr>
@@ -3886,7 +3886,7 @@
           <w:lang w:eastAsia="en-US" w:bidi="ar-SA"/>
         </w:rPr>
       </w:pPr>
-      <w:hyperlink w:anchor="_Toc172046274" w:history="1">
+      <w:hyperlink w:anchor="_Toc177994741" w:history="1">
         <w:r>
           <w:rPr>
             <w:rStyle w:val="Hyperlink"/>
@@ -3913,7 +3913,7 @@
             <w:noProof/>
             <w:webHidden/>
           </w:rPr>
-          <w:instrText xml:space="preserve"> PAGEREF _Toc172046274 \h </w:instrText>
+          <w:instrText xml:space="preserve"> PAGEREF _Toc177994741 \h </w:instrText>
         </w:r>
         <w:r>
           <w:rPr>
@@ -3958,7 +3958,7 @@
           <w:lang w:eastAsia="en-US" w:bidi="ar-SA"/>
         </w:rPr>
       </w:pPr>
-      <w:hyperlink w:anchor="_Toc172046275" w:history="1">
+      <w:hyperlink w:anchor="_Toc177994742" w:history="1">
         <w:r>
           <w:rPr>
             <w:rStyle w:val="Hyperlink"/>
@@ -3985,7 +3985,7 @@
             <w:noProof/>
             <w:webHidden/>
           </w:rPr>
-          <w:instrText xml:space="preserve"> PAGEREF _Toc172046275 \h </w:instrText>
+          <w:instrText xml:space="preserve"> PAGEREF _Toc177994742 \h </w:instrText>
         </w:r>
         <w:r>
           <w:rPr>
@@ -4030,7 +4030,7 @@
           <w:lang w:eastAsia="en-US" w:bidi="ar-SA"/>
         </w:rPr>
       </w:pPr>
-      <w:hyperlink w:anchor="_Toc172046276" w:history="1">
+      <w:hyperlink w:anchor="_Toc177994743" w:history="1">
         <w:r>
           <w:rPr>
             <w:rStyle w:val="Hyperlink"/>
@@ -4057,7 +4057,7 @@
             <w:noProof/>
             <w:webHidden/>
           </w:rPr>
-          <w:instrText xml:space="preserve"> PAGEREF _Toc172046276 \h </w:instrText>
+          <w:instrText xml:space="preserve"> PAGEREF _Toc177994743 \h </w:instrText>
         </w:r>
         <w:r>
           <w:rPr>
@@ -4101,7 +4101,7 @@
           <w:lang w:eastAsia="en-US" w:bidi="ar-SA"/>
         </w:rPr>
       </w:pPr>
-      <w:hyperlink w:anchor="_Toc172046277" w:history="1">
+      <w:hyperlink w:anchor="_Toc177994744" w:history="1">
         <w:r>
           <w:rPr>
             <w:rStyle w:val="Hyperlink"/>
@@ -4128,7 +4128,7 @@
             <w:noProof/>
             <w:webHidden/>
           </w:rPr>
-          <w:instrText xml:space="preserve"> PAGEREF _Toc172046277 \h </w:instrText>
+          <w:instrText xml:space="preserve"> PAGEREF _Toc177994744 \h </w:instrText>
         </w:r>
         <w:r>
           <w:rPr>
@@ -4172,7 +4172,7 @@
           <w:lang w:eastAsia="en-US" w:bidi="ar-SA"/>
         </w:rPr>
       </w:pPr>
-      <w:hyperlink w:anchor="_Toc172046278" w:history="1">
+      <w:hyperlink w:anchor="_Toc177994745" w:history="1">
         <w:r>
           <w:rPr>
             <w:rStyle w:val="Hyperlink"/>
@@ -4199,7 +4199,7 @@
             <w:noProof/>
             <w:webHidden/>
           </w:rPr>
-          <w:instrText xml:space="preserve"> PAGEREF _Toc172046278 \h </w:instrText>
+          <w:instrText xml:space="preserve"> PAGEREF _Toc177994745 \h </w:instrText>
         </w:r>
         <w:r>
           <w:rPr>
@@ -4244,7 +4244,7 @@
           <w:lang w:eastAsia="en-US" w:bidi="ar-SA"/>
         </w:rPr>
       </w:pPr>
-      <w:hyperlink w:anchor="_Toc172046279" w:history="1">
+      <w:hyperlink w:anchor="_Toc177994746" w:history="1">
         <w:r>
           <w:rPr>
             <w:rStyle w:val="Hyperlink"/>
@@ -4271,7 +4271,7 @@
             <w:noProof/>
             <w:webHidden/>
           </w:rPr>
-          <w:instrText xml:space="preserve"> PAGEREF _Toc172046279 \h </w:instrText>
+          <w:instrText xml:space="preserve"> PAGEREF _Toc177994746 \h </w:instrText>
         </w:r>
         <w:r>
           <w:rPr>
@@ -4316,7 +4316,7 @@
           <w:lang w:eastAsia="en-US" w:bidi="ar-SA"/>
         </w:rPr>
       </w:pPr>
-      <w:hyperlink w:anchor="_Toc172046280" w:history="1">
+      <w:hyperlink w:anchor="_Toc177994747" w:history="1">
         <w:r>
           <w:rPr>
             <w:rStyle w:val="Hyperlink"/>
@@ -4343,7 +4343,7 @@
             <w:noProof/>
             <w:webHidden/>
           </w:rPr>
-          <w:instrText xml:space="preserve"> PAGEREF _Toc172046280 \h </w:instrText>
+          <w:instrText xml:space="preserve"> PAGEREF _Toc177994747 \h </w:instrText>
         </w:r>
         <w:r>
           <w:rPr>
@@ -4387,7 +4387,7 @@
           <w:lang w:eastAsia="en-US" w:bidi="ar-SA"/>
         </w:rPr>
       </w:pPr>
-      <w:hyperlink w:anchor="_Toc172046281" w:history="1">
+      <w:hyperlink w:anchor="_Toc177994748" w:history="1">
         <w:r>
           <w:rPr>
             <w:rStyle w:val="Hyperlink"/>
@@ -4414,7 +4414,7 @@
             <w:noProof/>
             <w:webHidden/>
           </w:rPr>
-          <w:instrText xml:space="preserve"> PAGEREF _Toc172046281 \h </w:instrText>
+          <w:instrText xml:space="preserve"> PAGEREF _Toc177994748 \h </w:instrText>
         </w:r>
         <w:r>
           <w:rPr>
@@ -4459,7 +4459,7 @@
           <w:lang w:eastAsia="en-US" w:bidi="ar-SA"/>
         </w:rPr>
       </w:pPr>
-      <w:hyperlink w:anchor="_Toc172046282" w:history="1">
+      <w:hyperlink w:anchor="_Toc177994749" w:history="1">
         <w:r>
           <w:rPr>
             <w:rStyle w:val="Hyperlink"/>
@@ -4486,7 +4486,7 @@
             <w:noProof/>
             <w:webHidden/>
           </w:rPr>
-          <w:instrText xml:space="preserve"> PAGEREF _Toc172046282 \h </w:instrText>
+          <w:instrText xml:space="preserve"> PAGEREF _Toc177994749 \h </w:instrText>
         </w:r>
         <w:r>
           <w:rPr>
@@ -4531,7 +4531,7 @@
           <w:lang w:eastAsia="en-US" w:bidi="ar-SA"/>
         </w:rPr>
       </w:pPr>
-      <w:hyperlink w:anchor="_Toc172046283" w:history="1">
+      <w:hyperlink w:anchor="_Toc177994750" w:history="1">
         <w:r>
           <w:rPr>
             <w:rStyle w:val="Hyperlink"/>
@@ -4558,7 +4558,7 @@
             <w:noProof/>
             <w:webHidden/>
           </w:rPr>
-          <w:instrText xml:space="preserve"> PAGEREF _Toc172046283 \h </w:instrText>
+          <w:instrText xml:space="preserve"> PAGEREF _Toc177994750 \h </w:instrText>
         </w:r>
         <w:r>
           <w:rPr>
@@ -4603,7 +4603,7 @@
           <w:lang w:eastAsia="en-US" w:bidi="ar-SA"/>
         </w:rPr>
       </w:pPr>
-      <w:hyperlink w:anchor="_Toc172046284" w:history="1">
+      <w:hyperlink w:anchor="_Toc177994751" w:history="1">
         <w:r>
           <w:rPr>
             <w:rStyle w:val="Hyperlink"/>
@@ -4630,7 +4630,7 @@
             <w:noProof/>
             <w:webHidden/>
           </w:rPr>
-          <w:instrText xml:space="preserve"> PAGEREF _Toc172046284 \h </w:instrText>
+          <w:instrText xml:space="preserve"> PAGEREF _Toc177994751 \h </w:instrText>
         </w:r>
         <w:r>
           <w:rPr>
@@ -4674,7 +4674,7 @@
           <w:lang w:eastAsia="en-US" w:bidi="ar-SA"/>
         </w:rPr>
       </w:pPr>
-      <w:hyperlink w:anchor="_Toc172046285" w:history="1">
+      <w:hyperlink w:anchor="_Toc177994752" w:history="1">
         <w:r>
           <w:rPr>
             <w:rStyle w:val="Hyperlink"/>
@@ -4701,7 +4701,7 @@
             <w:noProof/>
             <w:webHidden/>
           </w:rPr>
-          <w:instrText xml:space="preserve"> PAGEREF _Toc172046285 \h </w:instrText>
+          <w:instrText xml:space="preserve"> PAGEREF _Toc177994752 \h </w:instrText>
         </w:r>
         <w:r>
           <w:rPr>
@@ -4745,7 +4745,7 @@
           <w:lang w:eastAsia="en-US" w:bidi="ar-SA"/>
         </w:rPr>
       </w:pPr>
-      <w:hyperlink w:anchor="_Toc172046286" w:history="1">
+      <w:hyperlink w:anchor="_Toc177994753" w:history="1">
         <w:r>
           <w:rPr>
             <w:rStyle w:val="Hyperlink"/>
@@ -4772,7 +4772,7 @@
             <w:noProof/>
             <w:webHidden/>
           </w:rPr>
-          <w:instrText xml:space="preserve"> PAGEREF _Toc172046286 \h </w:instrText>
+          <w:instrText xml:space="preserve"> PAGEREF _Toc177994753 \h </w:instrText>
         </w:r>
         <w:r>
           <w:rPr>
@@ -4816,7 +4816,7 @@
           <w:lang w:eastAsia="en-US" w:bidi="ar-SA"/>
         </w:rPr>
       </w:pPr>
-      <w:hyperlink w:anchor="_Toc172046287" w:history="1">
+      <w:hyperlink w:anchor="_Toc177994754" w:history="1">
         <w:r>
           <w:rPr>
             <w:rStyle w:val="Hyperlink"/>
@@ -4844,7 +4844,7 @@
             <w:noProof/>
             <w:webHidden/>
           </w:rPr>
-          <w:instrText xml:space="preserve"> PAGEREF _Toc172046287 \h </w:instrText>
+          <w:instrText xml:space="preserve"> PAGEREF _Toc177994754 \h </w:instrText>
         </w:r>
         <w:r>
           <w:rPr>
@@ -4912,7 +4912,7 @@
       <w:pPr>
         <w:pStyle w:val="Heading1"/>
       </w:pPr>
-      <w:bookmarkStart w:id="0" w:name="_Toc172046230"/>
+      <w:bookmarkStart w:id="0" w:name="_Toc177994697"/>
       <w:r>
         <w:t>Licensing</w:t>
       </w:r>
@@ -5021,7 +5021,7 @@
       <w:pPr>
         <w:pStyle w:val="Heading1"/>
       </w:pPr>
-      <w:bookmarkStart w:id="1" w:name="_Toc172046231"/>
+      <w:bookmarkStart w:id="1" w:name="_Toc177994698"/>
       <w:r>
         <w:lastRenderedPageBreak/>
         <w:t>What</w:t>
@@ -5266,7 +5266,7 @@
       <w:pPr>
         <w:pStyle w:val="Heading1"/>
       </w:pPr>
-      <w:bookmarkStart w:id="2" w:name="_Toc172046232"/>
+      <w:bookmarkStart w:id="2" w:name="_Toc177994699"/>
       <w:r>
         <w:lastRenderedPageBreak/>
         <w:t>Compatibility with Babelfish for PostgreSQL</w:t>
@@ -5420,7 +5420,47 @@
               <w:t>supported by earlier releases, per below</w:t>
             </w:r>
             <w:r>
+              <w:t>, as well as patch releases</w:t>
+            </w:r>
+            <w:r>
               <w:t xml:space="preserve">) </w:t>
+            </w:r>
+          </w:p>
+        </w:tc>
+      </w:tr>
+      <w:tr>
+        <w:tc>
+          <w:tcPr>
+            <w:tcW w:w="3397" w:type="dxa"/>
+          </w:tcPr>
+          <w:p>
+            <w:pPr>
+              <w:pStyle w:val="BodyText"/>
+            </w:pPr>
+            <w:r>
+              <w:t>2024</w:t>
+            </w:r>
+            <w:r>
+              <w:t>-10</w:t>
+            </w:r>
+          </w:p>
+        </w:tc>
+        <w:tc>
+          <w:tcPr>
+            <w:tcW w:w="6237" w:type="dxa"/>
+          </w:tcPr>
+          <w:p>
+            <w:pPr>
+              <w:pStyle w:val="BodyText"/>
+            </w:pPr>
+            <w:r>
+              <w:t>4.3.x (PG 16</w:t>
+            </w:r>
+            <w:r>
+              <w:t>.</w:t>
+            </w:r>
+            <w:r>
+              <w:t>4)</w:t>
             </w:r>
           </w:p>
         </w:tc>
@@ -5448,7 +5488,13 @@
               <w:pStyle w:val="BodyText"/>
             </w:pPr>
             <w:r>
-              <w:t>4.2.x (PG 16)</w:t>
+              <w:t>4.2.x (PG 16</w:t>
+            </w:r>
+            <w:r>
+              <w:t>.3</w:t>
+            </w:r>
+            <w:r>
+              <w:t>)</w:t>
             </w:r>
           </w:p>
         </w:tc>
@@ -5476,7 +5522,16 @@
               <w:pStyle w:val="BodyText"/>
             </w:pPr>
             <w:r>
-              <w:t>4.1.x (PG 16), 3.5.x (PG 15)</w:t>
+              <w:t>4.1.x (PG 16</w:t>
+            </w:r>
+            <w:r>
+              <w:t>.2</w:t>
+            </w:r>
+            <w:r>
+              <w:t>), 3.5.x (PG 15</w:t>
+            </w:r>
+            <w:r>
+              <w:t>.6)</w:t>
             </w:r>
           </w:p>
         </w:tc>
@@ -5504,7 +5559,13 @@
               <w:pStyle w:val="BodyText"/>
             </w:pPr>
             <w:r>
-              <w:t>4.0.x (PG 16)</w:t>
+              <w:t>4.0.x (PG 16</w:t>
+            </w:r>
+            <w:r>
+              <w:t>.1</w:t>
+            </w:r>
+            <w:r>
+              <w:t>)</w:t>
             </w:r>
           </w:p>
         </w:tc>
@@ -5532,7 +5593,13 @@
               <w:pStyle w:val="BodyText"/>
             </w:pPr>
             <w:r>
-              <w:t>3.4.x (PG 15)</w:t>
+              <w:t>3.4.x (PG 15</w:t>
+            </w:r>
+            <w:r>
+              <w:t>.5</w:t>
+            </w:r>
+            <w:r>
+              <w:t>)</w:t>
             </w:r>
           </w:p>
         </w:tc>
@@ -5566,7 +5633,13 @@
               <w:pStyle w:val="BodyText"/>
             </w:pPr>
             <w:r>
-              <w:t>3.3.x (PG 15)</w:t>
+              <w:t>3.3.x (PG 15</w:t>
+            </w:r>
+            <w:r>
+              <w:t>.4</w:t>
+            </w:r>
+            <w:r>
+              <w:t>)</w:t>
             </w:r>
           </w:p>
         </w:tc>
@@ -5597,25 +5670,13 @@
               <w:pStyle w:val="BodyText"/>
             </w:pPr>
             <w:r>
-              <w:t>3.2.x (PG 15)</w:t>
+              <w:t>3.2.x (PG 15</w:t>
             </w:r>
             <w:r>
-              <w:br/>
+              <w:t>.3</w:t>
             </w:r>
             <w:r>
-              <w:t>2.5.x</w:t>
-            </w:r>
-            <w:r>
-              <w:t xml:space="preserve"> (PG 14)</w:t>
-            </w:r>
-            <w:r>
-              <w:br/>
-            </w:r>
-            <w:r>
-              <w:t xml:space="preserve">1.6.x, 1.5.x </w:t>
-            </w:r>
-            <w:r>
-              <w:t xml:space="preserve"> (PG 13)</w:t>
+              <w:t>)</w:t>
             </w:r>
           </w:p>
         </w:tc>
@@ -5655,14 +5716,13 @@
               <w:t>3.1.x</w:t>
             </w:r>
             <w:r>
-              <w:t xml:space="preserve"> (PG 15)</w:t>
+              <w:t xml:space="preserve"> (PG 15</w:t>
             </w:r>
             <w:r>
-              <w:br/>
-              <w:t>2.4.x</w:t>
+              <w:t>.2</w:t>
             </w:r>
             <w:r>
-              <w:t xml:space="preserve"> (PG 14)</w:t>
+              <w:t>)</w:t>
             </w:r>
           </w:p>
         </w:tc>
@@ -5693,14 +5753,13 @@
               <w:t>2.3.x</w:t>
             </w:r>
             <w:r>
-              <w:t xml:space="preserve"> (PG 14)</w:t>
+              <w:t xml:space="preserve"> (PG 14</w:t>
             </w:r>
             <w:r>
-              <w:br/>
-              <w:t>1.4.x</w:t>
+              <w:t>.6</w:t>
             </w:r>
             <w:r>
-              <w:t xml:space="preserve"> (PG 13)</w:t>
+              <w:t>)</w:t>
             </w:r>
           </w:p>
         </w:tc>
@@ -5737,7 +5796,13 @@
               <w:t>2.2.x</w:t>
             </w:r>
             <w:r>
-              <w:t xml:space="preserve"> (PG 14)</w:t>
+              <w:t xml:space="preserve"> (PG 14</w:t>
+            </w:r>
+            <w:r>
+              <w:t>.5</w:t>
+            </w:r>
+            <w:r>
+              <w:t>)</w:t>
             </w:r>
           </w:p>
         </w:tc>
@@ -5783,16 +5848,13 @@
               <w:t>2.1.x</w:t>
             </w:r>
             <w:r>
-              <w:t xml:space="preserve"> (PG 14)</w:t>
+              <w:t xml:space="preserve"> (PG 14</w:t>
             </w:r>
             <w:r>
-              <w:br/>
+              <w:t>.3/14.4</w:t>
             </w:r>
             <w:r>
-              <w:t>1.3.x</w:t>
-            </w:r>
-            <w:r>
-              <w:t xml:space="preserve"> (PG 13)</w:t>
+              <w:t>)</w:t>
             </w:r>
           </w:p>
         </w:tc>
@@ -5832,7 +5894,13 @@
               <w:t xml:space="preserve"> </w:t>
             </w:r>
             <w:r>
-              <w:t>(PG 13)</w:t>
+              <w:t>(PG 13</w:t>
+            </w:r>
+            <w:r>
+              <w:t>.6</w:t>
+            </w:r>
+            <w:r>
+              <w:t>)</w:t>
             </w:r>
           </w:p>
         </w:tc>
@@ -5877,6 +5945,15 @@
             <w:r>
               <w:t>1.2</w:t>
             </w:r>
+            <w:r>
+              <w:t xml:space="preserve"> </w:t>
+            </w:r>
+            <w:r>
+              <w:rPr>
+                <w:vertAlign w:val="superscript"/>
+              </w:rPr>
+              <w:t>(see note on version numbering below)</w:t>
+            </w:r>
           </w:p>
         </w:tc>
         <w:tc>
@@ -5894,7 +5971,13 @@
               <w:t>x</w:t>
             </w:r>
             <w:r>
-              <w:t xml:space="preserve"> (PG 13)</w:t>
+              <w:t xml:space="preserve"> (PG 13</w:t>
+            </w:r>
+            <w:r>
+              <w:t>.5</w:t>
+            </w:r>
+            <w:r>
+              <w:t>)</w:t>
             </w:r>
           </w:p>
         </w:tc>
@@ -5928,7 +6011,13 @@
               <w:t>x</w:t>
             </w:r>
             <w:r>
-              <w:t xml:space="preserve"> (PG 13)</w:t>
+              <w:t xml:space="preserve"> (PG 13</w:t>
+            </w:r>
+            <w:r>
+              <w:t>.4</w:t>
+            </w:r>
+            <w:r>
+              <w:t>)</w:t>
             </w:r>
           </w:p>
         </w:tc>
@@ -6010,11 +6099,55 @@
     </w:p>
     <w:p>
       <w:pPr>
+        <w:rPr>
+          <w:rFonts w:asciiTheme="minorHAnsi" w:hAnsiTheme="minorHAnsi" w:cstheme="minorHAnsi"/>
+        </w:rPr>
+      </w:pPr>
+    </w:p>
+    <w:p>
+      <w:pPr>
+        <w:rPr>
+          <w:rFonts w:asciiTheme="minorHAnsi" w:hAnsiTheme="minorHAnsi" w:cstheme="minorHAnsi"/>
+        </w:rPr>
+      </w:pPr>
+      <w:r>
+        <w:rPr>
+          <w:rFonts w:asciiTheme="minorHAnsi" w:hAnsiTheme="minorHAnsi" w:cstheme="minorHAnsi"/>
+        </w:rPr>
+        <w:t>Minor version</w:t>
+      </w:r>
+      <w:r>
+        <w:rPr>
+          <w:rFonts w:asciiTheme="minorHAnsi" w:hAnsiTheme="minorHAnsi" w:cstheme="minorHAnsi"/>
+        </w:rPr>
+        <w:t>s</w:t>
+      </w:r>
+      <w:r>
+        <w:rPr>
+          <w:rFonts w:asciiTheme="minorHAnsi" w:hAnsiTheme="minorHAnsi" w:cstheme="minorHAnsi"/>
+        </w:rPr>
+        <w:t xml:space="preserve"> not listed here, such as 1.4, 1.5 etc. are patch releases on top of the latest minor release listed</w:t>
+      </w:r>
+      <w:r>
+        <w:rPr>
+          <w:rFonts w:asciiTheme="minorHAnsi" w:hAnsiTheme="minorHAnsi" w:cstheme="minorHAnsi"/>
+        </w:rPr>
+        <w:t xml:space="preserve"> (e.g. 1.2).</w:t>
+      </w:r>
+    </w:p>
+    <w:p>
+      <w:pPr>
+        <w:rPr>
+          <w:rFonts w:asciiTheme="minorHAnsi" w:hAnsiTheme="minorHAnsi" w:cstheme="minorHAnsi"/>
+        </w:rPr>
+      </w:pPr>
+    </w:p>
+    <w:p>
+      <w:pPr>
         <w:pStyle w:val="Heading1"/>
       </w:pPr>
-      <w:bookmarkStart w:id="3" w:name="_Toc172046233"/>
-      <w:r>
-        <w:lastRenderedPageBreak/>
+      <w:bookmarkStart w:id="3" w:name="_Toc177994700"/>
+      <w:r>
         <w:t>Installing Babelfish</w:t>
       </w:r>
       <w:r>
@@ -6032,7 +6165,7 @@
       <w:pPr>
         <w:pStyle w:val="Heading2"/>
       </w:pPr>
-      <w:bookmarkStart w:id="4" w:name="_Toc172046234"/>
+      <w:bookmarkStart w:id="4" w:name="_Toc177994701"/>
       <w:r>
         <w:t>Prerequisites</w:t>
       </w:r>
@@ -6154,7 +6287,7 @@
       <w:pPr>
         <w:pStyle w:val="Heading2"/>
       </w:pPr>
-      <w:bookmarkStart w:id="5" w:name="_Toc172046235"/>
+      <w:bookmarkStart w:id="5" w:name="_Toc177994702"/>
       <w:r>
         <w:t>Downloading Babelfish Compass</w:t>
       </w:r>
@@ -6298,7 +6431,7 @@
       <w:pPr>
         <w:pStyle w:val="Heading2"/>
       </w:pPr>
-      <w:bookmarkStart w:id="6" w:name="_Toc172046236"/>
+      <w:bookmarkStart w:id="6" w:name="_Toc177994703"/>
       <w:r>
         <w:t>Install</w:t>
       </w:r>
@@ -6551,6 +6684,7 @@
         <w:pStyle w:val="BodyText"/>
       </w:pPr>
       <w:r>
+        <w:lastRenderedPageBreak/>
         <w:t>Installation steps on Mac</w:t>
       </w:r>
       <w:r>
@@ -6569,7 +6703,6 @@
         </w:numPr>
       </w:pPr>
       <w:r>
-        <w:lastRenderedPageBreak/>
         <w:t xml:space="preserve">Download the </w:t>
       </w:r>
       <w:r>
@@ -6970,7 +7103,7 @@
       <w:pPr>
         <w:pStyle w:val="Heading1"/>
       </w:pPr>
-      <w:bookmarkStart w:id="8" w:name="_Toc172046237"/>
+      <w:bookmarkStart w:id="8" w:name="_Toc177994704"/>
       <w:r>
         <w:t>Running Babelfish Compass</w:t>
       </w:r>
@@ -7343,6 +7476,7 @@
         <w:pStyle w:val="BodyText"/>
       </w:pPr>
       <w:r>
+        <w:lastRenderedPageBreak/>
         <w:t xml:space="preserve">When </w:t>
       </w:r>
       <w:r>
@@ -7361,7 +7495,6 @@
         </w:numPr>
       </w:pPr>
       <w:r>
-        <w:lastRenderedPageBreak/>
         <w:t xml:space="preserve">Open </w:t>
       </w:r>
       <w:r>
@@ -7485,7 +7618,7 @@
       <w:pPr>
         <w:pStyle w:val="Heading1"/>
       </w:pPr>
-      <w:bookmarkStart w:id="9" w:name="_Toc172046238"/>
+      <w:bookmarkStart w:id="9" w:name="_Toc177994705"/>
       <w:r>
         <w:t>Running Babelfish Compass</w:t>
       </w:r>
@@ -7976,7 +8109,7 @@
       <w:pPr>
         <w:pStyle w:val="Heading1"/>
       </w:pPr>
-      <w:bookmarkStart w:id="10" w:name="_Toc172046239"/>
+      <w:bookmarkStart w:id="10" w:name="_Toc177994706"/>
       <w:r>
         <w:lastRenderedPageBreak/>
         <w:t>Reports, applications</w:t>
@@ -8577,7 +8710,7 @@
       </w:pPr>
       <w:bookmarkStart w:id="11" w:name="dirloc"/>
       <w:bookmarkStart w:id="12" w:name="_Ref88921258"/>
-      <w:bookmarkStart w:id="13" w:name="_Toc172046240"/>
+      <w:bookmarkStart w:id="13" w:name="_Toc177994707"/>
       <w:bookmarkEnd w:id="11"/>
       <w:r>
         <w:t xml:space="preserve">Report </w:t>
@@ -8871,8 +9004,8 @@
         <w:pStyle w:val="Heading1"/>
       </w:pPr>
       <w:bookmarkStart w:id="14" w:name="_Ref88886795"/>
-      <w:bookmarkStart w:id="15" w:name="_Toc172046241"/>
-      <w:bookmarkStart w:id="16" w:name="_Hlk85191248"/>
+      <w:bookmarkStart w:id="15" w:name="_Hlk85191248"/>
+      <w:bookmarkStart w:id="16" w:name="_Toc177994708"/>
       <w:r>
         <w:t>Specifying the</w:t>
       </w:r>
@@ -8883,9 +9016,9 @@
         <w:t>version</w:t>
       </w:r>
       <w:bookmarkEnd w:id="14"/>
-      <w:bookmarkEnd w:id="15"/>
-    </w:p>
-    <w:bookmarkEnd w:id="16"/>
+      <w:bookmarkEnd w:id="16"/>
+    </w:p>
+    <w:bookmarkEnd w:id="15"/>
     <w:p>
       <w:pPr>
         <w:pStyle w:val="BodyText"/>
@@ -9031,7 +9164,7 @@
       <w:bookmarkStart w:id="18" w:name="_Command-line_options"/>
       <w:bookmarkStart w:id="19" w:name="_Ref88837155"/>
       <w:bookmarkStart w:id="20" w:name="_Ref88883626"/>
-      <w:bookmarkStart w:id="21" w:name="_Toc172046242"/>
+      <w:bookmarkStart w:id="21" w:name="_Toc177994709"/>
       <w:bookmarkEnd w:id="17"/>
       <w:bookmarkEnd w:id="18"/>
       <w:r>
@@ -11686,7 +11819,7 @@
       </w:pPr>
       <w:bookmarkStart w:id="22" w:name="examples"/>
       <w:bookmarkStart w:id="23" w:name="_Ref88887309"/>
-      <w:bookmarkStart w:id="24" w:name="_Toc172046243"/>
+      <w:bookmarkStart w:id="24" w:name="_Toc177994710"/>
       <w:bookmarkEnd w:id="22"/>
       <w:r>
         <w:lastRenderedPageBreak/>
@@ -12577,7 +12710,7 @@
       </w:pPr>
       <w:bookmarkStart w:id="25" w:name="rewrite"/>
       <w:bookmarkStart w:id="26" w:name="_Automatic_rewriting_of"/>
-      <w:bookmarkStart w:id="27" w:name="_Toc172046244"/>
+      <w:bookmarkStart w:id="27" w:name="_Toc177994711"/>
       <w:bookmarkEnd w:id="25"/>
       <w:bookmarkEnd w:id="26"/>
       <w:r>
@@ -12876,7 +13009,7 @@
         <w:pStyle w:val="Heading1"/>
       </w:pPr>
       <w:bookmarkStart w:id="28" w:name="_Files_&amp;_Directories"/>
-      <w:bookmarkStart w:id="29" w:name="_Toc172046245"/>
+      <w:bookmarkStart w:id="29" w:name="_Toc177994712"/>
       <w:bookmarkEnd w:id="28"/>
       <w:r>
         <w:lastRenderedPageBreak/>
@@ -13326,7 +13459,7 @@
       <w:pPr>
         <w:pStyle w:val="Heading1"/>
       </w:pPr>
-      <w:bookmarkStart w:id="32" w:name="_Toc172046246"/>
+      <w:bookmarkStart w:id="32" w:name="_Toc177994713"/>
       <w:r>
         <w:t>The BabelfishFeatures.cfg file</w:t>
       </w:r>
@@ -13485,7 +13618,7 @@
       <w:pPr>
         <w:pStyle w:val="BodyText"/>
       </w:pPr>
-      <w:bookmarkStart w:id="33" w:name="_Toc172046247"/>
+      <w:bookmarkStart w:id="33" w:name="_Toc177994714"/>
       <w:r>
         <w:rPr>
           <w:rStyle w:val="Heading2Char"/>
@@ -13724,7 +13857,7 @@
       <w:pPr>
         <w:pStyle w:val="Heading2"/>
       </w:pPr>
-      <w:bookmarkStart w:id="34" w:name="_Toc172046248"/>
+      <w:bookmarkStart w:id="34" w:name="_Toc177994715"/>
       <w:r>
         <w:lastRenderedPageBreak/>
         <w:t>Example</w:t>
@@ -13978,7 +14111,7 @@
       <w:pPr>
         <w:pStyle w:val="Heading1"/>
       </w:pPr>
-      <w:bookmarkStart w:id="35" w:name="_Toc172046249"/>
+      <w:bookmarkStart w:id="35" w:name="_Toc177994716"/>
       <w:r>
         <w:lastRenderedPageBreak/>
         <w:t>The Babelfish</w:t>
@@ -15140,7 +15273,7 @@
       <w:pPr>
         <w:pStyle w:val="Heading2"/>
       </w:pPr>
-      <w:bookmarkStart w:id="36" w:name="_Toc172046250"/>
+      <w:bookmarkStart w:id="36" w:name="_Toc177994717"/>
       <w:r>
         <w:t>Example: o</w:t>
       </w:r>
@@ -15561,7 +15694,7 @@
       <w:pPr>
         <w:pStyle w:val="Heading2"/>
       </w:pPr>
-      <w:bookmarkStart w:id="37" w:name="_Toc172046251"/>
+      <w:bookmarkStart w:id="37" w:name="_Toc177994718"/>
       <w:r>
         <w:t>P</w:t>
       </w:r>
@@ -16107,7 +16240,7 @@
       </w:pPr>
       <w:bookmarkStart w:id="39" w:name="_User-defined_estimates_in"/>
       <w:bookmarkStart w:id="40" w:name="csvfile"/>
-      <w:bookmarkStart w:id="41" w:name="_Toc172046252"/>
+      <w:bookmarkStart w:id="41" w:name="_Toc177994719"/>
       <w:bookmarkEnd w:id="39"/>
       <w:r>
         <w:lastRenderedPageBreak/>
@@ -16320,7 +16453,7 @@
         <w:pStyle w:val="Heading2"/>
       </w:pPr>
       <w:bookmarkStart w:id="42" w:name="_'Flat'_format_for"/>
-      <w:bookmarkStart w:id="43" w:name="_Toc172046253"/>
+      <w:bookmarkStart w:id="43" w:name="_Toc177994720"/>
       <w:bookmarkEnd w:id="42"/>
       <w:r>
         <w:t>'Flat' format for .csv file</w:t>
@@ -17114,7 +17247,7 @@
       <w:pPr>
         <w:pStyle w:val="Heading2"/>
       </w:pPr>
-      <w:bookmarkStart w:id="44" w:name="_Toc172046254"/>
+      <w:bookmarkStart w:id="44" w:name="_Toc177994721"/>
       <w:r>
         <w:t xml:space="preserve">Complexity </w:t>
       </w:r>
@@ -17375,7 +17508,7 @@
         <w:pStyle w:val="BodyText"/>
         <w:spacing w:after="0"/>
       </w:pPr>
-      <w:bookmarkStart w:id="45" w:name="_Toc172046255"/>
+      <w:bookmarkStart w:id="45" w:name="_Toc177994722"/>
       <w:r>
         <w:rPr>
           <w:rStyle w:val="Heading2Char"/>
@@ -17681,7 +17814,7 @@
       <w:pPr>
         <w:pStyle w:val="Heading2"/>
       </w:pPr>
-      <w:bookmarkStart w:id="46" w:name="_Toc172046256"/>
+      <w:bookmarkStart w:id="46" w:name="_Toc177994723"/>
       <w:r>
         <w:t>Effort estimates</w:t>
       </w:r>
@@ -18060,7 +18193,7 @@
       <w:pPr>
         <w:pStyle w:val="Heading2"/>
       </w:pPr>
-      <w:bookmarkStart w:id="47" w:name="_Toc172046257"/>
+      <w:bookmarkStart w:id="47" w:name="_Toc177994724"/>
       <w:r>
         <w:t>Real-life effort estimate in executive summary</w:t>
       </w:r>
@@ -18255,7 +18388,7 @@
           <w:szCs w:val="23"/>
         </w:rPr>
       </w:pPr>
-      <w:bookmarkStart w:id="48" w:name="_Toc172046258"/>
+      <w:bookmarkStart w:id="48" w:name="_Toc177994725"/>
       <w:r>
         <w:rPr>
           <w:rStyle w:val="Heading2Char"/>
@@ -18595,7 +18728,7 @@
         <w:pStyle w:val="BodyText"/>
         <w:spacing w:after="0"/>
       </w:pPr>
-      <w:bookmarkStart w:id="49" w:name="_Toc172046259"/>
+      <w:bookmarkStart w:id="49" w:name="_Toc177994726"/>
       <w:r>
         <w:rPr>
           <w:rStyle w:val="Heading2Char"/>
@@ -19092,7 +19225,7 @@
         <w:pStyle w:val="Heading1"/>
       </w:pPr>
       <w:bookmarkStart w:id="50" w:name="_Ref88887986"/>
-      <w:bookmarkStart w:id="51" w:name="_Toc172046260"/>
+      <w:bookmarkStart w:id="51" w:name="_Toc177994727"/>
       <w:r>
         <w:t xml:space="preserve">Uploading details into PostgreSQL with </w:t>
       </w:r>
@@ -19583,7 +19716,7 @@
       <w:pPr>
         <w:pStyle w:val="Heading2"/>
       </w:pPr>
-      <w:bookmarkStart w:id="53" w:name="_Toc172046261"/>
+      <w:bookmarkStart w:id="53" w:name="_Toc177994728"/>
       <w:r>
         <w:t>Schema for imported items</w:t>
       </w:r>
@@ -20519,7 +20652,7 @@
       <w:pPr>
         <w:pStyle w:val="Heading2"/>
       </w:pPr>
-      <w:bookmarkStart w:id="54" w:name="_Toc172046262"/>
+      <w:bookmarkStart w:id="54" w:name="_Toc177994729"/>
       <w:r>
         <w:t>Example quer</w:t>
       </w:r>
@@ -21428,7 +21561,7 @@
       <w:pPr>
         <w:pStyle w:val="Heading1"/>
       </w:pPr>
-      <w:bookmarkStart w:id="56" w:name="_Toc172046263"/>
+      <w:bookmarkStart w:id="56" w:name="_Toc177994730"/>
       <w:r>
         <w:t>Processing captured SQL queries</w:t>
       </w:r>
@@ -21625,7 +21758,7 @@
       <w:pPr>
         <w:pStyle w:val="Heading2"/>
       </w:pPr>
-      <w:bookmarkStart w:id="57" w:name="_Toc172046264"/>
+      <w:bookmarkStart w:id="57" w:name="_Toc177994731"/>
       <w:r>
         <w:t>SQL Server Profiler</w:t>
       </w:r>
@@ -21878,7 +22011,7 @@
       <w:pPr>
         <w:pStyle w:val="Heading2"/>
       </w:pPr>
-      <w:bookmarkStart w:id="58" w:name="_Toc172046265"/>
+      <w:bookmarkStart w:id="58" w:name="_Toc177994732"/>
       <w:r>
         <w:t>SQL Server Extended Events</w:t>
       </w:r>
@@ -22050,7 +22183,7 @@
       <w:pPr>
         <w:pStyle w:val="Heading2"/>
       </w:pPr>
-      <w:bookmarkStart w:id="59" w:name="_Toc172046266"/>
+      <w:bookmarkStart w:id="59" w:name="_Toc177994733"/>
       <w:r>
         <w:t>Example</w:t>
       </w:r>
@@ -22213,15 +22346,15 @@
       <w:pPr>
         <w:pStyle w:val="Heading1"/>
       </w:pPr>
-      <w:bookmarkStart w:id="60" w:name="_Toc172046267"/>
-      <w:bookmarkStart w:id="61" w:name="autoddl"/>
+      <w:bookmarkStart w:id="60" w:name="autoddl"/>
+      <w:bookmarkStart w:id="61" w:name="_Toc177994734"/>
       <w:r>
         <w:lastRenderedPageBreak/>
         <w:t>Automatic DDL generation</w:t>
       </w:r>
-      <w:bookmarkEnd w:id="60"/>
-    </w:p>
-    <w:bookmarkEnd w:id="61"/>
+      <w:bookmarkEnd w:id="61"/>
+    </w:p>
+    <w:bookmarkEnd w:id="60"/>
     <w:p>
       <w:pPr>
         <w:pStyle w:val="BodyText"/>
@@ -22255,7 +22388,7 @@
       <w:pPr>
         <w:pStyle w:val="Heading2"/>
       </w:pPr>
-      <w:bookmarkStart w:id="62" w:name="_Toc172046268"/>
+      <w:bookmarkStart w:id="62" w:name="_Toc177994735"/>
       <w:r>
         <w:t>Command-line options</w:t>
       </w:r>
@@ -22910,7 +23043,7 @@
       <w:pPr>
         <w:pStyle w:val="Heading2"/>
       </w:pPr>
-      <w:bookmarkStart w:id="63" w:name="_Toc172046269"/>
+      <w:bookmarkStart w:id="63" w:name="_Toc177994736"/>
       <w:r>
         <w:t>How it works</w:t>
       </w:r>
@@ -23307,7 +23440,7 @@
       <w:pPr>
         <w:pStyle w:val="Heading2"/>
       </w:pPr>
-      <w:bookmarkStart w:id="64" w:name="_Toc172046270"/>
+      <w:bookmarkStart w:id="64" w:name="_Toc177994737"/>
       <w:r>
         <w:t>Generating only DDL</w:t>
       </w:r>
@@ -23446,7 +23579,7 @@
       <w:pPr>
         <w:pStyle w:val="Heading2"/>
       </w:pPr>
-      <w:bookmarkStart w:id="65" w:name="_Toc172046271"/>
+      <w:bookmarkStart w:id="65" w:name="_Toc177994738"/>
       <w:r>
         <w:t>Example</w:t>
       </w:r>
@@ -24259,7 +24392,7 @@
       <w:pPr>
         <w:pStyle w:val="Heading1"/>
       </w:pPr>
-      <w:bookmarkStart w:id="66" w:name="_Toc172046272"/>
+      <w:bookmarkStart w:id="66" w:name="_Toc177994739"/>
       <w:r>
         <w:lastRenderedPageBreak/>
         <w:t>Security</w:t>
@@ -24483,7 +24616,7 @@
       <w:pPr>
         <w:pStyle w:val="Heading2"/>
       </w:pPr>
-      <w:bookmarkStart w:id="67" w:name="_Toc172046273"/>
+      <w:bookmarkStart w:id="67" w:name="_Toc177994740"/>
       <w:r>
         <w:t>The</w:t>
       </w:r>
@@ -24799,7 +24932,7 @@
       <w:pPr>
         <w:pStyle w:val="Heading2"/>
       </w:pPr>
-      <w:bookmarkStart w:id="68" w:name="_Toc172046274"/>
+      <w:bookmarkStart w:id="68" w:name="_Toc177994741"/>
       <w:r>
         <w:t>The  -sqlpasswd option</w:t>
       </w:r>
@@ -24946,7 +25079,7 @@
       <w:pPr>
         <w:pStyle w:val="Heading2"/>
       </w:pPr>
-      <w:bookmarkStart w:id="69" w:name="_Toc172046275"/>
+      <w:bookmarkStart w:id="69" w:name="_Toc177994742"/>
       <w:r>
         <w:t xml:space="preserve">The </w:t>
       </w:r>
@@ -25121,7 +25254,7 @@
         <w:pStyle w:val="Heading2"/>
       </w:pPr>
       <w:bookmarkStart w:id="71" w:name="_Automatic_update_check"/>
-      <w:bookmarkStart w:id="72" w:name="_Toc172046276"/>
+      <w:bookmarkStart w:id="72" w:name="_Toc177994743"/>
       <w:bookmarkEnd w:id="71"/>
       <w:r>
         <w:t>Automatic update check</w:t>
@@ -25192,7 +25325,7 @@
       <w:pPr>
         <w:pStyle w:val="Heading1"/>
       </w:pPr>
-      <w:bookmarkStart w:id="73" w:name="_Toc172046277"/>
+      <w:bookmarkStart w:id="73" w:name="_Toc177994744"/>
       <w:r>
         <w:lastRenderedPageBreak/>
         <w:t xml:space="preserve">Scaling Compass: </w:t>
@@ -25537,7 +25670,7 @@
       <w:pPr>
         <w:pStyle w:val="Heading1"/>
       </w:pPr>
-      <w:bookmarkStart w:id="74" w:name="_Toc172046278"/>
+      <w:bookmarkStart w:id="74" w:name="_Toc177994745"/>
       <w:r>
         <w:lastRenderedPageBreak/>
         <w:t>Scaling Compass: Analyzing Many Applications</w:t>
@@ -25721,7 +25854,7 @@
       <w:pPr>
         <w:pStyle w:val="Heading2"/>
       </w:pPr>
-      <w:bookmarkStart w:id="75" w:name="_Toc172046279"/>
+      <w:bookmarkStart w:id="75" w:name="_Toc177994746"/>
       <w:r>
         <w:t xml:space="preserve">Improvement 1: </w:t>
       </w:r>
@@ -25913,7 +26046,7 @@
       <w:pPr>
         <w:pStyle w:val="Heading2"/>
       </w:pPr>
-      <w:bookmarkStart w:id="76" w:name="_Toc172046280"/>
+      <w:bookmarkStart w:id="76" w:name="_Toc177994747"/>
       <w:r>
         <w:t>Improvement 2: Capture 1-line metrics per report</w:t>
       </w:r>
@@ -26058,7 +26191,7 @@
       <w:pPr>
         <w:pStyle w:val="Heading1"/>
       </w:pPr>
-      <w:bookmarkStart w:id="77" w:name="_Toc172046281"/>
+      <w:bookmarkStart w:id="77" w:name="_Toc177994748"/>
       <w:r>
         <w:lastRenderedPageBreak/>
         <w:t>Advanced Compass Usage</w:t>
@@ -26094,7 +26227,7 @@
         <w:pStyle w:val="Heading2"/>
       </w:pPr>
       <w:bookmarkStart w:id="78" w:name="_Manually_copying_imported"/>
-      <w:bookmarkStart w:id="79" w:name="_Toc172046282"/>
+      <w:bookmarkStart w:id="79" w:name="_Toc177994749"/>
       <w:bookmarkEnd w:id="78"/>
       <w:r>
         <w:t>Manually copying imported files</w:t>
@@ -26277,7 +26410,7 @@
       <w:pPr>
         <w:pStyle w:val="Heading2"/>
       </w:pPr>
-      <w:bookmarkStart w:id="80" w:name="_Toc172046283"/>
+      <w:bookmarkStart w:id="80" w:name="_Toc177994750"/>
       <w:r>
         <w:t xml:space="preserve">A single </w:t>
       </w:r>
@@ -26575,7 +26708,7 @@
       <w:pPr>
         <w:pStyle w:val="Heading2"/>
       </w:pPr>
-      <w:bookmarkStart w:id="81" w:name="_Toc172046284"/>
+      <w:bookmarkStart w:id="81" w:name="_Toc177994751"/>
       <w:r>
         <w:t>Locating items in very large SQL scripts when cross-ref links are slow</w:t>
       </w:r>
@@ -27028,7 +27161,7 @@
       <w:pPr>
         <w:pStyle w:val="Heading1"/>
       </w:pPr>
-      <w:bookmarkStart w:id="82" w:name="_Toc172046285"/>
+      <w:bookmarkStart w:id="82" w:name="_Toc177994752"/>
       <w:r>
         <w:lastRenderedPageBreak/>
         <w:t xml:space="preserve">Using Babelfish Compass </w:t>
@@ -27670,7 +27803,7 @@
       <w:pPr>
         <w:pStyle w:val="Heading1"/>
       </w:pPr>
-      <w:bookmarkStart w:id="83" w:name="_Toc172046286"/>
+      <w:bookmarkStart w:id="83" w:name="_Toc177994753"/>
       <w:r>
         <w:lastRenderedPageBreak/>
         <w:t>Troubleshooting</w:t>
@@ -28098,7 +28231,7 @@
           <w:shd w:val="clear" w:color="auto" w:fill="FFFFFF"/>
         </w:rPr>
       </w:pPr>
-      <w:bookmarkStart w:id="85" w:name="_Toc172046287"/>
+      <w:bookmarkStart w:id="85" w:name="_Toc177994754"/>
       <w:r>
         <w:rPr>
           <w:shd w:val="clear" w:color="auto" w:fill="FFFFFF"/>

</xml_diff>

<commit_message>
code changes for v.2024-10 (#124)
* code changes for v.2024-09

* code changes for v.2024-09

* changing version to 2024-10

* add additional @@ERROR codes supported

* code changes

* code changes
</commit_message>
<xml_diff>
--- a/BabelfishCompass_UserGuide.docx
+++ b/BabelfishCompass_UserGuide.docx
@@ -735,7 +735,7 @@
         </w:rPr>
         <w:fldChar w:fldCharType="separate"/>
       </w:r>
-      <w:hyperlink w:anchor="_Toc172046230" w:history="1">
+      <w:hyperlink w:anchor="_Toc177994697" w:history="1">
         <w:r>
           <w:rPr>
             <w:rStyle w:val="Hyperlink"/>
@@ -762,7 +762,7 @@
             <w:noProof/>
             <w:webHidden/>
           </w:rPr>
-          <w:instrText xml:space="preserve"> PAGEREF _Toc172046230 \h </w:instrText>
+          <w:instrText xml:space="preserve"> PAGEREF _Toc177994697 \h </w:instrText>
         </w:r>
         <w:r>
           <w:rPr>
@@ -806,7 +806,7 @@
           <w:lang w:eastAsia="en-US" w:bidi="ar-SA"/>
         </w:rPr>
       </w:pPr>
-      <w:hyperlink w:anchor="_Toc172046231" w:history="1">
+      <w:hyperlink w:anchor="_Toc177994698" w:history="1">
         <w:r>
           <w:rPr>
             <w:rStyle w:val="Hyperlink"/>
@@ -833,7 +833,7 @@
             <w:noProof/>
             <w:webHidden/>
           </w:rPr>
-          <w:instrText xml:space="preserve"> PAGEREF _Toc172046231 \h </w:instrText>
+          <w:instrText xml:space="preserve"> PAGEREF _Toc177994698 \h </w:instrText>
         </w:r>
         <w:r>
           <w:rPr>
@@ -877,7 +877,7 @@
           <w:lang w:eastAsia="en-US" w:bidi="ar-SA"/>
         </w:rPr>
       </w:pPr>
-      <w:hyperlink w:anchor="_Toc172046232" w:history="1">
+      <w:hyperlink w:anchor="_Toc177994699" w:history="1">
         <w:r>
           <w:rPr>
             <w:rStyle w:val="Hyperlink"/>
@@ -904,7 +904,7 @@
             <w:noProof/>
             <w:webHidden/>
           </w:rPr>
-          <w:instrText xml:space="preserve"> PAGEREF _Toc172046232 \h </w:instrText>
+          <w:instrText xml:space="preserve"> PAGEREF _Toc177994699 \h </w:instrText>
         </w:r>
         <w:r>
           <w:rPr>
@@ -948,7 +948,7 @@
           <w:lang w:eastAsia="en-US" w:bidi="ar-SA"/>
         </w:rPr>
       </w:pPr>
-      <w:hyperlink w:anchor="_Toc172046233" w:history="1">
+      <w:hyperlink w:anchor="_Toc177994700" w:history="1">
         <w:r>
           <w:rPr>
             <w:rStyle w:val="Hyperlink"/>
@@ -975,7 +975,7 @@
             <w:noProof/>
             <w:webHidden/>
           </w:rPr>
-          <w:instrText xml:space="preserve"> PAGEREF _Toc172046233 \h </w:instrText>
+          <w:instrText xml:space="preserve"> PAGEREF _Toc177994700 \h </w:instrText>
         </w:r>
         <w:r>
           <w:rPr>
@@ -1020,7 +1020,7 @@
           <w:lang w:eastAsia="en-US" w:bidi="ar-SA"/>
         </w:rPr>
       </w:pPr>
-      <w:hyperlink w:anchor="_Toc172046234" w:history="1">
+      <w:hyperlink w:anchor="_Toc177994701" w:history="1">
         <w:r>
           <w:rPr>
             <w:rStyle w:val="Hyperlink"/>
@@ -1047,7 +1047,7 @@
             <w:noProof/>
             <w:webHidden/>
           </w:rPr>
-          <w:instrText xml:space="preserve"> PAGEREF _Toc172046234 \h </w:instrText>
+          <w:instrText xml:space="preserve"> PAGEREF _Toc177994701 \h </w:instrText>
         </w:r>
         <w:r>
           <w:rPr>
@@ -1092,7 +1092,7 @@
           <w:lang w:eastAsia="en-US" w:bidi="ar-SA"/>
         </w:rPr>
       </w:pPr>
-      <w:hyperlink w:anchor="_Toc172046235" w:history="1">
+      <w:hyperlink w:anchor="_Toc177994702" w:history="1">
         <w:r>
           <w:rPr>
             <w:rStyle w:val="Hyperlink"/>
@@ -1119,7 +1119,7 @@
             <w:noProof/>
             <w:webHidden/>
           </w:rPr>
-          <w:instrText xml:space="preserve"> PAGEREF _Toc172046235 \h </w:instrText>
+          <w:instrText xml:space="preserve"> PAGEREF _Toc177994702 \h </w:instrText>
         </w:r>
         <w:r>
           <w:rPr>
@@ -1164,7 +1164,7 @@
           <w:lang w:eastAsia="en-US" w:bidi="ar-SA"/>
         </w:rPr>
       </w:pPr>
-      <w:hyperlink w:anchor="_Toc172046236" w:history="1">
+      <w:hyperlink w:anchor="_Toc177994703" w:history="1">
         <w:r>
           <w:rPr>
             <w:rStyle w:val="Hyperlink"/>
@@ -1191,7 +1191,7 @@
             <w:noProof/>
             <w:webHidden/>
           </w:rPr>
-          <w:instrText xml:space="preserve"> PAGEREF _Toc172046236 \h </w:instrText>
+          <w:instrText xml:space="preserve"> PAGEREF _Toc177994703 \h </w:instrText>
         </w:r>
         <w:r>
           <w:rPr>
@@ -1235,7 +1235,7 @@
           <w:lang w:eastAsia="en-US" w:bidi="ar-SA"/>
         </w:rPr>
       </w:pPr>
-      <w:hyperlink w:anchor="_Toc172046237" w:history="1">
+      <w:hyperlink w:anchor="_Toc177994704" w:history="1">
         <w:r>
           <w:rPr>
             <w:rStyle w:val="Hyperlink"/>
@@ -1262,7 +1262,7 @@
             <w:noProof/>
             <w:webHidden/>
           </w:rPr>
-          <w:instrText xml:space="preserve"> PAGEREF _Toc172046237 \h </w:instrText>
+          <w:instrText xml:space="preserve"> PAGEREF _Toc177994704 \h </w:instrText>
         </w:r>
         <w:r>
           <w:rPr>
@@ -1306,7 +1306,7 @@
           <w:lang w:eastAsia="en-US" w:bidi="ar-SA"/>
         </w:rPr>
       </w:pPr>
-      <w:hyperlink w:anchor="_Toc172046238" w:history="1">
+      <w:hyperlink w:anchor="_Toc177994705" w:history="1">
         <w:r>
           <w:rPr>
             <w:rStyle w:val="Hyperlink"/>
@@ -1333,7 +1333,7 @@
             <w:noProof/>
             <w:webHidden/>
           </w:rPr>
-          <w:instrText xml:space="preserve"> PAGEREF _Toc172046238 \h </w:instrText>
+          <w:instrText xml:space="preserve"> PAGEREF _Toc177994705 \h </w:instrText>
         </w:r>
         <w:r>
           <w:rPr>
@@ -1377,7 +1377,7 @@
           <w:lang w:eastAsia="en-US" w:bidi="ar-SA"/>
         </w:rPr>
       </w:pPr>
-      <w:hyperlink w:anchor="_Toc172046239" w:history="1">
+      <w:hyperlink w:anchor="_Toc177994706" w:history="1">
         <w:r>
           <w:rPr>
             <w:rStyle w:val="Hyperlink"/>
@@ -1404,7 +1404,7 @@
             <w:noProof/>
             <w:webHidden/>
           </w:rPr>
-          <w:instrText xml:space="preserve"> PAGEREF _Toc172046239 \h </w:instrText>
+          <w:instrText xml:space="preserve"> PAGEREF _Toc177994706 \h </w:instrText>
         </w:r>
         <w:r>
           <w:rPr>
@@ -1449,7 +1449,7 @@
           <w:lang w:eastAsia="en-US" w:bidi="ar-SA"/>
         </w:rPr>
       </w:pPr>
-      <w:hyperlink w:anchor="_Toc172046240" w:history="1">
+      <w:hyperlink w:anchor="_Toc177994707" w:history="1">
         <w:r>
           <w:rPr>
             <w:rStyle w:val="Hyperlink"/>
@@ -1476,7 +1476,7 @@
             <w:noProof/>
             <w:webHidden/>
           </w:rPr>
-          <w:instrText xml:space="preserve"> PAGEREF _Toc172046240 \h </w:instrText>
+          <w:instrText xml:space="preserve"> PAGEREF _Toc177994707 \h </w:instrText>
         </w:r>
         <w:r>
           <w:rPr>
@@ -1520,7 +1520,7 @@
           <w:lang w:eastAsia="en-US" w:bidi="ar-SA"/>
         </w:rPr>
       </w:pPr>
-      <w:hyperlink w:anchor="_Toc172046241" w:history="1">
+      <w:hyperlink w:anchor="_Toc177994708" w:history="1">
         <w:r>
           <w:rPr>
             <w:rStyle w:val="Hyperlink"/>
@@ -1547,7 +1547,7 @@
             <w:noProof/>
             <w:webHidden/>
           </w:rPr>
-          <w:instrText xml:space="preserve"> PAGEREF _Toc172046241 \h </w:instrText>
+          <w:instrText xml:space="preserve"> PAGEREF _Toc177994708 \h </w:instrText>
         </w:r>
         <w:r>
           <w:rPr>
@@ -1591,7 +1591,7 @@
           <w:lang w:eastAsia="en-US" w:bidi="ar-SA"/>
         </w:rPr>
       </w:pPr>
-      <w:hyperlink w:anchor="_Toc172046242" w:history="1">
+      <w:hyperlink w:anchor="_Toc177994709" w:history="1">
         <w:r>
           <w:rPr>
             <w:rStyle w:val="Hyperlink"/>
@@ -1618,7 +1618,7 @@
             <w:noProof/>
             <w:webHidden/>
           </w:rPr>
-          <w:instrText xml:space="preserve"> PAGEREF _Toc172046242 \h </w:instrText>
+          <w:instrText xml:space="preserve"> PAGEREF _Toc177994709 \h </w:instrText>
         </w:r>
         <w:r>
           <w:rPr>
@@ -1663,7 +1663,7 @@
           <w:lang w:eastAsia="en-US" w:bidi="ar-SA"/>
         </w:rPr>
       </w:pPr>
-      <w:hyperlink w:anchor="_Toc172046243" w:history="1">
+      <w:hyperlink w:anchor="_Toc177994710" w:history="1">
         <w:r>
           <w:rPr>
             <w:rStyle w:val="Hyperlink"/>
@@ -1690,7 +1690,7 @@
             <w:noProof/>
             <w:webHidden/>
           </w:rPr>
-          <w:instrText xml:space="preserve"> PAGEREF _Toc172046243 \h </w:instrText>
+          <w:instrText xml:space="preserve"> PAGEREF _Toc177994710 \h </w:instrText>
         </w:r>
         <w:r>
           <w:rPr>
@@ -1734,7 +1734,7 @@
           <w:lang w:eastAsia="en-US" w:bidi="ar-SA"/>
         </w:rPr>
       </w:pPr>
-      <w:hyperlink w:anchor="_Toc172046244" w:history="1">
+      <w:hyperlink w:anchor="_Toc177994711" w:history="1">
         <w:r>
           <w:rPr>
             <w:rStyle w:val="Hyperlink"/>
@@ -1761,7 +1761,7 @@
             <w:noProof/>
             <w:webHidden/>
           </w:rPr>
-          <w:instrText xml:space="preserve"> PAGEREF _Toc172046244 \h </w:instrText>
+          <w:instrText xml:space="preserve"> PAGEREF _Toc177994711 \h </w:instrText>
         </w:r>
         <w:r>
           <w:rPr>
@@ -1805,7 +1805,7 @@
           <w:lang w:eastAsia="en-US" w:bidi="ar-SA"/>
         </w:rPr>
       </w:pPr>
-      <w:hyperlink w:anchor="_Toc172046245" w:history="1">
+      <w:hyperlink w:anchor="_Toc177994712" w:history="1">
         <w:r>
           <w:rPr>
             <w:rStyle w:val="Hyperlink"/>
@@ -1832,7 +1832,7 @@
             <w:noProof/>
             <w:webHidden/>
           </w:rPr>
-          <w:instrText xml:space="preserve"> PAGEREF _Toc172046245 \h </w:instrText>
+          <w:instrText xml:space="preserve"> PAGEREF _Toc177994712 \h </w:instrText>
         </w:r>
         <w:r>
           <w:rPr>
@@ -1876,7 +1876,7 @@
           <w:lang w:eastAsia="en-US" w:bidi="ar-SA"/>
         </w:rPr>
       </w:pPr>
-      <w:hyperlink w:anchor="_Toc172046246" w:history="1">
+      <w:hyperlink w:anchor="_Toc177994713" w:history="1">
         <w:r>
           <w:rPr>
             <w:rStyle w:val="Hyperlink"/>
@@ -1903,7 +1903,7 @@
             <w:noProof/>
             <w:webHidden/>
           </w:rPr>
-          <w:instrText xml:space="preserve"> PAGEREF _Toc172046246 \h </w:instrText>
+          <w:instrText xml:space="preserve"> PAGEREF _Toc177994713 \h </w:instrText>
         </w:r>
         <w:r>
           <w:rPr>
@@ -1948,7 +1948,7 @@
           <w:lang w:eastAsia="en-US" w:bidi="ar-SA"/>
         </w:rPr>
       </w:pPr>
-      <w:hyperlink w:anchor="_Toc172046247" w:history="1">
+      <w:hyperlink w:anchor="_Toc177994714" w:history="1">
         <w:r>
           <w:rPr>
             <w:rStyle w:val="Hyperlink"/>
@@ -1975,7 +1975,7 @@
             <w:noProof/>
             <w:webHidden/>
           </w:rPr>
-          <w:instrText xml:space="preserve"> PAGEREF _Toc172046247 \h </w:instrText>
+          <w:instrText xml:space="preserve"> PAGEREF _Toc177994714 \h </w:instrText>
         </w:r>
         <w:r>
           <w:rPr>
@@ -2020,7 +2020,7 @@
           <w:lang w:eastAsia="en-US" w:bidi="ar-SA"/>
         </w:rPr>
       </w:pPr>
-      <w:hyperlink w:anchor="_Toc172046248" w:history="1">
+      <w:hyperlink w:anchor="_Toc177994715" w:history="1">
         <w:r>
           <w:rPr>
             <w:rStyle w:val="Hyperlink"/>
@@ -2047,7 +2047,7 @@
             <w:noProof/>
             <w:webHidden/>
           </w:rPr>
-          <w:instrText xml:space="preserve"> PAGEREF _Toc172046248 \h </w:instrText>
+          <w:instrText xml:space="preserve"> PAGEREF _Toc177994715 \h </w:instrText>
         </w:r>
         <w:r>
           <w:rPr>
@@ -2091,7 +2091,7 @@
           <w:lang w:eastAsia="en-US" w:bidi="ar-SA"/>
         </w:rPr>
       </w:pPr>
-      <w:hyperlink w:anchor="_Toc172046249" w:history="1">
+      <w:hyperlink w:anchor="_Toc177994716" w:history="1">
         <w:r>
           <w:rPr>
             <w:rStyle w:val="Hyperlink"/>
@@ -2118,7 +2118,7 @@
             <w:noProof/>
             <w:webHidden/>
           </w:rPr>
-          <w:instrText xml:space="preserve"> PAGEREF _Toc172046249 \h </w:instrText>
+          <w:instrText xml:space="preserve"> PAGEREF _Toc177994716 \h </w:instrText>
         </w:r>
         <w:r>
           <w:rPr>
@@ -2163,7 +2163,7 @@
           <w:lang w:eastAsia="en-US" w:bidi="ar-SA"/>
         </w:rPr>
       </w:pPr>
-      <w:hyperlink w:anchor="_Toc172046250" w:history="1">
+      <w:hyperlink w:anchor="_Toc177994717" w:history="1">
         <w:r>
           <w:rPr>
             <w:rStyle w:val="Hyperlink"/>
@@ -2190,7 +2190,7 @@
             <w:noProof/>
             <w:webHidden/>
           </w:rPr>
-          <w:instrText xml:space="preserve"> PAGEREF _Toc172046250 \h </w:instrText>
+          <w:instrText xml:space="preserve"> PAGEREF _Toc177994717 \h </w:instrText>
         </w:r>
         <w:r>
           <w:rPr>
@@ -2235,7 +2235,7 @@
           <w:lang w:eastAsia="en-US" w:bidi="ar-SA"/>
         </w:rPr>
       </w:pPr>
-      <w:hyperlink w:anchor="_Toc172046251" w:history="1">
+      <w:hyperlink w:anchor="_Toc177994718" w:history="1">
         <w:r>
           <w:rPr>
             <w:rStyle w:val="Hyperlink"/>
@@ -2262,7 +2262,7 @@
             <w:noProof/>
             <w:webHidden/>
           </w:rPr>
-          <w:instrText xml:space="preserve"> PAGEREF _Toc172046251 \h </w:instrText>
+          <w:instrText xml:space="preserve"> PAGEREF _Toc177994718 \h </w:instrText>
         </w:r>
         <w:r>
           <w:rPr>
@@ -2306,7 +2306,7 @@
           <w:lang w:eastAsia="en-US" w:bidi="ar-SA"/>
         </w:rPr>
       </w:pPr>
-      <w:hyperlink w:anchor="_Toc172046252" w:history="1">
+      <w:hyperlink w:anchor="_Toc177994719" w:history="1">
         <w:r>
           <w:rPr>
             <w:rStyle w:val="Hyperlink"/>
@@ -2333,7 +2333,7 @@
             <w:noProof/>
             <w:webHidden/>
           </w:rPr>
-          <w:instrText xml:space="preserve"> PAGEREF _Toc172046252 \h </w:instrText>
+          <w:instrText xml:space="preserve"> PAGEREF _Toc177994719 \h </w:instrText>
         </w:r>
         <w:r>
           <w:rPr>
@@ -2378,7 +2378,7 @@
           <w:lang w:eastAsia="en-US" w:bidi="ar-SA"/>
         </w:rPr>
       </w:pPr>
-      <w:hyperlink w:anchor="_Toc172046253" w:history="1">
+      <w:hyperlink w:anchor="_Toc177994720" w:history="1">
         <w:r>
           <w:rPr>
             <w:rStyle w:val="Hyperlink"/>
@@ -2405,7 +2405,7 @@
             <w:noProof/>
             <w:webHidden/>
           </w:rPr>
-          <w:instrText xml:space="preserve"> PAGEREF _Toc172046253 \h </w:instrText>
+          <w:instrText xml:space="preserve"> PAGEREF _Toc177994720 \h </w:instrText>
         </w:r>
         <w:r>
           <w:rPr>
@@ -2450,7 +2450,7 @@
           <w:lang w:eastAsia="en-US" w:bidi="ar-SA"/>
         </w:rPr>
       </w:pPr>
-      <w:hyperlink w:anchor="_Toc172046254" w:history="1">
+      <w:hyperlink w:anchor="_Toc177994721" w:history="1">
         <w:r>
           <w:rPr>
             <w:rStyle w:val="Hyperlink"/>
@@ -2477,7 +2477,7 @@
             <w:noProof/>
             <w:webHidden/>
           </w:rPr>
-          <w:instrText xml:space="preserve"> PAGEREF _Toc172046254 \h </w:instrText>
+          <w:instrText xml:space="preserve"> PAGEREF _Toc177994721 \h </w:instrText>
         </w:r>
         <w:r>
           <w:rPr>
@@ -2522,7 +2522,7 @@
           <w:lang w:eastAsia="en-US" w:bidi="ar-SA"/>
         </w:rPr>
       </w:pPr>
-      <w:hyperlink w:anchor="_Toc172046255" w:history="1">
+      <w:hyperlink w:anchor="_Toc177994722" w:history="1">
         <w:r>
           <w:rPr>
             <w:rStyle w:val="Hyperlink"/>
@@ -2549,7 +2549,7 @@
             <w:noProof/>
             <w:webHidden/>
           </w:rPr>
-          <w:instrText xml:space="preserve"> PAGEREF _Toc172046255 \h </w:instrText>
+          <w:instrText xml:space="preserve"> PAGEREF _Toc177994722 \h </w:instrText>
         </w:r>
         <w:r>
           <w:rPr>
@@ -2594,7 +2594,7 @@
           <w:lang w:eastAsia="en-US" w:bidi="ar-SA"/>
         </w:rPr>
       </w:pPr>
-      <w:hyperlink w:anchor="_Toc172046256" w:history="1">
+      <w:hyperlink w:anchor="_Toc177994723" w:history="1">
         <w:r>
           <w:rPr>
             <w:rStyle w:val="Hyperlink"/>
@@ -2621,7 +2621,7 @@
             <w:noProof/>
             <w:webHidden/>
           </w:rPr>
-          <w:instrText xml:space="preserve"> PAGEREF _Toc172046256 \h </w:instrText>
+          <w:instrText xml:space="preserve"> PAGEREF _Toc177994723 \h </w:instrText>
         </w:r>
         <w:r>
           <w:rPr>
@@ -2666,7 +2666,7 @@
           <w:lang w:eastAsia="en-US" w:bidi="ar-SA"/>
         </w:rPr>
       </w:pPr>
-      <w:hyperlink w:anchor="_Toc172046257" w:history="1">
+      <w:hyperlink w:anchor="_Toc177994724" w:history="1">
         <w:r>
           <w:rPr>
             <w:rStyle w:val="Hyperlink"/>
@@ -2693,7 +2693,7 @@
             <w:noProof/>
             <w:webHidden/>
           </w:rPr>
-          <w:instrText xml:space="preserve"> PAGEREF _Toc172046257 \h </w:instrText>
+          <w:instrText xml:space="preserve"> PAGEREF _Toc177994724 \h </w:instrText>
         </w:r>
         <w:r>
           <w:rPr>
@@ -2738,7 +2738,7 @@
           <w:lang w:eastAsia="en-US" w:bidi="ar-SA"/>
         </w:rPr>
       </w:pPr>
-      <w:hyperlink w:anchor="_Toc172046258" w:history="1">
+      <w:hyperlink w:anchor="_Toc177994725" w:history="1">
         <w:r>
           <w:rPr>
             <w:rStyle w:val="Hyperlink"/>
@@ -2765,7 +2765,7 @@
             <w:noProof/>
             <w:webHidden/>
           </w:rPr>
-          <w:instrText xml:space="preserve"> PAGEREF _Toc172046258 \h </w:instrText>
+          <w:instrText xml:space="preserve"> PAGEREF _Toc177994725 \h </w:instrText>
         </w:r>
         <w:r>
           <w:rPr>
@@ -2810,7 +2810,7 @@
           <w:lang w:eastAsia="en-US" w:bidi="ar-SA"/>
         </w:rPr>
       </w:pPr>
-      <w:hyperlink w:anchor="_Toc172046259" w:history="1">
+      <w:hyperlink w:anchor="_Toc177994726" w:history="1">
         <w:r>
           <w:rPr>
             <w:rStyle w:val="Hyperlink"/>
@@ -2837,7 +2837,7 @@
             <w:noProof/>
             <w:webHidden/>
           </w:rPr>
-          <w:instrText xml:space="preserve"> PAGEREF _Toc172046259 \h </w:instrText>
+          <w:instrText xml:space="preserve"> PAGEREF _Toc177994726 \h </w:instrText>
         </w:r>
         <w:r>
           <w:rPr>
@@ -2881,7 +2881,7 @@
           <w:lang w:eastAsia="en-US" w:bidi="ar-SA"/>
         </w:rPr>
       </w:pPr>
-      <w:hyperlink w:anchor="_Toc172046260" w:history="1">
+      <w:hyperlink w:anchor="_Toc177994727" w:history="1">
         <w:r>
           <w:rPr>
             <w:rStyle w:val="Hyperlink"/>
@@ -2908,7 +2908,7 @@
             <w:noProof/>
             <w:webHidden/>
           </w:rPr>
-          <w:instrText xml:space="preserve"> PAGEREF _Toc172046260 \h </w:instrText>
+          <w:instrText xml:space="preserve"> PAGEREF _Toc177994727 \h </w:instrText>
         </w:r>
         <w:r>
           <w:rPr>
@@ -2953,7 +2953,7 @@
           <w:lang w:eastAsia="en-US" w:bidi="ar-SA"/>
         </w:rPr>
       </w:pPr>
-      <w:hyperlink w:anchor="_Toc172046261" w:history="1">
+      <w:hyperlink w:anchor="_Toc177994728" w:history="1">
         <w:r>
           <w:rPr>
             <w:rStyle w:val="Hyperlink"/>
@@ -2980,7 +2980,7 @@
             <w:noProof/>
             <w:webHidden/>
           </w:rPr>
-          <w:instrText xml:space="preserve"> PAGEREF _Toc172046261 \h </w:instrText>
+          <w:instrText xml:space="preserve"> PAGEREF _Toc177994728 \h </w:instrText>
         </w:r>
         <w:r>
           <w:rPr>
@@ -3025,7 +3025,7 @@
           <w:lang w:eastAsia="en-US" w:bidi="ar-SA"/>
         </w:rPr>
       </w:pPr>
-      <w:hyperlink w:anchor="_Toc172046262" w:history="1">
+      <w:hyperlink w:anchor="_Toc177994729" w:history="1">
         <w:r>
           <w:rPr>
             <w:rStyle w:val="Hyperlink"/>
@@ -3052,7 +3052,7 @@
             <w:noProof/>
             <w:webHidden/>
           </w:rPr>
-          <w:instrText xml:space="preserve"> PAGEREF _Toc172046262 \h </w:instrText>
+          <w:instrText xml:space="preserve"> PAGEREF _Toc177994729 \h </w:instrText>
         </w:r>
         <w:r>
           <w:rPr>
@@ -3096,7 +3096,7 @@
           <w:lang w:eastAsia="en-US" w:bidi="ar-SA"/>
         </w:rPr>
       </w:pPr>
-      <w:hyperlink w:anchor="_Toc172046263" w:history="1">
+      <w:hyperlink w:anchor="_Toc177994730" w:history="1">
         <w:r>
           <w:rPr>
             <w:rStyle w:val="Hyperlink"/>
@@ -3123,7 +3123,7 @@
             <w:noProof/>
             <w:webHidden/>
           </w:rPr>
-          <w:instrText xml:space="preserve"> PAGEREF _Toc172046263 \h </w:instrText>
+          <w:instrText xml:space="preserve"> PAGEREF _Toc177994730 \h </w:instrText>
         </w:r>
         <w:r>
           <w:rPr>
@@ -3168,7 +3168,7 @@
           <w:lang w:eastAsia="en-US" w:bidi="ar-SA"/>
         </w:rPr>
       </w:pPr>
-      <w:hyperlink w:anchor="_Toc172046264" w:history="1">
+      <w:hyperlink w:anchor="_Toc177994731" w:history="1">
         <w:r>
           <w:rPr>
             <w:rStyle w:val="Hyperlink"/>
@@ -3195,7 +3195,7 @@
             <w:noProof/>
             <w:webHidden/>
           </w:rPr>
-          <w:instrText xml:space="preserve"> PAGEREF _Toc172046264 \h </w:instrText>
+          <w:instrText xml:space="preserve"> PAGEREF _Toc177994731 \h </w:instrText>
         </w:r>
         <w:r>
           <w:rPr>
@@ -3240,7 +3240,7 @@
           <w:lang w:eastAsia="en-US" w:bidi="ar-SA"/>
         </w:rPr>
       </w:pPr>
-      <w:hyperlink w:anchor="_Toc172046265" w:history="1">
+      <w:hyperlink w:anchor="_Toc177994732" w:history="1">
         <w:r>
           <w:rPr>
             <w:rStyle w:val="Hyperlink"/>
@@ -3267,7 +3267,7 @@
             <w:noProof/>
             <w:webHidden/>
           </w:rPr>
-          <w:instrText xml:space="preserve"> PAGEREF _Toc172046265 \h </w:instrText>
+          <w:instrText xml:space="preserve"> PAGEREF _Toc177994732 \h </w:instrText>
         </w:r>
         <w:r>
           <w:rPr>
@@ -3312,7 +3312,7 @@
           <w:lang w:eastAsia="en-US" w:bidi="ar-SA"/>
         </w:rPr>
       </w:pPr>
-      <w:hyperlink w:anchor="_Toc172046266" w:history="1">
+      <w:hyperlink w:anchor="_Toc177994733" w:history="1">
         <w:r>
           <w:rPr>
             <w:rStyle w:val="Hyperlink"/>
@@ -3339,7 +3339,7 @@
             <w:noProof/>
             <w:webHidden/>
           </w:rPr>
-          <w:instrText xml:space="preserve"> PAGEREF _Toc172046266 \h </w:instrText>
+          <w:instrText xml:space="preserve"> PAGEREF _Toc177994733 \h </w:instrText>
         </w:r>
         <w:r>
           <w:rPr>
@@ -3383,7 +3383,7 @@
           <w:lang w:eastAsia="en-US" w:bidi="ar-SA"/>
         </w:rPr>
       </w:pPr>
-      <w:hyperlink w:anchor="_Toc172046267" w:history="1">
+      <w:hyperlink w:anchor="_Toc177994734" w:history="1">
         <w:r>
           <w:rPr>
             <w:rStyle w:val="Hyperlink"/>
@@ -3410,7 +3410,7 @@
             <w:noProof/>
             <w:webHidden/>
           </w:rPr>
-          <w:instrText xml:space="preserve"> PAGEREF _Toc172046267 \h </w:instrText>
+          <w:instrText xml:space="preserve"> PAGEREF _Toc177994734 \h </w:instrText>
         </w:r>
         <w:r>
           <w:rPr>
@@ -3455,7 +3455,7 @@
           <w:lang w:eastAsia="en-US" w:bidi="ar-SA"/>
         </w:rPr>
       </w:pPr>
-      <w:hyperlink w:anchor="_Toc172046268" w:history="1">
+      <w:hyperlink w:anchor="_Toc177994735" w:history="1">
         <w:r>
           <w:rPr>
             <w:rStyle w:val="Hyperlink"/>
@@ -3482,7 +3482,7 @@
             <w:noProof/>
             <w:webHidden/>
           </w:rPr>
-          <w:instrText xml:space="preserve"> PAGEREF _Toc172046268 \h </w:instrText>
+          <w:instrText xml:space="preserve"> PAGEREF _Toc177994735 \h </w:instrText>
         </w:r>
         <w:r>
           <w:rPr>
@@ -3527,7 +3527,7 @@
           <w:lang w:eastAsia="en-US" w:bidi="ar-SA"/>
         </w:rPr>
       </w:pPr>
-      <w:hyperlink w:anchor="_Toc172046269" w:history="1">
+      <w:hyperlink w:anchor="_Toc177994736" w:history="1">
         <w:r>
           <w:rPr>
             <w:rStyle w:val="Hyperlink"/>
@@ -3554,7 +3554,7 @@
             <w:noProof/>
             <w:webHidden/>
           </w:rPr>
-          <w:instrText xml:space="preserve"> PAGEREF _Toc172046269 \h </w:instrText>
+          <w:instrText xml:space="preserve"> PAGEREF _Toc177994736 \h </w:instrText>
         </w:r>
         <w:r>
           <w:rPr>
@@ -3599,7 +3599,7 @@
           <w:lang w:eastAsia="en-US" w:bidi="ar-SA"/>
         </w:rPr>
       </w:pPr>
-      <w:hyperlink w:anchor="_Toc172046270" w:history="1">
+      <w:hyperlink w:anchor="_Toc177994737" w:history="1">
         <w:r>
           <w:rPr>
             <w:rStyle w:val="Hyperlink"/>
@@ -3626,7 +3626,7 @@
             <w:noProof/>
             <w:webHidden/>
           </w:rPr>
-          <w:instrText xml:space="preserve"> PAGEREF _Toc172046270 \h </w:instrText>
+          <w:instrText xml:space="preserve"> PAGEREF _Toc177994737 \h </w:instrText>
         </w:r>
         <w:r>
           <w:rPr>
@@ -3671,7 +3671,7 @@
           <w:lang w:eastAsia="en-US" w:bidi="ar-SA"/>
         </w:rPr>
       </w:pPr>
-      <w:hyperlink w:anchor="_Toc172046271" w:history="1">
+      <w:hyperlink w:anchor="_Toc177994738" w:history="1">
         <w:r>
           <w:rPr>
             <w:rStyle w:val="Hyperlink"/>
@@ -3698,7 +3698,7 @@
             <w:noProof/>
             <w:webHidden/>
           </w:rPr>
-          <w:instrText xml:space="preserve"> PAGEREF _Toc172046271 \h </w:instrText>
+          <w:instrText xml:space="preserve"> PAGEREF _Toc177994738 \h </w:instrText>
         </w:r>
         <w:r>
           <w:rPr>
@@ -3742,7 +3742,7 @@
           <w:lang w:eastAsia="en-US" w:bidi="ar-SA"/>
         </w:rPr>
       </w:pPr>
-      <w:hyperlink w:anchor="_Toc172046272" w:history="1">
+      <w:hyperlink w:anchor="_Toc177994739" w:history="1">
         <w:r>
           <w:rPr>
             <w:rStyle w:val="Hyperlink"/>
@@ -3769,7 +3769,7 @@
             <w:noProof/>
             <w:webHidden/>
           </w:rPr>
-          <w:instrText xml:space="preserve"> PAGEREF _Toc172046272 \h </w:instrText>
+          <w:instrText xml:space="preserve"> PAGEREF _Toc177994739 \h </w:instrText>
         </w:r>
         <w:r>
           <w:rPr>
@@ -3814,7 +3814,7 @@
           <w:lang w:eastAsia="en-US" w:bidi="ar-SA"/>
         </w:rPr>
       </w:pPr>
-      <w:hyperlink w:anchor="_Toc172046273" w:history="1">
+      <w:hyperlink w:anchor="_Toc177994740" w:history="1">
         <w:r>
           <w:rPr>
             <w:rStyle w:val="Hyperlink"/>
@@ -3841,7 +3841,7 @@
             <w:noProof/>
             <w:webHidden/>
           </w:rPr>
-          <w:instrText xml:space="preserve"> PAGEREF _Toc172046273 \h </w:instrText>
+          <w:instrText xml:space="preserve"> PAGEREF _Toc177994740 \h </w:instrText>
         </w:r>
         <w:r>
           <w:rPr>
@@ -3886,7 +3886,7 @@
           <w:lang w:eastAsia="en-US" w:bidi="ar-SA"/>
         </w:rPr>
       </w:pPr>
-      <w:hyperlink w:anchor="_Toc172046274" w:history="1">
+      <w:hyperlink w:anchor="_Toc177994741" w:history="1">
         <w:r>
           <w:rPr>
             <w:rStyle w:val="Hyperlink"/>
@@ -3913,7 +3913,7 @@
             <w:noProof/>
             <w:webHidden/>
           </w:rPr>
-          <w:instrText xml:space="preserve"> PAGEREF _Toc172046274 \h </w:instrText>
+          <w:instrText xml:space="preserve"> PAGEREF _Toc177994741 \h </w:instrText>
         </w:r>
         <w:r>
           <w:rPr>
@@ -3958,7 +3958,7 @@
           <w:lang w:eastAsia="en-US" w:bidi="ar-SA"/>
         </w:rPr>
       </w:pPr>
-      <w:hyperlink w:anchor="_Toc172046275" w:history="1">
+      <w:hyperlink w:anchor="_Toc177994742" w:history="1">
         <w:r>
           <w:rPr>
             <w:rStyle w:val="Hyperlink"/>
@@ -3985,7 +3985,7 @@
             <w:noProof/>
             <w:webHidden/>
           </w:rPr>
-          <w:instrText xml:space="preserve"> PAGEREF _Toc172046275 \h </w:instrText>
+          <w:instrText xml:space="preserve"> PAGEREF _Toc177994742 \h </w:instrText>
         </w:r>
         <w:r>
           <w:rPr>
@@ -4030,7 +4030,7 @@
           <w:lang w:eastAsia="en-US" w:bidi="ar-SA"/>
         </w:rPr>
       </w:pPr>
-      <w:hyperlink w:anchor="_Toc172046276" w:history="1">
+      <w:hyperlink w:anchor="_Toc177994743" w:history="1">
         <w:r>
           <w:rPr>
             <w:rStyle w:val="Hyperlink"/>
@@ -4057,7 +4057,7 @@
             <w:noProof/>
             <w:webHidden/>
           </w:rPr>
-          <w:instrText xml:space="preserve"> PAGEREF _Toc172046276 \h </w:instrText>
+          <w:instrText xml:space="preserve"> PAGEREF _Toc177994743 \h </w:instrText>
         </w:r>
         <w:r>
           <w:rPr>
@@ -4101,7 +4101,7 @@
           <w:lang w:eastAsia="en-US" w:bidi="ar-SA"/>
         </w:rPr>
       </w:pPr>
-      <w:hyperlink w:anchor="_Toc172046277" w:history="1">
+      <w:hyperlink w:anchor="_Toc177994744" w:history="1">
         <w:r>
           <w:rPr>
             <w:rStyle w:val="Hyperlink"/>
@@ -4128,7 +4128,7 @@
             <w:noProof/>
             <w:webHidden/>
           </w:rPr>
-          <w:instrText xml:space="preserve"> PAGEREF _Toc172046277 \h </w:instrText>
+          <w:instrText xml:space="preserve"> PAGEREF _Toc177994744 \h </w:instrText>
         </w:r>
         <w:r>
           <w:rPr>
@@ -4172,7 +4172,7 @@
           <w:lang w:eastAsia="en-US" w:bidi="ar-SA"/>
         </w:rPr>
       </w:pPr>
-      <w:hyperlink w:anchor="_Toc172046278" w:history="1">
+      <w:hyperlink w:anchor="_Toc177994745" w:history="1">
         <w:r>
           <w:rPr>
             <w:rStyle w:val="Hyperlink"/>
@@ -4199,7 +4199,7 @@
             <w:noProof/>
             <w:webHidden/>
           </w:rPr>
-          <w:instrText xml:space="preserve"> PAGEREF _Toc172046278 \h </w:instrText>
+          <w:instrText xml:space="preserve"> PAGEREF _Toc177994745 \h </w:instrText>
         </w:r>
         <w:r>
           <w:rPr>
@@ -4244,7 +4244,7 @@
           <w:lang w:eastAsia="en-US" w:bidi="ar-SA"/>
         </w:rPr>
       </w:pPr>
-      <w:hyperlink w:anchor="_Toc172046279" w:history="1">
+      <w:hyperlink w:anchor="_Toc177994746" w:history="1">
         <w:r>
           <w:rPr>
             <w:rStyle w:val="Hyperlink"/>
@@ -4271,7 +4271,7 @@
             <w:noProof/>
             <w:webHidden/>
           </w:rPr>
-          <w:instrText xml:space="preserve"> PAGEREF _Toc172046279 \h </w:instrText>
+          <w:instrText xml:space="preserve"> PAGEREF _Toc177994746 \h </w:instrText>
         </w:r>
         <w:r>
           <w:rPr>
@@ -4316,7 +4316,7 @@
           <w:lang w:eastAsia="en-US" w:bidi="ar-SA"/>
         </w:rPr>
       </w:pPr>
-      <w:hyperlink w:anchor="_Toc172046280" w:history="1">
+      <w:hyperlink w:anchor="_Toc177994747" w:history="1">
         <w:r>
           <w:rPr>
             <w:rStyle w:val="Hyperlink"/>
@@ -4343,7 +4343,7 @@
             <w:noProof/>
             <w:webHidden/>
           </w:rPr>
-          <w:instrText xml:space="preserve"> PAGEREF _Toc172046280 \h </w:instrText>
+          <w:instrText xml:space="preserve"> PAGEREF _Toc177994747 \h </w:instrText>
         </w:r>
         <w:r>
           <w:rPr>
@@ -4387,7 +4387,7 @@
           <w:lang w:eastAsia="en-US" w:bidi="ar-SA"/>
         </w:rPr>
       </w:pPr>
-      <w:hyperlink w:anchor="_Toc172046281" w:history="1">
+      <w:hyperlink w:anchor="_Toc177994748" w:history="1">
         <w:r>
           <w:rPr>
             <w:rStyle w:val="Hyperlink"/>
@@ -4414,7 +4414,7 @@
             <w:noProof/>
             <w:webHidden/>
           </w:rPr>
-          <w:instrText xml:space="preserve"> PAGEREF _Toc172046281 \h </w:instrText>
+          <w:instrText xml:space="preserve"> PAGEREF _Toc177994748 \h </w:instrText>
         </w:r>
         <w:r>
           <w:rPr>
@@ -4459,7 +4459,7 @@
           <w:lang w:eastAsia="en-US" w:bidi="ar-SA"/>
         </w:rPr>
       </w:pPr>
-      <w:hyperlink w:anchor="_Toc172046282" w:history="1">
+      <w:hyperlink w:anchor="_Toc177994749" w:history="1">
         <w:r>
           <w:rPr>
             <w:rStyle w:val="Hyperlink"/>
@@ -4486,7 +4486,7 @@
             <w:noProof/>
             <w:webHidden/>
           </w:rPr>
-          <w:instrText xml:space="preserve"> PAGEREF _Toc172046282 \h </w:instrText>
+          <w:instrText xml:space="preserve"> PAGEREF _Toc177994749 \h </w:instrText>
         </w:r>
         <w:r>
           <w:rPr>
@@ -4531,7 +4531,7 @@
           <w:lang w:eastAsia="en-US" w:bidi="ar-SA"/>
         </w:rPr>
       </w:pPr>
-      <w:hyperlink w:anchor="_Toc172046283" w:history="1">
+      <w:hyperlink w:anchor="_Toc177994750" w:history="1">
         <w:r>
           <w:rPr>
             <w:rStyle w:val="Hyperlink"/>
@@ -4558,7 +4558,7 @@
             <w:noProof/>
             <w:webHidden/>
           </w:rPr>
-          <w:instrText xml:space="preserve"> PAGEREF _Toc172046283 \h </w:instrText>
+          <w:instrText xml:space="preserve"> PAGEREF _Toc177994750 \h </w:instrText>
         </w:r>
         <w:r>
           <w:rPr>
@@ -4603,7 +4603,7 @@
           <w:lang w:eastAsia="en-US" w:bidi="ar-SA"/>
         </w:rPr>
       </w:pPr>
-      <w:hyperlink w:anchor="_Toc172046284" w:history="1">
+      <w:hyperlink w:anchor="_Toc177994751" w:history="1">
         <w:r>
           <w:rPr>
             <w:rStyle w:val="Hyperlink"/>
@@ -4630,7 +4630,7 @@
             <w:noProof/>
             <w:webHidden/>
           </w:rPr>
-          <w:instrText xml:space="preserve"> PAGEREF _Toc172046284 \h </w:instrText>
+          <w:instrText xml:space="preserve"> PAGEREF _Toc177994751 \h </w:instrText>
         </w:r>
         <w:r>
           <w:rPr>
@@ -4674,7 +4674,7 @@
           <w:lang w:eastAsia="en-US" w:bidi="ar-SA"/>
         </w:rPr>
       </w:pPr>
-      <w:hyperlink w:anchor="_Toc172046285" w:history="1">
+      <w:hyperlink w:anchor="_Toc177994752" w:history="1">
         <w:r>
           <w:rPr>
             <w:rStyle w:val="Hyperlink"/>
@@ -4701,7 +4701,7 @@
             <w:noProof/>
             <w:webHidden/>
           </w:rPr>
-          <w:instrText xml:space="preserve"> PAGEREF _Toc172046285 \h </w:instrText>
+          <w:instrText xml:space="preserve"> PAGEREF _Toc177994752 \h </w:instrText>
         </w:r>
         <w:r>
           <w:rPr>
@@ -4745,7 +4745,7 @@
           <w:lang w:eastAsia="en-US" w:bidi="ar-SA"/>
         </w:rPr>
       </w:pPr>
-      <w:hyperlink w:anchor="_Toc172046286" w:history="1">
+      <w:hyperlink w:anchor="_Toc177994753" w:history="1">
         <w:r>
           <w:rPr>
             <w:rStyle w:val="Hyperlink"/>
@@ -4772,7 +4772,7 @@
             <w:noProof/>
             <w:webHidden/>
           </w:rPr>
-          <w:instrText xml:space="preserve"> PAGEREF _Toc172046286 \h </w:instrText>
+          <w:instrText xml:space="preserve"> PAGEREF _Toc177994753 \h </w:instrText>
         </w:r>
         <w:r>
           <w:rPr>
@@ -4816,7 +4816,7 @@
           <w:lang w:eastAsia="en-US" w:bidi="ar-SA"/>
         </w:rPr>
       </w:pPr>
-      <w:hyperlink w:anchor="_Toc172046287" w:history="1">
+      <w:hyperlink w:anchor="_Toc177994754" w:history="1">
         <w:r>
           <w:rPr>
             <w:rStyle w:val="Hyperlink"/>
@@ -4844,7 +4844,7 @@
             <w:noProof/>
             <w:webHidden/>
           </w:rPr>
-          <w:instrText xml:space="preserve"> PAGEREF _Toc172046287 \h </w:instrText>
+          <w:instrText xml:space="preserve"> PAGEREF _Toc177994754 \h </w:instrText>
         </w:r>
         <w:r>
           <w:rPr>
@@ -4912,7 +4912,7 @@
       <w:pPr>
         <w:pStyle w:val="Heading1"/>
       </w:pPr>
-      <w:bookmarkStart w:id="0" w:name="_Toc172046230"/>
+      <w:bookmarkStart w:id="0" w:name="_Toc177994697"/>
       <w:r>
         <w:t>Licensing</w:t>
       </w:r>
@@ -5021,7 +5021,7 @@
       <w:pPr>
         <w:pStyle w:val="Heading1"/>
       </w:pPr>
-      <w:bookmarkStart w:id="1" w:name="_Toc172046231"/>
+      <w:bookmarkStart w:id="1" w:name="_Toc177994698"/>
       <w:r>
         <w:lastRenderedPageBreak/>
         <w:t>What</w:t>
@@ -5266,7 +5266,7 @@
       <w:pPr>
         <w:pStyle w:val="Heading1"/>
       </w:pPr>
-      <w:bookmarkStart w:id="2" w:name="_Toc172046232"/>
+      <w:bookmarkStart w:id="2" w:name="_Toc177994699"/>
       <w:r>
         <w:lastRenderedPageBreak/>
         <w:t>Compatibility with Babelfish for PostgreSQL</w:t>
@@ -5420,7 +5420,47 @@
               <w:t>supported by earlier releases, per below</w:t>
             </w:r>
             <w:r>
+              <w:t>, as well as patch releases</w:t>
+            </w:r>
+            <w:r>
               <w:t xml:space="preserve">) </w:t>
+            </w:r>
+          </w:p>
+        </w:tc>
+      </w:tr>
+      <w:tr>
+        <w:tc>
+          <w:tcPr>
+            <w:tcW w:w="3397" w:type="dxa"/>
+          </w:tcPr>
+          <w:p>
+            <w:pPr>
+              <w:pStyle w:val="BodyText"/>
+            </w:pPr>
+            <w:r>
+              <w:t>2024</w:t>
+            </w:r>
+            <w:r>
+              <w:t>-10</w:t>
+            </w:r>
+          </w:p>
+        </w:tc>
+        <w:tc>
+          <w:tcPr>
+            <w:tcW w:w="6237" w:type="dxa"/>
+          </w:tcPr>
+          <w:p>
+            <w:pPr>
+              <w:pStyle w:val="BodyText"/>
+            </w:pPr>
+            <w:r>
+              <w:t>4.3.x (PG 16</w:t>
+            </w:r>
+            <w:r>
+              <w:t>.</w:t>
+            </w:r>
+            <w:r>
+              <w:t>4)</w:t>
             </w:r>
           </w:p>
         </w:tc>
@@ -5448,7 +5488,13 @@
               <w:pStyle w:val="BodyText"/>
             </w:pPr>
             <w:r>
-              <w:t>4.2.x (PG 16)</w:t>
+              <w:t>4.2.x (PG 16</w:t>
+            </w:r>
+            <w:r>
+              <w:t>.3</w:t>
+            </w:r>
+            <w:r>
+              <w:t>)</w:t>
             </w:r>
           </w:p>
         </w:tc>
@@ -5476,7 +5522,16 @@
               <w:pStyle w:val="BodyText"/>
             </w:pPr>
             <w:r>
-              <w:t>4.1.x (PG 16), 3.5.x (PG 15)</w:t>
+              <w:t>4.1.x (PG 16</w:t>
+            </w:r>
+            <w:r>
+              <w:t>.2</w:t>
+            </w:r>
+            <w:r>
+              <w:t>), 3.5.x (PG 15</w:t>
+            </w:r>
+            <w:r>
+              <w:t>.6)</w:t>
             </w:r>
           </w:p>
         </w:tc>
@@ -5504,7 +5559,13 @@
               <w:pStyle w:val="BodyText"/>
             </w:pPr>
             <w:r>
-              <w:t>4.0.x (PG 16)</w:t>
+              <w:t>4.0.x (PG 16</w:t>
+            </w:r>
+            <w:r>
+              <w:t>.1</w:t>
+            </w:r>
+            <w:r>
+              <w:t>)</w:t>
             </w:r>
           </w:p>
         </w:tc>
@@ -5532,7 +5593,13 @@
               <w:pStyle w:val="BodyText"/>
             </w:pPr>
             <w:r>
-              <w:t>3.4.x (PG 15)</w:t>
+              <w:t>3.4.x (PG 15</w:t>
+            </w:r>
+            <w:r>
+              <w:t>.5</w:t>
+            </w:r>
+            <w:r>
+              <w:t>)</w:t>
             </w:r>
           </w:p>
         </w:tc>
@@ -5566,7 +5633,13 @@
               <w:pStyle w:val="BodyText"/>
             </w:pPr>
             <w:r>
-              <w:t>3.3.x (PG 15)</w:t>
+              <w:t>3.3.x (PG 15</w:t>
+            </w:r>
+            <w:r>
+              <w:t>.4</w:t>
+            </w:r>
+            <w:r>
+              <w:t>)</w:t>
             </w:r>
           </w:p>
         </w:tc>
@@ -5597,25 +5670,13 @@
               <w:pStyle w:val="BodyText"/>
             </w:pPr>
             <w:r>
-              <w:t>3.2.x (PG 15)</w:t>
+              <w:t>3.2.x (PG 15</w:t>
             </w:r>
             <w:r>
-              <w:br/>
+              <w:t>.3</w:t>
             </w:r>
             <w:r>
-              <w:t>2.5.x</w:t>
-            </w:r>
-            <w:r>
-              <w:t xml:space="preserve"> (PG 14)</w:t>
-            </w:r>
-            <w:r>
-              <w:br/>
-            </w:r>
-            <w:r>
-              <w:t xml:space="preserve">1.6.x, 1.5.x </w:t>
-            </w:r>
-            <w:r>
-              <w:t xml:space="preserve"> (PG 13)</w:t>
+              <w:t>)</w:t>
             </w:r>
           </w:p>
         </w:tc>
@@ -5655,14 +5716,13 @@
               <w:t>3.1.x</w:t>
             </w:r>
             <w:r>
-              <w:t xml:space="preserve"> (PG 15)</w:t>
+              <w:t xml:space="preserve"> (PG 15</w:t>
             </w:r>
             <w:r>
-              <w:br/>
-              <w:t>2.4.x</w:t>
+              <w:t>.2</w:t>
             </w:r>
             <w:r>
-              <w:t xml:space="preserve"> (PG 14)</w:t>
+              <w:t>)</w:t>
             </w:r>
           </w:p>
         </w:tc>
@@ -5693,14 +5753,13 @@
               <w:t>2.3.x</w:t>
             </w:r>
             <w:r>
-              <w:t xml:space="preserve"> (PG 14)</w:t>
+              <w:t xml:space="preserve"> (PG 14</w:t>
             </w:r>
             <w:r>
-              <w:br/>
-              <w:t>1.4.x</w:t>
+              <w:t>.6</w:t>
             </w:r>
             <w:r>
-              <w:t xml:space="preserve"> (PG 13)</w:t>
+              <w:t>)</w:t>
             </w:r>
           </w:p>
         </w:tc>
@@ -5737,7 +5796,13 @@
               <w:t>2.2.x</w:t>
             </w:r>
             <w:r>
-              <w:t xml:space="preserve"> (PG 14)</w:t>
+              <w:t xml:space="preserve"> (PG 14</w:t>
+            </w:r>
+            <w:r>
+              <w:t>.5</w:t>
+            </w:r>
+            <w:r>
+              <w:t>)</w:t>
             </w:r>
           </w:p>
         </w:tc>
@@ -5783,16 +5848,13 @@
               <w:t>2.1.x</w:t>
             </w:r>
             <w:r>
-              <w:t xml:space="preserve"> (PG 14)</w:t>
+              <w:t xml:space="preserve"> (PG 14</w:t>
             </w:r>
             <w:r>
-              <w:br/>
+              <w:t>.3/14.4</w:t>
             </w:r>
             <w:r>
-              <w:t>1.3.x</w:t>
-            </w:r>
-            <w:r>
-              <w:t xml:space="preserve"> (PG 13)</w:t>
+              <w:t>)</w:t>
             </w:r>
           </w:p>
         </w:tc>
@@ -5832,7 +5894,13 @@
               <w:t xml:space="preserve"> </w:t>
             </w:r>
             <w:r>
-              <w:t>(PG 13)</w:t>
+              <w:t>(PG 13</w:t>
+            </w:r>
+            <w:r>
+              <w:t>.6</w:t>
+            </w:r>
+            <w:r>
+              <w:t>)</w:t>
             </w:r>
           </w:p>
         </w:tc>
@@ -5877,6 +5945,15 @@
             <w:r>
               <w:t>1.2</w:t>
             </w:r>
+            <w:r>
+              <w:t xml:space="preserve"> </w:t>
+            </w:r>
+            <w:r>
+              <w:rPr>
+                <w:vertAlign w:val="superscript"/>
+              </w:rPr>
+              <w:t>(see note on version numbering below)</w:t>
+            </w:r>
           </w:p>
         </w:tc>
         <w:tc>
@@ -5894,7 +5971,13 @@
               <w:t>x</w:t>
             </w:r>
             <w:r>
-              <w:t xml:space="preserve"> (PG 13)</w:t>
+              <w:t xml:space="preserve"> (PG 13</w:t>
+            </w:r>
+            <w:r>
+              <w:t>.5</w:t>
+            </w:r>
+            <w:r>
+              <w:t>)</w:t>
             </w:r>
           </w:p>
         </w:tc>
@@ -5928,7 +6011,13 @@
               <w:t>x</w:t>
             </w:r>
             <w:r>
-              <w:t xml:space="preserve"> (PG 13)</w:t>
+              <w:t xml:space="preserve"> (PG 13</w:t>
+            </w:r>
+            <w:r>
+              <w:t>.4</w:t>
+            </w:r>
+            <w:r>
+              <w:t>)</w:t>
             </w:r>
           </w:p>
         </w:tc>
@@ -6010,11 +6099,55 @@
     </w:p>
     <w:p>
       <w:pPr>
+        <w:rPr>
+          <w:rFonts w:asciiTheme="minorHAnsi" w:hAnsiTheme="minorHAnsi" w:cstheme="minorHAnsi"/>
+        </w:rPr>
+      </w:pPr>
+    </w:p>
+    <w:p>
+      <w:pPr>
+        <w:rPr>
+          <w:rFonts w:asciiTheme="minorHAnsi" w:hAnsiTheme="minorHAnsi" w:cstheme="minorHAnsi"/>
+        </w:rPr>
+      </w:pPr>
+      <w:r>
+        <w:rPr>
+          <w:rFonts w:asciiTheme="minorHAnsi" w:hAnsiTheme="minorHAnsi" w:cstheme="minorHAnsi"/>
+        </w:rPr>
+        <w:t>Minor version</w:t>
+      </w:r>
+      <w:r>
+        <w:rPr>
+          <w:rFonts w:asciiTheme="minorHAnsi" w:hAnsiTheme="minorHAnsi" w:cstheme="minorHAnsi"/>
+        </w:rPr>
+        <w:t>s</w:t>
+      </w:r>
+      <w:r>
+        <w:rPr>
+          <w:rFonts w:asciiTheme="minorHAnsi" w:hAnsiTheme="minorHAnsi" w:cstheme="minorHAnsi"/>
+        </w:rPr>
+        <w:t xml:space="preserve"> not listed here, such as 1.4, 1.5 etc. are patch releases on top of the latest minor release listed</w:t>
+      </w:r>
+      <w:r>
+        <w:rPr>
+          <w:rFonts w:asciiTheme="minorHAnsi" w:hAnsiTheme="minorHAnsi" w:cstheme="minorHAnsi"/>
+        </w:rPr>
+        <w:t xml:space="preserve"> (e.g. 1.2).</w:t>
+      </w:r>
+    </w:p>
+    <w:p>
+      <w:pPr>
+        <w:rPr>
+          <w:rFonts w:asciiTheme="minorHAnsi" w:hAnsiTheme="minorHAnsi" w:cstheme="minorHAnsi"/>
+        </w:rPr>
+      </w:pPr>
+    </w:p>
+    <w:p>
+      <w:pPr>
         <w:pStyle w:val="Heading1"/>
       </w:pPr>
-      <w:bookmarkStart w:id="3" w:name="_Toc172046233"/>
-      <w:r>
-        <w:lastRenderedPageBreak/>
+      <w:bookmarkStart w:id="3" w:name="_Toc177994700"/>
+      <w:r>
         <w:t>Installing Babelfish</w:t>
       </w:r>
       <w:r>
@@ -6032,7 +6165,7 @@
       <w:pPr>
         <w:pStyle w:val="Heading2"/>
       </w:pPr>
-      <w:bookmarkStart w:id="4" w:name="_Toc172046234"/>
+      <w:bookmarkStart w:id="4" w:name="_Toc177994701"/>
       <w:r>
         <w:t>Prerequisites</w:t>
       </w:r>
@@ -6154,7 +6287,7 @@
       <w:pPr>
         <w:pStyle w:val="Heading2"/>
       </w:pPr>
-      <w:bookmarkStart w:id="5" w:name="_Toc172046235"/>
+      <w:bookmarkStart w:id="5" w:name="_Toc177994702"/>
       <w:r>
         <w:t>Downloading Babelfish Compass</w:t>
       </w:r>
@@ -6298,7 +6431,7 @@
       <w:pPr>
         <w:pStyle w:val="Heading2"/>
       </w:pPr>
-      <w:bookmarkStart w:id="6" w:name="_Toc172046236"/>
+      <w:bookmarkStart w:id="6" w:name="_Toc177994703"/>
       <w:r>
         <w:t>Install</w:t>
       </w:r>
@@ -6551,6 +6684,7 @@
         <w:pStyle w:val="BodyText"/>
       </w:pPr>
       <w:r>
+        <w:lastRenderedPageBreak/>
         <w:t>Installation steps on Mac</w:t>
       </w:r>
       <w:r>
@@ -6569,7 +6703,6 @@
         </w:numPr>
       </w:pPr>
       <w:r>
-        <w:lastRenderedPageBreak/>
         <w:t xml:space="preserve">Download the </w:t>
       </w:r>
       <w:r>
@@ -6970,7 +7103,7 @@
       <w:pPr>
         <w:pStyle w:val="Heading1"/>
       </w:pPr>
-      <w:bookmarkStart w:id="8" w:name="_Toc172046237"/>
+      <w:bookmarkStart w:id="8" w:name="_Toc177994704"/>
       <w:r>
         <w:t>Running Babelfish Compass</w:t>
       </w:r>
@@ -7343,6 +7476,7 @@
         <w:pStyle w:val="BodyText"/>
       </w:pPr>
       <w:r>
+        <w:lastRenderedPageBreak/>
         <w:t xml:space="preserve">When </w:t>
       </w:r>
       <w:r>
@@ -7361,7 +7495,6 @@
         </w:numPr>
       </w:pPr>
       <w:r>
-        <w:lastRenderedPageBreak/>
         <w:t xml:space="preserve">Open </w:t>
       </w:r>
       <w:r>
@@ -7485,7 +7618,7 @@
       <w:pPr>
         <w:pStyle w:val="Heading1"/>
       </w:pPr>
-      <w:bookmarkStart w:id="9" w:name="_Toc172046238"/>
+      <w:bookmarkStart w:id="9" w:name="_Toc177994705"/>
       <w:r>
         <w:t>Running Babelfish Compass</w:t>
       </w:r>
@@ -7976,7 +8109,7 @@
       <w:pPr>
         <w:pStyle w:val="Heading1"/>
       </w:pPr>
-      <w:bookmarkStart w:id="10" w:name="_Toc172046239"/>
+      <w:bookmarkStart w:id="10" w:name="_Toc177994706"/>
       <w:r>
         <w:lastRenderedPageBreak/>
         <w:t>Reports, applications</w:t>
@@ -8577,7 +8710,7 @@
       </w:pPr>
       <w:bookmarkStart w:id="11" w:name="dirloc"/>
       <w:bookmarkStart w:id="12" w:name="_Ref88921258"/>
-      <w:bookmarkStart w:id="13" w:name="_Toc172046240"/>
+      <w:bookmarkStart w:id="13" w:name="_Toc177994707"/>
       <w:bookmarkEnd w:id="11"/>
       <w:r>
         <w:t xml:space="preserve">Report </w:t>
@@ -8871,8 +9004,8 @@
         <w:pStyle w:val="Heading1"/>
       </w:pPr>
       <w:bookmarkStart w:id="14" w:name="_Ref88886795"/>
-      <w:bookmarkStart w:id="15" w:name="_Toc172046241"/>
-      <w:bookmarkStart w:id="16" w:name="_Hlk85191248"/>
+      <w:bookmarkStart w:id="15" w:name="_Hlk85191248"/>
+      <w:bookmarkStart w:id="16" w:name="_Toc177994708"/>
       <w:r>
         <w:t>Specifying the</w:t>
       </w:r>
@@ -8883,9 +9016,9 @@
         <w:t>version</w:t>
       </w:r>
       <w:bookmarkEnd w:id="14"/>
-      <w:bookmarkEnd w:id="15"/>
-    </w:p>
-    <w:bookmarkEnd w:id="16"/>
+      <w:bookmarkEnd w:id="16"/>
+    </w:p>
+    <w:bookmarkEnd w:id="15"/>
     <w:p>
       <w:pPr>
         <w:pStyle w:val="BodyText"/>
@@ -9031,7 +9164,7 @@
       <w:bookmarkStart w:id="18" w:name="_Command-line_options"/>
       <w:bookmarkStart w:id="19" w:name="_Ref88837155"/>
       <w:bookmarkStart w:id="20" w:name="_Ref88883626"/>
-      <w:bookmarkStart w:id="21" w:name="_Toc172046242"/>
+      <w:bookmarkStart w:id="21" w:name="_Toc177994709"/>
       <w:bookmarkEnd w:id="17"/>
       <w:bookmarkEnd w:id="18"/>
       <w:r>
@@ -11686,7 +11819,7 @@
       </w:pPr>
       <w:bookmarkStart w:id="22" w:name="examples"/>
       <w:bookmarkStart w:id="23" w:name="_Ref88887309"/>
-      <w:bookmarkStart w:id="24" w:name="_Toc172046243"/>
+      <w:bookmarkStart w:id="24" w:name="_Toc177994710"/>
       <w:bookmarkEnd w:id="22"/>
       <w:r>
         <w:lastRenderedPageBreak/>
@@ -12577,7 +12710,7 @@
       </w:pPr>
       <w:bookmarkStart w:id="25" w:name="rewrite"/>
       <w:bookmarkStart w:id="26" w:name="_Automatic_rewriting_of"/>
-      <w:bookmarkStart w:id="27" w:name="_Toc172046244"/>
+      <w:bookmarkStart w:id="27" w:name="_Toc177994711"/>
       <w:bookmarkEnd w:id="25"/>
       <w:bookmarkEnd w:id="26"/>
       <w:r>
@@ -12876,7 +13009,7 @@
         <w:pStyle w:val="Heading1"/>
       </w:pPr>
       <w:bookmarkStart w:id="28" w:name="_Files_&amp;_Directories"/>
-      <w:bookmarkStart w:id="29" w:name="_Toc172046245"/>
+      <w:bookmarkStart w:id="29" w:name="_Toc177994712"/>
       <w:bookmarkEnd w:id="28"/>
       <w:r>
         <w:lastRenderedPageBreak/>
@@ -13326,7 +13459,7 @@
       <w:pPr>
         <w:pStyle w:val="Heading1"/>
       </w:pPr>
-      <w:bookmarkStart w:id="32" w:name="_Toc172046246"/>
+      <w:bookmarkStart w:id="32" w:name="_Toc177994713"/>
       <w:r>
         <w:t>The BabelfishFeatures.cfg file</w:t>
       </w:r>
@@ -13485,7 +13618,7 @@
       <w:pPr>
         <w:pStyle w:val="BodyText"/>
       </w:pPr>
-      <w:bookmarkStart w:id="33" w:name="_Toc172046247"/>
+      <w:bookmarkStart w:id="33" w:name="_Toc177994714"/>
       <w:r>
         <w:rPr>
           <w:rStyle w:val="Heading2Char"/>
@@ -13724,7 +13857,7 @@
       <w:pPr>
         <w:pStyle w:val="Heading2"/>
       </w:pPr>
-      <w:bookmarkStart w:id="34" w:name="_Toc172046248"/>
+      <w:bookmarkStart w:id="34" w:name="_Toc177994715"/>
       <w:r>
         <w:lastRenderedPageBreak/>
         <w:t>Example</w:t>
@@ -13978,7 +14111,7 @@
       <w:pPr>
         <w:pStyle w:val="Heading1"/>
       </w:pPr>
-      <w:bookmarkStart w:id="35" w:name="_Toc172046249"/>
+      <w:bookmarkStart w:id="35" w:name="_Toc177994716"/>
       <w:r>
         <w:lastRenderedPageBreak/>
         <w:t>The Babelfish</w:t>
@@ -15140,7 +15273,7 @@
       <w:pPr>
         <w:pStyle w:val="Heading2"/>
       </w:pPr>
-      <w:bookmarkStart w:id="36" w:name="_Toc172046250"/>
+      <w:bookmarkStart w:id="36" w:name="_Toc177994717"/>
       <w:r>
         <w:t>Example: o</w:t>
       </w:r>
@@ -15561,7 +15694,7 @@
       <w:pPr>
         <w:pStyle w:val="Heading2"/>
       </w:pPr>
-      <w:bookmarkStart w:id="37" w:name="_Toc172046251"/>
+      <w:bookmarkStart w:id="37" w:name="_Toc177994718"/>
       <w:r>
         <w:t>P</w:t>
       </w:r>
@@ -16107,7 +16240,7 @@
       </w:pPr>
       <w:bookmarkStart w:id="39" w:name="_User-defined_estimates_in"/>
       <w:bookmarkStart w:id="40" w:name="csvfile"/>
-      <w:bookmarkStart w:id="41" w:name="_Toc172046252"/>
+      <w:bookmarkStart w:id="41" w:name="_Toc177994719"/>
       <w:bookmarkEnd w:id="39"/>
       <w:r>
         <w:lastRenderedPageBreak/>
@@ -16320,7 +16453,7 @@
         <w:pStyle w:val="Heading2"/>
       </w:pPr>
       <w:bookmarkStart w:id="42" w:name="_'Flat'_format_for"/>
-      <w:bookmarkStart w:id="43" w:name="_Toc172046253"/>
+      <w:bookmarkStart w:id="43" w:name="_Toc177994720"/>
       <w:bookmarkEnd w:id="42"/>
       <w:r>
         <w:t>'Flat' format for .csv file</w:t>
@@ -17114,7 +17247,7 @@
       <w:pPr>
         <w:pStyle w:val="Heading2"/>
       </w:pPr>
-      <w:bookmarkStart w:id="44" w:name="_Toc172046254"/>
+      <w:bookmarkStart w:id="44" w:name="_Toc177994721"/>
       <w:r>
         <w:t xml:space="preserve">Complexity </w:t>
       </w:r>
@@ -17375,7 +17508,7 @@
         <w:pStyle w:val="BodyText"/>
         <w:spacing w:after="0"/>
       </w:pPr>
-      <w:bookmarkStart w:id="45" w:name="_Toc172046255"/>
+      <w:bookmarkStart w:id="45" w:name="_Toc177994722"/>
       <w:r>
         <w:rPr>
           <w:rStyle w:val="Heading2Char"/>
@@ -17681,7 +17814,7 @@
       <w:pPr>
         <w:pStyle w:val="Heading2"/>
       </w:pPr>
-      <w:bookmarkStart w:id="46" w:name="_Toc172046256"/>
+      <w:bookmarkStart w:id="46" w:name="_Toc177994723"/>
       <w:r>
         <w:t>Effort estimates</w:t>
       </w:r>
@@ -18060,7 +18193,7 @@
       <w:pPr>
         <w:pStyle w:val="Heading2"/>
       </w:pPr>
-      <w:bookmarkStart w:id="47" w:name="_Toc172046257"/>
+      <w:bookmarkStart w:id="47" w:name="_Toc177994724"/>
       <w:r>
         <w:t>Real-life effort estimate in executive summary</w:t>
       </w:r>
@@ -18255,7 +18388,7 @@
           <w:szCs w:val="23"/>
         </w:rPr>
       </w:pPr>
-      <w:bookmarkStart w:id="48" w:name="_Toc172046258"/>
+      <w:bookmarkStart w:id="48" w:name="_Toc177994725"/>
       <w:r>
         <w:rPr>
           <w:rStyle w:val="Heading2Char"/>
@@ -18595,7 +18728,7 @@
         <w:pStyle w:val="BodyText"/>
         <w:spacing w:after="0"/>
       </w:pPr>
-      <w:bookmarkStart w:id="49" w:name="_Toc172046259"/>
+      <w:bookmarkStart w:id="49" w:name="_Toc177994726"/>
       <w:r>
         <w:rPr>
           <w:rStyle w:val="Heading2Char"/>
@@ -19092,7 +19225,7 @@
         <w:pStyle w:val="Heading1"/>
       </w:pPr>
       <w:bookmarkStart w:id="50" w:name="_Ref88887986"/>
-      <w:bookmarkStart w:id="51" w:name="_Toc172046260"/>
+      <w:bookmarkStart w:id="51" w:name="_Toc177994727"/>
       <w:r>
         <w:t xml:space="preserve">Uploading details into PostgreSQL with </w:t>
       </w:r>
@@ -19583,7 +19716,7 @@
       <w:pPr>
         <w:pStyle w:val="Heading2"/>
       </w:pPr>
-      <w:bookmarkStart w:id="53" w:name="_Toc172046261"/>
+      <w:bookmarkStart w:id="53" w:name="_Toc177994728"/>
       <w:r>
         <w:t>Schema for imported items</w:t>
       </w:r>
@@ -20519,7 +20652,7 @@
       <w:pPr>
         <w:pStyle w:val="Heading2"/>
       </w:pPr>
-      <w:bookmarkStart w:id="54" w:name="_Toc172046262"/>
+      <w:bookmarkStart w:id="54" w:name="_Toc177994729"/>
       <w:r>
         <w:t>Example quer</w:t>
       </w:r>
@@ -21428,7 +21561,7 @@
       <w:pPr>
         <w:pStyle w:val="Heading1"/>
       </w:pPr>
-      <w:bookmarkStart w:id="56" w:name="_Toc172046263"/>
+      <w:bookmarkStart w:id="56" w:name="_Toc177994730"/>
       <w:r>
         <w:t>Processing captured SQL queries</w:t>
       </w:r>
@@ -21625,7 +21758,7 @@
       <w:pPr>
         <w:pStyle w:val="Heading2"/>
       </w:pPr>
-      <w:bookmarkStart w:id="57" w:name="_Toc172046264"/>
+      <w:bookmarkStart w:id="57" w:name="_Toc177994731"/>
       <w:r>
         <w:t>SQL Server Profiler</w:t>
       </w:r>
@@ -21878,7 +22011,7 @@
       <w:pPr>
         <w:pStyle w:val="Heading2"/>
       </w:pPr>
-      <w:bookmarkStart w:id="58" w:name="_Toc172046265"/>
+      <w:bookmarkStart w:id="58" w:name="_Toc177994732"/>
       <w:r>
         <w:t>SQL Server Extended Events</w:t>
       </w:r>
@@ -22050,7 +22183,7 @@
       <w:pPr>
         <w:pStyle w:val="Heading2"/>
       </w:pPr>
-      <w:bookmarkStart w:id="59" w:name="_Toc172046266"/>
+      <w:bookmarkStart w:id="59" w:name="_Toc177994733"/>
       <w:r>
         <w:t>Example</w:t>
       </w:r>
@@ -22213,15 +22346,15 @@
       <w:pPr>
         <w:pStyle w:val="Heading1"/>
       </w:pPr>
-      <w:bookmarkStart w:id="60" w:name="_Toc172046267"/>
-      <w:bookmarkStart w:id="61" w:name="autoddl"/>
+      <w:bookmarkStart w:id="60" w:name="autoddl"/>
+      <w:bookmarkStart w:id="61" w:name="_Toc177994734"/>
       <w:r>
         <w:lastRenderedPageBreak/>
         <w:t>Automatic DDL generation</w:t>
       </w:r>
-      <w:bookmarkEnd w:id="60"/>
-    </w:p>
-    <w:bookmarkEnd w:id="61"/>
+      <w:bookmarkEnd w:id="61"/>
+    </w:p>
+    <w:bookmarkEnd w:id="60"/>
     <w:p>
       <w:pPr>
         <w:pStyle w:val="BodyText"/>
@@ -22255,7 +22388,7 @@
       <w:pPr>
         <w:pStyle w:val="Heading2"/>
       </w:pPr>
-      <w:bookmarkStart w:id="62" w:name="_Toc172046268"/>
+      <w:bookmarkStart w:id="62" w:name="_Toc177994735"/>
       <w:r>
         <w:t>Command-line options</w:t>
       </w:r>
@@ -22910,7 +23043,7 @@
       <w:pPr>
         <w:pStyle w:val="Heading2"/>
       </w:pPr>
-      <w:bookmarkStart w:id="63" w:name="_Toc172046269"/>
+      <w:bookmarkStart w:id="63" w:name="_Toc177994736"/>
       <w:r>
         <w:t>How it works</w:t>
       </w:r>
@@ -23307,7 +23440,7 @@
       <w:pPr>
         <w:pStyle w:val="Heading2"/>
       </w:pPr>
-      <w:bookmarkStart w:id="64" w:name="_Toc172046270"/>
+      <w:bookmarkStart w:id="64" w:name="_Toc177994737"/>
       <w:r>
         <w:t>Generating only DDL</w:t>
       </w:r>
@@ -23446,7 +23579,7 @@
       <w:pPr>
         <w:pStyle w:val="Heading2"/>
       </w:pPr>
-      <w:bookmarkStart w:id="65" w:name="_Toc172046271"/>
+      <w:bookmarkStart w:id="65" w:name="_Toc177994738"/>
       <w:r>
         <w:t>Example</w:t>
       </w:r>
@@ -24259,7 +24392,7 @@
       <w:pPr>
         <w:pStyle w:val="Heading1"/>
       </w:pPr>
-      <w:bookmarkStart w:id="66" w:name="_Toc172046272"/>
+      <w:bookmarkStart w:id="66" w:name="_Toc177994739"/>
       <w:r>
         <w:lastRenderedPageBreak/>
         <w:t>Security</w:t>
@@ -24483,7 +24616,7 @@
       <w:pPr>
         <w:pStyle w:val="Heading2"/>
       </w:pPr>
-      <w:bookmarkStart w:id="67" w:name="_Toc172046273"/>
+      <w:bookmarkStart w:id="67" w:name="_Toc177994740"/>
       <w:r>
         <w:t>The</w:t>
       </w:r>
@@ -24799,7 +24932,7 @@
       <w:pPr>
         <w:pStyle w:val="Heading2"/>
       </w:pPr>
-      <w:bookmarkStart w:id="68" w:name="_Toc172046274"/>
+      <w:bookmarkStart w:id="68" w:name="_Toc177994741"/>
       <w:r>
         <w:t>The  -sqlpasswd option</w:t>
       </w:r>
@@ -24946,7 +25079,7 @@
       <w:pPr>
         <w:pStyle w:val="Heading2"/>
       </w:pPr>
-      <w:bookmarkStart w:id="69" w:name="_Toc172046275"/>
+      <w:bookmarkStart w:id="69" w:name="_Toc177994742"/>
       <w:r>
         <w:t xml:space="preserve">The </w:t>
       </w:r>
@@ -25121,7 +25254,7 @@
         <w:pStyle w:val="Heading2"/>
       </w:pPr>
       <w:bookmarkStart w:id="71" w:name="_Automatic_update_check"/>
-      <w:bookmarkStart w:id="72" w:name="_Toc172046276"/>
+      <w:bookmarkStart w:id="72" w:name="_Toc177994743"/>
       <w:bookmarkEnd w:id="71"/>
       <w:r>
         <w:t>Automatic update check</w:t>
@@ -25192,7 +25325,7 @@
       <w:pPr>
         <w:pStyle w:val="Heading1"/>
       </w:pPr>
-      <w:bookmarkStart w:id="73" w:name="_Toc172046277"/>
+      <w:bookmarkStart w:id="73" w:name="_Toc177994744"/>
       <w:r>
         <w:lastRenderedPageBreak/>
         <w:t xml:space="preserve">Scaling Compass: </w:t>
@@ -25537,7 +25670,7 @@
       <w:pPr>
         <w:pStyle w:val="Heading1"/>
       </w:pPr>
-      <w:bookmarkStart w:id="74" w:name="_Toc172046278"/>
+      <w:bookmarkStart w:id="74" w:name="_Toc177994745"/>
       <w:r>
         <w:lastRenderedPageBreak/>
         <w:t>Scaling Compass: Analyzing Many Applications</w:t>
@@ -25721,7 +25854,7 @@
       <w:pPr>
         <w:pStyle w:val="Heading2"/>
       </w:pPr>
-      <w:bookmarkStart w:id="75" w:name="_Toc172046279"/>
+      <w:bookmarkStart w:id="75" w:name="_Toc177994746"/>
       <w:r>
         <w:t xml:space="preserve">Improvement 1: </w:t>
       </w:r>
@@ -25913,7 +26046,7 @@
       <w:pPr>
         <w:pStyle w:val="Heading2"/>
       </w:pPr>
-      <w:bookmarkStart w:id="76" w:name="_Toc172046280"/>
+      <w:bookmarkStart w:id="76" w:name="_Toc177994747"/>
       <w:r>
         <w:t>Improvement 2: Capture 1-line metrics per report</w:t>
       </w:r>
@@ -26058,7 +26191,7 @@
       <w:pPr>
         <w:pStyle w:val="Heading1"/>
       </w:pPr>
-      <w:bookmarkStart w:id="77" w:name="_Toc172046281"/>
+      <w:bookmarkStart w:id="77" w:name="_Toc177994748"/>
       <w:r>
         <w:lastRenderedPageBreak/>
         <w:t>Advanced Compass Usage</w:t>
@@ -26094,7 +26227,7 @@
         <w:pStyle w:val="Heading2"/>
       </w:pPr>
       <w:bookmarkStart w:id="78" w:name="_Manually_copying_imported"/>
-      <w:bookmarkStart w:id="79" w:name="_Toc172046282"/>
+      <w:bookmarkStart w:id="79" w:name="_Toc177994749"/>
       <w:bookmarkEnd w:id="78"/>
       <w:r>
         <w:t>Manually copying imported files</w:t>
@@ -26277,7 +26410,7 @@
       <w:pPr>
         <w:pStyle w:val="Heading2"/>
       </w:pPr>
-      <w:bookmarkStart w:id="80" w:name="_Toc172046283"/>
+      <w:bookmarkStart w:id="80" w:name="_Toc177994750"/>
       <w:r>
         <w:t xml:space="preserve">A single </w:t>
       </w:r>
@@ -26575,7 +26708,7 @@
       <w:pPr>
         <w:pStyle w:val="Heading2"/>
       </w:pPr>
-      <w:bookmarkStart w:id="81" w:name="_Toc172046284"/>
+      <w:bookmarkStart w:id="81" w:name="_Toc177994751"/>
       <w:r>
         <w:t>Locating items in very large SQL scripts when cross-ref links are slow</w:t>
       </w:r>
@@ -27028,7 +27161,7 @@
       <w:pPr>
         <w:pStyle w:val="Heading1"/>
       </w:pPr>
-      <w:bookmarkStart w:id="82" w:name="_Toc172046285"/>
+      <w:bookmarkStart w:id="82" w:name="_Toc177994752"/>
       <w:r>
         <w:lastRenderedPageBreak/>
         <w:t xml:space="preserve">Using Babelfish Compass </w:t>
@@ -27670,7 +27803,7 @@
       <w:pPr>
         <w:pStyle w:val="Heading1"/>
       </w:pPr>
-      <w:bookmarkStart w:id="83" w:name="_Toc172046286"/>
+      <w:bookmarkStart w:id="83" w:name="_Toc177994753"/>
       <w:r>
         <w:lastRenderedPageBreak/>
         <w:t>Troubleshooting</w:t>
@@ -28098,7 +28231,7 @@
           <w:shd w:val="clear" w:color="auto" w:fill="FFFFFF"/>
         </w:rPr>
       </w:pPr>
-      <w:bookmarkStart w:id="85" w:name="_Toc172046287"/>
+      <w:bookmarkStart w:id="85" w:name="_Toc177994754"/>
       <w:r>
         <w:rPr>
           <w:shd w:val="clear" w:color="auto" w:fill="FFFFFF"/>

</xml_diff>

<commit_message>
Support for Babelfish v.5.2.0 (17.5) and v.4.6.0 (16.9)
Updated time and metadata config for new minor version releases of
babelfish v5.2.0 (PG 17.5) and v4.6.0 (PG 16.9). Added support for newly
supported features ALTER VIEW and UNPIVOT.

Task: BABEL-5786
Signed-off-by: Manisha Deshpande <mmdeshp@amazon.com>
</commit_message>
<xml_diff>
--- a/BabelfishCompass_UserGuide.docx
+++ b/BabelfishCompass_UserGuide.docx
@@ -5828,10 +5828,38 @@
               <w:pStyle w:val="BodyText"/>
             </w:pPr>
             <w:r>
+              <w:t>2025-06</w:t>
+            </w:r>
+          </w:p>
+        </w:tc>
+        <w:tc>
+          <w:tcPr>
+            <w:tcW w:w="6237" w:type="dxa"/>
+          </w:tcPr>
+          <w:p>
+            <w:pPr>
+              <w:pStyle w:val="BodyText"/>
+            </w:pPr>
+            <w:r>
+              <w:t>5.2.x (PG 17.5), 4.6.x (PG 16.9)</w:t>
+            </w:r>
+          </w:p>
+        </w:tc>
+      </w:tr>
+      <w:tr>
+        <w:tc>
+          <w:tcPr>
+            <w:tcW w:w="3397" w:type="dxa"/>
+          </w:tcPr>
+          <w:p>
+            <w:pPr>
+              <w:pStyle w:val="BodyText"/>
+            </w:pPr>
+            <w:r>
               <w:t>2025-0</w:t>
             </w:r>
             <w:r>
-              <w:t>3</w:t>
+              <w:t>4</w:t>
             </w:r>
           </w:p>
         </w:tc>
@@ -7691,7 +7719,14 @@
         <w:rPr>
           <w:b/>
         </w:rPr>
-        <w:t xml:space="preserve"> +x BabelfishCompass.sh</w:t>
+        <w:t xml:space="preserve"> +x </w:t>
+      </w:r>
+      <w:proofErr w:type="gramStart"/>
+      <w:r>
+        <w:rPr>
+          <w:b/>
+        </w:rPr>
+        <w:t>BabelfishCompass.sh</w:t>
       </w:r>
       <w:r>
         <w:rPr>
@@ -7702,6 +7737,7 @@
       <w:r>
         <w:t>.</w:t>
       </w:r>
+      <w:proofErr w:type="gramEnd"/>
     </w:p>
     <w:p>
       <w:pPr>
@@ -8114,7 +8150,14 @@
         <w:rPr>
           <w:b/>
         </w:rPr>
-        <w:t>.bat</w:t>
+        <w:t>.</w:t>
+      </w:r>
+      <w:proofErr w:type="gramStart"/>
+      <w:r>
+        <w:rPr>
+          <w:b/>
+        </w:rPr>
+        <w:t>bat</w:t>
       </w:r>
       <w:r>
         <w:t>]</w:t>
@@ -8135,6 +8178,7 @@
         <w:t>MyFirstReport</w:t>
       </w:r>
       <w:proofErr w:type="spellEnd"/>
+      <w:proofErr w:type="gramEnd"/>
       <w:r>
         <w:rPr>
           <w:b/>
@@ -8692,6 +8736,7 @@
         <w:t xml:space="preserve">  </w:t>
       </w:r>
       <w:proofErr w:type="spellStart"/>
+      <w:proofErr w:type="gramStart"/>
       <w:r>
         <w:rPr>
           <w:b/>
@@ -8739,6 +8784,7 @@
         <w:t>AnyCompany.sql</w:t>
       </w:r>
       <w:proofErr w:type="spellEnd"/>
+      <w:proofErr w:type="gramEnd"/>
     </w:p>
     <w:p>
       <w:pPr>
@@ -9312,6 +9358,7 @@
         </w:rPr>
         <w:t xml:space="preserve">  </w:t>
       </w:r>
+      <w:proofErr w:type="gramStart"/>
       <w:r>
         <w:rPr>
           <w:b/>
@@ -9327,6 +9374,7 @@
         <w:t>ddl.20210913.sql  -</w:t>
       </w:r>
       <w:proofErr w:type="spellStart"/>
+      <w:proofErr w:type="gramEnd"/>
       <w:r>
         <w:rPr>
           <w:b/>
@@ -9437,9 +9485,18 @@
           <w:b/>
           <w:bCs/>
         </w:rPr>
-        <w:t>ddl.20210913*.sql  -</w:t>
-      </w:r>
-      <w:proofErr w:type="spellStart"/>
+        <w:t>ddl.20210913</w:t>
+      </w:r>
+      <w:proofErr w:type="gramStart"/>
+      <w:r>
+        <w:rPr>
+          <w:b/>
+          <w:bCs/>
+        </w:rPr>
+        <w:t>*.sql  -</w:t>
+      </w:r>
+      <w:proofErr w:type="spellStart"/>
+      <w:proofErr w:type="gramEnd"/>
       <w:r>
         <w:rPr>
           <w:b/>
@@ -9701,7 +9758,7 @@
           <w:b/>
           <w:bCs/>
         </w:rPr>
-        <w:t>SOUNDEX(</w:t>
+        <w:t>SOUNDEX() :</w:t>
       </w:r>
       <w:proofErr w:type="gramEnd"/>
       <w:r>
@@ -9709,7 +9766,55 @@
           <w:b/>
           <w:bCs/>
         </w:rPr>
-        <w:t xml:space="preserve">) : 45      #apps=3: Accounts(16), Support(20), HR(9) </w:t>
+        <w:t xml:space="preserve"> 45      #apps=3: </w:t>
+      </w:r>
+      <w:proofErr w:type="gramStart"/>
+      <w:r>
+        <w:rPr>
+          <w:b/>
+          <w:bCs/>
+        </w:rPr>
+        <w:t>Accounts(</w:t>
+      </w:r>
+      <w:proofErr w:type="gramEnd"/>
+      <w:r>
+        <w:rPr>
+          <w:b/>
+          <w:bCs/>
+        </w:rPr>
+        <w:t xml:space="preserve">16), </w:t>
+      </w:r>
+      <w:proofErr w:type="gramStart"/>
+      <w:r>
+        <w:rPr>
+          <w:b/>
+          <w:bCs/>
+        </w:rPr>
+        <w:t>Support(</w:t>
+      </w:r>
+      <w:proofErr w:type="gramEnd"/>
+      <w:r>
+        <w:rPr>
+          <w:b/>
+          <w:bCs/>
+        </w:rPr>
+        <w:t xml:space="preserve">20), </w:t>
+      </w:r>
+      <w:proofErr w:type="gramStart"/>
+      <w:r>
+        <w:rPr>
+          <w:b/>
+          <w:bCs/>
+        </w:rPr>
+        <w:t>HR(</w:t>
+      </w:r>
+      <w:proofErr w:type="gramEnd"/>
+      <w:r>
+        <w:rPr>
+          <w:b/>
+          <w:bCs/>
+        </w:rPr>
+        <w:t xml:space="preserve">9) </w:t>
       </w:r>
     </w:p>
     <w:p>
@@ -11396,7 +11501,11 @@
         <w:t>3</w:t>
       </w:r>
       <w:r>
-        <w:t xml:space="preserve">, this is shorthand for specifying  </w:t>
+        <w:t xml:space="preserve">, this is shorthand for </w:t>
+      </w:r>
+      <w:proofErr w:type="gramStart"/>
+      <w:r>
+        <w:t xml:space="preserve">specifying  </w:t>
       </w:r>
       <w:r>
         <w:rPr>
@@ -11405,6 +11514,7 @@
         <w:t>-</w:t>
       </w:r>
       <w:proofErr w:type="spellStart"/>
+      <w:proofErr w:type="gramEnd"/>
       <w:r>
         <w:rPr>
           <w:b/>
@@ -11562,6 +11672,7 @@
         <w:t xml:space="preserve"> -</w:t>
       </w:r>
       <w:proofErr w:type="spellStart"/>
+      <w:proofErr w:type="gramStart"/>
       <w:r>
         <w:rPr>
           <w:b/>
@@ -11576,7 +11687,11 @@
         <w:t xml:space="preserve"> </w:t>
       </w:r>
       <w:r>
-        <w:t xml:space="preserve">: </w:t>
+        <w:t>:</w:t>
+      </w:r>
+      <w:proofErr w:type="gramEnd"/>
+      <w:r>
+        <w:t xml:space="preserve"> </w:t>
       </w:r>
       <w:r>
         <w:t>s</w:t>
@@ -12504,7 +12619,7 @@
           <w:b/>
           <w:bCs/>
         </w:rPr>
-        <w:t>SOUNDEX(</w:t>
+        <w:t>SOUNDEX() :</w:t>
       </w:r>
       <w:proofErr w:type="gramEnd"/>
       <w:r>
@@ -12512,7 +12627,55 @@
           <w:b/>
           <w:bCs/>
         </w:rPr>
-        <w:t xml:space="preserve">) : 45      #apps=3: Accounts(16), Support(20), HR(9) </w:t>
+        <w:t xml:space="preserve"> 45      #apps=3: </w:t>
+      </w:r>
+      <w:proofErr w:type="gramStart"/>
+      <w:r>
+        <w:rPr>
+          <w:b/>
+          <w:bCs/>
+        </w:rPr>
+        <w:t>Accounts(</w:t>
+      </w:r>
+      <w:proofErr w:type="gramEnd"/>
+      <w:r>
+        <w:rPr>
+          <w:b/>
+          <w:bCs/>
+        </w:rPr>
+        <w:t xml:space="preserve">16), </w:t>
+      </w:r>
+      <w:proofErr w:type="gramStart"/>
+      <w:r>
+        <w:rPr>
+          <w:b/>
+          <w:bCs/>
+        </w:rPr>
+        <w:t>Support(</w:t>
+      </w:r>
+      <w:proofErr w:type="gramEnd"/>
+      <w:r>
+        <w:rPr>
+          <w:b/>
+          <w:bCs/>
+        </w:rPr>
+        <w:t xml:space="preserve">20), </w:t>
+      </w:r>
+      <w:proofErr w:type="gramStart"/>
+      <w:r>
+        <w:rPr>
+          <w:b/>
+          <w:bCs/>
+        </w:rPr>
+        <w:t>HR(</w:t>
+      </w:r>
+      <w:proofErr w:type="gramEnd"/>
+      <w:r>
+        <w:rPr>
+          <w:b/>
+          <w:bCs/>
+        </w:rPr>
+        <w:t xml:space="preserve">9) </w:t>
       </w:r>
     </w:p>
     <w:p>
@@ -12778,11 +12941,40 @@
         <w:t xml:space="preserve"> a comma-separated list as follows: </w:t>
       </w:r>
       <w:proofErr w:type="spellStart"/>
-      <w:r>
-        <w:rPr>
-          <w:b/>
-        </w:rPr>
-        <w:t>host,port,username,password,dbname</w:t>
+      <w:proofErr w:type="gramStart"/>
+      <w:r>
+        <w:rPr>
+          <w:b/>
+        </w:rPr>
+        <w:t>host,port</w:t>
+      </w:r>
+      <w:proofErr w:type="gramEnd"/>
+      <w:r>
+        <w:rPr>
+          <w:b/>
+        </w:rPr>
+        <w:t>,</w:t>
+      </w:r>
+      <w:proofErr w:type="gramStart"/>
+      <w:r>
+        <w:rPr>
+          <w:b/>
+        </w:rPr>
+        <w:t>username,password</w:t>
+      </w:r>
+      <w:proofErr w:type="gramEnd"/>
+      <w:r>
+        <w:rPr>
+          <w:b/>
+        </w:rPr>
+        <w:t>,</w:t>
+      </w:r>
+      <w:proofErr w:type="gramStart"/>
+      <w:r>
+        <w:rPr>
+          <w:b/>
+        </w:rPr>
+        <w:t>dbname</w:t>
       </w:r>
       <w:proofErr w:type="spellEnd"/>
       <w:r>
@@ -12792,7 +12984,11 @@
         <w:t xml:space="preserve"> </w:t>
       </w:r>
       <w:r>
-        <w:t xml:space="preserve">. </w:t>
+        <w:t>.</w:t>
+      </w:r>
+      <w:proofErr w:type="gramEnd"/>
+      <w:r>
+        <w:t xml:space="preserve"> </w:t>
       </w:r>
       <w:r>
         <w:t xml:space="preserve">The import is performed through a script created in the </w:t>
@@ -13475,11 +13671,19 @@
         <w:rPr>
           <w:b/>
         </w:rPr>
-        <w:t xml:space="preserve"> flat </w:t>
+        <w:t xml:space="preserve"> </w:t>
+      </w:r>
+      <w:proofErr w:type="gramStart"/>
+      <w:r>
+        <w:rPr>
+          <w:b/>
+        </w:rPr>
+        <w:t xml:space="preserve">flat </w:t>
       </w:r>
       <w:r>
         <w:t>}</w:t>
       </w:r>
+      <w:proofErr w:type="gramEnd"/>
       <w:r>
         <w:t xml:space="preserve"> : </w:t>
       </w:r>
@@ -14005,12 +14209,21 @@
         <w:t>=</w:t>
       </w:r>
       <w:proofErr w:type="spellStart"/>
-      <w:r>
-        <w:rPr>
-          <w:b/>
-          <w:bCs/>
-        </w:rPr>
-        <w:t>all,detail,linenrs</w:t>
+      <w:proofErr w:type="gramStart"/>
+      <w:r>
+        <w:rPr>
+          <w:b/>
+          <w:bCs/>
+        </w:rPr>
+        <w:t>all,detail</w:t>
+      </w:r>
+      <w:proofErr w:type="gramEnd"/>
+      <w:r>
+        <w:rPr>
+          <w:b/>
+          <w:bCs/>
+        </w:rPr>
+        <w:t>,linenrs</w:t>
       </w:r>
       <w:proofErr w:type="spellEnd"/>
       <w:r>
@@ -14252,8 +14465,17 @@
           <w:b/>
           <w:bCs/>
         </w:rPr>
-        <w:t>,B!gbob72,mydb</w:t>
-      </w:r>
+        <w:t>,</w:t>
+      </w:r>
+      <w:proofErr w:type="gramStart"/>
+      <w:r>
+        <w:rPr>
+          <w:b/>
+          <w:bCs/>
+        </w:rPr>
+        <w:t>B!gbob72,mydb</w:t>
+      </w:r>
+      <w:proofErr w:type="gramEnd"/>
       <w:r>
         <w:rPr>
           <w:b/>
@@ -16746,8 +16968,33 @@
           <w:b/>
           <w:bCs/>
         </w:rPr>
-        <w:t>,FIRST,LAST,ABSOLUTE,RELATIVE</w:t>
-      </w:r>
+        <w:t>,</w:t>
+      </w:r>
+      <w:proofErr w:type="gramStart"/>
+      <w:r>
+        <w:rPr>
+          <w:b/>
+          <w:bCs/>
+        </w:rPr>
+        <w:t>FIRST,LAST</w:t>
+      </w:r>
+      <w:proofErr w:type="gramEnd"/>
+      <w:r>
+        <w:rPr>
+          <w:b/>
+          <w:bCs/>
+        </w:rPr>
+        <w:t>,</w:t>
+      </w:r>
+      <w:proofErr w:type="gramStart"/>
+      <w:r>
+        <w:rPr>
+          <w:b/>
+          <w:bCs/>
+        </w:rPr>
+        <w:t>ABSOLUTE,RELATIVE</w:t>
+      </w:r>
+      <w:proofErr w:type="gramEnd"/>
       <w:r>
         <w:rPr>
           <w:b/>
@@ -18339,12 +18586,21 @@
       <w:r>
         <w:t xml:space="preserve">and </w:t>
       </w:r>
-      <w:r>
-        <w:rPr>
-          <w:b/>
-          <w:bCs/>
-        </w:rPr>
-        <w:t>STR()</w:t>
+      <w:proofErr w:type="gramStart"/>
+      <w:r>
+        <w:rPr>
+          <w:b/>
+          <w:bCs/>
+        </w:rPr>
+        <w:t>STR(</w:t>
+      </w:r>
+      <w:proofErr w:type="gramEnd"/>
+      <w:r>
+        <w:rPr>
+          <w:b/>
+          <w:bCs/>
+        </w:rPr>
+        <w:t>)</w:t>
       </w:r>
       <w:r>
         <w:t xml:space="preserve"> </w:t>
@@ -18565,7 +18821,15 @@
           <w:b/>
           <w:bCs/>
         </w:rPr>
-        <w:t>-Formatting functions=FORMAT</w:t>
+        <w:t>-Formatting functions=</w:t>
+      </w:r>
+      <w:proofErr w:type="gramStart"/>
+      <w:r>
+        <w:rPr>
+          <w:b/>
+          <w:bCs/>
+        </w:rPr>
+        <w:t>FORMAT</w:t>
       </w:r>
       <w:r>
         <w:rPr>
@@ -18574,6 +18838,7 @@
         </w:rPr>
         <w:t>,STR</w:t>
       </w:r>
+      <w:proofErr w:type="gramEnd"/>
     </w:p>
     <w:p>
       <w:pPr>
@@ -20069,7 +20334,15 @@
       </w:r>
       <w:proofErr w:type="gramEnd"/>
       <w:r>
-        <w:t xml:space="preserve"> optional but allows specifying free text with solution hints that will copied into the final Compass-generated </w:t>
+        <w:t xml:space="preserve"> optional but allows specifying free text with solution hints that will </w:t>
+      </w:r>
+      <w:proofErr w:type="gramStart"/>
+      <w:r>
+        <w:t>copied</w:t>
+      </w:r>
+      <w:proofErr w:type="gramEnd"/>
+      <w:r>
+        <w:t xml:space="preserve"> into the final Compass-generated </w:t>
       </w:r>
       <w:r>
         <w:rPr>
@@ -21769,6 +22042,7 @@
       <w:r>
         <w:t xml:space="preserve"> </w:t>
       </w:r>
+      <w:proofErr w:type="gramStart"/>
       <w:r>
         <w:rPr>
           <w:b/>
@@ -21782,7 +22056,14 @@
         <w:rPr>
           <w:b/>
         </w:rPr>
-        <w:t xml:space="preserve">  480 </w:t>
+        <w:t xml:space="preserve">  480</w:t>
+      </w:r>
+      <w:proofErr w:type="gramEnd"/>
+      <w:r>
+        <w:rPr>
+          <w:b/>
+        </w:rPr>
+        <w:t xml:space="preserve"> </w:t>
       </w:r>
       <w:r>
         <w:t>minutes, respectively</w:t>
@@ -22615,7 +22896,15 @@
         <w:t>defined</w:t>
       </w:r>
       <w:r>
-        <w:t xml:space="preserve"> by the lines </w:t>
+        <w:t xml:space="preserve"> by the </w:t>
+      </w:r>
+      <w:proofErr w:type="gramStart"/>
+      <w:r>
+        <w:t>lines</w:t>
+      </w:r>
+      <w:proofErr w:type="gramEnd"/>
+      <w:r>
+        <w:t xml:space="preserve"> </w:t>
       </w:r>
       <w:proofErr w:type="spellStart"/>
       <w:r>
@@ -22804,7 +23093,11 @@
       </w:r>
       <w:proofErr w:type="gramEnd"/>
       <w:r>
-        <w:t xml:space="preserve"> must be specified in a section </w:t>
+        <w:t xml:space="preserve"> must be specified in a </w:t>
+      </w:r>
+      <w:proofErr w:type="gramStart"/>
+      <w:r>
+        <w:t xml:space="preserve">section </w:t>
       </w:r>
       <w:r>
         <w:rPr>
@@ -22816,7 +23109,14 @@
         <w:rPr>
           <w:b/>
         </w:rPr>
-        <w:t>[Effort Estimate Defaults]</w:t>
+        <w:t>[</w:t>
+      </w:r>
+      <w:proofErr w:type="gramEnd"/>
+      <w:r>
+        <w:rPr>
+          <w:b/>
+        </w:rPr>
+        <w:t>Effort Estimate Defaults]</w:t>
       </w:r>
       <w:r>
         <w:t xml:space="preserve"> which must occur towards the top of the in the </w:t>
@@ -22899,7 +23199,21 @@
         <w:rPr>
           <w:b/>
         </w:rPr>
-        <w:t># these effort estimate values are arbitrary examples; do not copy!</w:t>
+        <w:t xml:space="preserve"># </w:t>
+      </w:r>
+      <w:proofErr w:type="gramStart"/>
+      <w:r>
+        <w:rPr>
+          <w:b/>
+        </w:rPr>
+        <w:t>these effort</w:t>
+      </w:r>
+      <w:proofErr w:type="gramEnd"/>
+      <w:r>
+        <w:rPr>
+          <w:b/>
+        </w:rPr>
+        <w:t xml:space="preserve"> estimate values are arbitrary examples; do not copy!</w:t>
       </w:r>
     </w:p>
     <w:p>
@@ -24541,14 +24855,30 @@
           <w:b/>
           <w:bCs/>
         </w:rPr>
-        <w:t>misc2 BIGINT NOT NULL</w:t>
-      </w:r>
-      <w:r>
-        <w:rPr>
-          <w:b/>
-          <w:bCs/>
-        </w:rPr>
-        <w:t>,  -- as of v.2203-06</w:t>
+        <w:t xml:space="preserve">misc2 BIGINT NOT </w:t>
+      </w:r>
+      <w:proofErr w:type="gramStart"/>
+      <w:r>
+        <w:rPr>
+          <w:b/>
+          <w:bCs/>
+        </w:rPr>
+        <w:t>NULL</w:t>
+      </w:r>
+      <w:r>
+        <w:rPr>
+          <w:b/>
+          <w:bCs/>
+        </w:rPr>
+        <w:t>,  --</w:t>
+      </w:r>
+      <w:proofErr w:type="gramEnd"/>
+      <w:r>
+        <w:rPr>
+          <w:b/>
+          <w:bCs/>
+        </w:rPr>
+        <w:t xml:space="preserve"> as of v.2203-06</w:t>
       </w:r>
     </w:p>
     <w:p>
@@ -26211,14 +26541,30 @@
           <w:rFonts w:ascii="Courier New" w:hAnsi="Courier New" w:cs="Courier New"/>
           <w:sz w:val="22"/>
         </w:rPr>
-        <w:t xml:space="preserve">item from E'^(.+?)\\W') as </w:t>
-      </w:r>
-      <w:proofErr w:type="spellStart"/>
+        <w:t>item from E'^</w:t>
+      </w:r>
+      <w:proofErr w:type="gramStart"/>
       <w:r>
         <w:rPr>
           <w:rFonts w:ascii="Courier New" w:hAnsi="Courier New" w:cs="Courier New"/>
           <w:sz w:val="22"/>
         </w:rPr>
+        <w:t>(.+?)\\W</w:t>
+      </w:r>
+      <w:proofErr w:type="gramEnd"/>
+      <w:r>
+        <w:rPr>
+          <w:rFonts w:ascii="Courier New" w:hAnsi="Courier New" w:cs="Courier New"/>
+          <w:sz w:val="22"/>
+        </w:rPr>
+        <w:t xml:space="preserve">') as </w:t>
+      </w:r>
+      <w:proofErr w:type="spellStart"/>
+      <w:r>
+        <w:rPr>
+          <w:rFonts w:ascii="Courier New" w:hAnsi="Courier New" w:cs="Courier New"/>
+          <w:sz w:val="22"/>
+        </w:rPr>
         <w:t>DMLStatement</w:t>
       </w:r>
       <w:proofErr w:type="spellEnd"/>
@@ -26278,6 +26624,7 @@
         <w:t xml:space="preserve">, context from </w:t>
       </w:r>
       <w:proofErr w:type="spellStart"/>
+      <w:proofErr w:type="gramStart"/>
       <w:r>
         <w:rPr>
           <w:rFonts w:ascii="Courier New" w:hAnsi="Courier New" w:cs="Courier New"/>
@@ -26286,6 +26633,7 @@
         <w:t>public.BBFCompass</w:t>
       </w:r>
       <w:proofErr w:type="spellEnd"/>
+      <w:proofErr w:type="gramEnd"/>
       <w:r>
         <w:rPr>
           <w:rFonts w:ascii="Courier New" w:hAnsi="Courier New" w:cs="Courier New"/>
@@ -26342,14 +26690,30 @@
           <w:rFonts w:ascii="Courier New" w:hAnsi="Courier New" w:cs="Courier New"/>
           <w:sz w:val="22"/>
         </w:rPr>
-        <w:t xml:space="preserve">item from E'^(.+?)(\\W|$)') as </w:t>
-      </w:r>
-      <w:proofErr w:type="spellStart"/>
+        <w:t>item from E'^</w:t>
+      </w:r>
+      <w:proofErr w:type="gramStart"/>
       <w:r>
         <w:rPr>
           <w:rFonts w:ascii="Courier New" w:hAnsi="Courier New" w:cs="Courier New"/>
           <w:sz w:val="22"/>
         </w:rPr>
+        <w:t>(.+?)(</w:t>
+      </w:r>
+      <w:proofErr w:type="gramEnd"/>
+      <w:r>
+        <w:rPr>
+          <w:rFonts w:ascii="Courier New" w:hAnsi="Courier New" w:cs="Courier New"/>
+          <w:sz w:val="22"/>
+        </w:rPr>
+        <w:t xml:space="preserve">\\W|$)') as </w:t>
+      </w:r>
+      <w:proofErr w:type="spellStart"/>
+      <w:r>
+        <w:rPr>
+          <w:rFonts w:ascii="Courier New" w:hAnsi="Courier New" w:cs="Courier New"/>
+          <w:sz w:val="22"/>
+        </w:rPr>
         <w:t>DMLStatement</w:t>
       </w:r>
       <w:proofErr w:type="spellEnd"/>
@@ -26390,14 +26754,46 @@
           <w:rFonts w:ascii="Courier New" w:hAnsi="Courier New" w:cs="Courier New"/>
           <w:sz w:val="22"/>
         </w:rPr>
-        <w:t xml:space="preserve">, substring(item from E'^(.+?)(\\W|$)') as </w:t>
-      </w:r>
-      <w:proofErr w:type="spellStart"/>
+        <w:t xml:space="preserve">, </w:t>
+      </w:r>
+      <w:proofErr w:type="gramStart"/>
       <w:r>
         <w:rPr>
           <w:rFonts w:ascii="Courier New" w:hAnsi="Courier New" w:cs="Courier New"/>
           <w:sz w:val="22"/>
         </w:rPr>
+        <w:t>substring(</w:t>
+      </w:r>
+      <w:proofErr w:type="gramEnd"/>
+      <w:r>
+        <w:rPr>
+          <w:rFonts w:ascii="Courier New" w:hAnsi="Courier New" w:cs="Courier New"/>
+          <w:sz w:val="22"/>
+        </w:rPr>
+        <w:t>item from E'^</w:t>
+      </w:r>
+      <w:proofErr w:type="gramStart"/>
+      <w:r>
+        <w:rPr>
+          <w:rFonts w:ascii="Courier New" w:hAnsi="Courier New" w:cs="Courier New"/>
+          <w:sz w:val="22"/>
+        </w:rPr>
+        <w:t>(.+?)(</w:t>
+      </w:r>
+      <w:proofErr w:type="gramEnd"/>
+      <w:r>
+        <w:rPr>
+          <w:rFonts w:ascii="Courier New" w:hAnsi="Courier New" w:cs="Courier New"/>
+          <w:sz w:val="22"/>
+        </w:rPr>
+        <w:t xml:space="preserve">\\W|$)') as </w:t>
+      </w:r>
+      <w:proofErr w:type="spellStart"/>
+      <w:r>
+        <w:rPr>
+          <w:rFonts w:ascii="Courier New" w:hAnsi="Courier New" w:cs="Courier New"/>
+          <w:sz w:val="22"/>
+        </w:rPr>
         <w:t>accesstype</w:t>
       </w:r>
       <w:proofErr w:type="spellEnd"/>
@@ -26409,6 +26805,7 @@
         <w:t xml:space="preserve">, context from </w:t>
       </w:r>
       <w:proofErr w:type="spellStart"/>
+      <w:proofErr w:type="gramStart"/>
       <w:r>
         <w:rPr>
           <w:rFonts w:ascii="Courier New" w:hAnsi="Courier New" w:cs="Courier New"/>
@@ -26417,12 +26814,29 @@
         <w:t>public.BBFCompass</w:t>
       </w:r>
       <w:proofErr w:type="spellEnd"/>
+      <w:proofErr w:type="gramEnd"/>
       <w:r>
         <w:rPr>
           <w:rFonts w:ascii="Courier New" w:hAnsi="Courier New" w:cs="Courier New"/>
           <w:sz w:val="22"/>
         </w:rPr>
-        <w:t xml:space="preserve"> where item similar to '(INSERT|UPDATE|DELETE|MERGE)%' and item not like '%(target)%' and item not like '%@</w:t>
+        <w:t xml:space="preserve"> where item similar to '(INSERT|UPDATE|DELETE|</w:t>
+      </w:r>
+      <w:proofErr w:type="gramStart"/>
+      <w:r>
+        <w:rPr>
+          <w:rFonts w:ascii="Courier New" w:hAnsi="Courier New" w:cs="Courier New"/>
+          <w:sz w:val="22"/>
+        </w:rPr>
+        <w:t>MERGE)%</w:t>
+      </w:r>
+      <w:proofErr w:type="gramEnd"/>
+      <w:r>
+        <w:rPr>
+          <w:rFonts w:ascii="Courier New" w:hAnsi="Courier New" w:cs="Courier New"/>
+          <w:sz w:val="22"/>
+        </w:rPr>
+        <w:t>' and item not like '%(target)%' and item not like '%@</w:t>
       </w:r>
       <w:proofErr w:type="spellStart"/>
       <w:r>
@@ -26539,7 +26953,23 @@
           <w:rFonts w:ascii="Courier New" w:hAnsi="Courier New" w:cs="Courier New"/>
           <w:sz w:val="22"/>
         </w:rPr>
-        <w:t xml:space="preserve"> where item like '%SELECT..INTO%'</w:t>
+        <w:t xml:space="preserve"> where item like '%</w:t>
+      </w:r>
+      <w:proofErr w:type="gramStart"/>
+      <w:r>
+        <w:rPr>
+          <w:rFonts w:ascii="Courier New" w:hAnsi="Courier New" w:cs="Courier New"/>
+          <w:sz w:val="22"/>
+        </w:rPr>
+        <w:t>SELECT..</w:t>
+      </w:r>
+      <w:proofErr w:type="gramEnd"/>
+      <w:r>
+        <w:rPr>
+          <w:rFonts w:ascii="Courier New" w:hAnsi="Courier New" w:cs="Courier New"/>
+          <w:sz w:val="22"/>
+        </w:rPr>
+        <w:t>INTO%'</w:t>
       </w:r>
     </w:p>
     <w:p>
@@ -26657,6 +27087,7 @@
         <w:t xml:space="preserve">, context from </w:t>
       </w:r>
       <w:proofErr w:type="spellStart"/>
+      <w:proofErr w:type="gramStart"/>
       <w:r>
         <w:rPr>
           <w:rFonts w:ascii="Courier New" w:hAnsi="Courier New" w:cs="Courier New"/>
@@ -26665,12 +27096,29 @@
         <w:t>public.BBFCompass</w:t>
       </w:r>
       <w:proofErr w:type="spellEnd"/>
+      <w:proofErr w:type="gramEnd"/>
       <w:r>
         <w:rPr>
           <w:rFonts w:ascii="Courier New" w:hAnsi="Courier New" w:cs="Courier New"/>
           <w:sz w:val="22"/>
         </w:rPr>
-        <w:t xml:space="preserve"> where item like 'INSERT..EXECUTE%'</w:t>
+        <w:t xml:space="preserve"> where item like '</w:t>
+      </w:r>
+      <w:proofErr w:type="gramStart"/>
+      <w:r>
+        <w:rPr>
+          <w:rFonts w:ascii="Courier New" w:hAnsi="Courier New" w:cs="Courier New"/>
+          <w:sz w:val="22"/>
+        </w:rPr>
+        <w:t>INSERT..</w:t>
+      </w:r>
+      <w:proofErr w:type="gramEnd"/>
+      <w:r>
+        <w:rPr>
+          <w:rFonts w:ascii="Courier New" w:hAnsi="Courier New" w:cs="Courier New"/>
+          <w:sz w:val="22"/>
+        </w:rPr>
+        <w:t>EXECUTE%'</w:t>
       </w:r>
     </w:p>
     <w:p>
@@ -27061,13 +27509,21 @@
           <w:rFonts w:ascii="Courier New" w:hAnsi="Courier New" w:cs="Courier New"/>
           <w:sz w:val="22"/>
         </w:rPr>
-        <w:t xml:space="preserve"> where item in ('TRUNCATE TABLE')</w:t>
-      </w:r>
+        <w:t xml:space="preserve"> where item in ('TRUNCATE TABLE'</w:t>
+      </w:r>
+      <w:proofErr w:type="gramStart"/>
       <w:r>
         <w:rPr>
           <w:rFonts w:ascii="Courier New" w:hAnsi="Courier New" w:cs="Courier New"/>
           <w:sz w:val="22"/>
         </w:rPr>
+        <w:t>)</w:t>
+      </w:r>
+      <w:r>
+        <w:rPr>
+          <w:rFonts w:ascii="Courier New" w:hAnsi="Courier New" w:cs="Courier New"/>
+          <w:sz w:val="22"/>
+        </w:rPr>
         <w:t xml:space="preserve"> </w:t>
       </w:r>
       <w:r>
@@ -27075,7 +27531,15 @@
           <w:rFonts w:ascii="Courier New" w:hAnsi="Courier New" w:cs="Courier New"/>
           <w:sz w:val="22"/>
         </w:rPr>
-        <w:t>) t</w:t>
+        <w:t>)</w:t>
+      </w:r>
+      <w:proofErr w:type="gramEnd"/>
+      <w:r>
+        <w:rPr>
+          <w:rFonts w:ascii="Courier New" w:hAnsi="Courier New" w:cs="Courier New"/>
+          <w:sz w:val="22"/>
+        </w:rPr>
+        <w:t xml:space="preserve"> t</w:t>
       </w:r>
     </w:p>
     <w:p>
@@ -30352,8 +30816,18 @@
           <w:bCs/>
           <w:sz w:val="20"/>
         </w:rPr>
-        <w:t xml:space="preserve">    &lt;DIR&gt;          .</w:t>
-      </w:r>
+        <w:t xml:space="preserve">    &lt;DIR&gt;        </w:t>
+      </w:r>
+      <w:proofErr w:type="gramStart"/>
+      <w:r>
+        <w:rPr>
+          <w:rFonts w:ascii="Courier New" w:hAnsi="Courier New" w:cs="Courier New"/>
+          <w:bCs/>
+          <w:sz w:val="20"/>
+        </w:rPr>
+        <w:t xml:space="preserve">  .</w:t>
+      </w:r>
+      <w:proofErr w:type="gramEnd"/>
     </w:p>
     <w:p>
       <w:pPr>
@@ -30397,8 +30871,18 @@
           <w:bCs/>
           <w:sz w:val="20"/>
         </w:rPr>
-        <w:t xml:space="preserve">    &lt;DIR&gt;          ..</w:t>
-      </w:r>
+        <w:t xml:space="preserve">    &lt;DIR&gt;         </w:t>
+      </w:r>
+      <w:proofErr w:type="gramStart"/>
+      <w:r>
+        <w:rPr>
+          <w:rFonts w:ascii="Courier New" w:hAnsi="Courier New" w:cs="Courier New"/>
+          <w:bCs/>
+          <w:sz w:val="20"/>
+        </w:rPr>
+        <w:t xml:space="preserve"> ..</w:t>
+      </w:r>
+      <w:proofErr w:type="gramEnd"/>
     </w:p>
     <w:p>
       <w:pPr>
@@ -30773,15 +31257,33 @@
           <w:bCs/>
           <w:sz w:val="20"/>
         </w:rPr>
-        <w:t xml:space="preserve">Command line arguments     : </w:t>
-      </w:r>
-      <w:proofErr w:type="spellStart"/>
+        <w:t xml:space="preserve">Command line arguments   </w:t>
+      </w:r>
+      <w:proofErr w:type="gramStart"/>
       <w:r>
         <w:rPr>
           <w:rFonts w:ascii="Courier New" w:hAnsi="Courier New" w:cs="Courier New"/>
           <w:bCs/>
           <w:sz w:val="20"/>
         </w:rPr>
+        <w:t xml:space="preserve">  :</w:t>
+      </w:r>
+      <w:proofErr w:type="gramEnd"/>
+      <w:r>
+        <w:rPr>
+          <w:rFonts w:ascii="Courier New" w:hAnsi="Courier New" w:cs="Courier New"/>
+          <w:bCs/>
+          <w:sz w:val="20"/>
+        </w:rPr>
+        <w:t xml:space="preserve"> </w:t>
+      </w:r>
+      <w:proofErr w:type="spellStart"/>
+      <w:r>
+        <w:rPr>
+          <w:rFonts w:ascii="Courier New" w:hAnsi="Courier New" w:cs="Courier New"/>
+          <w:bCs/>
+          <w:sz w:val="20"/>
+        </w:rPr>
         <w:t>SMOTest</w:t>
       </w:r>
       <w:proofErr w:type="spellEnd"/>
@@ -30902,6 +31404,7 @@
         <w:t xml:space="preserve"> </w:t>
       </w:r>
       <w:proofErr w:type="spellStart"/>
+      <w:proofErr w:type="gramStart"/>
       <w:r>
         <w:rPr>
           <w:rFonts w:ascii="Courier New" w:hAnsi="Courier New" w:cs="Courier New"/>
@@ -30911,6 +31414,7 @@
         <w:t>Sales,Ledger</w:t>
       </w:r>
       <w:proofErr w:type="spellEnd"/>
+      <w:proofErr w:type="gramEnd"/>
     </w:p>
     <w:p>
       <w:pPr>
@@ -32319,7 +32823,7 @@
           <w:b/>
           <w:bCs/>
         </w:rPr>
-        <w:t>SOUNDEX(</w:t>
+        <w:t>SOUNDEX() :</w:t>
       </w:r>
       <w:proofErr w:type="gramEnd"/>
       <w:r>
@@ -32327,8 +32831,9 @@
           <w:b/>
           <w:bCs/>
         </w:rPr>
-        <w:t xml:space="preserve">) : 45      #apps=3: </w:t>
-      </w:r>
+        <w:t xml:space="preserve"> 45      #apps=3: </w:t>
+      </w:r>
+      <w:proofErr w:type="gramStart"/>
       <w:r>
         <w:rPr>
           <w:b/>
@@ -32341,8 +32846,17 @@
           <w:b/>
           <w:bCs/>
         </w:rPr>
-        <w:t xml:space="preserve">(16), </w:t>
-      </w:r>
+        <w:t>(</w:t>
+      </w:r>
+      <w:proofErr w:type="gramEnd"/>
+      <w:r>
+        <w:rPr>
+          <w:b/>
+          <w:bCs/>
+        </w:rPr>
+        <w:t xml:space="preserve">16), </w:t>
+      </w:r>
+      <w:proofErr w:type="gramStart"/>
       <w:r>
         <w:rPr>
           <w:b/>
@@ -32355,7 +32869,31 @@
           <w:b/>
           <w:bCs/>
         </w:rPr>
-        <w:t xml:space="preserve">(20), HR(9) </w:t>
+        <w:t>(</w:t>
+      </w:r>
+      <w:proofErr w:type="gramEnd"/>
+      <w:r>
+        <w:rPr>
+          <w:b/>
+          <w:bCs/>
+        </w:rPr>
+        <w:t xml:space="preserve">20), </w:t>
+      </w:r>
+      <w:proofErr w:type="gramStart"/>
+      <w:r>
+        <w:rPr>
+          <w:b/>
+          <w:bCs/>
+        </w:rPr>
+        <w:t>HR(</w:t>
+      </w:r>
+      <w:proofErr w:type="gramEnd"/>
+      <w:r>
+        <w:rPr>
+          <w:b/>
+          <w:bCs/>
+        </w:rPr>
+        <w:t xml:space="preserve">9) </w:t>
       </w:r>
     </w:p>
     <w:p>
@@ -34284,7 +34822,87 @@
           <w:b/>
           <w:sz w:val="22"/>
         </w:rPr>
-        <w:t>;Cursors;NOTSUPPORTED;91;MyBigApp;c:\\temp\\MyBigApp.sql; 5564;565164;PROCEDURE dbo.p_R3285_2;;;~;</w:t>
+        <w:t>;</w:t>
+      </w:r>
+      <w:proofErr w:type="gramStart"/>
+      <w:r>
+        <w:rPr>
+          <w:b/>
+          <w:sz w:val="22"/>
+        </w:rPr>
+        <w:t>Cursors;NOTSUPPORTED</w:t>
+      </w:r>
+      <w:proofErr w:type="gramEnd"/>
+      <w:r>
+        <w:rPr>
+          <w:b/>
+          <w:sz w:val="22"/>
+        </w:rPr>
+        <w:t>;</w:t>
+      </w:r>
+      <w:proofErr w:type="gramStart"/>
+      <w:r>
+        <w:rPr>
+          <w:b/>
+          <w:sz w:val="22"/>
+        </w:rPr>
+        <w:t>91;MyBigApp</w:t>
+      </w:r>
+      <w:proofErr w:type="gramEnd"/>
+      <w:r>
+        <w:rPr>
+          <w:b/>
+          <w:sz w:val="22"/>
+        </w:rPr>
+        <w:t>;c:\\temp\\MyBigApp.sql; 5564;</w:t>
+      </w:r>
+      <w:proofErr w:type="gramStart"/>
+      <w:r>
+        <w:rPr>
+          <w:b/>
+          <w:sz w:val="22"/>
+        </w:rPr>
+        <w:t>565164;PROCEDURE</w:t>
+      </w:r>
+      <w:proofErr w:type="gramEnd"/>
+      <w:r>
+        <w:rPr>
+          <w:b/>
+          <w:sz w:val="22"/>
+        </w:rPr>
+        <w:t xml:space="preserve"> </w:t>
+      </w:r>
+      <w:proofErr w:type="gramStart"/>
+      <w:r>
+        <w:rPr>
+          <w:b/>
+          <w:sz w:val="22"/>
+        </w:rPr>
+        <w:t>dbo.p</w:t>
+      </w:r>
+      <w:proofErr w:type="gramEnd"/>
+      <w:r>
+        <w:rPr>
+          <w:b/>
+          <w:sz w:val="22"/>
+        </w:rPr>
+        <w:t>_R3285_</w:t>
+      </w:r>
+      <w:proofErr w:type="gramStart"/>
+      <w:r>
+        <w:rPr>
+          <w:b/>
+          <w:sz w:val="22"/>
+        </w:rPr>
+        <w:t>2;;;</w:t>
+      </w:r>
+      <w:proofErr w:type="gramEnd"/>
+      <w:r>
+        <w:rPr>
+          <w:b/>
+          <w:sz w:val="22"/>
+        </w:rPr>
+        <w:t>~;</w:t>
       </w:r>
     </w:p>
     <w:p>
@@ -35687,15 +36305,31 @@
           <w:rFonts w:ascii="Courier New" w:hAnsi="Courier New" w:cs="Courier New"/>
           <w:sz w:val="22"/>
         </w:rPr>
-        <w:t>.OutOfMemoryError</w:t>
-      </w:r>
-      <w:proofErr w:type="spellEnd"/>
+        <w:t>.</w:t>
+      </w:r>
+      <w:proofErr w:type="gramStart"/>
       <w:r>
         <w:rPr>
           <w:rFonts w:ascii="Courier New" w:hAnsi="Courier New" w:cs="Courier New"/>
           <w:sz w:val="22"/>
         </w:rPr>
-        <w:t xml:space="preserve"> : Java heap space</w:t>
+        <w:t>OutOfMemoryError</w:t>
+      </w:r>
+      <w:proofErr w:type="spellEnd"/>
+      <w:r>
+        <w:rPr>
+          <w:rFonts w:ascii="Courier New" w:hAnsi="Courier New" w:cs="Courier New"/>
+          <w:sz w:val="22"/>
+        </w:rPr>
+        <w:t xml:space="preserve"> :</w:t>
+      </w:r>
+      <w:proofErr w:type="gramEnd"/>
+      <w:r>
+        <w:rPr>
+          <w:rFonts w:ascii="Courier New" w:hAnsi="Courier New" w:cs="Courier New"/>
+          <w:sz w:val="22"/>
+        </w:rPr>
+        <w:t xml:space="preserve"> Java heap space</w:t>
       </w:r>
     </w:p>
     <w:p>

</xml_diff>